<commit_message>
add the signature town following the administration
</commit_message>
<xml_diff>
--- a/documents/HLM-template.docx
+++ b/documents/HLM-template.docx
@@ -316,9 +316,33 @@
         <w:rPr>
           <w:rFonts w:ascii="TimesNewRomanPSMT" w:hAnsi="TimesNewRomanPSMT" w:cs="TimesNewRomanPSMT"/>
         </w:rPr>
-        <w:t>programme.type_habitat</w:t>
+        <w:t>programme.</w:t>
+      </w:r>
+      <w:r>
+        <w:rPr>
+          <w:rFonts w:ascii="TimesNewRomanPSMT" w:hAnsi="TimesNewRomanPSMT" w:cs="TimesNewRomanPSMT"/>
+        </w:rPr>
+        <w:t>get_</w:t>
+      </w:r>
+      <w:r>
+        <w:rPr>
+          <w:rFonts w:ascii="TimesNewRomanPSMT" w:hAnsi="TimesNewRomanPSMT" w:cs="TimesNewRomanPSMT"/>
+        </w:rPr>
+        <w:t>type_habitat</w:t>
+      </w:r>
+      <w:r>
+        <w:rPr>
+          <w:rFonts w:ascii="TimesNewRomanPSMT" w:hAnsi="TimesNewRomanPSMT" w:cs="TimesNewRomanPSMT"/>
+        </w:rPr>
+        <w:t>_display</w:t>
       </w:r>
       <w:proofErr w:type="spellEnd"/>
+      <w:r>
+        <w:rPr>
+          <w:rFonts w:ascii="TimesNewRomanPSMT" w:hAnsi="TimesNewRomanPSMT" w:cs="TimesNewRomanPSMT"/>
+        </w:rPr>
+        <w:t>()</w:t>
+      </w:r>
       <w:r>
         <w:rPr>
           <w:rFonts w:ascii="TimesNewRomanPSMT" w:hAnsi="TimesNewRomanPSMT" w:cs="TimesNewRomanPSMT"/>
@@ -4893,22 +4917,48 @@
         </w:rPr>
         <w:t xml:space="preserve"> }}</w:t>
       </w:r>
-    </w:p>
-    <w:p>
       <w:bookmarkStart w:id="33" w:name="S4"/>
       <w:bookmarkEnd w:id="33"/>
+    </w:p>
+    <w:p>
+      <w:pPr>
+        <w:rPr>
+          <w:rFonts w:ascii="TimesNewRomanPSMT" w:hAnsi="TimesNewRomanPSMT" w:cs="TimesNewRomanPSMT"/>
+        </w:rPr>
+      </w:pPr>
+    </w:p>
+    <w:p>
+      <w:pPr>
+        <w:rPr>
+          <w:rFonts w:ascii="TimesNewRomanPSMT" w:hAnsi="TimesNewRomanPSMT" w:cs="TimesNewRomanPSMT"/>
+        </w:rPr>
+      </w:pPr>
       <w:proofErr w:type="gramStart"/>
       <w:r>
+        <w:rPr>
+          <w:rFonts w:ascii="TimesNewRomanPSMT" w:hAnsi="TimesNewRomanPSMT" w:cs="TimesNewRomanPSMT"/>
+        </w:rPr>
         <w:t xml:space="preserve">{{ </w:t>
       </w:r>
-      <w:r>
-        <w:t>S</w:t>
+      <w:proofErr w:type="spellStart"/>
+      <w:r>
+        <w:rPr>
+          <w:rFonts w:ascii="TimesNewRomanPSMT" w:hAnsi="TimesNewRomanPSMT" w:cs="TimesNewRomanPSMT"/>
+        </w:rPr>
+        <w:t>references</w:t>
       </w:r>
       <w:proofErr w:type="gramEnd"/>
       <w:r>
-        <w:t>4</w:t>
-      </w:r>
-      <w:r>
+        <w:rPr>
+          <w:rFonts w:ascii="TimesNewRomanPSMT" w:hAnsi="TimesNewRomanPSMT" w:cs="TimesNewRomanPSMT"/>
+        </w:rPr>
+        <w:t>_cadatrales</w:t>
+      </w:r>
+      <w:proofErr w:type="spellEnd"/>
+      <w:r>
+        <w:rPr>
+          <w:rFonts w:ascii="TimesNewRomanPSMT" w:hAnsi="TimesNewRomanPSMT" w:cs="TimesNewRomanPSMT"/>
+        </w:rPr>
         <w:t xml:space="preserve"> }}</w:t>
       </w:r>
     </w:p>
@@ -4925,6 +4975,34 @@
           <w:rFonts w:ascii="TimesNewRomanPSMT" w:hAnsi="TimesNewRomanPSMT" w:cs="TimesNewRomanPSMT"/>
         </w:rPr>
       </w:pPr>
+      <w:r>
+        <w:rPr>
+          <w:rFonts w:ascii="TimesNewRomanPSMT" w:hAnsi="TimesNewRomanPSMT" w:cs="TimesNewRomanPSMT"/>
+        </w:rPr>
+        <w:t xml:space="preserve">{% if </w:t>
+      </w:r>
+      <w:proofErr w:type="spellStart"/>
+      <w:r>
+        <w:rPr>
+          <w:rFonts w:ascii="TimesNewRomanPSMT" w:hAnsi="TimesNewRomanPSMT" w:cs="TimesNewRomanPSMT"/>
+        </w:rPr>
+        <w:t>logement_</w:t>
+      </w:r>
+      <w:proofErr w:type="gramStart"/>
+      <w:r>
+        <w:rPr>
+          <w:rFonts w:ascii="TimesNewRomanPSMT" w:hAnsi="TimesNewRomanPSMT" w:cs="TimesNewRomanPSMT"/>
+        </w:rPr>
+        <w:t>edds.count</w:t>
+      </w:r>
+      <w:proofErr w:type="spellEnd"/>
+      <w:proofErr w:type="gramEnd"/>
+      <w:r>
+        <w:rPr>
+          <w:rFonts w:ascii="TimesNewRomanPSMT" w:hAnsi="TimesNewRomanPSMT" w:cs="TimesNewRomanPSMT"/>
+        </w:rPr>
+        <w:t>() %}</w:t>
+      </w:r>
     </w:p>
     <w:p>
       <w:pPr>
@@ -4988,52 +5066,6 @@
       </w:pPr>
       <w:bookmarkStart w:id="34" w:name="S6"/>
       <w:bookmarkEnd w:id="34"/>
-      <w:r>
-        <w:rPr>
-          <w:rFonts w:ascii="TimesNewRomanPSMT" w:hAnsi="TimesNewRomanPSMT" w:cs="TimesNewRomanPSMT"/>
-          <w:lang w:val="en-US"/>
-        </w:rPr>
-        <w:t xml:space="preserve">{% if </w:t>
-      </w:r>
-      <w:proofErr w:type="spellStart"/>
-      <w:r>
-        <w:rPr>
-          <w:rFonts w:ascii="TimesNewRomanPSMT" w:hAnsi="TimesNewRomanPSMT" w:cs="TimesNewRomanPSMT"/>
-          <w:lang w:val="en-US"/>
-        </w:rPr>
-        <w:t>logement_</w:t>
-      </w:r>
-      <w:proofErr w:type="gramStart"/>
-      <w:r>
-        <w:rPr>
-          <w:rFonts w:ascii="TimesNewRomanPSMT" w:hAnsi="TimesNewRomanPSMT" w:cs="TimesNewRomanPSMT"/>
-          <w:lang w:val="en-US"/>
-        </w:rPr>
-        <w:t>edds</w:t>
-      </w:r>
-      <w:r>
-        <w:rPr>
-          <w:rFonts w:ascii="TimesNewRomanPSMT" w:hAnsi="TimesNewRomanPSMT" w:cs="TimesNewRomanPSMT"/>
-          <w:lang w:val="en-US"/>
-        </w:rPr>
-        <w:t>.count</w:t>
-      </w:r>
-      <w:proofErr w:type="spellEnd"/>
-      <w:proofErr w:type="gramEnd"/>
-      <w:r>
-        <w:rPr>
-          <w:rFonts w:ascii="TimesNewRomanPSMT" w:hAnsi="TimesNewRomanPSMT" w:cs="TimesNewRomanPSMT"/>
-          <w:lang w:val="en-US"/>
-        </w:rPr>
-        <w:t>()</w:t>
-      </w:r>
-      <w:r>
-        <w:rPr>
-          <w:rFonts w:ascii="TimesNewRomanPSMT" w:hAnsi="TimesNewRomanPSMT" w:cs="TimesNewRomanPSMT"/>
-          <w:lang w:val="en-US"/>
-        </w:rPr>
-        <w:t xml:space="preserve"> %}</w:t>
-      </w:r>
     </w:p>
     <w:tbl>
       <w:tblPr>
@@ -5457,303 +5489,318 @@
           <w:lang w:val="en-US"/>
         </w:rPr>
       </w:pPr>
-      <w:r>
-        <w:rPr>
-          <w:rFonts w:ascii="TimesNewRomanPSMT" w:hAnsi="TimesNewRomanPSMT" w:cs="TimesNewRomanPSMT"/>
-          <w:lang w:val="en-US"/>
-        </w:rPr>
-        <w:t>{% endif %}</w:t>
-      </w:r>
-    </w:p>
-    <w:p>
-      <w:pPr>
-        <w:rPr>
-          <w:rFonts w:ascii="TimesNewRomanPSMT" w:hAnsi="TimesNewRomanPSMT" w:cs="TimesNewRomanPSMT"/>
-          <w:lang w:val="en-US"/>
-        </w:rPr>
-      </w:pPr>
       <w:bookmarkStart w:id="35" w:name="S7"/>
       <w:bookmarkEnd w:id="35"/>
+    </w:p>
+    <w:p>
+      <w:pPr>
+        <w:rPr>
+          <w:rFonts w:ascii="TimesNewRomanPSMT" w:hAnsi="TimesNewRomanPSMT" w:cs="TimesNewRomanPSMT"/>
+          <w:b/>
+        </w:rPr>
+      </w:pPr>
+      <w:r>
+        <w:rPr>
+          <w:rFonts w:ascii="TimesNewRomanPSMT" w:hAnsi="TimesNewRomanPSMT" w:cs="TimesNewRomanPSMT"/>
+          <w:b/>
+        </w:rPr>
+        <w:t>La convention porte sur le l</w:t>
+      </w:r>
+      <w:r>
+        <w:rPr>
+          <w:rFonts w:ascii="TimesNewRomanPSMT" w:hAnsi="TimesNewRomanPSMT" w:cs="TimesNewRomanPSMT"/>
+          <w:b/>
+        </w:rPr>
+        <w:t>ot n°</w:t>
+      </w:r>
+      <w:r>
+        <w:rPr>
+          <w:rFonts w:ascii="TimesNewRomanPSMT" w:hAnsi="TimesNewRomanPSMT" w:cs="TimesNewRomanPSMT"/>
+          <w:b/>
+        </w:rPr>
+        <w:t xml:space="preserve"> </w:t>
+      </w:r>
       <w:proofErr w:type="gramStart"/>
       <w:r>
         <w:rPr>
           <w:rFonts w:ascii="TimesNewRomanPSMT" w:hAnsi="TimesNewRomanPSMT" w:cs="TimesNewRomanPSMT"/>
+          <w:b/>
+        </w:rPr>
+        <w:t xml:space="preserve">{{ </w:t>
+      </w:r>
+      <w:proofErr w:type="spellStart"/>
+      <w:r>
+        <w:rPr>
+          <w:rFonts w:ascii="TimesNewRomanPSMT" w:hAnsi="TimesNewRomanPSMT" w:cs="TimesNewRomanPSMT"/>
+          <w:b/>
+        </w:rPr>
+        <w:t>num</w:t>
+      </w:r>
+      <w:proofErr w:type="gramEnd"/>
+      <w:r>
+        <w:rPr>
+          <w:rFonts w:ascii="TimesNewRomanPSMT" w:hAnsi="TimesNewRomanPSMT" w:cs="TimesNewRomanPSMT"/>
+          <w:b/>
+        </w:rPr>
+        <w:t>_lot</w:t>
+      </w:r>
+      <w:proofErr w:type="spellEnd"/>
+      <w:r>
+        <w:rPr>
+          <w:rFonts w:ascii="TimesNewRomanPSMT" w:hAnsi="TimesNewRomanPSMT" w:cs="TimesNewRomanPSMT"/>
+          <w:b/>
+        </w:rPr>
+        <w:t xml:space="preserve"> }}</w:t>
+      </w:r>
+    </w:p>
+    <w:p>
+      <w:pPr>
+        <w:rPr>
+          <w:rFonts w:ascii="TimesNewRomanPSMT" w:hAnsi="TimesNewRomanPSMT" w:cs="TimesNewRomanPSMT"/>
           <w:lang w:val="en-US"/>
         </w:rPr>
-        <w:t>{{ S</w:t>
+      </w:pPr>
+      <w:r>
+        <w:rPr>
+          <w:rFonts w:ascii="TimesNewRomanPSMT" w:hAnsi="TimesNewRomanPSMT" w:cs="TimesNewRomanPSMT"/>
+          <w:lang w:val="en-US"/>
+        </w:rPr>
+        <w:t>{% endif %}</w:t>
+      </w:r>
+    </w:p>
+    <w:p>
+      <w:pPr>
+        <w:rPr>
+          <w:rFonts w:ascii="TimesNewRomanPSMT" w:hAnsi="TimesNewRomanPSMT" w:cs="TimesNewRomanPSMT"/>
+        </w:rPr>
+      </w:pPr>
+    </w:p>
+    <w:p>
+      <w:pPr>
+        <w:rPr>
+          <w:rFonts w:ascii="TimesNewRomanPSMT" w:hAnsi="TimesNewRomanPSMT" w:cs="TimesNewRomanPSMT"/>
+        </w:rPr>
+      </w:pPr>
+      <w:r>
+        <w:rPr>
+          <w:rFonts w:ascii="TimesNewRomanPSMT" w:hAnsi="TimesNewRomanPSMT" w:cs="TimesNewRomanPSMT"/>
+        </w:rPr>
+        <w:t>2° Nature de l'opération et financement.</w:t>
+      </w:r>
+    </w:p>
+    <w:p>
+      <w:pPr>
+        <w:rPr>
+          <w:rFonts w:ascii="TimesNewRomanPSMT" w:hAnsi="TimesNewRomanPSMT" w:cs="TimesNewRomanPSMT"/>
+        </w:rPr>
+      </w:pPr>
+    </w:p>
+    <w:p>
+      <w:r>
+        <w:t xml:space="preserve">Programme de </w:t>
+      </w:r>
+      <w:bookmarkStart w:id="36" w:name="Type2"/>
+      <w:bookmarkStart w:id="37" w:name="AutreType"/>
+      <w:bookmarkEnd w:id="36"/>
+      <w:bookmarkEnd w:id="37"/>
+      <w:proofErr w:type="gramStart"/>
+      <w:r>
+        <w:t xml:space="preserve">{{ </w:t>
+      </w:r>
+      <w:proofErr w:type="spellStart"/>
+      <w:r>
+        <w:t>programme.</w:t>
+      </w:r>
+      <w:r>
+        <w:t>get</w:t>
       </w:r>
       <w:proofErr w:type="gramEnd"/>
       <w:r>
-        <w:rPr>
-          <w:rFonts w:ascii="TimesNewRomanPSMT" w:hAnsi="TimesNewRomanPSMT" w:cs="TimesNewRomanPSMT"/>
-          <w:lang w:val="en-US"/>
-        </w:rPr>
-        <w:t>7 }}</w:t>
-      </w:r>
-    </w:p>
-    <w:p>
-      <w:pPr>
-        <w:rPr>
-          <w:rFonts w:ascii="TimesNewRomanPSMT" w:hAnsi="TimesNewRomanPSMT" w:cs="TimesNewRomanPSMT"/>
-          <w:lang w:val="en-US"/>
-        </w:rPr>
-      </w:pPr>
-    </w:p>
-    <w:p>
-      <w:pPr>
-        <w:rPr>
-          <w:rFonts w:ascii="TimesNewRomanPSMT" w:hAnsi="TimesNewRomanPSMT" w:cs="TimesNewRomanPSMT"/>
-          <w:lang w:val="en-US"/>
-        </w:rPr>
-      </w:pPr>
-      <w:bookmarkStart w:id="36" w:name="S8"/>
-      <w:bookmarkEnd w:id="36"/>
+        <w:t>_</w:t>
+      </w:r>
+      <w:r>
+        <w:t>type_habitat</w:t>
+      </w:r>
+      <w:r>
+        <w:t>_display</w:t>
+      </w:r>
+      <w:proofErr w:type="spellEnd"/>
+      <w:r>
+        <w:t>()</w:t>
+      </w:r>
+      <w:r>
+        <w:t xml:space="preserve"> }}</w:t>
+      </w:r>
+      <w:r>
+        <w:t xml:space="preserve"> </w:t>
+      </w:r>
+      <w:r>
+        <w:t>{{</w:t>
+      </w:r>
+      <w:r>
+        <w:t xml:space="preserve"> </w:t>
+      </w:r>
+      <w:proofErr w:type="spellStart"/>
+      <w:r>
+        <w:t>programme.get_type_</w:t>
+      </w:r>
+      <w:r>
+        <w:t>operation</w:t>
+      </w:r>
+      <w:r>
+        <w:t>_display</w:t>
+      </w:r>
+      <w:proofErr w:type="spellEnd"/>
+      <w:r>
+        <w:t xml:space="preserve">() </w:t>
+      </w:r>
+      <w:r>
+        <w:t>}}</w:t>
+      </w:r>
+      <w:r>
+        <w:t xml:space="preserve"> </w:t>
+      </w:r>
+      <w:bookmarkStart w:id="38" w:name="NbLogement4"/>
+      <w:bookmarkEnd w:id="38"/>
+      <w:r>
+        <w:t xml:space="preserve">{{ </w:t>
+      </w:r>
+      <w:proofErr w:type="spellStart"/>
+      <w:r>
+        <w:t>programme.nb_logements</w:t>
+      </w:r>
+      <w:proofErr w:type="spellEnd"/>
+      <w:r>
+        <w:t xml:space="preserve"> }}</w:t>
+      </w:r>
+      <w:r>
+        <w:t xml:space="preserve"> </w:t>
+      </w:r>
+      <w:r>
+        <w:t xml:space="preserve">logements </w:t>
+      </w:r>
+      <w:r>
+        <w:t xml:space="preserve">en </w:t>
+      </w:r>
+      <w:bookmarkStart w:id="39" w:name="Fi4"/>
+      <w:bookmarkEnd w:id="39"/>
+      <w:r>
+        <w:t xml:space="preserve">{{ </w:t>
+      </w:r>
+      <w:proofErr w:type="spellStart"/>
+      <w:r>
+        <w:t>lot.financement</w:t>
+      </w:r>
+      <w:proofErr w:type="spellEnd"/>
+      <w:r>
+        <w:t xml:space="preserve"> }}</w:t>
+      </w:r>
+    </w:p>
+    <w:p>
+      <w:pPr>
+        <w:rPr>
+          <w:rFonts w:ascii="TimesNewRomanPSMT" w:hAnsi="TimesNewRomanPSMT" w:cs="TimesNewRomanPSMT"/>
+        </w:rPr>
+      </w:pPr>
+    </w:p>
+    <w:p>
+      <w:r>
+        <w:rPr>
+          <w:rFonts w:ascii="TimesNewRomanPSMT" w:hAnsi="TimesNewRomanPSMT" w:cs="TimesNewRomanPSMT"/>
+        </w:rPr>
+        <w:t>3° Composition de l'opération.</w:t>
+      </w:r>
+    </w:p>
+    <w:p>
+      <w:pPr>
+        <w:rPr>
+          <w:rFonts w:ascii="TimesNewRomanPSMT" w:hAnsi="TimesNewRomanPSMT" w:cs="TimesNewRomanPSMT"/>
+        </w:rPr>
+      </w:pPr>
+    </w:p>
+    <w:p>
+      <w:r>
+        <w:rPr>
+          <w:rFonts w:ascii="TimesNewRomanPSMT" w:hAnsi="TimesNewRomanPSMT" w:cs="TimesNewRomanPSMT"/>
+        </w:rPr>
+        <w:t>Les éléments ci-après sont décrits par immeuble ou ensemble immobilier :</w:t>
+      </w:r>
+    </w:p>
+    <w:p>
+      <w:pPr>
+        <w:rPr>
+          <w:rFonts w:ascii="TimesNewRomanPSMT" w:hAnsi="TimesNewRomanPSMT" w:cs="TimesNewRomanPSMT"/>
+        </w:rPr>
+      </w:pPr>
+    </w:p>
+    <w:p>
+      <w:proofErr w:type="spellStart"/>
+      <w:r>
+        <w:rPr>
+          <w:rFonts w:ascii="TimesNewRomanPSMT" w:hAnsi="TimesNewRomanPSMT" w:cs="TimesNewRomanPSMT"/>
+        </w:rPr>
+        <w:t>A.-Locaux</w:t>
+      </w:r>
+      <w:proofErr w:type="spellEnd"/>
+      <w:r>
+        <w:rPr>
+          <w:rFonts w:ascii="TimesNewRomanPSMT" w:hAnsi="TimesNewRomanPSMT" w:cs="TimesNewRomanPSMT"/>
+        </w:rPr>
+        <w:t xml:space="preserve"> auxquels s'applique la présente convention.</w:t>
+      </w:r>
+    </w:p>
+    <w:p>
+      <w:pPr>
+        <w:rPr>
+          <w:rFonts w:ascii="TimesNewRomanPSMT" w:hAnsi="TimesNewRomanPSMT" w:cs="TimesNewRomanPSMT"/>
+        </w:rPr>
+      </w:pPr>
+    </w:p>
+    <w:p>
+      <w:pPr>
+        <w:rPr>
+          <w:rFonts w:ascii="TimesNewRomanPSMT" w:hAnsi="TimesNewRomanPSMT" w:cs="TimesNewRomanPSMT"/>
+        </w:rPr>
+      </w:pPr>
+      <w:r>
+        <w:rPr>
+          <w:rFonts w:ascii="TimesNewRomanPSMT" w:hAnsi="TimesNewRomanPSMT" w:cs="TimesNewRomanPSMT"/>
+        </w:rPr>
+        <w:t>1. Nombre des logements locatifs par type de logements :</w:t>
+      </w:r>
+    </w:p>
+    <w:p>
+      <w:pPr>
+        <w:rPr>
+          <w:rFonts w:ascii="TimesNewRomanPSMT" w:hAnsi="TimesNewRomanPSMT" w:cs="TimesNewRomanPSMT"/>
+        </w:rPr>
+      </w:pPr>
+    </w:p>
+    <w:p>
+      <w:bookmarkStart w:id="40" w:name="S5"/>
+      <w:bookmarkEnd w:id="40"/>
       <w:proofErr w:type="gramStart"/>
       <w:r>
-        <w:rPr>
-          <w:rFonts w:ascii="TimesNewRomanPSMT" w:hAnsi="TimesNewRomanPSMT" w:cs="TimesNewRomanPSMT"/>
-          <w:lang w:val="en-US"/>
-        </w:rPr>
-        <w:t>{{ S</w:t>
+        <w:t>{{</w:t>
+      </w:r>
+      <w:r>
+        <w:t xml:space="preserve"> </w:t>
+      </w:r>
+      <w:proofErr w:type="spellStart"/>
+      <w:r>
+        <w:t>nb</w:t>
       </w:r>
       <w:proofErr w:type="gramEnd"/>
       <w:r>
-        <w:rPr>
-          <w:rFonts w:ascii="TimesNewRomanPSMT" w:hAnsi="TimesNewRomanPSMT" w:cs="TimesNewRomanPSMT"/>
-          <w:lang w:val="en-US"/>
-        </w:rPr>
-        <w:t>8 }}</w:t>
-      </w:r>
-    </w:p>
-    <w:p>
-      <w:pPr>
-        <w:rPr>
-          <w:rFonts w:ascii="TimesNewRomanPSMT" w:hAnsi="TimesNewRomanPSMT" w:cs="TimesNewRomanPSMT"/>
-          <w:lang w:val="en-US"/>
-        </w:rPr>
-      </w:pPr>
-    </w:p>
-    <w:p>
-      <w:pPr>
-        <w:rPr>
-          <w:rFonts w:ascii="TimesNewRomanPSMT" w:hAnsi="TimesNewRomanPSMT" w:cs="TimesNewRomanPSMT"/>
-          <w:b/>
-        </w:rPr>
-      </w:pPr>
-      <w:r>
-        <w:rPr>
-          <w:rFonts w:ascii="TimesNewRomanPSMT" w:hAnsi="TimesNewRomanPSMT" w:cs="TimesNewRomanPSMT"/>
-          <w:b/>
-        </w:rPr>
-        <w:t>La convention porte sur le l</w:t>
-      </w:r>
-      <w:r>
-        <w:rPr>
-          <w:rFonts w:ascii="TimesNewRomanPSMT" w:hAnsi="TimesNewRomanPSMT" w:cs="TimesNewRomanPSMT"/>
-          <w:b/>
-        </w:rPr>
-        <w:t>ot n°</w:t>
-      </w:r>
-    </w:p>
-    <w:p/>
-    <w:p>
-      <w:pPr>
-        <w:rPr>
-          <w:rFonts w:ascii="TimesNewRomanPSMT" w:hAnsi="TimesNewRomanPSMT" w:cs="TimesNewRomanPSMT"/>
-        </w:rPr>
-      </w:pPr>
-    </w:p>
-    <w:p>
-      <w:pPr>
-        <w:rPr>
-          <w:rFonts w:ascii="TimesNewRomanPSMT" w:hAnsi="TimesNewRomanPSMT" w:cs="TimesNewRomanPSMT"/>
-        </w:rPr>
-      </w:pPr>
-      <w:r>
-        <w:rPr>
-          <w:rFonts w:ascii="TimesNewRomanPSMT" w:hAnsi="TimesNewRomanPSMT" w:cs="TimesNewRomanPSMT"/>
-        </w:rPr>
-        <w:t>2° Nature de l'opération et financement.</w:t>
-      </w:r>
-    </w:p>
-    <w:p>
-      <w:pPr>
-        <w:rPr>
-          <w:rFonts w:ascii="TimesNewRomanPSMT" w:hAnsi="TimesNewRomanPSMT" w:cs="TimesNewRomanPSMT"/>
-        </w:rPr>
-      </w:pPr>
-    </w:p>
-    <w:p>
-      <w:r>
-        <w:t xml:space="preserve">Programme de </w:t>
-      </w:r>
-      <w:bookmarkStart w:id="37" w:name="Type2"/>
-      <w:bookmarkStart w:id="38" w:name="AutreType"/>
-      <w:bookmarkEnd w:id="37"/>
-      <w:bookmarkEnd w:id="38"/>
-      <w:proofErr w:type="gramStart"/>
-      <w:r>
-        <w:t xml:space="preserve">{{ </w:t>
-      </w:r>
-      <w:proofErr w:type="spellStart"/>
-      <w:r>
-        <w:t>programme</w:t>
-      </w:r>
-      <w:proofErr w:type="gramEnd"/>
-      <w:r>
-        <w:t>.type_habitat</w:t>
+        <w:t>_logements_par_type</w:t>
       </w:r>
       <w:proofErr w:type="spellEnd"/>
       <w:r>
-        <w:t xml:space="preserve"> }}{{</w:t>
-      </w:r>
-      <w:proofErr w:type="spellStart"/>
-      <w:r>
-        <w:t>autre_type</w:t>
-      </w:r>
-      <w:proofErr w:type="spellEnd"/>
+        <w:t xml:space="preserve"> </w:t>
+      </w:r>
       <w:r>
         <w:t>}}</w:t>
       </w:r>
-      <w:r>
-        <w:t xml:space="preserve"> </w:t>
-      </w:r>
-      <w:r>
-        <w:t xml:space="preserve"> </w:t>
-      </w:r>
-      <w:bookmarkStart w:id="39" w:name="NbLogement4"/>
-      <w:bookmarkEnd w:id="39"/>
-      <w:r>
-        <w:t xml:space="preserve">{{ </w:t>
-      </w:r>
-      <w:proofErr w:type="spellStart"/>
-      <w:r>
-        <w:t>programme.nb_logements</w:t>
-      </w:r>
-      <w:proofErr w:type="spellEnd"/>
-      <w:r>
-        <w:t xml:space="preserve"> }}</w:t>
-      </w:r>
-      <w:r>
-        <w:t xml:space="preserve"> </w:t>
-      </w:r>
-      <w:r>
-        <w:t xml:space="preserve">logements </w:t>
-      </w:r>
-      <w:r>
-        <w:t xml:space="preserve">en </w:t>
-      </w:r>
-      <w:bookmarkStart w:id="40" w:name="Fi4"/>
-      <w:bookmarkEnd w:id="40"/>
-      <w:r>
-        <w:t xml:space="preserve">{{ </w:t>
-      </w:r>
-      <w:proofErr w:type="spellStart"/>
-      <w:r>
-        <w:t>lot.financement</w:t>
-      </w:r>
-      <w:proofErr w:type="spellEnd"/>
-      <w:r>
-        <w:t xml:space="preserve"> }}</w:t>
-      </w:r>
-    </w:p>
-    <w:p>
-      <w:pPr>
-        <w:rPr>
-          <w:rFonts w:ascii="TimesNewRomanPSMT" w:hAnsi="TimesNewRomanPSMT" w:cs="TimesNewRomanPSMT"/>
-        </w:rPr>
-      </w:pPr>
-    </w:p>
-    <w:p>
-      <w:r>
-        <w:rPr>
-          <w:rFonts w:ascii="TimesNewRomanPSMT" w:hAnsi="TimesNewRomanPSMT" w:cs="TimesNewRomanPSMT"/>
-        </w:rPr>
-        <w:t>3° Composition de l'opération.</w:t>
-      </w:r>
-    </w:p>
-    <w:p>
-      <w:pPr>
-        <w:rPr>
-          <w:rFonts w:ascii="TimesNewRomanPSMT" w:hAnsi="TimesNewRomanPSMT" w:cs="TimesNewRomanPSMT"/>
-        </w:rPr>
-      </w:pPr>
-    </w:p>
-    <w:p>
-      <w:r>
-        <w:rPr>
-          <w:rFonts w:ascii="TimesNewRomanPSMT" w:hAnsi="TimesNewRomanPSMT" w:cs="TimesNewRomanPSMT"/>
-        </w:rPr>
-        <w:t>Les éléments ci-après sont décrits par immeuble ou ensemble immobilier :</w:t>
-      </w:r>
-    </w:p>
-    <w:p>
-      <w:pPr>
-        <w:rPr>
-          <w:rFonts w:ascii="TimesNewRomanPSMT" w:hAnsi="TimesNewRomanPSMT" w:cs="TimesNewRomanPSMT"/>
-        </w:rPr>
-      </w:pPr>
-    </w:p>
-    <w:p>
-      <w:proofErr w:type="spellStart"/>
-      <w:r>
-        <w:rPr>
-          <w:rFonts w:ascii="TimesNewRomanPSMT" w:hAnsi="TimesNewRomanPSMT" w:cs="TimesNewRomanPSMT"/>
-        </w:rPr>
-        <w:t>A.-Locaux</w:t>
-      </w:r>
-      <w:proofErr w:type="spellEnd"/>
-      <w:r>
-        <w:rPr>
-          <w:rFonts w:ascii="TimesNewRomanPSMT" w:hAnsi="TimesNewRomanPSMT" w:cs="TimesNewRomanPSMT"/>
-        </w:rPr>
-        <w:t xml:space="preserve"> auxquels s'applique la présente convention.</w:t>
-      </w:r>
-    </w:p>
-    <w:p>
-      <w:pPr>
-        <w:rPr>
-          <w:rFonts w:ascii="TimesNewRomanPSMT" w:hAnsi="TimesNewRomanPSMT" w:cs="TimesNewRomanPSMT"/>
-        </w:rPr>
-      </w:pPr>
-    </w:p>
-    <w:p>
-      <w:pPr>
-        <w:rPr>
-          <w:rFonts w:ascii="TimesNewRomanPSMT" w:hAnsi="TimesNewRomanPSMT" w:cs="TimesNewRomanPSMT"/>
-        </w:rPr>
-      </w:pPr>
-      <w:r>
-        <w:rPr>
-          <w:rFonts w:ascii="TimesNewRomanPSMT" w:hAnsi="TimesNewRomanPSMT" w:cs="TimesNewRomanPSMT"/>
-        </w:rPr>
-        <w:t>1. Nombre des logements locatifs par type de logements :</w:t>
-      </w:r>
-    </w:p>
-    <w:p>
-      <w:pPr>
-        <w:rPr>
-          <w:rFonts w:ascii="TimesNewRomanPSMT" w:hAnsi="TimesNewRomanPSMT" w:cs="TimesNewRomanPSMT"/>
-        </w:rPr>
-      </w:pPr>
-    </w:p>
-    <w:p>
-      <w:bookmarkStart w:id="41" w:name="S5"/>
-      <w:bookmarkEnd w:id="41"/>
-      <w:proofErr w:type="gramStart"/>
-      <w:r>
-        <w:t>{{</w:t>
-      </w:r>
-      <w:r>
-        <w:t xml:space="preserve"> S</w:t>
-      </w:r>
-      <w:proofErr w:type="gramEnd"/>
-      <w:r>
-        <w:t xml:space="preserve">5 </w:t>
-      </w:r>
-      <w:r>
-        <w:t>}}</w:t>
-      </w:r>
     </w:p>
     <w:p>
       <w:pPr>
@@ -5782,7 +5829,6 @@
         <w:rPr>
           <w:rFonts w:ascii="TimesNewRomanPSMT" w:hAnsi="TimesNewRomanPSMT" w:cs="TimesNewRomanPSMT"/>
         </w:rPr>
-        <w:lastRenderedPageBreak/>
         <w:t xml:space="preserve">{% if </w:t>
       </w:r>
       <w:proofErr w:type="spellStart"/>
@@ -5825,8 +5871,8 @@
         </w:rPr>
         <w:t xml:space="preserve">: </w:t>
       </w:r>
-      <w:bookmarkStart w:id="42" w:name="Mix30111"/>
-      <w:bookmarkEnd w:id="42"/>
+      <w:bookmarkStart w:id="41" w:name="Mix30111"/>
+      <w:bookmarkEnd w:id="41"/>
       <w:r>
         <w:rPr>
           <w:rFonts w:ascii="TimesNewRomanPSMT" w:hAnsi="TimesNewRomanPSMT" w:cs="TimesNewRomanPSMT"/>
@@ -5858,6 +5904,7 @@
         <w:rPr>
           <w:rFonts w:ascii="TimesNewRomanPSMT" w:hAnsi="TimesNewRomanPSMT" w:cs="TimesNewRomanPSMT"/>
         </w:rPr>
+        <w:lastRenderedPageBreak/>
         <w:t xml:space="preserve">{% </w:t>
       </w:r>
       <w:proofErr w:type="spellStart"/>
@@ -5922,127 +5969,178 @@
         </w:rPr>
         <w:t xml:space="preserve">: </w:t>
       </w:r>
-      <w:bookmarkStart w:id="43" w:name="Mix30112"/>
+      <w:bookmarkStart w:id="42" w:name="Mix30112"/>
+      <w:bookmarkEnd w:id="42"/>
+      <w:r>
+        <w:rPr>
+          <w:rFonts w:ascii="TimesNewRomanPSMT" w:hAnsi="TimesNewRomanPSMT" w:cs="TimesNewRomanPSMT"/>
+          <w:b/>
+        </w:rPr>
+        <w:t>{{ nb_logements_mixite_sociale_</w:t>
+      </w:r>
+      <w:r>
+        <w:rPr>
+          <w:rFonts w:ascii="TimesNewRomanPSMT" w:hAnsi="TimesNewRomanPSMT" w:cs="TimesNewRomanPSMT"/>
+          <w:b/>
+        </w:rPr>
+        <w:t>1</w:t>
+      </w:r>
+      <w:r>
+        <w:rPr>
+          <w:rFonts w:ascii="TimesNewRomanPSMT" w:hAnsi="TimesNewRomanPSMT" w:cs="TimesNewRomanPSMT"/>
+          <w:b/>
+        </w:rPr>
+        <w:t>0</w:t>
+      </w:r>
+      <w:r>
+        <w:rPr>
+          <w:rFonts w:ascii="TimesNewRomanPSMT" w:hAnsi="TimesNewRomanPSMT" w:cs="TimesNewRomanPSMT"/>
+          <w:b/>
+        </w:rPr>
+        <w:t>_arrondie</w:t>
+      </w:r>
+      <w:r>
+        <w:rPr>
+          <w:rFonts w:ascii="TimesNewRomanPSMT" w:hAnsi="TimesNewRomanPSMT" w:cs="TimesNewRomanPSMT"/>
+          <w:b/>
+        </w:rPr>
+        <w:t xml:space="preserve"> }}</w:t>
+      </w:r>
+      <w:r>
+        <w:rPr>
+          <w:rFonts w:ascii="TimesNewRomanPSMT" w:hAnsi="TimesNewRomanPSMT" w:cs="TimesNewRomanPSMT"/>
+          <w:b/>
+        </w:rPr>
+        <w:t xml:space="preserve"> </w:t>
+      </w:r>
+      <w:r>
+        <w:rPr>
+          <w:rFonts w:ascii="TimesNewRomanPSMT" w:hAnsi="TimesNewRomanPSMT" w:cs="TimesNewRomanPSMT"/>
+        </w:rPr>
+        <w:t>(4) logements,</w:t>
+      </w:r>
+    </w:p>
+    <w:p>
+      <w:pPr>
+        <w:rPr>
+          <w:rFonts w:ascii="TimesNewRomanPSMT" w:hAnsi="TimesNewRomanPSMT" w:cs="TimesNewRomanPSMT"/>
+        </w:rPr>
+      </w:pPr>
+      <w:r>
+        <w:rPr>
+          <w:rFonts w:ascii="TimesNewRomanPSMT" w:hAnsi="TimesNewRomanPSMT" w:cs="TimesNewRomanPSMT"/>
+        </w:rPr>
+        <w:t xml:space="preserve">{% </w:t>
+      </w:r>
+      <w:proofErr w:type="spellStart"/>
+      <w:r>
+        <w:rPr>
+          <w:rFonts w:ascii="TimesNewRomanPSMT" w:hAnsi="TimesNewRomanPSMT" w:cs="TimesNewRomanPSMT"/>
+        </w:rPr>
+        <w:t>endif</w:t>
+      </w:r>
+      <w:proofErr w:type="spellEnd"/>
+      <w:r>
+        <w:rPr>
+          <w:rFonts w:ascii="TimesNewRomanPSMT" w:hAnsi="TimesNewRomanPSMT" w:cs="TimesNewRomanPSMT"/>
+        </w:rPr>
+        <w:t xml:space="preserve"> %}</w:t>
+      </w:r>
+    </w:p>
+    <w:p>
+      <w:r>
+        <w:rPr>
+          <w:rFonts w:ascii="TimesNewRomanPSMT" w:hAnsi="TimesNewRomanPSMT" w:cs="TimesNewRomanPSMT"/>
+        </w:rPr>
+        <w:t>1.2. Nombre de logements qu'il est possible d'attribuer à des personnes dont les ressources excèdent les plafonds de ressources prévus au premier alinéa de l'article D. 331-12 précité pour l'attribution des logements sociaux, dans la limite de 120 % de ces plafonds (article 8 de la présente convention)</w:t>
+      </w:r>
+      <w:r>
+        <w:rPr>
+          <w:rFonts w:ascii="TimesNewRomanPSMT" w:hAnsi="TimesNewRomanPSMT" w:cs="TimesNewRomanPSMT"/>
+        </w:rPr>
+        <w:t xml:space="preserve"> : </w:t>
+      </w:r>
+      <w:bookmarkStart w:id="43" w:name="Mix1092"/>
       <w:bookmarkEnd w:id="43"/>
-      <w:r>
-        <w:rPr>
-          <w:rFonts w:ascii="TimesNewRomanPSMT" w:hAnsi="TimesNewRomanPSMT" w:cs="TimesNewRomanPSMT"/>
-          <w:b/>
-        </w:rPr>
-        <w:t>{{ nb_logements_mixite_sociale_</w:t>
-      </w:r>
-      <w:r>
-        <w:rPr>
-          <w:rFonts w:ascii="TimesNewRomanPSMT" w:hAnsi="TimesNewRomanPSMT" w:cs="TimesNewRomanPSMT"/>
-          <w:b/>
-        </w:rPr>
-        <w:t>1</w:t>
-      </w:r>
-      <w:r>
-        <w:rPr>
-          <w:rFonts w:ascii="TimesNewRomanPSMT" w:hAnsi="TimesNewRomanPSMT" w:cs="TimesNewRomanPSMT"/>
-          <w:b/>
-        </w:rPr>
-        <w:t>0</w:t>
-      </w:r>
-      <w:r>
-        <w:rPr>
-          <w:rFonts w:ascii="TimesNewRomanPSMT" w:hAnsi="TimesNewRomanPSMT" w:cs="TimesNewRomanPSMT"/>
-          <w:b/>
-        </w:rPr>
-        <w:t>_arrondie</w:t>
-      </w:r>
-      <w:r>
-        <w:rPr>
-          <w:rFonts w:ascii="TimesNewRomanPSMT" w:hAnsi="TimesNewRomanPSMT" w:cs="TimesNewRomanPSMT"/>
-          <w:b/>
-        </w:rPr>
-        <w:t xml:space="preserve"> }}</w:t>
-      </w:r>
-      <w:r>
-        <w:rPr>
-          <w:rFonts w:ascii="TimesNewRomanPSMT" w:hAnsi="TimesNewRomanPSMT" w:cs="TimesNewRomanPSMT"/>
-          <w:b/>
+      <w:proofErr w:type="gramStart"/>
+      <w:r>
+        <w:rPr>
+          <w:rFonts w:ascii="TimesNewRomanPSMT" w:hAnsi="TimesNewRomanPSMT" w:cs="TimesNewRomanPSMT"/>
+        </w:rPr>
+        <w:t>{{ Mix</w:t>
+      </w:r>
+      <w:proofErr w:type="gramEnd"/>
+      <w:r>
+        <w:rPr>
+          <w:rFonts w:ascii="TimesNewRomanPSMT" w:hAnsi="TimesNewRomanPSMT" w:cs="TimesNewRomanPSMT"/>
+        </w:rPr>
+        <w:t>1092 }}</w:t>
+      </w:r>
+    </w:p>
+    <w:p>
+      <w:pPr>
+        <w:rPr>
+          <w:rFonts w:ascii="TimesNewRomanPSMT" w:hAnsi="TimesNewRomanPSMT" w:cs="TimesNewRomanPSMT"/>
+        </w:rPr>
+      </w:pPr>
+    </w:p>
+    <w:p>
+      <w:r>
+        <w:rPr>
+          <w:rFonts w:ascii="TimesNewRomanPSMT" w:hAnsi="TimesNewRomanPSMT" w:cs="TimesNewRomanPSMT"/>
+        </w:rPr>
+        <w:t>2. Surface habitable totale (art. R. 111-2 du code de la construction et de l’habitation) :</w:t>
+      </w:r>
+      <w:r>
+        <w:rPr>
+          <w:rFonts w:ascii="TimesNewRomanPSMT" w:hAnsi="TimesNewRomanPSMT" w:cs="TimesNewRomanPSMT"/>
         </w:rPr>
         <w:t xml:space="preserve"> </w:t>
       </w:r>
-      <w:r>
-        <w:rPr>
-          <w:rFonts w:ascii="TimesNewRomanPSMT" w:hAnsi="TimesNewRomanPSMT" w:cs="TimesNewRomanPSMT"/>
-        </w:rPr>
-        <w:t>(4) logements,</w:t>
-      </w:r>
-    </w:p>
-    <w:p>
-      <w:pPr>
-        <w:rPr>
-          <w:rFonts w:ascii="TimesNewRomanPSMT" w:hAnsi="TimesNewRomanPSMT" w:cs="TimesNewRomanPSMT"/>
-        </w:rPr>
-      </w:pPr>
-      <w:r>
-        <w:rPr>
-          <w:rFonts w:ascii="TimesNewRomanPSMT" w:hAnsi="TimesNewRomanPSMT" w:cs="TimesNewRomanPSMT"/>
-        </w:rPr>
-        <w:t xml:space="preserve">{% </w:t>
-      </w:r>
-      <w:proofErr w:type="spellStart"/>
-      <w:r>
-        <w:rPr>
-          <w:rFonts w:ascii="TimesNewRomanPSMT" w:hAnsi="TimesNewRomanPSMT" w:cs="TimesNewRomanPSMT"/>
-        </w:rPr>
-        <w:t>endif</w:t>
-      </w:r>
-      <w:proofErr w:type="spellEnd"/>
-      <w:r>
-        <w:rPr>
-          <w:rFonts w:ascii="TimesNewRomanPSMT" w:hAnsi="TimesNewRomanPSMT" w:cs="TimesNewRomanPSMT"/>
-        </w:rPr>
-        <w:t xml:space="preserve"> %}</w:t>
-      </w:r>
-    </w:p>
-    <w:p>
-      <w:r>
-        <w:rPr>
-          <w:rFonts w:ascii="TimesNewRomanPSMT" w:hAnsi="TimesNewRomanPSMT" w:cs="TimesNewRomanPSMT"/>
-        </w:rPr>
-        <w:t>1.2. Nombre de logements qu'il est possible d'attribuer à des personnes dont les ressources excèdent les plafonds de ressources prévus au premier alinéa de l'article D. 331-12 précité pour l'attribution des logements sociaux, dans la limite de 120 % de ces plafonds (article 8 de la présente convention)</w:t>
-      </w:r>
-      <w:r>
-        <w:rPr>
-          <w:rFonts w:ascii="TimesNewRomanPSMT" w:hAnsi="TimesNewRomanPSMT" w:cs="TimesNewRomanPSMT"/>
-        </w:rPr>
-        <w:t xml:space="preserve"> : </w:t>
-      </w:r>
-      <w:bookmarkStart w:id="44" w:name="Mix1092"/>
+      <w:bookmarkStart w:id="44" w:name="SH"/>
       <w:bookmarkEnd w:id="44"/>
       <w:proofErr w:type="gramStart"/>
       <w:r>
         <w:rPr>
           <w:rFonts w:ascii="TimesNewRomanPSMT" w:hAnsi="TimesNewRomanPSMT" w:cs="TimesNewRomanPSMT"/>
         </w:rPr>
-        <w:t>{{ Mix</w:t>
+        <w:t xml:space="preserve">{{ </w:t>
+      </w:r>
+      <w:proofErr w:type="spellStart"/>
+      <w:r>
+        <w:rPr>
+          <w:rFonts w:ascii="TimesNewRomanPSMT" w:hAnsi="TimesNewRomanPSMT" w:cs="TimesNewRomanPSMT"/>
+        </w:rPr>
+        <w:t>surface</w:t>
       </w:r>
       <w:proofErr w:type="gramEnd"/>
       <w:r>
         <w:rPr>
           <w:rFonts w:ascii="TimesNewRomanPSMT" w:hAnsi="TimesNewRomanPSMT" w:cs="TimesNewRomanPSMT"/>
         </w:rPr>
-        <w:t>1092 }}</w:t>
-      </w:r>
-    </w:p>
-    <w:p>
-      <w:pPr>
-        <w:rPr>
-          <w:rFonts w:ascii="TimesNewRomanPSMT" w:hAnsi="TimesNewRomanPSMT" w:cs="TimesNewRomanPSMT"/>
-        </w:rPr>
-      </w:pPr>
-    </w:p>
-    <w:p>
-      <w:r>
-        <w:rPr>
-          <w:rFonts w:ascii="TimesNewRomanPSMT" w:hAnsi="TimesNewRomanPSMT" w:cs="TimesNewRomanPSMT"/>
-        </w:rPr>
-        <w:t>2. Surface habitable totale (art. R. 111-2 du code de la construction et de l’habitation) :</w:t>
+        <w:t>_habitable_totale</w:t>
+      </w:r>
+      <w:proofErr w:type="spellEnd"/>
+      <w:r>
+        <w:rPr>
+          <w:rFonts w:ascii="TimesNewRomanPSMT" w:hAnsi="TimesNewRomanPSMT" w:cs="TimesNewRomanPSMT"/>
+        </w:rPr>
+        <w:t xml:space="preserve"> }}</w:t>
+      </w:r>
+    </w:p>
+    <w:p>
+      <w:pPr>
+        <w:rPr>
+          <w:rFonts w:ascii="TimesNewRomanPSMT" w:hAnsi="TimesNewRomanPSMT" w:cs="TimesNewRomanPSMT"/>
+        </w:rPr>
+      </w:pPr>
+    </w:p>
+    <w:p>
+      <w:r>
+        <w:rPr>
+          <w:rFonts w:ascii="TimesNewRomanPSMT" w:hAnsi="TimesNewRomanPSMT" w:cs="TimesNewRomanPSMT"/>
+        </w:rPr>
+        <w:t>3. Surface totale des annexes entrant dans le calcul de la surface utile (art. D. 353-16 (2°) du code de la construction et de l’habitation) :</w:t>
       </w:r>
       <w:r>
         <w:rPr>
@@ -6050,7 +6148,7 @@
         </w:rPr>
         <w:t xml:space="preserve"> </w:t>
       </w:r>
-      <w:bookmarkStart w:id="45" w:name="SH"/>
+      <w:bookmarkStart w:id="45" w:name="SA"/>
       <w:bookmarkEnd w:id="45"/>
       <w:proofErr w:type="gramStart"/>
       <w:r>
@@ -6071,7 +6169,7 @@
         <w:rPr>
           <w:rFonts w:ascii="TimesNewRomanPSMT" w:hAnsi="TimesNewRomanPSMT" w:cs="TimesNewRomanPSMT"/>
         </w:rPr>
-        <w:t>_habitable_totale</w:t>
+        <w:t>_annexes_retenue_totale</w:t>
       </w:r>
       <w:proofErr w:type="spellEnd"/>
       <w:r>
@@ -6093,7 +6191,39 @@
         <w:rPr>
           <w:rFonts w:ascii="TimesNewRomanPSMT" w:hAnsi="TimesNewRomanPSMT" w:cs="TimesNewRomanPSMT"/>
         </w:rPr>
-        <w:t>3. Surface totale des annexes entrant dans le calcul de la surface utile (art. D. 353-16 (2°) du code de la construction et de l’habitation) :</w:t>
+        <w:t>3 bis. Liste de ces annexes, conforme à l'arrêté modifié du 9 mai 1995 du ministre du logement pris en application de l'article D. 353-16 précité :</w:t>
+      </w:r>
+    </w:p>
+    <w:p>
+      <w:pPr>
+        <w:jc w:val="left"/>
+        <w:rPr>
+          <w:rFonts w:ascii="TimesNewRomanPSMT" w:hAnsi="TimesNewRomanPSMT" w:cs="TimesNewRomanPSMT"/>
+          <w:sz w:val="20"/>
+        </w:rPr>
+      </w:pPr>
+    </w:p>
+    <w:p>
+      <w:r>
+        <w:rPr>
+          <w:rFonts w:ascii="TimesNewRomanPSMT" w:hAnsi="TimesNewRomanPSMT" w:cs="TimesNewRomanPSMT"/>
+        </w:rPr>
+        <w:t>3 ter. Surface des locaux collectifs résidentiels :</w:t>
+      </w:r>
+    </w:p>
+    <w:p>
+      <w:pPr>
+        <w:rPr>
+          <w:rFonts w:ascii="TimesNewRomanPSMT" w:hAnsi="TimesNewRomanPSMT" w:cs="TimesNewRomanPSMT"/>
+        </w:rPr>
+      </w:pPr>
+    </w:p>
+    <w:p>
+      <w:r>
+        <w:rPr>
+          <w:rFonts w:ascii="TimesNewRomanPSMT" w:hAnsi="TimesNewRomanPSMT" w:cs="TimesNewRomanPSMT"/>
+        </w:rPr>
+        <w:t>4. Surface utile totale de l'opération (art. D. 353-16 (2°) précité) :</w:t>
       </w:r>
       <w:r>
         <w:rPr>
@@ -6101,7 +6231,7 @@
         </w:rPr>
         <w:t xml:space="preserve"> </w:t>
       </w:r>
-      <w:bookmarkStart w:id="46" w:name="SA"/>
+      <w:bookmarkStart w:id="46" w:name="SU"/>
       <w:bookmarkEnd w:id="46"/>
       <w:proofErr w:type="gramStart"/>
       <w:r>
@@ -6122,29 +6252,29 @@
         <w:rPr>
           <w:rFonts w:ascii="TimesNewRomanPSMT" w:hAnsi="TimesNewRomanPSMT" w:cs="TimesNewRomanPSMT"/>
         </w:rPr>
-        <w:t>_annexes_retenue_totale</w:t>
+        <w:t>_utile_totale</w:t>
       </w:r>
       <w:proofErr w:type="spellEnd"/>
       <w:r>
         <w:rPr>
           <w:rFonts w:ascii="TimesNewRomanPSMT" w:hAnsi="TimesNewRomanPSMT" w:cs="TimesNewRomanPSMT"/>
         </w:rPr>
-        <w:t xml:space="preserve"> }}</w:t>
-      </w:r>
-    </w:p>
-    <w:p>
-      <w:pPr>
-        <w:rPr>
-          <w:rFonts w:ascii="TimesNewRomanPSMT" w:hAnsi="TimesNewRomanPSMT" w:cs="TimesNewRomanPSMT"/>
-        </w:rPr>
-      </w:pPr>
-    </w:p>
-    <w:p>
-      <w:r>
-        <w:rPr>
-          <w:rFonts w:ascii="TimesNewRomanPSMT" w:hAnsi="TimesNewRomanPSMT" w:cs="TimesNewRomanPSMT"/>
-        </w:rPr>
-        <w:t>3 bis. Liste de ces annexes, conforme à l'arrêté modifié du 9 mai 1995 du ministre du logement pris en application de l'article D. 353-16 précité :</w:t>
+        <w:t>}}</w:t>
+      </w:r>
+    </w:p>
+    <w:p>
+      <w:pPr>
+        <w:rPr>
+          <w:rFonts w:ascii="TimesNewRomanPSMT" w:hAnsi="TimesNewRomanPSMT" w:cs="TimesNewRomanPSMT"/>
+        </w:rPr>
+      </w:pPr>
+    </w:p>
+    <w:p>
+      <w:r>
+        <w:rPr>
+          <w:rFonts w:ascii="TimesNewRomanPSMT" w:hAnsi="TimesNewRomanPSMT" w:cs="TimesNewRomanPSMT"/>
+        </w:rPr>
+        <w:t>5. Décompte des surfaces et des coefficients propres au logement appliqués pour le calcul du loyer :</w:t>
       </w:r>
     </w:p>
     <w:p>
@@ -6156,92 +6286,8 @@
           <w:lang w:val="en-US"/>
         </w:rPr>
       </w:pPr>
-    </w:p>
-    <w:p>
-      <w:r>
-        <w:rPr>
-          <w:rFonts w:ascii="TimesNewRomanPSMT" w:hAnsi="TimesNewRomanPSMT" w:cs="TimesNewRomanPSMT"/>
-        </w:rPr>
-        <w:t>3 ter. Surface des locaux collectifs résidentiels :</w:t>
-      </w:r>
-    </w:p>
-    <w:p>
-      <w:pPr>
-        <w:rPr>
-          <w:rFonts w:ascii="TimesNewRomanPSMT" w:hAnsi="TimesNewRomanPSMT" w:cs="TimesNewRomanPSMT"/>
-        </w:rPr>
-      </w:pPr>
-    </w:p>
-    <w:p>
-      <w:r>
-        <w:rPr>
-          <w:rFonts w:ascii="TimesNewRomanPSMT" w:hAnsi="TimesNewRomanPSMT" w:cs="TimesNewRomanPSMT"/>
-        </w:rPr>
-        <w:t>4. Surface utile totale de l'opération (art. D. 353-16 (2°) précité) :</w:t>
-      </w:r>
-      <w:r>
-        <w:rPr>
-          <w:rFonts w:ascii="TimesNewRomanPSMT" w:hAnsi="TimesNewRomanPSMT" w:cs="TimesNewRomanPSMT"/>
-        </w:rPr>
-        <w:t xml:space="preserve"> </w:t>
-      </w:r>
-      <w:bookmarkStart w:id="47" w:name="SU"/>
+      <w:bookmarkStart w:id="47" w:name="S1"/>
       <w:bookmarkEnd w:id="47"/>
-      <w:proofErr w:type="gramStart"/>
-      <w:r>
-        <w:rPr>
-          <w:rFonts w:ascii="TimesNewRomanPSMT" w:hAnsi="TimesNewRomanPSMT" w:cs="TimesNewRomanPSMT"/>
-        </w:rPr>
-        <w:t xml:space="preserve">{{ </w:t>
-      </w:r>
-      <w:proofErr w:type="spellStart"/>
-      <w:r>
-        <w:rPr>
-          <w:rFonts w:ascii="TimesNewRomanPSMT" w:hAnsi="TimesNewRomanPSMT" w:cs="TimesNewRomanPSMT"/>
-        </w:rPr>
-        <w:t>surface</w:t>
-      </w:r>
-      <w:proofErr w:type="gramEnd"/>
-      <w:r>
-        <w:rPr>
-          <w:rFonts w:ascii="TimesNewRomanPSMT" w:hAnsi="TimesNewRomanPSMT" w:cs="TimesNewRomanPSMT"/>
-        </w:rPr>
-        <w:t>_utile_totale</w:t>
-      </w:r>
-      <w:proofErr w:type="spellEnd"/>
-      <w:r>
-        <w:rPr>
-          <w:rFonts w:ascii="TimesNewRomanPSMT" w:hAnsi="TimesNewRomanPSMT" w:cs="TimesNewRomanPSMT"/>
-        </w:rPr>
-        <w:t>}}</w:t>
-      </w:r>
-    </w:p>
-    <w:p>
-      <w:pPr>
-        <w:rPr>
-          <w:rFonts w:ascii="TimesNewRomanPSMT" w:hAnsi="TimesNewRomanPSMT" w:cs="TimesNewRomanPSMT"/>
-        </w:rPr>
-      </w:pPr>
-    </w:p>
-    <w:p>
-      <w:r>
-        <w:rPr>
-          <w:rFonts w:ascii="TimesNewRomanPSMT" w:hAnsi="TimesNewRomanPSMT" w:cs="TimesNewRomanPSMT"/>
-        </w:rPr>
-        <w:t>5. Décompte des surfaces et des coefficients propres au logement appliqués pour le calcul du loyer :</w:t>
-      </w:r>
-    </w:p>
-    <w:p>
-      <w:pPr>
-        <w:jc w:val="left"/>
-        <w:rPr>
-          <w:rFonts w:ascii="TimesNewRomanPSMT" w:hAnsi="TimesNewRomanPSMT" w:cs="TimesNewRomanPSMT"/>
-          <w:sz w:val="20"/>
-          <w:lang w:val="en-US"/>
-        </w:rPr>
-      </w:pPr>
-      <w:bookmarkStart w:id="48" w:name="S1"/>
-      <w:bookmarkEnd w:id="48"/>
       <w:r>
         <w:rPr>
           <w:rFonts w:ascii="TimesNewRomanPSMT" w:hAnsi="TimesNewRomanPSMT" w:cs="TimesNewRomanPSMT"/>
@@ -6979,25 +7025,7 @@
                 <w:szCs w:val="16"/>
                 <w:lang w:val="en-US"/>
               </w:rPr>
-              <w:t>{%</w:t>
-            </w:r>
-            <w:r>
-              <w:rPr>
-                <w:rFonts w:ascii="TimesNewRomanPSMT" w:hAnsi="TimesNewRomanPSMT" w:cs="TimesNewRomanPSMT"/>
-                <w:sz w:val="16"/>
-                <w:szCs w:val="16"/>
-                <w:lang w:val="en-US"/>
-              </w:rPr>
-              <w:t xml:space="preserve">tr </w:t>
-            </w:r>
-            <w:r>
-              <w:rPr>
-                <w:rFonts w:ascii="TimesNewRomanPSMT" w:hAnsi="TimesNewRomanPSMT" w:cs="TimesNewRomanPSMT"/>
-                <w:sz w:val="16"/>
-                <w:szCs w:val="16"/>
-                <w:lang w:val="en-US"/>
-              </w:rPr>
-              <w:t xml:space="preserve">for l in </w:t>
+              <w:t xml:space="preserve">{%tr for l in </w:t>
             </w:r>
             <w:proofErr w:type="spellStart"/>
             <w:r>
@@ -7089,25 +7117,7 @@
                 <w:szCs w:val="16"/>
                 <w:lang w:val="en-US"/>
               </w:rPr>
-              <w:t>{{l.</w:t>
-            </w:r>
-            <w:r>
-              <w:rPr>
-                <w:rFonts w:ascii="TimesNewRomanPSMT" w:hAnsi="TimesNewRomanPSMT" w:cs="TimesNewRomanPSMT"/>
-                <w:sz w:val="16"/>
-                <w:szCs w:val="16"/>
-                <w:lang w:val="en-US"/>
-              </w:rPr>
-              <w:t>t</w:t>
-            </w:r>
-            <w:r>
-              <w:rPr>
-                <w:rFonts w:ascii="TimesNewRomanPSMT" w:hAnsi="TimesNewRomanPSMT" w:cs="TimesNewRomanPSMT"/>
-                <w:sz w:val="16"/>
-                <w:szCs w:val="16"/>
-                <w:lang w:val="en-US"/>
-              </w:rPr>
-              <w:t>}}</w:t>
+              <w:t>{{l.t}}</w:t>
             </w:r>
           </w:p>
         </w:tc>
@@ -7142,16 +7152,7 @@
                 <w:szCs w:val="16"/>
                 <w:lang w:val="en-US"/>
               </w:rPr>
-              <w:t>l.</w:t>
-            </w:r>
-            <w:r>
-              <w:rPr>
-                <w:rFonts w:ascii="TimesNewRomanPSMT" w:hAnsi="TimesNewRomanPSMT" w:cs="TimesNewRomanPSMT"/>
-                <w:sz w:val="16"/>
-                <w:szCs w:val="16"/>
-                <w:lang w:val="en-US"/>
-              </w:rPr>
-              <w:t>sh</w:t>
+              <w:t>l.sh</w:t>
             </w:r>
             <w:r>
               <w:rPr>
@@ -7214,16 +7215,7 @@
                 <w:szCs w:val="16"/>
                 <w:lang w:val="en-US"/>
               </w:rPr>
-              <w:t>l.</w:t>
-            </w:r>
-            <w:r>
-              <w:rPr>
-                <w:rFonts w:ascii="TimesNewRomanPSMT" w:hAnsi="TimesNewRomanPSMT" w:cs="TimesNewRomanPSMT"/>
-                <w:sz w:val="16"/>
-                <w:szCs w:val="16"/>
-                <w:lang w:val="en-US"/>
-              </w:rPr>
-              <w:t>sa</w:t>
+              <w:t>l.sa</w:t>
             </w:r>
             <w:r>
               <w:rPr>
@@ -7286,16 +7278,7 @@
                 <w:szCs w:val="16"/>
                 <w:lang w:val="en-US"/>
               </w:rPr>
-              <w:t>l.</w:t>
-            </w:r>
-            <w:r>
-              <w:rPr>
-                <w:rFonts w:ascii="TimesNewRomanPSMT" w:hAnsi="TimesNewRomanPSMT" w:cs="TimesNewRomanPSMT"/>
-                <w:sz w:val="16"/>
-                <w:szCs w:val="16"/>
-                <w:lang w:val="en-US"/>
-              </w:rPr>
-              <w:t>sar</w:t>
+              <w:t>l.sar</w:t>
             </w:r>
             <w:r>
               <w:rPr>
@@ -7358,16 +7341,7 @@
                 <w:szCs w:val="16"/>
                 <w:lang w:val="en-US"/>
               </w:rPr>
-              <w:t>l.</w:t>
-            </w:r>
-            <w:r>
-              <w:rPr>
-                <w:rFonts w:ascii="TimesNewRomanPSMT" w:hAnsi="TimesNewRomanPSMT" w:cs="TimesNewRomanPSMT"/>
-                <w:sz w:val="16"/>
-                <w:szCs w:val="16"/>
-                <w:lang w:val="en-US"/>
-              </w:rPr>
-              <w:t>su</w:t>
+              <w:t>l.su</w:t>
             </w:r>
             <w:r>
               <w:rPr>
@@ -7431,16 +7405,7 @@
                 <w:szCs w:val="16"/>
                 <w:lang w:val="en-US"/>
               </w:rPr>
-              <w:t>l.</w:t>
-            </w:r>
-            <w:r>
-              <w:rPr>
-                <w:rFonts w:ascii="TimesNewRomanPSMT" w:hAnsi="TimesNewRomanPSMT" w:cs="TimesNewRomanPSMT"/>
-                <w:sz w:val="16"/>
-                <w:szCs w:val="16"/>
-                <w:lang w:val="en-US"/>
-              </w:rPr>
-              <w:t>lpmc</w:t>
+              <w:t>l.lpmc</w:t>
             </w:r>
             <w:proofErr w:type="gramEnd"/>
             <w:r>
@@ -7504,16 +7469,7 @@
                 <w:szCs w:val="16"/>
                 <w:lang w:val="en-US"/>
               </w:rPr>
-              <w:t>l.</w:t>
-            </w:r>
-            <w:r>
-              <w:rPr>
-                <w:rFonts w:ascii="TimesNewRomanPSMT" w:hAnsi="TimesNewRomanPSMT" w:cs="TimesNewRomanPSMT"/>
-                <w:sz w:val="16"/>
-                <w:szCs w:val="16"/>
-                <w:lang w:val="en-US"/>
-              </w:rPr>
-              <w:t>c</w:t>
+              <w:t>l.c</w:t>
             </w:r>
             <w:r>
               <w:rPr>
@@ -7769,8 +7725,8 @@
           <w:sz w:val="20"/>
         </w:rPr>
       </w:pPr>
-      <w:bookmarkStart w:id="49" w:name="S2"/>
-      <w:bookmarkEnd w:id="49"/>
+      <w:bookmarkStart w:id="48" w:name="S2"/>
+      <w:bookmarkEnd w:id="48"/>
     </w:p>
     <w:p>
       <w:pPr>
@@ -7841,6 +7797,7 @@
                 <w:sz w:val="16"/>
                 <w:szCs w:val="16"/>
               </w:rPr>
+              <w:lastRenderedPageBreak/>
               <w:t>TYPE D’ANNEXE DÉFINIE</w:t>
             </w:r>
             <w:r>
@@ -8052,23 +8009,7 @@
                 <w:sz w:val="16"/>
                 <w:szCs w:val="16"/>
               </w:rPr>
-              <w:t xml:space="preserve"> </w:t>
-            </w:r>
-            <w:r>
-              <w:rPr>
-                <w:rFonts w:ascii="TimesNewRomanPSMT" w:hAnsi="TimesNewRomanPSMT" w:cs="TimesNewRomanPSMT"/>
-                <w:sz w:val="16"/>
-                <w:szCs w:val="16"/>
-              </w:rPr>
-              <w:t>}</w:t>
-            </w:r>
-            <w:r>
-              <w:rPr>
-                <w:rFonts w:ascii="TimesNewRomanPSMT" w:hAnsi="TimesNewRomanPSMT" w:cs="TimesNewRomanPSMT"/>
-                <w:sz w:val="16"/>
-                <w:szCs w:val="16"/>
-              </w:rPr>
-              <w:t>}</w:t>
+              <w:t xml:space="preserve"> }}</w:t>
             </w:r>
             <w:r>
               <w:rPr>
@@ -9174,72 +9115,168 @@
         </w:rPr>
         <w:t>{% endif %}</w:t>
       </w:r>
-      <w:bookmarkStart w:id="50" w:name="S9"/>
-      <w:bookmarkStart w:id="51" w:name="S10"/>
+      <w:bookmarkStart w:id="49" w:name="S9"/>
+      <w:bookmarkStart w:id="50" w:name="S10"/>
+      <w:bookmarkEnd w:id="49"/>
       <w:bookmarkEnd w:id="50"/>
+    </w:p>
+    <w:p>
+      <w:pPr>
+        <w:rPr>
+          <w:rFonts w:ascii="TimesNewRomanPSMT" w:hAnsi="TimesNewRomanPSMT" w:cs="TimesNewRomanPSMT"/>
+          <w:szCs w:val="24"/>
+        </w:rPr>
+      </w:pPr>
+    </w:p>
+    <w:p>
+      <w:r>
+        <w:rPr>
+          <w:rFonts w:ascii="TimesNewRomanPSMT" w:hAnsi="TimesNewRomanPSMT" w:cs="TimesNewRomanPSMT"/>
+        </w:rPr>
+        <w:t>Au cas où ces annexes ne trouveraient pas preneur auprès des locataires de l'immeuble ou de tout autre immeuble conventionné appartenant au même bailleur ou géré par lui, le bailleur peut louer l'annexe à toute autre personne. Dans ce cas, le loyer maximum fixé par la convention ne lui est pas</w:t>
+      </w:r>
+      <w:r>
+        <w:t xml:space="preserve"> </w:t>
+      </w:r>
+      <w:r>
+        <w:rPr>
+          <w:rFonts w:ascii="TimesNewRomanPSMT" w:hAnsi="TimesNewRomanPSMT" w:cs="TimesNewRomanPSMT"/>
+        </w:rPr>
+        <w:t>opposable. Cette faculté n'est utilisable que pour autant qu'aucun locataire du patrimoine appartenant ou géré par le bailleur ne manifeste sa volonté de louer les annexes en cause.</w:t>
+      </w:r>
+    </w:p>
+    <w:p>
+      <w:pPr>
+        <w:rPr>
+          <w:rFonts w:ascii="TimesNewRomanPSMT" w:hAnsi="TimesNewRomanPSMT" w:cs="TimesNewRomanPSMT"/>
+        </w:rPr>
+      </w:pPr>
+    </w:p>
+    <w:p>
+      <w:pPr>
+        <w:rPr>
+          <w:rFonts w:ascii="TimesNewRomanPSMT" w:hAnsi="TimesNewRomanPSMT" w:cs="TimesNewRomanPSMT"/>
+        </w:rPr>
+      </w:pPr>
+      <w:r>
+        <w:rPr>
+          <w:rFonts w:ascii="TimesNewRomanPSMT" w:hAnsi="TimesNewRomanPSMT" w:cs="TimesNewRomanPSMT"/>
+        </w:rPr>
+        <w:t>B.-Locaux auxquels ne s'applique pas la présente convention.</w:t>
+      </w:r>
+    </w:p>
+    <w:p>
+      <w:pPr>
+        <w:rPr>
+          <w:rFonts w:ascii="TimesNewRomanPSMT" w:hAnsi="TimesNewRomanPSMT" w:cs="TimesNewRomanPSMT"/>
+        </w:rPr>
+      </w:pPr>
+    </w:p>
+    <w:p>
+      <w:bookmarkStart w:id="51" w:name="Locaux"/>
       <w:bookmarkEnd w:id="51"/>
-    </w:p>
-    <w:p>
-      <w:pPr>
-        <w:rPr>
-          <w:rFonts w:ascii="TimesNewRomanPSMT" w:hAnsi="TimesNewRomanPSMT" w:cs="TimesNewRomanPSMT"/>
-          <w:szCs w:val="24"/>
-        </w:rPr>
-      </w:pPr>
-    </w:p>
-    <w:p>
-      <w:r>
-        <w:rPr>
-          <w:rFonts w:ascii="TimesNewRomanPSMT" w:hAnsi="TimesNewRomanPSMT" w:cs="TimesNewRomanPSMT"/>
-        </w:rPr>
-        <w:t>Au cas où ces annexes ne trouveraient pas preneur auprès des locataires de l'immeuble ou de tout autre immeuble conventionné appartenant au même bailleur ou géré par lui, le bailleur peut louer l'annexe à toute autre personne. Dans ce cas, le loyer maximum fixé par la convention ne lui est pas</w:t>
-      </w:r>
-      <w:r>
-        <w:t xml:space="preserve"> </w:t>
-      </w:r>
-      <w:r>
-        <w:rPr>
-          <w:rFonts w:ascii="TimesNewRomanPSMT" w:hAnsi="TimesNewRomanPSMT" w:cs="TimesNewRomanPSMT"/>
-        </w:rPr>
-        <w:t>opposable. Cette faculté n'est utilisable que pour autant qu'aucun locataire du patrimoine appartenant ou géré par le bailleur ne manifeste sa volonté de louer les annexes en cause.</w:t>
-      </w:r>
-    </w:p>
-    <w:p>
-      <w:pPr>
-        <w:rPr>
-          <w:rFonts w:ascii="TimesNewRomanPSMT" w:hAnsi="TimesNewRomanPSMT" w:cs="TimesNewRomanPSMT"/>
-        </w:rPr>
-      </w:pPr>
-    </w:p>
-    <w:p>
-      <w:pPr>
-        <w:rPr>
-          <w:rFonts w:ascii="TimesNewRomanPSMT" w:hAnsi="TimesNewRomanPSMT" w:cs="TimesNewRomanPSMT"/>
-        </w:rPr>
-      </w:pPr>
-      <w:r>
-        <w:rPr>
-          <w:rFonts w:ascii="TimesNewRomanPSMT" w:hAnsi="TimesNewRomanPSMT" w:cs="TimesNewRomanPSMT"/>
-        </w:rPr>
-        <w:t>B.-Locaux auxquels ne s'applique pas la présente convention.</w:t>
-      </w:r>
-    </w:p>
-    <w:p>
-      <w:pPr>
-        <w:rPr>
-          <w:rFonts w:ascii="TimesNewRomanPSMT" w:hAnsi="TimesNewRomanPSMT" w:cs="TimesNewRomanPSMT"/>
-        </w:rPr>
-      </w:pPr>
-    </w:p>
-    <w:p>
-      <w:bookmarkStart w:id="52" w:name="Locaux"/>
+      <w:proofErr w:type="gramStart"/>
+      <w:r>
+        <w:t>{{ Locaux</w:t>
+      </w:r>
+      <w:proofErr w:type="gramEnd"/>
+      <w:r>
+        <w:t xml:space="preserve"> }}</w:t>
+      </w:r>
+    </w:p>
+    <w:p>
+      <w:pPr>
+        <w:rPr>
+          <w:rFonts w:ascii="TimesNewRomanPSMT" w:hAnsi="TimesNewRomanPSMT" w:cs="TimesNewRomanPSMT"/>
+        </w:rPr>
+      </w:pPr>
+    </w:p>
+    <w:p>
+      <w:r>
+        <w:rPr>
+          <w:rFonts w:ascii="TimesNewRomanPSMT" w:hAnsi="TimesNewRomanPSMT" w:cs="TimesNewRomanPSMT"/>
+        </w:rPr>
+        <w:t xml:space="preserve">Locaux commerciaux (nombre) </w:t>
+      </w:r>
+      <w:proofErr w:type="gramStart"/>
+      <w:r>
+        <w:rPr>
+          <w:rFonts w:ascii="TimesNewRomanPSMT" w:hAnsi="TimesNewRomanPSMT" w:cs="TimesNewRomanPSMT"/>
+        </w:rPr>
+        <w:t xml:space="preserve">:  </w:t>
+      </w:r>
+      <w:bookmarkStart w:id="52" w:name="Commerce"/>
       <w:bookmarkEnd w:id="52"/>
+      <w:r>
+        <w:rPr>
+          <w:rFonts w:ascii="TimesNewRomanPSMT" w:hAnsi="TimesNewRomanPSMT" w:cs="TimesNewRomanPSMT"/>
+        </w:rPr>
+        <w:t>{</w:t>
+      </w:r>
+      <w:proofErr w:type="gramEnd"/>
+      <w:r>
+        <w:rPr>
+          <w:rFonts w:ascii="TimesNewRomanPSMT" w:hAnsi="TimesNewRomanPSMT" w:cs="TimesNewRomanPSMT"/>
+        </w:rPr>
+        <w:t xml:space="preserve">{ </w:t>
+      </w:r>
+      <w:proofErr w:type="spellStart"/>
+      <w:r>
+        <w:rPr>
+          <w:rFonts w:ascii="TimesNewRomanPSMT" w:hAnsi="TimesNewRomanPSMT" w:cs="TimesNewRomanPSMT"/>
+        </w:rPr>
+        <w:t>programme.nb_locaux_commerciaux</w:t>
+      </w:r>
+      <w:proofErr w:type="spellEnd"/>
+      <w:r>
+        <w:rPr>
+          <w:rFonts w:ascii="TimesNewRomanPSMT" w:hAnsi="TimesNewRomanPSMT" w:cs="TimesNewRomanPSMT"/>
+        </w:rPr>
+        <w:t xml:space="preserve"> }}</w:t>
+      </w:r>
+    </w:p>
+    <w:p>
+      <w:pPr>
+        <w:rPr>
+          <w:rFonts w:ascii="TimesNewRomanPSMT" w:hAnsi="TimesNewRomanPSMT" w:cs="TimesNewRomanPSMT"/>
+        </w:rPr>
+      </w:pPr>
+    </w:p>
+    <w:p>
+      <w:r>
+        <w:rPr>
+          <w:rFonts w:ascii="TimesNewRomanPSMT" w:hAnsi="TimesNewRomanPSMT" w:cs="TimesNewRomanPSMT"/>
+        </w:rPr>
+        <w:t xml:space="preserve">Bureaux (nombre) : </w:t>
+      </w:r>
+      <w:bookmarkStart w:id="53" w:name="Bureau"/>
+      <w:bookmarkEnd w:id="53"/>
       <w:proofErr w:type="gramStart"/>
       <w:r>
-        <w:t>{{ Locaux</w:t>
+        <w:rPr>
+          <w:rFonts w:ascii="TimesNewRomanPSMT" w:hAnsi="TimesNewRomanPSMT" w:cs="TimesNewRomanPSMT"/>
+        </w:rPr>
+        <w:t xml:space="preserve">{{ </w:t>
+      </w:r>
+      <w:proofErr w:type="spellStart"/>
+      <w:r>
+        <w:rPr>
+          <w:rFonts w:ascii="TimesNewRomanPSMT" w:hAnsi="TimesNewRomanPSMT" w:cs="TimesNewRomanPSMT"/>
+        </w:rPr>
+        <w:t>programme</w:t>
       </w:r>
       <w:proofErr w:type="gramEnd"/>
       <w:r>
+        <w:rPr>
+          <w:rFonts w:ascii="TimesNewRomanPSMT" w:hAnsi="TimesNewRomanPSMT" w:cs="TimesNewRomanPSMT"/>
+        </w:rPr>
+        <w:t>.nb_bureaux</w:t>
+      </w:r>
+      <w:proofErr w:type="spellEnd"/>
+      <w:r>
+        <w:rPr>
+          <w:rFonts w:ascii="TimesNewRomanPSMT" w:hAnsi="TimesNewRomanPSMT" w:cs="TimesNewRomanPSMT"/>
+        </w:rPr>
         <w:t xml:space="preserve"> }}</w:t>
       </w:r>
     </w:p>
@@ -9251,64 +9288,18 @@
       </w:pPr>
     </w:p>
     <w:p>
-      <w:r>
-        <w:rPr>
-          <w:rFonts w:ascii="TimesNewRomanPSMT" w:hAnsi="TimesNewRomanPSMT" w:cs="TimesNewRomanPSMT"/>
-        </w:rPr>
-        <w:t xml:space="preserve">Locaux commerciaux (nombre) </w:t>
-      </w:r>
-      <w:proofErr w:type="gramStart"/>
-      <w:r>
-        <w:rPr>
-          <w:rFonts w:ascii="TimesNewRomanPSMT" w:hAnsi="TimesNewRomanPSMT" w:cs="TimesNewRomanPSMT"/>
-        </w:rPr>
-        <w:t xml:space="preserve">:  </w:t>
-      </w:r>
-      <w:bookmarkStart w:id="53" w:name="Commerce"/>
-      <w:bookmarkEnd w:id="53"/>
-      <w:r>
-        <w:rPr>
-          <w:rFonts w:ascii="TimesNewRomanPSMT" w:hAnsi="TimesNewRomanPSMT" w:cs="TimesNewRomanPSMT"/>
-        </w:rPr>
-        <w:t>{</w:t>
-      </w:r>
-      <w:proofErr w:type="gramEnd"/>
-      <w:r>
-        <w:rPr>
-          <w:rFonts w:ascii="TimesNewRomanPSMT" w:hAnsi="TimesNewRomanPSMT" w:cs="TimesNewRomanPSMT"/>
-        </w:rPr>
-        <w:t xml:space="preserve">{ </w:t>
-      </w:r>
-      <w:proofErr w:type="spellStart"/>
-      <w:r>
-        <w:rPr>
-          <w:rFonts w:ascii="TimesNewRomanPSMT" w:hAnsi="TimesNewRomanPSMT" w:cs="TimesNewRomanPSMT"/>
-        </w:rPr>
-        <w:t>programme.nb_locaux_commerciaux</w:t>
-      </w:r>
-      <w:proofErr w:type="spellEnd"/>
-      <w:r>
-        <w:rPr>
-          <w:rFonts w:ascii="TimesNewRomanPSMT" w:hAnsi="TimesNewRomanPSMT" w:cs="TimesNewRomanPSMT"/>
-        </w:rPr>
-        <w:t xml:space="preserve"> }}</w:t>
-      </w:r>
-    </w:p>
-    <w:p>
-      <w:pPr>
-        <w:rPr>
-          <w:rFonts w:ascii="TimesNewRomanPSMT" w:hAnsi="TimesNewRomanPSMT" w:cs="TimesNewRomanPSMT"/>
-        </w:rPr>
-      </w:pPr>
-    </w:p>
-    <w:p>
-      <w:r>
-        <w:rPr>
-          <w:rFonts w:ascii="TimesNewRomanPSMT" w:hAnsi="TimesNewRomanPSMT" w:cs="TimesNewRomanPSMT"/>
-        </w:rPr>
-        <w:t xml:space="preserve">Bureaux (nombre) : </w:t>
-      </w:r>
-      <w:bookmarkStart w:id="54" w:name="Bureau"/>
+      <w:pPr>
+        <w:rPr>
+          <w:rFonts w:ascii="TimesNewRomanPSMT" w:hAnsi="TimesNewRomanPSMT" w:cs="TimesNewRomanPSMT"/>
+        </w:rPr>
+      </w:pPr>
+      <w:r>
+        <w:rPr>
+          <w:rFonts w:ascii="TimesNewRomanPSMT" w:hAnsi="TimesNewRomanPSMT" w:cs="TimesNewRomanPSMT"/>
+        </w:rPr>
+        <w:t xml:space="preserve">Autres : </w:t>
+      </w:r>
+      <w:bookmarkStart w:id="54" w:name="Autre"/>
       <w:bookmarkEnd w:id="54"/>
       <w:proofErr w:type="gramStart"/>
       <w:r>
@@ -9329,7 +9320,7 @@
         <w:rPr>
           <w:rFonts w:ascii="TimesNewRomanPSMT" w:hAnsi="TimesNewRomanPSMT" w:cs="TimesNewRomanPSMT"/>
         </w:rPr>
-        <w:t>.nb_bureaux</w:t>
+        <w:t>.autre_locaux_hors_convention</w:t>
       </w:r>
       <w:proofErr w:type="spellEnd"/>
       <w:r>
@@ -9356,9 +9347,41 @@
         <w:rPr>
           <w:rFonts w:ascii="TimesNewRomanPSMT" w:hAnsi="TimesNewRomanPSMT" w:cs="TimesNewRomanPSMT"/>
         </w:rPr>
-        <w:t xml:space="preserve">Autres : </w:t>
-      </w:r>
-      <w:bookmarkStart w:id="55" w:name="Autre"/>
+        <w:t>4° Origine des propriétés :</w:t>
+      </w:r>
+    </w:p>
+    <w:p>
+      <w:pPr>
+        <w:rPr>
+          <w:rFonts w:ascii="TimesNewRomanPSMT" w:hAnsi="TimesNewRomanPSMT" w:cs="TimesNewRomanPSMT"/>
+        </w:rPr>
+      </w:pPr>
+    </w:p>
+    <w:p>
+      <w:pPr>
+        <w:rPr>
+          <w:rFonts w:ascii="TimesNewRomanPSMT" w:hAnsi="TimesNewRomanPSMT" w:cs="TimesNewRomanPSMT"/>
+        </w:rPr>
+      </w:pPr>
+      <w:r>
+        <w:rPr>
+          <w:rFonts w:ascii="TimesNewRomanPSMT" w:hAnsi="TimesNewRomanPSMT" w:cs="TimesNewRomanPSMT"/>
+        </w:rPr>
+        <w:t>Vendeur</w:t>
+      </w:r>
+      <w:r>
+        <w:rPr>
+          <w:rFonts w:ascii="TimesNewRomanPSMT" w:hAnsi="TimesNewRomanPSMT" w:cs="TimesNewRomanPSMT" w:hint="eastAsia"/>
+        </w:rPr>
+        <w:t> </w:t>
+      </w:r>
+      <w:r>
+        <w:rPr>
+          <w:rFonts w:ascii="TimesNewRomanPSMT" w:hAnsi="TimesNewRomanPSMT" w:cs="TimesNewRomanPSMT"/>
+        </w:rPr>
+        <w:t xml:space="preserve">: </w:t>
+      </w:r>
+      <w:bookmarkStart w:id="55" w:name="Vendeur"/>
       <w:bookmarkEnd w:id="55"/>
       <w:proofErr w:type="gramStart"/>
       <w:r>
@@ -9379,7 +9402,7 @@
         <w:rPr>
           <w:rFonts w:ascii="TimesNewRomanPSMT" w:hAnsi="TimesNewRomanPSMT" w:cs="TimesNewRomanPSMT"/>
         </w:rPr>
-        <w:t>.autre_locaux_hors_convention</w:t>
+        <w:t>.vendeur</w:t>
       </w:r>
       <w:proofErr w:type="spellEnd"/>
       <w:r>
@@ -9395,38 +9418,11 @@
           <w:rFonts w:ascii="TimesNewRomanPSMT" w:hAnsi="TimesNewRomanPSMT" w:cs="TimesNewRomanPSMT"/>
         </w:rPr>
       </w:pPr>
-    </w:p>
-    <w:p>
-      <w:pPr>
-        <w:rPr>
-          <w:rFonts w:ascii="TimesNewRomanPSMT" w:hAnsi="TimesNewRomanPSMT" w:cs="TimesNewRomanPSMT"/>
-        </w:rPr>
-      </w:pPr>
-      <w:r>
-        <w:rPr>
-          <w:rFonts w:ascii="TimesNewRomanPSMT" w:hAnsi="TimesNewRomanPSMT" w:cs="TimesNewRomanPSMT"/>
-        </w:rPr>
-        <w:t>4° Origine des propriétés :</w:t>
-      </w:r>
-    </w:p>
-    <w:p>
-      <w:pPr>
-        <w:rPr>
-          <w:rFonts w:ascii="TimesNewRomanPSMT" w:hAnsi="TimesNewRomanPSMT" w:cs="TimesNewRomanPSMT"/>
-        </w:rPr>
-      </w:pPr>
-    </w:p>
-    <w:p>
-      <w:pPr>
-        <w:rPr>
-          <w:rFonts w:ascii="TimesNewRomanPSMT" w:hAnsi="TimesNewRomanPSMT" w:cs="TimesNewRomanPSMT"/>
-        </w:rPr>
-      </w:pPr>
-      <w:r>
-        <w:rPr>
-          <w:rFonts w:ascii="TimesNewRomanPSMT" w:hAnsi="TimesNewRomanPSMT" w:cs="TimesNewRomanPSMT"/>
-        </w:rPr>
-        <w:t>Vendeur</w:t>
+      <w:r>
+        <w:rPr>
+          <w:rFonts w:ascii="TimesNewRomanPSMT" w:hAnsi="TimesNewRomanPSMT" w:cs="TimesNewRomanPSMT"/>
+        </w:rPr>
+        <w:t>Acquéreur</w:t>
       </w:r>
       <w:r>
         <w:rPr>
@@ -9440,7 +9436,7 @@
         </w:rPr>
         <w:t xml:space="preserve">: </w:t>
       </w:r>
-      <w:bookmarkStart w:id="56" w:name="Vendeur"/>
+      <w:bookmarkStart w:id="56" w:name="Acquereur"/>
       <w:bookmarkEnd w:id="56"/>
       <w:proofErr w:type="gramStart"/>
       <w:r>
@@ -9461,7 +9457,7 @@
         <w:rPr>
           <w:rFonts w:ascii="TimesNewRomanPSMT" w:hAnsi="TimesNewRomanPSMT" w:cs="TimesNewRomanPSMT"/>
         </w:rPr>
-        <w:t>.vendeur</w:t>
+        <w:t>.acquereur</w:t>
       </w:r>
       <w:proofErr w:type="spellEnd"/>
       <w:r>
@@ -9472,30 +9468,10 @@
       </w:r>
     </w:p>
     <w:p>
-      <w:pPr>
-        <w:rPr>
-          <w:rFonts w:ascii="TimesNewRomanPSMT" w:hAnsi="TimesNewRomanPSMT" w:cs="TimesNewRomanPSMT"/>
-        </w:rPr>
-      </w:pPr>
-      <w:r>
-        <w:rPr>
-          <w:rFonts w:ascii="TimesNewRomanPSMT" w:hAnsi="TimesNewRomanPSMT" w:cs="TimesNewRomanPSMT"/>
-        </w:rPr>
-        <w:t>Acquéreur</w:t>
-      </w:r>
-      <w:r>
-        <w:rPr>
-          <w:rFonts w:ascii="TimesNewRomanPSMT" w:hAnsi="TimesNewRomanPSMT" w:cs="TimesNewRomanPSMT" w:hint="eastAsia"/>
-        </w:rPr>
-        <w:t> </w:t>
-      </w:r>
-      <w:r>
-        <w:rPr>
-          <w:rFonts w:ascii="TimesNewRomanPSMT" w:hAnsi="TimesNewRomanPSMT" w:cs="TimesNewRomanPSMT"/>
-        </w:rPr>
-        <w:t xml:space="preserve">: </w:t>
-      </w:r>
-      <w:bookmarkStart w:id="57" w:name="Acquereur"/>
+      <w:r>
+        <w:t xml:space="preserve">Acte notarié : </w:t>
+      </w:r>
+      <w:bookmarkStart w:id="57" w:name="ActeNotaire"/>
       <w:bookmarkEnd w:id="57"/>
       <w:proofErr w:type="gramStart"/>
       <w:r>
@@ -9516,13 +9492,19 @@
         <w:rPr>
           <w:rFonts w:ascii="TimesNewRomanPSMT" w:hAnsi="TimesNewRomanPSMT" w:cs="TimesNewRomanPSMT"/>
         </w:rPr>
-        <w:t>.</w:t>
-      </w:r>
-      <w:r>
-        <w:rPr>
-          <w:rFonts w:ascii="TimesNewRomanPSMT" w:hAnsi="TimesNewRomanPSMT" w:cs="TimesNewRomanPSMT"/>
-        </w:rPr>
-        <w:t>acquereur</w:t>
+        <w:t>.date_</w:t>
+      </w:r>
+      <w:r>
+        <w:rPr>
+          <w:rFonts w:ascii="TimesNewRomanPSMT" w:hAnsi="TimesNewRomanPSMT" w:cs="TimesNewRomanPSMT"/>
+        </w:rPr>
+        <w:t>acte_notarie</w:t>
+      </w:r>
+      <w:r>
+        <w:rPr>
+          <w:rFonts w:ascii="TimesNewRomanPSMT" w:hAnsi="TimesNewRomanPSMT" w:cs="TimesNewRomanPSMT"/>
+        </w:rPr>
+        <w:t>|d</w:t>
       </w:r>
       <w:proofErr w:type="spellEnd"/>
       <w:r>
@@ -9531,14 +9513,12 @@
         </w:rPr>
         <w:t xml:space="preserve"> }}</w:t>
       </w:r>
-      <w:proofErr w:type="spellStart"/>
-    </w:p>
-    <w:p>
-      <w:proofErr w:type="spellEnd"/>
-      <w:r>
-        <w:t xml:space="preserve">Acte notarié : </w:t>
-      </w:r>
-      <w:bookmarkStart w:id="58" w:name="ActeNotaire"/>
+    </w:p>
+    <w:p>
+      <w:r>
+        <w:t xml:space="preserve">Notaire : </w:t>
+      </w:r>
+      <w:bookmarkStart w:id="58" w:name="Notaire"/>
       <w:bookmarkEnd w:id="58"/>
       <w:proofErr w:type="gramStart"/>
       <w:r>
@@ -9552,14 +9532,14 @@
         <w:rPr>
           <w:rFonts w:ascii="TimesNewRomanPSMT" w:hAnsi="TimesNewRomanPSMT" w:cs="TimesNewRomanPSMT"/>
         </w:rPr>
-        <w:t>acte</w:t>
+        <w:t>programme</w:t>
       </w:r>
       <w:proofErr w:type="gramEnd"/>
       <w:r>
         <w:rPr>
           <w:rFonts w:ascii="TimesNewRomanPSMT" w:hAnsi="TimesNewRomanPSMT" w:cs="TimesNewRomanPSMT"/>
         </w:rPr>
-        <w:t>_notarie</w:t>
+        <w:t>.reference_notaire</w:t>
       </w:r>
       <w:proofErr w:type="spellEnd"/>
       <w:r>
@@ -9571,9 +9551,9 @@
     </w:p>
     <w:p>
       <w:r>
-        <w:t xml:space="preserve">Notaire : </w:t>
-      </w:r>
-      <w:bookmarkStart w:id="59" w:name="Notaire"/>
+        <w:t xml:space="preserve">Référence publicitaire : </w:t>
+      </w:r>
+      <w:bookmarkStart w:id="59" w:name="Refpublic"/>
       <w:bookmarkEnd w:id="59"/>
       <w:proofErr w:type="gramStart"/>
       <w:r>
@@ -9594,13 +9574,7 @@
         <w:rPr>
           <w:rFonts w:ascii="TimesNewRomanPSMT" w:hAnsi="TimesNewRomanPSMT" w:cs="TimesNewRomanPSMT"/>
         </w:rPr>
-        <w:t>.reference_</w:t>
-      </w:r>
-      <w:r>
-        <w:rPr>
-          <w:rFonts w:ascii="TimesNewRomanPSMT" w:hAnsi="TimesNewRomanPSMT" w:cs="TimesNewRomanPSMT"/>
-        </w:rPr>
-        <w:t>notaire</w:t>
+        <w:t>.reference_publication_acte</w:t>
       </w:r>
       <w:proofErr w:type="spellEnd"/>
       <w:r>
@@ -9611,10 +9585,40 @@
       </w:r>
     </w:p>
     <w:p>
-      <w:r>
-        <w:t xml:space="preserve">Référence publicitaire : </w:t>
-      </w:r>
-      <w:bookmarkStart w:id="60" w:name="Refpublic"/>
+      <w:pPr>
+        <w:rPr>
+          <w:rFonts w:ascii="TimesNewRomanPSMT" w:hAnsi="TimesNewRomanPSMT" w:cs="TimesNewRomanPSMT"/>
+        </w:rPr>
+      </w:pPr>
+    </w:p>
+    <w:p>
+      <w:pPr>
+        <w:rPr>
+          <w:rFonts w:ascii="TimesNewRomanPSMT" w:hAnsi="TimesNewRomanPSMT" w:cs="TimesNewRomanPSMT"/>
+        </w:rPr>
+      </w:pPr>
+      <w:r>
+        <w:rPr>
+          <w:rFonts w:ascii="TimesNewRomanPSMT" w:hAnsi="TimesNewRomanPSMT" w:cs="TimesNewRomanPSMT"/>
+        </w:rPr>
+        <w:t xml:space="preserve">5° Renseignements administratifs : </w:t>
+      </w:r>
+    </w:p>
+    <w:p>
+      <w:pPr>
+        <w:rPr>
+          <w:rFonts w:ascii="TimesNewRomanPSMT" w:hAnsi="TimesNewRomanPSMT" w:cs="TimesNewRomanPSMT"/>
+        </w:rPr>
+      </w:pPr>
+    </w:p>
+    <w:p>
+      <w:r>
+        <w:rPr>
+          <w:rFonts w:ascii="TimesNewRomanPSMT" w:hAnsi="TimesNewRomanPSMT" w:cs="TimesNewRomanPSMT"/>
+        </w:rPr>
+        <w:t xml:space="preserve">5.1. Permis de construire : </w:t>
+      </w:r>
+      <w:bookmarkStart w:id="60" w:name="PC"/>
       <w:bookmarkEnd w:id="60"/>
       <w:proofErr w:type="gramStart"/>
       <w:r>
@@ -9635,7 +9639,7 @@
         <w:rPr>
           <w:rFonts w:ascii="TimesNewRomanPSMT" w:hAnsi="TimesNewRomanPSMT" w:cs="TimesNewRomanPSMT"/>
         </w:rPr>
-        <w:t>.reference_publication_acte</w:t>
+        <w:t>.permis_construire</w:t>
       </w:r>
       <w:proofErr w:type="spellEnd"/>
       <w:r>
@@ -9655,31 +9659,65 @@
     <w:p>
       <w:pPr>
         <w:rPr>
-          <w:rFonts w:ascii="TimesNewRomanPSMT" w:hAnsi="TimesNewRomanPSMT" w:cs="TimesNewRomanPSMT"/>
-        </w:rPr>
-      </w:pPr>
-      <w:r>
-        <w:rPr>
-          <w:rFonts w:ascii="TimesNewRomanPSMT" w:hAnsi="TimesNewRomanPSMT" w:cs="TimesNewRomanPSMT"/>
-        </w:rPr>
-        <w:t xml:space="preserve">5° Renseignements administratifs : </w:t>
-      </w:r>
-    </w:p>
-    <w:p>
-      <w:pPr>
-        <w:rPr>
-          <w:rFonts w:ascii="TimesNewRomanPSMT" w:hAnsi="TimesNewRomanPSMT" w:cs="TimesNewRomanPSMT"/>
-        </w:rPr>
-      </w:pPr>
-    </w:p>
-    <w:p>
-      <w:r>
-        <w:rPr>
-          <w:rFonts w:ascii="TimesNewRomanPSMT" w:hAnsi="TimesNewRomanPSMT" w:cs="TimesNewRomanPSMT"/>
-        </w:rPr>
-        <w:t xml:space="preserve">5.1. Permis de construire : </w:t>
-      </w:r>
-      <w:bookmarkStart w:id="61" w:name="PC"/>
+          <w:lang w:val="en-FR"/>
+        </w:rPr>
+      </w:pPr>
+      <w:r>
+        <w:rPr>
+          <w:rFonts w:ascii="TimesNewRomanPSMT" w:hAnsi="TimesNewRomanPSMT" w:cs="TimesNewRomanPSMT"/>
+        </w:rPr>
+        <w:t xml:space="preserve">5.2. Date prévisible ou effective d'achèvement des travaux de construction ou d'amélioration : </w:t>
+      </w:r>
+      <w:proofErr w:type="gramStart"/>
+      <w:r>
+        <w:rPr>
+          <w:rFonts w:ascii="TimesNewRomanPSMT" w:hAnsi="TimesNewRomanPSMT" w:cs="TimesNewRomanPSMT"/>
+        </w:rPr>
+        <w:t xml:space="preserve">{{ </w:t>
+      </w:r>
+      <w:proofErr w:type="spellStart"/>
+      <w:r>
+        <w:rPr>
+          <w:rFonts w:ascii="TimesNewRomanPSMT" w:hAnsi="TimesNewRomanPSMT" w:cs="TimesNewRomanPSMT"/>
+        </w:rPr>
+        <w:t>programme</w:t>
+      </w:r>
+      <w:proofErr w:type="gramEnd"/>
+      <w:r>
+        <w:rPr>
+          <w:rFonts w:ascii="TimesNewRomanPSMT" w:hAnsi="TimesNewRomanPSMT" w:cs="TimesNewRomanPSMT"/>
+        </w:rPr>
+        <w:t>.date_achevement_previsible</w:t>
+      </w:r>
+      <w:r>
+        <w:rPr>
+          <w:rFonts w:ascii="TimesNewRomanPSMT" w:hAnsi="TimesNewRomanPSMT" w:cs="TimesNewRomanPSMT"/>
+        </w:rPr>
+        <w:t>|d</w:t>
+      </w:r>
+      <w:proofErr w:type="spellEnd"/>
+      <w:r>
+        <w:rPr>
+          <w:rFonts w:ascii="TimesNewRomanPSMT" w:hAnsi="TimesNewRomanPSMT" w:cs="TimesNewRomanPSMT"/>
+        </w:rPr>
+        <w:t xml:space="preserve"> }}</w:t>
+      </w:r>
+    </w:p>
+    <w:p>
+      <w:pPr>
+        <w:rPr>
+          <w:rFonts w:ascii="TimesNewRomanPSMT" w:hAnsi="TimesNewRomanPSMT" w:cs="TimesNewRomanPSMT"/>
+        </w:rPr>
+      </w:pPr>
+    </w:p>
+    <w:p>
+      <w:r>
+        <w:rPr>
+          <w:rFonts w:ascii="TimesNewRomanPSMT" w:hAnsi="TimesNewRomanPSMT" w:cs="TimesNewRomanPSMT"/>
+        </w:rPr>
+        <w:t xml:space="preserve">5.3. Date d'achat : </w:t>
+      </w:r>
+      <w:bookmarkStart w:id="61" w:name="Achat"/>
       <w:bookmarkEnd w:id="61"/>
       <w:proofErr w:type="gramStart"/>
       <w:r>
@@ -9700,7 +9738,31 @@
         <w:rPr>
           <w:rFonts w:ascii="TimesNewRomanPSMT" w:hAnsi="TimesNewRomanPSMT" w:cs="TimesNewRomanPSMT"/>
         </w:rPr>
-        <w:t>.permis_construire</w:t>
+        <w:t>.</w:t>
+      </w:r>
+      <w:r>
+        <w:rPr>
+          <w:rFonts w:ascii="TimesNewRomanPSMT" w:hAnsi="TimesNewRomanPSMT" w:cs="TimesNewRomanPSMT"/>
+        </w:rPr>
+        <w:t>date</w:t>
+      </w:r>
+      <w:r>
+        <w:rPr>
+          <w:rFonts w:ascii="TimesNewRomanPSMT" w:hAnsi="TimesNewRomanPSMT" w:cs="TimesNewRomanPSMT"/>
+        </w:rPr>
+        <w:t>_</w:t>
+      </w:r>
+      <w:r>
+        <w:rPr>
+          <w:rFonts w:ascii="TimesNewRomanPSMT" w:hAnsi="TimesNewRomanPSMT" w:cs="TimesNewRomanPSMT"/>
+        </w:rPr>
+        <w:t>achat</w:t>
+      </w:r>
+      <w:r>
+        <w:rPr>
+          <w:rFonts w:ascii="TimesNewRomanPSMT" w:hAnsi="TimesNewRomanPSMT" w:cs="TimesNewRomanPSMT"/>
+        </w:rPr>
+        <w:t>|d</w:t>
       </w:r>
       <w:proofErr w:type="spellEnd"/>
       <w:r>
@@ -9720,143 +9782,13 @@
     <w:p>
       <w:pPr>
         <w:rPr>
-          <w:lang w:val="en-FR"/>
-        </w:rPr>
-      </w:pPr>
-      <w:r>
-        <w:rPr>
-          <w:rFonts w:ascii="TimesNewRomanPSMT" w:hAnsi="TimesNewRomanPSMT" w:cs="TimesNewRomanPSMT"/>
-        </w:rPr>
-        <w:t xml:space="preserve">5.2. Date prévisible ou effective d'achèvement des travaux de construction ou d'amélioration : </w:t>
-      </w:r>
-      <w:proofErr w:type="gramStart"/>
-      <w:r>
-        <w:rPr>
-          <w:rFonts w:ascii="TimesNewRomanPSMT" w:hAnsi="TimesNewRomanPSMT" w:cs="TimesNewRomanPSMT"/>
-        </w:rPr>
-        <w:t xml:space="preserve">{{ </w:t>
-      </w:r>
-      <w:proofErr w:type="spellStart"/>
-      <w:r>
-        <w:rPr>
-          <w:rFonts w:ascii="TimesNewRomanPSMT" w:hAnsi="TimesNewRomanPSMT" w:cs="TimesNewRomanPSMT"/>
-        </w:rPr>
-        <w:t>programme</w:t>
-      </w:r>
-      <w:proofErr w:type="gramEnd"/>
-      <w:r>
-        <w:rPr>
-          <w:rFonts w:ascii="TimesNewRomanPSMT" w:hAnsi="TimesNewRomanPSMT" w:cs="TimesNewRomanPSMT"/>
-        </w:rPr>
-        <w:t>.date_achevement</w:t>
-      </w:r>
-      <w:r>
-        <w:rPr>
-          <w:rFonts w:ascii="TimesNewRomanPSMT" w:hAnsi="TimesNewRomanPSMT" w:cs="TimesNewRomanPSMT"/>
-        </w:rPr>
-        <w:t>_previsible</w:t>
-      </w:r>
-      <w:r>
-        <w:rPr>
-          <w:rFonts w:ascii="TimesNewRomanPSMT" w:hAnsi="TimesNewRomanPSMT" w:cs="TimesNewRomanPSMT"/>
-        </w:rPr>
-        <w:t>|d</w:t>
-      </w:r>
-      <w:proofErr w:type="spellEnd"/>
-      <w:r>
-        <w:rPr>
-          <w:rFonts w:ascii="TimesNewRomanPSMT" w:hAnsi="TimesNewRomanPSMT" w:cs="TimesNewRomanPSMT"/>
-        </w:rPr>
-        <w:t xml:space="preserve"> }}</w:t>
-      </w:r>
-    </w:p>
-    <w:p>
-      <w:pPr>
-        <w:rPr>
-          <w:rFonts w:ascii="TimesNewRomanPSMT" w:hAnsi="TimesNewRomanPSMT" w:cs="TimesNewRomanPSMT"/>
-        </w:rPr>
-      </w:pPr>
-    </w:p>
-    <w:p>
-      <w:r>
-        <w:rPr>
-          <w:rFonts w:ascii="TimesNewRomanPSMT" w:hAnsi="TimesNewRomanPSMT" w:cs="TimesNewRomanPSMT"/>
-        </w:rPr>
-        <w:t xml:space="preserve">5.3. Date d'achat : </w:t>
-      </w:r>
-      <w:bookmarkStart w:id="62" w:name="Achat"/>
-      <w:bookmarkEnd w:id="62"/>
-      <w:proofErr w:type="gramStart"/>
-      <w:r>
-        <w:rPr>
-          <w:rFonts w:ascii="TimesNewRomanPSMT" w:hAnsi="TimesNewRomanPSMT" w:cs="TimesNewRomanPSMT"/>
-        </w:rPr>
-        <w:t xml:space="preserve">{{ </w:t>
-      </w:r>
-      <w:proofErr w:type="spellStart"/>
-      <w:r>
-        <w:rPr>
-          <w:rFonts w:ascii="TimesNewRomanPSMT" w:hAnsi="TimesNewRomanPSMT" w:cs="TimesNewRomanPSMT"/>
-        </w:rPr>
-        <w:t>programme</w:t>
-      </w:r>
-      <w:proofErr w:type="gramEnd"/>
-      <w:r>
-        <w:rPr>
-          <w:rFonts w:ascii="TimesNewRomanPSMT" w:hAnsi="TimesNewRomanPSMT" w:cs="TimesNewRomanPSMT"/>
-        </w:rPr>
-        <w:t>.</w:t>
-      </w:r>
-      <w:r>
-        <w:rPr>
-          <w:rFonts w:ascii="TimesNewRomanPSMT" w:hAnsi="TimesNewRomanPSMT" w:cs="TimesNewRomanPSMT"/>
-        </w:rPr>
-        <w:t>date</w:t>
-      </w:r>
-      <w:r>
-        <w:rPr>
-          <w:rFonts w:ascii="TimesNewRomanPSMT" w:hAnsi="TimesNewRomanPSMT" w:cs="TimesNewRomanPSMT"/>
-        </w:rPr>
-        <w:t>_</w:t>
-      </w:r>
-      <w:r>
-        <w:rPr>
-          <w:rFonts w:ascii="TimesNewRomanPSMT" w:hAnsi="TimesNewRomanPSMT" w:cs="TimesNewRomanPSMT"/>
-        </w:rPr>
-        <w:t>achat</w:t>
-      </w:r>
-      <w:r>
-        <w:rPr>
-          <w:rFonts w:ascii="TimesNewRomanPSMT" w:hAnsi="TimesNewRomanPSMT" w:cs="TimesNewRomanPSMT"/>
-        </w:rPr>
-        <w:t>|d</w:t>
-      </w:r>
-      <w:proofErr w:type="spellEnd"/>
-      <w:r>
-        <w:rPr>
-          <w:rFonts w:ascii="TimesNewRomanPSMT" w:hAnsi="TimesNewRomanPSMT" w:cs="TimesNewRomanPSMT"/>
-        </w:rPr>
-        <w:t xml:space="preserve"> }}</w:t>
-      </w:r>
-    </w:p>
-    <w:p>
-      <w:pPr>
-        <w:rPr>
-          <w:rFonts w:ascii="TimesNewRomanPSMT" w:hAnsi="TimesNewRomanPSMT" w:cs="TimesNewRomanPSMT"/>
-        </w:rPr>
-      </w:pPr>
-    </w:p>
-    <w:p>
-      <w:pPr>
-        <w:rPr>
-          <w:rFonts w:ascii="TimesNewRomanPSMT" w:hAnsi="TimesNewRomanPSMT" w:cs="TimesNewRomanPSMT"/>
-        </w:rPr>
-      </w:pPr>
-      <w:r>
-        <w:rPr>
-          <w:rFonts w:ascii="TimesNewRomanPSMT" w:hAnsi="TimesNewRomanPSMT" w:cs="TimesNewRomanPSMT"/>
-        </w:rPr>
-        <w:lastRenderedPageBreak/>
+          <w:rFonts w:ascii="TimesNewRomanPSMT" w:hAnsi="TimesNewRomanPSMT" w:cs="TimesNewRomanPSMT"/>
+        </w:rPr>
+      </w:pPr>
+      <w:r>
+        <w:rPr>
+          <w:rFonts w:ascii="TimesNewRomanPSMT" w:hAnsi="TimesNewRomanPSMT" w:cs="TimesNewRomanPSMT"/>
+        </w:rPr>
         <w:t>5.4. Modalités de financement.</w:t>
       </w:r>
     </w:p>
@@ -9931,6 +9863,7 @@
                 <w:sz w:val="16"/>
                 <w:szCs w:val="16"/>
               </w:rPr>
+              <w:lastRenderedPageBreak/>
               <w:t>Numéro</w:t>
             </w:r>
           </w:p>
@@ -10385,125 +10318,6 @@
       </w:r>
     </w:p>
     <w:p>
-      <w:pPr>
-        <w:rPr>
-          <w:rFonts w:ascii="TimesNewRomanPSMT" w:hAnsi="TimesNewRomanPSMT" w:cs="TimesNewRomanPSMT"/>
-        </w:rPr>
-      </w:pPr>
-    </w:p>
-    <w:p/>
-    <w:p>
-      <w:pPr>
-        <w:rPr>
-          <w:rFonts w:ascii="TimesNewRomanPSMT" w:hAnsi="TimesNewRomanPSMT" w:cs="TimesNewRomanPSMT"/>
-        </w:rPr>
-      </w:pPr>
-    </w:p>
-    <w:p>
-      <w:pPr>
-        <w:rPr>
-          <w:rFonts w:ascii="TimesNewRomanPSMT" w:hAnsi="TimesNewRomanPSMT" w:cs="TimesNewRomanPSMT"/>
-        </w:rPr>
-      </w:pPr>
-      <w:bookmarkStart w:id="63" w:name="Foncier"/>
-      <w:bookmarkEnd w:id="63"/>
-    </w:p>
-    <w:p>
-      <w:pPr>
-        <w:rPr>
-          <w:rFonts w:ascii="TimesNewRomanPSMT" w:hAnsi="TimesNewRomanPSMT" w:cs="TimesNewRomanPSMT"/>
-        </w:rPr>
-      </w:pPr>
-      <w:bookmarkStart w:id="64" w:name="DateFoncier"/>
-      <w:bookmarkStart w:id="65" w:name="NumFoncier"/>
-      <w:bookmarkEnd w:id="64"/>
-      <w:bookmarkEnd w:id="65"/>
-    </w:p>
-    <w:p>
-      <w:pPr>
-        <w:rPr>
-          <w:rFonts w:ascii="TimesNewRomanPSMT" w:hAnsi="TimesNewRomanPSMT" w:cs="TimesNewRomanPSMT"/>
-        </w:rPr>
-      </w:pPr>
-      <w:bookmarkStart w:id="66" w:name="DureeFoncier"/>
-      <w:bookmarkEnd w:id="66"/>
-    </w:p>
-    <w:p>
-      <w:pPr>
-        <w:rPr>
-          <w:rFonts w:ascii="TimesNewRomanPSMT" w:hAnsi="TimesNewRomanPSMT" w:cs="TimesNewRomanPSMT"/>
-        </w:rPr>
-      </w:pPr>
-      <w:bookmarkStart w:id="67" w:name="MontantFoncier"/>
-      <w:bookmarkEnd w:id="67"/>
-    </w:p>
-    <w:p>
-      <w:pPr>
-        <w:rPr>
-          <w:rFonts w:ascii="TimesNewRomanPSMT" w:hAnsi="TimesNewRomanPSMT" w:cs="TimesNewRomanPSMT"/>
-        </w:rPr>
-      </w:pPr>
-    </w:p>
-    <w:p>
-      <w:pPr>
-        <w:rPr>
-          <w:rFonts w:ascii="TimesNewRomanPSMT" w:hAnsi="TimesNewRomanPSMT" w:cs="TimesNewRomanPSMT"/>
-        </w:rPr>
-      </w:pPr>
-      <w:bookmarkStart w:id="68" w:name="Logt"/>
-      <w:bookmarkEnd w:id="68"/>
-    </w:p>
-    <w:p>
-      <w:pPr>
-        <w:rPr>
-          <w:rFonts w:ascii="TimesNewRomanPSMT" w:hAnsi="TimesNewRomanPSMT" w:cs="TimesNewRomanPSMT"/>
-        </w:rPr>
-      </w:pPr>
-      <w:bookmarkStart w:id="69" w:name="DateLogt"/>
-      <w:bookmarkEnd w:id="69"/>
-    </w:p>
-    <w:p>
-      <w:pPr>
-        <w:rPr>
-          <w:rFonts w:ascii="TimesNewRomanPSMT" w:hAnsi="TimesNewRomanPSMT" w:cs="TimesNewRomanPSMT"/>
-        </w:rPr>
-      </w:pPr>
-      <w:bookmarkStart w:id="70" w:name="NumLogt"/>
-      <w:bookmarkEnd w:id="70"/>
-    </w:p>
-    <w:p>
-      <w:pPr>
-        <w:rPr>
-          <w:rFonts w:ascii="TimesNewRomanPSMT" w:hAnsi="TimesNewRomanPSMT" w:cs="TimesNewRomanPSMT"/>
-        </w:rPr>
-      </w:pPr>
-      <w:bookmarkStart w:id="71" w:name="DureeLogt"/>
-      <w:bookmarkEnd w:id="71"/>
-    </w:p>
-    <w:p>
-      <w:pPr>
-        <w:rPr>
-          <w:rFonts w:ascii="TimesNewRomanPSMT" w:hAnsi="TimesNewRomanPSMT" w:cs="TimesNewRomanPSMT"/>
-        </w:rPr>
-      </w:pPr>
-      <w:bookmarkStart w:id="72" w:name="MontantLogt"/>
-      <w:bookmarkEnd w:id="72"/>
-    </w:p>
-    <w:p>
-      <w:pPr>
-        <w:rPr>
-          <w:rFonts w:ascii="TimesNewRomanPSMT" w:hAnsi="TimesNewRomanPSMT" w:cs="TimesNewRomanPSMT"/>
-        </w:rPr>
-      </w:pPr>
-    </w:p>
-    <w:p>
-      <w:pPr>
-        <w:rPr>
-          <w:rFonts w:ascii="TimesNewRomanPSMT" w:hAnsi="TimesNewRomanPSMT" w:cs="TimesNewRomanPSMT"/>
-        </w:rPr>
-      </w:pPr>
-    </w:p>
-    <w:p>
       <w:r>
         <w:rPr>
           <w:rFonts w:ascii="TimesNewRomanPSMT" w:hAnsi="TimesNewRomanPSMT" w:cs="TimesNewRomanPSMT"/>
@@ -10524,8 +10338,8 @@
           <w:rFonts w:ascii="TimesNewRomanPSMT" w:hAnsi="TimesNewRomanPSMT" w:cs="TimesNewRomanPSMT"/>
         </w:rPr>
       </w:pPr>
-      <w:bookmarkStart w:id="73" w:name="Etat"/>
-      <w:bookmarkEnd w:id="73"/>
+      <w:bookmarkStart w:id="62" w:name="Etat"/>
+      <w:bookmarkEnd w:id="62"/>
       <w:r>
         <w:rPr>
           <w:rFonts w:ascii="TimesNewRomanPSMT" w:hAnsi="TimesNewRomanPSMT" w:cs="TimesNewRomanPSMT"/>
@@ -10544,19 +10358,7 @@
         <w:rPr>
           <w:rFonts w:ascii="TimesNewRomanPSMT" w:hAnsi="TimesNewRomanPSMT" w:cs="TimesNewRomanPSMT"/>
         </w:rPr>
-        <w:t>pret</w:t>
-      </w:r>
-      <w:r>
-        <w:rPr>
-          <w:rFonts w:ascii="TimesNewRomanPSMT" w:hAnsi="TimesNewRomanPSMT" w:cs="TimesNewRomanPSMT"/>
-        </w:rPr>
-        <w:t>s</w:t>
-      </w:r>
-      <w:r>
-        <w:rPr>
-          <w:rFonts w:ascii="TimesNewRomanPSMT" w:hAnsi="TimesNewRomanPSMT" w:cs="TimesNewRomanPSMT"/>
-        </w:rPr>
-        <w:t>.count</w:t>
+        <w:t>prets.count</w:t>
       </w:r>
       <w:proofErr w:type="spellEnd"/>
       <w:proofErr w:type="gramEnd"/>
@@ -11119,261 +10921,8 @@
           <w:rFonts w:ascii="TimesNewRomanPSMT" w:hAnsi="TimesNewRomanPSMT" w:cs="TimesNewRomanPSMT"/>
         </w:rPr>
       </w:pPr>
-    </w:p>
-    <w:p>
-      <w:pPr>
-        <w:rPr>
-          <w:rFonts w:ascii="TimesNewRomanPSMT" w:hAnsi="TimesNewRomanPSMT" w:cs="TimesNewRomanPSMT"/>
-        </w:rPr>
-      </w:pPr>
-      <w:bookmarkStart w:id="74" w:name="DateEtat"/>
-      <w:bookmarkEnd w:id="74"/>
-    </w:p>
-    <w:p>
-      <w:pPr>
-        <w:rPr>
-          <w:rFonts w:ascii="TimesNewRomanPSMT" w:hAnsi="TimesNewRomanPSMT" w:cs="TimesNewRomanPSMT"/>
-        </w:rPr>
-      </w:pPr>
-      <w:bookmarkStart w:id="75" w:name="NumEtat"/>
-      <w:bookmarkEnd w:id="75"/>
-    </w:p>
-    <w:p>
-      <w:pPr>
-        <w:rPr>
-          <w:rFonts w:ascii="TimesNewRomanPSMT" w:hAnsi="TimesNewRomanPSMT" w:cs="TimesNewRomanPSMT"/>
-        </w:rPr>
-      </w:pPr>
-      <w:bookmarkStart w:id="76" w:name="DureeEtat"/>
-      <w:bookmarkEnd w:id="76"/>
-    </w:p>
-    <w:p>
-      <w:bookmarkStart w:id="77" w:name="MontantEtat"/>
-      <w:bookmarkEnd w:id="77"/>
-    </w:p>
-    <w:p>
-      <w:pPr>
-        <w:rPr>
-          <w:rFonts w:ascii="TimesNewRomanPSMT" w:hAnsi="TimesNewRomanPSMT" w:cs="TimesNewRomanPSMT"/>
-        </w:rPr>
-      </w:pPr>
-    </w:p>
-    <w:p>
-      <w:pPr>
-        <w:rPr>
-          <w:rFonts w:ascii="TimesNewRomanPSMT" w:hAnsi="TimesNewRomanPSMT" w:cs="TimesNewRomanPSMT"/>
-        </w:rPr>
-      </w:pPr>
-      <w:bookmarkStart w:id="78" w:name="Epci"/>
-      <w:bookmarkEnd w:id="78"/>
-    </w:p>
-    <w:p>
-      <w:pPr>
-        <w:rPr>
-          <w:rFonts w:ascii="TimesNewRomanPSMT" w:hAnsi="TimesNewRomanPSMT" w:cs="TimesNewRomanPSMT"/>
-        </w:rPr>
-      </w:pPr>
-      <w:bookmarkStart w:id="79" w:name="DateEpci"/>
-      <w:bookmarkEnd w:id="79"/>
-    </w:p>
-    <w:p>
-      <w:pPr>
-        <w:rPr>
-          <w:rFonts w:ascii="TimesNewRomanPSMT" w:hAnsi="TimesNewRomanPSMT" w:cs="TimesNewRomanPSMT"/>
-        </w:rPr>
-      </w:pPr>
-      <w:bookmarkStart w:id="80" w:name="NumEpci"/>
-      <w:bookmarkEnd w:id="80"/>
-    </w:p>
-    <w:p>
-      <w:pPr>
-        <w:rPr>
-          <w:rFonts w:ascii="TimesNewRomanPSMT" w:hAnsi="TimesNewRomanPSMT" w:cs="TimesNewRomanPSMT"/>
-        </w:rPr>
-      </w:pPr>
-      <w:bookmarkStart w:id="81" w:name="DureeEpci"/>
-      <w:bookmarkEnd w:id="81"/>
-    </w:p>
-    <w:p>
-      <w:pPr>
-        <w:rPr>
-          <w:rFonts w:ascii="TimesNewRomanPSMT" w:hAnsi="TimesNewRomanPSMT" w:cs="TimesNewRomanPSMT"/>
-        </w:rPr>
-      </w:pPr>
-      <w:bookmarkStart w:id="82" w:name="MontantEpci"/>
-      <w:bookmarkEnd w:id="82"/>
-    </w:p>
-    <w:p>
-      <w:pPr>
-        <w:rPr>
-          <w:rFonts w:ascii="TimesNewRomanPSMT" w:hAnsi="TimesNewRomanPSMT" w:cs="TimesNewRomanPSMT"/>
-        </w:rPr>
-      </w:pPr>
-    </w:p>
-    <w:p>
-      <w:pPr>
-        <w:rPr>
-          <w:rFonts w:ascii="TimesNewRomanPSMT" w:hAnsi="TimesNewRomanPSMT" w:cs="TimesNewRomanPSMT"/>
-        </w:rPr>
-      </w:pPr>
-      <w:bookmarkStart w:id="83" w:name="Region"/>
-      <w:bookmarkEnd w:id="83"/>
-    </w:p>
-    <w:p>
-      <w:pPr>
-        <w:rPr>
-          <w:rFonts w:ascii="TimesNewRomanPSMT" w:hAnsi="TimesNewRomanPSMT" w:cs="TimesNewRomanPSMT"/>
-        </w:rPr>
-      </w:pPr>
-      <w:bookmarkStart w:id="84" w:name="DateRegion"/>
-      <w:bookmarkEnd w:id="84"/>
-    </w:p>
-    <w:p>
-      <w:pPr>
-        <w:rPr>
-          <w:rFonts w:ascii="TimesNewRomanPSMT" w:hAnsi="TimesNewRomanPSMT" w:cs="TimesNewRomanPSMT"/>
-        </w:rPr>
-      </w:pPr>
-      <w:bookmarkStart w:id="85" w:name="NumRegion"/>
-      <w:bookmarkEnd w:id="85"/>
-    </w:p>
-    <w:p>
-      <w:pPr>
-        <w:rPr>
-          <w:rFonts w:ascii="TimesNewRomanPSMT" w:hAnsi="TimesNewRomanPSMT" w:cs="TimesNewRomanPSMT"/>
-        </w:rPr>
-      </w:pPr>
-      <w:bookmarkStart w:id="86" w:name="DureeRegion"/>
-      <w:bookmarkEnd w:id="86"/>
-    </w:p>
-    <w:p>
-      <w:pPr>
-        <w:rPr>
-          <w:rFonts w:ascii="TimesNewRomanPSMT" w:hAnsi="TimesNewRomanPSMT" w:cs="TimesNewRomanPSMT"/>
-        </w:rPr>
-      </w:pPr>
-      <w:bookmarkStart w:id="87" w:name="MontantRegion"/>
-      <w:bookmarkEnd w:id="87"/>
-    </w:p>
-    <w:p>
-      <w:pPr>
-        <w:rPr>
-          <w:rFonts w:ascii="TimesNewRomanPSMT" w:hAnsi="TimesNewRomanPSMT" w:cs="TimesNewRomanPSMT"/>
-        </w:rPr>
-      </w:pPr>
-    </w:p>
-    <w:p>
-      <w:pPr>
-        <w:rPr>
-          <w:rFonts w:ascii="TimesNewRomanPSMT" w:hAnsi="TimesNewRomanPSMT" w:cs="TimesNewRomanPSMT"/>
-        </w:rPr>
-      </w:pPr>
-      <w:bookmarkStart w:id="88" w:name="Autrefi"/>
-      <w:bookmarkEnd w:id="88"/>
-    </w:p>
-    <w:p>
-      <w:pPr>
-        <w:rPr>
-          <w:rFonts w:ascii="TimesNewRomanPSMT" w:hAnsi="TimesNewRomanPSMT" w:cs="TimesNewRomanPSMT"/>
-        </w:rPr>
-      </w:pPr>
-      <w:bookmarkStart w:id="89" w:name="DateAutrefi"/>
-      <w:bookmarkEnd w:id="89"/>
-    </w:p>
-    <w:p>
-      <w:pPr>
-        <w:rPr>
-          <w:rFonts w:ascii="TimesNewRomanPSMT" w:hAnsi="TimesNewRomanPSMT" w:cs="TimesNewRomanPSMT"/>
-        </w:rPr>
-      </w:pPr>
-      <w:bookmarkStart w:id="90" w:name="NumAutrefi"/>
-      <w:bookmarkEnd w:id="90"/>
-    </w:p>
-    <w:p>
-      <w:pPr>
-        <w:rPr>
-          <w:rFonts w:ascii="TimesNewRomanPSMT" w:hAnsi="TimesNewRomanPSMT" w:cs="TimesNewRomanPSMT"/>
-        </w:rPr>
-      </w:pPr>
-      <w:bookmarkStart w:id="91" w:name="DureeAutrefi"/>
-      <w:bookmarkEnd w:id="91"/>
-    </w:p>
-    <w:p>
-      <w:pPr>
-        <w:rPr>
-          <w:rFonts w:ascii="TimesNewRomanPSMT" w:hAnsi="TimesNewRomanPSMT" w:cs="TimesNewRomanPSMT"/>
-        </w:rPr>
-      </w:pPr>
-      <w:bookmarkStart w:id="92" w:name="MontantAutrefi"/>
-      <w:bookmarkEnd w:id="92"/>
-    </w:p>
-    <w:p>
-      <w:pPr>
-        <w:rPr>
-          <w:rFonts w:ascii="TimesNewRomanPSMT" w:hAnsi="TimesNewRomanPSMT" w:cs="TimesNewRomanPSMT"/>
-        </w:rPr>
-      </w:pPr>
-    </w:p>
-    <w:p>
-      <w:pPr>
-        <w:rPr>
-          <w:rFonts w:ascii="TimesNewRomanPSMT" w:hAnsi="TimesNewRomanPSMT" w:cs="TimesNewRomanPSMT"/>
-        </w:rPr>
-      </w:pPr>
-      <w:bookmarkStart w:id="93" w:name="Autrefii"/>
-      <w:bookmarkEnd w:id="93"/>
-    </w:p>
-    <w:p>
-      <w:pPr>
-        <w:rPr>
-          <w:rFonts w:ascii="TimesNewRomanPSMT" w:hAnsi="TimesNewRomanPSMT" w:cs="TimesNewRomanPSMT"/>
-        </w:rPr>
-      </w:pPr>
-      <w:bookmarkStart w:id="94" w:name="DateAutrefii"/>
-      <w:bookmarkEnd w:id="94"/>
-    </w:p>
-    <w:p>
-      <w:pPr>
-        <w:rPr>
-          <w:rFonts w:ascii="TimesNewRomanPSMT" w:hAnsi="TimesNewRomanPSMT" w:cs="TimesNewRomanPSMT"/>
-        </w:rPr>
-      </w:pPr>
-      <w:bookmarkStart w:id="95" w:name="NumAutrefii"/>
-      <w:bookmarkEnd w:id="95"/>
-    </w:p>
-    <w:p>
-      <w:pPr>
-        <w:rPr>
-          <w:rFonts w:ascii="TimesNewRomanPSMT" w:hAnsi="TimesNewRomanPSMT" w:cs="TimesNewRomanPSMT"/>
-        </w:rPr>
-      </w:pPr>
-      <w:bookmarkStart w:id="96" w:name="DureeAutrefii"/>
-      <w:bookmarkEnd w:id="96"/>
-    </w:p>
-    <w:p>
-      <w:pPr>
-        <w:rPr>
-          <w:rFonts w:ascii="TimesNewRomanPSMT" w:hAnsi="TimesNewRomanPSMT" w:cs="TimesNewRomanPSMT"/>
-        </w:rPr>
-      </w:pPr>
-      <w:bookmarkStart w:id="97" w:name="MontantAutrefii"/>
-      <w:bookmarkEnd w:id="97"/>
-    </w:p>
-    <w:p>
-      <w:pPr>
-        <w:rPr>
-          <w:rFonts w:ascii="TimesNewRomanPSMT" w:hAnsi="TimesNewRomanPSMT" w:cs="TimesNewRomanPSMT"/>
-        </w:rPr>
-      </w:pPr>
-    </w:p>
-    <w:p>
-      <w:pPr>
-        <w:rPr>
-          <w:rFonts w:ascii="TimesNewRomanPSMT" w:hAnsi="TimesNewRomanPSMT" w:cs="TimesNewRomanPSMT"/>
-        </w:rPr>
-      </w:pPr>
-      <w:bookmarkStart w:id="98" w:name="Fondpropre"/>
-      <w:bookmarkEnd w:id="98"/>
+      <w:bookmarkStart w:id="63" w:name="Fondpropre"/>
+      <w:bookmarkEnd w:id="63"/>
       <w:r>
         <w:rPr>
           <w:rFonts w:ascii="TimesNewRomanPSMT" w:hAnsi="TimesNewRomanPSMT" w:cs="TimesNewRomanPSMT"/>
@@ -11409,12 +10958,30 @@
         </w:rPr>
         <w:t>convention.fond_propre</w:t>
       </w:r>
+      <w:r>
+        <w:rPr>
+          <w:rFonts w:ascii="TimesNewRomanPSMT" w:hAnsi="TimesNewRomanPSMT" w:cs="TimesNewRomanPSMT"/>
+        </w:rPr>
+        <w:t>|f</w:t>
+      </w:r>
       <w:proofErr w:type="spellEnd"/>
       <w:r>
         <w:rPr>
           <w:rFonts w:ascii="TimesNewRomanPSMT" w:hAnsi="TimesNewRomanPSMT" w:cs="TimesNewRomanPSMT"/>
         </w:rPr>
-        <w:t xml:space="preserve"> }}{% </w:t>
+        <w:t xml:space="preserve"> }}</w:t>
+      </w:r>
+      <w:r>
+        <w:rPr>
+          <w:rFonts w:ascii="TimesNewRomanPSMT" w:hAnsi="TimesNewRomanPSMT" w:cs="TimesNewRomanPSMT"/>
+        </w:rPr>
+        <w:t xml:space="preserve"> €</w:t>
+      </w:r>
+      <w:r>
+        <w:rPr>
+          <w:rFonts w:ascii="TimesNewRomanPSMT" w:hAnsi="TimesNewRomanPSMT" w:cs="TimesNewRomanPSMT"/>
+        </w:rPr>
+        <w:t xml:space="preserve">{% </w:t>
       </w:r>
       <w:proofErr w:type="spellStart"/>
       <w:r>
@@ -11445,8 +11012,8 @@
         </w:rPr>
         <w:t xml:space="preserve">Date d'achèvement de la construction ou certificat de conformité : </w:t>
       </w:r>
-      <w:bookmarkStart w:id="99" w:name="Construc"/>
-      <w:bookmarkEnd w:id="99"/>
+      <w:bookmarkStart w:id="64" w:name="Construc"/>
+      <w:bookmarkEnd w:id="64"/>
       <w:proofErr w:type="gramStart"/>
       <w:r>
         <w:rPr>
@@ -11507,7 +11074,47 @@
         <w:rPr>
           <w:rFonts w:ascii="TimesNewRomanPSMT" w:hAnsi="TimesNewRomanPSMT" w:cs="TimesNewRomanPSMT"/>
         </w:rPr>
-        <w:t>Fait en quatre originaux à Marseille, le</w:t>
+        <w:t>Fait en quatre originaux à</w:t>
+      </w:r>
+      <w:r>
+        <w:rPr>
+          <w:rFonts w:ascii="TimesNewRomanPSMT" w:hAnsi="TimesNewRomanPSMT" w:cs="TimesNewRomanPSMT"/>
+        </w:rPr>
+        <w:t xml:space="preserve"> {{</w:t>
+      </w:r>
+      <w:proofErr w:type="spellStart"/>
+      <w:proofErr w:type="gramStart"/>
+      <w:r>
+        <w:rPr>
+          <w:rFonts w:ascii="TimesNewRomanPSMT" w:hAnsi="TimesNewRomanPSMT" w:cs="TimesNewRomanPSMT"/>
+        </w:rPr>
+        <w:t>administration.</w:t>
+      </w:r>
+      <w:r>
+        <w:rPr>
+          <w:rFonts w:ascii="TimesNewRomanPSMT" w:hAnsi="TimesNewRomanPSMT" w:cs="TimesNewRomanPSMT"/>
+        </w:rPr>
+        <w:t>ville</w:t>
+      </w:r>
+      <w:proofErr w:type="gramEnd"/>
+      <w:r>
+        <w:rPr>
+          <w:rFonts w:ascii="TimesNewRomanPSMT" w:hAnsi="TimesNewRomanPSMT" w:cs="TimesNewRomanPSMT"/>
+        </w:rPr>
+        <w:t>_signature</w:t>
+      </w:r>
+      <w:proofErr w:type="spellEnd"/>
+      <w:r>
+        <w:rPr>
+          <w:rFonts w:ascii="TimesNewRomanPSMT" w:hAnsi="TimesNewRomanPSMT" w:cs="TimesNewRomanPSMT"/>
+        </w:rPr>
+        <w:t>}}</w:t>
+      </w:r>
+      <w:r>
+        <w:rPr>
+          <w:rFonts w:ascii="TimesNewRomanPSMT" w:hAnsi="TimesNewRomanPSMT" w:cs="TimesNewRomanPSMT"/>
+        </w:rPr>
+        <w:t>, le</w:t>
       </w:r>
     </w:p>
     <w:p>
@@ -11840,8 +11447,8 @@
         </w:rPr>
         <w:t xml:space="preserve">ar l'INSEE par son numéro SIREN </w:t>
       </w:r>
-      <w:bookmarkStart w:id="100" w:name="Siret2"/>
-      <w:bookmarkEnd w:id="100"/>
+      <w:bookmarkStart w:id="65" w:name="Siret2"/>
+      <w:bookmarkEnd w:id="65"/>
       <w:proofErr w:type="gramStart"/>
       <w:r>
         <w:rPr>
@@ -12006,13 +11613,52 @@
           <w:color w:val="000000"/>
           <w:szCs w:val="22"/>
         </w:rPr>
-        <w:t>A Marseille, le</w:t>
+        <w:t xml:space="preserve">A </w:t>
+      </w:r>
+      <w:r>
+        <w:rPr>
+          <w:rFonts w:ascii="TimesNewRomanPSMT" w:hAnsi="TimesNewRomanPSMT" w:cs="TimesNewRomanPSMT"/>
+        </w:rPr>
+        <w:t>{{</w:t>
+      </w:r>
+      <w:proofErr w:type="spellStart"/>
+      <w:proofErr w:type="gramStart"/>
+      <w:r>
+        <w:rPr>
+          <w:rFonts w:ascii="TimesNewRomanPSMT" w:hAnsi="TimesNewRomanPSMT" w:cs="TimesNewRomanPSMT"/>
+        </w:rPr>
+        <w:t>administration.ville</w:t>
+      </w:r>
+      <w:proofErr w:type="gramEnd"/>
+      <w:r>
+        <w:rPr>
+          <w:rFonts w:ascii="TimesNewRomanPSMT" w:hAnsi="TimesNewRomanPSMT" w:cs="TimesNewRomanPSMT"/>
+        </w:rPr>
+        <w:t>_signature</w:t>
+      </w:r>
+      <w:proofErr w:type="spellEnd"/>
+      <w:r>
+        <w:rPr>
+          <w:rFonts w:ascii="TimesNewRomanPSMT" w:hAnsi="TimesNewRomanPSMT" w:cs="TimesNewRomanPSMT"/>
+        </w:rPr>
+        <w:t>}}</w:t>
+      </w:r>
+      <w:r>
+        <w:rPr>
+          <w:rFonts w:ascii="TimesNewRomanPSMT" w:hAnsi="TimesNewRomanPSMT" w:cs="TimesNewRomanPSMT"/>
+          <w:color w:val="000000"/>
+          <w:szCs w:val="22"/>
+        </w:rPr>
+        <w:t>, le</w:t>
       </w:r>
     </w:p>
     <w:sectPr>
       <w:headerReference w:type="even" r:id="rId7"/>
       <w:headerReference w:type="default" r:id="rId8"/>
-      <w:headerReference w:type="first" r:id="rId9"/>
+      <w:footerReference w:type="even" r:id="rId9"/>
+      <w:footerReference w:type="default" r:id="rId10"/>
+      <w:headerReference w:type="first" r:id="rId11"/>
+      <w:footerReference w:type="first" r:id="rId12"/>
       <w:pgSz w:w="11906" w:h="16838"/>
       <w:pgMar w:top="1418" w:right="701" w:bottom="1418" w:left="2925" w:header="720" w:footer="720" w:gutter="0"/>
       <w:cols w:space="720"/>
@@ -12040,6 +11686,36 @@
     </w:p>
   </w:endnote>
 </w:endnotes>
+</file>
+
+<file path=word/footer1.xml><?xml version="1.0" encoding="utf-8"?>
+<w:ftr xmlns:wpc="http://schemas.microsoft.com/office/word/2010/wordprocessingCanvas" xmlns:cx="http://schemas.microsoft.com/office/drawing/2014/chartex" xmlns:cx1="http://schemas.microsoft.com/office/drawing/2015/9/8/chartex" xmlns:cx2="http://schemas.microsoft.com/office/drawing/2015/10/21/chartex" xmlns:cx3="http://schemas.microsoft.com/office/drawing/2016/5/9/chartex" xmlns:cx4="http://schemas.microsoft.com/office/drawing/2016/5/10/chartex" xmlns:cx5="http://schemas.microsoft.com/office/drawing/2016/5/11/chartex" xmlns:cx6="http://schemas.microsoft.com/office/drawing/2016/5/12/chartex" xmlns:cx7="http://schemas.microsoft.com/office/drawing/2016/5/13/chartex" xmlns:cx8="http://schemas.microsoft.com/office/drawing/2016/5/14/chartex" xmlns:mc="http://schemas.openxmlformats.org/markup-compatibility/2006" xmlns:aink="http://schemas.microsoft.com/office/drawing/2016/ink" xmlns:am3d="http://schemas.microsoft.com/office/drawing/2017/model3d" xmlns:o="urn:schemas-microsoft-com:office:office" xmlns:r="http://schemas.openxmlformats.org/officeDocument/2006/relationships" xmlns:m="http://schemas.openxmlformats.org/officeDocument/2006/math" xmlns:v="urn:schemas-microsoft-com:vml" xmlns:wp14="http://schemas.microsoft.com/office/word/2010/wordprocessingDrawing" xmlns:wp="http://schemas.openxmlformats.org/drawingml/2006/wordprocessingDrawing" xmlns:w10="urn:schemas-microsoft-com:office:word" xmlns:w="http://schemas.openxmlformats.org/wordprocessingml/2006/main" xmlns:w14="http://schemas.microsoft.com/office/word/2010/wordml" xmlns:w15="http://schemas.microsoft.com/office/word/2012/wordml" xmlns:w16cex="http://schemas.microsoft.com/office/word/2018/wordml/cex" xmlns:w16cid="http://schemas.microsoft.com/office/word/2016/wordml/cid" xmlns:w16="http://schemas.microsoft.com/office/word/2018/wordml" xmlns:w16sdtdh="http://schemas.microsoft.com/office/word/2020/wordml/sdtdatahash" xmlns:w16se="http://schemas.microsoft.com/office/word/2015/wordml/symex" xmlns:wpg="http://schemas.microsoft.com/office/word/2010/wordprocessingGroup" xmlns:wpi="http://schemas.microsoft.com/office/word/2010/wordprocessingInk" xmlns:wne="http://schemas.microsoft.com/office/word/2006/wordml" xmlns:wps="http://schemas.microsoft.com/office/word/2010/wordprocessingShape" mc:Ignorable="w14 w15 w16se w16cid w16 w16cex w16sdtdh wp14">
+  <w:p>
+    <w:pPr>
+      <w:pStyle w:val="Footer"/>
+    </w:pPr>
+  </w:p>
+</w:ftr>
+</file>
+
+<file path=word/footer2.xml><?xml version="1.0" encoding="utf-8"?>
+<w:ftr xmlns:wpc="http://schemas.microsoft.com/office/word/2010/wordprocessingCanvas" xmlns:cx="http://schemas.microsoft.com/office/drawing/2014/chartex" xmlns:cx1="http://schemas.microsoft.com/office/drawing/2015/9/8/chartex" xmlns:cx2="http://schemas.microsoft.com/office/drawing/2015/10/21/chartex" xmlns:cx3="http://schemas.microsoft.com/office/drawing/2016/5/9/chartex" xmlns:cx4="http://schemas.microsoft.com/office/drawing/2016/5/10/chartex" xmlns:cx5="http://schemas.microsoft.com/office/drawing/2016/5/11/chartex" xmlns:cx6="http://schemas.microsoft.com/office/drawing/2016/5/12/chartex" xmlns:cx7="http://schemas.microsoft.com/office/drawing/2016/5/13/chartex" xmlns:cx8="http://schemas.microsoft.com/office/drawing/2016/5/14/chartex" xmlns:mc="http://schemas.openxmlformats.org/markup-compatibility/2006" xmlns:aink="http://schemas.microsoft.com/office/drawing/2016/ink" xmlns:am3d="http://schemas.microsoft.com/office/drawing/2017/model3d" xmlns:o="urn:schemas-microsoft-com:office:office" xmlns:r="http://schemas.openxmlformats.org/officeDocument/2006/relationships" xmlns:m="http://schemas.openxmlformats.org/officeDocument/2006/math" xmlns:v="urn:schemas-microsoft-com:vml" xmlns:wp14="http://schemas.microsoft.com/office/word/2010/wordprocessingDrawing" xmlns:wp="http://schemas.openxmlformats.org/drawingml/2006/wordprocessingDrawing" xmlns:w10="urn:schemas-microsoft-com:office:word" xmlns:w="http://schemas.openxmlformats.org/wordprocessingml/2006/main" xmlns:w14="http://schemas.microsoft.com/office/word/2010/wordml" xmlns:w15="http://schemas.microsoft.com/office/word/2012/wordml" xmlns:w16cex="http://schemas.microsoft.com/office/word/2018/wordml/cex" xmlns:w16cid="http://schemas.microsoft.com/office/word/2016/wordml/cid" xmlns:w16="http://schemas.microsoft.com/office/word/2018/wordml" xmlns:w16sdtdh="http://schemas.microsoft.com/office/word/2020/wordml/sdtdatahash" xmlns:w16se="http://schemas.microsoft.com/office/word/2015/wordml/symex" xmlns:wpg="http://schemas.microsoft.com/office/word/2010/wordprocessingGroup" xmlns:wpi="http://schemas.microsoft.com/office/word/2010/wordprocessingInk" xmlns:wne="http://schemas.microsoft.com/office/word/2006/wordml" xmlns:wps="http://schemas.microsoft.com/office/word/2010/wordprocessingShape" mc:Ignorable="w14 w15 w16se w16cid w16 w16cex w16sdtdh wp14">
+  <w:p>
+    <w:pPr>
+      <w:pStyle w:val="Footer"/>
+    </w:pPr>
+  </w:p>
+</w:ftr>
+</file>
+
+<file path=word/footer3.xml><?xml version="1.0" encoding="utf-8"?>
+<w:ftr xmlns:wpc="http://schemas.microsoft.com/office/word/2010/wordprocessingCanvas" xmlns:cx="http://schemas.microsoft.com/office/drawing/2014/chartex" xmlns:cx1="http://schemas.microsoft.com/office/drawing/2015/9/8/chartex" xmlns:cx2="http://schemas.microsoft.com/office/drawing/2015/10/21/chartex" xmlns:cx3="http://schemas.microsoft.com/office/drawing/2016/5/9/chartex" xmlns:cx4="http://schemas.microsoft.com/office/drawing/2016/5/10/chartex" xmlns:cx5="http://schemas.microsoft.com/office/drawing/2016/5/11/chartex" xmlns:cx6="http://schemas.microsoft.com/office/drawing/2016/5/12/chartex" xmlns:cx7="http://schemas.microsoft.com/office/drawing/2016/5/13/chartex" xmlns:cx8="http://schemas.microsoft.com/office/drawing/2016/5/14/chartex" xmlns:mc="http://schemas.openxmlformats.org/markup-compatibility/2006" xmlns:aink="http://schemas.microsoft.com/office/drawing/2016/ink" xmlns:am3d="http://schemas.microsoft.com/office/drawing/2017/model3d" xmlns:o="urn:schemas-microsoft-com:office:office" xmlns:r="http://schemas.openxmlformats.org/officeDocument/2006/relationships" xmlns:m="http://schemas.openxmlformats.org/officeDocument/2006/math" xmlns:v="urn:schemas-microsoft-com:vml" xmlns:wp14="http://schemas.microsoft.com/office/word/2010/wordprocessingDrawing" xmlns:wp="http://schemas.openxmlformats.org/drawingml/2006/wordprocessingDrawing" xmlns:w10="urn:schemas-microsoft-com:office:word" xmlns:w="http://schemas.openxmlformats.org/wordprocessingml/2006/main" xmlns:w14="http://schemas.microsoft.com/office/word/2010/wordml" xmlns:w15="http://schemas.microsoft.com/office/word/2012/wordml" xmlns:w16cex="http://schemas.microsoft.com/office/word/2018/wordml/cex" xmlns:w16cid="http://schemas.microsoft.com/office/word/2016/wordml/cid" xmlns:w16="http://schemas.microsoft.com/office/word/2018/wordml" xmlns:w16sdtdh="http://schemas.microsoft.com/office/word/2020/wordml/sdtdatahash" xmlns:w16se="http://schemas.microsoft.com/office/word/2015/wordml/symex" xmlns:wpg="http://schemas.microsoft.com/office/word/2010/wordprocessingGroup" xmlns:wpi="http://schemas.microsoft.com/office/word/2010/wordprocessingInk" xmlns:wne="http://schemas.microsoft.com/office/word/2006/wordml" xmlns:wps="http://schemas.microsoft.com/office/word/2010/wordprocessingShape" mc:Ignorable="w14 w15 w16se w16cid w16 w16cex w16sdtdh wp14">
+  <w:p>
+    <w:pPr>
+      <w:pStyle w:val="Footer"/>
+    </w:pPr>
+  </w:p>
+</w:ftr>
 </file>
 
 <file path=word/footnotes.xml><?xml version="1.0" encoding="utf-8"?>
@@ -12659,7 +12335,7 @@
                                   </pic:cNvPicPr>
                                 </pic:nvPicPr>
                                 <pic:blipFill>
-                                  <a:blip r:embed="rId1">
+                                  <a:blip r:embed="rId2">
                                     <a:extLst>
                                       <a:ext uri="{28A0092B-C50C-407E-A947-70E740481C1C}">
                                         <a14:useLocalDpi xmlns:a14="http://schemas.microsoft.com/office/drawing/2010/main" val="0"/>
@@ -12994,12 +12670,7 @@
                             <w:rPr>
                               <w:noProof/>
                             </w:rPr>
-                          </w:r>
-                          <w:r>
-                            <w:rPr>
-                              <w:noProof/>
-                            </w:rPr>
-                            <w:object w:dxaOrig="780" w:dyaOrig="465" w14:anchorId="2914C7D0">
+                            <w:object w:dxaOrig="780" w:dyaOrig="465" w14:anchorId="1CBE46B6">
                               <v:shapetype id="_x0000_t75" coordsize="21600,21600" o:spt="75" o:preferrelative="t" path="m@4@5l@4@11@9@11@9@5xe" filled="f" stroked="f">
                                 <v:stroke joinstyle="miter"/>
                                 <v:formulas>
@@ -13019,11 +12690,11 @@
                                 <v:path o:extrusionok="f" gradientshapeok="t" o:connecttype="rect"/>
                                 <o:lock v:ext="edit" aspectratio="t"/>
                               </v:shapetype>
-                              <v:shape id="_x0000_i1032" type="#_x0000_t75" alt="" style="width:39pt;height:23.25pt;mso-width-percent:0;mso-height-percent:0;mso-width-percent:0;mso-height-percent:0" o:ole="" filled="t">
+                              <v:shape id="_x0000_i1025" type="#_x0000_t75" alt="" style="width:39pt;height:23.25pt;mso-width-percent:0;mso-height-percent:0;mso-width-percent:0;mso-height-percent:0" filled="t">
                                 <v:fill color2="black"/>
-                                <v:imagedata r:id="rId2" o:title="" croptop="-22f" cropbottom="-22f" cropleft="-25f" cropright="-25f"/>
+                                <v:imagedata r:id="rId3" o:title="" croptop="-22f" cropbottom="-22f" cropleft="-25f" cropright="-25f"/>
                               </v:shape>
-                              <o:OLEObject Type="Embed" ProgID="Word.Picture.8" ShapeID="_x0000_i1032" DrawAspect="Content" ObjectID="_1692704812" r:id="rId3"/>
+                              <o:OLEObject Type="Embed" ProgID="Word.Picture.8" ShapeID="_x0000_i1025" DrawAspect="Content" ObjectID="_1693042410" r:id="rId4"/>
                             </w:object>
                           </w:r>
                         </w:p>
@@ -13069,7 +12740,11 @@
         </mc:Choice>
         <mc:Fallback>
           <w:pict>
-            <v:shape w14:anchorId="19B3A771" id="Text Box 17" o:spid="_x0000_s1031" type="#_x0000_t202" style="position:absolute;left:0;text-align:left;margin-left:57.6pt;margin-top:21.6pt;width:78.5pt;height:49.7pt;z-index:251663360;visibility:visible;mso-wrap-style:square;mso-width-percent:0;mso-height-percent:0;mso-wrap-distance-left:9.05pt;mso-wrap-distance-top:0;mso-wrap-distance-right:9.05pt;mso-wrap-distance-bottom:0;mso-position-horizontal:absolute;mso-position-horizontal-relative:page;mso-position-vertical:absolute;mso-position-vertical-relative:page;mso-width-percent:0;mso-height-percent:0;mso-width-relative:page;mso-height-relative:page;v-text-anchor:top" o:gfxdata="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" stroked="f">
+            <v:shapetype w14:anchorId="19B3A771" id="_x0000_t202" coordsize="21600,21600" o:spt="202" path="m,l,21600r21600,l21600,xe">
+              <v:stroke joinstyle="miter"/>
+              <v:path gradientshapeok="t" o:connecttype="rect"/>
+            </v:shapetype>
+            <v:shape id="Text Box 17" o:spid="_x0000_s1031" type="#_x0000_t202" style="position:absolute;left:0;text-align:left;margin-left:57.6pt;margin-top:21.6pt;width:78.5pt;height:49.7pt;z-index:251663360;visibility:visible;mso-wrap-style:square;mso-width-percent:0;mso-height-percent:0;mso-wrap-distance-left:9.05pt;mso-wrap-distance-top:0;mso-wrap-distance-right:9.05pt;mso-wrap-distance-bottom:0;mso-position-horizontal:absolute;mso-position-horizontal-relative:page;mso-position-vertical:absolute;mso-position-vertical-relative:page;mso-width-percent:0;mso-height-percent:0;mso-width-relative:page;mso-height-relative:page;v-text-anchor:top" o:gfxdata="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" stroked="f">
               <v:fill opacity="0"/>
               <v:path arrowok="t"/>
               <v:textbox inset=".45pt,.45pt,.45pt,.45pt">
@@ -13094,17 +12769,12 @@
                       <w:rPr>
                         <w:noProof/>
                       </w:rPr>
-                    </w:r>
-                    <w:r>
-                      <w:rPr>
-                        <w:noProof/>
-                      </w:rPr>
-                      <w:object w:dxaOrig="780" w:dyaOrig="465" w14:anchorId="2914C7D0">
-                        <v:shape id="_x0000_i1032" type="#_x0000_t75" alt="" style="width:39pt;height:23.25pt;mso-width-percent:0;mso-height-percent:0;mso-width-percent:0;mso-height-percent:0" o:ole="" filled="t">
+                      <w:object w:dxaOrig="780" w:dyaOrig="465" w14:anchorId="1CBE46B6">
+                        <v:shape id="_x0000_i1025" type="#_x0000_t75" alt="" style="width:39pt;height:23.25pt;mso-width-percent:0;mso-height-percent:0;mso-width-percent:0;mso-height-percent:0" filled="t">
                           <v:fill color2="black"/>
-                          <v:imagedata r:id="rId2" o:title="" croptop="-22f" cropbottom="-22f" cropleft="-25f" cropright="-25f"/>
+                          <v:imagedata r:id="rId3" o:title="" croptop="-22f" cropbottom="-22f" cropleft="-25f" cropright="-25f"/>
                         </v:shape>
-                        <o:OLEObject Type="Embed" ProgID="Word.Picture.8" ShapeID="_x0000_i1032" DrawAspect="Content" ObjectID="_1692704813" r:id="rId4"/>
+                        <o:OLEObject Type="Embed" ProgID="Word.Picture.8" ShapeID="_x0000_i1025" DrawAspect="Content" ObjectID="_1693042410" r:id="rId5"/>
                       </w:object>
                     </w:r>
                   </w:p>
@@ -13510,11 +13180,6 @@
         <w:lang w:val="en-FR" w:eastAsia="en-GB"/>
       </w:rPr>
       <w:tab/>
-    </w:r>
-    <w:r>
-      <w:rPr>
-        <w:lang w:val="en-FR" w:eastAsia="en-GB"/>
-      </w:rPr>
       <w:t xml:space="preserve">- </w:t>
     </w:r>
   </w:p>
@@ -13974,7 +13639,7 @@
             </wp:anchor>
           </w:drawing>
         </mc:Choice>
-        <mc:Fallback xmlns="">
+        <mc:Fallback>
           <w:pict>
             <v:rect w14:anchorId="7772CE94" id="Rectangle 4" o:spid="_x0000_s1026" style="position:absolute;margin-left:2in;margin-top:151.2pt;width:122.45pt;height:115.25pt;z-index:-251664384;visibility:visible;mso-wrap-style:none;mso-width-percent:0;mso-height-percent:0;mso-wrap-distance-left:9pt;mso-wrap-distance-top:0;mso-wrap-distance-right:9pt;mso-wrap-distance-bottom:0;mso-position-horizontal:absolute;mso-position-horizontal-relative:page;mso-position-vertical:absolute;mso-position-vertical-relative:page;mso-width-percent:0;mso-height-percent:0;mso-width-relative:page;mso-height-relative:page;v-text-anchor:middle" o:gfxdata="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" filled="f" strokeweight=".09mm">
               <v:stroke endcap="square"/>
@@ -14556,7 +14221,7 @@
             </wp:anchor>
           </w:drawing>
         </mc:Choice>
-        <mc:Fallback xmlns="">
+        <mc:Fallback>
           <w:pict>
             <v:line w14:anchorId="209DA321" id="Line 10" o:spid="_x0000_s1026" style="position:absolute;z-index:-251658240;visibility:visible;mso-wrap-style:square;mso-width-percent:0;mso-height-percent:0;mso-wrap-distance-left:9pt;mso-wrap-distance-top:0;mso-wrap-distance-right:9pt;mso-wrap-distance-bottom:0;mso-position-horizontal:absolute;mso-position-horizontal-relative:page;mso-position-vertical:absolute;mso-position-vertical-relative:page;mso-width-percent:0;mso-height-percent:0;mso-width-relative:page;mso-height-relative:page" from="266.4pt,151.2pt" to="374.45pt,151.25pt" o:gfxdata="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" strokeweight=".26mm">
               <v:stroke joinstyle="miter" endcap="square"/>
@@ -14643,7 +14308,7 @@
             </wp:anchor>
           </w:drawing>
         </mc:Choice>
-        <mc:Fallback xmlns="">
+        <mc:Fallback>
           <w:pict>
             <v:line w14:anchorId="7DB057F7" id="Line 12" o:spid="_x0000_s1026" style="position:absolute;z-index:-251656192;visibility:visible;mso-wrap-style:square;mso-width-percent:0;mso-height-percent:0;mso-wrap-distance-left:9pt;mso-wrap-distance-top:0;mso-wrap-distance-right:9pt;mso-wrap-distance-bottom:0;mso-position-horizontal:absolute;mso-position-horizontal-relative:page;mso-position-vertical:absolute;mso-position-vertical-relative:page;mso-width-percent:0;mso-height-percent:0;mso-width-relative:page;mso-height-relative:page" from="561.6pt,151.2pt" to="561.65pt,266.45pt" o:gfxdata="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" strokeweight=".26mm">
               <v:stroke joinstyle="miter" endcap="square"/>
@@ -14786,7 +14451,7 @@
             </wp:anchor>
           </w:drawing>
         </mc:Choice>
-        <mc:Fallback xmlns="">
+        <mc:Fallback>
           <w:pict>
             <v:line w14:anchorId="1F3FF70F" id="Line 8" o:spid="_x0000_s1026" style="position:absolute;z-index:-251660288;visibility:visible;mso-wrap-style:square;mso-width-percent:0;mso-height-percent:0;mso-wrap-distance-left:9pt;mso-wrap-distance-top:0;mso-wrap-distance-right:9pt;mso-wrap-distance-bottom:0;mso-position-horizontal:absolute;mso-position-horizontal-relative:page;mso-position-vertical:absolute;mso-position-vertical-relative:page;mso-width-percent:0;mso-height-percent:0;mso-width-relative:page;mso-height-relative:page" from="439.2pt,3in" to="547.25pt,216.05pt" o:gfxdata="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" strokeweight=".26mm">
               <v:stroke joinstyle="miter" endcap="square"/>
@@ -14925,7 +14590,7 @@
             </wp:anchor>
           </w:drawing>
         </mc:Choice>
-        <mc:Fallback xmlns="">
+        <mc:Fallback>
           <w:pict>
             <v:rect w14:anchorId="61275CDC" id="Rectangle 3" o:spid="_x0000_s1026" style="position:absolute;margin-left:2in;margin-top:266.4pt;width:417.65pt;height:535.95pt;z-index:-251665408;visibility:visible;mso-wrap-style:none;mso-width-percent:0;mso-height-percent:0;mso-wrap-distance-left:9pt;mso-wrap-distance-top:0;mso-wrap-distance-right:9pt;mso-wrap-distance-bottom:0;mso-position-horizontal:absolute;mso-position-horizontal-relative:page;mso-position-vertical:absolute;mso-position-vertical-relative:page;mso-width-percent:0;mso-height-percent:0;mso-width-relative:page;mso-height-relative:page;v-text-anchor:middle" o:gfxdata="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" filled="f" strokeweight=".09mm">
               <v:stroke endcap="square"/>

</xml_diff>

<commit_message>
add the signature town following the administration (#35)
</commit_message>
<xml_diff>
--- a/documents/HLM-template.docx
+++ b/documents/HLM-template.docx
@@ -316,9 +316,33 @@
         <w:rPr>
           <w:rFonts w:ascii="TimesNewRomanPSMT" w:hAnsi="TimesNewRomanPSMT" w:cs="TimesNewRomanPSMT"/>
         </w:rPr>
-        <w:t>programme.type_habitat</w:t>
+        <w:t>programme.</w:t>
+      </w:r>
+      <w:r>
+        <w:rPr>
+          <w:rFonts w:ascii="TimesNewRomanPSMT" w:hAnsi="TimesNewRomanPSMT" w:cs="TimesNewRomanPSMT"/>
+        </w:rPr>
+        <w:t>get_</w:t>
+      </w:r>
+      <w:r>
+        <w:rPr>
+          <w:rFonts w:ascii="TimesNewRomanPSMT" w:hAnsi="TimesNewRomanPSMT" w:cs="TimesNewRomanPSMT"/>
+        </w:rPr>
+        <w:t>type_habitat</w:t>
+      </w:r>
+      <w:r>
+        <w:rPr>
+          <w:rFonts w:ascii="TimesNewRomanPSMT" w:hAnsi="TimesNewRomanPSMT" w:cs="TimesNewRomanPSMT"/>
+        </w:rPr>
+        <w:t>_display</w:t>
       </w:r>
       <w:proofErr w:type="spellEnd"/>
+      <w:r>
+        <w:rPr>
+          <w:rFonts w:ascii="TimesNewRomanPSMT" w:hAnsi="TimesNewRomanPSMT" w:cs="TimesNewRomanPSMT"/>
+        </w:rPr>
+        <w:t>()</w:t>
+      </w:r>
       <w:r>
         <w:rPr>
           <w:rFonts w:ascii="TimesNewRomanPSMT" w:hAnsi="TimesNewRomanPSMT" w:cs="TimesNewRomanPSMT"/>
@@ -4893,22 +4917,48 @@
         </w:rPr>
         <w:t xml:space="preserve"> }}</w:t>
       </w:r>
-    </w:p>
-    <w:p>
       <w:bookmarkStart w:id="33" w:name="S4"/>
       <w:bookmarkEnd w:id="33"/>
+    </w:p>
+    <w:p>
+      <w:pPr>
+        <w:rPr>
+          <w:rFonts w:ascii="TimesNewRomanPSMT" w:hAnsi="TimesNewRomanPSMT" w:cs="TimesNewRomanPSMT"/>
+        </w:rPr>
+      </w:pPr>
+    </w:p>
+    <w:p>
+      <w:pPr>
+        <w:rPr>
+          <w:rFonts w:ascii="TimesNewRomanPSMT" w:hAnsi="TimesNewRomanPSMT" w:cs="TimesNewRomanPSMT"/>
+        </w:rPr>
+      </w:pPr>
       <w:proofErr w:type="gramStart"/>
       <w:r>
+        <w:rPr>
+          <w:rFonts w:ascii="TimesNewRomanPSMT" w:hAnsi="TimesNewRomanPSMT" w:cs="TimesNewRomanPSMT"/>
+        </w:rPr>
         <w:t xml:space="preserve">{{ </w:t>
       </w:r>
-      <w:r>
-        <w:t>S</w:t>
+      <w:proofErr w:type="spellStart"/>
+      <w:r>
+        <w:rPr>
+          <w:rFonts w:ascii="TimesNewRomanPSMT" w:hAnsi="TimesNewRomanPSMT" w:cs="TimesNewRomanPSMT"/>
+        </w:rPr>
+        <w:t>references</w:t>
       </w:r>
       <w:proofErr w:type="gramEnd"/>
       <w:r>
-        <w:t>4</w:t>
-      </w:r>
-      <w:r>
+        <w:rPr>
+          <w:rFonts w:ascii="TimesNewRomanPSMT" w:hAnsi="TimesNewRomanPSMT" w:cs="TimesNewRomanPSMT"/>
+        </w:rPr>
+        <w:t>_cadatrales</w:t>
+      </w:r>
+      <w:proofErr w:type="spellEnd"/>
+      <w:r>
+        <w:rPr>
+          <w:rFonts w:ascii="TimesNewRomanPSMT" w:hAnsi="TimesNewRomanPSMT" w:cs="TimesNewRomanPSMT"/>
+        </w:rPr>
         <w:t xml:space="preserve"> }}</w:t>
       </w:r>
     </w:p>
@@ -4925,6 +4975,34 @@
           <w:rFonts w:ascii="TimesNewRomanPSMT" w:hAnsi="TimesNewRomanPSMT" w:cs="TimesNewRomanPSMT"/>
         </w:rPr>
       </w:pPr>
+      <w:r>
+        <w:rPr>
+          <w:rFonts w:ascii="TimesNewRomanPSMT" w:hAnsi="TimesNewRomanPSMT" w:cs="TimesNewRomanPSMT"/>
+        </w:rPr>
+        <w:t xml:space="preserve">{% if </w:t>
+      </w:r>
+      <w:proofErr w:type="spellStart"/>
+      <w:r>
+        <w:rPr>
+          <w:rFonts w:ascii="TimesNewRomanPSMT" w:hAnsi="TimesNewRomanPSMT" w:cs="TimesNewRomanPSMT"/>
+        </w:rPr>
+        <w:t>logement_</w:t>
+      </w:r>
+      <w:proofErr w:type="gramStart"/>
+      <w:r>
+        <w:rPr>
+          <w:rFonts w:ascii="TimesNewRomanPSMT" w:hAnsi="TimesNewRomanPSMT" w:cs="TimesNewRomanPSMT"/>
+        </w:rPr>
+        <w:t>edds.count</w:t>
+      </w:r>
+      <w:proofErr w:type="spellEnd"/>
+      <w:proofErr w:type="gramEnd"/>
+      <w:r>
+        <w:rPr>
+          <w:rFonts w:ascii="TimesNewRomanPSMT" w:hAnsi="TimesNewRomanPSMT" w:cs="TimesNewRomanPSMT"/>
+        </w:rPr>
+        <w:t>() %}</w:t>
+      </w:r>
     </w:p>
     <w:p>
       <w:pPr>
@@ -4988,52 +5066,6 @@
       </w:pPr>
       <w:bookmarkStart w:id="34" w:name="S6"/>
       <w:bookmarkEnd w:id="34"/>
-      <w:r>
-        <w:rPr>
-          <w:rFonts w:ascii="TimesNewRomanPSMT" w:hAnsi="TimesNewRomanPSMT" w:cs="TimesNewRomanPSMT"/>
-          <w:lang w:val="en-US"/>
-        </w:rPr>
-        <w:t xml:space="preserve">{% if </w:t>
-      </w:r>
-      <w:proofErr w:type="spellStart"/>
-      <w:r>
-        <w:rPr>
-          <w:rFonts w:ascii="TimesNewRomanPSMT" w:hAnsi="TimesNewRomanPSMT" w:cs="TimesNewRomanPSMT"/>
-          <w:lang w:val="en-US"/>
-        </w:rPr>
-        <w:t>logement_</w:t>
-      </w:r>
-      <w:proofErr w:type="gramStart"/>
-      <w:r>
-        <w:rPr>
-          <w:rFonts w:ascii="TimesNewRomanPSMT" w:hAnsi="TimesNewRomanPSMT" w:cs="TimesNewRomanPSMT"/>
-          <w:lang w:val="en-US"/>
-        </w:rPr>
-        <w:t>edds</w:t>
-      </w:r>
-      <w:r>
-        <w:rPr>
-          <w:rFonts w:ascii="TimesNewRomanPSMT" w:hAnsi="TimesNewRomanPSMT" w:cs="TimesNewRomanPSMT"/>
-          <w:lang w:val="en-US"/>
-        </w:rPr>
-        <w:t>.count</w:t>
-      </w:r>
-      <w:proofErr w:type="spellEnd"/>
-      <w:proofErr w:type="gramEnd"/>
-      <w:r>
-        <w:rPr>
-          <w:rFonts w:ascii="TimesNewRomanPSMT" w:hAnsi="TimesNewRomanPSMT" w:cs="TimesNewRomanPSMT"/>
-          <w:lang w:val="en-US"/>
-        </w:rPr>
-        <w:t>()</w:t>
-      </w:r>
-      <w:r>
-        <w:rPr>
-          <w:rFonts w:ascii="TimesNewRomanPSMT" w:hAnsi="TimesNewRomanPSMT" w:cs="TimesNewRomanPSMT"/>
-          <w:lang w:val="en-US"/>
-        </w:rPr>
-        <w:t xml:space="preserve"> %}</w:t>
-      </w:r>
     </w:p>
     <w:tbl>
       <w:tblPr>
@@ -5457,303 +5489,318 @@
           <w:lang w:val="en-US"/>
         </w:rPr>
       </w:pPr>
-      <w:r>
-        <w:rPr>
-          <w:rFonts w:ascii="TimesNewRomanPSMT" w:hAnsi="TimesNewRomanPSMT" w:cs="TimesNewRomanPSMT"/>
-          <w:lang w:val="en-US"/>
-        </w:rPr>
-        <w:t>{% endif %}</w:t>
-      </w:r>
-    </w:p>
-    <w:p>
-      <w:pPr>
-        <w:rPr>
-          <w:rFonts w:ascii="TimesNewRomanPSMT" w:hAnsi="TimesNewRomanPSMT" w:cs="TimesNewRomanPSMT"/>
-          <w:lang w:val="en-US"/>
-        </w:rPr>
-      </w:pPr>
       <w:bookmarkStart w:id="35" w:name="S7"/>
       <w:bookmarkEnd w:id="35"/>
+    </w:p>
+    <w:p>
+      <w:pPr>
+        <w:rPr>
+          <w:rFonts w:ascii="TimesNewRomanPSMT" w:hAnsi="TimesNewRomanPSMT" w:cs="TimesNewRomanPSMT"/>
+          <w:b/>
+        </w:rPr>
+      </w:pPr>
+      <w:r>
+        <w:rPr>
+          <w:rFonts w:ascii="TimesNewRomanPSMT" w:hAnsi="TimesNewRomanPSMT" w:cs="TimesNewRomanPSMT"/>
+          <w:b/>
+        </w:rPr>
+        <w:t>La convention porte sur le l</w:t>
+      </w:r>
+      <w:r>
+        <w:rPr>
+          <w:rFonts w:ascii="TimesNewRomanPSMT" w:hAnsi="TimesNewRomanPSMT" w:cs="TimesNewRomanPSMT"/>
+          <w:b/>
+        </w:rPr>
+        <w:t>ot n°</w:t>
+      </w:r>
+      <w:r>
+        <w:rPr>
+          <w:rFonts w:ascii="TimesNewRomanPSMT" w:hAnsi="TimesNewRomanPSMT" w:cs="TimesNewRomanPSMT"/>
+          <w:b/>
+        </w:rPr>
+        <w:t xml:space="preserve"> </w:t>
+      </w:r>
       <w:proofErr w:type="gramStart"/>
       <w:r>
         <w:rPr>
           <w:rFonts w:ascii="TimesNewRomanPSMT" w:hAnsi="TimesNewRomanPSMT" w:cs="TimesNewRomanPSMT"/>
+          <w:b/>
+        </w:rPr>
+        <w:t xml:space="preserve">{{ </w:t>
+      </w:r>
+      <w:proofErr w:type="spellStart"/>
+      <w:r>
+        <w:rPr>
+          <w:rFonts w:ascii="TimesNewRomanPSMT" w:hAnsi="TimesNewRomanPSMT" w:cs="TimesNewRomanPSMT"/>
+          <w:b/>
+        </w:rPr>
+        <w:t>num</w:t>
+      </w:r>
+      <w:proofErr w:type="gramEnd"/>
+      <w:r>
+        <w:rPr>
+          <w:rFonts w:ascii="TimesNewRomanPSMT" w:hAnsi="TimesNewRomanPSMT" w:cs="TimesNewRomanPSMT"/>
+          <w:b/>
+        </w:rPr>
+        <w:t>_lot</w:t>
+      </w:r>
+      <w:proofErr w:type="spellEnd"/>
+      <w:r>
+        <w:rPr>
+          <w:rFonts w:ascii="TimesNewRomanPSMT" w:hAnsi="TimesNewRomanPSMT" w:cs="TimesNewRomanPSMT"/>
+          <w:b/>
+        </w:rPr>
+        <w:t xml:space="preserve"> }}</w:t>
+      </w:r>
+    </w:p>
+    <w:p>
+      <w:pPr>
+        <w:rPr>
+          <w:rFonts w:ascii="TimesNewRomanPSMT" w:hAnsi="TimesNewRomanPSMT" w:cs="TimesNewRomanPSMT"/>
           <w:lang w:val="en-US"/>
         </w:rPr>
-        <w:t>{{ S</w:t>
+      </w:pPr>
+      <w:r>
+        <w:rPr>
+          <w:rFonts w:ascii="TimesNewRomanPSMT" w:hAnsi="TimesNewRomanPSMT" w:cs="TimesNewRomanPSMT"/>
+          <w:lang w:val="en-US"/>
+        </w:rPr>
+        <w:t>{% endif %}</w:t>
+      </w:r>
+    </w:p>
+    <w:p>
+      <w:pPr>
+        <w:rPr>
+          <w:rFonts w:ascii="TimesNewRomanPSMT" w:hAnsi="TimesNewRomanPSMT" w:cs="TimesNewRomanPSMT"/>
+        </w:rPr>
+      </w:pPr>
+    </w:p>
+    <w:p>
+      <w:pPr>
+        <w:rPr>
+          <w:rFonts w:ascii="TimesNewRomanPSMT" w:hAnsi="TimesNewRomanPSMT" w:cs="TimesNewRomanPSMT"/>
+        </w:rPr>
+      </w:pPr>
+      <w:r>
+        <w:rPr>
+          <w:rFonts w:ascii="TimesNewRomanPSMT" w:hAnsi="TimesNewRomanPSMT" w:cs="TimesNewRomanPSMT"/>
+        </w:rPr>
+        <w:t>2° Nature de l'opération et financement.</w:t>
+      </w:r>
+    </w:p>
+    <w:p>
+      <w:pPr>
+        <w:rPr>
+          <w:rFonts w:ascii="TimesNewRomanPSMT" w:hAnsi="TimesNewRomanPSMT" w:cs="TimesNewRomanPSMT"/>
+        </w:rPr>
+      </w:pPr>
+    </w:p>
+    <w:p>
+      <w:r>
+        <w:t xml:space="preserve">Programme de </w:t>
+      </w:r>
+      <w:bookmarkStart w:id="36" w:name="Type2"/>
+      <w:bookmarkStart w:id="37" w:name="AutreType"/>
+      <w:bookmarkEnd w:id="36"/>
+      <w:bookmarkEnd w:id="37"/>
+      <w:proofErr w:type="gramStart"/>
+      <w:r>
+        <w:t xml:space="preserve">{{ </w:t>
+      </w:r>
+      <w:proofErr w:type="spellStart"/>
+      <w:r>
+        <w:t>programme.</w:t>
+      </w:r>
+      <w:r>
+        <w:t>get</w:t>
       </w:r>
       <w:proofErr w:type="gramEnd"/>
       <w:r>
-        <w:rPr>
-          <w:rFonts w:ascii="TimesNewRomanPSMT" w:hAnsi="TimesNewRomanPSMT" w:cs="TimesNewRomanPSMT"/>
-          <w:lang w:val="en-US"/>
-        </w:rPr>
-        <w:t>7 }}</w:t>
-      </w:r>
-    </w:p>
-    <w:p>
-      <w:pPr>
-        <w:rPr>
-          <w:rFonts w:ascii="TimesNewRomanPSMT" w:hAnsi="TimesNewRomanPSMT" w:cs="TimesNewRomanPSMT"/>
-          <w:lang w:val="en-US"/>
-        </w:rPr>
-      </w:pPr>
-    </w:p>
-    <w:p>
-      <w:pPr>
-        <w:rPr>
-          <w:rFonts w:ascii="TimesNewRomanPSMT" w:hAnsi="TimesNewRomanPSMT" w:cs="TimesNewRomanPSMT"/>
-          <w:lang w:val="en-US"/>
-        </w:rPr>
-      </w:pPr>
-      <w:bookmarkStart w:id="36" w:name="S8"/>
-      <w:bookmarkEnd w:id="36"/>
+        <w:t>_</w:t>
+      </w:r>
+      <w:r>
+        <w:t>type_habitat</w:t>
+      </w:r>
+      <w:r>
+        <w:t>_display</w:t>
+      </w:r>
+      <w:proofErr w:type="spellEnd"/>
+      <w:r>
+        <w:t>()</w:t>
+      </w:r>
+      <w:r>
+        <w:t xml:space="preserve"> }}</w:t>
+      </w:r>
+      <w:r>
+        <w:t xml:space="preserve"> </w:t>
+      </w:r>
+      <w:r>
+        <w:t>{{</w:t>
+      </w:r>
+      <w:r>
+        <w:t xml:space="preserve"> </w:t>
+      </w:r>
+      <w:proofErr w:type="spellStart"/>
+      <w:r>
+        <w:t>programme.get_type_</w:t>
+      </w:r>
+      <w:r>
+        <w:t>operation</w:t>
+      </w:r>
+      <w:r>
+        <w:t>_display</w:t>
+      </w:r>
+      <w:proofErr w:type="spellEnd"/>
+      <w:r>
+        <w:t xml:space="preserve">() </w:t>
+      </w:r>
+      <w:r>
+        <w:t>}}</w:t>
+      </w:r>
+      <w:r>
+        <w:t xml:space="preserve"> </w:t>
+      </w:r>
+      <w:bookmarkStart w:id="38" w:name="NbLogement4"/>
+      <w:bookmarkEnd w:id="38"/>
+      <w:r>
+        <w:t xml:space="preserve">{{ </w:t>
+      </w:r>
+      <w:proofErr w:type="spellStart"/>
+      <w:r>
+        <w:t>programme.nb_logements</w:t>
+      </w:r>
+      <w:proofErr w:type="spellEnd"/>
+      <w:r>
+        <w:t xml:space="preserve"> }}</w:t>
+      </w:r>
+      <w:r>
+        <w:t xml:space="preserve"> </w:t>
+      </w:r>
+      <w:r>
+        <w:t xml:space="preserve">logements </w:t>
+      </w:r>
+      <w:r>
+        <w:t xml:space="preserve">en </w:t>
+      </w:r>
+      <w:bookmarkStart w:id="39" w:name="Fi4"/>
+      <w:bookmarkEnd w:id="39"/>
+      <w:r>
+        <w:t xml:space="preserve">{{ </w:t>
+      </w:r>
+      <w:proofErr w:type="spellStart"/>
+      <w:r>
+        <w:t>lot.financement</w:t>
+      </w:r>
+      <w:proofErr w:type="spellEnd"/>
+      <w:r>
+        <w:t xml:space="preserve"> }}</w:t>
+      </w:r>
+    </w:p>
+    <w:p>
+      <w:pPr>
+        <w:rPr>
+          <w:rFonts w:ascii="TimesNewRomanPSMT" w:hAnsi="TimesNewRomanPSMT" w:cs="TimesNewRomanPSMT"/>
+        </w:rPr>
+      </w:pPr>
+    </w:p>
+    <w:p>
+      <w:r>
+        <w:rPr>
+          <w:rFonts w:ascii="TimesNewRomanPSMT" w:hAnsi="TimesNewRomanPSMT" w:cs="TimesNewRomanPSMT"/>
+        </w:rPr>
+        <w:t>3° Composition de l'opération.</w:t>
+      </w:r>
+    </w:p>
+    <w:p>
+      <w:pPr>
+        <w:rPr>
+          <w:rFonts w:ascii="TimesNewRomanPSMT" w:hAnsi="TimesNewRomanPSMT" w:cs="TimesNewRomanPSMT"/>
+        </w:rPr>
+      </w:pPr>
+    </w:p>
+    <w:p>
+      <w:r>
+        <w:rPr>
+          <w:rFonts w:ascii="TimesNewRomanPSMT" w:hAnsi="TimesNewRomanPSMT" w:cs="TimesNewRomanPSMT"/>
+        </w:rPr>
+        <w:t>Les éléments ci-après sont décrits par immeuble ou ensemble immobilier :</w:t>
+      </w:r>
+    </w:p>
+    <w:p>
+      <w:pPr>
+        <w:rPr>
+          <w:rFonts w:ascii="TimesNewRomanPSMT" w:hAnsi="TimesNewRomanPSMT" w:cs="TimesNewRomanPSMT"/>
+        </w:rPr>
+      </w:pPr>
+    </w:p>
+    <w:p>
+      <w:proofErr w:type="spellStart"/>
+      <w:r>
+        <w:rPr>
+          <w:rFonts w:ascii="TimesNewRomanPSMT" w:hAnsi="TimesNewRomanPSMT" w:cs="TimesNewRomanPSMT"/>
+        </w:rPr>
+        <w:t>A.-Locaux</w:t>
+      </w:r>
+      <w:proofErr w:type="spellEnd"/>
+      <w:r>
+        <w:rPr>
+          <w:rFonts w:ascii="TimesNewRomanPSMT" w:hAnsi="TimesNewRomanPSMT" w:cs="TimesNewRomanPSMT"/>
+        </w:rPr>
+        <w:t xml:space="preserve"> auxquels s'applique la présente convention.</w:t>
+      </w:r>
+    </w:p>
+    <w:p>
+      <w:pPr>
+        <w:rPr>
+          <w:rFonts w:ascii="TimesNewRomanPSMT" w:hAnsi="TimesNewRomanPSMT" w:cs="TimesNewRomanPSMT"/>
+        </w:rPr>
+      </w:pPr>
+    </w:p>
+    <w:p>
+      <w:pPr>
+        <w:rPr>
+          <w:rFonts w:ascii="TimesNewRomanPSMT" w:hAnsi="TimesNewRomanPSMT" w:cs="TimesNewRomanPSMT"/>
+        </w:rPr>
+      </w:pPr>
+      <w:r>
+        <w:rPr>
+          <w:rFonts w:ascii="TimesNewRomanPSMT" w:hAnsi="TimesNewRomanPSMT" w:cs="TimesNewRomanPSMT"/>
+        </w:rPr>
+        <w:t>1. Nombre des logements locatifs par type de logements :</w:t>
+      </w:r>
+    </w:p>
+    <w:p>
+      <w:pPr>
+        <w:rPr>
+          <w:rFonts w:ascii="TimesNewRomanPSMT" w:hAnsi="TimesNewRomanPSMT" w:cs="TimesNewRomanPSMT"/>
+        </w:rPr>
+      </w:pPr>
+    </w:p>
+    <w:p>
+      <w:bookmarkStart w:id="40" w:name="S5"/>
+      <w:bookmarkEnd w:id="40"/>
       <w:proofErr w:type="gramStart"/>
       <w:r>
-        <w:rPr>
-          <w:rFonts w:ascii="TimesNewRomanPSMT" w:hAnsi="TimesNewRomanPSMT" w:cs="TimesNewRomanPSMT"/>
-          <w:lang w:val="en-US"/>
-        </w:rPr>
-        <w:t>{{ S</w:t>
+        <w:t>{{</w:t>
+      </w:r>
+      <w:r>
+        <w:t xml:space="preserve"> </w:t>
+      </w:r>
+      <w:proofErr w:type="spellStart"/>
+      <w:r>
+        <w:t>nb</w:t>
       </w:r>
       <w:proofErr w:type="gramEnd"/>
       <w:r>
-        <w:rPr>
-          <w:rFonts w:ascii="TimesNewRomanPSMT" w:hAnsi="TimesNewRomanPSMT" w:cs="TimesNewRomanPSMT"/>
-          <w:lang w:val="en-US"/>
-        </w:rPr>
-        <w:t>8 }}</w:t>
-      </w:r>
-    </w:p>
-    <w:p>
-      <w:pPr>
-        <w:rPr>
-          <w:rFonts w:ascii="TimesNewRomanPSMT" w:hAnsi="TimesNewRomanPSMT" w:cs="TimesNewRomanPSMT"/>
-          <w:lang w:val="en-US"/>
-        </w:rPr>
-      </w:pPr>
-    </w:p>
-    <w:p>
-      <w:pPr>
-        <w:rPr>
-          <w:rFonts w:ascii="TimesNewRomanPSMT" w:hAnsi="TimesNewRomanPSMT" w:cs="TimesNewRomanPSMT"/>
-          <w:b/>
-        </w:rPr>
-      </w:pPr>
-      <w:r>
-        <w:rPr>
-          <w:rFonts w:ascii="TimesNewRomanPSMT" w:hAnsi="TimesNewRomanPSMT" w:cs="TimesNewRomanPSMT"/>
-          <w:b/>
-        </w:rPr>
-        <w:t>La convention porte sur le l</w:t>
-      </w:r>
-      <w:r>
-        <w:rPr>
-          <w:rFonts w:ascii="TimesNewRomanPSMT" w:hAnsi="TimesNewRomanPSMT" w:cs="TimesNewRomanPSMT"/>
-          <w:b/>
-        </w:rPr>
-        <w:t>ot n°</w:t>
-      </w:r>
-    </w:p>
-    <w:p/>
-    <w:p>
-      <w:pPr>
-        <w:rPr>
-          <w:rFonts w:ascii="TimesNewRomanPSMT" w:hAnsi="TimesNewRomanPSMT" w:cs="TimesNewRomanPSMT"/>
-        </w:rPr>
-      </w:pPr>
-    </w:p>
-    <w:p>
-      <w:pPr>
-        <w:rPr>
-          <w:rFonts w:ascii="TimesNewRomanPSMT" w:hAnsi="TimesNewRomanPSMT" w:cs="TimesNewRomanPSMT"/>
-        </w:rPr>
-      </w:pPr>
-      <w:r>
-        <w:rPr>
-          <w:rFonts w:ascii="TimesNewRomanPSMT" w:hAnsi="TimesNewRomanPSMT" w:cs="TimesNewRomanPSMT"/>
-        </w:rPr>
-        <w:t>2° Nature de l'opération et financement.</w:t>
-      </w:r>
-    </w:p>
-    <w:p>
-      <w:pPr>
-        <w:rPr>
-          <w:rFonts w:ascii="TimesNewRomanPSMT" w:hAnsi="TimesNewRomanPSMT" w:cs="TimesNewRomanPSMT"/>
-        </w:rPr>
-      </w:pPr>
-    </w:p>
-    <w:p>
-      <w:r>
-        <w:t xml:space="preserve">Programme de </w:t>
-      </w:r>
-      <w:bookmarkStart w:id="37" w:name="Type2"/>
-      <w:bookmarkStart w:id="38" w:name="AutreType"/>
-      <w:bookmarkEnd w:id="37"/>
-      <w:bookmarkEnd w:id="38"/>
-      <w:proofErr w:type="gramStart"/>
-      <w:r>
-        <w:t xml:space="preserve">{{ </w:t>
-      </w:r>
-      <w:proofErr w:type="spellStart"/>
-      <w:r>
-        <w:t>programme</w:t>
-      </w:r>
-      <w:proofErr w:type="gramEnd"/>
-      <w:r>
-        <w:t>.type_habitat</w:t>
+        <w:t>_logements_par_type</w:t>
       </w:r>
       <w:proofErr w:type="spellEnd"/>
       <w:r>
-        <w:t xml:space="preserve"> }}{{</w:t>
-      </w:r>
-      <w:proofErr w:type="spellStart"/>
-      <w:r>
-        <w:t>autre_type</w:t>
-      </w:r>
-      <w:proofErr w:type="spellEnd"/>
+        <w:t xml:space="preserve"> </w:t>
+      </w:r>
       <w:r>
         <w:t>}}</w:t>
       </w:r>
-      <w:r>
-        <w:t xml:space="preserve"> </w:t>
-      </w:r>
-      <w:r>
-        <w:t xml:space="preserve"> </w:t>
-      </w:r>
-      <w:bookmarkStart w:id="39" w:name="NbLogement4"/>
-      <w:bookmarkEnd w:id="39"/>
-      <w:r>
-        <w:t xml:space="preserve">{{ </w:t>
-      </w:r>
-      <w:proofErr w:type="spellStart"/>
-      <w:r>
-        <w:t>programme.nb_logements</w:t>
-      </w:r>
-      <w:proofErr w:type="spellEnd"/>
-      <w:r>
-        <w:t xml:space="preserve"> }}</w:t>
-      </w:r>
-      <w:r>
-        <w:t xml:space="preserve"> </w:t>
-      </w:r>
-      <w:r>
-        <w:t xml:space="preserve">logements </w:t>
-      </w:r>
-      <w:r>
-        <w:t xml:space="preserve">en </w:t>
-      </w:r>
-      <w:bookmarkStart w:id="40" w:name="Fi4"/>
-      <w:bookmarkEnd w:id="40"/>
-      <w:r>
-        <w:t xml:space="preserve">{{ </w:t>
-      </w:r>
-      <w:proofErr w:type="spellStart"/>
-      <w:r>
-        <w:t>lot.financement</w:t>
-      </w:r>
-      <w:proofErr w:type="spellEnd"/>
-      <w:r>
-        <w:t xml:space="preserve"> }}</w:t>
-      </w:r>
-    </w:p>
-    <w:p>
-      <w:pPr>
-        <w:rPr>
-          <w:rFonts w:ascii="TimesNewRomanPSMT" w:hAnsi="TimesNewRomanPSMT" w:cs="TimesNewRomanPSMT"/>
-        </w:rPr>
-      </w:pPr>
-    </w:p>
-    <w:p>
-      <w:r>
-        <w:rPr>
-          <w:rFonts w:ascii="TimesNewRomanPSMT" w:hAnsi="TimesNewRomanPSMT" w:cs="TimesNewRomanPSMT"/>
-        </w:rPr>
-        <w:t>3° Composition de l'opération.</w:t>
-      </w:r>
-    </w:p>
-    <w:p>
-      <w:pPr>
-        <w:rPr>
-          <w:rFonts w:ascii="TimesNewRomanPSMT" w:hAnsi="TimesNewRomanPSMT" w:cs="TimesNewRomanPSMT"/>
-        </w:rPr>
-      </w:pPr>
-    </w:p>
-    <w:p>
-      <w:r>
-        <w:rPr>
-          <w:rFonts w:ascii="TimesNewRomanPSMT" w:hAnsi="TimesNewRomanPSMT" w:cs="TimesNewRomanPSMT"/>
-        </w:rPr>
-        <w:t>Les éléments ci-après sont décrits par immeuble ou ensemble immobilier :</w:t>
-      </w:r>
-    </w:p>
-    <w:p>
-      <w:pPr>
-        <w:rPr>
-          <w:rFonts w:ascii="TimesNewRomanPSMT" w:hAnsi="TimesNewRomanPSMT" w:cs="TimesNewRomanPSMT"/>
-        </w:rPr>
-      </w:pPr>
-    </w:p>
-    <w:p>
-      <w:proofErr w:type="spellStart"/>
-      <w:r>
-        <w:rPr>
-          <w:rFonts w:ascii="TimesNewRomanPSMT" w:hAnsi="TimesNewRomanPSMT" w:cs="TimesNewRomanPSMT"/>
-        </w:rPr>
-        <w:t>A.-Locaux</w:t>
-      </w:r>
-      <w:proofErr w:type="spellEnd"/>
-      <w:r>
-        <w:rPr>
-          <w:rFonts w:ascii="TimesNewRomanPSMT" w:hAnsi="TimesNewRomanPSMT" w:cs="TimesNewRomanPSMT"/>
-        </w:rPr>
-        <w:t xml:space="preserve"> auxquels s'applique la présente convention.</w:t>
-      </w:r>
-    </w:p>
-    <w:p>
-      <w:pPr>
-        <w:rPr>
-          <w:rFonts w:ascii="TimesNewRomanPSMT" w:hAnsi="TimesNewRomanPSMT" w:cs="TimesNewRomanPSMT"/>
-        </w:rPr>
-      </w:pPr>
-    </w:p>
-    <w:p>
-      <w:pPr>
-        <w:rPr>
-          <w:rFonts w:ascii="TimesNewRomanPSMT" w:hAnsi="TimesNewRomanPSMT" w:cs="TimesNewRomanPSMT"/>
-        </w:rPr>
-      </w:pPr>
-      <w:r>
-        <w:rPr>
-          <w:rFonts w:ascii="TimesNewRomanPSMT" w:hAnsi="TimesNewRomanPSMT" w:cs="TimesNewRomanPSMT"/>
-        </w:rPr>
-        <w:t>1. Nombre des logements locatifs par type de logements :</w:t>
-      </w:r>
-    </w:p>
-    <w:p>
-      <w:pPr>
-        <w:rPr>
-          <w:rFonts w:ascii="TimesNewRomanPSMT" w:hAnsi="TimesNewRomanPSMT" w:cs="TimesNewRomanPSMT"/>
-        </w:rPr>
-      </w:pPr>
-    </w:p>
-    <w:p>
-      <w:bookmarkStart w:id="41" w:name="S5"/>
-      <w:bookmarkEnd w:id="41"/>
-      <w:proofErr w:type="gramStart"/>
-      <w:r>
-        <w:t>{{</w:t>
-      </w:r>
-      <w:r>
-        <w:t xml:space="preserve"> S</w:t>
-      </w:r>
-      <w:proofErr w:type="gramEnd"/>
-      <w:r>
-        <w:t xml:space="preserve">5 </w:t>
-      </w:r>
-      <w:r>
-        <w:t>}}</w:t>
-      </w:r>
     </w:p>
     <w:p>
       <w:pPr>
@@ -5782,7 +5829,6 @@
         <w:rPr>
           <w:rFonts w:ascii="TimesNewRomanPSMT" w:hAnsi="TimesNewRomanPSMT" w:cs="TimesNewRomanPSMT"/>
         </w:rPr>
-        <w:lastRenderedPageBreak/>
         <w:t xml:space="preserve">{% if </w:t>
       </w:r>
       <w:proofErr w:type="spellStart"/>
@@ -5825,8 +5871,8 @@
         </w:rPr>
         <w:t xml:space="preserve">: </w:t>
       </w:r>
-      <w:bookmarkStart w:id="42" w:name="Mix30111"/>
-      <w:bookmarkEnd w:id="42"/>
+      <w:bookmarkStart w:id="41" w:name="Mix30111"/>
+      <w:bookmarkEnd w:id="41"/>
       <w:r>
         <w:rPr>
           <w:rFonts w:ascii="TimesNewRomanPSMT" w:hAnsi="TimesNewRomanPSMT" w:cs="TimesNewRomanPSMT"/>
@@ -5858,6 +5904,7 @@
         <w:rPr>
           <w:rFonts w:ascii="TimesNewRomanPSMT" w:hAnsi="TimesNewRomanPSMT" w:cs="TimesNewRomanPSMT"/>
         </w:rPr>
+        <w:lastRenderedPageBreak/>
         <w:t xml:space="preserve">{% </w:t>
       </w:r>
       <w:proofErr w:type="spellStart"/>
@@ -5922,127 +5969,178 @@
         </w:rPr>
         <w:t xml:space="preserve">: </w:t>
       </w:r>
-      <w:bookmarkStart w:id="43" w:name="Mix30112"/>
+      <w:bookmarkStart w:id="42" w:name="Mix30112"/>
+      <w:bookmarkEnd w:id="42"/>
+      <w:r>
+        <w:rPr>
+          <w:rFonts w:ascii="TimesNewRomanPSMT" w:hAnsi="TimesNewRomanPSMT" w:cs="TimesNewRomanPSMT"/>
+          <w:b/>
+        </w:rPr>
+        <w:t>{{ nb_logements_mixite_sociale_</w:t>
+      </w:r>
+      <w:r>
+        <w:rPr>
+          <w:rFonts w:ascii="TimesNewRomanPSMT" w:hAnsi="TimesNewRomanPSMT" w:cs="TimesNewRomanPSMT"/>
+          <w:b/>
+        </w:rPr>
+        <w:t>1</w:t>
+      </w:r>
+      <w:r>
+        <w:rPr>
+          <w:rFonts w:ascii="TimesNewRomanPSMT" w:hAnsi="TimesNewRomanPSMT" w:cs="TimesNewRomanPSMT"/>
+          <w:b/>
+        </w:rPr>
+        <w:t>0</w:t>
+      </w:r>
+      <w:r>
+        <w:rPr>
+          <w:rFonts w:ascii="TimesNewRomanPSMT" w:hAnsi="TimesNewRomanPSMT" w:cs="TimesNewRomanPSMT"/>
+          <w:b/>
+        </w:rPr>
+        <w:t>_arrondie</w:t>
+      </w:r>
+      <w:r>
+        <w:rPr>
+          <w:rFonts w:ascii="TimesNewRomanPSMT" w:hAnsi="TimesNewRomanPSMT" w:cs="TimesNewRomanPSMT"/>
+          <w:b/>
+        </w:rPr>
+        <w:t xml:space="preserve"> }}</w:t>
+      </w:r>
+      <w:r>
+        <w:rPr>
+          <w:rFonts w:ascii="TimesNewRomanPSMT" w:hAnsi="TimesNewRomanPSMT" w:cs="TimesNewRomanPSMT"/>
+          <w:b/>
+        </w:rPr>
+        <w:t xml:space="preserve"> </w:t>
+      </w:r>
+      <w:r>
+        <w:rPr>
+          <w:rFonts w:ascii="TimesNewRomanPSMT" w:hAnsi="TimesNewRomanPSMT" w:cs="TimesNewRomanPSMT"/>
+        </w:rPr>
+        <w:t>(4) logements,</w:t>
+      </w:r>
+    </w:p>
+    <w:p>
+      <w:pPr>
+        <w:rPr>
+          <w:rFonts w:ascii="TimesNewRomanPSMT" w:hAnsi="TimesNewRomanPSMT" w:cs="TimesNewRomanPSMT"/>
+        </w:rPr>
+      </w:pPr>
+      <w:r>
+        <w:rPr>
+          <w:rFonts w:ascii="TimesNewRomanPSMT" w:hAnsi="TimesNewRomanPSMT" w:cs="TimesNewRomanPSMT"/>
+        </w:rPr>
+        <w:t xml:space="preserve">{% </w:t>
+      </w:r>
+      <w:proofErr w:type="spellStart"/>
+      <w:r>
+        <w:rPr>
+          <w:rFonts w:ascii="TimesNewRomanPSMT" w:hAnsi="TimesNewRomanPSMT" w:cs="TimesNewRomanPSMT"/>
+        </w:rPr>
+        <w:t>endif</w:t>
+      </w:r>
+      <w:proofErr w:type="spellEnd"/>
+      <w:r>
+        <w:rPr>
+          <w:rFonts w:ascii="TimesNewRomanPSMT" w:hAnsi="TimesNewRomanPSMT" w:cs="TimesNewRomanPSMT"/>
+        </w:rPr>
+        <w:t xml:space="preserve"> %}</w:t>
+      </w:r>
+    </w:p>
+    <w:p>
+      <w:r>
+        <w:rPr>
+          <w:rFonts w:ascii="TimesNewRomanPSMT" w:hAnsi="TimesNewRomanPSMT" w:cs="TimesNewRomanPSMT"/>
+        </w:rPr>
+        <w:t>1.2. Nombre de logements qu'il est possible d'attribuer à des personnes dont les ressources excèdent les plafonds de ressources prévus au premier alinéa de l'article D. 331-12 précité pour l'attribution des logements sociaux, dans la limite de 120 % de ces plafonds (article 8 de la présente convention)</w:t>
+      </w:r>
+      <w:r>
+        <w:rPr>
+          <w:rFonts w:ascii="TimesNewRomanPSMT" w:hAnsi="TimesNewRomanPSMT" w:cs="TimesNewRomanPSMT"/>
+        </w:rPr>
+        <w:t xml:space="preserve"> : </w:t>
+      </w:r>
+      <w:bookmarkStart w:id="43" w:name="Mix1092"/>
       <w:bookmarkEnd w:id="43"/>
-      <w:r>
-        <w:rPr>
-          <w:rFonts w:ascii="TimesNewRomanPSMT" w:hAnsi="TimesNewRomanPSMT" w:cs="TimesNewRomanPSMT"/>
-          <w:b/>
-        </w:rPr>
-        <w:t>{{ nb_logements_mixite_sociale_</w:t>
-      </w:r>
-      <w:r>
-        <w:rPr>
-          <w:rFonts w:ascii="TimesNewRomanPSMT" w:hAnsi="TimesNewRomanPSMT" w:cs="TimesNewRomanPSMT"/>
-          <w:b/>
-        </w:rPr>
-        <w:t>1</w:t>
-      </w:r>
-      <w:r>
-        <w:rPr>
-          <w:rFonts w:ascii="TimesNewRomanPSMT" w:hAnsi="TimesNewRomanPSMT" w:cs="TimesNewRomanPSMT"/>
-          <w:b/>
-        </w:rPr>
-        <w:t>0</w:t>
-      </w:r>
-      <w:r>
-        <w:rPr>
-          <w:rFonts w:ascii="TimesNewRomanPSMT" w:hAnsi="TimesNewRomanPSMT" w:cs="TimesNewRomanPSMT"/>
-          <w:b/>
-        </w:rPr>
-        <w:t>_arrondie</w:t>
-      </w:r>
-      <w:r>
-        <w:rPr>
-          <w:rFonts w:ascii="TimesNewRomanPSMT" w:hAnsi="TimesNewRomanPSMT" w:cs="TimesNewRomanPSMT"/>
-          <w:b/>
-        </w:rPr>
-        <w:t xml:space="preserve"> }}</w:t>
-      </w:r>
-      <w:r>
-        <w:rPr>
-          <w:rFonts w:ascii="TimesNewRomanPSMT" w:hAnsi="TimesNewRomanPSMT" w:cs="TimesNewRomanPSMT"/>
-          <w:b/>
+      <w:proofErr w:type="gramStart"/>
+      <w:r>
+        <w:rPr>
+          <w:rFonts w:ascii="TimesNewRomanPSMT" w:hAnsi="TimesNewRomanPSMT" w:cs="TimesNewRomanPSMT"/>
+        </w:rPr>
+        <w:t>{{ Mix</w:t>
+      </w:r>
+      <w:proofErr w:type="gramEnd"/>
+      <w:r>
+        <w:rPr>
+          <w:rFonts w:ascii="TimesNewRomanPSMT" w:hAnsi="TimesNewRomanPSMT" w:cs="TimesNewRomanPSMT"/>
+        </w:rPr>
+        <w:t>1092 }}</w:t>
+      </w:r>
+    </w:p>
+    <w:p>
+      <w:pPr>
+        <w:rPr>
+          <w:rFonts w:ascii="TimesNewRomanPSMT" w:hAnsi="TimesNewRomanPSMT" w:cs="TimesNewRomanPSMT"/>
+        </w:rPr>
+      </w:pPr>
+    </w:p>
+    <w:p>
+      <w:r>
+        <w:rPr>
+          <w:rFonts w:ascii="TimesNewRomanPSMT" w:hAnsi="TimesNewRomanPSMT" w:cs="TimesNewRomanPSMT"/>
+        </w:rPr>
+        <w:t>2. Surface habitable totale (art. R. 111-2 du code de la construction et de l’habitation) :</w:t>
+      </w:r>
+      <w:r>
+        <w:rPr>
+          <w:rFonts w:ascii="TimesNewRomanPSMT" w:hAnsi="TimesNewRomanPSMT" w:cs="TimesNewRomanPSMT"/>
         </w:rPr>
         <w:t xml:space="preserve"> </w:t>
       </w:r>
-      <w:r>
-        <w:rPr>
-          <w:rFonts w:ascii="TimesNewRomanPSMT" w:hAnsi="TimesNewRomanPSMT" w:cs="TimesNewRomanPSMT"/>
-        </w:rPr>
-        <w:t>(4) logements,</w:t>
-      </w:r>
-    </w:p>
-    <w:p>
-      <w:pPr>
-        <w:rPr>
-          <w:rFonts w:ascii="TimesNewRomanPSMT" w:hAnsi="TimesNewRomanPSMT" w:cs="TimesNewRomanPSMT"/>
-        </w:rPr>
-      </w:pPr>
-      <w:r>
-        <w:rPr>
-          <w:rFonts w:ascii="TimesNewRomanPSMT" w:hAnsi="TimesNewRomanPSMT" w:cs="TimesNewRomanPSMT"/>
-        </w:rPr>
-        <w:t xml:space="preserve">{% </w:t>
-      </w:r>
-      <w:proofErr w:type="spellStart"/>
-      <w:r>
-        <w:rPr>
-          <w:rFonts w:ascii="TimesNewRomanPSMT" w:hAnsi="TimesNewRomanPSMT" w:cs="TimesNewRomanPSMT"/>
-        </w:rPr>
-        <w:t>endif</w:t>
-      </w:r>
-      <w:proofErr w:type="spellEnd"/>
-      <w:r>
-        <w:rPr>
-          <w:rFonts w:ascii="TimesNewRomanPSMT" w:hAnsi="TimesNewRomanPSMT" w:cs="TimesNewRomanPSMT"/>
-        </w:rPr>
-        <w:t xml:space="preserve"> %}</w:t>
-      </w:r>
-    </w:p>
-    <w:p>
-      <w:r>
-        <w:rPr>
-          <w:rFonts w:ascii="TimesNewRomanPSMT" w:hAnsi="TimesNewRomanPSMT" w:cs="TimesNewRomanPSMT"/>
-        </w:rPr>
-        <w:t>1.2. Nombre de logements qu'il est possible d'attribuer à des personnes dont les ressources excèdent les plafonds de ressources prévus au premier alinéa de l'article D. 331-12 précité pour l'attribution des logements sociaux, dans la limite de 120 % de ces plafonds (article 8 de la présente convention)</w:t>
-      </w:r>
-      <w:r>
-        <w:rPr>
-          <w:rFonts w:ascii="TimesNewRomanPSMT" w:hAnsi="TimesNewRomanPSMT" w:cs="TimesNewRomanPSMT"/>
-        </w:rPr>
-        <w:t xml:space="preserve"> : </w:t>
-      </w:r>
-      <w:bookmarkStart w:id="44" w:name="Mix1092"/>
+      <w:bookmarkStart w:id="44" w:name="SH"/>
       <w:bookmarkEnd w:id="44"/>
       <w:proofErr w:type="gramStart"/>
       <w:r>
         <w:rPr>
           <w:rFonts w:ascii="TimesNewRomanPSMT" w:hAnsi="TimesNewRomanPSMT" w:cs="TimesNewRomanPSMT"/>
         </w:rPr>
-        <w:t>{{ Mix</w:t>
+        <w:t xml:space="preserve">{{ </w:t>
+      </w:r>
+      <w:proofErr w:type="spellStart"/>
+      <w:r>
+        <w:rPr>
+          <w:rFonts w:ascii="TimesNewRomanPSMT" w:hAnsi="TimesNewRomanPSMT" w:cs="TimesNewRomanPSMT"/>
+        </w:rPr>
+        <w:t>surface</w:t>
       </w:r>
       <w:proofErr w:type="gramEnd"/>
       <w:r>
         <w:rPr>
           <w:rFonts w:ascii="TimesNewRomanPSMT" w:hAnsi="TimesNewRomanPSMT" w:cs="TimesNewRomanPSMT"/>
         </w:rPr>
-        <w:t>1092 }}</w:t>
-      </w:r>
-    </w:p>
-    <w:p>
-      <w:pPr>
-        <w:rPr>
-          <w:rFonts w:ascii="TimesNewRomanPSMT" w:hAnsi="TimesNewRomanPSMT" w:cs="TimesNewRomanPSMT"/>
-        </w:rPr>
-      </w:pPr>
-    </w:p>
-    <w:p>
-      <w:r>
-        <w:rPr>
-          <w:rFonts w:ascii="TimesNewRomanPSMT" w:hAnsi="TimesNewRomanPSMT" w:cs="TimesNewRomanPSMT"/>
-        </w:rPr>
-        <w:t>2. Surface habitable totale (art. R. 111-2 du code de la construction et de l’habitation) :</w:t>
+        <w:t>_habitable_totale</w:t>
+      </w:r>
+      <w:proofErr w:type="spellEnd"/>
+      <w:r>
+        <w:rPr>
+          <w:rFonts w:ascii="TimesNewRomanPSMT" w:hAnsi="TimesNewRomanPSMT" w:cs="TimesNewRomanPSMT"/>
+        </w:rPr>
+        <w:t xml:space="preserve"> }}</w:t>
+      </w:r>
+    </w:p>
+    <w:p>
+      <w:pPr>
+        <w:rPr>
+          <w:rFonts w:ascii="TimesNewRomanPSMT" w:hAnsi="TimesNewRomanPSMT" w:cs="TimesNewRomanPSMT"/>
+        </w:rPr>
+      </w:pPr>
+    </w:p>
+    <w:p>
+      <w:r>
+        <w:rPr>
+          <w:rFonts w:ascii="TimesNewRomanPSMT" w:hAnsi="TimesNewRomanPSMT" w:cs="TimesNewRomanPSMT"/>
+        </w:rPr>
+        <w:t>3. Surface totale des annexes entrant dans le calcul de la surface utile (art. D. 353-16 (2°) du code de la construction et de l’habitation) :</w:t>
       </w:r>
       <w:r>
         <w:rPr>
@@ -6050,7 +6148,7 @@
         </w:rPr>
         <w:t xml:space="preserve"> </w:t>
       </w:r>
-      <w:bookmarkStart w:id="45" w:name="SH"/>
+      <w:bookmarkStart w:id="45" w:name="SA"/>
       <w:bookmarkEnd w:id="45"/>
       <w:proofErr w:type="gramStart"/>
       <w:r>
@@ -6071,7 +6169,7 @@
         <w:rPr>
           <w:rFonts w:ascii="TimesNewRomanPSMT" w:hAnsi="TimesNewRomanPSMT" w:cs="TimesNewRomanPSMT"/>
         </w:rPr>
-        <w:t>_habitable_totale</w:t>
+        <w:t>_annexes_retenue_totale</w:t>
       </w:r>
       <w:proofErr w:type="spellEnd"/>
       <w:r>
@@ -6093,7 +6191,39 @@
         <w:rPr>
           <w:rFonts w:ascii="TimesNewRomanPSMT" w:hAnsi="TimesNewRomanPSMT" w:cs="TimesNewRomanPSMT"/>
         </w:rPr>
-        <w:t>3. Surface totale des annexes entrant dans le calcul de la surface utile (art. D. 353-16 (2°) du code de la construction et de l’habitation) :</w:t>
+        <w:t>3 bis. Liste de ces annexes, conforme à l'arrêté modifié du 9 mai 1995 du ministre du logement pris en application de l'article D. 353-16 précité :</w:t>
+      </w:r>
+    </w:p>
+    <w:p>
+      <w:pPr>
+        <w:jc w:val="left"/>
+        <w:rPr>
+          <w:rFonts w:ascii="TimesNewRomanPSMT" w:hAnsi="TimesNewRomanPSMT" w:cs="TimesNewRomanPSMT"/>
+          <w:sz w:val="20"/>
+        </w:rPr>
+      </w:pPr>
+    </w:p>
+    <w:p>
+      <w:r>
+        <w:rPr>
+          <w:rFonts w:ascii="TimesNewRomanPSMT" w:hAnsi="TimesNewRomanPSMT" w:cs="TimesNewRomanPSMT"/>
+        </w:rPr>
+        <w:t>3 ter. Surface des locaux collectifs résidentiels :</w:t>
+      </w:r>
+    </w:p>
+    <w:p>
+      <w:pPr>
+        <w:rPr>
+          <w:rFonts w:ascii="TimesNewRomanPSMT" w:hAnsi="TimesNewRomanPSMT" w:cs="TimesNewRomanPSMT"/>
+        </w:rPr>
+      </w:pPr>
+    </w:p>
+    <w:p>
+      <w:r>
+        <w:rPr>
+          <w:rFonts w:ascii="TimesNewRomanPSMT" w:hAnsi="TimesNewRomanPSMT" w:cs="TimesNewRomanPSMT"/>
+        </w:rPr>
+        <w:t>4. Surface utile totale de l'opération (art. D. 353-16 (2°) précité) :</w:t>
       </w:r>
       <w:r>
         <w:rPr>
@@ -6101,7 +6231,7 @@
         </w:rPr>
         <w:t xml:space="preserve"> </w:t>
       </w:r>
-      <w:bookmarkStart w:id="46" w:name="SA"/>
+      <w:bookmarkStart w:id="46" w:name="SU"/>
       <w:bookmarkEnd w:id="46"/>
       <w:proofErr w:type="gramStart"/>
       <w:r>
@@ -6122,29 +6252,29 @@
         <w:rPr>
           <w:rFonts w:ascii="TimesNewRomanPSMT" w:hAnsi="TimesNewRomanPSMT" w:cs="TimesNewRomanPSMT"/>
         </w:rPr>
-        <w:t>_annexes_retenue_totale</w:t>
+        <w:t>_utile_totale</w:t>
       </w:r>
       <w:proofErr w:type="spellEnd"/>
       <w:r>
         <w:rPr>
           <w:rFonts w:ascii="TimesNewRomanPSMT" w:hAnsi="TimesNewRomanPSMT" w:cs="TimesNewRomanPSMT"/>
         </w:rPr>
-        <w:t xml:space="preserve"> }}</w:t>
-      </w:r>
-    </w:p>
-    <w:p>
-      <w:pPr>
-        <w:rPr>
-          <w:rFonts w:ascii="TimesNewRomanPSMT" w:hAnsi="TimesNewRomanPSMT" w:cs="TimesNewRomanPSMT"/>
-        </w:rPr>
-      </w:pPr>
-    </w:p>
-    <w:p>
-      <w:r>
-        <w:rPr>
-          <w:rFonts w:ascii="TimesNewRomanPSMT" w:hAnsi="TimesNewRomanPSMT" w:cs="TimesNewRomanPSMT"/>
-        </w:rPr>
-        <w:t>3 bis. Liste de ces annexes, conforme à l'arrêté modifié du 9 mai 1995 du ministre du logement pris en application de l'article D. 353-16 précité :</w:t>
+        <w:t>}}</w:t>
+      </w:r>
+    </w:p>
+    <w:p>
+      <w:pPr>
+        <w:rPr>
+          <w:rFonts w:ascii="TimesNewRomanPSMT" w:hAnsi="TimesNewRomanPSMT" w:cs="TimesNewRomanPSMT"/>
+        </w:rPr>
+      </w:pPr>
+    </w:p>
+    <w:p>
+      <w:r>
+        <w:rPr>
+          <w:rFonts w:ascii="TimesNewRomanPSMT" w:hAnsi="TimesNewRomanPSMT" w:cs="TimesNewRomanPSMT"/>
+        </w:rPr>
+        <w:t>5. Décompte des surfaces et des coefficients propres au logement appliqués pour le calcul du loyer :</w:t>
       </w:r>
     </w:p>
     <w:p>
@@ -6156,92 +6286,8 @@
           <w:lang w:val="en-US"/>
         </w:rPr>
       </w:pPr>
-    </w:p>
-    <w:p>
-      <w:r>
-        <w:rPr>
-          <w:rFonts w:ascii="TimesNewRomanPSMT" w:hAnsi="TimesNewRomanPSMT" w:cs="TimesNewRomanPSMT"/>
-        </w:rPr>
-        <w:t>3 ter. Surface des locaux collectifs résidentiels :</w:t>
-      </w:r>
-    </w:p>
-    <w:p>
-      <w:pPr>
-        <w:rPr>
-          <w:rFonts w:ascii="TimesNewRomanPSMT" w:hAnsi="TimesNewRomanPSMT" w:cs="TimesNewRomanPSMT"/>
-        </w:rPr>
-      </w:pPr>
-    </w:p>
-    <w:p>
-      <w:r>
-        <w:rPr>
-          <w:rFonts w:ascii="TimesNewRomanPSMT" w:hAnsi="TimesNewRomanPSMT" w:cs="TimesNewRomanPSMT"/>
-        </w:rPr>
-        <w:t>4. Surface utile totale de l'opération (art. D. 353-16 (2°) précité) :</w:t>
-      </w:r>
-      <w:r>
-        <w:rPr>
-          <w:rFonts w:ascii="TimesNewRomanPSMT" w:hAnsi="TimesNewRomanPSMT" w:cs="TimesNewRomanPSMT"/>
-        </w:rPr>
-        <w:t xml:space="preserve"> </w:t>
-      </w:r>
-      <w:bookmarkStart w:id="47" w:name="SU"/>
+      <w:bookmarkStart w:id="47" w:name="S1"/>
       <w:bookmarkEnd w:id="47"/>
-      <w:proofErr w:type="gramStart"/>
-      <w:r>
-        <w:rPr>
-          <w:rFonts w:ascii="TimesNewRomanPSMT" w:hAnsi="TimesNewRomanPSMT" w:cs="TimesNewRomanPSMT"/>
-        </w:rPr>
-        <w:t xml:space="preserve">{{ </w:t>
-      </w:r>
-      <w:proofErr w:type="spellStart"/>
-      <w:r>
-        <w:rPr>
-          <w:rFonts w:ascii="TimesNewRomanPSMT" w:hAnsi="TimesNewRomanPSMT" w:cs="TimesNewRomanPSMT"/>
-        </w:rPr>
-        <w:t>surface</w:t>
-      </w:r>
-      <w:proofErr w:type="gramEnd"/>
-      <w:r>
-        <w:rPr>
-          <w:rFonts w:ascii="TimesNewRomanPSMT" w:hAnsi="TimesNewRomanPSMT" w:cs="TimesNewRomanPSMT"/>
-        </w:rPr>
-        <w:t>_utile_totale</w:t>
-      </w:r>
-      <w:proofErr w:type="spellEnd"/>
-      <w:r>
-        <w:rPr>
-          <w:rFonts w:ascii="TimesNewRomanPSMT" w:hAnsi="TimesNewRomanPSMT" w:cs="TimesNewRomanPSMT"/>
-        </w:rPr>
-        <w:t>}}</w:t>
-      </w:r>
-    </w:p>
-    <w:p>
-      <w:pPr>
-        <w:rPr>
-          <w:rFonts w:ascii="TimesNewRomanPSMT" w:hAnsi="TimesNewRomanPSMT" w:cs="TimesNewRomanPSMT"/>
-        </w:rPr>
-      </w:pPr>
-    </w:p>
-    <w:p>
-      <w:r>
-        <w:rPr>
-          <w:rFonts w:ascii="TimesNewRomanPSMT" w:hAnsi="TimesNewRomanPSMT" w:cs="TimesNewRomanPSMT"/>
-        </w:rPr>
-        <w:t>5. Décompte des surfaces et des coefficients propres au logement appliqués pour le calcul du loyer :</w:t>
-      </w:r>
-    </w:p>
-    <w:p>
-      <w:pPr>
-        <w:jc w:val="left"/>
-        <w:rPr>
-          <w:rFonts w:ascii="TimesNewRomanPSMT" w:hAnsi="TimesNewRomanPSMT" w:cs="TimesNewRomanPSMT"/>
-          <w:sz w:val="20"/>
-          <w:lang w:val="en-US"/>
-        </w:rPr>
-      </w:pPr>
-      <w:bookmarkStart w:id="48" w:name="S1"/>
-      <w:bookmarkEnd w:id="48"/>
       <w:r>
         <w:rPr>
           <w:rFonts w:ascii="TimesNewRomanPSMT" w:hAnsi="TimesNewRomanPSMT" w:cs="TimesNewRomanPSMT"/>
@@ -6979,25 +7025,7 @@
                 <w:szCs w:val="16"/>
                 <w:lang w:val="en-US"/>
               </w:rPr>
-              <w:t>{%</w:t>
-            </w:r>
-            <w:r>
-              <w:rPr>
-                <w:rFonts w:ascii="TimesNewRomanPSMT" w:hAnsi="TimesNewRomanPSMT" w:cs="TimesNewRomanPSMT"/>
-                <w:sz w:val="16"/>
-                <w:szCs w:val="16"/>
-                <w:lang w:val="en-US"/>
-              </w:rPr>
-              <w:t xml:space="preserve">tr </w:t>
-            </w:r>
-            <w:r>
-              <w:rPr>
-                <w:rFonts w:ascii="TimesNewRomanPSMT" w:hAnsi="TimesNewRomanPSMT" w:cs="TimesNewRomanPSMT"/>
-                <w:sz w:val="16"/>
-                <w:szCs w:val="16"/>
-                <w:lang w:val="en-US"/>
-              </w:rPr>
-              <w:t xml:space="preserve">for l in </w:t>
+              <w:t xml:space="preserve">{%tr for l in </w:t>
             </w:r>
             <w:proofErr w:type="spellStart"/>
             <w:r>
@@ -7089,25 +7117,7 @@
                 <w:szCs w:val="16"/>
                 <w:lang w:val="en-US"/>
               </w:rPr>
-              <w:t>{{l.</w:t>
-            </w:r>
-            <w:r>
-              <w:rPr>
-                <w:rFonts w:ascii="TimesNewRomanPSMT" w:hAnsi="TimesNewRomanPSMT" w:cs="TimesNewRomanPSMT"/>
-                <w:sz w:val="16"/>
-                <w:szCs w:val="16"/>
-                <w:lang w:val="en-US"/>
-              </w:rPr>
-              <w:t>t</w:t>
-            </w:r>
-            <w:r>
-              <w:rPr>
-                <w:rFonts w:ascii="TimesNewRomanPSMT" w:hAnsi="TimesNewRomanPSMT" w:cs="TimesNewRomanPSMT"/>
-                <w:sz w:val="16"/>
-                <w:szCs w:val="16"/>
-                <w:lang w:val="en-US"/>
-              </w:rPr>
-              <w:t>}}</w:t>
+              <w:t>{{l.t}}</w:t>
             </w:r>
           </w:p>
         </w:tc>
@@ -7142,16 +7152,7 @@
                 <w:szCs w:val="16"/>
                 <w:lang w:val="en-US"/>
               </w:rPr>
-              <w:t>l.</w:t>
-            </w:r>
-            <w:r>
-              <w:rPr>
-                <w:rFonts w:ascii="TimesNewRomanPSMT" w:hAnsi="TimesNewRomanPSMT" w:cs="TimesNewRomanPSMT"/>
-                <w:sz w:val="16"/>
-                <w:szCs w:val="16"/>
-                <w:lang w:val="en-US"/>
-              </w:rPr>
-              <w:t>sh</w:t>
+              <w:t>l.sh</w:t>
             </w:r>
             <w:r>
               <w:rPr>
@@ -7214,16 +7215,7 @@
                 <w:szCs w:val="16"/>
                 <w:lang w:val="en-US"/>
               </w:rPr>
-              <w:t>l.</w:t>
-            </w:r>
-            <w:r>
-              <w:rPr>
-                <w:rFonts w:ascii="TimesNewRomanPSMT" w:hAnsi="TimesNewRomanPSMT" w:cs="TimesNewRomanPSMT"/>
-                <w:sz w:val="16"/>
-                <w:szCs w:val="16"/>
-                <w:lang w:val="en-US"/>
-              </w:rPr>
-              <w:t>sa</w:t>
+              <w:t>l.sa</w:t>
             </w:r>
             <w:r>
               <w:rPr>
@@ -7286,16 +7278,7 @@
                 <w:szCs w:val="16"/>
                 <w:lang w:val="en-US"/>
               </w:rPr>
-              <w:t>l.</w:t>
-            </w:r>
-            <w:r>
-              <w:rPr>
-                <w:rFonts w:ascii="TimesNewRomanPSMT" w:hAnsi="TimesNewRomanPSMT" w:cs="TimesNewRomanPSMT"/>
-                <w:sz w:val="16"/>
-                <w:szCs w:val="16"/>
-                <w:lang w:val="en-US"/>
-              </w:rPr>
-              <w:t>sar</w:t>
+              <w:t>l.sar</w:t>
             </w:r>
             <w:r>
               <w:rPr>
@@ -7358,16 +7341,7 @@
                 <w:szCs w:val="16"/>
                 <w:lang w:val="en-US"/>
               </w:rPr>
-              <w:t>l.</w:t>
-            </w:r>
-            <w:r>
-              <w:rPr>
-                <w:rFonts w:ascii="TimesNewRomanPSMT" w:hAnsi="TimesNewRomanPSMT" w:cs="TimesNewRomanPSMT"/>
-                <w:sz w:val="16"/>
-                <w:szCs w:val="16"/>
-                <w:lang w:val="en-US"/>
-              </w:rPr>
-              <w:t>su</w:t>
+              <w:t>l.su</w:t>
             </w:r>
             <w:r>
               <w:rPr>
@@ -7431,16 +7405,7 @@
                 <w:szCs w:val="16"/>
                 <w:lang w:val="en-US"/>
               </w:rPr>
-              <w:t>l.</w:t>
-            </w:r>
-            <w:r>
-              <w:rPr>
-                <w:rFonts w:ascii="TimesNewRomanPSMT" w:hAnsi="TimesNewRomanPSMT" w:cs="TimesNewRomanPSMT"/>
-                <w:sz w:val="16"/>
-                <w:szCs w:val="16"/>
-                <w:lang w:val="en-US"/>
-              </w:rPr>
-              <w:t>lpmc</w:t>
+              <w:t>l.lpmc</w:t>
             </w:r>
             <w:proofErr w:type="gramEnd"/>
             <w:r>
@@ -7504,16 +7469,7 @@
                 <w:szCs w:val="16"/>
                 <w:lang w:val="en-US"/>
               </w:rPr>
-              <w:t>l.</w:t>
-            </w:r>
-            <w:r>
-              <w:rPr>
-                <w:rFonts w:ascii="TimesNewRomanPSMT" w:hAnsi="TimesNewRomanPSMT" w:cs="TimesNewRomanPSMT"/>
-                <w:sz w:val="16"/>
-                <w:szCs w:val="16"/>
-                <w:lang w:val="en-US"/>
-              </w:rPr>
-              <w:t>c</w:t>
+              <w:t>l.c</w:t>
             </w:r>
             <w:r>
               <w:rPr>
@@ -7769,8 +7725,8 @@
           <w:sz w:val="20"/>
         </w:rPr>
       </w:pPr>
-      <w:bookmarkStart w:id="49" w:name="S2"/>
-      <w:bookmarkEnd w:id="49"/>
+      <w:bookmarkStart w:id="48" w:name="S2"/>
+      <w:bookmarkEnd w:id="48"/>
     </w:p>
     <w:p>
       <w:pPr>
@@ -7841,6 +7797,7 @@
                 <w:sz w:val="16"/>
                 <w:szCs w:val="16"/>
               </w:rPr>
+              <w:lastRenderedPageBreak/>
               <w:t>TYPE D’ANNEXE DÉFINIE</w:t>
             </w:r>
             <w:r>
@@ -8052,23 +8009,7 @@
                 <w:sz w:val="16"/>
                 <w:szCs w:val="16"/>
               </w:rPr>
-              <w:t xml:space="preserve"> </w:t>
-            </w:r>
-            <w:r>
-              <w:rPr>
-                <w:rFonts w:ascii="TimesNewRomanPSMT" w:hAnsi="TimesNewRomanPSMT" w:cs="TimesNewRomanPSMT"/>
-                <w:sz w:val="16"/>
-                <w:szCs w:val="16"/>
-              </w:rPr>
-              <w:t>}</w:t>
-            </w:r>
-            <w:r>
-              <w:rPr>
-                <w:rFonts w:ascii="TimesNewRomanPSMT" w:hAnsi="TimesNewRomanPSMT" w:cs="TimesNewRomanPSMT"/>
-                <w:sz w:val="16"/>
-                <w:szCs w:val="16"/>
-              </w:rPr>
-              <w:t>}</w:t>
+              <w:t xml:space="preserve"> }}</w:t>
             </w:r>
             <w:r>
               <w:rPr>
@@ -9174,72 +9115,168 @@
         </w:rPr>
         <w:t>{% endif %}</w:t>
       </w:r>
-      <w:bookmarkStart w:id="50" w:name="S9"/>
-      <w:bookmarkStart w:id="51" w:name="S10"/>
+      <w:bookmarkStart w:id="49" w:name="S9"/>
+      <w:bookmarkStart w:id="50" w:name="S10"/>
+      <w:bookmarkEnd w:id="49"/>
       <w:bookmarkEnd w:id="50"/>
+    </w:p>
+    <w:p>
+      <w:pPr>
+        <w:rPr>
+          <w:rFonts w:ascii="TimesNewRomanPSMT" w:hAnsi="TimesNewRomanPSMT" w:cs="TimesNewRomanPSMT"/>
+          <w:szCs w:val="24"/>
+        </w:rPr>
+      </w:pPr>
+    </w:p>
+    <w:p>
+      <w:r>
+        <w:rPr>
+          <w:rFonts w:ascii="TimesNewRomanPSMT" w:hAnsi="TimesNewRomanPSMT" w:cs="TimesNewRomanPSMT"/>
+        </w:rPr>
+        <w:t>Au cas où ces annexes ne trouveraient pas preneur auprès des locataires de l'immeuble ou de tout autre immeuble conventionné appartenant au même bailleur ou géré par lui, le bailleur peut louer l'annexe à toute autre personne. Dans ce cas, le loyer maximum fixé par la convention ne lui est pas</w:t>
+      </w:r>
+      <w:r>
+        <w:t xml:space="preserve"> </w:t>
+      </w:r>
+      <w:r>
+        <w:rPr>
+          <w:rFonts w:ascii="TimesNewRomanPSMT" w:hAnsi="TimesNewRomanPSMT" w:cs="TimesNewRomanPSMT"/>
+        </w:rPr>
+        <w:t>opposable. Cette faculté n'est utilisable que pour autant qu'aucun locataire du patrimoine appartenant ou géré par le bailleur ne manifeste sa volonté de louer les annexes en cause.</w:t>
+      </w:r>
+    </w:p>
+    <w:p>
+      <w:pPr>
+        <w:rPr>
+          <w:rFonts w:ascii="TimesNewRomanPSMT" w:hAnsi="TimesNewRomanPSMT" w:cs="TimesNewRomanPSMT"/>
+        </w:rPr>
+      </w:pPr>
+    </w:p>
+    <w:p>
+      <w:pPr>
+        <w:rPr>
+          <w:rFonts w:ascii="TimesNewRomanPSMT" w:hAnsi="TimesNewRomanPSMT" w:cs="TimesNewRomanPSMT"/>
+        </w:rPr>
+      </w:pPr>
+      <w:r>
+        <w:rPr>
+          <w:rFonts w:ascii="TimesNewRomanPSMT" w:hAnsi="TimesNewRomanPSMT" w:cs="TimesNewRomanPSMT"/>
+        </w:rPr>
+        <w:t>B.-Locaux auxquels ne s'applique pas la présente convention.</w:t>
+      </w:r>
+    </w:p>
+    <w:p>
+      <w:pPr>
+        <w:rPr>
+          <w:rFonts w:ascii="TimesNewRomanPSMT" w:hAnsi="TimesNewRomanPSMT" w:cs="TimesNewRomanPSMT"/>
+        </w:rPr>
+      </w:pPr>
+    </w:p>
+    <w:p>
+      <w:bookmarkStart w:id="51" w:name="Locaux"/>
       <w:bookmarkEnd w:id="51"/>
-    </w:p>
-    <w:p>
-      <w:pPr>
-        <w:rPr>
-          <w:rFonts w:ascii="TimesNewRomanPSMT" w:hAnsi="TimesNewRomanPSMT" w:cs="TimesNewRomanPSMT"/>
-          <w:szCs w:val="24"/>
-        </w:rPr>
-      </w:pPr>
-    </w:p>
-    <w:p>
-      <w:r>
-        <w:rPr>
-          <w:rFonts w:ascii="TimesNewRomanPSMT" w:hAnsi="TimesNewRomanPSMT" w:cs="TimesNewRomanPSMT"/>
-        </w:rPr>
-        <w:t>Au cas où ces annexes ne trouveraient pas preneur auprès des locataires de l'immeuble ou de tout autre immeuble conventionné appartenant au même bailleur ou géré par lui, le bailleur peut louer l'annexe à toute autre personne. Dans ce cas, le loyer maximum fixé par la convention ne lui est pas</w:t>
-      </w:r>
-      <w:r>
-        <w:t xml:space="preserve"> </w:t>
-      </w:r>
-      <w:r>
-        <w:rPr>
-          <w:rFonts w:ascii="TimesNewRomanPSMT" w:hAnsi="TimesNewRomanPSMT" w:cs="TimesNewRomanPSMT"/>
-        </w:rPr>
-        <w:t>opposable. Cette faculté n'est utilisable que pour autant qu'aucun locataire du patrimoine appartenant ou géré par le bailleur ne manifeste sa volonté de louer les annexes en cause.</w:t>
-      </w:r>
-    </w:p>
-    <w:p>
-      <w:pPr>
-        <w:rPr>
-          <w:rFonts w:ascii="TimesNewRomanPSMT" w:hAnsi="TimesNewRomanPSMT" w:cs="TimesNewRomanPSMT"/>
-        </w:rPr>
-      </w:pPr>
-    </w:p>
-    <w:p>
-      <w:pPr>
-        <w:rPr>
-          <w:rFonts w:ascii="TimesNewRomanPSMT" w:hAnsi="TimesNewRomanPSMT" w:cs="TimesNewRomanPSMT"/>
-        </w:rPr>
-      </w:pPr>
-      <w:r>
-        <w:rPr>
-          <w:rFonts w:ascii="TimesNewRomanPSMT" w:hAnsi="TimesNewRomanPSMT" w:cs="TimesNewRomanPSMT"/>
-        </w:rPr>
-        <w:t>B.-Locaux auxquels ne s'applique pas la présente convention.</w:t>
-      </w:r>
-    </w:p>
-    <w:p>
-      <w:pPr>
-        <w:rPr>
-          <w:rFonts w:ascii="TimesNewRomanPSMT" w:hAnsi="TimesNewRomanPSMT" w:cs="TimesNewRomanPSMT"/>
-        </w:rPr>
-      </w:pPr>
-    </w:p>
-    <w:p>
-      <w:bookmarkStart w:id="52" w:name="Locaux"/>
+      <w:proofErr w:type="gramStart"/>
+      <w:r>
+        <w:t>{{ Locaux</w:t>
+      </w:r>
+      <w:proofErr w:type="gramEnd"/>
+      <w:r>
+        <w:t xml:space="preserve"> }}</w:t>
+      </w:r>
+    </w:p>
+    <w:p>
+      <w:pPr>
+        <w:rPr>
+          <w:rFonts w:ascii="TimesNewRomanPSMT" w:hAnsi="TimesNewRomanPSMT" w:cs="TimesNewRomanPSMT"/>
+        </w:rPr>
+      </w:pPr>
+    </w:p>
+    <w:p>
+      <w:r>
+        <w:rPr>
+          <w:rFonts w:ascii="TimesNewRomanPSMT" w:hAnsi="TimesNewRomanPSMT" w:cs="TimesNewRomanPSMT"/>
+        </w:rPr>
+        <w:t xml:space="preserve">Locaux commerciaux (nombre) </w:t>
+      </w:r>
+      <w:proofErr w:type="gramStart"/>
+      <w:r>
+        <w:rPr>
+          <w:rFonts w:ascii="TimesNewRomanPSMT" w:hAnsi="TimesNewRomanPSMT" w:cs="TimesNewRomanPSMT"/>
+        </w:rPr>
+        <w:t xml:space="preserve">:  </w:t>
+      </w:r>
+      <w:bookmarkStart w:id="52" w:name="Commerce"/>
       <w:bookmarkEnd w:id="52"/>
+      <w:r>
+        <w:rPr>
+          <w:rFonts w:ascii="TimesNewRomanPSMT" w:hAnsi="TimesNewRomanPSMT" w:cs="TimesNewRomanPSMT"/>
+        </w:rPr>
+        <w:t>{</w:t>
+      </w:r>
+      <w:proofErr w:type="gramEnd"/>
+      <w:r>
+        <w:rPr>
+          <w:rFonts w:ascii="TimesNewRomanPSMT" w:hAnsi="TimesNewRomanPSMT" w:cs="TimesNewRomanPSMT"/>
+        </w:rPr>
+        <w:t xml:space="preserve">{ </w:t>
+      </w:r>
+      <w:proofErr w:type="spellStart"/>
+      <w:r>
+        <w:rPr>
+          <w:rFonts w:ascii="TimesNewRomanPSMT" w:hAnsi="TimesNewRomanPSMT" w:cs="TimesNewRomanPSMT"/>
+        </w:rPr>
+        <w:t>programme.nb_locaux_commerciaux</w:t>
+      </w:r>
+      <w:proofErr w:type="spellEnd"/>
+      <w:r>
+        <w:rPr>
+          <w:rFonts w:ascii="TimesNewRomanPSMT" w:hAnsi="TimesNewRomanPSMT" w:cs="TimesNewRomanPSMT"/>
+        </w:rPr>
+        <w:t xml:space="preserve"> }}</w:t>
+      </w:r>
+    </w:p>
+    <w:p>
+      <w:pPr>
+        <w:rPr>
+          <w:rFonts w:ascii="TimesNewRomanPSMT" w:hAnsi="TimesNewRomanPSMT" w:cs="TimesNewRomanPSMT"/>
+        </w:rPr>
+      </w:pPr>
+    </w:p>
+    <w:p>
+      <w:r>
+        <w:rPr>
+          <w:rFonts w:ascii="TimesNewRomanPSMT" w:hAnsi="TimesNewRomanPSMT" w:cs="TimesNewRomanPSMT"/>
+        </w:rPr>
+        <w:t xml:space="preserve">Bureaux (nombre) : </w:t>
+      </w:r>
+      <w:bookmarkStart w:id="53" w:name="Bureau"/>
+      <w:bookmarkEnd w:id="53"/>
       <w:proofErr w:type="gramStart"/>
       <w:r>
-        <w:t>{{ Locaux</w:t>
+        <w:rPr>
+          <w:rFonts w:ascii="TimesNewRomanPSMT" w:hAnsi="TimesNewRomanPSMT" w:cs="TimesNewRomanPSMT"/>
+        </w:rPr>
+        <w:t xml:space="preserve">{{ </w:t>
+      </w:r>
+      <w:proofErr w:type="spellStart"/>
+      <w:r>
+        <w:rPr>
+          <w:rFonts w:ascii="TimesNewRomanPSMT" w:hAnsi="TimesNewRomanPSMT" w:cs="TimesNewRomanPSMT"/>
+        </w:rPr>
+        <w:t>programme</w:t>
       </w:r>
       <w:proofErr w:type="gramEnd"/>
       <w:r>
+        <w:rPr>
+          <w:rFonts w:ascii="TimesNewRomanPSMT" w:hAnsi="TimesNewRomanPSMT" w:cs="TimesNewRomanPSMT"/>
+        </w:rPr>
+        <w:t>.nb_bureaux</w:t>
+      </w:r>
+      <w:proofErr w:type="spellEnd"/>
+      <w:r>
+        <w:rPr>
+          <w:rFonts w:ascii="TimesNewRomanPSMT" w:hAnsi="TimesNewRomanPSMT" w:cs="TimesNewRomanPSMT"/>
+        </w:rPr>
         <w:t xml:space="preserve"> }}</w:t>
       </w:r>
     </w:p>
@@ -9251,64 +9288,18 @@
       </w:pPr>
     </w:p>
     <w:p>
-      <w:r>
-        <w:rPr>
-          <w:rFonts w:ascii="TimesNewRomanPSMT" w:hAnsi="TimesNewRomanPSMT" w:cs="TimesNewRomanPSMT"/>
-        </w:rPr>
-        <w:t xml:space="preserve">Locaux commerciaux (nombre) </w:t>
-      </w:r>
-      <w:proofErr w:type="gramStart"/>
-      <w:r>
-        <w:rPr>
-          <w:rFonts w:ascii="TimesNewRomanPSMT" w:hAnsi="TimesNewRomanPSMT" w:cs="TimesNewRomanPSMT"/>
-        </w:rPr>
-        <w:t xml:space="preserve">:  </w:t>
-      </w:r>
-      <w:bookmarkStart w:id="53" w:name="Commerce"/>
-      <w:bookmarkEnd w:id="53"/>
-      <w:r>
-        <w:rPr>
-          <w:rFonts w:ascii="TimesNewRomanPSMT" w:hAnsi="TimesNewRomanPSMT" w:cs="TimesNewRomanPSMT"/>
-        </w:rPr>
-        <w:t>{</w:t>
-      </w:r>
-      <w:proofErr w:type="gramEnd"/>
-      <w:r>
-        <w:rPr>
-          <w:rFonts w:ascii="TimesNewRomanPSMT" w:hAnsi="TimesNewRomanPSMT" w:cs="TimesNewRomanPSMT"/>
-        </w:rPr>
-        <w:t xml:space="preserve">{ </w:t>
-      </w:r>
-      <w:proofErr w:type="spellStart"/>
-      <w:r>
-        <w:rPr>
-          <w:rFonts w:ascii="TimesNewRomanPSMT" w:hAnsi="TimesNewRomanPSMT" w:cs="TimesNewRomanPSMT"/>
-        </w:rPr>
-        <w:t>programme.nb_locaux_commerciaux</w:t>
-      </w:r>
-      <w:proofErr w:type="spellEnd"/>
-      <w:r>
-        <w:rPr>
-          <w:rFonts w:ascii="TimesNewRomanPSMT" w:hAnsi="TimesNewRomanPSMT" w:cs="TimesNewRomanPSMT"/>
-        </w:rPr>
-        <w:t xml:space="preserve"> }}</w:t>
-      </w:r>
-    </w:p>
-    <w:p>
-      <w:pPr>
-        <w:rPr>
-          <w:rFonts w:ascii="TimesNewRomanPSMT" w:hAnsi="TimesNewRomanPSMT" w:cs="TimesNewRomanPSMT"/>
-        </w:rPr>
-      </w:pPr>
-    </w:p>
-    <w:p>
-      <w:r>
-        <w:rPr>
-          <w:rFonts w:ascii="TimesNewRomanPSMT" w:hAnsi="TimesNewRomanPSMT" w:cs="TimesNewRomanPSMT"/>
-        </w:rPr>
-        <w:t xml:space="preserve">Bureaux (nombre) : </w:t>
-      </w:r>
-      <w:bookmarkStart w:id="54" w:name="Bureau"/>
+      <w:pPr>
+        <w:rPr>
+          <w:rFonts w:ascii="TimesNewRomanPSMT" w:hAnsi="TimesNewRomanPSMT" w:cs="TimesNewRomanPSMT"/>
+        </w:rPr>
+      </w:pPr>
+      <w:r>
+        <w:rPr>
+          <w:rFonts w:ascii="TimesNewRomanPSMT" w:hAnsi="TimesNewRomanPSMT" w:cs="TimesNewRomanPSMT"/>
+        </w:rPr>
+        <w:t xml:space="preserve">Autres : </w:t>
+      </w:r>
+      <w:bookmarkStart w:id="54" w:name="Autre"/>
       <w:bookmarkEnd w:id="54"/>
       <w:proofErr w:type="gramStart"/>
       <w:r>
@@ -9329,7 +9320,7 @@
         <w:rPr>
           <w:rFonts w:ascii="TimesNewRomanPSMT" w:hAnsi="TimesNewRomanPSMT" w:cs="TimesNewRomanPSMT"/>
         </w:rPr>
-        <w:t>.nb_bureaux</w:t>
+        <w:t>.autre_locaux_hors_convention</w:t>
       </w:r>
       <w:proofErr w:type="spellEnd"/>
       <w:r>
@@ -9356,9 +9347,41 @@
         <w:rPr>
           <w:rFonts w:ascii="TimesNewRomanPSMT" w:hAnsi="TimesNewRomanPSMT" w:cs="TimesNewRomanPSMT"/>
         </w:rPr>
-        <w:t xml:space="preserve">Autres : </w:t>
-      </w:r>
-      <w:bookmarkStart w:id="55" w:name="Autre"/>
+        <w:t>4° Origine des propriétés :</w:t>
+      </w:r>
+    </w:p>
+    <w:p>
+      <w:pPr>
+        <w:rPr>
+          <w:rFonts w:ascii="TimesNewRomanPSMT" w:hAnsi="TimesNewRomanPSMT" w:cs="TimesNewRomanPSMT"/>
+        </w:rPr>
+      </w:pPr>
+    </w:p>
+    <w:p>
+      <w:pPr>
+        <w:rPr>
+          <w:rFonts w:ascii="TimesNewRomanPSMT" w:hAnsi="TimesNewRomanPSMT" w:cs="TimesNewRomanPSMT"/>
+        </w:rPr>
+      </w:pPr>
+      <w:r>
+        <w:rPr>
+          <w:rFonts w:ascii="TimesNewRomanPSMT" w:hAnsi="TimesNewRomanPSMT" w:cs="TimesNewRomanPSMT"/>
+        </w:rPr>
+        <w:t>Vendeur</w:t>
+      </w:r>
+      <w:r>
+        <w:rPr>
+          <w:rFonts w:ascii="TimesNewRomanPSMT" w:hAnsi="TimesNewRomanPSMT" w:cs="TimesNewRomanPSMT" w:hint="eastAsia"/>
+        </w:rPr>
+        <w:t> </w:t>
+      </w:r>
+      <w:r>
+        <w:rPr>
+          <w:rFonts w:ascii="TimesNewRomanPSMT" w:hAnsi="TimesNewRomanPSMT" w:cs="TimesNewRomanPSMT"/>
+        </w:rPr>
+        <w:t xml:space="preserve">: </w:t>
+      </w:r>
+      <w:bookmarkStart w:id="55" w:name="Vendeur"/>
       <w:bookmarkEnd w:id="55"/>
       <w:proofErr w:type="gramStart"/>
       <w:r>
@@ -9379,7 +9402,7 @@
         <w:rPr>
           <w:rFonts w:ascii="TimesNewRomanPSMT" w:hAnsi="TimesNewRomanPSMT" w:cs="TimesNewRomanPSMT"/>
         </w:rPr>
-        <w:t>.autre_locaux_hors_convention</w:t>
+        <w:t>.vendeur</w:t>
       </w:r>
       <w:proofErr w:type="spellEnd"/>
       <w:r>
@@ -9395,38 +9418,11 @@
           <w:rFonts w:ascii="TimesNewRomanPSMT" w:hAnsi="TimesNewRomanPSMT" w:cs="TimesNewRomanPSMT"/>
         </w:rPr>
       </w:pPr>
-    </w:p>
-    <w:p>
-      <w:pPr>
-        <w:rPr>
-          <w:rFonts w:ascii="TimesNewRomanPSMT" w:hAnsi="TimesNewRomanPSMT" w:cs="TimesNewRomanPSMT"/>
-        </w:rPr>
-      </w:pPr>
-      <w:r>
-        <w:rPr>
-          <w:rFonts w:ascii="TimesNewRomanPSMT" w:hAnsi="TimesNewRomanPSMT" w:cs="TimesNewRomanPSMT"/>
-        </w:rPr>
-        <w:t>4° Origine des propriétés :</w:t>
-      </w:r>
-    </w:p>
-    <w:p>
-      <w:pPr>
-        <w:rPr>
-          <w:rFonts w:ascii="TimesNewRomanPSMT" w:hAnsi="TimesNewRomanPSMT" w:cs="TimesNewRomanPSMT"/>
-        </w:rPr>
-      </w:pPr>
-    </w:p>
-    <w:p>
-      <w:pPr>
-        <w:rPr>
-          <w:rFonts w:ascii="TimesNewRomanPSMT" w:hAnsi="TimesNewRomanPSMT" w:cs="TimesNewRomanPSMT"/>
-        </w:rPr>
-      </w:pPr>
-      <w:r>
-        <w:rPr>
-          <w:rFonts w:ascii="TimesNewRomanPSMT" w:hAnsi="TimesNewRomanPSMT" w:cs="TimesNewRomanPSMT"/>
-        </w:rPr>
-        <w:t>Vendeur</w:t>
+      <w:r>
+        <w:rPr>
+          <w:rFonts w:ascii="TimesNewRomanPSMT" w:hAnsi="TimesNewRomanPSMT" w:cs="TimesNewRomanPSMT"/>
+        </w:rPr>
+        <w:t>Acquéreur</w:t>
       </w:r>
       <w:r>
         <w:rPr>
@@ -9440,7 +9436,7 @@
         </w:rPr>
         <w:t xml:space="preserve">: </w:t>
       </w:r>
-      <w:bookmarkStart w:id="56" w:name="Vendeur"/>
+      <w:bookmarkStart w:id="56" w:name="Acquereur"/>
       <w:bookmarkEnd w:id="56"/>
       <w:proofErr w:type="gramStart"/>
       <w:r>
@@ -9461,7 +9457,7 @@
         <w:rPr>
           <w:rFonts w:ascii="TimesNewRomanPSMT" w:hAnsi="TimesNewRomanPSMT" w:cs="TimesNewRomanPSMT"/>
         </w:rPr>
-        <w:t>.vendeur</w:t>
+        <w:t>.acquereur</w:t>
       </w:r>
       <w:proofErr w:type="spellEnd"/>
       <w:r>
@@ -9472,30 +9468,10 @@
       </w:r>
     </w:p>
     <w:p>
-      <w:pPr>
-        <w:rPr>
-          <w:rFonts w:ascii="TimesNewRomanPSMT" w:hAnsi="TimesNewRomanPSMT" w:cs="TimesNewRomanPSMT"/>
-        </w:rPr>
-      </w:pPr>
-      <w:r>
-        <w:rPr>
-          <w:rFonts w:ascii="TimesNewRomanPSMT" w:hAnsi="TimesNewRomanPSMT" w:cs="TimesNewRomanPSMT"/>
-        </w:rPr>
-        <w:t>Acquéreur</w:t>
-      </w:r>
-      <w:r>
-        <w:rPr>
-          <w:rFonts w:ascii="TimesNewRomanPSMT" w:hAnsi="TimesNewRomanPSMT" w:cs="TimesNewRomanPSMT" w:hint="eastAsia"/>
-        </w:rPr>
-        <w:t> </w:t>
-      </w:r>
-      <w:r>
-        <w:rPr>
-          <w:rFonts w:ascii="TimesNewRomanPSMT" w:hAnsi="TimesNewRomanPSMT" w:cs="TimesNewRomanPSMT"/>
-        </w:rPr>
-        <w:t xml:space="preserve">: </w:t>
-      </w:r>
-      <w:bookmarkStart w:id="57" w:name="Acquereur"/>
+      <w:r>
+        <w:t xml:space="preserve">Acte notarié : </w:t>
+      </w:r>
+      <w:bookmarkStart w:id="57" w:name="ActeNotaire"/>
       <w:bookmarkEnd w:id="57"/>
       <w:proofErr w:type="gramStart"/>
       <w:r>
@@ -9516,13 +9492,19 @@
         <w:rPr>
           <w:rFonts w:ascii="TimesNewRomanPSMT" w:hAnsi="TimesNewRomanPSMT" w:cs="TimesNewRomanPSMT"/>
         </w:rPr>
-        <w:t>.</w:t>
-      </w:r>
-      <w:r>
-        <w:rPr>
-          <w:rFonts w:ascii="TimesNewRomanPSMT" w:hAnsi="TimesNewRomanPSMT" w:cs="TimesNewRomanPSMT"/>
-        </w:rPr>
-        <w:t>acquereur</w:t>
+        <w:t>.date_</w:t>
+      </w:r>
+      <w:r>
+        <w:rPr>
+          <w:rFonts w:ascii="TimesNewRomanPSMT" w:hAnsi="TimesNewRomanPSMT" w:cs="TimesNewRomanPSMT"/>
+        </w:rPr>
+        <w:t>acte_notarie</w:t>
+      </w:r>
+      <w:r>
+        <w:rPr>
+          <w:rFonts w:ascii="TimesNewRomanPSMT" w:hAnsi="TimesNewRomanPSMT" w:cs="TimesNewRomanPSMT"/>
+        </w:rPr>
+        <w:t>|d</w:t>
       </w:r>
       <w:proofErr w:type="spellEnd"/>
       <w:r>
@@ -9531,14 +9513,12 @@
         </w:rPr>
         <w:t xml:space="preserve"> }}</w:t>
       </w:r>
-      <w:proofErr w:type="spellStart"/>
-    </w:p>
-    <w:p>
-      <w:proofErr w:type="spellEnd"/>
-      <w:r>
-        <w:t xml:space="preserve">Acte notarié : </w:t>
-      </w:r>
-      <w:bookmarkStart w:id="58" w:name="ActeNotaire"/>
+    </w:p>
+    <w:p>
+      <w:r>
+        <w:t xml:space="preserve">Notaire : </w:t>
+      </w:r>
+      <w:bookmarkStart w:id="58" w:name="Notaire"/>
       <w:bookmarkEnd w:id="58"/>
       <w:proofErr w:type="gramStart"/>
       <w:r>
@@ -9552,14 +9532,14 @@
         <w:rPr>
           <w:rFonts w:ascii="TimesNewRomanPSMT" w:hAnsi="TimesNewRomanPSMT" w:cs="TimesNewRomanPSMT"/>
         </w:rPr>
-        <w:t>acte</w:t>
+        <w:t>programme</w:t>
       </w:r>
       <w:proofErr w:type="gramEnd"/>
       <w:r>
         <w:rPr>
           <w:rFonts w:ascii="TimesNewRomanPSMT" w:hAnsi="TimesNewRomanPSMT" w:cs="TimesNewRomanPSMT"/>
         </w:rPr>
-        <w:t>_notarie</w:t>
+        <w:t>.reference_notaire</w:t>
       </w:r>
       <w:proofErr w:type="spellEnd"/>
       <w:r>
@@ -9571,9 +9551,9 @@
     </w:p>
     <w:p>
       <w:r>
-        <w:t xml:space="preserve">Notaire : </w:t>
-      </w:r>
-      <w:bookmarkStart w:id="59" w:name="Notaire"/>
+        <w:t xml:space="preserve">Référence publicitaire : </w:t>
+      </w:r>
+      <w:bookmarkStart w:id="59" w:name="Refpublic"/>
       <w:bookmarkEnd w:id="59"/>
       <w:proofErr w:type="gramStart"/>
       <w:r>
@@ -9594,13 +9574,7 @@
         <w:rPr>
           <w:rFonts w:ascii="TimesNewRomanPSMT" w:hAnsi="TimesNewRomanPSMT" w:cs="TimesNewRomanPSMT"/>
         </w:rPr>
-        <w:t>.reference_</w:t>
-      </w:r>
-      <w:r>
-        <w:rPr>
-          <w:rFonts w:ascii="TimesNewRomanPSMT" w:hAnsi="TimesNewRomanPSMT" w:cs="TimesNewRomanPSMT"/>
-        </w:rPr>
-        <w:t>notaire</w:t>
+        <w:t>.reference_publication_acte</w:t>
       </w:r>
       <w:proofErr w:type="spellEnd"/>
       <w:r>
@@ -9611,10 +9585,40 @@
       </w:r>
     </w:p>
     <w:p>
-      <w:r>
-        <w:t xml:space="preserve">Référence publicitaire : </w:t>
-      </w:r>
-      <w:bookmarkStart w:id="60" w:name="Refpublic"/>
+      <w:pPr>
+        <w:rPr>
+          <w:rFonts w:ascii="TimesNewRomanPSMT" w:hAnsi="TimesNewRomanPSMT" w:cs="TimesNewRomanPSMT"/>
+        </w:rPr>
+      </w:pPr>
+    </w:p>
+    <w:p>
+      <w:pPr>
+        <w:rPr>
+          <w:rFonts w:ascii="TimesNewRomanPSMT" w:hAnsi="TimesNewRomanPSMT" w:cs="TimesNewRomanPSMT"/>
+        </w:rPr>
+      </w:pPr>
+      <w:r>
+        <w:rPr>
+          <w:rFonts w:ascii="TimesNewRomanPSMT" w:hAnsi="TimesNewRomanPSMT" w:cs="TimesNewRomanPSMT"/>
+        </w:rPr>
+        <w:t xml:space="preserve">5° Renseignements administratifs : </w:t>
+      </w:r>
+    </w:p>
+    <w:p>
+      <w:pPr>
+        <w:rPr>
+          <w:rFonts w:ascii="TimesNewRomanPSMT" w:hAnsi="TimesNewRomanPSMT" w:cs="TimesNewRomanPSMT"/>
+        </w:rPr>
+      </w:pPr>
+    </w:p>
+    <w:p>
+      <w:r>
+        <w:rPr>
+          <w:rFonts w:ascii="TimesNewRomanPSMT" w:hAnsi="TimesNewRomanPSMT" w:cs="TimesNewRomanPSMT"/>
+        </w:rPr>
+        <w:t xml:space="preserve">5.1. Permis de construire : </w:t>
+      </w:r>
+      <w:bookmarkStart w:id="60" w:name="PC"/>
       <w:bookmarkEnd w:id="60"/>
       <w:proofErr w:type="gramStart"/>
       <w:r>
@@ -9635,7 +9639,7 @@
         <w:rPr>
           <w:rFonts w:ascii="TimesNewRomanPSMT" w:hAnsi="TimesNewRomanPSMT" w:cs="TimesNewRomanPSMT"/>
         </w:rPr>
-        <w:t>.reference_publication_acte</w:t>
+        <w:t>.permis_construire</w:t>
       </w:r>
       <w:proofErr w:type="spellEnd"/>
       <w:r>
@@ -9655,31 +9659,65 @@
     <w:p>
       <w:pPr>
         <w:rPr>
-          <w:rFonts w:ascii="TimesNewRomanPSMT" w:hAnsi="TimesNewRomanPSMT" w:cs="TimesNewRomanPSMT"/>
-        </w:rPr>
-      </w:pPr>
-      <w:r>
-        <w:rPr>
-          <w:rFonts w:ascii="TimesNewRomanPSMT" w:hAnsi="TimesNewRomanPSMT" w:cs="TimesNewRomanPSMT"/>
-        </w:rPr>
-        <w:t xml:space="preserve">5° Renseignements administratifs : </w:t>
-      </w:r>
-    </w:p>
-    <w:p>
-      <w:pPr>
-        <w:rPr>
-          <w:rFonts w:ascii="TimesNewRomanPSMT" w:hAnsi="TimesNewRomanPSMT" w:cs="TimesNewRomanPSMT"/>
-        </w:rPr>
-      </w:pPr>
-    </w:p>
-    <w:p>
-      <w:r>
-        <w:rPr>
-          <w:rFonts w:ascii="TimesNewRomanPSMT" w:hAnsi="TimesNewRomanPSMT" w:cs="TimesNewRomanPSMT"/>
-        </w:rPr>
-        <w:t xml:space="preserve">5.1. Permis de construire : </w:t>
-      </w:r>
-      <w:bookmarkStart w:id="61" w:name="PC"/>
+          <w:lang w:val="en-FR"/>
+        </w:rPr>
+      </w:pPr>
+      <w:r>
+        <w:rPr>
+          <w:rFonts w:ascii="TimesNewRomanPSMT" w:hAnsi="TimesNewRomanPSMT" w:cs="TimesNewRomanPSMT"/>
+        </w:rPr>
+        <w:t xml:space="preserve">5.2. Date prévisible ou effective d'achèvement des travaux de construction ou d'amélioration : </w:t>
+      </w:r>
+      <w:proofErr w:type="gramStart"/>
+      <w:r>
+        <w:rPr>
+          <w:rFonts w:ascii="TimesNewRomanPSMT" w:hAnsi="TimesNewRomanPSMT" w:cs="TimesNewRomanPSMT"/>
+        </w:rPr>
+        <w:t xml:space="preserve">{{ </w:t>
+      </w:r>
+      <w:proofErr w:type="spellStart"/>
+      <w:r>
+        <w:rPr>
+          <w:rFonts w:ascii="TimesNewRomanPSMT" w:hAnsi="TimesNewRomanPSMT" w:cs="TimesNewRomanPSMT"/>
+        </w:rPr>
+        <w:t>programme</w:t>
+      </w:r>
+      <w:proofErr w:type="gramEnd"/>
+      <w:r>
+        <w:rPr>
+          <w:rFonts w:ascii="TimesNewRomanPSMT" w:hAnsi="TimesNewRomanPSMT" w:cs="TimesNewRomanPSMT"/>
+        </w:rPr>
+        <w:t>.date_achevement_previsible</w:t>
+      </w:r>
+      <w:r>
+        <w:rPr>
+          <w:rFonts w:ascii="TimesNewRomanPSMT" w:hAnsi="TimesNewRomanPSMT" w:cs="TimesNewRomanPSMT"/>
+        </w:rPr>
+        <w:t>|d</w:t>
+      </w:r>
+      <w:proofErr w:type="spellEnd"/>
+      <w:r>
+        <w:rPr>
+          <w:rFonts w:ascii="TimesNewRomanPSMT" w:hAnsi="TimesNewRomanPSMT" w:cs="TimesNewRomanPSMT"/>
+        </w:rPr>
+        <w:t xml:space="preserve"> }}</w:t>
+      </w:r>
+    </w:p>
+    <w:p>
+      <w:pPr>
+        <w:rPr>
+          <w:rFonts w:ascii="TimesNewRomanPSMT" w:hAnsi="TimesNewRomanPSMT" w:cs="TimesNewRomanPSMT"/>
+        </w:rPr>
+      </w:pPr>
+    </w:p>
+    <w:p>
+      <w:r>
+        <w:rPr>
+          <w:rFonts w:ascii="TimesNewRomanPSMT" w:hAnsi="TimesNewRomanPSMT" w:cs="TimesNewRomanPSMT"/>
+        </w:rPr>
+        <w:t xml:space="preserve">5.3. Date d'achat : </w:t>
+      </w:r>
+      <w:bookmarkStart w:id="61" w:name="Achat"/>
       <w:bookmarkEnd w:id="61"/>
       <w:proofErr w:type="gramStart"/>
       <w:r>
@@ -9700,7 +9738,31 @@
         <w:rPr>
           <w:rFonts w:ascii="TimesNewRomanPSMT" w:hAnsi="TimesNewRomanPSMT" w:cs="TimesNewRomanPSMT"/>
         </w:rPr>
-        <w:t>.permis_construire</w:t>
+        <w:t>.</w:t>
+      </w:r>
+      <w:r>
+        <w:rPr>
+          <w:rFonts w:ascii="TimesNewRomanPSMT" w:hAnsi="TimesNewRomanPSMT" w:cs="TimesNewRomanPSMT"/>
+        </w:rPr>
+        <w:t>date</w:t>
+      </w:r>
+      <w:r>
+        <w:rPr>
+          <w:rFonts w:ascii="TimesNewRomanPSMT" w:hAnsi="TimesNewRomanPSMT" w:cs="TimesNewRomanPSMT"/>
+        </w:rPr>
+        <w:t>_</w:t>
+      </w:r>
+      <w:r>
+        <w:rPr>
+          <w:rFonts w:ascii="TimesNewRomanPSMT" w:hAnsi="TimesNewRomanPSMT" w:cs="TimesNewRomanPSMT"/>
+        </w:rPr>
+        <w:t>achat</w:t>
+      </w:r>
+      <w:r>
+        <w:rPr>
+          <w:rFonts w:ascii="TimesNewRomanPSMT" w:hAnsi="TimesNewRomanPSMT" w:cs="TimesNewRomanPSMT"/>
+        </w:rPr>
+        <w:t>|d</w:t>
       </w:r>
       <w:proofErr w:type="spellEnd"/>
       <w:r>
@@ -9720,143 +9782,13 @@
     <w:p>
       <w:pPr>
         <w:rPr>
-          <w:lang w:val="en-FR"/>
-        </w:rPr>
-      </w:pPr>
-      <w:r>
-        <w:rPr>
-          <w:rFonts w:ascii="TimesNewRomanPSMT" w:hAnsi="TimesNewRomanPSMT" w:cs="TimesNewRomanPSMT"/>
-        </w:rPr>
-        <w:t xml:space="preserve">5.2. Date prévisible ou effective d'achèvement des travaux de construction ou d'amélioration : </w:t>
-      </w:r>
-      <w:proofErr w:type="gramStart"/>
-      <w:r>
-        <w:rPr>
-          <w:rFonts w:ascii="TimesNewRomanPSMT" w:hAnsi="TimesNewRomanPSMT" w:cs="TimesNewRomanPSMT"/>
-        </w:rPr>
-        <w:t xml:space="preserve">{{ </w:t>
-      </w:r>
-      <w:proofErr w:type="spellStart"/>
-      <w:r>
-        <w:rPr>
-          <w:rFonts w:ascii="TimesNewRomanPSMT" w:hAnsi="TimesNewRomanPSMT" w:cs="TimesNewRomanPSMT"/>
-        </w:rPr>
-        <w:t>programme</w:t>
-      </w:r>
-      <w:proofErr w:type="gramEnd"/>
-      <w:r>
-        <w:rPr>
-          <w:rFonts w:ascii="TimesNewRomanPSMT" w:hAnsi="TimesNewRomanPSMT" w:cs="TimesNewRomanPSMT"/>
-        </w:rPr>
-        <w:t>.date_achevement</w:t>
-      </w:r>
-      <w:r>
-        <w:rPr>
-          <w:rFonts w:ascii="TimesNewRomanPSMT" w:hAnsi="TimesNewRomanPSMT" w:cs="TimesNewRomanPSMT"/>
-        </w:rPr>
-        <w:t>_previsible</w:t>
-      </w:r>
-      <w:r>
-        <w:rPr>
-          <w:rFonts w:ascii="TimesNewRomanPSMT" w:hAnsi="TimesNewRomanPSMT" w:cs="TimesNewRomanPSMT"/>
-        </w:rPr>
-        <w:t>|d</w:t>
-      </w:r>
-      <w:proofErr w:type="spellEnd"/>
-      <w:r>
-        <w:rPr>
-          <w:rFonts w:ascii="TimesNewRomanPSMT" w:hAnsi="TimesNewRomanPSMT" w:cs="TimesNewRomanPSMT"/>
-        </w:rPr>
-        <w:t xml:space="preserve"> }}</w:t>
-      </w:r>
-    </w:p>
-    <w:p>
-      <w:pPr>
-        <w:rPr>
-          <w:rFonts w:ascii="TimesNewRomanPSMT" w:hAnsi="TimesNewRomanPSMT" w:cs="TimesNewRomanPSMT"/>
-        </w:rPr>
-      </w:pPr>
-    </w:p>
-    <w:p>
-      <w:r>
-        <w:rPr>
-          <w:rFonts w:ascii="TimesNewRomanPSMT" w:hAnsi="TimesNewRomanPSMT" w:cs="TimesNewRomanPSMT"/>
-        </w:rPr>
-        <w:t xml:space="preserve">5.3. Date d'achat : </w:t>
-      </w:r>
-      <w:bookmarkStart w:id="62" w:name="Achat"/>
-      <w:bookmarkEnd w:id="62"/>
-      <w:proofErr w:type="gramStart"/>
-      <w:r>
-        <w:rPr>
-          <w:rFonts w:ascii="TimesNewRomanPSMT" w:hAnsi="TimesNewRomanPSMT" w:cs="TimesNewRomanPSMT"/>
-        </w:rPr>
-        <w:t xml:space="preserve">{{ </w:t>
-      </w:r>
-      <w:proofErr w:type="spellStart"/>
-      <w:r>
-        <w:rPr>
-          <w:rFonts w:ascii="TimesNewRomanPSMT" w:hAnsi="TimesNewRomanPSMT" w:cs="TimesNewRomanPSMT"/>
-        </w:rPr>
-        <w:t>programme</w:t>
-      </w:r>
-      <w:proofErr w:type="gramEnd"/>
-      <w:r>
-        <w:rPr>
-          <w:rFonts w:ascii="TimesNewRomanPSMT" w:hAnsi="TimesNewRomanPSMT" w:cs="TimesNewRomanPSMT"/>
-        </w:rPr>
-        <w:t>.</w:t>
-      </w:r>
-      <w:r>
-        <w:rPr>
-          <w:rFonts w:ascii="TimesNewRomanPSMT" w:hAnsi="TimesNewRomanPSMT" w:cs="TimesNewRomanPSMT"/>
-        </w:rPr>
-        <w:t>date</w:t>
-      </w:r>
-      <w:r>
-        <w:rPr>
-          <w:rFonts w:ascii="TimesNewRomanPSMT" w:hAnsi="TimesNewRomanPSMT" w:cs="TimesNewRomanPSMT"/>
-        </w:rPr>
-        <w:t>_</w:t>
-      </w:r>
-      <w:r>
-        <w:rPr>
-          <w:rFonts w:ascii="TimesNewRomanPSMT" w:hAnsi="TimesNewRomanPSMT" w:cs="TimesNewRomanPSMT"/>
-        </w:rPr>
-        <w:t>achat</w:t>
-      </w:r>
-      <w:r>
-        <w:rPr>
-          <w:rFonts w:ascii="TimesNewRomanPSMT" w:hAnsi="TimesNewRomanPSMT" w:cs="TimesNewRomanPSMT"/>
-        </w:rPr>
-        <w:t>|d</w:t>
-      </w:r>
-      <w:proofErr w:type="spellEnd"/>
-      <w:r>
-        <w:rPr>
-          <w:rFonts w:ascii="TimesNewRomanPSMT" w:hAnsi="TimesNewRomanPSMT" w:cs="TimesNewRomanPSMT"/>
-        </w:rPr>
-        <w:t xml:space="preserve"> }}</w:t>
-      </w:r>
-    </w:p>
-    <w:p>
-      <w:pPr>
-        <w:rPr>
-          <w:rFonts w:ascii="TimesNewRomanPSMT" w:hAnsi="TimesNewRomanPSMT" w:cs="TimesNewRomanPSMT"/>
-        </w:rPr>
-      </w:pPr>
-    </w:p>
-    <w:p>
-      <w:pPr>
-        <w:rPr>
-          <w:rFonts w:ascii="TimesNewRomanPSMT" w:hAnsi="TimesNewRomanPSMT" w:cs="TimesNewRomanPSMT"/>
-        </w:rPr>
-      </w:pPr>
-      <w:r>
-        <w:rPr>
-          <w:rFonts w:ascii="TimesNewRomanPSMT" w:hAnsi="TimesNewRomanPSMT" w:cs="TimesNewRomanPSMT"/>
-        </w:rPr>
-        <w:lastRenderedPageBreak/>
+          <w:rFonts w:ascii="TimesNewRomanPSMT" w:hAnsi="TimesNewRomanPSMT" w:cs="TimesNewRomanPSMT"/>
+        </w:rPr>
+      </w:pPr>
+      <w:r>
+        <w:rPr>
+          <w:rFonts w:ascii="TimesNewRomanPSMT" w:hAnsi="TimesNewRomanPSMT" w:cs="TimesNewRomanPSMT"/>
+        </w:rPr>
         <w:t>5.4. Modalités de financement.</w:t>
       </w:r>
     </w:p>
@@ -9931,6 +9863,7 @@
                 <w:sz w:val="16"/>
                 <w:szCs w:val="16"/>
               </w:rPr>
+              <w:lastRenderedPageBreak/>
               <w:t>Numéro</w:t>
             </w:r>
           </w:p>
@@ -10385,125 +10318,6 @@
       </w:r>
     </w:p>
     <w:p>
-      <w:pPr>
-        <w:rPr>
-          <w:rFonts w:ascii="TimesNewRomanPSMT" w:hAnsi="TimesNewRomanPSMT" w:cs="TimesNewRomanPSMT"/>
-        </w:rPr>
-      </w:pPr>
-    </w:p>
-    <w:p/>
-    <w:p>
-      <w:pPr>
-        <w:rPr>
-          <w:rFonts w:ascii="TimesNewRomanPSMT" w:hAnsi="TimesNewRomanPSMT" w:cs="TimesNewRomanPSMT"/>
-        </w:rPr>
-      </w:pPr>
-    </w:p>
-    <w:p>
-      <w:pPr>
-        <w:rPr>
-          <w:rFonts w:ascii="TimesNewRomanPSMT" w:hAnsi="TimesNewRomanPSMT" w:cs="TimesNewRomanPSMT"/>
-        </w:rPr>
-      </w:pPr>
-      <w:bookmarkStart w:id="63" w:name="Foncier"/>
-      <w:bookmarkEnd w:id="63"/>
-    </w:p>
-    <w:p>
-      <w:pPr>
-        <w:rPr>
-          <w:rFonts w:ascii="TimesNewRomanPSMT" w:hAnsi="TimesNewRomanPSMT" w:cs="TimesNewRomanPSMT"/>
-        </w:rPr>
-      </w:pPr>
-      <w:bookmarkStart w:id="64" w:name="DateFoncier"/>
-      <w:bookmarkStart w:id="65" w:name="NumFoncier"/>
-      <w:bookmarkEnd w:id="64"/>
-      <w:bookmarkEnd w:id="65"/>
-    </w:p>
-    <w:p>
-      <w:pPr>
-        <w:rPr>
-          <w:rFonts w:ascii="TimesNewRomanPSMT" w:hAnsi="TimesNewRomanPSMT" w:cs="TimesNewRomanPSMT"/>
-        </w:rPr>
-      </w:pPr>
-      <w:bookmarkStart w:id="66" w:name="DureeFoncier"/>
-      <w:bookmarkEnd w:id="66"/>
-    </w:p>
-    <w:p>
-      <w:pPr>
-        <w:rPr>
-          <w:rFonts w:ascii="TimesNewRomanPSMT" w:hAnsi="TimesNewRomanPSMT" w:cs="TimesNewRomanPSMT"/>
-        </w:rPr>
-      </w:pPr>
-      <w:bookmarkStart w:id="67" w:name="MontantFoncier"/>
-      <w:bookmarkEnd w:id="67"/>
-    </w:p>
-    <w:p>
-      <w:pPr>
-        <w:rPr>
-          <w:rFonts w:ascii="TimesNewRomanPSMT" w:hAnsi="TimesNewRomanPSMT" w:cs="TimesNewRomanPSMT"/>
-        </w:rPr>
-      </w:pPr>
-    </w:p>
-    <w:p>
-      <w:pPr>
-        <w:rPr>
-          <w:rFonts w:ascii="TimesNewRomanPSMT" w:hAnsi="TimesNewRomanPSMT" w:cs="TimesNewRomanPSMT"/>
-        </w:rPr>
-      </w:pPr>
-      <w:bookmarkStart w:id="68" w:name="Logt"/>
-      <w:bookmarkEnd w:id="68"/>
-    </w:p>
-    <w:p>
-      <w:pPr>
-        <w:rPr>
-          <w:rFonts w:ascii="TimesNewRomanPSMT" w:hAnsi="TimesNewRomanPSMT" w:cs="TimesNewRomanPSMT"/>
-        </w:rPr>
-      </w:pPr>
-      <w:bookmarkStart w:id="69" w:name="DateLogt"/>
-      <w:bookmarkEnd w:id="69"/>
-    </w:p>
-    <w:p>
-      <w:pPr>
-        <w:rPr>
-          <w:rFonts w:ascii="TimesNewRomanPSMT" w:hAnsi="TimesNewRomanPSMT" w:cs="TimesNewRomanPSMT"/>
-        </w:rPr>
-      </w:pPr>
-      <w:bookmarkStart w:id="70" w:name="NumLogt"/>
-      <w:bookmarkEnd w:id="70"/>
-    </w:p>
-    <w:p>
-      <w:pPr>
-        <w:rPr>
-          <w:rFonts w:ascii="TimesNewRomanPSMT" w:hAnsi="TimesNewRomanPSMT" w:cs="TimesNewRomanPSMT"/>
-        </w:rPr>
-      </w:pPr>
-      <w:bookmarkStart w:id="71" w:name="DureeLogt"/>
-      <w:bookmarkEnd w:id="71"/>
-    </w:p>
-    <w:p>
-      <w:pPr>
-        <w:rPr>
-          <w:rFonts w:ascii="TimesNewRomanPSMT" w:hAnsi="TimesNewRomanPSMT" w:cs="TimesNewRomanPSMT"/>
-        </w:rPr>
-      </w:pPr>
-      <w:bookmarkStart w:id="72" w:name="MontantLogt"/>
-      <w:bookmarkEnd w:id="72"/>
-    </w:p>
-    <w:p>
-      <w:pPr>
-        <w:rPr>
-          <w:rFonts w:ascii="TimesNewRomanPSMT" w:hAnsi="TimesNewRomanPSMT" w:cs="TimesNewRomanPSMT"/>
-        </w:rPr>
-      </w:pPr>
-    </w:p>
-    <w:p>
-      <w:pPr>
-        <w:rPr>
-          <w:rFonts w:ascii="TimesNewRomanPSMT" w:hAnsi="TimesNewRomanPSMT" w:cs="TimesNewRomanPSMT"/>
-        </w:rPr>
-      </w:pPr>
-    </w:p>
-    <w:p>
       <w:r>
         <w:rPr>
           <w:rFonts w:ascii="TimesNewRomanPSMT" w:hAnsi="TimesNewRomanPSMT" w:cs="TimesNewRomanPSMT"/>
@@ -10524,8 +10338,8 @@
           <w:rFonts w:ascii="TimesNewRomanPSMT" w:hAnsi="TimesNewRomanPSMT" w:cs="TimesNewRomanPSMT"/>
         </w:rPr>
       </w:pPr>
-      <w:bookmarkStart w:id="73" w:name="Etat"/>
-      <w:bookmarkEnd w:id="73"/>
+      <w:bookmarkStart w:id="62" w:name="Etat"/>
+      <w:bookmarkEnd w:id="62"/>
       <w:r>
         <w:rPr>
           <w:rFonts w:ascii="TimesNewRomanPSMT" w:hAnsi="TimesNewRomanPSMT" w:cs="TimesNewRomanPSMT"/>
@@ -10544,19 +10358,7 @@
         <w:rPr>
           <w:rFonts w:ascii="TimesNewRomanPSMT" w:hAnsi="TimesNewRomanPSMT" w:cs="TimesNewRomanPSMT"/>
         </w:rPr>
-        <w:t>pret</w:t>
-      </w:r>
-      <w:r>
-        <w:rPr>
-          <w:rFonts w:ascii="TimesNewRomanPSMT" w:hAnsi="TimesNewRomanPSMT" w:cs="TimesNewRomanPSMT"/>
-        </w:rPr>
-        <w:t>s</w:t>
-      </w:r>
-      <w:r>
-        <w:rPr>
-          <w:rFonts w:ascii="TimesNewRomanPSMT" w:hAnsi="TimesNewRomanPSMT" w:cs="TimesNewRomanPSMT"/>
-        </w:rPr>
-        <w:t>.count</w:t>
+        <w:t>prets.count</w:t>
       </w:r>
       <w:proofErr w:type="spellEnd"/>
       <w:proofErr w:type="gramEnd"/>
@@ -11119,261 +10921,8 @@
           <w:rFonts w:ascii="TimesNewRomanPSMT" w:hAnsi="TimesNewRomanPSMT" w:cs="TimesNewRomanPSMT"/>
         </w:rPr>
       </w:pPr>
-    </w:p>
-    <w:p>
-      <w:pPr>
-        <w:rPr>
-          <w:rFonts w:ascii="TimesNewRomanPSMT" w:hAnsi="TimesNewRomanPSMT" w:cs="TimesNewRomanPSMT"/>
-        </w:rPr>
-      </w:pPr>
-      <w:bookmarkStart w:id="74" w:name="DateEtat"/>
-      <w:bookmarkEnd w:id="74"/>
-    </w:p>
-    <w:p>
-      <w:pPr>
-        <w:rPr>
-          <w:rFonts w:ascii="TimesNewRomanPSMT" w:hAnsi="TimesNewRomanPSMT" w:cs="TimesNewRomanPSMT"/>
-        </w:rPr>
-      </w:pPr>
-      <w:bookmarkStart w:id="75" w:name="NumEtat"/>
-      <w:bookmarkEnd w:id="75"/>
-    </w:p>
-    <w:p>
-      <w:pPr>
-        <w:rPr>
-          <w:rFonts w:ascii="TimesNewRomanPSMT" w:hAnsi="TimesNewRomanPSMT" w:cs="TimesNewRomanPSMT"/>
-        </w:rPr>
-      </w:pPr>
-      <w:bookmarkStart w:id="76" w:name="DureeEtat"/>
-      <w:bookmarkEnd w:id="76"/>
-    </w:p>
-    <w:p>
-      <w:bookmarkStart w:id="77" w:name="MontantEtat"/>
-      <w:bookmarkEnd w:id="77"/>
-    </w:p>
-    <w:p>
-      <w:pPr>
-        <w:rPr>
-          <w:rFonts w:ascii="TimesNewRomanPSMT" w:hAnsi="TimesNewRomanPSMT" w:cs="TimesNewRomanPSMT"/>
-        </w:rPr>
-      </w:pPr>
-    </w:p>
-    <w:p>
-      <w:pPr>
-        <w:rPr>
-          <w:rFonts w:ascii="TimesNewRomanPSMT" w:hAnsi="TimesNewRomanPSMT" w:cs="TimesNewRomanPSMT"/>
-        </w:rPr>
-      </w:pPr>
-      <w:bookmarkStart w:id="78" w:name="Epci"/>
-      <w:bookmarkEnd w:id="78"/>
-    </w:p>
-    <w:p>
-      <w:pPr>
-        <w:rPr>
-          <w:rFonts w:ascii="TimesNewRomanPSMT" w:hAnsi="TimesNewRomanPSMT" w:cs="TimesNewRomanPSMT"/>
-        </w:rPr>
-      </w:pPr>
-      <w:bookmarkStart w:id="79" w:name="DateEpci"/>
-      <w:bookmarkEnd w:id="79"/>
-    </w:p>
-    <w:p>
-      <w:pPr>
-        <w:rPr>
-          <w:rFonts w:ascii="TimesNewRomanPSMT" w:hAnsi="TimesNewRomanPSMT" w:cs="TimesNewRomanPSMT"/>
-        </w:rPr>
-      </w:pPr>
-      <w:bookmarkStart w:id="80" w:name="NumEpci"/>
-      <w:bookmarkEnd w:id="80"/>
-    </w:p>
-    <w:p>
-      <w:pPr>
-        <w:rPr>
-          <w:rFonts w:ascii="TimesNewRomanPSMT" w:hAnsi="TimesNewRomanPSMT" w:cs="TimesNewRomanPSMT"/>
-        </w:rPr>
-      </w:pPr>
-      <w:bookmarkStart w:id="81" w:name="DureeEpci"/>
-      <w:bookmarkEnd w:id="81"/>
-    </w:p>
-    <w:p>
-      <w:pPr>
-        <w:rPr>
-          <w:rFonts w:ascii="TimesNewRomanPSMT" w:hAnsi="TimesNewRomanPSMT" w:cs="TimesNewRomanPSMT"/>
-        </w:rPr>
-      </w:pPr>
-      <w:bookmarkStart w:id="82" w:name="MontantEpci"/>
-      <w:bookmarkEnd w:id="82"/>
-    </w:p>
-    <w:p>
-      <w:pPr>
-        <w:rPr>
-          <w:rFonts w:ascii="TimesNewRomanPSMT" w:hAnsi="TimesNewRomanPSMT" w:cs="TimesNewRomanPSMT"/>
-        </w:rPr>
-      </w:pPr>
-    </w:p>
-    <w:p>
-      <w:pPr>
-        <w:rPr>
-          <w:rFonts w:ascii="TimesNewRomanPSMT" w:hAnsi="TimesNewRomanPSMT" w:cs="TimesNewRomanPSMT"/>
-        </w:rPr>
-      </w:pPr>
-      <w:bookmarkStart w:id="83" w:name="Region"/>
-      <w:bookmarkEnd w:id="83"/>
-    </w:p>
-    <w:p>
-      <w:pPr>
-        <w:rPr>
-          <w:rFonts w:ascii="TimesNewRomanPSMT" w:hAnsi="TimesNewRomanPSMT" w:cs="TimesNewRomanPSMT"/>
-        </w:rPr>
-      </w:pPr>
-      <w:bookmarkStart w:id="84" w:name="DateRegion"/>
-      <w:bookmarkEnd w:id="84"/>
-    </w:p>
-    <w:p>
-      <w:pPr>
-        <w:rPr>
-          <w:rFonts w:ascii="TimesNewRomanPSMT" w:hAnsi="TimesNewRomanPSMT" w:cs="TimesNewRomanPSMT"/>
-        </w:rPr>
-      </w:pPr>
-      <w:bookmarkStart w:id="85" w:name="NumRegion"/>
-      <w:bookmarkEnd w:id="85"/>
-    </w:p>
-    <w:p>
-      <w:pPr>
-        <w:rPr>
-          <w:rFonts w:ascii="TimesNewRomanPSMT" w:hAnsi="TimesNewRomanPSMT" w:cs="TimesNewRomanPSMT"/>
-        </w:rPr>
-      </w:pPr>
-      <w:bookmarkStart w:id="86" w:name="DureeRegion"/>
-      <w:bookmarkEnd w:id="86"/>
-    </w:p>
-    <w:p>
-      <w:pPr>
-        <w:rPr>
-          <w:rFonts w:ascii="TimesNewRomanPSMT" w:hAnsi="TimesNewRomanPSMT" w:cs="TimesNewRomanPSMT"/>
-        </w:rPr>
-      </w:pPr>
-      <w:bookmarkStart w:id="87" w:name="MontantRegion"/>
-      <w:bookmarkEnd w:id="87"/>
-    </w:p>
-    <w:p>
-      <w:pPr>
-        <w:rPr>
-          <w:rFonts w:ascii="TimesNewRomanPSMT" w:hAnsi="TimesNewRomanPSMT" w:cs="TimesNewRomanPSMT"/>
-        </w:rPr>
-      </w:pPr>
-    </w:p>
-    <w:p>
-      <w:pPr>
-        <w:rPr>
-          <w:rFonts w:ascii="TimesNewRomanPSMT" w:hAnsi="TimesNewRomanPSMT" w:cs="TimesNewRomanPSMT"/>
-        </w:rPr>
-      </w:pPr>
-      <w:bookmarkStart w:id="88" w:name="Autrefi"/>
-      <w:bookmarkEnd w:id="88"/>
-    </w:p>
-    <w:p>
-      <w:pPr>
-        <w:rPr>
-          <w:rFonts w:ascii="TimesNewRomanPSMT" w:hAnsi="TimesNewRomanPSMT" w:cs="TimesNewRomanPSMT"/>
-        </w:rPr>
-      </w:pPr>
-      <w:bookmarkStart w:id="89" w:name="DateAutrefi"/>
-      <w:bookmarkEnd w:id="89"/>
-    </w:p>
-    <w:p>
-      <w:pPr>
-        <w:rPr>
-          <w:rFonts w:ascii="TimesNewRomanPSMT" w:hAnsi="TimesNewRomanPSMT" w:cs="TimesNewRomanPSMT"/>
-        </w:rPr>
-      </w:pPr>
-      <w:bookmarkStart w:id="90" w:name="NumAutrefi"/>
-      <w:bookmarkEnd w:id="90"/>
-    </w:p>
-    <w:p>
-      <w:pPr>
-        <w:rPr>
-          <w:rFonts w:ascii="TimesNewRomanPSMT" w:hAnsi="TimesNewRomanPSMT" w:cs="TimesNewRomanPSMT"/>
-        </w:rPr>
-      </w:pPr>
-      <w:bookmarkStart w:id="91" w:name="DureeAutrefi"/>
-      <w:bookmarkEnd w:id="91"/>
-    </w:p>
-    <w:p>
-      <w:pPr>
-        <w:rPr>
-          <w:rFonts w:ascii="TimesNewRomanPSMT" w:hAnsi="TimesNewRomanPSMT" w:cs="TimesNewRomanPSMT"/>
-        </w:rPr>
-      </w:pPr>
-      <w:bookmarkStart w:id="92" w:name="MontantAutrefi"/>
-      <w:bookmarkEnd w:id="92"/>
-    </w:p>
-    <w:p>
-      <w:pPr>
-        <w:rPr>
-          <w:rFonts w:ascii="TimesNewRomanPSMT" w:hAnsi="TimesNewRomanPSMT" w:cs="TimesNewRomanPSMT"/>
-        </w:rPr>
-      </w:pPr>
-    </w:p>
-    <w:p>
-      <w:pPr>
-        <w:rPr>
-          <w:rFonts w:ascii="TimesNewRomanPSMT" w:hAnsi="TimesNewRomanPSMT" w:cs="TimesNewRomanPSMT"/>
-        </w:rPr>
-      </w:pPr>
-      <w:bookmarkStart w:id="93" w:name="Autrefii"/>
-      <w:bookmarkEnd w:id="93"/>
-    </w:p>
-    <w:p>
-      <w:pPr>
-        <w:rPr>
-          <w:rFonts w:ascii="TimesNewRomanPSMT" w:hAnsi="TimesNewRomanPSMT" w:cs="TimesNewRomanPSMT"/>
-        </w:rPr>
-      </w:pPr>
-      <w:bookmarkStart w:id="94" w:name="DateAutrefii"/>
-      <w:bookmarkEnd w:id="94"/>
-    </w:p>
-    <w:p>
-      <w:pPr>
-        <w:rPr>
-          <w:rFonts w:ascii="TimesNewRomanPSMT" w:hAnsi="TimesNewRomanPSMT" w:cs="TimesNewRomanPSMT"/>
-        </w:rPr>
-      </w:pPr>
-      <w:bookmarkStart w:id="95" w:name="NumAutrefii"/>
-      <w:bookmarkEnd w:id="95"/>
-    </w:p>
-    <w:p>
-      <w:pPr>
-        <w:rPr>
-          <w:rFonts w:ascii="TimesNewRomanPSMT" w:hAnsi="TimesNewRomanPSMT" w:cs="TimesNewRomanPSMT"/>
-        </w:rPr>
-      </w:pPr>
-      <w:bookmarkStart w:id="96" w:name="DureeAutrefii"/>
-      <w:bookmarkEnd w:id="96"/>
-    </w:p>
-    <w:p>
-      <w:pPr>
-        <w:rPr>
-          <w:rFonts w:ascii="TimesNewRomanPSMT" w:hAnsi="TimesNewRomanPSMT" w:cs="TimesNewRomanPSMT"/>
-        </w:rPr>
-      </w:pPr>
-      <w:bookmarkStart w:id="97" w:name="MontantAutrefii"/>
-      <w:bookmarkEnd w:id="97"/>
-    </w:p>
-    <w:p>
-      <w:pPr>
-        <w:rPr>
-          <w:rFonts w:ascii="TimesNewRomanPSMT" w:hAnsi="TimesNewRomanPSMT" w:cs="TimesNewRomanPSMT"/>
-        </w:rPr>
-      </w:pPr>
-    </w:p>
-    <w:p>
-      <w:pPr>
-        <w:rPr>
-          <w:rFonts w:ascii="TimesNewRomanPSMT" w:hAnsi="TimesNewRomanPSMT" w:cs="TimesNewRomanPSMT"/>
-        </w:rPr>
-      </w:pPr>
-      <w:bookmarkStart w:id="98" w:name="Fondpropre"/>
-      <w:bookmarkEnd w:id="98"/>
+      <w:bookmarkStart w:id="63" w:name="Fondpropre"/>
+      <w:bookmarkEnd w:id="63"/>
       <w:r>
         <w:rPr>
           <w:rFonts w:ascii="TimesNewRomanPSMT" w:hAnsi="TimesNewRomanPSMT" w:cs="TimesNewRomanPSMT"/>
@@ -11409,12 +10958,30 @@
         </w:rPr>
         <w:t>convention.fond_propre</w:t>
       </w:r>
+      <w:r>
+        <w:rPr>
+          <w:rFonts w:ascii="TimesNewRomanPSMT" w:hAnsi="TimesNewRomanPSMT" w:cs="TimesNewRomanPSMT"/>
+        </w:rPr>
+        <w:t>|f</w:t>
+      </w:r>
       <w:proofErr w:type="spellEnd"/>
       <w:r>
         <w:rPr>
           <w:rFonts w:ascii="TimesNewRomanPSMT" w:hAnsi="TimesNewRomanPSMT" w:cs="TimesNewRomanPSMT"/>
         </w:rPr>
-        <w:t xml:space="preserve"> }}{% </w:t>
+        <w:t xml:space="preserve"> }}</w:t>
+      </w:r>
+      <w:r>
+        <w:rPr>
+          <w:rFonts w:ascii="TimesNewRomanPSMT" w:hAnsi="TimesNewRomanPSMT" w:cs="TimesNewRomanPSMT"/>
+        </w:rPr>
+        <w:t xml:space="preserve"> €</w:t>
+      </w:r>
+      <w:r>
+        <w:rPr>
+          <w:rFonts w:ascii="TimesNewRomanPSMT" w:hAnsi="TimesNewRomanPSMT" w:cs="TimesNewRomanPSMT"/>
+        </w:rPr>
+        <w:t xml:space="preserve">{% </w:t>
       </w:r>
       <w:proofErr w:type="spellStart"/>
       <w:r>
@@ -11445,8 +11012,8 @@
         </w:rPr>
         <w:t xml:space="preserve">Date d'achèvement de la construction ou certificat de conformité : </w:t>
       </w:r>
-      <w:bookmarkStart w:id="99" w:name="Construc"/>
-      <w:bookmarkEnd w:id="99"/>
+      <w:bookmarkStart w:id="64" w:name="Construc"/>
+      <w:bookmarkEnd w:id="64"/>
       <w:proofErr w:type="gramStart"/>
       <w:r>
         <w:rPr>
@@ -11507,7 +11074,47 @@
         <w:rPr>
           <w:rFonts w:ascii="TimesNewRomanPSMT" w:hAnsi="TimesNewRomanPSMT" w:cs="TimesNewRomanPSMT"/>
         </w:rPr>
-        <w:t>Fait en quatre originaux à Marseille, le</w:t>
+        <w:t>Fait en quatre originaux à</w:t>
+      </w:r>
+      <w:r>
+        <w:rPr>
+          <w:rFonts w:ascii="TimesNewRomanPSMT" w:hAnsi="TimesNewRomanPSMT" w:cs="TimesNewRomanPSMT"/>
+        </w:rPr>
+        <w:t xml:space="preserve"> {{</w:t>
+      </w:r>
+      <w:proofErr w:type="spellStart"/>
+      <w:proofErr w:type="gramStart"/>
+      <w:r>
+        <w:rPr>
+          <w:rFonts w:ascii="TimesNewRomanPSMT" w:hAnsi="TimesNewRomanPSMT" w:cs="TimesNewRomanPSMT"/>
+        </w:rPr>
+        <w:t>administration.</w:t>
+      </w:r>
+      <w:r>
+        <w:rPr>
+          <w:rFonts w:ascii="TimesNewRomanPSMT" w:hAnsi="TimesNewRomanPSMT" w:cs="TimesNewRomanPSMT"/>
+        </w:rPr>
+        <w:t>ville</w:t>
+      </w:r>
+      <w:proofErr w:type="gramEnd"/>
+      <w:r>
+        <w:rPr>
+          <w:rFonts w:ascii="TimesNewRomanPSMT" w:hAnsi="TimesNewRomanPSMT" w:cs="TimesNewRomanPSMT"/>
+        </w:rPr>
+        <w:t>_signature</w:t>
+      </w:r>
+      <w:proofErr w:type="spellEnd"/>
+      <w:r>
+        <w:rPr>
+          <w:rFonts w:ascii="TimesNewRomanPSMT" w:hAnsi="TimesNewRomanPSMT" w:cs="TimesNewRomanPSMT"/>
+        </w:rPr>
+        <w:t>}}</w:t>
+      </w:r>
+      <w:r>
+        <w:rPr>
+          <w:rFonts w:ascii="TimesNewRomanPSMT" w:hAnsi="TimesNewRomanPSMT" w:cs="TimesNewRomanPSMT"/>
+        </w:rPr>
+        <w:t>, le</w:t>
       </w:r>
     </w:p>
     <w:p>
@@ -11840,8 +11447,8 @@
         </w:rPr>
         <w:t xml:space="preserve">ar l'INSEE par son numéro SIREN </w:t>
       </w:r>
-      <w:bookmarkStart w:id="100" w:name="Siret2"/>
-      <w:bookmarkEnd w:id="100"/>
+      <w:bookmarkStart w:id="65" w:name="Siret2"/>
+      <w:bookmarkEnd w:id="65"/>
       <w:proofErr w:type="gramStart"/>
       <w:r>
         <w:rPr>
@@ -12006,13 +11613,52 @@
           <w:color w:val="000000"/>
           <w:szCs w:val="22"/>
         </w:rPr>
-        <w:t>A Marseille, le</w:t>
+        <w:t xml:space="preserve">A </w:t>
+      </w:r>
+      <w:r>
+        <w:rPr>
+          <w:rFonts w:ascii="TimesNewRomanPSMT" w:hAnsi="TimesNewRomanPSMT" w:cs="TimesNewRomanPSMT"/>
+        </w:rPr>
+        <w:t>{{</w:t>
+      </w:r>
+      <w:proofErr w:type="spellStart"/>
+      <w:proofErr w:type="gramStart"/>
+      <w:r>
+        <w:rPr>
+          <w:rFonts w:ascii="TimesNewRomanPSMT" w:hAnsi="TimesNewRomanPSMT" w:cs="TimesNewRomanPSMT"/>
+        </w:rPr>
+        <w:t>administration.ville</w:t>
+      </w:r>
+      <w:proofErr w:type="gramEnd"/>
+      <w:r>
+        <w:rPr>
+          <w:rFonts w:ascii="TimesNewRomanPSMT" w:hAnsi="TimesNewRomanPSMT" w:cs="TimesNewRomanPSMT"/>
+        </w:rPr>
+        <w:t>_signature</w:t>
+      </w:r>
+      <w:proofErr w:type="spellEnd"/>
+      <w:r>
+        <w:rPr>
+          <w:rFonts w:ascii="TimesNewRomanPSMT" w:hAnsi="TimesNewRomanPSMT" w:cs="TimesNewRomanPSMT"/>
+        </w:rPr>
+        <w:t>}}</w:t>
+      </w:r>
+      <w:r>
+        <w:rPr>
+          <w:rFonts w:ascii="TimesNewRomanPSMT" w:hAnsi="TimesNewRomanPSMT" w:cs="TimesNewRomanPSMT"/>
+          <w:color w:val="000000"/>
+          <w:szCs w:val="22"/>
+        </w:rPr>
+        <w:t>, le</w:t>
       </w:r>
     </w:p>
     <w:sectPr>
       <w:headerReference w:type="even" r:id="rId7"/>
       <w:headerReference w:type="default" r:id="rId8"/>
-      <w:headerReference w:type="first" r:id="rId9"/>
+      <w:footerReference w:type="even" r:id="rId9"/>
+      <w:footerReference w:type="default" r:id="rId10"/>
+      <w:headerReference w:type="first" r:id="rId11"/>
+      <w:footerReference w:type="first" r:id="rId12"/>
       <w:pgSz w:w="11906" w:h="16838"/>
       <w:pgMar w:top="1418" w:right="701" w:bottom="1418" w:left="2925" w:header="720" w:footer="720" w:gutter="0"/>
       <w:cols w:space="720"/>
@@ -12040,6 +11686,36 @@
     </w:p>
   </w:endnote>
 </w:endnotes>
+</file>
+
+<file path=word/footer1.xml><?xml version="1.0" encoding="utf-8"?>
+<w:ftr xmlns:wpc="http://schemas.microsoft.com/office/word/2010/wordprocessingCanvas" xmlns:cx="http://schemas.microsoft.com/office/drawing/2014/chartex" xmlns:cx1="http://schemas.microsoft.com/office/drawing/2015/9/8/chartex" xmlns:cx2="http://schemas.microsoft.com/office/drawing/2015/10/21/chartex" xmlns:cx3="http://schemas.microsoft.com/office/drawing/2016/5/9/chartex" xmlns:cx4="http://schemas.microsoft.com/office/drawing/2016/5/10/chartex" xmlns:cx5="http://schemas.microsoft.com/office/drawing/2016/5/11/chartex" xmlns:cx6="http://schemas.microsoft.com/office/drawing/2016/5/12/chartex" xmlns:cx7="http://schemas.microsoft.com/office/drawing/2016/5/13/chartex" xmlns:cx8="http://schemas.microsoft.com/office/drawing/2016/5/14/chartex" xmlns:mc="http://schemas.openxmlformats.org/markup-compatibility/2006" xmlns:aink="http://schemas.microsoft.com/office/drawing/2016/ink" xmlns:am3d="http://schemas.microsoft.com/office/drawing/2017/model3d" xmlns:o="urn:schemas-microsoft-com:office:office" xmlns:r="http://schemas.openxmlformats.org/officeDocument/2006/relationships" xmlns:m="http://schemas.openxmlformats.org/officeDocument/2006/math" xmlns:v="urn:schemas-microsoft-com:vml" xmlns:wp14="http://schemas.microsoft.com/office/word/2010/wordprocessingDrawing" xmlns:wp="http://schemas.openxmlformats.org/drawingml/2006/wordprocessingDrawing" xmlns:w10="urn:schemas-microsoft-com:office:word" xmlns:w="http://schemas.openxmlformats.org/wordprocessingml/2006/main" xmlns:w14="http://schemas.microsoft.com/office/word/2010/wordml" xmlns:w15="http://schemas.microsoft.com/office/word/2012/wordml" xmlns:w16cex="http://schemas.microsoft.com/office/word/2018/wordml/cex" xmlns:w16cid="http://schemas.microsoft.com/office/word/2016/wordml/cid" xmlns:w16="http://schemas.microsoft.com/office/word/2018/wordml" xmlns:w16sdtdh="http://schemas.microsoft.com/office/word/2020/wordml/sdtdatahash" xmlns:w16se="http://schemas.microsoft.com/office/word/2015/wordml/symex" xmlns:wpg="http://schemas.microsoft.com/office/word/2010/wordprocessingGroup" xmlns:wpi="http://schemas.microsoft.com/office/word/2010/wordprocessingInk" xmlns:wne="http://schemas.microsoft.com/office/word/2006/wordml" xmlns:wps="http://schemas.microsoft.com/office/word/2010/wordprocessingShape" mc:Ignorable="w14 w15 w16se w16cid w16 w16cex w16sdtdh wp14">
+  <w:p>
+    <w:pPr>
+      <w:pStyle w:val="Footer"/>
+    </w:pPr>
+  </w:p>
+</w:ftr>
+</file>
+
+<file path=word/footer2.xml><?xml version="1.0" encoding="utf-8"?>
+<w:ftr xmlns:wpc="http://schemas.microsoft.com/office/word/2010/wordprocessingCanvas" xmlns:cx="http://schemas.microsoft.com/office/drawing/2014/chartex" xmlns:cx1="http://schemas.microsoft.com/office/drawing/2015/9/8/chartex" xmlns:cx2="http://schemas.microsoft.com/office/drawing/2015/10/21/chartex" xmlns:cx3="http://schemas.microsoft.com/office/drawing/2016/5/9/chartex" xmlns:cx4="http://schemas.microsoft.com/office/drawing/2016/5/10/chartex" xmlns:cx5="http://schemas.microsoft.com/office/drawing/2016/5/11/chartex" xmlns:cx6="http://schemas.microsoft.com/office/drawing/2016/5/12/chartex" xmlns:cx7="http://schemas.microsoft.com/office/drawing/2016/5/13/chartex" xmlns:cx8="http://schemas.microsoft.com/office/drawing/2016/5/14/chartex" xmlns:mc="http://schemas.openxmlformats.org/markup-compatibility/2006" xmlns:aink="http://schemas.microsoft.com/office/drawing/2016/ink" xmlns:am3d="http://schemas.microsoft.com/office/drawing/2017/model3d" xmlns:o="urn:schemas-microsoft-com:office:office" xmlns:r="http://schemas.openxmlformats.org/officeDocument/2006/relationships" xmlns:m="http://schemas.openxmlformats.org/officeDocument/2006/math" xmlns:v="urn:schemas-microsoft-com:vml" xmlns:wp14="http://schemas.microsoft.com/office/word/2010/wordprocessingDrawing" xmlns:wp="http://schemas.openxmlformats.org/drawingml/2006/wordprocessingDrawing" xmlns:w10="urn:schemas-microsoft-com:office:word" xmlns:w="http://schemas.openxmlformats.org/wordprocessingml/2006/main" xmlns:w14="http://schemas.microsoft.com/office/word/2010/wordml" xmlns:w15="http://schemas.microsoft.com/office/word/2012/wordml" xmlns:w16cex="http://schemas.microsoft.com/office/word/2018/wordml/cex" xmlns:w16cid="http://schemas.microsoft.com/office/word/2016/wordml/cid" xmlns:w16="http://schemas.microsoft.com/office/word/2018/wordml" xmlns:w16sdtdh="http://schemas.microsoft.com/office/word/2020/wordml/sdtdatahash" xmlns:w16se="http://schemas.microsoft.com/office/word/2015/wordml/symex" xmlns:wpg="http://schemas.microsoft.com/office/word/2010/wordprocessingGroup" xmlns:wpi="http://schemas.microsoft.com/office/word/2010/wordprocessingInk" xmlns:wne="http://schemas.microsoft.com/office/word/2006/wordml" xmlns:wps="http://schemas.microsoft.com/office/word/2010/wordprocessingShape" mc:Ignorable="w14 w15 w16se w16cid w16 w16cex w16sdtdh wp14">
+  <w:p>
+    <w:pPr>
+      <w:pStyle w:val="Footer"/>
+    </w:pPr>
+  </w:p>
+</w:ftr>
+</file>
+
+<file path=word/footer3.xml><?xml version="1.0" encoding="utf-8"?>
+<w:ftr xmlns:wpc="http://schemas.microsoft.com/office/word/2010/wordprocessingCanvas" xmlns:cx="http://schemas.microsoft.com/office/drawing/2014/chartex" xmlns:cx1="http://schemas.microsoft.com/office/drawing/2015/9/8/chartex" xmlns:cx2="http://schemas.microsoft.com/office/drawing/2015/10/21/chartex" xmlns:cx3="http://schemas.microsoft.com/office/drawing/2016/5/9/chartex" xmlns:cx4="http://schemas.microsoft.com/office/drawing/2016/5/10/chartex" xmlns:cx5="http://schemas.microsoft.com/office/drawing/2016/5/11/chartex" xmlns:cx6="http://schemas.microsoft.com/office/drawing/2016/5/12/chartex" xmlns:cx7="http://schemas.microsoft.com/office/drawing/2016/5/13/chartex" xmlns:cx8="http://schemas.microsoft.com/office/drawing/2016/5/14/chartex" xmlns:mc="http://schemas.openxmlformats.org/markup-compatibility/2006" xmlns:aink="http://schemas.microsoft.com/office/drawing/2016/ink" xmlns:am3d="http://schemas.microsoft.com/office/drawing/2017/model3d" xmlns:o="urn:schemas-microsoft-com:office:office" xmlns:r="http://schemas.openxmlformats.org/officeDocument/2006/relationships" xmlns:m="http://schemas.openxmlformats.org/officeDocument/2006/math" xmlns:v="urn:schemas-microsoft-com:vml" xmlns:wp14="http://schemas.microsoft.com/office/word/2010/wordprocessingDrawing" xmlns:wp="http://schemas.openxmlformats.org/drawingml/2006/wordprocessingDrawing" xmlns:w10="urn:schemas-microsoft-com:office:word" xmlns:w="http://schemas.openxmlformats.org/wordprocessingml/2006/main" xmlns:w14="http://schemas.microsoft.com/office/word/2010/wordml" xmlns:w15="http://schemas.microsoft.com/office/word/2012/wordml" xmlns:w16cex="http://schemas.microsoft.com/office/word/2018/wordml/cex" xmlns:w16cid="http://schemas.microsoft.com/office/word/2016/wordml/cid" xmlns:w16="http://schemas.microsoft.com/office/word/2018/wordml" xmlns:w16sdtdh="http://schemas.microsoft.com/office/word/2020/wordml/sdtdatahash" xmlns:w16se="http://schemas.microsoft.com/office/word/2015/wordml/symex" xmlns:wpg="http://schemas.microsoft.com/office/word/2010/wordprocessingGroup" xmlns:wpi="http://schemas.microsoft.com/office/word/2010/wordprocessingInk" xmlns:wne="http://schemas.microsoft.com/office/word/2006/wordml" xmlns:wps="http://schemas.microsoft.com/office/word/2010/wordprocessingShape" mc:Ignorable="w14 w15 w16se w16cid w16 w16cex w16sdtdh wp14">
+  <w:p>
+    <w:pPr>
+      <w:pStyle w:val="Footer"/>
+    </w:pPr>
+  </w:p>
+</w:ftr>
 </file>
 
 <file path=word/footnotes.xml><?xml version="1.0" encoding="utf-8"?>
@@ -12659,7 +12335,7 @@
                                   </pic:cNvPicPr>
                                 </pic:nvPicPr>
                                 <pic:blipFill>
-                                  <a:blip r:embed="rId1">
+                                  <a:blip r:embed="rId2">
                                     <a:extLst>
                                       <a:ext uri="{28A0092B-C50C-407E-A947-70E740481C1C}">
                                         <a14:useLocalDpi xmlns:a14="http://schemas.microsoft.com/office/drawing/2010/main" val="0"/>
@@ -12994,12 +12670,7 @@
                             <w:rPr>
                               <w:noProof/>
                             </w:rPr>
-                          </w:r>
-                          <w:r>
-                            <w:rPr>
-                              <w:noProof/>
-                            </w:rPr>
-                            <w:object w:dxaOrig="780" w:dyaOrig="465" w14:anchorId="2914C7D0">
+                            <w:object w:dxaOrig="780" w:dyaOrig="465" w14:anchorId="1CBE46B6">
                               <v:shapetype id="_x0000_t75" coordsize="21600,21600" o:spt="75" o:preferrelative="t" path="m@4@5l@4@11@9@11@9@5xe" filled="f" stroked="f">
                                 <v:stroke joinstyle="miter"/>
                                 <v:formulas>
@@ -13019,11 +12690,11 @@
                                 <v:path o:extrusionok="f" gradientshapeok="t" o:connecttype="rect"/>
                                 <o:lock v:ext="edit" aspectratio="t"/>
                               </v:shapetype>
-                              <v:shape id="_x0000_i1032" type="#_x0000_t75" alt="" style="width:39pt;height:23.25pt;mso-width-percent:0;mso-height-percent:0;mso-width-percent:0;mso-height-percent:0" o:ole="" filled="t">
+                              <v:shape id="_x0000_i1025" type="#_x0000_t75" alt="" style="width:39pt;height:23.25pt;mso-width-percent:0;mso-height-percent:0;mso-width-percent:0;mso-height-percent:0" filled="t">
                                 <v:fill color2="black"/>
-                                <v:imagedata r:id="rId2" o:title="" croptop="-22f" cropbottom="-22f" cropleft="-25f" cropright="-25f"/>
+                                <v:imagedata r:id="rId3" o:title="" croptop="-22f" cropbottom="-22f" cropleft="-25f" cropright="-25f"/>
                               </v:shape>
-                              <o:OLEObject Type="Embed" ProgID="Word.Picture.8" ShapeID="_x0000_i1032" DrawAspect="Content" ObjectID="_1692704812" r:id="rId3"/>
+                              <o:OLEObject Type="Embed" ProgID="Word.Picture.8" ShapeID="_x0000_i1025" DrawAspect="Content" ObjectID="_1693042410" r:id="rId4"/>
                             </w:object>
                           </w:r>
                         </w:p>
@@ -13069,7 +12740,11 @@
         </mc:Choice>
         <mc:Fallback>
           <w:pict>
-            <v:shape w14:anchorId="19B3A771" id="Text Box 17" o:spid="_x0000_s1031" type="#_x0000_t202" style="position:absolute;left:0;text-align:left;margin-left:57.6pt;margin-top:21.6pt;width:78.5pt;height:49.7pt;z-index:251663360;visibility:visible;mso-wrap-style:square;mso-width-percent:0;mso-height-percent:0;mso-wrap-distance-left:9.05pt;mso-wrap-distance-top:0;mso-wrap-distance-right:9.05pt;mso-wrap-distance-bottom:0;mso-position-horizontal:absolute;mso-position-horizontal-relative:page;mso-position-vertical:absolute;mso-position-vertical-relative:page;mso-width-percent:0;mso-height-percent:0;mso-width-relative:page;mso-height-relative:page;v-text-anchor:top" o:gfxdata="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" stroked="f">
+            <v:shapetype w14:anchorId="19B3A771" id="_x0000_t202" coordsize="21600,21600" o:spt="202" path="m,l,21600r21600,l21600,xe">
+              <v:stroke joinstyle="miter"/>
+              <v:path gradientshapeok="t" o:connecttype="rect"/>
+            </v:shapetype>
+            <v:shape id="Text Box 17" o:spid="_x0000_s1031" type="#_x0000_t202" style="position:absolute;left:0;text-align:left;margin-left:57.6pt;margin-top:21.6pt;width:78.5pt;height:49.7pt;z-index:251663360;visibility:visible;mso-wrap-style:square;mso-width-percent:0;mso-height-percent:0;mso-wrap-distance-left:9.05pt;mso-wrap-distance-top:0;mso-wrap-distance-right:9.05pt;mso-wrap-distance-bottom:0;mso-position-horizontal:absolute;mso-position-horizontal-relative:page;mso-position-vertical:absolute;mso-position-vertical-relative:page;mso-width-percent:0;mso-height-percent:0;mso-width-relative:page;mso-height-relative:page;v-text-anchor:top" o:gfxdata="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" stroked="f">
               <v:fill opacity="0"/>
               <v:path arrowok="t"/>
               <v:textbox inset=".45pt,.45pt,.45pt,.45pt">
@@ -13094,17 +12769,12 @@
                       <w:rPr>
                         <w:noProof/>
                       </w:rPr>
-                    </w:r>
-                    <w:r>
-                      <w:rPr>
-                        <w:noProof/>
-                      </w:rPr>
-                      <w:object w:dxaOrig="780" w:dyaOrig="465" w14:anchorId="2914C7D0">
-                        <v:shape id="_x0000_i1032" type="#_x0000_t75" alt="" style="width:39pt;height:23.25pt;mso-width-percent:0;mso-height-percent:0;mso-width-percent:0;mso-height-percent:0" o:ole="" filled="t">
+                      <w:object w:dxaOrig="780" w:dyaOrig="465" w14:anchorId="1CBE46B6">
+                        <v:shape id="_x0000_i1025" type="#_x0000_t75" alt="" style="width:39pt;height:23.25pt;mso-width-percent:0;mso-height-percent:0;mso-width-percent:0;mso-height-percent:0" filled="t">
                           <v:fill color2="black"/>
-                          <v:imagedata r:id="rId2" o:title="" croptop="-22f" cropbottom="-22f" cropleft="-25f" cropright="-25f"/>
+                          <v:imagedata r:id="rId3" o:title="" croptop="-22f" cropbottom="-22f" cropleft="-25f" cropright="-25f"/>
                         </v:shape>
-                        <o:OLEObject Type="Embed" ProgID="Word.Picture.8" ShapeID="_x0000_i1032" DrawAspect="Content" ObjectID="_1692704813" r:id="rId4"/>
+                        <o:OLEObject Type="Embed" ProgID="Word.Picture.8" ShapeID="_x0000_i1025" DrawAspect="Content" ObjectID="_1693042410" r:id="rId5"/>
                       </w:object>
                     </w:r>
                   </w:p>
@@ -13510,11 +13180,6 @@
         <w:lang w:val="en-FR" w:eastAsia="en-GB"/>
       </w:rPr>
       <w:tab/>
-    </w:r>
-    <w:r>
-      <w:rPr>
-        <w:lang w:val="en-FR" w:eastAsia="en-GB"/>
-      </w:rPr>
       <w:t xml:space="preserve">- </w:t>
     </w:r>
   </w:p>
@@ -13974,7 +13639,7 @@
             </wp:anchor>
           </w:drawing>
         </mc:Choice>
-        <mc:Fallback xmlns="">
+        <mc:Fallback>
           <w:pict>
             <v:rect w14:anchorId="7772CE94" id="Rectangle 4" o:spid="_x0000_s1026" style="position:absolute;margin-left:2in;margin-top:151.2pt;width:122.45pt;height:115.25pt;z-index:-251664384;visibility:visible;mso-wrap-style:none;mso-width-percent:0;mso-height-percent:0;mso-wrap-distance-left:9pt;mso-wrap-distance-top:0;mso-wrap-distance-right:9pt;mso-wrap-distance-bottom:0;mso-position-horizontal:absolute;mso-position-horizontal-relative:page;mso-position-vertical:absolute;mso-position-vertical-relative:page;mso-width-percent:0;mso-height-percent:0;mso-width-relative:page;mso-height-relative:page;v-text-anchor:middle" o:gfxdata="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" filled="f" strokeweight=".09mm">
               <v:stroke endcap="square"/>
@@ -14556,7 +14221,7 @@
             </wp:anchor>
           </w:drawing>
         </mc:Choice>
-        <mc:Fallback xmlns="">
+        <mc:Fallback>
           <w:pict>
             <v:line w14:anchorId="209DA321" id="Line 10" o:spid="_x0000_s1026" style="position:absolute;z-index:-251658240;visibility:visible;mso-wrap-style:square;mso-width-percent:0;mso-height-percent:0;mso-wrap-distance-left:9pt;mso-wrap-distance-top:0;mso-wrap-distance-right:9pt;mso-wrap-distance-bottom:0;mso-position-horizontal:absolute;mso-position-horizontal-relative:page;mso-position-vertical:absolute;mso-position-vertical-relative:page;mso-width-percent:0;mso-height-percent:0;mso-width-relative:page;mso-height-relative:page" from="266.4pt,151.2pt" to="374.45pt,151.25pt" o:gfxdata="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" strokeweight=".26mm">
               <v:stroke joinstyle="miter" endcap="square"/>
@@ -14643,7 +14308,7 @@
             </wp:anchor>
           </w:drawing>
         </mc:Choice>
-        <mc:Fallback xmlns="">
+        <mc:Fallback>
           <w:pict>
             <v:line w14:anchorId="7DB057F7" id="Line 12" o:spid="_x0000_s1026" style="position:absolute;z-index:-251656192;visibility:visible;mso-wrap-style:square;mso-width-percent:0;mso-height-percent:0;mso-wrap-distance-left:9pt;mso-wrap-distance-top:0;mso-wrap-distance-right:9pt;mso-wrap-distance-bottom:0;mso-position-horizontal:absolute;mso-position-horizontal-relative:page;mso-position-vertical:absolute;mso-position-vertical-relative:page;mso-width-percent:0;mso-height-percent:0;mso-width-relative:page;mso-height-relative:page" from="561.6pt,151.2pt" to="561.65pt,266.45pt" o:gfxdata="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" strokeweight=".26mm">
               <v:stroke joinstyle="miter" endcap="square"/>
@@ -14786,7 +14451,7 @@
             </wp:anchor>
           </w:drawing>
         </mc:Choice>
-        <mc:Fallback xmlns="">
+        <mc:Fallback>
           <w:pict>
             <v:line w14:anchorId="1F3FF70F" id="Line 8" o:spid="_x0000_s1026" style="position:absolute;z-index:-251660288;visibility:visible;mso-wrap-style:square;mso-width-percent:0;mso-height-percent:0;mso-wrap-distance-left:9pt;mso-wrap-distance-top:0;mso-wrap-distance-right:9pt;mso-wrap-distance-bottom:0;mso-position-horizontal:absolute;mso-position-horizontal-relative:page;mso-position-vertical:absolute;mso-position-vertical-relative:page;mso-width-percent:0;mso-height-percent:0;mso-width-relative:page;mso-height-relative:page" from="439.2pt,3in" to="547.25pt,216.05pt" o:gfxdata="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" strokeweight=".26mm">
               <v:stroke joinstyle="miter" endcap="square"/>
@@ -14925,7 +14590,7 @@
             </wp:anchor>
           </w:drawing>
         </mc:Choice>
-        <mc:Fallback xmlns="">
+        <mc:Fallback>
           <w:pict>
             <v:rect w14:anchorId="61275CDC" id="Rectangle 3" o:spid="_x0000_s1026" style="position:absolute;margin-left:2in;margin-top:266.4pt;width:417.65pt;height:535.95pt;z-index:-251665408;visibility:visible;mso-wrap-style:none;mso-width-percent:0;mso-height-percent:0;mso-wrap-distance-left:9pt;mso-wrap-distance-top:0;mso-wrap-distance-right:9pt;mso-wrap-distance-bottom:0;mso-position-horizontal:absolute;mso-position-horizontal-relative:page;mso-position-vertical:absolute;mso-position-vertical-relative:page;mso-width-percent:0;mso-height-percent:0;mso-width-relative:page;mso-height-relative:page;v-text-anchor:middle" o:gfxdata="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" filled="f" strokeweight=".09mm">
               <v:stroke endcap="square"/>

</xml_diff>

<commit_message>
move nb_logments to lot
</commit_message>
<xml_diff>
--- a/documents/HLM-template.docx
+++ b/documents/HLM-template.docx
@@ -400,7 +400,13 @@
         <w:rPr>
           <w:rFonts w:ascii="TimesNewRomanPSMT" w:hAnsi="TimesNewRomanPSMT" w:cs="TimesNewRomanPSMT"/>
         </w:rPr>
-        <w:t>programme.nb_logements</w:t>
+        <w:t>lot</w:t>
+      </w:r>
+      <w:r>
+        <w:rPr>
+          <w:rFonts w:ascii="TimesNewRomanPSMT" w:hAnsi="TimesNewRomanPSMT" w:cs="TimesNewRomanPSMT"/>
+        </w:rPr>
+        <w:t>.nb_logements</w:t>
       </w:r>
       <w:proofErr w:type="spellEnd"/>
       <w:r>
@@ -1214,7 +1220,13 @@
         <w:rPr>
           <w:rFonts w:ascii="TimesNewRomanPSMT" w:hAnsi="TimesNewRomanPSMT" w:cs="TimesNewRomanPSMT"/>
         </w:rPr>
-        <w:t>programme.nb_logements</w:t>
+        <w:t>lot</w:t>
+      </w:r>
+      <w:r>
+        <w:rPr>
+          <w:rFonts w:ascii="TimesNewRomanPSMT" w:hAnsi="TimesNewRomanPSMT" w:cs="TimesNewRomanPSMT"/>
+        </w:rPr>
+        <w:t>.nb_logements</w:t>
       </w:r>
       <w:proofErr w:type="spellEnd"/>
       <w:r>
@@ -2104,6 +2116,13 @@
           <w:rFonts w:ascii="TimesNewRomanPSMT" w:hAnsi="TimesNewRomanPSMT" w:cs="TimesNewRomanPSMT"/>
           <w:b/>
         </w:rPr>
+        <w:t>_si_plus</w:t>
+      </w:r>
+      <w:r>
+        <w:rPr>
+          <w:rFonts w:ascii="TimesNewRomanPSMT" w:hAnsi="TimesNewRomanPSMT" w:cs="TimesNewRomanPSMT"/>
+          <w:b/>
+        </w:rPr>
         <w:t xml:space="preserve"> }}</w:t>
       </w:r>
       <w:r>
@@ -2184,7 +2203,23 @@
           <w:b/>
           <w:bCs/>
         </w:rPr>
-        <w:t>arrondie }}</w:t>
+        <w:t>arrondie</w:t>
+      </w:r>
+      <w:r>
+        <w:rPr>
+          <w:rFonts w:ascii="TimesNewRomanPSMT" w:hAnsi="TimesNewRomanPSMT" w:cs="TimesNewRomanPSMT"/>
+          <w:b/>
+          <w:bCs/>
+        </w:rPr>
+        <w:t>_si_plus</w:t>
+      </w:r>
+      <w:r>
+        <w:rPr>
+          <w:rFonts w:ascii="TimesNewRomanPSMT" w:hAnsi="TimesNewRomanPSMT" w:cs="TimesNewRomanPSMT"/>
+          <w:b/>
+          <w:bCs/>
+        </w:rPr>
+        <w:t xml:space="preserve"> }}</w:t>
       </w:r>
       <w:r>
         <w:rPr>
@@ -2254,6 +2289,7 @@
         <w:rPr>
           <w:rFonts w:ascii="TimesNewRomanPSMT" w:hAnsi="TimesNewRomanPSMT" w:cs="TimesNewRomanPSMT"/>
         </w:rPr>
+        <w:lastRenderedPageBreak/>
         <w:t>D. 331-12 précité pour l'attribution des logements sociaux, jusqu'à ce que l'organisme établisse que l'engagement est respecté à nouveau.</w:t>
       </w:r>
     </w:p>
@@ -2300,7 +2336,21 @@
           <w:rFonts w:ascii="TimesNewRomanPSMT" w:hAnsi="TimesNewRomanPSMT" w:cs="TimesNewRomanPSMT"/>
           <w:b/>
         </w:rPr>
-        <w:t>_logements_mixite_sociale_10_arrondie }}</w:t>
+        <w:t>_logements_mixite_sociale_10_arrondie</w:t>
+      </w:r>
+      <w:r>
+        <w:rPr>
+          <w:rFonts w:ascii="TimesNewRomanPSMT" w:hAnsi="TimesNewRomanPSMT" w:cs="TimesNewRomanPSMT"/>
+          <w:b/>
+        </w:rPr>
+        <w:t>_si_plus</w:t>
+      </w:r>
+      <w:r>
+        <w:rPr>
+          <w:rFonts w:ascii="TimesNewRomanPSMT" w:hAnsi="TimesNewRomanPSMT" w:cs="TimesNewRomanPSMT"/>
+          <w:b/>
+        </w:rPr>
+        <w:t xml:space="preserve"> }}</w:t>
       </w:r>
       <w:r>
         <w:rPr>
@@ -2543,7 +2593,7 @@
           <w:i/>
           <w:iCs/>
         </w:rPr>
-        <w:t xml:space="preserve">Dispositions particulières relatives aux loyers maximums des logements conventionnés lors d'une acquisition ou d'une convention sans travaux faisant suite à une nouvelle acquisition lorsque les loyers ne sont pas établis sur la base de la surface corrigée, résultant de l'application du décret n° 48-1766 du 22 novembre </w:t>
+        <w:t xml:space="preserve">Dispositions particulières relatives aux loyers maximums des logements conventionnés lors d'une acquisition ou d'une convention sans travaux faisant suite à </w:t>
       </w:r>
       <w:r>
         <w:rPr>
@@ -2552,7 +2602,7 @@
           <w:iCs/>
         </w:rPr>
         <w:lastRenderedPageBreak/>
-        <w:t>1948 fixant les conditions de détermination de la surface corrigée des locaux d'habitation ou à usage professionnel et de l'article 4 du décret n° 60-1063 du 1er octobre 1960 modifiant le décret n° 48-1766 du 22 novembre 1948 fixant les conditions de détermination de la surface corrigée des locaux d'habitation ou à usage professionnel.</w:t>
+        <w:t>une nouvelle acquisition lorsque les loyers ne sont pas établis sur la base de la surface corrigée, résultant de l'application du décret n° 48-1766 du 22 novembre 1948 fixant les conditions de détermination de la surface corrigée des locaux d'habitation ou à usage professionnel et de l'article 4 du décret n° 60-1063 du 1er octobre 1960 modifiant le décret n° 48-1766 du 22 novembre 1948 fixant les conditions de détermination de la surface corrigée des locaux d'habitation ou à usage professionnel.</w:t>
       </w:r>
     </w:p>
     <w:p>
@@ -2774,76 +2824,677 @@
           <w:i/>
           <w:iCs/>
         </w:rPr>
-        <w:t xml:space="preserve">Dispositions particulières relatives aux loyers pratiqués des logements conventionnés lors d'une acquisition ou d'une convention sans travaux faisant suite à une nouvelle </w:t>
-      </w:r>
+        <w:lastRenderedPageBreak/>
+        <w:t>Dispositions particulières relatives aux loyers pratiqués des logements conventionnés lors d'une acquisition ou d'une convention sans travaux faisant suite à une nouvelle acquisition lorsque les loyers ne sont pas établis sur la base de la surface corrigée, résultant de l'application du décret n° 48-1766 du 22 novembre 1948 fixant les conditions de détermination de la surface corrigée des locaux d'habitation ou à usage professionnel et de l'article 4 du décret n° 60-1063 du 1er octobre 1960 modifiant le décret n° 48-1766 du 22 novembre 1948 fixant les conditions de détermination de la surface corrigée des locaux d'habitation ou à usage professionnel</w:t>
+      </w:r>
+      <w:r>
+        <w:rPr>
+          <w:rFonts w:ascii="TimesNewRomanPSMT" w:hAnsi="TimesNewRomanPSMT" w:cs="TimesNewRomanPSMT"/>
+        </w:rPr>
+        <w:t>.</w:t>
+      </w:r>
+    </w:p>
+    <w:p>
+      <w:r>
+        <w:rPr>
+          <w:rFonts w:ascii="TimesNewRomanPSMT" w:hAnsi="TimesNewRomanPSMT" w:cs="TimesNewRomanPSMT"/>
+        </w:rPr>
+        <w:t>Durant le mois qui suit la signature de la convention, le bailleur informe les locataires ou occupants de bonne foi en place à la date de signature de la convention qu'ils disposent d'un délai de deux mois à compter de la réception de l'information pour présenter leurs justificatifs de revenus dans les conditions prévues pour l'attribution des logements sociaux et que ceux disposant de ressources</w:t>
+      </w:r>
+    </w:p>
+    <w:p>
+      <w:proofErr w:type="gramStart"/>
+      <w:r>
+        <w:rPr>
+          <w:rFonts w:ascii="TimesNewRomanPSMT" w:hAnsi="TimesNewRomanPSMT" w:cs="TimesNewRomanPSMT"/>
+        </w:rPr>
+        <w:t>inférieures</w:t>
+      </w:r>
+      <w:proofErr w:type="gramEnd"/>
+      <w:r>
+        <w:rPr>
+          <w:rFonts w:ascii="TimesNewRomanPSMT" w:hAnsi="TimesNewRomanPSMT" w:cs="TimesNewRomanPSMT"/>
+        </w:rPr>
+        <w:t xml:space="preserve"> aux plafonds prévus à l'article D. 331-12 précité pour l'attribution des logements sociaux se verront appliquer, à partir de la réception par l'organisme des justificatifs et au plus tard le quatrième mois suivant la date de signature de la convention ou la date d'achèvement des travaux si celle-ci en prévoit, un nouveau loyer dans la limite du loyer maximum fixé au document prévu par l'article 1er de la présente convention. Avant l'application de ce nouveau loyer, le loyer maximum est celui mentionné à l'article 9 bis de la présente convention.</w:t>
+      </w:r>
+    </w:p>
+    <w:p>
+      <w:pPr>
+        <w:rPr>
+          <w:rFonts w:ascii="TimesNewRomanPSMT" w:hAnsi="TimesNewRomanPSMT" w:cs="TimesNewRomanPSMT"/>
+        </w:rPr>
+      </w:pPr>
+    </w:p>
+    <w:p>
+      <w:r>
+        <w:rPr>
+          <w:rFonts w:ascii="TimesNewRomanPSMT" w:hAnsi="TimesNewRomanPSMT" w:cs="TimesNewRomanPSMT"/>
+        </w:rPr>
+        <w:t>Le locataire ou occupant de bonne foi peut également présenter ces justificatifs à tout moment et bénéficier de la même mesure dès le mois qui suit la présentation de ces justificatifs.</w:t>
+      </w:r>
+    </w:p>
+    <w:p>
+      <w:pPr>
+        <w:rPr>
+          <w:rFonts w:ascii="TimesNewRomanPSMT" w:hAnsi="TimesNewRomanPSMT" w:cs="TimesNewRomanPSMT"/>
+        </w:rPr>
+      </w:pPr>
+    </w:p>
+    <w:p>
+      <w:r>
+        <w:rPr>
+          <w:rFonts w:ascii="TimesNewRomanPSMT" w:hAnsi="TimesNewRomanPSMT" w:cs="TimesNewRomanPSMT"/>
+        </w:rPr>
+        <w:t>Le loyer pratiqué applicable à chaque logement occupé par un locataire ou un occupant de bonne foi dont les ressources excèdent les plafonds de ressources prévus à l'article D. 331-12 précité pour l'attribution des logements sociaux au moment de l'acquisition ou qui n'a pas fourni d'informations sur le niveau de ses ressources ne peut excéder le loyer maximum fixé à l'article 9 bis de la présente convention. Il peut être révisé chaque année le 1er janvier dans les conditions prévues à l’article L. 353-9-3 précité.</w:t>
+      </w:r>
+    </w:p>
+    <w:p>
+      <w:pPr>
+        <w:jc w:val="left"/>
+        <w:rPr>
+          <w:rFonts w:ascii="TimesNewRomanPSMT" w:hAnsi="TimesNewRomanPSMT" w:cs="TimesNewRomanPSMT"/>
+        </w:rPr>
+      </w:pPr>
+    </w:p>
+    <w:p>
+      <w:pPr>
+        <w:jc w:val="left"/>
+        <w:rPr>
+          <w:rFonts w:ascii="TimesNewRomanPSMT" w:hAnsi="TimesNewRomanPSMT" w:cs="TimesNewRomanPSMT"/>
+        </w:rPr>
+      </w:pPr>
+    </w:p>
+    <w:p>
+      <w:pPr>
+        <w:jc w:val="center"/>
+      </w:pPr>
+      <w:proofErr w:type="spellStart"/>
+      <w:r>
+        <w:rPr>
+          <w:rFonts w:ascii="TimesNewRomanPS-BoldMT" w:hAnsi="TimesNewRomanPS-BoldMT" w:cs="TimesNewRomanPS-BoldMT"/>
+          <w:b/>
+        </w:rPr>
+        <w:t>III.-Engagements</w:t>
+      </w:r>
+      <w:proofErr w:type="spellEnd"/>
+      <w:r>
+        <w:rPr>
+          <w:rFonts w:ascii="TimesNewRomanPS-BoldMT" w:hAnsi="TimesNewRomanPS-BoldMT" w:cs="TimesNewRomanPS-BoldMT"/>
+          <w:b/>
+        </w:rPr>
+        <w:t xml:space="preserve"> du bailleur à l'égard des locataires.</w:t>
+      </w:r>
+    </w:p>
+    <w:p>
+      <w:pPr>
+        <w:jc w:val="left"/>
+        <w:rPr>
+          <w:rFonts w:ascii="TimesNewRomanPS-BoldMT" w:hAnsi="TimesNewRomanPS-BoldMT" w:cs="TimesNewRomanPS-BoldMT"/>
+          <w:b/>
+        </w:rPr>
+      </w:pPr>
+    </w:p>
+    <w:p>
+      <w:pPr>
+        <w:jc w:val="center"/>
+      </w:pPr>
+      <w:r>
+        <w:rPr>
+          <w:rFonts w:ascii="TimesNewRomanPSMT" w:hAnsi="TimesNewRomanPSMT" w:cs="TimesNewRomanPSMT"/>
+        </w:rPr>
+        <w:t>Article 11.</w:t>
+      </w:r>
+    </w:p>
+    <w:p>
+      <w:pPr>
+        <w:jc w:val="left"/>
+        <w:rPr>
+          <w:rFonts w:ascii="TimesNewRomanPSMT" w:hAnsi="TimesNewRomanPSMT" w:cs="TimesNewRomanPSMT"/>
+        </w:rPr>
+      </w:pPr>
+    </w:p>
+    <w:p>
+      <w:pPr>
+        <w:jc w:val="center"/>
+      </w:pPr>
       <w:r>
         <w:rPr>
           <w:rFonts w:ascii="TimesNewRomanPSMT" w:hAnsi="TimesNewRomanPSMT" w:cs="TimesNewRomanPSMT"/>
           <w:i/>
           <w:iCs/>
         </w:rPr>
-        <w:lastRenderedPageBreak/>
-        <w:t>acquisition lorsque les loyers ne sont pas établis sur la base de la surface corrigée, résultant de l'application du décret n° 48-1766 du 22 novembre 1948 fixant les conditions de détermination de la surface corrigée des locaux d'habitation ou à usage professionnel et de l'article 4 du décret n° 60-1063 du 1er octobre 1960 modifiant le décret n° 48-1766 du 22 novembre 1948 fixant les conditions de détermination de la surface corrigée des locaux d'habitation ou à usage professionnel</w:t>
-      </w:r>
-      <w:r>
-        <w:rPr>
-          <w:rFonts w:ascii="TimesNewRomanPSMT" w:hAnsi="TimesNewRomanPSMT" w:cs="TimesNewRomanPSMT"/>
-        </w:rPr>
-        <w:t>.</w:t>
-      </w:r>
-    </w:p>
-    <w:p>
-      <w:r>
-        <w:rPr>
-          <w:rFonts w:ascii="TimesNewRomanPSMT" w:hAnsi="TimesNewRomanPSMT" w:cs="TimesNewRomanPSMT"/>
-        </w:rPr>
-        <w:t>Durant le mois qui suit la signature de la convention, le bailleur informe les locataires ou occupants de bonne foi en place à la date de signature de la convention qu'ils disposent d'un délai de deux mois à compter de la réception de l'information pour présenter leurs justificatifs de revenus dans les conditions prévues pour l'attribution des logements sociaux et que ceux disposant de ressources</w:t>
-      </w:r>
-    </w:p>
-    <w:p>
+        <w:t>Établissement d'un bail conforme à la convention.</w:t>
+      </w:r>
+    </w:p>
+    <w:p>
+      <w:pPr>
+        <w:jc w:val="left"/>
+        <w:rPr>
+          <w:rFonts w:ascii="TimesNewRomanPSMT" w:hAnsi="TimesNewRomanPSMT" w:cs="TimesNewRomanPSMT"/>
+        </w:rPr>
+      </w:pPr>
+    </w:p>
+    <w:p>
+      <w:r>
+        <w:rPr>
+          <w:rFonts w:ascii="TimesNewRomanPSMT" w:hAnsi="TimesNewRomanPSMT" w:cs="TimesNewRomanPSMT"/>
+        </w:rPr>
+        <w:t>Le bail doit être conforme à la présente convention. Une copie de la convention est tenue en permanence à la disposition des locataires et de leurs associations qui peuvent en prendre connaissance chez le gardien ou, en l'absence d'un gardien, au siège du bailleur. Cette information est mentionnée à chaque locataire ou affichée de façon très apparente dans les parties communes de l'immeuble.</w:t>
+      </w:r>
+    </w:p>
+    <w:p>
+      <w:pPr>
+        <w:rPr>
+          <w:rFonts w:ascii="TimesNewRomanPSMT" w:hAnsi="TimesNewRomanPSMT" w:cs="TimesNewRomanPSMT"/>
+        </w:rPr>
+      </w:pPr>
+    </w:p>
+    <w:p>
+      <w:r>
+        <w:rPr>
+          <w:rFonts w:ascii="TimesNewRomanPSMT" w:hAnsi="TimesNewRomanPSMT" w:cs="TimesNewRomanPSMT"/>
+        </w:rPr>
+        <w:t>Le bailleur est tenu de remettre à chaque locataire un décompte de surface corrigée ou de surface utile établi d'après le modèle type annexé à l'article D. 353-19 du code de la construction et de l’habitation. Dans l'hypothèse où cette surface serait modifiée, le bailleur est tenu de communiquer au locataire un nouveau décompte dans les deux mois précédant son application.</w:t>
+      </w:r>
+    </w:p>
+    <w:p>
+      <w:pPr>
+        <w:rPr>
+          <w:rFonts w:ascii="TimesNewRomanPSMT" w:hAnsi="TimesNewRomanPSMT" w:cs="TimesNewRomanPSMT"/>
+        </w:rPr>
+      </w:pPr>
+    </w:p>
+    <w:p>
+      <w:pPr>
+        <w:jc w:val="center"/>
+      </w:pPr>
+      <w:r>
+        <w:rPr>
+          <w:rFonts w:ascii="TimesNewRomanPSMT" w:hAnsi="TimesNewRomanPSMT" w:cs="TimesNewRomanPSMT"/>
+        </w:rPr>
+        <w:t>Article 12.</w:t>
+      </w:r>
+    </w:p>
+    <w:p>
+      <w:pPr>
+        <w:jc w:val="left"/>
+        <w:rPr>
+          <w:rFonts w:ascii="TimesNewRomanPSMT" w:hAnsi="TimesNewRomanPSMT" w:cs="TimesNewRomanPSMT"/>
+        </w:rPr>
+      </w:pPr>
+    </w:p>
+    <w:p>
+      <w:pPr>
+        <w:jc w:val="center"/>
+      </w:pPr>
+      <w:r>
+        <w:rPr>
+          <w:rFonts w:ascii="TimesNewRomanPSMT" w:hAnsi="TimesNewRomanPSMT" w:cs="TimesNewRomanPSMT"/>
+          <w:i/>
+          <w:iCs/>
+        </w:rPr>
+        <w:t>Travaux.</w:t>
+      </w:r>
+    </w:p>
+    <w:p>
+      <w:pPr>
+        <w:jc w:val="left"/>
+        <w:rPr>
+          <w:rFonts w:ascii="TimesNewRomanPSMT" w:hAnsi="TimesNewRomanPSMT" w:cs="TimesNewRomanPSMT"/>
+        </w:rPr>
+      </w:pPr>
+    </w:p>
+    <w:p>
+      <w:r>
+        <w:rPr>
+          <w:rFonts w:ascii="TimesNewRomanPSMT" w:hAnsi="TimesNewRomanPSMT" w:cs="TimesNewRomanPSMT"/>
+        </w:rPr>
+        <w:t>Lorsque l'exécution des travaux nécessite l'évacuation temporaire des lieux, l'organisme bailleur doit mettre provisoirement à la disposition du locataire un logement en bon état d'habitation remplissant des conditions d'hygiène normales, correspondant à ses besoins personnels ou familiaux et, le cas échéant, professionnels, ainsi qu'à ses possibilités. Il doit en outre être situé :</w:t>
+      </w:r>
+    </w:p>
+    <w:p>
+      <w:r>
+        <w:rPr>
+          <w:rFonts w:ascii="TimesNewRomanPSMT" w:hAnsi="TimesNewRomanPSMT" w:cs="TimesNewRomanPSMT"/>
+        </w:rPr>
+        <w:t>- dans le même arrondissement ou les arrondissements limitrophes ou les communes limitrophes de l'arrondissement où se trouve le local, objet de la reprise, si celui-ci est situé dans une commune divisée en arrondissements ;</w:t>
+      </w:r>
+    </w:p>
+    <w:p>
+      <w:pPr>
+        <w:rPr>
+          <w:rFonts w:ascii="TimesNewRomanPSMT" w:hAnsi="TimesNewRomanPSMT" w:cs="TimesNewRomanPSMT"/>
+        </w:rPr>
+      </w:pPr>
+    </w:p>
+    <w:p>
+      <w:r>
+        <w:rPr>
+          <w:rFonts w:ascii="TimesNewRomanPSMT" w:hAnsi="TimesNewRomanPSMT" w:cs="TimesNewRomanPSMT"/>
+        </w:rPr>
+        <w:t>- dans le même canton ou dans les cantons limitrophes de ce canton inclus dans la même commune ou dans les communes limitrophes de ce canton, si la commune est divisée en cantons ;</w:t>
+      </w:r>
+    </w:p>
+    <w:p>
+      <w:pPr>
+        <w:rPr>
+          <w:rFonts w:ascii="TimesNewRomanPSMT" w:hAnsi="TimesNewRomanPSMT" w:cs="TimesNewRomanPSMT"/>
+        </w:rPr>
+      </w:pPr>
+    </w:p>
+    <w:p>
+      <w:r>
+        <w:rPr>
+          <w:rFonts w:ascii="TimesNewRomanPSMT" w:hAnsi="TimesNewRomanPSMT" w:cs="TimesNewRomanPSMT"/>
+        </w:rPr>
+        <w:t>- dans les autres cas, sur le territoire de la même commune ou d'une commune limitrophe, sans pouvoir être éloigné de plus de cinq kilomètres.</w:t>
+      </w:r>
+    </w:p>
+    <w:p>
+      <w:pPr>
+        <w:jc w:val="left"/>
+        <w:rPr>
+          <w:rFonts w:ascii="TimesNewRomanPSMT" w:hAnsi="TimesNewRomanPSMT" w:cs="TimesNewRomanPSMT"/>
+        </w:rPr>
+      </w:pPr>
+    </w:p>
+    <w:p>
+      <w:pPr>
+        <w:jc w:val="center"/>
+      </w:pPr>
+      <w:r>
+        <w:rPr>
+          <w:rFonts w:ascii="TimesNewRomanPSMT" w:hAnsi="TimesNewRomanPSMT" w:cs="TimesNewRomanPSMT"/>
+        </w:rPr>
+        <w:t>Article 13.</w:t>
+      </w:r>
+    </w:p>
+    <w:p>
+      <w:pPr>
+        <w:jc w:val="left"/>
+        <w:rPr>
+          <w:rFonts w:ascii="TimesNewRomanPSMT" w:hAnsi="TimesNewRomanPSMT" w:cs="TimesNewRomanPSMT"/>
+        </w:rPr>
+      </w:pPr>
+    </w:p>
+    <w:p>
+      <w:pPr>
+        <w:jc w:val="center"/>
+      </w:pPr>
+      <w:r>
+        <w:rPr>
+          <w:rFonts w:ascii="TimesNewRomanPSMT" w:hAnsi="TimesNewRomanPSMT" w:cs="TimesNewRomanPSMT"/>
+          <w:i/>
+          <w:iCs/>
+        </w:rPr>
+        <w:t>Information des locataires en cas de changement de propriétaire.</w:t>
+      </w:r>
+    </w:p>
+    <w:p>
+      <w:pPr>
+        <w:jc w:val="left"/>
+        <w:rPr>
+          <w:rFonts w:ascii="TimesNewRomanPSMT" w:hAnsi="TimesNewRomanPSMT" w:cs="TimesNewRomanPSMT"/>
+        </w:rPr>
+      </w:pPr>
+    </w:p>
+    <w:p>
+      <w:r>
+        <w:rPr>
+          <w:rFonts w:ascii="TimesNewRomanPSMT" w:hAnsi="TimesNewRomanPSMT" w:cs="TimesNewRomanPSMT"/>
+        </w:rPr>
+        <w:t>En cas de mutation à titre gratuit ou onéreux, et en vue de l'information du préfet ou, le cas échéant, du président de l'établissement public de coopération intercommunale, du conseil départemental, de la métropole de Lyon ou du conseil exécutif de Corse, partie à la présente convention, des locataires et des organismes liquidateurs de l'APL, le ou les nouveaux propriétaires leur font connaître leur identification dans les conditions conformes soit à l'article 5, soit à l'article 6 du décret n° 55-22 du</w:t>
+      </w:r>
+    </w:p>
+    <w:p>
+      <w:r>
+        <w:rPr>
+          <w:rFonts w:ascii="TimesNewRomanPSMT" w:hAnsi="TimesNewRomanPSMT" w:cs="TimesNewRomanPSMT"/>
+        </w:rPr>
+        <w:t>4 janvier 1955 modifié, par acte extrajudiciaire, lettre recommandée avec demande d'avis de réception ou remise contre décharge dans un délai d'un mois à compter de ladite mutation.</w:t>
+      </w:r>
+    </w:p>
+    <w:p>
+      <w:pPr>
+        <w:jc w:val="left"/>
+        <w:rPr>
+          <w:rFonts w:ascii="TimesNewRomanPSMT" w:hAnsi="TimesNewRomanPSMT" w:cs="TimesNewRomanPSMT"/>
+        </w:rPr>
+      </w:pPr>
+    </w:p>
+    <w:p>
+      <w:pPr>
+        <w:jc w:val="center"/>
+      </w:pPr>
+      <w:r>
+        <w:rPr>
+          <w:rFonts w:ascii="TimesNewRomanPSMT" w:hAnsi="TimesNewRomanPSMT" w:cs="TimesNewRomanPSMT"/>
+        </w:rPr>
+        <w:t>Article 14.</w:t>
+      </w:r>
+    </w:p>
+    <w:p>
+      <w:pPr>
+        <w:jc w:val="left"/>
+        <w:rPr>
+          <w:rFonts w:ascii="TimesNewRomanPSMT" w:hAnsi="TimesNewRomanPSMT" w:cs="TimesNewRomanPSMT"/>
+        </w:rPr>
+      </w:pPr>
+    </w:p>
+    <w:p>
+      <w:pPr>
+        <w:jc w:val="center"/>
+      </w:pPr>
+      <w:r>
+        <w:rPr>
+          <w:rFonts w:ascii="TimesNewRomanPSMT" w:hAnsi="TimesNewRomanPSMT" w:cs="TimesNewRomanPSMT"/>
+          <w:i/>
+          <w:iCs/>
+        </w:rPr>
+        <w:t>Information des locataires en cas de modification ou de résiliation de la convention.</w:t>
+      </w:r>
+    </w:p>
+    <w:p>
+      <w:pPr>
+        <w:jc w:val="left"/>
+        <w:rPr>
+          <w:rFonts w:ascii="TimesNewRomanPSMT" w:hAnsi="TimesNewRomanPSMT" w:cs="TimesNewRomanPSMT"/>
+        </w:rPr>
+      </w:pPr>
+    </w:p>
+    <w:p>
+      <w:r>
+        <w:rPr>
+          <w:rFonts w:ascii="TimesNewRomanPSMT" w:hAnsi="TimesNewRomanPSMT" w:cs="TimesNewRomanPSMT"/>
+        </w:rPr>
+        <w:t>Le bailleur informe les locataires de toute modification apportée à la convention ayant des incidences sur leurs relations contractuelles.</w:t>
+      </w:r>
+    </w:p>
+    <w:p>
+      <w:pPr>
+        <w:rPr>
+          <w:rFonts w:ascii="TimesNewRomanPSMT" w:hAnsi="TimesNewRomanPSMT" w:cs="TimesNewRomanPSMT"/>
+        </w:rPr>
+      </w:pPr>
+    </w:p>
+    <w:p>
+      <w:r>
+        <w:rPr>
+          <w:rFonts w:ascii="TimesNewRomanPSMT" w:hAnsi="TimesNewRomanPSMT" w:cs="TimesNewRomanPSMT"/>
+        </w:rPr>
+        <w:t>Quelle qu'en soit la cause, le bailleur informe le locataire de la date prévue pour l'expiration de la convention. En cas de résiliation de la convention aux torts du bailleur, il porte à la connaissance des locataires la teneur de l'article L. 353-6 du code de la construction et de l'habitation.</w:t>
+      </w:r>
+    </w:p>
+    <w:p>
+      <w:pPr>
+        <w:jc w:val="left"/>
+        <w:rPr>
+          <w:rFonts w:ascii="TimesNewRomanPSMT" w:hAnsi="TimesNewRomanPSMT" w:cs="TimesNewRomanPSMT"/>
+        </w:rPr>
+      </w:pPr>
+    </w:p>
+    <w:p>
+      <w:pPr>
+        <w:jc w:val="center"/>
+      </w:pPr>
+      <w:r>
+        <w:rPr>
+          <w:rFonts w:ascii="TimesNewRomanPSMT" w:hAnsi="TimesNewRomanPSMT" w:cs="TimesNewRomanPSMT"/>
+        </w:rPr>
+        <w:t>Article 15.</w:t>
+      </w:r>
+    </w:p>
+    <w:p>
+      <w:pPr>
+        <w:jc w:val="left"/>
+        <w:rPr>
+          <w:rFonts w:ascii="TimesNewRomanPSMT" w:hAnsi="TimesNewRomanPSMT" w:cs="TimesNewRomanPSMT"/>
+        </w:rPr>
+      </w:pPr>
+    </w:p>
+    <w:p>
+      <w:pPr>
+        <w:jc w:val="center"/>
+      </w:pPr>
+      <w:r>
+        <w:rPr>
+          <w:rFonts w:ascii="TimesNewRomanPSMT" w:hAnsi="TimesNewRomanPSMT" w:cs="TimesNewRomanPSMT"/>
+          <w:i/>
+          <w:iCs/>
+        </w:rPr>
+        <w:t>Maintien dans les lieux et congé donné par le locataire.</w:t>
+      </w:r>
+    </w:p>
+    <w:p>
+      <w:pPr>
+        <w:jc w:val="left"/>
+        <w:rPr>
+          <w:rFonts w:ascii="TimesNewRomanPSMT" w:hAnsi="TimesNewRomanPSMT" w:cs="TimesNewRomanPSMT"/>
+        </w:rPr>
+      </w:pPr>
+    </w:p>
+    <w:p>
+      <w:r>
+        <w:rPr>
+          <w:rFonts w:ascii="TimesNewRomanPSMT" w:hAnsi="TimesNewRomanPSMT" w:cs="TimesNewRomanPSMT"/>
+        </w:rPr>
+        <w:t xml:space="preserve">Pendant la durée de la convention, le locataire bénéficie du droit au maintien dans les lieux dans les conditions de l'article L. 353-15 du code de la construction et de l’habitation, dans la mesure où il se conforme aux obligations de l'article 7 de la loi du 6 juillet 1989 précitée, sauf dénonciation expresse du locataire dans les conditions </w:t>
+      </w:r>
       <w:proofErr w:type="gramStart"/>
       <w:r>
         <w:rPr>
           <w:rFonts w:ascii="TimesNewRomanPSMT" w:hAnsi="TimesNewRomanPSMT" w:cs="TimesNewRomanPSMT"/>
         </w:rPr>
-        <w:t>inférieures</w:t>
+        <w:t>des treizième</w:t>
       </w:r>
       <w:proofErr w:type="gramEnd"/>
       <w:r>
         <w:rPr>
           <w:rFonts w:ascii="TimesNewRomanPSMT" w:hAnsi="TimesNewRomanPSMT" w:cs="TimesNewRomanPSMT"/>
         </w:rPr>
-        <w:t xml:space="preserve"> aux plafonds prévus à l'article D. 331-12 précité pour l'attribution des logements sociaux se verront appliquer, à partir de la réception par l'organisme des justificatifs et au plus tard le quatrième mois suivant la date de signature de la convention ou la date d'achèvement des travaux si celle-ci en prévoit, un nouveau loyer dans la limite du loyer maximum fixé au document prévu par l'article 1er de la présente convention. Avant l'application de ce nouveau loyer, le loyer maximum est celui mentionné à l'article 9 bis de la présente convention.</w:t>
-      </w:r>
-    </w:p>
-    <w:p>
-      <w:pPr>
-        <w:rPr>
-          <w:rFonts w:ascii="TimesNewRomanPSMT" w:hAnsi="TimesNewRomanPSMT" w:cs="TimesNewRomanPSMT"/>
-        </w:rPr>
-      </w:pPr>
-    </w:p>
-    <w:p>
-      <w:r>
-        <w:rPr>
-          <w:rFonts w:ascii="TimesNewRomanPSMT" w:hAnsi="TimesNewRomanPSMT" w:cs="TimesNewRomanPSMT"/>
-        </w:rPr>
-        <w:t>Le locataire ou occupant de bonne foi peut également présenter ces justificatifs à tout moment et bénéficier de la même mesure dès le mois qui suit la présentation de ces justificatifs.</w:t>
-      </w:r>
-    </w:p>
-    <w:p>
-      <w:pPr>
-        <w:rPr>
-          <w:rFonts w:ascii="TimesNewRomanPSMT" w:hAnsi="TimesNewRomanPSMT" w:cs="TimesNewRomanPSMT"/>
-        </w:rPr>
-      </w:pPr>
-    </w:p>
-    <w:p>
-      <w:r>
-        <w:rPr>
-          <w:rFonts w:ascii="TimesNewRomanPSMT" w:hAnsi="TimesNewRomanPSMT" w:cs="TimesNewRomanPSMT"/>
-        </w:rPr>
-        <w:t>Le loyer pratiqué applicable à chaque logement occupé par un locataire ou un occupant de bonne foi dont les ressources excèdent les plafonds de ressources prévus à l'article D. 331-12 précité pour l'attribution des logements sociaux au moment de l'acquisition ou qui n'a pas fourni d'informations sur le niveau de ses ressources ne peut excéder le loyer maximum fixé à l'article 9 bis de la présente convention. Il peut être révisé chaque année le 1er janvier dans les conditions prévues à l’article L. 353-9-3 précité.</w:t>
+        <w:t xml:space="preserve"> à vingt-deuxième alinéas du I de l'article 15 de la loi du 6 juillet 1989 précitée.</w:t>
+      </w:r>
+    </w:p>
+    <w:p>
+      <w:pPr>
+        <w:rPr>
+          <w:rFonts w:ascii="TimesNewRomanPSMT" w:hAnsi="TimesNewRomanPSMT" w:cs="TimesNewRomanPSMT"/>
+        </w:rPr>
+      </w:pPr>
+    </w:p>
+    <w:p>
+      <w:r>
+        <w:rPr>
+          <w:rFonts w:ascii="TimesNewRomanPSMT" w:hAnsi="TimesNewRomanPSMT" w:cs="TimesNewRomanPSMT"/>
+        </w:rPr>
+        <w:t>Le locataire peut donner congé à tout moment. Il est redevable du loyer et des charges pendant la durée effective du délai de préavis, de jour à jour, sauf si le logement se trouve occupé avant la fin du préavis par un autre locataire en accord avec le bailleur.</w:t>
+      </w:r>
+    </w:p>
+    <w:p>
+      <w:pPr>
+        <w:jc w:val="center"/>
+        <w:rPr>
+          <w:rFonts w:ascii="TimesNewRomanPSMT" w:hAnsi="TimesNewRomanPSMT" w:cs="TimesNewRomanPSMT"/>
+        </w:rPr>
+      </w:pPr>
+    </w:p>
+    <w:p>
+      <w:pPr>
+        <w:jc w:val="center"/>
+      </w:pPr>
+      <w:r>
+        <w:rPr>
+          <w:rFonts w:ascii="TimesNewRomanPSMT" w:hAnsi="TimesNewRomanPSMT" w:cs="TimesNewRomanPSMT"/>
+        </w:rPr>
+        <w:t>Article 16.</w:t>
+      </w:r>
+    </w:p>
+    <w:p>
+      <w:pPr>
+        <w:jc w:val="left"/>
+        <w:rPr>
+          <w:rFonts w:ascii="TimesNewRomanPSMT" w:hAnsi="TimesNewRomanPSMT" w:cs="TimesNewRomanPSMT"/>
+        </w:rPr>
+      </w:pPr>
+    </w:p>
+    <w:p>
+      <w:pPr>
+        <w:jc w:val="center"/>
+      </w:pPr>
+      <w:r>
+        <w:rPr>
+          <w:rFonts w:ascii="TimesNewRomanPSMT" w:hAnsi="TimesNewRomanPSMT" w:cs="TimesNewRomanPSMT"/>
+          <w:i/>
+          <w:iCs/>
+        </w:rPr>
+        <w:t>Modalités du paiement du loyer.</w:t>
+      </w:r>
+    </w:p>
+    <w:p>
+      <w:pPr>
+        <w:jc w:val="left"/>
+        <w:rPr>
+          <w:rFonts w:ascii="TimesNewRomanPSMT" w:hAnsi="TimesNewRomanPSMT" w:cs="TimesNewRomanPSMT"/>
+        </w:rPr>
+      </w:pPr>
+    </w:p>
+    <w:p>
+      <w:r>
+        <w:rPr>
+          <w:rFonts w:ascii="TimesNewRomanPSMT" w:hAnsi="TimesNewRomanPSMT" w:cs="TimesNewRomanPSMT"/>
+        </w:rPr>
+        <w:t>Le loyer est payé mensuellement à terme échu.</w:t>
+      </w:r>
+    </w:p>
+    <w:p>
+      <w:pPr>
+        <w:rPr>
+          <w:rFonts w:ascii="TimesNewRomanPSMT" w:hAnsi="TimesNewRomanPSMT" w:cs="TimesNewRomanPSMT"/>
+        </w:rPr>
+      </w:pPr>
+    </w:p>
+    <w:p>
+      <w:r>
+        <w:rPr>
+          <w:rFonts w:ascii="TimesNewRomanPSMT" w:hAnsi="TimesNewRomanPSMT" w:cs="TimesNewRomanPSMT"/>
+        </w:rPr>
+        <w:t>Le bailleur indique sur la quittance le montant du loyer principal, du ou des loyers accessoires, du loyer maximum, des charges locatives et, le cas échéant, le montant de l'APL, de la réduction de loyer de solidarité et de la contribution pour le partage des économies de charges.</w:t>
+      </w:r>
+    </w:p>
+    <w:p>
+      <w:pPr>
+        <w:rPr>
+          <w:rFonts w:ascii="TimesNewRomanPSMT" w:hAnsi="TimesNewRomanPSMT" w:cs="TimesNewRomanPSMT"/>
+        </w:rPr>
+      </w:pPr>
+    </w:p>
+    <w:p>
+      <w:r>
+        <w:rPr>
+          <w:rFonts w:ascii="TimesNewRomanPSMT" w:hAnsi="TimesNewRomanPSMT" w:cs="TimesNewRomanPSMT"/>
+        </w:rPr>
+        <w:t>En application de l'article L. 832-2 du code de la construction et de l'habitation, pour chaque appel de loyer, le bailleur déduit s'il y a lieu le montant de l'APL qu'il perçoit pour le compte du locataire du montant du loyer et des dépenses accessoires de logement.</w:t>
+      </w:r>
+    </w:p>
+    <w:p>
+      <w:pPr>
+        <w:rPr>
+          <w:rFonts w:ascii="TimesNewRomanPSMT" w:hAnsi="TimesNewRomanPSMT" w:cs="TimesNewRomanPSMT"/>
+        </w:rPr>
+      </w:pPr>
+    </w:p>
+    <w:p>
+      <w:r>
+        <w:rPr>
+          <w:rFonts w:ascii="TimesNewRomanPSMT" w:hAnsi="TimesNewRomanPSMT" w:cs="TimesNewRomanPSMT"/>
+        </w:rPr>
+        <w:t>Lorsque l'organisme liquidateur de l'APL verse au bailleur des rappels d'aide personnalisée pour le compte de locataires, le bailleur affecte ces sommes au compte de ces derniers. Si après affectation il en résulte un surplus, le bailleur le reverse au locataire dans le délai d'un mois.</w:t>
+      </w:r>
+    </w:p>
+    <w:p>
+      <w:pPr>
+        <w:rPr>
+          <w:rFonts w:ascii="TimesNewRomanPSMT" w:hAnsi="TimesNewRomanPSMT" w:cs="TimesNewRomanPSMT"/>
+        </w:rPr>
+      </w:pPr>
+    </w:p>
+    <w:p>
+      <w:r>
+        <w:rPr>
+          <w:rFonts w:ascii="TimesNewRomanPSMT" w:hAnsi="TimesNewRomanPSMT" w:cs="TimesNewRomanPSMT"/>
+        </w:rPr>
+        <w:t>En cas de retard du locataire dans le paiement du loyer et des charges locatives, le bailleur doit prendre toutes dispositions en vue de recouvrer sa créance.</w:t>
+      </w:r>
+    </w:p>
+    <w:p>
+      <w:pPr>
+        <w:rPr>
+          <w:rFonts w:ascii="TimesNewRomanPSMT" w:hAnsi="TimesNewRomanPSMT" w:cs="TimesNewRomanPSMT"/>
+        </w:rPr>
+      </w:pPr>
+    </w:p>
+    <w:p>
+      <w:r>
+        <w:rPr>
+          <w:rFonts w:ascii="TimesNewRomanPSMT" w:hAnsi="TimesNewRomanPSMT" w:cs="TimesNewRomanPSMT"/>
+        </w:rPr>
+        <w:t>En cas d'impayé constitué au sens de l'article R. 824-1 du code de la construction et de l’habitation, et lorsque l'APL est versée en tiers payant, le bailleur doit informer l’organisme payeur de la situation du locataire dans un délai de deux mois après la constitution de l’impayé.</w:t>
+      </w:r>
+    </w:p>
+    <w:p>
+      <w:pPr>
+        <w:jc w:val="left"/>
+        <w:rPr>
+          <w:rFonts w:ascii="TimesNewRomanPSMT" w:hAnsi="TimesNewRomanPSMT" w:cs="TimesNewRomanPSMT"/>
+        </w:rPr>
+      </w:pPr>
+    </w:p>
+    <w:p>
+      <w:pPr>
+        <w:jc w:val="center"/>
+      </w:pPr>
+      <w:r>
+        <w:rPr>
+          <w:rFonts w:ascii="TimesNewRomanPSMT" w:hAnsi="TimesNewRomanPSMT" w:cs="TimesNewRomanPSMT"/>
+        </w:rPr>
+        <w:t>Article 17.</w:t>
+      </w:r>
+    </w:p>
+    <w:p>
+      <w:pPr>
+        <w:jc w:val="left"/>
+        <w:rPr>
+          <w:rFonts w:ascii="TimesNewRomanPSMT" w:hAnsi="TimesNewRomanPSMT" w:cs="TimesNewRomanPSMT"/>
+        </w:rPr>
+      </w:pPr>
+    </w:p>
+    <w:p>
+      <w:pPr>
+        <w:jc w:val="center"/>
+      </w:pPr>
+      <w:r>
+        <w:rPr>
+          <w:rFonts w:ascii="TimesNewRomanPSMT" w:hAnsi="TimesNewRomanPSMT" w:cs="TimesNewRomanPSMT"/>
+          <w:i/>
+          <w:iCs/>
+        </w:rPr>
+        <w:t>Dépôt de garantie.</w:t>
+      </w:r>
+    </w:p>
+    <w:p>
+      <w:pPr>
+        <w:jc w:val="left"/>
+        <w:rPr>
+          <w:rFonts w:ascii="TimesNewRomanPSMT" w:hAnsi="TimesNewRomanPSMT" w:cs="TimesNewRomanPSMT"/>
+        </w:rPr>
+      </w:pPr>
+    </w:p>
+    <w:p>
+      <w:r>
+        <w:rPr>
+          <w:rFonts w:ascii="TimesNewRomanPSMT" w:hAnsi="TimesNewRomanPSMT" w:cs="TimesNewRomanPSMT"/>
+        </w:rPr>
+        <w:t>Le dépôt de garantie stipulé le cas échéant par le contrat de location pour garantir l'exécution de ses obligations locatives par le locataire ne peut être supérieur à un mois de loyer en principal.</w:t>
       </w:r>
     </w:p>
     <w:p>
@@ -2872,7 +3523,7 @@
           <w:rFonts w:ascii="TimesNewRomanPS-BoldMT" w:hAnsi="TimesNewRomanPS-BoldMT" w:cs="TimesNewRomanPS-BoldMT"/>
           <w:b/>
         </w:rPr>
-        <w:t>III.-Engagements</w:t>
+        <w:t>IV.-Dispositions</w:t>
       </w:r>
       <w:proofErr w:type="spellEnd"/>
       <w:r>
@@ -2880,7 +3531,7 @@
           <w:rFonts w:ascii="TimesNewRomanPS-BoldMT" w:hAnsi="TimesNewRomanPS-BoldMT" w:cs="TimesNewRomanPS-BoldMT"/>
           <w:b/>
         </w:rPr>
-        <w:t xml:space="preserve"> du bailleur à l'égard des locataires.</w:t>
+        <w:t xml:space="preserve"> spécifiques au statut de résidence universitaire.</w:t>
       </w:r>
     </w:p>
     <w:p>
@@ -2900,617 +3551,6 @@
         <w:rPr>
           <w:rFonts w:ascii="TimesNewRomanPSMT" w:hAnsi="TimesNewRomanPSMT" w:cs="TimesNewRomanPSMT"/>
         </w:rPr>
-        <w:t>Article 11.</w:t>
-      </w:r>
-    </w:p>
-    <w:p>
-      <w:pPr>
-        <w:jc w:val="left"/>
-        <w:rPr>
-          <w:rFonts w:ascii="TimesNewRomanPSMT" w:hAnsi="TimesNewRomanPSMT" w:cs="TimesNewRomanPSMT"/>
-        </w:rPr>
-      </w:pPr>
-    </w:p>
-    <w:p>
-      <w:pPr>
-        <w:jc w:val="center"/>
-      </w:pPr>
-      <w:r>
-        <w:rPr>
-          <w:rFonts w:ascii="TimesNewRomanPSMT" w:hAnsi="TimesNewRomanPSMT" w:cs="TimesNewRomanPSMT"/>
-          <w:i/>
-          <w:iCs/>
-        </w:rPr>
-        <w:t>Établissement d'un bail conforme à la convention.</w:t>
-      </w:r>
-    </w:p>
-    <w:p>
-      <w:pPr>
-        <w:jc w:val="left"/>
-        <w:rPr>
-          <w:rFonts w:ascii="TimesNewRomanPSMT" w:hAnsi="TimesNewRomanPSMT" w:cs="TimesNewRomanPSMT"/>
-        </w:rPr>
-      </w:pPr>
-    </w:p>
-    <w:p>
-      <w:r>
-        <w:rPr>
-          <w:rFonts w:ascii="TimesNewRomanPSMT" w:hAnsi="TimesNewRomanPSMT" w:cs="TimesNewRomanPSMT"/>
-        </w:rPr>
-        <w:t>Le bail doit être conforme à la présente convention. Une copie de la convention est tenue en permanence à la disposition des locataires et de leurs associations qui peuvent en prendre connaissance chez le gardien ou, en l'absence d'un gardien, au siège du bailleur. Cette information est mentionnée à chaque locataire ou affichée de façon très apparente dans les parties communes de l'immeuble.</w:t>
-      </w:r>
-    </w:p>
-    <w:p>
-      <w:pPr>
-        <w:rPr>
-          <w:rFonts w:ascii="TimesNewRomanPSMT" w:hAnsi="TimesNewRomanPSMT" w:cs="TimesNewRomanPSMT"/>
-        </w:rPr>
-      </w:pPr>
-    </w:p>
-    <w:p>
-      <w:r>
-        <w:rPr>
-          <w:rFonts w:ascii="TimesNewRomanPSMT" w:hAnsi="TimesNewRomanPSMT" w:cs="TimesNewRomanPSMT"/>
-        </w:rPr>
-        <w:t>Le bailleur est tenu de remettre à chaque locataire un décompte de surface corrigée ou de surface utile établi d'après le modèle type annexé à l'article D. 353-19 du code de la construction et de l’habitation. Dans l'hypothèse où cette surface serait modifiée, le bailleur est tenu de communiquer au locataire un nouveau décompte dans les deux mois précédant son application.</w:t>
-      </w:r>
-    </w:p>
-    <w:p>
-      <w:pPr>
-        <w:rPr>
-          <w:rFonts w:ascii="TimesNewRomanPSMT" w:hAnsi="TimesNewRomanPSMT" w:cs="TimesNewRomanPSMT"/>
-        </w:rPr>
-      </w:pPr>
-    </w:p>
-    <w:p>
-      <w:pPr>
-        <w:jc w:val="center"/>
-      </w:pPr>
-      <w:r>
-        <w:rPr>
-          <w:rFonts w:ascii="TimesNewRomanPSMT" w:hAnsi="TimesNewRomanPSMT" w:cs="TimesNewRomanPSMT"/>
-        </w:rPr>
-        <w:t>Article 12.</w:t>
-      </w:r>
-    </w:p>
-    <w:p>
-      <w:pPr>
-        <w:jc w:val="left"/>
-        <w:rPr>
-          <w:rFonts w:ascii="TimesNewRomanPSMT" w:hAnsi="TimesNewRomanPSMT" w:cs="TimesNewRomanPSMT"/>
-        </w:rPr>
-      </w:pPr>
-    </w:p>
-    <w:p>
-      <w:pPr>
-        <w:jc w:val="center"/>
-      </w:pPr>
-      <w:r>
-        <w:rPr>
-          <w:rFonts w:ascii="TimesNewRomanPSMT" w:hAnsi="TimesNewRomanPSMT" w:cs="TimesNewRomanPSMT"/>
-          <w:i/>
-          <w:iCs/>
-        </w:rPr>
-        <w:t>Travaux.</w:t>
-      </w:r>
-    </w:p>
-    <w:p>
-      <w:pPr>
-        <w:jc w:val="left"/>
-        <w:rPr>
-          <w:rFonts w:ascii="TimesNewRomanPSMT" w:hAnsi="TimesNewRomanPSMT" w:cs="TimesNewRomanPSMT"/>
-        </w:rPr>
-      </w:pPr>
-    </w:p>
-    <w:p>
-      <w:r>
-        <w:rPr>
-          <w:rFonts w:ascii="TimesNewRomanPSMT" w:hAnsi="TimesNewRomanPSMT" w:cs="TimesNewRomanPSMT"/>
-        </w:rPr>
-        <w:t>Lorsque l'exécution des travaux nécessite l'évacuation temporaire des lieux, l'organisme bailleur doit mettre provisoirement à la disposition du locataire un logement en bon état d'habitation remplissant des conditions d'hygiène normales, correspondant à ses besoins personnels ou familiaux et, le cas échéant, professionnels, ainsi qu'à ses possibilités. Il doit en outre être situé :</w:t>
-      </w:r>
-    </w:p>
-    <w:p>
-      <w:r>
-        <w:rPr>
-          <w:rFonts w:ascii="TimesNewRomanPSMT" w:hAnsi="TimesNewRomanPSMT" w:cs="TimesNewRomanPSMT"/>
-        </w:rPr>
-        <w:t>- dans le même arrondissement ou les arrondissements limitrophes ou les communes limitrophes de l'arrondissement où se trouve le local, objet de la reprise, si celui-ci est situé dans une commune divisée en arrondissements ;</w:t>
-      </w:r>
-    </w:p>
-    <w:p>
-      <w:pPr>
-        <w:rPr>
-          <w:rFonts w:ascii="TimesNewRomanPSMT" w:hAnsi="TimesNewRomanPSMT" w:cs="TimesNewRomanPSMT"/>
-        </w:rPr>
-      </w:pPr>
-    </w:p>
-    <w:p>
-      <w:r>
-        <w:rPr>
-          <w:rFonts w:ascii="TimesNewRomanPSMT" w:hAnsi="TimesNewRomanPSMT" w:cs="TimesNewRomanPSMT"/>
-        </w:rPr>
-        <w:t>- dans le même canton ou dans les cantons limitrophes de ce canton inclus dans la même commune ou dans les communes limitrophes de ce canton, si la commune est divisée en cantons ;</w:t>
-      </w:r>
-    </w:p>
-    <w:p>
-      <w:pPr>
-        <w:rPr>
-          <w:rFonts w:ascii="TimesNewRomanPSMT" w:hAnsi="TimesNewRomanPSMT" w:cs="TimesNewRomanPSMT"/>
-        </w:rPr>
-      </w:pPr>
-    </w:p>
-    <w:p>
-      <w:r>
-        <w:rPr>
-          <w:rFonts w:ascii="TimesNewRomanPSMT" w:hAnsi="TimesNewRomanPSMT" w:cs="TimesNewRomanPSMT"/>
-        </w:rPr>
-        <w:t>- dans les autres cas, sur le territoire de la même commune ou d'une commune limitrophe, sans pouvoir être éloigné de plus de cinq kilomètres.</w:t>
-      </w:r>
-    </w:p>
-    <w:p>
-      <w:pPr>
-        <w:jc w:val="left"/>
-        <w:rPr>
-          <w:rFonts w:ascii="TimesNewRomanPSMT" w:hAnsi="TimesNewRomanPSMT" w:cs="TimesNewRomanPSMT"/>
-        </w:rPr>
-      </w:pPr>
-    </w:p>
-    <w:p>
-      <w:pPr>
-        <w:jc w:val="center"/>
-      </w:pPr>
-      <w:r>
-        <w:rPr>
-          <w:rFonts w:ascii="TimesNewRomanPSMT" w:hAnsi="TimesNewRomanPSMT" w:cs="TimesNewRomanPSMT"/>
-        </w:rPr>
-        <w:t>Article 13.</w:t>
-      </w:r>
-    </w:p>
-    <w:p>
-      <w:pPr>
-        <w:jc w:val="left"/>
-        <w:rPr>
-          <w:rFonts w:ascii="TimesNewRomanPSMT" w:hAnsi="TimesNewRomanPSMT" w:cs="TimesNewRomanPSMT"/>
-        </w:rPr>
-      </w:pPr>
-    </w:p>
-    <w:p>
-      <w:pPr>
-        <w:jc w:val="center"/>
-      </w:pPr>
-      <w:r>
-        <w:rPr>
-          <w:rFonts w:ascii="TimesNewRomanPSMT" w:hAnsi="TimesNewRomanPSMT" w:cs="TimesNewRomanPSMT"/>
-          <w:i/>
-          <w:iCs/>
-        </w:rPr>
-        <w:t>Information des locataires en cas de changement de propriétaire.</w:t>
-      </w:r>
-    </w:p>
-    <w:p>
-      <w:pPr>
-        <w:jc w:val="left"/>
-        <w:rPr>
-          <w:rFonts w:ascii="TimesNewRomanPSMT" w:hAnsi="TimesNewRomanPSMT" w:cs="TimesNewRomanPSMT"/>
-        </w:rPr>
-      </w:pPr>
-    </w:p>
-    <w:p>
-      <w:r>
-        <w:rPr>
-          <w:rFonts w:ascii="TimesNewRomanPSMT" w:hAnsi="TimesNewRomanPSMT" w:cs="TimesNewRomanPSMT"/>
-        </w:rPr>
-        <w:t>En cas de mutation à titre gratuit ou onéreux, et en vue de l'information du préfet ou, le cas échéant, du président de l'établissement public de coopération intercommunale, du conseil départemental, de la métropole de Lyon ou du conseil exécutif de Corse, partie à la présente convention, des locataires et des organismes liquidateurs de l'APL, le ou les nouveaux propriétaires leur font connaître leur identification dans les conditions conformes soit à l'article 5, soit à l'article 6 du décret n° 55-22 du</w:t>
-      </w:r>
-    </w:p>
-    <w:p>
-      <w:r>
-        <w:rPr>
-          <w:rFonts w:ascii="TimesNewRomanPSMT" w:hAnsi="TimesNewRomanPSMT" w:cs="TimesNewRomanPSMT"/>
-        </w:rPr>
-        <w:t>4 janvier 1955 modifié, par acte extrajudiciaire, lettre recommandée avec demande d'avis de réception ou remise contre décharge dans un délai d'un mois à compter de ladite mutation.</w:t>
-      </w:r>
-    </w:p>
-    <w:p>
-      <w:pPr>
-        <w:jc w:val="left"/>
-        <w:rPr>
-          <w:rFonts w:ascii="TimesNewRomanPSMT" w:hAnsi="TimesNewRomanPSMT" w:cs="TimesNewRomanPSMT"/>
-        </w:rPr>
-      </w:pPr>
-    </w:p>
-    <w:p>
-      <w:pPr>
-        <w:jc w:val="center"/>
-      </w:pPr>
-      <w:r>
-        <w:rPr>
-          <w:rFonts w:ascii="TimesNewRomanPSMT" w:hAnsi="TimesNewRomanPSMT" w:cs="TimesNewRomanPSMT"/>
-        </w:rPr>
-        <w:t>Article 14.</w:t>
-      </w:r>
-    </w:p>
-    <w:p>
-      <w:pPr>
-        <w:jc w:val="left"/>
-        <w:rPr>
-          <w:rFonts w:ascii="TimesNewRomanPSMT" w:hAnsi="TimesNewRomanPSMT" w:cs="TimesNewRomanPSMT"/>
-        </w:rPr>
-      </w:pPr>
-    </w:p>
-    <w:p>
-      <w:pPr>
-        <w:jc w:val="center"/>
-      </w:pPr>
-      <w:r>
-        <w:rPr>
-          <w:rFonts w:ascii="TimesNewRomanPSMT" w:hAnsi="TimesNewRomanPSMT" w:cs="TimesNewRomanPSMT"/>
-          <w:i/>
-          <w:iCs/>
-        </w:rPr>
-        <w:t>Information des locataires en cas de modification ou de résiliation de la convention.</w:t>
-      </w:r>
-    </w:p>
-    <w:p>
-      <w:pPr>
-        <w:jc w:val="left"/>
-        <w:rPr>
-          <w:rFonts w:ascii="TimesNewRomanPSMT" w:hAnsi="TimesNewRomanPSMT" w:cs="TimesNewRomanPSMT"/>
-        </w:rPr>
-      </w:pPr>
-    </w:p>
-    <w:p>
-      <w:r>
-        <w:rPr>
-          <w:rFonts w:ascii="TimesNewRomanPSMT" w:hAnsi="TimesNewRomanPSMT" w:cs="TimesNewRomanPSMT"/>
-        </w:rPr>
-        <w:t>Le bailleur informe les locataires de toute modification apportée à la convention ayant des incidences sur leurs relations contractuelles.</w:t>
-      </w:r>
-    </w:p>
-    <w:p>
-      <w:pPr>
-        <w:rPr>
-          <w:rFonts w:ascii="TimesNewRomanPSMT" w:hAnsi="TimesNewRomanPSMT" w:cs="TimesNewRomanPSMT"/>
-        </w:rPr>
-      </w:pPr>
-    </w:p>
-    <w:p>
-      <w:r>
-        <w:rPr>
-          <w:rFonts w:ascii="TimesNewRomanPSMT" w:hAnsi="TimesNewRomanPSMT" w:cs="TimesNewRomanPSMT"/>
-        </w:rPr>
-        <w:t>Quelle qu'en soit la cause, le bailleur informe le locataire de la date prévue pour l'expiration de la convention. En cas de résiliation de la convention aux torts du bailleur, il porte à la connaissance des locataires la teneur de l'article L. 353-6 du code de la construction et de l'habitation.</w:t>
-      </w:r>
-    </w:p>
-    <w:p>
-      <w:pPr>
-        <w:jc w:val="left"/>
-        <w:rPr>
-          <w:rFonts w:ascii="TimesNewRomanPSMT" w:hAnsi="TimesNewRomanPSMT" w:cs="TimesNewRomanPSMT"/>
-        </w:rPr>
-      </w:pPr>
-    </w:p>
-    <w:p>
-      <w:pPr>
-        <w:jc w:val="center"/>
-      </w:pPr>
-      <w:r>
-        <w:rPr>
-          <w:rFonts w:ascii="TimesNewRomanPSMT" w:hAnsi="TimesNewRomanPSMT" w:cs="TimesNewRomanPSMT"/>
-        </w:rPr>
-        <w:t>Article 15.</w:t>
-      </w:r>
-    </w:p>
-    <w:p>
-      <w:pPr>
-        <w:jc w:val="left"/>
-        <w:rPr>
-          <w:rFonts w:ascii="TimesNewRomanPSMT" w:hAnsi="TimesNewRomanPSMT" w:cs="TimesNewRomanPSMT"/>
-        </w:rPr>
-      </w:pPr>
-    </w:p>
-    <w:p>
-      <w:pPr>
-        <w:jc w:val="center"/>
-      </w:pPr>
-      <w:r>
-        <w:rPr>
-          <w:rFonts w:ascii="TimesNewRomanPSMT" w:hAnsi="TimesNewRomanPSMT" w:cs="TimesNewRomanPSMT"/>
-          <w:i/>
-          <w:iCs/>
-        </w:rPr>
-        <w:t>Maintien dans les lieux et congé donné par le locataire.</w:t>
-      </w:r>
-    </w:p>
-    <w:p>
-      <w:pPr>
-        <w:jc w:val="left"/>
-        <w:rPr>
-          <w:rFonts w:ascii="TimesNewRomanPSMT" w:hAnsi="TimesNewRomanPSMT" w:cs="TimesNewRomanPSMT"/>
-        </w:rPr>
-      </w:pPr>
-    </w:p>
-    <w:p>
-      <w:r>
-        <w:rPr>
-          <w:rFonts w:ascii="TimesNewRomanPSMT" w:hAnsi="TimesNewRomanPSMT" w:cs="TimesNewRomanPSMT"/>
-        </w:rPr>
-        <w:lastRenderedPageBreak/>
-        <w:t xml:space="preserve">Pendant la durée de la convention, le locataire bénéficie du droit au maintien dans les lieux dans les conditions de l'article L. 353-15 du code de la construction et de l’habitation, dans la mesure où il se conforme aux obligations de l'article 7 de la loi du 6 juillet 1989 précitée, sauf dénonciation expresse du locataire dans les conditions </w:t>
-      </w:r>
-      <w:proofErr w:type="gramStart"/>
-      <w:r>
-        <w:rPr>
-          <w:rFonts w:ascii="TimesNewRomanPSMT" w:hAnsi="TimesNewRomanPSMT" w:cs="TimesNewRomanPSMT"/>
-        </w:rPr>
-        <w:t>des treizième</w:t>
-      </w:r>
-      <w:proofErr w:type="gramEnd"/>
-      <w:r>
-        <w:rPr>
-          <w:rFonts w:ascii="TimesNewRomanPSMT" w:hAnsi="TimesNewRomanPSMT" w:cs="TimesNewRomanPSMT"/>
-        </w:rPr>
-        <w:t xml:space="preserve"> à vingt-deuxième alinéas du I de l'article 15 de la loi du 6 juillet 1989 précitée.</w:t>
-      </w:r>
-    </w:p>
-    <w:p>
-      <w:pPr>
-        <w:rPr>
-          <w:rFonts w:ascii="TimesNewRomanPSMT" w:hAnsi="TimesNewRomanPSMT" w:cs="TimesNewRomanPSMT"/>
-        </w:rPr>
-      </w:pPr>
-    </w:p>
-    <w:p>
-      <w:r>
-        <w:rPr>
-          <w:rFonts w:ascii="TimesNewRomanPSMT" w:hAnsi="TimesNewRomanPSMT" w:cs="TimesNewRomanPSMT"/>
-        </w:rPr>
-        <w:t>Le locataire peut donner congé à tout moment. Il est redevable du loyer et des charges pendant la durée effective du délai de préavis, de jour à jour, sauf si le logement se trouve occupé avant la fin du préavis par un autre locataire en accord avec le bailleur.</w:t>
-      </w:r>
-    </w:p>
-    <w:p>
-      <w:pPr>
-        <w:jc w:val="center"/>
-        <w:rPr>
-          <w:rFonts w:ascii="TimesNewRomanPSMT" w:hAnsi="TimesNewRomanPSMT" w:cs="TimesNewRomanPSMT"/>
-        </w:rPr>
-      </w:pPr>
-    </w:p>
-    <w:p>
-      <w:pPr>
-        <w:jc w:val="center"/>
-      </w:pPr>
-      <w:r>
-        <w:rPr>
-          <w:rFonts w:ascii="TimesNewRomanPSMT" w:hAnsi="TimesNewRomanPSMT" w:cs="TimesNewRomanPSMT"/>
-        </w:rPr>
-        <w:t>Article 16.</w:t>
-      </w:r>
-    </w:p>
-    <w:p>
-      <w:pPr>
-        <w:jc w:val="left"/>
-        <w:rPr>
-          <w:rFonts w:ascii="TimesNewRomanPSMT" w:hAnsi="TimesNewRomanPSMT" w:cs="TimesNewRomanPSMT"/>
-        </w:rPr>
-      </w:pPr>
-    </w:p>
-    <w:p>
-      <w:pPr>
-        <w:jc w:val="center"/>
-      </w:pPr>
-      <w:r>
-        <w:rPr>
-          <w:rFonts w:ascii="TimesNewRomanPSMT" w:hAnsi="TimesNewRomanPSMT" w:cs="TimesNewRomanPSMT"/>
-          <w:i/>
-          <w:iCs/>
-        </w:rPr>
-        <w:t>Modalités du paiement du loyer.</w:t>
-      </w:r>
-    </w:p>
-    <w:p>
-      <w:pPr>
-        <w:jc w:val="left"/>
-        <w:rPr>
-          <w:rFonts w:ascii="TimesNewRomanPSMT" w:hAnsi="TimesNewRomanPSMT" w:cs="TimesNewRomanPSMT"/>
-        </w:rPr>
-      </w:pPr>
-    </w:p>
-    <w:p>
-      <w:r>
-        <w:rPr>
-          <w:rFonts w:ascii="TimesNewRomanPSMT" w:hAnsi="TimesNewRomanPSMT" w:cs="TimesNewRomanPSMT"/>
-        </w:rPr>
-        <w:t>Le loyer est payé mensuellement à terme échu.</w:t>
-      </w:r>
-    </w:p>
-    <w:p>
-      <w:pPr>
-        <w:rPr>
-          <w:rFonts w:ascii="TimesNewRomanPSMT" w:hAnsi="TimesNewRomanPSMT" w:cs="TimesNewRomanPSMT"/>
-        </w:rPr>
-      </w:pPr>
-    </w:p>
-    <w:p>
-      <w:r>
-        <w:rPr>
-          <w:rFonts w:ascii="TimesNewRomanPSMT" w:hAnsi="TimesNewRomanPSMT" w:cs="TimesNewRomanPSMT"/>
-        </w:rPr>
-        <w:t>Le bailleur indique sur la quittance le montant du loyer principal, du ou des loyers accessoires, du loyer maximum, des charges locatives et, le cas échéant, le montant de l'APL, de la réduction de loyer de solidarité et de la contribution pour le partage des économies de charges.</w:t>
-      </w:r>
-    </w:p>
-    <w:p>
-      <w:pPr>
-        <w:rPr>
-          <w:rFonts w:ascii="TimesNewRomanPSMT" w:hAnsi="TimesNewRomanPSMT" w:cs="TimesNewRomanPSMT"/>
-        </w:rPr>
-      </w:pPr>
-    </w:p>
-    <w:p>
-      <w:r>
-        <w:rPr>
-          <w:rFonts w:ascii="TimesNewRomanPSMT" w:hAnsi="TimesNewRomanPSMT" w:cs="TimesNewRomanPSMT"/>
-        </w:rPr>
-        <w:t>En application de l'article L. 832-2 du code de la construction et de l'habitation, pour chaque appel de loyer, le bailleur déduit s'il y a lieu le montant de l'APL qu'il perçoit pour le compte du locataire du montant du loyer et des dépenses accessoires de logement.</w:t>
-      </w:r>
-    </w:p>
-    <w:p>
-      <w:pPr>
-        <w:rPr>
-          <w:rFonts w:ascii="TimesNewRomanPSMT" w:hAnsi="TimesNewRomanPSMT" w:cs="TimesNewRomanPSMT"/>
-        </w:rPr>
-      </w:pPr>
-    </w:p>
-    <w:p>
-      <w:r>
-        <w:rPr>
-          <w:rFonts w:ascii="TimesNewRomanPSMT" w:hAnsi="TimesNewRomanPSMT" w:cs="TimesNewRomanPSMT"/>
-        </w:rPr>
-        <w:t>Lorsque l'organisme liquidateur de l'APL verse au bailleur des rappels d'aide personnalisée pour le compte de locataires, le bailleur affecte ces sommes au compte de ces derniers. Si après affectation il en résulte un surplus, le bailleur le reverse au locataire dans le délai d'un mois.</w:t>
-      </w:r>
-    </w:p>
-    <w:p>
-      <w:pPr>
-        <w:rPr>
-          <w:rFonts w:ascii="TimesNewRomanPSMT" w:hAnsi="TimesNewRomanPSMT" w:cs="TimesNewRomanPSMT"/>
-        </w:rPr>
-      </w:pPr>
-    </w:p>
-    <w:p>
-      <w:r>
-        <w:rPr>
-          <w:rFonts w:ascii="TimesNewRomanPSMT" w:hAnsi="TimesNewRomanPSMT" w:cs="TimesNewRomanPSMT"/>
-        </w:rPr>
-        <w:t>En cas de retard du locataire dans le paiement du loyer et des charges locatives, le bailleur doit prendre toutes dispositions en vue de recouvrer sa créance.</w:t>
-      </w:r>
-    </w:p>
-    <w:p>
-      <w:pPr>
-        <w:rPr>
-          <w:rFonts w:ascii="TimesNewRomanPSMT" w:hAnsi="TimesNewRomanPSMT" w:cs="TimesNewRomanPSMT"/>
-        </w:rPr>
-      </w:pPr>
-    </w:p>
-    <w:p>
-      <w:r>
-        <w:rPr>
-          <w:rFonts w:ascii="TimesNewRomanPSMT" w:hAnsi="TimesNewRomanPSMT" w:cs="TimesNewRomanPSMT"/>
-        </w:rPr>
-        <w:t>En cas d'impayé constitué au sens de l'article R. 824-1 du code de la construction et de l’habitation, et lorsque l'APL est versée en tiers payant, le bailleur doit informer l’organisme payeur de la situation du locataire dans un délai de deux mois après la constitution de l’impayé.</w:t>
-      </w:r>
-    </w:p>
-    <w:p>
-      <w:pPr>
-        <w:jc w:val="left"/>
-        <w:rPr>
-          <w:rFonts w:ascii="TimesNewRomanPSMT" w:hAnsi="TimesNewRomanPSMT" w:cs="TimesNewRomanPSMT"/>
-        </w:rPr>
-      </w:pPr>
-    </w:p>
-    <w:p>
-      <w:pPr>
-        <w:jc w:val="center"/>
-      </w:pPr>
-      <w:r>
-        <w:rPr>
-          <w:rFonts w:ascii="TimesNewRomanPSMT" w:hAnsi="TimesNewRomanPSMT" w:cs="TimesNewRomanPSMT"/>
-        </w:rPr>
-        <w:t>Article 17.</w:t>
-      </w:r>
-    </w:p>
-    <w:p>
-      <w:pPr>
-        <w:jc w:val="left"/>
-        <w:rPr>
-          <w:rFonts w:ascii="TimesNewRomanPSMT" w:hAnsi="TimesNewRomanPSMT" w:cs="TimesNewRomanPSMT"/>
-        </w:rPr>
-      </w:pPr>
-    </w:p>
-    <w:p>
-      <w:pPr>
-        <w:jc w:val="center"/>
-      </w:pPr>
-      <w:r>
-        <w:rPr>
-          <w:rFonts w:ascii="TimesNewRomanPSMT" w:hAnsi="TimesNewRomanPSMT" w:cs="TimesNewRomanPSMT"/>
-          <w:i/>
-          <w:iCs/>
-        </w:rPr>
-        <w:t>Dépôt de garantie.</w:t>
-      </w:r>
-    </w:p>
-    <w:p>
-      <w:pPr>
-        <w:jc w:val="left"/>
-        <w:rPr>
-          <w:rFonts w:ascii="TimesNewRomanPSMT" w:hAnsi="TimesNewRomanPSMT" w:cs="TimesNewRomanPSMT"/>
-        </w:rPr>
-      </w:pPr>
-    </w:p>
-    <w:p>
-      <w:r>
-        <w:rPr>
-          <w:rFonts w:ascii="TimesNewRomanPSMT" w:hAnsi="TimesNewRomanPSMT" w:cs="TimesNewRomanPSMT"/>
-        </w:rPr>
-        <w:t>Le dépôt de garantie stipulé le cas échéant par le contrat de location pour garantir l'exécution de ses obligations locatives par le locataire ne peut être supérieur à un mois de loyer en principal.</w:t>
-      </w:r>
-    </w:p>
-    <w:p>
-      <w:pPr>
-        <w:jc w:val="left"/>
-        <w:rPr>
-          <w:rFonts w:ascii="TimesNewRomanPSMT" w:hAnsi="TimesNewRomanPSMT" w:cs="TimesNewRomanPSMT"/>
-        </w:rPr>
-      </w:pPr>
-    </w:p>
-    <w:p>
-      <w:pPr>
-        <w:jc w:val="left"/>
-        <w:rPr>
-          <w:rFonts w:ascii="TimesNewRomanPSMT" w:hAnsi="TimesNewRomanPSMT" w:cs="TimesNewRomanPSMT"/>
-        </w:rPr>
-      </w:pPr>
-    </w:p>
-    <w:p>
-      <w:pPr>
-        <w:jc w:val="center"/>
-      </w:pPr>
-      <w:proofErr w:type="spellStart"/>
-      <w:r>
-        <w:rPr>
-          <w:rFonts w:ascii="TimesNewRomanPS-BoldMT" w:hAnsi="TimesNewRomanPS-BoldMT" w:cs="TimesNewRomanPS-BoldMT"/>
-          <w:b/>
-        </w:rPr>
-        <w:t>IV.-Dispositions</w:t>
-      </w:r>
-      <w:proofErr w:type="spellEnd"/>
-      <w:r>
-        <w:rPr>
-          <w:rFonts w:ascii="TimesNewRomanPS-BoldMT" w:hAnsi="TimesNewRomanPS-BoldMT" w:cs="TimesNewRomanPS-BoldMT"/>
-          <w:b/>
-        </w:rPr>
-        <w:t xml:space="preserve"> spécifiques au statut de résidence universitaire.</w:t>
-      </w:r>
-    </w:p>
-    <w:p>
-      <w:pPr>
-        <w:jc w:val="left"/>
-        <w:rPr>
-          <w:rFonts w:ascii="TimesNewRomanPS-BoldMT" w:hAnsi="TimesNewRomanPS-BoldMT" w:cs="TimesNewRomanPS-BoldMT"/>
-          <w:b/>
-        </w:rPr>
-      </w:pPr>
-    </w:p>
-    <w:p>
-      <w:pPr>
-        <w:jc w:val="center"/>
-      </w:pPr>
-      <w:r>
-        <w:rPr>
-          <w:rFonts w:ascii="TimesNewRomanPSMT" w:hAnsi="TimesNewRomanPSMT" w:cs="TimesNewRomanPSMT"/>
-        </w:rPr>
-        <w:lastRenderedPageBreak/>
         <w:t>Article 18.</w:t>
       </w:r>
     </w:p>
@@ -4706,7 +4746,13 @@
         <w:rPr>
           <w:rFonts w:ascii="TimesNewRomanPSMT" w:hAnsi="TimesNewRomanPSMT" w:cs="TimesNewRomanPSMT"/>
         </w:rPr>
-        <w:t>programme.nb_logements</w:t>
+        <w:t>lot</w:t>
+      </w:r>
+      <w:r>
+        <w:rPr>
+          <w:rFonts w:ascii="TimesNewRomanPSMT" w:hAnsi="TimesNewRomanPSMT" w:cs="TimesNewRomanPSMT"/>
+        </w:rPr>
+        <w:t>.nb_logements</w:t>
       </w:r>
       <w:proofErr w:type="spellEnd"/>
       <w:r>
@@ -5061,7 +5107,6 @@
       <w:pPr>
         <w:rPr>
           <w:rFonts w:ascii="TimesNewRomanPSMT" w:hAnsi="TimesNewRomanPSMT" w:cs="TimesNewRomanPSMT"/>
-          <w:lang w:val="en-US"/>
         </w:rPr>
       </w:pPr>
       <w:bookmarkStart w:id="34" w:name="S6"/>
@@ -5557,15 +5602,27 @@
       <w:pPr>
         <w:rPr>
           <w:rFonts w:ascii="TimesNewRomanPSMT" w:hAnsi="TimesNewRomanPSMT" w:cs="TimesNewRomanPSMT"/>
-          <w:lang w:val="en-US"/>
-        </w:rPr>
-      </w:pPr>
-      <w:r>
-        <w:rPr>
-          <w:rFonts w:ascii="TimesNewRomanPSMT" w:hAnsi="TimesNewRomanPSMT" w:cs="TimesNewRomanPSMT"/>
-          <w:lang w:val="en-US"/>
-        </w:rPr>
-        <w:t>{% endif %}</w:t>
+        </w:rPr>
+      </w:pPr>
+      <w:r>
+        <w:rPr>
+          <w:rFonts w:ascii="TimesNewRomanPSMT" w:hAnsi="TimesNewRomanPSMT" w:cs="TimesNewRomanPSMT"/>
+        </w:rPr>
+        <w:t xml:space="preserve">{% </w:t>
+      </w:r>
+      <w:proofErr w:type="spellStart"/>
+      <w:r>
+        <w:rPr>
+          <w:rFonts w:ascii="TimesNewRomanPSMT" w:hAnsi="TimesNewRomanPSMT" w:cs="TimesNewRomanPSMT"/>
+        </w:rPr>
+        <w:t>endif</w:t>
+      </w:r>
+      <w:proofErr w:type="spellEnd"/>
+      <w:r>
+        <w:rPr>
+          <w:rFonts w:ascii="TimesNewRomanPSMT" w:hAnsi="TimesNewRomanPSMT" w:cs="TimesNewRomanPSMT"/>
+        </w:rPr>
+        <w:t xml:space="preserve"> %}</w:t>
       </w:r>
     </w:p>
     <w:p>
@@ -5642,13 +5699,7 @@
       </w:r>
       <w:proofErr w:type="spellStart"/>
       <w:r>
-        <w:t>programme.get_type_</w:t>
-      </w:r>
-      <w:r>
-        <w:t>operation</w:t>
-      </w:r>
-      <w:r>
-        <w:t>_display</w:t>
+        <w:t>programme.get_type_operation_display</w:t>
       </w:r>
       <w:proofErr w:type="spellEnd"/>
       <w:r>
@@ -5667,7 +5718,10 @@
       </w:r>
       <w:proofErr w:type="spellStart"/>
       <w:r>
-        <w:t>programme.nb_logements</w:t>
+        <w:t>lot</w:t>
+      </w:r>
+      <w:r>
+        <w:t>.nb_logements</w:t>
       </w:r>
       <w:proofErr w:type="spellEnd"/>
       <w:r>
@@ -5829,34 +5883,6 @@
         <w:rPr>
           <w:rFonts w:ascii="TimesNewRomanPSMT" w:hAnsi="TimesNewRomanPSMT" w:cs="TimesNewRomanPSMT"/>
         </w:rPr>
-        <w:t xml:space="preserve">{% if </w:t>
-      </w:r>
-      <w:proofErr w:type="spellStart"/>
-      <w:proofErr w:type="gramStart"/>
-      <w:r>
-        <w:rPr>
-          <w:rFonts w:ascii="TimesNewRomanPSMT" w:hAnsi="TimesNewRomanPSMT" w:cs="TimesNewRomanPSMT"/>
-        </w:rPr>
-        <w:t>programme.nb</w:t>
-      </w:r>
-      <w:proofErr w:type="gramEnd"/>
-      <w:r>
-        <w:rPr>
-          <w:rFonts w:ascii="TimesNewRomanPSMT" w:hAnsi="TimesNewRomanPSMT" w:cs="TimesNewRomanPSMT"/>
-        </w:rPr>
-        <w:t>_logements</w:t>
-      </w:r>
-      <w:proofErr w:type="spellEnd"/>
-      <w:r>
-        <w:rPr>
-          <w:rFonts w:ascii="TimesNewRomanPSMT" w:hAnsi="TimesNewRomanPSMT" w:cs="TimesNewRomanPSMT"/>
-        </w:rPr>
-        <w:t xml:space="preserve"> &gt; 10 %}</w:t>
-      </w:r>
-      <w:r>
-        <w:rPr>
-          <w:rFonts w:ascii="TimesNewRomanPSMT" w:hAnsi="TimesNewRomanPSMT" w:cs="TimesNewRomanPSMT"/>
-        </w:rPr>
         <w:t>- nombre de logements prévus au premier alinéa du a du 3° de l'article 8 de la présente convention</w:t>
       </w:r>
       <w:r>
@@ -5873,18 +5899,41 @@
       </w:r>
       <w:bookmarkStart w:id="41" w:name="Mix30111"/>
       <w:bookmarkEnd w:id="41"/>
+      <w:proofErr w:type="gramStart"/>
       <w:r>
         <w:rPr>
           <w:rFonts w:ascii="TimesNewRomanPSMT" w:hAnsi="TimesNewRomanPSMT" w:cs="TimesNewRomanPSMT"/>
           <w:b/>
         </w:rPr>
-        <w:t>{{ nb_logements_mixite_sociale_30 }}</w:t>
-      </w:r>
+        <w:t>{{ nb</w:t>
+      </w:r>
+      <w:proofErr w:type="gramEnd"/>
       <w:r>
         <w:rPr>
           <w:rFonts w:ascii="TimesNewRomanPSMT" w:hAnsi="TimesNewRomanPSMT" w:cs="TimesNewRomanPSMT"/>
           <w:b/>
         </w:rPr>
+        <w:t>_logements_mixite_sociale_30</w:t>
+      </w:r>
+      <w:r>
+        <w:rPr>
+          <w:rFonts w:ascii="TimesNewRomanPSMT" w:hAnsi="TimesNewRomanPSMT" w:cs="TimesNewRomanPSMT"/>
+          <w:b/>
+        </w:rPr>
+        <w:t>_si_plus</w:t>
+      </w:r>
+      <w:r>
+        <w:rPr>
+          <w:rFonts w:ascii="TimesNewRomanPSMT" w:hAnsi="TimesNewRomanPSMT" w:cs="TimesNewRomanPSMT"/>
+          <w:b/>
+        </w:rPr>
+        <w:t xml:space="preserve"> }}</w:t>
+      </w:r>
+      <w:r>
+        <w:rPr>
+          <w:rFonts w:ascii="TimesNewRomanPSMT" w:hAnsi="TimesNewRomanPSMT" w:cs="TimesNewRomanPSMT"/>
+          <w:b/>
+        </w:rPr>
         <w:t xml:space="preserve"> </w:t>
       </w:r>
       <w:r>
@@ -5900,61 +5949,13 @@
           <w:rFonts w:ascii="TimesNewRomanPSMT" w:hAnsi="TimesNewRomanPSMT" w:cs="TimesNewRomanPSMT"/>
         </w:rPr>
       </w:pPr>
+    </w:p>
+    <w:p>
       <w:r>
         <w:rPr>
           <w:rFonts w:ascii="TimesNewRomanPSMT" w:hAnsi="TimesNewRomanPSMT" w:cs="TimesNewRomanPSMT"/>
         </w:rPr>
         <w:lastRenderedPageBreak/>
-        <w:t xml:space="preserve">{% </w:t>
-      </w:r>
-      <w:proofErr w:type="spellStart"/>
-      <w:r>
-        <w:rPr>
-          <w:rFonts w:ascii="TimesNewRomanPSMT" w:hAnsi="TimesNewRomanPSMT" w:cs="TimesNewRomanPSMT"/>
-        </w:rPr>
-        <w:t>endif</w:t>
-      </w:r>
-      <w:proofErr w:type="spellEnd"/>
-      <w:r>
-        <w:rPr>
-          <w:rFonts w:ascii="TimesNewRomanPSMT" w:hAnsi="TimesNewRomanPSMT" w:cs="TimesNewRomanPSMT"/>
-        </w:rPr>
-        <w:t xml:space="preserve"> %}</w:t>
-      </w:r>
-    </w:p>
-    <w:p>
-      <w:r>
-        <w:rPr>
-          <w:rFonts w:ascii="TimesNewRomanPSMT" w:hAnsi="TimesNewRomanPSMT" w:cs="TimesNewRomanPSMT"/>
-        </w:rPr>
-        <w:t xml:space="preserve">{% if </w:t>
-      </w:r>
-      <w:proofErr w:type="spellStart"/>
-      <w:proofErr w:type="gramStart"/>
-      <w:r>
-        <w:rPr>
-          <w:rFonts w:ascii="TimesNewRomanPSMT" w:hAnsi="TimesNewRomanPSMT" w:cs="TimesNewRomanPSMT"/>
-        </w:rPr>
-        <w:t>programme.nb</w:t>
-      </w:r>
-      <w:proofErr w:type="gramEnd"/>
-      <w:r>
-        <w:rPr>
-          <w:rFonts w:ascii="TimesNewRomanPSMT" w:hAnsi="TimesNewRomanPSMT" w:cs="TimesNewRomanPSMT"/>
-        </w:rPr>
-        <w:t>_logements</w:t>
-      </w:r>
-      <w:proofErr w:type="spellEnd"/>
-      <w:r>
-        <w:rPr>
-          <w:rFonts w:ascii="TimesNewRomanPSMT" w:hAnsi="TimesNewRomanPSMT" w:cs="TimesNewRomanPSMT"/>
-        </w:rPr>
-        <w:t xml:space="preserve"> &lt;= 10 %}</w:t>
-      </w:r>
-      <w:r>
-        <w:rPr>
-          <w:rFonts w:ascii="TimesNewRomanPSMT" w:hAnsi="TimesNewRomanPSMT" w:cs="TimesNewRomanPSMT"/>
-        </w:rPr>
         <w:t>- nombre de logements prévus au deuxième alinéa du a du 3° de l'article 8 de la présente convention</w:t>
       </w:r>
       <w:r>
@@ -5971,18 +5972,27 @@
       </w:r>
       <w:bookmarkStart w:id="42" w:name="Mix30112"/>
       <w:bookmarkEnd w:id="42"/>
+      <w:proofErr w:type="gramStart"/>
       <w:r>
         <w:rPr>
           <w:rFonts w:ascii="TimesNewRomanPSMT" w:hAnsi="TimesNewRomanPSMT" w:cs="TimesNewRomanPSMT"/>
           <w:b/>
         </w:rPr>
-        <w:t>{{ nb_logements_mixite_sociale_</w:t>
-      </w:r>
+        <w:t>{{ nb</w:t>
+      </w:r>
+      <w:proofErr w:type="gramEnd"/>
       <w:r>
         <w:rPr>
           <w:rFonts w:ascii="TimesNewRomanPSMT" w:hAnsi="TimesNewRomanPSMT" w:cs="TimesNewRomanPSMT"/>
           <w:b/>
         </w:rPr>
+        <w:t>_logements_mixite_sociale_</w:t>
+      </w:r>
+      <w:r>
+        <w:rPr>
+          <w:rFonts w:ascii="TimesNewRomanPSMT" w:hAnsi="TimesNewRomanPSMT" w:cs="TimesNewRomanPSMT"/>
+          <w:b/>
+        </w:rPr>
         <w:t>1</w:t>
       </w:r>
       <w:r>
@@ -6004,6 +6014,13 @@
           <w:rFonts w:ascii="TimesNewRomanPSMT" w:hAnsi="TimesNewRomanPSMT" w:cs="TimesNewRomanPSMT"/>
           <w:b/>
         </w:rPr>
+        <w:t>_si_plus</w:t>
+      </w:r>
+      <w:r>
+        <w:rPr>
+          <w:rFonts w:ascii="TimesNewRomanPSMT" w:hAnsi="TimesNewRomanPSMT" w:cs="TimesNewRomanPSMT"/>
+          <w:b/>
+        </w:rPr>
         <w:t xml:space="preserve"> }}</w:t>
       </w:r>
       <w:r>
@@ -6026,26 +6043,6 @@
           <w:rFonts w:ascii="TimesNewRomanPSMT" w:hAnsi="TimesNewRomanPSMT" w:cs="TimesNewRomanPSMT"/>
         </w:rPr>
       </w:pPr>
-      <w:r>
-        <w:rPr>
-          <w:rFonts w:ascii="TimesNewRomanPSMT" w:hAnsi="TimesNewRomanPSMT" w:cs="TimesNewRomanPSMT"/>
-        </w:rPr>
-        <w:t xml:space="preserve">{% </w:t>
-      </w:r>
-      <w:proofErr w:type="spellStart"/>
-      <w:r>
-        <w:rPr>
-          <w:rFonts w:ascii="TimesNewRomanPSMT" w:hAnsi="TimesNewRomanPSMT" w:cs="TimesNewRomanPSMT"/>
-        </w:rPr>
-        <w:t>endif</w:t>
-      </w:r>
-      <w:proofErr w:type="spellEnd"/>
-      <w:r>
-        <w:rPr>
-          <w:rFonts w:ascii="TimesNewRomanPSMT" w:hAnsi="TimesNewRomanPSMT" w:cs="TimesNewRomanPSMT"/>
-        </w:rPr>
-        <w:t xml:space="preserve"> %}</w:t>
-      </w:r>
     </w:p>
     <w:p>
       <w:r>
@@ -7797,7 +7794,6 @@
                 <w:sz w:val="16"/>
                 <w:szCs w:val="16"/>
               </w:rPr>
-              <w:lastRenderedPageBreak/>
               <w:t>TYPE D’ANNEXE DÉFINIE</w:t>
             </w:r>
             <w:r>
@@ -7919,6 +7915,7 @@
                 <w:szCs w:val="16"/>
                 <w:lang w:val="en-US"/>
               </w:rPr>
+              <w:lastRenderedPageBreak/>
               <w:t xml:space="preserve">{%tr for </w:t>
             </w:r>
             <w:r>
@@ -9863,7 +9860,6 @@
                 <w:sz w:val="16"/>
                 <w:szCs w:val="16"/>
               </w:rPr>
-              <w:lastRenderedPageBreak/>
               <w:t>Numéro</w:t>
             </w:r>
           </w:p>
@@ -10050,6 +10046,7 @@
                 <w:sz w:val="16"/>
                 <w:szCs w:val="16"/>
               </w:rPr>
+              <w:lastRenderedPageBreak/>
               <w:t xml:space="preserve">{{ </w:t>
             </w:r>
             <w:proofErr w:type="spellStart"/>
@@ -12670,7 +12667,7 @@
                             <w:rPr>
                               <w:noProof/>
                             </w:rPr>
-                            <w:object w:dxaOrig="780" w:dyaOrig="465" w14:anchorId="1CBE46B6">
+                            <w:object w:dxaOrig="780" w:dyaOrig="465" w14:anchorId="030318B1">
                               <v:shapetype id="_x0000_t75" coordsize="21600,21600" o:spt="75" o:preferrelative="t" path="m@4@5l@4@11@9@11@9@5xe" filled="f" stroked="f">
                                 <v:stroke joinstyle="miter"/>
                                 <v:formulas>
@@ -12694,7 +12691,7 @@
                                 <v:fill color2="black"/>
                                 <v:imagedata r:id="rId3" o:title="" croptop="-22f" cropbottom="-22f" cropleft="-25f" cropright="-25f"/>
                               </v:shape>
-                              <o:OLEObject Type="Embed" ProgID="Word.Picture.8" ShapeID="_x0000_i1025" DrawAspect="Content" ObjectID="_1693042410" r:id="rId4"/>
+                              <o:OLEObject Type="Embed" ProgID="Word.Picture.8" ShapeID="_x0000_i1025" DrawAspect="Content" ObjectID="_1693051074" r:id="rId4"/>
                             </w:object>
                           </w:r>
                         </w:p>
@@ -12769,12 +12766,12 @@
                       <w:rPr>
                         <w:noProof/>
                       </w:rPr>
-                      <w:object w:dxaOrig="780" w:dyaOrig="465" w14:anchorId="1CBE46B6">
+                      <w:object w:dxaOrig="780" w:dyaOrig="465" w14:anchorId="030318B1">
                         <v:shape id="_x0000_i1025" type="#_x0000_t75" alt="" style="width:39pt;height:23.25pt;mso-width-percent:0;mso-height-percent:0;mso-width-percent:0;mso-height-percent:0" filled="t">
                           <v:fill color2="black"/>
                           <v:imagedata r:id="rId3" o:title="" croptop="-22f" cropbottom="-22f" cropleft="-25f" cropright="-25f"/>
                         </v:shape>
-                        <o:OLEObject Type="Embed" ProgID="Word.Picture.8" ShapeID="_x0000_i1025" DrawAspect="Content" ObjectID="_1693042410" r:id="rId5"/>
+                        <o:OLEObject Type="Embed" ProgID="Word.Picture.8" ShapeID="_x0000_i1025" DrawAspect="Content" ObjectID="_1693051074" r:id="rId5"/>
                       </w:object>
                     </w:r>
                   </w:p>

</xml_diff>

<commit_message>
ajout du numero du lot
</commit_message>
<xml_diff>
--- a/documents/HLM-template.docx
+++ b/documents/HLM-template.docx
@@ -5032,22 +5032,20 @@
         <w:rPr>
           <w:rFonts w:ascii="TimesNewRomanPSMT" w:hAnsi="TimesNewRomanPSMT" w:cs="TimesNewRomanPSMT"/>
         </w:rPr>
-        <w:t>logement_</w:t>
-      </w:r>
-      <w:proofErr w:type="gramStart"/>
-      <w:r>
-        <w:rPr>
-          <w:rFonts w:ascii="TimesNewRomanPSMT" w:hAnsi="TimesNewRomanPSMT" w:cs="TimesNewRomanPSMT"/>
-        </w:rPr>
-        <w:t>edds.count</w:t>
+        <w:t>logement_edds</w:t>
+      </w:r>
+      <w:r>
+        <w:rPr>
+          <w:rFonts w:ascii="TimesNewRomanPSMT" w:hAnsi="TimesNewRomanPSMT" w:cs="TimesNewRomanPSMT"/>
+        </w:rPr>
+        <w:t>|len</w:t>
       </w:r>
       <w:proofErr w:type="spellEnd"/>
-      <w:proofErr w:type="gramEnd"/>
-      <w:r>
-        <w:rPr>
-          <w:rFonts w:ascii="TimesNewRomanPSMT" w:hAnsi="TimesNewRomanPSMT" w:cs="TimesNewRomanPSMT"/>
-        </w:rPr>
-        <w:t>() %}</w:t>
+      <w:r>
+        <w:rPr>
+          <w:rFonts w:ascii="TimesNewRomanPSMT" w:hAnsi="TimesNewRomanPSMT" w:cs="TimesNewRomanPSMT"/>
+        </w:rPr>
+        <w:t xml:space="preserve"> %}</w:t>
       </w:r>
     </w:p>
     <w:p>
@@ -5119,14 +5117,54 @@
         <w:tblLook w:val="04A0" w:firstRow="1" w:lastRow="0" w:firstColumn="1" w:lastColumn="0" w:noHBand="0" w:noVBand="1"/>
       </w:tblPr>
       <w:tblGrid>
-        <w:gridCol w:w="2756"/>
-        <w:gridCol w:w="2757"/>
-        <w:gridCol w:w="2757"/>
+        <w:gridCol w:w="1527"/>
+        <w:gridCol w:w="2137"/>
+        <w:gridCol w:w="2111"/>
+        <w:gridCol w:w="2495"/>
       </w:tblGrid>
       <w:tr>
         <w:tc>
           <w:tcPr>
-            <w:tcW w:w="2756" w:type="dxa"/>
+            <w:tcW w:w="1527" w:type="dxa"/>
+          </w:tcPr>
+          <w:p>
+            <w:pPr>
+              <w:jc w:val="center"/>
+              <w:rPr>
+                <w:b/>
+                <w:bCs/>
+                <w:sz w:val="16"/>
+                <w:szCs w:val="16"/>
+                <w:lang w:val="en-US"/>
+              </w:rPr>
+            </w:pPr>
+            <w:proofErr w:type="spellStart"/>
+            <w:r>
+              <w:rPr>
+                <w:b/>
+                <w:bCs/>
+                <w:sz w:val="16"/>
+                <w:szCs w:val="16"/>
+                <w:lang w:val="en-US"/>
+              </w:rPr>
+              <w:t>Numéro</w:t>
+            </w:r>
+            <w:proofErr w:type="spellEnd"/>
+            <w:r>
+              <w:rPr>
+                <w:b/>
+                <w:bCs/>
+                <w:sz w:val="16"/>
+                <w:szCs w:val="16"/>
+                <w:lang w:val="en-US"/>
+              </w:rPr>
+              <w:t xml:space="preserve"> du lot</w:t>
+            </w:r>
+          </w:p>
+        </w:tc>
+        <w:tc>
+          <w:tcPr>
+            <w:tcW w:w="2137" w:type="dxa"/>
             <w:vAlign w:val="center"/>
           </w:tcPr>
           <w:p>
@@ -5156,7 +5194,7 @@
         </w:tc>
         <w:tc>
           <w:tcPr>
-            <w:tcW w:w="2757" w:type="dxa"/>
+            <w:tcW w:w="2111" w:type="dxa"/>
             <w:vAlign w:val="center"/>
           </w:tcPr>
           <w:p>
@@ -5186,7 +5224,7 @@
         </w:tc>
         <w:tc>
           <w:tcPr>
-            <w:tcW w:w="2757" w:type="dxa"/>
+            <w:tcW w:w="2495" w:type="dxa"/>
             <w:vAlign w:val="center"/>
           </w:tcPr>
           <w:p>
@@ -5217,7 +5255,7 @@
         <w:tc>
           <w:tcPr>
             <w:tcW w:w="8270" w:type="dxa"/>
-            <w:gridSpan w:val="3"/>
+            <w:gridSpan w:val="4"/>
           </w:tcPr>
           <w:p>
             <w:pPr>
@@ -5287,7 +5325,7 @@
       <w:tr>
         <w:tc>
           <w:tcPr>
-            <w:tcW w:w="2756" w:type="dxa"/>
+            <w:tcW w:w="1527" w:type="dxa"/>
           </w:tcPr>
           <w:p>
             <w:pPr>
@@ -5297,47 +5335,19 @@
                 <w:lang w:val="en-US"/>
               </w:rPr>
             </w:pPr>
-            <w:proofErr w:type="gramStart"/>
-            <w:r>
-              <w:rPr>
-                <w:sz w:val="16"/>
-                <w:szCs w:val="16"/>
-                <w:lang w:val="en-US"/>
-              </w:rPr>
-              <w:t xml:space="preserve">{{ </w:t>
-            </w:r>
-            <w:proofErr w:type="spellStart"/>
-            <w:r>
-              <w:rPr>
-                <w:sz w:val="16"/>
-                <w:szCs w:val="16"/>
-                <w:lang w:val="en-US"/>
-              </w:rPr>
-              <w:t>i</w:t>
-            </w:r>
-            <w:proofErr w:type="gramEnd"/>
-            <w:r>
-              <w:rPr>
-                <w:sz w:val="16"/>
-                <w:szCs w:val="16"/>
-                <w:lang w:val="en-US"/>
-              </w:rPr>
-              <w:t>.financement</w:t>
-            </w:r>
-            <w:proofErr w:type="spellEnd"/>
-            <w:r>
-              <w:rPr>
-                <w:sz w:val="16"/>
-                <w:szCs w:val="16"/>
-                <w:lang w:val="en-US"/>
-              </w:rPr>
-              <w:t xml:space="preserve"> }}</w:t>
+            <w:r>
+              <w:rPr>
+                <w:sz w:val="16"/>
+                <w:szCs w:val="16"/>
+                <w:lang w:val="en-US"/>
+              </w:rPr>
+              <w:t>{{i.lot_num}}</w:t>
             </w:r>
           </w:p>
         </w:tc>
         <w:tc>
           <w:tcPr>
-            <w:tcW w:w="2757" w:type="dxa"/>
+            <w:tcW w:w="2137" w:type="dxa"/>
           </w:tcPr>
           <w:p>
             <w:pPr>
@@ -5372,7 +5382,7 @@
                 <w:szCs w:val="16"/>
                 <w:lang w:val="en-US"/>
               </w:rPr>
-              <w:t>.designation</w:t>
+              <w:t>.</w:t>
             </w:r>
             <w:proofErr w:type="spellEnd"/>
             <w:r>
@@ -5381,18 +5391,17 @@
                 <w:szCs w:val="16"/>
                 <w:lang w:val="en-US"/>
               </w:rPr>
-              <w:t xml:space="preserve"> }}</w:t>
+              <w:t>financement }}</w:t>
             </w:r>
           </w:p>
         </w:tc>
         <w:tc>
           <w:tcPr>
-            <w:tcW w:w="2757" w:type="dxa"/>
+            <w:tcW w:w="2111" w:type="dxa"/>
           </w:tcPr>
           <w:p>
             <w:pPr>
               <w:rPr>
-                <w:rFonts w:ascii="TimesNewRomanPSMT" w:hAnsi="TimesNewRomanPSMT" w:cs="TimesNewRomanPSMT"/>
                 <w:sz w:val="16"/>
                 <w:szCs w:val="16"/>
                 <w:lang w:val="en-US"/>
@@ -5401,7 +5410,6 @@
             <w:proofErr w:type="gramStart"/>
             <w:r>
               <w:rPr>
-                <w:rFonts w:ascii="TimesNewRomanPSMT" w:hAnsi="TimesNewRomanPSMT" w:cs="TimesNewRomanPSMT"/>
                 <w:sz w:val="16"/>
                 <w:szCs w:val="16"/>
                 <w:lang w:val="en-US"/>
@@ -5411,68 +5419,67 @@
             <w:proofErr w:type="spellStart"/>
             <w:r>
               <w:rPr>
-                <w:rFonts w:ascii="TimesNewRomanPSMT" w:hAnsi="TimesNewRomanPSMT" w:cs="TimesNewRomanPSMT"/>
-                <w:sz w:val="16"/>
-                <w:szCs w:val="16"/>
-                <w:lang w:val="en-US"/>
-              </w:rPr>
-              <w:t>i.</w:t>
-            </w:r>
-            <w:r>
-              <w:rPr>
-                <w:rFonts w:ascii="TimesNewRomanPSMT" w:hAnsi="TimesNewRomanPSMT" w:cs="TimesNewRomanPSMT"/>
-                <w:sz w:val="16"/>
-                <w:szCs w:val="16"/>
-                <w:lang w:val="en-US"/>
-              </w:rPr>
-              <w:t>get</w:t>
-            </w:r>
+                <w:sz w:val="16"/>
+                <w:szCs w:val="16"/>
+                <w:lang w:val="en-US"/>
+              </w:rPr>
+              <w:t>i</w:t>
+            </w:r>
+            <w:proofErr w:type="spellEnd"/>
             <w:proofErr w:type="gramEnd"/>
             <w:r>
               <w:rPr>
-                <w:rFonts w:ascii="TimesNewRomanPSMT" w:hAnsi="TimesNewRomanPSMT" w:cs="TimesNewRomanPSMT"/>
-                <w:sz w:val="16"/>
-                <w:szCs w:val="16"/>
-                <w:lang w:val="en-US"/>
-              </w:rPr>
-              <w:t>_</w:t>
-            </w:r>
-            <w:r>
-              <w:rPr>
-                <w:rFonts w:ascii="TimesNewRomanPSMT" w:hAnsi="TimesNewRomanPSMT" w:cs="TimesNewRomanPSMT"/>
-                <w:sz w:val="16"/>
-                <w:szCs w:val="16"/>
-                <w:lang w:val="en-US"/>
-              </w:rPr>
-              <w:t>typologie</w:t>
-            </w:r>
-            <w:r>
-              <w:rPr>
-                <w:rFonts w:ascii="TimesNewRomanPSMT" w:hAnsi="TimesNewRomanPSMT" w:cs="TimesNewRomanPSMT"/>
-                <w:sz w:val="16"/>
-                <w:szCs w:val="16"/>
-                <w:lang w:val="en-US"/>
-              </w:rPr>
-              <w:t>_display</w:t>
+                <w:sz w:val="16"/>
+                <w:szCs w:val="16"/>
+                <w:lang w:val="en-US"/>
+              </w:rPr>
+              <w:t>.designation }}</w:t>
+            </w:r>
+          </w:p>
+        </w:tc>
+        <w:tc>
+          <w:tcPr>
+            <w:tcW w:w="2495" w:type="dxa"/>
+          </w:tcPr>
+          <w:p>
+            <w:pPr>
+              <w:rPr>
+                <w:rFonts w:ascii="TimesNewRomanPSMT" w:hAnsi="TimesNewRomanPSMT" w:cs="TimesNewRomanPSMT"/>
+                <w:sz w:val="16"/>
+                <w:szCs w:val="16"/>
+                <w:lang w:val="en-US"/>
+              </w:rPr>
+            </w:pPr>
+            <w:proofErr w:type="gramStart"/>
+            <w:r>
+              <w:rPr>
+                <w:rFonts w:ascii="TimesNewRomanPSMT" w:hAnsi="TimesNewRomanPSMT" w:cs="TimesNewRomanPSMT"/>
+                <w:sz w:val="16"/>
+                <w:szCs w:val="16"/>
+                <w:lang w:val="en-US"/>
+              </w:rPr>
+              <w:t xml:space="preserve">{{ </w:t>
+            </w:r>
+            <w:proofErr w:type="spellStart"/>
+            <w:r>
+              <w:rPr>
+                <w:rFonts w:ascii="TimesNewRomanPSMT" w:hAnsi="TimesNewRomanPSMT" w:cs="TimesNewRomanPSMT"/>
+                <w:sz w:val="16"/>
+                <w:szCs w:val="16"/>
+                <w:lang w:val="en-US"/>
+              </w:rPr>
+              <w:t>i</w:t>
             </w:r>
             <w:proofErr w:type="spellEnd"/>
-            <w:r>
-              <w:rPr>
-                <w:rFonts w:ascii="TimesNewRomanPSMT" w:hAnsi="TimesNewRomanPSMT" w:cs="TimesNewRomanPSMT"/>
-                <w:sz w:val="16"/>
-                <w:szCs w:val="16"/>
-                <w:lang w:val="en-US"/>
-              </w:rPr>
-              <w:t>()</w:t>
-            </w:r>
-            <w:r>
-              <w:rPr>
-                <w:rFonts w:ascii="TimesNewRomanPSMT" w:hAnsi="TimesNewRomanPSMT" w:cs="TimesNewRomanPSMT"/>
-                <w:sz w:val="16"/>
-                <w:szCs w:val="16"/>
-                <w:lang w:val="en-US"/>
-              </w:rPr>
-              <w:t xml:space="preserve"> }}</w:t>
+            <w:proofErr w:type="gramEnd"/>
+            <w:r>
+              <w:rPr>
+                <w:rFonts w:ascii="TimesNewRomanPSMT" w:hAnsi="TimesNewRomanPSMT" w:cs="TimesNewRomanPSMT"/>
+                <w:sz w:val="16"/>
+                <w:szCs w:val="16"/>
+                <w:lang w:val="en-US"/>
+              </w:rPr>
+              <w:t>.typologie}}</w:t>
             </w:r>
           </w:p>
         </w:tc>
@@ -5481,7 +5488,7 @@
         <w:tc>
           <w:tcPr>
             <w:tcW w:w="8270" w:type="dxa"/>
-            <w:gridSpan w:val="3"/>
+            <w:gridSpan w:val="4"/>
           </w:tcPr>
           <w:p>
             <w:pPr>
@@ -5579,7 +5586,7 @@
           <w:rFonts w:ascii="TimesNewRomanPSMT" w:hAnsi="TimesNewRomanPSMT" w:cs="TimesNewRomanPSMT"/>
           <w:b/>
         </w:rPr>
-        <w:t>num</w:t>
+        <w:t>lot</w:t>
       </w:r>
       <w:proofErr w:type="gramEnd"/>
       <w:r>
@@ -5587,7 +5594,7 @@
           <w:rFonts w:ascii="TimesNewRomanPSMT" w:hAnsi="TimesNewRomanPSMT" w:cs="TimesNewRomanPSMT"/>
           <w:b/>
         </w:rPr>
-        <w:t>_lot</w:t>
+        <w:t>_num</w:t>
       </w:r>
       <w:proofErr w:type="spellEnd"/>
       <w:r>
@@ -11922,7 +11929,7 @@
             </wp:anchor>
           </w:drawing>
         </mc:Choice>
-        <mc:Fallback>
+        <mc:Fallback xmlns="">
           <w:pict>
             <v:shapetype w14:anchorId="6DE7176B" id="_x0000_t202" coordsize="21600,21600" o:spt="202" path="m,l,21600r21600,l21600,xe">
               <v:stroke joinstyle="miter"/>
@@ -12117,7 +12124,7 @@
             </wp:anchor>
           </w:drawing>
         </mc:Choice>
-        <mc:Fallback>
+        <mc:Fallback xmlns="">
           <w:pict>
             <v:rect w14:anchorId="032676F4" id="Rectangle 5" o:spid="_x0000_s1026" style="position:absolute;margin-left:2in;margin-top:21.6pt;width:417.65pt;height:777.65pt;z-index:-251663360;visibility:visible;mso-wrap-style:none;mso-width-percent:0;mso-height-percent:0;mso-wrap-distance-left:9pt;mso-wrap-distance-top:0;mso-wrap-distance-right:9pt;mso-wrap-distance-bottom:0;mso-position-horizontal:absolute;mso-position-horizontal-relative:page;mso-position-vertical:absolute;mso-position-vertical-relative:page;mso-width-percent:0;mso-height-percent:0;mso-width-relative:page;mso-height-relative:page;v-text-anchor:middle" o:gfxdata="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" filled="f" strokeweight=".18mm">
               <v:stroke endcap="square"/>
@@ -12295,7 +12302,7 @@
             </wp:anchor>
           </w:drawing>
         </mc:Choice>
-        <mc:Fallback>
+        <mc:Fallback xmlns="">
           <w:pict>
             <v:shapetype w14:anchorId="507FEBED" id="_x0000_t202" coordsize="21600,21600" o:spt="202" path="m,l,21600r21600,l21600,xe">
               <v:stroke joinstyle="miter"/>
@@ -12545,7 +12552,7 @@
             </wp:anchor>
           </w:drawing>
         </mc:Choice>
-        <mc:Fallback>
+        <mc:Fallback xmlns="">
           <w:pict>
             <v:group w14:anchorId="241D2DC0" id="Group 14" o:spid="_x0000_s1028" style="position:absolute;left:0;text-align:left;margin-left:540pt;margin-top:21.6pt;width:21.4pt;height:14.2pt;z-index:251662336;mso-wrap-distance-left:0;mso-wrap-distance-right:0;mso-position-horizontal-relative:page;mso-position-vertical-relative:page" coordorigin="10800,432" coordsize="428,284" o:gfxdata="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">
               <v:roundrect id="AutoShape 15" o:spid="_x0000_s1029" style="position:absolute;left:10807;top:439;width:420;height:276;visibility:visible;mso-wrap-style:none;v-text-anchor:middle" arcsize="10923f" o:gfxdata="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" filled="f" stroked="f" strokecolor="#3465a4">
@@ -12667,7 +12674,7 @@
                             <w:rPr>
                               <w:noProof/>
                             </w:rPr>
-                            <w:object w:dxaOrig="780" w:dyaOrig="465" w14:anchorId="030318B1">
+                            <w:object w:dxaOrig="785" w:dyaOrig="524" w14:anchorId="030318B1">
                               <v:shapetype id="_x0000_t75" coordsize="21600,21600" o:spt="75" o:preferrelative="t" path="m@4@5l@4@11@9@11@9@5xe" filled="f" stroked="f">
                                 <v:stroke joinstyle="miter"/>
                                 <v:formulas>
@@ -12687,11 +12694,11 @@
                                 <v:path o:extrusionok="f" gradientshapeok="t" o:connecttype="rect"/>
                                 <o:lock v:ext="edit" aspectratio="t"/>
                               </v:shapetype>
-                              <v:shape id="_x0000_i1025" type="#_x0000_t75" alt="" style="width:39pt;height:23.25pt;mso-width-percent:0;mso-height-percent:0;mso-width-percent:0;mso-height-percent:0" filled="t">
+                              <v:shape id="_x0000_i1025" type="#_x0000_t75" alt="" style="width:39pt;height:26pt;mso-width-percent:0;mso-height-percent:0;mso-width-percent:0;mso-height-percent:0" filled="t">
                                 <v:fill color2="black"/>
                                 <v:imagedata r:id="rId3" o:title="" croptop="-22f" cropbottom="-22f" cropleft="-25f" cropright="-25f"/>
                               </v:shape>
-                              <o:OLEObject Type="Embed" ProgID="Word.Picture.8" ShapeID="_x0000_i1025" DrawAspect="Content" ObjectID="_1693051074" r:id="rId4"/>
+                              <o:OLEObject Type="Embed" ProgID="Word.Picture.8" ShapeID="_x0000_i1025" DrawAspect="Content" ObjectID="_1693054190" r:id="rId4"/>
                             </w:object>
                           </w:r>
                         </w:p>
@@ -12766,12 +12773,12 @@
                       <w:rPr>
                         <w:noProof/>
                       </w:rPr>
-                      <w:object w:dxaOrig="780" w:dyaOrig="465" w14:anchorId="030318B1">
-                        <v:shape id="_x0000_i1025" type="#_x0000_t75" alt="" style="width:39pt;height:23.25pt;mso-width-percent:0;mso-height-percent:0;mso-width-percent:0;mso-height-percent:0" filled="t">
+                      <w:object w:dxaOrig="785" w:dyaOrig="524" w14:anchorId="030318B1">
+                        <v:shape id="_x0000_i1025" type="#_x0000_t75" alt="" style="width:39pt;height:26pt;mso-width-percent:0;mso-height-percent:0;mso-width-percent:0;mso-height-percent:0" filled="t">
                           <v:fill color2="black"/>
                           <v:imagedata r:id="rId3" o:title="" croptop="-22f" cropbottom="-22f" cropleft="-25f" cropright="-25f"/>
                         </v:shape>
-                        <o:OLEObject Type="Embed" ProgID="Word.Picture.8" ShapeID="_x0000_i1025" DrawAspect="Content" ObjectID="_1693051074" r:id="rId5"/>
+                        <o:OLEObject Type="Embed" ProgID="Word.Picture.8" ShapeID="_x0000_i1025" DrawAspect="Content" ObjectID="_1693054190" r:id="rId5"/>
                       </w:object>
                     </w:r>
                   </w:p>
@@ -12902,7 +12909,7 @@
             </wp:anchor>
           </w:drawing>
         </mc:Choice>
-        <mc:Fallback>
+        <mc:Fallback xmlns="">
           <w:pict>
             <v:shape w14:anchorId="47A57F0C" id="Text Box 18" o:spid="_x0000_s1032" type="#_x0000_t202" style="position:absolute;left:0;text-align:left;margin-left:475.8pt;margin-top:28.2pt;width:62.9pt;height:24.15pt;z-index:251664384;visibility:visible;mso-wrap-style:square;mso-width-percent:0;mso-height-percent:0;mso-wrap-distance-left:9.05pt;mso-wrap-distance-top:0;mso-wrap-distance-right:9.05pt;mso-wrap-distance-bottom:0;mso-position-horizontal:absolute;mso-position-horizontal-relative:page;mso-position-vertical:absolute;mso-position-vertical-relative:page;mso-width-percent:0;mso-height-percent:0;mso-width-relative:page;mso-height-relative:page;v-text-anchor:top" o:gfxdata="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" stroked="f">
               <v:fill opacity="0"/>
@@ -13007,7 +13014,7 @@
             </wp:anchor>
           </w:drawing>
         </mc:Choice>
-        <mc:Fallback>
+        <mc:Fallback xmlns="">
           <w:pict>
             <v:shape w14:anchorId="4BFDE3DD" id="Text Box 19" o:spid="_x0000_s1033" type="#_x0000_t202" style="position:absolute;left:0;text-align:left;margin-left:143.75pt;margin-top:21.35pt;width:417.4pt;height:71.5pt;z-index:251665408;visibility:visible;mso-wrap-style:square;mso-width-percent:0;mso-height-percent:0;mso-wrap-distance-left:9.05pt;mso-wrap-distance-top:0;mso-wrap-distance-right:9.05pt;mso-wrap-distance-bottom:0;mso-position-horizontal:absolute;mso-position-horizontal-relative:page;mso-position-vertical:absolute;mso-position-vertical-relative:page;mso-width-percent:0;mso-height-percent:0;mso-width-relative:page;mso-height-relative:page;v-text-anchor:top" o:gfxdata="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" strokeweight=".5pt">
               <v:fill opacity="0"/>
@@ -13128,7 +13135,7 @@
             </wp:anchor>
           </w:drawing>
         </mc:Choice>
-        <mc:Fallback>
+        <mc:Fallback xmlns="">
           <w:pict>
             <v:shape w14:anchorId="46940403" id="Text Box 20" o:spid="_x0000_s1034" type="#_x0000_t202" style="position:absolute;left:0;text-align:left;margin-left:2in;margin-top:57.6pt;width:416.9pt;height:35.3pt;z-index:251666432;visibility:visible;mso-wrap-style:square;mso-width-percent:0;mso-height-percent:0;mso-wrap-distance-left:9.05pt;mso-wrap-distance-top:0;mso-wrap-distance-right:9.05pt;mso-wrap-distance-bottom:0;mso-position-horizontal:absolute;mso-position-horizontal-relative:page;mso-position-vertical:absolute;mso-position-vertical-relative:page;mso-width-percent:0;mso-height-percent:0;mso-width-relative:page;mso-height-relative:page;v-text-anchor:top" o:gfxdata="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" stroked="f">
               <v:fill opacity="0"/>
@@ -13327,7 +13334,7 @@
             </wp:anchor>
           </w:drawing>
         </mc:Choice>
-        <mc:Fallback>
+        <mc:Fallback xmlns="">
           <w:pict>
             <v:shape w14:anchorId="14392A7E" id="Text Box 9" o:spid="_x0000_s1035" type="#_x0000_t202" style="position:absolute;left:0;text-align:left;margin-left:374.15pt;margin-top:93.35pt;width:187pt;height:57.3pt;z-index:251657216;visibility:visible;mso-wrap-style:square;mso-width-percent:0;mso-height-percent:0;mso-wrap-distance-left:9.05pt;mso-wrap-distance-top:0;mso-wrap-distance-right:9.05pt;mso-wrap-distance-bottom:0;mso-position-horizontal:absolute;mso-position-horizontal-relative:page;mso-position-vertical:absolute;mso-position-vertical-relative:page;mso-width-percent:0;mso-height-percent:0;mso-width-relative:page;mso-height-relative:page;v-text-anchor:top" o:gfxdata="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" strokeweight=".5pt">
               <v:fill opacity="0"/>
@@ -13505,7 +13512,7 @@
             </wp:anchor>
           </w:drawing>
         </mc:Choice>
-        <mc:Fallback>
+        <mc:Fallback xmlns="">
           <w:pict>
             <v:shape w14:anchorId="101029BF" id="Text Box 11" o:spid="_x0000_s1036" type="#_x0000_t202" style="position:absolute;left:0;text-align:left;margin-left:266.4pt;margin-top:93.6pt;width:107.3pt;height:56.9pt;z-index:251659264;visibility:visible;mso-wrap-style:square;mso-width-percent:0;mso-height-percent:0;mso-wrap-distance-left:9.05pt;mso-wrap-distance-top:0;mso-wrap-distance-right:9.05pt;mso-wrap-distance-bottom:0;mso-position-horizontal:absolute;mso-position-horizontal-relative:page;mso-position-vertical:absolute;mso-position-vertical-relative:page;mso-width-percent:0;mso-height-percent:0;mso-width-relative:page;mso-height-relative:page;v-text-anchor:top" o:gfxdata="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" stroked="f">
               <v:fill opacity="0"/>
@@ -13636,7 +13643,7 @@
             </wp:anchor>
           </w:drawing>
         </mc:Choice>
-        <mc:Fallback>
+        <mc:Fallback xmlns="">
           <w:pict>
             <v:rect w14:anchorId="7772CE94" id="Rectangle 4" o:spid="_x0000_s1026" style="position:absolute;margin-left:2in;margin-top:151.2pt;width:122.45pt;height:115.25pt;z-index:-251664384;visibility:visible;mso-wrap-style:none;mso-width-percent:0;mso-height-percent:0;mso-wrap-distance-left:9pt;mso-wrap-distance-top:0;mso-wrap-distance-right:9pt;mso-wrap-distance-bottom:0;mso-position-horizontal:absolute;mso-position-horizontal-relative:page;mso-position-vertical:absolute;mso-position-vertical-relative:page;mso-width-percent:0;mso-height-percent:0;mso-width-relative:page;mso-height-relative:page;v-text-anchor:middle" o:gfxdata="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" filled="f" strokeweight=".09mm">
               <v:stroke endcap="square"/>
@@ -13821,7 +13828,7 @@
             </wp:anchor>
           </w:drawing>
         </mc:Choice>
-        <mc:Fallback>
+        <mc:Fallback xmlns="">
           <w:pict>
             <v:shape w14:anchorId="63BBC8AA" id="Text Box 6" o:spid="_x0000_s1037" type="#_x0000_t202" style="position:absolute;left:0;text-align:left;margin-left:273.6pt;margin-top:158.4pt;width:287.3pt;height:92.9pt;z-index:251654144;visibility:visible;mso-wrap-style:square;mso-width-percent:0;mso-height-percent:0;mso-wrap-distance-left:9.05pt;mso-wrap-distance-top:0;mso-wrap-distance-right:9.05pt;mso-wrap-distance-bottom:0;mso-position-horizontal:absolute;mso-position-horizontal-relative:page;mso-position-vertical:absolute;mso-position-vertical-relative:page;mso-width-percent:0;mso-height-percent:0;mso-width-relative:page;mso-height-relative:page;v-text-anchor:top" o:gfxdata="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" stroked="f">
               <v:fill opacity="0"/>
@@ -14065,7 +14072,7 @@
             </wp:anchor>
           </w:drawing>
         </mc:Choice>
-        <mc:Fallback>
+        <mc:Fallback xmlns="">
           <w:pict>
             <v:shape w14:anchorId="569E7306" id="Text Box 7" o:spid="_x0000_s1038" type="#_x0000_t202" style="position:absolute;left:0;text-align:left;margin-left:143.75pt;margin-top:93.95pt;width:122.25pt;height:57.45pt;z-index:251655168;visibility:visible;mso-wrap-style:square;mso-width-percent:0;mso-height-percent:0;mso-wrap-distance-left:9.05pt;mso-wrap-distance-top:0;mso-wrap-distance-right:9.05pt;mso-wrap-distance-bottom:0;mso-position-horizontal:absolute;mso-position-horizontal-relative:page;mso-position-vertical:absolute;mso-position-vertical-relative:page;mso-width-percent:0;mso-height-percent:0;mso-width-relative:page;mso-height-relative:page;v-text-anchor:top" o:gfxdata="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" strokeweight=".5pt">
               <v:fill opacity="0"/>
@@ -14218,7 +14225,7 @@
             </wp:anchor>
           </w:drawing>
         </mc:Choice>
-        <mc:Fallback>
+        <mc:Fallback xmlns="">
           <w:pict>
             <v:line w14:anchorId="209DA321" id="Line 10" o:spid="_x0000_s1026" style="position:absolute;z-index:-251658240;visibility:visible;mso-wrap-style:square;mso-width-percent:0;mso-height-percent:0;mso-wrap-distance-left:9pt;mso-wrap-distance-top:0;mso-wrap-distance-right:9pt;mso-wrap-distance-bottom:0;mso-position-horizontal:absolute;mso-position-horizontal-relative:page;mso-position-vertical:absolute;mso-position-vertical-relative:page;mso-width-percent:0;mso-height-percent:0;mso-width-relative:page;mso-height-relative:page" from="266.4pt,151.2pt" to="374.45pt,151.25pt" o:gfxdata="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" strokeweight=".26mm">
               <v:stroke joinstyle="miter" endcap="square"/>
@@ -14305,7 +14312,7 @@
             </wp:anchor>
           </w:drawing>
         </mc:Choice>
-        <mc:Fallback>
+        <mc:Fallback xmlns="">
           <w:pict>
             <v:line w14:anchorId="7DB057F7" id="Line 12" o:spid="_x0000_s1026" style="position:absolute;z-index:-251656192;visibility:visible;mso-wrap-style:square;mso-width-percent:0;mso-height-percent:0;mso-wrap-distance-left:9pt;mso-wrap-distance-top:0;mso-wrap-distance-right:9pt;mso-wrap-distance-bottom:0;mso-position-horizontal:absolute;mso-position-horizontal-relative:page;mso-position-vertical:absolute;mso-position-vertical-relative:page;mso-width-percent:0;mso-height-percent:0;mso-width-relative:page;mso-height-relative:page" from="561.6pt,151.2pt" to="561.65pt,266.45pt" o:gfxdata="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" strokeweight=".26mm">
               <v:stroke joinstyle="miter" endcap="square"/>
@@ -14448,7 +14455,7 @@
             </wp:anchor>
           </w:drawing>
         </mc:Choice>
-        <mc:Fallback>
+        <mc:Fallback xmlns="">
           <w:pict>
             <v:line w14:anchorId="1F3FF70F" id="Line 8" o:spid="_x0000_s1026" style="position:absolute;z-index:-251660288;visibility:visible;mso-wrap-style:square;mso-width-percent:0;mso-height-percent:0;mso-wrap-distance-left:9pt;mso-wrap-distance-top:0;mso-wrap-distance-right:9pt;mso-wrap-distance-bottom:0;mso-position-horizontal:absolute;mso-position-horizontal-relative:page;mso-position-vertical:absolute;mso-position-vertical-relative:page;mso-width-percent:0;mso-height-percent:0;mso-width-relative:page;mso-height-relative:page" from="439.2pt,3in" to="547.25pt,216.05pt" o:gfxdata="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" strokeweight=".26mm">
               <v:stroke joinstyle="miter" endcap="square"/>
@@ -14587,7 +14594,7 @@
             </wp:anchor>
           </w:drawing>
         </mc:Choice>
-        <mc:Fallback>
+        <mc:Fallback xmlns="">
           <w:pict>
             <v:rect w14:anchorId="61275CDC" id="Rectangle 3" o:spid="_x0000_s1026" style="position:absolute;margin-left:2in;margin-top:266.4pt;width:417.65pt;height:535.95pt;z-index:-251665408;visibility:visible;mso-wrap-style:none;mso-width-percent:0;mso-height-percent:0;mso-wrap-distance-left:9pt;mso-wrap-distance-top:0;mso-wrap-distance-right:9pt;mso-wrap-distance-bottom:0;mso-position-horizontal:absolute;mso-position-horizontal-relative:page;mso-position-vertical:absolute;mso-position-vertical-relative:page;mso-width-percent:0;mso-height-percent:0;mso-width-relative:page;mso-height-relative:page;v-text-anchor:middle" o:gfxdata="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" filled="f" strokeweight=".09mm">
               <v:stroke endcap="square"/>

</xml_diff>

<commit_message>
CDC should be Caisse des dépôts et des consignations in the xlsx file
</commit_message>
<xml_diff>
--- a/documents/HLM-template.docx
+++ b/documents/HLM-template.docx
@@ -5256,15 +5256,7 @@
                 <w:szCs w:val="16"/>
                 <w:lang w:val="en-US"/>
               </w:rPr>
-              <w:t>{{</w:t>
-            </w:r>
-            <w:r>
-              <w:rPr>
-                <w:sz w:val="16"/>
-                <w:szCs w:val="16"/>
-                <w:lang w:val="en-US"/>
-              </w:rPr>
-              <w:t xml:space="preserve"> </w:t>
+              <w:t xml:space="preserve">{{ </w:t>
             </w:r>
             <w:proofErr w:type="spellStart"/>
             <w:r>
@@ -5291,15 +5283,7 @@
                 <w:szCs w:val="16"/>
                 <w:lang w:val="en-US"/>
               </w:rPr>
-              <w:t xml:space="preserve"> </w:t>
-            </w:r>
-            <w:r>
-              <w:rPr>
-                <w:sz w:val="16"/>
-                <w:szCs w:val="16"/>
-                <w:lang w:val="en-US"/>
-              </w:rPr>
-              <w:t>}}</w:t>
+              <w:t xml:space="preserve"> }}</w:t>
             </w:r>
           </w:p>
         </w:tc>
@@ -5408,6 +5392,7 @@
               </w:rPr>
               <w:t>.lieudit</w:t>
             </w:r>
+            <w:proofErr w:type="spellEnd"/>
             <w:r>
               <w:rPr>
                 <w:sz w:val="16"/>
@@ -5431,7 +5416,6 @@
                 <w:lang w:val="en-US"/>
               </w:rPr>
             </w:pPr>
-            <w:proofErr w:type="spellEnd"/>
             <w:proofErr w:type="gramStart"/>
             <w:r>
               <w:rPr>
@@ -6577,14 +6561,7 @@
           <w:rFonts w:ascii="TimesNewRomanPSMT" w:hAnsi="TimesNewRomanPSMT" w:cs="TimesNewRomanPSMT"/>
           <w:b/>
         </w:rPr>
-        <w:t>mixPLUS</w:t>
-      </w:r>
-      <w:r>
-        <w:rPr>
-          <w:rFonts w:ascii="TimesNewRomanPSMT" w:hAnsi="TimesNewRomanPSMT" w:cs="TimesNewRomanPSMT"/>
-          <w:b/>
-        </w:rPr>
-        <w:t>inf</w:t>
+        <w:t>mixPLUSinf</w:t>
       </w:r>
       <w:proofErr w:type="gramEnd"/>
       <w:r>
@@ -11339,6 +11316,7 @@
               <w:rPr>
                 <w:sz w:val="16"/>
                 <w:szCs w:val="16"/>
+                <w:lang w:val="en-US"/>
               </w:rPr>
             </w:pPr>
             <w:proofErr w:type="gramStart"/>
@@ -11346,6 +11324,7 @@
               <w:rPr>
                 <w:sz w:val="16"/>
                 <w:szCs w:val="16"/>
+                <w:lang w:val="en-US"/>
               </w:rPr>
               <w:t xml:space="preserve">{{ </w:t>
             </w:r>
@@ -11354,15 +11333,41 @@
               <w:rPr>
                 <w:sz w:val="16"/>
                 <w:szCs w:val="16"/>
-              </w:rPr>
-              <w:t>p.p</w:t>
+                <w:lang w:val="en-US"/>
+              </w:rPr>
+              <w:t>p.</w:t>
+            </w:r>
+            <w:r>
+              <w:rPr>
+                <w:sz w:val="16"/>
+                <w:szCs w:val="16"/>
+                <w:lang w:val="en-US"/>
+              </w:rPr>
+              <w:t>p</w:t>
+            </w:r>
+            <w:proofErr w:type="gramEnd"/>
+            <w:r>
+              <w:rPr>
+                <w:sz w:val="16"/>
+                <w:szCs w:val="16"/>
+                <w:lang w:val="en-US"/>
+              </w:rPr>
+              <w:t>_full</w:t>
             </w:r>
             <w:proofErr w:type="spellEnd"/>
-            <w:proofErr w:type="gramEnd"/>
-            <w:r>
-              <w:rPr>
-                <w:sz w:val="16"/>
-                <w:szCs w:val="16"/>
+            <w:r>
+              <w:rPr>
+                <w:sz w:val="16"/>
+                <w:szCs w:val="16"/>
+                <w:lang w:val="en-US"/>
+              </w:rPr>
+              <w:t>()</w:t>
+            </w:r>
+            <w:r>
+              <w:rPr>
+                <w:sz w:val="16"/>
+                <w:szCs w:val="16"/>
+                <w:lang w:val="en-US"/>
               </w:rPr>
               <w:t xml:space="preserve"> }}</w:t>
             </w:r>
@@ -11899,13 +11904,14 @@
               <w:rPr>
                 <w:sz w:val="16"/>
                 <w:szCs w:val="16"/>
+                <w:lang w:val="en-US"/>
               </w:rPr>
             </w:pPr>
-            <w:proofErr w:type="gramStart"/>
-            <w:r>
-              <w:rPr>
-                <w:sz w:val="16"/>
-                <w:szCs w:val="16"/>
+            <w:r>
+              <w:rPr>
+                <w:sz w:val="16"/>
+                <w:szCs w:val="16"/>
+                <w:lang w:val="en-US"/>
               </w:rPr>
               <w:t xml:space="preserve">{{ </w:t>
             </w:r>
@@ -11914,17 +11920,42 @@
               <w:rPr>
                 <w:sz w:val="16"/>
                 <w:szCs w:val="16"/>
-              </w:rPr>
-              <w:t>p.p</w:t>
+                <w:lang w:val="en-US"/>
+              </w:rPr>
+              <w:t>p.</w:t>
+            </w:r>
+            <w:r>
+              <w:rPr>
+                <w:sz w:val="16"/>
+                <w:szCs w:val="16"/>
+                <w:lang w:val="en-US"/>
+              </w:rPr>
+              <w:t>p_full</w:t>
             </w:r>
             <w:proofErr w:type="spellEnd"/>
-            <w:proofErr w:type="gramEnd"/>
-            <w:r>
-              <w:rPr>
-                <w:sz w:val="16"/>
-                <w:szCs w:val="16"/>
-              </w:rPr>
-              <w:t xml:space="preserve"> }}</w:t>
+            <w:r>
+              <w:rPr>
+                <w:sz w:val="16"/>
+                <w:szCs w:val="16"/>
+                <w:lang w:val="en-US"/>
+              </w:rPr>
+              <w:t>()</w:t>
+            </w:r>
+            <w:r>
+              <w:rPr>
+                <w:sz w:val="16"/>
+                <w:szCs w:val="16"/>
+                <w:lang w:val="en-US"/>
+              </w:rPr>
+              <w:t xml:space="preserve"> </w:t>
+            </w:r>
+            <w:r>
+              <w:rPr>
+                <w:sz w:val="16"/>
+                <w:szCs w:val="16"/>
+                <w:lang w:val="en-US"/>
+              </w:rPr>
+              <w:t>}}</w:t>
             </w:r>
           </w:p>
         </w:tc>
@@ -13827,7 +13858,7 @@
                                 <v:fill color2="black"/>
                                 <v:imagedata r:id="rId2" o:title="" croptop="-22f" cropbottom="-22f" cropleft="-25f" cropright="-25f"/>
                               </v:shape>
-                              <o:OLEObject Type="Embed" ProgID="Word.Picture.8" ShapeID="_x0000_i1025" DrawAspect="Content" ObjectID="_1693142306" r:id="rId3"/>
+                              <o:OLEObject Type="Embed" ProgID="Word.Picture.8" ShapeID="_x0000_i1025" DrawAspect="Content" ObjectID="_1693161605" r:id="rId3"/>
                             </w:object>
                           </w:r>
                         </w:p>
@@ -13903,7 +13934,7 @@
                           <v:fill color2="black"/>
                           <v:imagedata r:id="rId2" o:title="" croptop="-22f" cropbottom="-22f" cropleft="-25f" cropright="-25f"/>
                         </v:shape>
-                        <o:OLEObject Type="Embed" ProgID="Word.Picture.8" ShapeID="_x0000_i1025" DrawAspect="Content" ObjectID="_1693142306" r:id="rId4"/>
+                        <o:OLEObject Type="Embed" ProgID="Word.Picture.8" ShapeID="_x0000_i1025" DrawAspect="Content" ObjectID="_1693161605" r:id="rId4"/>
                       </w:object>
                     </w:r>
                   </w:p>

</xml_diff>

<commit_message>
add logements by type in doc
</commit_message>
<xml_diff>
--- a/documents/HLM-template.docx
+++ b/documents/HLM-template.docx
@@ -6406,61 +6406,372 @@
         </w:rPr>
       </w:pPr>
     </w:p>
-    <w:p>
-      <w:bookmarkStart w:id="40" w:name="S5"/>
+    <w:tbl>
+      <w:tblPr>
+        <w:tblStyle w:val="TableGrid"/>
+        <w:tblW w:w="0" w:type="auto"/>
+        <w:tblLook w:val="04A0" w:firstRow="1" w:lastRow="0" w:firstColumn="1" w:lastColumn="0" w:noHBand="0" w:noVBand="1"/>
+      </w:tblPr>
+      <w:tblGrid>
+        <w:gridCol w:w="4135"/>
+        <w:gridCol w:w="4135"/>
+      </w:tblGrid>
+      <w:tr>
+        <w:tc>
+          <w:tcPr>
+            <w:tcW w:w="4135" w:type="dxa"/>
+          </w:tcPr>
+          <w:p>
+            <w:pPr>
+              <w:rPr>
+                <w:rFonts w:ascii="TimesNewRomanPSMT" w:hAnsi="TimesNewRomanPSMT" w:cs="TimesNewRomanPSMT"/>
+                <w:b/>
+                <w:bCs/>
+                <w:sz w:val="16"/>
+                <w:szCs w:val="16"/>
+              </w:rPr>
+            </w:pPr>
+            <w:r>
+              <w:rPr>
+                <w:rFonts w:ascii="TimesNewRomanPSMT" w:hAnsi="TimesNewRomanPSMT" w:cs="TimesNewRomanPSMT"/>
+                <w:b/>
+                <w:bCs/>
+                <w:sz w:val="16"/>
+                <w:szCs w:val="16"/>
+              </w:rPr>
+              <w:t>Type de logements</w:t>
+            </w:r>
+          </w:p>
+        </w:tc>
+        <w:tc>
+          <w:tcPr>
+            <w:tcW w:w="4135" w:type="dxa"/>
+          </w:tcPr>
+          <w:p>
+            <w:pPr>
+              <w:rPr>
+                <w:rFonts w:ascii="TimesNewRomanPSMT" w:hAnsi="TimesNewRomanPSMT" w:cs="TimesNewRomanPSMT"/>
+                <w:b/>
+                <w:bCs/>
+                <w:sz w:val="16"/>
+                <w:szCs w:val="16"/>
+              </w:rPr>
+            </w:pPr>
+            <w:r>
+              <w:rPr>
+                <w:rFonts w:ascii="TimesNewRomanPSMT" w:hAnsi="TimesNewRomanPSMT" w:cs="TimesNewRomanPSMT"/>
+                <w:b/>
+                <w:bCs/>
+                <w:sz w:val="16"/>
+                <w:szCs w:val="16"/>
+              </w:rPr>
+              <w:t>Nombre de logements</w:t>
+            </w:r>
+          </w:p>
+        </w:tc>
+      </w:tr>
+      <w:tr>
+        <w:tc>
+          <w:tcPr>
+            <w:tcW w:w="8270" w:type="dxa"/>
+            <w:gridSpan w:val="2"/>
+          </w:tcPr>
+          <w:p>
+            <w:pPr>
+              <w:rPr>
+                <w:sz w:val="16"/>
+                <w:szCs w:val="16"/>
+                <w:lang w:val="en-US"/>
+              </w:rPr>
+            </w:pPr>
+            <w:r>
+              <w:rPr>
+                <w:sz w:val="16"/>
+                <w:szCs w:val="16"/>
+                <w:lang w:val="en-US"/>
+              </w:rPr>
+              <w:t>{%</w:t>
+            </w:r>
+            <w:r>
+              <w:rPr>
+                <w:sz w:val="16"/>
+                <w:szCs w:val="16"/>
+                <w:lang w:val="en-US"/>
+              </w:rPr>
+              <w:t>tr</w:t>
+            </w:r>
+            <w:r>
+              <w:rPr>
+                <w:sz w:val="16"/>
+                <w:szCs w:val="16"/>
+                <w:lang w:val="en-US"/>
+              </w:rPr>
+              <w:t xml:space="preserve"> for </w:t>
+            </w:r>
+            <w:proofErr w:type="spellStart"/>
+            <w:proofErr w:type="gramStart"/>
+            <w:r>
+              <w:rPr>
+                <w:sz w:val="16"/>
+                <w:szCs w:val="16"/>
+                <w:lang w:val="en-US"/>
+              </w:rPr>
+              <w:t>k,v</w:t>
+            </w:r>
+            <w:proofErr w:type="spellEnd"/>
+            <w:proofErr w:type="gramEnd"/>
+            <w:r>
+              <w:rPr>
+                <w:sz w:val="16"/>
+                <w:szCs w:val="16"/>
+                <w:lang w:val="en-US"/>
+              </w:rPr>
+              <w:t xml:space="preserve"> in </w:t>
+            </w:r>
+            <w:proofErr w:type="spellStart"/>
+            <w:r>
+              <w:rPr>
+                <w:sz w:val="16"/>
+                <w:szCs w:val="16"/>
+                <w:lang w:val="en-US"/>
+              </w:rPr>
+              <w:t>nb_logements_par_type.items</w:t>
+            </w:r>
+            <w:proofErr w:type="spellEnd"/>
+            <w:r>
+              <w:rPr>
+                <w:sz w:val="16"/>
+                <w:szCs w:val="16"/>
+                <w:lang w:val="en-US"/>
+              </w:rPr>
+              <w:t>() %}</w:t>
+            </w:r>
+          </w:p>
+        </w:tc>
+      </w:tr>
+      <w:tr>
+        <w:tc>
+          <w:tcPr>
+            <w:tcW w:w="4135" w:type="dxa"/>
+          </w:tcPr>
+          <w:p>
+            <w:pPr>
+              <w:rPr>
+                <w:sz w:val="16"/>
+                <w:szCs w:val="16"/>
+                <w:lang w:val="en-US"/>
+              </w:rPr>
+            </w:pPr>
+            <w:r>
+              <w:rPr>
+                <w:sz w:val="16"/>
+                <w:szCs w:val="16"/>
+                <w:lang w:val="en-US"/>
+              </w:rPr>
+              <w:t>{{k}}</w:t>
+            </w:r>
+          </w:p>
+        </w:tc>
+        <w:tc>
+          <w:tcPr>
+            <w:tcW w:w="4135" w:type="dxa"/>
+          </w:tcPr>
+          <w:p>
+            <w:pPr>
+              <w:rPr>
+                <w:sz w:val="16"/>
+                <w:szCs w:val="16"/>
+                <w:lang w:val="en-US"/>
+              </w:rPr>
+            </w:pPr>
+            <w:r>
+              <w:rPr>
+                <w:sz w:val="16"/>
+                <w:szCs w:val="16"/>
+                <w:lang w:val="en-US"/>
+              </w:rPr>
+              <w:t>{{v}}</w:t>
+            </w:r>
+          </w:p>
+        </w:tc>
+      </w:tr>
+      <w:tr>
+        <w:tc>
+          <w:tcPr>
+            <w:tcW w:w="8270" w:type="dxa"/>
+            <w:gridSpan w:val="2"/>
+          </w:tcPr>
+          <w:p>
+            <w:pPr>
+              <w:rPr>
+                <w:sz w:val="16"/>
+                <w:szCs w:val="16"/>
+                <w:lang w:val="en-US"/>
+              </w:rPr>
+            </w:pPr>
+            <w:r>
+              <w:rPr>
+                <w:sz w:val="16"/>
+                <w:szCs w:val="16"/>
+              </w:rPr>
+              <w:t>{%</w:t>
+            </w:r>
+            <w:r>
+              <w:rPr>
+                <w:sz w:val="16"/>
+                <w:szCs w:val="16"/>
+              </w:rPr>
+              <w:t>tr</w:t>
+            </w:r>
+            <w:r>
+              <w:rPr>
+                <w:sz w:val="16"/>
+                <w:szCs w:val="16"/>
+              </w:rPr>
+              <w:t xml:space="preserve"> </w:t>
+            </w:r>
+            <w:proofErr w:type="spellStart"/>
+            <w:r>
+              <w:rPr>
+                <w:sz w:val="16"/>
+                <w:szCs w:val="16"/>
+              </w:rPr>
+              <w:t>endfor</w:t>
+            </w:r>
+            <w:proofErr w:type="spellEnd"/>
+            <w:r>
+              <w:rPr>
+                <w:sz w:val="16"/>
+                <w:szCs w:val="16"/>
+              </w:rPr>
+              <w:t xml:space="preserve"> %}</w:t>
+            </w:r>
+          </w:p>
+        </w:tc>
+      </w:tr>
+    </w:tbl>
+    <w:p>
+      <w:pPr>
+        <w:rPr>
+          <w:rFonts w:ascii="TimesNewRomanPSMT" w:hAnsi="TimesNewRomanPSMT" w:cs="TimesNewRomanPSMT"/>
+          <w:lang w:val="en-US"/>
+        </w:rPr>
+      </w:pPr>
+    </w:p>
+    <w:p>
+      <w:r>
+        <w:rPr>
+          <w:rFonts w:ascii="TimesNewRomanPSMT" w:hAnsi="TimesNewRomanPSMT" w:cs="TimesNewRomanPSMT"/>
+        </w:rPr>
+        <w:t xml:space="preserve">1.1. </w:t>
+      </w:r>
+      <w:proofErr w:type="spellStart"/>
+      <w:r>
+        <w:rPr>
+          <w:rFonts w:ascii="TimesNewRomanPSMT" w:hAnsi="TimesNewRomanPSMT" w:cs="TimesNewRomanPSMT"/>
+        </w:rPr>
+        <w:t xml:space="preserve">Nombre de </w:t>
+      </w:r>
+      <w:proofErr w:type="spellEnd"/>
+      <w:r>
+        <w:rPr>
+          <w:rFonts w:ascii="TimesNewRomanPSMT" w:hAnsi="TimesNewRomanPSMT" w:cs="TimesNewRomanPSMT"/>
+        </w:rPr>
+        <w:t xml:space="preserve">logements à attribuer à des personnes dont les ressources n'excèdent pas 60 % des plafonds de ressources prévus au premier alinéa de l'article D. 331-12 du </w:t>
+      </w:r>
+      <w:r>
+        <w:rPr>
+          <w:rFonts w:ascii="TimesNewRomanPSMT" w:hAnsi="TimesNewRomanPSMT" w:cs="TimesNewRomanPSMT"/>
+        </w:rPr>
+        <w:lastRenderedPageBreak/>
+        <w:t xml:space="preserve">code de la construction et de l’habitation pour l'attribution des logements sociaux (article 8 de la présente convention) </w:t>
+      </w:r>
+    </w:p>
+    <w:p>
+      <w:pPr>
+        <w:rPr>
+          <w:rFonts w:ascii="TimesNewRomanPSMT" w:hAnsi="TimesNewRomanPSMT" w:cs="TimesNewRomanPSMT"/>
+        </w:rPr>
+      </w:pPr>
+    </w:p>
+    <w:p>
+      <w:r>
+        <w:rPr>
+          <w:rFonts w:ascii="TimesNewRomanPSMT" w:hAnsi="TimesNewRomanPSMT" w:cs="TimesNewRomanPSMT"/>
+        </w:rPr>
+        <w:t>- nombre de logements prévus au premier alinéa du a du 3° de l'article 8 de la présente convention</w:t>
+      </w:r>
+      <w:r>
+        <w:rPr>
+          <w:rFonts w:ascii="TimesNewRomanPSMT" w:hAnsi="TimesNewRomanPSMT" w:cs="TimesNewRomanPSMT" w:hint="eastAsia"/>
+        </w:rPr>
+        <w:t> </w:t>
+      </w:r>
+      <w:r>
+        <w:rPr>
+          <w:rFonts w:ascii="TimesNewRomanPSMT" w:hAnsi="TimesNewRomanPSMT" w:cs="TimesNewRomanPSMT"/>
+        </w:rPr>
+        <w:t xml:space="preserve">: </w:t>
+      </w:r>
+      <w:bookmarkStart w:id="40" w:name="Mix30111"/>
       <w:bookmarkEnd w:id="40"/>
       <w:proofErr w:type="gramStart"/>
       <w:r>
-        <w:t>{{</w:t>
-      </w:r>
-      <w:r>
+        <w:rPr>
+          <w:rFonts w:ascii="TimesNewRomanPSMT" w:hAnsi="TimesNewRomanPSMT" w:cs="TimesNewRomanPSMT"/>
+          <w:b/>
+        </w:rPr>
+        <w:t xml:space="preserve">{{ </w:t>
+      </w:r>
+      <w:r>
+        <w:rPr>
+          <w:rFonts w:ascii="TimesNewRomanPSMT" w:hAnsi="TimesNewRomanPSMT" w:cs="TimesNewRomanPSMT"/>
+          <w:b/>
+        </w:rPr>
+        <w:t>mixPLUS</w:t>
+      </w:r>
+      <w:proofErr w:type="gramEnd"/>
+      <w:r>
+        <w:rPr>
+          <w:rFonts w:ascii="TimesNewRomanPSMT" w:hAnsi="TimesNewRomanPSMT" w:cs="TimesNewRomanPSMT"/>
+          <w:b/>
+        </w:rPr>
+        <w:t xml:space="preserve">_30pc </w:t>
+      </w:r>
+      <w:r>
+        <w:rPr>
+          <w:rFonts w:ascii="TimesNewRomanPSMT" w:hAnsi="TimesNewRomanPSMT" w:cs="TimesNewRomanPSMT"/>
+          <w:b/>
+        </w:rPr>
+        <w:t>}}</w:t>
+      </w:r>
+      <w:r>
+        <w:rPr>
+          <w:rFonts w:ascii="TimesNewRomanPSMT" w:hAnsi="TimesNewRomanPSMT" w:cs="TimesNewRomanPSMT"/>
+          <w:b/>
+        </w:rPr>
         <w:t xml:space="preserve"> </w:t>
       </w:r>
-      <w:proofErr w:type="spellStart"/>
-      <w:r>
-        <w:t>nb</w:t>
-      </w:r>
-      <w:proofErr w:type="gramEnd"/>
-      <w:r>
-        <w:t>_logements_par_type</w:t>
-      </w:r>
-      <w:proofErr w:type="spellEnd"/>
-      <w:r>
-        <w:t xml:space="preserve"> </w:t>
-      </w:r>
-      <w:r>
-        <w:t>}}</w:t>
-      </w:r>
-    </w:p>
-    <w:p>
-      <w:pPr>
-        <w:rPr>
-          <w:rFonts w:ascii="TimesNewRomanPSMT" w:hAnsi="TimesNewRomanPSMT" w:cs="TimesNewRomanPSMT"/>
-        </w:rPr>
-      </w:pPr>
-    </w:p>
-    <w:p>
-      <w:r>
-        <w:rPr>
-          <w:rFonts w:ascii="TimesNewRomanPSMT" w:hAnsi="TimesNewRomanPSMT" w:cs="TimesNewRomanPSMT"/>
-        </w:rPr>
-        <w:t xml:space="preserve">1.1. Nombre de logements à attribuer à des personnes dont les ressources n'excèdent pas 60 % des plafonds de ressources prévus au premier alinéa de l'article D. 331-12 du code de la construction et de l’habitation pour l'attribution des logements sociaux (article 8 de la présente convention) </w:t>
-      </w:r>
-    </w:p>
-    <w:p>
-      <w:pPr>
-        <w:rPr>
-          <w:rFonts w:ascii="TimesNewRomanPSMT" w:hAnsi="TimesNewRomanPSMT" w:cs="TimesNewRomanPSMT"/>
-        </w:rPr>
-      </w:pPr>
-    </w:p>
-    <w:p>
-      <w:r>
-        <w:rPr>
-          <w:rFonts w:ascii="TimesNewRomanPSMT" w:hAnsi="TimesNewRomanPSMT" w:cs="TimesNewRomanPSMT"/>
-        </w:rPr>
-        <w:lastRenderedPageBreak/>
-        <w:t>- nombre de logements prévus au premier alinéa du a du 3° de l'article 8 de la présente convention</w:t>
+      <w:r>
+        <w:rPr>
+          <w:rFonts w:ascii="TimesNewRomanPSMT" w:hAnsi="TimesNewRomanPSMT" w:cs="TimesNewRomanPSMT"/>
+        </w:rPr>
+        <w:t>(4) logements,</w:t>
+      </w:r>
+    </w:p>
+    <w:p>
+      <w:pPr>
+        <w:rPr>
+          <w:rFonts w:ascii="TimesNewRomanPSMT" w:hAnsi="TimesNewRomanPSMT" w:cs="TimesNewRomanPSMT"/>
+        </w:rPr>
+      </w:pPr>
+    </w:p>
+    <w:p>
+      <w:r>
+        <w:rPr>
+          <w:rFonts w:ascii="TimesNewRomanPSMT" w:hAnsi="TimesNewRomanPSMT" w:cs="TimesNewRomanPSMT"/>
+        </w:rPr>
+        <w:t>- nombre de logements prévus au deuxième alinéa du a du 3° de l'article 8 de la présente convention</w:t>
       </w:r>
       <w:r>
         <w:rPr>
@@ -6474,7 +6785,7 @@
         </w:rPr>
         <w:t xml:space="preserve">: </w:t>
       </w:r>
-      <w:bookmarkStart w:id="41" w:name="Mix30111"/>
+      <w:bookmarkStart w:id="41" w:name="Mix30112"/>
       <w:bookmarkEnd w:id="41"/>
       <w:proofErr w:type="gramStart"/>
       <w:r>
@@ -6489,7 +6800,7 @@
           <w:rFonts w:ascii="TimesNewRomanPSMT" w:hAnsi="TimesNewRomanPSMT" w:cs="TimesNewRomanPSMT"/>
           <w:b/>
         </w:rPr>
-        <w:t>mixPLUS</w:t>
+        <w:t>mixPLUSinf</w:t>
       </w:r>
       <w:proofErr w:type="gramEnd"/>
       <w:r>
@@ -6497,14 +6808,14 @@
           <w:rFonts w:ascii="TimesNewRomanPSMT" w:hAnsi="TimesNewRomanPSMT" w:cs="TimesNewRomanPSMT"/>
           <w:b/>
         </w:rPr>
-        <w:t xml:space="preserve">_30pc </w:t>
+        <w:t>10_30pc</w:t>
       </w:r>
       <w:r>
         <w:rPr>
           <w:rFonts w:ascii="TimesNewRomanPSMT" w:hAnsi="TimesNewRomanPSMT" w:cs="TimesNewRomanPSMT"/>
           <w:b/>
         </w:rPr>
-        <w:t>}}</w:t>
+        <w:t xml:space="preserve"> }}</w:t>
       </w:r>
       <w:r>
         <w:rPr>
@@ -6532,27 +6843,22 @@
         <w:rPr>
           <w:rFonts w:ascii="TimesNewRomanPSMT" w:hAnsi="TimesNewRomanPSMT" w:cs="TimesNewRomanPSMT"/>
         </w:rPr>
-        <w:t>- nombre de logements prévus au deuxième alinéa du a du 3° de l'article 8 de la présente convention</w:t>
-      </w:r>
-      <w:r>
-        <w:rPr>
-          <w:rFonts w:ascii="TimesNewRomanPSMT" w:hAnsi="TimesNewRomanPSMT" w:cs="TimesNewRomanPSMT" w:hint="eastAsia"/>
-        </w:rPr>
-        <w:t> </w:t>
-      </w:r>
-      <w:r>
-        <w:rPr>
-          <w:rFonts w:ascii="TimesNewRomanPSMT" w:hAnsi="TimesNewRomanPSMT" w:cs="TimesNewRomanPSMT"/>
-        </w:rPr>
-        <w:t xml:space="preserve">: </w:t>
-      </w:r>
-      <w:bookmarkStart w:id="42" w:name="Mix30112"/>
+        <w:t>1.2. Nombre de logements qu'il est possible d'attribuer à des personnes dont les ressources excèdent les plafonds de ressources prévus au premier alinéa de l'article D. 331-12 précité pour l'attribution des logements sociaux, dans la limite de 120 % de ces plafonds (article 8 de la présente convention)</w:t>
+      </w:r>
+      <w:r>
+        <w:rPr>
+          <w:rFonts w:ascii="TimesNewRomanPSMT" w:hAnsi="TimesNewRomanPSMT" w:cs="TimesNewRomanPSMT"/>
+        </w:rPr>
+        <w:t xml:space="preserve"> : </w:t>
+      </w:r>
+      <w:bookmarkStart w:id="42" w:name="Mix1092"/>
       <w:bookmarkEnd w:id="42"/>
       <w:proofErr w:type="gramStart"/>
       <w:r>
         <w:rPr>
           <w:rFonts w:ascii="TimesNewRomanPSMT" w:hAnsi="TimesNewRomanPSMT" w:cs="TimesNewRomanPSMT"/>
           <w:b/>
+          <w:bCs/>
         </w:rPr>
         <w:t xml:space="preserve">{{ </w:t>
       </w:r>
@@ -6560,107 +6866,91 @@
         <w:rPr>
           <w:rFonts w:ascii="TimesNewRomanPSMT" w:hAnsi="TimesNewRomanPSMT" w:cs="TimesNewRomanPSMT"/>
           <w:b/>
-        </w:rPr>
-        <w:t>mixPLUSinf</w:t>
+          <w:bCs/>
+        </w:rPr>
+        <w:t>mi</w:t>
+      </w:r>
+      <w:r>
+        <w:rPr>
+          <w:rFonts w:ascii="TimesNewRomanPSMT" w:hAnsi="TimesNewRomanPSMT" w:cs="TimesNewRomanPSMT"/>
+          <w:b/>
+          <w:bCs/>
+        </w:rPr>
+        <w:t>x</w:t>
+      </w:r>
+      <w:r>
+        <w:rPr>
+          <w:rFonts w:ascii="TimesNewRomanPSMT" w:hAnsi="TimesNewRomanPSMT" w:cs="TimesNewRomanPSMT"/>
+          <w:b/>
+          <w:bCs/>
+        </w:rPr>
+        <w:t>PLUS</w:t>
       </w:r>
       <w:proofErr w:type="gramEnd"/>
       <w:r>
         <w:rPr>
           <w:rFonts w:ascii="TimesNewRomanPSMT" w:hAnsi="TimesNewRomanPSMT" w:cs="TimesNewRomanPSMT"/>
           <w:b/>
-        </w:rPr>
-        <w:t>10_30pc</w:t>
+          <w:bCs/>
+        </w:rPr>
+        <w:t>_10pc</w:t>
       </w:r>
       <w:r>
         <w:rPr>
           <w:rFonts w:ascii="TimesNewRomanPSMT" w:hAnsi="TimesNewRomanPSMT" w:cs="TimesNewRomanPSMT"/>
           <w:b/>
+          <w:bCs/>
         </w:rPr>
         <w:t xml:space="preserve"> }}</w:t>
       </w:r>
-      <w:r>
-        <w:rPr>
-          <w:rFonts w:ascii="TimesNewRomanPSMT" w:hAnsi="TimesNewRomanPSMT" w:cs="TimesNewRomanPSMT"/>
-          <w:b/>
+    </w:p>
+    <w:p>
+      <w:pPr>
+        <w:rPr>
+          <w:rFonts w:ascii="TimesNewRomanPSMT" w:hAnsi="TimesNewRomanPSMT" w:cs="TimesNewRomanPSMT"/>
+        </w:rPr>
+      </w:pPr>
+    </w:p>
+    <w:p>
+      <w:r>
+        <w:rPr>
+          <w:rFonts w:ascii="TimesNewRomanPSMT" w:hAnsi="TimesNewRomanPSMT" w:cs="TimesNewRomanPSMT"/>
+        </w:rPr>
+        <w:t>2. Surface habitable totale (art. R. 111-2 du code de la construction et de l’habitation) :</w:t>
+      </w:r>
+      <w:r>
+        <w:rPr>
+          <w:rFonts w:ascii="TimesNewRomanPSMT" w:hAnsi="TimesNewRomanPSMT" w:cs="TimesNewRomanPSMT"/>
         </w:rPr>
         <w:t xml:space="preserve"> </w:t>
       </w:r>
-      <w:r>
-        <w:rPr>
-          <w:rFonts w:ascii="TimesNewRomanPSMT" w:hAnsi="TimesNewRomanPSMT" w:cs="TimesNewRomanPSMT"/>
-        </w:rPr>
-        <w:t>(4) logements,</w:t>
-      </w:r>
-    </w:p>
-    <w:p>
-      <w:pPr>
-        <w:rPr>
-          <w:rFonts w:ascii="TimesNewRomanPSMT" w:hAnsi="TimesNewRomanPSMT" w:cs="TimesNewRomanPSMT"/>
-        </w:rPr>
-      </w:pPr>
-    </w:p>
-    <w:p>
-      <w:r>
-        <w:rPr>
-          <w:rFonts w:ascii="TimesNewRomanPSMT" w:hAnsi="TimesNewRomanPSMT" w:cs="TimesNewRomanPSMT"/>
-        </w:rPr>
-        <w:t>1.2. Nombre de logements qu'il est possible d'attribuer à des personnes dont les ressources excèdent les plafonds de ressources prévus au premier alinéa de l'article D. 331-12 précité pour l'attribution des logements sociaux, dans la limite de 120 % de ces plafonds (article 8 de la présente convention)</w:t>
-      </w:r>
-      <w:r>
-        <w:rPr>
-          <w:rFonts w:ascii="TimesNewRomanPSMT" w:hAnsi="TimesNewRomanPSMT" w:cs="TimesNewRomanPSMT"/>
-        </w:rPr>
-        <w:t xml:space="preserve"> : </w:t>
-      </w:r>
-      <w:bookmarkStart w:id="43" w:name="Mix1092"/>
+      <w:bookmarkStart w:id="43" w:name="SH"/>
       <w:bookmarkEnd w:id="43"/>
       <w:proofErr w:type="gramStart"/>
       <w:r>
         <w:rPr>
           <w:rFonts w:ascii="TimesNewRomanPSMT" w:hAnsi="TimesNewRomanPSMT" w:cs="TimesNewRomanPSMT"/>
-          <w:b/>
-          <w:bCs/>
         </w:rPr>
         <w:t xml:space="preserve">{{ </w:t>
       </w:r>
-      <w:r>
-        <w:rPr>
-          <w:rFonts w:ascii="TimesNewRomanPSMT" w:hAnsi="TimesNewRomanPSMT" w:cs="TimesNewRomanPSMT"/>
-          <w:b/>
-          <w:bCs/>
-        </w:rPr>
-        <w:t>mi</w:t>
-      </w:r>
-      <w:r>
-        <w:rPr>
-          <w:rFonts w:ascii="TimesNewRomanPSMT" w:hAnsi="TimesNewRomanPSMT" w:cs="TimesNewRomanPSMT"/>
-          <w:b/>
-          <w:bCs/>
-        </w:rPr>
-        <w:t>x</w:t>
-      </w:r>
-      <w:r>
-        <w:rPr>
-          <w:rFonts w:ascii="TimesNewRomanPSMT" w:hAnsi="TimesNewRomanPSMT" w:cs="TimesNewRomanPSMT"/>
-          <w:b/>
-          <w:bCs/>
-        </w:rPr>
-        <w:t>PLUS</w:t>
+      <w:proofErr w:type="spellStart"/>
+      <w:r>
+        <w:rPr>
+          <w:rFonts w:ascii="TimesNewRomanPSMT" w:hAnsi="TimesNewRomanPSMT" w:cs="TimesNewRomanPSMT"/>
+        </w:rPr>
+        <w:t>sh</w:t>
       </w:r>
       <w:proofErr w:type="gramEnd"/>
       <w:r>
         <w:rPr>
           <w:rFonts w:ascii="TimesNewRomanPSMT" w:hAnsi="TimesNewRomanPSMT" w:cs="TimesNewRomanPSMT"/>
-          <w:b/>
-          <w:bCs/>
-        </w:rPr>
-        <w:t>_10pc</w:t>
-      </w:r>
-      <w:r>
-        <w:rPr>
-          <w:rFonts w:ascii="TimesNewRomanPSMT" w:hAnsi="TimesNewRomanPSMT" w:cs="TimesNewRomanPSMT"/>
-          <w:b/>
-          <w:bCs/>
+        </w:rPr>
+        <w:t>_totale</w:t>
+      </w:r>
+      <w:proofErr w:type="spellEnd"/>
+      <w:r>
+        <w:rPr>
+          <w:rFonts w:ascii="TimesNewRomanPSMT" w:hAnsi="TimesNewRomanPSMT" w:cs="TimesNewRomanPSMT"/>
         </w:rPr>
         <w:t xml:space="preserve"> }}</w:t>
       </w:r>
@@ -6677,7 +6967,7 @@
         <w:rPr>
           <w:rFonts w:ascii="TimesNewRomanPSMT" w:hAnsi="TimesNewRomanPSMT" w:cs="TimesNewRomanPSMT"/>
         </w:rPr>
-        <w:t>2. Surface habitable totale (art. R. 111-2 du code de la construction et de l’habitation) :</w:t>
+        <w:t>3. Surface totale des annexes entrant dans le calcul de la surface utile (art. D. 353-16 (2°) du code de la construction et de l’habitation) :</w:t>
       </w:r>
       <w:r>
         <w:rPr>
@@ -6685,7 +6975,7 @@
         </w:rPr>
         <w:t xml:space="preserve"> </w:t>
       </w:r>
-      <w:bookmarkStart w:id="44" w:name="SH"/>
+      <w:bookmarkStart w:id="44" w:name="SA"/>
       <w:bookmarkEnd w:id="44"/>
       <w:proofErr w:type="gramStart"/>
       <w:r>
@@ -6699,7 +6989,7 @@
         <w:rPr>
           <w:rFonts w:ascii="TimesNewRomanPSMT" w:hAnsi="TimesNewRomanPSMT" w:cs="TimesNewRomanPSMT"/>
         </w:rPr>
-        <w:t>sh</w:t>
+        <w:t>sar</w:t>
       </w:r>
       <w:proofErr w:type="gramEnd"/>
       <w:r>
@@ -6728,7 +7018,39 @@
         <w:rPr>
           <w:rFonts w:ascii="TimesNewRomanPSMT" w:hAnsi="TimesNewRomanPSMT" w:cs="TimesNewRomanPSMT"/>
         </w:rPr>
-        <w:t>3. Surface totale des annexes entrant dans le calcul de la surface utile (art. D. 353-16 (2°) du code de la construction et de l’habitation) :</w:t>
+        <w:t>3 bis. Liste de ces annexes, conforme à l'arrêté modifié du 9 mai 1995 du ministre du logement pris en application de l'article D. 353-16 précité :</w:t>
+      </w:r>
+    </w:p>
+    <w:p>
+      <w:pPr>
+        <w:jc w:val="left"/>
+        <w:rPr>
+          <w:rFonts w:ascii="TimesNewRomanPSMT" w:hAnsi="TimesNewRomanPSMT" w:cs="TimesNewRomanPSMT"/>
+          <w:sz w:val="20"/>
+        </w:rPr>
+      </w:pPr>
+    </w:p>
+    <w:p>
+      <w:r>
+        <w:rPr>
+          <w:rFonts w:ascii="TimesNewRomanPSMT" w:hAnsi="TimesNewRomanPSMT" w:cs="TimesNewRomanPSMT"/>
+        </w:rPr>
+        <w:t>3 ter. Surface des locaux collectifs résidentiels :</w:t>
+      </w:r>
+    </w:p>
+    <w:p>
+      <w:pPr>
+        <w:rPr>
+          <w:rFonts w:ascii="TimesNewRomanPSMT" w:hAnsi="TimesNewRomanPSMT" w:cs="TimesNewRomanPSMT"/>
+        </w:rPr>
+      </w:pPr>
+    </w:p>
+    <w:p>
+      <w:r>
+        <w:rPr>
+          <w:rFonts w:ascii="TimesNewRomanPSMT" w:hAnsi="TimesNewRomanPSMT" w:cs="TimesNewRomanPSMT"/>
+        </w:rPr>
+        <w:t>4. Surface utile totale de l'opération (art. D. 353-16 (2°) précité) :</w:t>
       </w:r>
       <w:r>
         <w:rPr>
@@ -6736,7 +7058,7 @@
         </w:rPr>
         <w:t xml:space="preserve"> </w:t>
       </w:r>
-      <w:bookmarkStart w:id="45" w:name="SA"/>
+      <w:bookmarkStart w:id="45" w:name="SU"/>
       <w:bookmarkEnd w:id="45"/>
       <w:proofErr w:type="gramStart"/>
       <w:r>
@@ -6750,89 +7072,6 @@
         <w:rPr>
           <w:rFonts w:ascii="TimesNewRomanPSMT" w:hAnsi="TimesNewRomanPSMT" w:cs="TimesNewRomanPSMT"/>
         </w:rPr>
-        <w:t>sar</w:t>
-      </w:r>
-      <w:proofErr w:type="gramEnd"/>
-      <w:r>
-        <w:rPr>
-          <w:rFonts w:ascii="TimesNewRomanPSMT" w:hAnsi="TimesNewRomanPSMT" w:cs="TimesNewRomanPSMT"/>
-        </w:rPr>
-        <w:t>_totale</w:t>
-      </w:r>
-      <w:proofErr w:type="spellEnd"/>
-      <w:r>
-        <w:rPr>
-          <w:rFonts w:ascii="TimesNewRomanPSMT" w:hAnsi="TimesNewRomanPSMT" w:cs="TimesNewRomanPSMT"/>
-        </w:rPr>
-        <w:t xml:space="preserve"> }}</w:t>
-      </w:r>
-    </w:p>
-    <w:p>
-      <w:pPr>
-        <w:rPr>
-          <w:rFonts w:ascii="TimesNewRomanPSMT" w:hAnsi="TimesNewRomanPSMT" w:cs="TimesNewRomanPSMT"/>
-        </w:rPr>
-      </w:pPr>
-    </w:p>
-    <w:p>
-      <w:r>
-        <w:rPr>
-          <w:rFonts w:ascii="TimesNewRomanPSMT" w:hAnsi="TimesNewRomanPSMT" w:cs="TimesNewRomanPSMT"/>
-        </w:rPr>
-        <w:t>3 bis. Liste de ces annexes, conforme à l'arrêté modifié du 9 mai 1995 du ministre du logement pris en application de l'article D. 353-16 précité :</w:t>
-      </w:r>
-    </w:p>
-    <w:p>
-      <w:pPr>
-        <w:jc w:val="left"/>
-        <w:rPr>
-          <w:rFonts w:ascii="TimesNewRomanPSMT" w:hAnsi="TimesNewRomanPSMT" w:cs="TimesNewRomanPSMT"/>
-          <w:sz w:val="20"/>
-        </w:rPr>
-      </w:pPr>
-    </w:p>
-    <w:p>
-      <w:r>
-        <w:rPr>
-          <w:rFonts w:ascii="TimesNewRomanPSMT" w:hAnsi="TimesNewRomanPSMT" w:cs="TimesNewRomanPSMT"/>
-        </w:rPr>
-        <w:t>3 ter. Surface des locaux collectifs résidentiels :</w:t>
-      </w:r>
-    </w:p>
-    <w:p>
-      <w:pPr>
-        <w:rPr>
-          <w:rFonts w:ascii="TimesNewRomanPSMT" w:hAnsi="TimesNewRomanPSMT" w:cs="TimesNewRomanPSMT"/>
-        </w:rPr>
-      </w:pPr>
-    </w:p>
-    <w:p>
-      <w:r>
-        <w:rPr>
-          <w:rFonts w:ascii="TimesNewRomanPSMT" w:hAnsi="TimesNewRomanPSMT" w:cs="TimesNewRomanPSMT"/>
-        </w:rPr>
-        <w:t>4. Surface utile totale de l'opération (art. D. 353-16 (2°) précité) :</w:t>
-      </w:r>
-      <w:r>
-        <w:rPr>
-          <w:rFonts w:ascii="TimesNewRomanPSMT" w:hAnsi="TimesNewRomanPSMT" w:cs="TimesNewRomanPSMT"/>
-        </w:rPr>
-        <w:t xml:space="preserve"> </w:t>
-      </w:r>
-      <w:bookmarkStart w:id="46" w:name="SU"/>
-      <w:bookmarkEnd w:id="46"/>
-      <w:proofErr w:type="gramStart"/>
-      <w:r>
-        <w:rPr>
-          <w:rFonts w:ascii="TimesNewRomanPSMT" w:hAnsi="TimesNewRomanPSMT" w:cs="TimesNewRomanPSMT"/>
-        </w:rPr>
-        <w:t xml:space="preserve">{{ </w:t>
-      </w:r>
-      <w:proofErr w:type="spellStart"/>
-      <w:r>
-        <w:rPr>
-          <w:rFonts w:ascii="TimesNewRomanPSMT" w:hAnsi="TimesNewRomanPSMT" w:cs="TimesNewRomanPSMT"/>
-        </w:rPr>
         <w:t>su</w:t>
       </w:r>
       <w:proofErr w:type="gramEnd"/>
@@ -6874,8 +7113,8 @@
           <w:lang w:val="en-US"/>
         </w:rPr>
       </w:pPr>
-      <w:bookmarkStart w:id="47" w:name="S1"/>
-      <w:bookmarkEnd w:id="47"/>
+      <w:bookmarkStart w:id="46" w:name="S1"/>
+      <w:bookmarkEnd w:id="46"/>
       <w:r>
         <w:rPr>
           <w:rFonts w:ascii="TimesNewRomanPSMT" w:hAnsi="TimesNewRomanPSMT" w:cs="TimesNewRomanPSMT"/>
@@ -8839,8 +9078,8 @@
           <w:sz w:val="20"/>
         </w:rPr>
       </w:pPr>
-      <w:bookmarkStart w:id="48" w:name="S2"/>
-      <w:bookmarkEnd w:id="48"/>
+      <w:bookmarkStart w:id="47" w:name="S2"/>
+      <w:bookmarkEnd w:id="47"/>
     </w:p>
     <w:p>
       <w:pPr>
@@ -8909,7 +9148,6 @@
                 <w:sz w:val="16"/>
                 <w:szCs w:val="16"/>
               </w:rPr>
-              <w:lastRenderedPageBreak/>
               <w:t>TYPE D’ANNEXE DÉFINIE</w:t>
             </w:r>
             <w:r>
@@ -10205,100 +10443,145 @@
         </w:rPr>
         <w:t>{% endif %}</w:t>
       </w:r>
-      <w:bookmarkStart w:id="49" w:name="S9"/>
-      <w:bookmarkStart w:id="50" w:name="S10"/>
+      <w:bookmarkStart w:id="48" w:name="S9"/>
+      <w:bookmarkStart w:id="49" w:name="S10"/>
+      <w:bookmarkEnd w:id="48"/>
       <w:bookmarkEnd w:id="49"/>
+    </w:p>
+    <w:p>
+      <w:pPr>
+        <w:rPr>
+          <w:rFonts w:ascii="TimesNewRomanPSMT" w:hAnsi="TimesNewRomanPSMT" w:cs="TimesNewRomanPSMT"/>
+          <w:szCs w:val="24"/>
+        </w:rPr>
+      </w:pPr>
+    </w:p>
+    <w:p>
+      <w:r>
+        <w:rPr>
+          <w:rFonts w:ascii="TimesNewRomanPSMT" w:hAnsi="TimesNewRomanPSMT" w:cs="TimesNewRomanPSMT"/>
+        </w:rPr>
+        <w:t>Au cas où ces annexes ne trouveraient pas preneur auprès des locataires de l'immeuble ou de tout autre immeuble conventionné appartenant au même bailleur ou géré par lui, le bailleur peut louer l'annexe à toute autre personne. Dans ce cas, le loyer maximum fixé par la convention ne lui est pas</w:t>
+      </w:r>
+      <w:r>
+        <w:t xml:space="preserve"> </w:t>
+      </w:r>
+      <w:r>
+        <w:rPr>
+          <w:rFonts w:ascii="TimesNewRomanPSMT" w:hAnsi="TimesNewRomanPSMT" w:cs="TimesNewRomanPSMT"/>
+        </w:rPr>
+        <w:t>opposable. Cette faculté n'est utilisable que pour autant qu'aucun locataire du patrimoine appartenant ou géré par le bailleur ne manifeste sa volonté de louer les annexes en cause.</w:t>
+      </w:r>
+    </w:p>
+    <w:p>
+      <w:pPr>
+        <w:rPr>
+          <w:rFonts w:ascii="TimesNewRomanPSMT" w:hAnsi="TimesNewRomanPSMT" w:cs="TimesNewRomanPSMT"/>
+        </w:rPr>
+      </w:pPr>
+    </w:p>
+    <w:p>
+      <w:pPr>
+        <w:rPr>
+          <w:rFonts w:ascii="TimesNewRomanPSMT" w:hAnsi="TimesNewRomanPSMT" w:cs="TimesNewRomanPSMT"/>
+        </w:rPr>
+      </w:pPr>
+      <w:r>
+        <w:rPr>
+          <w:rFonts w:ascii="TimesNewRomanPSMT" w:hAnsi="TimesNewRomanPSMT" w:cs="TimesNewRomanPSMT"/>
+        </w:rPr>
+        <w:t>B.-Locaux auxquels ne s'applique pas la présente convention.</w:t>
+      </w:r>
+    </w:p>
+    <w:p>
+      <w:pPr>
+        <w:rPr>
+          <w:rFonts w:ascii="TimesNewRomanPSMT" w:hAnsi="TimesNewRomanPSMT" w:cs="TimesNewRomanPSMT"/>
+        </w:rPr>
+      </w:pPr>
+    </w:p>
+    <w:p>
+      <w:bookmarkStart w:id="50" w:name="Locaux"/>
       <w:bookmarkEnd w:id="50"/>
-    </w:p>
-    <w:p>
-      <w:pPr>
-        <w:rPr>
-          <w:rFonts w:ascii="TimesNewRomanPSMT" w:hAnsi="TimesNewRomanPSMT" w:cs="TimesNewRomanPSMT"/>
-          <w:szCs w:val="24"/>
-        </w:rPr>
-      </w:pPr>
-    </w:p>
-    <w:p>
-      <w:r>
-        <w:rPr>
-          <w:rFonts w:ascii="TimesNewRomanPSMT" w:hAnsi="TimesNewRomanPSMT" w:cs="TimesNewRomanPSMT"/>
-        </w:rPr>
-        <w:t>Au cas où ces annexes ne trouveraient pas preneur auprès des locataires de l'immeuble ou de tout autre immeuble conventionné appartenant au même bailleur ou géré par lui, le bailleur peut louer l'annexe à toute autre personne. Dans ce cas, le loyer maximum fixé par la convention ne lui est pas</w:t>
-      </w:r>
-      <w:r>
-        <w:t xml:space="preserve"> </w:t>
-      </w:r>
-      <w:r>
-        <w:rPr>
-          <w:rFonts w:ascii="TimesNewRomanPSMT" w:hAnsi="TimesNewRomanPSMT" w:cs="TimesNewRomanPSMT"/>
-        </w:rPr>
-        <w:t>opposable. Cette faculté n'est utilisable que pour autant qu'aucun locataire du patrimoine appartenant ou géré par le bailleur ne manifeste sa volonté de louer les annexes en cause.</w:t>
-      </w:r>
-    </w:p>
-    <w:p>
-      <w:pPr>
-        <w:rPr>
-          <w:rFonts w:ascii="TimesNewRomanPSMT" w:hAnsi="TimesNewRomanPSMT" w:cs="TimesNewRomanPSMT"/>
-        </w:rPr>
-      </w:pPr>
-    </w:p>
-    <w:p>
-      <w:pPr>
-        <w:rPr>
-          <w:rFonts w:ascii="TimesNewRomanPSMT" w:hAnsi="TimesNewRomanPSMT" w:cs="TimesNewRomanPSMT"/>
-        </w:rPr>
-      </w:pPr>
-      <w:r>
-        <w:rPr>
-          <w:rFonts w:ascii="TimesNewRomanPSMT" w:hAnsi="TimesNewRomanPSMT" w:cs="TimesNewRomanPSMT"/>
-        </w:rPr>
-        <w:t>B.-Locaux auxquels ne s'applique pas la présente convention.</w:t>
-      </w:r>
-    </w:p>
-    <w:p>
-      <w:pPr>
-        <w:rPr>
-          <w:rFonts w:ascii="TimesNewRomanPSMT" w:hAnsi="TimesNewRomanPSMT" w:cs="TimesNewRomanPSMT"/>
-        </w:rPr>
-      </w:pPr>
-    </w:p>
-    <w:p>
-      <w:bookmarkStart w:id="51" w:name="Locaux"/>
+      <w:r>
+        <w:rPr>
+          <w:rFonts w:ascii="TimesNewRomanPSMT" w:hAnsi="TimesNewRomanPSMT" w:cs="TimesNewRomanPSMT"/>
+        </w:rPr>
+        <w:t xml:space="preserve">Locaux commerciaux (nombre) </w:t>
+      </w:r>
+      <w:proofErr w:type="gramStart"/>
+      <w:r>
+        <w:rPr>
+          <w:rFonts w:ascii="TimesNewRomanPSMT" w:hAnsi="TimesNewRomanPSMT" w:cs="TimesNewRomanPSMT"/>
+        </w:rPr>
+        <w:t xml:space="preserve">:  </w:t>
+      </w:r>
+      <w:bookmarkStart w:id="51" w:name="Commerce"/>
       <w:bookmarkEnd w:id="51"/>
       <w:r>
         <w:rPr>
           <w:rFonts w:ascii="TimesNewRomanPSMT" w:hAnsi="TimesNewRomanPSMT" w:cs="TimesNewRomanPSMT"/>
         </w:rPr>
-        <w:t xml:space="preserve">Locaux commerciaux (nombre) </w:t>
-      </w:r>
+        <w:t>{</w:t>
+      </w:r>
+      <w:proofErr w:type="gramEnd"/>
+      <w:r>
+        <w:rPr>
+          <w:rFonts w:ascii="TimesNewRomanPSMT" w:hAnsi="TimesNewRomanPSMT" w:cs="TimesNewRomanPSMT"/>
+        </w:rPr>
+        <w:t xml:space="preserve">{ </w:t>
+      </w:r>
+      <w:proofErr w:type="spellStart"/>
+      <w:r>
+        <w:rPr>
+          <w:rFonts w:ascii="TimesNewRomanPSMT" w:hAnsi="TimesNewRomanPSMT" w:cs="TimesNewRomanPSMT"/>
+        </w:rPr>
+        <w:t>programme.nb_locaux_commerciaux</w:t>
+      </w:r>
+      <w:proofErr w:type="spellEnd"/>
+      <w:r>
+        <w:rPr>
+          <w:rFonts w:ascii="TimesNewRomanPSMT" w:hAnsi="TimesNewRomanPSMT" w:cs="TimesNewRomanPSMT"/>
+        </w:rPr>
+        <w:t xml:space="preserve"> }}</w:t>
+      </w:r>
+    </w:p>
+    <w:p>
+      <w:pPr>
+        <w:rPr>
+          <w:rFonts w:ascii="TimesNewRomanPSMT" w:hAnsi="TimesNewRomanPSMT" w:cs="TimesNewRomanPSMT"/>
+        </w:rPr>
+      </w:pPr>
+    </w:p>
+    <w:p>
+      <w:r>
+        <w:rPr>
+          <w:rFonts w:ascii="TimesNewRomanPSMT" w:hAnsi="TimesNewRomanPSMT" w:cs="TimesNewRomanPSMT"/>
+        </w:rPr>
+        <w:t xml:space="preserve">Bureaux (nombre) : </w:t>
+      </w:r>
+      <w:bookmarkStart w:id="52" w:name="Bureau"/>
+      <w:bookmarkEnd w:id="52"/>
       <w:proofErr w:type="gramStart"/>
       <w:r>
         <w:rPr>
           <w:rFonts w:ascii="TimesNewRomanPSMT" w:hAnsi="TimesNewRomanPSMT" w:cs="TimesNewRomanPSMT"/>
         </w:rPr>
-        <w:t xml:space="preserve">:  </w:t>
-      </w:r>
-      <w:bookmarkStart w:id="52" w:name="Commerce"/>
-      <w:bookmarkEnd w:id="52"/>
-      <w:r>
-        <w:rPr>
-          <w:rFonts w:ascii="TimesNewRomanPSMT" w:hAnsi="TimesNewRomanPSMT" w:cs="TimesNewRomanPSMT"/>
-        </w:rPr>
-        <w:t>{</w:t>
+        <w:t xml:space="preserve">{{ </w:t>
+      </w:r>
+      <w:proofErr w:type="spellStart"/>
+      <w:r>
+        <w:rPr>
+          <w:rFonts w:ascii="TimesNewRomanPSMT" w:hAnsi="TimesNewRomanPSMT" w:cs="TimesNewRomanPSMT"/>
+        </w:rPr>
+        <w:t>programme</w:t>
       </w:r>
       <w:proofErr w:type="gramEnd"/>
       <w:r>
         <w:rPr>
           <w:rFonts w:ascii="TimesNewRomanPSMT" w:hAnsi="TimesNewRomanPSMT" w:cs="TimesNewRomanPSMT"/>
         </w:rPr>
-        <w:t xml:space="preserve">{ </w:t>
-      </w:r>
-      <w:proofErr w:type="spellStart"/>
-      <w:r>
-        <w:rPr>
-          <w:rFonts w:ascii="TimesNewRomanPSMT" w:hAnsi="TimesNewRomanPSMT" w:cs="TimesNewRomanPSMT"/>
-        </w:rPr>
-        <w:t>programme.nb_locaux_commerciaux</w:t>
+        <w:t>.nb_bureaux</w:t>
       </w:r>
       <w:proofErr w:type="spellEnd"/>
       <w:r>
@@ -10316,13 +10599,18 @@
       </w:pPr>
     </w:p>
     <w:p>
-      <w:r>
-        <w:rPr>
-          <w:rFonts w:ascii="TimesNewRomanPSMT" w:hAnsi="TimesNewRomanPSMT" w:cs="TimesNewRomanPSMT"/>
-        </w:rPr>
-        <w:t xml:space="preserve">Bureaux (nombre) : </w:t>
-      </w:r>
-      <w:bookmarkStart w:id="53" w:name="Bureau"/>
+      <w:pPr>
+        <w:rPr>
+          <w:rFonts w:ascii="TimesNewRomanPSMT" w:hAnsi="TimesNewRomanPSMT" w:cs="TimesNewRomanPSMT"/>
+        </w:rPr>
+      </w:pPr>
+      <w:r>
+        <w:rPr>
+          <w:rFonts w:ascii="TimesNewRomanPSMT" w:hAnsi="TimesNewRomanPSMT" w:cs="TimesNewRomanPSMT"/>
+        </w:rPr>
+        <w:t xml:space="preserve">Autres : </w:t>
+      </w:r>
+      <w:bookmarkStart w:id="53" w:name="Autre"/>
       <w:bookmarkEnd w:id="53"/>
       <w:proofErr w:type="gramStart"/>
       <w:r>
@@ -10343,7 +10631,7 @@
         <w:rPr>
           <w:rFonts w:ascii="TimesNewRomanPSMT" w:hAnsi="TimesNewRomanPSMT" w:cs="TimesNewRomanPSMT"/>
         </w:rPr>
-        <w:t>.nb_bureaux</w:t>
+        <w:t>.autre_locaux_hors_convention</w:t>
       </w:r>
       <w:proofErr w:type="spellEnd"/>
       <w:r>
@@ -10370,9 +10658,41 @@
         <w:rPr>
           <w:rFonts w:ascii="TimesNewRomanPSMT" w:hAnsi="TimesNewRomanPSMT" w:cs="TimesNewRomanPSMT"/>
         </w:rPr>
-        <w:t xml:space="preserve">Autres : </w:t>
-      </w:r>
-      <w:bookmarkStart w:id="54" w:name="Autre"/>
+        <w:t>4° Origine des propriétés :</w:t>
+      </w:r>
+    </w:p>
+    <w:p>
+      <w:pPr>
+        <w:rPr>
+          <w:rFonts w:ascii="TimesNewRomanPSMT" w:hAnsi="TimesNewRomanPSMT" w:cs="TimesNewRomanPSMT"/>
+        </w:rPr>
+      </w:pPr>
+    </w:p>
+    <w:p>
+      <w:pPr>
+        <w:rPr>
+          <w:rFonts w:ascii="TimesNewRomanPSMT" w:hAnsi="TimesNewRomanPSMT" w:cs="TimesNewRomanPSMT"/>
+        </w:rPr>
+      </w:pPr>
+      <w:r>
+        <w:rPr>
+          <w:rFonts w:ascii="TimesNewRomanPSMT" w:hAnsi="TimesNewRomanPSMT" w:cs="TimesNewRomanPSMT"/>
+        </w:rPr>
+        <w:t>Vendeur</w:t>
+      </w:r>
+      <w:r>
+        <w:rPr>
+          <w:rFonts w:ascii="TimesNewRomanPSMT" w:hAnsi="TimesNewRomanPSMT" w:cs="TimesNewRomanPSMT" w:hint="eastAsia"/>
+        </w:rPr>
+        <w:t> </w:t>
+      </w:r>
+      <w:r>
+        <w:rPr>
+          <w:rFonts w:ascii="TimesNewRomanPSMT" w:hAnsi="TimesNewRomanPSMT" w:cs="TimesNewRomanPSMT"/>
+        </w:rPr>
+        <w:t xml:space="preserve">: </w:t>
+      </w:r>
+      <w:bookmarkStart w:id="54" w:name="Vendeur"/>
       <w:bookmarkEnd w:id="54"/>
       <w:proofErr w:type="gramStart"/>
       <w:r>
@@ -10393,7 +10713,7 @@
         <w:rPr>
           <w:rFonts w:ascii="TimesNewRomanPSMT" w:hAnsi="TimesNewRomanPSMT" w:cs="TimesNewRomanPSMT"/>
         </w:rPr>
-        <w:t>.autre_locaux_hors_convention</w:t>
+        <w:t>.vendeur</w:t>
       </w:r>
       <w:proofErr w:type="spellEnd"/>
       <w:r>
@@ -10409,38 +10729,11 @@
           <w:rFonts w:ascii="TimesNewRomanPSMT" w:hAnsi="TimesNewRomanPSMT" w:cs="TimesNewRomanPSMT"/>
         </w:rPr>
       </w:pPr>
-    </w:p>
-    <w:p>
-      <w:pPr>
-        <w:rPr>
-          <w:rFonts w:ascii="TimesNewRomanPSMT" w:hAnsi="TimesNewRomanPSMT" w:cs="TimesNewRomanPSMT"/>
-        </w:rPr>
-      </w:pPr>
-      <w:r>
-        <w:rPr>
-          <w:rFonts w:ascii="TimesNewRomanPSMT" w:hAnsi="TimesNewRomanPSMT" w:cs="TimesNewRomanPSMT"/>
-        </w:rPr>
-        <w:t>4° Origine des propriétés :</w:t>
-      </w:r>
-    </w:p>
-    <w:p>
-      <w:pPr>
-        <w:rPr>
-          <w:rFonts w:ascii="TimesNewRomanPSMT" w:hAnsi="TimesNewRomanPSMT" w:cs="TimesNewRomanPSMT"/>
-        </w:rPr>
-      </w:pPr>
-    </w:p>
-    <w:p>
-      <w:pPr>
-        <w:rPr>
-          <w:rFonts w:ascii="TimesNewRomanPSMT" w:hAnsi="TimesNewRomanPSMT" w:cs="TimesNewRomanPSMT"/>
-        </w:rPr>
-      </w:pPr>
-      <w:r>
-        <w:rPr>
-          <w:rFonts w:ascii="TimesNewRomanPSMT" w:hAnsi="TimesNewRomanPSMT" w:cs="TimesNewRomanPSMT"/>
-        </w:rPr>
-        <w:t>Vendeur</w:t>
+      <w:r>
+        <w:rPr>
+          <w:rFonts w:ascii="TimesNewRomanPSMT" w:hAnsi="TimesNewRomanPSMT" w:cs="TimesNewRomanPSMT"/>
+        </w:rPr>
+        <w:t>Acquéreur</w:t>
       </w:r>
       <w:r>
         <w:rPr>
@@ -10454,7 +10747,7 @@
         </w:rPr>
         <w:t xml:space="preserve">: </w:t>
       </w:r>
-      <w:bookmarkStart w:id="55" w:name="Vendeur"/>
+      <w:bookmarkStart w:id="55" w:name="Acquereur"/>
       <w:bookmarkEnd w:id="55"/>
       <w:proofErr w:type="gramStart"/>
       <w:r>
@@ -10475,7 +10768,7 @@
         <w:rPr>
           <w:rFonts w:ascii="TimesNewRomanPSMT" w:hAnsi="TimesNewRomanPSMT" w:cs="TimesNewRomanPSMT"/>
         </w:rPr>
-        <w:t>.vendeur</w:t>
+        <w:t>.acquereur</w:t>
       </w:r>
       <w:proofErr w:type="spellEnd"/>
       <w:r>
@@ -10486,30 +10779,10 @@
       </w:r>
     </w:p>
     <w:p>
-      <w:pPr>
-        <w:rPr>
-          <w:rFonts w:ascii="TimesNewRomanPSMT" w:hAnsi="TimesNewRomanPSMT" w:cs="TimesNewRomanPSMT"/>
-        </w:rPr>
-      </w:pPr>
-      <w:r>
-        <w:rPr>
-          <w:rFonts w:ascii="TimesNewRomanPSMT" w:hAnsi="TimesNewRomanPSMT" w:cs="TimesNewRomanPSMT"/>
-        </w:rPr>
-        <w:t>Acquéreur</w:t>
-      </w:r>
-      <w:r>
-        <w:rPr>
-          <w:rFonts w:ascii="TimesNewRomanPSMT" w:hAnsi="TimesNewRomanPSMT" w:cs="TimesNewRomanPSMT" w:hint="eastAsia"/>
-        </w:rPr>
-        <w:t> </w:t>
-      </w:r>
-      <w:r>
-        <w:rPr>
-          <w:rFonts w:ascii="TimesNewRomanPSMT" w:hAnsi="TimesNewRomanPSMT" w:cs="TimesNewRomanPSMT"/>
-        </w:rPr>
-        <w:t xml:space="preserve">: </w:t>
-      </w:r>
-      <w:bookmarkStart w:id="56" w:name="Acquereur"/>
+      <w:r>
+        <w:t xml:space="preserve">Acte notarié : </w:t>
+      </w:r>
+      <w:bookmarkStart w:id="56" w:name="ActeNotaire"/>
       <w:bookmarkEnd w:id="56"/>
       <w:proofErr w:type="gramStart"/>
       <w:r>
@@ -10530,7 +10803,19 @@
         <w:rPr>
           <w:rFonts w:ascii="TimesNewRomanPSMT" w:hAnsi="TimesNewRomanPSMT" w:cs="TimesNewRomanPSMT"/>
         </w:rPr>
-        <w:t>.acquereur</w:t>
+        <w:t>.date_</w:t>
+      </w:r>
+      <w:r>
+        <w:rPr>
+          <w:rFonts w:ascii="TimesNewRomanPSMT" w:hAnsi="TimesNewRomanPSMT" w:cs="TimesNewRomanPSMT"/>
+        </w:rPr>
+        <w:t>acte_notarie</w:t>
+      </w:r>
+      <w:r>
+        <w:rPr>
+          <w:rFonts w:ascii="TimesNewRomanPSMT" w:hAnsi="TimesNewRomanPSMT" w:cs="TimesNewRomanPSMT"/>
+        </w:rPr>
+        <w:t>|d</w:t>
       </w:r>
       <w:proofErr w:type="spellEnd"/>
       <w:r>
@@ -10542,9 +10827,9 @@
     </w:p>
     <w:p>
       <w:r>
-        <w:t xml:space="preserve">Acte notarié : </w:t>
-      </w:r>
-      <w:bookmarkStart w:id="57" w:name="ActeNotaire"/>
+        <w:t xml:space="preserve">Notaire : </w:t>
+      </w:r>
+      <w:bookmarkStart w:id="57" w:name="Notaire"/>
       <w:bookmarkEnd w:id="57"/>
       <w:proofErr w:type="gramStart"/>
       <w:r>
@@ -10565,19 +10850,7 @@
         <w:rPr>
           <w:rFonts w:ascii="TimesNewRomanPSMT" w:hAnsi="TimesNewRomanPSMT" w:cs="TimesNewRomanPSMT"/>
         </w:rPr>
-        <w:t>.date_</w:t>
-      </w:r>
-      <w:r>
-        <w:rPr>
-          <w:rFonts w:ascii="TimesNewRomanPSMT" w:hAnsi="TimesNewRomanPSMT" w:cs="TimesNewRomanPSMT"/>
-        </w:rPr>
-        <w:t>acte_notarie</w:t>
-      </w:r>
-      <w:r>
-        <w:rPr>
-          <w:rFonts w:ascii="TimesNewRomanPSMT" w:hAnsi="TimesNewRomanPSMT" w:cs="TimesNewRomanPSMT"/>
-        </w:rPr>
-        <w:t>|d</w:t>
+        <w:t>.reference_notaire</w:t>
       </w:r>
       <w:proofErr w:type="spellEnd"/>
       <w:r>
@@ -10589,9 +10862,9 @@
     </w:p>
     <w:p>
       <w:r>
-        <w:t xml:space="preserve">Notaire : </w:t>
-      </w:r>
-      <w:bookmarkStart w:id="58" w:name="Notaire"/>
+        <w:t xml:space="preserve">Référence publicitaire : </w:t>
+      </w:r>
+      <w:bookmarkStart w:id="58" w:name="Refpublic"/>
       <w:bookmarkEnd w:id="58"/>
       <w:proofErr w:type="gramStart"/>
       <w:r>
@@ -10612,7 +10885,7 @@
         <w:rPr>
           <w:rFonts w:ascii="TimesNewRomanPSMT" w:hAnsi="TimesNewRomanPSMT" w:cs="TimesNewRomanPSMT"/>
         </w:rPr>
-        <w:t>.reference_notaire</w:t>
+        <w:t>.reference_publication_acte</w:t>
       </w:r>
       <w:proofErr w:type="spellEnd"/>
       <w:r>
@@ -10623,10 +10896,40 @@
       </w:r>
     </w:p>
     <w:p>
-      <w:r>
-        <w:t xml:space="preserve">Référence publicitaire : </w:t>
-      </w:r>
-      <w:bookmarkStart w:id="59" w:name="Refpublic"/>
+      <w:pPr>
+        <w:rPr>
+          <w:rFonts w:ascii="TimesNewRomanPSMT" w:hAnsi="TimesNewRomanPSMT" w:cs="TimesNewRomanPSMT"/>
+        </w:rPr>
+      </w:pPr>
+    </w:p>
+    <w:p>
+      <w:pPr>
+        <w:rPr>
+          <w:rFonts w:ascii="TimesNewRomanPSMT" w:hAnsi="TimesNewRomanPSMT" w:cs="TimesNewRomanPSMT"/>
+        </w:rPr>
+      </w:pPr>
+      <w:r>
+        <w:rPr>
+          <w:rFonts w:ascii="TimesNewRomanPSMT" w:hAnsi="TimesNewRomanPSMT" w:cs="TimesNewRomanPSMT"/>
+        </w:rPr>
+        <w:t xml:space="preserve">5° Renseignements administratifs : </w:t>
+      </w:r>
+    </w:p>
+    <w:p>
+      <w:pPr>
+        <w:rPr>
+          <w:rFonts w:ascii="TimesNewRomanPSMT" w:hAnsi="TimesNewRomanPSMT" w:cs="TimesNewRomanPSMT"/>
+        </w:rPr>
+      </w:pPr>
+    </w:p>
+    <w:p>
+      <w:r>
+        <w:rPr>
+          <w:rFonts w:ascii="TimesNewRomanPSMT" w:hAnsi="TimesNewRomanPSMT" w:cs="TimesNewRomanPSMT"/>
+        </w:rPr>
+        <w:t xml:space="preserve">5.1. Permis de construire : </w:t>
+      </w:r>
+      <w:bookmarkStart w:id="59" w:name="PC"/>
       <w:bookmarkEnd w:id="59"/>
       <w:proofErr w:type="gramStart"/>
       <w:r>
@@ -10647,7 +10950,7 @@
         <w:rPr>
           <w:rFonts w:ascii="TimesNewRomanPSMT" w:hAnsi="TimesNewRomanPSMT" w:cs="TimesNewRomanPSMT"/>
         </w:rPr>
-        <w:t>.reference_publication_acte</w:t>
+        <w:t>.permis_construire</w:t>
       </w:r>
       <w:proofErr w:type="spellEnd"/>
       <w:r>
@@ -10667,131 +10970,66 @@
     <w:p>
       <w:pPr>
         <w:rPr>
-          <w:rFonts w:ascii="TimesNewRomanPSMT" w:hAnsi="TimesNewRomanPSMT" w:cs="TimesNewRomanPSMT"/>
-        </w:rPr>
-      </w:pPr>
-      <w:r>
-        <w:rPr>
-          <w:rFonts w:ascii="TimesNewRomanPSMT" w:hAnsi="TimesNewRomanPSMT" w:cs="TimesNewRomanPSMT"/>
-        </w:rPr>
-        <w:t xml:space="preserve">5° Renseignements administratifs : </w:t>
-      </w:r>
-    </w:p>
-    <w:p>
-      <w:pPr>
-        <w:rPr>
-          <w:rFonts w:ascii="TimesNewRomanPSMT" w:hAnsi="TimesNewRomanPSMT" w:cs="TimesNewRomanPSMT"/>
-        </w:rPr>
-      </w:pPr>
-    </w:p>
-    <w:p>
-      <w:r>
-        <w:rPr>
-          <w:rFonts w:ascii="TimesNewRomanPSMT" w:hAnsi="TimesNewRomanPSMT" w:cs="TimesNewRomanPSMT"/>
-        </w:rPr>
-        <w:t xml:space="preserve">5.1. Permis de construire : </w:t>
-      </w:r>
-      <w:bookmarkStart w:id="60" w:name="PC"/>
+          <w:lang w:val="en-FR"/>
+        </w:rPr>
+      </w:pPr>
+      <w:r>
+        <w:rPr>
+          <w:rFonts w:ascii="TimesNewRomanPSMT" w:hAnsi="TimesNewRomanPSMT" w:cs="TimesNewRomanPSMT"/>
+        </w:rPr>
+        <w:t xml:space="preserve">5.2. Date prévisible ou effective d'achèvement des travaux de construction ou d'amélioration : </w:t>
+      </w:r>
+      <w:proofErr w:type="gramStart"/>
+      <w:r>
+        <w:rPr>
+          <w:rFonts w:ascii="TimesNewRomanPSMT" w:hAnsi="TimesNewRomanPSMT" w:cs="TimesNewRomanPSMT"/>
+        </w:rPr>
+        <w:t xml:space="preserve">{{ </w:t>
+      </w:r>
+      <w:proofErr w:type="spellStart"/>
+      <w:r>
+        <w:rPr>
+          <w:rFonts w:ascii="TimesNewRomanPSMT" w:hAnsi="TimesNewRomanPSMT" w:cs="TimesNewRomanPSMT"/>
+        </w:rPr>
+        <w:t>programme</w:t>
+      </w:r>
+      <w:proofErr w:type="gramEnd"/>
+      <w:r>
+        <w:rPr>
+          <w:rFonts w:ascii="TimesNewRomanPSMT" w:hAnsi="TimesNewRomanPSMT" w:cs="TimesNewRomanPSMT"/>
+        </w:rPr>
+        <w:t>.date_achevement_previsible</w:t>
+      </w:r>
+      <w:r>
+        <w:rPr>
+          <w:rFonts w:ascii="TimesNewRomanPSMT" w:hAnsi="TimesNewRomanPSMT" w:cs="TimesNewRomanPSMT"/>
+        </w:rPr>
+        <w:t>|d</w:t>
+      </w:r>
+      <w:proofErr w:type="spellEnd"/>
+      <w:r>
+        <w:rPr>
+          <w:rFonts w:ascii="TimesNewRomanPSMT" w:hAnsi="TimesNewRomanPSMT" w:cs="TimesNewRomanPSMT"/>
+        </w:rPr>
+        <w:t xml:space="preserve"> }}</w:t>
+      </w:r>
+    </w:p>
+    <w:p>
+      <w:pPr>
+        <w:rPr>
+          <w:rFonts w:ascii="TimesNewRomanPSMT" w:hAnsi="TimesNewRomanPSMT" w:cs="TimesNewRomanPSMT"/>
+        </w:rPr>
+      </w:pPr>
+    </w:p>
+    <w:p>
+      <w:r>
+        <w:rPr>
+          <w:rFonts w:ascii="TimesNewRomanPSMT" w:hAnsi="TimesNewRomanPSMT" w:cs="TimesNewRomanPSMT"/>
+        </w:rPr>
+        <w:t xml:space="preserve">5.3. Date d'achat : </w:t>
+      </w:r>
+      <w:bookmarkStart w:id="60" w:name="Achat"/>
       <w:bookmarkEnd w:id="60"/>
-      <w:proofErr w:type="gramStart"/>
-      <w:r>
-        <w:rPr>
-          <w:rFonts w:ascii="TimesNewRomanPSMT" w:hAnsi="TimesNewRomanPSMT" w:cs="TimesNewRomanPSMT"/>
-        </w:rPr>
-        <w:t xml:space="preserve">{{ </w:t>
-      </w:r>
-      <w:proofErr w:type="spellStart"/>
-      <w:r>
-        <w:rPr>
-          <w:rFonts w:ascii="TimesNewRomanPSMT" w:hAnsi="TimesNewRomanPSMT" w:cs="TimesNewRomanPSMT"/>
-        </w:rPr>
-        <w:t>programme</w:t>
-      </w:r>
-      <w:proofErr w:type="gramEnd"/>
-      <w:r>
-        <w:rPr>
-          <w:rFonts w:ascii="TimesNewRomanPSMT" w:hAnsi="TimesNewRomanPSMT" w:cs="TimesNewRomanPSMT"/>
-        </w:rPr>
-        <w:t>.permis_construire</w:t>
-      </w:r>
-      <w:proofErr w:type="spellEnd"/>
-      <w:r>
-        <w:rPr>
-          <w:rFonts w:ascii="TimesNewRomanPSMT" w:hAnsi="TimesNewRomanPSMT" w:cs="TimesNewRomanPSMT"/>
-        </w:rPr>
-        <w:t xml:space="preserve"> }}</w:t>
-      </w:r>
-    </w:p>
-    <w:p>
-      <w:pPr>
-        <w:rPr>
-          <w:rFonts w:ascii="TimesNewRomanPSMT" w:hAnsi="TimesNewRomanPSMT" w:cs="TimesNewRomanPSMT"/>
-        </w:rPr>
-      </w:pPr>
-    </w:p>
-    <w:p>
-      <w:pPr>
-        <w:rPr>
-          <w:lang w:val="en-FR"/>
-        </w:rPr>
-      </w:pPr>
-      <w:r>
-        <w:rPr>
-          <w:rFonts w:ascii="TimesNewRomanPSMT" w:hAnsi="TimesNewRomanPSMT" w:cs="TimesNewRomanPSMT"/>
-        </w:rPr>
-        <w:t xml:space="preserve">5.2. Date prévisible ou effective d'achèvement des travaux de construction ou d'amélioration : </w:t>
-      </w:r>
-      <w:proofErr w:type="gramStart"/>
-      <w:r>
-        <w:rPr>
-          <w:rFonts w:ascii="TimesNewRomanPSMT" w:hAnsi="TimesNewRomanPSMT" w:cs="TimesNewRomanPSMT"/>
-        </w:rPr>
-        <w:t xml:space="preserve">{{ </w:t>
-      </w:r>
-      <w:proofErr w:type="spellStart"/>
-      <w:r>
-        <w:rPr>
-          <w:rFonts w:ascii="TimesNewRomanPSMT" w:hAnsi="TimesNewRomanPSMT" w:cs="TimesNewRomanPSMT"/>
-        </w:rPr>
-        <w:t>programme</w:t>
-      </w:r>
-      <w:proofErr w:type="gramEnd"/>
-      <w:r>
-        <w:rPr>
-          <w:rFonts w:ascii="TimesNewRomanPSMT" w:hAnsi="TimesNewRomanPSMT" w:cs="TimesNewRomanPSMT"/>
-        </w:rPr>
-        <w:t>.date_achevement_previsible</w:t>
-      </w:r>
-      <w:r>
-        <w:rPr>
-          <w:rFonts w:ascii="TimesNewRomanPSMT" w:hAnsi="TimesNewRomanPSMT" w:cs="TimesNewRomanPSMT"/>
-        </w:rPr>
-        <w:t>|d</w:t>
-      </w:r>
-      <w:proofErr w:type="spellEnd"/>
-      <w:r>
-        <w:rPr>
-          <w:rFonts w:ascii="TimesNewRomanPSMT" w:hAnsi="TimesNewRomanPSMT" w:cs="TimesNewRomanPSMT"/>
-        </w:rPr>
-        <w:t xml:space="preserve"> }}</w:t>
-      </w:r>
-    </w:p>
-    <w:p>
-      <w:pPr>
-        <w:rPr>
-          <w:rFonts w:ascii="TimesNewRomanPSMT" w:hAnsi="TimesNewRomanPSMT" w:cs="TimesNewRomanPSMT"/>
-        </w:rPr>
-      </w:pPr>
-    </w:p>
-    <w:p>
-      <w:r>
-        <w:rPr>
-          <w:rFonts w:ascii="TimesNewRomanPSMT" w:hAnsi="TimesNewRomanPSMT" w:cs="TimesNewRomanPSMT"/>
-        </w:rPr>
-        <w:t xml:space="preserve">5.3. Date d'achat : </w:t>
-      </w:r>
-      <w:bookmarkStart w:id="61" w:name="Achat"/>
-      <w:bookmarkEnd w:id="61"/>
       <w:proofErr w:type="gramStart"/>
       <w:r>
         <w:rPr>
@@ -10936,6 +11174,7 @@
                 <w:sz w:val="16"/>
                 <w:szCs w:val="16"/>
               </w:rPr>
+              <w:lastRenderedPageBreak/>
               <w:t>Numéro</w:t>
             </w:r>
           </w:p>
@@ -11122,7 +11361,6 @@
                 <w:sz w:val="16"/>
                 <w:szCs w:val="16"/>
               </w:rPr>
-              <w:lastRenderedPageBreak/>
               <w:t xml:space="preserve">{{ </w:t>
             </w:r>
             <w:proofErr w:type="spellStart"/>
@@ -11448,8 +11686,8 @@
           <w:rFonts w:ascii="TimesNewRomanPSMT" w:hAnsi="TimesNewRomanPSMT" w:cs="TimesNewRomanPSMT"/>
         </w:rPr>
       </w:pPr>
-      <w:bookmarkStart w:id="62" w:name="Etat"/>
-      <w:bookmarkEnd w:id="62"/>
+      <w:bookmarkStart w:id="61" w:name="Etat"/>
+      <w:bookmarkEnd w:id="61"/>
       <w:r>
         <w:rPr>
           <w:rFonts w:ascii="TimesNewRomanPSMT" w:hAnsi="TimesNewRomanPSMT" w:cs="TimesNewRomanPSMT"/>
@@ -11907,6 +12145,7 @@
                 <w:lang w:val="en-US"/>
               </w:rPr>
             </w:pPr>
+            <w:proofErr w:type="gramStart"/>
             <w:r>
               <w:rPr>
                 <w:sz w:val="16"/>
@@ -11930,7 +12169,16 @@
                 <w:szCs w:val="16"/>
                 <w:lang w:val="en-US"/>
               </w:rPr>
-              <w:t>p_full</w:t>
+              <w:t>p</w:t>
+            </w:r>
+            <w:proofErr w:type="gramEnd"/>
+            <w:r>
+              <w:rPr>
+                <w:sz w:val="16"/>
+                <w:szCs w:val="16"/>
+                <w:lang w:val="en-US"/>
+              </w:rPr>
+              <w:t>_full</w:t>
             </w:r>
             <w:proofErr w:type="spellEnd"/>
             <w:r>
@@ -12057,8 +12305,8 @@
           <w:rFonts w:ascii="TimesNewRomanPSMT" w:hAnsi="TimesNewRomanPSMT" w:cs="TimesNewRomanPSMT"/>
         </w:rPr>
       </w:pPr>
-      <w:bookmarkStart w:id="63" w:name="Fondpropre"/>
-      <w:bookmarkEnd w:id="63"/>
+      <w:bookmarkStart w:id="62" w:name="Fondpropre"/>
+      <w:bookmarkEnd w:id="62"/>
       <w:r>
         <w:rPr>
           <w:rFonts w:ascii="TimesNewRomanPSMT" w:hAnsi="TimesNewRomanPSMT" w:cs="TimesNewRomanPSMT"/>
@@ -12148,8 +12396,8 @@
         </w:rPr>
         <w:t xml:space="preserve">Date d'achèvement de la construction ou certificat de conformité : </w:t>
       </w:r>
-      <w:bookmarkStart w:id="64" w:name="Construc"/>
-      <w:bookmarkEnd w:id="64"/>
+      <w:bookmarkStart w:id="63" w:name="Construc"/>
+      <w:bookmarkEnd w:id="63"/>
       <w:proofErr w:type="gramStart"/>
       <w:r>
         <w:rPr>
@@ -12611,8 +12859,8 @@
         </w:rPr>
         <w:t xml:space="preserve">ar l'INSEE par son numéro SIREN </w:t>
       </w:r>
-      <w:bookmarkStart w:id="65" w:name="Siret2"/>
-      <w:bookmarkEnd w:id="65"/>
+      <w:bookmarkStart w:id="64" w:name="Siret2"/>
+      <w:bookmarkEnd w:id="64"/>
       <w:proofErr w:type="gramStart"/>
       <w:r>
         <w:rPr>
@@ -13854,11 +14102,11 @@
                                 <v:path o:extrusionok="f" gradientshapeok="t" o:connecttype="rect"/>
                                 <o:lock v:ext="edit" aspectratio="t"/>
                               </v:shapetype>
-                              <v:shape id="_x0000_i1025" type="#_x0000_t75" alt="" style="width:39pt;height:26pt;mso-width-percent:0;mso-height-percent:0;mso-width-percent:0;mso-height-percent:0" filled="t">
+                              <v:shape id="_x0000_i1025" type="#_x0000_t75" alt="" style="width:39.25pt;height:26.2pt;mso-width-percent:0;mso-height-percent:0;mso-width-percent:0;mso-height-percent:0" filled="t">
                                 <v:fill color2="black"/>
                                 <v:imagedata r:id="rId2" o:title="" croptop="-22f" cropbottom="-22f" cropleft="-25f" cropright="-25f"/>
                               </v:shape>
-                              <o:OLEObject Type="Embed" ProgID="Word.Picture.8" ShapeID="_x0000_i1025" DrawAspect="Content" ObjectID="_1693161605" r:id="rId3"/>
+                              <o:OLEObject Type="Embed" ProgID="Word.Picture.8" ShapeID="_x0000_i1025" DrawAspect="Content" ObjectID="_1693163466" r:id="rId3"/>
                             </w:object>
                           </w:r>
                         </w:p>
@@ -13930,11 +14178,11 @@
                         <w:noProof/>
                       </w:rPr>
                       <w:object w:dxaOrig="780" w:dyaOrig="520" w14:anchorId="37A597F4">
-                        <v:shape id="_x0000_i1025" type="#_x0000_t75" alt="" style="width:39pt;height:26pt;mso-width-percent:0;mso-height-percent:0;mso-width-percent:0;mso-height-percent:0" filled="t">
+                        <v:shape id="_x0000_i1025" type="#_x0000_t75" alt="" style="width:39.25pt;height:26.2pt;mso-width-percent:0;mso-height-percent:0;mso-width-percent:0;mso-height-percent:0" filled="t">
                           <v:fill color2="black"/>
                           <v:imagedata r:id="rId2" o:title="" croptop="-22f" cropbottom="-22f" cropleft="-25f" cropright="-25f"/>
                         </v:shape>
-                        <o:OLEObject Type="Embed" ProgID="Word.Picture.8" ShapeID="_x0000_i1025" DrawAspect="Content" ObjectID="_1693161605" r:id="rId4"/>
+                        <o:OLEObject Type="Embed" ProgID="Word.Picture.8" ShapeID="_x0000_i1025" DrawAspect="Content" ObjectID="_1693163466" r:id="rId4"/>
                       </w:object>
                     </w:r>
                   </w:p>

</xml_diff>

<commit_message>
last fix to manage mixité sociale
</commit_message>
<xml_diff>
--- a/documents/HLM-template.docx
+++ b/documents/HLM-template.docx
@@ -345,7 +345,7 @@
         <w:rPr>
           <w:rFonts w:ascii="TimesNewRomanPSMT" w:hAnsi="TimesNewRomanPSMT" w:cs="TimesNewRomanPSMT"/>
         </w:rPr>
-        <w:t xml:space="preserve"> {% if </w:t>
+        <w:t xml:space="preserve">{% if </w:t>
       </w:r>
       <w:proofErr w:type="spellStart"/>
       <w:r>
@@ -2080,7 +2080,7 @@
           <w:rFonts w:ascii="TimesNewRomanPSMT" w:hAnsi="TimesNewRomanPSMT" w:cs="TimesNewRomanPSMT"/>
           <w:b/>
         </w:rPr>
-        <w:t>mixPLUSsup10plafond_30pc</w:t>
+        <w:t>mixPLUSsup10_30pc</w:t>
       </w:r>
       <w:r>
         <w:rPr>
@@ -6730,7 +6730,21 @@
         </w:rPr>
         <w:t>mixPLUS</w:t>
       </w:r>
+      <w:r>
+        <w:rPr>
+          <w:rFonts w:ascii="TimesNewRomanPSMT" w:hAnsi="TimesNewRomanPSMT" w:cs="TimesNewRomanPSMT"/>
+          <w:b/>
+        </w:rPr>
+        <w:t>sup</w:t>
+      </w:r>
       <w:proofErr w:type="gramEnd"/>
+      <w:r>
+        <w:rPr>
+          <w:rFonts w:ascii="TimesNewRomanPSMT" w:hAnsi="TimesNewRomanPSMT" w:cs="TimesNewRomanPSMT"/>
+          <w:b/>
+        </w:rPr>
+        <w:t>10</w:t>
+      </w:r>
       <w:r>
         <w:rPr>
           <w:rFonts w:ascii="TimesNewRomanPSMT" w:hAnsi="TimesNewRomanPSMT" w:cs="TimesNewRomanPSMT"/>
@@ -14102,11 +14116,11 @@
                                 <v:path o:extrusionok="f" gradientshapeok="t" o:connecttype="rect"/>
                                 <o:lock v:ext="edit" aspectratio="t"/>
                               </v:shapetype>
-                              <v:shape id="_x0000_i1025" type="#_x0000_t75" alt="" style="width:39.25pt;height:26.2pt;mso-width-percent:0;mso-height-percent:0;mso-width-percent:0;mso-height-percent:0" filled="t">
+                              <v:shape id="_x0000_i1025" type="#_x0000_t75" alt="" style="width:39pt;height:26pt;mso-width-percent:0;mso-height-percent:0;mso-width-percent:0;mso-height-percent:0" filled="t">
                                 <v:fill color2="black"/>
                                 <v:imagedata r:id="rId2" o:title="" croptop="-22f" cropbottom="-22f" cropleft="-25f" cropright="-25f"/>
                               </v:shape>
-                              <o:OLEObject Type="Embed" ProgID="Word.Picture.8" ShapeID="_x0000_i1025" DrawAspect="Content" ObjectID="_1693163466" r:id="rId3"/>
+                              <o:OLEObject Type="Embed" ProgID="Word.Picture.8" ShapeID="_x0000_i1025" DrawAspect="Content" ObjectID="_1693213281" r:id="rId3"/>
                             </w:object>
                           </w:r>
                         </w:p>
@@ -14178,11 +14192,11 @@
                         <w:noProof/>
                       </w:rPr>
                       <w:object w:dxaOrig="780" w:dyaOrig="520" w14:anchorId="37A597F4">
-                        <v:shape id="_x0000_i1025" type="#_x0000_t75" alt="" style="width:39.25pt;height:26.2pt;mso-width-percent:0;mso-height-percent:0;mso-width-percent:0;mso-height-percent:0" filled="t">
+                        <v:shape id="_x0000_i1025" type="#_x0000_t75" alt="" style="width:39pt;height:26pt;mso-width-percent:0;mso-height-percent:0;mso-width-percent:0;mso-height-percent:0" filled="t">
                           <v:fill color2="black"/>
                           <v:imagedata r:id="rId2" o:title="" croptop="-22f" cropbottom="-22f" cropleft="-25f" cropright="-25f"/>
                         </v:shape>
-                        <o:OLEObject Type="Embed" ProgID="Word.Picture.8" ShapeID="_x0000_i1025" DrawAspect="Content" ObjectID="_1693163466" r:id="rId4"/>
+                        <o:OLEObject Type="Embed" ProgID="Word.Picture.8" ShapeID="_x0000_i1025" DrawAspect="Content" ObjectID="_1693213281" r:id="rId4"/>
                       </w:object>
                     </w:r>
                   </w:p>

</xml_diff>

<commit_message>
last fix to manage mixité sociale (#38)
</commit_message>
<xml_diff>
--- a/documents/HLM-template.docx
+++ b/documents/HLM-template.docx
@@ -345,7 +345,7 @@
         <w:rPr>
           <w:rFonts w:ascii="TimesNewRomanPSMT" w:hAnsi="TimesNewRomanPSMT" w:cs="TimesNewRomanPSMT"/>
         </w:rPr>
-        <w:t xml:space="preserve"> {% if </w:t>
+        <w:t xml:space="preserve">{% if </w:t>
       </w:r>
       <w:proofErr w:type="spellStart"/>
       <w:r>
@@ -2080,7 +2080,7 @@
           <w:rFonts w:ascii="TimesNewRomanPSMT" w:hAnsi="TimesNewRomanPSMT" w:cs="TimesNewRomanPSMT"/>
           <w:b/>
         </w:rPr>
-        <w:t>mixPLUSsup10plafond_30pc</w:t>
+        <w:t>mixPLUSsup10_30pc</w:t>
       </w:r>
       <w:r>
         <w:rPr>
@@ -6730,7 +6730,21 @@
         </w:rPr>
         <w:t>mixPLUS</w:t>
       </w:r>
+      <w:r>
+        <w:rPr>
+          <w:rFonts w:ascii="TimesNewRomanPSMT" w:hAnsi="TimesNewRomanPSMT" w:cs="TimesNewRomanPSMT"/>
+          <w:b/>
+        </w:rPr>
+        <w:t>sup</w:t>
+      </w:r>
       <w:proofErr w:type="gramEnd"/>
+      <w:r>
+        <w:rPr>
+          <w:rFonts w:ascii="TimesNewRomanPSMT" w:hAnsi="TimesNewRomanPSMT" w:cs="TimesNewRomanPSMT"/>
+          <w:b/>
+        </w:rPr>
+        <w:t>10</w:t>
+      </w:r>
       <w:r>
         <w:rPr>
           <w:rFonts w:ascii="TimesNewRomanPSMT" w:hAnsi="TimesNewRomanPSMT" w:cs="TimesNewRomanPSMT"/>
@@ -14102,11 +14116,11 @@
                                 <v:path o:extrusionok="f" gradientshapeok="t" o:connecttype="rect"/>
                                 <o:lock v:ext="edit" aspectratio="t"/>
                               </v:shapetype>
-                              <v:shape id="_x0000_i1025" type="#_x0000_t75" alt="" style="width:39.25pt;height:26.2pt;mso-width-percent:0;mso-height-percent:0;mso-width-percent:0;mso-height-percent:0" filled="t">
+                              <v:shape id="_x0000_i1025" type="#_x0000_t75" alt="" style="width:39pt;height:26pt;mso-width-percent:0;mso-height-percent:0;mso-width-percent:0;mso-height-percent:0" filled="t">
                                 <v:fill color2="black"/>
                                 <v:imagedata r:id="rId2" o:title="" croptop="-22f" cropbottom="-22f" cropleft="-25f" cropright="-25f"/>
                               </v:shape>
-                              <o:OLEObject Type="Embed" ProgID="Word.Picture.8" ShapeID="_x0000_i1025" DrawAspect="Content" ObjectID="_1693163466" r:id="rId3"/>
+                              <o:OLEObject Type="Embed" ProgID="Word.Picture.8" ShapeID="_x0000_i1025" DrawAspect="Content" ObjectID="_1693213281" r:id="rId3"/>
                             </w:object>
                           </w:r>
                         </w:p>
@@ -14178,11 +14192,11 @@
                         <w:noProof/>
                       </w:rPr>
                       <w:object w:dxaOrig="780" w:dyaOrig="520" w14:anchorId="37A597F4">
-                        <v:shape id="_x0000_i1025" type="#_x0000_t75" alt="" style="width:39.25pt;height:26.2pt;mso-width-percent:0;mso-height-percent:0;mso-width-percent:0;mso-height-percent:0" filled="t">
+                        <v:shape id="_x0000_i1025" type="#_x0000_t75" alt="" style="width:39pt;height:26pt;mso-width-percent:0;mso-height-percent:0;mso-width-percent:0;mso-height-percent:0" filled="t">
                           <v:fill color2="black"/>
                           <v:imagedata r:id="rId2" o:title="" croptop="-22f" cropbottom="-22f" cropleft="-25f" cropright="-25f"/>
                         </v:shape>
-                        <o:OLEObject Type="Embed" ProgID="Word.Picture.8" ShapeID="_x0000_i1025" DrawAspect="Content" ObjectID="_1693163466" r:id="rId4"/>
+                        <o:OLEObject Type="Embed" ProgID="Word.Picture.8" ShapeID="_x0000_i1025" DrawAspect="Content" ObjectID="_1693213281" r:id="rId4"/>
                       </w:object>
                     </w:r>
                   </w:p>

</xml_diff>

<commit_message>
display empty type habbitat and type operation when it is sans objet
</commit_message>
<xml_diff>
--- a/documents/HLM-template.docx
+++ b/documents/HLM-template.docx
@@ -352,9 +352,21 @@
         <w:rPr>
           <w:rFonts w:ascii="TimesNewRomanPSMT" w:hAnsi="TimesNewRomanPSMT" w:cs="TimesNewRomanPSMT"/>
         </w:rPr>
-        <w:t>programme.type_habitat</w:t>
+        <w:t>programme.</w:t>
+      </w:r>
+      <w:r>
+        <w:rPr>
+          <w:rFonts w:ascii="TimesNewRomanPSMT" w:hAnsi="TimesNewRomanPSMT" w:cs="TimesNewRomanPSMT"/>
+        </w:rPr>
+        <w:t>get_type_habitat_advanced_display</w:t>
       </w:r>
       <w:proofErr w:type="spellEnd"/>
+      <w:r>
+        <w:rPr>
+          <w:rFonts w:ascii="TimesNewRomanPSMT" w:hAnsi="TimesNewRomanPSMT" w:cs="TimesNewRomanPSMT"/>
+        </w:rPr>
+        <w:t>()</w:t>
+      </w:r>
       <w:r>
         <w:rPr>
           <w:rFonts w:ascii="TimesNewRomanPSMT" w:hAnsi="TimesNewRomanPSMT" w:cs="TimesNewRomanPSMT"/>
@@ -374,7 +386,19 @@
         <w:rPr>
           <w:rFonts w:ascii="TimesNewRomanPSMT" w:hAnsi="TimesNewRomanPSMT" w:cs="TimesNewRomanPSMT"/>
         </w:rPr>
-        <w:t>programme.get_type_habitat_display</w:t>
+        <w:t>programme.get_type_habitat_</w:t>
+      </w:r>
+      <w:r>
+        <w:rPr>
+          <w:rFonts w:ascii="TimesNewRomanPSMT" w:hAnsi="TimesNewRomanPSMT" w:cs="TimesNewRomanPSMT"/>
+        </w:rPr>
+        <w:t>advanced_</w:t>
+      </w:r>
+      <w:r>
+        <w:rPr>
+          <w:rFonts w:ascii="TimesNewRomanPSMT" w:hAnsi="TimesNewRomanPSMT" w:cs="TimesNewRomanPSMT"/>
+        </w:rPr>
+        <w:t>display</w:t>
       </w:r>
       <w:proofErr w:type="spellEnd"/>
       <w:r>
@@ -1571,6 +1595,7 @@
         <w:rPr>
           <w:rFonts w:ascii="TimesNewRomanPSMT" w:hAnsi="TimesNewRomanPSMT" w:cs="TimesNewRomanPSMT"/>
         </w:rPr>
+        <w:lastRenderedPageBreak/>
         <w:t>Article 4.</w:t>
       </w:r>
     </w:p>
@@ -1949,7 +1974,6 @@
         <w:rPr>
           <w:rFonts w:ascii="TimesNewRomanPSMT" w:hAnsi="TimesNewRomanPSMT" w:cs="TimesNewRomanPSMT"/>
         </w:rPr>
-        <w:lastRenderedPageBreak/>
         <w:t>1°-Conditions de location.</w:t>
       </w:r>
     </w:p>
@@ -2240,6 +2264,7 @@
         <w:rPr>
           <w:rFonts w:ascii="TimesNewRomanPSMT" w:hAnsi="TimesNewRomanPSMT" w:cs="TimesNewRomanPSMT"/>
         </w:rPr>
+        <w:lastRenderedPageBreak/>
         <w:t>D. 331-12 précité pour l'attribution des logements sociaux, jusqu'à ce que l'organisme établisse que l'engagement est respecté à nouveau.</w:t>
       </w:r>
     </w:p>
@@ -2550,7 +2575,7 @@
           <w:i/>
           <w:iCs/>
         </w:rPr>
-        <w:t xml:space="preserve">Dispositions particulières relatives aux loyers maximums des logements conventionnés lors d'une acquisition ou d'une convention sans travaux faisant suite à une nouvelle acquisition lorsque les loyers ne sont pas établis sur la base de la surface corrigée, résultant de l'application du décret n° 48-1766 du 22 novembre </w:t>
+        <w:t xml:space="preserve">Dispositions particulières relatives aux loyers maximums des logements conventionnés lors d'une acquisition ou d'une convention sans travaux faisant suite à </w:t>
       </w:r>
       <w:r>
         <w:rPr>
@@ -2559,7 +2584,7 @@
           <w:iCs/>
         </w:rPr>
         <w:lastRenderedPageBreak/>
-        <w:t>1948 fixant les conditions de détermination de la surface corrigée des locaux d'habitation ou à usage professionnel et de l'article 4 du décret n° 60-1063 du 1er octobre 1960 modifiant le décret n° 48-1766 du 22 novembre 1948 fixant les conditions de détermination de la surface corrigée des locaux d'habitation ou à usage professionnel.</w:t>
+        <w:t>une nouvelle acquisition lorsque les loyers ne sont pas établis sur la base de la surface corrigée, résultant de l'application du décret n° 48-1766 du 22 novembre 1948 fixant les conditions de détermination de la surface corrigée des locaux d'habitation ou à usage professionnel et de l'article 4 du décret n° 60-1063 du 1er octobre 1960 modifiant le décret n° 48-1766 du 22 novembre 1948 fixant les conditions de détermination de la surface corrigée des locaux d'habitation ou à usage professionnel.</w:t>
       </w:r>
     </w:p>
     <w:p>
@@ -2781,76 +2806,677 @@
           <w:i/>
           <w:iCs/>
         </w:rPr>
-        <w:t xml:space="preserve">Dispositions particulières relatives aux loyers pratiqués des logements conventionnés lors d'une acquisition ou d'une convention sans travaux faisant suite à une nouvelle </w:t>
-      </w:r>
+        <w:lastRenderedPageBreak/>
+        <w:t>Dispositions particulières relatives aux loyers pratiqués des logements conventionnés lors d'une acquisition ou d'une convention sans travaux faisant suite à une nouvelle acquisition lorsque les loyers ne sont pas établis sur la base de la surface corrigée, résultant de l'application du décret n° 48-1766 du 22 novembre 1948 fixant les conditions de détermination de la surface corrigée des locaux d'habitation ou à usage professionnel et de l'article 4 du décret n° 60-1063 du 1er octobre 1960 modifiant le décret n° 48-1766 du 22 novembre 1948 fixant les conditions de détermination de la surface corrigée des locaux d'habitation ou à usage professionnel</w:t>
+      </w:r>
+      <w:r>
+        <w:rPr>
+          <w:rFonts w:ascii="TimesNewRomanPSMT" w:hAnsi="TimesNewRomanPSMT" w:cs="TimesNewRomanPSMT"/>
+        </w:rPr>
+        <w:t>.</w:t>
+      </w:r>
+    </w:p>
+    <w:p>
+      <w:r>
+        <w:rPr>
+          <w:rFonts w:ascii="TimesNewRomanPSMT" w:hAnsi="TimesNewRomanPSMT" w:cs="TimesNewRomanPSMT"/>
+        </w:rPr>
+        <w:t>Durant le mois qui suit la signature de la convention, le bailleur informe les locataires ou occupants de bonne foi en place à la date de signature de la convention qu'ils disposent d'un délai de deux mois à compter de la réception de l'information pour présenter leurs justificatifs de revenus dans les conditions prévues pour l'attribution des logements sociaux et que ceux disposant de ressources</w:t>
+      </w:r>
+    </w:p>
+    <w:p>
+      <w:proofErr w:type="gramStart"/>
+      <w:r>
+        <w:rPr>
+          <w:rFonts w:ascii="TimesNewRomanPSMT" w:hAnsi="TimesNewRomanPSMT" w:cs="TimesNewRomanPSMT"/>
+        </w:rPr>
+        <w:t>inférieures</w:t>
+      </w:r>
+      <w:proofErr w:type="gramEnd"/>
+      <w:r>
+        <w:rPr>
+          <w:rFonts w:ascii="TimesNewRomanPSMT" w:hAnsi="TimesNewRomanPSMT" w:cs="TimesNewRomanPSMT"/>
+        </w:rPr>
+        <w:t xml:space="preserve"> aux plafonds prévus à l'article D. 331-12 précité pour l'attribution des logements sociaux se verront appliquer, à partir de la réception par l'organisme des justificatifs et au plus tard le quatrième mois suivant la date de signature de la convention ou la date d'achèvement des travaux si celle-ci en prévoit, un nouveau loyer dans la limite du loyer maximum fixé au document prévu par l'article 1er de la présente convention. Avant l'application de ce nouveau loyer, le loyer maximum est celui mentionné à l'article 9 bis de la présente convention.</w:t>
+      </w:r>
+    </w:p>
+    <w:p>
+      <w:pPr>
+        <w:rPr>
+          <w:rFonts w:ascii="TimesNewRomanPSMT" w:hAnsi="TimesNewRomanPSMT" w:cs="TimesNewRomanPSMT"/>
+        </w:rPr>
+      </w:pPr>
+    </w:p>
+    <w:p>
+      <w:r>
+        <w:rPr>
+          <w:rFonts w:ascii="TimesNewRomanPSMT" w:hAnsi="TimesNewRomanPSMT" w:cs="TimesNewRomanPSMT"/>
+        </w:rPr>
+        <w:t>Le locataire ou occupant de bonne foi peut également présenter ces justificatifs à tout moment et bénéficier de la même mesure dès le mois qui suit la présentation de ces justificatifs.</w:t>
+      </w:r>
+    </w:p>
+    <w:p>
+      <w:pPr>
+        <w:rPr>
+          <w:rFonts w:ascii="TimesNewRomanPSMT" w:hAnsi="TimesNewRomanPSMT" w:cs="TimesNewRomanPSMT"/>
+        </w:rPr>
+      </w:pPr>
+    </w:p>
+    <w:p>
+      <w:r>
+        <w:rPr>
+          <w:rFonts w:ascii="TimesNewRomanPSMT" w:hAnsi="TimesNewRomanPSMT" w:cs="TimesNewRomanPSMT"/>
+        </w:rPr>
+        <w:t>Le loyer pratiqué applicable à chaque logement occupé par un locataire ou un occupant de bonne foi dont les ressources excèdent les plafonds de ressources prévus à l'article D. 331-12 précité pour l'attribution des logements sociaux au moment de l'acquisition ou qui n'a pas fourni d'informations sur le niveau de ses ressources ne peut excéder le loyer maximum fixé à l'article 9 bis de la présente convention. Il peut être révisé chaque année le 1er janvier dans les conditions prévues à l’article L. 353-9-3 précité.</w:t>
+      </w:r>
+    </w:p>
+    <w:p>
+      <w:pPr>
+        <w:jc w:val="left"/>
+        <w:rPr>
+          <w:rFonts w:ascii="TimesNewRomanPSMT" w:hAnsi="TimesNewRomanPSMT" w:cs="TimesNewRomanPSMT"/>
+        </w:rPr>
+      </w:pPr>
+    </w:p>
+    <w:p>
+      <w:pPr>
+        <w:jc w:val="left"/>
+        <w:rPr>
+          <w:rFonts w:ascii="TimesNewRomanPSMT" w:hAnsi="TimesNewRomanPSMT" w:cs="TimesNewRomanPSMT"/>
+        </w:rPr>
+      </w:pPr>
+    </w:p>
+    <w:p>
+      <w:pPr>
+        <w:jc w:val="center"/>
+      </w:pPr>
+      <w:proofErr w:type="spellStart"/>
+      <w:r>
+        <w:rPr>
+          <w:rFonts w:ascii="TimesNewRomanPS-BoldMT" w:hAnsi="TimesNewRomanPS-BoldMT" w:cs="TimesNewRomanPS-BoldMT"/>
+          <w:b/>
+        </w:rPr>
+        <w:t>III.-Engagements</w:t>
+      </w:r>
+      <w:proofErr w:type="spellEnd"/>
+      <w:r>
+        <w:rPr>
+          <w:rFonts w:ascii="TimesNewRomanPS-BoldMT" w:hAnsi="TimesNewRomanPS-BoldMT" w:cs="TimesNewRomanPS-BoldMT"/>
+          <w:b/>
+        </w:rPr>
+        <w:t xml:space="preserve"> du bailleur à l'égard des locataires.</w:t>
+      </w:r>
+    </w:p>
+    <w:p>
+      <w:pPr>
+        <w:jc w:val="left"/>
+        <w:rPr>
+          <w:rFonts w:ascii="TimesNewRomanPS-BoldMT" w:hAnsi="TimesNewRomanPS-BoldMT" w:cs="TimesNewRomanPS-BoldMT"/>
+          <w:b/>
+        </w:rPr>
+      </w:pPr>
+    </w:p>
+    <w:p>
+      <w:pPr>
+        <w:jc w:val="center"/>
+      </w:pPr>
+      <w:r>
+        <w:rPr>
+          <w:rFonts w:ascii="TimesNewRomanPSMT" w:hAnsi="TimesNewRomanPSMT" w:cs="TimesNewRomanPSMT"/>
+        </w:rPr>
+        <w:t>Article 11.</w:t>
+      </w:r>
+    </w:p>
+    <w:p>
+      <w:pPr>
+        <w:jc w:val="left"/>
+        <w:rPr>
+          <w:rFonts w:ascii="TimesNewRomanPSMT" w:hAnsi="TimesNewRomanPSMT" w:cs="TimesNewRomanPSMT"/>
+        </w:rPr>
+      </w:pPr>
+    </w:p>
+    <w:p>
+      <w:pPr>
+        <w:jc w:val="center"/>
+      </w:pPr>
       <w:r>
         <w:rPr>
           <w:rFonts w:ascii="TimesNewRomanPSMT" w:hAnsi="TimesNewRomanPSMT" w:cs="TimesNewRomanPSMT"/>
           <w:i/>
           <w:iCs/>
         </w:rPr>
-        <w:lastRenderedPageBreak/>
-        <w:t>acquisition lorsque les loyers ne sont pas établis sur la base de la surface corrigée, résultant de l'application du décret n° 48-1766 du 22 novembre 1948 fixant les conditions de détermination de la surface corrigée des locaux d'habitation ou à usage professionnel et de l'article 4 du décret n° 60-1063 du 1er octobre 1960 modifiant le décret n° 48-1766 du 22 novembre 1948 fixant les conditions de détermination de la surface corrigée des locaux d'habitation ou à usage professionnel</w:t>
-      </w:r>
-      <w:r>
-        <w:rPr>
-          <w:rFonts w:ascii="TimesNewRomanPSMT" w:hAnsi="TimesNewRomanPSMT" w:cs="TimesNewRomanPSMT"/>
-        </w:rPr>
-        <w:t>.</w:t>
-      </w:r>
-    </w:p>
-    <w:p>
-      <w:r>
-        <w:rPr>
-          <w:rFonts w:ascii="TimesNewRomanPSMT" w:hAnsi="TimesNewRomanPSMT" w:cs="TimesNewRomanPSMT"/>
-        </w:rPr>
-        <w:t>Durant le mois qui suit la signature de la convention, le bailleur informe les locataires ou occupants de bonne foi en place à la date de signature de la convention qu'ils disposent d'un délai de deux mois à compter de la réception de l'information pour présenter leurs justificatifs de revenus dans les conditions prévues pour l'attribution des logements sociaux et que ceux disposant de ressources</w:t>
-      </w:r>
-    </w:p>
-    <w:p>
+        <w:t>Établissement d'un bail conforme à la convention.</w:t>
+      </w:r>
+    </w:p>
+    <w:p>
+      <w:pPr>
+        <w:jc w:val="left"/>
+        <w:rPr>
+          <w:rFonts w:ascii="TimesNewRomanPSMT" w:hAnsi="TimesNewRomanPSMT" w:cs="TimesNewRomanPSMT"/>
+        </w:rPr>
+      </w:pPr>
+    </w:p>
+    <w:p>
+      <w:r>
+        <w:rPr>
+          <w:rFonts w:ascii="TimesNewRomanPSMT" w:hAnsi="TimesNewRomanPSMT" w:cs="TimesNewRomanPSMT"/>
+        </w:rPr>
+        <w:t>Le bail doit être conforme à la présente convention. Une copie de la convention est tenue en permanence à la disposition des locataires et de leurs associations qui peuvent en prendre connaissance chez le gardien ou, en l'absence d'un gardien, au siège du bailleur. Cette information est mentionnée à chaque locataire ou affichée de façon très apparente dans les parties communes de l'immeuble.</w:t>
+      </w:r>
+    </w:p>
+    <w:p>
+      <w:pPr>
+        <w:rPr>
+          <w:rFonts w:ascii="TimesNewRomanPSMT" w:hAnsi="TimesNewRomanPSMT" w:cs="TimesNewRomanPSMT"/>
+        </w:rPr>
+      </w:pPr>
+    </w:p>
+    <w:p>
+      <w:r>
+        <w:rPr>
+          <w:rFonts w:ascii="TimesNewRomanPSMT" w:hAnsi="TimesNewRomanPSMT" w:cs="TimesNewRomanPSMT"/>
+        </w:rPr>
+        <w:t>Le bailleur est tenu de remettre à chaque locataire un décompte de surface corrigée ou de surface utile établi d'après le modèle type annexé à l'article D. 353-19 du code de la construction et de l’habitation. Dans l'hypothèse où cette surface serait modifiée, le bailleur est tenu de communiquer au locataire un nouveau décompte dans les deux mois précédant son application.</w:t>
+      </w:r>
+    </w:p>
+    <w:p>
+      <w:pPr>
+        <w:rPr>
+          <w:rFonts w:ascii="TimesNewRomanPSMT" w:hAnsi="TimesNewRomanPSMT" w:cs="TimesNewRomanPSMT"/>
+        </w:rPr>
+      </w:pPr>
+    </w:p>
+    <w:p>
+      <w:pPr>
+        <w:jc w:val="center"/>
+      </w:pPr>
+      <w:r>
+        <w:rPr>
+          <w:rFonts w:ascii="TimesNewRomanPSMT" w:hAnsi="TimesNewRomanPSMT" w:cs="TimesNewRomanPSMT"/>
+        </w:rPr>
+        <w:t>Article 12.</w:t>
+      </w:r>
+    </w:p>
+    <w:p>
+      <w:pPr>
+        <w:jc w:val="left"/>
+        <w:rPr>
+          <w:rFonts w:ascii="TimesNewRomanPSMT" w:hAnsi="TimesNewRomanPSMT" w:cs="TimesNewRomanPSMT"/>
+        </w:rPr>
+      </w:pPr>
+    </w:p>
+    <w:p>
+      <w:pPr>
+        <w:jc w:val="center"/>
+      </w:pPr>
+      <w:r>
+        <w:rPr>
+          <w:rFonts w:ascii="TimesNewRomanPSMT" w:hAnsi="TimesNewRomanPSMT" w:cs="TimesNewRomanPSMT"/>
+          <w:i/>
+          <w:iCs/>
+        </w:rPr>
+        <w:t>Travaux.</w:t>
+      </w:r>
+    </w:p>
+    <w:p>
+      <w:pPr>
+        <w:jc w:val="left"/>
+        <w:rPr>
+          <w:rFonts w:ascii="TimesNewRomanPSMT" w:hAnsi="TimesNewRomanPSMT" w:cs="TimesNewRomanPSMT"/>
+        </w:rPr>
+      </w:pPr>
+    </w:p>
+    <w:p>
+      <w:r>
+        <w:rPr>
+          <w:rFonts w:ascii="TimesNewRomanPSMT" w:hAnsi="TimesNewRomanPSMT" w:cs="TimesNewRomanPSMT"/>
+        </w:rPr>
+        <w:t>Lorsque l'exécution des travaux nécessite l'évacuation temporaire des lieux, l'organisme bailleur doit mettre provisoirement à la disposition du locataire un logement en bon état d'habitation remplissant des conditions d'hygiène normales, correspondant à ses besoins personnels ou familiaux et, le cas échéant, professionnels, ainsi qu'à ses possibilités. Il doit en outre être situé :</w:t>
+      </w:r>
+    </w:p>
+    <w:p>
+      <w:r>
+        <w:rPr>
+          <w:rFonts w:ascii="TimesNewRomanPSMT" w:hAnsi="TimesNewRomanPSMT" w:cs="TimesNewRomanPSMT"/>
+        </w:rPr>
+        <w:t>- dans le même arrondissement ou les arrondissements limitrophes ou les communes limitrophes de l'arrondissement où se trouve le local, objet de la reprise, si celui-ci est situé dans une commune divisée en arrondissements ;</w:t>
+      </w:r>
+    </w:p>
+    <w:p>
+      <w:pPr>
+        <w:rPr>
+          <w:rFonts w:ascii="TimesNewRomanPSMT" w:hAnsi="TimesNewRomanPSMT" w:cs="TimesNewRomanPSMT"/>
+        </w:rPr>
+      </w:pPr>
+    </w:p>
+    <w:p>
+      <w:r>
+        <w:rPr>
+          <w:rFonts w:ascii="TimesNewRomanPSMT" w:hAnsi="TimesNewRomanPSMT" w:cs="TimesNewRomanPSMT"/>
+        </w:rPr>
+        <w:t>- dans le même canton ou dans les cantons limitrophes de ce canton inclus dans la même commune ou dans les communes limitrophes de ce canton, si la commune est divisée en cantons ;</w:t>
+      </w:r>
+    </w:p>
+    <w:p>
+      <w:pPr>
+        <w:rPr>
+          <w:rFonts w:ascii="TimesNewRomanPSMT" w:hAnsi="TimesNewRomanPSMT" w:cs="TimesNewRomanPSMT"/>
+        </w:rPr>
+      </w:pPr>
+    </w:p>
+    <w:p>
+      <w:r>
+        <w:rPr>
+          <w:rFonts w:ascii="TimesNewRomanPSMT" w:hAnsi="TimesNewRomanPSMT" w:cs="TimesNewRomanPSMT"/>
+        </w:rPr>
+        <w:t>- dans les autres cas, sur le territoire de la même commune ou d'une commune limitrophe, sans pouvoir être éloigné de plus de cinq kilomètres.</w:t>
+      </w:r>
+    </w:p>
+    <w:p>
+      <w:pPr>
+        <w:jc w:val="left"/>
+        <w:rPr>
+          <w:rFonts w:ascii="TimesNewRomanPSMT" w:hAnsi="TimesNewRomanPSMT" w:cs="TimesNewRomanPSMT"/>
+        </w:rPr>
+      </w:pPr>
+    </w:p>
+    <w:p>
+      <w:pPr>
+        <w:jc w:val="center"/>
+      </w:pPr>
+      <w:r>
+        <w:rPr>
+          <w:rFonts w:ascii="TimesNewRomanPSMT" w:hAnsi="TimesNewRomanPSMT" w:cs="TimesNewRomanPSMT"/>
+        </w:rPr>
+        <w:t>Article 13.</w:t>
+      </w:r>
+    </w:p>
+    <w:p>
+      <w:pPr>
+        <w:jc w:val="left"/>
+        <w:rPr>
+          <w:rFonts w:ascii="TimesNewRomanPSMT" w:hAnsi="TimesNewRomanPSMT" w:cs="TimesNewRomanPSMT"/>
+        </w:rPr>
+      </w:pPr>
+    </w:p>
+    <w:p>
+      <w:pPr>
+        <w:jc w:val="center"/>
+      </w:pPr>
+      <w:r>
+        <w:rPr>
+          <w:rFonts w:ascii="TimesNewRomanPSMT" w:hAnsi="TimesNewRomanPSMT" w:cs="TimesNewRomanPSMT"/>
+          <w:i/>
+          <w:iCs/>
+        </w:rPr>
+        <w:t>Information des locataires en cas de changement de propriétaire.</w:t>
+      </w:r>
+    </w:p>
+    <w:p>
+      <w:pPr>
+        <w:jc w:val="left"/>
+        <w:rPr>
+          <w:rFonts w:ascii="TimesNewRomanPSMT" w:hAnsi="TimesNewRomanPSMT" w:cs="TimesNewRomanPSMT"/>
+        </w:rPr>
+      </w:pPr>
+    </w:p>
+    <w:p>
+      <w:r>
+        <w:rPr>
+          <w:rFonts w:ascii="TimesNewRomanPSMT" w:hAnsi="TimesNewRomanPSMT" w:cs="TimesNewRomanPSMT"/>
+        </w:rPr>
+        <w:t>En cas de mutation à titre gratuit ou onéreux, et en vue de l'information du préfet ou, le cas échéant, du président de l'établissement public de coopération intercommunale, du conseil départemental, de la métropole de Lyon ou du conseil exécutif de Corse, partie à la présente convention, des locataires et des organismes liquidateurs de l'APL, le ou les nouveaux propriétaires leur font connaître leur identification dans les conditions conformes soit à l'article 5, soit à l'article 6 du décret n° 55-22 du</w:t>
+      </w:r>
+    </w:p>
+    <w:p>
+      <w:r>
+        <w:rPr>
+          <w:rFonts w:ascii="TimesNewRomanPSMT" w:hAnsi="TimesNewRomanPSMT" w:cs="TimesNewRomanPSMT"/>
+        </w:rPr>
+        <w:t>4 janvier 1955 modifié, par acte extrajudiciaire, lettre recommandée avec demande d'avis de réception ou remise contre décharge dans un délai d'un mois à compter de ladite mutation.</w:t>
+      </w:r>
+    </w:p>
+    <w:p>
+      <w:pPr>
+        <w:jc w:val="left"/>
+        <w:rPr>
+          <w:rFonts w:ascii="TimesNewRomanPSMT" w:hAnsi="TimesNewRomanPSMT" w:cs="TimesNewRomanPSMT"/>
+        </w:rPr>
+      </w:pPr>
+    </w:p>
+    <w:p>
+      <w:pPr>
+        <w:jc w:val="center"/>
+      </w:pPr>
+      <w:r>
+        <w:rPr>
+          <w:rFonts w:ascii="TimesNewRomanPSMT" w:hAnsi="TimesNewRomanPSMT" w:cs="TimesNewRomanPSMT"/>
+        </w:rPr>
+        <w:t>Article 14.</w:t>
+      </w:r>
+    </w:p>
+    <w:p>
+      <w:pPr>
+        <w:jc w:val="left"/>
+        <w:rPr>
+          <w:rFonts w:ascii="TimesNewRomanPSMT" w:hAnsi="TimesNewRomanPSMT" w:cs="TimesNewRomanPSMT"/>
+        </w:rPr>
+      </w:pPr>
+    </w:p>
+    <w:p>
+      <w:pPr>
+        <w:jc w:val="center"/>
+      </w:pPr>
+      <w:r>
+        <w:rPr>
+          <w:rFonts w:ascii="TimesNewRomanPSMT" w:hAnsi="TimesNewRomanPSMT" w:cs="TimesNewRomanPSMT"/>
+          <w:i/>
+          <w:iCs/>
+        </w:rPr>
+        <w:t>Information des locataires en cas de modification ou de résiliation de la convention.</w:t>
+      </w:r>
+    </w:p>
+    <w:p>
+      <w:pPr>
+        <w:jc w:val="left"/>
+        <w:rPr>
+          <w:rFonts w:ascii="TimesNewRomanPSMT" w:hAnsi="TimesNewRomanPSMT" w:cs="TimesNewRomanPSMT"/>
+        </w:rPr>
+      </w:pPr>
+    </w:p>
+    <w:p>
+      <w:r>
+        <w:rPr>
+          <w:rFonts w:ascii="TimesNewRomanPSMT" w:hAnsi="TimesNewRomanPSMT" w:cs="TimesNewRomanPSMT"/>
+        </w:rPr>
+        <w:t>Le bailleur informe les locataires de toute modification apportée à la convention ayant des incidences sur leurs relations contractuelles.</w:t>
+      </w:r>
+    </w:p>
+    <w:p>
+      <w:pPr>
+        <w:rPr>
+          <w:rFonts w:ascii="TimesNewRomanPSMT" w:hAnsi="TimesNewRomanPSMT" w:cs="TimesNewRomanPSMT"/>
+        </w:rPr>
+      </w:pPr>
+    </w:p>
+    <w:p>
+      <w:r>
+        <w:rPr>
+          <w:rFonts w:ascii="TimesNewRomanPSMT" w:hAnsi="TimesNewRomanPSMT" w:cs="TimesNewRomanPSMT"/>
+        </w:rPr>
+        <w:t>Quelle qu'en soit la cause, le bailleur informe le locataire de la date prévue pour l'expiration de la convention. En cas de résiliation de la convention aux torts du bailleur, il porte à la connaissance des locataires la teneur de l'article L. 353-6 du code de la construction et de l'habitation.</w:t>
+      </w:r>
+    </w:p>
+    <w:p>
+      <w:pPr>
+        <w:jc w:val="left"/>
+        <w:rPr>
+          <w:rFonts w:ascii="TimesNewRomanPSMT" w:hAnsi="TimesNewRomanPSMT" w:cs="TimesNewRomanPSMT"/>
+        </w:rPr>
+      </w:pPr>
+    </w:p>
+    <w:p>
+      <w:pPr>
+        <w:jc w:val="center"/>
+      </w:pPr>
+      <w:r>
+        <w:rPr>
+          <w:rFonts w:ascii="TimesNewRomanPSMT" w:hAnsi="TimesNewRomanPSMT" w:cs="TimesNewRomanPSMT"/>
+        </w:rPr>
+        <w:t>Article 15.</w:t>
+      </w:r>
+    </w:p>
+    <w:p>
+      <w:pPr>
+        <w:jc w:val="left"/>
+        <w:rPr>
+          <w:rFonts w:ascii="TimesNewRomanPSMT" w:hAnsi="TimesNewRomanPSMT" w:cs="TimesNewRomanPSMT"/>
+        </w:rPr>
+      </w:pPr>
+    </w:p>
+    <w:p>
+      <w:pPr>
+        <w:jc w:val="center"/>
+      </w:pPr>
+      <w:r>
+        <w:rPr>
+          <w:rFonts w:ascii="TimesNewRomanPSMT" w:hAnsi="TimesNewRomanPSMT" w:cs="TimesNewRomanPSMT"/>
+          <w:i/>
+          <w:iCs/>
+        </w:rPr>
+        <w:t>Maintien dans les lieux et congé donné par le locataire.</w:t>
+      </w:r>
+    </w:p>
+    <w:p>
+      <w:pPr>
+        <w:jc w:val="left"/>
+        <w:rPr>
+          <w:rFonts w:ascii="TimesNewRomanPSMT" w:hAnsi="TimesNewRomanPSMT" w:cs="TimesNewRomanPSMT"/>
+        </w:rPr>
+      </w:pPr>
+    </w:p>
+    <w:p>
+      <w:r>
+        <w:rPr>
+          <w:rFonts w:ascii="TimesNewRomanPSMT" w:hAnsi="TimesNewRomanPSMT" w:cs="TimesNewRomanPSMT"/>
+        </w:rPr>
+        <w:t xml:space="preserve">Pendant la durée de la convention, le locataire bénéficie du droit au maintien dans les lieux dans les conditions de l'article L. 353-15 du code de la construction et de l’habitation, dans la mesure où il se conforme aux obligations de l'article 7 de la loi du 6 juillet 1989 précitée, sauf dénonciation expresse du locataire dans les conditions </w:t>
+      </w:r>
       <w:proofErr w:type="gramStart"/>
       <w:r>
         <w:rPr>
           <w:rFonts w:ascii="TimesNewRomanPSMT" w:hAnsi="TimesNewRomanPSMT" w:cs="TimesNewRomanPSMT"/>
         </w:rPr>
-        <w:t>inférieures</w:t>
+        <w:t>des treizième</w:t>
       </w:r>
       <w:proofErr w:type="gramEnd"/>
       <w:r>
         <w:rPr>
           <w:rFonts w:ascii="TimesNewRomanPSMT" w:hAnsi="TimesNewRomanPSMT" w:cs="TimesNewRomanPSMT"/>
         </w:rPr>
-        <w:t xml:space="preserve"> aux plafonds prévus à l'article D. 331-12 précité pour l'attribution des logements sociaux se verront appliquer, à partir de la réception par l'organisme des justificatifs et au plus tard le quatrième mois suivant la date de signature de la convention ou la date d'achèvement des travaux si celle-ci en prévoit, un nouveau loyer dans la limite du loyer maximum fixé au document prévu par l'article 1er de la présente convention. Avant l'application de ce nouveau loyer, le loyer maximum est celui mentionné à l'article 9 bis de la présente convention.</w:t>
-      </w:r>
-    </w:p>
-    <w:p>
-      <w:pPr>
-        <w:rPr>
-          <w:rFonts w:ascii="TimesNewRomanPSMT" w:hAnsi="TimesNewRomanPSMT" w:cs="TimesNewRomanPSMT"/>
-        </w:rPr>
-      </w:pPr>
-    </w:p>
-    <w:p>
-      <w:r>
-        <w:rPr>
-          <w:rFonts w:ascii="TimesNewRomanPSMT" w:hAnsi="TimesNewRomanPSMT" w:cs="TimesNewRomanPSMT"/>
-        </w:rPr>
-        <w:t>Le locataire ou occupant de bonne foi peut également présenter ces justificatifs à tout moment et bénéficier de la même mesure dès le mois qui suit la présentation de ces justificatifs.</w:t>
-      </w:r>
-    </w:p>
-    <w:p>
-      <w:pPr>
-        <w:rPr>
-          <w:rFonts w:ascii="TimesNewRomanPSMT" w:hAnsi="TimesNewRomanPSMT" w:cs="TimesNewRomanPSMT"/>
-        </w:rPr>
-      </w:pPr>
-    </w:p>
-    <w:p>
-      <w:r>
-        <w:rPr>
-          <w:rFonts w:ascii="TimesNewRomanPSMT" w:hAnsi="TimesNewRomanPSMT" w:cs="TimesNewRomanPSMT"/>
-        </w:rPr>
-        <w:t>Le loyer pratiqué applicable à chaque logement occupé par un locataire ou un occupant de bonne foi dont les ressources excèdent les plafonds de ressources prévus à l'article D. 331-12 précité pour l'attribution des logements sociaux au moment de l'acquisition ou qui n'a pas fourni d'informations sur le niveau de ses ressources ne peut excéder le loyer maximum fixé à l'article 9 bis de la présente convention. Il peut être révisé chaque année le 1er janvier dans les conditions prévues à l’article L. 353-9-3 précité.</w:t>
+        <w:t xml:space="preserve"> à vingt-deuxième alinéas du I de l'article 15 de la loi du 6 juillet 1989 précitée.</w:t>
+      </w:r>
+    </w:p>
+    <w:p>
+      <w:pPr>
+        <w:rPr>
+          <w:rFonts w:ascii="TimesNewRomanPSMT" w:hAnsi="TimesNewRomanPSMT" w:cs="TimesNewRomanPSMT"/>
+        </w:rPr>
+      </w:pPr>
+    </w:p>
+    <w:p>
+      <w:r>
+        <w:rPr>
+          <w:rFonts w:ascii="TimesNewRomanPSMT" w:hAnsi="TimesNewRomanPSMT" w:cs="TimesNewRomanPSMT"/>
+        </w:rPr>
+        <w:t>Le locataire peut donner congé à tout moment. Il est redevable du loyer et des charges pendant la durée effective du délai de préavis, de jour à jour, sauf si le logement se trouve occupé avant la fin du préavis par un autre locataire en accord avec le bailleur.</w:t>
+      </w:r>
+    </w:p>
+    <w:p>
+      <w:pPr>
+        <w:jc w:val="center"/>
+        <w:rPr>
+          <w:rFonts w:ascii="TimesNewRomanPSMT" w:hAnsi="TimesNewRomanPSMT" w:cs="TimesNewRomanPSMT"/>
+        </w:rPr>
+      </w:pPr>
+    </w:p>
+    <w:p>
+      <w:pPr>
+        <w:jc w:val="center"/>
+      </w:pPr>
+      <w:r>
+        <w:rPr>
+          <w:rFonts w:ascii="TimesNewRomanPSMT" w:hAnsi="TimesNewRomanPSMT" w:cs="TimesNewRomanPSMT"/>
+        </w:rPr>
+        <w:t>Article 16.</w:t>
+      </w:r>
+    </w:p>
+    <w:p>
+      <w:pPr>
+        <w:jc w:val="left"/>
+        <w:rPr>
+          <w:rFonts w:ascii="TimesNewRomanPSMT" w:hAnsi="TimesNewRomanPSMT" w:cs="TimesNewRomanPSMT"/>
+        </w:rPr>
+      </w:pPr>
+    </w:p>
+    <w:p>
+      <w:pPr>
+        <w:jc w:val="center"/>
+      </w:pPr>
+      <w:r>
+        <w:rPr>
+          <w:rFonts w:ascii="TimesNewRomanPSMT" w:hAnsi="TimesNewRomanPSMT" w:cs="TimesNewRomanPSMT"/>
+          <w:i/>
+          <w:iCs/>
+        </w:rPr>
+        <w:t>Modalités du paiement du loyer.</w:t>
+      </w:r>
+    </w:p>
+    <w:p>
+      <w:pPr>
+        <w:jc w:val="left"/>
+        <w:rPr>
+          <w:rFonts w:ascii="TimesNewRomanPSMT" w:hAnsi="TimesNewRomanPSMT" w:cs="TimesNewRomanPSMT"/>
+        </w:rPr>
+      </w:pPr>
+    </w:p>
+    <w:p>
+      <w:r>
+        <w:rPr>
+          <w:rFonts w:ascii="TimesNewRomanPSMT" w:hAnsi="TimesNewRomanPSMT" w:cs="TimesNewRomanPSMT"/>
+        </w:rPr>
+        <w:t>Le loyer est payé mensuellement à terme échu.</w:t>
+      </w:r>
+    </w:p>
+    <w:p>
+      <w:pPr>
+        <w:rPr>
+          <w:rFonts w:ascii="TimesNewRomanPSMT" w:hAnsi="TimesNewRomanPSMT" w:cs="TimesNewRomanPSMT"/>
+        </w:rPr>
+      </w:pPr>
+    </w:p>
+    <w:p>
+      <w:r>
+        <w:rPr>
+          <w:rFonts w:ascii="TimesNewRomanPSMT" w:hAnsi="TimesNewRomanPSMT" w:cs="TimesNewRomanPSMT"/>
+        </w:rPr>
+        <w:t>Le bailleur indique sur la quittance le montant du loyer principal, du ou des loyers accessoires, du loyer maximum, des charges locatives et, le cas échéant, le montant de l'APL, de la réduction de loyer de solidarité et de la contribution pour le partage des économies de charges.</w:t>
+      </w:r>
+    </w:p>
+    <w:p>
+      <w:pPr>
+        <w:rPr>
+          <w:rFonts w:ascii="TimesNewRomanPSMT" w:hAnsi="TimesNewRomanPSMT" w:cs="TimesNewRomanPSMT"/>
+        </w:rPr>
+      </w:pPr>
+    </w:p>
+    <w:p>
+      <w:r>
+        <w:rPr>
+          <w:rFonts w:ascii="TimesNewRomanPSMT" w:hAnsi="TimesNewRomanPSMT" w:cs="TimesNewRomanPSMT"/>
+        </w:rPr>
+        <w:t>En application de l'article L. 832-2 du code de la construction et de l'habitation, pour chaque appel de loyer, le bailleur déduit s'il y a lieu le montant de l'APL qu'il perçoit pour le compte du locataire du montant du loyer et des dépenses accessoires de logement.</w:t>
+      </w:r>
+    </w:p>
+    <w:p>
+      <w:pPr>
+        <w:rPr>
+          <w:rFonts w:ascii="TimesNewRomanPSMT" w:hAnsi="TimesNewRomanPSMT" w:cs="TimesNewRomanPSMT"/>
+        </w:rPr>
+      </w:pPr>
+    </w:p>
+    <w:p>
+      <w:r>
+        <w:rPr>
+          <w:rFonts w:ascii="TimesNewRomanPSMT" w:hAnsi="TimesNewRomanPSMT" w:cs="TimesNewRomanPSMT"/>
+        </w:rPr>
+        <w:t>Lorsque l'organisme liquidateur de l'APL verse au bailleur des rappels d'aide personnalisée pour le compte de locataires, le bailleur affecte ces sommes au compte de ces derniers. Si après affectation il en résulte un surplus, le bailleur le reverse au locataire dans le délai d'un mois.</w:t>
+      </w:r>
+    </w:p>
+    <w:p>
+      <w:pPr>
+        <w:rPr>
+          <w:rFonts w:ascii="TimesNewRomanPSMT" w:hAnsi="TimesNewRomanPSMT" w:cs="TimesNewRomanPSMT"/>
+        </w:rPr>
+      </w:pPr>
+    </w:p>
+    <w:p>
+      <w:r>
+        <w:rPr>
+          <w:rFonts w:ascii="TimesNewRomanPSMT" w:hAnsi="TimesNewRomanPSMT" w:cs="TimesNewRomanPSMT"/>
+        </w:rPr>
+        <w:t>En cas de retard du locataire dans le paiement du loyer et des charges locatives, le bailleur doit prendre toutes dispositions en vue de recouvrer sa créance.</w:t>
+      </w:r>
+    </w:p>
+    <w:p>
+      <w:pPr>
+        <w:rPr>
+          <w:rFonts w:ascii="TimesNewRomanPSMT" w:hAnsi="TimesNewRomanPSMT" w:cs="TimesNewRomanPSMT"/>
+        </w:rPr>
+      </w:pPr>
+    </w:p>
+    <w:p>
+      <w:r>
+        <w:rPr>
+          <w:rFonts w:ascii="TimesNewRomanPSMT" w:hAnsi="TimesNewRomanPSMT" w:cs="TimesNewRomanPSMT"/>
+        </w:rPr>
+        <w:t>En cas d'impayé constitué au sens de l'article R. 824-1 du code de la construction et de l’habitation, et lorsque l'APL est versée en tiers payant, le bailleur doit informer l’organisme payeur de la situation du locataire dans un délai de deux mois après la constitution de l’impayé.</w:t>
+      </w:r>
+    </w:p>
+    <w:p>
+      <w:pPr>
+        <w:jc w:val="left"/>
+        <w:rPr>
+          <w:rFonts w:ascii="TimesNewRomanPSMT" w:hAnsi="TimesNewRomanPSMT" w:cs="TimesNewRomanPSMT"/>
+        </w:rPr>
+      </w:pPr>
+    </w:p>
+    <w:p>
+      <w:pPr>
+        <w:jc w:val="center"/>
+      </w:pPr>
+      <w:r>
+        <w:rPr>
+          <w:rFonts w:ascii="TimesNewRomanPSMT" w:hAnsi="TimesNewRomanPSMT" w:cs="TimesNewRomanPSMT"/>
+        </w:rPr>
+        <w:t>Article 17.</w:t>
+      </w:r>
+    </w:p>
+    <w:p>
+      <w:pPr>
+        <w:jc w:val="left"/>
+        <w:rPr>
+          <w:rFonts w:ascii="TimesNewRomanPSMT" w:hAnsi="TimesNewRomanPSMT" w:cs="TimesNewRomanPSMT"/>
+        </w:rPr>
+      </w:pPr>
+    </w:p>
+    <w:p>
+      <w:pPr>
+        <w:jc w:val="center"/>
+      </w:pPr>
+      <w:r>
+        <w:rPr>
+          <w:rFonts w:ascii="TimesNewRomanPSMT" w:hAnsi="TimesNewRomanPSMT" w:cs="TimesNewRomanPSMT"/>
+          <w:i/>
+          <w:iCs/>
+        </w:rPr>
+        <w:t>Dépôt de garantie.</w:t>
+      </w:r>
+    </w:p>
+    <w:p>
+      <w:pPr>
+        <w:jc w:val="left"/>
+        <w:rPr>
+          <w:rFonts w:ascii="TimesNewRomanPSMT" w:hAnsi="TimesNewRomanPSMT" w:cs="TimesNewRomanPSMT"/>
+        </w:rPr>
+      </w:pPr>
+    </w:p>
+    <w:p>
+      <w:r>
+        <w:rPr>
+          <w:rFonts w:ascii="TimesNewRomanPSMT" w:hAnsi="TimesNewRomanPSMT" w:cs="TimesNewRomanPSMT"/>
+        </w:rPr>
+        <w:t>Le dépôt de garantie stipulé le cas échéant par le contrat de location pour garantir l'exécution de ses obligations locatives par le locataire ne peut être supérieur à un mois de loyer en principal.</w:t>
       </w:r>
     </w:p>
     <w:p>
@@ -2879,7 +3505,7 @@
           <w:rFonts w:ascii="TimesNewRomanPS-BoldMT" w:hAnsi="TimesNewRomanPS-BoldMT" w:cs="TimesNewRomanPS-BoldMT"/>
           <w:b/>
         </w:rPr>
-        <w:t>III.-Engagements</w:t>
+        <w:t>IV.-Dispositions</w:t>
       </w:r>
       <w:proofErr w:type="spellEnd"/>
       <w:r>
@@ -2887,7 +3513,7 @@
           <w:rFonts w:ascii="TimesNewRomanPS-BoldMT" w:hAnsi="TimesNewRomanPS-BoldMT" w:cs="TimesNewRomanPS-BoldMT"/>
           <w:b/>
         </w:rPr>
-        <w:t xml:space="preserve"> du bailleur à l'égard des locataires.</w:t>
+        <w:t xml:space="preserve"> spécifiques au statut de résidence universitaire.</w:t>
       </w:r>
     </w:p>
     <w:p>
@@ -2907,617 +3533,6 @@
         <w:rPr>
           <w:rFonts w:ascii="TimesNewRomanPSMT" w:hAnsi="TimesNewRomanPSMT" w:cs="TimesNewRomanPSMT"/>
         </w:rPr>
-        <w:t>Article 11.</w:t>
-      </w:r>
-    </w:p>
-    <w:p>
-      <w:pPr>
-        <w:jc w:val="left"/>
-        <w:rPr>
-          <w:rFonts w:ascii="TimesNewRomanPSMT" w:hAnsi="TimesNewRomanPSMT" w:cs="TimesNewRomanPSMT"/>
-        </w:rPr>
-      </w:pPr>
-    </w:p>
-    <w:p>
-      <w:pPr>
-        <w:jc w:val="center"/>
-      </w:pPr>
-      <w:r>
-        <w:rPr>
-          <w:rFonts w:ascii="TimesNewRomanPSMT" w:hAnsi="TimesNewRomanPSMT" w:cs="TimesNewRomanPSMT"/>
-          <w:i/>
-          <w:iCs/>
-        </w:rPr>
-        <w:t>Établissement d'un bail conforme à la convention.</w:t>
-      </w:r>
-    </w:p>
-    <w:p>
-      <w:pPr>
-        <w:jc w:val="left"/>
-        <w:rPr>
-          <w:rFonts w:ascii="TimesNewRomanPSMT" w:hAnsi="TimesNewRomanPSMT" w:cs="TimesNewRomanPSMT"/>
-        </w:rPr>
-      </w:pPr>
-    </w:p>
-    <w:p>
-      <w:r>
-        <w:rPr>
-          <w:rFonts w:ascii="TimesNewRomanPSMT" w:hAnsi="TimesNewRomanPSMT" w:cs="TimesNewRomanPSMT"/>
-        </w:rPr>
-        <w:t>Le bail doit être conforme à la présente convention. Une copie de la convention est tenue en permanence à la disposition des locataires et de leurs associations qui peuvent en prendre connaissance chez le gardien ou, en l'absence d'un gardien, au siège du bailleur. Cette information est mentionnée à chaque locataire ou affichée de façon très apparente dans les parties communes de l'immeuble.</w:t>
-      </w:r>
-    </w:p>
-    <w:p>
-      <w:pPr>
-        <w:rPr>
-          <w:rFonts w:ascii="TimesNewRomanPSMT" w:hAnsi="TimesNewRomanPSMT" w:cs="TimesNewRomanPSMT"/>
-        </w:rPr>
-      </w:pPr>
-    </w:p>
-    <w:p>
-      <w:r>
-        <w:rPr>
-          <w:rFonts w:ascii="TimesNewRomanPSMT" w:hAnsi="TimesNewRomanPSMT" w:cs="TimesNewRomanPSMT"/>
-        </w:rPr>
-        <w:t>Le bailleur est tenu de remettre à chaque locataire un décompte de surface corrigée ou de surface utile établi d'après le modèle type annexé à l'article D. 353-19 du code de la construction et de l’habitation. Dans l'hypothèse où cette surface serait modifiée, le bailleur est tenu de communiquer au locataire un nouveau décompte dans les deux mois précédant son application.</w:t>
-      </w:r>
-    </w:p>
-    <w:p>
-      <w:pPr>
-        <w:rPr>
-          <w:rFonts w:ascii="TimesNewRomanPSMT" w:hAnsi="TimesNewRomanPSMT" w:cs="TimesNewRomanPSMT"/>
-        </w:rPr>
-      </w:pPr>
-    </w:p>
-    <w:p>
-      <w:pPr>
-        <w:jc w:val="center"/>
-      </w:pPr>
-      <w:r>
-        <w:rPr>
-          <w:rFonts w:ascii="TimesNewRomanPSMT" w:hAnsi="TimesNewRomanPSMT" w:cs="TimesNewRomanPSMT"/>
-        </w:rPr>
-        <w:t>Article 12.</w:t>
-      </w:r>
-    </w:p>
-    <w:p>
-      <w:pPr>
-        <w:jc w:val="left"/>
-        <w:rPr>
-          <w:rFonts w:ascii="TimesNewRomanPSMT" w:hAnsi="TimesNewRomanPSMT" w:cs="TimesNewRomanPSMT"/>
-        </w:rPr>
-      </w:pPr>
-    </w:p>
-    <w:p>
-      <w:pPr>
-        <w:jc w:val="center"/>
-      </w:pPr>
-      <w:r>
-        <w:rPr>
-          <w:rFonts w:ascii="TimesNewRomanPSMT" w:hAnsi="TimesNewRomanPSMT" w:cs="TimesNewRomanPSMT"/>
-          <w:i/>
-          <w:iCs/>
-        </w:rPr>
-        <w:t>Travaux.</w:t>
-      </w:r>
-    </w:p>
-    <w:p>
-      <w:pPr>
-        <w:jc w:val="left"/>
-        <w:rPr>
-          <w:rFonts w:ascii="TimesNewRomanPSMT" w:hAnsi="TimesNewRomanPSMT" w:cs="TimesNewRomanPSMT"/>
-        </w:rPr>
-      </w:pPr>
-    </w:p>
-    <w:p>
-      <w:r>
-        <w:rPr>
-          <w:rFonts w:ascii="TimesNewRomanPSMT" w:hAnsi="TimesNewRomanPSMT" w:cs="TimesNewRomanPSMT"/>
-        </w:rPr>
-        <w:t>Lorsque l'exécution des travaux nécessite l'évacuation temporaire des lieux, l'organisme bailleur doit mettre provisoirement à la disposition du locataire un logement en bon état d'habitation remplissant des conditions d'hygiène normales, correspondant à ses besoins personnels ou familiaux et, le cas échéant, professionnels, ainsi qu'à ses possibilités. Il doit en outre être situé :</w:t>
-      </w:r>
-    </w:p>
-    <w:p>
-      <w:r>
-        <w:rPr>
-          <w:rFonts w:ascii="TimesNewRomanPSMT" w:hAnsi="TimesNewRomanPSMT" w:cs="TimesNewRomanPSMT"/>
-        </w:rPr>
-        <w:t>- dans le même arrondissement ou les arrondissements limitrophes ou les communes limitrophes de l'arrondissement où se trouve le local, objet de la reprise, si celui-ci est situé dans une commune divisée en arrondissements ;</w:t>
-      </w:r>
-    </w:p>
-    <w:p>
-      <w:pPr>
-        <w:rPr>
-          <w:rFonts w:ascii="TimesNewRomanPSMT" w:hAnsi="TimesNewRomanPSMT" w:cs="TimesNewRomanPSMT"/>
-        </w:rPr>
-      </w:pPr>
-    </w:p>
-    <w:p>
-      <w:r>
-        <w:rPr>
-          <w:rFonts w:ascii="TimesNewRomanPSMT" w:hAnsi="TimesNewRomanPSMT" w:cs="TimesNewRomanPSMT"/>
-        </w:rPr>
-        <w:t>- dans le même canton ou dans les cantons limitrophes de ce canton inclus dans la même commune ou dans les communes limitrophes de ce canton, si la commune est divisée en cantons ;</w:t>
-      </w:r>
-    </w:p>
-    <w:p>
-      <w:pPr>
-        <w:rPr>
-          <w:rFonts w:ascii="TimesNewRomanPSMT" w:hAnsi="TimesNewRomanPSMT" w:cs="TimesNewRomanPSMT"/>
-        </w:rPr>
-      </w:pPr>
-    </w:p>
-    <w:p>
-      <w:r>
-        <w:rPr>
-          <w:rFonts w:ascii="TimesNewRomanPSMT" w:hAnsi="TimesNewRomanPSMT" w:cs="TimesNewRomanPSMT"/>
-        </w:rPr>
-        <w:t>- dans les autres cas, sur le territoire de la même commune ou d'une commune limitrophe, sans pouvoir être éloigné de plus de cinq kilomètres.</w:t>
-      </w:r>
-    </w:p>
-    <w:p>
-      <w:pPr>
-        <w:jc w:val="left"/>
-        <w:rPr>
-          <w:rFonts w:ascii="TimesNewRomanPSMT" w:hAnsi="TimesNewRomanPSMT" w:cs="TimesNewRomanPSMT"/>
-        </w:rPr>
-      </w:pPr>
-    </w:p>
-    <w:p>
-      <w:pPr>
-        <w:jc w:val="center"/>
-      </w:pPr>
-      <w:r>
-        <w:rPr>
-          <w:rFonts w:ascii="TimesNewRomanPSMT" w:hAnsi="TimesNewRomanPSMT" w:cs="TimesNewRomanPSMT"/>
-        </w:rPr>
-        <w:t>Article 13.</w:t>
-      </w:r>
-    </w:p>
-    <w:p>
-      <w:pPr>
-        <w:jc w:val="left"/>
-        <w:rPr>
-          <w:rFonts w:ascii="TimesNewRomanPSMT" w:hAnsi="TimesNewRomanPSMT" w:cs="TimesNewRomanPSMT"/>
-        </w:rPr>
-      </w:pPr>
-    </w:p>
-    <w:p>
-      <w:pPr>
-        <w:jc w:val="center"/>
-      </w:pPr>
-      <w:r>
-        <w:rPr>
-          <w:rFonts w:ascii="TimesNewRomanPSMT" w:hAnsi="TimesNewRomanPSMT" w:cs="TimesNewRomanPSMT"/>
-          <w:i/>
-          <w:iCs/>
-        </w:rPr>
-        <w:t>Information des locataires en cas de changement de propriétaire.</w:t>
-      </w:r>
-    </w:p>
-    <w:p>
-      <w:pPr>
-        <w:jc w:val="left"/>
-        <w:rPr>
-          <w:rFonts w:ascii="TimesNewRomanPSMT" w:hAnsi="TimesNewRomanPSMT" w:cs="TimesNewRomanPSMT"/>
-        </w:rPr>
-      </w:pPr>
-    </w:p>
-    <w:p>
-      <w:r>
-        <w:rPr>
-          <w:rFonts w:ascii="TimesNewRomanPSMT" w:hAnsi="TimesNewRomanPSMT" w:cs="TimesNewRomanPSMT"/>
-        </w:rPr>
-        <w:t>En cas de mutation à titre gratuit ou onéreux, et en vue de l'information du préfet ou, le cas échéant, du président de l'établissement public de coopération intercommunale, du conseil départemental, de la métropole de Lyon ou du conseil exécutif de Corse, partie à la présente convention, des locataires et des organismes liquidateurs de l'APL, le ou les nouveaux propriétaires leur font connaître leur identification dans les conditions conformes soit à l'article 5, soit à l'article 6 du décret n° 55-22 du</w:t>
-      </w:r>
-    </w:p>
-    <w:p>
-      <w:r>
-        <w:rPr>
-          <w:rFonts w:ascii="TimesNewRomanPSMT" w:hAnsi="TimesNewRomanPSMT" w:cs="TimesNewRomanPSMT"/>
-        </w:rPr>
-        <w:t>4 janvier 1955 modifié, par acte extrajudiciaire, lettre recommandée avec demande d'avis de réception ou remise contre décharge dans un délai d'un mois à compter de ladite mutation.</w:t>
-      </w:r>
-    </w:p>
-    <w:p>
-      <w:pPr>
-        <w:jc w:val="left"/>
-        <w:rPr>
-          <w:rFonts w:ascii="TimesNewRomanPSMT" w:hAnsi="TimesNewRomanPSMT" w:cs="TimesNewRomanPSMT"/>
-        </w:rPr>
-      </w:pPr>
-    </w:p>
-    <w:p>
-      <w:pPr>
-        <w:jc w:val="center"/>
-      </w:pPr>
-      <w:r>
-        <w:rPr>
-          <w:rFonts w:ascii="TimesNewRomanPSMT" w:hAnsi="TimesNewRomanPSMT" w:cs="TimesNewRomanPSMT"/>
-        </w:rPr>
-        <w:t>Article 14.</w:t>
-      </w:r>
-    </w:p>
-    <w:p>
-      <w:pPr>
-        <w:jc w:val="left"/>
-        <w:rPr>
-          <w:rFonts w:ascii="TimesNewRomanPSMT" w:hAnsi="TimesNewRomanPSMT" w:cs="TimesNewRomanPSMT"/>
-        </w:rPr>
-      </w:pPr>
-    </w:p>
-    <w:p>
-      <w:pPr>
-        <w:jc w:val="center"/>
-      </w:pPr>
-      <w:r>
-        <w:rPr>
-          <w:rFonts w:ascii="TimesNewRomanPSMT" w:hAnsi="TimesNewRomanPSMT" w:cs="TimesNewRomanPSMT"/>
-          <w:i/>
-          <w:iCs/>
-        </w:rPr>
-        <w:t>Information des locataires en cas de modification ou de résiliation de la convention.</w:t>
-      </w:r>
-    </w:p>
-    <w:p>
-      <w:pPr>
-        <w:jc w:val="left"/>
-        <w:rPr>
-          <w:rFonts w:ascii="TimesNewRomanPSMT" w:hAnsi="TimesNewRomanPSMT" w:cs="TimesNewRomanPSMT"/>
-        </w:rPr>
-      </w:pPr>
-    </w:p>
-    <w:p>
-      <w:r>
-        <w:rPr>
-          <w:rFonts w:ascii="TimesNewRomanPSMT" w:hAnsi="TimesNewRomanPSMT" w:cs="TimesNewRomanPSMT"/>
-        </w:rPr>
-        <w:t>Le bailleur informe les locataires de toute modification apportée à la convention ayant des incidences sur leurs relations contractuelles.</w:t>
-      </w:r>
-    </w:p>
-    <w:p>
-      <w:pPr>
-        <w:rPr>
-          <w:rFonts w:ascii="TimesNewRomanPSMT" w:hAnsi="TimesNewRomanPSMT" w:cs="TimesNewRomanPSMT"/>
-        </w:rPr>
-      </w:pPr>
-    </w:p>
-    <w:p>
-      <w:r>
-        <w:rPr>
-          <w:rFonts w:ascii="TimesNewRomanPSMT" w:hAnsi="TimesNewRomanPSMT" w:cs="TimesNewRomanPSMT"/>
-        </w:rPr>
-        <w:t>Quelle qu'en soit la cause, le bailleur informe le locataire de la date prévue pour l'expiration de la convention. En cas de résiliation de la convention aux torts du bailleur, il porte à la connaissance des locataires la teneur de l'article L. 353-6 du code de la construction et de l'habitation.</w:t>
-      </w:r>
-    </w:p>
-    <w:p>
-      <w:pPr>
-        <w:jc w:val="left"/>
-        <w:rPr>
-          <w:rFonts w:ascii="TimesNewRomanPSMT" w:hAnsi="TimesNewRomanPSMT" w:cs="TimesNewRomanPSMT"/>
-        </w:rPr>
-      </w:pPr>
-    </w:p>
-    <w:p>
-      <w:pPr>
-        <w:jc w:val="center"/>
-      </w:pPr>
-      <w:r>
-        <w:rPr>
-          <w:rFonts w:ascii="TimesNewRomanPSMT" w:hAnsi="TimesNewRomanPSMT" w:cs="TimesNewRomanPSMT"/>
-        </w:rPr>
-        <w:t>Article 15.</w:t>
-      </w:r>
-    </w:p>
-    <w:p>
-      <w:pPr>
-        <w:jc w:val="left"/>
-        <w:rPr>
-          <w:rFonts w:ascii="TimesNewRomanPSMT" w:hAnsi="TimesNewRomanPSMT" w:cs="TimesNewRomanPSMT"/>
-        </w:rPr>
-      </w:pPr>
-    </w:p>
-    <w:p>
-      <w:pPr>
-        <w:jc w:val="center"/>
-      </w:pPr>
-      <w:r>
-        <w:rPr>
-          <w:rFonts w:ascii="TimesNewRomanPSMT" w:hAnsi="TimesNewRomanPSMT" w:cs="TimesNewRomanPSMT"/>
-          <w:i/>
-          <w:iCs/>
-        </w:rPr>
-        <w:t>Maintien dans les lieux et congé donné par le locataire.</w:t>
-      </w:r>
-    </w:p>
-    <w:p>
-      <w:pPr>
-        <w:jc w:val="left"/>
-        <w:rPr>
-          <w:rFonts w:ascii="TimesNewRomanPSMT" w:hAnsi="TimesNewRomanPSMT" w:cs="TimesNewRomanPSMT"/>
-        </w:rPr>
-      </w:pPr>
-    </w:p>
-    <w:p>
-      <w:r>
-        <w:rPr>
-          <w:rFonts w:ascii="TimesNewRomanPSMT" w:hAnsi="TimesNewRomanPSMT" w:cs="TimesNewRomanPSMT"/>
-        </w:rPr>
-        <w:lastRenderedPageBreak/>
-        <w:t xml:space="preserve">Pendant la durée de la convention, le locataire bénéficie du droit au maintien dans les lieux dans les conditions de l'article L. 353-15 du code de la construction et de l’habitation, dans la mesure où il se conforme aux obligations de l'article 7 de la loi du 6 juillet 1989 précitée, sauf dénonciation expresse du locataire dans les conditions </w:t>
-      </w:r>
-      <w:proofErr w:type="gramStart"/>
-      <w:r>
-        <w:rPr>
-          <w:rFonts w:ascii="TimesNewRomanPSMT" w:hAnsi="TimesNewRomanPSMT" w:cs="TimesNewRomanPSMT"/>
-        </w:rPr>
-        <w:t>des treizième</w:t>
-      </w:r>
-      <w:proofErr w:type="gramEnd"/>
-      <w:r>
-        <w:rPr>
-          <w:rFonts w:ascii="TimesNewRomanPSMT" w:hAnsi="TimesNewRomanPSMT" w:cs="TimesNewRomanPSMT"/>
-        </w:rPr>
-        <w:t xml:space="preserve"> à vingt-deuxième alinéas du I de l'article 15 de la loi du 6 juillet 1989 précitée.</w:t>
-      </w:r>
-    </w:p>
-    <w:p>
-      <w:pPr>
-        <w:rPr>
-          <w:rFonts w:ascii="TimesNewRomanPSMT" w:hAnsi="TimesNewRomanPSMT" w:cs="TimesNewRomanPSMT"/>
-        </w:rPr>
-      </w:pPr>
-    </w:p>
-    <w:p>
-      <w:r>
-        <w:rPr>
-          <w:rFonts w:ascii="TimesNewRomanPSMT" w:hAnsi="TimesNewRomanPSMT" w:cs="TimesNewRomanPSMT"/>
-        </w:rPr>
-        <w:t>Le locataire peut donner congé à tout moment. Il est redevable du loyer et des charges pendant la durée effective du délai de préavis, de jour à jour, sauf si le logement se trouve occupé avant la fin du préavis par un autre locataire en accord avec le bailleur.</w:t>
-      </w:r>
-    </w:p>
-    <w:p>
-      <w:pPr>
-        <w:jc w:val="center"/>
-        <w:rPr>
-          <w:rFonts w:ascii="TimesNewRomanPSMT" w:hAnsi="TimesNewRomanPSMT" w:cs="TimesNewRomanPSMT"/>
-        </w:rPr>
-      </w:pPr>
-    </w:p>
-    <w:p>
-      <w:pPr>
-        <w:jc w:val="center"/>
-      </w:pPr>
-      <w:r>
-        <w:rPr>
-          <w:rFonts w:ascii="TimesNewRomanPSMT" w:hAnsi="TimesNewRomanPSMT" w:cs="TimesNewRomanPSMT"/>
-        </w:rPr>
-        <w:t>Article 16.</w:t>
-      </w:r>
-    </w:p>
-    <w:p>
-      <w:pPr>
-        <w:jc w:val="left"/>
-        <w:rPr>
-          <w:rFonts w:ascii="TimesNewRomanPSMT" w:hAnsi="TimesNewRomanPSMT" w:cs="TimesNewRomanPSMT"/>
-        </w:rPr>
-      </w:pPr>
-    </w:p>
-    <w:p>
-      <w:pPr>
-        <w:jc w:val="center"/>
-      </w:pPr>
-      <w:r>
-        <w:rPr>
-          <w:rFonts w:ascii="TimesNewRomanPSMT" w:hAnsi="TimesNewRomanPSMT" w:cs="TimesNewRomanPSMT"/>
-          <w:i/>
-          <w:iCs/>
-        </w:rPr>
-        <w:t>Modalités du paiement du loyer.</w:t>
-      </w:r>
-    </w:p>
-    <w:p>
-      <w:pPr>
-        <w:jc w:val="left"/>
-        <w:rPr>
-          <w:rFonts w:ascii="TimesNewRomanPSMT" w:hAnsi="TimesNewRomanPSMT" w:cs="TimesNewRomanPSMT"/>
-        </w:rPr>
-      </w:pPr>
-    </w:p>
-    <w:p>
-      <w:r>
-        <w:rPr>
-          <w:rFonts w:ascii="TimesNewRomanPSMT" w:hAnsi="TimesNewRomanPSMT" w:cs="TimesNewRomanPSMT"/>
-        </w:rPr>
-        <w:t>Le loyer est payé mensuellement à terme échu.</w:t>
-      </w:r>
-    </w:p>
-    <w:p>
-      <w:pPr>
-        <w:rPr>
-          <w:rFonts w:ascii="TimesNewRomanPSMT" w:hAnsi="TimesNewRomanPSMT" w:cs="TimesNewRomanPSMT"/>
-        </w:rPr>
-      </w:pPr>
-    </w:p>
-    <w:p>
-      <w:r>
-        <w:rPr>
-          <w:rFonts w:ascii="TimesNewRomanPSMT" w:hAnsi="TimesNewRomanPSMT" w:cs="TimesNewRomanPSMT"/>
-        </w:rPr>
-        <w:t>Le bailleur indique sur la quittance le montant du loyer principal, du ou des loyers accessoires, du loyer maximum, des charges locatives et, le cas échéant, le montant de l'APL, de la réduction de loyer de solidarité et de la contribution pour le partage des économies de charges.</w:t>
-      </w:r>
-    </w:p>
-    <w:p>
-      <w:pPr>
-        <w:rPr>
-          <w:rFonts w:ascii="TimesNewRomanPSMT" w:hAnsi="TimesNewRomanPSMT" w:cs="TimesNewRomanPSMT"/>
-        </w:rPr>
-      </w:pPr>
-    </w:p>
-    <w:p>
-      <w:r>
-        <w:rPr>
-          <w:rFonts w:ascii="TimesNewRomanPSMT" w:hAnsi="TimesNewRomanPSMT" w:cs="TimesNewRomanPSMT"/>
-        </w:rPr>
-        <w:t>En application de l'article L. 832-2 du code de la construction et de l'habitation, pour chaque appel de loyer, le bailleur déduit s'il y a lieu le montant de l'APL qu'il perçoit pour le compte du locataire du montant du loyer et des dépenses accessoires de logement.</w:t>
-      </w:r>
-    </w:p>
-    <w:p>
-      <w:pPr>
-        <w:rPr>
-          <w:rFonts w:ascii="TimesNewRomanPSMT" w:hAnsi="TimesNewRomanPSMT" w:cs="TimesNewRomanPSMT"/>
-        </w:rPr>
-      </w:pPr>
-    </w:p>
-    <w:p>
-      <w:r>
-        <w:rPr>
-          <w:rFonts w:ascii="TimesNewRomanPSMT" w:hAnsi="TimesNewRomanPSMT" w:cs="TimesNewRomanPSMT"/>
-        </w:rPr>
-        <w:t>Lorsque l'organisme liquidateur de l'APL verse au bailleur des rappels d'aide personnalisée pour le compte de locataires, le bailleur affecte ces sommes au compte de ces derniers. Si après affectation il en résulte un surplus, le bailleur le reverse au locataire dans le délai d'un mois.</w:t>
-      </w:r>
-    </w:p>
-    <w:p>
-      <w:pPr>
-        <w:rPr>
-          <w:rFonts w:ascii="TimesNewRomanPSMT" w:hAnsi="TimesNewRomanPSMT" w:cs="TimesNewRomanPSMT"/>
-        </w:rPr>
-      </w:pPr>
-    </w:p>
-    <w:p>
-      <w:r>
-        <w:rPr>
-          <w:rFonts w:ascii="TimesNewRomanPSMT" w:hAnsi="TimesNewRomanPSMT" w:cs="TimesNewRomanPSMT"/>
-        </w:rPr>
-        <w:t>En cas de retard du locataire dans le paiement du loyer et des charges locatives, le bailleur doit prendre toutes dispositions en vue de recouvrer sa créance.</w:t>
-      </w:r>
-    </w:p>
-    <w:p>
-      <w:pPr>
-        <w:rPr>
-          <w:rFonts w:ascii="TimesNewRomanPSMT" w:hAnsi="TimesNewRomanPSMT" w:cs="TimesNewRomanPSMT"/>
-        </w:rPr>
-      </w:pPr>
-    </w:p>
-    <w:p>
-      <w:r>
-        <w:rPr>
-          <w:rFonts w:ascii="TimesNewRomanPSMT" w:hAnsi="TimesNewRomanPSMT" w:cs="TimesNewRomanPSMT"/>
-        </w:rPr>
-        <w:t>En cas d'impayé constitué au sens de l'article R. 824-1 du code de la construction et de l’habitation, et lorsque l'APL est versée en tiers payant, le bailleur doit informer l’organisme payeur de la situation du locataire dans un délai de deux mois après la constitution de l’impayé.</w:t>
-      </w:r>
-    </w:p>
-    <w:p>
-      <w:pPr>
-        <w:jc w:val="left"/>
-        <w:rPr>
-          <w:rFonts w:ascii="TimesNewRomanPSMT" w:hAnsi="TimesNewRomanPSMT" w:cs="TimesNewRomanPSMT"/>
-        </w:rPr>
-      </w:pPr>
-    </w:p>
-    <w:p>
-      <w:pPr>
-        <w:jc w:val="center"/>
-      </w:pPr>
-      <w:r>
-        <w:rPr>
-          <w:rFonts w:ascii="TimesNewRomanPSMT" w:hAnsi="TimesNewRomanPSMT" w:cs="TimesNewRomanPSMT"/>
-        </w:rPr>
-        <w:t>Article 17.</w:t>
-      </w:r>
-    </w:p>
-    <w:p>
-      <w:pPr>
-        <w:jc w:val="left"/>
-        <w:rPr>
-          <w:rFonts w:ascii="TimesNewRomanPSMT" w:hAnsi="TimesNewRomanPSMT" w:cs="TimesNewRomanPSMT"/>
-        </w:rPr>
-      </w:pPr>
-    </w:p>
-    <w:p>
-      <w:pPr>
-        <w:jc w:val="center"/>
-      </w:pPr>
-      <w:r>
-        <w:rPr>
-          <w:rFonts w:ascii="TimesNewRomanPSMT" w:hAnsi="TimesNewRomanPSMT" w:cs="TimesNewRomanPSMT"/>
-          <w:i/>
-          <w:iCs/>
-        </w:rPr>
-        <w:t>Dépôt de garantie.</w:t>
-      </w:r>
-    </w:p>
-    <w:p>
-      <w:pPr>
-        <w:jc w:val="left"/>
-        <w:rPr>
-          <w:rFonts w:ascii="TimesNewRomanPSMT" w:hAnsi="TimesNewRomanPSMT" w:cs="TimesNewRomanPSMT"/>
-        </w:rPr>
-      </w:pPr>
-    </w:p>
-    <w:p>
-      <w:r>
-        <w:rPr>
-          <w:rFonts w:ascii="TimesNewRomanPSMT" w:hAnsi="TimesNewRomanPSMT" w:cs="TimesNewRomanPSMT"/>
-        </w:rPr>
-        <w:t>Le dépôt de garantie stipulé le cas échéant par le contrat de location pour garantir l'exécution de ses obligations locatives par le locataire ne peut être supérieur à un mois de loyer en principal.</w:t>
-      </w:r>
-    </w:p>
-    <w:p>
-      <w:pPr>
-        <w:jc w:val="left"/>
-        <w:rPr>
-          <w:rFonts w:ascii="TimesNewRomanPSMT" w:hAnsi="TimesNewRomanPSMT" w:cs="TimesNewRomanPSMT"/>
-        </w:rPr>
-      </w:pPr>
-    </w:p>
-    <w:p>
-      <w:pPr>
-        <w:jc w:val="left"/>
-        <w:rPr>
-          <w:rFonts w:ascii="TimesNewRomanPSMT" w:hAnsi="TimesNewRomanPSMT" w:cs="TimesNewRomanPSMT"/>
-        </w:rPr>
-      </w:pPr>
-    </w:p>
-    <w:p>
-      <w:pPr>
-        <w:jc w:val="center"/>
-      </w:pPr>
-      <w:proofErr w:type="spellStart"/>
-      <w:r>
-        <w:rPr>
-          <w:rFonts w:ascii="TimesNewRomanPS-BoldMT" w:hAnsi="TimesNewRomanPS-BoldMT" w:cs="TimesNewRomanPS-BoldMT"/>
-          <w:b/>
-        </w:rPr>
-        <w:t>IV.-Dispositions</w:t>
-      </w:r>
-      <w:proofErr w:type="spellEnd"/>
-      <w:r>
-        <w:rPr>
-          <w:rFonts w:ascii="TimesNewRomanPS-BoldMT" w:hAnsi="TimesNewRomanPS-BoldMT" w:cs="TimesNewRomanPS-BoldMT"/>
-          <w:b/>
-        </w:rPr>
-        <w:t xml:space="preserve"> spécifiques au statut de résidence universitaire.</w:t>
-      </w:r>
-    </w:p>
-    <w:p>
-      <w:pPr>
-        <w:jc w:val="left"/>
-        <w:rPr>
-          <w:rFonts w:ascii="TimesNewRomanPS-BoldMT" w:hAnsi="TimesNewRomanPS-BoldMT" w:cs="TimesNewRomanPS-BoldMT"/>
-          <w:b/>
-        </w:rPr>
-      </w:pPr>
-    </w:p>
-    <w:p>
-      <w:pPr>
-        <w:jc w:val="center"/>
-      </w:pPr>
-      <w:r>
-        <w:rPr>
-          <w:rFonts w:ascii="TimesNewRomanPSMT" w:hAnsi="TimesNewRomanPSMT" w:cs="TimesNewRomanPSMT"/>
-        </w:rPr>
-        <w:lastRenderedPageBreak/>
         <w:t>Article 18.</w:t>
       </w:r>
     </w:p>
@@ -6250,7 +6265,13 @@
         <w:t>type_habitat</w:t>
       </w:r>
       <w:r>
-        <w:t>_display</w:t>
+        <w:t>_</w:t>
+      </w:r>
+      <w:r>
+        <w:t>advanced_</w:t>
+      </w:r>
+      <w:r>
+        <w:t>display</w:t>
       </w:r>
       <w:proofErr w:type="spellEnd"/>
       <w:r>
@@ -6270,7 +6291,13 @@
       </w:r>
       <w:proofErr w:type="spellStart"/>
       <w:r>
-        <w:t>programme.get_type_operation_display</w:t>
+        <w:t>programme.get_type_operation_</w:t>
+      </w:r>
+      <w:r>
+        <w:t>advanced_</w:t>
+      </w:r>
+      <w:r>
+        <w:t>display</w:t>
       </w:r>
       <w:proofErr w:type="spellEnd"/>
       <w:r>
@@ -14221,7 +14248,7 @@
                                 <v:fill color2="black"/>
                                 <v:imagedata r:id="rId3" o:title="" croptop="-22f" cropbottom="-22f" cropleft="-25f" cropright="-25f"/>
                               </v:shape>
-                              <o:OLEObject Type="Embed" ProgID="Word.Picture.8" ShapeID="_x0000_i1025" DrawAspect="Content" ObjectID="_1693634315" r:id="rId4"/>
+                              <o:OLEObject Type="Embed" ProgID="Word.Picture.8" ShapeID="_x0000_i1025" DrawAspect="Content" ObjectID="_1693645162" r:id="rId4"/>
                             </w:object>
                           </w:r>
                         </w:p>
@@ -14301,7 +14328,7 @@
                           <v:fill color2="black"/>
                           <v:imagedata r:id="rId3" o:title="" croptop="-22f" cropbottom="-22f" cropleft="-25f" cropright="-25f"/>
                         </v:shape>
-                        <o:OLEObject Type="Embed" ProgID="Word.Picture.8" ShapeID="_x0000_i1025" DrawAspect="Content" ObjectID="_1693634315" r:id="rId5"/>
+                        <o:OLEObject Type="Embed" ProgID="Word.Picture.8" ShapeID="_x0000_i1025" DrawAspect="Content" ObjectID="_1693645162" r:id="rId5"/>
                       </w:object>
                     </w:r>
                   </w:p>
@@ -14707,11 +14734,6 @@
         <w:lang w:val="en-FR" w:eastAsia="en-GB"/>
       </w:rPr>
       <w:tab/>
-    </w:r>
-    <w:r>
-      <w:rPr>
-        <w:lang w:val="en-FR" w:eastAsia="en-GB"/>
-      </w:rPr>
       <w:t xml:space="preserve">- </w:t>
     </w:r>
   </w:p>

</xml_diff>

<commit_message>
m² instead of m2
</commit_message>
<xml_diff>
--- a/documents/HLM-template.docx
+++ b/documents/HLM-template.docx
@@ -54,7 +54,6 @@
     <w:p>
       <w:pPr>
         <w:jc w:val="center"/>
-        <w:textAlignment w:val="auto"/>
       </w:pPr>
       <w:r>
         <w:rPr>
@@ -135,7 +134,6 @@
     <w:p>
       <w:pPr>
         <w:jc w:val="center"/>
-        <w:textAlignment w:val="auto"/>
         <w:rPr>
           <w:rFonts w:ascii="TimesNewRomanPS-BoldMT" w:hAnsi="TimesNewRomanPS-BoldMT" w:cs="TimesNewRomanPS-BoldMT"/>
           <w:b/>
@@ -1099,7 +1097,6 @@
     </w:p>
     <w:p>
       <w:pPr>
-        <w:jc w:val="left"/>
         <w:rPr>
           <w:rFonts w:ascii="TimesNewRomanPS-BoldMT" w:hAnsi="TimesNewRomanPS-BoldMT" w:cs="TimesNewRomanPS-BoldMT"/>
           <w:b/>
@@ -1119,7 +1116,6 @@
     </w:p>
     <w:p>
       <w:pPr>
-        <w:jc w:val="left"/>
         <w:rPr>
           <w:rFonts w:ascii="TimesNewRomanPSMT" w:hAnsi="TimesNewRomanPSMT" w:cs="TimesNewRomanPSMT"/>
         </w:rPr>
@@ -1140,7 +1136,6 @@
     </w:p>
     <w:p>
       <w:pPr>
-        <w:jc w:val="left"/>
         <w:rPr>
           <w:rFonts w:ascii="TimesNewRomanPSMT" w:hAnsi="TimesNewRomanPSMT" w:cs="TimesNewRomanPSMT"/>
         </w:rPr>
@@ -1407,7 +1402,6 @@
     </w:p>
     <w:p>
       <w:pPr>
-        <w:jc w:val="left"/>
         <w:rPr>
           <w:rFonts w:ascii="TimesNewRomanPSMT" w:hAnsi="TimesNewRomanPSMT" w:cs="TimesNewRomanPSMT"/>
         </w:rPr>
@@ -1428,7 +1422,6 @@
     </w:p>
     <w:p>
       <w:pPr>
-        <w:jc w:val="left"/>
         <w:rPr>
           <w:rFonts w:ascii="TimesNewRomanPSMT" w:hAnsi="TimesNewRomanPSMT" w:cs="TimesNewRomanPSMT"/>
         </w:rPr>
@@ -1444,7 +1437,6 @@
     </w:p>
     <w:p>
       <w:pPr>
-        <w:jc w:val="left"/>
         <w:rPr>
           <w:rFonts w:ascii="TimesNewRomanPSMT" w:hAnsi="TimesNewRomanPSMT" w:cs="TimesNewRomanPSMT"/>
         </w:rPr>
@@ -1463,7 +1455,6 @@
     </w:p>
     <w:p>
       <w:pPr>
-        <w:jc w:val="left"/>
         <w:rPr>
           <w:rFonts w:ascii="TimesNewRomanPSMT" w:hAnsi="TimesNewRomanPSMT" w:cs="TimesNewRomanPSMT"/>
         </w:rPr>
@@ -1484,7 +1475,6 @@
     </w:p>
     <w:p>
       <w:pPr>
-        <w:jc w:val="left"/>
         <w:rPr>
           <w:rFonts w:ascii="TimesNewRomanPSMT" w:hAnsi="TimesNewRomanPSMT" w:cs="TimesNewRomanPSMT"/>
         </w:rPr>
@@ -1581,7 +1571,6 @@
     </w:p>
     <w:p>
       <w:pPr>
-        <w:jc w:val="left"/>
         <w:rPr>
           <w:rFonts w:ascii="TimesNewRomanPSMT" w:hAnsi="TimesNewRomanPSMT" w:cs="TimesNewRomanPSMT"/>
         </w:rPr>
@@ -1601,7 +1590,6 @@
     </w:p>
     <w:p>
       <w:pPr>
-        <w:jc w:val="left"/>
         <w:rPr>
           <w:rFonts w:ascii="TimesNewRomanPSMT" w:hAnsi="TimesNewRomanPSMT" w:cs="TimesNewRomanPSMT"/>
         </w:rPr>
@@ -1622,7 +1610,6 @@
     </w:p>
     <w:p>
       <w:pPr>
-        <w:jc w:val="left"/>
         <w:rPr>
           <w:rFonts w:ascii="TimesNewRomanPSMT" w:hAnsi="TimesNewRomanPSMT" w:cs="TimesNewRomanPSMT"/>
         </w:rPr>
@@ -1645,7 +1632,6 @@
     </w:p>
     <w:p>
       <w:pPr>
-        <w:jc w:val="left"/>
         <w:rPr>
           <w:rFonts w:ascii="TimesNewRomanPSMT" w:hAnsi="TimesNewRomanPSMT" w:cs="TimesNewRomanPSMT"/>
         </w:rPr>
@@ -1664,7 +1650,6 @@
     </w:p>
     <w:p>
       <w:pPr>
-        <w:jc w:val="left"/>
         <w:rPr>
           <w:rFonts w:ascii="TimesNewRomanPSMT" w:hAnsi="TimesNewRomanPSMT" w:cs="TimesNewRomanPSMT"/>
         </w:rPr>
@@ -1703,7 +1688,6 @@
     </w:p>
     <w:p>
       <w:pPr>
-        <w:jc w:val="left"/>
         <w:rPr>
           <w:rFonts w:ascii="TimesNewRomanPSMT" w:hAnsi="TimesNewRomanPSMT" w:cs="TimesNewRomanPSMT"/>
         </w:rPr>
@@ -1722,7 +1706,6 @@
     </w:p>
     <w:p>
       <w:pPr>
-        <w:jc w:val="left"/>
         <w:rPr>
           <w:rFonts w:ascii="TimesNewRomanPSMT" w:hAnsi="TimesNewRomanPSMT" w:cs="TimesNewRomanPSMT"/>
         </w:rPr>
@@ -1743,7 +1726,6 @@
     </w:p>
     <w:p>
       <w:pPr>
-        <w:jc w:val="left"/>
         <w:rPr>
           <w:rFonts w:ascii="TimesNewRomanPSMT" w:hAnsi="TimesNewRomanPSMT" w:cs="TimesNewRomanPSMT"/>
         </w:rPr>
@@ -1759,15 +1741,13 @@
     </w:p>
     <w:p>
       <w:pPr>
-        <w:jc w:val="left"/>
-        <w:rPr>
-          <w:rFonts w:ascii="TimesNewRomanPSMT" w:hAnsi="TimesNewRomanPSMT" w:cs="TimesNewRomanPSMT"/>
-        </w:rPr>
-      </w:pPr>
-    </w:p>
-    <w:p>
-      <w:pPr>
-        <w:jc w:val="left"/>
+        <w:rPr>
+          <w:rFonts w:ascii="TimesNewRomanPSMT" w:hAnsi="TimesNewRomanPSMT" w:cs="TimesNewRomanPSMT"/>
+        </w:rPr>
+      </w:pPr>
+    </w:p>
+    <w:p>
+      <w:pPr>
         <w:rPr>
           <w:rFonts w:ascii="TimesNewRomanPSMT" w:hAnsi="TimesNewRomanPSMT" w:cs="TimesNewRomanPSMT"/>
         </w:rPr>
@@ -1833,7 +1813,6 @@
     </w:p>
     <w:p>
       <w:pPr>
-        <w:jc w:val="left"/>
         <w:rPr>
           <w:rFonts w:ascii="TimesNewRomanPS-BoldMT" w:hAnsi="TimesNewRomanPS-BoldMT" w:cs="TimesNewRomanPS-BoldMT"/>
           <w:b/>
@@ -1853,7 +1832,6 @@
     </w:p>
     <w:p>
       <w:pPr>
-        <w:jc w:val="left"/>
         <w:rPr>
           <w:rFonts w:ascii="TimesNewRomanPSMT" w:hAnsi="TimesNewRomanPSMT" w:cs="TimesNewRomanPSMT"/>
         </w:rPr>
@@ -1874,7 +1852,6 @@
     </w:p>
     <w:p>
       <w:pPr>
-        <w:jc w:val="left"/>
         <w:rPr>
           <w:rFonts w:ascii="TimesNewRomanPSMT" w:hAnsi="TimesNewRomanPSMT" w:cs="TimesNewRomanPSMT"/>
         </w:rPr>
@@ -1904,7 +1881,6 @@
     </w:p>
     <w:p>
       <w:pPr>
-        <w:jc w:val="left"/>
         <w:rPr>
           <w:rFonts w:ascii="TimesNewRomanPSMT" w:hAnsi="TimesNewRomanPSMT" w:cs="TimesNewRomanPSMT"/>
         </w:rPr>
@@ -1923,7 +1899,6 @@
     </w:p>
     <w:p>
       <w:pPr>
-        <w:jc w:val="left"/>
         <w:rPr>
           <w:rFonts w:ascii="TimesNewRomanPSMT" w:hAnsi="TimesNewRomanPSMT" w:cs="TimesNewRomanPSMT"/>
         </w:rPr>
@@ -1944,7 +1919,6 @@
     </w:p>
     <w:p>
       <w:pPr>
-        <w:jc w:val="left"/>
         <w:rPr>
           <w:rFonts w:ascii="TimesNewRomanPSMT" w:hAnsi="TimesNewRomanPSMT" w:cs="TimesNewRomanPSMT"/>
         </w:rPr>
@@ -1960,7 +1934,6 @@
     </w:p>
     <w:p>
       <w:pPr>
-        <w:jc w:val="left"/>
         <w:rPr>
           <w:rFonts w:ascii="TimesNewRomanPSMT" w:hAnsi="TimesNewRomanPSMT" w:cs="TimesNewRomanPSMT"/>
         </w:rPr>
@@ -1979,7 +1952,6 @@
     </w:p>
     <w:p>
       <w:pPr>
-        <w:jc w:val="left"/>
         <w:rPr>
           <w:rFonts w:ascii="TimesNewRomanPSMT" w:hAnsi="TimesNewRomanPSMT" w:cs="TimesNewRomanPSMT"/>
         </w:rPr>
@@ -1995,15 +1967,13 @@
     </w:p>
     <w:p>
       <w:pPr>
-        <w:jc w:val="left"/>
-        <w:rPr>
-          <w:rFonts w:ascii="TimesNewRomanPSMT" w:hAnsi="TimesNewRomanPSMT" w:cs="TimesNewRomanPSMT"/>
-        </w:rPr>
-      </w:pPr>
-    </w:p>
-    <w:p>
-      <w:pPr>
-        <w:jc w:val="left"/>
+        <w:rPr>
+          <w:rFonts w:ascii="TimesNewRomanPSMT" w:hAnsi="TimesNewRomanPSMT" w:cs="TimesNewRomanPSMT"/>
+        </w:rPr>
+      </w:pPr>
+    </w:p>
+    <w:p>
+      <w:pPr>
         <w:rPr>
           <w:rFonts w:ascii="TimesNewRomanPSMT" w:hAnsi="TimesNewRomanPSMT" w:cs="TimesNewRomanPSMT"/>
         </w:rPr>
@@ -2022,7 +1992,6 @@
     </w:p>
     <w:p>
       <w:pPr>
-        <w:jc w:val="left"/>
         <w:rPr>
           <w:rFonts w:ascii="TimesNewRomanPSMT" w:hAnsi="TimesNewRomanPSMT" w:cs="TimesNewRomanPSMT"/>
         </w:rPr>
@@ -2038,7 +2007,6 @@
     </w:p>
     <w:p>
       <w:pPr>
-        <w:jc w:val="left"/>
         <w:rPr>
           <w:rFonts w:ascii="TimesNewRomanPSMT" w:hAnsi="TimesNewRomanPSMT" w:cs="TimesNewRomanPSMT"/>
         </w:rPr>
@@ -2380,7 +2348,6 @@
     </w:p>
     <w:p>
       <w:pPr>
-        <w:jc w:val="left"/>
         <w:rPr>
           <w:rFonts w:ascii="TimesNewRomanPSMT" w:hAnsi="TimesNewRomanPSMT" w:cs="TimesNewRomanPSMT"/>
         </w:rPr>
@@ -2399,7 +2366,6 @@
     </w:p>
     <w:p>
       <w:pPr>
-        <w:jc w:val="left"/>
         <w:rPr>
           <w:rFonts w:ascii="TimesNewRomanPSMT" w:hAnsi="TimesNewRomanPSMT" w:cs="TimesNewRomanPSMT"/>
         </w:rPr>
@@ -2420,7 +2386,6 @@
     </w:p>
     <w:p>
       <w:pPr>
-        <w:jc w:val="left"/>
         <w:rPr>
           <w:rFonts w:ascii="TimesNewRomanPSMT" w:hAnsi="TimesNewRomanPSMT" w:cs="TimesNewRomanPSMT"/>
         </w:rPr>
@@ -2532,7 +2497,6 @@
     </w:p>
     <w:p>
       <w:pPr>
-        <w:jc w:val="left"/>
         <w:rPr>
           <w:rFonts w:ascii="TimesNewRomanPSMT" w:hAnsi="TimesNewRomanPSMT" w:cs="TimesNewRomanPSMT"/>
         </w:rPr>
@@ -2559,7 +2523,6 @@
     </w:p>
     <w:p>
       <w:pPr>
-        <w:jc w:val="left"/>
         <w:rPr>
           <w:rFonts w:ascii="TimesNewRomanPSMT" w:hAnsi="TimesNewRomanPSMT" w:cs="TimesNewRomanPSMT"/>
         </w:rPr>
@@ -2589,7 +2552,6 @@
     </w:p>
     <w:p>
       <w:pPr>
-        <w:jc w:val="left"/>
         <w:rPr>
           <w:rFonts w:ascii="TimesNewRomanPSMT" w:hAnsi="TimesNewRomanPSMT" w:cs="TimesNewRomanPSMT"/>
         </w:rPr>
@@ -2605,7 +2567,6 @@
     </w:p>
     <w:p>
       <w:pPr>
-        <w:jc w:val="left"/>
         <w:rPr>
           <w:rFonts w:ascii="TimesNewRomanPSMT" w:hAnsi="TimesNewRomanPSMT" w:cs="TimesNewRomanPSMT"/>
         </w:rPr>
@@ -2624,7 +2585,6 @@
     </w:p>
     <w:p>
       <w:pPr>
-        <w:jc w:val="left"/>
         <w:rPr>
           <w:rFonts w:ascii="TimesNewRomanPSMT" w:hAnsi="TimesNewRomanPSMT" w:cs="TimesNewRomanPSMT"/>
         </w:rPr>
@@ -2670,7 +2630,6 @@
     </w:p>
     <w:p>
       <w:pPr>
-        <w:jc w:val="left"/>
         <w:rPr>
           <w:rFonts w:ascii="TimesNewRomanPSMT" w:hAnsi="TimesNewRomanPSMT" w:cs="TimesNewRomanPSMT"/>
         </w:rPr>
@@ -2689,7 +2648,6 @@
     </w:p>
     <w:p>
       <w:pPr>
-        <w:jc w:val="left"/>
         <w:rPr>
           <w:rFonts w:ascii="TimesNewRomanPSMT" w:hAnsi="TimesNewRomanPSMT" w:cs="TimesNewRomanPSMT"/>
         </w:rPr>
@@ -2710,7 +2668,6 @@
     </w:p>
     <w:p>
       <w:pPr>
-        <w:jc w:val="left"/>
         <w:rPr>
           <w:rFonts w:ascii="TimesNewRomanPSMT" w:hAnsi="TimesNewRomanPSMT" w:cs="TimesNewRomanPSMT"/>
         </w:rPr>
@@ -2771,7 +2728,6 @@
     </w:p>
     <w:p>
       <w:pPr>
-        <w:jc w:val="left"/>
         <w:rPr>
           <w:rFonts w:ascii="TimesNewRomanPSMT" w:hAnsi="TimesNewRomanPSMT" w:cs="TimesNewRomanPSMT"/>
         </w:rPr>
@@ -2790,7 +2746,6 @@
     </w:p>
     <w:p>
       <w:pPr>
-        <w:jc w:val="left"/>
         <w:rPr>
           <w:rFonts w:ascii="TimesNewRomanPSMT" w:hAnsi="TimesNewRomanPSMT" w:cs="TimesNewRomanPSMT"/>
         </w:rPr>
@@ -2806,7 +2761,6 @@
           <w:i/>
           <w:iCs/>
         </w:rPr>
-        <w:lastRenderedPageBreak/>
         <w:t>Dispositions particulières relatives aux loyers pratiqués des logements conventionnés lors d'une acquisition ou d'une convention sans travaux faisant suite à une nouvelle acquisition lorsque les loyers ne sont pas établis sur la base de la surface corrigée, résultant de l'application du décret n° 48-1766 du 22 novembre 1948 fixant les conditions de détermination de la surface corrigée des locaux d'habitation ou à usage professionnel et de l'article 4 du décret n° 60-1063 du 1er octobre 1960 modifiant le décret n° 48-1766 du 22 novembre 1948 fixant les conditions de détermination de la surface corrigée des locaux d'habitation ou à usage professionnel</w:t>
       </w:r>
       <w:r>
@@ -2872,15 +2826,13 @@
     </w:p>
     <w:p>
       <w:pPr>
-        <w:jc w:val="left"/>
-        <w:rPr>
-          <w:rFonts w:ascii="TimesNewRomanPSMT" w:hAnsi="TimesNewRomanPSMT" w:cs="TimesNewRomanPSMT"/>
-        </w:rPr>
-      </w:pPr>
-    </w:p>
-    <w:p>
-      <w:pPr>
-        <w:jc w:val="left"/>
+        <w:rPr>
+          <w:rFonts w:ascii="TimesNewRomanPSMT" w:hAnsi="TimesNewRomanPSMT" w:cs="TimesNewRomanPSMT"/>
+        </w:rPr>
+      </w:pPr>
+    </w:p>
+    <w:p>
+      <w:pPr>
         <w:rPr>
           <w:rFonts w:ascii="TimesNewRomanPSMT" w:hAnsi="TimesNewRomanPSMT" w:cs="TimesNewRomanPSMT"/>
         </w:rPr>
@@ -2909,7 +2861,6 @@
     </w:p>
     <w:p>
       <w:pPr>
-        <w:jc w:val="left"/>
         <w:rPr>
           <w:rFonts w:ascii="TimesNewRomanPS-BoldMT" w:hAnsi="TimesNewRomanPS-BoldMT" w:cs="TimesNewRomanPS-BoldMT"/>
           <w:b/>
@@ -2929,7 +2880,6 @@
     </w:p>
     <w:p>
       <w:pPr>
-        <w:jc w:val="left"/>
         <w:rPr>
           <w:rFonts w:ascii="TimesNewRomanPSMT" w:hAnsi="TimesNewRomanPSMT" w:cs="TimesNewRomanPSMT"/>
         </w:rPr>
@@ -2950,7 +2900,6 @@
     </w:p>
     <w:p>
       <w:pPr>
-        <w:jc w:val="left"/>
         <w:rPr>
           <w:rFonts w:ascii="TimesNewRomanPSMT" w:hAnsi="TimesNewRomanPSMT" w:cs="TimesNewRomanPSMT"/>
         </w:rPr>
@@ -2976,7 +2925,14 @@
         <w:rPr>
           <w:rFonts w:ascii="TimesNewRomanPSMT" w:hAnsi="TimesNewRomanPSMT" w:cs="TimesNewRomanPSMT"/>
         </w:rPr>
-        <w:t>Le bailleur est tenu de remettre à chaque locataire un décompte de surface corrigée ou de surface utile établi d'après le modèle type annexé à l'article D. 353-19 du code de la construction et de l’habitation. Dans l'hypothèse où cette surface serait modifiée, le bailleur est tenu de communiquer au locataire un nouveau décompte dans les deux mois précédant son application.</w:t>
+        <w:t xml:space="preserve">Le bailleur est tenu de remettre à chaque locataire un décompte de surface corrigée ou de surface utile établi d'après le modèle type annexé à l'article D. 353-19 du code de la construction et de l’habitation. Dans l'hypothèse où cette surface serait modifiée, le </w:t>
+      </w:r>
+      <w:r>
+        <w:rPr>
+          <w:rFonts w:ascii="TimesNewRomanPSMT" w:hAnsi="TimesNewRomanPSMT" w:cs="TimesNewRomanPSMT"/>
+        </w:rPr>
+        <w:lastRenderedPageBreak/>
+        <w:t>bailleur est tenu de communiquer au locataire un nouveau décompte dans les deux mois précédant son application.</w:t>
       </w:r>
     </w:p>
     <w:p>
@@ -2999,7 +2955,6 @@
     </w:p>
     <w:p>
       <w:pPr>
-        <w:jc w:val="left"/>
         <w:rPr>
           <w:rFonts w:ascii="TimesNewRomanPSMT" w:hAnsi="TimesNewRomanPSMT" w:cs="TimesNewRomanPSMT"/>
         </w:rPr>
@@ -3020,7 +2975,6 @@
     </w:p>
     <w:p>
       <w:pPr>
-        <w:jc w:val="left"/>
         <w:rPr>
           <w:rFonts w:ascii="TimesNewRomanPSMT" w:hAnsi="TimesNewRomanPSMT" w:cs="TimesNewRomanPSMT"/>
         </w:rPr>
@@ -3074,7 +3028,6 @@
     </w:p>
     <w:p>
       <w:pPr>
-        <w:jc w:val="left"/>
         <w:rPr>
           <w:rFonts w:ascii="TimesNewRomanPSMT" w:hAnsi="TimesNewRomanPSMT" w:cs="TimesNewRomanPSMT"/>
         </w:rPr>
@@ -3093,7 +3046,6 @@
     </w:p>
     <w:p>
       <w:pPr>
-        <w:jc w:val="left"/>
         <w:rPr>
           <w:rFonts w:ascii="TimesNewRomanPSMT" w:hAnsi="TimesNewRomanPSMT" w:cs="TimesNewRomanPSMT"/>
         </w:rPr>
@@ -3114,7 +3066,6 @@
     </w:p>
     <w:p>
       <w:pPr>
-        <w:jc w:val="left"/>
         <w:rPr>
           <w:rFonts w:ascii="TimesNewRomanPSMT" w:hAnsi="TimesNewRomanPSMT" w:cs="TimesNewRomanPSMT"/>
         </w:rPr>
@@ -3138,7 +3089,6 @@
     </w:p>
     <w:p>
       <w:pPr>
-        <w:jc w:val="left"/>
         <w:rPr>
           <w:rFonts w:ascii="TimesNewRomanPSMT" w:hAnsi="TimesNewRomanPSMT" w:cs="TimesNewRomanPSMT"/>
         </w:rPr>
@@ -3157,7 +3107,6 @@
     </w:p>
     <w:p>
       <w:pPr>
-        <w:jc w:val="left"/>
         <w:rPr>
           <w:rFonts w:ascii="TimesNewRomanPSMT" w:hAnsi="TimesNewRomanPSMT" w:cs="TimesNewRomanPSMT"/>
         </w:rPr>
@@ -3178,7 +3127,6 @@
     </w:p>
     <w:p>
       <w:pPr>
-        <w:jc w:val="left"/>
         <w:rPr>
           <w:rFonts w:ascii="TimesNewRomanPSMT" w:hAnsi="TimesNewRomanPSMT" w:cs="TimesNewRomanPSMT"/>
         </w:rPr>
@@ -3209,7 +3157,6 @@
     </w:p>
     <w:p>
       <w:pPr>
-        <w:jc w:val="left"/>
         <w:rPr>
           <w:rFonts w:ascii="TimesNewRomanPSMT" w:hAnsi="TimesNewRomanPSMT" w:cs="TimesNewRomanPSMT"/>
         </w:rPr>
@@ -3228,7 +3175,6 @@
     </w:p>
     <w:p>
       <w:pPr>
-        <w:jc w:val="left"/>
         <w:rPr>
           <w:rFonts w:ascii="TimesNewRomanPSMT" w:hAnsi="TimesNewRomanPSMT" w:cs="TimesNewRomanPSMT"/>
         </w:rPr>
@@ -3249,7 +3195,6 @@
     </w:p>
     <w:p>
       <w:pPr>
-        <w:jc w:val="left"/>
         <w:rPr>
           <w:rFonts w:ascii="TimesNewRomanPSMT" w:hAnsi="TimesNewRomanPSMT" w:cs="TimesNewRomanPSMT"/>
         </w:rPr>
@@ -3313,7 +3258,6 @@
     </w:p>
     <w:p>
       <w:pPr>
-        <w:jc w:val="left"/>
         <w:rPr>
           <w:rFonts w:ascii="TimesNewRomanPSMT" w:hAnsi="TimesNewRomanPSMT" w:cs="TimesNewRomanPSMT"/>
         </w:rPr>
@@ -3334,7 +3278,6 @@
     </w:p>
     <w:p>
       <w:pPr>
-        <w:jc w:val="left"/>
         <w:rPr>
           <w:rFonts w:ascii="TimesNewRomanPSMT" w:hAnsi="TimesNewRomanPSMT" w:cs="TimesNewRomanPSMT"/>
         </w:rPr>
@@ -3425,7 +3368,6 @@
     </w:p>
     <w:p>
       <w:pPr>
-        <w:jc w:val="left"/>
         <w:rPr>
           <w:rFonts w:ascii="TimesNewRomanPSMT" w:hAnsi="TimesNewRomanPSMT" w:cs="TimesNewRomanPSMT"/>
         </w:rPr>
@@ -3444,7 +3386,6 @@
     </w:p>
     <w:p>
       <w:pPr>
-        <w:jc w:val="left"/>
         <w:rPr>
           <w:rFonts w:ascii="TimesNewRomanPSMT" w:hAnsi="TimesNewRomanPSMT" w:cs="TimesNewRomanPSMT"/>
         </w:rPr>
@@ -3465,7 +3406,6 @@
     </w:p>
     <w:p>
       <w:pPr>
-        <w:jc w:val="left"/>
         <w:rPr>
           <w:rFonts w:ascii="TimesNewRomanPSMT" w:hAnsi="TimesNewRomanPSMT" w:cs="TimesNewRomanPSMT"/>
         </w:rPr>
@@ -3481,15 +3421,13 @@
     </w:p>
     <w:p>
       <w:pPr>
-        <w:jc w:val="left"/>
-        <w:rPr>
-          <w:rFonts w:ascii="TimesNewRomanPSMT" w:hAnsi="TimesNewRomanPSMT" w:cs="TimesNewRomanPSMT"/>
-        </w:rPr>
-      </w:pPr>
-    </w:p>
-    <w:p>
-      <w:pPr>
-        <w:jc w:val="left"/>
+        <w:rPr>
+          <w:rFonts w:ascii="TimesNewRomanPSMT" w:hAnsi="TimesNewRomanPSMT" w:cs="TimesNewRomanPSMT"/>
+        </w:rPr>
+      </w:pPr>
+    </w:p>
+    <w:p>
+      <w:pPr>
         <w:rPr>
           <w:rFonts w:ascii="TimesNewRomanPSMT" w:hAnsi="TimesNewRomanPSMT" w:cs="TimesNewRomanPSMT"/>
         </w:rPr>
@@ -3518,7 +3456,6 @@
     </w:p>
     <w:p>
       <w:pPr>
-        <w:jc w:val="left"/>
         <w:rPr>
           <w:rFonts w:ascii="TimesNewRomanPS-BoldMT" w:hAnsi="TimesNewRomanPS-BoldMT" w:cs="TimesNewRomanPS-BoldMT"/>
           <w:b/>
@@ -3538,7 +3475,6 @@
     </w:p>
     <w:p>
       <w:pPr>
-        <w:jc w:val="left"/>
         <w:rPr>
           <w:rFonts w:ascii="TimesNewRomanPSMT" w:hAnsi="TimesNewRomanPSMT" w:cs="TimesNewRomanPSMT"/>
         </w:rPr>
@@ -3559,7 +3495,6 @@
     </w:p>
     <w:p>
       <w:pPr>
-        <w:jc w:val="left"/>
         <w:rPr>
           <w:rFonts w:ascii="TimesNewRomanPSMT" w:hAnsi="TimesNewRomanPSMT" w:cs="TimesNewRomanPSMT"/>
         </w:rPr>
@@ -3749,23 +3684,28 @@
         <w:rPr>
           <w:rFonts w:ascii="TimesNewRomanPSMT" w:hAnsi="TimesNewRomanPSMT" w:cs="TimesNewRomanPSMT"/>
         </w:rPr>
-        <w:t>Le contrat de location a une durée maximale d'un an. Il peut être renouvelé dès lors que l'occupant continue à remplir les conditions prévues par l’article L. 631-12 du code de la construction et de l’habitation, ainsi que les conditions de ressources requises pour l’attribution du logement. Le renouvellement donne lieu à la signature d’un nouveau contrat.</w:t>
-      </w:r>
-    </w:p>
-    <w:p>
-      <w:pPr>
-        <w:jc w:val="left"/>
-        <w:rPr>
-          <w:rFonts w:ascii="TimesNewRomanPSMT" w:hAnsi="TimesNewRomanPSMT" w:cs="TimesNewRomanPSMT"/>
-        </w:rPr>
-      </w:pPr>
-    </w:p>
-    <w:p>
+        <w:t xml:space="preserve">Le contrat de location a une durée maximale d'un an. Il peut être renouvelé dès lors que l'occupant continue à remplir les conditions prévues par l’article L. 631-12 du code de la construction et de l’habitation, ainsi que les conditions de ressources </w:t>
+      </w:r>
       <w:r>
         <w:rPr>
           <w:rFonts w:ascii="TimesNewRomanPSMT" w:hAnsi="TimesNewRomanPSMT" w:cs="TimesNewRomanPSMT"/>
         </w:rPr>
         <w:lastRenderedPageBreak/>
+        <w:t>requises pour l’attribution du logement. Le renouvellement donne lieu à la signature d’un nouveau contrat.</w:t>
+      </w:r>
+    </w:p>
+    <w:p>
+      <w:pPr>
+        <w:rPr>
+          <w:rFonts w:ascii="TimesNewRomanPSMT" w:hAnsi="TimesNewRomanPSMT" w:cs="TimesNewRomanPSMT"/>
+        </w:rPr>
+      </w:pPr>
+    </w:p>
+    <w:p>
+      <w:r>
+        <w:rPr>
+          <w:rFonts w:ascii="TimesNewRomanPSMT" w:hAnsi="TimesNewRomanPSMT" w:cs="TimesNewRomanPSMT"/>
+        </w:rPr>
         <w:t xml:space="preserve">Le locataire peut donner congé à tout moment, dans les conditions </w:t>
       </w:r>
       <w:proofErr w:type="gramStart"/>
@@ -3785,24 +3725,19 @@
     </w:p>
     <w:p>
       <w:pPr>
-        <w:jc w:val="left"/>
-        <w:rPr>
-          <w:rFonts w:ascii="TimesNewRomanPSMT" w:hAnsi="TimesNewRomanPSMT" w:cs="TimesNewRomanPSMT"/>
-        </w:rPr>
-      </w:pPr>
-    </w:p>
-    <w:p>
-      <w:pPr>
-        <w:jc w:val="left"/>
-        <w:rPr>
-          <w:rFonts w:ascii="TimesNewRomanPSMT" w:hAnsi="TimesNewRomanPSMT" w:cs="TimesNewRomanPSMT"/>
-        </w:rPr>
-      </w:pPr>
-    </w:p>
-    <w:p>
-      <w:pPr>
-        <w:jc w:val="left"/>
-      </w:pPr>
+        <w:rPr>
+          <w:rFonts w:ascii="TimesNewRomanPSMT" w:hAnsi="TimesNewRomanPSMT" w:cs="TimesNewRomanPSMT"/>
+        </w:rPr>
+      </w:pPr>
+    </w:p>
+    <w:p>
+      <w:pPr>
+        <w:rPr>
+          <w:rFonts w:ascii="TimesNewRomanPSMT" w:hAnsi="TimesNewRomanPSMT" w:cs="TimesNewRomanPSMT"/>
+        </w:rPr>
+      </w:pPr>
+    </w:p>
+    <w:p>
       <w:r>
         <w:rPr>
           <w:rFonts w:ascii="TimesNewRomanPSMT" w:hAnsi="TimesNewRomanPSMT" w:cs="TimesNewRomanPSMT"/>
@@ -3812,7 +3747,6 @@
     </w:p>
     <w:p>
       <w:pPr>
-        <w:jc w:val="left"/>
         <w:rPr>
           <w:rFonts w:ascii="TimesNewRomanPSMT" w:hAnsi="TimesNewRomanPSMT" w:cs="TimesNewRomanPSMT"/>
         </w:rPr>
@@ -3852,7 +3786,6 @@
     </w:p>
     <w:p>
       <w:pPr>
-        <w:jc w:val="left"/>
         <w:rPr>
           <w:rFonts w:ascii="TimesNewRomanPSMT" w:hAnsi="TimesNewRomanPSMT" w:cs="TimesNewRomanPSMT"/>
         </w:rPr>
@@ -3871,7 +3804,6 @@
     </w:p>
     <w:p>
       <w:pPr>
-        <w:jc w:val="left"/>
         <w:rPr>
           <w:rFonts w:ascii="TimesNewRomanPSMT" w:hAnsi="TimesNewRomanPSMT" w:cs="TimesNewRomanPSMT"/>
         </w:rPr>
@@ -3892,7 +3824,6 @@
     </w:p>
     <w:p>
       <w:pPr>
-        <w:jc w:val="left"/>
         <w:rPr>
           <w:rFonts w:ascii="TimesNewRomanPSMT" w:hAnsi="TimesNewRomanPSMT" w:cs="TimesNewRomanPSMT"/>
         </w:rPr>
@@ -3908,15 +3839,13 @@
     </w:p>
     <w:p>
       <w:pPr>
-        <w:jc w:val="left"/>
-        <w:rPr>
-          <w:rFonts w:ascii="TimesNewRomanPSMT" w:hAnsi="TimesNewRomanPSMT" w:cs="TimesNewRomanPSMT"/>
-        </w:rPr>
-      </w:pPr>
-    </w:p>
-    <w:p>
-      <w:pPr>
-        <w:jc w:val="left"/>
+        <w:rPr>
+          <w:rFonts w:ascii="TimesNewRomanPSMT" w:hAnsi="TimesNewRomanPSMT" w:cs="TimesNewRomanPSMT"/>
+        </w:rPr>
+      </w:pPr>
+    </w:p>
+    <w:p>
+      <w:pPr>
         <w:rPr>
           <w:rFonts w:ascii="TimesNewRomanPSMT" w:hAnsi="TimesNewRomanPSMT" w:cs="TimesNewRomanPSMT"/>
         </w:rPr>
@@ -3945,7 +3874,6 @@
     </w:p>
     <w:p>
       <w:pPr>
-        <w:jc w:val="left"/>
         <w:rPr>
           <w:rFonts w:ascii="TimesNewRomanPS-BoldMT" w:hAnsi="TimesNewRomanPS-BoldMT" w:cs="TimesNewRomanPS-BoldMT"/>
           <w:b/>
@@ -3965,7 +3893,6 @@
     </w:p>
     <w:p>
       <w:pPr>
-        <w:jc w:val="left"/>
         <w:rPr>
           <w:rFonts w:ascii="TimesNewRomanPSMT" w:hAnsi="TimesNewRomanPSMT" w:cs="TimesNewRomanPSMT"/>
         </w:rPr>
@@ -3986,7 +3913,6 @@
     </w:p>
     <w:p>
       <w:pPr>
-        <w:jc w:val="left"/>
         <w:rPr>
           <w:rFonts w:ascii="TimesNewRomanPSMT" w:hAnsi="TimesNewRomanPSMT" w:cs="TimesNewRomanPSMT"/>
         </w:rPr>
@@ -4002,30 +3928,22 @@
     </w:p>
     <w:p>
       <w:pPr>
-        <w:jc w:val="left"/>
-        <w:rPr>
-          <w:rFonts w:ascii="TimesNewRomanPSMT" w:hAnsi="TimesNewRomanPSMT" w:cs="TimesNewRomanPSMT"/>
-        </w:rPr>
-      </w:pPr>
-    </w:p>
-    <w:p>
-      <w:r>
-        <w:rPr>
-          <w:rFonts w:ascii="TimesNewRomanPSMT" w:hAnsi="TimesNewRomanPSMT" w:cs="TimesNewRomanPSMT"/>
-        </w:rPr>
-        <w:t xml:space="preserve">2° Pour permettre le renouvellement des droits à l’APL au 1er janvier de chaque année, le bailleur fournit aux organismes liquidateurs de l'APL au plus tard le 15 novembre de chaque année, conformément à l'arrêté du 22 août 1986 relatif à la fixation des </w:t>
-      </w:r>
+        <w:rPr>
+          <w:rFonts w:ascii="TimesNewRomanPSMT" w:hAnsi="TimesNewRomanPSMT" w:cs="TimesNewRomanPSMT"/>
+        </w:rPr>
+      </w:pPr>
+    </w:p>
+    <w:p>
       <w:r>
         <w:rPr>
           <w:rFonts w:ascii="TimesNewRomanPSMT" w:hAnsi="TimesNewRomanPSMT" w:cs="TimesNewRomanPSMT"/>
         </w:rPr>
         <w:lastRenderedPageBreak/>
-        <w:t>justifications nécessaires à l'obtention de l'aide personnalisée au logement et à son renouvellement :</w:t>
-      </w:r>
-    </w:p>
-    <w:p>
-      <w:pPr>
-        <w:jc w:val="left"/>
+        <w:t>2° Pour permettre le renouvellement des droits à l’APL au 1er janvier de chaque année, le bailleur fournit aux organismes liquidateurs de l'APL au plus tard le 15 novembre de chaque année, conformément à l'arrêté du 22 août 1986 relatif à la fixation des justifications nécessaires à l'obtention de l'aide personnalisée au logement et à son renouvellement :</w:t>
+      </w:r>
+    </w:p>
+    <w:p>
+      <w:pPr>
         <w:rPr>
           <w:rFonts w:ascii="TimesNewRomanPSMT" w:hAnsi="TimesNewRomanPSMT" w:cs="TimesNewRomanPSMT"/>
         </w:rPr>
@@ -4086,7 +4004,6 @@
     </w:p>
     <w:p>
       <w:pPr>
-        <w:jc w:val="left"/>
         <w:rPr>
           <w:rFonts w:ascii="TimesNewRomanPSMT" w:hAnsi="TimesNewRomanPSMT" w:cs="TimesNewRomanPSMT"/>
         </w:rPr>
@@ -4105,7 +4022,6 @@
     </w:p>
     <w:p>
       <w:pPr>
-        <w:jc w:val="left"/>
         <w:rPr>
           <w:rFonts w:ascii="TimesNewRomanPSMT" w:hAnsi="TimesNewRomanPSMT" w:cs="TimesNewRomanPSMT"/>
         </w:rPr>
@@ -4126,7 +4042,6 @@
     </w:p>
     <w:p>
       <w:pPr>
-        <w:jc w:val="left"/>
         <w:rPr>
           <w:rFonts w:ascii="TimesNewRomanPSMT" w:hAnsi="TimesNewRomanPSMT" w:cs="TimesNewRomanPSMT"/>
         </w:rPr>
@@ -4249,7 +4164,6 @@
     </w:p>
     <w:p>
       <w:pPr>
-        <w:jc w:val="left"/>
         <w:rPr>
           <w:rFonts w:ascii="TimesNewRomanPS-BoldMT" w:hAnsi="TimesNewRomanPS-BoldMT" w:cs="TimesNewRomanPS-BoldMT"/>
           <w:b/>
@@ -4264,13 +4178,11 @@
         <w:rPr>
           <w:rFonts w:ascii="TimesNewRomanPSMT" w:hAnsi="TimesNewRomanPSMT" w:cs="TimesNewRomanPSMT"/>
         </w:rPr>
-        <w:lastRenderedPageBreak/>
         <w:t>Article 22.</w:t>
       </w:r>
     </w:p>
     <w:p>
       <w:pPr>
-        <w:jc w:val="left"/>
         <w:rPr>
           <w:rFonts w:ascii="TimesNewRomanPSMT" w:hAnsi="TimesNewRomanPSMT" w:cs="TimesNewRomanPSMT"/>
         </w:rPr>
@@ -4291,7 +4203,6 @@
     </w:p>
     <w:p>
       <w:pPr>
-        <w:jc w:val="left"/>
         <w:rPr>
           <w:rFonts w:ascii="TimesNewRomanPSMT" w:hAnsi="TimesNewRomanPSMT" w:cs="TimesNewRomanPSMT"/>
         </w:rPr>
@@ -4307,7 +4218,6 @@
     </w:p>
     <w:p>
       <w:pPr>
-        <w:jc w:val="left"/>
         <w:rPr>
           <w:rFonts w:ascii="TimesNewRomanPSMT" w:hAnsi="TimesNewRomanPSMT" w:cs="TimesNewRomanPSMT"/>
         </w:rPr>
@@ -4326,7 +4236,6 @@
     </w:p>
     <w:p>
       <w:pPr>
-        <w:jc w:val="left"/>
         <w:rPr>
           <w:rFonts w:ascii="TimesNewRomanPSMT" w:hAnsi="TimesNewRomanPSMT" w:cs="TimesNewRomanPSMT"/>
         </w:rPr>
@@ -4347,7 +4256,6 @@
     </w:p>
     <w:p>
       <w:pPr>
-        <w:jc w:val="left"/>
         <w:rPr>
           <w:rFonts w:ascii="TimesNewRomanPSMT" w:hAnsi="TimesNewRomanPSMT" w:cs="TimesNewRomanPSMT"/>
         </w:rPr>
@@ -4363,7 +4271,6 @@
     </w:p>
     <w:p>
       <w:pPr>
-        <w:jc w:val="left"/>
         <w:rPr>
           <w:rFonts w:ascii="TimesNewRomanPSMT" w:hAnsi="TimesNewRomanPSMT" w:cs="TimesNewRomanPSMT"/>
         </w:rPr>
@@ -4382,7 +4289,6 @@
     </w:p>
     <w:p>
       <w:pPr>
-        <w:jc w:val="left"/>
         <w:rPr>
           <w:rFonts w:ascii="TimesNewRomanPSMT" w:hAnsi="TimesNewRomanPSMT" w:cs="TimesNewRomanPSMT"/>
         </w:rPr>
@@ -4403,7 +4309,6 @@
     </w:p>
     <w:p>
       <w:pPr>
-        <w:jc w:val="left"/>
         <w:rPr>
           <w:rFonts w:ascii="TimesNewRomanPSMT" w:hAnsi="TimesNewRomanPSMT" w:cs="TimesNewRomanPSMT"/>
         </w:rPr>
@@ -4419,7 +4324,6 @@
     </w:p>
     <w:p>
       <w:pPr>
-        <w:jc w:val="left"/>
         <w:rPr>
           <w:rFonts w:ascii="TimesNewRomanPSMT" w:hAnsi="TimesNewRomanPSMT" w:cs="TimesNewRomanPSMT"/>
         </w:rPr>
@@ -4475,14 +4379,14 @@
         <w:rPr>
           <w:rFonts w:ascii="TimesNewRomanPSMT" w:hAnsi="TimesNewRomanPSMT" w:cs="TimesNewRomanPSMT"/>
         </w:rPr>
-        <w:t xml:space="preserve">3°- En cas d'inexécution par le bailleur de ses engagements prévus par la convention, tels que notamment non-respect du loyer maximum ou en cas de fraude, dissimulation ou fausse déclaration à l'égard des organismes liquidateurs de l'APL, le préfet peut procéder à la résiliation de la présente convention aux torts du bailleur. Le préfet doit préalablement mettre en demeure l'organisme par lettre recommandée avec demande </w:t>
+        <w:t xml:space="preserve">3°- En cas d'inexécution par le bailleur de ses engagements prévus par la convention, tels que notamment non-respect du loyer maximum ou en cas de fraude, dissimulation ou fausse déclaration à l'égard des organismes liquidateurs de l'APL, le préfet peut </w:t>
       </w:r>
       <w:r>
         <w:rPr>
           <w:rFonts w:ascii="TimesNewRomanPSMT" w:hAnsi="TimesNewRomanPSMT" w:cs="TimesNewRomanPSMT"/>
         </w:rPr>
         <w:lastRenderedPageBreak/>
-        <w:t>d'avis de réception. L'organisme doit dans un délai de deux mois soit satisfaire à ses obligations, soit formuler ses observations.</w:t>
+        <w:t>procéder à la résiliation de la présente convention aux torts du bailleur. Le préfet doit préalablement mettre en demeure l'organisme par lettre recommandée avec demande d'avis de réception. L'organisme doit dans un délai de deux mois soit satisfaire à ses obligations, soit formuler ses observations.</w:t>
       </w:r>
     </w:p>
     <w:p>
@@ -4517,7 +4421,6 @@
     </w:p>
     <w:p>
       <w:pPr>
-        <w:jc w:val="left"/>
         <w:rPr>
           <w:rFonts w:ascii="TimesNewRomanPSMT" w:hAnsi="TimesNewRomanPSMT" w:cs="TimesNewRomanPSMT"/>
         </w:rPr>
@@ -4536,7 +4439,6 @@
     </w:p>
     <w:p>
       <w:pPr>
-        <w:jc w:val="left"/>
         <w:rPr>
           <w:rFonts w:ascii="TimesNewRomanPSMT" w:hAnsi="TimesNewRomanPSMT" w:cs="TimesNewRomanPSMT"/>
         </w:rPr>
@@ -4557,7 +4459,6 @@
     </w:p>
     <w:p>
       <w:pPr>
-        <w:jc w:val="left"/>
         <w:rPr>
           <w:rFonts w:ascii="TimesNewRomanPSMT" w:hAnsi="TimesNewRomanPSMT" w:cs="TimesNewRomanPSMT"/>
         </w:rPr>
@@ -4604,7 +4505,6 @@
     </w:p>
     <w:p>
       <w:pPr>
-        <w:jc w:val="left"/>
         <w:rPr>
           <w:rFonts w:ascii="TimesNewRomanPSMT" w:hAnsi="TimesNewRomanPSMT" w:cs="TimesNewRomanPSMT"/>
         </w:rPr>
@@ -4683,7 +4583,6 @@
     </w:p>
     <w:p>
       <w:pPr>
-        <w:jc w:val="left"/>
         <w:rPr>
           <w:rFonts w:ascii="TimesNewRomanPSMT" w:hAnsi="TimesNewRomanPSMT" w:cs="TimesNewRomanPSMT"/>
         </w:rPr>
@@ -5594,12 +5493,8 @@
     </w:p>
     <w:p>
       <w:pPr>
-        <w:suppressAutoHyphens w:val="0"/>
-        <w:overflowPunct/>
         <w:autoSpaceDN w:val="0"/>
         <w:adjustRightInd w:val="0"/>
-        <w:jc w:val="left"/>
-        <w:textAlignment w:val="auto"/>
         <w:rPr>
           <w:b/>
           <w:sz w:val="22"/>
@@ -6655,14 +6550,14 @@
         <w:rPr>
           <w:rFonts w:ascii="TimesNewRomanPSMT" w:hAnsi="TimesNewRomanPSMT" w:cs="TimesNewRomanPSMT"/>
         </w:rPr>
-        <w:t xml:space="preserve">1.1. Nombre de logements à attribuer à des personnes dont les ressources n'excèdent pas 60 % des plafonds de ressources prévus au premier alinéa de l'article D. 331-12 du </w:t>
+        <w:t xml:space="preserve">1.1. Nombre de logements à attribuer à des personnes dont les ressources n'excèdent pas 60 % des plafonds de ressources prévus au premier alinéa de l'article D. 331-12 </w:t>
       </w:r>
       <w:r>
         <w:rPr>
           <w:rFonts w:ascii="TimesNewRomanPSMT" w:hAnsi="TimesNewRomanPSMT" w:cs="TimesNewRomanPSMT"/>
         </w:rPr>
         <w:lastRenderedPageBreak/>
-        <w:t xml:space="preserve">code de la construction et de l’habitation pour l'attribution des logements sociaux (article 8 de la présente convention) </w:t>
+        <w:t xml:space="preserve">du code de la construction et de l’habitation pour l'attribution des logements sociaux (article 8 de la présente convention) </w:t>
       </w:r>
     </w:p>
     <w:p>
@@ -6918,43 +6813,63 @@
       </w:r>
       <w:bookmarkStart w:id="43" w:name="SH"/>
       <w:bookmarkEnd w:id="43"/>
-      <w:proofErr w:type="gramStart"/>
       <w:r>
         <w:rPr>
           <w:rFonts w:ascii="TimesNewRomanPSMT" w:hAnsi="TimesNewRomanPSMT" w:cs="TimesNewRomanPSMT"/>
         </w:rPr>
         <w:t xml:space="preserve">{{ </w:t>
       </w:r>
-      <w:proofErr w:type="spellStart"/>
       <w:r>
         <w:rPr>
           <w:rFonts w:ascii="TimesNewRomanPSMT" w:hAnsi="TimesNewRomanPSMT" w:cs="TimesNewRomanPSMT"/>
         </w:rPr>
         <w:t>sh</w:t>
       </w:r>
-      <w:proofErr w:type="gramEnd"/>
       <w:r>
         <w:rPr>
           <w:rFonts w:ascii="TimesNewRomanPSMT" w:hAnsi="TimesNewRomanPSMT" w:cs="TimesNewRomanPSMT"/>
         </w:rPr>
         <w:t>_totale</w:t>
       </w:r>
-      <w:proofErr w:type="spellEnd"/>
+      <w:r>
+        <w:rPr>
+          <w:rFonts w:ascii="TimesNewRomanPSMT" w:hAnsi="TimesNewRomanPSMT" w:cs="TimesNewRomanPSMT"/>
+        </w:rPr>
+        <w:t>|f</w:t>
+      </w:r>
       <w:r>
         <w:rPr>
           <w:rFonts w:ascii="TimesNewRomanPSMT" w:hAnsi="TimesNewRomanPSMT" w:cs="TimesNewRomanPSMT"/>
         </w:rPr>
         <w:t xml:space="preserve"> }}</w:t>
       </w:r>
-    </w:p>
-    <w:p>
-      <w:pPr>
-        <w:rPr>
-          <w:rFonts w:ascii="TimesNewRomanPSMT" w:hAnsi="TimesNewRomanPSMT" w:cs="TimesNewRomanPSMT"/>
-        </w:rPr>
-      </w:pPr>
-    </w:p>
-    <w:p>
+      <w:r>
+        <w:rPr>
+          <w:rFonts w:ascii="TimesNewRomanPSMT" w:hAnsi="TimesNewRomanPSMT" w:cs="TimesNewRomanPSMT"/>
+        </w:rPr>
+        <w:t xml:space="preserve"> m</w:t>
+      </w:r>
+      <w:r>
+        <w:rPr>
+          <w:rFonts w:ascii="TimesNewRomanPSMT" w:hAnsi="TimesNewRomanPSMT" w:cs="TimesNewRomanPSMT"/>
+        </w:rPr>
+        <w:t>²</w:t>
+      </w:r>
+    </w:p>
+    <w:p/>
+    <w:p>
+      <w:pPr>
+        <w:rPr>
+          <w:rFonts w:ascii="TimesNewRomanPSMT" w:hAnsi="TimesNewRomanPSMT" w:cs="TimesNewRomanPSMT"/>
+        </w:rPr>
+      </w:pPr>
+    </w:p>
+    <w:p>
+      <w:pPr>
+        <w:rPr>
+          <w:lang w:val="fr-FR"/>
+        </w:rPr>
+      </w:pPr>
       <w:r>
         <w:rPr>
           <w:rFonts w:ascii="TimesNewRomanPSMT" w:hAnsi="TimesNewRomanPSMT" w:cs="TimesNewRomanPSMT"/>
@@ -6969,34 +6884,56 @@
       </w:r>
       <w:bookmarkStart w:id="44" w:name="SA"/>
       <w:bookmarkEnd w:id="44"/>
-      <w:proofErr w:type="gramStart"/>
       <w:r>
         <w:rPr>
           <w:rFonts w:ascii="TimesNewRomanPSMT" w:hAnsi="TimesNewRomanPSMT" w:cs="TimesNewRomanPSMT"/>
         </w:rPr>
         <w:t xml:space="preserve">{{ </w:t>
       </w:r>
-      <w:proofErr w:type="spellStart"/>
       <w:r>
         <w:rPr>
           <w:rFonts w:ascii="TimesNewRomanPSMT" w:hAnsi="TimesNewRomanPSMT" w:cs="TimesNewRomanPSMT"/>
         </w:rPr>
         <w:t>sar</w:t>
       </w:r>
-      <w:proofErr w:type="gramEnd"/>
       <w:r>
         <w:rPr>
           <w:rFonts w:ascii="TimesNewRomanPSMT" w:hAnsi="TimesNewRomanPSMT" w:cs="TimesNewRomanPSMT"/>
         </w:rPr>
         <w:t>_totale</w:t>
       </w:r>
-      <w:proofErr w:type="spellEnd"/>
+      <w:r>
+        <w:rPr>
+          <w:rFonts w:ascii="TimesNewRomanPSMT" w:hAnsi="TimesNewRomanPSMT" w:cs="TimesNewRomanPSMT"/>
+          <w:lang w:val="fr-FR"/>
+        </w:rPr>
+        <w:t>|f</w:t>
+      </w:r>
       <w:r>
         <w:rPr>
           <w:rFonts w:ascii="TimesNewRomanPSMT" w:hAnsi="TimesNewRomanPSMT" w:cs="TimesNewRomanPSMT"/>
         </w:rPr>
         <w:t xml:space="preserve"> }}</w:t>
       </w:r>
+      <w:r>
+        <w:rPr>
+          <w:rFonts w:ascii="TimesNewRomanPSMT" w:hAnsi="TimesNewRomanPSMT" w:cs="TimesNewRomanPSMT"/>
+          <w:lang w:val="fr-FR"/>
+        </w:rPr>
+        <w:t xml:space="preserve"> </w:t>
+      </w:r>
+      <w:r>
+        <w:rPr>
+          <w:rFonts w:ascii="TimesNewRomanPSMT" w:hAnsi="TimesNewRomanPSMT" w:cs="TimesNewRomanPSMT"/>
+        </w:rPr>
+        <w:t>m</w:t>
+      </w:r>
+      <w:r>
+        <w:rPr>
+          <w:rFonts w:ascii="TimesNewRomanPSMT" w:hAnsi="TimesNewRomanPSMT" w:cs="TimesNewRomanPSMT"/>
+        </w:rPr>
+        <w:t>²</w:t>
+      </w:r>
     </w:p>
     <w:p>
       <w:pPr>
@@ -7015,7 +6952,6 @@
     </w:p>
     <w:p>
       <w:pPr>
-        <w:jc w:val="left"/>
         <w:rPr>
           <w:rFonts w:ascii="TimesNewRomanPSMT" w:hAnsi="TimesNewRomanPSMT" w:cs="TimesNewRomanPSMT"/>
           <w:sz w:val="20"/>
@@ -7038,6 +6974,11 @@
       </w:pPr>
     </w:p>
     <w:p>
+      <w:pPr>
+        <w:rPr>
+          <w:lang w:val="fr-FR"/>
+        </w:rPr>
+      </w:pPr>
       <w:r>
         <w:rPr>
           <w:rFonts w:ascii="TimesNewRomanPSMT" w:hAnsi="TimesNewRomanPSMT" w:cs="TimesNewRomanPSMT"/>
@@ -7052,34 +6993,56 @@
       </w:r>
       <w:bookmarkStart w:id="45" w:name="SU"/>
       <w:bookmarkEnd w:id="45"/>
-      <w:proofErr w:type="gramStart"/>
       <w:r>
         <w:rPr>
           <w:rFonts w:ascii="TimesNewRomanPSMT" w:hAnsi="TimesNewRomanPSMT" w:cs="TimesNewRomanPSMT"/>
         </w:rPr>
         <w:t xml:space="preserve">{{ </w:t>
       </w:r>
-      <w:proofErr w:type="spellStart"/>
       <w:r>
         <w:rPr>
           <w:rFonts w:ascii="TimesNewRomanPSMT" w:hAnsi="TimesNewRomanPSMT" w:cs="TimesNewRomanPSMT"/>
         </w:rPr>
         <w:t>su</w:t>
       </w:r>
-      <w:proofErr w:type="gramEnd"/>
       <w:r>
         <w:rPr>
           <w:rFonts w:ascii="TimesNewRomanPSMT" w:hAnsi="TimesNewRomanPSMT" w:cs="TimesNewRomanPSMT"/>
         </w:rPr>
         <w:t>_totale</w:t>
       </w:r>
-      <w:proofErr w:type="spellEnd"/>
+      <w:r>
+        <w:rPr>
+          <w:rFonts w:ascii="TimesNewRomanPSMT" w:hAnsi="TimesNewRomanPSMT" w:cs="TimesNewRomanPSMT"/>
+          <w:lang w:val="fr-FR"/>
+        </w:rPr>
+        <w:t xml:space="preserve">|f </w:t>
+      </w:r>
       <w:r>
         <w:rPr>
           <w:rFonts w:ascii="TimesNewRomanPSMT" w:hAnsi="TimesNewRomanPSMT" w:cs="TimesNewRomanPSMT"/>
         </w:rPr>
         <w:t>}}</w:t>
       </w:r>
+      <w:r>
+        <w:rPr>
+          <w:rFonts w:ascii="TimesNewRomanPSMT" w:hAnsi="TimesNewRomanPSMT" w:cs="TimesNewRomanPSMT"/>
+          <w:lang w:val="fr-FR"/>
+        </w:rPr>
+        <w:t xml:space="preserve"> </w:t>
+      </w:r>
+      <w:r>
+        <w:rPr>
+          <w:rFonts w:ascii="TimesNewRomanPSMT" w:hAnsi="TimesNewRomanPSMT" w:cs="TimesNewRomanPSMT"/>
+        </w:rPr>
+        <w:t>m</w:t>
+      </w:r>
+      <w:r>
+        <w:rPr>
+          <w:rFonts w:ascii="TimesNewRomanPSMT" w:hAnsi="TimesNewRomanPSMT" w:cs="TimesNewRomanPSMT"/>
+        </w:rPr>
+        <w:t>²</w:t>
+      </w:r>
     </w:p>
     <w:p>
       <w:pPr>
@@ -7098,7 +7061,6 @@
     </w:p>
     <w:p>
       <w:pPr>
-        <w:jc w:val="left"/>
         <w:rPr>
           <w:rFonts w:ascii="TimesNewRomanPSMT" w:hAnsi="TimesNewRomanPSMT" w:cs="TimesNewRomanPSMT"/>
           <w:sz w:val="20"/>
@@ -7151,15 +7113,15 @@
         <w:tblLook w:val="04A0" w:firstRow="1" w:lastRow="0" w:firstColumn="1" w:lastColumn="0" w:noHBand="0" w:noVBand="1"/>
       </w:tblPr>
       <w:tblGrid>
-        <w:gridCol w:w="852"/>
-        <w:gridCol w:w="559"/>
-        <w:gridCol w:w="996"/>
-        <w:gridCol w:w="989"/>
-        <w:gridCol w:w="1046"/>
-        <w:gridCol w:w="965"/>
-        <w:gridCol w:w="873"/>
+        <w:gridCol w:w="910"/>
+        <w:gridCol w:w="591"/>
         <w:gridCol w:w="927"/>
-        <w:gridCol w:w="1063"/>
+        <w:gridCol w:w="919"/>
+        <w:gridCol w:w="980"/>
+        <w:gridCol w:w="1035"/>
+        <w:gridCol w:w="773"/>
+        <w:gridCol w:w="993"/>
+        <w:gridCol w:w="1142"/>
       </w:tblGrid>
       <w:tr>
         <w:trPr>
@@ -7538,7 +7500,6 @@
           </w:tcPr>
           <w:p>
             <w:pPr>
-              <w:jc w:val="left"/>
               <w:rPr>
                 <w:rFonts w:ascii="TimesNewRomanPSMT" w:hAnsi="TimesNewRomanPSMT" w:cs="TimesNewRomanPSMT"/>
                 <w:sz w:val="16"/>
@@ -7554,7 +7515,6 @@
           </w:tcPr>
           <w:p>
             <w:pPr>
-              <w:jc w:val="left"/>
               <w:rPr>
                 <w:rFonts w:ascii="TimesNewRomanPSMT" w:hAnsi="TimesNewRomanPSMT" w:cs="TimesNewRomanPSMT"/>
                 <w:sz w:val="16"/>
@@ -7570,7 +7530,6 @@
           </w:tcPr>
           <w:p>
             <w:pPr>
-              <w:jc w:val="left"/>
               <w:rPr>
                 <w:rFonts w:ascii="TimesNewRomanPSMT" w:hAnsi="TimesNewRomanPSMT" w:cs="TimesNewRomanPSMT"/>
                 <w:sz w:val="16"/>
@@ -7642,7 +7601,6 @@
           </w:tcPr>
           <w:p>
             <w:pPr>
-              <w:jc w:val="left"/>
               <w:rPr>
                 <w:rFonts w:ascii="TimesNewRomanPSMT" w:hAnsi="TimesNewRomanPSMT" w:cs="TimesNewRomanPSMT"/>
                 <w:sz w:val="16"/>
@@ -7658,7 +7616,6 @@
           </w:tcPr>
           <w:p>
             <w:pPr>
-              <w:jc w:val="left"/>
               <w:rPr>
                 <w:rFonts w:ascii="TimesNewRomanPSMT" w:hAnsi="TimesNewRomanPSMT" w:cs="TimesNewRomanPSMT"/>
                 <w:sz w:val="16"/>
@@ -7674,7 +7631,6 @@
           </w:tcPr>
           <w:p>
             <w:pPr>
-              <w:jc w:val="left"/>
               <w:rPr>
                 <w:rFonts w:ascii="TimesNewRomanPSMT" w:hAnsi="TimesNewRomanPSMT" w:cs="TimesNewRomanPSMT"/>
                 <w:sz w:val="16"/>
@@ -7690,7 +7646,6 @@
           </w:tcPr>
           <w:p>
             <w:pPr>
-              <w:jc w:val="left"/>
               <w:rPr>
                 <w:rFonts w:ascii="TimesNewRomanPSMT" w:hAnsi="TimesNewRomanPSMT" w:cs="TimesNewRomanPSMT"/>
                 <w:sz w:val="16"/>
@@ -7873,7 +7828,6 @@
           </w:tcPr>
           <w:p>
             <w:pPr>
-              <w:jc w:val="left"/>
               <w:rPr>
                 <w:rFonts w:ascii="TimesNewRomanPSMT" w:hAnsi="TimesNewRomanPSMT" w:cs="TimesNewRomanPSMT"/>
                 <w:sz w:val="16"/>
@@ -7920,7 +7874,6 @@
           </w:tcPr>
           <w:p>
             <w:pPr>
-              <w:jc w:val="left"/>
               <w:rPr>
                 <w:rFonts w:ascii="TimesNewRomanPSMT" w:hAnsi="TimesNewRomanPSMT" w:cs="TimesNewRomanPSMT"/>
                 <w:sz w:val="16"/>
@@ -7965,7 +7918,6 @@
           </w:tcPr>
           <w:p>
             <w:pPr>
-              <w:jc w:val="left"/>
               <w:rPr>
                 <w:rFonts w:ascii="TimesNewRomanPSMT" w:hAnsi="TimesNewRomanPSMT" w:cs="TimesNewRomanPSMT"/>
                 <w:sz w:val="16"/>
@@ -7990,7 +7942,6 @@
           </w:tcPr>
           <w:p>
             <w:pPr>
-              <w:jc w:val="left"/>
               <w:rPr>
                 <w:rFonts w:ascii="TimesNewRomanPSMT" w:hAnsi="TimesNewRomanPSMT" w:cs="TimesNewRomanPSMT"/>
                 <w:sz w:val="16"/>
@@ -8053,7 +8004,6 @@
           </w:tcPr>
           <w:p>
             <w:pPr>
-              <w:jc w:val="left"/>
               <w:rPr>
                 <w:rFonts w:ascii="TimesNewRomanPSMT" w:hAnsi="TimesNewRomanPSMT" w:cs="TimesNewRomanPSMT"/>
                 <w:sz w:val="16"/>
@@ -8116,7 +8066,6 @@
           </w:tcPr>
           <w:p>
             <w:pPr>
-              <w:jc w:val="left"/>
               <w:rPr>
                 <w:rFonts w:ascii="TimesNewRomanPSMT" w:hAnsi="TimesNewRomanPSMT" w:cs="TimesNewRomanPSMT"/>
                 <w:sz w:val="16"/>
@@ -8179,7 +8128,6 @@
           </w:tcPr>
           <w:p>
             <w:pPr>
-              <w:jc w:val="left"/>
               <w:rPr>
                 <w:rFonts w:ascii="TimesNewRomanPSMT" w:hAnsi="TimesNewRomanPSMT" w:cs="TimesNewRomanPSMT"/>
                 <w:sz w:val="16"/>
@@ -8242,7 +8190,6 @@
           </w:tcPr>
           <w:p>
             <w:pPr>
-              <w:jc w:val="left"/>
               <w:rPr>
                 <w:rFonts w:ascii="TimesNewRomanPSMT" w:hAnsi="TimesNewRomanPSMT" w:cs="TimesNewRomanPSMT"/>
                 <w:sz w:val="16"/>
@@ -8307,7 +8254,6 @@
           </w:tcPr>
           <w:p>
             <w:pPr>
-              <w:jc w:val="left"/>
               <w:rPr>
                 <w:rFonts w:ascii="TimesNewRomanPSMT" w:hAnsi="TimesNewRomanPSMT" w:cs="TimesNewRomanPSMT"/>
                 <w:sz w:val="16"/>
@@ -8370,7 +8316,6 @@
           </w:tcPr>
           <w:p>
             <w:pPr>
-              <w:jc w:val="left"/>
               <w:rPr>
                 <w:rFonts w:ascii="TimesNewRomanPSMT" w:hAnsi="TimesNewRomanPSMT" w:cs="TimesNewRomanPSMT"/>
                 <w:sz w:val="16"/>
@@ -8438,7 +8383,6 @@
           </w:tcPr>
           <w:p>
             <w:pPr>
-              <w:jc w:val="left"/>
               <w:rPr>
                 <w:rFonts w:ascii="TimesNewRomanPSMT" w:hAnsi="TimesNewRomanPSMT" w:cs="TimesNewRomanPSMT"/>
                 <w:sz w:val="16"/>
@@ -8483,7 +8427,6 @@
           </w:tcPr>
           <w:p>
             <w:pPr>
-              <w:jc w:val="left"/>
               <w:rPr>
                 <w:rFonts w:ascii="TimesNewRomanPSMT" w:hAnsi="TimesNewRomanPSMT" w:cs="TimesNewRomanPSMT"/>
                 <w:b/>
@@ -8512,7 +8455,6 @@
           </w:tcPr>
           <w:p>
             <w:pPr>
-              <w:jc w:val="left"/>
               <w:rPr>
                 <w:rFonts w:ascii="TimesNewRomanPSMT" w:hAnsi="TimesNewRomanPSMT" w:cs="TimesNewRomanPSMT"/>
                 <w:b/>
@@ -8587,7 +8529,6 @@
           </w:tcPr>
           <w:p>
             <w:pPr>
-              <w:jc w:val="left"/>
               <w:rPr>
                 <w:rFonts w:ascii="TimesNewRomanPSMT" w:hAnsi="TimesNewRomanPSMT" w:cs="TimesNewRomanPSMT"/>
                 <w:b/>
@@ -8684,7 +8625,6 @@
           </w:tcPr>
           <w:p>
             <w:pPr>
-              <w:jc w:val="left"/>
               <w:rPr>
                 <w:rFonts w:ascii="TimesNewRomanPSMT" w:hAnsi="TimesNewRomanPSMT" w:cs="TimesNewRomanPSMT"/>
                 <w:b/>
@@ -8781,7 +8721,6 @@
           </w:tcPr>
           <w:p>
             <w:pPr>
-              <w:jc w:val="left"/>
               <w:rPr>
                 <w:rFonts w:ascii="TimesNewRomanPSMT" w:hAnsi="TimesNewRomanPSMT" w:cs="TimesNewRomanPSMT"/>
                 <w:b/>
@@ -8867,7 +8806,6 @@
           </w:tcPr>
           <w:p>
             <w:pPr>
-              <w:jc w:val="left"/>
               <w:rPr>
                 <w:rFonts w:ascii="TimesNewRomanPSMT" w:hAnsi="TimesNewRomanPSMT" w:cs="TimesNewRomanPSMT"/>
                 <w:b/>
@@ -8885,7 +8823,6 @@
           </w:tcPr>
           <w:p>
             <w:pPr>
-              <w:jc w:val="left"/>
               <w:rPr>
                 <w:rFonts w:ascii="TimesNewRomanPSMT" w:hAnsi="TimesNewRomanPSMT" w:cs="TimesNewRomanPSMT"/>
                 <w:b/>
@@ -8903,7 +8840,6 @@
           </w:tcPr>
           <w:p>
             <w:pPr>
-              <w:jc w:val="left"/>
               <w:rPr>
                 <w:rFonts w:ascii="TimesNewRomanPSMT" w:hAnsi="TimesNewRomanPSMT" w:cs="TimesNewRomanPSMT"/>
                 <w:b/>
@@ -8976,7 +8912,6 @@
     </w:tbl>
     <w:p>
       <w:pPr>
-        <w:jc w:val="left"/>
         <w:rPr>
           <w:rFonts w:ascii="TimesNewRomanPSMT" w:hAnsi="TimesNewRomanPSMT" w:cs="TimesNewRomanPSMT"/>
           <w:sz w:val="20"/>
@@ -8985,7 +8920,6 @@
       <w:r>
         <w:rPr>
           <w:rFonts w:ascii="TimesNewRomanPSMT" w:hAnsi="TimesNewRomanPSMT" w:cs="TimesNewRomanPSMT"/>
-          <w:szCs w:val="24"/>
           <w:lang w:eastAsia="fr-FR"/>
         </w:rPr>
         <w:t xml:space="preserve">* </w:t>
@@ -9001,7 +8935,6 @@
     </w:p>
     <w:p>
       <w:pPr>
-        <w:jc w:val="left"/>
         <w:rPr>
           <w:rFonts w:ascii="TimesNewRomanPSMT" w:hAnsi="TimesNewRomanPSMT" w:cs="TimesNewRomanPSMT"/>
           <w:sz w:val="20"/>
@@ -9068,19 +9001,17 @@
           <w:tab w:val="left" w:pos="9069"/>
         </w:tabs>
         <w:ind w:right="-570"/>
-        <w:jc w:val="left"/>
-      </w:pPr>
-      <w:r>
-        <w:rPr>
-          <w:rFonts w:ascii="TimesNewRomanPSMT" w:hAnsi="TimesNewRomanPSMT" w:cs="TimesNewRomanPSMT"/>
-          <w:szCs w:val="24"/>
-        </w:rPr>
+      </w:pPr>
+      <w:r>
+        <w:rPr>
+          <w:rFonts w:ascii="TimesNewRomanPSMT" w:hAnsi="TimesNewRomanPSMT" w:cs="TimesNewRomanPSMT"/>
+        </w:rPr>
+        <w:lastRenderedPageBreak/>
         <w:t>(Tableau ci-dessous à renseigner uniquement pour les stationnements)</w:t>
       </w:r>
     </w:p>
     <w:p>
       <w:pPr>
-        <w:jc w:val="left"/>
         <w:rPr>
           <w:rFonts w:ascii="TimesNewRomanPSMT" w:hAnsi="TimesNewRomanPSMT" w:cs="TimesNewRomanPSMT"/>
           <w:sz w:val="20"/>
@@ -9091,7 +9022,6 @@
     </w:p>
     <w:p>
       <w:pPr>
-        <w:jc w:val="left"/>
         <w:rPr>
           <w:rFonts w:ascii="TimesNewRomanPSMT" w:hAnsi="TimesNewRomanPSMT" w:cs="TimesNewRomanPSMT"/>
           <w:sz w:val="20"/>
@@ -9265,7 +9195,6 @@
           </w:tcPr>
           <w:p>
             <w:pPr>
-              <w:jc w:val="left"/>
               <w:rPr>
                 <w:rFonts w:ascii="TimesNewRomanPSMT" w:hAnsi="TimesNewRomanPSMT" w:cs="TimesNewRomanPSMT"/>
                 <w:sz w:val="20"/>
@@ -9329,7 +9258,6 @@
           </w:tcPr>
           <w:p>
             <w:pPr>
-              <w:jc w:val="left"/>
               <w:rPr>
                 <w:rFonts w:ascii="TimesNewRomanPSMT" w:hAnsi="TimesNewRomanPSMT" w:cs="TimesNewRomanPSMT"/>
                 <w:sz w:val="20"/>
@@ -9395,7 +9323,6 @@
           </w:tcPr>
           <w:p>
             <w:pPr>
-              <w:jc w:val="left"/>
               <w:rPr>
                 <w:rFonts w:ascii="TimesNewRomanPSMT" w:hAnsi="TimesNewRomanPSMT" w:cs="TimesNewRomanPSMT"/>
                 <w:sz w:val="16"/>
@@ -9450,7 +9377,6 @@
           </w:tcPr>
           <w:p>
             <w:pPr>
-              <w:jc w:val="left"/>
               <w:rPr>
                 <w:rFonts w:ascii="TimesNewRomanPSMT" w:hAnsi="TimesNewRomanPSMT" w:cs="TimesNewRomanPSMT"/>
                 <w:sz w:val="20"/>
@@ -9501,7 +9427,6 @@
     </w:tbl>
     <w:p>
       <w:pPr>
-        <w:jc w:val="left"/>
         <w:rPr>
           <w:rFonts w:ascii="TimesNewRomanPSMT" w:hAnsi="TimesNewRomanPSMT" w:cs="TimesNewRomanPSMT"/>
           <w:sz w:val="20"/>
@@ -9533,7 +9458,6 @@
     </w:p>
     <w:p>
       <w:pPr>
-        <w:jc w:val="left"/>
         <w:rPr>
           <w:rFonts w:ascii="TimesNewRomanPSMT" w:hAnsi="TimesNewRomanPSMT" w:cs="TimesNewRomanPSMT"/>
           <w:sz w:val="20"/>
@@ -9546,12 +9470,10 @@
           <w:tab w:val="left" w:pos="9069"/>
         </w:tabs>
         <w:ind w:left="993" w:right="-142" w:hanging="993"/>
-        <w:jc w:val="left"/>
-      </w:pPr>
-      <w:r>
-        <w:rPr>
-          <w:rFonts w:ascii="TimesNewRomanPSMT" w:hAnsi="TimesNewRomanPSMT" w:cs="TimesNewRomanPSMT"/>
-          <w:szCs w:val="24"/>
+      </w:pPr>
+      <w:r>
+        <w:rPr>
+          <w:rFonts w:ascii="TimesNewRomanPSMT" w:hAnsi="TimesNewRomanPSMT" w:cs="TimesNewRomanPSMT"/>
         </w:rPr>
         <w:t>(Tableau ci-dessous à renseigner uniquement pour les terrasses et jardins)</w:t>
       </w:r>
@@ -9562,16 +9484,13 @@
           <w:tab w:val="left" w:pos="9069"/>
         </w:tabs>
         <w:ind w:right="-142"/>
-        <w:jc w:val="left"/>
-        <w:rPr>
-          <w:rFonts w:ascii="TimesNewRomanPSMT" w:hAnsi="TimesNewRomanPSMT" w:cs="TimesNewRomanPSMT"/>
-          <w:szCs w:val="24"/>
-        </w:rPr>
-      </w:pPr>
-    </w:p>
-    <w:p>
-      <w:pPr>
-        <w:jc w:val="left"/>
+        <w:rPr>
+          <w:rFonts w:ascii="TimesNewRomanPSMT" w:hAnsi="TimesNewRomanPSMT" w:cs="TimesNewRomanPSMT"/>
+        </w:rPr>
+      </w:pPr>
+    </w:p>
+    <w:p>
+      <w:pPr>
         <w:rPr>
           <w:rFonts w:ascii="TimesNewRomanPSMT" w:hAnsi="TimesNewRomanPSMT" w:cs="TimesNewRomanPSMT"/>
           <w:sz w:val="20"/>
@@ -10019,7 +9938,6 @@
           </w:tcPr>
           <w:p>
             <w:pPr>
-              <w:jc w:val="left"/>
               <w:rPr>
                 <w:rFonts w:ascii="TimesNewRomanPSMT" w:hAnsi="TimesNewRomanPSMT" w:cs="TimesNewRomanPSMT"/>
                 <w:sz w:val="16"/>
@@ -10046,7 +9964,6 @@
           </w:tcPr>
           <w:p>
             <w:pPr>
-              <w:jc w:val="left"/>
               <w:rPr>
                 <w:rFonts w:ascii="TimesNewRomanPSMT" w:hAnsi="TimesNewRomanPSMT" w:cs="TimesNewRomanPSMT"/>
                 <w:sz w:val="16"/>
@@ -10071,7 +9988,6 @@
           </w:tcPr>
           <w:p>
             <w:pPr>
-              <w:jc w:val="left"/>
               <w:rPr>
                 <w:rFonts w:ascii="TimesNewRomanPSMT" w:hAnsi="TimesNewRomanPSMT" w:cs="TimesNewRomanPSMT"/>
                 <w:sz w:val="16"/>
@@ -10118,7 +10034,6 @@
           </w:tcPr>
           <w:p>
             <w:pPr>
-              <w:jc w:val="left"/>
               <w:rPr>
                 <w:rFonts w:ascii="TimesNewRomanPSMT" w:hAnsi="TimesNewRomanPSMT" w:cs="TimesNewRomanPSMT"/>
                 <w:sz w:val="16"/>
@@ -10228,7 +10143,6 @@
           </w:tcPr>
           <w:p>
             <w:pPr>
-              <w:jc w:val="left"/>
               <w:rPr>
                 <w:rFonts w:ascii="TimesNewRomanPSMT" w:hAnsi="TimesNewRomanPSMT" w:cs="TimesNewRomanPSMT"/>
                 <w:sz w:val="16"/>
@@ -10284,7 +10198,6 @@
           </w:tcPr>
           <w:p>
             <w:pPr>
-              <w:jc w:val="left"/>
               <w:rPr>
                 <w:rFonts w:ascii="TimesNewRomanPSMT" w:hAnsi="TimesNewRomanPSMT" w:cs="TimesNewRomanPSMT"/>
                 <w:sz w:val="16"/>
@@ -10349,7 +10262,6 @@
           </w:tcPr>
           <w:p>
             <w:pPr>
-              <w:jc w:val="left"/>
               <w:rPr>
                 <w:rFonts w:ascii="TimesNewRomanPSMT" w:hAnsi="TimesNewRomanPSMT" w:cs="TimesNewRomanPSMT"/>
                 <w:sz w:val="16"/>
@@ -10417,7 +10329,6 @@
           </w:tcPr>
           <w:p>
             <w:pPr>
-              <w:jc w:val="left"/>
               <w:rPr>
                 <w:rFonts w:ascii="TimesNewRomanPSMT" w:hAnsi="TimesNewRomanPSMT" w:cs="TimesNewRomanPSMT"/>
                 <w:sz w:val="16"/>
@@ -10460,11 +10371,9 @@
     </w:tbl>
     <w:p>
       <w:pPr>
-        <w:jc w:val="left"/>
         <w:rPr>
           <w:rFonts w:ascii="TimesNewRomanPSMT" w:hAnsi="TimesNewRomanPSMT" w:cs="TimesNewRomanPSMT"/>
           <w:sz w:val="20"/>
-          <w:szCs w:val="24"/>
         </w:rPr>
       </w:pPr>
       <w:r>
@@ -10484,7 +10393,6 @@
       <w:pPr>
         <w:rPr>
           <w:rFonts w:ascii="TimesNewRomanPSMT" w:hAnsi="TimesNewRomanPSMT" w:cs="TimesNewRomanPSMT"/>
-          <w:szCs w:val="24"/>
         </w:rPr>
       </w:pPr>
     </w:p>
@@ -11102,11 +11010,6 @@
       </w:pPr>
     </w:p>
     <w:p>
-      <w:pPr>
-        <w:rPr>
-          <w:lang w:val="en-FR"/>
-        </w:rPr>
-      </w:pPr>
       <w:r>
         <w:rPr>
           <w:rFonts w:ascii="TimesNewRomanPSMT" w:hAnsi="TimesNewRomanPSMT" w:cs="TimesNewRomanPSMT"/>
@@ -11247,6 +11150,7 @@
         <w:rPr>
           <w:rFonts w:ascii="TimesNewRomanPSMT" w:hAnsi="TimesNewRomanPSMT" w:cs="TimesNewRomanPSMT"/>
         </w:rPr>
+        <w:lastRenderedPageBreak/>
         <w:t xml:space="preserve">{% if </w:t>
       </w:r>
       <w:proofErr w:type="spellStart"/>
@@ -11308,7 +11212,6 @@
                 <w:sz w:val="16"/>
                 <w:szCs w:val="16"/>
               </w:rPr>
-              <w:lastRenderedPageBreak/>
               <w:t>Numéro</w:t>
             </w:r>
           </w:p>
@@ -12644,55 +12547,48 @@
     </w:p>
     <w:p>
       <w:pPr>
-        <w:jc w:val="left"/>
-        <w:rPr>
-          <w:rFonts w:ascii="TimesNewRomanPSMT" w:hAnsi="TimesNewRomanPSMT" w:cs="TimesNewRomanPSMT"/>
-        </w:rPr>
-      </w:pPr>
-    </w:p>
-    <w:p>
-      <w:pPr>
-        <w:jc w:val="left"/>
-        <w:rPr>
-          <w:rFonts w:ascii="TimesNewRomanPSMT" w:hAnsi="TimesNewRomanPSMT" w:cs="TimesNewRomanPSMT"/>
-        </w:rPr>
-      </w:pPr>
-    </w:p>
-    <w:p>
-      <w:pPr>
-        <w:jc w:val="left"/>
-        <w:rPr>
-          <w:rFonts w:ascii="TimesNewRomanPSMT" w:hAnsi="TimesNewRomanPSMT" w:cs="TimesNewRomanPSMT"/>
-        </w:rPr>
-      </w:pPr>
-    </w:p>
-    <w:p>
-      <w:pPr>
-        <w:jc w:val="left"/>
-        <w:rPr>
-          <w:rFonts w:ascii="TimesNewRomanPSMT" w:hAnsi="TimesNewRomanPSMT" w:cs="TimesNewRomanPSMT"/>
-        </w:rPr>
-      </w:pPr>
-    </w:p>
-    <w:p>
-      <w:pPr>
-        <w:jc w:val="left"/>
-        <w:rPr>
-          <w:rFonts w:ascii="TimesNewRomanPSMT" w:hAnsi="TimesNewRomanPSMT" w:cs="TimesNewRomanPSMT"/>
-        </w:rPr>
-      </w:pPr>
-    </w:p>
-    <w:p>
-      <w:pPr>
-        <w:jc w:val="left"/>
-        <w:rPr>
-          <w:rFonts w:ascii="TimesNewRomanPSMT" w:hAnsi="TimesNewRomanPSMT" w:cs="TimesNewRomanPSMT"/>
-        </w:rPr>
-      </w:pPr>
-    </w:p>
-    <w:p>
-      <w:pPr>
-        <w:jc w:val="left"/>
+        <w:rPr>
+          <w:rFonts w:ascii="TimesNewRomanPSMT" w:hAnsi="TimesNewRomanPSMT" w:cs="TimesNewRomanPSMT"/>
+        </w:rPr>
+      </w:pPr>
+    </w:p>
+    <w:p>
+      <w:pPr>
+        <w:rPr>
+          <w:rFonts w:ascii="TimesNewRomanPSMT" w:hAnsi="TimesNewRomanPSMT" w:cs="TimesNewRomanPSMT"/>
+        </w:rPr>
+      </w:pPr>
+    </w:p>
+    <w:p>
+      <w:pPr>
+        <w:rPr>
+          <w:rFonts w:ascii="TimesNewRomanPSMT" w:hAnsi="TimesNewRomanPSMT" w:cs="TimesNewRomanPSMT"/>
+        </w:rPr>
+      </w:pPr>
+    </w:p>
+    <w:p>
+      <w:pPr>
+        <w:rPr>
+          <w:rFonts w:ascii="TimesNewRomanPSMT" w:hAnsi="TimesNewRomanPSMT" w:cs="TimesNewRomanPSMT"/>
+        </w:rPr>
+      </w:pPr>
+    </w:p>
+    <w:p>
+      <w:pPr>
+        <w:rPr>
+          <w:rFonts w:ascii="TimesNewRomanPSMT" w:hAnsi="TimesNewRomanPSMT" w:cs="TimesNewRomanPSMT"/>
+        </w:rPr>
+      </w:pPr>
+    </w:p>
+    <w:p>
+      <w:pPr>
+        <w:rPr>
+          <w:rFonts w:ascii="TimesNewRomanPSMT" w:hAnsi="TimesNewRomanPSMT" w:cs="TimesNewRomanPSMT"/>
+        </w:rPr>
+      </w:pPr>
+    </w:p>
+    <w:p>
+      <w:pPr>
         <w:rPr>
           <w:rFonts w:ascii="TimesNewRomanPSMT" w:hAnsi="TimesNewRomanPSMT" w:cs="TimesNewRomanPSMT"/>
         </w:rPr>
@@ -12814,7 +12710,6 @@
     </w:p>
     <w:p>
       <w:pPr>
-        <w:overflowPunct/>
         <w:ind w:right="283"/>
       </w:pPr>
       <w:r>
@@ -12849,15 +12744,13 @@
     </w:p>
     <w:p>
       <w:pPr>
-        <w:jc w:val="left"/>
-        <w:rPr>
-          <w:rFonts w:ascii="TimesNewRomanPSMT" w:hAnsi="TimesNewRomanPSMT" w:cs="TimesNewRomanPSMT"/>
-        </w:rPr>
-      </w:pPr>
-    </w:p>
-    <w:p>
-      <w:pPr>
-        <w:jc w:val="left"/>
+        <w:rPr>
+          <w:rFonts w:ascii="TimesNewRomanPSMT" w:hAnsi="TimesNewRomanPSMT" w:cs="TimesNewRomanPSMT"/>
+        </w:rPr>
+      </w:pPr>
+    </w:p>
+    <w:p>
+      <w:pPr>
         <w:rPr>
           <w:rFonts w:ascii="TimesNewRomanPSMT" w:hAnsi="TimesNewRomanPSMT" w:cs="TimesNewRomanPSMT"/>
         </w:rPr>
@@ -12867,7 +12760,6 @@
       <w:pPr>
         <w:keepLines/>
         <w:pageBreakBefore/>
-        <w:overflowPunct/>
       </w:pPr>
       <w:r>
         <w:rPr>
@@ -12966,7 +12858,6 @@
     <w:p>
       <w:pPr>
         <w:keepLines/>
-        <w:overflowPunct/>
       </w:pPr>
       <w:r>
         <w:rPr>
@@ -13121,7 +13012,6 @@
     <w:p>
       <w:pPr>
         <w:keepLines/>
-        <w:overflowPunct/>
       </w:pPr>
       <w:r>
         <w:rPr>
@@ -13158,7 +13048,6 @@
         <w:tabs>
           <w:tab w:val="left" w:pos="9069"/>
         </w:tabs>
-        <w:overflowPunct/>
         <w:ind w:right="283"/>
       </w:pPr>
       <w:r>
@@ -13858,7 +13747,7 @@
               <v:stroke joinstyle="miter"/>
               <v:path gradientshapeok="t" o:connecttype="rect"/>
             </v:shapetype>
-            <v:shape id="Text Box 13" o:spid="_x0000_s1027" type="#_x0000_t202" style="position:absolute;left:0;text-align:left;margin-left:338.4pt;margin-top:21.6pt;width:50.45pt;height:30.25pt;z-index:251661312;visibility:visible;mso-wrap-style:square;mso-width-percent:0;mso-height-percent:0;mso-wrap-distance-left:9.05pt;mso-wrap-distance-top:0;mso-wrap-distance-right:9.05pt;mso-wrap-distance-bottom:0;mso-position-horizontal:absolute;mso-position-horizontal-relative:page;mso-position-vertical:absolute;mso-position-vertical-relative:page;mso-width-percent:0;mso-height-percent:0;mso-width-relative:page;mso-height-relative:page;v-text-anchor:top" o:gfxdata="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" stroked="f">
+            <v:shape id="Text Box 13" o:spid="_x0000_s1027" type="#_x0000_t202" style="position:absolute;margin-left:338.4pt;margin-top:21.6pt;width:50.45pt;height:30.25pt;z-index:251661312;visibility:visible;mso-wrap-style:square;mso-width-percent:0;mso-height-percent:0;mso-wrap-distance-left:9.05pt;mso-wrap-distance-top:0;mso-wrap-distance-right:9.05pt;mso-wrap-distance-bottom:0;mso-position-horizontal:absolute;mso-position-horizontal-relative:page;mso-position-vertical:absolute;mso-position-vertical-relative:page;mso-width-percent:0;mso-height-percent:0;mso-width-relative:page;mso-height-relative:page;v-text-anchor:top" o:gfxdata="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" stroked="f">
               <v:fill opacity="0"/>
               <v:path arrowok="t"/>
               <v:textbox inset=".45pt,.45pt,.45pt,.45pt">
@@ -13889,7 +13778,7 @@
                                   </pic:cNvPicPr>
                                 </pic:nvPicPr>
                                 <pic:blipFill>
-                                  <a:blip r:embed="rId2">
+                                  <a:blip r:embed="rId1">
                                     <a:extLst>
                                       <a:ext uri="{28A0092B-C50C-407E-A947-70E740481C1C}">
                                         <a14:useLocalDpi xmlns:a14="http://schemas.microsoft.com/office/drawing/2010/main" val="0"/>
@@ -14104,7 +13993,7 @@
         </mc:Choice>
         <mc:Fallback>
           <w:pict>
-            <v:group w14:anchorId="241D2DC0" id="Group 14" o:spid="_x0000_s1028" style="position:absolute;left:0;text-align:left;margin-left:540pt;margin-top:21.6pt;width:21.4pt;height:14.2pt;z-index:251662336;mso-wrap-distance-left:0;mso-wrap-distance-right:0;mso-position-horizontal-relative:page;mso-position-vertical-relative:page" coordorigin="10800,432" coordsize="428,284" o:gfxdata="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">
+            <v:group w14:anchorId="241D2DC0" id="Group 14" o:spid="_x0000_s1028" style="position:absolute;margin-left:540pt;margin-top:21.6pt;width:21.4pt;height:14.2pt;z-index:251662336;mso-wrap-distance-left:0;mso-wrap-distance-right:0;mso-position-horizontal-relative:page;mso-position-vertical-relative:page" coordorigin="10800,432" coordsize="428,284" o:gfxdata="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">
               <v:roundrect id="AutoShape 15" o:spid="_x0000_s1029" style="position:absolute;left:10807;top:439;width:420;height:276;visibility:visible;mso-wrap-style:none;v-text-anchor:middle" arcsize="10923f" o:gfxdata="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" filled="f" stroked="f" strokecolor="#3465a4">
                 <v:path arrowok="t"/>
               </v:roundrect>
@@ -14244,11 +14133,11 @@
                                 <v:path o:extrusionok="f" gradientshapeok="t" o:connecttype="rect"/>
                                 <o:lock v:ext="edit" aspectratio="t"/>
                               </v:shapetype>
-                              <v:shape id="_x0000_i1025" type="#_x0000_t75" alt="" style="width:39pt;height:26pt;mso-width-percent:0;mso-height-percent:0;mso-width-percent:0;mso-height-percent:0" filled="t">
+                              <v:shape id="_x0000_i1025" type="#_x0000_t75" alt="" style="width:39.25pt;height:26.2pt;mso-width-percent:0;mso-height-percent:0;mso-width-percent:0;mso-height-percent:0" filled="t">
                                 <v:fill color2="black"/>
-                                <v:imagedata r:id="rId3" o:title="" croptop="-22f" cropbottom="-22f" cropleft="-25f" cropright="-25f"/>
+                                <v:imagedata r:id="rId2" o:title="" croptop="-22f" cropbottom="-22f" cropleft="-25f" cropright="-25f"/>
                               </v:shape>
-                              <o:OLEObject Type="Embed" ProgID="Word.Picture.8" ShapeID="_x0000_i1025" DrawAspect="Content" ObjectID="_1693645162" r:id="rId4"/>
+                              <o:OLEObject Type="Embed" ProgID="Word.Picture.8" ShapeID="_x0000_i1025" DrawAspect="Content" ObjectID="_1693657905" r:id="rId3"/>
                             </w:object>
                           </w:r>
                         </w:p>
@@ -14294,11 +14183,7 @@
         </mc:Choice>
         <mc:Fallback>
           <w:pict>
-            <v:shapetype w14:anchorId="19B3A771" id="_x0000_t202" coordsize="21600,21600" o:spt="202" path="m,l,21600r21600,l21600,xe">
-              <v:stroke joinstyle="miter"/>
-              <v:path gradientshapeok="t" o:connecttype="rect"/>
-            </v:shapetype>
-            <v:shape id="Text Box 17" o:spid="_x0000_s1031" type="#_x0000_t202" style="position:absolute;left:0;text-align:left;margin-left:57.6pt;margin-top:21.6pt;width:78.5pt;height:49.7pt;z-index:251663360;visibility:visible;mso-wrap-style:square;mso-width-percent:0;mso-height-percent:0;mso-wrap-distance-left:9.05pt;mso-wrap-distance-top:0;mso-wrap-distance-right:9.05pt;mso-wrap-distance-bottom:0;mso-position-horizontal:absolute;mso-position-horizontal-relative:page;mso-position-vertical:absolute;mso-position-vertical-relative:page;mso-width-percent:0;mso-height-percent:0;mso-width-relative:page;mso-height-relative:page;v-text-anchor:top" o:gfxdata="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" stroked="f">
+            <v:shape w14:anchorId="19B3A771" id="Text Box 17" o:spid="_x0000_s1031" type="#_x0000_t202" style="position:absolute;margin-left:57.6pt;margin-top:21.6pt;width:78.5pt;height:49.7pt;z-index:251663360;visibility:visible;mso-wrap-style:square;mso-width-percent:0;mso-height-percent:0;mso-wrap-distance-left:9.05pt;mso-wrap-distance-top:0;mso-wrap-distance-right:9.05pt;mso-wrap-distance-bottom:0;mso-position-horizontal:absolute;mso-position-horizontal-relative:page;mso-position-vertical:absolute;mso-position-vertical-relative:page;mso-width-percent:0;mso-height-percent:0;mso-width-relative:page;mso-height-relative:page;v-text-anchor:top" o:gfxdata="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" stroked="f">
               <v:fill opacity="0"/>
               <v:path arrowok="t"/>
               <v:textbox inset=".45pt,.45pt,.45pt,.45pt">
@@ -14324,11 +14209,11 @@
                         <w:noProof/>
                       </w:rPr>
                       <w:object w:dxaOrig="780" w:dyaOrig="520" w14:anchorId="37A597F4">
-                        <v:shape id="_x0000_i1025" type="#_x0000_t75" alt="" style="width:39pt;height:26pt;mso-width-percent:0;mso-height-percent:0;mso-width-percent:0;mso-height-percent:0" filled="t">
+                        <v:shape id="_x0000_i1025" type="#_x0000_t75" alt="" style="width:39.25pt;height:26.2pt;mso-width-percent:0;mso-height-percent:0;mso-width-percent:0;mso-height-percent:0" filled="t">
                           <v:fill color2="black"/>
-                          <v:imagedata r:id="rId3" o:title="" croptop="-22f" cropbottom="-22f" cropleft="-25f" cropright="-25f"/>
+                          <v:imagedata r:id="rId2" o:title="" croptop="-22f" cropbottom="-22f" cropleft="-25f" cropright="-25f"/>
                         </v:shape>
-                        <o:OLEObject Type="Embed" ProgID="Word.Picture.8" ShapeID="_x0000_i1025" DrawAspect="Content" ObjectID="_1693645162" r:id="rId5"/>
+                        <o:OLEObject Type="Embed" ProgID="Word.Picture.8" ShapeID="_x0000_i1025" DrawAspect="Content" ObjectID="_1693657905" r:id="rId4"/>
                       </w:object>
                     </w:r>
                   </w:p>
@@ -14461,7 +14346,7 @@
         </mc:Choice>
         <mc:Fallback>
           <w:pict>
-            <v:shape w14:anchorId="47A57F0C" id="Text Box 18" o:spid="_x0000_s1032" type="#_x0000_t202" style="position:absolute;left:0;text-align:left;margin-left:475.8pt;margin-top:28.2pt;width:62.9pt;height:24.15pt;z-index:251664384;visibility:visible;mso-wrap-style:square;mso-width-percent:0;mso-height-percent:0;mso-wrap-distance-left:9.05pt;mso-wrap-distance-top:0;mso-wrap-distance-right:9.05pt;mso-wrap-distance-bottom:0;mso-position-horizontal:absolute;mso-position-horizontal-relative:page;mso-position-vertical:absolute;mso-position-vertical-relative:page;mso-width-percent:0;mso-height-percent:0;mso-width-relative:page;mso-height-relative:page;v-text-anchor:top" o:gfxdata="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" stroked="f">
+            <v:shape w14:anchorId="47A57F0C" id="Text Box 18" o:spid="_x0000_s1032" type="#_x0000_t202" style="position:absolute;margin-left:475.8pt;margin-top:28.2pt;width:62.9pt;height:24.15pt;z-index:251664384;visibility:visible;mso-wrap-style:square;mso-width-percent:0;mso-height-percent:0;mso-wrap-distance-left:9.05pt;mso-wrap-distance-top:0;mso-wrap-distance-right:9.05pt;mso-wrap-distance-bottom:0;mso-position-horizontal:absolute;mso-position-horizontal-relative:page;mso-position-vertical:absolute;mso-position-vertical-relative:page;mso-width-percent:0;mso-height-percent:0;mso-width-relative:page;mso-height-relative:page;v-text-anchor:top" o:gfxdata="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" stroked="f">
               <v:fill opacity="0"/>
               <v:path arrowok="t"/>
               <v:textbox inset=".45pt,.45pt,.45pt,.45pt">
@@ -14566,7 +14451,7 @@
         </mc:Choice>
         <mc:Fallback>
           <w:pict>
-            <v:shape w14:anchorId="4BFDE3DD" id="Text Box 19" o:spid="_x0000_s1033" type="#_x0000_t202" style="position:absolute;left:0;text-align:left;margin-left:143.75pt;margin-top:21.35pt;width:417.4pt;height:71.5pt;z-index:251665408;visibility:visible;mso-wrap-style:square;mso-width-percent:0;mso-height-percent:0;mso-wrap-distance-left:9.05pt;mso-wrap-distance-top:0;mso-wrap-distance-right:9.05pt;mso-wrap-distance-bottom:0;mso-position-horizontal:absolute;mso-position-horizontal-relative:page;mso-position-vertical:absolute;mso-position-vertical-relative:page;mso-width-percent:0;mso-height-percent:0;mso-width-relative:page;mso-height-relative:page;v-text-anchor:top" o:gfxdata="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" strokeweight=".5pt">
+            <v:shape w14:anchorId="4BFDE3DD" id="Text Box 19" o:spid="_x0000_s1033" type="#_x0000_t202" style="position:absolute;margin-left:143.75pt;margin-top:21.35pt;width:417.4pt;height:71.5pt;z-index:251665408;visibility:visible;mso-wrap-style:square;mso-width-percent:0;mso-height-percent:0;mso-wrap-distance-left:9.05pt;mso-wrap-distance-top:0;mso-wrap-distance-right:9.05pt;mso-wrap-distance-bottom:0;mso-position-horizontal:absolute;mso-position-horizontal-relative:page;mso-position-vertical:absolute;mso-position-vertical-relative:page;mso-width-percent:0;mso-height-percent:0;mso-width-relative:page;mso-height-relative:page;v-text-anchor:top" o:gfxdata="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" strokeweight=".5pt">
               <v:fill opacity="0"/>
               <v:path arrowok="t"/>
               <v:textbox inset="0,0,0,0">
@@ -15561,10 +15446,7 @@
                         </w:p>
                         <w:p>
                           <w:pPr>
-                            <w:suppressAutoHyphens w:val="0"/>
-                            <w:overflowPunct/>
                             <w:jc w:val="center"/>
-                            <w:textAlignment w:val="auto"/>
                           </w:pPr>
                           <w:r>
                             <w:rPr>
@@ -15576,10 +15458,7 @@
                         </w:p>
                         <w:p>
                           <w:pPr>
-                            <w:suppressAutoHyphens w:val="0"/>
-                            <w:overflowPunct/>
                             <w:jc w:val="center"/>
-                            <w:textAlignment w:val="auto"/>
                           </w:pPr>
                           <w:r>
                             <w:rPr>
@@ -15647,10 +15526,7 @@
                   </w:p>
                   <w:p>
                     <w:pPr>
-                      <w:suppressAutoHyphens w:val="0"/>
-                      <w:overflowPunct/>
                       <w:jc w:val="center"/>
-                      <w:textAlignment w:val="auto"/>
                     </w:pPr>
                     <w:r>
                       <w:rPr>
@@ -15662,10 +15538,7 @@
                   </w:p>
                   <w:p>
                     <w:pPr>
-                      <w:suppressAutoHyphens w:val="0"/>
-                      <w:overflowPunct/>
                       <w:jc w:val="center"/>
-                      <w:textAlignment w:val="auto"/>
                     </w:pPr>
                     <w:r>
                       <w:rPr>
@@ -16809,16 +16682,10 @@
   <w:style w:type="paragraph" w:default="1" w:styleId="Normal">
     <w:name w:val="Normal"/>
     <w:qFormat/>
-    <w:pPr>
-      <w:suppressAutoHyphens/>
-      <w:overflowPunct w:val="0"/>
-      <w:autoSpaceDE w:val="0"/>
-      <w:jc w:val="both"/>
-      <w:textAlignment w:val="baseline"/>
-    </w:pPr>
+    <w:rsid w:val="005A29D7"/>
     <w:rPr>
       <w:sz w:val="24"/>
-      <w:lang w:val="fr-FR" w:eastAsia="zh-CN"/>
+      <w:szCs w:val="24"/>
     </w:rPr>
   </w:style>
   <w:style w:type="paragraph" w:styleId="Heading1">
@@ -16838,7 +16705,11 @@
         <w:bottom w:val="single" w:sz="1" w:space="1" w:color="000000" w:shadow="1"/>
         <w:right w:val="single" w:sz="1" w:space="1" w:color="000000" w:shadow="1"/>
       </w:pBdr>
+      <w:suppressAutoHyphens/>
+      <w:overflowPunct w:val="0"/>
+      <w:autoSpaceDE w:val="0"/>
       <w:jc w:val="center"/>
+      <w:textAlignment w:val="baseline"/>
       <w:outlineLvl w:val="0"/>
     </w:pPr>
     <w:rPr>
@@ -16846,6 +16717,8 @@
       <w:b/>
       <w:color w:val="FF0000"/>
       <w:sz w:val="28"/>
+      <w:szCs w:val="20"/>
+      <w:lang w:val="fr-FR" w:eastAsia="zh-CN"/>
     </w:rPr>
   </w:style>
   <w:style w:type="paragraph" w:styleId="Heading2">
@@ -16860,12 +16733,19 @@
         <w:ilvl w:val="1"/>
         <w:numId w:val="1"/>
       </w:numPr>
+      <w:suppressAutoHyphens/>
+      <w:overflowPunct w:val="0"/>
+      <w:autoSpaceDE w:val="0"/>
+      <w:jc w:val="both"/>
+      <w:textAlignment w:val="baseline"/>
       <w:outlineLvl w:val="1"/>
     </w:pPr>
     <w:rPr>
       <w:rFonts w:ascii="Arial" w:hAnsi="Arial" w:cs="Arial"/>
       <w:b/>
       <w:color w:val="FF00FF"/>
+      <w:szCs w:val="20"/>
+      <w:lang w:val="fr-FR" w:eastAsia="zh-CN"/>
     </w:rPr>
   </w:style>
   <w:style w:type="paragraph" w:styleId="Heading3">
@@ -16894,11 +16774,17 @@
         <w:ilvl w:val="3"/>
         <w:numId w:val="1"/>
       </w:numPr>
+      <w:suppressAutoHyphens/>
+      <w:overflowPunct w:val="0"/>
+      <w:autoSpaceDE w:val="0"/>
       <w:jc w:val="center"/>
+      <w:textAlignment w:val="baseline"/>
       <w:outlineLvl w:val="3"/>
     </w:pPr>
     <w:rPr>
       <w:i/>
+      <w:szCs w:val="20"/>
+      <w:lang w:val="fr-FR" w:eastAsia="zh-CN"/>
     </w:rPr>
   </w:style>
   <w:style w:type="paragraph" w:styleId="Heading5">
@@ -16912,11 +16798,17 @@
         <w:ilvl w:val="4"/>
         <w:numId w:val="1"/>
       </w:numPr>
+      <w:suppressAutoHyphens/>
+      <w:overflowPunct w:val="0"/>
+      <w:autoSpaceDE w:val="0"/>
       <w:jc w:val="center"/>
+      <w:textAlignment w:val="baseline"/>
       <w:outlineLvl w:val="4"/>
     </w:pPr>
     <w:rPr>
       <w:b/>
+      <w:szCs w:val="20"/>
+      <w:lang w:val="fr-FR" w:eastAsia="zh-CN"/>
     </w:rPr>
   </w:style>
   <w:style w:type="paragraph" w:styleId="Heading6">
@@ -16930,12 +16822,18 @@
         <w:ilvl w:val="5"/>
         <w:numId w:val="1"/>
       </w:numPr>
+      <w:suppressAutoHyphens/>
+      <w:overflowPunct w:val="0"/>
+      <w:autoSpaceDE w:val="0"/>
       <w:jc w:val="center"/>
+      <w:textAlignment w:val="baseline"/>
       <w:outlineLvl w:val="5"/>
     </w:pPr>
     <w:rPr>
       <w:b/>
       <w:sz w:val="20"/>
+      <w:szCs w:val="20"/>
+      <w:lang w:val="fr-FR" w:eastAsia="zh-CN"/>
     </w:rPr>
   </w:style>
   <w:style w:type="paragraph" w:styleId="Heading7">
@@ -16949,13 +16847,19 @@
         <w:ilvl w:val="6"/>
         <w:numId w:val="1"/>
       </w:numPr>
+      <w:suppressAutoHyphens/>
+      <w:overflowPunct w:val="0"/>
+      <w:autoSpaceDE w:val="0"/>
       <w:ind w:left="1418" w:right="280" w:firstLine="0"/>
       <w:jc w:val="center"/>
+      <w:textAlignment w:val="baseline"/>
       <w:outlineLvl w:val="6"/>
     </w:pPr>
     <w:rPr>
       <w:b/>
       <w:iCs/>
+      <w:szCs w:val="20"/>
+      <w:lang w:val="fr-FR" w:eastAsia="zh-CN"/>
     </w:rPr>
   </w:style>
   <w:style w:type="character" w:default="1" w:styleId="DefaultParagraphFont">
@@ -17263,22 +17167,34 @@
     <w:next w:val="BodyText"/>
     <w:pPr>
       <w:keepNext/>
+      <w:suppressAutoHyphens/>
+      <w:overflowPunct w:val="0"/>
+      <w:autoSpaceDE w:val="0"/>
       <w:spacing w:before="240" w:after="120"/>
+      <w:jc w:val="both"/>
+      <w:textAlignment w:val="baseline"/>
     </w:pPr>
     <w:rPr>
       <w:rFonts w:ascii="Arial" w:eastAsia="Lucida Sans Unicode" w:hAnsi="Arial" w:cs="Tahoma"/>
       <w:sz w:val="28"/>
       <w:szCs w:val="28"/>
+      <w:lang w:val="fr-FR" w:eastAsia="zh-CN"/>
     </w:rPr>
   </w:style>
   <w:style w:type="paragraph" w:styleId="BodyText">
     <w:name w:val="Body Text"/>
     <w:basedOn w:val="Normal"/>
     <w:pPr>
+      <w:suppressAutoHyphens/>
+      <w:overflowPunct w:val="0"/>
+      <w:autoSpaceDE w:val="0"/>
       <w:jc w:val="center"/>
+      <w:textAlignment w:val="baseline"/>
     </w:pPr>
     <w:rPr>
       <w:b/>
+      <w:szCs w:val="20"/>
+      <w:lang w:val="fr-FR" w:eastAsia="zh-CN"/>
     </w:rPr>
   </w:style>
   <w:style w:type="paragraph" w:styleId="List">
@@ -17294,13 +17210,20 @@
     <w:qFormat/>
     <w:pPr>
       <w:suppressLineNumbers/>
+      <w:suppressAutoHyphens/>
+      <w:overflowPunct w:val="0"/>
+      <w:autoSpaceDE w:val="0"/>
       <w:spacing w:before="120" w:after="120"/>
+      <w:jc w:val="both"/>
+      <w:textAlignment w:val="baseline"/>
     </w:pPr>
     <w:rPr>
       <w:rFonts w:cs="Tahoma"/>
       <w:i/>
       <w:iCs/>
       <w:sz w:val="20"/>
+      <w:szCs w:val="20"/>
+      <w:lang w:val="fr-FR" w:eastAsia="zh-CN"/>
     </w:rPr>
   </w:style>
   <w:style w:type="paragraph" w:customStyle="1" w:styleId="Index">
@@ -17308,14 +17231,11 @@
     <w:basedOn w:val="Normal"/>
     <w:pPr>
       <w:suppressLineNumbers/>
-      <w:overflowPunct/>
-      <w:autoSpaceDE/>
-      <w:jc w:val="left"/>
-      <w:textAlignment w:val="auto"/>
+      <w:suppressAutoHyphens/>
     </w:pPr>
     <w:rPr>
       <w:rFonts w:ascii="Liberation Sans" w:hAnsi="Liberation Sans" w:cs="Tahoma"/>
-      <w:szCs w:val="24"/>
+      <w:lang w:val="fr-FR" w:eastAsia="zh-CN"/>
     </w:rPr>
   </w:style>
   <w:style w:type="paragraph" w:customStyle="1" w:styleId="Rpertoire">
@@ -17323,9 +17243,16 @@
     <w:basedOn w:val="Normal"/>
     <w:pPr>
       <w:suppressLineNumbers/>
+      <w:suppressAutoHyphens/>
+      <w:overflowPunct w:val="0"/>
+      <w:autoSpaceDE w:val="0"/>
+      <w:jc w:val="both"/>
+      <w:textAlignment w:val="baseline"/>
     </w:pPr>
     <w:rPr>
       <w:rFonts w:cs="Tahoma"/>
+      <w:szCs w:val="20"/>
+      <w:lang w:val="fr-FR" w:eastAsia="zh-CN"/>
     </w:rPr>
   </w:style>
   <w:style w:type="paragraph" w:customStyle="1" w:styleId="WW-Titre">
@@ -17334,12 +17261,18 @@
     <w:next w:val="BodyText"/>
     <w:pPr>
       <w:keepNext/>
+      <w:suppressAutoHyphens/>
+      <w:overflowPunct w:val="0"/>
+      <w:autoSpaceDE w:val="0"/>
       <w:spacing w:before="240" w:after="120"/>
+      <w:jc w:val="both"/>
+      <w:textAlignment w:val="baseline"/>
     </w:pPr>
     <w:rPr>
       <w:rFonts w:ascii="Arial" w:eastAsia="MS Mincho" w:hAnsi="Arial" w:cs="Tahoma"/>
       <w:sz w:val="28"/>
       <w:szCs w:val="28"/>
+      <w:lang w:val="fr-FR" w:eastAsia="zh-CN"/>
     </w:rPr>
   </w:style>
   <w:style w:type="paragraph" w:styleId="Subtitle">
@@ -17358,9 +17291,18 @@
   <w:style w:type="paragraph" w:customStyle="1" w:styleId="toto">
     <w:name w:val="toto"/>
     <w:basedOn w:val="Normal"/>
+    <w:pPr>
+      <w:suppressAutoHyphens/>
+      <w:overflowPunct w:val="0"/>
+      <w:autoSpaceDE w:val="0"/>
+      <w:jc w:val="both"/>
+      <w:textAlignment w:val="baseline"/>
+    </w:pPr>
     <w:rPr>
       <w:color w:val="0000FF"/>
       <w:sz w:val="52"/>
+      <w:szCs w:val="20"/>
+      <w:lang w:val="fr-FR" w:eastAsia="zh-CN"/>
     </w:rPr>
   </w:style>
   <w:style w:type="paragraph" w:styleId="Header">
@@ -17371,7 +17313,16 @@
         <w:tab w:val="center" w:pos="4536"/>
         <w:tab w:val="right" w:pos="9072"/>
       </w:tabs>
+      <w:suppressAutoHyphens/>
+      <w:overflowPunct w:val="0"/>
+      <w:autoSpaceDE w:val="0"/>
+      <w:jc w:val="both"/>
+      <w:textAlignment w:val="baseline"/>
     </w:pPr>
+    <w:rPr>
+      <w:szCs w:val="20"/>
+      <w:lang w:val="fr-FR" w:eastAsia="zh-CN"/>
+    </w:rPr>
   </w:style>
   <w:style w:type="paragraph" w:styleId="Footer">
     <w:name w:val="footer"/>
@@ -17381,7 +17332,16 @@
         <w:tab w:val="center" w:pos="4536"/>
         <w:tab w:val="right" w:pos="9072"/>
       </w:tabs>
+      <w:suppressAutoHyphens/>
+      <w:overflowPunct w:val="0"/>
+      <w:autoSpaceDE w:val="0"/>
+      <w:jc w:val="both"/>
+      <w:textAlignment w:val="baseline"/>
     </w:pPr>
+    <w:rPr>
+      <w:szCs w:val="20"/>
+      <w:lang w:val="fr-FR" w:eastAsia="zh-CN"/>
+    </w:rPr>
   </w:style>
   <w:style w:type="paragraph" w:customStyle="1" w:styleId="Form12">
     <w:name w:val="Form12"/>
@@ -17483,40 +17443,66 @@
     <w:name w:val="footnote text"/>
     <w:basedOn w:val="Normal"/>
     <w:pPr>
-      <w:jc w:val="left"/>
+      <w:suppressAutoHyphens/>
+      <w:overflowPunct w:val="0"/>
+      <w:autoSpaceDE w:val="0"/>
+      <w:textAlignment w:val="baseline"/>
     </w:pPr>
     <w:rPr>
       <w:sz w:val="20"/>
+      <w:szCs w:val="20"/>
+      <w:lang w:val="fr-FR" w:eastAsia="zh-CN"/>
     </w:rPr>
   </w:style>
   <w:style w:type="paragraph" w:customStyle="1" w:styleId="WW-Corpsdetexte2">
     <w:name w:val="WW-Corps de texte 2"/>
     <w:basedOn w:val="Normal"/>
     <w:pPr>
+      <w:suppressAutoHyphens/>
+      <w:overflowPunct w:val="0"/>
+      <w:autoSpaceDE w:val="0"/>
       <w:jc w:val="center"/>
+      <w:textAlignment w:val="baseline"/>
     </w:pPr>
     <w:rPr>
       <w:i/>
+      <w:szCs w:val="20"/>
+      <w:lang w:val="fr-FR" w:eastAsia="zh-CN"/>
     </w:rPr>
   </w:style>
   <w:style w:type="paragraph" w:customStyle="1" w:styleId="Retraitcorpsdetexte21">
     <w:name w:val="Retrait corps de texte 21"/>
     <w:basedOn w:val="Normal"/>
     <w:pPr>
+      <w:suppressAutoHyphens/>
+      <w:overflowPunct w:val="0"/>
+      <w:autoSpaceDE w:val="0"/>
       <w:spacing w:after="120" w:line="480" w:lineRule="auto"/>
       <w:ind w:left="283"/>
+      <w:jc w:val="both"/>
+      <w:textAlignment w:val="baseline"/>
     </w:pPr>
+    <w:rPr>
+      <w:szCs w:val="20"/>
+      <w:lang w:val="fr-FR" w:eastAsia="zh-CN"/>
+    </w:rPr>
   </w:style>
   <w:style w:type="paragraph" w:customStyle="1" w:styleId="Retraitcorpsdetexte31">
     <w:name w:val="Retrait corps de texte 31"/>
     <w:basedOn w:val="Normal"/>
     <w:pPr>
+      <w:suppressAutoHyphens/>
+      <w:overflowPunct w:val="0"/>
+      <w:autoSpaceDE w:val="0"/>
       <w:spacing w:after="120"/>
       <w:ind w:left="283"/>
+      <w:jc w:val="both"/>
+      <w:textAlignment w:val="baseline"/>
     </w:pPr>
     <w:rPr>
       <w:sz w:val="16"/>
       <w:szCs w:val="16"/>
+      <w:lang w:val="fr-FR" w:eastAsia="zh-CN"/>
     </w:rPr>
   </w:style>
   <w:style w:type="paragraph" w:customStyle="1" w:styleId="Niv1">
@@ -17528,11 +17514,8 @@
       <w:numPr>
         <w:numId w:val="2"/>
       </w:numPr>
-      <w:suppressAutoHyphens w:val="0"/>
-      <w:overflowPunct/>
-      <w:autoSpaceDE/>
       <w:ind w:left="1560"/>
-      <w:textAlignment w:val="auto"/>
+      <w:jc w:val="both"/>
     </w:pPr>
     <w:rPr>
       <w:b/>
@@ -17540,6 +17523,7 @@
       <w:sz w:val="22"/>
       <w:szCs w:val="26"/>
       <w:u w:val="single"/>
+      <w:lang w:val="fr-FR" w:eastAsia="zh-CN"/>
     </w:rPr>
   </w:style>
   <w:style w:type="paragraph" w:customStyle="1" w:styleId="Niv2">
@@ -17547,19 +17531,14 @@
     <w:basedOn w:val="Normal"/>
     <w:next w:val="Normal"/>
     <w:pPr>
-      <w:suppressAutoHyphens w:val="0"/>
-      <w:overflowPunct/>
-      <w:autoSpaceDE/>
       <w:spacing w:before="480" w:after="240"/>
       <w:ind w:left="1560"/>
-      <w:jc w:val="left"/>
-      <w:textAlignment w:val="auto"/>
     </w:pPr>
     <w:rPr>
       <w:rFonts w:cs="Arial"/>
       <w:b/>
-      <w:szCs w:val="24"/>
       <w:u w:val="single"/>
+      <w:lang w:val="fr-FR" w:eastAsia="zh-CN"/>
     </w:rPr>
   </w:style>
   <w:style w:type="paragraph" w:customStyle="1" w:styleId="Niv3">
@@ -17570,18 +17549,13 @@
       <w:tabs>
         <w:tab w:val="num" w:pos="17"/>
       </w:tabs>
-      <w:suppressAutoHyphens w:val="0"/>
-      <w:overflowPunct/>
-      <w:autoSpaceDE/>
       <w:spacing w:before="360" w:after="240"/>
       <w:ind w:left="1088" w:hanging="504"/>
-      <w:jc w:val="left"/>
-      <w:textAlignment w:val="auto"/>
     </w:pPr>
     <w:rPr>
       <w:rFonts w:ascii="Arial" w:hAnsi="Arial" w:cs="Arial"/>
       <w:sz w:val="20"/>
-      <w:szCs w:val="24"/>
+      <w:lang w:val="fr-FR" w:eastAsia="zh-CN"/>
     </w:rPr>
   </w:style>
   <w:style w:type="paragraph" w:customStyle="1" w:styleId="Niv4">
@@ -17592,18 +17566,13 @@
       <w:tabs>
         <w:tab w:val="num" w:pos="17"/>
       </w:tabs>
-      <w:suppressAutoHyphens w:val="0"/>
-      <w:overflowPunct/>
-      <w:autoSpaceDE/>
       <w:spacing w:before="120"/>
       <w:ind w:left="944"/>
-      <w:jc w:val="left"/>
-      <w:textAlignment w:val="auto"/>
     </w:pPr>
     <w:rPr>
       <w:rFonts w:ascii="Arial" w:hAnsi="Arial" w:cs="Arial"/>
       <w:sz w:val="20"/>
-      <w:szCs w:val="24"/>
+      <w:lang w:val="fr-FR" w:eastAsia="zh-CN"/>
     </w:rPr>
   </w:style>
   <w:style w:type="paragraph" w:customStyle="1" w:styleId="Niv5">
@@ -17614,23 +17583,29 @@
       <w:tabs>
         <w:tab w:val="num" w:pos="17"/>
       </w:tabs>
-      <w:suppressAutoHyphens w:val="0"/>
-      <w:overflowPunct/>
-      <w:autoSpaceDE/>
       <w:spacing w:before="120"/>
       <w:ind w:left="1418"/>
-      <w:jc w:val="left"/>
-      <w:textAlignment w:val="auto"/>
     </w:pPr>
     <w:rPr>
       <w:rFonts w:ascii="Arial" w:hAnsi="Arial" w:cs="Arial"/>
       <w:sz w:val="20"/>
-      <w:szCs w:val="24"/>
+      <w:lang w:val="fr-FR" w:eastAsia="zh-CN"/>
     </w:rPr>
   </w:style>
   <w:style w:type="paragraph" w:customStyle="1" w:styleId="BodyText21">
     <w:name w:val="Body Text 21"/>
     <w:basedOn w:val="Normal"/>
+    <w:pPr>
+      <w:suppressAutoHyphens/>
+      <w:overflowPunct w:val="0"/>
+      <w:autoSpaceDE w:val="0"/>
+      <w:jc w:val="both"/>
+      <w:textAlignment w:val="baseline"/>
+    </w:pPr>
+    <w:rPr>
+      <w:szCs w:val="20"/>
+      <w:lang w:val="fr-FR" w:eastAsia="zh-CN"/>
+    </w:rPr>
   </w:style>
   <w:style w:type="paragraph" w:customStyle="1" w:styleId="Contenudetableau">
     <w:name w:val="Contenu de tableau"/>
@@ -17643,7 +17618,12 @@
     <w:name w:val="Normal centré1"/>
     <w:basedOn w:val="Normal"/>
     <w:pPr>
+      <w:suppressAutoHyphens/>
+      <w:overflowPunct w:val="0"/>
+      <w:autoSpaceDE w:val="0"/>
       <w:ind w:left="1560" w:right="-409"/>
+      <w:jc w:val="both"/>
+      <w:textAlignment w:val="baseline"/>
     </w:pPr>
     <w:rPr>
       <w:b/>
@@ -17651,23 +17631,17 @@
       <w:color w:val="FF0000"/>
       <w:sz w:val="22"/>
       <w:szCs w:val="22"/>
+      <w:lang w:val="fr-FR" w:eastAsia="zh-CN"/>
     </w:rPr>
   </w:style>
   <w:style w:type="paragraph" w:customStyle="1" w:styleId="Niv6">
     <w:name w:val="Niv6"/>
     <w:basedOn w:val="Normal"/>
     <w:next w:val="Normal"/>
-    <w:pPr>
-      <w:suppressAutoHyphens w:val="0"/>
-      <w:overflowPunct/>
-      <w:autoSpaceDE/>
-      <w:jc w:val="left"/>
-      <w:textAlignment w:val="auto"/>
-    </w:pPr>
     <w:rPr>
       <w:rFonts w:ascii="Arial" w:hAnsi="Arial" w:cs="Arial"/>
       <w:sz w:val="20"/>
-      <w:szCs w:val="24"/>
+      <w:lang w:val="fr-FR" w:eastAsia="zh-CN"/>
     </w:rPr>
   </w:style>
   <w:style w:type="paragraph" w:customStyle="1" w:styleId="Style1">
@@ -17675,11 +17649,17 @@
     <w:basedOn w:val="Normal"/>
     <w:pPr>
       <w:shd w:val="clear" w:color="auto" w:fill="E5E5E5"/>
+      <w:suppressAutoHyphens/>
+      <w:overflowPunct w:val="0"/>
+      <w:autoSpaceDE w:val="0"/>
       <w:jc w:val="center"/>
+      <w:textAlignment w:val="baseline"/>
     </w:pPr>
     <w:rPr>
       <w:b/>
       <w:spacing w:val="20"/>
+      <w:szCs w:val="20"/>
+      <w:lang w:val="fr-FR" w:eastAsia="zh-CN"/>
     </w:rPr>
   </w:style>
   <w:style w:type="paragraph" w:customStyle="1" w:styleId="Style2">
@@ -17692,8 +17672,16 @@
         <w:bottom w:val="single" w:sz="1" w:space="1" w:color="000000"/>
         <w:right w:val="single" w:sz="1" w:space="1" w:color="000000"/>
       </w:pBdr>
+      <w:suppressAutoHyphens/>
+      <w:overflowPunct w:val="0"/>
+      <w:autoSpaceDE w:val="0"/>
       <w:jc w:val="center"/>
+      <w:textAlignment w:val="baseline"/>
     </w:pPr>
+    <w:rPr>
+      <w:szCs w:val="20"/>
+      <w:lang w:val="fr-FR" w:eastAsia="zh-CN"/>
+    </w:rPr>
   </w:style>
   <w:style w:type="paragraph" w:customStyle="1" w:styleId="Titredetableau">
     <w:name w:val="Titre de tableau"/>
@@ -17707,16 +17695,34 @@
   <w:style w:type="paragraph" w:customStyle="1" w:styleId="TITRE4">
     <w:name w:val="TITRE4"/>
     <w:basedOn w:val="Normal"/>
+    <w:pPr>
+      <w:suppressAutoHyphens/>
+      <w:overflowPunct w:val="0"/>
+      <w:autoSpaceDE w:val="0"/>
+      <w:jc w:val="both"/>
+      <w:textAlignment w:val="baseline"/>
+    </w:pPr>
     <w:rPr>
       <w:i/>
+      <w:szCs w:val="20"/>
       <w:u w:val="single"/>
+      <w:lang w:val="fr-FR" w:eastAsia="zh-CN"/>
     </w:rPr>
   </w:style>
   <w:style w:type="paragraph" w:customStyle="1" w:styleId="TITRE5">
     <w:name w:val="TITRE5"/>
     <w:basedOn w:val="Normal"/>
+    <w:pPr>
+      <w:suppressAutoHyphens/>
+      <w:overflowPunct w:val="0"/>
+      <w:autoSpaceDE w:val="0"/>
+      <w:jc w:val="both"/>
+      <w:textAlignment w:val="baseline"/>
+    </w:pPr>
     <w:rPr>
+      <w:szCs w:val="20"/>
       <w:u w:val="single"/>
+      <w:lang w:val="fr-FR" w:eastAsia="zh-CN"/>
     </w:rPr>
   </w:style>
   <w:style w:type="paragraph" w:customStyle="1" w:styleId="TxBrp6">
@@ -17727,16 +17733,12 @@
       <w:tabs>
         <w:tab w:val="left" w:pos="2239"/>
       </w:tabs>
-      <w:suppressAutoHyphens w:val="0"/>
-      <w:overflowPunct/>
+      <w:autoSpaceDE w:val="0"/>
       <w:spacing w:line="240" w:lineRule="atLeast"/>
       <w:ind w:left="1430" w:hanging="2239"/>
-      <w:jc w:val="left"/>
-      <w:textAlignment w:val="auto"/>
     </w:pPr>
     <w:rPr>
-      <w:szCs w:val="24"/>
-      <w:lang w:val="en-US"/>
+      <w:lang w:val="en-US" w:eastAsia="zh-CN"/>
     </w:rPr>
   </w:style>
   <w:style w:type="paragraph" w:customStyle="1" w:styleId="WW-Corpsdetexte3">
@@ -17744,11 +17746,17 @@
     <w:basedOn w:val="Normal"/>
     <w:pPr>
       <w:keepNext/>
+      <w:suppressAutoHyphens/>
+      <w:overflowPunct w:val="0"/>
+      <w:autoSpaceDE w:val="0"/>
       <w:jc w:val="center"/>
+      <w:textAlignment w:val="baseline"/>
     </w:pPr>
     <w:rPr>
       <w:b/>
       <w:sz w:val="20"/>
+      <w:szCs w:val="20"/>
+      <w:lang w:val="fr-FR" w:eastAsia="zh-CN"/>
     </w:rPr>
   </w:style>
   <w:style w:type="paragraph" w:customStyle="1" w:styleId="Contenuducadre">
@@ -17761,16 +17769,14 @@
     <w:next w:val="BodyText"/>
     <w:pPr>
       <w:keepNext/>
-      <w:overflowPunct/>
-      <w:autoSpaceDE/>
+      <w:suppressAutoHyphens/>
       <w:spacing w:before="240" w:after="120"/>
-      <w:jc w:val="left"/>
-      <w:textAlignment w:val="auto"/>
     </w:pPr>
     <w:rPr>
       <w:rFonts w:ascii="Liberation Sans" w:eastAsia="Lucida Sans Unicode" w:hAnsi="Liberation Sans" w:cs="Tahoma"/>
       <w:sz w:val="28"/>
       <w:szCs w:val="28"/>
+      <w:lang w:val="fr-FR" w:eastAsia="zh-CN"/>
     </w:rPr>
   </w:style>
   <w:style w:type="paragraph" w:customStyle="1" w:styleId="Lgende1">
@@ -17778,64 +17784,69 @@
     <w:basedOn w:val="Normal"/>
     <w:pPr>
       <w:suppressLineNumbers/>
-      <w:overflowPunct/>
-      <w:autoSpaceDE/>
+      <w:suppressAutoHyphens/>
       <w:spacing w:before="120" w:after="120"/>
-      <w:jc w:val="left"/>
-      <w:textAlignment w:val="auto"/>
     </w:pPr>
     <w:rPr>
       <w:rFonts w:ascii="Liberation Sans" w:hAnsi="Liberation Sans" w:cs="Tahoma"/>
       <w:i/>
       <w:iCs/>
-      <w:szCs w:val="24"/>
+      <w:lang w:val="fr-FR" w:eastAsia="zh-CN"/>
     </w:rPr>
   </w:style>
   <w:style w:type="paragraph" w:styleId="NormalWeb">
     <w:name w:val="Normal (Web)"/>
     <w:basedOn w:val="Normal"/>
     <w:pPr>
-      <w:overflowPunct/>
-      <w:autoSpaceDE/>
+      <w:suppressAutoHyphens/>
       <w:spacing w:before="280" w:after="280"/>
-      <w:jc w:val="left"/>
-      <w:textAlignment w:val="auto"/>
     </w:pPr>
     <w:rPr>
       <w:rFonts w:ascii="Arial Unicode MS" w:eastAsia="Arial Unicode MS" w:hAnsi="Arial Unicode MS" w:cs="Arial Unicode MS"/>
-      <w:szCs w:val="24"/>
+      <w:lang w:val="fr-FR" w:eastAsia="zh-CN"/>
     </w:rPr>
   </w:style>
   <w:style w:type="paragraph" w:customStyle="1" w:styleId="Corpsdetexte21">
     <w:name w:val="Corps de texte 21"/>
     <w:basedOn w:val="Normal"/>
     <w:pPr>
-      <w:overflowPunct/>
-      <w:autoSpaceDE/>
-      <w:jc w:val="left"/>
-      <w:textAlignment w:val="auto"/>
+      <w:suppressAutoHyphens/>
     </w:pPr>
     <w:rPr>
       <w:sz w:val="20"/>
+      <w:szCs w:val="20"/>
+      <w:lang w:val="fr-FR" w:eastAsia="zh-CN"/>
     </w:rPr>
   </w:style>
   <w:style w:type="paragraph" w:customStyle="1" w:styleId="interligne">
     <w:name w:val="interligne"/>
     <w:basedOn w:val="Normal"/>
     <w:pPr>
-      <w:overflowPunct/>
-      <w:autoSpaceDE/>
+      <w:suppressAutoHyphens/>
       <w:spacing w:after="120"/>
       <w:ind w:firstLine="284"/>
-      <w:textAlignment w:val="auto"/>
+      <w:jc w:val="both"/>
     </w:pPr>
     <w:rPr>
       <w:sz w:val="22"/>
+      <w:szCs w:val="20"/>
+      <w:lang w:val="fr-FR" w:eastAsia="zh-CN"/>
     </w:rPr>
   </w:style>
   <w:style w:type="paragraph" w:customStyle="1" w:styleId="Contenudecadre">
     <w:name w:val="Contenu de cadre"/>
     <w:basedOn w:val="Normal"/>
+    <w:pPr>
+      <w:suppressAutoHyphens/>
+      <w:overflowPunct w:val="0"/>
+      <w:autoSpaceDE w:val="0"/>
+      <w:jc w:val="both"/>
+      <w:textAlignment w:val="baseline"/>
+    </w:pPr>
+    <w:rPr>
+      <w:szCs w:val="20"/>
+      <w:lang w:val="fr-FR" w:eastAsia="zh-CN"/>
+    </w:rPr>
   </w:style>
   <w:style w:type="table" w:styleId="TableGrid">
     <w:name w:val="Table Grid"/>

</xml_diff>

<commit_message>
display label of stationnmeent type in template
</commit_message>
<xml_diff>
--- a/documents/HLM-template.docx
+++ b/documents/HLM-template.docx
@@ -9263,14 +9263,37 @@
                 <w:sz w:val="20"/>
               </w:rPr>
             </w:pPr>
-            <w:proofErr w:type="gramStart"/>
-            <w:r>
-              <w:rPr>
-                <w:rFonts w:ascii="TimesNewRomanPSMT" w:hAnsi="TimesNewRomanPSMT" w:cs="TimesNewRomanPSMT"/>
-                <w:sz w:val="16"/>
-                <w:szCs w:val="16"/>
-              </w:rPr>
-              <w:t xml:space="preserve">{{ </w:t>
+            <w:r>
+              <w:rPr>
+                <w:rFonts w:ascii="TimesNewRomanPSMT" w:hAnsi="TimesNewRomanPSMT" w:cs="TimesNewRomanPSMT"/>
+                <w:sz w:val="16"/>
+                <w:szCs w:val="16"/>
+              </w:rPr>
+              <w:t>{{ s</w:t>
+            </w:r>
+            <w:r>
+              <w:rPr>
+                <w:rFonts w:ascii="TimesNewRomanPSMT" w:hAnsi="TimesNewRomanPSMT" w:cs="TimesNewRomanPSMT"/>
+                <w:sz w:val="16"/>
+                <w:szCs w:val="16"/>
+              </w:rPr>
+              <w:t>.nb</w:t>
+            </w:r>
+            <w:r>
+              <w:rPr>
+                <w:rFonts w:ascii="TimesNewRomanPSMT" w:hAnsi="TimesNewRomanPSMT" w:cs="TimesNewRomanPSMT"/>
+                <w:sz w:val="16"/>
+                <w:szCs w:val="16"/>
+              </w:rPr>
+              <w:t xml:space="preserve"> }}</w:t>
+            </w:r>
+            <w:r>
+              <w:rPr>
+                <w:rFonts w:ascii="TimesNewRomanPSMT" w:hAnsi="TimesNewRomanPSMT" w:cs="TimesNewRomanPSMT"/>
+                <w:sz w:val="16"/>
+                <w:szCs w:val="16"/>
+              </w:rPr>
+              <w:t xml:space="preserve"> de type {{ s.</w:t>
             </w:r>
             <w:proofErr w:type="spellStart"/>
             <w:r>
@@ -9278,17 +9301,9 @@
                 <w:rFonts w:ascii="TimesNewRomanPSMT" w:hAnsi="TimesNewRomanPSMT" w:cs="TimesNewRomanPSMT"/>
                 <w:sz w:val="16"/>
                 <w:szCs w:val="16"/>
-              </w:rPr>
-              <w:t>s</w:t>
-            </w:r>
-            <w:proofErr w:type="gramEnd"/>
-            <w:r>
-              <w:rPr>
-                <w:rFonts w:ascii="TimesNewRomanPSMT" w:hAnsi="TimesNewRomanPSMT" w:cs="TimesNewRomanPSMT"/>
-                <w:sz w:val="16"/>
-                <w:szCs w:val="16"/>
-              </w:rPr>
-              <w:t>.nb</w:t>
+                <w:lang w:val="fr-FR"/>
+              </w:rPr>
+              <w:t>get_typologie_display</w:t>
             </w:r>
             <w:proofErr w:type="spellEnd"/>
             <w:r>
@@ -9296,24 +9311,17 @@
                 <w:rFonts w:ascii="TimesNewRomanPSMT" w:hAnsi="TimesNewRomanPSMT" w:cs="TimesNewRomanPSMT"/>
                 <w:sz w:val="16"/>
                 <w:szCs w:val="16"/>
+                <w:lang w:val="fr-FR"/>
+              </w:rPr>
+              <w:t>()</w:t>
+            </w:r>
+            <w:r>
+              <w:rPr>
+                <w:rFonts w:ascii="TimesNewRomanPSMT" w:hAnsi="TimesNewRomanPSMT" w:cs="TimesNewRomanPSMT"/>
+                <w:sz w:val="16"/>
+                <w:szCs w:val="16"/>
               </w:rPr>
               <w:t xml:space="preserve"> }}</w:t>
-            </w:r>
-            <w:r>
-              <w:rPr>
-                <w:rFonts w:ascii="TimesNewRomanPSMT" w:hAnsi="TimesNewRomanPSMT" w:cs="TimesNewRomanPSMT"/>
-                <w:sz w:val="16"/>
-                <w:szCs w:val="16"/>
-              </w:rPr>
-              <w:t xml:space="preserve"> de type {{ s.</w:t>
-            </w:r>
-            <w:r>
-              <w:rPr>
-                <w:rFonts w:ascii="TimesNewRomanPSMT" w:hAnsi="TimesNewRomanPSMT" w:cs="TimesNewRomanPSMT"/>
-                <w:sz w:val="16"/>
-                <w:szCs w:val="16"/>
-              </w:rPr>
-              <w:t>t }}</w:t>
             </w:r>
           </w:p>
         </w:tc>
@@ -9337,7 +9345,6 @@
               </w:rPr>
               <w:t>{{</w:t>
             </w:r>
-            <w:proofErr w:type="spellStart"/>
             <w:proofErr w:type="gramStart"/>
             <w:r>
               <w:rPr>
@@ -9347,7 +9354,6 @@
               </w:rPr>
               <w:t>s.l</w:t>
             </w:r>
-            <w:proofErr w:type="spellEnd"/>
             <w:proofErr w:type="gramEnd"/>
             <w:r>
               <w:rPr>
@@ -13563,7 +13569,7 @@
             </wp:anchor>
           </w:drawing>
         </mc:Choice>
-        <mc:Fallback>
+        <mc:Fallback xmlns="">
           <w:pict>
             <v:rect w14:anchorId="032676F4" id="Rectangle 5" o:spid="_x0000_s1026" style="position:absolute;margin-left:2in;margin-top:21.6pt;width:417.65pt;height:777.65pt;z-index:-251663360;visibility:visible;mso-wrap-style:none;mso-width-percent:0;mso-height-percent:0;mso-wrap-distance-left:9pt;mso-wrap-distance-top:0;mso-wrap-distance-right:9pt;mso-wrap-distance-bottom:0;mso-position-horizontal:absolute;mso-position-horizontal-relative:page;mso-position-vertical:absolute;mso-position-vertical-relative:page;mso-width-percent:0;mso-height-percent:0;mso-width-relative:page;mso-height-relative:page;v-text-anchor:middle" o:gfxdata="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" filled="f" strokeweight=".18mm">
               <v:stroke endcap="square"/>
@@ -14137,7 +14143,7 @@
                                 <v:fill color2="black"/>
                                 <v:imagedata r:id="rId2" o:title="" croptop="-22f" cropbottom="-22f" cropleft="-25f" cropright="-25f"/>
                               </v:shape>
-                              <o:OLEObject Type="Embed" ProgID="Word.Picture.8" ShapeID="_x0000_i1025" DrawAspect="Content" ObjectID="_1693657905" r:id="rId3"/>
+                              <o:OLEObject Type="Embed" ProgID="Word.Picture.8" ShapeID="_x0000_i1025" DrawAspect="Content" ObjectID="_1693658324" r:id="rId3"/>
                             </w:object>
                           </w:r>
                         </w:p>
@@ -14213,7 +14219,7 @@
                           <v:fill color2="black"/>
                           <v:imagedata r:id="rId2" o:title="" croptop="-22f" cropbottom="-22f" cropleft="-25f" cropright="-25f"/>
                         </v:shape>
-                        <o:OLEObject Type="Embed" ProgID="Word.Picture.8" ShapeID="_x0000_i1025" DrawAspect="Content" ObjectID="_1693657905" r:id="rId4"/>
+                        <o:OLEObject Type="Embed" ProgID="Word.Picture.8" ShapeID="_x0000_i1025" DrawAspect="Content" ObjectID="_1693658324" r:id="rId4"/>
                       </w:object>
                     </w:r>
                   </w:p>
@@ -15078,7 +15084,7 @@
             </wp:anchor>
           </w:drawing>
         </mc:Choice>
-        <mc:Fallback>
+        <mc:Fallback xmlns="">
           <w:pict>
             <v:rect w14:anchorId="7772CE94" id="Rectangle 4" o:spid="_x0000_s1026" style="position:absolute;margin-left:2in;margin-top:151.2pt;width:122.45pt;height:115.25pt;z-index:-251664384;visibility:visible;mso-wrap-style:none;mso-width-percent:0;mso-height-percent:0;mso-wrap-distance-left:9pt;mso-wrap-distance-top:0;mso-wrap-distance-right:9pt;mso-wrap-distance-bottom:0;mso-position-horizontal:absolute;mso-position-horizontal-relative:page;mso-position-vertical:absolute;mso-position-vertical-relative:page;mso-width-percent:0;mso-height-percent:0;mso-width-relative:page;mso-height-relative:page;v-text-anchor:middle" o:gfxdata="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" filled="f" strokeweight=".09mm">
               <v:stroke endcap="square"/>
@@ -15648,7 +15654,7 @@
             </wp:anchor>
           </w:drawing>
         </mc:Choice>
-        <mc:Fallback>
+        <mc:Fallback xmlns="">
           <w:pict>
             <v:line w14:anchorId="209DA321" id="Line 10" o:spid="_x0000_s1026" style="position:absolute;z-index:-251658240;visibility:visible;mso-wrap-style:square;mso-width-percent:0;mso-height-percent:0;mso-wrap-distance-left:9pt;mso-wrap-distance-top:0;mso-wrap-distance-right:9pt;mso-wrap-distance-bottom:0;mso-position-horizontal:absolute;mso-position-horizontal-relative:page;mso-position-vertical:absolute;mso-position-vertical-relative:page;mso-width-percent:0;mso-height-percent:0;mso-width-relative:page;mso-height-relative:page" from="266.4pt,151.2pt" to="374.45pt,151.25pt" o:gfxdata="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" strokeweight=".26mm">
               <v:stroke joinstyle="miter" endcap="square"/>
@@ -15735,7 +15741,7 @@
             </wp:anchor>
           </w:drawing>
         </mc:Choice>
-        <mc:Fallback>
+        <mc:Fallback xmlns="">
           <w:pict>
             <v:line w14:anchorId="7DB057F7" id="Line 12" o:spid="_x0000_s1026" style="position:absolute;z-index:-251656192;visibility:visible;mso-wrap-style:square;mso-width-percent:0;mso-height-percent:0;mso-wrap-distance-left:9pt;mso-wrap-distance-top:0;mso-wrap-distance-right:9pt;mso-wrap-distance-bottom:0;mso-position-horizontal:absolute;mso-position-horizontal-relative:page;mso-position-vertical:absolute;mso-position-vertical-relative:page;mso-width-percent:0;mso-height-percent:0;mso-width-relative:page;mso-height-relative:page" from="561.6pt,151.2pt" to="561.65pt,266.45pt" o:gfxdata="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" strokeweight=".26mm">
               <v:stroke joinstyle="miter" endcap="square"/>
@@ -15878,7 +15884,7 @@
             </wp:anchor>
           </w:drawing>
         </mc:Choice>
-        <mc:Fallback>
+        <mc:Fallback xmlns="">
           <w:pict>
             <v:line w14:anchorId="1F3FF70F" id="Line 8" o:spid="_x0000_s1026" style="position:absolute;z-index:-251660288;visibility:visible;mso-wrap-style:square;mso-width-percent:0;mso-height-percent:0;mso-wrap-distance-left:9pt;mso-wrap-distance-top:0;mso-wrap-distance-right:9pt;mso-wrap-distance-bottom:0;mso-position-horizontal:absolute;mso-position-horizontal-relative:page;mso-position-vertical:absolute;mso-position-vertical-relative:page;mso-width-percent:0;mso-height-percent:0;mso-width-relative:page;mso-height-relative:page" from="439.2pt,3in" to="547.25pt,216.05pt" o:gfxdata="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" strokeweight=".26mm">
               <v:stroke joinstyle="miter" endcap="square"/>
@@ -16017,7 +16023,7 @@
             </wp:anchor>
           </w:drawing>
         </mc:Choice>
-        <mc:Fallback>
+        <mc:Fallback xmlns="">
           <w:pict>
             <v:rect w14:anchorId="61275CDC" id="Rectangle 3" o:spid="_x0000_s1026" style="position:absolute;margin-left:2in;margin-top:266.4pt;width:417.65pt;height:535.95pt;z-index:-251665408;visibility:visible;mso-wrap-style:none;mso-width-percent:0;mso-height-percent:0;mso-wrap-distance-left:9pt;mso-wrap-distance-top:0;mso-wrap-distance-right:9pt;mso-wrap-distance-bottom:0;mso-position-horizontal:absolute;mso-position-horizontal-relative:page;mso-position-vertical:absolute;mso-position-vertical-relative:page;mso-width-percent:0;mso-height-percent:0;mso-width-relative:page;mso-height-relative:page;v-text-anchor:middle" o:gfxdata="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" filled="f" strokeweight=".09mm">
               <v:stroke endcap="square"/>

</xml_diff>

<commit_message>
manage 'Programme de' sentence and manage pluralized logements
</commit_message>
<xml_diff>
--- a/documents/HLM-template.docx
+++ b/documents/HLM-template.docx
@@ -249,35 +249,41 @@
         </w:rPr>
         <w:t>logement</w:t>
       </w:r>
-      <w:r>
-        <w:rPr>
-          <w:rFonts w:ascii="TimesNewRomanPSMT" w:hAnsi="TimesNewRomanPSMT" w:cs="TimesNewRomanPSMT"/>
-        </w:rPr>
-        <w:t>s</w:t>
-      </w:r>
-      <w:r>
-        <w:rPr>
-          <w:rFonts w:ascii="TimesNewRomanPSMT" w:hAnsi="TimesNewRomanPSMT" w:cs="TimesNewRomanPSMT"/>
-        </w:rPr>
-        <w:t>{% if programme.</w:t>
-      </w:r>
-      <w:r>
-        <w:rPr>
-          <w:rFonts w:ascii="TimesNewRomanPSMT" w:hAnsi="TimesNewRomanPSMT" w:cs="TimesNewRomanPSMT"/>
-        </w:rPr>
-        <w:t>get_type_habitat_advanced_display()</w:t>
-      </w:r>
-      <w:r>
-        <w:rPr>
-          <w:rFonts w:ascii="TimesNewRomanPSMT" w:hAnsi="TimesNewRomanPSMT" w:cs="TimesNewRomanPSMT"/>
-        </w:rPr>
-        <w:t xml:space="preserve"> %} </w:t>
-      </w:r>
       <w:bookmarkStart w:id="3" w:name="Type"/>
       <w:bookmarkEnd w:id="3"/>
       <w:r>
         <w:rPr>
           <w:rFonts w:ascii="TimesNewRomanPSMT" w:hAnsi="TimesNewRomanPSMT" w:cs="TimesNewRomanPSMT"/>
+          <w:lang w:val="fr-FR"/>
+        </w:rPr>
+        <w:t>{{</w:t>
+      </w:r>
+      <w:proofErr w:type="spellStart"/>
+      <w:r>
+        <w:rPr>
+          <w:rFonts w:ascii="TimesNewRomanPSMT" w:hAnsi="TimesNewRomanPSMT" w:cs="TimesNewRomanPSMT"/>
+          <w:lang w:val="fr-FR"/>
+        </w:rPr>
+        <w:t>lot.nb_logements</w:t>
+      </w:r>
+      <w:r>
+        <w:rPr>
+          <w:rFonts w:ascii="TimesNewRomanPSMT" w:hAnsi="TimesNewRomanPSMT" w:cs="TimesNewRomanPSMT"/>
+          <w:lang w:val="fr-FR"/>
+        </w:rPr>
+        <w:t>|pl</w:t>
+      </w:r>
+      <w:proofErr w:type="spellEnd"/>
+      <w:r>
+        <w:rPr>
+          <w:rFonts w:ascii="TimesNewRomanPSMT" w:hAnsi="TimesNewRomanPSMT" w:cs="TimesNewRomanPSMT"/>
+          <w:lang w:val="fr-FR"/>
+        </w:rPr>
+        <w:t>}}</w:t>
+      </w:r>
+      <w:r>
+        <w:rPr>
+          <w:rFonts w:ascii="TimesNewRomanPSMT" w:hAnsi="TimesNewRomanPSMT" w:cs="TimesNewRomanPSMT"/>
         </w:rPr>
         <w:t>{{ programme.get_type_habitat_</w:t>
       </w:r>
@@ -291,19 +297,32 @@
         <w:rPr>
           <w:rFonts w:ascii="TimesNewRomanPSMT" w:hAnsi="TimesNewRomanPSMT" w:cs="TimesNewRomanPSMT"/>
         </w:rPr>
-        <w:t>display() }}{% endif %}</w:t>
-      </w:r>
-      <w:r>
-        <w:rPr>
-          <w:rFonts w:ascii="TimesNewRomanPSMT" w:hAnsi="TimesNewRomanPSMT" w:cs="TimesNewRomanPSMT"/>
-        </w:rPr>
-        <w:t xml:space="preserve"> </w:t>
+        <w:t>display(</w:t>
+      </w:r>
+      <w:r>
+        <w:rPr>
+          <w:rFonts w:ascii="TimesNewRomanPSMT" w:hAnsi="TimesNewRomanPSMT" w:cs="TimesNewRomanPSMT"/>
+        </w:rPr>
+        <w:t>lot.nb_logements</w:t>
+      </w:r>
+      <w:r>
+        <w:rPr>
+          <w:rFonts w:ascii="TimesNewRomanPSMT" w:hAnsi="TimesNewRomanPSMT" w:cs="TimesNewRomanPSMT"/>
+        </w:rPr>
+        <w:t>) }}</w:t>
       </w:r>
       <w:bookmarkStart w:id="4" w:name="Fi1"/>
       <w:bookmarkEnd w:id="4"/>
       <w:r>
         <w:rPr>
           <w:rFonts w:ascii="TimesNewRomanPSMT" w:hAnsi="TimesNewRomanPSMT" w:cs="TimesNewRomanPSMT"/>
+          <w:lang w:val="fr-FR"/>
+        </w:rPr>
+        <w:t xml:space="preserve"> </w:t>
+      </w:r>
+      <w:r>
+        <w:rPr>
+          <w:rFonts w:ascii="TimesNewRomanPSMT" w:hAnsi="TimesNewRomanPSMT" w:cs="TimesNewRomanPSMT"/>
         </w:rPr>
         <w:t>{{ lot.financement }}</w:t>
       </w:r>
@@ -830,8 +849,61 @@
       <w:r>
         <w:rPr>
           <w:rFonts w:ascii="TimesNewRomanPSMT" w:hAnsi="TimesNewRomanPSMT" w:cs="TimesNewRomanPSMT"/>
-        </w:rPr>
-        <w:t xml:space="preserve">s </w:t>
+          <w:lang w:val="fr-FR"/>
+        </w:rPr>
+        <w:t>{{</w:t>
+      </w:r>
+      <w:proofErr w:type="spellStart"/>
+      <w:r>
+        <w:rPr>
+          <w:rFonts w:ascii="TimesNewRomanPSMT" w:hAnsi="TimesNewRomanPSMT" w:cs="TimesNewRomanPSMT"/>
+          <w:lang w:val="fr-FR"/>
+        </w:rPr>
+        <w:t>lo</w:t>
+      </w:r>
+      <w:proofErr w:type="spellEnd"/>
+      <w:r>
+        <w:rPr>
+          <w:rFonts w:ascii="TimesNewRomanPSMT" w:hAnsi="TimesNewRomanPSMT" w:cs="TimesNewRomanPSMT"/>
+          <w:lang w:val="fr-FR"/>
+        </w:rPr>
+        <w:t>t</w:t>
+      </w:r>
+      <w:proofErr w:type="spellStart"/>
+      <w:r>
+        <w:rPr>
+          <w:rFonts w:ascii="TimesNewRomanPSMT" w:hAnsi="TimesNewRomanPSMT" w:cs="TimesNewRomanPSMT"/>
+          <w:lang w:val="fr-FR"/>
+        </w:rPr>
+        <w:t>.nb_logements</w:t>
+      </w:r>
+      <w:r>
+        <w:rPr>
+          <w:rFonts w:ascii="TimesNewRomanPSMT" w:hAnsi="TimesNewRomanPSMT" w:cs="TimesNewRomanPSMT"/>
+          <w:lang w:val="fr-FR"/>
+        </w:rPr>
+        <w:t>|pl</w:t>
+      </w:r>
+      <w:r>
+        <w:rPr>
+          <w:rFonts w:ascii="TimesNewRomanPSMT" w:hAnsi="TimesNewRomanPSMT" w:cs="TimesNewRomanPSMT"/>
+          <w:lang w:val="fr-FR"/>
+        </w:rPr>
+        <w:t xml:space="preserve"> </w:t>
+      </w:r>
+      <w:r>
+        <w:rPr>
+          <w:rFonts w:ascii="TimesNewRomanPSMT" w:hAnsi="TimesNewRomanPSMT" w:cs="TimesNewRomanPSMT"/>
+          <w:lang w:val="fr-FR"/>
+        </w:rPr>
+        <w:t>}}</w:t>
+      </w:r>
+      <w:proofErr w:type="spellEnd"/>
+      <w:r>
+        <w:rPr>
+          <w:rFonts w:ascii="TimesNewRomanPSMT" w:hAnsi="TimesNewRomanPSMT" w:cs="TimesNewRomanPSMT"/>
+        </w:rPr>
+        <w:t xml:space="preserve"> </w:t>
       </w:r>
       <w:bookmarkStart w:id="17" w:name="Fi2"/>
       <w:bookmarkEnd w:id="17"/>
@@ -1582,7 +1654,50 @@
         <w:rPr>
           <w:rFonts w:ascii="TimesNewRomanPSMT" w:hAnsi="TimesNewRomanPSMT" w:cs="TimesNewRomanPSMT"/>
         </w:rPr>
-        <w:t>(4) logements, doivent être attribués à des ménages dont les ressources n'excèdent pas le plafond fixé au I de l'article D. 331-12 précité pour l'attribution des logements</w:t>
+        <w:t>(4) logement</w:t>
+      </w:r>
+      <w:r>
+        <w:rPr>
+          <w:rFonts w:ascii="TimesNewRomanPSMT" w:hAnsi="TimesNewRomanPSMT" w:cs="TimesNewRomanPSMT"/>
+          <w:lang w:val="fr-FR"/>
+        </w:rPr>
+        <w:t>{{</w:t>
+      </w:r>
+      <w:r>
+        <w:rPr>
+          <w:rFonts w:ascii="TimesNewRomanPSMT" w:hAnsi="TimesNewRomanPSMT" w:cs="TimesNewRomanPSMT"/>
+          <w:bCs/>
+        </w:rPr>
+        <w:t>mixPLUSsup10_30pc</w:t>
+      </w:r>
+      <w:r>
+        <w:rPr>
+          <w:rFonts w:ascii="TimesNewRomanPSMT" w:hAnsi="TimesNewRomanPSMT" w:cs="TimesNewRomanPSMT"/>
+          <w:lang w:val="fr-FR"/>
+        </w:rPr>
+        <w:t>|</w:t>
+      </w:r>
+      <w:proofErr w:type="spellStart"/>
+      <w:r>
+        <w:rPr>
+          <w:rFonts w:ascii="TimesNewRomanPSMT" w:hAnsi="TimesNewRomanPSMT" w:cs="TimesNewRomanPSMT"/>
+          <w:lang w:val="fr-FR"/>
+        </w:rPr>
+        <w:t>pl</w:t>
+      </w:r>
+      <w:proofErr w:type="spellEnd"/>
+      <w:r>
+        <w:rPr>
+          <w:rFonts w:ascii="TimesNewRomanPSMT" w:hAnsi="TimesNewRomanPSMT" w:cs="TimesNewRomanPSMT"/>
+          <w:lang w:val="fr-FR"/>
+        </w:rPr>
+        <w:t>}}</w:t>
+      </w:r>
+      <w:r>
+        <w:rPr>
+          <w:rFonts w:ascii="TimesNewRomanPSMT" w:hAnsi="TimesNewRomanPSMT" w:cs="TimesNewRomanPSMT"/>
+        </w:rPr>
+        <w:t>, doivent être attribués à des ménages dont les ressources n'excèdent pas le plafond fixé au I de l'article D. 331-12 précité pour l'attribution des logements</w:t>
       </w:r>
       <w:r>
         <w:t xml:space="preserve"> </w:t>
@@ -1649,7 +1764,74 @@
         <w:rPr>
           <w:rFonts w:ascii="TimesNewRomanPSMT" w:hAnsi="TimesNewRomanPSMT" w:cs="TimesNewRomanPSMT"/>
         </w:rPr>
-        <w:t xml:space="preserve"> logements (ce nombre s'obtenant en arrondissant à l'unité la plus proche le résultat de l'application du pourcentage), doivent être attribués à des ménages dont les ressources n'excèdent pas le plafond fixé au I de l'article D. 331-12 précité pour l'attribution des logements sociaux. Cette obligation n'est pas applicable aux opérations comportant un seul logement.</w:t>
+        <w:t xml:space="preserve"> logement</w:t>
+      </w:r>
+      <w:r>
+        <w:rPr>
+          <w:rFonts w:ascii="TimesNewRomanPSMT" w:hAnsi="TimesNewRomanPSMT" w:cs="TimesNewRomanPSMT"/>
+          <w:lang w:val="fr-FR"/>
+        </w:rPr>
+        <w:t>{{</w:t>
+      </w:r>
+      <w:r>
+        <w:rPr>
+          <w:rFonts w:ascii="TimesNewRomanPSMT" w:hAnsi="TimesNewRomanPSMT" w:cs="TimesNewRomanPSMT"/>
+          <w:bCs/>
+        </w:rPr>
+        <w:t>mixPLUS</w:t>
+      </w:r>
+      <w:proofErr w:type="spellStart"/>
+      <w:r>
+        <w:rPr>
+          <w:rFonts w:ascii="TimesNewRomanPSMT" w:hAnsi="TimesNewRomanPSMT" w:cs="TimesNewRomanPSMT"/>
+          <w:bCs/>
+          <w:lang w:val="fr-FR"/>
+        </w:rPr>
+        <w:t>inf</w:t>
+      </w:r>
+      <w:proofErr w:type="spellEnd"/>
+      <w:r>
+        <w:rPr>
+          <w:rFonts w:ascii="TimesNewRomanPSMT" w:hAnsi="TimesNewRomanPSMT" w:cs="TimesNewRomanPSMT"/>
+          <w:bCs/>
+        </w:rPr>
+        <w:t>10_30pc</w:t>
+      </w:r>
+      <w:r>
+        <w:rPr>
+          <w:rFonts w:ascii="TimesNewRomanPSMT" w:hAnsi="TimesNewRomanPSMT" w:cs="TimesNewRomanPSMT"/>
+          <w:lang w:val="fr-FR"/>
+        </w:rPr>
+        <w:t>|</w:t>
+      </w:r>
+      <w:proofErr w:type="spellStart"/>
+      <w:r>
+        <w:rPr>
+          <w:rFonts w:ascii="TimesNewRomanPSMT" w:hAnsi="TimesNewRomanPSMT" w:cs="TimesNewRomanPSMT"/>
+          <w:lang w:val="fr-FR"/>
+        </w:rPr>
+        <w:t>pl</w:t>
+      </w:r>
+      <w:proofErr w:type="spellEnd"/>
+      <w:r>
+        <w:rPr>
+          <w:rFonts w:ascii="TimesNewRomanPSMT" w:hAnsi="TimesNewRomanPSMT" w:cs="TimesNewRomanPSMT"/>
+          <w:lang w:val="fr-FR"/>
+        </w:rPr>
+        <w:t xml:space="preserve"> </w:t>
+      </w:r>
+      <w:r>
+        <w:rPr>
+          <w:rFonts w:ascii="TimesNewRomanPSMT" w:hAnsi="TimesNewRomanPSMT" w:cs="TimesNewRomanPSMT"/>
+          <w:lang w:val="fr-FR"/>
+        </w:rPr>
+        <w:t>}}</w:t>
+      </w:r>
+      <w:r>
+        <w:rPr>
+          <w:rFonts w:ascii="TimesNewRomanPSMT" w:hAnsi="TimesNewRomanPSMT" w:cs="TimesNewRomanPSMT"/>
+        </w:rPr>
+        <w:t xml:space="preserve"> (ce nombre s'obtenant en arrondissant à l'unité la plus proche le résultat de l'application du pourcentage), doivent être attribués à des ménages dont les ressources n'excèdent pas le plafond fixé au I de l'article D. 331-12 précité pour l'attribution des logements sociaux. Cette obligation n'est pas applicable aux opérations comportant un seul logement.</w:t>
       </w:r>
     </w:p>
     <w:p>
@@ -1705,15 +1887,21 @@
         <w:rPr>
           <w:rFonts w:ascii="TimesNewRomanPSMT" w:hAnsi="TimesNewRomanPSMT" w:cs="TimesNewRomanPSMT"/>
         </w:rPr>
-        <w:t>La vérification de l'engagement d'occupation sociale mentionné au premier alinéa sera effectuée tous les deux ans au vu des résultats de l'enquête prévue à l'article L. 442-5 du code de la construction et de l'habitation. S'il est constaté que cet engagement n'est plus rempli, tous les logements attribués postérieurement à ce constat fait par le préfet du lieu de situation des logements, devront l'être à des ménages dont les ressources n'excèdent pas le plafond fixé au I de l'article</w:t>
-      </w:r>
-    </w:p>
-    <w:p>
+        <w:t xml:space="preserve">La vérification de l'engagement d'occupation sociale mentionné au premier alinéa sera effectuée tous les deux ans au vu des résultats de l'enquête prévue à l'article L. 442-5 du code de la construction et de l'habitation. S'il est constaté que cet engagement n'est plus rempli, tous les logements attribués postérieurement à ce </w:t>
+      </w:r>
       <w:r>
         <w:rPr>
           <w:rFonts w:ascii="TimesNewRomanPSMT" w:hAnsi="TimesNewRomanPSMT" w:cs="TimesNewRomanPSMT"/>
         </w:rPr>
         <w:lastRenderedPageBreak/>
+        <w:t>constat fait par le préfet du lieu de situation des logements, devront l'être à des ménages dont les ressources n'excèdent pas le plafond fixé au I de l'article</w:t>
+      </w:r>
+    </w:p>
+    <w:p>
+      <w:r>
+        <w:rPr>
+          <w:rFonts w:ascii="TimesNewRomanPSMT" w:hAnsi="TimesNewRomanPSMT" w:cs="TimesNewRomanPSMT"/>
+        </w:rPr>
         <w:t>D. 331-12 précité pour l'attribution des logements sociaux, jusqu'à ce que l'organisme établisse que l'engagement est respecté à nouveau.</w:t>
       </w:r>
     </w:p>
@@ -1785,7 +1973,89 @@
         <w:rPr>
           <w:rFonts w:ascii="TimesNewRomanPSMT" w:hAnsi="TimesNewRomanPSMT" w:cs="TimesNewRomanPSMT"/>
         </w:rPr>
-        <w:t>logements (ce nombre s'obtenant en arrondissant à l'unité la plus proche le résultat de l'application du pourcentage), peut être loué à des ménages dont les ressources n'excèdent pas le plafond fixé au II de l'article D. 331-12 précité pour l'attribution des logements sociaux.</w:t>
+        <w:t>logement</w:t>
+      </w:r>
+      <w:r>
+        <w:rPr>
+          <w:rFonts w:ascii="TimesNewRomanPSMT" w:hAnsi="TimesNewRomanPSMT" w:cs="TimesNewRomanPSMT"/>
+          <w:lang w:val="fr-FR"/>
+        </w:rPr>
+        <w:t>{{</w:t>
+      </w:r>
+      <w:r>
+        <w:rPr>
+          <w:rFonts w:ascii="TimesNewRomanPSMT" w:hAnsi="TimesNewRomanPSMT" w:cs="TimesNewRomanPSMT"/>
+          <w:bCs/>
+        </w:rPr>
+        <w:t>mixPLUS</w:t>
+      </w:r>
+      <w:proofErr w:type="spellStart"/>
+      <w:r>
+        <w:rPr>
+          <w:rFonts w:ascii="TimesNewRomanPSMT" w:hAnsi="TimesNewRomanPSMT" w:cs="TimesNewRomanPSMT"/>
+          <w:bCs/>
+          <w:lang w:val="fr-FR"/>
+        </w:rPr>
+        <w:t>inf</w:t>
+      </w:r>
+      <w:proofErr w:type="spellEnd"/>
+      <w:r>
+        <w:rPr>
+          <w:rFonts w:ascii="TimesNewRomanPSMT" w:hAnsi="TimesNewRomanPSMT" w:cs="TimesNewRomanPSMT"/>
+          <w:bCs/>
+        </w:rPr>
+        <w:t>10_</w:t>
+      </w:r>
+      <w:r>
+        <w:rPr>
+          <w:rFonts w:ascii="TimesNewRomanPSMT" w:hAnsi="TimesNewRomanPSMT" w:cs="TimesNewRomanPSMT"/>
+          <w:bCs/>
+          <w:lang w:val="fr-FR"/>
+        </w:rPr>
+        <w:t>1</w:t>
+      </w:r>
+      <w:r>
+        <w:rPr>
+          <w:rFonts w:ascii="TimesNewRomanPSMT" w:hAnsi="TimesNewRomanPSMT" w:cs="TimesNewRomanPSMT"/>
+          <w:bCs/>
+        </w:rPr>
+        <w:t>0pc</w:t>
+      </w:r>
+      <w:r>
+        <w:rPr>
+          <w:rFonts w:ascii="TimesNewRomanPSMT" w:hAnsi="TimesNewRomanPSMT" w:cs="TimesNewRomanPSMT"/>
+          <w:lang w:val="fr-FR"/>
+        </w:rPr>
+        <w:t>|</w:t>
+      </w:r>
+      <w:proofErr w:type="spellStart"/>
+      <w:r>
+        <w:rPr>
+          <w:rFonts w:ascii="TimesNewRomanPSMT" w:hAnsi="TimesNewRomanPSMT" w:cs="TimesNewRomanPSMT"/>
+          <w:lang w:val="fr-FR"/>
+        </w:rPr>
+        <w:t>pl</w:t>
+      </w:r>
+      <w:proofErr w:type="spellEnd"/>
+      <w:r>
+        <w:rPr>
+          <w:rFonts w:ascii="TimesNewRomanPSMT" w:hAnsi="TimesNewRomanPSMT" w:cs="TimesNewRomanPSMT"/>
+          <w:lang w:val="fr-FR"/>
+        </w:rPr>
+        <w:t xml:space="preserve"> </w:t>
+      </w:r>
+      <w:r>
+        <w:rPr>
+          <w:rFonts w:ascii="TimesNewRomanPSMT" w:hAnsi="TimesNewRomanPSMT" w:cs="TimesNewRomanPSMT"/>
+          <w:lang w:val="fr-FR"/>
+        </w:rPr>
+        <w:t>}}</w:t>
+      </w:r>
+      <w:r>
+        <w:rPr>
+          <w:rFonts w:ascii="TimesNewRomanPSMT" w:hAnsi="TimesNewRomanPSMT" w:cs="TimesNewRomanPSMT"/>
+        </w:rPr>
+        <w:t xml:space="preserve"> (ce nombre s'obtenant en arrondissant à l'unité la plus proche le résultat de l'application du pourcentage), peut être loué à des ménages dont les ressources n'excèdent pas le plafond fixé au II de l'article D. 331-12 précité pour l'attribution des logements sociaux.</w:t>
       </w:r>
     </w:p>
     <w:p>
@@ -2001,31 +2271,184 @@
           <w:i/>
           <w:iCs/>
         </w:rPr>
-        <w:t xml:space="preserve">Dispositions particulières relatives aux loyers maximums des logements conventionnés lors d'une acquisition ou d'une convention sans travaux faisant suite à </w:t>
-      </w:r>
+        <w:t>Dispositions particulières relatives aux loyers maximums des logements conventionnés lors d'une acquisition ou d'une convention sans travaux faisant suite à une nouvelle acquisition lorsque les loyers ne sont pas établis sur la base de la surface corrigée, résultant de l'application du décret n° 48-1766 du 22 novembre 1948 fixant les conditions de détermination de la surface corrigée des locaux d'habitation ou à usage professionnel et de l'article 4 du décret n° 60-1063 du 1er octobre 1960 modifiant le décret n° 48-1766 du 22 novembre 1948 fixant les conditions de détermination de la surface corrigée des locaux d'habitation ou à usage professionnel.</w:t>
+      </w:r>
+    </w:p>
+    <w:p>
+      <w:pPr>
+        <w:rPr>
+          <w:rFonts w:ascii="TimesNewRomanPSMT" w:hAnsi="TimesNewRomanPSMT" w:cs="TimesNewRomanPSMT"/>
+        </w:rPr>
+      </w:pPr>
+    </w:p>
+    <w:p>
+      <w:r>
+        <w:rPr>
+          <w:rFonts w:ascii="TimesNewRomanPSMT" w:hAnsi="TimesNewRomanPSMT" w:cs="TimesNewRomanPSMT"/>
+        </w:rPr>
+        <w:t>Lorsque l'opération faisant l'objet de la présente convention est une opération d'acquisition ou n'est pas liée à la réalisation de travaux mais fait suite à une nouvelle acquisition, le loyer maximum applicable à chaque logement occupé par un locataire ou un occupant de bonne foi dont les ressources excèdent les plafonds de ressources prévus à l'article D. 331-12 précité pour l'attribution des logements sociaux au moment de l'acquisition ou n’ayant pas fourni d'informations sur le niveau de ses ressources, par dérogation et à titre transitoire, est fixé à ... € par mètre carré de surface utile par mois. Ce loyer maximum est révisé chaque année, le 1er janvier, dans les conditions prévues à l'article L. 353-9-2 précité. Il ne peut avoir pour effet d'autoriser, au moment de l'entrée en vigueur de la convention, une majoration de plus de 10 % du loyer acquitté par le locataire ou l'occupant de bonne foi, lorsque ce loyer est supérieur à celui fixé à l'article 9 de la présente convention.</w:t>
+      </w:r>
+    </w:p>
+    <w:p>
+      <w:pPr>
+        <w:rPr>
+          <w:rFonts w:ascii="TimesNewRomanPSMT" w:hAnsi="TimesNewRomanPSMT" w:cs="TimesNewRomanPSMT"/>
+        </w:rPr>
+      </w:pPr>
+    </w:p>
+    <w:p>
+      <w:pPr>
+        <w:jc w:val="center"/>
+      </w:pPr>
+      <w:r>
+        <w:rPr>
+          <w:rFonts w:ascii="TimesNewRomanPSMT" w:hAnsi="TimesNewRomanPSMT" w:cs="TimesNewRomanPSMT"/>
+        </w:rPr>
+        <w:t>Article 9 ter.</w:t>
+      </w:r>
+    </w:p>
+    <w:p>
+      <w:pPr>
+        <w:rPr>
+          <w:rFonts w:ascii="TimesNewRomanPSMT" w:hAnsi="TimesNewRomanPSMT" w:cs="TimesNewRomanPSMT"/>
+        </w:rPr>
+      </w:pPr>
+    </w:p>
+    <w:p>
+      <w:r>
+        <w:rPr>
+          <w:rFonts w:ascii="TimesNewRomanPSMT" w:hAnsi="TimesNewRomanPSMT" w:cs="TimesNewRomanPSMT"/>
+        </w:rPr>
+        <w:t>Conformément à l'arrêté préfectoral prévu au 5° de l'article D. 353-16 du code de la construction et de l'habitation, le loyer maximum peut être majoré dans les conditions de ce même article, sans dépasser ... € par mètre carré et par mois.</w:t>
+      </w:r>
+    </w:p>
+    <w:p>
+      <w:pPr>
+        <w:rPr>
+          <w:rFonts w:ascii="TimesNewRomanPSMT" w:hAnsi="TimesNewRomanPSMT" w:cs="TimesNewRomanPSMT"/>
+        </w:rPr>
+      </w:pPr>
+    </w:p>
+    <w:p>
+      <w:r>
+        <w:rPr>
+          <w:rFonts w:ascii="TimesNewRomanPSMT" w:hAnsi="TimesNewRomanPSMT" w:cs="TimesNewRomanPSMT"/>
+        </w:rPr>
+        <w:t>Cette majoration de loyer s'applique pendant une durée de ... mois et concerne ... mètres carrés de logements. Le nombre de mètres carrés peut varier de plus ou moins 20 %.</w:t>
+      </w:r>
+    </w:p>
+    <w:p>
+      <w:pPr>
+        <w:rPr>
+          <w:rFonts w:ascii="TimesNewRomanPSMT" w:hAnsi="TimesNewRomanPSMT" w:cs="TimesNewRomanPSMT"/>
+        </w:rPr>
+      </w:pPr>
+    </w:p>
+    <w:p>
+      <w:r>
+        <w:rPr>
+          <w:rFonts w:ascii="TimesNewRomanPSMT" w:hAnsi="TimesNewRomanPSMT" w:cs="TimesNewRomanPSMT"/>
+        </w:rPr>
+        <w:t>Lorsque la majoration de loyer prévue aux alinéas précédents est appliquée, les stipulations du 3° de l'article 8 de la présente convention ne s'appliquent pas.</w:t>
+      </w:r>
+    </w:p>
+    <w:p>
+      <w:pPr>
+        <w:rPr>
+          <w:rFonts w:ascii="TimesNewRomanPSMT" w:hAnsi="TimesNewRomanPSMT" w:cs="TimesNewRomanPSMT"/>
+        </w:rPr>
+      </w:pPr>
+    </w:p>
+    <w:p>
+      <w:pPr>
+        <w:jc w:val="center"/>
+      </w:pPr>
+      <w:r>
+        <w:rPr>
+          <w:rFonts w:ascii="TimesNewRomanPSMT" w:hAnsi="TimesNewRomanPSMT" w:cs="TimesNewRomanPSMT"/>
+        </w:rPr>
+        <w:t>Article 10.</w:t>
+      </w:r>
+    </w:p>
+    <w:p>
+      <w:pPr>
+        <w:rPr>
+          <w:rFonts w:ascii="TimesNewRomanPSMT" w:hAnsi="TimesNewRomanPSMT" w:cs="TimesNewRomanPSMT"/>
+        </w:rPr>
+      </w:pPr>
+    </w:p>
+    <w:p>
+      <w:pPr>
+        <w:jc w:val="center"/>
+      </w:pPr>
       <w:r>
         <w:rPr>
           <w:rFonts w:ascii="TimesNewRomanPSMT" w:hAnsi="TimesNewRomanPSMT" w:cs="TimesNewRomanPSMT"/>
           <w:i/>
           <w:iCs/>
         </w:rPr>
+        <w:t>Modalités de fixation et de révision du loyer pratiqué.</w:t>
+      </w:r>
+    </w:p>
+    <w:p>
+      <w:pPr>
+        <w:rPr>
+          <w:rFonts w:ascii="TimesNewRomanPSMT" w:hAnsi="TimesNewRomanPSMT" w:cs="TimesNewRomanPSMT"/>
+        </w:rPr>
+      </w:pPr>
+    </w:p>
+    <w:p>
+      <w:r>
+        <w:rPr>
+          <w:rFonts w:ascii="TimesNewRomanPSMT" w:hAnsi="TimesNewRomanPSMT" w:cs="TimesNewRomanPSMT"/>
+        </w:rPr>
+        <w:t>Le loyer pratiqué pour chaque logement conventionné, dont la valeur est fixée au mètre carré, ne peut excéder le loyer maximum défini dans la présente convention.</w:t>
+      </w:r>
+    </w:p>
+    <w:p>
+      <w:pPr>
+        <w:rPr>
+          <w:rFonts w:ascii="TimesNewRomanPSMT" w:hAnsi="TimesNewRomanPSMT" w:cs="TimesNewRomanPSMT"/>
+        </w:rPr>
+      </w:pPr>
+    </w:p>
+    <w:p>
+      <w:r>
+        <w:rPr>
+          <w:rFonts w:ascii="TimesNewRomanPSMT" w:hAnsi="TimesNewRomanPSMT" w:cs="TimesNewRomanPSMT"/>
+        </w:rPr>
+        <w:t>Dans la limite de ce loyer maximum, le loyer pratiqué :</w:t>
+      </w:r>
+    </w:p>
+    <w:p>
+      <w:pPr>
+        <w:rPr>
+          <w:rFonts w:ascii="TimesNewRomanPSMT" w:hAnsi="TimesNewRomanPSMT" w:cs="TimesNewRomanPSMT"/>
+        </w:rPr>
+      </w:pPr>
+    </w:p>
+    <w:p>
+      <w:r>
+        <w:rPr>
+          <w:rFonts w:ascii="TimesNewRomanPSMT" w:hAnsi="TimesNewRomanPSMT" w:cs="TimesNewRomanPSMT"/>
+        </w:rPr>
+        <w:t>1° est révisé chaque année le 1er janvier en cours de contrat de location, dans les conditions prévues à l’article L. 353-9-3 du code de la construction et de l’habitation ;</w:t>
+      </w:r>
+    </w:p>
+    <w:p>
+      <w:pPr>
+        <w:rPr>
+          <w:rFonts w:ascii="TimesNewRomanPSMT" w:hAnsi="TimesNewRomanPSMT" w:cs="TimesNewRomanPSMT"/>
+        </w:rPr>
+      </w:pPr>
+    </w:p>
+    <w:p>
+      <w:r>
+        <w:rPr>
+          <w:rFonts w:ascii="TimesNewRomanPSMT" w:hAnsi="TimesNewRomanPSMT" w:cs="TimesNewRomanPSMT"/>
+        </w:rPr>
         <w:lastRenderedPageBreak/>
-        <w:t>une nouvelle acquisition lorsque les loyers ne sont pas établis sur la base de la surface corrigée, résultant de l'application du décret n° 48-1766 du 22 novembre 1948 fixant les conditions de détermination de la surface corrigée des locaux d'habitation ou à usage professionnel et de l'article 4 du décret n° 60-1063 du 1er octobre 1960 modifiant le décret n° 48-1766 du 22 novembre 1948 fixant les conditions de détermination de la surface corrigée des locaux d'habitation ou à usage professionnel.</w:t>
-      </w:r>
-    </w:p>
-    <w:p>
-      <w:pPr>
-        <w:rPr>
-          <w:rFonts w:ascii="TimesNewRomanPSMT" w:hAnsi="TimesNewRomanPSMT" w:cs="TimesNewRomanPSMT"/>
-        </w:rPr>
-      </w:pPr>
-    </w:p>
-    <w:p>
-      <w:r>
-        <w:rPr>
-          <w:rFonts w:ascii="TimesNewRomanPSMT" w:hAnsi="TimesNewRomanPSMT" w:cs="TimesNewRomanPSMT"/>
-        </w:rPr>
-        <w:t>Lorsque l'opération faisant l'objet de la présente convention est une opération d'acquisition ou n'est pas liée à la réalisation de travaux mais fait suite à une nouvelle acquisition, le loyer maximum applicable à chaque logement occupé par un locataire ou un occupant de bonne foi dont les ressources excèdent les plafonds de ressources prévus à l'article D. 331-12 précité pour l'attribution des logements sociaux au moment de l'acquisition ou n’ayant pas fourni d'informations sur le niveau de ses ressources, par dérogation et à titre transitoire, est fixé à ... € par mètre carré de surface utile par mois. Ce loyer maximum est révisé chaque année, le 1er janvier, dans les conditions prévues à l'article L. 353-9-2 précité. Il ne peut avoir pour effet d'autoriser, au moment de l'entrée en vigueur de la convention, une majoration de plus de 10 % du loyer acquitté par le locataire ou l'occupant de bonne foi, lorsque ce loyer est supérieur à celui fixé à l'article 9 de la présente convention.</w:t>
+        <w:t>2° peut être réévalué dans les conditions prévues par le code de la construction et de l'habitation.</w:t>
       </w:r>
     </w:p>
     <w:p>
@@ -2043,70 +2466,7 @@
         <w:rPr>
           <w:rFonts w:ascii="TimesNewRomanPSMT" w:hAnsi="TimesNewRomanPSMT" w:cs="TimesNewRomanPSMT"/>
         </w:rPr>
-        <w:t>Article 9 ter.</w:t>
-      </w:r>
-    </w:p>
-    <w:p>
-      <w:pPr>
-        <w:rPr>
-          <w:rFonts w:ascii="TimesNewRomanPSMT" w:hAnsi="TimesNewRomanPSMT" w:cs="TimesNewRomanPSMT"/>
-        </w:rPr>
-      </w:pPr>
-    </w:p>
-    <w:p>
-      <w:r>
-        <w:rPr>
-          <w:rFonts w:ascii="TimesNewRomanPSMT" w:hAnsi="TimesNewRomanPSMT" w:cs="TimesNewRomanPSMT"/>
-        </w:rPr>
-        <w:t>Conformément à l'arrêté préfectoral prévu au 5° de l'article D. 353-16 du code de la construction et de l'habitation, le loyer maximum peut être majoré dans les conditions de ce même article, sans dépasser ... € par mètre carré et par mois.</w:t>
-      </w:r>
-    </w:p>
-    <w:p>
-      <w:pPr>
-        <w:rPr>
-          <w:rFonts w:ascii="TimesNewRomanPSMT" w:hAnsi="TimesNewRomanPSMT" w:cs="TimesNewRomanPSMT"/>
-        </w:rPr>
-      </w:pPr>
-    </w:p>
-    <w:p>
-      <w:r>
-        <w:rPr>
-          <w:rFonts w:ascii="TimesNewRomanPSMT" w:hAnsi="TimesNewRomanPSMT" w:cs="TimesNewRomanPSMT"/>
-        </w:rPr>
-        <w:t>Cette majoration de loyer s'applique pendant une durée de ... mois et concerne ... mètres carrés de logements. Le nombre de mètres carrés peut varier de plus ou moins 20 %.</w:t>
-      </w:r>
-    </w:p>
-    <w:p>
-      <w:pPr>
-        <w:rPr>
-          <w:rFonts w:ascii="TimesNewRomanPSMT" w:hAnsi="TimesNewRomanPSMT" w:cs="TimesNewRomanPSMT"/>
-        </w:rPr>
-      </w:pPr>
-    </w:p>
-    <w:p>
-      <w:r>
-        <w:rPr>
-          <w:rFonts w:ascii="TimesNewRomanPSMT" w:hAnsi="TimesNewRomanPSMT" w:cs="TimesNewRomanPSMT"/>
-        </w:rPr>
-        <w:t>Lorsque la majoration de loyer prévue aux alinéas précédents est appliquée, les stipulations du 3° de l'article 8 de la présente convention ne s'appliquent pas.</w:t>
-      </w:r>
-    </w:p>
-    <w:p>
-      <w:pPr>
-        <w:rPr>
-          <w:rFonts w:ascii="TimesNewRomanPSMT" w:hAnsi="TimesNewRomanPSMT" w:cs="TimesNewRomanPSMT"/>
-        </w:rPr>
-      </w:pPr>
-    </w:p>
-    <w:p>
-      <w:pPr>
-        <w:jc w:val="center"/>
-      </w:pPr>
-      <w:r>
-        <w:rPr>
-          <w:rFonts w:ascii="TimesNewRomanPSMT" w:hAnsi="TimesNewRomanPSMT" w:cs="TimesNewRomanPSMT"/>
-        </w:rPr>
-        <w:t>Article 10.</w:t>
+        <w:t>Article 10 bis.</w:t>
       </w:r>
     </w:p>
     <w:p>
@@ -2126,68 +2486,67 @@
           <w:i/>
           <w:iCs/>
         </w:rPr>
-        <w:t>Modalités de fixation et de révision du loyer pratiqué.</w:t>
-      </w:r>
-    </w:p>
-    <w:p>
-      <w:pPr>
-        <w:rPr>
-          <w:rFonts w:ascii="TimesNewRomanPSMT" w:hAnsi="TimesNewRomanPSMT" w:cs="TimesNewRomanPSMT"/>
-        </w:rPr>
-      </w:pPr>
-    </w:p>
-    <w:p>
-      <w:r>
-        <w:rPr>
-          <w:rFonts w:ascii="TimesNewRomanPSMT" w:hAnsi="TimesNewRomanPSMT" w:cs="TimesNewRomanPSMT"/>
-        </w:rPr>
-        <w:t>Le loyer pratiqué pour chaque logement conventionné, dont la valeur est fixée au mètre carré, ne peut excéder le loyer maximum défini dans la présente convention.</w:t>
-      </w:r>
-    </w:p>
-    <w:p>
-      <w:pPr>
-        <w:rPr>
-          <w:rFonts w:ascii="TimesNewRomanPSMT" w:hAnsi="TimesNewRomanPSMT" w:cs="TimesNewRomanPSMT"/>
-        </w:rPr>
-      </w:pPr>
-    </w:p>
-    <w:p>
-      <w:r>
-        <w:rPr>
-          <w:rFonts w:ascii="TimesNewRomanPSMT" w:hAnsi="TimesNewRomanPSMT" w:cs="TimesNewRomanPSMT"/>
-        </w:rPr>
-        <w:t>Dans la limite de ce loyer maximum, le loyer pratiqué :</w:t>
-      </w:r>
-    </w:p>
-    <w:p>
-      <w:pPr>
-        <w:rPr>
-          <w:rFonts w:ascii="TimesNewRomanPSMT" w:hAnsi="TimesNewRomanPSMT" w:cs="TimesNewRomanPSMT"/>
-        </w:rPr>
-      </w:pPr>
-    </w:p>
-    <w:p>
-      <w:r>
-        <w:rPr>
-          <w:rFonts w:ascii="TimesNewRomanPSMT" w:hAnsi="TimesNewRomanPSMT" w:cs="TimesNewRomanPSMT"/>
-        </w:rPr>
-        <w:t>1° est révisé chaque année le 1er janvier en cours de contrat de location, dans les conditions prévues à l’article L. 353-9-3 du code de la construction et de l’habitation ;</w:t>
-      </w:r>
-    </w:p>
-    <w:p>
-      <w:pPr>
-        <w:rPr>
-          <w:rFonts w:ascii="TimesNewRomanPSMT" w:hAnsi="TimesNewRomanPSMT" w:cs="TimesNewRomanPSMT"/>
-        </w:rPr>
-      </w:pPr>
-    </w:p>
-    <w:p>
-      <w:r>
-        <w:rPr>
-          <w:rFonts w:ascii="TimesNewRomanPSMT" w:hAnsi="TimesNewRomanPSMT" w:cs="TimesNewRomanPSMT"/>
-        </w:rPr>
-        <w:t>2° peut être réévalué dans les conditions prévues par le code de la construction et de l'habitation.</w:t>
-      </w:r>
+        <w:t>Dispositions particulières relatives aux loyers pratiqués des logements conventionnés lors d'une acquisition ou d'une convention sans travaux faisant suite à une nouvelle acquisition lorsque les loyers ne sont pas établis sur la base de la surface corrigée, résultant de l'application du décret n° 48-1766 du 22 novembre 1948 fixant les conditions de détermination de la surface corrigée des locaux d'habitation ou à usage professionnel et de l'article 4 du décret n° 60-1063 du 1er octobre 1960 modifiant le décret n° 48-1766 du 22 novembre 1948 fixant les conditions de détermination de la surface corrigée des locaux d'habitation ou à usage professionnel</w:t>
+      </w:r>
+      <w:r>
+        <w:rPr>
+          <w:rFonts w:ascii="TimesNewRomanPSMT" w:hAnsi="TimesNewRomanPSMT" w:cs="TimesNewRomanPSMT"/>
+        </w:rPr>
+        <w:t>.</w:t>
+      </w:r>
+    </w:p>
+    <w:p>
+      <w:r>
+        <w:rPr>
+          <w:rFonts w:ascii="TimesNewRomanPSMT" w:hAnsi="TimesNewRomanPSMT" w:cs="TimesNewRomanPSMT"/>
+        </w:rPr>
+        <w:t>Durant le mois qui suit la signature de la convention, le bailleur informe les locataires ou occupants de bonne foi en place à la date de signature de la convention qu'ils disposent d'un délai de deux mois à compter de la réception de l'information pour présenter leurs justificatifs de revenus dans les conditions prévues pour l'attribution des logements sociaux et que ceux disposant de ressources</w:t>
+      </w:r>
+    </w:p>
+    <w:p>
+      <w:r>
+        <w:rPr>
+          <w:rFonts w:ascii="TimesNewRomanPSMT" w:hAnsi="TimesNewRomanPSMT" w:cs="TimesNewRomanPSMT"/>
+        </w:rPr>
+        <w:t>inférieures aux plafonds prévus à l'article D. 331-12 précité pour l'attribution des logements sociaux se verront appliquer, à partir de la réception par l'organisme des justificatifs et au plus tard le quatrième mois suivant la date de signature de la convention ou la date d'achèvement des travaux si celle-ci en prévoit, un nouveau loyer dans la limite du loyer maximum fixé au document prévu par l'article 1er de la présente convention. Avant l'application de ce nouveau loyer, le loyer maximum est celui mentionné à l'article 9 bis de la présente convention.</w:t>
+      </w:r>
+    </w:p>
+    <w:p>
+      <w:pPr>
+        <w:rPr>
+          <w:rFonts w:ascii="TimesNewRomanPSMT" w:hAnsi="TimesNewRomanPSMT" w:cs="TimesNewRomanPSMT"/>
+        </w:rPr>
+      </w:pPr>
+    </w:p>
+    <w:p>
+      <w:r>
+        <w:rPr>
+          <w:rFonts w:ascii="TimesNewRomanPSMT" w:hAnsi="TimesNewRomanPSMT" w:cs="TimesNewRomanPSMT"/>
+        </w:rPr>
+        <w:t>Le locataire ou occupant de bonne foi peut également présenter ces justificatifs à tout moment et bénéficier de la même mesure dès le mois qui suit la présentation de ces justificatifs.</w:t>
+      </w:r>
+    </w:p>
+    <w:p>
+      <w:pPr>
+        <w:rPr>
+          <w:rFonts w:ascii="TimesNewRomanPSMT" w:hAnsi="TimesNewRomanPSMT" w:cs="TimesNewRomanPSMT"/>
+        </w:rPr>
+      </w:pPr>
+    </w:p>
+    <w:p>
+      <w:r>
+        <w:rPr>
+          <w:rFonts w:ascii="TimesNewRomanPSMT" w:hAnsi="TimesNewRomanPSMT" w:cs="TimesNewRomanPSMT"/>
+        </w:rPr>
+        <w:t>Le loyer pratiqué applicable à chaque logement occupé par un locataire ou un occupant de bonne foi dont les ressources excèdent les plafonds de ressources prévus à l'article D. 331-12 précité pour l'attribution des logements sociaux au moment de l'acquisition ou qui n'a pas fourni d'informations sur le niveau de ses ressources ne peut excéder le loyer maximum fixé à l'article 9 bis de la présente convention. Il peut être révisé chaque année le 1er janvier dans les conditions prévues à l’article L. 353-9-3 précité.</w:t>
+      </w:r>
+    </w:p>
+    <w:p>
+      <w:pPr>
+        <w:rPr>
+          <w:rFonts w:ascii="TimesNewRomanPSMT" w:hAnsi="TimesNewRomanPSMT" w:cs="TimesNewRomanPSMT"/>
+        </w:rPr>
+      </w:pPr>
     </w:p>
     <w:p>
       <w:pPr>
@@ -2202,9 +2561,29 @@
       </w:pPr>
       <w:r>
         <w:rPr>
-          <w:rFonts w:ascii="TimesNewRomanPSMT" w:hAnsi="TimesNewRomanPSMT" w:cs="TimesNewRomanPSMT"/>
-        </w:rPr>
-        <w:t>Article 10 bis.</w:t>
+          <w:rFonts w:ascii="TimesNewRomanPS-BoldMT" w:hAnsi="TimesNewRomanPS-BoldMT" w:cs="TimesNewRomanPS-BoldMT"/>
+          <w:b/>
+        </w:rPr>
+        <w:t>III.-Engagements du bailleur à l'égard des locataires.</w:t>
+      </w:r>
+    </w:p>
+    <w:p>
+      <w:pPr>
+        <w:rPr>
+          <w:rFonts w:ascii="TimesNewRomanPS-BoldMT" w:hAnsi="TimesNewRomanPS-BoldMT" w:cs="TimesNewRomanPS-BoldMT"/>
+          <w:b/>
+        </w:rPr>
+      </w:pPr>
+    </w:p>
+    <w:p>
+      <w:pPr>
+        <w:jc w:val="center"/>
+      </w:pPr>
+      <w:r>
+        <w:rPr>
+          <w:rFonts w:ascii="TimesNewRomanPSMT" w:hAnsi="TimesNewRomanPSMT" w:cs="TimesNewRomanPSMT"/>
+        </w:rPr>
+        <w:t>Article 11.</w:t>
       </w:r>
     </w:p>
     <w:p>
@@ -2224,59 +2603,514 @@
           <w:i/>
           <w:iCs/>
         </w:rPr>
-        <w:t>Dispositions particulières relatives aux loyers pratiqués des logements conventionnés lors d'une acquisition ou d'une convention sans travaux faisant suite à une nouvelle acquisition lorsque les loyers ne sont pas établis sur la base de la surface corrigée, résultant de l'application du décret n° 48-1766 du 22 novembre 1948 fixant les conditions de détermination de la surface corrigée des locaux d'habitation ou à usage professionnel et de l'article 4 du décret n° 60-1063 du 1er octobre 1960 modifiant le décret n° 48-1766 du 22 novembre 1948 fixant les conditions de détermination de la surface corrigée des locaux d'habitation ou à usage professionnel</w:t>
-      </w:r>
-      <w:r>
-        <w:rPr>
-          <w:rFonts w:ascii="TimesNewRomanPSMT" w:hAnsi="TimesNewRomanPSMT" w:cs="TimesNewRomanPSMT"/>
-        </w:rPr>
-        <w:t>.</w:t>
-      </w:r>
-    </w:p>
-    <w:p>
-      <w:r>
-        <w:rPr>
-          <w:rFonts w:ascii="TimesNewRomanPSMT" w:hAnsi="TimesNewRomanPSMT" w:cs="TimesNewRomanPSMT"/>
-        </w:rPr>
-        <w:t>Durant le mois qui suit la signature de la convention, le bailleur informe les locataires ou occupants de bonne foi en place à la date de signature de la convention qu'ils disposent d'un délai de deux mois à compter de la réception de l'information pour présenter leurs justificatifs de revenus dans les conditions prévues pour l'attribution des logements sociaux et que ceux disposant de ressources</w:t>
-      </w:r>
-    </w:p>
-    <w:p>
-      <w:r>
-        <w:rPr>
-          <w:rFonts w:ascii="TimesNewRomanPSMT" w:hAnsi="TimesNewRomanPSMT" w:cs="TimesNewRomanPSMT"/>
-        </w:rPr>
-        <w:t>inférieures aux plafonds prévus à l'article D. 331-12 précité pour l'attribution des logements sociaux se verront appliquer, à partir de la réception par l'organisme des justificatifs et au plus tard le quatrième mois suivant la date de signature de la convention ou la date d'achèvement des travaux si celle-ci en prévoit, un nouveau loyer dans la limite du loyer maximum fixé au document prévu par l'article 1er de la présente convention. Avant l'application de ce nouveau loyer, le loyer maximum est celui mentionné à l'article 9 bis de la présente convention.</w:t>
-      </w:r>
-    </w:p>
-    <w:p>
-      <w:pPr>
-        <w:rPr>
-          <w:rFonts w:ascii="TimesNewRomanPSMT" w:hAnsi="TimesNewRomanPSMT" w:cs="TimesNewRomanPSMT"/>
-        </w:rPr>
-      </w:pPr>
-    </w:p>
-    <w:p>
-      <w:r>
-        <w:rPr>
-          <w:rFonts w:ascii="TimesNewRomanPSMT" w:hAnsi="TimesNewRomanPSMT" w:cs="TimesNewRomanPSMT"/>
-        </w:rPr>
-        <w:t>Le locataire ou occupant de bonne foi peut également présenter ces justificatifs à tout moment et bénéficier de la même mesure dès le mois qui suit la présentation de ces justificatifs.</w:t>
-      </w:r>
-    </w:p>
-    <w:p>
-      <w:pPr>
-        <w:rPr>
-          <w:rFonts w:ascii="TimesNewRomanPSMT" w:hAnsi="TimesNewRomanPSMT" w:cs="TimesNewRomanPSMT"/>
-        </w:rPr>
-      </w:pPr>
-    </w:p>
-    <w:p>
-      <w:r>
-        <w:rPr>
-          <w:rFonts w:ascii="TimesNewRomanPSMT" w:hAnsi="TimesNewRomanPSMT" w:cs="TimesNewRomanPSMT"/>
-        </w:rPr>
-        <w:t>Le loyer pratiqué applicable à chaque logement occupé par un locataire ou un occupant de bonne foi dont les ressources excèdent les plafonds de ressources prévus à l'article D. 331-12 précité pour l'attribution des logements sociaux au moment de l'acquisition ou qui n'a pas fourni d'informations sur le niveau de ses ressources ne peut excéder le loyer maximum fixé à l'article 9 bis de la présente convention. Il peut être révisé chaque année le 1er janvier dans les conditions prévues à l’article L. 353-9-3 précité.</w:t>
+        <w:t>Établissement d'un bail conforme à la convention.</w:t>
+      </w:r>
+    </w:p>
+    <w:p>
+      <w:pPr>
+        <w:rPr>
+          <w:rFonts w:ascii="TimesNewRomanPSMT" w:hAnsi="TimesNewRomanPSMT" w:cs="TimesNewRomanPSMT"/>
+        </w:rPr>
+      </w:pPr>
+    </w:p>
+    <w:p>
+      <w:r>
+        <w:rPr>
+          <w:rFonts w:ascii="TimesNewRomanPSMT" w:hAnsi="TimesNewRomanPSMT" w:cs="TimesNewRomanPSMT"/>
+        </w:rPr>
+        <w:t>Le bail doit être conforme à la présente convention. Une copie de la convention est tenue en permanence à la disposition des locataires et de leurs associations qui peuvent en prendre connaissance chez le gardien ou, en l'absence d'un gardien, au siège du bailleur. Cette information est mentionnée à chaque locataire ou affichée de façon très apparente dans les parties communes de l'immeuble.</w:t>
+      </w:r>
+    </w:p>
+    <w:p>
+      <w:pPr>
+        <w:rPr>
+          <w:rFonts w:ascii="TimesNewRomanPSMT" w:hAnsi="TimesNewRomanPSMT" w:cs="TimesNewRomanPSMT"/>
+        </w:rPr>
+      </w:pPr>
+    </w:p>
+    <w:p>
+      <w:r>
+        <w:rPr>
+          <w:rFonts w:ascii="TimesNewRomanPSMT" w:hAnsi="TimesNewRomanPSMT" w:cs="TimesNewRomanPSMT"/>
+        </w:rPr>
+        <w:t>Le bailleur est tenu de remettre à chaque locataire un décompte de surface corrigée ou de surface utile établi d'après le modèle type annexé à l'article D. 353-19 du code de la construction et de l’habitation. Dans l'hypothèse où cette surface serait modifiée, le bailleur est tenu de communiquer au locataire un nouveau décompte dans les deux mois précédant son application.</w:t>
+      </w:r>
+    </w:p>
+    <w:p>
+      <w:pPr>
+        <w:rPr>
+          <w:rFonts w:ascii="TimesNewRomanPSMT" w:hAnsi="TimesNewRomanPSMT" w:cs="TimesNewRomanPSMT"/>
+        </w:rPr>
+      </w:pPr>
+    </w:p>
+    <w:p>
+      <w:pPr>
+        <w:jc w:val="center"/>
+      </w:pPr>
+      <w:r>
+        <w:rPr>
+          <w:rFonts w:ascii="TimesNewRomanPSMT" w:hAnsi="TimesNewRomanPSMT" w:cs="TimesNewRomanPSMT"/>
+        </w:rPr>
+        <w:t>Article 12.</w:t>
+      </w:r>
+    </w:p>
+    <w:p>
+      <w:pPr>
+        <w:rPr>
+          <w:rFonts w:ascii="TimesNewRomanPSMT" w:hAnsi="TimesNewRomanPSMT" w:cs="TimesNewRomanPSMT"/>
+        </w:rPr>
+      </w:pPr>
+    </w:p>
+    <w:p>
+      <w:pPr>
+        <w:jc w:val="center"/>
+      </w:pPr>
+      <w:r>
+        <w:rPr>
+          <w:rFonts w:ascii="TimesNewRomanPSMT" w:hAnsi="TimesNewRomanPSMT" w:cs="TimesNewRomanPSMT"/>
+          <w:i/>
+          <w:iCs/>
+        </w:rPr>
+        <w:t>Travaux.</w:t>
+      </w:r>
+    </w:p>
+    <w:p>
+      <w:pPr>
+        <w:rPr>
+          <w:rFonts w:ascii="TimesNewRomanPSMT" w:hAnsi="TimesNewRomanPSMT" w:cs="TimesNewRomanPSMT"/>
+        </w:rPr>
+      </w:pPr>
+    </w:p>
+    <w:p>
+      <w:r>
+        <w:rPr>
+          <w:rFonts w:ascii="TimesNewRomanPSMT" w:hAnsi="TimesNewRomanPSMT" w:cs="TimesNewRomanPSMT"/>
+        </w:rPr>
+        <w:t>Lorsque l'exécution des travaux nécessite l'évacuation temporaire des lieux, l'organisme bailleur doit mettre provisoirement à la disposition du locataire un logement en bon état d'habitation remplissant des conditions d'hygiène normales, correspondant à ses besoins personnels ou familiaux et, le cas échéant, professionnels, ainsi qu'à ses possibilités. Il doit en outre être situé :</w:t>
+      </w:r>
+    </w:p>
+    <w:p>
+      <w:r>
+        <w:rPr>
+          <w:rFonts w:ascii="TimesNewRomanPSMT" w:hAnsi="TimesNewRomanPSMT" w:cs="TimesNewRomanPSMT"/>
+        </w:rPr>
+        <w:t>- dans le même arrondissement ou les arrondissements limitrophes ou les communes limitrophes de l'arrondissement où se trouve le local, objet de la reprise, si celui-ci est situé dans une commune divisée en arrondissements ;</w:t>
+      </w:r>
+    </w:p>
+    <w:p>
+      <w:pPr>
+        <w:rPr>
+          <w:rFonts w:ascii="TimesNewRomanPSMT" w:hAnsi="TimesNewRomanPSMT" w:cs="TimesNewRomanPSMT"/>
+        </w:rPr>
+      </w:pPr>
+    </w:p>
+    <w:p>
+      <w:r>
+        <w:rPr>
+          <w:rFonts w:ascii="TimesNewRomanPSMT" w:hAnsi="TimesNewRomanPSMT" w:cs="TimesNewRomanPSMT"/>
+        </w:rPr>
+        <w:t>- dans le même canton ou dans les cantons limitrophes de ce canton inclus dans la même commune ou dans les communes limitrophes de ce canton, si la commune est divisée en cantons ;</w:t>
+      </w:r>
+    </w:p>
+    <w:p>
+      <w:pPr>
+        <w:rPr>
+          <w:rFonts w:ascii="TimesNewRomanPSMT" w:hAnsi="TimesNewRomanPSMT" w:cs="TimesNewRomanPSMT"/>
+        </w:rPr>
+      </w:pPr>
+    </w:p>
+    <w:p>
+      <w:r>
+        <w:rPr>
+          <w:rFonts w:ascii="TimesNewRomanPSMT" w:hAnsi="TimesNewRomanPSMT" w:cs="TimesNewRomanPSMT"/>
+        </w:rPr>
+        <w:t>- dans les autres cas, sur le territoire de la même commune ou d'une commune limitrophe, sans pouvoir être éloigné de plus de cinq kilomètres.</w:t>
+      </w:r>
+    </w:p>
+    <w:p>
+      <w:pPr>
+        <w:rPr>
+          <w:rFonts w:ascii="TimesNewRomanPSMT" w:hAnsi="TimesNewRomanPSMT" w:cs="TimesNewRomanPSMT"/>
+        </w:rPr>
+      </w:pPr>
+    </w:p>
+    <w:p>
+      <w:pPr>
+        <w:jc w:val="center"/>
+      </w:pPr>
+      <w:r>
+        <w:rPr>
+          <w:rFonts w:ascii="TimesNewRomanPSMT" w:hAnsi="TimesNewRomanPSMT" w:cs="TimesNewRomanPSMT"/>
+        </w:rPr>
+        <w:t>Article 13.</w:t>
+      </w:r>
+    </w:p>
+    <w:p>
+      <w:pPr>
+        <w:rPr>
+          <w:rFonts w:ascii="TimesNewRomanPSMT" w:hAnsi="TimesNewRomanPSMT" w:cs="TimesNewRomanPSMT"/>
+        </w:rPr>
+      </w:pPr>
+    </w:p>
+    <w:p>
+      <w:pPr>
+        <w:jc w:val="center"/>
+      </w:pPr>
+      <w:r>
+        <w:rPr>
+          <w:rFonts w:ascii="TimesNewRomanPSMT" w:hAnsi="TimesNewRomanPSMT" w:cs="TimesNewRomanPSMT"/>
+          <w:i/>
+          <w:iCs/>
+        </w:rPr>
+        <w:t>Information des locataires en cas de changement de propriétaire.</w:t>
+      </w:r>
+    </w:p>
+    <w:p>
+      <w:pPr>
+        <w:rPr>
+          <w:rFonts w:ascii="TimesNewRomanPSMT" w:hAnsi="TimesNewRomanPSMT" w:cs="TimesNewRomanPSMT"/>
+        </w:rPr>
+      </w:pPr>
+    </w:p>
+    <w:p>
+      <w:r>
+        <w:rPr>
+          <w:rFonts w:ascii="TimesNewRomanPSMT" w:hAnsi="TimesNewRomanPSMT" w:cs="TimesNewRomanPSMT"/>
+        </w:rPr>
+        <w:t>En cas de mutation à titre gratuit ou onéreux, et en vue de l'information du préfet ou, le cas échéant, du président de l'établissement public de coopération intercommunale, du conseil départemental, de la métropole de Lyon ou du conseil exécutif de Corse, partie à la présente convention, des locataires et des organismes liquidateurs de l'APL, le ou les nouveaux propriétaires leur font connaître leur identification dans les conditions conformes soit à l'article 5, soit à l'article 6 du décret n° 55-22 du</w:t>
+      </w:r>
+    </w:p>
+    <w:p>
+      <w:r>
+        <w:rPr>
+          <w:rFonts w:ascii="TimesNewRomanPSMT" w:hAnsi="TimesNewRomanPSMT" w:cs="TimesNewRomanPSMT"/>
+        </w:rPr>
+        <w:t>4 janvier 1955 modifié, par acte extrajudiciaire, lettre recommandée avec demande d'avis de réception ou remise contre décharge dans un délai d'un mois à compter de ladite mutation.</w:t>
+      </w:r>
+    </w:p>
+    <w:p>
+      <w:pPr>
+        <w:rPr>
+          <w:rFonts w:ascii="TimesNewRomanPSMT" w:hAnsi="TimesNewRomanPSMT" w:cs="TimesNewRomanPSMT"/>
+        </w:rPr>
+      </w:pPr>
+    </w:p>
+    <w:p>
+      <w:pPr>
+        <w:jc w:val="center"/>
+      </w:pPr>
+      <w:r>
+        <w:rPr>
+          <w:rFonts w:ascii="TimesNewRomanPSMT" w:hAnsi="TimesNewRomanPSMT" w:cs="TimesNewRomanPSMT"/>
+        </w:rPr>
+        <w:t>Article 14.</w:t>
+      </w:r>
+    </w:p>
+    <w:p>
+      <w:pPr>
+        <w:rPr>
+          <w:rFonts w:ascii="TimesNewRomanPSMT" w:hAnsi="TimesNewRomanPSMT" w:cs="TimesNewRomanPSMT"/>
+        </w:rPr>
+      </w:pPr>
+    </w:p>
+    <w:p>
+      <w:pPr>
+        <w:jc w:val="center"/>
+      </w:pPr>
+      <w:r>
+        <w:rPr>
+          <w:rFonts w:ascii="TimesNewRomanPSMT" w:hAnsi="TimesNewRomanPSMT" w:cs="TimesNewRomanPSMT"/>
+          <w:i/>
+          <w:iCs/>
+        </w:rPr>
+        <w:t>Information des locataires en cas de modification ou de résiliation de la convention.</w:t>
+      </w:r>
+    </w:p>
+    <w:p>
+      <w:pPr>
+        <w:rPr>
+          <w:rFonts w:ascii="TimesNewRomanPSMT" w:hAnsi="TimesNewRomanPSMT" w:cs="TimesNewRomanPSMT"/>
+        </w:rPr>
+      </w:pPr>
+    </w:p>
+    <w:p>
+      <w:r>
+        <w:rPr>
+          <w:rFonts w:ascii="TimesNewRomanPSMT" w:hAnsi="TimesNewRomanPSMT" w:cs="TimesNewRomanPSMT"/>
+        </w:rPr>
+        <w:t>Le bailleur informe les locataires de toute modification apportée à la convention ayant des incidences sur leurs relations contractuelles.</w:t>
+      </w:r>
+    </w:p>
+    <w:p>
+      <w:pPr>
+        <w:rPr>
+          <w:rFonts w:ascii="TimesNewRomanPSMT" w:hAnsi="TimesNewRomanPSMT" w:cs="TimesNewRomanPSMT"/>
+        </w:rPr>
+      </w:pPr>
+    </w:p>
+    <w:p>
+      <w:r>
+        <w:rPr>
+          <w:rFonts w:ascii="TimesNewRomanPSMT" w:hAnsi="TimesNewRomanPSMT" w:cs="TimesNewRomanPSMT"/>
+        </w:rPr>
+        <w:t xml:space="preserve">Quelle qu'en soit la cause, le bailleur informe le locataire de la date prévue pour l'expiration de la convention. En cas de résiliation de la convention aux torts du </w:t>
+      </w:r>
+      <w:r>
+        <w:rPr>
+          <w:rFonts w:ascii="TimesNewRomanPSMT" w:hAnsi="TimesNewRomanPSMT" w:cs="TimesNewRomanPSMT"/>
+        </w:rPr>
+        <w:lastRenderedPageBreak/>
+        <w:t>bailleur, il porte à la connaissance des locataires la teneur de l'article L. 353-6 du code de la construction et de l'habitation.</w:t>
+      </w:r>
+    </w:p>
+    <w:p>
+      <w:pPr>
+        <w:rPr>
+          <w:rFonts w:ascii="TimesNewRomanPSMT" w:hAnsi="TimesNewRomanPSMT" w:cs="TimesNewRomanPSMT"/>
+        </w:rPr>
+      </w:pPr>
+    </w:p>
+    <w:p>
+      <w:pPr>
+        <w:jc w:val="center"/>
+      </w:pPr>
+      <w:r>
+        <w:rPr>
+          <w:rFonts w:ascii="TimesNewRomanPSMT" w:hAnsi="TimesNewRomanPSMT" w:cs="TimesNewRomanPSMT"/>
+        </w:rPr>
+        <w:t>Article 15.</w:t>
+      </w:r>
+    </w:p>
+    <w:p>
+      <w:pPr>
+        <w:rPr>
+          <w:rFonts w:ascii="TimesNewRomanPSMT" w:hAnsi="TimesNewRomanPSMT" w:cs="TimesNewRomanPSMT"/>
+        </w:rPr>
+      </w:pPr>
+    </w:p>
+    <w:p>
+      <w:pPr>
+        <w:jc w:val="center"/>
+      </w:pPr>
+      <w:r>
+        <w:rPr>
+          <w:rFonts w:ascii="TimesNewRomanPSMT" w:hAnsi="TimesNewRomanPSMT" w:cs="TimesNewRomanPSMT"/>
+          <w:i/>
+          <w:iCs/>
+        </w:rPr>
+        <w:t>Maintien dans les lieux et congé donné par le locataire.</w:t>
+      </w:r>
+    </w:p>
+    <w:p>
+      <w:pPr>
+        <w:rPr>
+          <w:rFonts w:ascii="TimesNewRomanPSMT" w:hAnsi="TimesNewRomanPSMT" w:cs="TimesNewRomanPSMT"/>
+        </w:rPr>
+      </w:pPr>
+    </w:p>
+    <w:p>
+      <w:r>
+        <w:rPr>
+          <w:rFonts w:ascii="TimesNewRomanPSMT" w:hAnsi="TimesNewRomanPSMT" w:cs="TimesNewRomanPSMT"/>
+        </w:rPr>
+        <w:t>Pendant la durée de la convention, le locataire bénéficie du droit au maintien dans les lieux dans les conditions de l'article L. 353-15 du code de la construction et de l’habitation, dans la mesure où il se conforme aux obligations de l'article 7 de la loi du 6 juillet 1989 précitée, sauf dénonciation expresse du locataire dans les conditions des treizième à vingt-deuxième alinéas du I de l'article 15 de la loi du 6 juillet 1989 précitée.</w:t>
+      </w:r>
+    </w:p>
+    <w:p>
+      <w:pPr>
+        <w:rPr>
+          <w:rFonts w:ascii="TimesNewRomanPSMT" w:hAnsi="TimesNewRomanPSMT" w:cs="TimesNewRomanPSMT"/>
+        </w:rPr>
+      </w:pPr>
+    </w:p>
+    <w:p>
+      <w:r>
+        <w:rPr>
+          <w:rFonts w:ascii="TimesNewRomanPSMT" w:hAnsi="TimesNewRomanPSMT" w:cs="TimesNewRomanPSMT"/>
+        </w:rPr>
+        <w:t>Le locataire peut donner congé à tout moment. Il est redevable du loyer et des charges pendant la durée effective du délai de préavis, de jour à jour, sauf si le logement se trouve occupé avant la fin du préavis par un autre locataire en accord avec le bailleur.</w:t>
+      </w:r>
+    </w:p>
+    <w:p>
+      <w:pPr>
+        <w:jc w:val="center"/>
+        <w:rPr>
+          <w:rFonts w:ascii="TimesNewRomanPSMT" w:hAnsi="TimesNewRomanPSMT" w:cs="TimesNewRomanPSMT"/>
+        </w:rPr>
+      </w:pPr>
+    </w:p>
+    <w:p>
+      <w:pPr>
+        <w:jc w:val="center"/>
+      </w:pPr>
+      <w:r>
+        <w:rPr>
+          <w:rFonts w:ascii="TimesNewRomanPSMT" w:hAnsi="TimesNewRomanPSMT" w:cs="TimesNewRomanPSMT"/>
+        </w:rPr>
+        <w:t>Article 16.</w:t>
+      </w:r>
+    </w:p>
+    <w:p>
+      <w:pPr>
+        <w:rPr>
+          <w:rFonts w:ascii="TimesNewRomanPSMT" w:hAnsi="TimesNewRomanPSMT" w:cs="TimesNewRomanPSMT"/>
+        </w:rPr>
+      </w:pPr>
+    </w:p>
+    <w:p>
+      <w:pPr>
+        <w:jc w:val="center"/>
+      </w:pPr>
+      <w:r>
+        <w:rPr>
+          <w:rFonts w:ascii="TimesNewRomanPSMT" w:hAnsi="TimesNewRomanPSMT" w:cs="TimesNewRomanPSMT"/>
+          <w:i/>
+          <w:iCs/>
+        </w:rPr>
+        <w:t>Modalités du paiement du loyer.</w:t>
+      </w:r>
+    </w:p>
+    <w:p>
+      <w:pPr>
+        <w:rPr>
+          <w:rFonts w:ascii="TimesNewRomanPSMT" w:hAnsi="TimesNewRomanPSMT" w:cs="TimesNewRomanPSMT"/>
+        </w:rPr>
+      </w:pPr>
+    </w:p>
+    <w:p>
+      <w:r>
+        <w:rPr>
+          <w:rFonts w:ascii="TimesNewRomanPSMT" w:hAnsi="TimesNewRomanPSMT" w:cs="TimesNewRomanPSMT"/>
+        </w:rPr>
+        <w:t>Le loyer est payé mensuellement à terme échu.</w:t>
+      </w:r>
+    </w:p>
+    <w:p>
+      <w:pPr>
+        <w:rPr>
+          <w:rFonts w:ascii="TimesNewRomanPSMT" w:hAnsi="TimesNewRomanPSMT" w:cs="TimesNewRomanPSMT"/>
+        </w:rPr>
+      </w:pPr>
+    </w:p>
+    <w:p>
+      <w:r>
+        <w:rPr>
+          <w:rFonts w:ascii="TimesNewRomanPSMT" w:hAnsi="TimesNewRomanPSMT" w:cs="TimesNewRomanPSMT"/>
+        </w:rPr>
+        <w:t>Le bailleur indique sur la quittance le montant du loyer principal, du ou des loyers accessoires, du loyer maximum, des charges locatives et, le cas échéant, le montant de l'APL, de la réduction de loyer de solidarité et de la contribution pour le partage des économies de charges.</w:t>
+      </w:r>
+    </w:p>
+    <w:p>
+      <w:pPr>
+        <w:rPr>
+          <w:rFonts w:ascii="TimesNewRomanPSMT" w:hAnsi="TimesNewRomanPSMT" w:cs="TimesNewRomanPSMT"/>
+        </w:rPr>
+      </w:pPr>
+    </w:p>
+    <w:p>
+      <w:r>
+        <w:rPr>
+          <w:rFonts w:ascii="TimesNewRomanPSMT" w:hAnsi="TimesNewRomanPSMT" w:cs="TimesNewRomanPSMT"/>
+        </w:rPr>
+        <w:t>En application de l'article L. 832-2 du code de la construction et de l'habitation, pour chaque appel de loyer, le bailleur déduit s'il y a lieu le montant de l'APL qu'il perçoit pour le compte du locataire du montant du loyer et des dépenses accessoires de logement.</w:t>
+      </w:r>
+    </w:p>
+    <w:p>
+      <w:pPr>
+        <w:rPr>
+          <w:rFonts w:ascii="TimesNewRomanPSMT" w:hAnsi="TimesNewRomanPSMT" w:cs="TimesNewRomanPSMT"/>
+        </w:rPr>
+      </w:pPr>
+    </w:p>
+    <w:p>
+      <w:r>
+        <w:rPr>
+          <w:rFonts w:ascii="TimesNewRomanPSMT" w:hAnsi="TimesNewRomanPSMT" w:cs="TimesNewRomanPSMT"/>
+        </w:rPr>
+        <w:t>Lorsque l'organisme liquidateur de l'APL verse au bailleur des rappels d'aide personnalisée pour le compte de locataires, le bailleur affecte ces sommes au compte de ces derniers. Si après affectation il en résulte un surplus, le bailleur le reverse au locataire dans le délai d'un mois.</w:t>
+      </w:r>
+    </w:p>
+    <w:p>
+      <w:pPr>
+        <w:rPr>
+          <w:rFonts w:ascii="TimesNewRomanPSMT" w:hAnsi="TimesNewRomanPSMT" w:cs="TimesNewRomanPSMT"/>
+        </w:rPr>
+      </w:pPr>
+    </w:p>
+    <w:p>
+      <w:r>
+        <w:rPr>
+          <w:rFonts w:ascii="TimesNewRomanPSMT" w:hAnsi="TimesNewRomanPSMT" w:cs="TimesNewRomanPSMT"/>
+        </w:rPr>
+        <w:t>En cas de retard du locataire dans le paiement du loyer et des charges locatives, le bailleur doit prendre toutes dispositions en vue de recouvrer sa créance.</w:t>
+      </w:r>
+    </w:p>
+    <w:p>
+      <w:pPr>
+        <w:rPr>
+          <w:rFonts w:ascii="TimesNewRomanPSMT" w:hAnsi="TimesNewRomanPSMT" w:cs="TimesNewRomanPSMT"/>
+        </w:rPr>
+      </w:pPr>
+    </w:p>
+    <w:p>
+      <w:r>
+        <w:rPr>
+          <w:rFonts w:ascii="TimesNewRomanPSMT" w:hAnsi="TimesNewRomanPSMT" w:cs="TimesNewRomanPSMT"/>
+        </w:rPr>
+        <w:t>En cas d'impayé constitué au sens de l'article R. 824-1 du code de la construction et de l’habitation, et lorsque l'APL est versée en tiers payant, le bailleur doit informer l’organisme payeur de la situation du locataire dans un délai de deux mois après la constitution de l’impayé.</w:t>
+      </w:r>
+    </w:p>
+    <w:p>
+      <w:pPr>
+        <w:rPr>
+          <w:rFonts w:ascii="TimesNewRomanPSMT" w:hAnsi="TimesNewRomanPSMT" w:cs="TimesNewRomanPSMT"/>
+        </w:rPr>
+      </w:pPr>
+    </w:p>
+    <w:p>
+      <w:pPr>
+        <w:jc w:val="center"/>
+      </w:pPr>
+      <w:r>
+        <w:rPr>
+          <w:rFonts w:ascii="TimesNewRomanPSMT" w:hAnsi="TimesNewRomanPSMT" w:cs="TimesNewRomanPSMT"/>
+        </w:rPr>
+        <w:t>Article 17.</w:t>
+      </w:r>
+    </w:p>
+    <w:p>
+      <w:pPr>
+        <w:rPr>
+          <w:rFonts w:ascii="TimesNewRomanPSMT" w:hAnsi="TimesNewRomanPSMT" w:cs="TimesNewRomanPSMT"/>
+        </w:rPr>
+      </w:pPr>
+    </w:p>
+    <w:p>
+      <w:pPr>
+        <w:jc w:val="center"/>
+      </w:pPr>
+      <w:r>
+        <w:rPr>
+          <w:rFonts w:ascii="TimesNewRomanPSMT" w:hAnsi="TimesNewRomanPSMT" w:cs="TimesNewRomanPSMT"/>
+          <w:i/>
+          <w:iCs/>
+        </w:rPr>
+        <w:t>Dépôt de garantie.</w:t>
+      </w:r>
+    </w:p>
+    <w:p>
+      <w:pPr>
+        <w:rPr>
+          <w:rFonts w:ascii="TimesNewRomanPSMT" w:hAnsi="TimesNewRomanPSMT" w:cs="TimesNewRomanPSMT"/>
+        </w:rPr>
+      </w:pPr>
+    </w:p>
+    <w:p>
+      <w:r>
+        <w:rPr>
+          <w:rFonts w:ascii="TimesNewRomanPSMT" w:hAnsi="TimesNewRomanPSMT" w:cs="TimesNewRomanPSMT"/>
+        </w:rPr>
+        <w:t>Le dépôt de garantie stipulé le cas échéant par le contrat de location pour garantir l'exécution de ses obligations locatives par le locataire ne peut être supérieur à un mois de loyer en principal.</w:t>
       </w:r>
     </w:p>
     <w:p>
@@ -2302,7 +3136,7 @@
           <w:rFonts w:ascii="TimesNewRomanPS-BoldMT" w:hAnsi="TimesNewRomanPS-BoldMT" w:cs="TimesNewRomanPS-BoldMT"/>
           <w:b/>
         </w:rPr>
-        <w:t>III.-Engagements du bailleur à l'égard des locataires.</w:t>
+        <w:t>IV.-Dispositions spécifiques au statut de résidence universitaire.</w:t>
       </w:r>
     </w:p>
     <w:p>
@@ -2321,7 +3155,7 @@
         <w:rPr>
           <w:rFonts w:ascii="TimesNewRomanPSMT" w:hAnsi="TimesNewRomanPSMT" w:cs="TimesNewRomanPSMT"/>
         </w:rPr>
-        <w:t>Article 11.</w:t>
+        <w:t>Article 18.</w:t>
       </w:r>
     </w:p>
     <w:p>
@@ -2341,44 +3175,255 @@
           <w:i/>
           <w:iCs/>
         </w:rPr>
-        <w:t>Établissement d'un bail conforme à la convention.</w:t>
-      </w:r>
-    </w:p>
-    <w:p>
-      <w:pPr>
-        <w:rPr>
-          <w:rFonts w:ascii="TimesNewRomanPSMT" w:hAnsi="TimesNewRomanPSMT" w:cs="TimesNewRomanPSMT"/>
-        </w:rPr>
-      </w:pPr>
-    </w:p>
-    <w:p>
-      <w:r>
-        <w:rPr>
-          <w:rFonts w:ascii="TimesNewRomanPSMT" w:hAnsi="TimesNewRomanPSMT" w:cs="TimesNewRomanPSMT"/>
-        </w:rPr>
-        <w:t>Le bail doit être conforme à la présente convention. Une copie de la convention est tenue en permanence à la disposition des locataires et de leurs associations qui peuvent en prendre connaissance chez le gardien ou, en l'absence d'un gardien, au siège du bailleur. Cette information est mentionnée à chaque locataire ou affichée de façon très apparente dans les parties communes de l'immeuble.</w:t>
-      </w:r>
-    </w:p>
-    <w:p>
-      <w:pPr>
-        <w:rPr>
-          <w:rFonts w:ascii="TimesNewRomanPSMT" w:hAnsi="TimesNewRomanPSMT" w:cs="TimesNewRomanPSMT"/>
-        </w:rPr>
-      </w:pPr>
-    </w:p>
-    <w:p>
-      <w:r>
-        <w:rPr>
-          <w:rFonts w:ascii="TimesNewRomanPSMT" w:hAnsi="TimesNewRomanPSMT" w:cs="TimesNewRomanPSMT"/>
-        </w:rPr>
-        <w:t xml:space="preserve">Le bailleur est tenu de remettre à chaque locataire un décompte de surface corrigée ou de surface utile établi d'après le modèle type annexé à l'article D. 353-19 du code de la construction et de l’habitation. Dans l'hypothèse où cette surface serait modifiée, le </w:t>
-      </w:r>
-      <w:r>
-        <w:rPr>
-          <w:rFonts w:ascii="TimesNewRomanPSMT" w:hAnsi="TimesNewRomanPSMT" w:cs="TimesNewRomanPSMT"/>
-        </w:rPr>
-        <w:lastRenderedPageBreak/>
-        <w:t>bailleur est tenu de communiquer au locataire un nouveau décompte dans les deux mois précédant son application.</w:t>
+        <w:t>Régime des rapports locatifs applicables aux logements.</w:t>
+      </w:r>
+    </w:p>
+    <w:p>
+      <w:pPr>
+        <w:rPr>
+          <w:rFonts w:ascii="TimesNewRomanPSMT" w:hAnsi="TimesNewRomanPSMT" w:cs="TimesNewRomanPSMT"/>
+        </w:rPr>
+      </w:pPr>
+    </w:p>
+    <w:p>
+      <w:r>
+        <w:rPr>
+          <w:rFonts w:ascii="TimesNewRomanPSMT" w:hAnsi="TimesNewRomanPSMT" w:cs="TimesNewRomanPSMT"/>
+        </w:rPr>
+        <w:t>Lorsque la présente convention est conclue en application de l’article L. 353-1 et du 3° de l’article L. 831-1 du code de la construction et de l'habitation pour une résidence universitaire définie à l'article L. 631-12 du même code, les logements de la résidence universitaire sont soumis aux dispositions de la loi n° 89-462 du 6 juillet 1989 tendant à améliorer les rapports locatifs, dans les conditions prévues par les III et VIII de l’article 40, aux dispositions du code de la construction et de l'habitation et aux stipulations de la présente convention.</w:t>
+      </w:r>
+    </w:p>
+    <w:p>
+      <w:pPr>
+        <w:rPr>
+          <w:rFonts w:ascii="TimesNewRomanPSMT" w:hAnsi="TimesNewRomanPSMT" w:cs="TimesNewRomanPSMT"/>
+        </w:rPr>
+      </w:pPr>
+    </w:p>
+    <w:p>
+      <w:pPr>
+        <w:rPr>
+          <w:rFonts w:ascii="TimesNewRomanPSMT" w:hAnsi="TimesNewRomanPSMT" w:cs="TimesNewRomanPSMT"/>
+        </w:rPr>
+      </w:pPr>
+    </w:p>
+    <w:p>
+      <w:r>
+        <w:rPr>
+          <w:rFonts w:ascii="TimesNewRomanPSMT" w:hAnsi="TimesNewRomanPSMT" w:cs="TimesNewRomanPSMT"/>
+        </w:rPr>
+        <w:t>Les stipulations particulières suivantes s’appliquent :</w:t>
+      </w:r>
+    </w:p>
+    <w:p>
+      <w:r>
+        <w:rPr>
+          <w:rFonts w:ascii="TimesNewRomanPSMT" w:hAnsi="TimesNewRomanPSMT" w:cs="TimesNewRomanPSMT"/>
+        </w:rPr>
+        <w:t>1°- Conditions de location des logements de la résidence universitaire.</w:t>
+      </w:r>
+    </w:p>
+    <w:p>
+      <w:pPr>
+        <w:rPr>
+          <w:rFonts w:ascii="TimesNewRomanPSMT" w:hAnsi="TimesNewRomanPSMT" w:cs="TimesNewRomanPSMT"/>
+        </w:rPr>
+      </w:pPr>
+    </w:p>
+    <w:p>
+      <w:r>
+        <w:rPr>
+          <w:rFonts w:ascii="TimesNewRomanPSMT" w:hAnsi="TimesNewRomanPSMT" w:cs="TimesNewRomanPSMT"/>
+        </w:rPr>
+        <w:t>Les logements sont loués nus ou meublés à des étudiants, des personnes de moins de trente ans en formation ou en stage et des personnes titulaires d'un contrat de professionnalisation ou d'apprentissage, à titre de résidence principale, et occupés au moins huit mois par an. A titre exceptionnel, des logements peuvent être loués à des enseignants et des chercheurs.</w:t>
+      </w:r>
+    </w:p>
+    <w:p>
+      <w:pPr>
+        <w:rPr>
+          <w:rFonts w:ascii="TimesNewRomanPSMT" w:hAnsi="TimesNewRomanPSMT" w:cs="TimesNewRomanPSMT"/>
+        </w:rPr>
+      </w:pPr>
+    </w:p>
+    <w:p>
+      <w:r>
+        <w:rPr>
+          <w:rFonts w:ascii="TimesNewRomanPSMT" w:hAnsi="TimesNewRomanPSMT" w:cs="TimesNewRomanPSMT"/>
+        </w:rPr>
+        <w:t>Les logements peuvent également être loués dans les conditions prévues aux quatrième et cinquième alinéas du I de l’article L. 442-8-1 du code de la construction et de l’habitation.</w:t>
+      </w:r>
+    </w:p>
+    <w:p>
+      <w:pPr>
+        <w:rPr>
+          <w:rFonts w:ascii="TimesNewRomanPSMT" w:hAnsi="TimesNewRomanPSMT" w:cs="TimesNewRomanPSMT"/>
+        </w:rPr>
+      </w:pPr>
+    </w:p>
+    <w:p>
+      <w:r>
+        <w:rPr>
+          <w:rFonts w:ascii="TimesNewRomanPSMT" w:hAnsi="TimesNewRomanPSMT" w:cs="TimesNewRomanPSMT"/>
+        </w:rPr>
+        <w:t>2°- Modalités de fixation et de révision du loyer pratiqué des logements de la résidence universitaire.</w:t>
+      </w:r>
+    </w:p>
+    <w:p>
+      <w:pPr>
+        <w:rPr>
+          <w:rFonts w:ascii="TimesNewRomanPSMT" w:hAnsi="TimesNewRomanPSMT" w:cs="TimesNewRomanPSMT"/>
+        </w:rPr>
+      </w:pPr>
+    </w:p>
+    <w:p>
+      <w:r>
+        <w:rPr>
+          <w:rFonts w:ascii="TimesNewRomanPSMT" w:hAnsi="TimesNewRomanPSMT" w:cs="TimesNewRomanPSMT"/>
+        </w:rPr>
+        <w:t>Le loyer pratiqué pour chaque logement est fixé dans la limite du loyer maximum prévu par la présente convention.</w:t>
+      </w:r>
+    </w:p>
+    <w:p>
+      <w:pPr>
+        <w:rPr>
+          <w:rFonts w:ascii="TimesNewRomanPSMT" w:hAnsi="TimesNewRomanPSMT" w:cs="TimesNewRomanPSMT"/>
+        </w:rPr>
+      </w:pPr>
+    </w:p>
+    <w:p>
+      <w:r>
+        <w:rPr>
+          <w:rFonts w:ascii="TimesNewRomanPSMT" w:hAnsi="TimesNewRomanPSMT" w:cs="TimesNewRomanPSMT"/>
+        </w:rPr>
+        <w:t>Il ne peut donner lieu à révision en cours de bail.</w:t>
+      </w:r>
+    </w:p>
+    <w:p>
+      <w:pPr>
+        <w:rPr>
+          <w:rFonts w:ascii="TimesNewRomanPSMT" w:hAnsi="TimesNewRomanPSMT" w:cs="TimesNewRomanPSMT"/>
+        </w:rPr>
+      </w:pPr>
+    </w:p>
+    <w:p>
+      <w:r>
+        <w:rPr>
+          <w:rFonts w:ascii="TimesNewRomanPSMT" w:hAnsi="TimesNewRomanPSMT" w:cs="TimesNewRomanPSMT"/>
+        </w:rPr>
+        <w:t>Si le contrat de location est renouvelé dans les conditions prévues au 3° ci-dessous, le loyer peut être réévalué conformément aux dispositions du code de la construction et de l’habitation.</w:t>
+      </w:r>
+    </w:p>
+    <w:p>
+      <w:pPr>
+        <w:rPr>
+          <w:rFonts w:ascii="TimesNewRomanPSMT" w:hAnsi="TimesNewRomanPSMT" w:cs="TimesNewRomanPSMT"/>
+        </w:rPr>
+      </w:pPr>
+    </w:p>
+    <w:p>
+      <w:r>
+        <w:rPr>
+          <w:rFonts w:ascii="TimesNewRomanPSMT" w:hAnsi="TimesNewRomanPSMT" w:cs="TimesNewRomanPSMT"/>
+        </w:rPr>
+        <w:t>3°- Durée du contrat et congé donné par le locataire.</w:t>
+      </w:r>
+    </w:p>
+    <w:p>
+      <w:pPr>
+        <w:rPr>
+          <w:rFonts w:ascii="TimesNewRomanPSMT" w:hAnsi="TimesNewRomanPSMT" w:cs="TimesNewRomanPSMT"/>
+        </w:rPr>
+      </w:pPr>
+    </w:p>
+    <w:p>
+      <w:r>
+        <w:rPr>
+          <w:rFonts w:ascii="TimesNewRomanPSMT" w:hAnsi="TimesNewRomanPSMT" w:cs="TimesNewRomanPSMT"/>
+        </w:rPr>
+        <w:t>Par dérogation à l’article 15 de la présente convention, les locataires ne bénéficient pas du droit au maintien dans les lieux.</w:t>
+      </w:r>
+    </w:p>
+    <w:p>
+      <w:pPr>
+        <w:rPr>
+          <w:rFonts w:ascii="TimesNewRomanPSMT" w:hAnsi="TimesNewRomanPSMT" w:cs="TimesNewRomanPSMT"/>
+        </w:rPr>
+      </w:pPr>
+    </w:p>
+    <w:p>
+      <w:r>
+        <w:rPr>
+          <w:rFonts w:ascii="TimesNewRomanPSMT" w:hAnsi="TimesNewRomanPSMT" w:cs="TimesNewRomanPSMT"/>
+        </w:rPr>
+        <w:t>Le contrat de location a une durée maximale d'un an. Il peut être renouvelé dès lors que l'occupant continue à remplir les conditions prévues par l’article L. 631-12 du code de la construction et de l’habitation, ainsi que les conditions de ressources requises pour l’attribution du logement. Le renouvellement donne lieu à la signature d’un nouveau contrat.</w:t>
+      </w:r>
+    </w:p>
+    <w:p>
+      <w:pPr>
+        <w:rPr>
+          <w:rFonts w:ascii="TimesNewRomanPSMT" w:hAnsi="TimesNewRomanPSMT" w:cs="TimesNewRomanPSMT"/>
+        </w:rPr>
+      </w:pPr>
+    </w:p>
+    <w:p>
+      <w:r>
+        <w:rPr>
+          <w:rFonts w:ascii="TimesNewRomanPSMT" w:hAnsi="TimesNewRomanPSMT" w:cs="TimesNewRomanPSMT"/>
+        </w:rPr>
+        <w:t>Le locataire peut donner congé à tout moment, dans les conditions des treizième à vingt-deuxième alinéas du I de l'article 15 de la loi du 6 juillet 1989 précitée. Il est redevable du loyer et des charges pendant la durée effective du délai de préavis, de jour à jour, sauf si le logement se trouve occupé avant la fin du préavis par un autre locataire en accord avec le bailleur.</w:t>
+      </w:r>
+    </w:p>
+    <w:p>
+      <w:pPr>
+        <w:rPr>
+          <w:rFonts w:ascii="TimesNewRomanPSMT" w:hAnsi="TimesNewRomanPSMT" w:cs="TimesNewRomanPSMT"/>
+        </w:rPr>
+      </w:pPr>
+    </w:p>
+    <w:p>
+      <w:pPr>
+        <w:rPr>
+          <w:rFonts w:ascii="TimesNewRomanPSMT" w:hAnsi="TimesNewRomanPSMT" w:cs="TimesNewRomanPSMT"/>
+        </w:rPr>
+      </w:pPr>
+    </w:p>
+    <w:p>
+      <w:r>
+        <w:rPr>
+          <w:rFonts w:ascii="TimesNewRomanPSMT" w:hAnsi="TimesNewRomanPSMT" w:cs="TimesNewRomanPSMT"/>
+        </w:rPr>
+        <w:t>4°- Forfait de charges.</w:t>
+      </w:r>
+    </w:p>
+    <w:p>
+      <w:pPr>
+        <w:rPr>
+          <w:rFonts w:ascii="TimesNewRomanPSMT" w:hAnsi="TimesNewRomanPSMT" w:cs="TimesNewRomanPSMT"/>
+        </w:rPr>
+      </w:pPr>
+    </w:p>
+    <w:p>
+      <w:r>
+        <w:rPr>
+          <w:rFonts w:ascii="TimesNewRomanPSMT" w:hAnsi="TimesNewRomanPSMT" w:cs="TimesNewRomanPSMT"/>
+        </w:rPr>
+        <w:t>En application du VIII de l’article 40 de la loi du 6 juillet 1989 précitée, les charges locatives accessoires au loyer principal des logements de la résidence universitaire peuvent être récupérées par le bailleur sous la forme d'un forfait versé simultanément au loyer, dont le montant et la périodicité de versement sont définis au contrat et qui ne peut donner lieu à complément ou à régularisation ultérieure. Le montant du forfait de charges est fixé en fonction des montants exigibles par le bailleur en application de l'article 23 de la loi du 6 juillet 1989 précitée. Ce montant</w:t>
+      </w:r>
+    </w:p>
+    <w:p>
+      <w:r>
+        <w:rPr>
+          <w:rFonts w:ascii="TimesNewRomanPSMT" w:hAnsi="TimesNewRomanPSMT" w:cs="TimesNewRomanPSMT"/>
+        </w:rPr>
+        <w:t>ne doit pas être manifestement disproportionné au regard des charges dont le locataire ou, le cas échéant, le précédent locataire se serait acquitté.</w:t>
+      </w:r>
+    </w:p>
+    <w:p>
+      <w:r>
+        <w:rPr>
+          <w:rFonts w:ascii="TimesNewRomanPSMT" w:hAnsi="TimesNewRomanPSMT" w:cs="TimesNewRomanPSMT"/>
+        </w:rPr>
+        <w:t>Si le bailleur a opté pour cette modalité de récupération des charges, il indique sur la quittance le montant du forfait.</w:t>
       </w:r>
     </w:p>
     <w:p>
@@ -2396,7 +3441,7 @@
         <w:rPr>
           <w:rFonts w:ascii="TimesNewRomanPSMT" w:hAnsi="TimesNewRomanPSMT" w:cs="TimesNewRomanPSMT"/>
         </w:rPr>
-        <w:t>Article 12.</w:t>
+        <w:t>Article 19.</w:t>
       </w:r>
     </w:p>
     <w:p>
@@ -2416,61 +3461,30 @@
           <w:i/>
           <w:iCs/>
         </w:rPr>
-        <w:t>Travaux.</w:t>
-      </w:r>
-    </w:p>
-    <w:p>
-      <w:pPr>
-        <w:rPr>
-          <w:rFonts w:ascii="TimesNewRomanPSMT" w:hAnsi="TimesNewRomanPSMT" w:cs="TimesNewRomanPSMT"/>
-        </w:rPr>
-      </w:pPr>
-    </w:p>
-    <w:p>
-      <w:r>
-        <w:rPr>
-          <w:rFonts w:ascii="TimesNewRomanPSMT" w:hAnsi="TimesNewRomanPSMT" w:cs="TimesNewRomanPSMT"/>
-        </w:rPr>
-        <w:t>Lorsque l'exécution des travaux nécessite l'évacuation temporaire des lieux, l'organisme bailleur doit mettre provisoirement à la disposition du locataire un logement en bon état d'habitation remplissant des conditions d'hygiène normales, correspondant à ses besoins personnels ou familiaux et, le cas échéant, professionnels, ainsi qu'à ses possibilités. Il doit en outre être situé :</w:t>
-      </w:r>
-    </w:p>
-    <w:p>
-      <w:r>
-        <w:rPr>
-          <w:rFonts w:ascii="TimesNewRomanPSMT" w:hAnsi="TimesNewRomanPSMT" w:cs="TimesNewRomanPSMT"/>
-        </w:rPr>
-        <w:t>- dans le même arrondissement ou les arrondissements limitrophes ou les communes limitrophes de l'arrondissement où se trouve le local, objet de la reprise, si celui-ci est situé dans une commune divisée en arrondissements ;</w:t>
-      </w:r>
-    </w:p>
-    <w:p>
-      <w:pPr>
-        <w:rPr>
-          <w:rFonts w:ascii="TimesNewRomanPSMT" w:hAnsi="TimesNewRomanPSMT" w:cs="TimesNewRomanPSMT"/>
-        </w:rPr>
-      </w:pPr>
-    </w:p>
-    <w:p>
-      <w:r>
-        <w:rPr>
-          <w:rFonts w:ascii="TimesNewRomanPSMT" w:hAnsi="TimesNewRomanPSMT" w:cs="TimesNewRomanPSMT"/>
-        </w:rPr>
-        <w:t>- dans le même canton ou dans les cantons limitrophes de ce canton inclus dans la même commune ou dans les communes limitrophes de ce canton, si la commune est divisée en cantons ;</w:t>
-      </w:r>
-    </w:p>
-    <w:p>
-      <w:pPr>
-        <w:rPr>
-          <w:rFonts w:ascii="TimesNewRomanPSMT" w:hAnsi="TimesNewRomanPSMT" w:cs="TimesNewRomanPSMT"/>
-        </w:rPr>
-      </w:pPr>
-    </w:p>
-    <w:p>
-      <w:r>
-        <w:rPr>
-          <w:rFonts w:ascii="TimesNewRomanPSMT" w:hAnsi="TimesNewRomanPSMT" w:cs="TimesNewRomanPSMT"/>
-        </w:rPr>
-        <w:t>- dans les autres cas, sur le territoire de la même commune ou d'une commune limitrophe, sans pouvoir être éloigné de plus de cinq kilomètres.</w:t>
-      </w:r>
+        <w:t>Renonciation au statut de résidence universitaire.</w:t>
+      </w:r>
+    </w:p>
+    <w:p>
+      <w:pPr>
+        <w:rPr>
+          <w:rFonts w:ascii="TimesNewRomanPSMT" w:hAnsi="TimesNewRomanPSMT" w:cs="TimesNewRomanPSMT"/>
+        </w:rPr>
+      </w:pPr>
+    </w:p>
+    <w:p>
+      <w:r>
+        <w:rPr>
+          <w:rFonts w:ascii="TimesNewRomanPSMT" w:hAnsi="TimesNewRomanPSMT" w:cs="TimesNewRomanPSMT"/>
+        </w:rPr>
+        <w:t>En cas de renonciation au statut de résidence universitaire, les dispositions relatives aux résidences universitaires figurant dans la présente convention sont sans objet. La renonciation au statut de résidence universitaire est définitive et s'effectue par avenant, à l’initiative du bailleur. Cet avenant est sans effet sur les contrats de location en cours. A l’échéance de chacun de ces contrats, le logement concerné est loué dans les conditions de droit commun de la présente convention.</w:t>
+      </w:r>
+    </w:p>
+    <w:p>
+      <w:pPr>
+        <w:rPr>
+          <w:rFonts w:ascii="TimesNewRomanPSMT" w:hAnsi="TimesNewRomanPSMT" w:cs="TimesNewRomanPSMT"/>
+        </w:rPr>
+      </w:pPr>
     </w:p>
     <w:p>
       <w:pPr>
@@ -2485,9 +3499,29 @@
       </w:pPr>
       <w:r>
         <w:rPr>
-          <w:rFonts w:ascii="TimesNewRomanPSMT" w:hAnsi="TimesNewRomanPSMT" w:cs="TimesNewRomanPSMT"/>
-        </w:rPr>
-        <w:t>Article 13.</w:t>
+          <w:rFonts w:ascii="TimesNewRomanPS-BoldMT" w:hAnsi="TimesNewRomanPS-BoldMT" w:cs="TimesNewRomanPS-BoldMT"/>
+          <w:b/>
+        </w:rPr>
+        <w:t>V.-Engagements du bailleur à l'égard des organismes chargés de la liquidation et du paiement de l'APL.</w:t>
+      </w:r>
+    </w:p>
+    <w:p>
+      <w:pPr>
+        <w:rPr>
+          <w:rFonts w:ascii="TimesNewRomanPS-BoldMT" w:hAnsi="TimesNewRomanPS-BoldMT" w:cs="TimesNewRomanPS-BoldMT"/>
+          <w:b/>
+        </w:rPr>
+      </w:pPr>
+    </w:p>
+    <w:p>
+      <w:pPr>
+        <w:jc w:val="center"/>
+      </w:pPr>
+      <w:r>
+        <w:rPr>
+          <w:rFonts w:ascii="TimesNewRomanPSMT" w:hAnsi="TimesNewRomanPSMT" w:cs="TimesNewRomanPSMT"/>
+        </w:rPr>
+        <w:t>Article 20.</w:t>
       </w:r>
     </w:p>
     <w:p>
@@ -2507,30 +3541,104 @@
           <w:i/>
           <w:iCs/>
         </w:rPr>
-        <w:t>Information des locataires en cas de changement de propriétaire.</w:t>
-      </w:r>
-    </w:p>
-    <w:p>
-      <w:pPr>
-        <w:rPr>
-          <w:rFonts w:ascii="TimesNewRomanPSMT" w:hAnsi="TimesNewRomanPSMT" w:cs="TimesNewRomanPSMT"/>
-        </w:rPr>
-      </w:pPr>
-    </w:p>
-    <w:p>
-      <w:r>
-        <w:rPr>
-          <w:rFonts w:ascii="TimesNewRomanPSMT" w:hAnsi="TimesNewRomanPSMT" w:cs="TimesNewRomanPSMT"/>
-        </w:rPr>
-        <w:t>En cas de mutation à titre gratuit ou onéreux, et en vue de l'information du préfet ou, le cas échéant, du président de l'établissement public de coopération intercommunale, du conseil départemental, de la métropole de Lyon ou du conseil exécutif de Corse, partie à la présente convention, des locataires et des organismes liquidateurs de l'APL, le ou les nouveaux propriétaires leur font connaître leur identification dans les conditions conformes soit à l'article 5, soit à l'article 6 du décret n° 55-22 du</w:t>
-      </w:r>
-    </w:p>
-    <w:p>
-      <w:r>
-        <w:rPr>
-          <w:rFonts w:ascii="TimesNewRomanPSMT" w:hAnsi="TimesNewRomanPSMT" w:cs="TimesNewRomanPSMT"/>
-        </w:rPr>
-        <w:t>4 janvier 1955 modifié, par acte extrajudiciaire, lettre recommandée avec demande d'avis de réception ou remise contre décharge dans un délai d'un mois à compter de ladite mutation.</w:t>
+        <w:t>Obligations générales.</w:t>
+      </w:r>
+    </w:p>
+    <w:p>
+      <w:pPr>
+        <w:rPr>
+          <w:rFonts w:ascii="TimesNewRomanPSMT" w:hAnsi="TimesNewRomanPSMT" w:cs="TimesNewRomanPSMT"/>
+        </w:rPr>
+      </w:pPr>
+    </w:p>
+    <w:p>
+      <w:r>
+        <w:rPr>
+          <w:rFonts w:ascii="TimesNewRomanPSMT" w:hAnsi="TimesNewRomanPSMT" w:cs="TimesNewRomanPSMT"/>
+        </w:rPr>
+        <w:t xml:space="preserve">1° Pour chaque locataire demandeur de l'APL, le bailleur s’engage à favoriser l’utilisation des services dématérialisés mis à sa disposition par les organismes payeurs pour l’envoi des informations nécessaires à l’étude d’un droit à une aide au </w:t>
+      </w:r>
+      <w:r>
+        <w:rPr>
+          <w:rFonts w:ascii="TimesNewRomanPSMT" w:hAnsi="TimesNewRomanPSMT" w:cs="TimesNewRomanPSMT"/>
+        </w:rPr>
+        <w:lastRenderedPageBreak/>
+        <w:t>logement. En dernier ressort, il renseigne dès l'entrée en vigueur de la convention pour chaque locataire demandeur de l'APL, la partie de l'imprimé de demande d'APL qui le concerne.</w:t>
+      </w:r>
+    </w:p>
+    <w:p>
+      <w:pPr>
+        <w:rPr>
+          <w:rFonts w:ascii="TimesNewRomanPSMT" w:hAnsi="TimesNewRomanPSMT" w:cs="TimesNewRomanPSMT"/>
+        </w:rPr>
+      </w:pPr>
+    </w:p>
+    <w:p>
+      <w:r>
+        <w:rPr>
+          <w:rFonts w:ascii="TimesNewRomanPSMT" w:hAnsi="TimesNewRomanPSMT" w:cs="TimesNewRomanPSMT"/>
+        </w:rPr>
+        <w:t>2° Pour permettre le renouvellement des droits à l’APL au 1er janvier de chaque année, le bailleur fournit aux organismes liquidateurs de l'APL au plus tard le 15 novembre de chaque année, conformément à l'arrêté du 22 août 1986 relatif à la fixation des justifications nécessaires à l'obtention de l'aide personnalisée au logement et à son renouvellement :</w:t>
+      </w:r>
+    </w:p>
+    <w:p>
+      <w:pPr>
+        <w:rPr>
+          <w:rFonts w:ascii="TimesNewRomanPSMT" w:hAnsi="TimesNewRomanPSMT" w:cs="TimesNewRomanPSMT"/>
+        </w:rPr>
+      </w:pPr>
+    </w:p>
+    <w:p>
+      <w:r>
+        <w:rPr>
+          <w:rFonts w:ascii="TimesNewRomanPSMT" w:hAnsi="TimesNewRomanPSMT" w:cs="TimesNewRomanPSMT"/>
+        </w:rPr>
+        <w:t>- une attestation concernant le montant du loyer applicable à chaque logement concerné par la présente convention, à compter du 1er juillet de l’année en cours ;</w:t>
+      </w:r>
+    </w:p>
+    <w:p>
+      <w:pPr>
+        <w:rPr>
+          <w:rFonts w:ascii="TimesNewRomanPSMT" w:hAnsi="TimesNewRomanPSMT" w:cs="TimesNewRomanPSMT"/>
+        </w:rPr>
+      </w:pPr>
+    </w:p>
+    <w:p>
+      <w:r>
+        <w:rPr>
+          <w:rFonts w:ascii="TimesNewRomanPSMT" w:hAnsi="TimesNewRomanPSMT" w:cs="TimesNewRomanPSMT"/>
+        </w:rPr>
+        <w:t>- un document attestant que tous les bénéficiaires sont à jour de leurs obligations vis-à-vis du bailleur ou, le cas échéant, la liste des bénéficiaires d'APL non à jour en certifiant que cette liste est exhaustive. Ce document mentionne également la date à laquelle l’organisme payeur a été saisi en cas d’impayé constitué selon la définition fixée par l’article R. 824-1 du code de la construction et de l’habitation.</w:t>
+      </w:r>
+    </w:p>
+    <w:p>
+      <w:pPr>
+        <w:rPr>
+          <w:rFonts w:ascii="TimesNewRomanPSMT" w:hAnsi="TimesNewRomanPSMT" w:cs="TimesNewRomanPSMT"/>
+        </w:rPr>
+      </w:pPr>
+    </w:p>
+    <w:p>
+      <w:r>
+        <w:rPr>
+          <w:rFonts w:ascii="TimesNewRomanPSMT" w:hAnsi="TimesNewRomanPSMT" w:cs="TimesNewRomanPSMT"/>
+        </w:rPr>
+        <w:t>Ces transmissions peuvent s’effectuer grâce à un dispositif de collecte dématérialisé.</w:t>
+      </w:r>
+    </w:p>
+    <w:p>
+      <w:pPr>
+        <w:rPr>
+          <w:rFonts w:ascii="TimesNewRomanPSMT" w:hAnsi="TimesNewRomanPSMT" w:cs="TimesNewRomanPSMT"/>
+        </w:rPr>
+      </w:pPr>
+    </w:p>
+    <w:p>
+      <w:r>
+        <w:rPr>
+          <w:rFonts w:ascii="TimesNewRomanPSMT" w:hAnsi="TimesNewRomanPSMT" w:cs="TimesNewRomanPSMT"/>
+        </w:rPr>
+        <w:t>3° En outre, il fait part dans un délai maximum d'un mois aux organismes liquidateurs de l'APL des modifications affectant la situation locative du bénéficiaire (notamment colocation, résiliation de bail, décès).</w:t>
       </w:r>
     </w:p>
     <w:p>
@@ -2548,7 +3656,7 @@
         <w:rPr>
           <w:rFonts w:ascii="TimesNewRomanPSMT" w:hAnsi="TimesNewRomanPSMT" w:cs="TimesNewRomanPSMT"/>
         </w:rPr>
-        <w:t>Article 14.</w:t>
+        <w:t>Article 21.</w:t>
       </w:r>
     </w:p>
     <w:p>
@@ -2568,55 +3676,126 @@
           <w:i/>
           <w:iCs/>
         </w:rPr>
-        <w:t>Information des locataires en cas de modification ou de résiliation de la convention.</w:t>
-      </w:r>
-    </w:p>
-    <w:p>
-      <w:pPr>
-        <w:rPr>
-          <w:rFonts w:ascii="TimesNewRomanPSMT" w:hAnsi="TimesNewRomanPSMT" w:cs="TimesNewRomanPSMT"/>
-        </w:rPr>
-      </w:pPr>
-    </w:p>
-    <w:p>
-      <w:r>
-        <w:rPr>
-          <w:rFonts w:ascii="TimesNewRomanPSMT" w:hAnsi="TimesNewRomanPSMT" w:cs="TimesNewRomanPSMT"/>
-        </w:rPr>
-        <w:t>Le bailleur informe les locataires de toute modification apportée à la convention ayant des incidences sur leurs relations contractuelles.</w:t>
-      </w:r>
-    </w:p>
-    <w:p>
-      <w:pPr>
-        <w:rPr>
-          <w:rFonts w:ascii="TimesNewRomanPSMT" w:hAnsi="TimesNewRomanPSMT" w:cs="TimesNewRomanPSMT"/>
-        </w:rPr>
-      </w:pPr>
-    </w:p>
-    <w:p>
-      <w:r>
-        <w:rPr>
-          <w:rFonts w:ascii="TimesNewRomanPSMT" w:hAnsi="TimesNewRomanPSMT" w:cs="TimesNewRomanPSMT"/>
-        </w:rPr>
-        <w:t>Quelle qu'en soit la cause, le bailleur informe le locataire de la date prévue pour l'expiration de la convention. En cas de résiliation de la convention aux torts du bailleur, il porte à la connaissance des locataires la teneur de l'article L. 353-6 du code de la construction et de l'habitation.</w:t>
-      </w:r>
-    </w:p>
-    <w:p>
-      <w:pPr>
-        <w:rPr>
-          <w:rFonts w:ascii="TimesNewRomanPSMT" w:hAnsi="TimesNewRomanPSMT" w:cs="TimesNewRomanPSMT"/>
-        </w:rPr>
-      </w:pPr>
+        <w:t>Obligations en cas d’impayé.</w:t>
+      </w:r>
+    </w:p>
+    <w:p>
+      <w:pPr>
+        <w:rPr>
+          <w:rFonts w:ascii="TimesNewRomanPSMT" w:hAnsi="TimesNewRomanPSMT" w:cs="TimesNewRomanPSMT"/>
+        </w:rPr>
+      </w:pPr>
+    </w:p>
+    <w:p>
+      <w:r>
+        <w:rPr>
+          <w:rFonts w:ascii="TimesNewRomanPSMT" w:hAnsi="TimesNewRomanPSMT" w:cs="TimesNewRomanPSMT"/>
+        </w:rPr>
+        <w:t>En application des articles L. 824-1 et R. 824-4 du code de la construction et de l’habitation, le bailleur auprès duquel l'aide est versée signale à l’organisme payeur lorsqu’un allocataire ne règle pas la part de la dépense de logement restant à sa charge, dans un délai de deux mois après la constitution de l'impayé défini à l’article R. 824-1 du code de la construction et de l’habitation, sauf si la somme due a été réglée entre-temps en totalité. Le bailleur doit justifier qu'il poursuit par tous les moyens possibles le recouvrement de sa créance. En outre, il communique le montant de l'impayé constitué au moment de la saisine de l’organisme payeur.</w:t>
+      </w:r>
+    </w:p>
+    <w:p>
+      <w:pPr>
+        <w:rPr>
+          <w:rFonts w:ascii="TimesNewRomanPSMT" w:hAnsi="TimesNewRomanPSMT" w:cs="TimesNewRomanPSMT"/>
+        </w:rPr>
+      </w:pPr>
+    </w:p>
+    <w:p>
+      <w:r>
+        <w:rPr>
+          <w:rFonts w:ascii="TimesNewRomanPSMT" w:hAnsi="TimesNewRomanPSMT" w:cs="TimesNewRomanPSMT"/>
+        </w:rPr>
+        <w:t>Parallèlement, en cas d'impayé, le bailleur doit poursuivre le recouvrement de sa créance en notifiant au locataire défaillant par lettre recommandée avec accusé de réception le montant de cette créance. Il doit également informer le locataire de la saisine de l’organisme payeur.</w:t>
+      </w:r>
+    </w:p>
+    <w:p>
+      <w:pPr>
+        <w:rPr>
+          <w:rFonts w:ascii="TimesNewRomanPSMT" w:hAnsi="TimesNewRomanPSMT" w:cs="TimesNewRomanPSMT"/>
+        </w:rPr>
+      </w:pPr>
+    </w:p>
+    <w:p>
+      <w:r>
+        <w:rPr>
+          <w:rFonts w:ascii="TimesNewRomanPSMT" w:hAnsi="TimesNewRomanPSMT" w:cs="TimesNewRomanPSMT"/>
+        </w:rPr>
+        <w:t>La commission de coordination des actions de prévention des expulsions locatives (CCAPEX) est systématiquement informée par l’organisme payeur des APL en vue de prévenir leurs éventuelles suspensions par une mobilisation coordonnée des outils de prévention (article 7-2 de la loi n° 90- 449 du 31 mai 1990 visant à la mise en œuvre du droit au logement).</w:t>
+      </w:r>
+    </w:p>
+    <w:p>
+      <w:pPr>
+        <w:rPr>
+          <w:rFonts w:ascii="TimesNewRomanPSMT" w:hAnsi="TimesNewRomanPSMT" w:cs="TimesNewRomanPSMT"/>
+        </w:rPr>
+      </w:pPr>
+    </w:p>
+    <w:p>
+      <w:r>
+        <w:rPr>
+          <w:rFonts w:ascii="TimesNewRomanPSMT" w:hAnsi="TimesNewRomanPSMT" w:cs="TimesNewRomanPSMT"/>
+        </w:rPr>
+        <w:lastRenderedPageBreak/>
+        <w:t>La CCAPEX est réputée avoir été régulièrement saisie lorsque le bailleur a préalablement signalé l’impayé à l’organisme payeur des APL selon les modalités définies à l’article R. 824-4 précité.</w:t>
+      </w:r>
     </w:p>
     <w:p>
       <w:pPr>
         <w:jc w:val="center"/>
-      </w:pPr>
-      <w:r>
-        <w:rPr>
-          <w:rFonts w:ascii="TimesNewRomanPSMT" w:hAnsi="TimesNewRomanPSMT" w:cs="TimesNewRomanPSMT"/>
-        </w:rPr>
-        <w:t>Article 15.</w:t>
+        <w:rPr>
+          <w:rFonts w:ascii="TimesNewRomanPS-BoldMT" w:hAnsi="TimesNewRomanPS-BoldMT" w:cs="TimesNewRomanPS-BoldMT"/>
+          <w:b/>
+        </w:rPr>
+      </w:pPr>
+    </w:p>
+    <w:p>
+      <w:pPr>
+        <w:jc w:val="center"/>
+        <w:rPr>
+          <w:rFonts w:ascii="TimesNewRomanPS-BoldMT" w:hAnsi="TimesNewRomanPS-BoldMT" w:cs="TimesNewRomanPS-BoldMT"/>
+          <w:b/>
+        </w:rPr>
+      </w:pPr>
+    </w:p>
+    <w:p>
+      <w:pPr>
+        <w:jc w:val="center"/>
+        <w:rPr>
+          <w:rFonts w:ascii="TimesNewRomanPS-BoldMT" w:hAnsi="TimesNewRomanPS-BoldMT" w:cs="TimesNewRomanPS-BoldMT"/>
+          <w:b/>
+        </w:rPr>
+      </w:pPr>
+    </w:p>
+    <w:p>
+      <w:pPr>
+        <w:jc w:val="center"/>
+      </w:pPr>
+      <w:r>
+        <w:rPr>
+          <w:rFonts w:ascii="TimesNewRomanPS-BoldMT" w:hAnsi="TimesNewRomanPS-BoldMT" w:cs="TimesNewRomanPS-BoldMT"/>
+          <w:b/>
+        </w:rPr>
+        <w:t>VI.-Dispositions relatives à l’application de la convention.</w:t>
+      </w:r>
+    </w:p>
+    <w:p>
+      <w:pPr>
+        <w:rPr>
+          <w:rFonts w:ascii="TimesNewRomanPS-BoldMT" w:hAnsi="TimesNewRomanPS-BoldMT" w:cs="TimesNewRomanPS-BoldMT"/>
+          <w:b/>
+        </w:rPr>
+      </w:pPr>
+    </w:p>
+    <w:p>
+      <w:pPr>
+        <w:jc w:val="center"/>
+      </w:pPr>
+      <w:r>
+        <w:rPr>
+          <w:rFonts w:ascii="TimesNewRomanPSMT" w:hAnsi="TimesNewRomanPSMT" w:cs="TimesNewRomanPSMT"/>
+        </w:rPr>
+        <w:t>Article 22.</w:t>
       </w:r>
     </w:p>
     <w:p>
@@ -2636,56 +3815,40 @@
           <w:i/>
           <w:iCs/>
         </w:rPr>
-        <w:t>Maintien dans les lieux et congé donné par le locataire.</w:t>
-      </w:r>
-    </w:p>
-    <w:p>
-      <w:pPr>
-        <w:rPr>
-          <w:rFonts w:ascii="TimesNewRomanPSMT" w:hAnsi="TimesNewRomanPSMT" w:cs="TimesNewRomanPSMT"/>
-        </w:rPr>
-      </w:pPr>
-    </w:p>
-    <w:p>
-      <w:r>
-        <w:rPr>
-          <w:rFonts w:ascii="TimesNewRomanPSMT" w:hAnsi="TimesNewRomanPSMT" w:cs="TimesNewRomanPSMT"/>
-        </w:rPr>
-        <w:t>Pendant la durée de la convention, le locataire bénéficie du droit au maintien dans les lieux dans les conditions de l'article L. 353-15 du code de la construction et de l’habitation, dans la mesure où il se conforme aux obligations de l'article 7 de la loi du 6 juillet 1989 précitée, sauf dénonciation expresse du locataire dans les conditions des treizième à vingt-deuxième alinéas du I de l'article 15 de la loi du 6 juillet 1989 précitée.</w:t>
-      </w:r>
-    </w:p>
-    <w:p>
-      <w:pPr>
-        <w:rPr>
-          <w:rFonts w:ascii="TimesNewRomanPSMT" w:hAnsi="TimesNewRomanPSMT" w:cs="TimesNewRomanPSMT"/>
-        </w:rPr>
-      </w:pPr>
-    </w:p>
-    <w:p>
-      <w:r>
-        <w:rPr>
-          <w:rFonts w:ascii="TimesNewRomanPSMT" w:hAnsi="TimesNewRomanPSMT" w:cs="TimesNewRomanPSMT"/>
-        </w:rPr>
-        <w:t>Le locataire peut donner congé à tout moment. Il est redevable du loyer et des charges pendant la durée effective du délai de préavis, de jour à jour, sauf si le logement se trouve occupé avant la fin du préavis par un autre locataire en accord avec le bailleur.</w:t>
-      </w:r>
+        <w:t>Contrôle.</w:t>
+      </w:r>
+    </w:p>
+    <w:p>
+      <w:pPr>
+        <w:rPr>
+          <w:rFonts w:ascii="TimesNewRomanPSMT" w:hAnsi="TimesNewRomanPSMT" w:cs="TimesNewRomanPSMT"/>
+        </w:rPr>
+      </w:pPr>
+    </w:p>
+    <w:p>
+      <w:r>
+        <w:rPr>
+          <w:rFonts w:ascii="TimesNewRomanPSMT" w:hAnsi="TimesNewRomanPSMT" w:cs="TimesNewRomanPSMT"/>
+        </w:rPr>
+        <w:t>Afin de permettre le contrôle de l'application de la présente convention, le bailleur fournit à tout moment à la demande du préfet ou de l’Agence nationale de contrôle du logement social toutes les informations et tous les documents nécessaires au plein exercice de ce contrôle.</w:t>
+      </w:r>
+    </w:p>
+    <w:p>
+      <w:pPr>
+        <w:rPr>
+          <w:rFonts w:ascii="TimesNewRomanPSMT" w:hAnsi="TimesNewRomanPSMT" w:cs="TimesNewRomanPSMT"/>
+        </w:rPr>
+      </w:pPr>
     </w:p>
     <w:p>
       <w:pPr>
         <w:jc w:val="center"/>
-        <w:rPr>
-          <w:rFonts w:ascii="TimesNewRomanPSMT" w:hAnsi="TimesNewRomanPSMT" w:cs="TimesNewRomanPSMT"/>
-        </w:rPr>
-      </w:pPr>
-    </w:p>
-    <w:p>
-      <w:pPr>
-        <w:jc w:val="center"/>
-      </w:pPr>
-      <w:r>
-        <w:rPr>
-          <w:rFonts w:ascii="TimesNewRomanPSMT" w:hAnsi="TimesNewRomanPSMT" w:cs="TimesNewRomanPSMT"/>
-        </w:rPr>
-        <w:t>Article 16.</w:t>
+      </w:pPr>
+      <w:r>
+        <w:rPr>
+          <w:rFonts w:ascii="TimesNewRomanPSMT" w:hAnsi="TimesNewRomanPSMT" w:cs="TimesNewRomanPSMT"/>
+        </w:rPr>
+        <w:t>Article 23.</w:t>
       </w:r>
     </w:p>
     <w:p>
@@ -2705,97 +3868,22 @@
           <w:i/>
           <w:iCs/>
         </w:rPr>
-        <w:t>Modalités du paiement du loyer.</w:t>
-      </w:r>
-    </w:p>
-    <w:p>
-      <w:pPr>
-        <w:rPr>
-          <w:rFonts w:ascii="TimesNewRomanPSMT" w:hAnsi="TimesNewRomanPSMT" w:cs="TimesNewRomanPSMT"/>
-        </w:rPr>
-      </w:pPr>
-    </w:p>
-    <w:p>
-      <w:r>
-        <w:rPr>
-          <w:rFonts w:ascii="TimesNewRomanPSMT" w:hAnsi="TimesNewRomanPSMT" w:cs="TimesNewRomanPSMT"/>
-        </w:rPr>
-        <w:t>Le loyer est payé mensuellement à terme échu.</w:t>
-      </w:r>
-    </w:p>
-    <w:p>
-      <w:pPr>
-        <w:rPr>
-          <w:rFonts w:ascii="TimesNewRomanPSMT" w:hAnsi="TimesNewRomanPSMT" w:cs="TimesNewRomanPSMT"/>
-        </w:rPr>
-      </w:pPr>
-    </w:p>
-    <w:p>
-      <w:r>
-        <w:rPr>
-          <w:rFonts w:ascii="TimesNewRomanPSMT" w:hAnsi="TimesNewRomanPSMT" w:cs="TimesNewRomanPSMT"/>
-        </w:rPr>
-        <w:t>Le bailleur indique sur la quittance le montant du loyer principal, du ou des loyers accessoires, du loyer maximum, des charges locatives et, le cas échéant, le montant de l'APL, de la réduction de loyer de solidarité et de la contribution pour le partage des économies de charges.</w:t>
-      </w:r>
-    </w:p>
-    <w:p>
-      <w:pPr>
-        <w:rPr>
-          <w:rFonts w:ascii="TimesNewRomanPSMT" w:hAnsi="TimesNewRomanPSMT" w:cs="TimesNewRomanPSMT"/>
-        </w:rPr>
-      </w:pPr>
-    </w:p>
-    <w:p>
-      <w:r>
-        <w:rPr>
-          <w:rFonts w:ascii="TimesNewRomanPSMT" w:hAnsi="TimesNewRomanPSMT" w:cs="TimesNewRomanPSMT"/>
-        </w:rPr>
-        <w:t>En application de l'article L. 832-2 du code de la construction et de l'habitation, pour chaque appel de loyer, le bailleur déduit s'il y a lieu le montant de l'APL qu'il perçoit pour le compte du locataire du montant du loyer et des dépenses accessoires de logement.</w:t>
-      </w:r>
-    </w:p>
-    <w:p>
-      <w:pPr>
-        <w:rPr>
-          <w:rFonts w:ascii="TimesNewRomanPSMT" w:hAnsi="TimesNewRomanPSMT" w:cs="TimesNewRomanPSMT"/>
-        </w:rPr>
-      </w:pPr>
-    </w:p>
-    <w:p>
-      <w:r>
-        <w:rPr>
-          <w:rFonts w:ascii="TimesNewRomanPSMT" w:hAnsi="TimesNewRomanPSMT" w:cs="TimesNewRomanPSMT"/>
-        </w:rPr>
-        <w:t>Lorsque l'organisme liquidateur de l'APL verse au bailleur des rappels d'aide personnalisée pour le compte de locataires, le bailleur affecte ces sommes au compte de ces derniers. Si après affectation il en résulte un surplus, le bailleur le reverse au locataire dans le délai d'un mois.</w:t>
-      </w:r>
-    </w:p>
-    <w:p>
-      <w:pPr>
-        <w:rPr>
-          <w:rFonts w:ascii="TimesNewRomanPSMT" w:hAnsi="TimesNewRomanPSMT" w:cs="TimesNewRomanPSMT"/>
-        </w:rPr>
-      </w:pPr>
-    </w:p>
-    <w:p>
-      <w:r>
-        <w:rPr>
-          <w:rFonts w:ascii="TimesNewRomanPSMT" w:hAnsi="TimesNewRomanPSMT" w:cs="TimesNewRomanPSMT"/>
-        </w:rPr>
-        <w:t>En cas de retard du locataire dans le paiement du loyer et des charges locatives, le bailleur doit prendre toutes dispositions en vue de recouvrer sa créance.</w:t>
-      </w:r>
-    </w:p>
-    <w:p>
-      <w:pPr>
-        <w:rPr>
-          <w:rFonts w:ascii="TimesNewRomanPSMT" w:hAnsi="TimesNewRomanPSMT" w:cs="TimesNewRomanPSMT"/>
-        </w:rPr>
-      </w:pPr>
-    </w:p>
-    <w:p>
-      <w:r>
-        <w:rPr>
-          <w:rFonts w:ascii="TimesNewRomanPSMT" w:hAnsi="TimesNewRomanPSMT" w:cs="TimesNewRomanPSMT"/>
-        </w:rPr>
-        <w:t>En cas d'impayé constitué au sens de l'article R. 824-1 du code de la construction et de l’habitation, et lorsque l'APL est versée en tiers payant, le bailleur doit informer l’organisme payeur de la situation du locataire dans un délai de deux mois après la constitution de l’impayé.</w:t>
+        <w:t>Révision de la convention.</w:t>
+      </w:r>
+    </w:p>
+    <w:p>
+      <w:pPr>
+        <w:rPr>
+          <w:rFonts w:ascii="TimesNewRomanPSMT" w:hAnsi="TimesNewRomanPSMT" w:cs="TimesNewRomanPSMT"/>
+        </w:rPr>
+      </w:pPr>
+    </w:p>
+    <w:p>
+      <w:r>
+        <w:rPr>
+          <w:rFonts w:ascii="TimesNewRomanPSMT" w:hAnsi="TimesNewRomanPSMT" w:cs="TimesNewRomanPSMT"/>
+        </w:rPr>
+        <w:t>La présente convention pourra être révisée à la demande de l'une ou l'autre des parties par voie d'avenant.</w:t>
       </w:r>
     </w:p>
     <w:p>
@@ -2813,7 +3901,7 @@
         <w:rPr>
           <w:rFonts w:ascii="TimesNewRomanPSMT" w:hAnsi="TimesNewRomanPSMT" w:cs="TimesNewRomanPSMT"/>
         </w:rPr>
-        <w:t>Article 17.</w:t>
+        <w:t>Article 24.</w:t>
       </w:r>
     </w:p>
     <w:p>
@@ -2833,40 +3921,263 @@
           <w:i/>
           <w:iCs/>
         </w:rPr>
-        <w:t>Dépôt de garantie.</w:t>
-      </w:r>
-    </w:p>
-    <w:p>
-      <w:pPr>
-        <w:rPr>
-          <w:rFonts w:ascii="TimesNewRomanPSMT" w:hAnsi="TimesNewRomanPSMT" w:cs="TimesNewRomanPSMT"/>
-        </w:rPr>
-      </w:pPr>
-    </w:p>
-    <w:p>
-      <w:r>
-        <w:rPr>
-          <w:rFonts w:ascii="TimesNewRomanPSMT" w:hAnsi="TimesNewRomanPSMT" w:cs="TimesNewRomanPSMT"/>
-        </w:rPr>
-        <w:t>Le dépôt de garantie stipulé le cas échéant par le contrat de location pour garantir l'exécution de ses obligations locatives par le locataire ne peut être supérieur à un mois de loyer en principal.</w:t>
-      </w:r>
-    </w:p>
-    <w:p>
-      <w:pPr>
-        <w:rPr>
-          <w:rFonts w:ascii="TimesNewRomanPSMT" w:hAnsi="TimesNewRomanPSMT" w:cs="TimesNewRomanPSMT"/>
-        </w:rPr>
-      </w:pPr>
-    </w:p>
-    <w:p>
-      <w:pPr>
-        <w:rPr>
-          <w:rFonts w:ascii="TimesNewRomanPSMT" w:hAnsi="TimesNewRomanPSMT" w:cs="TimesNewRomanPSMT"/>
-        </w:rPr>
-      </w:pPr>
-    </w:p>
-    <w:p>
-      <w:pPr>
+        <w:t>Inexécution de la convention par le bailleur.</w:t>
+      </w:r>
+    </w:p>
+    <w:p>
+      <w:pPr>
+        <w:rPr>
+          <w:rFonts w:ascii="TimesNewRomanPSMT" w:hAnsi="TimesNewRomanPSMT" w:cs="TimesNewRomanPSMT"/>
+        </w:rPr>
+      </w:pPr>
+    </w:p>
+    <w:p>
+      <w:r>
+        <w:rPr>
+          <w:rFonts w:ascii="TimesNewRomanPSMT" w:hAnsi="TimesNewRomanPSMT" w:cs="TimesNewRomanPSMT"/>
+        </w:rPr>
+        <w:t>1°- En application de l'article 284 du code général des impôts, les bailleurs qui ont, au taux réduit de la taxe sur la valeur ajoutée, acquis un logement social ou imposé la livraison à soi-même d'un logement locatif social ou de travaux d'amélioration, de transformation ou d'aménagement portant sur un logement locatif social sont redevables d'un complément de taxe sur la valeur ajoutée égal à la différence entre le taux réduit et le taux normal lorsque les conditions de taxation de vente ou de livraison à soi-même au taux réduit ne sont pas ou plus remplies.</w:t>
+      </w:r>
+    </w:p>
+    <w:p>
+      <w:pPr>
+        <w:rPr>
+          <w:rFonts w:ascii="TimesNewRomanPSMT" w:hAnsi="TimesNewRomanPSMT" w:cs="TimesNewRomanPSMT"/>
+        </w:rPr>
+      </w:pPr>
+    </w:p>
+    <w:p>
+      <w:r>
+        <w:rPr>
+          <w:rFonts w:ascii="TimesNewRomanPSMT" w:hAnsi="TimesNewRomanPSMT" w:cs="TimesNewRomanPSMT"/>
+        </w:rPr>
+        <w:t>2°- En application de l'article L. 353-2 du code de la construction et de l'habitation, des sanctions administratives peuvent être mises en œuvre.</w:t>
+      </w:r>
+    </w:p>
+    <w:p>
+      <w:pPr>
+        <w:rPr>
+          <w:rFonts w:ascii="TimesNewRomanPSMT" w:hAnsi="TimesNewRomanPSMT" w:cs="TimesNewRomanPSMT"/>
+        </w:rPr>
+      </w:pPr>
+    </w:p>
+    <w:p>
+      <w:r>
+        <w:rPr>
+          <w:rFonts w:ascii="TimesNewRomanPSMT" w:hAnsi="TimesNewRomanPSMT" w:cs="TimesNewRomanPSMT"/>
+        </w:rPr>
+        <w:t>En application de l’article L. 353-11 du code de la construction et de l’habitation, le contrôle de l’application de la présente convention est assuré par l’Agence nationale de contrôle du logement social, que le préfet est tenu de saisir en cas de manquement constaté.</w:t>
+      </w:r>
+    </w:p>
+    <w:p>
+      <w:pPr>
+        <w:rPr>
+          <w:rFonts w:ascii="TimesNewRomanPSMT" w:hAnsi="TimesNewRomanPSMT" w:cs="TimesNewRomanPSMT"/>
+        </w:rPr>
+      </w:pPr>
+    </w:p>
+    <w:p>
+      <w:r>
+        <w:rPr>
+          <w:rFonts w:ascii="TimesNewRomanPSMT" w:hAnsi="TimesNewRomanPSMT" w:cs="TimesNewRomanPSMT"/>
+        </w:rPr>
+        <w:t xml:space="preserve">Lorsqu'un organisme ne respecte pas, pour un ou plusieurs logements, les engagements prévus par la convention, et après que l'organisme a été mis en mesure de présenter ses observations conformément aux dispositions de l'article L. 342-12 du code de la construction et de l’habitation ou, en cas de mise en demeure, à l'issue du délai mentionné à ce même article, l’Agence nationale de contrôle du logement social </w:t>
+      </w:r>
+      <w:r>
+        <w:rPr>
+          <w:rFonts w:ascii="TimesNewRomanPSMT" w:hAnsi="TimesNewRomanPSMT" w:cs="TimesNewRomanPSMT"/>
+        </w:rPr>
+        <w:lastRenderedPageBreak/>
+        <w:t>peut proposer au ministre chargé du logement de prononcer une sanction en application de l’article L. 342-14 du même code.</w:t>
+      </w:r>
+    </w:p>
+    <w:p>
+      <w:pPr>
+        <w:rPr>
+          <w:rFonts w:ascii="TimesNewRomanPSMT" w:hAnsi="TimesNewRomanPSMT" w:cs="TimesNewRomanPSMT"/>
+        </w:rPr>
+      </w:pPr>
+    </w:p>
+    <w:p>
+      <w:r>
+        <w:rPr>
+          <w:rFonts w:ascii="TimesNewRomanPSMT" w:hAnsi="TimesNewRomanPSMT" w:cs="TimesNewRomanPSMT"/>
+        </w:rPr>
+        <w:t>3°- En cas d'inexécution par le bailleur de ses engagements prévus par la convention, tels que notamment non-respect du loyer maximum ou en cas de fraude, dissimulation ou fausse déclaration à l'égard des organismes liquidateurs de l'APL, le préfet peut procéder à la résiliation de la présente convention aux torts du bailleur. Le préfet doit préalablement mettre en demeure l'organisme par lettre recommandée avec demande d'avis de réception. L'organisme doit dans un délai de deux mois soit satisfaire à ses obligations, soit formuler ses observations.</w:t>
+      </w:r>
+    </w:p>
+    <w:p>
+      <w:pPr>
+        <w:rPr>
+          <w:rFonts w:ascii="TimesNewRomanPSMT" w:hAnsi="TimesNewRomanPSMT" w:cs="TimesNewRomanPSMT"/>
+        </w:rPr>
+      </w:pPr>
+    </w:p>
+    <w:p>
+      <w:r>
+        <w:rPr>
+          <w:rFonts w:ascii="TimesNewRomanPSMT" w:hAnsi="TimesNewRomanPSMT" w:cs="TimesNewRomanPSMT"/>
+        </w:rPr>
+        <w:t>Lorsque le préfet écarte ces observations, sa décision doit être motivée.</w:t>
+      </w:r>
+    </w:p>
+    <w:p>
+      <w:pPr>
+        <w:rPr>
+          <w:rFonts w:ascii="TimesNewRomanPSMT" w:hAnsi="TimesNewRomanPSMT" w:cs="TimesNewRomanPSMT"/>
+        </w:rPr>
+      </w:pPr>
+    </w:p>
+    <w:p>
+      <w:r>
+        <w:rPr>
+          <w:rFonts w:ascii="TimesNewRomanPSMT" w:hAnsi="TimesNewRomanPSMT" w:cs="TimesNewRomanPSMT"/>
+        </w:rPr>
+        <w:t>Dans ce cas, il est fait application des dispositions prévues à l'article L. 353-6 du code de la construction et de l'habitation.</w:t>
+      </w:r>
+    </w:p>
+    <w:p>
+      <w:pPr>
+        <w:rPr>
+          <w:rFonts w:ascii="TimesNewRomanPSMT" w:hAnsi="TimesNewRomanPSMT" w:cs="TimesNewRomanPSMT"/>
+        </w:rPr>
+      </w:pPr>
+    </w:p>
+    <w:p>
+      <w:pPr>
+        <w:jc w:val="center"/>
+      </w:pPr>
+      <w:r>
+        <w:rPr>
+          <w:rFonts w:ascii="TimesNewRomanPSMT" w:hAnsi="TimesNewRomanPSMT" w:cs="TimesNewRomanPSMT"/>
+        </w:rPr>
+        <w:t>Article 25.</w:t>
+      </w:r>
+    </w:p>
+    <w:p>
+      <w:pPr>
+        <w:rPr>
+          <w:rFonts w:ascii="TimesNewRomanPSMT" w:hAnsi="TimesNewRomanPSMT" w:cs="TimesNewRomanPSMT"/>
+        </w:rPr>
+      </w:pPr>
+    </w:p>
+    <w:p>
+      <w:pPr>
+        <w:jc w:val="center"/>
+      </w:pPr>
+      <w:r>
+        <w:rPr>
+          <w:rFonts w:ascii="TimesNewRomanPSMT" w:hAnsi="TimesNewRomanPSMT" w:cs="TimesNewRomanPSMT"/>
+          <w:i/>
+          <w:iCs/>
+        </w:rPr>
+        <w:t>Publication.</w:t>
+      </w:r>
+    </w:p>
+    <w:p>
+      <w:pPr>
+        <w:rPr>
+          <w:rFonts w:ascii="TimesNewRomanPSMT" w:hAnsi="TimesNewRomanPSMT" w:cs="TimesNewRomanPSMT"/>
+        </w:rPr>
+      </w:pPr>
+    </w:p>
+    <w:p>
+      <w:r>
+        <w:rPr>
+          <w:rFonts w:ascii="TimesNewRomanPSMT" w:hAnsi="TimesNewRomanPSMT" w:cs="TimesNewRomanPSMT"/>
+        </w:rPr>
+        <w:t>La publication de la convention, de ses éventuels avenants et de sa résiliation au fichier immobilier ou leur inscription au livre foncier incombe au préfet, ou, lorsqu'un établissement public de coopération intercommunale, un département, la métropole de Lyon ou la collectivité de Corse a signé une convention mentionnée aux articles L. 301-5-1, L. 301-5-2, L. 3641-5, L. 5219-1, L. 5218-2 et L. 5217-2 précités, au président de l'établissement public de coopération intercommunale, du conseil départemental, de la métropole de Lyon ou du conseil exécutif de Corse. Les frais de publication sont à la charge de l'organisme.</w:t>
+      </w:r>
+    </w:p>
+    <w:p>
+      <w:pPr>
+        <w:rPr>
+          <w:rFonts w:ascii="TimesNewRomanPSMT" w:hAnsi="TimesNewRomanPSMT" w:cs="TimesNewRomanPSMT"/>
+        </w:rPr>
+      </w:pPr>
+    </w:p>
+    <w:p>
+      <w:r>
+        <w:rPr>
+          <w:rFonts w:ascii="TimesNewRomanPSMT" w:hAnsi="TimesNewRomanPSMT" w:cs="TimesNewRomanPSMT"/>
+        </w:rPr>
+        <w:t>Le préfet, ou, lorsqu'un établissement public de coopération intercommunale, un département, la métropole de Lyon ou la collectivité de Corse a signé une convention mentionnée aux articles L. 301-5-1, L. 301-5-2, L. 3641-5, L. 5219-1, L. 5218-2 et L. 5217-2 précités, le président de l'établissement public de coopération intercommunale, du conseil départemental, de la métropole de Lyon ou du conseil exécutif de Corse transmet aux organismes chargés de la liquidation et du</w:t>
+      </w:r>
+    </w:p>
+    <w:p>
+      <w:r>
+        <w:rPr>
+          <w:rFonts w:ascii="TimesNewRomanPSMT" w:hAnsi="TimesNewRomanPSMT" w:cs="TimesNewRomanPSMT"/>
+        </w:rPr>
+        <w:t>paiement de l'APL une copie de la présente convention, de ses avenants éventuels ainsi que l'état prouvant qu'elle (ou ils) a (ont) bien fait l'objet d'une publication au fichier immobilier (ou d'une inscription au livre foncier).</w:t>
+      </w:r>
+    </w:p>
+    <w:p>
+      <w:pPr>
+        <w:rPr>
+          <w:rFonts w:ascii="TimesNewRomanPSMT" w:hAnsi="TimesNewRomanPSMT" w:cs="TimesNewRomanPSMT"/>
+        </w:rPr>
+      </w:pPr>
+    </w:p>
+    <w:p>
+      <w:r>
+        <w:rPr>
+          <w:rFonts w:ascii="TimesNewRomanPSMT" w:hAnsi="TimesNewRomanPSMT" w:cs="TimesNewRomanPSMT"/>
+        </w:rPr>
+        <w:t xml:space="preserve">Fait en quatre originaux à </w:t>
+      </w:r>
+      <w:r>
+        <w:rPr>
+          <w:rFonts w:ascii="TimesNewRomanPSMT" w:hAnsi="TimesNewRomanPSMT" w:cs="TimesNewRomanPSMT"/>
+        </w:rPr>
+        <w:t>{{administration.ville_signature}}</w:t>
+      </w:r>
+      <w:r>
+        <w:rPr>
+          <w:rFonts w:ascii="TimesNewRomanPSMT" w:hAnsi="TimesNewRomanPSMT" w:cs="TimesNewRomanPSMT"/>
+        </w:rPr>
+        <w:t>, le</w:t>
+      </w:r>
+    </w:p>
+    <w:p>
+      <w:pPr>
+        <w:rPr>
+          <w:rFonts w:ascii="TimesNewRomanPSMT" w:hAnsi="TimesNewRomanPSMT" w:cs="TimesNewRomanPSMT"/>
+        </w:rPr>
+      </w:pPr>
+    </w:p>
+    <w:p>
+      <w:r>
+        <w:rPr>
+          <w:rFonts w:ascii="TimesNewRomanPSMT" w:hAnsi="TimesNewRomanPSMT" w:cs="TimesNewRomanPSMT"/>
+        </w:rPr>
+        <w:t>Le bailleur (6),</w:t>
+      </w:r>
+    </w:p>
+    <w:p>
+      <w:pPr>
+        <w:rPr>
+          <w:rFonts w:ascii="TimesNewRomanPSMT" w:hAnsi="TimesNewRomanPSMT" w:cs="TimesNewRomanPSMT"/>
+        </w:rPr>
+      </w:pPr>
+    </w:p>
+    <w:p>
+      <w:pPr>
+        <w:rPr>
+          <w:rFonts w:ascii="TimesNewRomanPSMT" w:hAnsi="TimesNewRomanPSMT" w:cs="TimesNewRomanPSMT"/>
+        </w:rPr>
+      </w:pPr>
+    </w:p>
+    <w:p>
+      <w:pPr>
+        <w:rPr>
+          <w:rFonts w:ascii="TimesNewRomanPSMT" w:hAnsi="TimesNewRomanPSMT" w:cs="TimesNewRomanPSMT"/>
+        </w:rPr>
+      </w:pPr>
+    </w:p>
+    <w:p>
+      <w:pPr>
+        <w:pageBreakBefore/>
         <w:jc w:val="center"/>
       </w:pPr>
       <w:r>
@@ -2874,11 +4185,13 @@
           <w:rFonts w:ascii="TimesNewRomanPS-BoldMT" w:hAnsi="TimesNewRomanPS-BoldMT" w:cs="TimesNewRomanPS-BoldMT"/>
           <w:b/>
         </w:rPr>
-        <w:t>IV.-Dispositions spécifiques au statut de résidence universitaire.</w:t>
-      </w:r>
-    </w:p>
-    <w:p>
-      <w:pPr>
+        <w:lastRenderedPageBreak/>
+        <w:t>Document prévu par l'article 1er des annexes I et II à l'article D. 353-1 du code de la construction et de l’habitation lorsque le loyer maximum des logements est exprimé en surface utile.</w:t>
+      </w:r>
+    </w:p>
+    <w:p>
+      <w:pPr>
+        <w:jc w:val="center"/>
         <w:rPr>
           <w:rFonts w:ascii="TimesNewRomanPS-BoldMT" w:hAnsi="TimesNewRomanPS-BoldMT" w:cs="TimesNewRomanPS-BoldMT"/>
           <w:b/>
@@ -2886,1057 +4199,6 @@
       </w:pPr>
     </w:p>
     <w:p>
-      <w:pPr>
-        <w:jc w:val="center"/>
-      </w:pPr>
-      <w:r>
-        <w:rPr>
-          <w:rFonts w:ascii="TimesNewRomanPSMT" w:hAnsi="TimesNewRomanPSMT" w:cs="TimesNewRomanPSMT"/>
-        </w:rPr>
-        <w:t>Article 18.</w:t>
-      </w:r>
-    </w:p>
-    <w:p>
-      <w:pPr>
-        <w:rPr>
-          <w:rFonts w:ascii="TimesNewRomanPSMT" w:hAnsi="TimesNewRomanPSMT" w:cs="TimesNewRomanPSMT"/>
-        </w:rPr>
-      </w:pPr>
-    </w:p>
-    <w:p>
-      <w:pPr>
-        <w:jc w:val="center"/>
-      </w:pPr>
-      <w:r>
-        <w:rPr>
-          <w:rFonts w:ascii="TimesNewRomanPSMT" w:hAnsi="TimesNewRomanPSMT" w:cs="TimesNewRomanPSMT"/>
-          <w:i/>
-          <w:iCs/>
-        </w:rPr>
-        <w:t>Régime des rapports locatifs applicables aux logements.</w:t>
-      </w:r>
-    </w:p>
-    <w:p>
-      <w:pPr>
-        <w:rPr>
-          <w:rFonts w:ascii="TimesNewRomanPSMT" w:hAnsi="TimesNewRomanPSMT" w:cs="TimesNewRomanPSMT"/>
-        </w:rPr>
-      </w:pPr>
-    </w:p>
-    <w:p>
-      <w:r>
-        <w:rPr>
-          <w:rFonts w:ascii="TimesNewRomanPSMT" w:hAnsi="TimesNewRomanPSMT" w:cs="TimesNewRomanPSMT"/>
-        </w:rPr>
-        <w:t>Lorsque la présente convention est conclue en application de l’article L. 353-1 et du 3° de l’article L. 831-1 du code de la construction et de l'habitation pour une résidence universitaire définie à l'article L. 631-12 du même code, les logements de la résidence universitaire sont soumis aux dispositions de la loi n° 89-462 du 6 juillet 1989 tendant à améliorer les rapports locatifs, dans les conditions prévues par les III et VIII de l’article 40, aux dispositions du code de la construction et de l'habitation et aux stipulations de la présente convention.</w:t>
-      </w:r>
-    </w:p>
-    <w:p>
-      <w:pPr>
-        <w:rPr>
-          <w:rFonts w:ascii="TimesNewRomanPSMT" w:hAnsi="TimesNewRomanPSMT" w:cs="TimesNewRomanPSMT"/>
-        </w:rPr>
-      </w:pPr>
-    </w:p>
-    <w:p>
-      <w:pPr>
-        <w:rPr>
-          <w:rFonts w:ascii="TimesNewRomanPSMT" w:hAnsi="TimesNewRomanPSMT" w:cs="TimesNewRomanPSMT"/>
-        </w:rPr>
-      </w:pPr>
-    </w:p>
-    <w:p>
-      <w:r>
-        <w:rPr>
-          <w:rFonts w:ascii="TimesNewRomanPSMT" w:hAnsi="TimesNewRomanPSMT" w:cs="TimesNewRomanPSMT"/>
-        </w:rPr>
-        <w:t>Les stipulations particulières suivantes s’appliquent :</w:t>
-      </w:r>
-    </w:p>
-    <w:p>
-      <w:r>
-        <w:rPr>
-          <w:rFonts w:ascii="TimesNewRomanPSMT" w:hAnsi="TimesNewRomanPSMT" w:cs="TimesNewRomanPSMT"/>
-        </w:rPr>
-        <w:t>1°- Conditions de location des logements de la résidence universitaire.</w:t>
-      </w:r>
-    </w:p>
-    <w:p>
-      <w:pPr>
-        <w:rPr>
-          <w:rFonts w:ascii="TimesNewRomanPSMT" w:hAnsi="TimesNewRomanPSMT" w:cs="TimesNewRomanPSMT"/>
-        </w:rPr>
-      </w:pPr>
-    </w:p>
-    <w:p>
-      <w:r>
-        <w:rPr>
-          <w:rFonts w:ascii="TimesNewRomanPSMT" w:hAnsi="TimesNewRomanPSMT" w:cs="TimesNewRomanPSMT"/>
-        </w:rPr>
-        <w:t>Les logements sont loués nus ou meublés à des étudiants, des personnes de moins de trente ans en formation ou en stage et des personnes titulaires d'un contrat de professionnalisation ou d'apprentissage, à titre de résidence principale, et occupés au moins huit mois par an. A titre exceptionnel, des logements peuvent être loués à des enseignants et des chercheurs.</w:t>
-      </w:r>
-    </w:p>
-    <w:p>
-      <w:pPr>
-        <w:rPr>
-          <w:rFonts w:ascii="TimesNewRomanPSMT" w:hAnsi="TimesNewRomanPSMT" w:cs="TimesNewRomanPSMT"/>
-        </w:rPr>
-      </w:pPr>
-    </w:p>
-    <w:p>
-      <w:r>
-        <w:rPr>
-          <w:rFonts w:ascii="TimesNewRomanPSMT" w:hAnsi="TimesNewRomanPSMT" w:cs="TimesNewRomanPSMT"/>
-        </w:rPr>
-        <w:t>Les logements peuvent également être loués dans les conditions prévues aux quatrième et cinquième alinéas du I de l’article L. 442-8-1 du code de la construction et de l’habitation.</w:t>
-      </w:r>
-    </w:p>
-    <w:p>
-      <w:pPr>
-        <w:rPr>
-          <w:rFonts w:ascii="TimesNewRomanPSMT" w:hAnsi="TimesNewRomanPSMT" w:cs="TimesNewRomanPSMT"/>
-        </w:rPr>
-      </w:pPr>
-    </w:p>
-    <w:p>
-      <w:r>
-        <w:rPr>
-          <w:rFonts w:ascii="TimesNewRomanPSMT" w:hAnsi="TimesNewRomanPSMT" w:cs="TimesNewRomanPSMT"/>
-        </w:rPr>
-        <w:t>2°- Modalités de fixation et de révision du loyer pratiqué des logements de la résidence universitaire.</w:t>
-      </w:r>
-    </w:p>
-    <w:p>
-      <w:pPr>
-        <w:rPr>
-          <w:rFonts w:ascii="TimesNewRomanPSMT" w:hAnsi="TimesNewRomanPSMT" w:cs="TimesNewRomanPSMT"/>
-        </w:rPr>
-      </w:pPr>
-    </w:p>
-    <w:p>
-      <w:r>
-        <w:rPr>
-          <w:rFonts w:ascii="TimesNewRomanPSMT" w:hAnsi="TimesNewRomanPSMT" w:cs="TimesNewRomanPSMT"/>
-        </w:rPr>
-        <w:t>Le loyer pratiqué pour chaque logement est fixé dans la limite du loyer maximum prévu par la présente convention.</w:t>
-      </w:r>
-    </w:p>
-    <w:p>
-      <w:pPr>
-        <w:rPr>
-          <w:rFonts w:ascii="TimesNewRomanPSMT" w:hAnsi="TimesNewRomanPSMT" w:cs="TimesNewRomanPSMT"/>
-        </w:rPr>
-      </w:pPr>
-    </w:p>
-    <w:p>
-      <w:r>
-        <w:rPr>
-          <w:rFonts w:ascii="TimesNewRomanPSMT" w:hAnsi="TimesNewRomanPSMT" w:cs="TimesNewRomanPSMT"/>
-        </w:rPr>
-        <w:t>Il ne peut donner lieu à révision en cours de bail.</w:t>
-      </w:r>
-    </w:p>
-    <w:p>
-      <w:pPr>
-        <w:rPr>
-          <w:rFonts w:ascii="TimesNewRomanPSMT" w:hAnsi="TimesNewRomanPSMT" w:cs="TimesNewRomanPSMT"/>
-        </w:rPr>
-      </w:pPr>
-    </w:p>
-    <w:p>
-      <w:r>
-        <w:rPr>
-          <w:rFonts w:ascii="TimesNewRomanPSMT" w:hAnsi="TimesNewRomanPSMT" w:cs="TimesNewRomanPSMT"/>
-        </w:rPr>
-        <w:t>Si le contrat de location est renouvelé dans les conditions prévues au 3° ci-dessous, le loyer peut être réévalué conformément aux dispositions du code de la construction et de l’habitation.</w:t>
-      </w:r>
-    </w:p>
-    <w:p>
-      <w:pPr>
-        <w:rPr>
-          <w:rFonts w:ascii="TimesNewRomanPSMT" w:hAnsi="TimesNewRomanPSMT" w:cs="TimesNewRomanPSMT"/>
-        </w:rPr>
-      </w:pPr>
-    </w:p>
-    <w:p>
-      <w:r>
-        <w:rPr>
-          <w:rFonts w:ascii="TimesNewRomanPSMT" w:hAnsi="TimesNewRomanPSMT" w:cs="TimesNewRomanPSMT"/>
-        </w:rPr>
-        <w:t>3°- Durée du contrat et congé donné par le locataire.</w:t>
-      </w:r>
-    </w:p>
-    <w:p>
-      <w:pPr>
-        <w:rPr>
-          <w:rFonts w:ascii="TimesNewRomanPSMT" w:hAnsi="TimesNewRomanPSMT" w:cs="TimesNewRomanPSMT"/>
-        </w:rPr>
-      </w:pPr>
-    </w:p>
-    <w:p>
-      <w:r>
-        <w:rPr>
-          <w:rFonts w:ascii="TimesNewRomanPSMT" w:hAnsi="TimesNewRomanPSMT" w:cs="TimesNewRomanPSMT"/>
-        </w:rPr>
-        <w:t>Par dérogation à l’article 15 de la présente convention, les locataires ne bénéficient pas du droit au maintien dans les lieux.</w:t>
-      </w:r>
-    </w:p>
-    <w:p>
-      <w:pPr>
-        <w:rPr>
-          <w:rFonts w:ascii="TimesNewRomanPSMT" w:hAnsi="TimesNewRomanPSMT" w:cs="TimesNewRomanPSMT"/>
-        </w:rPr>
-      </w:pPr>
-    </w:p>
-    <w:p>
-      <w:r>
-        <w:rPr>
-          <w:rFonts w:ascii="TimesNewRomanPSMT" w:hAnsi="TimesNewRomanPSMT" w:cs="TimesNewRomanPSMT"/>
-        </w:rPr>
-        <w:t xml:space="preserve">Le contrat de location a une durée maximale d'un an. Il peut être renouvelé dès lors que l'occupant continue à remplir les conditions prévues par l’article L. 631-12 du code de la construction et de l’habitation, ainsi que les conditions de ressources </w:t>
-      </w:r>
-      <w:r>
-        <w:rPr>
-          <w:rFonts w:ascii="TimesNewRomanPSMT" w:hAnsi="TimesNewRomanPSMT" w:cs="TimesNewRomanPSMT"/>
-        </w:rPr>
-        <w:lastRenderedPageBreak/>
-        <w:t>requises pour l’attribution du logement. Le renouvellement donne lieu à la signature d’un nouveau contrat.</w:t>
-      </w:r>
-    </w:p>
-    <w:p>
-      <w:pPr>
-        <w:rPr>
-          <w:rFonts w:ascii="TimesNewRomanPSMT" w:hAnsi="TimesNewRomanPSMT" w:cs="TimesNewRomanPSMT"/>
-        </w:rPr>
-      </w:pPr>
-    </w:p>
-    <w:p>
-      <w:r>
-        <w:rPr>
-          <w:rFonts w:ascii="TimesNewRomanPSMT" w:hAnsi="TimesNewRomanPSMT" w:cs="TimesNewRomanPSMT"/>
-        </w:rPr>
-        <w:t>Le locataire peut donner congé à tout moment, dans les conditions des treizième à vingt-deuxième alinéas du I de l'article 15 de la loi du 6 juillet 1989 précitée. Il est redevable du loyer et des charges pendant la durée effective du délai de préavis, de jour à jour, sauf si le logement se trouve occupé avant la fin du préavis par un autre locataire en accord avec le bailleur.</w:t>
-      </w:r>
-    </w:p>
-    <w:p>
-      <w:pPr>
-        <w:rPr>
-          <w:rFonts w:ascii="TimesNewRomanPSMT" w:hAnsi="TimesNewRomanPSMT" w:cs="TimesNewRomanPSMT"/>
-        </w:rPr>
-      </w:pPr>
-    </w:p>
-    <w:p>
-      <w:pPr>
-        <w:rPr>
-          <w:rFonts w:ascii="TimesNewRomanPSMT" w:hAnsi="TimesNewRomanPSMT" w:cs="TimesNewRomanPSMT"/>
-        </w:rPr>
-      </w:pPr>
-    </w:p>
-    <w:p>
-      <w:r>
-        <w:rPr>
-          <w:rFonts w:ascii="TimesNewRomanPSMT" w:hAnsi="TimesNewRomanPSMT" w:cs="TimesNewRomanPSMT"/>
-        </w:rPr>
-        <w:t>4°- Forfait de charges.</w:t>
-      </w:r>
-    </w:p>
-    <w:p>
-      <w:pPr>
-        <w:rPr>
-          <w:rFonts w:ascii="TimesNewRomanPSMT" w:hAnsi="TimesNewRomanPSMT" w:cs="TimesNewRomanPSMT"/>
-        </w:rPr>
-      </w:pPr>
-    </w:p>
-    <w:p>
-      <w:r>
-        <w:rPr>
-          <w:rFonts w:ascii="TimesNewRomanPSMT" w:hAnsi="TimesNewRomanPSMT" w:cs="TimesNewRomanPSMT"/>
-        </w:rPr>
-        <w:t>En application du VIII de l’article 40 de la loi du 6 juillet 1989 précitée, les charges locatives accessoires au loyer principal des logements de la résidence universitaire peuvent être récupérées par le bailleur sous la forme d'un forfait versé simultanément au loyer, dont le montant et la périodicité de versement sont définis au contrat et qui ne peut donner lieu à complément ou à régularisation ultérieure. Le montant du forfait de charges est fixé en fonction des montants exigibles par le bailleur en application de l'article 23 de la loi du 6 juillet 1989 précitée. Ce montant</w:t>
-      </w:r>
-    </w:p>
-    <w:p>
-      <w:r>
-        <w:rPr>
-          <w:rFonts w:ascii="TimesNewRomanPSMT" w:hAnsi="TimesNewRomanPSMT" w:cs="TimesNewRomanPSMT"/>
-        </w:rPr>
-        <w:t>ne doit pas être manifestement disproportionné au regard des charges dont le locataire ou, le cas échéant, le précédent locataire se serait acquitté.</w:t>
-      </w:r>
-    </w:p>
-    <w:p>
-      <w:r>
-        <w:rPr>
-          <w:rFonts w:ascii="TimesNewRomanPSMT" w:hAnsi="TimesNewRomanPSMT" w:cs="TimesNewRomanPSMT"/>
-        </w:rPr>
-        <w:t>Si le bailleur a opté pour cette modalité de récupération des charges, il indique sur la quittance le montant du forfait.</w:t>
-      </w:r>
-    </w:p>
-    <w:p>
-      <w:pPr>
-        <w:rPr>
-          <w:rFonts w:ascii="TimesNewRomanPSMT" w:hAnsi="TimesNewRomanPSMT" w:cs="TimesNewRomanPSMT"/>
-        </w:rPr>
-      </w:pPr>
-    </w:p>
-    <w:p>
-      <w:pPr>
-        <w:jc w:val="center"/>
-      </w:pPr>
-      <w:r>
-        <w:rPr>
-          <w:rFonts w:ascii="TimesNewRomanPSMT" w:hAnsi="TimesNewRomanPSMT" w:cs="TimesNewRomanPSMT"/>
-        </w:rPr>
-        <w:t>Article 19.</w:t>
-      </w:r>
-    </w:p>
-    <w:p>
-      <w:pPr>
-        <w:rPr>
-          <w:rFonts w:ascii="TimesNewRomanPSMT" w:hAnsi="TimesNewRomanPSMT" w:cs="TimesNewRomanPSMT"/>
-        </w:rPr>
-      </w:pPr>
-    </w:p>
-    <w:p>
-      <w:pPr>
-        <w:jc w:val="center"/>
-      </w:pPr>
-      <w:r>
-        <w:rPr>
-          <w:rFonts w:ascii="TimesNewRomanPSMT" w:hAnsi="TimesNewRomanPSMT" w:cs="TimesNewRomanPSMT"/>
-          <w:i/>
-          <w:iCs/>
-        </w:rPr>
-        <w:t>Renonciation au statut de résidence universitaire.</w:t>
-      </w:r>
-    </w:p>
-    <w:p>
-      <w:pPr>
-        <w:rPr>
-          <w:rFonts w:ascii="TimesNewRomanPSMT" w:hAnsi="TimesNewRomanPSMT" w:cs="TimesNewRomanPSMT"/>
-        </w:rPr>
-      </w:pPr>
-    </w:p>
-    <w:p>
-      <w:r>
-        <w:rPr>
-          <w:rFonts w:ascii="TimesNewRomanPSMT" w:hAnsi="TimesNewRomanPSMT" w:cs="TimesNewRomanPSMT"/>
-        </w:rPr>
-        <w:t>En cas de renonciation au statut de résidence universitaire, les dispositions relatives aux résidences universitaires figurant dans la présente convention sont sans objet. La renonciation au statut de résidence universitaire est définitive et s'effectue par avenant, à l’initiative du bailleur. Cet avenant est sans effet sur les contrats de location en cours. A l’échéance de chacun de ces contrats, le logement concerné est loué dans les conditions de droit commun de la présente convention.</w:t>
-      </w:r>
-    </w:p>
-    <w:p>
-      <w:pPr>
-        <w:rPr>
-          <w:rFonts w:ascii="TimesNewRomanPSMT" w:hAnsi="TimesNewRomanPSMT" w:cs="TimesNewRomanPSMT"/>
-        </w:rPr>
-      </w:pPr>
-    </w:p>
-    <w:p>
-      <w:pPr>
-        <w:rPr>
-          <w:rFonts w:ascii="TimesNewRomanPSMT" w:hAnsi="TimesNewRomanPSMT" w:cs="TimesNewRomanPSMT"/>
-        </w:rPr>
-      </w:pPr>
-    </w:p>
-    <w:p>
-      <w:pPr>
-        <w:jc w:val="center"/>
-      </w:pPr>
-      <w:r>
-        <w:rPr>
-          <w:rFonts w:ascii="TimesNewRomanPS-BoldMT" w:hAnsi="TimesNewRomanPS-BoldMT" w:cs="TimesNewRomanPS-BoldMT"/>
-          <w:b/>
-        </w:rPr>
-        <w:t>V.-Engagements du bailleur à l'égard des organismes chargés de la liquidation et du paiement de l'APL.</w:t>
-      </w:r>
-    </w:p>
-    <w:p>
-      <w:pPr>
-        <w:rPr>
-          <w:rFonts w:ascii="TimesNewRomanPS-BoldMT" w:hAnsi="TimesNewRomanPS-BoldMT" w:cs="TimesNewRomanPS-BoldMT"/>
-          <w:b/>
-        </w:rPr>
-      </w:pPr>
-    </w:p>
-    <w:p>
-      <w:pPr>
-        <w:jc w:val="center"/>
-      </w:pPr>
-      <w:r>
-        <w:rPr>
-          <w:rFonts w:ascii="TimesNewRomanPSMT" w:hAnsi="TimesNewRomanPSMT" w:cs="TimesNewRomanPSMT"/>
-        </w:rPr>
-        <w:t>Article 20.</w:t>
-      </w:r>
-    </w:p>
-    <w:p>
-      <w:pPr>
-        <w:rPr>
-          <w:rFonts w:ascii="TimesNewRomanPSMT" w:hAnsi="TimesNewRomanPSMT" w:cs="TimesNewRomanPSMT"/>
-        </w:rPr>
-      </w:pPr>
-    </w:p>
-    <w:p>
-      <w:pPr>
-        <w:jc w:val="center"/>
-      </w:pPr>
-      <w:r>
-        <w:rPr>
-          <w:rFonts w:ascii="TimesNewRomanPSMT" w:hAnsi="TimesNewRomanPSMT" w:cs="TimesNewRomanPSMT"/>
-          <w:i/>
-          <w:iCs/>
-        </w:rPr>
-        <w:t>Obligations générales.</w:t>
-      </w:r>
-    </w:p>
-    <w:p>
-      <w:pPr>
-        <w:rPr>
-          <w:rFonts w:ascii="TimesNewRomanPSMT" w:hAnsi="TimesNewRomanPSMT" w:cs="TimesNewRomanPSMT"/>
-        </w:rPr>
-      </w:pPr>
-    </w:p>
-    <w:p>
-      <w:r>
-        <w:rPr>
-          <w:rFonts w:ascii="TimesNewRomanPSMT" w:hAnsi="TimesNewRomanPSMT" w:cs="TimesNewRomanPSMT"/>
-        </w:rPr>
-        <w:t>1° Pour chaque locataire demandeur de l'APL, le bailleur s’engage à favoriser l’utilisation des services dématérialisés mis à sa disposition par les organismes payeurs pour l’envoi des informations nécessaires à l’étude d’un droit à une aide au logement. En dernier ressort, il renseigne dès l'entrée en vigueur de la convention pour chaque locataire demandeur de l'APL, la partie de l'imprimé de demande d'APL qui le concerne.</w:t>
-      </w:r>
-    </w:p>
-    <w:p>
-      <w:pPr>
-        <w:rPr>
-          <w:rFonts w:ascii="TimesNewRomanPSMT" w:hAnsi="TimesNewRomanPSMT" w:cs="TimesNewRomanPSMT"/>
-        </w:rPr>
-      </w:pPr>
-    </w:p>
-    <w:p>
-      <w:r>
-        <w:rPr>
-          <w:rFonts w:ascii="TimesNewRomanPSMT" w:hAnsi="TimesNewRomanPSMT" w:cs="TimesNewRomanPSMT"/>
-        </w:rPr>
-        <w:lastRenderedPageBreak/>
-        <w:t>2° Pour permettre le renouvellement des droits à l’APL au 1er janvier de chaque année, le bailleur fournit aux organismes liquidateurs de l'APL au plus tard le 15 novembre de chaque année, conformément à l'arrêté du 22 août 1986 relatif à la fixation des justifications nécessaires à l'obtention de l'aide personnalisée au logement et à son renouvellement :</w:t>
-      </w:r>
-    </w:p>
-    <w:p>
-      <w:pPr>
-        <w:rPr>
-          <w:rFonts w:ascii="TimesNewRomanPSMT" w:hAnsi="TimesNewRomanPSMT" w:cs="TimesNewRomanPSMT"/>
-        </w:rPr>
-      </w:pPr>
-    </w:p>
-    <w:p>
-      <w:r>
-        <w:rPr>
-          <w:rFonts w:ascii="TimesNewRomanPSMT" w:hAnsi="TimesNewRomanPSMT" w:cs="TimesNewRomanPSMT"/>
-        </w:rPr>
-        <w:t>- une attestation concernant le montant du loyer applicable à chaque logement concerné par la présente convention, à compter du 1er juillet de l’année en cours ;</w:t>
-      </w:r>
-    </w:p>
-    <w:p>
-      <w:pPr>
-        <w:rPr>
-          <w:rFonts w:ascii="TimesNewRomanPSMT" w:hAnsi="TimesNewRomanPSMT" w:cs="TimesNewRomanPSMT"/>
-        </w:rPr>
-      </w:pPr>
-    </w:p>
-    <w:p>
-      <w:r>
-        <w:rPr>
-          <w:rFonts w:ascii="TimesNewRomanPSMT" w:hAnsi="TimesNewRomanPSMT" w:cs="TimesNewRomanPSMT"/>
-        </w:rPr>
-        <w:t>- un document attestant que tous les bénéficiaires sont à jour de leurs obligations vis-à-vis du bailleur ou, le cas échéant, la liste des bénéficiaires d'APL non à jour en certifiant que cette liste est exhaustive. Ce document mentionne également la date à laquelle l’organisme payeur a été saisi en cas d’impayé constitué selon la définition fixée par l’article R. 824-1 du code de la construction et de l’habitation.</w:t>
-      </w:r>
-    </w:p>
-    <w:p>
-      <w:pPr>
-        <w:rPr>
-          <w:rFonts w:ascii="TimesNewRomanPSMT" w:hAnsi="TimesNewRomanPSMT" w:cs="TimesNewRomanPSMT"/>
-        </w:rPr>
-      </w:pPr>
-    </w:p>
-    <w:p>
-      <w:r>
-        <w:rPr>
-          <w:rFonts w:ascii="TimesNewRomanPSMT" w:hAnsi="TimesNewRomanPSMT" w:cs="TimesNewRomanPSMT"/>
-        </w:rPr>
-        <w:t>Ces transmissions peuvent s’effectuer grâce à un dispositif de collecte dématérialisé.</w:t>
-      </w:r>
-    </w:p>
-    <w:p>
-      <w:pPr>
-        <w:rPr>
-          <w:rFonts w:ascii="TimesNewRomanPSMT" w:hAnsi="TimesNewRomanPSMT" w:cs="TimesNewRomanPSMT"/>
-        </w:rPr>
-      </w:pPr>
-    </w:p>
-    <w:p>
-      <w:r>
-        <w:rPr>
-          <w:rFonts w:ascii="TimesNewRomanPSMT" w:hAnsi="TimesNewRomanPSMT" w:cs="TimesNewRomanPSMT"/>
-        </w:rPr>
-        <w:t>3° En outre, il fait part dans un délai maximum d'un mois aux organismes liquidateurs de l'APL des modifications affectant la situation locative du bénéficiaire (notamment colocation, résiliation de bail, décès).</w:t>
-      </w:r>
-    </w:p>
-    <w:p>
-      <w:pPr>
-        <w:rPr>
-          <w:rFonts w:ascii="TimesNewRomanPSMT" w:hAnsi="TimesNewRomanPSMT" w:cs="TimesNewRomanPSMT"/>
-        </w:rPr>
-      </w:pPr>
-    </w:p>
-    <w:p>
-      <w:pPr>
-        <w:jc w:val="center"/>
-      </w:pPr>
-      <w:r>
-        <w:rPr>
-          <w:rFonts w:ascii="TimesNewRomanPSMT" w:hAnsi="TimesNewRomanPSMT" w:cs="TimesNewRomanPSMT"/>
-        </w:rPr>
-        <w:t>Article 21.</w:t>
-      </w:r>
-    </w:p>
-    <w:p>
-      <w:pPr>
-        <w:rPr>
-          <w:rFonts w:ascii="TimesNewRomanPSMT" w:hAnsi="TimesNewRomanPSMT" w:cs="TimesNewRomanPSMT"/>
-        </w:rPr>
-      </w:pPr>
-    </w:p>
-    <w:p>
-      <w:pPr>
-        <w:jc w:val="center"/>
-      </w:pPr>
-      <w:r>
-        <w:rPr>
-          <w:rFonts w:ascii="TimesNewRomanPSMT" w:hAnsi="TimesNewRomanPSMT" w:cs="TimesNewRomanPSMT"/>
-          <w:i/>
-          <w:iCs/>
-        </w:rPr>
-        <w:t>Obligations en cas d’impayé.</w:t>
-      </w:r>
-    </w:p>
-    <w:p>
-      <w:pPr>
-        <w:rPr>
-          <w:rFonts w:ascii="TimesNewRomanPSMT" w:hAnsi="TimesNewRomanPSMT" w:cs="TimesNewRomanPSMT"/>
-        </w:rPr>
-      </w:pPr>
-    </w:p>
-    <w:p>
-      <w:r>
-        <w:rPr>
-          <w:rFonts w:ascii="TimesNewRomanPSMT" w:hAnsi="TimesNewRomanPSMT" w:cs="TimesNewRomanPSMT"/>
-        </w:rPr>
-        <w:t>En application des articles L. 824-1 et R. 824-4 du code de la construction et de l’habitation, le bailleur auprès duquel l'aide est versée signale à l’organisme payeur lorsqu’un allocataire ne règle pas la part de la dépense de logement restant à sa charge, dans un délai de deux mois après la constitution de l'impayé défini à l’article R. 824-1 du code de la construction et de l’habitation, sauf si la somme due a été réglée entre-temps en totalité. Le bailleur doit justifier qu'il poursuit par tous les moyens possibles le recouvrement de sa créance. En outre, il communique le montant de l'impayé constitué au moment de la saisine de l’organisme payeur.</w:t>
-      </w:r>
-    </w:p>
-    <w:p>
-      <w:pPr>
-        <w:rPr>
-          <w:rFonts w:ascii="TimesNewRomanPSMT" w:hAnsi="TimesNewRomanPSMT" w:cs="TimesNewRomanPSMT"/>
-        </w:rPr>
-      </w:pPr>
-    </w:p>
-    <w:p>
-      <w:r>
-        <w:rPr>
-          <w:rFonts w:ascii="TimesNewRomanPSMT" w:hAnsi="TimesNewRomanPSMT" w:cs="TimesNewRomanPSMT"/>
-        </w:rPr>
-        <w:t>Parallèlement, en cas d'impayé, le bailleur doit poursuivre le recouvrement de sa créance en notifiant au locataire défaillant par lettre recommandée avec accusé de réception le montant de cette créance. Il doit également informer le locataire de la saisine de l’organisme payeur.</w:t>
-      </w:r>
-    </w:p>
-    <w:p>
-      <w:pPr>
-        <w:rPr>
-          <w:rFonts w:ascii="TimesNewRomanPSMT" w:hAnsi="TimesNewRomanPSMT" w:cs="TimesNewRomanPSMT"/>
-        </w:rPr>
-      </w:pPr>
-    </w:p>
-    <w:p>
-      <w:r>
-        <w:rPr>
-          <w:rFonts w:ascii="TimesNewRomanPSMT" w:hAnsi="TimesNewRomanPSMT" w:cs="TimesNewRomanPSMT"/>
-        </w:rPr>
-        <w:t>La commission de coordination des actions de prévention des expulsions locatives (CCAPEX) est systématiquement informée par l’organisme payeur des APL en vue de prévenir leurs éventuelles suspensions par une mobilisation coordonnée des outils de prévention (article 7-2 de la loi n° 90- 449 du 31 mai 1990 visant à la mise en œuvre du droit au logement).</w:t>
-      </w:r>
-    </w:p>
-    <w:p>
-      <w:pPr>
-        <w:rPr>
-          <w:rFonts w:ascii="TimesNewRomanPSMT" w:hAnsi="TimesNewRomanPSMT" w:cs="TimesNewRomanPSMT"/>
-        </w:rPr>
-      </w:pPr>
-    </w:p>
-    <w:p>
-      <w:r>
-        <w:rPr>
-          <w:rFonts w:ascii="TimesNewRomanPSMT" w:hAnsi="TimesNewRomanPSMT" w:cs="TimesNewRomanPSMT"/>
-        </w:rPr>
-        <w:t>La CCAPEX est réputée avoir été régulièrement saisie lorsque le bailleur a préalablement signalé l’impayé à l’organisme payeur des APL selon les modalités définies à l’article R. 824-4 précité.</w:t>
-      </w:r>
-    </w:p>
-    <w:p>
-      <w:pPr>
-        <w:jc w:val="center"/>
-        <w:rPr>
-          <w:rFonts w:ascii="TimesNewRomanPS-BoldMT" w:hAnsi="TimesNewRomanPS-BoldMT" w:cs="TimesNewRomanPS-BoldMT"/>
-          <w:b/>
-        </w:rPr>
-      </w:pPr>
-    </w:p>
-    <w:p>
-      <w:pPr>
-        <w:jc w:val="center"/>
-        <w:rPr>
-          <w:rFonts w:ascii="TimesNewRomanPS-BoldMT" w:hAnsi="TimesNewRomanPS-BoldMT" w:cs="TimesNewRomanPS-BoldMT"/>
-          <w:b/>
-        </w:rPr>
-      </w:pPr>
-    </w:p>
-    <w:p>
-      <w:pPr>
-        <w:jc w:val="center"/>
-        <w:rPr>
-          <w:rFonts w:ascii="TimesNewRomanPS-BoldMT" w:hAnsi="TimesNewRomanPS-BoldMT" w:cs="TimesNewRomanPS-BoldMT"/>
-          <w:b/>
-        </w:rPr>
-      </w:pPr>
-    </w:p>
-    <w:p>
-      <w:pPr>
-        <w:jc w:val="center"/>
-      </w:pPr>
-      <w:r>
-        <w:rPr>
-          <w:rFonts w:ascii="TimesNewRomanPS-BoldMT" w:hAnsi="TimesNewRomanPS-BoldMT" w:cs="TimesNewRomanPS-BoldMT"/>
-          <w:b/>
-        </w:rPr>
-        <w:t>VI.-Dispositions relatives à l’application de la convention.</w:t>
-      </w:r>
-    </w:p>
-    <w:p>
-      <w:pPr>
-        <w:rPr>
-          <w:rFonts w:ascii="TimesNewRomanPS-BoldMT" w:hAnsi="TimesNewRomanPS-BoldMT" w:cs="TimesNewRomanPS-BoldMT"/>
-          <w:b/>
-        </w:rPr>
-      </w:pPr>
-    </w:p>
-    <w:p>
-      <w:pPr>
-        <w:jc w:val="center"/>
-      </w:pPr>
-      <w:r>
-        <w:rPr>
-          <w:rFonts w:ascii="TimesNewRomanPSMT" w:hAnsi="TimesNewRomanPSMT" w:cs="TimesNewRomanPSMT"/>
-        </w:rPr>
-        <w:t>Article 22.</w:t>
-      </w:r>
-    </w:p>
-    <w:p>
-      <w:pPr>
-        <w:rPr>
-          <w:rFonts w:ascii="TimesNewRomanPSMT" w:hAnsi="TimesNewRomanPSMT" w:cs="TimesNewRomanPSMT"/>
-        </w:rPr>
-      </w:pPr>
-    </w:p>
-    <w:p>
-      <w:pPr>
-        <w:jc w:val="center"/>
-      </w:pPr>
-      <w:r>
-        <w:rPr>
-          <w:rFonts w:ascii="TimesNewRomanPSMT" w:hAnsi="TimesNewRomanPSMT" w:cs="TimesNewRomanPSMT"/>
-          <w:i/>
-          <w:iCs/>
-        </w:rPr>
-        <w:t>Contrôle.</w:t>
-      </w:r>
-    </w:p>
-    <w:p>
-      <w:pPr>
-        <w:rPr>
-          <w:rFonts w:ascii="TimesNewRomanPSMT" w:hAnsi="TimesNewRomanPSMT" w:cs="TimesNewRomanPSMT"/>
-        </w:rPr>
-      </w:pPr>
-    </w:p>
-    <w:p>
-      <w:r>
-        <w:rPr>
-          <w:rFonts w:ascii="TimesNewRomanPSMT" w:hAnsi="TimesNewRomanPSMT" w:cs="TimesNewRomanPSMT"/>
-        </w:rPr>
-        <w:t>Afin de permettre le contrôle de l'application de la présente convention, le bailleur fournit à tout moment à la demande du préfet ou de l’Agence nationale de contrôle du logement social toutes les informations et tous les documents nécessaires au plein exercice de ce contrôle.</w:t>
-      </w:r>
-    </w:p>
-    <w:p>
-      <w:pPr>
-        <w:rPr>
-          <w:rFonts w:ascii="TimesNewRomanPSMT" w:hAnsi="TimesNewRomanPSMT" w:cs="TimesNewRomanPSMT"/>
-        </w:rPr>
-      </w:pPr>
-    </w:p>
-    <w:p>
-      <w:pPr>
-        <w:jc w:val="center"/>
-      </w:pPr>
-      <w:r>
-        <w:rPr>
-          <w:rFonts w:ascii="TimesNewRomanPSMT" w:hAnsi="TimesNewRomanPSMT" w:cs="TimesNewRomanPSMT"/>
-        </w:rPr>
-        <w:t>Article 23.</w:t>
-      </w:r>
-    </w:p>
-    <w:p>
-      <w:pPr>
-        <w:rPr>
-          <w:rFonts w:ascii="TimesNewRomanPSMT" w:hAnsi="TimesNewRomanPSMT" w:cs="TimesNewRomanPSMT"/>
-        </w:rPr>
-      </w:pPr>
-    </w:p>
-    <w:p>
-      <w:pPr>
-        <w:jc w:val="center"/>
-      </w:pPr>
-      <w:r>
-        <w:rPr>
-          <w:rFonts w:ascii="TimesNewRomanPSMT" w:hAnsi="TimesNewRomanPSMT" w:cs="TimesNewRomanPSMT"/>
-          <w:i/>
-          <w:iCs/>
-        </w:rPr>
-        <w:t>Révision de la convention.</w:t>
-      </w:r>
-    </w:p>
-    <w:p>
-      <w:pPr>
-        <w:rPr>
-          <w:rFonts w:ascii="TimesNewRomanPSMT" w:hAnsi="TimesNewRomanPSMT" w:cs="TimesNewRomanPSMT"/>
-        </w:rPr>
-      </w:pPr>
-    </w:p>
-    <w:p>
-      <w:r>
-        <w:rPr>
-          <w:rFonts w:ascii="TimesNewRomanPSMT" w:hAnsi="TimesNewRomanPSMT" w:cs="TimesNewRomanPSMT"/>
-        </w:rPr>
-        <w:t>La présente convention pourra être révisée à la demande de l'une ou l'autre des parties par voie d'avenant.</w:t>
-      </w:r>
-    </w:p>
-    <w:p>
-      <w:pPr>
-        <w:rPr>
-          <w:rFonts w:ascii="TimesNewRomanPSMT" w:hAnsi="TimesNewRomanPSMT" w:cs="TimesNewRomanPSMT"/>
-        </w:rPr>
-      </w:pPr>
-    </w:p>
-    <w:p>
-      <w:pPr>
-        <w:jc w:val="center"/>
-      </w:pPr>
-      <w:r>
-        <w:rPr>
-          <w:rFonts w:ascii="TimesNewRomanPSMT" w:hAnsi="TimesNewRomanPSMT" w:cs="TimesNewRomanPSMT"/>
-        </w:rPr>
-        <w:t>Article 24.</w:t>
-      </w:r>
-    </w:p>
-    <w:p>
-      <w:pPr>
-        <w:rPr>
-          <w:rFonts w:ascii="TimesNewRomanPSMT" w:hAnsi="TimesNewRomanPSMT" w:cs="TimesNewRomanPSMT"/>
-        </w:rPr>
-      </w:pPr>
-    </w:p>
-    <w:p>
-      <w:pPr>
-        <w:jc w:val="center"/>
-      </w:pPr>
-      <w:r>
-        <w:rPr>
-          <w:rFonts w:ascii="TimesNewRomanPSMT" w:hAnsi="TimesNewRomanPSMT" w:cs="TimesNewRomanPSMT"/>
-          <w:i/>
-          <w:iCs/>
-        </w:rPr>
-        <w:t>Inexécution de la convention par le bailleur.</w:t>
-      </w:r>
-    </w:p>
-    <w:p>
-      <w:pPr>
-        <w:rPr>
-          <w:rFonts w:ascii="TimesNewRomanPSMT" w:hAnsi="TimesNewRomanPSMT" w:cs="TimesNewRomanPSMT"/>
-        </w:rPr>
-      </w:pPr>
-    </w:p>
-    <w:p>
-      <w:r>
-        <w:rPr>
-          <w:rFonts w:ascii="TimesNewRomanPSMT" w:hAnsi="TimesNewRomanPSMT" w:cs="TimesNewRomanPSMT"/>
-        </w:rPr>
-        <w:t>1°- En application de l'article 284 du code général des impôts, les bailleurs qui ont, au taux réduit de la taxe sur la valeur ajoutée, acquis un logement social ou imposé la livraison à soi-même d'un logement locatif social ou de travaux d'amélioration, de transformation ou d'aménagement portant sur un logement locatif social sont redevables d'un complément de taxe sur la valeur ajoutée égal à la différence entre le taux réduit et le taux normal lorsque les conditions de taxation de vente ou de livraison à soi-même au taux réduit ne sont pas ou plus remplies.</w:t>
-      </w:r>
-    </w:p>
-    <w:p>
-      <w:pPr>
-        <w:rPr>
-          <w:rFonts w:ascii="TimesNewRomanPSMT" w:hAnsi="TimesNewRomanPSMT" w:cs="TimesNewRomanPSMT"/>
-        </w:rPr>
-      </w:pPr>
-    </w:p>
-    <w:p>
-      <w:r>
-        <w:rPr>
-          <w:rFonts w:ascii="TimesNewRomanPSMT" w:hAnsi="TimesNewRomanPSMT" w:cs="TimesNewRomanPSMT"/>
-        </w:rPr>
-        <w:t>2°- En application de l'article L. 353-2 du code de la construction et de l'habitation, des sanctions administratives peuvent être mises en œuvre.</w:t>
-      </w:r>
-    </w:p>
-    <w:p>
-      <w:pPr>
-        <w:rPr>
-          <w:rFonts w:ascii="TimesNewRomanPSMT" w:hAnsi="TimesNewRomanPSMT" w:cs="TimesNewRomanPSMT"/>
-        </w:rPr>
-      </w:pPr>
-    </w:p>
-    <w:p>
-      <w:r>
-        <w:rPr>
-          <w:rFonts w:ascii="TimesNewRomanPSMT" w:hAnsi="TimesNewRomanPSMT" w:cs="TimesNewRomanPSMT"/>
-        </w:rPr>
-        <w:t>En application de l’article L. 353-11 du code de la construction et de l’habitation, le contrôle de l’application de la présente convention est assuré par l’Agence nationale de contrôle du logement social, que le préfet est tenu de saisir en cas de manquement constaté.</w:t>
-      </w:r>
-    </w:p>
-    <w:p>
-      <w:pPr>
-        <w:rPr>
-          <w:rFonts w:ascii="TimesNewRomanPSMT" w:hAnsi="TimesNewRomanPSMT" w:cs="TimesNewRomanPSMT"/>
-        </w:rPr>
-      </w:pPr>
-    </w:p>
-    <w:p>
-      <w:r>
-        <w:rPr>
-          <w:rFonts w:ascii="TimesNewRomanPSMT" w:hAnsi="TimesNewRomanPSMT" w:cs="TimesNewRomanPSMT"/>
-        </w:rPr>
-        <w:t>Lorsqu'un organisme ne respecte pas, pour un ou plusieurs logements, les engagements prévus par la convention, et après que l'organisme a été mis en mesure de présenter ses observations conformément aux dispositions de l'article L. 342-12 du code de la construction et de l’habitation ou, en cas de mise en demeure, à l'issue du délai mentionné à ce même article, l’Agence nationale de contrôle du logement social peut proposer au ministre chargé du logement de prononcer une sanction en application de l’article L. 342-14 du même code.</w:t>
-      </w:r>
-    </w:p>
-    <w:p>
-      <w:pPr>
-        <w:rPr>
-          <w:rFonts w:ascii="TimesNewRomanPSMT" w:hAnsi="TimesNewRomanPSMT" w:cs="TimesNewRomanPSMT"/>
-        </w:rPr>
-      </w:pPr>
-    </w:p>
-    <w:p>
-      <w:r>
-        <w:rPr>
-          <w:rFonts w:ascii="TimesNewRomanPSMT" w:hAnsi="TimesNewRomanPSMT" w:cs="TimesNewRomanPSMT"/>
-        </w:rPr>
-        <w:t xml:space="preserve">3°- En cas d'inexécution par le bailleur de ses engagements prévus par la convention, tels que notamment non-respect du loyer maximum ou en cas de fraude, dissimulation ou fausse déclaration à l'égard des organismes liquidateurs de l'APL, le préfet peut </w:t>
-      </w:r>
-      <w:r>
-        <w:rPr>
-          <w:rFonts w:ascii="TimesNewRomanPSMT" w:hAnsi="TimesNewRomanPSMT" w:cs="TimesNewRomanPSMT"/>
-        </w:rPr>
-        <w:lastRenderedPageBreak/>
-        <w:t>procéder à la résiliation de la présente convention aux torts du bailleur. Le préfet doit préalablement mettre en demeure l'organisme par lettre recommandée avec demande d'avis de réception. L'organisme doit dans un délai de deux mois soit satisfaire à ses obligations, soit formuler ses observations.</w:t>
-      </w:r>
-    </w:p>
-    <w:p>
-      <w:pPr>
-        <w:rPr>
-          <w:rFonts w:ascii="TimesNewRomanPSMT" w:hAnsi="TimesNewRomanPSMT" w:cs="TimesNewRomanPSMT"/>
-        </w:rPr>
-      </w:pPr>
-    </w:p>
-    <w:p>
-      <w:r>
-        <w:rPr>
-          <w:rFonts w:ascii="TimesNewRomanPSMT" w:hAnsi="TimesNewRomanPSMT" w:cs="TimesNewRomanPSMT"/>
-        </w:rPr>
-        <w:t>Lorsque le préfet écarte ces observations, sa décision doit être motivée.</w:t>
-      </w:r>
-    </w:p>
-    <w:p>
-      <w:pPr>
-        <w:rPr>
-          <w:rFonts w:ascii="TimesNewRomanPSMT" w:hAnsi="TimesNewRomanPSMT" w:cs="TimesNewRomanPSMT"/>
-        </w:rPr>
-      </w:pPr>
-    </w:p>
-    <w:p>
-      <w:r>
-        <w:rPr>
-          <w:rFonts w:ascii="TimesNewRomanPSMT" w:hAnsi="TimesNewRomanPSMT" w:cs="TimesNewRomanPSMT"/>
-        </w:rPr>
-        <w:t>Dans ce cas, il est fait application des dispositions prévues à l'article L. 353-6 du code de la construction et de l'habitation.</w:t>
-      </w:r>
-    </w:p>
-    <w:p>
-      <w:pPr>
-        <w:rPr>
-          <w:rFonts w:ascii="TimesNewRomanPSMT" w:hAnsi="TimesNewRomanPSMT" w:cs="TimesNewRomanPSMT"/>
-        </w:rPr>
-      </w:pPr>
-    </w:p>
-    <w:p>
-      <w:pPr>
-        <w:jc w:val="center"/>
-      </w:pPr>
-      <w:r>
-        <w:rPr>
-          <w:rFonts w:ascii="TimesNewRomanPSMT" w:hAnsi="TimesNewRomanPSMT" w:cs="TimesNewRomanPSMT"/>
-        </w:rPr>
-        <w:t>Article 25.</w:t>
-      </w:r>
-    </w:p>
-    <w:p>
-      <w:pPr>
-        <w:rPr>
-          <w:rFonts w:ascii="TimesNewRomanPSMT" w:hAnsi="TimesNewRomanPSMT" w:cs="TimesNewRomanPSMT"/>
-        </w:rPr>
-      </w:pPr>
-    </w:p>
-    <w:p>
-      <w:pPr>
-        <w:jc w:val="center"/>
-      </w:pPr>
-      <w:r>
-        <w:rPr>
-          <w:rFonts w:ascii="TimesNewRomanPSMT" w:hAnsi="TimesNewRomanPSMT" w:cs="TimesNewRomanPSMT"/>
-          <w:i/>
-          <w:iCs/>
-        </w:rPr>
-        <w:t>Publication.</w:t>
-      </w:r>
-    </w:p>
-    <w:p>
-      <w:pPr>
-        <w:rPr>
-          <w:rFonts w:ascii="TimesNewRomanPSMT" w:hAnsi="TimesNewRomanPSMT" w:cs="TimesNewRomanPSMT"/>
-        </w:rPr>
-      </w:pPr>
-    </w:p>
-    <w:p>
-      <w:r>
-        <w:rPr>
-          <w:rFonts w:ascii="TimesNewRomanPSMT" w:hAnsi="TimesNewRomanPSMT" w:cs="TimesNewRomanPSMT"/>
-        </w:rPr>
-        <w:t>La publication de la convention, de ses éventuels avenants et de sa résiliation au fichier immobilier ou leur inscription au livre foncier incombe au préfet, ou, lorsqu'un établissement public de coopération intercommunale, un département, la métropole de Lyon ou la collectivité de Corse a signé une convention mentionnée aux articles L. 301-5-1, L. 301-5-2, L. 3641-5, L. 5219-1, L. 5218-2 et L. 5217-2 précités, au président de l'établissement public de coopération intercommunale, du conseil départemental, de la métropole de Lyon ou du conseil exécutif de Corse. Les frais de publication sont à la charge de l'organisme.</w:t>
-      </w:r>
-    </w:p>
-    <w:p>
-      <w:pPr>
-        <w:rPr>
-          <w:rFonts w:ascii="TimesNewRomanPSMT" w:hAnsi="TimesNewRomanPSMT" w:cs="TimesNewRomanPSMT"/>
-        </w:rPr>
-      </w:pPr>
-    </w:p>
-    <w:p>
-      <w:r>
-        <w:rPr>
-          <w:rFonts w:ascii="TimesNewRomanPSMT" w:hAnsi="TimesNewRomanPSMT" w:cs="TimesNewRomanPSMT"/>
-        </w:rPr>
-        <w:t>Le préfet, ou, lorsqu'un établissement public de coopération intercommunale, un département, la métropole de Lyon ou la collectivité de Corse a signé une convention mentionnée aux articles L. 301-5-1, L. 301-5-2, L. 3641-5, L. 5219-1, L. 5218-2 et L. 5217-2 précités, le président de l'établissement public de coopération intercommunale, du conseil départemental, de la métropole de Lyon ou du conseil exécutif de Corse transmet aux organismes chargés de la liquidation et du</w:t>
-      </w:r>
-    </w:p>
-    <w:p>
-      <w:r>
-        <w:rPr>
-          <w:rFonts w:ascii="TimesNewRomanPSMT" w:hAnsi="TimesNewRomanPSMT" w:cs="TimesNewRomanPSMT"/>
-        </w:rPr>
-        <w:t>paiement de l'APL une copie de la présente convention, de ses avenants éventuels ainsi que l'état prouvant qu'elle (ou ils) a (ont) bien fait l'objet d'une publication au fichier immobilier (ou d'une inscription au livre foncier).</w:t>
-      </w:r>
-    </w:p>
-    <w:p>
-      <w:pPr>
-        <w:rPr>
-          <w:rFonts w:ascii="TimesNewRomanPSMT" w:hAnsi="TimesNewRomanPSMT" w:cs="TimesNewRomanPSMT"/>
-        </w:rPr>
-      </w:pPr>
-    </w:p>
-    <w:p>
-      <w:r>
-        <w:rPr>
-          <w:rFonts w:ascii="TimesNewRomanPSMT" w:hAnsi="TimesNewRomanPSMT" w:cs="TimesNewRomanPSMT"/>
-        </w:rPr>
-        <w:t xml:space="preserve">Fait en quatre originaux à </w:t>
-      </w:r>
-      <w:r>
-        <w:rPr>
-          <w:rFonts w:ascii="TimesNewRomanPSMT" w:hAnsi="TimesNewRomanPSMT" w:cs="TimesNewRomanPSMT"/>
-        </w:rPr>
-        <w:t>{{administration.ville_signature}}</w:t>
-      </w:r>
-      <w:r>
-        <w:rPr>
-          <w:rFonts w:ascii="TimesNewRomanPSMT" w:hAnsi="TimesNewRomanPSMT" w:cs="TimesNewRomanPSMT"/>
-        </w:rPr>
-        <w:t>, le</w:t>
-      </w:r>
-    </w:p>
-    <w:p>
-      <w:pPr>
-        <w:rPr>
-          <w:rFonts w:ascii="TimesNewRomanPSMT" w:hAnsi="TimesNewRomanPSMT" w:cs="TimesNewRomanPSMT"/>
-        </w:rPr>
-      </w:pPr>
-    </w:p>
-    <w:p>
-      <w:r>
-        <w:rPr>
-          <w:rFonts w:ascii="TimesNewRomanPSMT" w:hAnsi="TimesNewRomanPSMT" w:cs="TimesNewRomanPSMT"/>
-        </w:rPr>
-        <w:t>Le bailleur (6),</w:t>
-      </w:r>
-    </w:p>
-    <w:p>
-      <w:pPr>
-        <w:rPr>
-          <w:rFonts w:ascii="TimesNewRomanPSMT" w:hAnsi="TimesNewRomanPSMT" w:cs="TimesNewRomanPSMT"/>
-        </w:rPr>
-      </w:pPr>
-    </w:p>
-    <w:p>
-      <w:pPr>
-        <w:rPr>
-          <w:rFonts w:ascii="TimesNewRomanPSMT" w:hAnsi="TimesNewRomanPSMT" w:cs="TimesNewRomanPSMT"/>
-        </w:rPr>
-      </w:pPr>
-    </w:p>
-    <w:p>
-      <w:pPr>
-        <w:rPr>
-          <w:rFonts w:ascii="TimesNewRomanPSMT" w:hAnsi="TimesNewRomanPSMT" w:cs="TimesNewRomanPSMT"/>
-        </w:rPr>
-      </w:pPr>
-    </w:p>
-    <w:p>
-      <w:pPr>
-        <w:pageBreakBefore/>
-        <w:jc w:val="center"/>
-      </w:pPr>
-      <w:r>
-        <w:rPr>
-          <w:rFonts w:ascii="TimesNewRomanPS-BoldMT" w:hAnsi="TimesNewRomanPS-BoldMT" w:cs="TimesNewRomanPS-BoldMT"/>
-          <w:b/>
-        </w:rPr>
-        <w:lastRenderedPageBreak/>
-        <w:t>Document prévu par l'article 1er des annexes I et II à l'article D. 353-1 du code de la construction et de l’habitation lorsque le loyer maximum des logements est exprimé en surface utile.</w:t>
-      </w:r>
-    </w:p>
-    <w:p>
-      <w:pPr>
-        <w:jc w:val="center"/>
-        <w:rPr>
-          <w:rFonts w:ascii="TimesNewRomanPS-BoldMT" w:hAnsi="TimesNewRomanPS-BoldMT" w:cs="TimesNewRomanPS-BoldMT"/>
-          <w:b/>
-        </w:rPr>
-      </w:pPr>
-    </w:p>
-    <w:p>
       <w:r>
         <w:rPr>
           <w:rFonts w:ascii="TimesNewRomanPSMT" w:hAnsi="TimesNewRomanPSMT" w:cs="TimesNewRomanPSMT"/>
@@ -3981,7 +4243,43 @@
         <w:rPr>
           <w:rFonts w:ascii="TimesNewRomanPSMT" w:hAnsi="TimesNewRomanPSMT" w:cs="TimesNewRomanPSMT"/>
         </w:rPr>
-        <w:t xml:space="preserve"> logements </w:t>
+        <w:t xml:space="preserve"> logement</w:t>
+      </w:r>
+      <w:r>
+        <w:rPr>
+          <w:rFonts w:ascii="TimesNewRomanPSMT" w:hAnsi="TimesNewRomanPSMT" w:cs="TimesNewRomanPSMT"/>
+        </w:rPr>
+        <w:t>{{</w:t>
+      </w:r>
+      <w:r>
+        <w:rPr>
+          <w:rFonts w:ascii="TimesNewRomanPSMT" w:hAnsi="TimesNewRomanPSMT" w:cs="TimesNewRomanPSMT"/>
+        </w:rPr>
+        <w:t>lot.nb_logements</w:t>
+      </w:r>
+      <w:r>
+        <w:rPr>
+          <w:rFonts w:ascii="TimesNewRomanPSMT" w:hAnsi="TimesNewRomanPSMT" w:cs="TimesNewRomanPSMT"/>
+        </w:rPr>
+        <w:t>|pl</w:t>
+      </w:r>
+      <w:r>
+        <w:rPr>
+          <w:rFonts w:ascii="TimesNewRomanPSMT" w:hAnsi="TimesNewRomanPSMT" w:cs="TimesNewRomanPSMT"/>
+        </w:rPr>
+        <w:t xml:space="preserve"> </w:t>
+      </w:r>
+      <w:r>
+        <w:rPr>
+          <w:rFonts w:ascii="TimesNewRomanPSMT" w:hAnsi="TimesNewRomanPSMT" w:cs="TimesNewRomanPSMT"/>
+        </w:rPr>
+        <w:t>}}</w:t>
+      </w:r>
+      <w:r>
+        <w:rPr>
+          <w:rFonts w:ascii="TimesNewRomanPSMT" w:hAnsi="TimesNewRomanPSMT" w:cs="TimesNewRomanPSMT"/>
+        </w:rPr>
+        <w:t xml:space="preserve"> </w:t>
       </w:r>
       <w:bookmarkStart w:id="28" w:name="Fi3"/>
       <w:bookmarkEnd w:id="28"/>
@@ -5311,77 +5609,74 @@
       </w:r>
       <w:bookmarkStart w:id="36" w:name="Type2"/>
       <w:bookmarkStart w:id="37" w:name="AutreType"/>
+      <w:bookmarkStart w:id="38" w:name="NbLogement4"/>
       <w:bookmarkEnd w:id="36"/>
       <w:bookmarkEnd w:id="37"/>
-      <w:r>
-        <w:t>{{ programme.</w:t>
-      </w:r>
-      <w:r>
-        <w:t>get_</w:t>
-      </w:r>
-      <w:r>
-        <w:t>type_habitat</w:t>
-      </w:r>
-      <w:r>
-        <w:t>_</w:t>
-      </w:r>
-      <w:r>
-        <w:t>advanced_</w:t>
-      </w:r>
-      <w:r>
-        <w:t>display()</w:t>
-      </w:r>
-      <w:r>
-        <w:t xml:space="preserve"> }}</w:t>
+      <w:bookmarkEnd w:id="38"/>
+      <w:r>
+        <w:t xml:space="preserve">{{ </w:t>
+      </w:r>
+      <w:r>
+        <w:t>lot</w:t>
+      </w:r>
+      <w:r>
+        <w:t>.nb_logements }}</w:t>
       </w:r>
       <w:r>
         <w:t xml:space="preserve"> </w:t>
       </w:r>
       <w:r>
+        <w:t>logement</w:t>
+      </w:r>
+      <w:r>
+        <w:rPr>
+          <w:rFonts w:ascii="TimesNewRomanPSMT" w:hAnsi="TimesNewRomanPSMT" w:cs="TimesNewRomanPSMT"/>
+        </w:rPr>
         <w:t>{{</w:t>
       </w:r>
       <w:r>
+        <w:rPr>
+          <w:rFonts w:ascii="TimesNewRomanPSMT" w:hAnsi="TimesNewRomanPSMT" w:cs="TimesNewRomanPSMT"/>
+        </w:rPr>
+        <w:t>lot.nb_logements</w:t>
+      </w:r>
+      <w:r>
+        <w:rPr>
+          <w:rFonts w:ascii="TimesNewRomanPSMT" w:hAnsi="TimesNewRomanPSMT" w:cs="TimesNewRomanPSMT"/>
+        </w:rPr>
+        <w:t>|pl</w:t>
+      </w:r>
+      <w:r>
         <w:t xml:space="preserve"> </w:t>
       </w:r>
       <w:r>
-        <w:t>programme.get_type_operation_</w:t>
-      </w:r>
-      <w:r>
-        <w:t>advanced_</w:t>
-      </w:r>
-      <w:r>
-        <w:t xml:space="preserve">display() </w:t>
-      </w:r>
-      <w:r>
         <w:t>}}</w:t>
       </w:r>
       <w:r>
+        <w:t>{{ programme.get_type_habitat_advanced_display(</w:t>
+      </w:r>
+      <w:r>
+        <w:t>lot.nb_logements</w:t>
+      </w:r>
+      <w:r>
+        <w:t>)</w:t>
+      </w:r>
+      <w:r>
         <w:t xml:space="preserve"> </w:t>
       </w:r>
-      <w:bookmarkStart w:id="38" w:name="NbLogement4"/>
-      <w:bookmarkEnd w:id="38"/>
-      <w:r>
-        <w:t xml:space="preserve">{{ </w:t>
-      </w:r>
-      <w:r>
-        <w:t>lot</w:t>
-      </w:r>
-      <w:r>
-        <w:t>.nb_logements }}</w:t>
-      </w:r>
-      <w:r>
-        <w:t xml:space="preserve"> </w:t>
-      </w:r>
-      <w:r>
-        <w:t xml:space="preserve">logements </w:t>
-      </w:r>
-      <w:r>
-        <w:t xml:space="preserve">en </w:t>
+      <w:r>
+        <w:t>}}</w:t>
       </w:r>
       <w:bookmarkStart w:id="39" w:name="Fi4"/>
       <w:bookmarkEnd w:id="39"/>
       <w:r>
-        <w:t>{{ lot.financement }}</w:t>
+        <w:t>{{</w:t>
+      </w:r>
+      <w:r>
+        <w:t xml:space="preserve"> </w:t>
+      </w:r>
+      <w:r>
+        <w:t>programme.get_type_operation_advanced_display() }}</w:t>
       </w:r>
     </w:p>
     <w:p>
@@ -5751,7 +6046,48 @@
         <w:rPr>
           <w:rFonts w:ascii="TimesNewRomanPSMT" w:hAnsi="TimesNewRomanPSMT" w:cs="TimesNewRomanPSMT"/>
         </w:rPr>
-        <w:t>(4) logements,</w:t>
+        <w:t>(4) logement</w:t>
+      </w:r>
+      <w:r>
+        <w:rPr>
+          <w:rFonts w:ascii="TimesNewRomanPSMT" w:hAnsi="TimesNewRomanPSMT" w:cs="TimesNewRomanPSMT"/>
+        </w:rPr>
+        <w:t>{{</w:t>
+      </w:r>
+      <w:r>
+        <w:rPr>
+          <w:rFonts w:ascii="TimesNewRomanPSMT" w:hAnsi="TimesNewRomanPSMT" w:cs="TimesNewRomanPSMT"/>
+          <w:bCs/>
+        </w:rPr>
+        <w:t>mixPLUSsup10_30pc</w:t>
+      </w:r>
+      <w:r>
+        <w:rPr>
+          <w:rFonts w:ascii="TimesNewRomanPSMT" w:hAnsi="TimesNewRomanPSMT" w:cs="TimesNewRomanPSMT"/>
+          <w:lang w:val="fr-FR"/>
+        </w:rPr>
+        <w:t>|</w:t>
+      </w:r>
+      <w:proofErr w:type="spellStart"/>
+      <w:r>
+        <w:rPr>
+          <w:rFonts w:ascii="TimesNewRomanPSMT" w:hAnsi="TimesNewRomanPSMT" w:cs="TimesNewRomanPSMT"/>
+          <w:lang w:val="fr-FR"/>
+        </w:rPr>
+        <w:t>pl</w:t>
+      </w:r>
+      <w:proofErr w:type="spellEnd"/>
+      <w:r>
+        <w:t xml:space="preserve"> </w:t>
+      </w:r>
+      <w:r>
+        <w:t>}}</w:t>
+      </w:r>
+      <w:r>
+        <w:rPr>
+          <w:rFonts w:ascii="TimesNewRomanPSMT" w:hAnsi="TimesNewRomanPSMT" w:cs="TimesNewRomanPSMT"/>
+        </w:rPr>
+        <w:t>,</w:t>
       </w:r>
     </w:p>
     <w:p>
@@ -5814,7 +6150,48 @@
         <w:rPr>
           <w:rFonts w:ascii="TimesNewRomanPSMT" w:hAnsi="TimesNewRomanPSMT" w:cs="TimesNewRomanPSMT"/>
         </w:rPr>
-        <w:t>(4) logements,</w:t>
+        <w:t>(4) logement</w:t>
+      </w:r>
+      <w:r>
+        <w:rPr>
+          <w:rFonts w:ascii="TimesNewRomanPSMT" w:hAnsi="TimesNewRomanPSMT" w:cs="TimesNewRomanPSMT"/>
+        </w:rPr>
+        <w:t>{{</w:t>
+      </w:r>
+      <w:r>
+        <w:rPr>
+          <w:rFonts w:ascii="TimesNewRomanPSMT" w:hAnsi="TimesNewRomanPSMT" w:cs="TimesNewRomanPSMT"/>
+          <w:bCs/>
+        </w:rPr>
+        <w:t>mixPLUSinf10_30pc</w:t>
+      </w:r>
+      <w:r>
+        <w:rPr>
+          <w:rFonts w:ascii="TimesNewRomanPSMT" w:hAnsi="TimesNewRomanPSMT" w:cs="TimesNewRomanPSMT"/>
+          <w:lang w:val="fr-FR"/>
+        </w:rPr>
+        <w:t>|</w:t>
+      </w:r>
+      <w:proofErr w:type="spellStart"/>
+      <w:r>
+        <w:rPr>
+          <w:rFonts w:ascii="TimesNewRomanPSMT" w:hAnsi="TimesNewRomanPSMT" w:cs="TimesNewRomanPSMT"/>
+          <w:lang w:val="fr-FR"/>
+        </w:rPr>
+        <w:t>pl</w:t>
+      </w:r>
+      <w:proofErr w:type="spellEnd"/>
+      <w:r>
+        <w:t xml:space="preserve"> </w:t>
+      </w:r>
+      <w:r>
+        <w:t>}}</w:t>
+      </w:r>
+      <w:r>
+        <w:rPr>
+          <w:rFonts w:ascii="TimesNewRomanPSMT" w:hAnsi="TimesNewRomanPSMT" w:cs="TimesNewRomanPSMT"/>
+        </w:rPr>
+        <w:t>,</w:t>
       </w:r>
     </w:p>
     <w:p>
@@ -8005,6 +8382,7 @@
         <w:rPr>
           <w:rFonts w:ascii="TimesNewRomanPSMT" w:hAnsi="TimesNewRomanPSMT" w:cs="TimesNewRomanPSMT"/>
         </w:rPr>
+        <w:lastRenderedPageBreak/>
         <w:t xml:space="preserve">Ce sont les annexes ou parties d'annexes qui n'entrent pas dans le calcul de la surface utile, soit : les emplacements réservés au stationnement des véhicules, les terrasses, cours et jardins, faisant l'objet d'une jouissance exclusive. </w:t>
       </w:r>
     </w:p>
@@ -8027,7 +8405,6 @@
         <w:rPr>
           <w:rFonts w:ascii="TimesNewRomanPSMT" w:hAnsi="TimesNewRomanPSMT" w:cs="TimesNewRomanPSMT"/>
         </w:rPr>
-        <w:lastRenderedPageBreak/>
         <w:t>(Tableau ci-dessous à renseigner uniquement pour les stationnements)</w:t>
       </w:r>
     </w:p>
@@ -9893,7 +10270,6 @@
         <w:rPr>
           <w:rFonts w:ascii="TimesNewRomanPSMT" w:hAnsi="TimesNewRomanPSMT" w:cs="TimesNewRomanPSMT"/>
         </w:rPr>
-        <w:lastRenderedPageBreak/>
         <w:t>{% if prets_cdc.count() %}</w:t>
       </w:r>
     </w:p>
@@ -12411,7 +12787,7 @@
                             <w:rPr>
                               <w:noProof/>
                             </w:rPr>
-                            <w:object w:dxaOrig="785" w:dyaOrig="524" w14:anchorId="37A597F4">
+                            <w:object w:dxaOrig="780" w:dyaOrig="520" w14:anchorId="37A597F4">
                               <v:shapetype id="_x0000_t75" coordsize="21600,21600" o:spt="75" o:preferrelative="t" path="m@4@5l@4@11@9@11@9@5xe" filled="f" stroked="f">
                                 <v:stroke joinstyle="miter"/>
                                 <v:formulas>
@@ -12435,7 +12811,7 @@
                                 <v:fill color2="black"/>
                                 <v:imagedata r:id="rId3" o:title="" croptop="-22f" cropbottom="-22f" cropleft="-25f" cropright="-25f"/>
                               </v:shape>
-                              <o:OLEObject Type="Embed" ProgID="Word.Picture.8" ShapeID="_x0000_i1025" DrawAspect="Content" ObjectID="_1693919056" r:id="rId4"/>
+                              <o:OLEObject Type="Embed" ProgID="Word.Picture.8" ShapeID="_x0000_i1025" DrawAspect="Content" ObjectID="_1693923779" r:id="rId4"/>
                             </w:object>
                           </w:r>
                         </w:p>
@@ -12510,12 +12886,12 @@
                       <w:rPr>
                         <w:noProof/>
                       </w:rPr>
-                      <w:object w:dxaOrig="785" w:dyaOrig="524" w14:anchorId="37A597F4">
+                      <w:object w:dxaOrig="780" w:dyaOrig="520" w14:anchorId="37A597F4">
                         <v:shape id="_x0000_i1025" type="#_x0000_t75" alt="" style="width:39pt;height:26pt;mso-width-percent:0;mso-height-percent:0;mso-width-percent:0;mso-height-percent:0" filled="t">
                           <v:fill color2="black"/>
                           <v:imagedata r:id="rId3" o:title="" croptop="-22f" cropbottom="-22f" cropleft="-25f" cropright="-25f"/>
                         </v:shape>
-                        <o:OLEObject Type="Embed" ProgID="Word.Picture.8" ShapeID="_x0000_i1025" DrawAspect="Content" ObjectID="_1693919056" r:id="rId5"/>
+                        <o:OLEObject Type="Embed" ProgID="Word.Picture.8" ShapeID="_x0000_i1025" DrawAspect="Content" ObjectID="_1693923779" r:id="rId5"/>
                       </w:object>
                     </w:r>
                   </w:p>

</xml_diff>

<commit_message>
manage display enum in doc
</commit_message>
<xml_diff>
--- a/documents/HLM-template.docx
+++ b/documents/HLM-template.docx
@@ -859,7 +859,14 @@
           <w:rFonts w:ascii="TimesNewRomanPSMT" w:hAnsi="TimesNewRomanPSMT" w:cs="TimesNewRomanPSMT"/>
           <w:lang w:val="fr-FR"/>
         </w:rPr>
-        <w:t>lo</w:t>
+        <w:t>lot.nb_logements</w:t>
+      </w:r>
+      <w:r>
+        <w:rPr>
+          <w:rFonts w:ascii="TimesNewRomanPSMT" w:hAnsi="TimesNewRomanPSMT" w:cs="TimesNewRomanPSMT"/>
+          <w:lang w:val="fr-FR"/>
+        </w:rPr>
+        <w:t>|pl</w:t>
       </w:r>
       <w:proofErr w:type="spellEnd"/>
       <w:r>
@@ -867,38 +874,15 @@
           <w:rFonts w:ascii="TimesNewRomanPSMT" w:hAnsi="TimesNewRomanPSMT" w:cs="TimesNewRomanPSMT"/>
           <w:lang w:val="fr-FR"/>
         </w:rPr>
-        <w:t>t</w:t>
-      </w:r>
-      <w:proofErr w:type="spellStart"/>
+        <w:t xml:space="preserve"> </w:t>
+      </w:r>
       <w:r>
         <w:rPr>
           <w:rFonts w:ascii="TimesNewRomanPSMT" w:hAnsi="TimesNewRomanPSMT" w:cs="TimesNewRomanPSMT"/>
           <w:lang w:val="fr-FR"/>
         </w:rPr>
-        <w:t>.nb_logements</w:t>
-      </w:r>
-      <w:r>
-        <w:rPr>
-          <w:rFonts w:ascii="TimesNewRomanPSMT" w:hAnsi="TimesNewRomanPSMT" w:cs="TimesNewRomanPSMT"/>
-          <w:lang w:val="fr-FR"/>
-        </w:rPr>
-        <w:t>|pl</w:t>
-      </w:r>
-      <w:r>
-        <w:rPr>
-          <w:rFonts w:ascii="TimesNewRomanPSMT" w:hAnsi="TimesNewRomanPSMT" w:cs="TimesNewRomanPSMT"/>
-          <w:lang w:val="fr-FR"/>
-        </w:rPr>
-        <w:t xml:space="preserve"> </w:t>
-      </w:r>
-      <w:r>
-        <w:rPr>
-          <w:rFonts w:ascii="TimesNewRomanPSMT" w:hAnsi="TimesNewRomanPSMT" w:cs="TimesNewRomanPSMT"/>
-          <w:lang w:val="fr-FR"/>
-        </w:rPr>
         <w:t>}}</w:t>
       </w:r>
-      <w:proofErr w:type="spellEnd"/>
       <w:r>
         <w:rPr>
           <w:rFonts w:ascii="TimesNewRomanPSMT" w:hAnsi="TimesNewRomanPSMT" w:cs="TimesNewRomanPSMT"/>
@@ -8440,13 +8424,13 @@
         <w:tblLook w:val="04A0" w:firstRow="1" w:lastRow="0" w:firstColumn="1" w:lastColumn="0" w:noHBand="0" w:noVBand="1"/>
       </w:tblPr>
       <w:tblGrid>
-        <w:gridCol w:w="4135"/>
-        <w:gridCol w:w="4135"/>
+        <w:gridCol w:w="4815"/>
+        <w:gridCol w:w="3455"/>
       </w:tblGrid>
       <w:tr>
         <w:tc>
           <w:tcPr>
-            <w:tcW w:w="4135" w:type="dxa"/>
+            <w:tcW w:w="4815" w:type="dxa"/>
             <w:vAlign w:val="center"/>
           </w:tcPr>
           <w:p>
@@ -8496,7 +8480,7 @@
         </w:tc>
         <w:tc>
           <w:tcPr>
-            <w:tcW w:w="4135" w:type="dxa"/>
+            <w:tcW w:w="3455" w:type="dxa"/>
             <w:vAlign w:val="center"/>
           </w:tcPr>
           <w:p>
@@ -8612,7 +8596,7 @@
       <w:tr>
         <w:tc>
           <w:tcPr>
-            <w:tcW w:w="4135" w:type="dxa"/>
+            <w:tcW w:w="4815" w:type="dxa"/>
           </w:tcPr>
           <w:p>
             <w:pPr>
@@ -8651,27 +8635,47 @@
                 <w:sz w:val="16"/>
                 <w:szCs w:val="16"/>
               </w:rPr>
-              <w:t xml:space="preserve"> de type {{ s.</w:t>
-            </w:r>
-            <w:proofErr w:type="spellStart"/>
-            <w:r>
-              <w:rPr>
-                <w:rFonts w:ascii="TimesNewRomanPSMT" w:hAnsi="TimesNewRomanPSMT" w:cs="TimesNewRomanPSMT"/>
-                <w:sz w:val="16"/>
-                <w:szCs w:val="16"/>
-                <w:lang w:val="fr-FR"/>
-              </w:rPr>
-              <w:t>get_typologie_display</w:t>
-            </w:r>
-            <w:proofErr w:type="spellEnd"/>
-            <w:r>
-              <w:rPr>
-                <w:rFonts w:ascii="TimesNewRomanPSMT" w:hAnsi="TimesNewRomanPSMT" w:cs="TimesNewRomanPSMT"/>
-                <w:sz w:val="16"/>
-                <w:szCs w:val="16"/>
-                <w:lang w:val="fr-FR"/>
-              </w:rPr>
-              <w:t>()</w:t>
+              <w:t xml:space="preserve"> </w:t>
+            </w:r>
+            <w:r>
+              <w:rPr>
+                <w:rFonts w:ascii="TimesNewRomanPSMT" w:hAnsi="TimesNewRomanPSMT" w:cs="TimesNewRomanPSMT"/>
+                <w:sz w:val="16"/>
+                <w:szCs w:val="16"/>
+              </w:rPr>
+              <w:t>stationnement</w:t>
+            </w:r>
+            <w:r>
+              <w:rPr>
+                <w:rFonts w:ascii="TimesNewRomanPSMT" w:hAnsi="TimesNewRomanPSMT" w:cs="TimesNewRomanPSMT"/>
+                <w:sz w:val="16"/>
+                <w:szCs w:val="16"/>
+              </w:rPr>
+              <w:t>{{s.nb|pl}}</w:t>
+            </w:r>
+            <w:r>
+              <w:rPr>
+                <w:rFonts w:ascii="TimesNewRomanPSMT" w:hAnsi="TimesNewRomanPSMT" w:cs="TimesNewRomanPSMT"/>
+                <w:sz w:val="16"/>
+                <w:szCs w:val="16"/>
+              </w:rPr>
+              <w:t xml:space="preserve"> </w:t>
+            </w:r>
+            <w:r>
+              <w:rPr>
+                <w:rFonts w:ascii="TimesNewRomanPSMT" w:hAnsi="TimesNewRomanPSMT" w:cs="TimesNewRomanPSMT"/>
+                <w:sz w:val="16"/>
+                <w:szCs w:val="16"/>
+              </w:rPr>
+              <w:t>de type {{ s.</w:t>
+            </w:r>
+            <w:r>
+              <w:rPr>
+                <w:rFonts w:ascii="TimesNewRomanPSMT" w:hAnsi="TimesNewRomanPSMT" w:cs="TimesNewRomanPSMT"/>
+                <w:sz w:val="16"/>
+                <w:szCs w:val="16"/>
+              </w:rPr>
+              <w:t>t</w:t>
             </w:r>
             <w:r>
               <w:rPr>
@@ -8685,7 +8689,7 @@
         </w:tc>
         <w:tc>
           <w:tcPr>
-            <w:tcW w:w="4135" w:type="dxa"/>
+            <w:tcW w:w="3455" w:type="dxa"/>
           </w:tcPr>
           <w:p>
             <w:pPr>
@@ -8879,17 +8883,17 @@
         <w:tblLook w:val="04A0" w:firstRow="1" w:lastRow="0" w:firstColumn="1" w:lastColumn="0" w:noHBand="0" w:noVBand="1"/>
       </w:tblPr>
       <w:tblGrid>
-        <w:gridCol w:w="1124"/>
-        <w:gridCol w:w="1211"/>
-        <w:gridCol w:w="2372"/>
-        <w:gridCol w:w="1189"/>
-        <w:gridCol w:w="1238"/>
-        <w:gridCol w:w="1136"/>
+        <w:gridCol w:w="1413"/>
+        <w:gridCol w:w="1559"/>
+        <w:gridCol w:w="1418"/>
+        <w:gridCol w:w="1275"/>
+        <w:gridCol w:w="1276"/>
+        <w:gridCol w:w="1329"/>
       </w:tblGrid>
       <w:tr>
         <w:tc>
           <w:tcPr>
-            <w:tcW w:w="1124" w:type="dxa"/>
+            <w:tcW w:w="1413" w:type="dxa"/>
             <w:vAlign w:val="center"/>
           </w:tcPr>
           <w:p>
@@ -8932,7 +8936,7 @@
         </w:tc>
         <w:tc>
           <w:tcPr>
-            <w:tcW w:w="1211" w:type="dxa"/>
+            <w:tcW w:w="1559" w:type="dxa"/>
             <w:vAlign w:val="center"/>
           </w:tcPr>
           <w:p>
@@ -8988,7 +8992,7 @@
         </w:tc>
         <w:tc>
           <w:tcPr>
-            <w:tcW w:w="2372" w:type="dxa"/>
+            <w:tcW w:w="1418" w:type="dxa"/>
             <w:vAlign w:val="center"/>
           </w:tcPr>
           <w:p>
@@ -9044,7 +9048,7 @@
         </w:tc>
         <w:tc>
           <w:tcPr>
-            <w:tcW w:w="1189" w:type="dxa"/>
+            <w:tcW w:w="1275" w:type="dxa"/>
             <w:vAlign w:val="center"/>
           </w:tcPr>
           <w:p>
@@ -9087,7 +9091,7 @@
         </w:tc>
         <w:tc>
           <w:tcPr>
-            <w:tcW w:w="1238" w:type="dxa"/>
+            <w:tcW w:w="1276" w:type="dxa"/>
             <w:vAlign w:val="center"/>
           </w:tcPr>
           <w:p>
@@ -9178,7 +9182,7 @@
         </w:tc>
         <w:tc>
           <w:tcPr>
-            <w:tcW w:w="1136" w:type="dxa"/>
+            <w:tcW w:w="1329" w:type="dxa"/>
             <w:vAlign w:val="center"/>
           </w:tcPr>
           <w:p>
@@ -9298,7 +9302,7 @@
       <w:tr>
         <w:tc>
           <w:tcPr>
-            <w:tcW w:w="1124" w:type="dxa"/>
+            <w:tcW w:w="1413" w:type="dxa"/>
           </w:tcPr>
           <w:p>
             <w:pPr>
@@ -9322,7 +9326,7 @@
         </w:tc>
         <w:tc>
           <w:tcPr>
-            <w:tcW w:w="1211" w:type="dxa"/>
+            <w:tcW w:w="1559" w:type="dxa"/>
           </w:tcPr>
           <w:p>
             <w:pPr>
@@ -9368,7 +9372,7 @@
         </w:tc>
         <w:tc>
           <w:tcPr>
-            <w:tcW w:w="2372" w:type="dxa"/>
+            <w:tcW w:w="1418" w:type="dxa"/>
           </w:tcPr>
           <w:p>
             <w:pPr>
@@ -9386,83 +9390,25 @@
                 <w:szCs w:val="16"/>
                 <w:lang w:val="en-US"/>
               </w:rPr>
-              <w:t>{{</w:t>
-            </w:r>
-            <w:proofErr w:type="spellStart"/>
-            <w:r>
-              <w:rPr>
-                <w:rFonts w:ascii="TimesNewRomanPSMT" w:hAnsi="TimesNewRomanPSMT" w:cs="TimesNewRomanPSMT"/>
-                <w:sz w:val="16"/>
-                <w:szCs w:val="16"/>
-                <w:lang w:val="en-US"/>
-              </w:rPr>
-              <w:t>a.lgt</w:t>
-            </w:r>
-            <w:r>
-              <w:rPr>
-                <w:rFonts w:ascii="TimesNewRomanPSMT" w:hAnsi="TimesNewRomanPSMT" w:cs="TimesNewRomanPSMT"/>
-                <w:sz w:val="16"/>
-                <w:szCs w:val="16"/>
-                <w:lang w:val="en-US"/>
-              </w:rPr>
-              <w:t>.get_t</w:t>
-            </w:r>
-            <w:r>
-              <w:rPr>
-                <w:rFonts w:ascii="TimesNewRomanPSMT" w:hAnsi="TimesNewRomanPSMT" w:cs="TimesNewRomanPSMT"/>
-                <w:sz w:val="16"/>
-                <w:szCs w:val="16"/>
-                <w:lang w:val="en-US"/>
-              </w:rPr>
-              <w:t>ypolog</w:t>
-            </w:r>
-            <w:r>
-              <w:rPr>
-                <w:rFonts w:ascii="TimesNewRomanPSMT" w:hAnsi="TimesNewRomanPSMT" w:cs="TimesNewRomanPSMT"/>
-                <w:sz w:val="16"/>
-                <w:szCs w:val="16"/>
-                <w:lang w:val="en-US"/>
-              </w:rPr>
-              <w:t>ie</w:t>
-            </w:r>
-            <w:r>
-              <w:rPr>
-                <w:rFonts w:ascii="TimesNewRomanPSMT" w:hAnsi="TimesNewRomanPSMT" w:cs="TimesNewRomanPSMT"/>
-                <w:sz w:val="16"/>
-                <w:szCs w:val="16"/>
-                <w:lang w:val="en-US"/>
-              </w:rPr>
-              <w:t>_</w:t>
-            </w:r>
-            <w:proofErr w:type="gramStart"/>
-            <w:r>
-              <w:rPr>
-                <w:rFonts w:ascii="TimesNewRomanPSMT" w:hAnsi="TimesNewRomanPSMT" w:cs="TimesNewRomanPSMT"/>
-                <w:sz w:val="16"/>
-                <w:szCs w:val="16"/>
-                <w:lang w:val="en-US"/>
-              </w:rPr>
-              <w:t>display</w:t>
-            </w:r>
-            <w:proofErr w:type="spellEnd"/>
-            <w:r>
-              <w:rPr>
-                <w:rFonts w:ascii="TimesNewRomanPSMT" w:hAnsi="TimesNewRomanPSMT" w:cs="TimesNewRomanPSMT"/>
-                <w:sz w:val="16"/>
-                <w:szCs w:val="16"/>
-                <w:lang w:val="en-US"/>
-              </w:rPr>
-              <w:t>(</w:t>
-            </w:r>
-            <w:proofErr w:type="gramEnd"/>
-            <w:r>
-              <w:rPr>
-                <w:rFonts w:ascii="TimesNewRomanPSMT" w:hAnsi="TimesNewRomanPSMT" w:cs="TimesNewRomanPSMT"/>
-                <w:sz w:val="16"/>
-                <w:szCs w:val="16"/>
-                <w:lang w:val="en-US"/>
-              </w:rPr>
-              <w:t>)</w:t>
+              <w:t>{{a.lgt</w:t>
+            </w:r>
+            <w:r>
+              <w:rPr>
+                <w:rFonts w:ascii="TimesNewRomanPSMT" w:hAnsi="TimesNewRomanPSMT" w:cs="TimesNewRomanPSMT"/>
+                <w:sz w:val="16"/>
+                <w:szCs w:val="16"/>
+                <w:lang w:val="en-US"/>
+              </w:rPr>
+              <w:t>.</w:t>
+            </w:r>
+            <w:r>
+              <w:rPr>
+                <w:rFonts w:ascii="TimesNewRomanPSMT" w:hAnsi="TimesNewRomanPSMT" w:cs="TimesNewRomanPSMT"/>
+                <w:sz w:val="16"/>
+                <w:szCs w:val="16"/>
+                <w:lang w:val="en-US"/>
+              </w:rPr>
+              <w:t>t</w:t>
             </w:r>
             <w:r>
               <w:rPr>
@@ -9477,7 +9423,7 @@
         </w:tc>
         <w:tc>
           <w:tcPr>
-            <w:tcW w:w="1189" w:type="dxa"/>
+            <w:tcW w:w="1275" w:type="dxa"/>
           </w:tcPr>
           <w:p>
             <w:pPr>
@@ -9532,7 +9478,7 @@
         </w:tc>
         <w:tc>
           <w:tcPr>
-            <w:tcW w:w="1238" w:type="dxa"/>
+            <w:tcW w:w="1276" w:type="dxa"/>
           </w:tcPr>
           <w:p>
             <w:pPr>
@@ -9596,7 +9542,7 @@
         </w:tc>
         <w:tc>
           <w:tcPr>
-            <w:tcW w:w="1136" w:type="dxa"/>
+            <w:tcW w:w="1329" w:type="dxa"/>
           </w:tcPr>
           <w:p>
             <w:pPr>
@@ -10193,6 +10139,7 @@
         <w:rPr>
           <w:rFonts w:ascii="TimesNewRomanPSMT" w:hAnsi="TimesNewRomanPSMT" w:cs="TimesNewRomanPSMT"/>
         </w:rPr>
+        <w:lastRenderedPageBreak/>
         <w:t xml:space="preserve">5.3. Date d'achat : </w:t>
       </w:r>
       <w:bookmarkStart w:id="60" w:name="Achat"/>
@@ -12811,7 +12758,7 @@
                                 <v:fill color2="black"/>
                                 <v:imagedata r:id="rId3" o:title="" croptop="-22f" cropbottom="-22f" cropleft="-25f" cropright="-25f"/>
                               </v:shape>
-                              <o:OLEObject Type="Embed" ProgID="Word.Picture.8" ShapeID="_x0000_i1025" DrawAspect="Content" ObjectID="_1693923779" r:id="rId4"/>
+                              <o:OLEObject Type="Embed" ProgID="Word.Picture.8" ShapeID="_x0000_i1025" DrawAspect="Content" ObjectID="_1694416143" r:id="rId4"/>
                             </w:object>
                           </w:r>
                         </w:p>
@@ -12891,7 +12838,7 @@
                           <v:fill color2="black"/>
                           <v:imagedata r:id="rId3" o:title="" croptop="-22f" cropbottom="-22f" cropleft="-25f" cropright="-25f"/>
                         </v:shape>
-                        <o:OLEObject Type="Embed" ProgID="Word.Picture.8" ShapeID="_x0000_i1025" DrawAspect="Content" ObjectID="_1693923779" r:id="rId5"/>
+                        <o:OLEObject Type="Embed" ProgID="Word.Picture.8" ShapeID="_x0000_i1025" DrawAspect="Content" ObjectID="_1694416143" r:id="rId5"/>
                       </w:object>
                     </w:r>
                   </w:p>

</xml_diff>

<commit_message>
add all images to convention document
</commit_message>
<xml_diff>
--- a/documents/HLM-template.docx
+++ b/documents/HLM-template.docx
@@ -4450,14 +4450,106 @@
         <w:rPr>
           <w:rFonts w:ascii="TimesNewRomanPSMT" w:hAnsi="TimesNewRomanPSMT" w:cs="TimesNewRomanPSMT"/>
         </w:rPr>
-        <w:t xml:space="preserve">{% if </w:t>
-      </w:r>
-      <w:r>
-        <w:rPr>
-          <w:rFonts w:ascii="TimesNewRomanPSMT" w:hAnsi="TimesNewRomanPSMT" w:cs="TimesNewRomanPSMT"/>
-        </w:rPr>
-        <w:t>programme.edd_volumetrique</w:t>
-      </w:r>
+        <w:t xml:space="preserve">{% for image in </w:t>
+      </w:r>
+      <w:r>
+        <w:rPr>
+          <w:rFonts w:ascii="TimesNewRomanPSMT" w:hAnsi="TimesNewRomanPSMT" w:cs="TimesNewRomanPSMT"/>
+        </w:rPr>
+        <w:t>edd_volumetrique</w:t>
+      </w:r>
+      <w:r>
+        <w:rPr>
+          <w:rFonts w:ascii="TimesNewRomanPSMT" w:hAnsi="TimesNewRomanPSMT" w:cs="TimesNewRomanPSMT"/>
+        </w:rPr>
+        <w:t>_images %}</w:t>
+      </w:r>
+    </w:p>
+    <w:p>
+      <w:pPr>
+        <w:rPr>
+          <w:rFonts w:ascii="TimesNewRomanPSMT" w:hAnsi="TimesNewRomanPSMT" w:cs="TimesNewRomanPSMT"/>
+        </w:rPr>
+      </w:pPr>
+      <w:r>
+        <w:rPr>
+          <w:rFonts w:ascii="TimesNewRomanPSMT" w:hAnsi="TimesNewRomanPSMT" w:cs="TimesNewRomanPSMT"/>
+        </w:rPr>
+        <w:t>{{image}}</w:t>
+      </w:r>
+    </w:p>
+    <w:p>
+      <w:pPr>
+        <w:rPr>
+          <w:rFonts w:ascii="TimesNewRomanPSMT" w:hAnsi="TimesNewRomanPSMT" w:cs="TimesNewRomanPSMT"/>
+        </w:rPr>
+      </w:pPr>
+    </w:p>
+    <w:p>
+      <w:pPr>
+        <w:rPr>
+          <w:rFonts w:ascii="TimesNewRomanPSMT" w:hAnsi="TimesNewRomanPSMT" w:cs="TimesNewRomanPSMT"/>
+        </w:rPr>
+      </w:pPr>
+      <w:r>
+        <w:rPr>
+          <w:rFonts w:ascii="TimesNewRomanPSMT" w:hAnsi="TimesNewRomanPSMT" w:cs="TimesNewRomanPSMT"/>
+          <w:lang w:val="en-US"/>
+        </w:rPr>
+        <w:t xml:space="preserve">{% </w:t>
+      </w:r>
+      <w:proofErr w:type="spellStart"/>
+      <w:r>
+        <w:rPr>
+          <w:rFonts w:ascii="TimesNewRomanPSMT" w:hAnsi="TimesNewRomanPSMT" w:cs="TimesNewRomanPSMT"/>
+          <w:lang w:val="en-US"/>
+        </w:rPr>
+        <w:t>endfor</w:t>
+      </w:r>
+      <w:proofErr w:type="spellEnd"/>
+      <w:r>
+        <w:rPr>
+          <w:rFonts w:ascii="TimesNewRomanPSMT" w:hAnsi="TimesNewRomanPSMT" w:cs="TimesNewRomanPSMT"/>
+          <w:lang w:val="en-US"/>
+        </w:rPr>
+        <w:t xml:space="preserve"> </w:t>
+      </w:r>
+      <w:proofErr w:type="gramStart"/>
+      <w:r>
+        <w:rPr>
+          <w:rFonts w:ascii="TimesNewRomanPSMT" w:hAnsi="TimesNewRomanPSMT" w:cs="TimesNewRomanPSMT"/>
+          <w:lang w:val="en-US"/>
+        </w:rPr>
+        <w:t>%}</w:t>
+      </w:r>
+      <w:r>
+        <w:rPr>
+          <w:rFonts w:ascii="TimesNewRomanPSMT" w:hAnsi="TimesNewRomanPSMT" w:cs="TimesNewRomanPSMT"/>
+        </w:rPr>
+        <w:t>{</w:t>
+      </w:r>
+      <w:proofErr w:type="gramEnd"/>
+      <w:r>
+        <w:rPr>
+          <w:rFonts w:ascii="TimesNewRomanPSMT" w:hAnsi="TimesNewRomanPSMT" w:cs="TimesNewRomanPSMT"/>
+        </w:rPr>
+        <w:t xml:space="preserve">% if </w:t>
+      </w:r>
+      <w:r>
+        <w:rPr>
+          <w:rFonts w:ascii="TimesNewRomanPSMT" w:hAnsi="TimesNewRomanPSMT" w:cs="TimesNewRomanPSMT"/>
+        </w:rPr>
+        <w:t>programme.edd_</w:t>
+      </w:r>
+      <w:proofErr w:type="spellStart"/>
+      <w:r>
+        <w:rPr>
+          <w:rFonts w:ascii="TimesNewRomanPSMT" w:hAnsi="TimesNewRomanPSMT" w:cs="TimesNewRomanPSMT"/>
+          <w:lang w:val="en-US"/>
+        </w:rPr>
+        <w:t>classique</w:t>
+      </w:r>
+      <w:proofErr w:type="spellEnd"/>
       <w:r>
         <w:rPr>
           <w:rFonts w:ascii="TimesNewRomanPSMT" w:hAnsi="TimesNewRomanPSMT" w:cs="TimesNewRomanPSMT"/>
@@ -4498,74 +4590,124 @@
       <w:r>
         <w:rPr>
           <w:rFonts w:ascii="TimesNewRomanPSMT" w:hAnsi="TimesNewRomanPSMT" w:cs="TimesNewRomanPSMT"/>
+        </w:rPr>
+        <w:t>class</w:t>
+      </w:r>
+      <w:r>
+        <w:rPr>
+          <w:rFonts w:ascii="TimesNewRomanPSMT" w:hAnsi="TimesNewRomanPSMT" w:cs="TimesNewRomanPSMT"/>
+        </w:rPr>
+        <w:t>ique</w:t>
+      </w:r>
+      <w:r>
+        <w:rPr>
+          <w:rFonts w:ascii="TimesNewRomanPSMT" w:hAnsi="TimesNewRomanPSMT" w:cs="TimesNewRomanPSMT"/>
+        </w:rPr>
+        <w:t xml:space="preserve">_text() </w:t>
+      </w:r>
+      <w:r>
+        <w:rPr>
+          <w:rFonts w:ascii="TimesNewRomanPSMT" w:hAnsi="TimesNewRomanPSMT" w:cs="TimesNewRomanPSMT"/>
+        </w:rPr>
+        <w:t>}}</w:t>
+      </w:r>
+    </w:p>
+    <w:p>
+      <w:pPr>
+        <w:rPr>
+          <w:rFonts w:ascii="TimesNewRomanPSMT" w:hAnsi="TimesNewRomanPSMT" w:cs="TimesNewRomanPSMT"/>
+        </w:rPr>
+      </w:pPr>
+      <w:r>
+        <w:rPr>
+          <w:rFonts w:ascii="TimesNewRomanPSMT" w:hAnsi="TimesNewRomanPSMT" w:cs="TimesNewRomanPSMT"/>
+          <w:lang w:val="en-US"/>
+        </w:rPr>
+        <w:t>{% endif %}</w:t>
+      </w:r>
+      <w:r>
+        <w:rPr>
+          <w:rFonts w:ascii="TimesNewRomanPSMT" w:hAnsi="TimesNewRomanPSMT" w:cs="TimesNewRomanPSMT"/>
+        </w:rPr>
+        <w:t xml:space="preserve">{% for image in </w:t>
+      </w:r>
+      <w:r>
+        <w:rPr>
+          <w:rFonts w:ascii="TimesNewRomanPSMT" w:hAnsi="TimesNewRomanPSMT" w:cs="TimesNewRomanPSMT"/>
+        </w:rPr>
+        <w:t>edd_</w:t>
+      </w:r>
+      <w:r>
+        <w:rPr>
+          <w:rFonts w:ascii="TimesNewRomanPSMT" w:hAnsi="TimesNewRomanPSMT" w:cs="TimesNewRomanPSMT"/>
           <w:lang w:val="fr-FR"/>
         </w:rPr>
-        <w:t>class</w:t>
-      </w:r>
-      <w:r>
-        <w:rPr>
-          <w:rFonts w:ascii="TimesNewRomanPSMT" w:hAnsi="TimesNewRomanPSMT" w:cs="TimesNewRomanPSMT"/>
-        </w:rPr>
-        <w:t>ique</w:t>
-      </w:r>
-      <w:r>
-        <w:rPr>
-          <w:rFonts w:ascii="TimesNewRomanPSMT" w:hAnsi="TimesNewRomanPSMT" w:cs="TimesNewRomanPSMT"/>
-          <w:lang w:val="fr-FR"/>
-        </w:rPr>
-        <w:t>_</w:t>
+        <w:t>classique</w:t>
+      </w:r>
+      <w:r>
+        <w:rPr>
+          <w:rFonts w:ascii="TimesNewRomanPSMT" w:hAnsi="TimesNewRomanPSMT" w:cs="TimesNewRomanPSMT"/>
+        </w:rPr>
+        <w:t>_images %}</w:t>
+      </w:r>
+    </w:p>
+    <w:p>
+      <w:pPr>
+        <w:rPr>
+          <w:rFonts w:ascii="TimesNewRomanPSMT" w:hAnsi="TimesNewRomanPSMT" w:cs="TimesNewRomanPSMT"/>
+        </w:rPr>
+      </w:pPr>
+      <w:r>
+        <w:rPr>
+          <w:rFonts w:ascii="TimesNewRomanPSMT" w:hAnsi="TimesNewRomanPSMT" w:cs="TimesNewRomanPSMT"/>
+        </w:rPr>
+        <w:t>{{image}}</w:t>
+      </w:r>
+    </w:p>
+    <w:p>
+      <w:pPr>
+        <w:rPr>
+          <w:rFonts w:ascii="TimesNewRomanPSMT" w:hAnsi="TimesNewRomanPSMT" w:cs="TimesNewRomanPSMT"/>
+        </w:rPr>
+      </w:pPr>
+    </w:p>
+    <w:p>
+      <w:pPr>
+        <w:rPr>
+          <w:rFonts w:ascii="TimesNewRomanPSMT" w:hAnsi="TimesNewRomanPSMT" w:cs="TimesNewRomanPSMT"/>
+          <w:lang w:val="en-US"/>
+        </w:rPr>
+      </w:pPr>
+      <w:r>
+        <w:rPr>
+          <w:rFonts w:ascii="TimesNewRomanPSMT" w:hAnsi="TimesNewRomanPSMT" w:cs="TimesNewRomanPSMT"/>
+          <w:lang w:val="en-US"/>
+        </w:rPr>
+        <w:t xml:space="preserve">{% </w:t>
       </w:r>
       <w:proofErr w:type="spellStart"/>
       <w:r>
         <w:rPr>
           <w:rFonts w:ascii="TimesNewRomanPSMT" w:hAnsi="TimesNewRomanPSMT" w:cs="TimesNewRomanPSMT"/>
-          <w:lang w:val="fr-FR"/>
-        </w:rPr>
-        <w:t>text</w:t>
+          <w:lang w:val="en-US"/>
+        </w:rPr>
+        <w:t>endfor</w:t>
       </w:r>
       <w:proofErr w:type="spellEnd"/>
       <w:r>
         <w:rPr>
           <w:rFonts w:ascii="TimesNewRomanPSMT" w:hAnsi="TimesNewRomanPSMT" w:cs="TimesNewRomanPSMT"/>
-          <w:lang w:val="fr-FR"/>
-        </w:rPr>
-        <w:t xml:space="preserve">() </w:t>
-      </w:r>
-      <w:r>
-        <w:rPr>
-          <w:rFonts w:ascii="TimesNewRomanPSMT" w:hAnsi="TimesNewRomanPSMT" w:cs="TimesNewRomanPSMT"/>
-        </w:rPr>
-        <w:t>}}</w:t>
-      </w:r>
-    </w:p>
-    <w:p>
-      <w:pPr>
-        <w:rPr>
-          <w:rFonts w:ascii="TimesNewRomanPSMT" w:hAnsi="TimesNewRomanPSMT" w:cs="TimesNewRomanPSMT"/>
           <w:lang w:val="en-US"/>
         </w:rPr>
-      </w:pPr>
+        <w:t xml:space="preserve"> </w:t>
+      </w:r>
+      <w:proofErr w:type="gramStart"/>
       <w:r>
         <w:rPr>
           <w:rFonts w:ascii="TimesNewRomanPSMT" w:hAnsi="TimesNewRomanPSMT" w:cs="TimesNewRomanPSMT"/>
           <w:lang w:val="en-US"/>
         </w:rPr>
-        <w:t xml:space="preserve">{% endif </w:t>
-      </w:r>
-      <w:proofErr w:type="gramStart"/>
-      <w:r>
-        <w:rPr>
-          <w:rFonts w:ascii="TimesNewRomanPSMT" w:hAnsi="TimesNewRomanPSMT" w:cs="TimesNewRomanPSMT"/>
-          <w:lang w:val="en-US"/>
-        </w:rPr>
-        <w:t>%</w:t>
-      </w:r>
-      <w:r>
-        <w:rPr>
-          <w:rFonts w:ascii="TimesNewRomanPSMT" w:hAnsi="TimesNewRomanPSMT" w:cs="TimesNewRomanPSMT"/>
-          <w:lang w:val="en-US"/>
-        </w:rPr>
-        <w:t>}</w:t>
+        <w:t>%}</w:t>
       </w:r>
       <w:r>
         <w:rPr>
@@ -5117,13 +5259,28 @@
           <w:rFonts w:ascii="TimesNewRomanPSMT" w:hAnsi="TimesNewRomanPSMT" w:cs="TimesNewRomanPSMT"/>
           <w:lang w:val="en-US"/>
         </w:rPr>
-        <w:t>{% endif %}</w:t>
-      </w:r>
-      <w:r>
-        <w:rPr>
-          <w:rFonts w:ascii="TimesNewRomanPSMT" w:hAnsi="TimesNewRomanPSMT" w:cs="TimesNewRomanPSMT"/>
-        </w:rPr>
-        <w:t>{% if logement_edds</w:t>
+        <w:t xml:space="preserve">{% endif </w:t>
+      </w:r>
+      <w:proofErr w:type="gramStart"/>
+      <w:r>
+        <w:rPr>
+          <w:rFonts w:ascii="TimesNewRomanPSMT" w:hAnsi="TimesNewRomanPSMT" w:cs="TimesNewRomanPSMT"/>
+          <w:lang w:val="en-US"/>
+        </w:rPr>
+        <w:t>%}</w:t>
+      </w:r>
+      <w:r>
+        <w:rPr>
+          <w:rFonts w:ascii="TimesNewRomanPSMT" w:hAnsi="TimesNewRomanPSMT" w:cs="TimesNewRomanPSMT"/>
+        </w:rPr>
+        <w:t>{</w:t>
+      </w:r>
+      <w:proofErr w:type="gramEnd"/>
+      <w:r>
+        <w:rPr>
+          <w:rFonts w:ascii="TimesNewRomanPSMT" w:hAnsi="TimesNewRomanPSMT" w:cs="TimesNewRomanPSMT"/>
+        </w:rPr>
+        <w:t>% if logement_edds</w:t>
       </w:r>
       <w:r>
         <w:rPr>
@@ -5969,6 +6126,7 @@
                 <w:szCs w:val="16"/>
                 <w:lang w:val="en-US"/>
               </w:rPr>
+              <w:lastRenderedPageBreak/>
               <w:t xml:space="preserve">{%tr for </w:t>
             </w:r>
             <w:proofErr w:type="spellStart"/>
@@ -6096,14 +6254,7 @@
         <w:rPr>
           <w:rFonts w:ascii="TimesNewRomanPSMT" w:hAnsi="TimesNewRomanPSMT" w:cs="TimesNewRomanPSMT"/>
         </w:rPr>
-        <w:t xml:space="preserve">1.1. Nombre de logements à attribuer à des personnes dont les ressources n'excèdent pas 60 % des plafonds de ressources prévus au premier alinéa de l'article D. 331-12 </w:t>
-      </w:r>
-      <w:r>
-        <w:rPr>
-          <w:rFonts w:ascii="TimesNewRomanPSMT" w:hAnsi="TimesNewRomanPSMT" w:cs="TimesNewRomanPSMT"/>
-        </w:rPr>
-        <w:lastRenderedPageBreak/>
-        <w:t xml:space="preserve">du code de la construction et de l’habitation pour l'attribution des logements sociaux (article 8 de la présente convention) </w:t>
+        <w:t xml:space="preserve">1.1. Nombre de logements à attribuer à des personnes dont les ressources n'excèdent pas 60 % des plafonds de ressources prévus au premier alinéa de l'article D. 331-12 du code de la construction et de l’habitation pour l'attribution des logements sociaux (article 8 de la présente convention) </w:t>
       </w:r>
     </w:p>
     <w:p>
@@ -8478,6 +8629,7 @@
         <w:rPr>
           <w:rFonts w:ascii="TimesNewRomanPSMT" w:hAnsi="TimesNewRomanPSMT" w:cs="TimesNewRomanPSMT"/>
         </w:rPr>
+        <w:lastRenderedPageBreak/>
         <w:t>6. Nombre et liste des annexes susceptibles de donner lieu à perception d'un loyer accessoire :</w:t>
       </w:r>
       <w:r>
@@ -8516,7 +8668,6 @@
         <w:rPr>
           <w:rFonts w:ascii="TimesNewRomanPSMT" w:hAnsi="TimesNewRomanPSMT" w:cs="TimesNewRomanPSMT"/>
         </w:rPr>
-        <w:lastRenderedPageBreak/>
         <w:t xml:space="preserve">Ce sont les annexes ou parties d'annexes qui n'entrent pas dans le calcul de la surface utile, soit : les emplacements réservés au stationnement des véhicules, les terrasses, cours et jardins, faisant l'objet d'une jouissance exclusive. </w:t>
       </w:r>
     </w:p>
@@ -10074,14 +10225,100 @@
       <w:pPr>
         <w:rPr>
           <w:rFonts w:ascii="TimesNewRomanPSMT" w:hAnsi="TimesNewRomanPSMT" w:cs="TimesNewRomanPSMT"/>
-        </w:rPr>
-      </w:pPr>
+          <w:lang w:val="fr-FR"/>
+        </w:rPr>
+      </w:pPr>
+      <w:r>
+        <w:rPr>
+          <w:rFonts w:ascii="TimesNewRomanPSMT" w:hAnsi="TimesNewRomanPSMT" w:cs="TimesNewRomanPSMT"/>
+          <w:lang w:val="fr-FR"/>
+        </w:rPr>
+        <w:t xml:space="preserve">{% for image in </w:t>
+      </w:r>
+      <w:proofErr w:type="spellStart"/>
+      <w:r>
+        <w:rPr>
+          <w:rFonts w:ascii="TimesNewRomanPSMT" w:hAnsi="TimesNewRomanPSMT" w:cs="TimesNewRomanPSMT"/>
+          <w:lang w:val="fr-FR"/>
+        </w:rPr>
+        <w:t>vendeur_images</w:t>
+      </w:r>
+      <w:proofErr w:type="spellEnd"/>
+      <w:r>
+        <w:rPr>
+          <w:rFonts w:ascii="TimesNewRomanPSMT" w:hAnsi="TimesNewRomanPSMT" w:cs="TimesNewRomanPSMT"/>
+          <w:lang w:val="fr-FR"/>
+        </w:rPr>
+        <w:t xml:space="preserve"> %}</w:t>
+      </w:r>
+    </w:p>
+    <w:p>
+      <w:pPr>
+        <w:rPr>
+          <w:rFonts w:ascii="TimesNewRomanPSMT" w:hAnsi="TimesNewRomanPSMT" w:cs="TimesNewRomanPSMT"/>
+          <w:lang w:val="fr-FR"/>
+        </w:rPr>
+      </w:pPr>
+      <w:r>
+        <w:rPr>
+          <w:rFonts w:ascii="TimesNewRomanPSMT" w:hAnsi="TimesNewRomanPSMT" w:cs="TimesNewRomanPSMT"/>
+          <w:lang w:val="fr-FR"/>
+        </w:rPr>
+        <w:t>{{image}}</w:t>
+      </w:r>
+    </w:p>
+    <w:p>
+      <w:pPr>
+        <w:rPr>
+          <w:rFonts w:ascii="TimesNewRomanPSMT" w:hAnsi="TimesNewRomanPSMT" w:cs="TimesNewRomanPSMT"/>
+          <w:lang w:val="fr-FR"/>
+        </w:rPr>
+      </w:pPr>
+    </w:p>
+    <w:p>
+      <w:pPr>
+        <w:rPr>
+          <w:rFonts w:ascii="TimesNewRomanPSMT" w:hAnsi="TimesNewRomanPSMT" w:cs="TimesNewRomanPSMT"/>
+        </w:rPr>
+      </w:pPr>
+      <w:r>
+        <w:rPr>
+          <w:rFonts w:ascii="TimesNewRomanPSMT" w:hAnsi="TimesNewRomanPSMT" w:cs="TimesNewRomanPSMT"/>
+          <w:lang w:val="fr-FR"/>
+        </w:rPr>
+        <w:t xml:space="preserve">{% </w:t>
+      </w:r>
+      <w:proofErr w:type="spellStart"/>
+      <w:r>
+        <w:rPr>
+          <w:rFonts w:ascii="TimesNewRomanPSMT" w:hAnsi="TimesNewRomanPSMT" w:cs="TimesNewRomanPSMT"/>
+          <w:lang w:val="fr-FR"/>
+        </w:rPr>
+        <w:t>endfor</w:t>
+      </w:r>
+      <w:proofErr w:type="spellEnd"/>
+      <w:r>
+        <w:rPr>
+          <w:rFonts w:ascii="TimesNewRomanPSMT" w:hAnsi="TimesNewRomanPSMT" w:cs="TimesNewRomanPSMT"/>
+          <w:lang w:val="fr-FR"/>
+        </w:rPr>
+        <w:t xml:space="preserve"> </w:t>
+      </w:r>
+      <w:proofErr w:type="gramStart"/>
+      <w:r>
+        <w:rPr>
+          <w:rFonts w:ascii="TimesNewRomanPSMT" w:hAnsi="TimesNewRomanPSMT" w:cs="TimesNewRomanPSMT"/>
+          <w:lang w:val="fr-FR"/>
+        </w:rPr>
+        <w:t>%}</w:t>
+      </w:r>
       <w:r>
         <w:rPr>
           <w:rFonts w:ascii="TimesNewRomanPSMT" w:hAnsi="TimesNewRomanPSMT" w:cs="TimesNewRomanPSMT"/>
         </w:rPr>
         <w:t>Acquéreur</w:t>
       </w:r>
+      <w:proofErr w:type="gramEnd"/>
       <w:r>
         <w:rPr>
           <w:rFonts w:ascii="TimesNewRomanPSMT" w:hAnsi="TimesNewRomanPSMT" w:cs="TimesNewRomanPSMT" w:hint="eastAsia"/>
@@ -10139,8 +10376,104 @@
       </w:r>
     </w:p>
     <w:p>
-      <w:r>
-        <w:t xml:space="preserve">Acte notarié : </w:t>
+      <w:pPr>
+        <w:rPr>
+          <w:rFonts w:ascii="TimesNewRomanPSMT" w:hAnsi="TimesNewRomanPSMT" w:cs="TimesNewRomanPSMT"/>
+          <w:lang w:val="fr-FR"/>
+        </w:rPr>
+      </w:pPr>
+      <w:r>
+        <w:rPr>
+          <w:rFonts w:ascii="TimesNewRomanPSMT" w:hAnsi="TimesNewRomanPSMT" w:cs="TimesNewRomanPSMT"/>
+          <w:lang w:val="fr-FR"/>
+        </w:rPr>
+        <w:t xml:space="preserve">{% for image in </w:t>
+      </w:r>
+      <w:proofErr w:type="spellStart"/>
+      <w:r>
+        <w:rPr>
+          <w:rFonts w:ascii="TimesNewRomanPSMT" w:hAnsi="TimesNewRomanPSMT" w:cs="TimesNewRomanPSMT"/>
+          <w:lang w:val="fr-FR"/>
+        </w:rPr>
+        <w:t>acquereur</w:t>
+      </w:r>
+      <w:r>
+        <w:rPr>
+          <w:rFonts w:ascii="TimesNewRomanPSMT" w:hAnsi="TimesNewRomanPSMT" w:cs="TimesNewRomanPSMT"/>
+          <w:lang w:val="fr-FR"/>
+        </w:rPr>
+        <w:t>_images</w:t>
+      </w:r>
+      <w:proofErr w:type="spellEnd"/>
+      <w:r>
+        <w:rPr>
+          <w:rFonts w:ascii="TimesNewRomanPSMT" w:hAnsi="TimesNewRomanPSMT" w:cs="TimesNewRomanPSMT"/>
+          <w:lang w:val="fr-FR"/>
+        </w:rPr>
+        <w:t xml:space="preserve"> %}</w:t>
+      </w:r>
+    </w:p>
+    <w:p>
+      <w:pPr>
+        <w:rPr>
+          <w:rFonts w:ascii="TimesNewRomanPSMT" w:hAnsi="TimesNewRomanPSMT" w:cs="TimesNewRomanPSMT"/>
+          <w:lang w:val="fr-FR"/>
+        </w:rPr>
+      </w:pPr>
+      <w:r>
+        <w:rPr>
+          <w:rFonts w:ascii="TimesNewRomanPSMT" w:hAnsi="TimesNewRomanPSMT" w:cs="TimesNewRomanPSMT"/>
+          <w:lang w:val="fr-FR"/>
+        </w:rPr>
+        <w:t>{{image}}</w:t>
+      </w:r>
+    </w:p>
+    <w:p>
+      <w:pPr>
+        <w:rPr>
+          <w:rFonts w:ascii="TimesNewRomanPSMT" w:hAnsi="TimesNewRomanPSMT" w:cs="TimesNewRomanPSMT"/>
+          <w:lang w:val="fr-FR"/>
+        </w:rPr>
+      </w:pPr>
+    </w:p>
+    <w:p>
+      <w:r>
+        <w:rPr>
+          <w:rFonts w:ascii="TimesNewRomanPSMT" w:hAnsi="TimesNewRomanPSMT" w:cs="TimesNewRomanPSMT"/>
+          <w:lang w:val="fr-FR"/>
+        </w:rPr>
+        <w:t xml:space="preserve">{% </w:t>
+      </w:r>
+      <w:proofErr w:type="spellStart"/>
+      <w:r>
+        <w:rPr>
+          <w:rFonts w:ascii="TimesNewRomanPSMT" w:hAnsi="TimesNewRomanPSMT" w:cs="TimesNewRomanPSMT"/>
+          <w:lang w:val="fr-FR"/>
+        </w:rPr>
+        <w:t>endfor</w:t>
+      </w:r>
+      <w:proofErr w:type="spellEnd"/>
+      <w:r>
+        <w:rPr>
+          <w:rFonts w:ascii="TimesNewRomanPSMT" w:hAnsi="TimesNewRomanPSMT" w:cs="TimesNewRomanPSMT"/>
+          <w:lang w:val="fr-FR"/>
+        </w:rPr>
+        <w:t xml:space="preserve"> </w:t>
+      </w:r>
+      <w:proofErr w:type="gramStart"/>
+      <w:r>
+        <w:rPr>
+          <w:rFonts w:ascii="TimesNewRomanPSMT" w:hAnsi="TimesNewRomanPSMT" w:cs="TimesNewRomanPSMT"/>
+          <w:lang w:val="fr-FR"/>
+        </w:rPr>
+        <w:t>%}</w:t>
+      </w:r>
+      <w:r>
+        <w:t>Acte</w:t>
+      </w:r>
+      <w:proofErr w:type="gramEnd"/>
+      <w:r>
+        <w:t xml:space="preserve"> notarié : </w:t>
       </w:r>
       <w:bookmarkStart w:id="56" w:name="ActeNotaire"/>
       <w:bookmarkEnd w:id="56"/>
@@ -10175,8 +10508,10 @@
         <w:t xml:space="preserve"> }}</w:t>
       </w:r>
     </w:p>
-    <w:p>
-      <w:r>
+    <w:p/>
+    <w:p>
+      <w:r>
+        <w:lastRenderedPageBreak/>
         <w:t xml:space="preserve">Notaire : </w:t>
       </w:r>
       <w:bookmarkStart w:id="57" w:name="Notaire"/>
@@ -10230,6 +10565,57 @@
       </w:r>
     </w:p>
     <w:p>
+      <w:pPr>
+        <w:rPr>
+          <w:rFonts w:ascii="TimesNewRomanPSMT" w:hAnsi="TimesNewRomanPSMT" w:cs="TimesNewRomanPSMT"/>
+        </w:rPr>
+      </w:pPr>
+      <w:r>
+        <w:rPr>
+          <w:rFonts w:ascii="TimesNewRomanPSMT" w:hAnsi="TimesNewRomanPSMT" w:cs="TimesNewRomanPSMT"/>
+        </w:rPr>
+        <w:t xml:space="preserve">{% for image in </w:t>
+      </w:r>
+      <w:r>
+        <w:rPr>
+          <w:rFonts w:ascii="TimesNewRomanPSMT" w:hAnsi="TimesNewRomanPSMT" w:cs="TimesNewRomanPSMT"/>
+        </w:rPr>
+        <w:t>reference_notaire</w:t>
+      </w:r>
+      <w:r>
+        <w:rPr>
+          <w:rFonts w:ascii="TimesNewRomanPSMT" w:hAnsi="TimesNewRomanPSMT" w:cs="TimesNewRomanPSMT"/>
+        </w:rPr>
+        <w:t>_images %}</w:t>
+      </w:r>
+    </w:p>
+    <w:p>
+      <w:pPr>
+        <w:rPr>
+          <w:rFonts w:ascii="TimesNewRomanPSMT" w:hAnsi="TimesNewRomanPSMT" w:cs="TimesNewRomanPSMT"/>
+        </w:rPr>
+      </w:pPr>
+      <w:r>
+        <w:rPr>
+          <w:rFonts w:ascii="TimesNewRomanPSMT" w:hAnsi="TimesNewRomanPSMT" w:cs="TimesNewRomanPSMT"/>
+        </w:rPr>
+        <w:t>{{image}}</w:t>
+      </w:r>
+    </w:p>
+    <w:p>
+      <w:pPr>
+        <w:rPr>
+          <w:rFonts w:ascii="TimesNewRomanPSMT" w:hAnsi="TimesNewRomanPSMT" w:cs="TimesNewRomanPSMT"/>
+        </w:rPr>
+      </w:pPr>
+    </w:p>
+    <w:p>
+      <w:r>
+        <w:rPr>
+          <w:rFonts w:ascii="TimesNewRomanPSMT" w:hAnsi="TimesNewRomanPSMT" w:cs="TimesNewRomanPSMT"/>
+        </w:rPr>
+        <w:t>{% endfor %}</w:t>
+      </w:r>
       <w:r>
         <w:t xml:space="preserve">Référence publicitaire : </w:t>
       </w:r>
@@ -10244,9 +10630,79 @@
       <w:r>
         <w:rPr>
           <w:rFonts w:ascii="TimesNewRomanPSMT" w:hAnsi="TimesNewRomanPSMT" w:cs="TimesNewRomanPSMT"/>
+        </w:rPr>
+        <w:t>_text()</w:t>
+      </w:r>
+      <w:r>
+        <w:rPr>
+          <w:rFonts w:ascii="TimesNewRomanPSMT" w:hAnsi="TimesNewRomanPSMT" w:cs="TimesNewRomanPSMT"/>
+        </w:rPr>
+        <w:t xml:space="preserve"> </w:t>
+      </w:r>
+      <w:r>
+        <w:rPr>
+          <w:rFonts w:ascii="TimesNewRomanPSMT" w:hAnsi="TimesNewRomanPSMT" w:cs="TimesNewRomanPSMT"/>
+        </w:rPr>
+        <w:t>}}</w:t>
+      </w:r>
+    </w:p>
+    <w:p>
+      <w:pPr>
+        <w:rPr>
+          <w:rFonts w:ascii="TimesNewRomanPSMT" w:hAnsi="TimesNewRomanPSMT" w:cs="TimesNewRomanPSMT"/>
+        </w:rPr>
+      </w:pPr>
+      <w:r>
+        <w:rPr>
+          <w:rFonts w:ascii="TimesNewRomanPSMT" w:hAnsi="TimesNewRomanPSMT" w:cs="TimesNewRomanPSMT"/>
+        </w:rPr>
+        <w:t xml:space="preserve">{% for image in </w:t>
+      </w:r>
+      <w:r>
+        <w:rPr>
+          <w:rFonts w:ascii="TimesNewRomanPSMT" w:hAnsi="TimesNewRomanPSMT" w:cs="TimesNewRomanPSMT"/>
+        </w:rPr>
+        <w:t>reference_publication</w:t>
+      </w:r>
+      <w:r>
+        <w:rPr>
+          <w:rFonts w:ascii="TimesNewRomanPSMT" w:hAnsi="TimesNewRomanPSMT" w:cs="TimesNewRomanPSMT"/>
+        </w:rPr>
+        <w:t>_images %}</w:t>
+      </w:r>
+    </w:p>
+    <w:p>
+      <w:pPr>
+        <w:rPr>
+          <w:rFonts w:ascii="TimesNewRomanPSMT" w:hAnsi="TimesNewRomanPSMT" w:cs="TimesNewRomanPSMT"/>
+        </w:rPr>
+      </w:pPr>
+      <w:r>
+        <w:rPr>
+          <w:rFonts w:ascii="TimesNewRomanPSMT" w:hAnsi="TimesNewRomanPSMT" w:cs="TimesNewRomanPSMT"/>
+        </w:rPr>
+        <w:t>{{image}}</w:t>
+      </w:r>
+    </w:p>
+    <w:p>
+      <w:pPr>
+        <w:rPr>
+          <w:rFonts w:ascii="TimesNewRomanPSMT" w:hAnsi="TimesNewRomanPSMT" w:cs="TimesNewRomanPSMT"/>
+        </w:rPr>
+      </w:pPr>
+    </w:p>
+    <w:p>
+      <w:pPr>
+        <w:rPr>
+          <w:rFonts w:ascii="TimesNewRomanPSMT" w:hAnsi="TimesNewRomanPSMT" w:cs="TimesNewRomanPSMT"/>
+        </w:rPr>
+      </w:pPr>
+      <w:r>
+        <w:rPr>
+          <w:rFonts w:ascii="TimesNewRomanPSMT" w:hAnsi="TimesNewRomanPSMT" w:cs="TimesNewRomanPSMT"/>
           <w:lang w:val="fr-FR"/>
         </w:rPr>
-        <w:t>_</w:t>
+        <w:t xml:space="preserve">{% </w:t>
       </w:r>
       <w:proofErr w:type="spellStart"/>
       <w:r>
@@ -10254,7 +10710,7 @@
           <w:rFonts w:ascii="TimesNewRomanPSMT" w:hAnsi="TimesNewRomanPSMT" w:cs="TimesNewRomanPSMT"/>
           <w:lang w:val="fr-FR"/>
         </w:rPr>
-        <w:t>text</w:t>
+        <w:t>endfor</w:t>
       </w:r>
       <w:proofErr w:type="spellEnd"/>
       <w:r>
@@ -10262,27 +10718,8 @@
           <w:rFonts w:ascii="TimesNewRomanPSMT" w:hAnsi="TimesNewRomanPSMT" w:cs="TimesNewRomanPSMT"/>
           <w:lang w:val="fr-FR"/>
         </w:rPr>
-        <w:t>()</w:t>
-      </w:r>
-      <w:r>
-        <w:rPr>
-          <w:rFonts w:ascii="TimesNewRomanPSMT" w:hAnsi="TimesNewRomanPSMT" w:cs="TimesNewRomanPSMT"/>
-        </w:rPr>
-        <w:t xml:space="preserve"> </w:t>
-      </w:r>
-      <w:r>
-        <w:rPr>
-          <w:rFonts w:ascii="TimesNewRomanPSMT" w:hAnsi="TimesNewRomanPSMT" w:cs="TimesNewRomanPSMT"/>
-        </w:rPr>
-        <w:t>}}</w:t>
-      </w:r>
-    </w:p>
-    <w:p>
-      <w:pPr>
-        <w:rPr>
-          <w:rFonts w:ascii="TimesNewRomanPSMT" w:hAnsi="TimesNewRomanPSMT" w:cs="TimesNewRomanPSMT"/>
-        </w:rPr>
-      </w:pPr>
+        <w:t xml:space="preserve"> %}</w:t>
+      </w:r>
     </w:p>
     <w:p>
       <w:pPr>
@@ -10377,7 +10814,6 @@
         <w:rPr>
           <w:rFonts w:ascii="TimesNewRomanPSMT" w:hAnsi="TimesNewRomanPSMT" w:cs="TimesNewRomanPSMT"/>
         </w:rPr>
-        <w:lastRenderedPageBreak/>
         <w:t xml:space="preserve">5.3. Date d'achat : </w:t>
       </w:r>
       <w:bookmarkStart w:id="60" w:name="Achat"/>
@@ -12996,7 +13432,7 @@
                                 <v:fill color2="black"/>
                                 <v:imagedata r:id="rId3" o:title="" croptop="-22f" cropbottom="-22f" cropleft="-25f" cropright="-25f"/>
                               </v:shape>
-                              <o:OLEObject Type="Embed" ProgID="Word.Picture.8" ShapeID="_x0000_i1025" DrawAspect="Content" ObjectID="_1694962405" r:id="rId4"/>
+                              <o:OLEObject Type="Embed" ProgID="Word.Picture.8" ShapeID="_x0000_i1025" DrawAspect="Content" ObjectID="_1695018984" r:id="rId4"/>
                             </w:object>
                           </w:r>
                         </w:p>
@@ -13076,7 +13512,7 @@
                           <v:fill color2="black"/>
                           <v:imagedata r:id="rId3" o:title="" croptop="-22f" cropbottom="-22f" cropleft="-25f" cropright="-25f"/>
                         </v:shape>
-                        <o:OLEObject Type="Embed" ProgID="Word.Picture.8" ShapeID="_x0000_i1025" DrawAspect="Content" ObjectID="_1694962405" r:id="rId5"/>
+                        <o:OLEObject Type="Embed" ProgID="Word.Picture.8" ShapeID="_x0000_i1025" DrawAspect="Content" ObjectID="_1695018984" r:id="rId5"/>
                       </w:object>
                     </w:r>
                   </w:p>

</xml_diff>

<commit_message>
Upload image dropzonejs (#55)
* first version of uploader with dropzone

* dropzonejs solution

* enhance thumbnail  generation

* remove useless print

* factorize code

* add a upload button

* factorize upload template

* save uploaded on scaleway

* add acte de propriété with downloads

* save files in convention folder as a media

* update dict translation

* add all fields from cadastre

* complete download files

* complete download files

* manage migration for cadastre

* simplify

* factorise get_field_key

* adapt docx template

* add all images to convention document
</commit_message>
<xml_diff>
--- a/documents/HLM-template.docx
+++ b/documents/HLM-template.docx
@@ -4368,32 +4368,68 @@
           <w:rFonts w:ascii="TimesNewRomanPSMT" w:hAnsi="TimesNewRomanPSMT" w:cs="TimesNewRomanPSMT"/>
         </w:rPr>
       </w:pPr>
-    </w:p>
-    <w:p>
-      <w:pPr>
-        <w:rPr>
-          <w:rFonts w:ascii="TimesNewRomanPSMT" w:hAnsi="TimesNewRomanPSMT" w:cs="TimesNewRomanPSMT"/>
-        </w:rPr>
-      </w:pPr>
       <w:bookmarkStart w:id="32" w:name="S3"/>
       <w:bookmarkEnd w:id="32"/>
       <w:r>
         <w:rPr>
           <w:rFonts w:ascii="TimesNewRomanPSMT" w:hAnsi="TimesNewRomanPSMT" w:cs="TimesNewRomanPSMT"/>
         </w:rPr>
-        <w:t xml:space="preserve">{{ programme.edd_volumetrique </w:t>
-      </w:r>
-      <w:r>
-        <w:rPr>
-          <w:rFonts w:ascii="TimesNewRomanPSMT" w:hAnsi="TimesNewRomanPSMT" w:cs="TimesNewRomanPSMT"/>
-        </w:rPr>
-        <w:t xml:space="preserve">or ‘’ </w:t>
-      </w:r>
-      <w:r>
-        <w:rPr>
-          <w:rFonts w:ascii="TimesNewRomanPSMT" w:hAnsi="TimesNewRomanPSMT" w:cs="TimesNewRomanPSMT"/>
-        </w:rPr>
-        <w:t>}}</w:t>
+        <w:t xml:space="preserve">{% if </w:t>
+      </w:r>
+      <w:r>
+        <w:rPr>
+          <w:rFonts w:ascii="TimesNewRomanPSMT" w:hAnsi="TimesNewRomanPSMT" w:cs="TimesNewRomanPSMT"/>
+        </w:rPr>
+        <w:t>programme.edd_volumetrique</w:t>
+      </w:r>
+      <w:r>
+        <w:rPr>
+          <w:rFonts w:ascii="TimesNewRomanPSMT" w:hAnsi="TimesNewRomanPSMT" w:cs="TimesNewRomanPSMT"/>
+        </w:rPr>
+        <w:t>_text()</w:t>
+      </w:r>
+      <w:r>
+        <w:rPr>
+          <w:rFonts w:ascii="TimesNewRomanPSMT" w:hAnsi="TimesNewRomanPSMT" w:cs="TimesNewRomanPSMT"/>
+        </w:rPr>
+        <w:t>|len</w:t>
+      </w:r>
+      <w:r>
+        <w:rPr>
+          <w:rFonts w:ascii="TimesNewRomanPSMT" w:hAnsi="TimesNewRomanPSMT" w:cs="TimesNewRomanPSMT"/>
+        </w:rPr>
+        <w:t xml:space="preserve"> </w:t>
+      </w:r>
+      <w:r>
+        <w:rPr>
+          <w:rFonts w:ascii="TimesNewRomanPSMT" w:hAnsi="TimesNewRomanPSMT" w:cs="TimesNewRomanPSMT"/>
+        </w:rPr>
+        <w:t>%}</w:t>
+      </w:r>
+    </w:p>
+    <w:p>
+      <w:pPr>
+        <w:rPr>
+          <w:rFonts w:ascii="TimesNewRomanPSMT" w:hAnsi="TimesNewRomanPSMT" w:cs="TimesNewRomanPSMT"/>
+        </w:rPr>
+      </w:pPr>
+      <w:r>
+        <w:rPr>
+          <w:rFonts w:ascii="TimesNewRomanPSMT" w:hAnsi="TimesNewRomanPSMT" w:cs="TimesNewRomanPSMT"/>
+        </w:rPr>
+        <w:t>{{ programme.edd_volumetrique</w:t>
+      </w:r>
+      <w:r>
+        <w:rPr>
+          <w:rFonts w:ascii="TimesNewRomanPSMT" w:hAnsi="TimesNewRomanPSMT" w:cs="TimesNewRomanPSMT"/>
+        </w:rPr>
+        <w:t>_text()</w:t>
+      </w:r>
+      <w:r>
+        <w:rPr>
+          <w:rFonts w:ascii="TimesNewRomanPSMT" w:hAnsi="TimesNewRomanPSMT" w:cs="TimesNewRomanPSMT"/>
+        </w:rPr>
+        <w:t xml:space="preserve"> }}</w:t>
       </w:r>
       <w:bookmarkStart w:id="33" w:name="S4"/>
       <w:bookmarkEnd w:id="33"/>
@@ -4408,8 +4444,278 @@
         <w:rPr>
           <w:rFonts w:ascii="TimesNewRomanPSMT" w:hAnsi="TimesNewRomanPSMT" w:cs="TimesNewRomanPSMT"/>
         </w:rPr>
+        <w:t>{% endif %}</w:t>
+      </w:r>
+      <w:r>
+        <w:rPr>
+          <w:rFonts w:ascii="TimesNewRomanPSMT" w:hAnsi="TimesNewRomanPSMT" w:cs="TimesNewRomanPSMT"/>
+        </w:rPr>
+        <w:t xml:space="preserve">{% for image in </w:t>
+      </w:r>
+      <w:r>
+        <w:rPr>
+          <w:rFonts w:ascii="TimesNewRomanPSMT" w:hAnsi="TimesNewRomanPSMT" w:cs="TimesNewRomanPSMT"/>
+        </w:rPr>
+        <w:t>edd_volumetrique</w:t>
+      </w:r>
+      <w:r>
+        <w:rPr>
+          <w:rFonts w:ascii="TimesNewRomanPSMT" w:hAnsi="TimesNewRomanPSMT" w:cs="TimesNewRomanPSMT"/>
+        </w:rPr>
+        <w:t>_images %}</w:t>
+      </w:r>
+    </w:p>
+    <w:p>
+      <w:pPr>
+        <w:rPr>
+          <w:rFonts w:ascii="TimesNewRomanPSMT" w:hAnsi="TimesNewRomanPSMT" w:cs="TimesNewRomanPSMT"/>
+        </w:rPr>
+      </w:pPr>
+      <w:r>
+        <w:rPr>
+          <w:rFonts w:ascii="TimesNewRomanPSMT" w:hAnsi="TimesNewRomanPSMT" w:cs="TimesNewRomanPSMT"/>
+        </w:rPr>
+        <w:t>{{image}}</w:t>
+      </w:r>
+    </w:p>
+    <w:p>
+      <w:pPr>
+        <w:rPr>
+          <w:rFonts w:ascii="TimesNewRomanPSMT" w:hAnsi="TimesNewRomanPSMT" w:cs="TimesNewRomanPSMT"/>
+        </w:rPr>
+      </w:pPr>
+    </w:p>
+    <w:p>
+      <w:pPr>
+        <w:rPr>
+          <w:rFonts w:ascii="TimesNewRomanPSMT" w:hAnsi="TimesNewRomanPSMT" w:cs="TimesNewRomanPSMT"/>
+        </w:rPr>
+      </w:pPr>
+      <w:r>
+        <w:rPr>
+          <w:rFonts w:ascii="TimesNewRomanPSMT" w:hAnsi="TimesNewRomanPSMT" w:cs="TimesNewRomanPSMT"/>
+          <w:lang w:val="en-US"/>
+        </w:rPr>
+        <w:t xml:space="preserve">{% </w:t>
+      </w:r>
+      <w:proofErr w:type="spellStart"/>
+      <w:r>
+        <w:rPr>
+          <w:rFonts w:ascii="TimesNewRomanPSMT" w:hAnsi="TimesNewRomanPSMT" w:cs="TimesNewRomanPSMT"/>
+          <w:lang w:val="en-US"/>
+        </w:rPr>
+        <w:t>endfor</w:t>
+      </w:r>
+      <w:proofErr w:type="spellEnd"/>
+      <w:r>
+        <w:rPr>
+          <w:rFonts w:ascii="TimesNewRomanPSMT" w:hAnsi="TimesNewRomanPSMT" w:cs="TimesNewRomanPSMT"/>
+          <w:lang w:val="en-US"/>
+        </w:rPr>
+        <w:t xml:space="preserve"> </w:t>
+      </w:r>
+      <w:proofErr w:type="gramStart"/>
+      <w:r>
+        <w:rPr>
+          <w:rFonts w:ascii="TimesNewRomanPSMT" w:hAnsi="TimesNewRomanPSMT" w:cs="TimesNewRomanPSMT"/>
+          <w:lang w:val="en-US"/>
+        </w:rPr>
+        <w:t>%}</w:t>
+      </w:r>
+      <w:r>
+        <w:rPr>
+          <w:rFonts w:ascii="TimesNewRomanPSMT" w:hAnsi="TimesNewRomanPSMT" w:cs="TimesNewRomanPSMT"/>
+        </w:rPr>
         <w:t>{</w:t>
       </w:r>
+      <w:proofErr w:type="gramEnd"/>
+      <w:r>
+        <w:rPr>
+          <w:rFonts w:ascii="TimesNewRomanPSMT" w:hAnsi="TimesNewRomanPSMT" w:cs="TimesNewRomanPSMT"/>
+        </w:rPr>
+        <w:t xml:space="preserve">% if </w:t>
+      </w:r>
+      <w:r>
+        <w:rPr>
+          <w:rFonts w:ascii="TimesNewRomanPSMT" w:hAnsi="TimesNewRomanPSMT" w:cs="TimesNewRomanPSMT"/>
+        </w:rPr>
+        <w:t>programme.edd_</w:t>
+      </w:r>
+      <w:proofErr w:type="spellStart"/>
+      <w:r>
+        <w:rPr>
+          <w:rFonts w:ascii="TimesNewRomanPSMT" w:hAnsi="TimesNewRomanPSMT" w:cs="TimesNewRomanPSMT"/>
+          <w:lang w:val="en-US"/>
+        </w:rPr>
+        <w:t>classique</w:t>
+      </w:r>
+      <w:proofErr w:type="spellEnd"/>
+      <w:r>
+        <w:rPr>
+          <w:rFonts w:ascii="TimesNewRomanPSMT" w:hAnsi="TimesNewRomanPSMT" w:cs="TimesNewRomanPSMT"/>
+        </w:rPr>
+        <w:t>_text()</w:t>
+      </w:r>
+      <w:r>
+        <w:rPr>
+          <w:rFonts w:ascii="TimesNewRomanPSMT" w:hAnsi="TimesNewRomanPSMT" w:cs="TimesNewRomanPSMT"/>
+        </w:rPr>
+        <w:t>|len</w:t>
+      </w:r>
+      <w:r>
+        <w:rPr>
+          <w:rFonts w:ascii="TimesNewRomanPSMT" w:hAnsi="TimesNewRomanPSMT" w:cs="TimesNewRomanPSMT"/>
+        </w:rPr>
+        <w:t xml:space="preserve"> </w:t>
+      </w:r>
+      <w:r>
+        <w:rPr>
+          <w:rFonts w:ascii="TimesNewRomanPSMT" w:hAnsi="TimesNewRomanPSMT" w:cs="TimesNewRomanPSMT"/>
+        </w:rPr>
+        <w:t>%}</w:t>
+      </w:r>
+    </w:p>
+    <w:p>
+      <w:pPr>
+        <w:rPr>
+          <w:rFonts w:ascii="TimesNewRomanPSMT" w:hAnsi="TimesNewRomanPSMT" w:cs="TimesNewRomanPSMT"/>
+        </w:rPr>
+      </w:pPr>
+      <w:r>
+        <w:rPr>
+          <w:rFonts w:ascii="TimesNewRomanPSMT" w:hAnsi="TimesNewRomanPSMT" w:cs="TimesNewRomanPSMT"/>
+        </w:rPr>
+        <w:t>{{ programme.edd_</w:t>
+      </w:r>
+      <w:r>
+        <w:rPr>
+          <w:rFonts w:ascii="TimesNewRomanPSMT" w:hAnsi="TimesNewRomanPSMT" w:cs="TimesNewRomanPSMT"/>
+        </w:rPr>
+        <w:t>class</w:t>
+      </w:r>
+      <w:r>
+        <w:rPr>
+          <w:rFonts w:ascii="TimesNewRomanPSMT" w:hAnsi="TimesNewRomanPSMT" w:cs="TimesNewRomanPSMT"/>
+        </w:rPr>
+        <w:t>ique</w:t>
+      </w:r>
+      <w:r>
+        <w:rPr>
+          <w:rFonts w:ascii="TimesNewRomanPSMT" w:hAnsi="TimesNewRomanPSMT" w:cs="TimesNewRomanPSMT"/>
+        </w:rPr>
+        <w:t xml:space="preserve">_text() </w:t>
+      </w:r>
+      <w:r>
+        <w:rPr>
+          <w:rFonts w:ascii="TimesNewRomanPSMT" w:hAnsi="TimesNewRomanPSMT" w:cs="TimesNewRomanPSMT"/>
+        </w:rPr>
+        <w:t>}}</w:t>
+      </w:r>
+    </w:p>
+    <w:p>
+      <w:pPr>
+        <w:rPr>
+          <w:rFonts w:ascii="TimesNewRomanPSMT" w:hAnsi="TimesNewRomanPSMT" w:cs="TimesNewRomanPSMT"/>
+        </w:rPr>
+      </w:pPr>
+      <w:r>
+        <w:rPr>
+          <w:rFonts w:ascii="TimesNewRomanPSMT" w:hAnsi="TimesNewRomanPSMT" w:cs="TimesNewRomanPSMT"/>
+          <w:lang w:val="en-US"/>
+        </w:rPr>
+        <w:t>{% endif %}</w:t>
+      </w:r>
+      <w:r>
+        <w:rPr>
+          <w:rFonts w:ascii="TimesNewRomanPSMT" w:hAnsi="TimesNewRomanPSMT" w:cs="TimesNewRomanPSMT"/>
+        </w:rPr>
+        <w:t xml:space="preserve">{% for image in </w:t>
+      </w:r>
+      <w:r>
+        <w:rPr>
+          <w:rFonts w:ascii="TimesNewRomanPSMT" w:hAnsi="TimesNewRomanPSMT" w:cs="TimesNewRomanPSMT"/>
+        </w:rPr>
+        <w:t>edd_</w:t>
+      </w:r>
+      <w:r>
+        <w:rPr>
+          <w:rFonts w:ascii="TimesNewRomanPSMT" w:hAnsi="TimesNewRomanPSMT" w:cs="TimesNewRomanPSMT"/>
+          <w:lang w:val="fr-FR"/>
+        </w:rPr>
+        <w:t>classique</w:t>
+      </w:r>
+      <w:r>
+        <w:rPr>
+          <w:rFonts w:ascii="TimesNewRomanPSMT" w:hAnsi="TimesNewRomanPSMT" w:cs="TimesNewRomanPSMT"/>
+        </w:rPr>
+        <w:t>_images %}</w:t>
+      </w:r>
+    </w:p>
+    <w:p>
+      <w:pPr>
+        <w:rPr>
+          <w:rFonts w:ascii="TimesNewRomanPSMT" w:hAnsi="TimesNewRomanPSMT" w:cs="TimesNewRomanPSMT"/>
+        </w:rPr>
+      </w:pPr>
+      <w:r>
+        <w:rPr>
+          <w:rFonts w:ascii="TimesNewRomanPSMT" w:hAnsi="TimesNewRomanPSMT" w:cs="TimesNewRomanPSMT"/>
+        </w:rPr>
+        <w:t>{{image}}</w:t>
+      </w:r>
+    </w:p>
+    <w:p>
+      <w:pPr>
+        <w:rPr>
+          <w:rFonts w:ascii="TimesNewRomanPSMT" w:hAnsi="TimesNewRomanPSMT" w:cs="TimesNewRomanPSMT"/>
+        </w:rPr>
+      </w:pPr>
+    </w:p>
+    <w:p>
+      <w:pPr>
+        <w:rPr>
+          <w:rFonts w:ascii="TimesNewRomanPSMT" w:hAnsi="TimesNewRomanPSMT" w:cs="TimesNewRomanPSMT"/>
+          <w:lang w:val="en-US"/>
+        </w:rPr>
+      </w:pPr>
+      <w:r>
+        <w:rPr>
+          <w:rFonts w:ascii="TimesNewRomanPSMT" w:hAnsi="TimesNewRomanPSMT" w:cs="TimesNewRomanPSMT"/>
+          <w:lang w:val="en-US"/>
+        </w:rPr>
+        <w:t xml:space="preserve">{% </w:t>
+      </w:r>
+      <w:proofErr w:type="spellStart"/>
+      <w:r>
+        <w:rPr>
+          <w:rFonts w:ascii="TimesNewRomanPSMT" w:hAnsi="TimesNewRomanPSMT" w:cs="TimesNewRomanPSMT"/>
+          <w:lang w:val="en-US"/>
+        </w:rPr>
+        <w:t>endfor</w:t>
+      </w:r>
+      <w:proofErr w:type="spellEnd"/>
+      <w:r>
+        <w:rPr>
+          <w:rFonts w:ascii="TimesNewRomanPSMT" w:hAnsi="TimesNewRomanPSMT" w:cs="TimesNewRomanPSMT"/>
+          <w:lang w:val="en-US"/>
+        </w:rPr>
+        <w:t xml:space="preserve"> </w:t>
+      </w:r>
+      <w:proofErr w:type="gramStart"/>
+      <w:r>
+        <w:rPr>
+          <w:rFonts w:ascii="TimesNewRomanPSMT" w:hAnsi="TimesNewRomanPSMT" w:cs="TimesNewRomanPSMT"/>
+          <w:lang w:val="en-US"/>
+        </w:rPr>
+        <w:t>%}</w:t>
+      </w:r>
+      <w:r>
+        <w:rPr>
+          <w:rFonts w:ascii="TimesNewRomanPSMT" w:hAnsi="TimesNewRomanPSMT" w:cs="TimesNewRomanPSMT"/>
+        </w:rPr>
+        <w:t>{</w:t>
+      </w:r>
+      <w:proofErr w:type="gramEnd"/>
       <w:r>
         <w:rPr>
           <w:rFonts w:ascii="TimesNewRomanPSMT" w:hAnsi="TimesNewRomanPSMT" w:cs="TimesNewRomanPSMT"/>
@@ -4953,27 +5259,28 @@
           <w:rFonts w:ascii="TimesNewRomanPSMT" w:hAnsi="TimesNewRomanPSMT" w:cs="TimesNewRomanPSMT"/>
           <w:lang w:val="en-US"/>
         </w:rPr>
-        <w:t>{% endif %}</w:t>
-      </w:r>
-    </w:p>
-    <w:p>
-      <w:pPr>
-        <w:rPr>
-          <w:rFonts w:ascii="TimesNewRomanPSMT" w:hAnsi="TimesNewRomanPSMT" w:cs="TimesNewRomanPSMT"/>
-        </w:rPr>
-      </w:pPr>
-    </w:p>
-    <w:p>
-      <w:pPr>
-        <w:rPr>
-          <w:rFonts w:ascii="TimesNewRomanPSMT" w:hAnsi="TimesNewRomanPSMT" w:cs="TimesNewRomanPSMT"/>
-        </w:rPr>
-      </w:pPr>
-      <w:r>
-        <w:rPr>
-          <w:rFonts w:ascii="TimesNewRomanPSMT" w:hAnsi="TimesNewRomanPSMT" w:cs="TimesNewRomanPSMT"/>
-        </w:rPr>
-        <w:t>{% if logement_edds</w:t>
+        <w:t xml:space="preserve">{% endif </w:t>
+      </w:r>
+      <w:proofErr w:type="gramStart"/>
+      <w:r>
+        <w:rPr>
+          <w:rFonts w:ascii="TimesNewRomanPSMT" w:hAnsi="TimesNewRomanPSMT" w:cs="TimesNewRomanPSMT"/>
+          <w:lang w:val="en-US"/>
+        </w:rPr>
+        <w:t>%}</w:t>
+      </w:r>
+      <w:r>
+        <w:rPr>
+          <w:rFonts w:ascii="TimesNewRomanPSMT" w:hAnsi="TimesNewRomanPSMT" w:cs="TimesNewRomanPSMT"/>
+        </w:rPr>
+        <w:t>{</w:t>
+      </w:r>
+      <w:proofErr w:type="gramEnd"/>
+      <w:r>
+        <w:rPr>
+          <w:rFonts w:ascii="TimesNewRomanPSMT" w:hAnsi="TimesNewRomanPSMT" w:cs="TimesNewRomanPSMT"/>
+        </w:rPr>
+        <w:t>% if logement_edds</w:t>
       </w:r>
       <w:r>
         <w:rPr>
@@ -5819,6 +6126,7 @@
                 <w:szCs w:val="16"/>
                 <w:lang w:val="en-US"/>
               </w:rPr>
+              <w:lastRenderedPageBreak/>
               <w:t xml:space="preserve">{%tr for </w:t>
             </w:r>
             <w:proofErr w:type="spellStart"/>
@@ -5946,14 +6254,7 @@
         <w:rPr>
           <w:rFonts w:ascii="TimesNewRomanPSMT" w:hAnsi="TimesNewRomanPSMT" w:cs="TimesNewRomanPSMT"/>
         </w:rPr>
-        <w:t xml:space="preserve">1.1. Nombre de logements à attribuer à des personnes dont les ressources n'excèdent pas 60 % des plafonds de ressources prévus au premier alinéa de l'article D. 331-12 </w:t>
-      </w:r>
-      <w:r>
-        <w:rPr>
-          <w:rFonts w:ascii="TimesNewRomanPSMT" w:hAnsi="TimesNewRomanPSMT" w:cs="TimesNewRomanPSMT"/>
-        </w:rPr>
-        <w:lastRenderedPageBreak/>
-        <w:t xml:space="preserve">du code de la construction et de l’habitation pour l'attribution des logements sociaux (article 8 de la présente convention) </w:t>
+        <w:t xml:space="preserve">1.1. Nombre de logements à attribuer à des personnes dont les ressources n'excèdent pas 60 % des plafonds de ressources prévus au premier alinéa de l'article D. 331-12 du code de la construction et de l’habitation pour l'attribution des logements sociaux (article 8 de la présente convention) </w:t>
       </w:r>
     </w:p>
     <w:p>
@@ -8328,6 +8629,7 @@
         <w:rPr>
           <w:rFonts w:ascii="TimesNewRomanPSMT" w:hAnsi="TimesNewRomanPSMT" w:cs="TimesNewRomanPSMT"/>
         </w:rPr>
+        <w:lastRenderedPageBreak/>
         <w:t>6. Nombre et liste des annexes susceptibles de donner lieu à perception d'un loyer accessoire :</w:t>
       </w:r>
       <w:r>
@@ -8366,7 +8668,6 @@
         <w:rPr>
           <w:rFonts w:ascii="TimesNewRomanPSMT" w:hAnsi="TimesNewRomanPSMT" w:cs="TimesNewRomanPSMT"/>
         </w:rPr>
-        <w:lastRenderedPageBreak/>
         <w:t xml:space="preserve">Ce sont les annexes ou parties d'annexes qui n'entrent pas dans le calcul de la surface utile, soit : les emplacements réservés au stationnement des véhicules, les terrasses, cours et jardins, faisant l'objet d'une jouissance exclusive. </w:t>
       </w:r>
     </w:p>
@@ -8643,23 +8944,7 @@
                 <w:sz w:val="16"/>
                 <w:szCs w:val="16"/>
               </w:rPr>
-              <w:t>stationnement</w:t>
-            </w:r>
-            <w:r>
-              <w:rPr>
-                <w:rFonts w:ascii="TimesNewRomanPSMT" w:hAnsi="TimesNewRomanPSMT" w:cs="TimesNewRomanPSMT"/>
-                <w:sz w:val="16"/>
-                <w:szCs w:val="16"/>
-              </w:rPr>
-              <w:t>{{s.nb|pl}}</w:t>
-            </w:r>
-            <w:r>
-              <w:rPr>
-                <w:rFonts w:ascii="TimesNewRomanPSMT" w:hAnsi="TimesNewRomanPSMT" w:cs="TimesNewRomanPSMT"/>
-                <w:sz w:val="16"/>
-                <w:szCs w:val="16"/>
-              </w:rPr>
-              <w:t xml:space="preserve"> </w:t>
+              <w:t xml:space="preserve">stationnement{{s.nb|pl}} </w:t>
             </w:r>
             <w:r>
               <w:rPr>
@@ -9892,13 +10177,42 @@
         <w:rPr>
           <w:rFonts w:ascii="TimesNewRomanPSMT" w:hAnsi="TimesNewRomanPSMT" w:cs="TimesNewRomanPSMT"/>
         </w:rPr>
-        <w:t xml:space="preserve">{{ programme.vendeur </w:t>
-      </w:r>
-      <w:r>
-        <w:rPr>
-          <w:rFonts w:ascii="TimesNewRomanPSMT" w:hAnsi="TimesNewRomanPSMT" w:cs="TimesNewRomanPSMT"/>
-        </w:rPr>
-        <w:t xml:space="preserve">or ‘’ </w:t>
+        <w:t>{{ programme.vendeur</w:t>
+      </w:r>
+      <w:r>
+        <w:rPr>
+          <w:rFonts w:ascii="TimesNewRomanPSMT" w:hAnsi="TimesNewRomanPSMT" w:cs="TimesNewRomanPSMT"/>
+          <w:lang w:val="fr-FR"/>
+        </w:rPr>
+        <w:t>_</w:t>
+      </w:r>
+      <w:proofErr w:type="spellStart"/>
+      <w:r>
+        <w:rPr>
+          <w:rFonts w:ascii="TimesNewRomanPSMT" w:hAnsi="TimesNewRomanPSMT" w:cs="TimesNewRomanPSMT"/>
+          <w:lang w:val="fr-FR"/>
+        </w:rPr>
+        <w:t>text</w:t>
+      </w:r>
+      <w:proofErr w:type="spellEnd"/>
+      <w:r>
+        <w:rPr>
+          <w:rFonts w:ascii="TimesNewRomanPSMT" w:hAnsi="TimesNewRomanPSMT" w:cs="TimesNewRomanPSMT"/>
+          <w:lang w:val="fr-FR"/>
+        </w:rPr>
+        <w:t>()</w:t>
+      </w:r>
+      <w:r>
+        <w:rPr>
+          <w:rFonts w:ascii="TimesNewRomanPSMT" w:hAnsi="TimesNewRomanPSMT" w:cs="TimesNewRomanPSMT"/>
+        </w:rPr>
+        <w:t xml:space="preserve"> </w:t>
+      </w:r>
+      <w:r>
+        <w:rPr>
+          <w:rFonts w:ascii="TimesNewRomanPSMT" w:hAnsi="TimesNewRomanPSMT" w:cs="TimesNewRomanPSMT"/>
+        </w:rPr>
+        <w:t xml:space="preserve"> </w:t>
       </w:r>
       <w:r>
         <w:rPr>
@@ -9911,14 +10225,100 @@
       <w:pPr>
         <w:rPr>
           <w:rFonts w:ascii="TimesNewRomanPSMT" w:hAnsi="TimesNewRomanPSMT" w:cs="TimesNewRomanPSMT"/>
-        </w:rPr>
-      </w:pPr>
+          <w:lang w:val="fr-FR"/>
+        </w:rPr>
+      </w:pPr>
+      <w:r>
+        <w:rPr>
+          <w:rFonts w:ascii="TimesNewRomanPSMT" w:hAnsi="TimesNewRomanPSMT" w:cs="TimesNewRomanPSMT"/>
+          <w:lang w:val="fr-FR"/>
+        </w:rPr>
+        <w:t xml:space="preserve">{% for image in </w:t>
+      </w:r>
+      <w:proofErr w:type="spellStart"/>
+      <w:r>
+        <w:rPr>
+          <w:rFonts w:ascii="TimesNewRomanPSMT" w:hAnsi="TimesNewRomanPSMT" w:cs="TimesNewRomanPSMT"/>
+          <w:lang w:val="fr-FR"/>
+        </w:rPr>
+        <w:t>vendeur_images</w:t>
+      </w:r>
+      <w:proofErr w:type="spellEnd"/>
+      <w:r>
+        <w:rPr>
+          <w:rFonts w:ascii="TimesNewRomanPSMT" w:hAnsi="TimesNewRomanPSMT" w:cs="TimesNewRomanPSMT"/>
+          <w:lang w:val="fr-FR"/>
+        </w:rPr>
+        <w:t xml:space="preserve"> %}</w:t>
+      </w:r>
+    </w:p>
+    <w:p>
+      <w:pPr>
+        <w:rPr>
+          <w:rFonts w:ascii="TimesNewRomanPSMT" w:hAnsi="TimesNewRomanPSMT" w:cs="TimesNewRomanPSMT"/>
+          <w:lang w:val="fr-FR"/>
+        </w:rPr>
+      </w:pPr>
+      <w:r>
+        <w:rPr>
+          <w:rFonts w:ascii="TimesNewRomanPSMT" w:hAnsi="TimesNewRomanPSMT" w:cs="TimesNewRomanPSMT"/>
+          <w:lang w:val="fr-FR"/>
+        </w:rPr>
+        <w:t>{{image}}</w:t>
+      </w:r>
+    </w:p>
+    <w:p>
+      <w:pPr>
+        <w:rPr>
+          <w:rFonts w:ascii="TimesNewRomanPSMT" w:hAnsi="TimesNewRomanPSMT" w:cs="TimesNewRomanPSMT"/>
+          <w:lang w:val="fr-FR"/>
+        </w:rPr>
+      </w:pPr>
+    </w:p>
+    <w:p>
+      <w:pPr>
+        <w:rPr>
+          <w:rFonts w:ascii="TimesNewRomanPSMT" w:hAnsi="TimesNewRomanPSMT" w:cs="TimesNewRomanPSMT"/>
+        </w:rPr>
+      </w:pPr>
+      <w:r>
+        <w:rPr>
+          <w:rFonts w:ascii="TimesNewRomanPSMT" w:hAnsi="TimesNewRomanPSMT" w:cs="TimesNewRomanPSMT"/>
+          <w:lang w:val="fr-FR"/>
+        </w:rPr>
+        <w:t xml:space="preserve">{% </w:t>
+      </w:r>
+      <w:proofErr w:type="spellStart"/>
+      <w:r>
+        <w:rPr>
+          <w:rFonts w:ascii="TimesNewRomanPSMT" w:hAnsi="TimesNewRomanPSMT" w:cs="TimesNewRomanPSMT"/>
+          <w:lang w:val="fr-FR"/>
+        </w:rPr>
+        <w:t>endfor</w:t>
+      </w:r>
+      <w:proofErr w:type="spellEnd"/>
+      <w:r>
+        <w:rPr>
+          <w:rFonts w:ascii="TimesNewRomanPSMT" w:hAnsi="TimesNewRomanPSMT" w:cs="TimesNewRomanPSMT"/>
+          <w:lang w:val="fr-FR"/>
+        </w:rPr>
+        <w:t xml:space="preserve"> </w:t>
+      </w:r>
+      <w:proofErr w:type="gramStart"/>
+      <w:r>
+        <w:rPr>
+          <w:rFonts w:ascii="TimesNewRomanPSMT" w:hAnsi="TimesNewRomanPSMT" w:cs="TimesNewRomanPSMT"/>
+          <w:lang w:val="fr-FR"/>
+        </w:rPr>
+        <w:t>%}</w:t>
+      </w:r>
       <w:r>
         <w:rPr>
           <w:rFonts w:ascii="TimesNewRomanPSMT" w:hAnsi="TimesNewRomanPSMT" w:cs="TimesNewRomanPSMT"/>
         </w:rPr>
         <w:t>Acquéreur</w:t>
       </w:r>
+      <w:proofErr w:type="gramEnd"/>
       <w:r>
         <w:rPr>
           <w:rFonts w:ascii="TimesNewRomanPSMT" w:hAnsi="TimesNewRomanPSMT" w:cs="TimesNewRomanPSMT" w:hint="eastAsia"/>
@@ -9937,13 +10337,36 @@
         <w:rPr>
           <w:rFonts w:ascii="TimesNewRomanPSMT" w:hAnsi="TimesNewRomanPSMT" w:cs="TimesNewRomanPSMT"/>
         </w:rPr>
-        <w:t xml:space="preserve">{{ programme.acquereur </w:t>
-      </w:r>
-      <w:r>
-        <w:rPr>
-          <w:rFonts w:ascii="TimesNewRomanPSMT" w:hAnsi="TimesNewRomanPSMT" w:cs="TimesNewRomanPSMT"/>
-        </w:rPr>
-        <w:t xml:space="preserve">or ‘’ </w:t>
+        <w:t>{{ programme.acquereu</w:t>
+      </w:r>
+      <w:proofErr w:type="spellStart"/>
+      <w:r>
+        <w:rPr>
+          <w:rFonts w:ascii="TimesNewRomanPSMT" w:hAnsi="TimesNewRomanPSMT" w:cs="TimesNewRomanPSMT"/>
+          <w:lang w:val="fr-FR"/>
+        </w:rPr>
+        <w:t>r</w:t>
+      </w:r>
+      <w:r>
+        <w:rPr>
+          <w:rFonts w:ascii="TimesNewRomanPSMT" w:hAnsi="TimesNewRomanPSMT" w:cs="TimesNewRomanPSMT"/>
+          <w:lang w:val="fr-FR"/>
+        </w:rPr>
+        <w:t>_text</w:t>
+      </w:r>
+      <w:proofErr w:type="spellEnd"/>
+      <w:r>
+        <w:rPr>
+          <w:rFonts w:ascii="TimesNewRomanPSMT" w:hAnsi="TimesNewRomanPSMT" w:cs="TimesNewRomanPSMT"/>
+          <w:lang w:val="fr-FR"/>
+        </w:rPr>
+        <w:t>()</w:t>
+      </w:r>
+      <w:r>
+        <w:rPr>
+          <w:rFonts w:ascii="TimesNewRomanPSMT" w:hAnsi="TimesNewRomanPSMT" w:cs="TimesNewRomanPSMT"/>
+        </w:rPr>
+        <w:t xml:space="preserve"> </w:t>
       </w:r>
       <w:r>
         <w:rPr>
@@ -9953,8 +10376,104 @@
       </w:r>
     </w:p>
     <w:p>
-      <w:r>
-        <w:t xml:space="preserve">Acte notarié : </w:t>
+      <w:pPr>
+        <w:rPr>
+          <w:rFonts w:ascii="TimesNewRomanPSMT" w:hAnsi="TimesNewRomanPSMT" w:cs="TimesNewRomanPSMT"/>
+          <w:lang w:val="fr-FR"/>
+        </w:rPr>
+      </w:pPr>
+      <w:r>
+        <w:rPr>
+          <w:rFonts w:ascii="TimesNewRomanPSMT" w:hAnsi="TimesNewRomanPSMT" w:cs="TimesNewRomanPSMT"/>
+          <w:lang w:val="fr-FR"/>
+        </w:rPr>
+        <w:t xml:space="preserve">{% for image in </w:t>
+      </w:r>
+      <w:proofErr w:type="spellStart"/>
+      <w:r>
+        <w:rPr>
+          <w:rFonts w:ascii="TimesNewRomanPSMT" w:hAnsi="TimesNewRomanPSMT" w:cs="TimesNewRomanPSMT"/>
+          <w:lang w:val="fr-FR"/>
+        </w:rPr>
+        <w:t>acquereur</w:t>
+      </w:r>
+      <w:r>
+        <w:rPr>
+          <w:rFonts w:ascii="TimesNewRomanPSMT" w:hAnsi="TimesNewRomanPSMT" w:cs="TimesNewRomanPSMT"/>
+          <w:lang w:val="fr-FR"/>
+        </w:rPr>
+        <w:t>_images</w:t>
+      </w:r>
+      <w:proofErr w:type="spellEnd"/>
+      <w:r>
+        <w:rPr>
+          <w:rFonts w:ascii="TimesNewRomanPSMT" w:hAnsi="TimesNewRomanPSMT" w:cs="TimesNewRomanPSMT"/>
+          <w:lang w:val="fr-FR"/>
+        </w:rPr>
+        <w:t xml:space="preserve"> %}</w:t>
+      </w:r>
+    </w:p>
+    <w:p>
+      <w:pPr>
+        <w:rPr>
+          <w:rFonts w:ascii="TimesNewRomanPSMT" w:hAnsi="TimesNewRomanPSMT" w:cs="TimesNewRomanPSMT"/>
+          <w:lang w:val="fr-FR"/>
+        </w:rPr>
+      </w:pPr>
+      <w:r>
+        <w:rPr>
+          <w:rFonts w:ascii="TimesNewRomanPSMT" w:hAnsi="TimesNewRomanPSMT" w:cs="TimesNewRomanPSMT"/>
+          <w:lang w:val="fr-FR"/>
+        </w:rPr>
+        <w:t>{{image}}</w:t>
+      </w:r>
+    </w:p>
+    <w:p>
+      <w:pPr>
+        <w:rPr>
+          <w:rFonts w:ascii="TimesNewRomanPSMT" w:hAnsi="TimesNewRomanPSMT" w:cs="TimesNewRomanPSMT"/>
+          <w:lang w:val="fr-FR"/>
+        </w:rPr>
+      </w:pPr>
+    </w:p>
+    <w:p>
+      <w:r>
+        <w:rPr>
+          <w:rFonts w:ascii="TimesNewRomanPSMT" w:hAnsi="TimesNewRomanPSMT" w:cs="TimesNewRomanPSMT"/>
+          <w:lang w:val="fr-FR"/>
+        </w:rPr>
+        <w:t xml:space="preserve">{% </w:t>
+      </w:r>
+      <w:proofErr w:type="spellStart"/>
+      <w:r>
+        <w:rPr>
+          <w:rFonts w:ascii="TimesNewRomanPSMT" w:hAnsi="TimesNewRomanPSMT" w:cs="TimesNewRomanPSMT"/>
+          <w:lang w:val="fr-FR"/>
+        </w:rPr>
+        <w:t>endfor</w:t>
+      </w:r>
+      <w:proofErr w:type="spellEnd"/>
+      <w:r>
+        <w:rPr>
+          <w:rFonts w:ascii="TimesNewRomanPSMT" w:hAnsi="TimesNewRomanPSMT" w:cs="TimesNewRomanPSMT"/>
+          <w:lang w:val="fr-FR"/>
+        </w:rPr>
+        <w:t xml:space="preserve"> </w:t>
+      </w:r>
+      <w:proofErr w:type="gramStart"/>
+      <w:r>
+        <w:rPr>
+          <w:rFonts w:ascii="TimesNewRomanPSMT" w:hAnsi="TimesNewRomanPSMT" w:cs="TimesNewRomanPSMT"/>
+          <w:lang w:val="fr-FR"/>
+        </w:rPr>
+        <w:t>%}</w:t>
+      </w:r>
+      <w:r>
+        <w:t>Acte</w:t>
+      </w:r>
+      <w:proofErr w:type="gramEnd"/>
+      <w:r>
+        <w:t xml:space="preserve"> notarié : </w:t>
       </w:r>
       <w:bookmarkStart w:id="56" w:name="ActeNotaire"/>
       <w:bookmarkEnd w:id="56"/>
@@ -9989,8 +10508,10 @@
         <w:t xml:space="preserve"> }}</w:t>
       </w:r>
     </w:p>
-    <w:p>
-      <w:r>
+    <w:p/>
+    <w:p>
+      <w:r>
+        <w:lastRenderedPageBreak/>
         <w:t xml:space="preserve">Notaire : </w:t>
       </w:r>
       <w:bookmarkStart w:id="57" w:name="Notaire"/>
@@ -9999,13 +10520,42 @@
         <w:rPr>
           <w:rFonts w:ascii="TimesNewRomanPSMT" w:hAnsi="TimesNewRomanPSMT" w:cs="TimesNewRomanPSMT"/>
         </w:rPr>
-        <w:t xml:space="preserve">{{ programme.reference_notaire </w:t>
-      </w:r>
-      <w:r>
-        <w:rPr>
-          <w:rFonts w:ascii="TimesNewRomanPSMT" w:hAnsi="TimesNewRomanPSMT" w:cs="TimesNewRomanPSMT"/>
-        </w:rPr>
-        <w:t xml:space="preserve">or ‘’ </w:t>
+        <w:t>{{ programme.reference_notaire</w:t>
+      </w:r>
+      <w:r>
+        <w:rPr>
+          <w:rFonts w:ascii="TimesNewRomanPSMT" w:hAnsi="TimesNewRomanPSMT" w:cs="TimesNewRomanPSMT"/>
+          <w:lang w:val="fr-FR"/>
+        </w:rPr>
+        <w:t>_</w:t>
+      </w:r>
+      <w:proofErr w:type="spellStart"/>
+      <w:r>
+        <w:rPr>
+          <w:rFonts w:ascii="TimesNewRomanPSMT" w:hAnsi="TimesNewRomanPSMT" w:cs="TimesNewRomanPSMT"/>
+          <w:lang w:val="fr-FR"/>
+        </w:rPr>
+        <w:t>text</w:t>
+      </w:r>
+      <w:proofErr w:type="spellEnd"/>
+      <w:r>
+        <w:rPr>
+          <w:rFonts w:ascii="TimesNewRomanPSMT" w:hAnsi="TimesNewRomanPSMT" w:cs="TimesNewRomanPSMT"/>
+          <w:lang w:val="fr-FR"/>
+        </w:rPr>
+        <w:t>()</w:t>
+      </w:r>
+      <w:r>
+        <w:rPr>
+          <w:rFonts w:ascii="TimesNewRomanPSMT" w:hAnsi="TimesNewRomanPSMT" w:cs="TimesNewRomanPSMT"/>
+        </w:rPr>
+        <w:t xml:space="preserve"> </w:t>
+      </w:r>
+      <w:r>
+        <w:rPr>
+          <w:rFonts w:ascii="TimesNewRomanPSMT" w:hAnsi="TimesNewRomanPSMT" w:cs="TimesNewRomanPSMT"/>
+        </w:rPr>
+        <w:t xml:space="preserve"> </w:t>
       </w:r>
       <w:r>
         <w:rPr>
@@ -10015,6 +10565,57 @@
       </w:r>
     </w:p>
     <w:p>
+      <w:pPr>
+        <w:rPr>
+          <w:rFonts w:ascii="TimesNewRomanPSMT" w:hAnsi="TimesNewRomanPSMT" w:cs="TimesNewRomanPSMT"/>
+        </w:rPr>
+      </w:pPr>
+      <w:r>
+        <w:rPr>
+          <w:rFonts w:ascii="TimesNewRomanPSMT" w:hAnsi="TimesNewRomanPSMT" w:cs="TimesNewRomanPSMT"/>
+        </w:rPr>
+        <w:t xml:space="preserve">{% for image in </w:t>
+      </w:r>
+      <w:r>
+        <w:rPr>
+          <w:rFonts w:ascii="TimesNewRomanPSMT" w:hAnsi="TimesNewRomanPSMT" w:cs="TimesNewRomanPSMT"/>
+        </w:rPr>
+        <w:t>reference_notaire</w:t>
+      </w:r>
+      <w:r>
+        <w:rPr>
+          <w:rFonts w:ascii="TimesNewRomanPSMT" w:hAnsi="TimesNewRomanPSMT" w:cs="TimesNewRomanPSMT"/>
+        </w:rPr>
+        <w:t>_images %}</w:t>
+      </w:r>
+    </w:p>
+    <w:p>
+      <w:pPr>
+        <w:rPr>
+          <w:rFonts w:ascii="TimesNewRomanPSMT" w:hAnsi="TimesNewRomanPSMT" w:cs="TimesNewRomanPSMT"/>
+        </w:rPr>
+      </w:pPr>
+      <w:r>
+        <w:rPr>
+          <w:rFonts w:ascii="TimesNewRomanPSMT" w:hAnsi="TimesNewRomanPSMT" w:cs="TimesNewRomanPSMT"/>
+        </w:rPr>
+        <w:t>{{image}}</w:t>
+      </w:r>
+    </w:p>
+    <w:p>
+      <w:pPr>
+        <w:rPr>
+          <w:rFonts w:ascii="TimesNewRomanPSMT" w:hAnsi="TimesNewRomanPSMT" w:cs="TimesNewRomanPSMT"/>
+        </w:rPr>
+      </w:pPr>
+    </w:p>
+    <w:p>
+      <w:r>
+        <w:rPr>
+          <w:rFonts w:ascii="TimesNewRomanPSMT" w:hAnsi="TimesNewRomanPSMT" w:cs="TimesNewRomanPSMT"/>
+        </w:rPr>
+        <w:t>{% endfor %}</w:t>
+      </w:r>
       <w:r>
         <w:t xml:space="preserve">Référence publicitaire : </w:t>
       </w:r>
@@ -10024,13 +10625,19 @@
         <w:rPr>
           <w:rFonts w:ascii="TimesNewRomanPSMT" w:hAnsi="TimesNewRomanPSMT" w:cs="TimesNewRomanPSMT"/>
         </w:rPr>
-        <w:t xml:space="preserve">{{ programme.reference_publication_acte </w:t>
-      </w:r>
-      <w:r>
-        <w:rPr>
-          <w:rFonts w:ascii="TimesNewRomanPSMT" w:hAnsi="TimesNewRomanPSMT" w:cs="TimesNewRomanPSMT"/>
-        </w:rPr>
-        <w:t xml:space="preserve">or ‘’ </w:t>
+        <w:t>{{ programme.reference_publication_acte</w:t>
+      </w:r>
+      <w:r>
+        <w:rPr>
+          <w:rFonts w:ascii="TimesNewRomanPSMT" w:hAnsi="TimesNewRomanPSMT" w:cs="TimesNewRomanPSMT"/>
+        </w:rPr>
+        <w:t>_text()</w:t>
+      </w:r>
+      <w:r>
+        <w:rPr>
+          <w:rFonts w:ascii="TimesNewRomanPSMT" w:hAnsi="TimesNewRomanPSMT" w:cs="TimesNewRomanPSMT"/>
+        </w:rPr>
+        <w:t xml:space="preserve"> </w:t>
       </w:r>
       <w:r>
         <w:rPr>
@@ -10045,6 +10652,74 @@
           <w:rFonts w:ascii="TimesNewRomanPSMT" w:hAnsi="TimesNewRomanPSMT" w:cs="TimesNewRomanPSMT"/>
         </w:rPr>
       </w:pPr>
+      <w:r>
+        <w:rPr>
+          <w:rFonts w:ascii="TimesNewRomanPSMT" w:hAnsi="TimesNewRomanPSMT" w:cs="TimesNewRomanPSMT"/>
+        </w:rPr>
+        <w:t xml:space="preserve">{% for image in </w:t>
+      </w:r>
+      <w:r>
+        <w:rPr>
+          <w:rFonts w:ascii="TimesNewRomanPSMT" w:hAnsi="TimesNewRomanPSMT" w:cs="TimesNewRomanPSMT"/>
+        </w:rPr>
+        <w:t>reference_publication</w:t>
+      </w:r>
+      <w:r>
+        <w:rPr>
+          <w:rFonts w:ascii="TimesNewRomanPSMT" w:hAnsi="TimesNewRomanPSMT" w:cs="TimesNewRomanPSMT"/>
+        </w:rPr>
+        <w:t>_images %}</w:t>
+      </w:r>
+    </w:p>
+    <w:p>
+      <w:pPr>
+        <w:rPr>
+          <w:rFonts w:ascii="TimesNewRomanPSMT" w:hAnsi="TimesNewRomanPSMT" w:cs="TimesNewRomanPSMT"/>
+        </w:rPr>
+      </w:pPr>
+      <w:r>
+        <w:rPr>
+          <w:rFonts w:ascii="TimesNewRomanPSMT" w:hAnsi="TimesNewRomanPSMT" w:cs="TimesNewRomanPSMT"/>
+        </w:rPr>
+        <w:t>{{image}}</w:t>
+      </w:r>
+    </w:p>
+    <w:p>
+      <w:pPr>
+        <w:rPr>
+          <w:rFonts w:ascii="TimesNewRomanPSMT" w:hAnsi="TimesNewRomanPSMT" w:cs="TimesNewRomanPSMT"/>
+        </w:rPr>
+      </w:pPr>
+    </w:p>
+    <w:p>
+      <w:pPr>
+        <w:rPr>
+          <w:rFonts w:ascii="TimesNewRomanPSMT" w:hAnsi="TimesNewRomanPSMT" w:cs="TimesNewRomanPSMT"/>
+        </w:rPr>
+      </w:pPr>
+      <w:r>
+        <w:rPr>
+          <w:rFonts w:ascii="TimesNewRomanPSMT" w:hAnsi="TimesNewRomanPSMT" w:cs="TimesNewRomanPSMT"/>
+          <w:lang w:val="fr-FR"/>
+        </w:rPr>
+        <w:t xml:space="preserve">{% </w:t>
+      </w:r>
+      <w:proofErr w:type="spellStart"/>
+      <w:r>
+        <w:rPr>
+          <w:rFonts w:ascii="TimesNewRomanPSMT" w:hAnsi="TimesNewRomanPSMT" w:cs="TimesNewRomanPSMT"/>
+          <w:lang w:val="fr-FR"/>
+        </w:rPr>
+        <w:t>endfor</w:t>
+      </w:r>
+      <w:proofErr w:type="spellEnd"/>
+      <w:r>
+        <w:rPr>
+          <w:rFonts w:ascii="TimesNewRomanPSMT" w:hAnsi="TimesNewRomanPSMT" w:cs="TimesNewRomanPSMT"/>
+          <w:lang w:val="fr-FR"/>
+        </w:rPr>
+        <w:t xml:space="preserve"> %}</w:t>
+      </w:r>
     </w:p>
     <w:p>
       <w:pPr>
@@ -10139,7 +10814,6 @@
         <w:rPr>
           <w:rFonts w:ascii="TimesNewRomanPSMT" w:hAnsi="TimesNewRomanPSMT" w:cs="TimesNewRomanPSMT"/>
         </w:rPr>
-        <w:lastRenderedPageBreak/>
         <w:t xml:space="preserve">5.3. Date d'achat : </w:t>
       </w:r>
       <w:bookmarkStart w:id="60" w:name="Achat"/>
@@ -11989,7 +12663,7 @@
             </wp:anchor>
           </w:drawing>
         </mc:Choice>
-        <mc:Fallback>
+        <mc:Fallback xmlns="">
           <w:pict>
             <v:shapetype w14:anchorId="6DE7176B" id="_x0000_t202" coordsize="21600,21600" o:spt="202" path="m,l,21600r21600,l21600,xe">
               <v:stroke joinstyle="miter"/>
@@ -12184,7 +12858,7 @@
             </wp:anchor>
           </w:drawing>
         </mc:Choice>
-        <mc:Fallback>
+        <mc:Fallback xmlns="">
           <w:pict>
             <v:rect w14:anchorId="032676F4" id="Rectangle 5" o:spid="_x0000_s1026" style="position:absolute;margin-left:2in;margin-top:21.6pt;width:417.65pt;height:777.65pt;z-index:-251663360;visibility:visible;mso-wrap-style:none;mso-width-percent:0;mso-height-percent:0;mso-wrap-distance-left:9pt;mso-wrap-distance-top:0;mso-wrap-distance-right:9pt;mso-wrap-distance-bottom:0;mso-position-horizontal:absolute;mso-position-horizontal-relative:page;mso-position-vertical:absolute;mso-position-vertical-relative:page;mso-width-percent:0;mso-height-percent:0;mso-width-relative:page;mso-height-relative:page;v-text-anchor:middle" o:gfxdata="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" filled="f" strokeweight=".18mm">
               <v:stroke endcap="square"/>
@@ -12362,7 +13036,7 @@
             </wp:anchor>
           </w:drawing>
         </mc:Choice>
-        <mc:Fallback>
+        <mc:Fallback xmlns="">
           <w:pict>
             <v:shapetype w14:anchorId="507FEBED" id="_x0000_t202" coordsize="21600,21600" o:spt="202" path="m,l,21600r21600,l21600,xe">
               <v:stroke joinstyle="miter"/>
@@ -12612,7 +13286,7 @@
             </wp:anchor>
           </w:drawing>
         </mc:Choice>
-        <mc:Fallback>
+        <mc:Fallback xmlns="">
           <w:pict>
             <v:group w14:anchorId="241D2DC0" id="Group 14" o:spid="_x0000_s1028" style="position:absolute;margin-left:540pt;margin-top:21.6pt;width:21.4pt;height:14.2pt;z-index:251662336;mso-wrap-distance-left:0;mso-wrap-distance-right:0;mso-position-horizontal-relative:page;mso-position-vertical-relative:page" coordorigin="10800,432" coordsize="428,284" o:gfxdata="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">
               <v:roundrect id="AutoShape 15" o:spid="_x0000_s1029" style="position:absolute;left:10807;top:439;width:420;height:276;visibility:visible;mso-wrap-style:none;v-text-anchor:middle" arcsize="10923f" o:gfxdata="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" filled="f" stroked="f" strokecolor="#3465a4">
@@ -12758,7 +13432,7 @@
                                 <v:fill color2="black"/>
                                 <v:imagedata r:id="rId3" o:title="" croptop="-22f" cropbottom="-22f" cropleft="-25f" cropright="-25f"/>
                               </v:shape>
-                              <o:OLEObject Type="Embed" ProgID="Word.Picture.8" ShapeID="_x0000_i1025" DrawAspect="Content" ObjectID="_1694416143" r:id="rId4"/>
+                              <o:OLEObject Type="Embed" ProgID="Word.Picture.8" ShapeID="_x0000_i1025" DrawAspect="Content" ObjectID="_1695018984" r:id="rId4"/>
                             </w:object>
                           </w:r>
                         </w:p>
@@ -12838,7 +13512,7 @@
                           <v:fill color2="black"/>
                           <v:imagedata r:id="rId3" o:title="" croptop="-22f" cropbottom="-22f" cropleft="-25f" cropright="-25f"/>
                         </v:shape>
-                        <o:OLEObject Type="Embed" ProgID="Word.Picture.8" ShapeID="_x0000_i1025" DrawAspect="Content" ObjectID="_1694416143" r:id="rId5"/>
+                        <o:OLEObject Type="Embed" ProgID="Word.Picture.8" ShapeID="_x0000_i1025" DrawAspect="Content" ObjectID="_1695018984" r:id="rId5"/>
                       </w:object>
                     </w:r>
                   </w:p>
@@ -12969,7 +13643,7 @@
             </wp:anchor>
           </w:drawing>
         </mc:Choice>
-        <mc:Fallback>
+        <mc:Fallback xmlns="">
           <w:pict>
             <v:shape w14:anchorId="47A57F0C" id="Text Box 18" o:spid="_x0000_s1032" type="#_x0000_t202" style="position:absolute;margin-left:475.8pt;margin-top:28.2pt;width:62.9pt;height:24.15pt;z-index:251664384;visibility:visible;mso-wrap-style:square;mso-width-percent:0;mso-height-percent:0;mso-wrap-distance-left:9.05pt;mso-wrap-distance-top:0;mso-wrap-distance-right:9.05pt;mso-wrap-distance-bottom:0;mso-position-horizontal:absolute;mso-position-horizontal-relative:page;mso-position-vertical:absolute;mso-position-vertical-relative:page;mso-width-percent:0;mso-height-percent:0;mso-width-relative:page;mso-height-relative:page;v-text-anchor:top" o:gfxdata="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" stroked="f">
               <v:fill opacity="0"/>
@@ -13074,7 +13748,7 @@
             </wp:anchor>
           </w:drawing>
         </mc:Choice>
-        <mc:Fallback>
+        <mc:Fallback xmlns="">
           <w:pict>
             <v:shape w14:anchorId="4BFDE3DD" id="Text Box 19" o:spid="_x0000_s1033" type="#_x0000_t202" style="position:absolute;margin-left:143.75pt;margin-top:21.35pt;width:417.4pt;height:71.5pt;z-index:251665408;visibility:visible;mso-wrap-style:square;mso-width-percent:0;mso-height-percent:0;mso-wrap-distance-left:9.05pt;mso-wrap-distance-top:0;mso-wrap-distance-right:9.05pt;mso-wrap-distance-bottom:0;mso-position-horizontal:absolute;mso-position-horizontal-relative:page;mso-position-vertical:absolute;mso-position-vertical-relative:page;mso-width-percent:0;mso-height-percent:0;mso-width-relative:page;mso-height-relative:page;v-text-anchor:top" o:gfxdata="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" strokeweight=".5pt">
               <v:fill opacity="0"/>
@@ -13195,7 +13869,7 @@
             </wp:anchor>
           </w:drawing>
         </mc:Choice>
-        <mc:Fallback>
+        <mc:Fallback xmlns="">
           <w:pict>
             <v:shape w14:anchorId="46940403" id="Text Box 20" o:spid="_x0000_s1034" type="#_x0000_t202" style="position:absolute;left:0;text-align:left;margin-left:2in;margin-top:57.6pt;width:416.9pt;height:35.3pt;z-index:251666432;visibility:visible;mso-wrap-style:square;mso-width-percent:0;mso-height-percent:0;mso-wrap-distance-left:9.05pt;mso-wrap-distance-top:0;mso-wrap-distance-right:9.05pt;mso-wrap-distance-bottom:0;mso-position-horizontal:absolute;mso-position-horizontal-relative:page;mso-position-vertical:absolute;mso-position-vertical-relative:page;mso-width-percent:0;mso-height-percent:0;mso-width-relative:page;mso-height-relative:page;v-text-anchor:top" o:gfxdata="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" stroked="f">
               <v:fill opacity="0"/>
@@ -13394,7 +14068,7 @@
             </wp:anchor>
           </w:drawing>
         </mc:Choice>
-        <mc:Fallback>
+        <mc:Fallback xmlns="">
           <w:pict>
             <v:shape w14:anchorId="14392A7E" id="Text Box 9" o:spid="_x0000_s1035" type="#_x0000_t202" style="position:absolute;left:0;text-align:left;margin-left:374.15pt;margin-top:93.35pt;width:187pt;height:57.3pt;z-index:251657216;visibility:visible;mso-wrap-style:square;mso-width-percent:0;mso-height-percent:0;mso-wrap-distance-left:9.05pt;mso-wrap-distance-top:0;mso-wrap-distance-right:9.05pt;mso-wrap-distance-bottom:0;mso-position-horizontal:absolute;mso-position-horizontal-relative:page;mso-position-vertical:absolute;mso-position-vertical-relative:page;mso-width-percent:0;mso-height-percent:0;mso-width-relative:page;mso-height-relative:page;v-text-anchor:top" o:gfxdata="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" strokeweight=".5pt">
               <v:fill opacity="0"/>
@@ -13572,7 +14246,7 @@
             </wp:anchor>
           </w:drawing>
         </mc:Choice>
-        <mc:Fallback>
+        <mc:Fallback xmlns="">
           <w:pict>
             <v:shape w14:anchorId="101029BF" id="Text Box 11" o:spid="_x0000_s1036" type="#_x0000_t202" style="position:absolute;left:0;text-align:left;margin-left:266.4pt;margin-top:93.6pt;width:107.3pt;height:56.9pt;z-index:251659264;visibility:visible;mso-wrap-style:square;mso-width-percent:0;mso-height-percent:0;mso-wrap-distance-left:9.05pt;mso-wrap-distance-top:0;mso-wrap-distance-right:9.05pt;mso-wrap-distance-bottom:0;mso-position-horizontal:absolute;mso-position-horizontal-relative:page;mso-position-vertical:absolute;mso-position-vertical-relative:page;mso-width-percent:0;mso-height-percent:0;mso-width-relative:page;mso-height-relative:page;v-text-anchor:top" o:gfxdata="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" stroked="f">
               <v:fill opacity="0"/>
@@ -13703,7 +14377,7 @@
             </wp:anchor>
           </w:drawing>
         </mc:Choice>
-        <mc:Fallback>
+        <mc:Fallback xmlns="">
           <w:pict>
             <v:rect w14:anchorId="7772CE94" id="Rectangle 4" o:spid="_x0000_s1026" style="position:absolute;margin-left:2in;margin-top:151.2pt;width:122.45pt;height:115.25pt;z-index:-251664384;visibility:visible;mso-wrap-style:none;mso-width-percent:0;mso-height-percent:0;mso-wrap-distance-left:9pt;mso-wrap-distance-top:0;mso-wrap-distance-right:9pt;mso-wrap-distance-bottom:0;mso-position-horizontal:absolute;mso-position-horizontal-relative:page;mso-position-vertical:absolute;mso-position-vertical-relative:page;mso-width-percent:0;mso-height-percent:0;mso-width-relative:page;mso-height-relative:page;v-text-anchor:middle" o:gfxdata="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" filled="f" strokeweight=".09mm">
               <v:stroke endcap="square"/>
@@ -13888,7 +14562,7 @@
             </wp:anchor>
           </w:drawing>
         </mc:Choice>
-        <mc:Fallback>
+        <mc:Fallback xmlns="">
           <w:pict>
             <v:shape w14:anchorId="63BBC8AA" id="Text Box 6" o:spid="_x0000_s1037" type="#_x0000_t202" style="position:absolute;left:0;text-align:left;margin-left:273.6pt;margin-top:158.4pt;width:287.3pt;height:92.9pt;z-index:251654144;visibility:visible;mso-wrap-style:square;mso-width-percent:0;mso-height-percent:0;mso-wrap-distance-left:9.05pt;mso-wrap-distance-top:0;mso-wrap-distance-right:9.05pt;mso-wrap-distance-bottom:0;mso-position-horizontal:absolute;mso-position-horizontal-relative:page;mso-position-vertical:absolute;mso-position-vertical-relative:page;mso-width-percent:0;mso-height-percent:0;mso-width-relative:page;mso-height-relative:page;v-text-anchor:top" o:gfxdata="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" stroked="f">
               <v:fill opacity="0"/>
@@ -14126,7 +14800,7 @@
             </wp:anchor>
           </w:drawing>
         </mc:Choice>
-        <mc:Fallback>
+        <mc:Fallback xmlns="">
           <w:pict>
             <v:shape w14:anchorId="569E7306" id="Text Box 7" o:spid="_x0000_s1038" type="#_x0000_t202" style="position:absolute;left:0;text-align:left;margin-left:143.75pt;margin-top:93.95pt;width:122.25pt;height:57.45pt;z-index:251655168;visibility:visible;mso-wrap-style:square;mso-width-percent:0;mso-height-percent:0;mso-wrap-distance-left:9.05pt;mso-wrap-distance-top:0;mso-wrap-distance-right:9.05pt;mso-wrap-distance-bottom:0;mso-position-horizontal:absolute;mso-position-horizontal-relative:page;mso-position-vertical:absolute;mso-position-vertical-relative:page;mso-width-percent:0;mso-height-percent:0;mso-width-relative:page;mso-height-relative:page;v-text-anchor:top" o:gfxdata="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" strokeweight=".5pt">
               <v:fill opacity="0"/>
@@ -14273,7 +14947,7 @@
             </wp:anchor>
           </w:drawing>
         </mc:Choice>
-        <mc:Fallback>
+        <mc:Fallback xmlns="">
           <w:pict>
             <v:line w14:anchorId="209DA321" id="Line 10" o:spid="_x0000_s1026" style="position:absolute;z-index:-251658240;visibility:visible;mso-wrap-style:square;mso-width-percent:0;mso-height-percent:0;mso-wrap-distance-left:9pt;mso-wrap-distance-top:0;mso-wrap-distance-right:9pt;mso-wrap-distance-bottom:0;mso-position-horizontal:absolute;mso-position-horizontal-relative:page;mso-position-vertical:absolute;mso-position-vertical-relative:page;mso-width-percent:0;mso-height-percent:0;mso-width-relative:page;mso-height-relative:page" from="266.4pt,151.2pt" to="374.45pt,151.25pt" o:gfxdata="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" strokeweight=".26mm">
               <v:stroke joinstyle="miter" endcap="square"/>
@@ -14360,7 +15034,7 @@
             </wp:anchor>
           </w:drawing>
         </mc:Choice>
-        <mc:Fallback>
+        <mc:Fallback xmlns="">
           <w:pict>
             <v:line w14:anchorId="7DB057F7" id="Line 12" o:spid="_x0000_s1026" style="position:absolute;z-index:-251656192;visibility:visible;mso-wrap-style:square;mso-width-percent:0;mso-height-percent:0;mso-wrap-distance-left:9pt;mso-wrap-distance-top:0;mso-wrap-distance-right:9pt;mso-wrap-distance-bottom:0;mso-position-horizontal:absolute;mso-position-horizontal-relative:page;mso-position-vertical:absolute;mso-position-vertical-relative:page;mso-width-percent:0;mso-height-percent:0;mso-width-relative:page;mso-height-relative:page" from="561.6pt,151.2pt" to="561.65pt,266.45pt" o:gfxdata="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" strokeweight=".26mm">
               <v:stroke joinstyle="miter" endcap="square"/>
@@ -14503,7 +15177,7 @@
             </wp:anchor>
           </w:drawing>
         </mc:Choice>
-        <mc:Fallback>
+        <mc:Fallback xmlns="">
           <w:pict>
             <v:line w14:anchorId="1F3FF70F" id="Line 8" o:spid="_x0000_s1026" style="position:absolute;z-index:-251660288;visibility:visible;mso-wrap-style:square;mso-width-percent:0;mso-height-percent:0;mso-wrap-distance-left:9pt;mso-wrap-distance-top:0;mso-wrap-distance-right:9pt;mso-wrap-distance-bottom:0;mso-position-horizontal:absolute;mso-position-horizontal-relative:page;mso-position-vertical:absolute;mso-position-vertical-relative:page;mso-width-percent:0;mso-height-percent:0;mso-width-relative:page;mso-height-relative:page" from="439.2pt,3in" to="547.25pt,216.05pt" o:gfxdata="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" strokeweight=".26mm">
               <v:stroke joinstyle="miter" endcap="square"/>
@@ -14642,7 +15316,7 @@
             </wp:anchor>
           </w:drawing>
         </mc:Choice>
-        <mc:Fallback>
+        <mc:Fallback xmlns="">
           <w:pict>
             <v:rect w14:anchorId="61275CDC" id="Rectangle 3" o:spid="_x0000_s1026" style="position:absolute;margin-left:2in;margin-top:266.4pt;width:417.65pt;height:535.95pt;z-index:-251665408;visibility:visible;mso-wrap-style:none;mso-width-percent:0;mso-height-percent:0;mso-wrap-distance-left:9pt;mso-wrap-distance-top:0;mso-wrap-distance-right:9pt;mso-wrap-distance-bottom:0;mso-position-horizontal:absolute;mso-position-horizontal-relative:page;mso-position-vertical:absolute;mso-position-vertical-relative:page;mso-width-percent:0;mso-height-percent:0;mso-width-relative:page;mso-height-relative:page;v-text-anchor:middle" o:gfxdata="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" filled="f" strokeweight=".09mm">
               <v:stroke endcap="square"/>

</xml_diff>

<commit_message>
manage only images for fieds that w have to integrate to the doc and other small fixes
</commit_message>
<xml_diff>
--- a/documents/HLM-template.docx
+++ b/documents/HLM-template.docx
@@ -10279,13 +10279,14 @@
       <w:pPr>
         <w:rPr>
           <w:rFonts w:ascii="TimesNewRomanPSMT" w:hAnsi="TimesNewRomanPSMT" w:cs="TimesNewRomanPSMT"/>
-        </w:rPr>
-      </w:pPr>
-      <w:r>
-        <w:rPr>
-          <w:rFonts w:ascii="TimesNewRomanPSMT" w:hAnsi="TimesNewRomanPSMT" w:cs="TimesNewRomanPSMT"/>
           <w:lang w:val="fr-FR"/>
         </w:rPr>
+      </w:pPr>
+      <w:r>
+        <w:rPr>
+          <w:rFonts w:ascii="TimesNewRomanPSMT" w:hAnsi="TimesNewRomanPSMT" w:cs="TimesNewRomanPSMT"/>
+          <w:lang w:val="fr-FR"/>
+        </w:rPr>
         <w:t xml:space="preserve">{% </w:t>
       </w:r>
       <w:proofErr w:type="spellStart"/>
@@ -10302,23 +10303,21 @@
           <w:rFonts w:ascii="TimesNewRomanPSMT" w:hAnsi="TimesNewRomanPSMT" w:cs="TimesNewRomanPSMT"/>
           <w:lang w:val="fr-FR"/>
         </w:rPr>
-        <w:t xml:space="preserve"> </w:t>
-      </w:r>
-      <w:proofErr w:type="gramStart"/>
-      <w:r>
-        <w:rPr>
-          <w:rFonts w:ascii="TimesNewRomanPSMT" w:hAnsi="TimesNewRomanPSMT" w:cs="TimesNewRomanPSMT"/>
-          <w:lang w:val="fr-FR"/>
-        </w:rPr>
-        <w:t>%}</w:t>
-      </w:r>
+        <w:t xml:space="preserve"> %}</w:t>
+      </w:r>
+    </w:p>
+    <w:p>
+      <w:pPr>
+        <w:rPr>
+          <w:rFonts w:ascii="TimesNewRomanPSMT" w:hAnsi="TimesNewRomanPSMT" w:cs="TimesNewRomanPSMT"/>
+        </w:rPr>
+      </w:pPr>
       <w:r>
         <w:rPr>
           <w:rFonts w:ascii="TimesNewRomanPSMT" w:hAnsi="TimesNewRomanPSMT" w:cs="TimesNewRomanPSMT"/>
         </w:rPr>
         <w:t>Acquéreur</w:t>
       </w:r>
-      <w:proofErr w:type="gramEnd"/>
       <w:r>
         <w:rPr>
           <w:rFonts w:ascii="TimesNewRomanPSMT" w:hAnsi="TimesNewRomanPSMT" w:cs="TimesNewRomanPSMT" w:hint="eastAsia"/>
@@ -10395,14 +10394,61 @@
           <w:rFonts w:ascii="TimesNewRomanPSMT" w:hAnsi="TimesNewRomanPSMT" w:cs="TimesNewRomanPSMT"/>
           <w:lang w:val="fr-FR"/>
         </w:rPr>
-        <w:t>acquereur</w:t>
-      </w:r>
+        <w:t>acquereur_images</w:t>
+      </w:r>
+      <w:proofErr w:type="spellEnd"/>
       <w:r>
         <w:rPr>
           <w:rFonts w:ascii="TimesNewRomanPSMT" w:hAnsi="TimesNewRomanPSMT" w:cs="TimesNewRomanPSMT"/>
           <w:lang w:val="fr-FR"/>
         </w:rPr>
-        <w:t>_images</w:t>
+        <w:t xml:space="preserve"> %}</w:t>
+      </w:r>
+    </w:p>
+    <w:p>
+      <w:pPr>
+        <w:rPr>
+          <w:rFonts w:ascii="TimesNewRomanPSMT" w:hAnsi="TimesNewRomanPSMT" w:cs="TimesNewRomanPSMT"/>
+          <w:lang w:val="fr-FR"/>
+        </w:rPr>
+      </w:pPr>
+      <w:r>
+        <w:rPr>
+          <w:rFonts w:ascii="TimesNewRomanPSMT" w:hAnsi="TimesNewRomanPSMT" w:cs="TimesNewRomanPSMT"/>
+          <w:lang w:val="fr-FR"/>
+        </w:rPr>
+        <w:t>{{image}}</w:t>
+      </w:r>
+    </w:p>
+    <w:p>
+      <w:pPr>
+        <w:rPr>
+          <w:rFonts w:ascii="TimesNewRomanPSMT" w:hAnsi="TimesNewRomanPSMT" w:cs="TimesNewRomanPSMT"/>
+          <w:lang w:val="fr-FR"/>
+        </w:rPr>
+      </w:pPr>
+    </w:p>
+    <w:p>
+      <w:pPr>
+        <w:rPr>
+          <w:rFonts w:ascii="TimesNewRomanPSMT" w:hAnsi="TimesNewRomanPSMT" w:cs="TimesNewRomanPSMT"/>
+          <w:lang w:val="fr-FR"/>
+        </w:rPr>
+      </w:pPr>
+      <w:r>
+        <w:rPr>
+          <w:rFonts w:ascii="TimesNewRomanPSMT" w:hAnsi="TimesNewRomanPSMT" w:cs="TimesNewRomanPSMT"/>
+          <w:lang w:val="fr-FR"/>
+        </w:rPr>
+        <w:t xml:space="preserve">{% </w:t>
+      </w:r>
+      <w:proofErr w:type="spellStart"/>
+      <w:r>
+        <w:rPr>
+          <w:rFonts w:ascii="TimesNewRomanPSMT" w:hAnsi="TimesNewRomanPSMT" w:cs="TimesNewRomanPSMT"/>
+          <w:lang w:val="fr-FR"/>
+        </w:rPr>
+        <w:t>endfor</w:t>
       </w:r>
       <w:proofErr w:type="spellEnd"/>
       <w:r>
@@ -10414,66 +10460,9 @@
       </w:r>
     </w:p>
     <w:p>
-      <w:pPr>
-        <w:rPr>
-          <w:rFonts w:ascii="TimesNewRomanPSMT" w:hAnsi="TimesNewRomanPSMT" w:cs="TimesNewRomanPSMT"/>
-          <w:lang w:val="fr-FR"/>
-        </w:rPr>
-      </w:pPr>
-      <w:r>
-        <w:rPr>
-          <w:rFonts w:ascii="TimesNewRomanPSMT" w:hAnsi="TimesNewRomanPSMT" w:cs="TimesNewRomanPSMT"/>
-          <w:lang w:val="fr-FR"/>
-        </w:rPr>
-        <w:t>{{image}}</w:t>
-      </w:r>
-    </w:p>
-    <w:p>
-      <w:pPr>
-        <w:rPr>
-          <w:rFonts w:ascii="TimesNewRomanPSMT" w:hAnsi="TimesNewRomanPSMT" w:cs="TimesNewRomanPSMT"/>
-          <w:lang w:val="fr-FR"/>
-        </w:rPr>
-      </w:pPr>
-    </w:p>
-    <w:p>
-      <w:r>
-        <w:rPr>
-          <w:rFonts w:ascii="TimesNewRomanPSMT" w:hAnsi="TimesNewRomanPSMT" w:cs="TimesNewRomanPSMT"/>
-          <w:lang w:val="fr-FR"/>
-        </w:rPr>
-        <w:t xml:space="preserve">{% </w:t>
-      </w:r>
-      <w:proofErr w:type="spellStart"/>
-      <w:r>
-        <w:rPr>
-          <w:rFonts w:ascii="TimesNewRomanPSMT" w:hAnsi="TimesNewRomanPSMT" w:cs="TimesNewRomanPSMT"/>
-          <w:lang w:val="fr-FR"/>
-        </w:rPr>
-        <w:t>endfor</w:t>
-      </w:r>
-      <w:proofErr w:type="spellEnd"/>
-      <w:r>
-        <w:rPr>
-          <w:rFonts w:ascii="TimesNewRomanPSMT" w:hAnsi="TimesNewRomanPSMT" w:cs="TimesNewRomanPSMT"/>
-          <w:lang w:val="fr-FR"/>
-        </w:rPr>
-        <w:t xml:space="preserve"> </w:t>
-      </w:r>
-      <w:proofErr w:type="gramStart"/>
-      <w:r>
-        <w:rPr>
-          <w:rFonts w:ascii="TimesNewRomanPSMT" w:hAnsi="TimesNewRomanPSMT" w:cs="TimesNewRomanPSMT"/>
-          <w:lang w:val="fr-FR"/>
-        </w:rPr>
-        <w:t>%}</w:t>
-      </w:r>
-      <w:r>
-        <w:t>Acte</w:t>
-      </w:r>
-      <w:proofErr w:type="gramEnd"/>
-      <w:r>
-        <w:t xml:space="preserve"> notarié : </w:t>
+      <w:r>
+        <w:lastRenderedPageBreak/>
+        <w:t xml:space="preserve">Acte notarié : </w:t>
       </w:r>
       <w:bookmarkStart w:id="56" w:name="ActeNotaire"/>
       <w:bookmarkEnd w:id="56"/>
@@ -10511,7 +10500,6 @@
     <w:p/>
     <w:p>
       <w:r>
-        <w:lastRenderedPageBreak/>
         <w:t xml:space="preserve">Notaire : </w:t>
       </w:r>
       <w:bookmarkStart w:id="57" w:name="Notaire"/>
@@ -10525,25 +10513,8 @@
       <w:r>
         <w:rPr>
           <w:rFonts w:ascii="TimesNewRomanPSMT" w:hAnsi="TimesNewRomanPSMT" w:cs="TimesNewRomanPSMT"/>
-          <w:lang w:val="fr-FR"/>
-        </w:rPr>
-        <w:t>_</w:t>
-      </w:r>
-      <w:proofErr w:type="spellStart"/>
-      <w:r>
-        <w:rPr>
-          <w:rFonts w:ascii="TimesNewRomanPSMT" w:hAnsi="TimesNewRomanPSMT" w:cs="TimesNewRomanPSMT"/>
-          <w:lang w:val="fr-FR"/>
-        </w:rPr>
-        <w:t>text</w:t>
-      </w:r>
-      <w:proofErr w:type="spellEnd"/>
-      <w:r>
-        <w:rPr>
-          <w:rFonts w:ascii="TimesNewRomanPSMT" w:hAnsi="TimesNewRomanPSMT" w:cs="TimesNewRomanPSMT"/>
-          <w:lang w:val="fr-FR"/>
-        </w:rPr>
-        <w:t>()</w:t>
+        </w:rPr>
+        <w:t>_text()</w:t>
       </w:r>
       <w:r>
         <w:rPr>
@@ -10610,12 +10581,19 @@
       </w:pPr>
     </w:p>
     <w:p>
+      <w:pPr>
+        <w:rPr>
+          <w:rFonts w:ascii="TimesNewRomanPSMT" w:hAnsi="TimesNewRomanPSMT" w:cs="TimesNewRomanPSMT"/>
+        </w:rPr>
+      </w:pPr>
       <w:r>
         <w:rPr>
           <w:rFonts w:ascii="TimesNewRomanPSMT" w:hAnsi="TimesNewRomanPSMT" w:cs="TimesNewRomanPSMT"/>
         </w:rPr>
         <w:t>{% endfor %}</w:t>
       </w:r>
+    </w:p>
+    <w:p>
       <w:r>
         <w:t xml:space="preserve">Référence publicitaire : </w:t>
       </w:r>
@@ -13432,7 +13410,7 @@
                                 <v:fill color2="black"/>
                                 <v:imagedata r:id="rId3" o:title="" croptop="-22f" cropbottom="-22f" cropleft="-25f" cropright="-25f"/>
                               </v:shape>
-                              <o:OLEObject Type="Embed" ProgID="Word.Picture.8" ShapeID="_x0000_i1025" DrawAspect="Content" ObjectID="_1695018984" r:id="rId4"/>
+                              <o:OLEObject Type="Embed" ProgID="Word.Picture.8" ShapeID="_x0000_i1025" DrawAspect="Content" ObjectID="_1695107907" r:id="rId4"/>
                             </w:object>
                           </w:r>
                         </w:p>
@@ -13512,7 +13490,7 @@
                           <v:fill color2="black"/>
                           <v:imagedata r:id="rId3" o:title="" croptop="-22f" cropbottom="-22f" cropleft="-25f" cropright="-25f"/>
                         </v:shape>
-                        <o:OLEObject Type="Embed" ProgID="Word.Picture.8" ShapeID="_x0000_i1025" DrawAspect="Content" ObjectID="_1695018984" r:id="rId5"/>
+                        <o:OLEObject Type="Embed" ProgID="Word.Picture.8" ShapeID="_x0000_i1025" DrawAspect="Content" ObjectID="_1695107907" r:id="rId5"/>
                       </w:object>
                     </w:r>
                   </w:p>

</xml_diff>

<commit_message>
manage only images for fieds that w have to integrate to the doc and other small fixes (#61)
</commit_message>
<xml_diff>
--- a/documents/HLM-template.docx
+++ b/documents/HLM-template.docx
@@ -10279,13 +10279,14 @@
       <w:pPr>
         <w:rPr>
           <w:rFonts w:ascii="TimesNewRomanPSMT" w:hAnsi="TimesNewRomanPSMT" w:cs="TimesNewRomanPSMT"/>
-        </w:rPr>
-      </w:pPr>
-      <w:r>
-        <w:rPr>
-          <w:rFonts w:ascii="TimesNewRomanPSMT" w:hAnsi="TimesNewRomanPSMT" w:cs="TimesNewRomanPSMT"/>
           <w:lang w:val="fr-FR"/>
         </w:rPr>
+      </w:pPr>
+      <w:r>
+        <w:rPr>
+          <w:rFonts w:ascii="TimesNewRomanPSMT" w:hAnsi="TimesNewRomanPSMT" w:cs="TimesNewRomanPSMT"/>
+          <w:lang w:val="fr-FR"/>
+        </w:rPr>
         <w:t xml:space="preserve">{% </w:t>
       </w:r>
       <w:proofErr w:type="spellStart"/>
@@ -10302,23 +10303,21 @@
           <w:rFonts w:ascii="TimesNewRomanPSMT" w:hAnsi="TimesNewRomanPSMT" w:cs="TimesNewRomanPSMT"/>
           <w:lang w:val="fr-FR"/>
         </w:rPr>
-        <w:t xml:space="preserve"> </w:t>
-      </w:r>
-      <w:proofErr w:type="gramStart"/>
-      <w:r>
-        <w:rPr>
-          <w:rFonts w:ascii="TimesNewRomanPSMT" w:hAnsi="TimesNewRomanPSMT" w:cs="TimesNewRomanPSMT"/>
-          <w:lang w:val="fr-FR"/>
-        </w:rPr>
-        <w:t>%}</w:t>
-      </w:r>
+        <w:t xml:space="preserve"> %}</w:t>
+      </w:r>
+    </w:p>
+    <w:p>
+      <w:pPr>
+        <w:rPr>
+          <w:rFonts w:ascii="TimesNewRomanPSMT" w:hAnsi="TimesNewRomanPSMT" w:cs="TimesNewRomanPSMT"/>
+        </w:rPr>
+      </w:pPr>
       <w:r>
         <w:rPr>
           <w:rFonts w:ascii="TimesNewRomanPSMT" w:hAnsi="TimesNewRomanPSMT" w:cs="TimesNewRomanPSMT"/>
         </w:rPr>
         <w:t>Acquéreur</w:t>
       </w:r>
-      <w:proofErr w:type="gramEnd"/>
       <w:r>
         <w:rPr>
           <w:rFonts w:ascii="TimesNewRomanPSMT" w:hAnsi="TimesNewRomanPSMT" w:cs="TimesNewRomanPSMT" w:hint="eastAsia"/>
@@ -10395,14 +10394,61 @@
           <w:rFonts w:ascii="TimesNewRomanPSMT" w:hAnsi="TimesNewRomanPSMT" w:cs="TimesNewRomanPSMT"/>
           <w:lang w:val="fr-FR"/>
         </w:rPr>
-        <w:t>acquereur</w:t>
-      </w:r>
+        <w:t>acquereur_images</w:t>
+      </w:r>
+      <w:proofErr w:type="spellEnd"/>
       <w:r>
         <w:rPr>
           <w:rFonts w:ascii="TimesNewRomanPSMT" w:hAnsi="TimesNewRomanPSMT" w:cs="TimesNewRomanPSMT"/>
           <w:lang w:val="fr-FR"/>
         </w:rPr>
-        <w:t>_images</w:t>
+        <w:t xml:space="preserve"> %}</w:t>
+      </w:r>
+    </w:p>
+    <w:p>
+      <w:pPr>
+        <w:rPr>
+          <w:rFonts w:ascii="TimesNewRomanPSMT" w:hAnsi="TimesNewRomanPSMT" w:cs="TimesNewRomanPSMT"/>
+          <w:lang w:val="fr-FR"/>
+        </w:rPr>
+      </w:pPr>
+      <w:r>
+        <w:rPr>
+          <w:rFonts w:ascii="TimesNewRomanPSMT" w:hAnsi="TimesNewRomanPSMT" w:cs="TimesNewRomanPSMT"/>
+          <w:lang w:val="fr-FR"/>
+        </w:rPr>
+        <w:t>{{image}}</w:t>
+      </w:r>
+    </w:p>
+    <w:p>
+      <w:pPr>
+        <w:rPr>
+          <w:rFonts w:ascii="TimesNewRomanPSMT" w:hAnsi="TimesNewRomanPSMT" w:cs="TimesNewRomanPSMT"/>
+          <w:lang w:val="fr-FR"/>
+        </w:rPr>
+      </w:pPr>
+    </w:p>
+    <w:p>
+      <w:pPr>
+        <w:rPr>
+          <w:rFonts w:ascii="TimesNewRomanPSMT" w:hAnsi="TimesNewRomanPSMT" w:cs="TimesNewRomanPSMT"/>
+          <w:lang w:val="fr-FR"/>
+        </w:rPr>
+      </w:pPr>
+      <w:r>
+        <w:rPr>
+          <w:rFonts w:ascii="TimesNewRomanPSMT" w:hAnsi="TimesNewRomanPSMT" w:cs="TimesNewRomanPSMT"/>
+          <w:lang w:val="fr-FR"/>
+        </w:rPr>
+        <w:t xml:space="preserve">{% </w:t>
+      </w:r>
+      <w:proofErr w:type="spellStart"/>
+      <w:r>
+        <w:rPr>
+          <w:rFonts w:ascii="TimesNewRomanPSMT" w:hAnsi="TimesNewRomanPSMT" w:cs="TimesNewRomanPSMT"/>
+          <w:lang w:val="fr-FR"/>
+        </w:rPr>
+        <w:t>endfor</w:t>
       </w:r>
       <w:proofErr w:type="spellEnd"/>
       <w:r>
@@ -10414,66 +10460,9 @@
       </w:r>
     </w:p>
     <w:p>
-      <w:pPr>
-        <w:rPr>
-          <w:rFonts w:ascii="TimesNewRomanPSMT" w:hAnsi="TimesNewRomanPSMT" w:cs="TimesNewRomanPSMT"/>
-          <w:lang w:val="fr-FR"/>
-        </w:rPr>
-      </w:pPr>
-      <w:r>
-        <w:rPr>
-          <w:rFonts w:ascii="TimesNewRomanPSMT" w:hAnsi="TimesNewRomanPSMT" w:cs="TimesNewRomanPSMT"/>
-          <w:lang w:val="fr-FR"/>
-        </w:rPr>
-        <w:t>{{image}}</w:t>
-      </w:r>
-    </w:p>
-    <w:p>
-      <w:pPr>
-        <w:rPr>
-          <w:rFonts w:ascii="TimesNewRomanPSMT" w:hAnsi="TimesNewRomanPSMT" w:cs="TimesNewRomanPSMT"/>
-          <w:lang w:val="fr-FR"/>
-        </w:rPr>
-      </w:pPr>
-    </w:p>
-    <w:p>
-      <w:r>
-        <w:rPr>
-          <w:rFonts w:ascii="TimesNewRomanPSMT" w:hAnsi="TimesNewRomanPSMT" w:cs="TimesNewRomanPSMT"/>
-          <w:lang w:val="fr-FR"/>
-        </w:rPr>
-        <w:t xml:space="preserve">{% </w:t>
-      </w:r>
-      <w:proofErr w:type="spellStart"/>
-      <w:r>
-        <w:rPr>
-          <w:rFonts w:ascii="TimesNewRomanPSMT" w:hAnsi="TimesNewRomanPSMT" w:cs="TimesNewRomanPSMT"/>
-          <w:lang w:val="fr-FR"/>
-        </w:rPr>
-        <w:t>endfor</w:t>
-      </w:r>
-      <w:proofErr w:type="spellEnd"/>
-      <w:r>
-        <w:rPr>
-          <w:rFonts w:ascii="TimesNewRomanPSMT" w:hAnsi="TimesNewRomanPSMT" w:cs="TimesNewRomanPSMT"/>
-          <w:lang w:val="fr-FR"/>
-        </w:rPr>
-        <w:t xml:space="preserve"> </w:t>
-      </w:r>
-      <w:proofErr w:type="gramStart"/>
-      <w:r>
-        <w:rPr>
-          <w:rFonts w:ascii="TimesNewRomanPSMT" w:hAnsi="TimesNewRomanPSMT" w:cs="TimesNewRomanPSMT"/>
-          <w:lang w:val="fr-FR"/>
-        </w:rPr>
-        <w:t>%}</w:t>
-      </w:r>
-      <w:r>
-        <w:t>Acte</w:t>
-      </w:r>
-      <w:proofErr w:type="gramEnd"/>
-      <w:r>
-        <w:t xml:space="preserve"> notarié : </w:t>
+      <w:r>
+        <w:lastRenderedPageBreak/>
+        <w:t xml:space="preserve">Acte notarié : </w:t>
       </w:r>
       <w:bookmarkStart w:id="56" w:name="ActeNotaire"/>
       <w:bookmarkEnd w:id="56"/>
@@ -10511,7 +10500,6 @@
     <w:p/>
     <w:p>
       <w:r>
-        <w:lastRenderedPageBreak/>
         <w:t xml:space="preserve">Notaire : </w:t>
       </w:r>
       <w:bookmarkStart w:id="57" w:name="Notaire"/>
@@ -10525,25 +10513,8 @@
       <w:r>
         <w:rPr>
           <w:rFonts w:ascii="TimesNewRomanPSMT" w:hAnsi="TimesNewRomanPSMT" w:cs="TimesNewRomanPSMT"/>
-          <w:lang w:val="fr-FR"/>
-        </w:rPr>
-        <w:t>_</w:t>
-      </w:r>
-      <w:proofErr w:type="spellStart"/>
-      <w:r>
-        <w:rPr>
-          <w:rFonts w:ascii="TimesNewRomanPSMT" w:hAnsi="TimesNewRomanPSMT" w:cs="TimesNewRomanPSMT"/>
-          <w:lang w:val="fr-FR"/>
-        </w:rPr>
-        <w:t>text</w:t>
-      </w:r>
-      <w:proofErr w:type="spellEnd"/>
-      <w:r>
-        <w:rPr>
-          <w:rFonts w:ascii="TimesNewRomanPSMT" w:hAnsi="TimesNewRomanPSMT" w:cs="TimesNewRomanPSMT"/>
-          <w:lang w:val="fr-FR"/>
-        </w:rPr>
-        <w:t>()</w:t>
+        </w:rPr>
+        <w:t>_text()</w:t>
       </w:r>
       <w:r>
         <w:rPr>
@@ -10610,12 +10581,19 @@
       </w:pPr>
     </w:p>
     <w:p>
+      <w:pPr>
+        <w:rPr>
+          <w:rFonts w:ascii="TimesNewRomanPSMT" w:hAnsi="TimesNewRomanPSMT" w:cs="TimesNewRomanPSMT"/>
+        </w:rPr>
+      </w:pPr>
       <w:r>
         <w:rPr>
           <w:rFonts w:ascii="TimesNewRomanPSMT" w:hAnsi="TimesNewRomanPSMT" w:cs="TimesNewRomanPSMT"/>
         </w:rPr>
         <w:t>{% endfor %}</w:t>
       </w:r>
+    </w:p>
+    <w:p>
       <w:r>
         <w:t xml:space="preserve">Référence publicitaire : </w:t>
       </w:r>
@@ -13432,7 +13410,7 @@
                                 <v:fill color2="black"/>
                                 <v:imagedata r:id="rId3" o:title="" croptop="-22f" cropbottom="-22f" cropleft="-25f" cropright="-25f"/>
                               </v:shape>
-                              <o:OLEObject Type="Embed" ProgID="Word.Picture.8" ShapeID="_x0000_i1025" DrawAspect="Content" ObjectID="_1695018984" r:id="rId4"/>
+                              <o:OLEObject Type="Embed" ProgID="Word.Picture.8" ShapeID="_x0000_i1025" DrawAspect="Content" ObjectID="_1695107907" r:id="rId4"/>
                             </w:object>
                           </w:r>
                         </w:p>
@@ -13512,7 +13490,7 @@
                           <v:fill color2="black"/>
                           <v:imagedata r:id="rId3" o:title="" croptop="-22f" cropbottom="-22f" cropleft="-25f" cropright="-25f"/>
                         </v:shape>
-                        <o:OLEObject Type="Embed" ProgID="Word.Picture.8" ShapeID="_x0000_i1025" DrawAspect="Content" ObjectID="_1695018984" r:id="rId5"/>
+                        <o:OLEObject Type="Embed" ProgID="Word.Picture.8" ShapeID="_x0000_i1025" DrawAspect="Content" ObjectID="_1695107907" r:id="rId5"/>
                       </w:object>
                     </w:r>
                   </w:p>

</xml_diff>

<commit_message>
fix generate convention broken since we update the way to save files attached
</commit_message>
<xml_diff>
--- a/documents/HLM-template.docx
+++ b/documents/HLM-template.docx
@@ -2144,7 +2144,23 @@
           <w:rFonts w:ascii="TimesNewRomanPSMT" w:hAnsi="TimesNewRomanPSMT" w:cs="TimesNewRomanPSMT"/>
           <w:b/>
         </w:rPr>
-        <w:t>{{ loyer_m2 }}</w:t>
+        <w:t>{{ loyer_m2</w:t>
+      </w:r>
+      <w:r>
+        <w:rPr>
+          <w:rFonts w:ascii="TimesNewRomanPSMT" w:hAnsi="TimesNewRomanPSMT" w:cs="TimesNewRomanPSMT"/>
+          <w:b/>
+          <w:bCs/>
+          <w:lang w:val="fr-FR"/>
+        </w:rPr>
+        <w:t>|f</w:t>
+      </w:r>
+      <w:r>
+        <w:rPr>
+          <w:rFonts w:ascii="TimesNewRomanPSMT" w:hAnsi="TimesNewRomanPSMT" w:cs="TimesNewRomanPSMT"/>
+          <w:b/>
+        </w:rPr>
+        <w:t xml:space="preserve"> }}</w:t>
       </w:r>
       <w:r>
         <w:rPr>
@@ -10378,44 +10394,24 @@
       <w:pPr>
         <w:rPr>
           <w:rFonts w:ascii="TimesNewRomanPSMT" w:hAnsi="TimesNewRomanPSMT" w:cs="TimesNewRomanPSMT"/>
-          <w:lang w:val="fr-FR"/>
-        </w:rPr>
-      </w:pPr>
-      <w:r>
-        <w:rPr>
-          <w:rFonts w:ascii="TimesNewRomanPSMT" w:hAnsi="TimesNewRomanPSMT" w:cs="TimesNewRomanPSMT"/>
-          <w:lang w:val="fr-FR"/>
-        </w:rPr>
-        <w:t xml:space="preserve">{% for image in </w:t>
-      </w:r>
-      <w:proofErr w:type="spellStart"/>
-      <w:r>
-        <w:rPr>
-          <w:rFonts w:ascii="TimesNewRomanPSMT" w:hAnsi="TimesNewRomanPSMT" w:cs="TimesNewRomanPSMT"/>
-          <w:lang w:val="fr-FR"/>
-        </w:rPr>
-        <w:t>acquereur_images</w:t>
-      </w:r>
-      <w:proofErr w:type="spellEnd"/>
-      <w:r>
-        <w:rPr>
-          <w:rFonts w:ascii="TimesNewRomanPSMT" w:hAnsi="TimesNewRomanPSMT" w:cs="TimesNewRomanPSMT"/>
-          <w:lang w:val="fr-FR"/>
-        </w:rPr>
-        <w:t xml:space="preserve"> %}</w:t>
-      </w:r>
-    </w:p>
-    <w:p>
-      <w:pPr>
-        <w:rPr>
-          <w:rFonts w:ascii="TimesNewRomanPSMT" w:hAnsi="TimesNewRomanPSMT" w:cs="TimesNewRomanPSMT"/>
-          <w:lang w:val="fr-FR"/>
-        </w:rPr>
-      </w:pPr>
-      <w:r>
-        <w:rPr>
-          <w:rFonts w:ascii="TimesNewRomanPSMT" w:hAnsi="TimesNewRomanPSMT" w:cs="TimesNewRomanPSMT"/>
-          <w:lang w:val="fr-FR"/>
+        </w:rPr>
+      </w:pPr>
+      <w:r>
+        <w:rPr>
+          <w:rFonts w:ascii="TimesNewRomanPSMT" w:hAnsi="TimesNewRomanPSMT" w:cs="TimesNewRomanPSMT"/>
+        </w:rPr>
+        <w:t>{% for image in acquereur_images %}</w:t>
+      </w:r>
+    </w:p>
+    <w:p>
+      <w:pPr>
+        <w:rPr>
+          <w:rFonts w:ascii="TimesNewRomanPSMT" w:hAnsi="TimesNewRomanPSMT" w:cs="TimesNewRomanPSMT"/>
+        </w:rPr>
+      </w:pPr>
+      <w:r>
+        <w:rPr>
+          <w:rFonts w:ascii="TimesNewRomanPSMT" w:hAnsi="TimesNewRomanPSMT" w:cs="TimesNewRomanPSMT"/>
         </w:rPr>
         <w:t>{{image}}</w:t>
       </w:r>
@@ -10424,39 +10420,20 @@
       <w:pPr>
         <w:rPr>
           <w:rFonts w:ascii="TimesNewRomanPSMT" w:hAnsi="TimesNewRomanPSMT" w:cs="TimesNewRomanPSMT"/>
-          <w:lang w:val="fr-FR"/>
-        </w:rPr>
-      </w:pPr>
-    </w:p>
-    <w:p>
-      <w:pPr>
-        <w:rPr>
-          <w:rFonts w:ascii="TimesNewRomanPSMT" w:hAnsi="TimesNewRomanPSMT" w:cs="TimesNewRomanPSMT"/>
-          <w:lang w:val="fr-FR"/>
-        </w:rPr>
-      </w:pPr>
-      <w:r>
-        <w:rPr>
-          <w:rFonts w:ascii="TimesNewRomanPSMT" w:hAnsi="TimesNewRomanPSMT" w:cs="TimesNewRomanPSMT"/>
-          <w:lang w:val="fr-FR"/>
-        </w:rPr>
-        <w:t xml:space="preserve">{% </w:t>
-      </w:r>
-      <w:proofErr w:type="spellStart"/>
-      <w:r>
-        <w:rPr>
-          <w:rFonts w:ascii="TimesNewRomanPSMT" w:hAnsi="TimesNewRomanPSMT" w:cs="TimesNewRomanPSMT"/>
-          <w:lang w:val="fr-FR"/>
-        </w:rPr>
-        <w:t>endfor</w:t>
-      </w:r>
-      <w:proofErr w:type="spellEnd"/>
-      <w:r>
-        <w:rPr>
-          <w:rFonts w:ascii="TimesNewRomanPSMT" w:hAnsi="TimesNewRomanPSMT" w:cs="TimesNewRomanPSMT"/>
-          <w:lang w:val="fr-FR"/>
-        </w:rPr>
-        <w:t xml:space="preserve"> %}</w:t>
+        </w:rPr>
+      </w:pPr>
+    </w:p>
+    <w:p>
+      <w:pPr>
+        <w:rPr>
+          <w:rFonts w:ascii="TimesNewRomanPSMT" w:hAnsi="TimesNewRomanPSMT" w:cs="TimesNewRomanPSMT"/>
+        </w:rPr>
+      </w:pPr>
+      <w:r>
+        <w:rPr>
+          <w:rFonts w:ascii="TimesNewRomanPSMT" w:hAnsi="TimesNewRomanPSMT" w:cs="TimesNewRomanPSMT"/>
+        </w:rPr>
+        <w:t>{% endfor %}</w:t>
       </w:r>
     </w:p>
     <w:p>
@@ -12641,7 +12618,7 @@
             </wp:anchor>
           </w:drawing>
         </mc:Choice>
-        <mc:Fallback xmlns="">
+        <mc:Fallback>
           <w:pict>
             <v:shapetype w14:anchorId="6DE7176B" id="_x0000_t202" coordsize="21600,21600" o:spt="202" path="m,l,21600r21600,l21600,xe">
               <v:stroke joinstyle="miter"/>
@@ -12836,7 +12813,7 @@
             </wp:anchor>
           </w:drawing>
         </mc:Choice>
-        <mc:Fallback xmlns="">
+        <mc:Fallback>
           <w:pict>
             <v:rect w14:anchorId="032676F4" id="Rectangle 5" o:spid="_x0000_s1026" style="position:absolute;margin-left:2in;margin-top:21.6pt;width:417.65pt;height:777.65pt;z-index:-251663360;visibility:visible;mso-wrap-style:none;mso-width-percent:0;mso-height-percent:0;mso-wrap-distance-left:9pt;mso-wrap-distance-top:0;mso-wrap-distance-right:9pt;mso-wrap-distance-bottom:0;mso-position-horizontal:absolute;mso-position-horizontal-relative:page;mso-position-vertical:absolute;mso-position-vertical-relative:page;mso-width-percent:0;mso-height-percent:0;mso-width-relative:page;mso-height-relative:page;v-text-anchor:middle" o:gfxdata="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" filled="f" strokeweight=".18mm">
               <v:stroke endcap="square"/>
@@ -13014,7 +12991,7 @@
             </wp:anchor>
           </w:drawing>
         </mc:Choice>
-        <mc:Fallback xmlns="">
+        <mc:Fallback>
           <w:pict>
             <v:shapetype w14:anchorId="507FEBED" id="_x0000_t202" coordsize="21600,21600" o:spt="202" path="m,l,21600r21600,l21600,xe">
               <v:stroke joinstyle="miter"/>
@@ -13264,7 +13241,7 @@
             </wp:anchor>
           </w:drawing>
         </mc:Choice>
-        <mc:Fallback xmlns="">
+        <mc:Fallback>
           <w:pict>
             <v:group w14:anchorId="241D2DC0" id="Group 14" o:spid="_x0000_s1028" style="position:absolute;margin-left:540pt;margin-top:21.6pt;width:21.4pt;height:14.2pt;z-index:251662336;mso-wrap-distance-left:0;mso-wrap-distance-right:0;mso-position-horizontal-relative:page;mso-position-vertical-relative:page" coordorigin="10800,432" coordsize="428,284" o:gfxdata="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">
               <v:roundrect id="AutoShape 15" o:spid="_x0000_s1029" style="position:absolute;left:10807;top:439;width:420;height:276;visibility:visible;mso-wrap-style:none;v-text-anchor:middle" arcsize="10923f" o:gfxdata="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" filled="f" stroked="f" strokecolor="#3465a4">
@@ -13406,11 +13383,11 @@
                                 <v:path o:extrusionok="f" gradientshapeok="t" o:connecttype="rect"/>
                                 <o:lock v:ext="edit" aspectratio="t"/>
                               </v:shapetype>
-                              <v:shape id="_x0000_i1025" type="#_x0000_t75" alt="" style="width:39pt;height:26pt;mso-width-percent:0;mso-height-percent:0;mso-width-percent:0;mso-height-percent:0" filled="t">
+                              <v:shape id="_x0000_i1025" type="#_x0000_t75" alt="" style="width:39.25pt;height:26.2pt;mso-width-percent:0;mso-height-percent:0;mso-width-percent:0;mso-height-percent:0" filled="t">
                                 <v:fill color2="black"/>
                                 <v:imagedata r:id="rId3" o:title="" croptop="-22f" cropbottom="-22f" cropleft="-25f" cropright="-25f"/>
                               </v:shape>
-                              <o:OLEObject Type="Embed" ProgID="Word.Picture.8" ShapeID="_x0000_i1025" DrawAspect="Content" ObjectID="_1695107907" r:id="rId4"/>
+                              <o:OLEObject Type="Embed" ProgID="Word.Picture.8" ShapeID="_x0000_i1025" DrawAspect="Content" ObjectID="_1696246020" r:id="rId4"/>
                             </w:object>
                           </w:r>
                         </w:p>
@@ -13486,11 +13463,11 @@
                         <w:noProof/>
                       </w:rPr>
                       <w:object w:dxaOrig="780" w:dyaOrig="520" w14:anchorId="37A597F4">
-                        <v:shape id="_x0000_i1025" type="#_x0000_t75" alt="" style="width:39pt;height:26pt;mso-width-percent:0;mso-height-percent:0;mso-width-percent:0;mso-height-percent:0" filled="t">
+                        <v:shape id="_x0000_i1025" type="#_x0000_t75" alt="" style="width:39.25pt;height:26.2pt;mso-width-percent:0;mso-height-percent:0;mso-width-percent:0;mso-height-percent:0" filled="t">
                           <v:fill color2="black"/>
                           <v:imagedata r:id="rId3" o:title="" croptop="-22f" cropbottom="-22f" cropleft="-25f" cropright="-25f"/>
                         </v:shape>
-                        <o:OLEObject Type="Embed" ProgID="Word.Picture.8" ShapeID="_x0000_i1025" DrawAspect="Content" ObjectID="_1695107907" r:id="rId5"/>
+                        <o:OLEObject Type="Embed" ProgID="Word.Picture.8" ShapeID="_x0000_i1025" DrawAspect="Content" ObjectID="_1696246020" r:id="rId5"/>
                       </w:object>
                     </w:r>
                   </w:p>
@@ -13621,7 +13598,7 @@
             </wp:anchor>
           </w:drawing>
         </mc:Choice>
-        <mc:Fallback xmlns="">
+        <mc:Fallback>
           <w:pict>
             <v:shape w14:anchorId="47A57F0C" id="Text Box 18" o:spid="_x0000_s1032" type="#_x0000_t202" style="position:absolute;margin-left:475.8pt;margin-top:28.2pt;width:62.9pt;height:24.15pt;z-index:251664384;visibility:visible;mso-wrap-style:square;mso-width-percent:0;mso-height-percent:0;mso-wrap-distance-left:9.05pt;mso-wrap-distance-top:0;mso-wrap-distance-right:9.05pt;mso-wrap-distance-bottom:0;mso-position-horizontal:absolute;mso-position-horizontal-relative:page;mso-position-vertical:absolute;mso-position-vertical-relative:page;mso-width-percent:0;mso-height-percent:0;mso-width-relative:page;mso-height-relative:page;v-text-anchor:top" o:gfxdata="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" stroked="f">
               <v:fill opacity="0"/>
@@ -13726,7 +13703,7 @@
             </wp:anchor>
           </w:drawing>
         </mc:Choice>
-        <mc:Fallback xmlns="">
+        <mc:Fallback>
           <w:pict>
             <v:shape w14:anchorId="4BFDE3DD" id="Text Box 19" o:spid="_x0000_s1033" type="#_x0000_t202" style="position:absolute;margin-left:143.75pt;margin-top:21.35pt;width:417.4pt;height:71.5pt;z-index:251665408;visibility:visible;mso-wrap-style:square;mso-width-percent:0;mso-height-percent:0;mso-wrap-distance-left:9.05pt;mso-wrap-distance-top:0;mso-wrap-distance-right:9.05pt;mso-wrap-distance-bottom:0;mso-position-horizontal:absolute;mso-position-horizontal-relative:page;mso-position-vertical:absolute;mso-position-vertical-relative:page;mso-width-percent:0;mso-height-percent:0;mso-width-relative:page;mso-height-relative:page;v-text-anchor:top" o:gfxdata="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" strokeweight=".5pt">
               <v:fill opacity="0"/>
@@ -13847,7 +13824,7 @@
             </wp:anchor>
           </w:drawing>
         </mc:Choice>
-        <mc:Fallback xmlns="">
+        <mc:Fallback>
           <w:pict>
             <v:shape w14:anchorId="46940403" id="Text Box 20" o:spid="_x0000_s1034" type="#_x0000_t202" style="position:absolute;left:0;text-align:left;margin-left:2in;margin-top:57.6pt;width:416.9pt;height:35.3pt;z-index:251666432;visibility:visible;mso-wrap-style:square;mso-width-percent:0;mso-height-percent:0;mso-wrap-distance-left:9.05pt;mso-wrap-distance-top:0;mso-wrap-distance-right:9.05pt;mso-wrap-distance-bottom:0;mso-position-horizontal:absolute;mso-position-horizontal-relative:page;mso-position-vertical:absolute;mso-position-vertical-relative:page;mso-width-percent:0;mso-height-percent:0;mso-width-relative:page;mso-height-relative:page;v-text-anchor:top" o:gfxdata="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" stroked="f">
               <v:fill opacity="0"/>
@@ -14046,7 +14023,7 @@
             </wp:anchor>
           </w:drawing>
         </mc:Choice>
-        <mc:Fallback xmlns="">
+        <mc:Fallback>
           <w:pict>
             <v:shape w14:anchorId="14392A7E" id="Text Box 9" o:spid="_x0000_s1035" type="#_x0000_t202" style="position:absolute;left:0;text-align:left;margin-left:374.15pt;margin-top:93.35pt;width:187pt;height:57.3pt;z-index:251657216;visibility:visible;mso-wrap-style:square;mso-width-percent:0;mso-height-percent:0;mso-wrap-distance-left:9.05pt;mso-wrap-distance-top:0;mso-wrap-distance-right:9.05pt;mso-wrap-distance-bottom:0;mso-position-horizontal:absolute;mso-position-horizontal-relative:page;mso-position-vertical:absolute;mso-position-vertical-relative:page;mso-width-percent:0;mso-height-percent:0;mso-width-relative:page;mso-height-relative:page;v-text-anchor:top" o:gfxdata="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" strokeweight=".5pt">
               <v:fill opacity="0"/>
@@ -14224,7 +14201,7 @@
             </wp:anchor>
           </w:drawing>
         </mc:Choice>
-        <mc:Fallback xmlns="">
+        <mc:Fallback>
           <w:pict>
             <v:shape w14:anchorId="101029BF" id="Text Box 11" o:spid="_x0000_s1036" type="#_x0000_t202" style="position:absolute;left:0;text-align:left;margin-left:266.4pt;margin-top:93.6pt;width:107.3pt;height:56.9pt;z-index:251659264;visibility:visible;mso-wrap-style:square;mso-width-percent:0;mso-height-percent:0;mso-wrap-distance-left:9.05pt;mso-wrap-distance-top:0;mso-wrap-distance-right:9.05pt;mso-wrap-distance-bottom:0;mso-position-horizontal:absolute;mso-position-horizontal-relative:page;mso-position-vertical:absolute;mso-position-vertical-relative:page;mso-width-percent:0;mso-height-percent:0;mso-width-relative:page;mso-height-relative:page;v-text-anchor:top" o:gfxdata="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" stroked="f">
               <v:fill opacity="0"/>
@@ -14355,7 +14332,7 @@
             </wp:anchor>
           </w:drawing>
         </mc:Choice>
-        <mc:Fallback xmlns="">
+        <mc:Fallback>
           <w:pict>
             <v:rect w14:anchorId="7772CE94" id="Rectangle 4" o:spid="_x0000_s1026" style="position:absolute;margin-left:2in;margin-top:151.2pt;width:122.45pt;height:115.25pt;z-index:-251664384;visibility:visible;mso-wrap-style:none;mso-width-percent:0;mso-height-percent:0;mso-wrap-distance-left:9pt;mso-wrap-distance-top:0;mso-wrap-distance-right:9pt;mso-wrap-distance-bottom:0;mso-position-horizontal:absolute;mso-position-horizontal-relative:page;mso-position-vertical:absolute;mso-position-vertical-relative:page;mso-width-percent:0;mso-height-percent:0;mso-width-relative:page;mso-height-relative:page;v-text-anchor:middle" o:gfxdata="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" filled="f" strokeweight=".09mm">
               <v:stroke endcap="square"/>
@@ -14540,7 +14517,7 @@
             </wp:anchor>
           </w:drawing>
         </mc:Choice>
-        <mc:Fallback xmlns="">
+        <mc:Fallback>
           <w:pict>
             <v:shape w14:anchorId="63BBC8AA" id="Text Box 6" o:spid="_x0000_s1037" type="#_x0000_t202" style="position:absolute;left:0;text-align:left;margin-left:273.6pt;margin-top:158.4pt;width:287.3pt;height:92.9pt;z-index:251654144;visibility:visible;mso-wrap-style:square;mso-width-percent:0;mso-height-percent:0;mso-wrap-distance-left:9.05pt;mso-wrap-distance-top:0;mso-wrap-distance-right:9.05pt;mso-wrap-distance-bottom:0;mso-position-horizontal:absolute;mso-position-horizontal-relative:page;mso-position-vertical:absolute;mso-position-vertical-relative:page;mso-width-percent:0;mso-height-percent:0;mso-width-relative:page;mso-height-relative:page;v-text-anchor:top" o:gfxdata="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" stroked="f">
               <v:fill opacity="0"/>
@@ -14778,7 +14755,7 @@
             </wp:anchor>
           </w:drawing>
         </mc:Choice>
-        <mc:Fallback xmlns="">
+        <mc:Fallback>
           <w:pict>
             <v:shape w14:anchorId="569E7306" id="Text Box 7" o:spid="_x0000_s1038" type="#_x0000_t202" style="position:absolute;left:0;text-align:left;margin-left:143.75pt;margin-top:93.95pt;width:122.25pt;height:57.45pt;z-index:251655168;visibility:visible;mso-wrap-style:square;mso-width-percent:0;mso-height-percent:0;mso-wrap-distance-left:9.05pt;mso-wrap-distance-top:0;mso-wrap-distance-right:9.05pt;mso-wrap-distance-bottom:0;mso-position-horizontal:absolute;mso-position-horizontal-relative:page;mso-position-vertical:absolute;mso-position-vertical-relative:page;mso-width-percent:0;mso-height-percent:0;mso-width-relative:page;mso-height-relative:page;v-text-anchor:top" o:gfxdata="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" strokeweight=".5pt">
               <v:fill opacity="0"/>
@@ -14925,7 +14902,7 @@
             </wp:anchor>
           </w:drawing>
         </mc:Choice>
-        <mc:Fallback xmlns="">
+        <mc:Fallback>
           <w:pict>
             <v:line w14:anchorId="209DA321" id="Line 10" o:spid="_x0000_s1026" style="position:absolute;z-index:-251658240;visibility:visible;mso-wrap-style:square;mso-width-percent:0;mso-height-percent:0;mso-wrap-distance-left:9pt;mso-wrap-distance-top:0;mso-wrap-distance-right:9pt;mso-wrap-distance-bottom:0;mso-position-horizontal:absolute;mso-position-horizontal-relative:page;mso-position-vertical:absolute;mso-position-vertical-relative:page;mso-width-percent:0;mso-height-percent:0;mso-width-relative:page;mso-height-relative:page" from="266.4pt,151.2pt" to="374.45pt,151.25pt" o:gfxdata="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" strokeweight=".26mm">
               <v:stroke joinstyle="miter" endcap="square"/>
@@ -15012,7 +14989,7 @@
             </wp:anchor>
           </w:drawing>
         </mc:Choice>
-        <mc:Fallback xmlns="">
+        <mc:Fallback>
           <w:pict>
             <v:line w14:anchorId="7DB057F7" id="Line 12" o:spid="_x0000_s1026" style="position:absolute;z-index:-251656192;visibility:visible;mso-wrap-style:square;mso-width-percent:0;mso-height-percent:0;mso-wrap-distance-left:9pt;mso-wrap-distance-top:0;mso-wrap-distance-right:9pt;mso-wrap-distance-bottom:0;mso-position-horizontal:absolute;mso-position-horizontal-relative:page;mso-position-vertical:absolute;mso-position-vertical-relative:page;mso-width-percent:0;mso-height-percent:0;mso-width-relative:page;mso-height-relative:page" from="561.6pt,151.2pt" to="561.65pt,266.45pt" o:gfxdata="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" strokeweight=".26mm">
               <v:stroke joinstyle="miter" endcap="square"/>
@@ -15155,7 +15132,7 @@
             </wp:anchor>
           </w:drawing>
         </mc:Choice>
-        <mc:Fallback xmlns="">
+        <mc:Fallback>
           <w:pict>
             <v:line w14:anchorId="1F3FF70F" id="Line 8" o:spid="_x0000_s1026" style="position:absolute;z-index:-251660288;visibility:visible;mso-wrap-style:square;mso-width-percent:0;mso-height-percent:0;mso-wrap-distance-left:9pt;mso-wrap-distance-top:0;mso-wrap-distance-right:9pt;mso-wrap-distance-bottom:0;mso-position-horizontal:absolute;mso-position-horizontal-relative:page;mso-position-vertical:absolute;mso-position-vertical-relative:page;mso-width-percent:0;mso-height-percent:0;mso-width-relative:page;mso-height-relative:page" from="439.2pt,3in" to="547.25pt,216.05pt" o:gfxdata="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" strokeweight=".26mm">
               <v:stroke joinstyle="miter" endcap="square"/>
@@ -15294,7 +15271,7 @@
             </wp:anchor>
           </w:drawing>
         </mc:Choice>
-        <mc:Fallback xmlns="">
+        <mc:Fallback>
           <w:pict>
             <v:rect w14:anchorId="61275CDC" id="Rectangle 3" o:spid="_x0000_s1026" style="position:absolute;margin-left:2in;margin-top:266.4pt;width:417.65pt;height:535.95pt;z-index:-251665408;visibility:visible;mso-wrap-style:none;mso-width-percent:0;mso-height-percent:0;mso-wrap-distance-left:9pt;mso-wrap-distance-top:0;mso-wrap-distance-right:9pt;mso-wrap-distance-bottom:0;mso-position-horizontal:absolute;mso-position-horizontal-relative:page;mso-position-vertical:absolute;mso-position-vertical-relative:page;mso-width-percent:0;mso-height-percent:0;mso-width-relative:page;mso-height-relative:page;v-text-anchor:middle" o:gfxdata="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" filled="f" strokeweight=".09mm">
               <v:stroke endcap="square"/>

</xml_diff>

<commit_message>
fix generate convention broken since we update the way to save files attached (#70)
</commit_message>
<xml_diff>
--- a/documents/HLM-template.docx
+++ b/documents/HLM-template.docx
@@ -2144,7 +2144,23 @@
           <w:rFonts w:ascii="TimesNewRomanPSMT" w:hAnsi="TimesNewRomanPSMT" w:cs="TimesNewRomanPSMT"/>
           <w:b/>
         </w:rPr>
-        <w:t>{{ loyer_m2 }}</w:t>
+        <w:t>{{ loyer_m2</w:t>
+      </w:r>
+      <w:r>
+        <w:rPr>
+          <w:rFonts w:ascii="TimesNewRomanPSMT" w:hAnsi="TimesNewRomanPSMT" w:cs="TimesNewRomanPSMT"/>
+          <w:b/>
+          <w:bCs/>
+          <w:lang w:val="fr-FR"/>
+        </w:rPr>
+        <w:t>|f</w:t>
+      </w:r>
+      <w:r>
+        <w:rPr>
+          <w:rFonts w:ascii="TimesNewRomanPSMT" w:hAnsi="TimesNewRomanPSMT" w:cs="TimesNewRomanPSMT"/>
+          <w:b/>
+        </w:rPr>
+        <w:t xml:space="preserve"> }}</w:t>
       </w:r>
       <w:r>
         <w:rPr>
@@ -10378,44 +10394,24 @@
       <w:pPr>
         <w:rPr>
           <w:rFonts w:ascii="TimesNewRomanPSMT" w:hAnsi="TimesNewRomanPSMT" w:cs="TimesNewRomanPSMT"/>
-          <w:lang w:val="fr-FR"/>
-        </w:rPr>
-      </w:pPr>
-      <w:r>
-        <w:rPr>
-          <w:rFonts w:ascii="TimesNewRomanPSMT" w:hAnsi="TimesNewRomanPSMT" w:cs="TimesNewRomanPSMT"/>
-          <w:lang w:val="fr-FR"/>
-        </w:rPr>
-        <w:t xml:space="preserve">{% for image in </w:t>
-      </w:r>
-      <w:proofErr w:type="spellStart"/>
-      <w:r>
-        <w:rPr>
-          <w:rFonts w:ascii="TimesNewRomanPSMT" w:hAnsi="TimesNewRomanPSMT" w:cs="TimesNewRomanPSMT"/>
-          <w:lang w:val="fr-FR"/>
-        </w:rPr>
-        <w:t>acquereur_images</w:t>
-      </w:r>
-      <w:proofErr w:type="spellEnd"/>
-      <w:r>
-        <w:rPr>
-          <w:rFonts w:ascii="TimesNewRomanPSMT" w:hAnsi="TimesNewRomanPSMT" w:cs="TimesNewRomanPSMT"/>
-          <w:lang w:val="fr-FR"/>
-        </w:rPr>
-        <w:t xml:space="preserve"> %}</w:t>
-      </w:r>
-    </w:p>
-    <w:p>
-      <w:pPr>
-        <w:rPr>
-          <w:rFonts w:ascii="TimesNewRomanPSMT" w:hAnsi="TimesNewRomanPSMT" w:cs="TimesNewRomanPSMT"/>
-          <w:lang w:val="fr-FR"/>
-        </w:rPr>
-      </w:pPr>
-      <w:r>
-        <w:rPr>
-          <w:rFonts w:ascii="TimesNewRomanPSMT" w:hAnsi="TimesNewRomanPSMT" w:cs="TimesNewRomanPSMT"/>
-          <w:lang w:val="fr-FR"/>
+        </w:rPr>
+      </w:pPr>
+      <w:r>
+        <w:rPr>
+          <w:rFonts w:ascii="TimesNewRomanPSMT" w:hAnsi="TimesNewRomanPSMT" w:cs="TimesNewRomanPSMT"/>
+        </w:rPr>
+        <w:t>{% for image in acquereur_images %}</w:t>
+      </w:r>
+    </w:p>
+    <w:p>
+      <w:pPr>
+        <w:rPr>
+          <w:rFonts w:ascii="TimesNewRomanPSMT" w:hAnsi="TimesNewRomanPSMT" w:cs="TimesNewRomanPSMT"/>
+        </w:rPr>
+      </w:pPr>
+      <w:r>
+        <w:rPr>
+          <w:rFonts w:ascii="TimesNewRomanPSMT" w:hAnsi="TimesNewRomanPSMT" w:cs="TimesNewRomanPSMT"/>
         </w:rPr>
         <w:t>{{image}}</w:t>
       </w:r>
@@ -10424,39 +10420,20 @@
       <w:pPr>
         <w:rPr>
           <w:rFonts w:ascii="TimesNewRomanPSMT" w:hAnsi="TimesNewRomanPSMT" w:cs="TimesNewRomanPSMT"/>
-          <w:lang w:val="fr-FR"/>
-        </w:rPr>
-      </w:pPr>
-    </w:p>
-    <w:p>
-      <w:pPr>
-        <w:rPr>
-          <w:rFonts w:ascii="TimesNewRomanPSMT" w:hAnsi="TimesNewRomanPSMT" w:cs="TimesNewRomanPSMT"/>
-          <w:lang w:val="fr-FR"/>
-        </w:rPr>
-      </w:pPr>
-      <w:r>
-        <w:rPr>
-          <w:rFonts w:ascii="TimesNewRomanPSMT" w:hAnsi="TimesNewRomanPSMT" w:cs="TimesNewRomanPSMT"/>
-          <w:lang w:val="fr-FR"/>
-        </w:rPr>
-        <w:t xml:space="preserve">{% </w:t>
-      </w:r>
-      <w:proofErr w:type="spellStart"/>
-      <w:r>
-        <w:rPr>
-          <w:rFonts w:ascii="TimesNewRomanPSMT" w:hAnsi="TimesNewRomanPSMT" w:cs="TimesNewRomanPSMT"/>
-          <w:lang w:val="fr-FR"/>
-        </w:rPr>
-        <w:t>endfor</w:t>
-      </w:r>
-      <w:proofErr w:type="spellEnd"/>
-      <w:r>
-        <w:rPr>
-          <w:rFonts w:ascii="TimesNewRomanPSMT" w:hAnsi="TimesNewRomanPSMT" w:cs="TimesNewRomanPSMT"/>
-          <w:lang w:val="fr-FR"/>
-        </w:rPr>
-        <w:t xml:space="preserve"> %}</w:t>
+        </w:rPr>
+      </w:pPr>
+    </w:p>
+    <w:p>
+      <w:pPr>
+        <w:rPr>
+          <w:rFonts w:ascii="TimesNewRomanPSMT" w:hAnsi="TimesNewRomanPSMT" w:cs="TimesNewRomanPSMT"/>
+        </w:rPr>
+      </w:pPr>
+      <w:r>
+        <w:rPr>
+          <w:rFonts w:ascii="TimesNewRomanPSMT" w:hAnsi="TimesNewRomanPSMT" w:cs="TimesNewRomanPSMT"/>
+        </w:rPr>
+        <w:t>{% endfor %}</w:t>
       </w:r>
     </w:p>
     <w:p>
@@ -12641,7 +12618,7 @@
             </wp:anchor>
           </w:drawing>
         </mc:Choice>
-        <mc:Fallback xmlns="">
+        <mc:Fallback>
           <w:pict>
             <v:shapetype w14:anchorId="6DE7176B" id="_x0000_t202" coordsize="21600,21600" o:spt="202" path="m,l,21600r21600,l21600,xe">
               <v:stroke joinstyle="miter"/>
@@ -12836,7 +12813,7 @@
             </wp:anchor>
           </w:drawing>
         </mc:Choice>
-        <mc:Fallback xmlns="">
+        <mc:Fallback>
           <w:pict>
             <v:rect w14:anchorId="032676F4" id="Rectangle 5" o:spid="_x0000_s1026" style="position:absolute;margin-left:2in;margin-top:21.6pt;width:417.65pt;height:777.65pt;z-index:-251663360;visibility:visible;mso-wrap-style:none;mso-width-percent:0;mso-height-percent:0;mso-wrap-distance-left:9pt;mso-wrap-distance-top:0;mso-wrap-distance-right:9pt;mso-wrap-distance-bottom:0;mso-position-horizontal:absolute;mso-position-horizontal-relative:page;mso-position-vertical:absolute;mso-position-vertical-relative:page;mso-width-percent:0;mso-height-percent:0;mso-width-relative:page;mso-height-relative:page;v-text-anchor:middle" o:gfxdata="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" filled="f" strokeweight=".18mm">
               <v:stroke endcap="square"/>
@@ -13014,7 +12991,7 @@
             </wp:anchor>
           </w:drawing>
         </mc:Choice>
-        <mc:Fallback xmlns="">
+        <mc:Fallback>
           <w:pict>
             <v:shapetype w14:anchorId="507FEBED" id="_x0000_t202" coordsize="21600,21600" o:spt="202" path="m,l,21600r21600,l21600,xe">
               <v:stroke joinstyle="miter"/>
@@ -13264,7 +13241,7 @@
             </wp:anchor>
           </w:drawing>
         </mc:Choice>
-        <mc:Fallback xmlns="">
+        <mc:Fallback>
           <w:pict>
             <v:group w14:anchorId="241D2DC0" id="Group 14" o:spid="_x0000_s1028" style="position:absolute;margin-left:540pt;margin-top:21.6pt;width:21.4pt;height:14.2pt;z-index:251662336;mso-wrap-distance-left:0;mso-wrap-distance-right:0;mso-position-horizontal-relative:page;mso-position-vertical-relative:page" coordorigin="10800,432" coordsize="428,284" o:gfxdata="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">
               <v:roundrect id="AutoShape 15" o:spid="_x0000_s1029" style="position:absolute;left:10807;top:439;width:420;height:276;visibility:visible;mso-wrap-style:none;v-text-anchor:middle" arcsize="10923f" o:gfxdata="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" filled="f" stroked="f" strokecolor="#3465a4">
@@ -13406,11 +13383,11 @@
                                 <v:path o:extrusionok="f" gradientshapeok="t" o:connecttype="rect"/>
                                 <o:lock v:ext="edit" aspectratio="t"/>
                               </v:shapetype>
-                              <v:shape id="_x0000_i1025" type="#_x0000_t75" alt="" style="width:39pt;height:26pt;mso-width-percent:0;mso-height-percent:0;mso-width-percent:0;mso-height-percent:0" filled="t">
+                              <v:shape id="_x0000_i1025" type="#_x0000_t75" alt="" style="width:39.25pt;height:26.2pt;mso-width-percent:0;mso-height-percent:0;mso-width-percent:0;mso-height-percent:0" filled="t">
                                 <v:fill color2="black"/>
                                 <v:imagedata r:id="rId3" o:title="" croptop="-22f" cropbottom="-22f" cropleft="-25f" cropright="-25f"/>
                               </v:shape>
-                              <o:OLEObject Type="Embed" ProgID="Word.Picture.8" ShapeID="_x0000_i1025" DrawAspect="Content" ObjectID="_1695107907" r:id="rId4"/>
+                              <o:OLEObject Type="Embed" ProgID="Word.Picture.8" ShapeID="_x0000_i1025" DrawAspect="Content" ObjectID="_1696246020" r:id="rId4"/>
                             </w:object>
                           </w:r>
                         </w:p>
@@ -13486,11 +13463,11 @@
                         <w:noProof/>
                       </w:rPr>
                       <w:object w:dxaOrig="780" w:dyaOrig="520" w14:anchorId="37A597F4">
-                        <v:shape id="_x0000_i1025" type="#_x0000_t75" alt="" style="width:39pt;height:26pt;mso-width-percent:0;mso-height-percent:0;mso-width-percent:0;mso-height-percent:0" filled="t">
+                        <v:shape id="_x0000_i1025" type="#_x0000_t75" alt="" style="width:39.25pt;height:26.2pt;mso-width-percent:0;mso-height-percent:0;mso-width-percent:0;mso-height-percent:0" filled="t">
                           <v:fill color2="black"/>
                           <v:imagedata r:id="rId3" o:title="" croptop="-22f" cropbottom="-22f" cropleft="-25f" cropright="-25f"/>
                         </v:shape>
-                        <o:OLEObject Type="Embed" ProgID="Word.Picture.8" ShapeID="_x0000_i1025" DrawAspect="Content" ObjectID="_1695107907" r:id="rId5"/>
+                        <o:OLEObject Type="Embed" ProgID="Word.Picture.8" ShapeID="_x0000_i1025" DrawAspect="Content" ObjectID="_1696246020" r:id="rId5"/>
                       </w:object>
                     </w:r>
                   </w:p>
@@ -13621,7 +13598,7 @@
             </wp:anchor>
           </w:drawing>
         </mc:Choice>
-        <mc:Fallback xmlns="">
+        <mc:Fallback>
           <w:pict>
             <v:shape w14:anchorId="47A57F0C" id="Text Box 18" o:spid="_x0000_s1032" type="#_x0000_t202" style="position:absolute;margin-left:475.8pt;margin-top:28.2pt;width:62.9pt;height:24.15pt;z-index:251664384;visibility:visible;mso-wrap-style:square;mso-width-percent:0;mso-height-percent:0;mso-wrap-distance-left:9.05pt;mso-wrap-distance-top:0;mso-wrap-distance-right:9.05pt;mso-wrap-distance-bottom:0;mso-position-horizontal:absolute;mso-position-horizontal-relative:page;mso-position-vertical:absolute;mso-position-vertical-relative:page;mso-width-percent:0;mso-height-percent:0;mso-width-relative:page;mso-height-relative:page;v-text-anchor:top" o:gfxdata="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" stroked="f">
               <v:fill opacity="0"/>
@@ -13726,7 +13703,7 @@
             </wp:anchor>
           </w:drawing>
         </mc:Choice>
-        <mc:Fallback xmlns="">
+        <mc:Fallback>
           <w:pict>
             <v:shape w14:anchorId="4BFDE3DD" id="Text Box 19" o:spid="_x0000_s1033" type="#_x0000_t202" style="position:absolute;margin-left:143.75pt;margin-top:21.35pt;width:417.4pt;height:71.5pt;z-index:251665408;visibility:visible;mso-wrap-style:square;mso-width-percent:0;mso-height-percent:0;mso-wrap-distance-left:9.05pt;mso-wrap-distance-top:0;mso-wrap-distance-right:9.05pt;mso-wrap-distance-bottom:0;mso-position-horizontal:absolute;mso-position-horizontal-relative:page;mso-position-vertical:absolute;mso-position-vertical-relative:page;mso-width-percent:0;mso-height-percent:0;mso-width-relative:page;mso-height-relative:page;v-text-anchor:top" o:gfxdata="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" strokeweight=".5pt">
               <v:fill opacity="0"/>
@@ -13847,7 +13824,7 @@
             </wp:anchor>
           </w:drawing>
         </mc:Choice>
-        <mc:Fallback xmlns="">
+        <mc:Fallback>
           <w:pict>
             <v:shape w14:anchorId="46940403" id="Text Box 20" o:spid="_x0000_s1034" type="#_x0000_t202" style="position:absolute;left:0;text-align:left;margin-left:2in;margin-top:57.6pt;width:416.9pt;height:35.3pt;z-index:251666432;visibility:visible;mso-wrap-style:square;mso-width-percent:0;mso-height-percent:0;mso-wrap-distance-left:9.05pt;mso-wrap-distance-top:0;mso-wrap-distance-right:9.05pt;mso-wrap-distance-bottom:0;mso-position-horizontal:absolute;mso-position-horizontal-relative:page;mso-position-vertical:absolute;mso-position-vertical-relative:page;mso-width-percent:0;mso-height-percent:0;mso-width-relative:page;mso-height-relative:page;v-text-anchor:top" o:gfxdata="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" stroked="f">
               <v:fill opacity="0"/>
@@ -14046,7 +14023,7 @@
             </wp:anchor>
           </w:drawing>
         </mc:Choice>
-        <mc:Fallback xmlns="">
+        <mc:Fallback>
           <w:pict>
             <v:shape w14:anchorId="14392A7E" id="Text Box 9" o:spid="_x0000_s1035" type="#_x0000_t202" style="position:absolute;left:0;text-align:left;margin-left:374.15pt;margin-top:93.35pt;width:187pt;height:57.3pt;z-index:251657216;visibility:visible;mso-wrap-style:square;mso-width-percent:0;mso-height-percent:0;mso-wrap-distance-left:9.05pt;mso-wrap-distance-top:0;mso-wrap-distance-right:9.05pt;mso-wrap-distance-bottom:0;mso-position-horizontal:absolute;mso-position-horizontal-relative:page;mso-position-vertical:absolute;mso-position-vertical-relative:page;mso-width-percent:0;mso-height-percent:0;mso-width-relative:page;mso-height-relative:page;v-text-anchor:top" o:gfxdata="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" strokeweight=".5pt">
               <v:fill opacity="0"/>
@@ -14224,7 +14201,7 @@
             </wp:anchor>
           </w:drawing>
         </mc:Choice>
-        <mc:Fallback xmlns="">
+        <mc:Fallback>
           <w:pict>
             <v:shape w14:anchorId="101029BF" id="Text Box 11" o:spid="_x0000_s1036" type="#_x0000_t202" style="position:absolute;left:0;text-align:left;margin-left:266.4pt;margin-top:93.6pt;width:107.3pt;height:56.9pt;z-index:251659264;visibility:visible;mso-wrap-style:square;mso-width-percent:0;mso-height-percent:0;mso-wrap-distance-left:9.05pt;mso-wrap-distance-top:0;mso-wrap-distance-right:9.05pt;mso-wrap-distance-bottom:0;mso-position-horizontal:absolute;mso-position-horizontal-relative:page;mso-position-vertical:absolute;mso-position-vertical-relative:page;mso-width-percent:0;mso-height-percent:0;mso-width-relative:page;mso-height-relative:page;v-text-anchor:top" o:gfxdata="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" stroked="f">
               <v:fill opacity="0"/>
@@ -14355,7 +14332,7 @@
             </wp:anchor>
           </w:drawing>
         </mc:Choice>
-        <mc:Fallback xmlns="">
+        <mc:Fallback>
           <w:pict>
             <v:rect w14:anchorId="7772CE94" id="Rectangle 4" o:spid="_x0000_s1026" style="position:absolute;margin-left:2in;margin-top:151.2pt;width:122.45pt;height:115.25pt;z-index:-251664384;visibility:visible;mso-wrap-style:none;mso-width-percent:0;mso-height-percent:0;mso-wrap-distance-left:9pt;mso-wrap-distance-top:0;mso-wrap-distance-right:9pt;mso-wrap-distance-bottom:0;mso-position-horizontal:absolute;mso-position-horizontal-relative:page;mso-position-vertical:absolute;mso-position-vertical-relative:page;mso-width-percent:0;mso-height-percent:0;mso-width-relative:page;mso-height-relative:page;v-text-anchor:middle" o:gfxdata="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" filled="f" strokeweight=".09mm">
               <v:stroke endcap="square"/>
@@ -14540,7 +14517,7 @@
             </wp:anchor>
           </w:drawing>
         </mc:Choice>
-        <mc:Fallback xmlns="">
+        <mc:Fallback>
           <w:pict>
             <v:shape w14:anchorId="63BBC8AA" id="Text Box 6" o:spid="_x0000_s1037" type="#_x0000_t202" style="position:absolute;left:0;text-align:left;margin-left:273.6pt;margin-top:158.4pt;width:287.3pt;height:92.9pt;z-index:251654144;visibility:visible;mso-wrap-style:square;mso-width-percent:0;mso-height-percent:0;mso-wrap-distance-left:9.05pt;mso-wrap-distance-top:0;mso-wrap-distance-right:9.05pt;mso-wrap-distance-bottom:0;mso-position-horizontal:absolute;mso-position-horizontal-relative:page;mso-position-vertical:absolute;mso-position-vertical-relative:page;mso-width-percent:0;mso-height-percent:0;mso-width-relative:page;mso-height-relative:page;v-text-anchor:top" o:gfxdata="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" stroked="f">
               <v:fill opacity="0"/>
@@ -14778,7 +14755,7 @@
             </wp:anchor>
           </w:drawing>
         </mc:Choice>
-        <mc:Fallback xmlns="">
+        <mc:Fallback>
           <w:pict>
             <v:shape w14:anchorId="569E7306" id="Text Box 7" o:spid="_x0000_s1038" type="#_x0000_t202" style="position:absolute;left:0;text-align:left;margin-left:143.75pt;margin-top:93.95pt;width:122.25pt;height:57.45pt;z-index:251655168;visibility:visible;mso-wrap-style:square;mso-width-percent:0;mso-height-percent:0;mso-wrap-distance-left:9.05pt;mso-wrap-distance-top:0;mso-wrap-distance-right:9.05pt;mso-wrap-distance-bottom:0;mso-position-horizontal:absolute;mso-position-horizontal-relative:page;mso-position-vertical:absolute;mso-position-vertical-relative:page;mso-width-percent:0;mso-height-percent:0;mso-width-relative:page;mso-height-relative:page;v-text-anchor:top" o:gfxdata="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" strokeweight=".5pt">
               <v:fill opacity="0"/>
@@ -14925,7 +14902,7 @@
             </wp:anchor>
           </w:drawing>
         </mc:Choice>
-        <mc:Fallback xmlns="">
+        <mc:Fallback>
           <w:pict>
             <v:line w14:anchorId="209DA321" id="Line 10" o:spid="_x0000_s1026" style="position:absolute;z-index:-251658240;visibility:visible;mso-wrap-style:square;mso-width-percent:0;mso-height-percent:0;mso-wrap-distance-left:9pt;mso-wrap-distance-top:0;mso-wrap-distance-right:9pt;mso-wrap-distance-bottom:0;mso-position-horizontal:absolute;mso-position-horizontal-relative:page;mso-position-vertical:absolute;mso-position-vertical-relative:page;mso-width-percent:0;mso-height-percent:0;mso-width-relative:page;mso-height-relative:page" from="266.4pt,151.2pt" to="374.45pt,151.25pt" o:gfxdata="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" strokeweight=".26mm">
               <v:stroke joinstyle="miter" endcap="square"/>
@@ -15012,7 +14989,7 @@
             </wp:anchor>
           </w:drawing>
         </mc:Choice>
-        <mc:Fallback xmlns="">
+        <mc:Fallback>
           <w:pict>
             <v:line w14:anchorId="7DB057F7" id="Line 12" o:spid="_x0000_s1026" style="position:absolute;z-index:-251656192;visibility:visible;mso-wrap-style:square;mso-width-percent:0;mso-height-percent:0;mso-wrap-distance-left:9pt;mso-wrap-distance-top:0;mso-wrap-distance-right:9pt;mso-wrap-distance-bottom:0;mso-position-horizontal:absolute;mso-position-horizontal-relative:page;mso-position-vertical:absolute;mso-position-vertical-relative:page;mso-width-percent:0;mso-height-percent:0;mso-width-relative:page;mso-height-relative:page" from="561.6pt,151.2pt" to="561.65pt,266.45pt" o:gfxdata="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" strokeweight=".26mm">
               <v:stroke joinstyle="miter" endcap="square"/>
@@ -15155,7 +15132,7 @@
             </wp:anchor>
           </w:drawing>
         </mc:Choice>
-        <mc:Fallback xmlns="">
+        <mc:Fallback>
           <w:pict>
             <v:line w14:anchorId="1F3FF70F" id="Line 8" o:spid="_x0000_s1026" style="position:absolute;z-index:-251660288;visibility:visible;mso-wrap-style:square;mso-width-percent:0;mso-height-percent:0;mso-wrap-distance-left:9pt;mso-wrap-distance-top:0;mso-wrap-distance-right:9pt;mso-wrap-distance-bottom:0;mso-position-horizontal:absolute;mso-position-horizontal-relative:page;mso-position-vertical:absolute;mso-position-vertical-relative:page;mso-width-percent:0;mso-height-percent:0;mso-width-relative:page;mso-height-relative:page" from="439.2pt,3in" to="547.25pt,216.05pt" o:gfxdata="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" strokeweight=".26mm">
               <v:stroke joinstyle="miter" endcap="square"/>
@@ -15294,7 +15271,7 @@
             </wp:anchor>
           </w:drawing>
         </mc:Choice>
-        <mc:Fallback xmlns="">
+        <mc:Fallback>
           <w:pict>
             <v:rect w14:anchorId="61275CDC" id="Rectangle 3" o:spid="_x0000_s1026" style="position:absolute;margin-left:2in;margin-top:266.4pt;width:417.65pt;height:535.95pt;z-index:-251665408;visibility:visible;mso-wrap-style:none;mso-width-percent:0;mso-height-percent:0;mso-wrap-distance-left:9pt;mso-wrap-distance-top:0;mso-wrap-distance-right:9pt;mso-wrap-distance-bottom:0;mso-position-horizontal:absolute;mso-position-horizontal-relative:page;mso-position-vertical:absolute;mso-position-vertical-relative:page;mso-width-percent:0;mso-height-percent:0;mso-width-relative:page;mso-height-relative:page;v-text-anchor:middle" o:gfxdata="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" filled="f" strokeweight=".09mm">
               <v:stroke endcap="square"/>

</xml_diff>

<commit_message>
Allow o upload image to manage the reference cadastrale
</commit_message>
<xml_diff>
--- a/documents/HLM-template.docx
+++ b/documents/HLM-template.docx
@@ -4639,13 +4639,28 @@
           <w:rFonts w:ascii="TimesNewRomanPSMT" w:hAnsi="TimesNewRomanPSMT" w:cs="TimesNewRomanPSMT"/>
           <w:lang w:val="en-US"/>
         </w:rPr>
-        <w:t>{% endif %}</w:t>
-      </w:r>
-      <w:r>
-        <w:rPr>
-          <w:rFonts w:ascii="TimesNewRomanPSMT" w:hAnsi="TimesNewRomanPSMT" w:cs="TimesNewRomanPSMT"/>
-        </w:rPr>
-        <w:t xml:space="preserve">{% for image in </w:t>
+        <w:t xml:space="preserve">{% endif </w:t>
+      </w:r>
+      <w:proofErr w:type="gramStart"/>
+      <w:r>
+        <w:rPr>
+          <w:rFonts w:ascii="TimesNewRomanPSMT" w:hAnsi="TimesNewRomanPSMT" w:cs="TimesNewRomanPSMT"/>
+          <w:lang w:val="en-US"/>
+        </w:rPr>
+        <w:t>%}</w:t>
+      </w:r>
+      <w:r>
+        <w:rPr>
+          <w:rFonts w:ascii="TimesNewRomanPSMT" w:hAnsi="TimesNewRomanPSMT" w:cs="TimesNewRomanPSMT"/>
+        </w:rPr>
+        <w:t>{</w:t>
+      </w:r>
+      <w:proofErr w:type="gramEnd"/>
+      <w:r>
+        <w:rPr>
+          <w:rFonts w:ascii="TimesNewRomanPSMT" w:hAnsi="TimesNewRomanPSMT" w:cs="TimesNewRomanPSMT"/>
+        </w:rPr>
+        <w:t xml:space="preserve">% for image in </w:t>
       </w:r>
       <w:r>
         <w:rPr>
@@ -4653,13 +4668,15 @@
         </w:rPr>
         <w:t>edd_</w:t>
       </w:r>
-      <w:r>
-        <w:rPr>
-          <w:rFonts w:ascii="TimesNewRomanPSMT" w:hAnsi="TimesNewRomanPSMT" w:cs="TimesNewRomanPSMT"/>
-          <w:lang w:val="fr-FR"/>
+      <w:proofErr w:type="spellStart"/>
+      <w:r>
+        <w:rPr>
+          <w:rFonts w:ascii="TimesNewRomanPSMT" w:hAnsi="TimesNewRomanPSMT" w:cs="TimesNewRomanPSMT"/>
+          <w:lang w:val="en-US"/>
         </w:rPr>
         <w:t>classique</w:t>
       </w:r>
+      <w:proofErr w:type="spellEnd"/>
       <w:r>
         <w:rPr>
           <w:rFonts w:ascii="TimesNewRomanPSMT" w:hAnsi="TimesNewRomanPSMT" w:cs="TimesNewRomanPSMT"/>
@@ -4691,14 +4708,106 @@
       <w:pPr>
         <w:rPr>
           <w:rFonts w:ascii="TimesNewRomanPSMT" w:hAnsi="TimesNewRomanPSMT" w:cs="TimesNewRomanPSMT"/>
+        </w:rPr>
+      </w:pPr>
+      <w:r>
+        <w:rPr>
+          <w:rFonts w:ascii="TimesNewRomanPSMT" w:hAnsi="TimesNewRomanPSMT" w:cs="TimesNewRomanPSMT"/>
           <w:lang w:val="en-US"/>
         </w:rPr>
-      </w:pPr>
+        <w:t xml:space="preserve">{% </w:t>
+      </w:r>
+      <w:proofErr w:type="spellStart"/>
       <w:r>
         <w:rPr>
           <w:rFonts w:ascii="TimesNewRomanPSMT" w:hAnsi="TimesNewRomanPSMT" w:cs="TimesNewRomanPSMT"/>
           <w:lang w:val="en-US"/>
         </w:rPr>
+        <w:t>endfor</w:t>
+      </w:r>
+      <w:proofErr w:type="spellEnd"/>
+      <w:r>
+        <w:rPr>
+          <w:rFonts w:ascii="TimesNewRomanPSMT" w:hAnsi="TimesNewRomanPSMT" w:cs="TimesNewRomanPSMT"/>
+          <w:lang w:val="en-US"/>
+        </w:rPr>
+        <w:t xml:space="preserve"> </w:t>
+      </w:r>
+      <w:proofErr w:type="gramStart"/>
+      <w:r>
+        <w:rPr>
+          <w:rFonts w:ascii="TimesNewRomanPSMT" w:hAnsi="TimesNewRomanPSMT" w:cs="TimesNewRomanPSMT"/>
+          <w:lang w:val="en-US"/>
+        </w:rPr>
+        <w:t>%}</w:t>
+      </w:r>
+      <w:r>
+        <w:rPr>
+          <w:rFonts w:ascii="TimesNewRomanPSMT" w:hAnsi="TimesNewRomanPSMT" w:cs="TimesNewRomanPSMT"/>
+        </w:rPr>
+        <w:t>{</w:t>
+      </w:r>
+      <w:proofErr w:type="gramEnd"/>
+      <w:r>
+        <w:rPr>
+          <w:rFonts w:ascii="TimesNewRomanPSMT" w:hAnsi="TimesNewRomanPSMT" w:cs="TimesNewRomanPSMT"/>
+        </w:rPr>
+        <w:t xml:space="preserve">% </w:t>
+      </w:r>
+      <w:r>
+        <w:rPr>
+          <w:rFonts w:ascii="TimesNewRomanPSMT" w:hAnsi="TimesNewRomanPSMT" w:cs="TimesNewRomanPSMT"/>
+        </w:rPr>
+        <w:t xml:space="preserve">for image in </w:t>
+      </w:r>
+      <w:proofErr w:type="spellStart"/>
+      <w:r>
+        <w:rPr>
+          <w:rFonts w:ascii="TimesNewRomanPSMT" w:hAnsi="TimesNewRomanPSMT" w:cs="TimesNewRomanPSMT"/>
+          <w:lang w:val="en-US"/>
+        </w:rPr>
+        <w:t>reference_cadastrale</w:t>
+      </w:r>
+      <w:proofErr w:type="spellEnd"/>
+      <w:r>
+        <w:rPr>
+          <w:rFonts w:ascii="TimesNewRomanPSMT" w:hAnsi="TimesNewRomanPSMT" w:cs="TimesNewRomanPSMT"/>
+        </w:rPr>
+        <w:t>_images %}</w:t>
+      </w:r>
+    </w:p>
+    <w:p>
+      <w:pPr>
+        <w:rPr>
+          <w:rFonts w:ascii="TimesNewRomanPSMT" w:hAnsi="TimesNewRomanPSMT" w:cs="TimesNewRomanPSMT"/>
+        </w:rPr>
+      </w:pPr>
+      <w:r>
+        <w:rPr>
+          <w:rFonts w:ascii="TimesNewRomanPSMT" w:hAnsi="TimesNewRomanPSMT" w:cs="TimesNewRomanPSMT"/>
+        </w:rPr>
+        <w:t>{{image}}</w:t>
+      </w:r>
+    </w:p>
+    <w:p>
+      <w:pPr>
+        <w:rPr>
+          <w:rFonts w:ascii="TimesNewRomanPSMT" w:hAnsi="TimesNewRomanPSMT" w:cs="TimesNewRomanPSMT"/>
+        </w:rPr>
+      </w:pPr>
+    </w:p>
+    <w:p>
+      <w:pPr>
+        <w:rPr>
+          <w:rFonts w:ascii="TimesNewRomanPSMT" w:hAnsi="TimesNewRomanPSMT" w:cs="TimesNewRomanPSMT"/>
+          <w:lang w:val="en-US"/>
+        </w:rPr>
+      </w:pPr>
+      <w:r>
+        <w:rPr>
+          <w:rFonts w:ascii="TimesNewRomanPSMT" w:hAnsi="TimesNewRomanPSMT" w:cs="TimesNewRomanPSMT"/>
+          <w:lang w:val="en-US"/>
+        </w:rPr>
         <w:t xml:space="preserve">{% </w:t>
       </w:r>
       <w:proofErr w:type="spellStart"/>
@@ -4736,7 +4845,13 @@
         <w:rPr>
           <w:rFonts w:ascii="TimesNewRomanPSMT" w:hAnsi="TimesNewRomanPSMT" w:cs="TimesNewRomanPSMT"/>
         </w:rPr>
-        <w:t>% if</w:t>
+        <w:t xml:space="preserve">% </w:t>
+      </w:r>
+      <w:r>
+        <w:rPr>
+          <w:rFonts w:ascii="TimesNewRomanPSMT" w:hAnsi="TimesNewRomanPSMT" w:cs="TimesNewRomanPSMT"/>
+        </w:rPr>
+        <w:t>if</w:t>
       </w:r>
       <w:r>
         <w:rPr>
@@ -6048,6 +6163,7 @@
         <w:rPr>
           <w:rFonts w:ascii="TimesNewRomanPSMT" w:hAnsi="TimesNewRomanPSMT" w:cs="TimesNewRomanPSMT"/>
         </w:rPr>
+        <w:lastRenderedPageBreak/>
         <w:t>1. Nombre des logements locatifs par type de logements :</w:t>
       </w:r>
     </w:p>
@@ -6142,7 +6258,6 @@
                 <w:szCs w:val="16"/>
                 <w:lang w:val="en-US"/>
               </w:rPr>
-              <w:lastRenderedPageBreak/>
               <w:t xml:space="preserve">{%tr for </w:t>
             </w:r>
             <w:proofErr w:type="spellStart"/>
@@ -8132,6 +8247,7 @@
                 <w:szCs w:val="16"/>
                 <w:lang w:val="en-US"/>
               </w:rPr>
+              <w:lastRenderedPageBreak/>
               <w:t>Total</w:t>
             </w:r>
           </w:p>
@@ -8645,7 +8761,6 @@
         <w:rPr>
           <w:rFonts w:ascii="TimesNewRomanPSMT" w:hAnsi="TimesNewRomanPSMT" w:cs="TimesNewRomanPSMT"/>
         </w:rPr>
-        <w:lastRenderedPageBreak/>
         <w:t>6. Nombre et liste des annexes susceptibles de donner lieu à perception d'un loyer accessoire :</w:t>
       </w:r>
       <w:r>
@@ -10400,6 +10515,7 @@
         <w:rPr>
           <w:rFonts w:ascii="TimesNewRomanPSMT" w:hAnsi="TimesNewRomanPSMT" w:cs="TimesNewRomanPSMT"/>
         </w:rPr>
+        <w:lastRenderedPageBreak/>
         <w:t>{% for image in acquereur_images %}</w:t>
       </w:r>
     </w:p>
@@ -10438,7 +10554,6 @@
     </w:p>
     <w:p>
       <w:r>
-        <w:lastRenderedPageBreak/>
         <w:t xml:space="preserve">Acte notarié : </w:t>
       </w:r>
       <w:bookmarkStart w:id="56" w:name="ActeNotaire"/>
@@ -10618,6 +10733,13 @@
           <w:rFonts w:ascii="TimesNewRomanPSMT" w:hAnsi="TimesNewRomanPSMT" w:cs="TimesNewRomanPSMT"/>
         </w:rPr>
         <w:t>reference_publication</w:t>
+      </w:r>
+      <w:r>
+        <w:rPr>
+          <w:rFonts w:ascii="TimesNewRomanPSMT" w:hAnsi="TimesNewRomanPSMT" w:cs="TimesNewRomanPSMT"/>
+          <w:lang w:val="fr-FR"/>
+        </w:rPr>
+        <w:t>_acte</w:t>
       </w:r>
       <w:r>
         <w:rPr>
@@ -13363,7 +13485,7 @@
                             <w:rPr>
                               <w:noProof/>
                             </w:rPr>
-                            <w:object w:dxaOrig="780" w:dyaOrig="520" w14:anchorId="37A597F4">
+                            <w:object w:dxaOrig="785" w:dyaOrig="524" w14:anchorId="37A597F4">
                               <v:shapetype id="_x0000_t75" coordsize="21600,21600" o:spt="75" o:preferrelative="t" path="m@4@5l@4@11@9@11@9@5xe" filled="f" stroked="f">
                                 <v:stroke joinstyle="miter"/>
                                 <v:formulas>
@@ -13383,11 +13505,11 @@
                                 <v:path o:extrusionok="f" gradientshapeok="t" o:connecttype="rect"/>
                                 <o:lock v:ext="edit" aspectratio="t"/>
                               </v:shapetype>
-                              <v:shape id="_x0000_i1025" type="#_x0000_t75" alt="" style="width:39.25pt;height:26.2pt;mso-width-percent:0;mso-height-percent:0;mso-width-percent:0;mso-height-percent:0" filled="t">
+                              <v:shape id="_x0000_i1025" type="#_x0000_t75" alt="" style="width:39pt;height:26pt;mso-width-percent:0;mso-height-percent:0;mso-width-percent:0;mso-height-percent:0" filled="t">
                                 <v:fill color2="black"/>
                                 <v:imagedata r:id="rId3" o:title="" croptop="-22f" cropbottom="-22f" cropleft="-25f" cropright="-25f"/>
                               </v:shape>
-                              <o:OLEObject Type="Embed" ProgID="Word.Picture.8" ShapeID="_x0000_i1025" DrawAspect="Content" ObjectID="_1696246020" r:id="rId4"/>
+                              <o:OLEObject Type="Embed" ProgID="Word.Picture.8" ShapeID="_x0000_i1025" DrawAspect="Content" ObjectID="_1696746475" r:id="rId4"/>
                             </w:object>
                           </w:r>
                         </w:p>
@@ -13462,12 +13584,12 @@
                       <w:rPr>
                         <w:noProof/>
                       </w:rPr>
-                      <w:object w:dxaOrig="780" w:dyaOrig="520" w14:anchorId="37A597F4">
-                        <v:shape id="_x0000_i1025" type="#_x0000_t75" alt="" style="width:39.25pt;height:26.2pt;mso-width-percent:0;mso-height-percent:0;mso-width-percent:0;mso-height-percent:0" filled="t">
+                      <w:object w:dxaOrig="785" w:dyaOrig="524" w14:anchorId="37A597F4">
+                        <v:shape id="_x0000_i1025" type="#_x0000_t75" alt="" style="width:39pt;height:26pt;mso-width-percent:0;mso-height-percent:0;mso-width-percent:0;mso-height-percent:0" filled="t">
                           <v:fill color2="black"/>
                           <v:imagedata r:id="rId3" o:title="" croptop="-22f" cropbottom="-22f" cropleft="-25f" cropright="-25f"/>
                         </v:shape>
-                        <o:OLEObject Type="Embed" ProgID="Word.Picture.8" ShapeID="_x0000_i1025" DrawAspect="Content" ObjectID="_1696246020" r:id="rId5"/>
+                        <o:OLEObject Type="Embed" ProgID="Word.Picture.8" ShapeID="_x0000_i1025" DrawAspect="Content" ObjectID="_1696746475" r:id="rId5"/>
                       </w:object>
                     </w:r>
                   </w:p>

</xml_diff>

<commit_message>
Allow o upload image to manage the reference cadastrale (#78)
</commit_message>
<xml_diff>
--- a/documents/HLM-template.docx
+++ b/documents/HLM-template.docx
@@ -4639,13 +4639,28 @@
           <w:rFonts w:ascii="TimesNewRomanPSMT" w:hAnsi="TimesNewRomanPSMT" w:cs="TimesNewRomanPSMT"/>
           <w:lang w:val="en-US"/>
         </w:rPr>
-        <w:t>{% endif %}</w:t>
-      </w:r>
-      <w:r>
-        <w:rPr>
-          <w:rFonts w:ascii="TimesNewRomanPSMT" w:hAnsi="TimesNewRomanPSMT" w:cs="TimesNewRomanPSMT"/>
-        </w:rPr>
-        <w:t xml:space="preserve">{% for image in </w:t>
+        <w:t xml:space="preserve">{% endif </w:t>
+      </w:r>
+      <w:proofErr w:type="gramStart"/>
+      <w:r>
+        <w:rPr>
+          <w:rFonts w:ascii="TimesNewRomanPSMT" w:hAnsi="TimesNewRomanPSMT" w:cs="TimesNewRomanPSMT"/>
+          <w:lang w:val="en-US"/>
+        </w:rPr>
+        <w:t>%}</w:t>
+      </w:r>
+      <w:r>
+        <w:rPr>
+          <w:rFonts w:ascii="TimesNewRomanPSMT" w:hAnsi="TimesNewRomanPSMT" w:cs="TimesNewRomanPSMT"/>
+        </w:rPr>
+        <w:t>{</w:t>
+      </w:r>
+      <w:proofErr w:type="gramEnd"/>
+      <w:r>
+        <w:rPr>
+          <w:rFonts w:ascii="TimesNewRomanPSMT" w:hAnsi="TimesNewRomanPSMT" w:cs="TimesNewRomanPSMT"/>
+        </w:rPr>
+        <w:t xml:space="preserve">% for image in </w:t>
       </w:r>
       <w:r>
         <w:rPr>
@@ -4653,13 +4668,15 @@
         </w:rPr>
         <w:t>edd_</w:t>
       </w:r>
-      <w:r>
-        <w:rPr>
-          <w:rFonts w:ascii="TimesNewRomanPSMT" w:hAnsi="TimesNewRomanPSMT" w:cs="TimesNewRomanPSMT"/>
-          <w:lang w:val="fr-FR"/>
+      <w:proofErr w:type="spellStart"/>
+      <w:r>
+        <w:rPr>
+          <w:rFonts w:ascii="TimesNewRomanPSMT" w:hAnsi="TimesNewRomanPSMT" w:cs="TimesNewRomanPSMT"/>
+          <w:lang w:val="en-US"/>
         </w:rPr>
         <w:t>classique</w:t>
       </w:r>
+      <w:proofErr w:type="spellEnd"/>
       <w:r>
         <w:rPr>
           <w:rFonts w:ascii="TimesNewRomanPSMT" w:hAnsi="TimesNewRomanPSMT" w:cs="TimesNewRomanPSMT"/>
@@ -4691,14 +4708,106 @@
       <w:pPr>
         <w:rPr>
           <w:rFonts w:ascii="TimesNewRomanPSMT" w:hAnsi="TimesNewRomanPSMT" w:cs="TimesNewRomanPSMT"/>
+        </w:rPr>
+      </w:pPr>
+      <w:r>
+        <w:rPr>
+          <w:rFonts w:ascii="TimesNewRomanPSMT" w:hAnsi="TimesNewRomanPSMT" w:cs="TimesNewRomanPSMT"/>
           <w:lang w:val="en-US"/>
         </w:rPr>
-      </w:pPr>
+        <w:t xml:space="preserve">{% </w:t>
+      </w:r>
+      <w:proofErr w:type="spellStart"/>
       <w:r>
         <w:rPr>
           <w:rFonts w:ascii="TimesNewRomanPSMT" w:hAnsi="TimesNewRomanPSMT" w:cs="TimesNewRomanPSMT"/>
           <w:lang w:val="en-US"/>
         </w:rPr>
+        <w:t>endfor</w:t>
+      </w:r>
+      <w:proofErr w:type="spellEnd"/>
+      <w:r>
+        <w:rPr>
+          <w:rFonts w:ascii="TimesNewRomanPSMT" w:hAnsi="TimesNewRomanPSMT" w:cs="TimesNewRomanPSMT"/>
+          <w:lang w:val="en-US"/>
+        </w:rPr>
+        <w:t xml:space="preserve"> </w:t>
+      </w:r>
+      <w:proofErr w:type="gramStart"/>
+      <w:r>
+        <w:rPr>
+          <w:rFonts w:ascii="TimesNewRomanPSMT" w:hAnsi="TimesNewRomanPSMT" w:cs="TimesNewRomanPSMT"/>
+          <w:lang w:val="en-US"/>
+        </w:rPr>
+        <w:t>%}</w:t>
+      </w:r>
+      <w:r>
+        <w:rPr>
+          <w:rFonts w:ascii="TimesNewRomanPSMT" w:hAnsi="TimesNewRomanPSMT" w:cs="TimesNewRomanPSMT"/>
+        </w:rPr>
+        <w:t>{</w:t>
+      </w:r>
+      <w:proofErr w:type="gramEnd"/>
+      <w:r>
+        <w:rPr>
+          <w:rFonts w:ascii="TimesNewRomanPSMT" w:hAnsi="TimesNewRomanPSMT" w:cs="TimesNewRomanPSMT"/>
+        </w:rPr>
+        <w:t xml:space="preserve">% </w:t>
+      </w:r>
+      <w:r>
+        <w:rPr>
+          <w:rFonts w:ascii="TimesNewRomanPSMT" w:hAnsi="TimesNewRomanPSMT" w:cs="TimesNewRomanPSMT"/>
+        </w:rPr>
+        <w:t xml:space="preserve">for image in </w:t>
+      </w:r>
+      <w:proofErr w:type="spellStart"/>
+      <w:r>
+        <w:rPr>
+          <w:rFonts w:ascii="TimesNewRomanPSMT" w:hAnsi="TimesNewRomanPSMT" w:cs="TimesNewRomanPSMT"/>
+          <w:lang w:val="en-US"/>
+        </w:rPr>
+        <w:t>reference_cadastrale</w:t>
+      </w:r>
+      <w:proofErr w:type="spellEnd"/>
+      <w:r>
+        <w:rPr>
+          <w:rFonts w:ascii="TimesNewRomanPSMT" w:hAnsi="TimesNewRomanPSMT" w:cs="TimesNewRomanPSMT"/>
+        </w:rPr>
+        <w:t>_images %}</w:t>
+      </w:r>
+    </w:p>
+    <w:p>
+      <w:pPr>
+        <w:rPr>
+          <w:rFonts w:ascii="TimesNewRomanPSMT" w:hAnsi="TimesNewRomanPSMT" w:cs="TimesNewRomanPSMT"/>
+        </w:rPr>
+      </w:pPr>
+      <w:r>
+        <w:rPr>
+          <w:rFonts w:ascii="TimesNewRomanPSMT" w:hAnsi="TimesNewRomanPSMT" w:cs="TimesNewRomanPSMT"/>
+        </w:rPr>
+        <w:t>{{image}}</w:t>
+      </w:r>
+    </w:p>
+    <w:p>
+      <w:pPr>
+        <w:rPr>
+          <w:rFonts w:ascii="TimesNewRomanPSMT" w:hAnsi="TimesNewRomanPSMT" w:cs="TimesNewRomanPSMT"/>
+        </w:rPr>
+      </w:pPr>
+    </w:p>
+    <w:p>
+      <w:pPr>
+        <w:rPr>
+          <w:rFonts w:ascii="TimesNewRomanPSMT" w:hAnsi="TimesNewRomanPSMT" w:cs="TimesNewRomanPSMT"/>
+          <w:lang w:val="en-US"/>
+        </w:rPr>
+      </w:pPr>
+      <w:r>
+        <w:rPr>
+          <w:rFonts w:ascii="TimesNewRomanPSMT" w:hAnsi="TimesNewRomanPSMT" w:cs="TimesNewRomanPSMT"/>
+          <w:lang w:val="en-US"/>
+        </w:rPr>
         <w:t xml:space="preserve">{% </w:t>
       </w:r>
       <w:proofErr w:type="spellStart"/>
@@ -4736,7 +4845,13 @@
         <w:rPr>
           <w:rFonts w:ascii="TimesNewRomanPSMT" w:hAnsi="TimesNewRomanPSMT" w:cs="TimesNewRomanPSMT"/>
         </w:rPr>
-        <w:t>% if</w:t>
+        <w:t xml:space="preserve">% </w:t>
+      </w:r>
+      <w:r>
+        <w:rPr>
+          <w:rFonts w:ascii="TimesNewRomanPSMT" w:hAnsi="TimesNewRomanPSMT" w:cs="TimesNewRomanPSMT"/>
+        </w:rPr>
+        <w:t>if</w:t>
       </w:r>
       <w:r>
         <w:rPr>
@@ -6048,6 +6163,7 @@
         <w:rPr>
           <w:rFonts w:ascii="TimesNewRomanPSMT" w:hAnsi="TimesNewRomanPSMT" w:cs="TimesNewRomanPSMT"/>
         </w:rPr>
+        <w:lastRenderedPageBreak/>
         <w:t>1. Nombre des logements locatifs par type de logements :</w:t>
       </w:r>
     </w:p>
@@ -6142,7 +6258,6 @@
                 <w:szCs w:val="16"/>
                 <w:lang w:val="en-US"/>
               </w:rPr>
-              <w:lastRenderedPageBreak/>
               <w:t xml:space="preserve">{%tr for </w:t>
             </w:r>
             <w:proofErr w:type="spellStart"/>
@@ -8132,6 +8247,7 @@
                 <w:szCs w:val="16"/>
                 <w:lang w:val="en-US"/>
               </w:rPr>
+              <w:lastRenderedPageBreak/>
               <w:t>Total</w:t>
             </w:r>
           </w:p>
@@ -8645,7 +8761,6 @@
         <w:rPr>
           <w:rFonts w:ascii="TimesNewRomanPSMT" w:hAnsi="TimesNewRomanPSMT" w:cs="TimesNewRomanPSMT"/>
         </w:rPr>
-        <w:lastRenderedPageBreak/>
         <w:t>6. Nombre et liste des annexes susceptibles de donner lieu à perception d'un loyer accessoire :</w:t>
       </w:r>
       <w:r>
@@ -10400,6 +10515,7 @@
         <w:rPr>
           <w:rFonts w:ascii="TimesNewRomanPSMT" w:hAnsi="TimesNewRomanPSMT" w:cs="TimesNewRomanPSMT"/>
         </w:rPr>
+        <w:lastRenderedPageBreak/>
         <w:t>{% for image in acquereur_images %}</w:t>
       </w:r>
     </w:p>
@@ -10438,7 +10554,6 @@
     </w:p>
     <w:p>
       <w:r>
-        <w:lastRenderedPageBreak/>
         <w:t xml:space="preserve">Acte notarié : </w:t>
       </w:r>
       <w:bookmarkStart w:id="56" w:name="ActeNotaire"/>
@@ -10618,6 +10733,13 @@
           <w:rFonts w:ascii="TimesNewRomanPSMT" w:hAnsi="TimesNewRomanPSMT" w:cs="TimesNewRomanPSMT"/>
         </w:rPr>
         <w:t>reference_publication</w:t>
+      </w:r>
+      <w:r>
+        <w:rPr>
+          <w:rFonts w:ascii="TimesNewRomanPSMT" w:hAnsi="TimesNewRomanPSMT" w:cs="TimesNewRomanPSMT"/>
+          <w:lang w:val="fr-FR"/>
+        </w:rPr>
+        <w:t>_acte</w:t>
       </w:r>
       <w:r>
         <w:rPr>
@@ -13363,7 +13485,7 @@
                             <w:rPr>
                               <w:noProof/>
                             </w:rPr>
-                            <w:object w:dxaOrig="780" w:dyaOrig="520" w14:anchorId="37A597F4">
+                            <w:object w:dxaOrig="785" w:dyaOrig="524" w14:anchorId="37A597F4">
                               <v:shapetype id="_x0000_t75" coordsize="21600,21600" o:spt="75" o:preferrelative="t" path="m@4@5l@4@11@9@11@9@5xe" filled="f" stroked="f">
                                 <v:stroke joinstyle="miter"/>
                                 <v:formulas>
@@ -13383,11 +13505,11 @@
                                 <v:path o:extrusionok="f" gradientshapeok="t" o:connecttype="rect"/>
                                 <o:lock v:ext="edit" aspectratio="t"/>
                               </v:shapetype>
-                              <v:shape id="_x0000_i1025" type="#_x0000_t75" alt="" style="width:39.25pt;height:26.2pt;mso-width-percent:0;mso-height-percent:0;mso-width-percent:0;mso-height-percent:0" filled="t">
+                              <v:shape id="_x0000_i1025" type="#_x0000_t75" alt="" style="width:39pt;height:26pt;mso-width-percent:0;mso-height-percent:0;mso-width-percent:0;mso-height-percent:0" filled="t">
                                 <v:fill color2="black"/>
                                 <v:imagedata r:id="rId3" o:title="" croptop="-22f" cropbottom="-22f" cropleft="-25f" cropright="-25f"/>
                               </v:shape>
-                              <o:OLEObject Type="Embed" ProgID="Word.Picture.8" ShapeID="_x0000_i1025" DrawAspect="Content" ObjectID="_1696246020" r:id="rId4"/>
+                              <o:OLEObject Type="Embed" ProgID="Word.Picture.8" ShapeID="_x0000_i1025" DrawAspect="Content" ObjectID="_1696746475" r:id="rId4"/>
                             </w:object>
                           </w:r>
                         </w:p>
@@ -13462,12 +13584,12 @@
                       <w:rPr>
                         <w:noProof/>
                       </w:rPr>
-                      <w:object w:dxaOrig="780" w:dyaOrig="520" w14:anchorId="37A597F4">
-                        <v:shape id="_x0000_i1025" type="#_x0000_t75" alt="" style="width:39.25pt;height:26.2pt;mso-width-percent:0;mso-height-percent:0;mso-width-percent:0;mso-height-percent:0" filled="t">
+                      <w:object w:dxaOrig="785" w:dyaOrig="524" w14:anchorId="37A597F4">
+                        <v:shape id="_x0000_i1025" type="#_x0000_t75" alt="" style="width:39pt;height:26pt;mso-width-percent:0;mso-height-percent:0;mso-width-percent:0;mso-height-percent:0" filled="t">
                           <v:fill color2="black"/>
                           <v:imagedata r:id="rId3" o:title="" croptop="-22f" cropbottom="-22f" cropleft="-25f" cropright="-25f"/>
                         </v:shape>
-                        <o:OLEObject Type="Embed" ProgID="Word.Picture.8" ShapeID="_x0000_i1025" DrawAspect="Content" ObjectID="_1696246020" r:id="rId5"/>
+                        <o:OLEObject Type="Embed" ProgID="Word.Picture.8" ShapeID="_x0000_i1025" DrawAspect="Content" ObjectID="_1696746475" r:id="rId5"/>
                       </w:object>
                     </w:r>
                   </w:p>

</xml_diff>

<commit_message>
s123: better display Capital Social value in docx
</commit_message>
<xml_diff>
--- a/documents/HLM-template.docx
+++ b/documents/HLM-template.docx
@@ -603,13 +603,39 @@
         <w:rPr>
           <w:rFonts w:ascii="TimesNewRomanPSMT" w:hAnsi="TimesNewRomanPSMT" w:cs="TimesNewRomanPSMT"/>
         </w:rPr>
-        <w:t>{{ bailleur.capital_social }}</w:t>
-      </w:r>
-      <w:r>
-        <w:rPr>
-          <w:rFonts w:ascii="TimesNewRomanPSMT" w:hAnsi="TimesNewRomanPSMT" w:cs="TimesNewRomanPSMT"/>
-        </w:rPr>
-        <w:t xml:space="preserve"> {% endif %}</w:t>
+        <w:t>{{ bailleur.capital_social</w:t>
+      </w:r>
+      <w:r>
+        <w:rPr>
+          <w:rFonts w:ascii="TimesNewRomanPSMT" w:hAnsi="TimesNewRomanPSMT" w:cs="TimesNewRomanPSMT"/>
+          <w:lang w:val="fr-FR"/>
+        </w:rPr>
+        <w:t>|f</w:t>
+      </w:r>
+      <w:r>
+        <w:rPr>
+          <w:rFonts w:ascii="TimesNewRomanPSMT" w:hAnsi="TimesNewRomanPSMT" w:cs="TimesNewRomanPSMT"/>
+        </w:rPr>
+        <w:t xml:space="preserve"> }}</w:t>
+      </w:r>
+      <w:r>
+        <w:rPr>
+          <w:rFonts w:ascii="TimesNewRomanPSMT" w:hAnsi="TimesNewRomanPSMT" w:cs="TimesNewRomanPSMT"/>
+        </w:rPr>
+        <w:t xml:space="preserve"> </w:t>
+      </w:r>
+      <w:r>
+        <w:rPr>
+          <w:rFonts w:ascii="TimesNewRomanPSMT" w:hAnsi="TimesNewRomanPSMT" w:cs="TimesNewRomanPSMT"/>
+          <w:lang w:val="fr-FR"/>
+        </w:rPr>
+        <w:t xml:space="preserve">€ </w:t>
+      </w:r>
+      <w:r>
+        <w:rPr>
+          <w:rFonts w:ascii="TimesNewRomanPSMT" w:hAnsi="TimesNewRomanPSMT" w:cs="TimesNewRomanPSMT"/>
+        </w:rPr>
+        <w:t>{% endif %}</w:t>
       </w:r>
       <w:r>
         <w:rPr>
@@ -10737,7 +10763,7 @@
       <w:r>
         <w:rPr>
           <w:rFonts w:ascii="TimesNewRomanPSMT" w:hAnsi="TimesNewRomanPSMT" w:cs="TimesNewRomanPSMT"/>
-          <w:lang w:val="fr-FR"/>
+          <w:lang w:val="en-US"/>
         </w:rPr>
         <w:t>_acte</w:t>
       </w:r>
@@ -13485,7 +13511,7 @@
                             <w:rPr>
                               <w:noProof/>
                             </w:rPr>
-                            <w:object w:dxaOrig="785" w:dyaOrig="524" w14:anchorId="37A597F4">
+                            <w:object w:dxaOrig="780" w:dyaOrig="520" w14:anchorId="37A597F4">
                               <v:shapetype id="_x0000_t75" coordsize="21600,21600" o:spt="75" o:preferrelative="t" path="m@4@5l@4@11@9@11@9@5xe" filled="f" stroked="f">
                                 <v:stroke joinstyle="miter"/>
                                 <v:formulas>
@@ -13509,7 +13535,7 @@
                                 <v:fill color2="black"/>
                                 <v:imagedata r:id="rId3" o:title="" croptop="-22f" cropbottom="-22f" cropleft="-25f" cropright="-25f"/>
                               </v:shape>
-                              <o:OLEObject Type="Embed" ProgID="Word.Picture.8" ShapeID="_x0000_i1025" DrawAspect="Content" ObjectID="_1696746475" r:id="rId4"/>
+                              <o:OLEObject Type="Embed" ProgID="Word.Picture.8" ShapeID="_x0000_i1025" DrawAspect="Content" ObjectID="_1699163013" r:id="rId4"/>
                             </w:object>
                           </w:r>
                         </w:p>
@@ -13559,7 +13585,7 @@
               <v:stroke joinstyle="miter"/>
               <v:path gradientshapeok="t" o:connecttype="rect"/>
             </v:shapetype>
-            <v:shape id="Text Box 17" o:spid="_x0000_s1031" type="#_x0000_t202" style="position:absolute;margin-left:57.6pt;margin-top:21.6pt;width:78.5pt;height:49.7pt;z-index:251663360;visibility:visible;mso-wrap-style:square;mso-width-percent:0;mso-height-percent:0;mso-wrap-distance-left:9.05pt;mso-wrap-distance-top:0;mso-wrap-distance-right:9.05pt;mso-wrap-distance-bottom:0;mso-position-horizontal:absolute;mso-position-horizontal-relative:page;mso-position-vertical:absolute;mso-position-vertical-relative:page;mso-width-percent:0;mso-height-percent:0;mso-width-relative:page;mso-height-relative:page;v-text-anchor:top" o:gfxdata="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" stroked="f">
+            <v:shape id="Text Box 17" o:spid="_x0000_s1031" type="#_x0000_t202" style="position:absolute;margin-left:57.6pt;margin-top:21.6pt;width:78.5pt;height:49.7pt;z-index:251663360;visibility:visible;mso-wrap-style:square;mso-width-percent:0;mso-height-percent:0;mso-wrap-distance-left:9.05pt;mso-wrap-distance-top:0;mso-wrap-distance-right:9.05pt;mso-wrap-distance-bottom:0;mso-position-horizontal:absolute;mso-position-horizontal-relative:page;mso-position-vertical:absolute;mso-position-vertical-relative:page;mso-width-percent:0;mso-height-percent:0;mso-width-relative:page;mso-height-relative:page;v-text-anchor:top" o:gfxdata="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" stroked="f">
               <v:fill opacity="0"/>
               <v:path arrowok="t"/>
               <v:textbox inset=".45pt,.45pt,.45pt,.45pt">
@@ -13584,12 +13610,12 @@
                       <w:rPr>
                         <w:noProof/>
                       </w:rPr>
-                      <w:object w:dxaOrig="785" w:dyaOrig="524" w14:anchorId="37A597F4">
+                      <w:object w:dxaOrig="780" w:dyaOrig="520" w14:anchorId="37A597F4">
                         <v:shape id="_x0000_i1025" type="#_x0000_t75" alt="" style="width:39pt;height:26pt;mso-width-percent:0;mso-height-percent:0;mso-width-percent:0;mso-height-percent:0" filled="t">
                           <v:fill color2="black"/>
                           <v:imagedata r:id="rId3" o:title="" croptop="-22f" cropbottom="-22f" cropleft="-25f" cropright="-25f"/>
                         </v:shape>
-                        <o:OLEObject Type="Embed" ProgID="Word.Picture.8" ShapeID="_x0000_i1025" DrawAspect="Content" ObjectID="_1696746475" r:id="rId5"/>
+                        <o:OLEObject Type="Embed" ProgID="Word.Picture.8" ShapeID="_x0000_i1025" DrawAspect="Content" ObjectID="_1699163013" r:id="rId5"/>
                       </w:object>
                     </w:r>
                   </w:p>

</xml_diff>

<commit_message>
Add convention numero in HLM template
</commit_message>
<xml_diff>
--- a/documents/HLM-template.docx
+++ b/documents/HLM-template.docx
@@ -54,6 +54,33 @@
     <w:p>
       <w:pPr>
         <w:jc w:val="center"/>
+        <w:rPr>
+          <w:rFonts w:ascii="TimesNewRomanPS-BoldMT" w:hAnsi="TimesNewRomanPS-BoldMT" w:cs="TimesNewRomanPS-BoldMT"/>
+          <w:b/>
+          <w:lang w:val="fr-FR"/>
+        </w:rPr>
+      </w:pPr>
+      <w:r>
+        <w:rPr>
+          <w:rFonts w:ascii="TimesNewRomanPS-BoldMT" w:hAnsi="TimesNewRomanPS-BoldMT" w:cs="TimesNewRomanPS-BoldMT"/>
+          <w:b/>
+          <w:lang w:val="fr-FR"/>
+        </w:rPr>
+        <w:t>Convention n° {{convention.numero}}</w:t>
+      </w:r>
+    </w:p>
+    <w:p>
+      <w:pPr>
+        <w:jc w:val="center"/>
+        <w:rPr>
+          <w:rFonts w:ascii="TimesNewRomanPS-BoldMT" w:hAnsi="TimesNewRomanPS-BoldMT" w:cs="TimesNewRomanPS-BoldMT"/>
+          <w:b/>
+        </w:rPr>
+      </w:pPr>
+    </w:p>
+    <w:p>
+      <w:pPr>
+        <w:jc w:val="center"/>
       </w:pPr>
       <w:r>
         <w:rPr>
@@ -256,24 +283,15 @@
           <w:rFonts w:ascii="TimesNewRomanPSMT" w:hAnsi="TimesNewRomanPSMT" w:cs="TimesNewRomanPSMT"/>
           <w:lang w:val="fr-FR"/>
         </w:rPr>
-        <w:t>{{</w:t>
-      </w:r>
-      <w:proofErr w:type="spellStart"/>
+        <w:t>{{lot.nb_logements</w:t>
+      </w:r>
       <w:r>
         <w:rPr>
           <w:rFonts w:ascii="TimesNewRomanPSMT" w:hAnsi="TimesNewRomanPSMT" w:cs="TimesNewRomanPSMT"/>
           <w:lang w:val="fr-FR"/>
         </w:rPr>
-        <w:t>lot.nb_logements</w:t>
-      </w:r>
-      <w:r>
-        <w:rPr>
-          <w:rFonts w:ascii="TimesNewRomanPSMT" w:hAnsi="TimesNewRomanPSMT" w:cs="TimesNewRomanPSMT"/>
-          <w:lang w:val="fr-FR"/>
-        </w:rPr>
         <w:t>|pl</w:t>
       </w:r>
-      <w:proofErr w:type="spellEnd"/>
       <w:r>
         <w:rPr>
           <w:rFonts w:ascii="TimesNewRomanPSMT" w:hAnsi="TimesNewRomanPSMT" w:cs="TimesNewRomanPSMT"/>
@@ -877,30 +895,14 @@
           <w:rFonts w:ascii="TimesNewRomanPSMT" w:hAnsi="TimesNewRomanPSMT" w:cs="TimesNewRomanPSMT"/>
           <w:lang w:val="fr-FR"/>
         </w:rPr>
-        <w:t>{{</w:t>
-      </w:r>
-      <w:proofErr w:type="spellStart"/>
+        <w:t>{{lot.nb_logements</w:t>
+      </w:r>
       <w:r>
         <w:rPr>
           <w:rFonts w:ascii="TimesNewRomanPSMT" w:hAnsi="TimesNewRomanPSMT" w:cs="TimesNewRomanPSMT"/>
           <w:lang w:val="fr-FR"/>
         </w:rPr>
-        <w:t>lot.nb_logements</w:t>
-      </w:r>
-      <w:r>
-        <w:rPr>
-          <w:rFonts w:ascii="TimesNewRomanPSMT" w:hAnsi="TimesNewRomanPSMT" w:cs="TimesNewRomanPSMT"/>
-          <w:lang w:val="fr-FR"/>
-        </w:rPr>
-        <w:t>|pl</w:t>
-      </w:r>
-      <w:proofErr w:type="spellEnd"/>
-      <w:r>
-        <w:rPr>
-          <w:rFonts w:ascii="TimesNewRomanPSMT" w:hAnsi="TimesNewRomanPSMT" w:cs="TimesNewRomanPSMT"/>
-          <w:lang w:val="fr-FR"/>
-        </w:rPr>
-        <w:t xml:space="preserve"> </w:t>
+        <w:t xml:space="preserve">|pl </w:t>
       </w:r>
       <w:r>
         <w:rPr>
@@ -1179,6 +1181,7 @@
         <w:rPr>
           <w:rFonts w:ascii="TimesNewRomanPSMT" w:hAnsi="TimesNewRomanPSMT" w:cs="TimesNewRomanPSMT"/>
         </w:rPr>
+        <w:lastRenderedPageBreak/>
         <w:t>Le remboursement, anticipé ou non, d'un des prêts utilisés pour financer l'opération, d'une subvention ou le reversement du complément d'impôt en application de l'article 284 du code général des impôts sont sans effet sur la durée de la convention.</w:t>
       </w:r>
     </w:p>
@@ -1197,7 +1200,6 @@
         <w:rPr>
           <w:rFonts w:ascii="TimesNewRomanPSMT" w:hAnsi="TimesNewRomanPSMT" w:cs="TimesNewRomanPSMT"/>
         </w:rPr>
-        <w:lastRenderedPageBreak/>
         <w:t>Article 4.</w:t>
       </w:r>
     </w:p>
@@ -1685,17 +1687,8 @@
           <w:rFonts w:ascii="TimesNewRomanPSMT" w:hAnsi="TimesNewRomanPSMT" w:cs="TimesNewRomanPSMT"/>
           <w:lang w:val="fr-FR"/>
         </w:rPr>
-        <w:t>|</w:t>
-      </w:r>
-      <w:proofErr w:type="spellStart"/>
-      <w:r>
-        <w:rPr>
-          <w:rFonts w:ascii="TimesNewRomanPSMT" w:hAnsi="TimesNewRomanPSMT" w:cs="TimesNewRomanPSMT"/>
-          <w:lang w:val="fr-FR"/>
-        </w:rPr>
-        <w:t>pl</w:t>
-      </w:r>
-      <w:proofErr w:type="spellEnd"/>
+        <w:t>|pl</w:t>
+      </w:r>
       <w:r>
         <w:rPr>
           <w:rFonts w:ascii="TimesNewRomanPSMT" w:hAnsi="TimesNewRomanPSMT" w:cs="TimesNewRomanPSMT"/>
@@ -1790,7 +1783,6 @@
         </w:rPr>
         <w:t>mixPLUS</w:t>
       </w:r>
-      <w:proofErr w:type="spellStart"/>
       <w:r>
         <w:rPr>
           <w:rFonts w:ascii="TimesNewRomanPSMT" w:hAnsi="TimesNewRomanPSMT" w:cs="TimesNewRomanPSMT"/>
@@ -1799,7 +1791,6 @@
         </w:rPr>
         <w:t>inf</w:t>
       </w:r>
-      <w:proofErr w:type="spellEnd"/>
       <w:r>
         <w:rPr>
           <w:rFonts w:ascii="TimesNewRomanPSMT" w:hAnsi="TimesNewRomanPSMT" w:cs="TimesNewRomanPSMT"/>
@@ -1812,61 +1803,52 @@
           <w:rFonts w:ascii="TimesNewRomanPSMT" w:hAnsi="TimesNewRomanPSMT" w:cs="TimesNewRomanPSMT"/>
           <w:lang w:val="fr-FR"/>
         </w:rPr>
-        <w:t>|</w:t>
-      </w:r>
-      <w:proofErr w:type="spellStart"/>
+        <w:t xml:space="preserve">|pl </w:t>
+      </w:r>
       <w:r>
         <w:rPr>
           <w:rFonts w:ascii="TimesNewRomanPSMT" w:hAnsi="TimesNewRomanPSMT" w:cs="TimesNewRomanPSMT"/>
           <w:lang w:val="fr-FR"/>
         </w:rPr>
-        <w:t>pl</w:t>
-      </w:r>
-      <w:proofErr w:type="spellEnd"/>
-      <w:r>
-        <w:rPr>
-          <w:rFonts w:ascii="TimesNewRomanPSMT" w:hAnsi="TimesNewRomanPSMT" w:cs="TimesNewRomanPSMT"/>
-          <w:lang w:val="fr-FR"/>
+        <w:t>}}</w:t>
+      </w:r>
+      <w:r>
+        <w:rPr>
+          <w:rFonts w:ascii="TimesNewRomanPSMT" w:hAnsi="TimesNewRomanPSMT" w:cs="TimesNewRomanPSMT"/>
+        </w:rPr>
+        <w:t xml:space="preserve"> (ce nombre s'obtenant en arrondissant à l'unité la plus proche le résultat de l'application du pourcentage), doivent être attribués à des ménages dont les ressources n'excèdent pas le plafond fixé au I de l'article D. 331-12 précité pour l'attribution des logements sociaux. Cette obligation n'est pas applicable aux opérations comportant un seul logement.</w:t>
+      </w:r>
+    </w:p>
+    <w:p>
+      <w:pPr>
+        <w:rPr>
+          <w:rFonts w:ascii="TimesNewRomanPSMT" w:hAnsi="TimesNewRomanPSMT" w:cs="TimesNewRomanPSMT"/>
+        </w:rPr>
+      </w:pPr>
+    </w:p>
+    <w:p>
+      <w:r>
+        <w:rPr>
+          <w:rFonts w:ascii="TimesNewRomanPSMT" w:hAnsi="TimesNewRomanPSMT" w:cs="TimesNewRomanPSMT"/>
+        </w:rPr>
+        <w:t>A l'entrée en service de l'immeuble, en sus des 30 % de logements ci-dessus mentionnés, l'organisme d'habitations à loyer modéré s'engage, compte tenu de la demande locale, que visent notamment à satisfaire le plan d'action départemental pour le logement et l’hébergement des personnes défavorisées, l'accord collectif départemental signé avec l'organisme, les conventions intercommunales d’attribution et les orientations adoptées par les conférences intercom</w:t>
+      </w:r>
+      <w:r>
+        <w:rPr>
+          <w:rFonts w:ascii="TimesNewRomanPSMT" w:hAnsi="TimesNewRomanPSMT" w:cs="TimesNewRomanPSMT"/>
+        </w:rPr>
+        <w:t>munales du logement, à louer</w:t>
+      </w:r>
+      <w:r>
+        <w:rPr>
+          <w:rFonts w:ascii="TimesNewRomanPSMT" w:hAnsi="TimesNewRomanPSMT" w:cs="TimesNewRomanPSMT"/>
+          <w:b/>
         </w:rPr>
         <w:t xml:space="preserve"> </w:t>
       </w:r>
       <w:r>
         <w:rPr>
           <w:rFonts w:ascii="TimesNewRomanPSMT" w:hAnsi="TimesNewRomanPSMT" w:cs="TimesNewRomanPSMT"/>
-          <w:lang w:val="fr-FR"/>
-        </w:rPr>
-        <w:t>}}</w:t>
-      </w:r>
-      <w:r>
-        <w:rPr>
-          <w:rFonts w:ascii="TimesNewRomanPSMT" w:hAnsi="TimesNewRomanPSMT" w:cs="TimesNewRomanPSMT"/>
-        </w:rPr>
-        <w:t xml:space="preserve"> (ce nombre s'obtenant en arrondissant à l'unité la plus proche le résultat de l'application du pourcentage), doivent être attribués à des ménages dont les ressources n'excèdent pas le plafond fixé au I de l'article D. 331-12 précité pour l'attribution des logements sociaux. Cette obligation n'est pas applicable aux opérations comportant un seul logement.</w:t>
-      </w:r>
-    </w:p>
-    <w:p>
-      <w:pPr>
-        <w:rPr>
-          <w:rFonts w:ascii="TimesNewRomanPSMT" w:hAnsi="TimesNewRomanPSMT" w:cs="TimesNewRomanPSMT"/>
-        </w:rPr>
-      </w:pPr>
-    </w:p>
-    <w:p>
-      <w:r>
-        <w:rPr>
-          <w:rFonts w:ascii="TimesNewRomanPSMT" w:hAnsi="TimesNewRomanPSMT" w:cs="TimesNewRomanPSMT"/>
-        </w:rPr>
-        <w:t>A l'entrée en service de l'immeuble, en sus des 30 % de logements ci-dessus mentionnés, l'organisme d'habitations à loyer modéré s'engage, compte tenu de la demande locale, que visent notamment à satisfaire le plan d'action départemental pour le logement et l’hébergement des personnes défavorisées, l'accord collectif départemental signé avec l'organisme, les conventions intercommunales d’attribution et les orientations adoptées par les conférences intercom</w:t>
-      </w:r>
-      <w:r>
-        <w:rPr>
-          <w:rFonts w:ascii="TimesNewRomanPSMT" w:hAnsi="TimesNewRomanPSMT" w:cs="TimesNewRomanPSMT"/>
-        </w:rPr>
-        <w:t>munales du logement, à louer</w:t>
-      </w:r>
-      <w:r>
-        <w:rPr>
-          <w:rFonts w:ascii="TimesNewRomanPSMT" w:hAnsi="TimesNewRomanPSMT" w:cs="TimesNewRomanPSMT"/>
           <w:b/>
         </w:rPr>
         <w:t xml:space="preserve"> </w:t>
@@ -1874,13 +1856,6 @@
       <w:r>
         <w:rPr>
           <w:rFonts w:ascii="TimesNewRomanPSMT" w:hAnsi="TimesNewRomanPSMT" w:cs="TimesNewRomanPSMT"/>
-          <w:b/>
-        </w:rPr>
-        <w:t xml:space="preserve"> </w:t>
-      </w:r>
-      <w:r>
-        <w:rPr>
-          <w:rFonts w:ascii="TimesNewRomanPSMT" w:hAnsi="TimesNewRomanPSMT" w:cs="TimesNewRomanPSMT"/>
         </w:rPr>
         <w:t>(5) autres logements à des ménages dont les ressources n'excèdent pas le plafond fixé au I de l'article D. 331-12 précité pour l'attribution des logements sociaux. L'organisme d'habitations à loyer modéré s'engage à fournir au préfet un état à la mise en location, permettant de vérifier que cet engagement d'occupation sociale est respecté.</w:t>
       </w:r>
@@ -1897,14 +1872,8 @@
         <w:rPr>
           <w:rFonts w:ascii="TimesNewRomanPSMT" w:hAnsi="TimesNewRomanPSMT" w:cs="TimesNewRomanPSMT"/>
         </w:rPr>
-        <w:t xml:space="preserve">La vérification de l'engagement d'occupation sociale mentionné au premier alinéa sera effectuée tous les deux ans au vu des résultats de l'enquête prévue à l'article L. 442-5 du code de la construction et de l'habitation. S'il est constaté que cet engagement n'est plus rempli, tous les logements attribués postérieurement à ce </w:t>
-      </w:r>
-      <w:r>
-        <w:rPr>
-          <w:rFonts w:ascii="TimesNewRomanPSMT" w:hAnsi="TimesNewRomanPSMT" w:cs="TimesNewRomanPSMT"/>
-        </w:rPr>
         <w:lastRenderedPageBreak/>
-        <w:t>constat fait par le préfet du lieu de situation des logements, devront l'être à des ménages dont les ressources n'excèdent pas le plafond fixé au I de l'article</w:t>
+        <w:t>La vérification de l'engagement d'occupation sociale mentionné au premier alinéa sera effectuée tous les deux ans au vu des résultats de l'enquête prévue à l'article L. 442-5 du code de la construction et de l'habitation. S'il est constaté que cet engagement n'est plus rempli, tous les logements attribués postérieurement à ce constat fait par le préfet du lieu de situation des logements, devront l'être à des ménages dont les ressources n'excèdent pas le plafond fixé au I de l'article</w:t>
       </w:r>
     </w:p>
     <w:p>
@@ -1999,7 +1968,6 @@
         </w:rPr>
         <w:t>mixPLUS</w:t>
       </w:r>
-      <w:proofErr w:type="spellStart"/>
       <w:r>
         <w:rPr>
           <w:rFonts w:ascii="TimesNewRomanPSMT" w:hAnsi="TimesNewRomanPSMT" w:cs="TimesNewRomanPSMT"/>
@@ -2008,7 +1976,6 @@
         </w:rPr>
         <w:t>inf</w:t>
       </w:r>
-      <w:proofErr w:type="spellEnd"/>
       <w:r>
         <w:rPr>
           <w:rFonts w:ascii="TimesNewRomanPSMT" w:hAnsi="TimesNewRomanPSMT" w:cs="TimesNewRomanPSMT"/>
@@ -2036,23 +2003,7 @@
           <w:rFonts w:ascii="TimesNewRomanPSMT" w:hAnsi="TimesNewRomanPSMT" w:cs="TimesNewRomanPSMT"/>
           <w:lang w:val="fr-FR"/>
         </w:rPr>
-        <w:t>|</w:t>
-      </w:r>
-      <w:proofErr w:type="spellStart"/>
-      <w:r>
-        <w:rPr>
-          <w:rFonts w:ascii="TimesNewRomanPSMT" w:hAnsi="TimesNewRomanPSMT" w:cs="TimesNewRomanPSMT"/>
-          <w:lang w:val="fr-FR"/>
-        </w:rPr>
-        <w:t>pl</w:t>
-      </w:r>
-      <w:proofErr w:type="spellEnd"/>
-      <w:r>
-        <w:rPr>
-          <w:rFonts w:ascii="TimesNewRomanPSMT" w:hAnsi="TimesNewRomanPSMT" w:cs="TimesNewRomanPSMT"/>
-          <w:lang w:val="fr-FR"/>
-        </w:rPr>
-        <w:t xml:space="preserve"> </w:t>
+        <w:t xml:space="preserve">|pl </w:t>
       </w:r>
       <w:r>
         <w:rPr>
@@ -2251,6 +2202,7 @@
         <w:rPr>
           <w:rFonts w:ascii="TimesNewRomanPSMT" w:hAnsi="TimesNewRomanPSMT" w:cs="TimesNewRomanPSMT"/>
         </w:rPr>
+        <w:lastRenderedPageBreak/>
         <w:t>Les loyers maximums sont révisés chaque année, le 1er janvier, dans les conditions prévues à l’article L. 353-9-2 du code de la construction et de l’habitation.</w:t>
       </w:r>
     </w:p>
@@ -2473,7 +2425,6 @@
         <w:rPr>
           <w:rFonts w:ascii="TimesNewRomanPSMT" w:hAnsi="TimesNewRomanPSMT" w:cs="TimesNewRomanPSMT"/>
         </w:rPr>
-        <w:lastRenderedPageBreak/>
         <w:t>2° peut être réévalué dans les conditions prévues par le code de la construction et de l'habitation.</w:t>
       </w:r>
     </w:p>
@@ -2644,6 +2595,7 @@
         <w:rPr>
           <w:rFonts w:ascii="TimesNewRomanPSMT" w:hAnsi="TimesNewRomanPSMT" w:cs="TimesNewRomanPSMT"/>
         </w:rPr>
+        <w:lastRenderedPageBreak/>
         <w:t>Le bail doit être conforme à la présente convention. Une copie de la convention est tenue en permanence à la disposition des locataires et de leurs associations qui peuvent en prendre connaissance chez le gardien ou, en l'absence d'un gardien, au siège du bailleur. Cette information est mentionnée à chaque locataire ou affichée de façon très apparente dans les parties communes de l'immeuble.</w:t>
       </w:r>
     </w:p>
@@ -2864,6 +2816,7 @@
         <w:rPr>
           <w:rFonts w:ascii="TimesNewRomanPSMT" w:hAnsi="TimesNewRomanPSMT" w:cs="TimesNewRomanPSMT"/>
         </w:rPr>
+        <w:lastRenderedPageBreak/>
         <w:t>Le bailleur informe les locataires de toute modification apportée à la convention ayant des incidences sur leurs relations contractuelles.</w:t>
       </w:r>
     </w:p>
@@ -2879,14 +2832,7 @@
         <w:rPr>
           <w:rFonts w:ascii="TimesNewRomanPSMT" w:hAnsi="TimesNewRomanPSMT" w:cs="TimesNewRomanPSMT"/>
         </w:rPr>
-        <w:t xml:space="preserve">Quelle qu'en soit la cause, le bailleur informe le locataire de la date prévue pour l'expiration de la convention. En cas de résiliation de la convention aux torts du </w:t>
-      </w:r>
-      <w:r>
-        <w:rPr>
-          <w:rFonts w:ascii="TimesNewRomanPSMT" w:hAnsi="TimesNewRomanPSMT" w:cs="TimesNewRomanPSMT"/>
-        </w:rPr>
-        <w:lastRenderedPageBreak/>
-        <w:t>bailleur, il porte à la connaissance des locataires la teneur de l'article L. 353-6 du code de la construction et de l'habitation.</w:t>
+        <w:t>Quelle qu'en soit la cause, le bailleur informe le locataire de la date prévue pour l'expiration de la convention. En cas de résiliation de la convention aux torts du bailleur, il porte à la connaissance des locataires la teneur de l'article L. 353-6 du code de la construction et de l'habitation.</w:t>
       </w:r>
     </w:p>
     <w:p>
@@ -3083,7 +3029,14 @@
         <w:rPr>
           <w:rFonts w:ascii="TimesNewRomanPSMT" w:hAnsi="TimesNewRomanPSMT" w:cs="TimesNewRomanPSMT"/>
         </w:rPr>
-        <w:t>En cas d'impayé constitué au sens de l'article R. 824-1 du code de la construction et de l’habitation, et lorsque l'APL est versée en tiers payant, le bailleur doit informer l’organisme payeur de la situation du locataire dans un délai de deux mois après la constitution de l’impayé.</w:t>
+        <w:t xml:space="preserve">En cas d'impayé constitué au sens de l'article R. 824-1 du code de la construction et de l’habitation, et lorsque l'APL est versée en tiers payant, le bailleur doit informer </w:t>
+      </w:r>
+      <w:r>
+        <w:rPr>
+          <w:rFonts w:ascii="TimesNewRomanPSMT" w:hAnsi="TimesNewRomanPSMT" w:cs="TimesNewRomanPSMT"/>
+        </w:rPr>
+        <w:lastRenderedPageBreak/>
+        <w:t>l’organisme payeur de la situation du locataire dans un délai de deux mois après la constitution de l’impayé.</w:t>
       </w:r>
     </w:p>
     <w:p>
@@ -3336,6 +3289,7 @@
         <w:rPr>
           <w:rFonts w:ascii="TimesNewRomanPSMT" w:hAnsi="TimesNewRomanPSMT" w:cs="TimesNewRomanPSMT"/>
         </w:rPr>
+        <w:lastRenderedPageBreak/>
         <w:t>Si le contrat de location est renouvelé dans les conditions prévues au 3° ci-dessous, le loyer peut être réévalué conformément aux dispositions du code de la construction et de l’habitation.</w:t>
       </w:r>
     </w:p>
@@ -3582,14 +3536,7 @@
         <w:rPr>
           <w:rFonts w:ascii="TimesNewRomanPSMT" w:hAnsi="TimesNewRomanPSMT" w:cs="TimesNewRomanPSMT"/>
         </w:rPr>
-        <w:t xml:space="preserve">1° Pour chaque locataire demandeur de l'APL, le bailleur s’engage à favoriser l’utilisation des services dématérialisés mis à sa disposition par les organismes payeurs pour l’envoi des informations nécessaires à l’étude d’un droit à une aide au </w:t>
-      </w:r>
-      <w:r>
-        <w:rPr>
-          <w:rFonts w:ascii="TimesNewRomanPSMT" w:hAnsi="TimesNewRomanPSMT" w:cs="TimesNewRomanPSMT"/>
-        </w:rPr>
-        <w:lastRenderedPageBreak/>
-        <w:t>logement. En dernier ressort, il renseigne dès l'entrée en vigueur de la convention pour chaque locataire demandeur de l'APL, la partie de l'imprimé de demande d'APL qui le concerne.</w:t>
+        <w:t>1° Pour chaque locataire demandeur de l'APL, le bailleur s’engage à favoriser l’utilisation des services dématérialisés mis à sa disposition par les organismes payeurs pour l’envoi des informations nécessaires à l’étude d’un droit à une aide au logement. En dernier ressort, il renseigne dès l'entrée en vigueur de la convention pour chaque locataire demandeur de l'APL, la partie de l'imprimé de demande d'APL qui le concerne.</w:t>
       </w:r>
     </w:p>
     <w:p>
@@ -3762,7 +3709,6 @@
         <w:rPr>
           <w:rFonts w:ascii="TimesNewRomanPSMT" w:hAnsi="TimesNewRomanPSMT" w:cs="TimesNewRomanPSMT"/>
         </w:rPr>
-        <w:lastRenderedPageBreak/>
         <w:t>La CCAPEX est réputée avoir été régulièrement saisie lorsque le bailleur a préalablement signalé l’impayé à l’organisme payeur des APL selon les modalités définies à l’article R. 824-4 précité.</w:t>
       </w:r>
     </w:p>
@@ -4007,14 +3953,7 @@
         <w:rPr>
           <w:rFonts w:ascii="TimesNewRomanPSMT" w:hAnsi="TimesNewRomanPSMT" w:cs="TimesNewRomanPSMT"/>
         </w:rPr>
-        <w:t xml:space="preserve">Lorsqu'un organisme ne respecte pas, pour un ou plusieurs logements, les engagements prévus par la convention, et après que l'organisme a été mis en mesure de présenter ses observations conformément aux dispositions de l'article L. 342-12 du code de la construction et de l’habitation ou, en cas de mise en demeure, à l'issue du délai mentionné à ce même article, l’Agence nationale de contrôle du logement social </w:t>
-      </w:r>
-      <w:r>
-        <w:rPr>
-          <w:rFonts w:ascii="TimesNewRomanPSMT" w:hAnsi="TimesNewRomanPSMT" w:cs="TimesNewRomanPSMT"/>
-        </w:rPr>
-        <w:lastRenderedPageBreak/>
-        <w:t>peut proposer au ministre chargé du logement de prononcer une sanction en application de l’article L. 342-14 du même code.</w:t>
+        <w:t>Lorsqu'un organisme ne respecte pas, pour un ou plusieurs logements, les engagements prévus par la convention, et après que l'organisme a été mis en mesure de présenter ses observations conformément aux dispositions de l'article L. 342-12 du code de la construction et de l’habitation ou, en cas de mise en demeure, à l'issue du délai mentionné à ce même article, l’Agence nationale de contrôle du logement social peut proposer au ministre chargé du logement de prononcer une sanction en application de l’article L. 342-14 du même code.</w:t>
       </w:r>
     </w:p>
     <w:p>
@@ -4538,340 +4477,226 @@
           <w:rFonts w:ascii="TimesNewRomanPSMT" w:hAnsi="TimesNewRomanPSMT" w:cs="TimesNewRomanPSMT"/>
           <w:lang w:val="en-US"/>
         </w:rPr>
+        <w:t>{% endfor %}</w:t>
+      </w:r>
+      <w:r>
+        <w:rPr>
+          <w:rFonts w:ascii="TimesNewRomanPSMT" w:hAnsi="TimesNewRomanPSMT" w:cs="TimesNewRomanPSMT"/>
+        </w:rPr>
+        <w:t xml:space="preserve">{% if </w:t>
+      </w:r>
+      <w:r>
+        <w:rPr>
+          <w:rFonts w:ascii="TimesNewRomanPSMT" w:hAnsi="TimesNewRomanPSMT" w:cs="TimesNewRomanPSMT"/>
+        </w:rPr>
+        <w:t>programme.edd_</w:t>
+      </w:r>
+      <w:r>
+        <w:rPr>
+          <w:rFonts w:ascii="TimesNewRomanPSMT" w:hAnsi="TimesNewRomanPSMT" w:cs="TimesNewRomanPSMT"/>
+          <w:lang w:val="en-US"/>
+        </w:rPr>
+        <w:t>classique</w:t>
+      </w:r>
+      <w:r>
+        <w:rPr>
+          <w:rFonts w:ascii="TimesNewRomanPSMT" w:hAnsi="TimesNewRomanPSMT" w:cs="TimesNewRomanPSMT"/>
+        </w:rPr>
+        <w:t>_text()</w:t>
+      </w:r>
+      <w:r>
+        <w:rPr>
+          <w:rFonts w:ascii="TimesNewRomanPSMT" w:hAnsi="TimesNewRomanPSMT" w:cs="TimesNewRomanPSMT"/>
+        </w:rPr>
+        <w:t>|len</w:t>
+      </w:r>
+      <w:r>
+        <w:rPr>
+          <w:rFonts w:ascii="TimesNewRomanPSMT" w:hAnsi="TimesNewRomanPSMT" w:cs="TimesNewRomanPSMT"/>
+        </w:rPr>
+        <w:t xml:space="preserve"> </w:t>
+      </w:r>
+      <w:r>
+        <w:rPr>
+          <w:rFonts w:ascii="TimesNewRomanPSMT" w:hAnsi="TimesNewRomanPSMT" w:cs="TimesNewRomanPSMT"/>
+        </w:rPr>
+        <w:t>%}</w:t>
+      </w:r>
+    </w:p>
+    <w:p>
+      <w:pPr>
+        <w:rPr>
+          <w:rFonts w:ascii="TimesNewRomanPSMT" w:hAnsi="TimesNewRomanPSMT" w:cs="TimesNewRomanPSMT"/>
+        </w:rPr>
+      </w:pPr>
+      <w:r>
+        <w:rPr>
+          <w:rFonts w:ascii="TimesNewRomanPSMT" w:hAnsi="TimesNewRomanPSMT" w:cs="TimesNewRomanPSMT"/>
+        </w:rPr>
+        <w:t>{{ programme.edd_</w:t>
+      </w:r>
+      <w:r>
+        <w:rPr>
+          <w:rFonts w:ascii="TimesNewRomanPSMT" w:hAnsi="TimesNewRomanPSMT" w:cs="TimesNewRomanPSMT"/>
+        </w:rPr>
+        <w:t>class</w:t>
+      </w:r>
+      <w:r>
+        <w:rPr>
+          <w:rFonts w:ascii="TimesNewRomanPSMT" w:hAnsi="TimesNewRomanPSMT" w:cs="TimesNewRomanPSMT"/>
+        </w:rPr>
+        <w:t>ique</w:t>
+      </w:r>
+      <w:r>
+        <w:rPr>
+          <w:rFonts w:ascii="TimesNewRomanPSMT" w:hAnsi="TimesNewRomanPSMT" w:cs="TimesNewRomanPSMT"/>
+        </w:rPr>
+        <w:t xml:space="preserve">_text() </w:t>
+      </w:r>
+      <w:r>
+        <w:rPr>
+          <w:rFonts w:ascii="TimesNewRomanPSMT" w:hAnsi="TimesNewRomanPSMT" w:cs="TimesNewRomanPSMT"/>
+        </w:rPr>
+        <w:t>}}</w:t>
+      </w:r>
+    </w:p>
+    <w:p>
+      <w:pPr>
+        <w:rPr>
+          <w:rFonts w:ascii="TimesNewRomanPSMT" w:hAnsi="TimesNewRomanPSMT" w:cs="TimesNewRomanPSMT"/>
+        </w:rPr>
+      </w:pPr>
+      <w:r>
+        <w:rPr>
+          <w:rFonts w:ascii="TimesNewRomanPSMT" w:hAnsi="TimesNewRomanPSMT" w:cs="TimesNewRomanPSMT"/>
+          <w:lang w:val="en-US"/>
+        </w:rPr>
+        <w:t>{% endif %}</w:t>
+      </w:r>
+      <w:r>
+        <w:rPr>
+          <w:rFonts w:ascii="TimesNewRomanPSMT" w:hAnsi="TimesNewRomanPSMT" w:cs="TimesNewRomanPSMT"/>
+        </w:rPr>
+        <w:t xml:space="preserve">{% for image in </w:t>
+      </w:r>
+      <w:r>
+        <w:rPr>
+          <w:rFonts w:ascii="TimesNewRomanPSMT" w:hAnsi="TimesNewRomanPSMT" w:cs="TimesNewRomanPSMT"/>
+        </w:rPr>
+        <w:t>edd_</w:t>
+      </w:r>
+      <w:r>
+        <w:rPr>
+          <w:rFonts w:ascii="TimesNewRomanPSMT" w:hAnsi="TimesNewRomanPSMT" w:cs="TimesNewRomanPSMT"/>
+          <w:lang w:val="en-US"/>
+        </w:rPr>
+        <w:t>classique</w:t>
+      </w:r>
+      <w:r>
+        <w:rPr>
+          <w:rFonts w:ascii="TimesNewRomanPSMT" w:hAnsi="TimesNewRomanPSMT" w:cs="TimesNewRomanPSMT"/>
+        </w:rPr>
+        <w:t>_images %}</w:t>
+      </w:r>
+    </w:p>
+    <w:p>
+      <w:pPr>
+        <w:rPr>
+          <w:rFonts w:ascii="TimesNewRomanPSMT" w:hAnsi="TimesNewRomanPSMT" w:cs="TimesNewRomanPSMT"/>
+        </w:rPr>
+      </w:pPr>
+      <w:r>
+        <w:rPr>
+          <w:rFonts w:ascii="TimesNewRomanPSMT" w:hAnsi="TimesNewRomanPSMT" w:cs="TimesNewRomanPSMT"/>
+        </w:rPr>
+        <w:t>{{image}}</w:t>
+      </w:r>
+    </w:p>
+    <w:p>
+      <w:pPr>
+        <w:rPr>
+          <w:rFonts w:ascii="TimesNewRomanPSMT" w:hAnsi="TimesNewRomanPSMT" w:cs="TimesNewRomanPSMT"/>
+        </w:rPr>
+      </w:pPr>
+    </w:p>
+    <w:p>
+      <w:pPr>
+        <w:rPr>
+          <w:rFonts w:ascii="TimesNewRomanPSMT" w:hAnsi="TimesNewRomanPSMT" w:cs="TimesNewRomanPSMT"/>
+        </w:rPr>
+      </w:pPr>
+      <w:r>
+        <w:rPr>
+          <w:rFonts w:ascii="TimesNewRomanPSMT" w:hAnsi="TimesNewRomanPSMT" w:cs="TimesNewRomanPSMT"/>
+          <w:lang w:val="en-US"/>
+        </w:rPr>
+        <w:t>{% endfor %}</w:t>
+      </w:r>
+      <w:r>
+        <w:rPr>
+          <w:rFonts w:ascii="TimesNewRomanPSMT" w:hAnsi="TimesNewRomanPSMT" w:cs="TimesNewRomanPSMT"/>
+        </w:rPr>
         <w:t xml:space="preserve">{% </w:t>
       </w:r>
-      <w:proofErr w:type="spellStart"/>
+      <w:r>
+        <w:rPr>
+          <w:rFonts w:ascii="TimesNewRomanPSMT" w:hAnsi="TimesNewRomanPSMT" w:cs="TimesNewRomanPSMT"/>
+        </w:rPr>
+        <w:t xml:space="preserve">for image in </w:t>
+      </w:r>
       <w:r>
         <w:rPr>
           <w:rFonts w:ascii="TimesNewRomanPSMT" w:hAnsi="TimesNewRomanPSMT" w:cs="TimesNewRomanPSMT"/>
           <w:lang w:val="en-US"/>
         </w:rPr>
-        <w:t>endfor</w:t>
-      </w:r>
-      <w:proofErr w:type="spellEnd"/>
-      <w:r>
+        <w:t>reference_cadastrale</w:t>
+      </w:r>
+      <w:r>
+        <w:rPr>
+          <w:rFonts w:ascii="TimesNewRomanPSMT" w:hAnsi="TimesNewRomanPSMT" w:cs="TimesNewRomanPSMT"/>
+        </w:rPr>
+        <w:t>_images %}</w:t>
+      </w:r>
+    </w:p>
+    <w:p>
+      <w:pPr>
+        <w:rPr>
+          <w:rFonts w:ascii="TimesNewRomanPSMT" w:hAnsi="TimesNewRomanPSMT" w:cs="TimesNewRomanPSMT"/>
+        </w:rPr>
+      </w:pPr>
+      <w:r>
+        <w:rPr>
+          <w:rFonts w:ascii="TimesNewRomanPSMT" w:hAnsi="TimesNewRomanPSMT" w:cs="TimesNewRomanPSMT"/>
+        </w:rPr>
+        <w:t>{{image}}</w:t>
+      </w:r>
+    </w:p>
+    <w:p>
+      <w:pPr>
+        <w:rPr>
+          <w:rFonts w:ascii="TimesNewRomanPSMT" w:hAnsi="TimesNewRomanPSMT" w:cs="TimesNewRomanPSMT"/>
+        </w:rPr>
+      </w:pPr>
+    </w:p>
+    <w:p>
+      <w:pPr>
         <w:rPr>
           <w:rFonts w:ascii="TimesNewRomanPSMT" w:hAnsi="TimesNewRomanPSMT" w:cs="TimesNewRomanPSMT"/>
           <w:lang w:val="en-US"/>
         </w:rPr>
-        <w:t xml:space="preserve"> </w:t>
-      </w:r>
-      <w:proofErr w:type="gramStart"/>
+      </w:pPr>
       <w:r>
         <w:rPr>
           <w:rFonts w:ascii="TimesNewRomanPSMT" w:hAnsi="TimesNewRomanPSMT" w:cs="TimesNewRomanPSMT"/>
           <w:lang w:val="en-US"/>
         </w:rPr>
-        <w:t>%}</w:t>
-      </w:r>
-      <w:r>
-        <w:rPr>
-          <w:rFonts w:ascii="TimesNewRomanPSMT" w:hAnsi="TimesNewRomanPSMT" w:cs="TimesNewRomanPSMT"/>
-        </w:rPr>
-        <w:t>{</w:t>
-      </w:r>
-      <w:proofErr w:type="gramEnd"/>
-      <w:r>
-        <w:rPr>
-          <w:rFonts w:ascii="TimesNewRomanPSMT" w:hAnsi="TimesNewRomanPSMT" w:cs="TimesNewRomanPSMT"/>
-        </w:rPr>
-        <w:t xml:space="preserve">% if </w:t>
-      </w:r>
-      <w:r>
-        <w:rPr>
-          <w:rFonts w:ascii="TimesNewRomanPSMT" w:hAnsi="TimesNewRomanPSMT" w:cs="TimesNewRomanPSMT"/>
-        </w:rPr>
-        <w:t>programme.edd_</w:t>
-      </w:r>
-      <w:proofErr w:type="spellStart"/>
-      <w:r>
-        <w:rPr>
-          <w:rFonts w:ascii="TimesNewRomanPSMT" w:hAnsi="TimesNewRomanPSMT" w:cs="TimesNewRomanPSMT"/>
-          <w:lang w:val="en-US"/>
-        </w:rPr>
-        <w:t>classique</w:t>
-      </w:r>
-      <w:proofErr w:type="spellEnd"/>
-      <w:r>
-        <w:rPr>
-          <w:rFonts w:ascii="TimesNewRomanPSMT" w:hAnsi="TimesNewRomanPSMT" w:cs="TimesNewRomanPSMT"/>
-        </w:rPr>
-        <w:t>_text()</w:t>
-      </w:r>
-      <w:r>
-        <w:rPr>
-          <w:rFonts w:ascii="TimesNewRomanPSMT" w:hAnsi="TimesNewRomanPSMT" w:cs="TimesNewRomanPSMT"/>
-        </w:rPr>
-        <w:t>|len</w:t>
-      </w:r>
-      <w:r>
-        <w:rPr>
-          <w:rFonts w:ascii="TimesNewRomanPSMT" w:hAnsi="TimesNewRomanPSMT" w:cs="TimesNewRomanPSMT"/>
-        </w:rPr>
-        <w:t xml:space="preserve"> </w:t>
-      </w:r>
-      <w:r>
-        <w:rPr>
-          <w:rFonts w:ascii="TimesNewRomanPSMT" w:hAnsi="TimesNewRomanPSMT" w:cs="TimesNewRomanPSMT"/>
-        </w:rPr>
-        <w:t>%}</w:t>
-      </w:r>
-    </w:p>
-    <w:p>
-      <w:pPr>
-        <w:rPr>
-          <w:rFonts w:ascii="TimesNewRomanPSMT" w:hAnsi="TimesNewRomanPSMT" w:cs="TimesNewRomanPSMT"/>
-        </w:rPr>
-      </w:pPr>
-      <w:r>
-        <w:rPr>
-          <w:rFonts w:ascii="TimesNewRomanPSMT" w:hAnsi="TimesNewRomanPSMT" w:cs="TimesNewRomanPSMT"/>
-        </w:rPr>
-        <w:t>{{ programme.edd_</w:t>
-      </w:r>
-      <w:r>
-        <w:rPr>
-          <w:rFonts w:ascii="TimesNewRomanPSMT" w:hAnsi="TimesNewRomanPSMT" w:cs="TimesNewRomanPSMT"/>
-        </w:rPr>
-        <w:t>class</w:t>
-      </w:r>
-      <w:r>
-        <w:rPr>
-          <w:rFonts w:ascii="TimesNewRomanPSMT" w:hAnsi="TimesNewRomanPSMT" w:cs="TimesNewRomanPSMT"/>
-        </w:rPr>
-        <w:t>ique</w:t>
-      </w:r>
-      <w:r>
-        <w:rPr>
-          <w:rFonts w:ascii="TimesNewRomanPSMT" w:hAnsi="TimesNewRomanPSMT" w:cs="TimesNewRomanPSMT"/>
-        </w:rPr>
-        <w:t xml:space="preserve">_text() </w:t>
-      </w:r>
-      <w:r>
-        <w:rPr>
-          <w:rFonts w:ascii="TimesNewRomanPSMT" w:hAnsi="TimesNewRomanPSMT" w:cs="TimesNewRomanPSMT"/>
-        </w:rPr>
-        <w:t>}}</w:t>
-      </w:r>
-    </w:p>
-    <w:p>
-      <w:pPr>
-        <w:rPr>
-          <w:rFonts w:ascii="TimesNewRomanPSMT" w:hAnsi="TimesNewRomanPSMT" w:cs="TimesNewRomanPSMT"/>
-        </w:rPr>
-      </w:pPr>
-      <w:r>
-        <w:rPr>
-          <w:rFonts w:ascii="TimesNewRomanPSMT" w:hAnsi="TimesNewRomanPSMT" w:cs="TimesNewRomanPSMT"/>
-          <w:lang w:val="en-US"/>
-        </w:rPr>
-        <w:t xml:space="preserve">{% endif </w:t>
-      </w:r>
-      <w:proofErr w:type="gramStart"/>
-      <w:r>
-        <w:rPr>
-          <w:rFonts w:ascii="TimesNewRomanPSMT" w:hAnsi="TimesNewRomanPSMT" w:cs="TimesNewRomanPSMT"/>
-          <w:lang w:val="en-US"/>
-        </w:rPr>
-        <w:t>%}</w:t>
-      </w:r>
-      <w:r>
-        <w:rPr>
-          <w:rFonts w:ascii="TimesNewRomanPSMT" w:hAnsi="TimesNewRomanPSMT" w:cs="TimesNewRomanPSMT"/>
-        </w:rPr>
-        <w:t>{</w:t>
-      </w:r>
-      <w:proofErr w:type="gramEnd"/>
-      <w:r>
-        <w:rPr>
-          <w:rFonts w:ascii="TimesNewRomanPSMT" w:hAnsi="TimesNewRomanPSMT" w:cs="TimesNewRomanPSMT"/>
-        </w:rPr>
-        <w:t xml:space="preserve">% for image in </w:t>
-      </w:r>
-      <w:r>
-        <w:rPr>
-          <w:rFonts w:ascii="TimesNewRomanPSMT" w:hAnsi="TimesNewRomanPSMT" w:cs="TimesNewRomanPSMT"/>
-        </w:rPr>
-        <w:t>edd_</w:t>
-      </w:r>
-      <w:proofErr w:type="spellStart"/>
-      <w:r>
-        <w:rPr>
-          <w:rFonts w:ascii="TimesNewRomanPSMT" w:hAnsi="TimesNewRomanPSMT" w:cs="TimesNewRomanPSMT"/>
-          <w:lang w:val="en-US"/>
-        </w:rPr>
-        <w:t>classique</w:t>
-      </w:r>
-      <w:proofErr w:type="spellEnd"/>
-      <w:r>
-        <w:rPr>
-          <w:rFonts w:ascii="TimesNewRomanPSMT" w:hAnsi="TimesNewRomanPSMT" w:cs="TimesNewRomanPSMT"/>
-        </w:rPr>
-        <w:t>_images %}</w:t>
-      </w:r>
-    </w:p>
-    <w:p>
-      <w:pPr>
-        <w:rPr>
-          <w:rFonts w:ascii="TimesNewRomanPSMT" w:hAnsi="TimesNewRomanPSMT" w:cs="TimesNewRomanPSMT"/>
-        </w:rPr>
-      </w:pPr>
-      <w:r>
-        <w:rPr>
-          <w:rFonts w:ascii="TimesNewRomanPSMT" w:hAnsi="TimesNewRomanPSMT" w:cs="TimesNewRomanPSMT"/>
-        </w:rPr>
-        <w:t>{{image}}</w:t>
-      </w:r>
-    </w:p>
-    <w:p>
-      <w:pPr>
-        <w:rPr>
-          <w:rFonts w:ascii="TimesNewRomanPSMT" w:hAnsi="TimesNewRomanPSMT" w:cs="TimesNewRomanPSMT"/>
-        </w:rPr>
-      </w:pPr>
-    </w:p>
-    <w:p>
-      <w:pPr>
-        <w:rPr>
-          <w:rFonts w:ascii="TimesNewRomanPSMT" w:hAnsi="TimesNewRomanPSMT" w:cs="TimesNewRomanPSMT"/>
-        </w:rPr>
-      </w:pPr>
-      <w:r>
-        <w:rPr>
-          <w:rFonts w:ascii="TimesNewRomanPSMT" w:hAnsi="TimesNewRomanPSMT" w:cs="TimesNewRomanPSMT"/>
-          <w:lang w:val="en-US"/>
+        <w:t>{% endfor %}</w:t>
+      </w:r>
+      <w:r>
+        <w:rPr>
+          <w:rFonts w:ascii="TimesNewRomanPSMT" w:hAnsi="TimesNewRomanPSMT" w:cs="TimesNewRomanPSMT"/>
         </w:rPr>
         <w:t xml:space="preserve">{% </w:t>
-      </w:r>
-      <w:proofErr w:type="spellStart"/>
-      <w:r>
-        <w:rPr>
-          <w:rFonts w:ascii="TimesNewRomanPSMT" w:hAnsi="TimesNewRomanPSMT" w:cs="TimesNewRomanPSMT"/>
-          <w:lang w:val="en-US"/>
-        </w:rPr>
-        <w:t>endfor</w:t>
-      </w:r>
-      <w:proofErr w:type="spellEnd"/>
-      <w:r>
-        <w:rPr>
-          <w:rFonts w:ascii="TimesNewRomanPSMT" w:hAnsi="TimesNewRomanPSMT" w:cs="TimesNewRomanPSMT"/>
-          <w:lang w:val="en-US"/>
-        </w:rPr>
-        <w:t xml:space="preserve"> </w:t>
-      </w:r>
-      <w:proofErr w:type="gramStart"/>
-      <w:r>
-        <w:rPr>
-          <w:rFonts w:ascii="TimesNewRomanPSMT" w:hAnsi="TimesNewRomanPSMT" w:cs="TimesNewRomanPSMT"/>
-          <w:lang w:val="en-US"/>
-        </w:rPr>
-        <w:t>%}</w:t>
-      </w:r>
-      <w:r>
-        <w:rPr>
-          <w:rFonts w:ascii="TimesNewRomanPSMT" w:hAnsi="TimesNewRomanPSMT" w:cs="TimesNewRomanPSMT"/>
-        </w:rPr>
-        <w:t>{</w:t>
-      </w:r>
-      <w:proofErr w:type="gramEnd"/>
-      <w:r>
-        <w:rPr>
-          <w:rFonts w:ascii="TimesNewRomanPSMT" w:hAnsi="TimesNewRomanPSMT" w:cs="TimesNewRomanPSMT"/>
-        </w:rPr>
-        <w:t xml:space="preserve">% </w:t>
-      </w:r>
-      <w:r>
-        <w:rPr>
-          <w:rFonts w:ascii="TimesNewRomanPSMT" w:hAnsi="TimesNewRomanPSMT" w:cs="TimesNewRomanPSMT"/>
-        </w:rPr>
-        <w:t xml:space="preserve">for image in </w:t>
-      </w:r>
-      <w:proofErr w:type="spellStart"/>
-      <w:r>
-        <w:rPr>
-          <w:rFonts w:ascii="TimesNewRomanPSMT" w:hAnsi="TimesNewRomanPSMT" w:cs="TimesNewRomanPSMT"/>
-          <w:lang w:val="en-US"/>
-        </w:rPr>
-        <w:t>reference_cadastrale</w:t>
-      </w:r>
-      <w:proofErr w:type="spellEnd"/>
-      <w:r>
-        <w:rPr>
-          <w:rFonts w:ascii="TimesNewRomanPSMT" w:hAnsi="TimesNewRomanPSMT" w:cs="TimesNewRomanPSMT"/>
-        </w:rPr>
-        <w:t>_images %}</w:t>
-      </w:r>
-    </w:p>
-    <w:p>
-      <w:pPr>
-        <w:rPr>
-          <w:rFonts w:ascii="TimesNewRomanPSMT" w:hAnsi="TimesNewRomanPSMT" w:cs="TimesNewRomanPSMT"/>
-        </w:rPr>
-      </w:pPr>
-      <w:r>
-        <w:rPr>
-          <w:rFonts w:ascii="TimesNewRomanPSMT" w:hAnsi="TimesNewRomanPSMT" w:cs="TimesNewRomanPSMT"/>
-        </w:rPr>
-        <w:t>{{image}}</w:t>
-      </w:r>
-    </w:p>
-    <w:p>
-      <w:pPr>
-        <w:rPr>
-          <w:rFonts w:ascii="TimesNewRomanPSMT" w:hAnsi="TimesNewRomanPSMT" w:cs="TimesNewRomanPSMT"/>
-        </w:rPr>
-      </w:pPr>
-    </w:p>
-    <w:p>
-      <w:pPr>
-        <w:rPr>
-          <w:rFonts w:ascii="TimesNewRomanPSMT" w:hAnsi="TimesNewRomanPSMT" w:cs="TimesNewRomanPSMT"/>
-          <w:lang w:val="en-US"/>
-        </w:rPr>
-      </w:pPr>
-      <w:r>
-        <w:rPr>
-          <w:rFonts w:ascii="TimesNewRomanPSMT" w:hAnsi="TimesNewRomanPSMT" w:cs="TimesNewRomanPSMT"/>
-          <w:lang w:val="en-US"/>
-        </w:rPr>
-        <w:t xml:space="preserve">{% </w:t>
-      </w:r>
-      <w:proofErr w:type="spellStart"/>
-      <w:r>
-        <w:rPr>
-          <w:rFonts w:ascii="TimesNewRomanPSMT" w:hAnsi="TimesNewRomanPSMT" w:cs="TimesNewRomanPSMT"/>
-          <w:lang w:val="en-US"/>
-        </w:rPr>
-        <w:t>endfor</w:t>
-      </w:r>
-      <w:proofErr w:type="spellEnd"/>
-      <w:r>
-        <w:rPr>
-          <w:rFonts w:ascii="TimesNewRomanPSMT" w:hAnsi="TimesNewRomanPSMT" w:cs="TimesNewRomanPSMT"/>
-          <w:lang w:val="en-US"/>
-        </w:rPr>
-        <w:t xml:space="preserve"> </w:t>
-      </w:r>
-      <w:proofErr w:type="gramStart"/>
-      <w:r>
-        <w:rPr>
-          <w:rFonts w:ascii="TimesNewRomanPSMT" w:hAnsi="TimesNewRomanPSMT" w:cs="TimesNewRomanPSMT"/>
-          <w:lang w:val="en-US"/>
-        </w:rPr>
-        <w:t>%}</w:t>
-      </w:r>
-      <w:r>
-        <w:rPr>
-          <w:rFonts w:ascii="TimesNewRomanPSMT" w:hAnsi="TimesNewRomanPSMT" w:cs="TimesNewRomanPSMT"/>
-        </w:rPr>
-        <w:t>{</w:t>
-      </w:r>
-      <w:proofErr w:type="gramEnd"/>
-      <w:r>
-        <w:rPr>
-          <w:rFonts w:ascii="TimesNewRomanPSMT" w:hAnsi="TimesNewRomanPSMT" w:cs="TimesNewRomanPSMT"/>
-        </w:rPr>
-        <w:t xml:space="preserve">% </w:t>
       </w:r>
       <w:r>
         <w:rPr>
@@ -4978,7 +4803,6 @@
                 <w:lang w:val="en-US"/>
               </w:rPr>
             </w:pPr>
-            <w:proofErr w:type="spellStart"/>
             <w:r>
               <w:rPr>
                 <w:b/>
@@ -4989,7 +4813,6 @@
               </w:rPr>
               <w:t>Numéro</w:t>
             </w:r>
-            <w:proofErr w:type="spellEnd"/>
           </w:p>
         </w:tc>
         <w:tc>
@@ -5008,7 +4831,6 @@
                 <w:lang w:val="en-US"/>
               </w:rPr>
             </w:pPr>
-            <w:proofErr w:type="spellStart"/>
             <w:r>
               <w:rPr>
                 <w:b/>
@@ -5019,7 +4841,6 @@
               </w:rPr>
               <w:t>Lieudit</w:t>
             </w:r>
-            <w:proofErr w:type="spellEnd"/>
           </w:p>
         </w:tc>
         <w:tc>
@@ -5075,7 +4896,6 @@
               </w:rPr>
               <w:t xml:space="preserve">{%tr for </w:t>
             </w:r>
-            <w:proofErr w:type="spellStart"/>
             <w:r>
               <w:rPr>
                 <w:b/>
@@ -5086,7 +4906,6 @@
               </w:rPr>
               <w:t>rc</w:t>
             </w:r>
-            <w:proofErr w:type="spellEnd"/>
             <w:r>
               <w:rPr>
                 <w:b/>
@@ -5097,7 +4916,6 @@
               </w:rPr>
               <w:t xml:space="preserve"> in </w:t>
             </w:r>
-            <w:proofErr w:type="spellStart"/>
             <w:r>
               <w:rPr>
                 <w:b/>
@@ -5108,7 +4926,6 @@
               </w:rPr>
               <w:t>references_cadastrales</w:t>
             </w:r>
-            <w:proofErr w:type="spellEnd"/>
             <w:r>
               <w:rPr>
                 <w:b/>
@@ -5135,41 +4952,13 @@
                 <w:lang w:val="en-US"/>
               </w:rPr>
             </w:pPr>
-            <w:proofErr w:type="gramStart"/>
-            <w:r>
-              <w:rPr>
-                <w:sz w:val="16"/>
-                <w:szCs w:val="16"/>
-                <w:lang w:val="en-US"/>
-              </w:rPr>
-              <w:t xml:space="preserve">{{ </w:t>
-            </w:r>
-            <w:proofErr w:type="spellStart"/>
-            <w:r>
-              <w:rPr>
-                <w:sz w:val="16"/>
-                <w:szCs w:val="16"/>
-                <w:lang w:val="en-US"/>
-              </w:rPr>
-              <w:t>rc</w:t>
-            </w:r>
-            <w:proofErr w:type="gramEnd"/>
-            <w:r>
-              <w:rPr>
-                <w:sz w:val="16"/>
-                <w:szCs w:val="16"/>
-                <w:lang w:val="en-US"/>
-              </w:rPr>
-              <w:t>.section</w:t>
-            </w:r>
-            <w:proofErr w:type="spellEnd"/>
-            <w:r>
-              <w:rPr>
-                <w:sz w:val="16"/>
-                <w:szCs w:val="16"/>
-                <w:lang w:val="en-US"/>
-              </w:rPr>
-              <w:t xml:space="preserve"> }}</w:t>
+            <w:r>
+              <w:rPr>
+                <w:sz w:val="16"/>
+                <w:szCs w:val="16"/>
+                <w:lang w:val="en-US"/>
+              </w:rPr>
+              <w:t>{{ rc.section }}</w:t>
             </w:r>
           </w:p>
         </w:tc>
@@ -5185,7 +4974,6 @@
                 <w:lang w:val="en-US"/>
               </w:rPr>
             </w:pPr>
-            <w:proofErr w:type="gramStart"/>
             <w:r>
               <w:rPr>
                 <w:sz w:val="16"/>
@@ -5200,18 +4988,8 @@
                 <w:szCs w:val="16"/>
                 <w:lang w:val="en-US"/>
               </w:rPr>
-              <w:t xml:space="preserve"> </w:t>
-            </w:r>
-            <w:proofErr w:type="spellStart"/>
-            <w:r>
-              <w:rPr>
-                <w:sz w:val="16"/>
-                <w:szCs w:val="16"/>
-                <w:lang w:val="en-US"/>
-              </w:rPr>
-              <w:t>rc</w:t>
-            </w:r>
-            <w:proofErr w:type="gramEnd"/>
+              <w:t xml:space="preserve"> rc</w:t>
+            </w:r>
             <w:r>
               <w:rPr>
                 <w:sz w:val="16"/>
@@ -5228,7 +5006,6 @@
               </w:rPr>
               <w:t>numero</w:t>
             </w:r>
-            <w:proofErr w:type="spellEnd"/>
             <w:r>
               <w:rPr>
                 <w:sz w:val="16"/>
@@ -5251,7 +5028,6 @@
                 <w:lang w:val="en-US"/>
               </w:rPr>
             </w:pPr>
-            <w:proofErr w:type="gramStart"/>
             <w:r>
               <w:rPr>
                 <w:sz w:val="16"/>
@@ -5260,25 +5036,14 @@
               </w:rPr>
               <w:t xml:space="preserve">{{ </w:t>
             </w:r>
-            <w:proofErr w:type="spellStart"/>
-            <w:r>
-              <w:rPr>
-                <w:sz w:val="16"/>
-                <w:szCs w:val="16"/>
-                <w:lang w:val="en-US"/>
-              </w:rPr>
-              <w:t>rc</w:t>
-            </w:r>
-            <w:proofErr w:type="gramEnd"/>
-            <w:r>
-              <w:rPr>
-                <w:sz w:val="16"/>
-                <w:szCs w:val="16"/>
-                <w:lang w:val="en-US"/>
-              </w:rPr>
-              <w:t>.lieudit</w:t>
-            </w:r>
-            <w:proofErr w:type="spellEnd"/>
+            <w:r>
+              <w:rPr>
+                <w:sz w:val="16"/>
+                <w:szCs w:val="16"/>
+                <w:lang w:val="en-US"/>
+              </w:rPr>
+              <w:t>rc.lieudit</w:t>
+            </w:r>
             <w:r>
               <w:rPr>
                 <w:sz w:val="16"/>
@@ -5302,7 +5067,6 @@
                 <w:lang w:val="en-US"/>
               </w:rPr>
             </w:pPr>
-            <w:proofErr w:type="gramStart"/>
             <w:r>
               <w:rPr>
                 <w:rFonts w:ascii="TimesNewRomanPSMT" w:hAnsi="TimesNewRomanPSMT" w:cs="TimesNewRomanPSMT"/>
@@ -5312,35 +5076,14 @@
               </w:rPr>
               <w:t xml:space="preserve">{{ </w:t>
             </w:r>
-            <w:proofErr w:type="spellStart"/>
-            <w:r>
-              <w:rPr>
-                <w:rFonts w:ascii="TimesNewRomanPSMT" w:hAnsi="TimesNewRomanPSMT" w:cs="TimesNewRomanPSMT"/>
-                <w:sz w:val="16"/>
-                <w:szCs w:val="16"/>
-                <w:lang w:val="en-US"/>
-              </w:rPr>
-              <w:t>rc</w:t>
-            </w:r>
-            <w:proofErr w:type="gramEnd"/>
-            <w:r>
-              <w:rPr>
-                <w:rFonts w:ascii="TimesNewRomanPSMT" w:hAnsi="TimesNewRomanPSMT" w:cs="TimesNewRomanPSMT"/>
-                <w:sz w:val="16"/>
-                <w:szCs w:val="16"/>
-                <w:lang w:val="en-US"/>
-              </w:rPr>
-              <w:t>.surface</w:t>
-            </w:r>
-            <w:proofErr w:type="spellEnd"/>
-            <w:r>
-              <w:rPr>
-                <w:rFonts w:ascii="TimesNewRomanPSMT" w:hAnsi="TimesNewRomanPSMT" w:cs="TimesNewRomanPSMT"/>
-                <w:sz w:val="16"/>
-                <w:szCs w:val="16"/>
-                <w:lang w:val="en-US"/>
-              </w:rPr>
-              <w:t xml:space="preserve"> </w:t>
+            <w:r>
+              <w:rPr>
+                <w:rFonts w:ascii="TimesNewRomanPSMT" w:hAnsi="TimesNewRomanPSMT" w:cs="TimesNewRomanPSMT"/>
+                <w:sz w:val="16"/>
+                <w:szCs w:val="16"/>
+                <w:lang w:val="en-US"/>
+              </w:rPr>
+              <w:t xml:space="preserve">rc.surface </w:t>
             </w:r>
             <w:r>
               <w:rPr>
@@ -5376,29 +5119,7 @@
                 <w:szCs w:val="16"/>
                 <w:lang w:val="en-US"/>
               </w:rPr>
-              <w:t xml:space="preserve">{%tr </w:t>
-            </w:r>
-            <w:proofErr w:type="spellStart"/>
-            <w:r>
-              <w:rPr>
-                <w:b/>
-                <w:bCs/>
-                <w:sz w:val="16"/>
-                <w:szCs w:val="16"/>
-                <w:lang w:val="en-US"/>
-              </w:rPr>
-              <w:t>endfor</w:t>
-            </w:r>
-            <w:proofErr w:type="spellEnd"/>
-            <w:r>
-              <w:rPr>
-                <w:b/>
-                <w:bCs/>
-                <w:sz w:val="16"/>
-                <w:szCs w:val="16"/>
-                <w:lang w:val="en-US"/>
-              </w:rPr>
-              <w:t xml:space="preserve"> %}</w:t>
+              <w:t>{%tr endfor %}</w:t>
             </w:r>
           </w:p>
         </w:tc>
@@ -5416,28 +5137,13 @@
           <w:rFonts w:ascii="TimesNewRomanPSMT" w:hAnsi="TimesNewRomanPSMT" w:cs="TimesNewRomanPSMT"/>
           <w:lang w:val="en-US"/>
         </w:rPr>
-        <w:t xml:space="preserve">{% endif </w:t>
-      </w:r>
-      <w:proofErr w:type="gramStart"/>
-      <w:r>
-        <w:rPr>
-          <w:rFonts w:ascii="TimesNewRomanPSMT" w:hAnsi="TimesNewRomanPSMT" w:cs="TimesNewRomanPSMT"/>
-          <w:lang w:val="en-US"/>
-        </w:rPr>
-        <w:t>%}</w:t>
-      </w:r>
-      <w:r>
-        <w:rPr>
-          <w:rFonts w:ascii="TimesNewRomanPSMT" w:hAnsi="TimesNewRomanPSMT" w:cs="TimesNewRomanPSMT"/>
-        </w:rPr>
-        <w:t>{</w:t>
-      </w:r>
-      <w:proofErr w:type="gramEnd"/>
-      <w:r>
-        <w:rPr>
-          <w:rFonts w:ascii="TimesNewRomanPSMT" w:hAnsi="TimesNewRomanPSMT" w:cs="TimesNewRomanPSMT"/>
-        </w:rPr>
-        <w:t>% if logement_edds</w:t>
+        <w:t>{% endif %}</w:t>
+      </w:r>
+      <w:r>
+        <w:rPr>
+          <w:rFonts w:ascii="TimesNewRomanPSMT" w:hAnsi="TimesNewRomanPSMT" w:cs="TimesNewRomanPSMT"/>
+        </w:rPr>
+        <w:t>{% if logement_edds</w:t>
       </w:r>
       <w:r>
         <w:rPr>
@@ -5527,7 +5233,6 @@
                 <w:lang w:val="en-US"/>
               </w:rPr>
             </w:pPr>
-            <w:proofErr w:type="spellStart"/>
             <w:r>
               <w:rPr>
                 <w:b/>
@@ -5536,18 +5241,7 @@
                 <w:szCs w:val="16"/>
                 <w:lang w:val="en-US"/>
               </w:rPr>
-              <w:t>Numéro</w:t>
-            </w:r>
-            <w:proofErr w:type="spellEnd"/>
-            <w:r>
-              <w:rPr>
-                <w:b/>
-                <w:bCs/>
-                <w:sz w:val="16"/>
-                <w:szCs w:val="16"/>
-                <w:lang w:val="en-US"/>
-              </w:rPr>
-              <w:t xml:space="preserve"> du lot</w:t>
+              <w:t>Numéro du lot</w:t>
             </w:r>
           </w:p>
         </w:tc>
@@ -5567,7 +5261,6 @@
                 <w:lang w:val="en-US"/>
               </w:rPr>
             </w:pPr>
-            <w:proofErr w:type="spellStart"/>
             <w:r>
               <w:rPr>
                 <w:b/>
@@ -5578,7 +5271,6 @@
               </w:rPr>
               <w:t>Financement</w:t>
             </w:r>
-            <w:proofErr w:type="spellEnd"/>
           </w:p>
         </w:tc>
         <w:tc>
@@ -5597,7 +5289,6 @@
                 <w:lang w:val="en-US"/>
               </w:rPr>
             </w:pPr>
-            <w:proofErr w:type="spellStart"/>
             <w:r>
               <w:rPr>
                 <w:b/>
@@ -5608,7 +5299,6 @@
               </w:rPr>
               <w:t>Désignation</w:t>
             </w:r>
-            <w:proofErr w:type="spellEnd"/>
           </w:p>
         </w:tc>
         <w:tc>
@@ -5662,51 +5352,7 @@
                 <w:szCs w:val="16"/>
                 <w:lang w:val="en-US"/>
               </w:rPr>
-              <w:t xml:space="preserve">{%tr for </w:t>
-            </w:r>
-            <w:proofErr w:type="spellStart"/>
-            <w:r>
-              <w:rPr>
-                <w:b/>
-                <w:bCs/>
-                <w:sz w:val="16"/>
-                <w:szCs w:val="16"/>
-                <w:lang w:val="en-US"/>
-              </w:rPr>
-              <w:t>i</w:t>
-            </w:r>
-            <w:proofErr w:type="spellEnd"/>
-            <w:r>
-              <w:rPr>
-                <w:b/>
-                <w:bCs/>
-                <w:sz w:val="16"/>
-                <w:szCs w:val="16"/>
-                <w:lang w:val="en-US"/>
-              </w:rPr>
-              <w:t xml:space="preserve"> in </w:t>
-            </w:r>
-            <w:proofErr w:type="spellStart"/>
-            <w:r>
-              <w:rPr>
-                <w:b/>
-                <w:bCs/>
-                <w:sz w:val="16"/>
-                <w:szCs w:val="16"/>
-                <w:lang w:val="en-US"/>
-              </w:rPr>
-              <w:t>logement_edds</w:t>
-            </w:r>
-            <w:proofErr w:type="spellEnd"/>
-            <w:r>
-              <w:rPr>
-                <w:b/>
-                <w:bCs/>
-                <w:sz w:val="16"/>
-                <w:szCs w:val="16"/>
-                <w:lang w:val="en-US"/>
-              </w:rPr>
-              <w:t xml:space="preserve"> %}</w:t>
+              <w:t>{%tr for i in logement_edds %}</w:t>
             </w:r>
           </w:p>
         </w:tc>
@@ -5730,25 +5376,7 @@
                 <w:szCs w:val="16"/>
                 <w:lang w:val="en-US"/>
               </w:rPr>
-              <w:t>{{</w:t>
-            </w:r>
-            <w:proofErr w:type="spellStart"/>
-            <w:r>
-              <w:rPr>
-                <w:sz w:val="16"/>
-                <w:szCs w:val="16"/>
-                <w:lang w:val="en-US"/>
-              </w:rPr>
-              <w:t>i.lot_num</w:t>
-            </w:r>
-            <w:proofErr w:type="spellEnd"/>
-            <w:r>
-              <w:rPr>
-                <w:sz w:val="16"/>
-                <w:szCs w:val="16"/>
-                <w:lang w:val="en-US"/>
-              </w:rPr>
-              <w:t>}}</w:t>
+              <w:t>{{i.lot_num}}</w:t>
             </w:r>
           </w:p>
         </w:tc>
@@ -5764,41 +5392,13 @@
                 <w:lang w:val="en-US"/>
               </w:rPr>
             </w:pPr>
-            <w:proofErr w:type="gramStart"/>
-            <w:r>
-              <w:rPr>
-                <w:sz w:val="16"/>
-                <w:szCs w:val="16"/>
-                <w:lang w:val="en-US"/>
-              </w:rPr>
-              <w:t xml:space="preserve">{{ </w:t>
-            </w:r>
-            <w:proofErr w:type="spellStart"/>
-            <w:r>
-              <w:rPr>
-                <w:sz w:val="16"/>
-                <w:szCs w:val="16"/>
-                <w:lang w:val="en-US"/>
-              </w:rPr>
-              <w:t>i</w:t>
-            </w:r>
-            <w:proofErr w:type="gramEnd"/>
-            <w:r>
-              <w:rPr>
-                <w:sz w:val="16"/>
-                <w:szCs w:val="16"/>
-                <w:lang w:val="en-US"/>
-              </w:rPr>
-              <w:t>.financement</w:t>
-            </w:r>
-            <w:proofErr w:type="spellEnd"/>
-            <w:r>
-              <w:rPr>
-                <w:sz w:val="16"/>
-                <w:szCs w:val="16"/>
-                <w:lang w:val="en-US"/>
-              </w:rPr>
-              <w:t xml:space="preserve"> }}</w:t>
+            <w:r>
+              <w:rPr>
+                <w:sz w:val="16"/>
+                <w:szCs w:val="16"/>
+                <w:lang w:val="en-US"/>
+              </w:rPr>
+              <w:t>{{ i.financement }}</w:t>
             </w:r>
           </w:p>
         </w:tc>
@@ -5814,41 +5414,13 @@
                 <w:lang w:val="en-US"/>
               </w:rPr>
             </w:pPr>
-            <w:proofErr w:type="gramStart"/>
-            <w:r>
-              <w:rPr>
-                <w:sz w:val="16"/>
-                <w:szCs w:val="16"/>
-                <w:lang w:val="en-US"/>
-              </w:rPr>
-              <w:t xml:space="preserve">{{ </w:t>
-            </w:r>
-            <w:proofErr w:type="spellStart"/>
-            <w:r>
-              <w:rPr>
-                <w:sz w:val="16"/>
-                <w:szCs w:val="16"/>
-                <w:lang w:val="en-US"/>
-              </w:rPr>
-              <w:t>i</w:t>
-            </w:r>
-            <w:proofErr w:type="gramEnd"/>
-            <w:r>
-              <w:rPr>
-                <w:sz w:val="16"/>
-                <w:szCs w:val="16"/>
-                <w:lang w:val="en-US"/>
-              </w:rPr>
-              <w:t>.designation</w:t>
-            </w:r>
-            <w:proofErr w:type="spellEnd"/>
-            <w:r>
-              <w:rPr>
-                <w:sz w:val="16"/>
-                <w:szCs w:val="16"/>
-                <w:lang w:val="en-US"/>
-              </w:rPr>
-              <w:t xml:space="preserve"> }}</w:t>
+            <w:r>
+              <w:rPr>
+                <w:sz w:val="16"/>
+                <w:szCs w:val="16"/>
+                <w:lang w:val="en-US"/>
+              </w:rPr>
+              <w:t>{{ i.designation }}</w:t>
             </w:r>
           </w:p>
         </w:tc>
@@ -5865,45 +5437,14 @@
                 <w:lang w:val="en-US"/>
               </w:rPr>
             </w:pPr>
-            <w:proofErr w:type="gramStart"/>
-            <w:r>
-              <w:rPr>
-                <w:rFonts w:ascii="TimesNewRomanPSMT" w:hAnsi="TimesNewRomanPSMT" w:cs="TimesNewRomanPSMT"/>
-                <w:sz w:val="16"/>
-                <w:szCs w:val="16"/>
-                <w:lang w:val="en-US"/>
-              </w:rPr>
-              <w:t xml:space="preserve">{{ </w:t>
-            </w:r>
-            <w:proofErr w:type="spellStart"/>
-            <w:r>
-              <w:rPr>
-                <w:rFonts w:ascii="TimesNewRomanPSMT" w:hAnsi="TimesNewRomanPSMT" w:cs="TimesNewRomanPSMT"/>
-                <w:sz w:val="16"/>
-                <w:szCs w:val="16"/>
-                <w:lang w:val="en-US"/>
-              </w:rPr>
-              <w:t>i</w:t>
-            </w:r>
-            <w:proofErr w:type="gramEnd"/>
-            <w:r>
-              <w:rPr>
-                <w:rFonts w:ascii="TimesNewRomanPSMT" w:hAnsi="TimesNewRomanPSMT" w:cs="TimesNewRomanPSMT"/>
-                <w:sz w:val="16"/>
-                <w:szCs w:val="16"/>
-                <w:lang w:val="en-US"/>
-              </w:rPr>
-              <w:t>.typologie</w:t>
-            </w:r>
-            <w:proofErr w:type="spellEnd"/>
-            <w:r>
-              <w:rPr>
-                <w:rFonts w:ascii="TimesNewRomanPSMT" w:hAnsi="TimesNewRomanPSMT" w:cs="TimesNewRomanPSMT"/>
-                <w:sz w:val="16"/>
-                <w:szCs w:val="16"/>
-                <w:lang w:val="en-US"/>
-              </w:rPr>
-              <w:t>}}</w:t>
+            <w:r>
+              <w:rPr>
+                <w:rFonts w:ascii="TimesNewRomanPSMT" w:hAnsi="TimesNewRomanPSMT" w:cs="TimesNewRomanPSMT"/>
+                <w:sz w:val="16"/>
+                <w:szCs w:val="16"/>
+                <w:lang w:val="en-US"/>
+              </w:rPr>
+              <w:t>{{ i.typologie}}</w:t>
             </w:r>
           </w:p>
         </w:tc>
@@ -5930,29 +5471,7 @@
                 <w:szCs w:val="16"/>
                 <w:lang w:val="en-US"/>
               </w:rPr>
-              <w:t xml:space="preserve">{%tr </w:t>
-            </w:r>
-            <w:proofErr w:type="spellStart"/>
-            <w:r>
-              <w:rPr>
-                <w:b/>
-                <w:bCs/>
-                <w:sz w:val="16"/>
-                <w:szCs w:val="16"/>
-                <w:lang w:val="en-US"/>
-              </w:rPr>
-              <w:t>endfor</w:t>
-            </w:r>
-            <w:proofErr w:type="spellEnd"/>
-            <w:r>
-              <w:rPr>
-                <w:b/>
-                <w:bCs/>
-                <w:sz w:val="16"/>
-                <w:szCs w:val="16"/>
-                <w:lang w:val="en-US"/>
-              </w:rPr>
-              <w:t xml:space="preserve"> %}</w:t>
+              <w:t>{%tr endfor %}</w:t>
             </w:r>
           </w:p>
         </w:tc>
@@ -6284,45 +5803,7 @@
                 <w:szCs w:val="16"/>
                 <w:lang w:val="en-US"/>
               </w:rPr>
-              <w:t xml:space="preserve">{%tr for </w:t>
-            </w:r>
-            <w:proofErr w:type="spellStart"/>
-            <w:proofErr w:type="gramStart"/>
-            <w:r>
-              <w:rPr>
-                <w:sz w:val="16"/>
-                <w:szCs w:val="16"/>
-                <w:lang w:val="en-US"/>
-              </w:rPr>
-              <w:t>k,v</w:t>
-            </w:r>
-            <w:proofErr w:type="spellEnd"/>
-            <w:proofErr w:type="gramEnd"/>
-            <w:r>
-              <w:rPr>
-                <w:sz w:val="16"/>
-                <w:szCs w:val="16"/>
-                <w:lang w:val="en-US"/>
-              </w:rPr>
-              <w:t xml:space="preserve"> in </w:t>
-            </w:r>
-            <w:proofErr w:type="spellStart"/>
-            <w:r>
-              <w:rPr>
-                <w:sz w:val="16"/>
-                <w:szCs w:val="16"/>
-                <w:lang w:val="en-US"/>
-              </w:rPr>
-              <w:t>nb_logements_par_type.items</w:t>
-            </w:r>
-            <w:proofErr w:type="spellEnd"/>
-            <w:r>
-              <w:rPr>
-                <w:sz w:val="16"/>
-                <w:szCs w:val="16"/>
-                <w:lang w:val="en-US"/>
-              </w:rPr>
-              <w:t>() %}</w:t>
+              <w:t>{%tr for k,v in nb_logements_par_type.items() %}</w:t>
             </w:r>
           </w:p>
         </w:tc>
@@ -6508,17 +5989,8 @@
           <w:rFonts w:ascii="TimesNewRomanPSMT" w:hAnsi="TimesNewRomanPSMT" w:cs="TimesNewRomanPSMT"/>
           <w:lang w:val="fr-FR"/>
         </w:rPr>
-        <w:t>|</w:t>
-      </w:r>
-      <w:proofErr w:type="spellStart"/>
-      <w:r>
-        <w:rPr>
-          <w:rFonts w:ascii="TimesNewRomanPSMT" w:hAnsi="TimesNewRomanPSMT" w:cs="TimesNewRomanPSMT"/>
-          <w:lang w:val="fr-FR"/>
-        </w:rPr>
-        <w:t>pl</w:t>
-      </w:r>
-      <w:proofErr w:type="spellEnd"/>
+        <w:t>|pl</w:t>
+      </w:r>
       <w:r>
         <w:t xml:space="preserve"> </w:t>
       </w:r>
@@ -6612,17 +6084,8 @@
           <w:rFonts w:ascii="TimesNewRomanPSMT" w:hAnsi="TimesNewRomanPSMT" w:cs="TimesNewRomanPSMT"/>
           <w:lang w:val="fr-FR"/>
         </w:rPr>
-        <w:t>|</w:t>
-      </w:r>
-      <w:proofErr w:type="spellStart"/>
-      <w:r>
-        <w:rPr>
-          <w:rFonts w:ascii="TimesNewRomanPSMT" w:hAnsi="TimesNewRomanPSMT" w:cs="TimesNewRomanPSMT"/>
-          <w:lang w:val="fr-FR"/>
-        </w:rPr>
-        <w:t>pl</w:t>
-      </w:r>
-      <w:proofErr w:type="spellEnd"/>
+        <w:t>|pl</w:t>
+      </w:r>
       <w:r>
         <w:t xml:space="preserve"> </w:t>
       </w:r>
@@ -6993,8 +6456,6 @@
         </w:rPr>
         <w:t xml:space="preserve">{% if </w:t>
       </w:r>
-      <w:proofErr w:type="spellStart"/>
-      <w:proofErr w:type="gramStart"/>
       <w:r>
         <w:rPr>
           <w:rFonts w:ascii="TimesNewRomanPSMT" w:hAnsi="TimesNewRomanPSMT" w:cs="TimesNewRomanPSMT"/>
@@ -7009,17 +6470,7 @@
           <w:sz w:val="20"/>
           <w:lang w:val="en-US"/>
         </w:rPr>
-        <w:t>.count</w:t>
-      </w:r>
-      <w:proofErr w:type="spellEnd"/>
-      <w:proofErr w:type="gramEnd"/>
-      <w:r>
-        <w:rPr>
-          <w:rFonts w:ascii="TimesNewRomanPSMT" w:hAnsi="TimesNewRomanPSMT" w:cs="TimesNewRomanPSMT"/>
-          <w:sz w:val="20"/>
-          <w:lang w:val="en-US"/>
-        </w:rPr>
-        <w:t>() %}</w:t>
+        <w:t>.count() %}</w:t>
       </w:r>
     </w:p>
     <w:tbl>
@@ -7670,27 +7121,7 @@
                 <w:szCs w:val="16"/>
                 <w:lang w:val="en-US"/>
               </w:rPr>
-              <w:t xml:space="preserve">{%tr for l in </w:t>
-            </w:r>
-            <w:proofErr w:type="spellStart"/>
-            <w:r>
-              <w:rPr>
-                <w:rFonts w:ascii="TimesNewRomanPSMT" w:hAnsi="TimesNewRomanPSMT" w:cs="TimesNewRomanPSMT"/>
-                <w:sz w:val="16"/>
-                <w:szCs w:val="16"/>
-                <w:lang w:val="en-US"/>
-              </w:rPr>
-              <w:t>logements</w:t>
-            </w:r>
-            <w:proofErr w:type="spellEnd"/>
-            <w:r>
-              <w:rPr>
-                <w:rFonts w:ascii="TimesNewRomanPSMT" w:hAnsi="TimesNewRomanPSMT" w:cs="TimesNewRomanPSMT"/>
-                <w:sz w:val="16"/>
-                <w:szCs w:val="16"/>
-                <w:lang w:val="en-US"/>
-              </w:rPr>
-              <w:t xml:space="preserve"> %}</w:t>
+              <w:t>{%tr for l in logements %}</w:t>
             </w:r>
           </w:p>
         </w:tc>
@@ -7716,27 +7147,7 @@
                 <w:szCs w:val="16"/>
                 <w:lang w:val="en-US"/>
               </w:rPr>
-              <w:t>{{</w:t>
-            </w:r>
-            <w:proofErr w:type="spellStart"/>
-            <w:r>
-              <w:rPr>
-                <w:rFonts w:ascii="TimesNewRomanPSMT" w:hAnsi="TimesNewRomanPSMT" w:cs="TimesNewRomanPSMT"/>
-                <w:sz w:val="16"/>
-                <w:szCs w:val="16"/>
-                <w:lang w:val="en-US"/>
-              </w:rPr>
-              <w:t>l.d</w:t>
-            </w:r>
-            <w:proofErr w:type="spellEnd"/>
-            <w:r>
-              <w:rPr>
-                <w:rFonts w:ascii="TimesNewRomanPSMT" w:hAnsi="TimesNewRomanPSMT" w:cs="TimesNewRomanPSMT"/>
-                <w:sz w:val="16"/>
-                <w:szCs w:val="16"/>
-                <w:lang w:val="en-US"/>
-              </w:rPr>
-              <w:t>}}</w:t>
+              <w:t>{{l.d}}</w:t>
             </w:r>
           </w:p>
         </w:tc>
@@ -7784,36 +7195,16 @@
                 <w:szCs w:val="16"/>
                 <w:lang w:val="en-US"/>
               </w:rPr>
-              <w:t>{{</w:t>
-            </w:r>
-            <w:proofErr w:type="spellStart"/>
-            <w:r>
-              <w:rPr>
-                <w:rFonts w:ascii="TimesNewRomanPSMT" w:hAnsi="TimesNewRomanPSMT" w:cs="TimesNewRomanPSMT"/>
-                <w:sz w:val="16"/>
-                <w:szCs w:val="16"/>
-                <w:lang w:val="en-US"/>
-              </w:rPr>
-              <w:t>l.sh</w:t>
-            </w:r>
-            <w:r>
-              <w:rPr>
-                <w:rFonts w:ascii="TimesNewRomanPSMT" w:hAnsi="TimesNewRomanPSMT" w:cs="TimesNewRomanPSMT"/>
-                <w:sz w:val="16"/>
-                <w:szCs w:val="16"/>
-                <w:lang w:val="en-US"/>
-              </w:rPr>
-              <w:t>|f</w:t>
-            </w:r>
-            <w:proofErr w:type="spellEnd"/>
-            <w:r>
-              <w:rPr>
-                <w:rFonts w:ascii="TimesNewRomanPSMT" w:hAnsi="TimesNewRomanPSMT" w:cs="TimesNewRomanPSMT"/>
-                <w:sz w:val="16"/>
-                <w:szCs w:val="16"/>
-                <w:lang w:val="en-US"/>
-              </w:rPr>
-              <w:t xml:space="preserve"> </w:t>
+              <w:t>{{l.sh</w:t>
+            </w:r>
+            <w:r>
+              <w:rPr>
+                <w:rFonts w:ascii="TimesNewRomanPSMT" w:hAnsi="TimesNewRomanPSMT" w:cs="TimesNewRomanPSMT"/>
+                <w:sz w:val="16"/>
+                <w:szCs w:val="16"/>
+                <w:lang w:val="en-US"/>
+              </w:rPr>
+              <w:t xml:space="preserve">|f </w:t>
             </w:r>
             <w:r>
               <w:rPr>
@@ -7846,36 +7237,16 @@
                 <w:szCs w:val="16"/>
                 <w:lang w:val="en-US"/>
               </w:rPr>
-              <w:t>{{</w:t>
-            </w:r>
-            <w:proofErr w:type="spellStart"/>
-            <w:r>
-              <w:rPr>
-                <w:rFonts w:ascii="TimesNewRomanPSMT" w:hAnsi="TimesNewRomanPSMT" w:cs="TimesNewRomanPSMT"/>
-                <w:sz w:val="16"/>
-                <w:szCs w:val="16"/>
-                <w:lang w:val="en-US"/>
-              </w:rPr>
-              <w:t>l.sa</w:t>
-            </w:r>
-            <w:r>
-              <w:rPr>
-                <w:rFonts w:ascii="TimesNewRomanPSMT" w:hAnsi="TimesNewRomanPSMT" w:cs="TimesNewRomanPSMT"/>
-                <w:sz w:val="16"/>
-                <w:szCs w:val="16"/>
-                <w:lang w:val="en-US"/>
-              </w:rPr>
-              <w:t>|f</w:t>
-            </w:r>
-            <w:proofErr w:type="spellEnd"/>
-            <w:r>
-              <w:rPr>
-                <w:rFonts w:ascii="TimesNewRomanPSMT" w:hAnsi="TimesNewRomanPSMT" w:cs="TimesNewRomanPSMT"/>
-                <w:sz w:val="16"/>
-                <w:szCs w:val="16"/>
-                <w:lang w:val="en-US"/>
-              </w:rPr>
-              <w:t xml:space="preserve"> </w:t>
+              <w:t>{{l.sa</w:t>
+            </w:r>
+            <w:r>
+              <w:rPr>
+                <w:rFonts w:ascii="TimesNewRomanPSMT" w:hAnsi="TimesNewRomanPSMT" w:cs="TimesNewRomanPSMT"/>
+                <w:sz w:val="16"/>
+                <w:szCs w:val="16"/>
+                <w:lang w:val="en-US"/>
+              </w:rPr>
+              <w:t xml:space="preserve">|f </w:t>
             </w:r>
             <w:r>
               <w:rPr>
@@ -7908,36 +7279,16 @@
                 <w:szCs w:val="16"/>
                 <w:lang w:val="en-US"/>
               </w:rPr>
-              <w:t>{{</w:t>
-            </w:r>
-            <w:proofErr w:type="spellStart"/>
-            <w:r>
-              <w:rPr>
-                <w:rFonts w:ascii="TimesNewRomanPSMT" w:hAnsi="TimesNewRomanPSMT" w:cs="TimesNewRomanPSMT"/>
-                <w:sz w:val="16"/>
-                <w:szCs w:val="16"/>
-                <w:lang w:val="en-US"/>
-              </w:rPr>
-              <w:t>l.sar</w:t>
-            </w:r>
-            <w:r>
-              <w:rPr>
-                <w:rFonts w:ascii="TimesNewRomanPSMT" w:hAnsi="TimesNewRomanPSMT" w:cs="TimesNewRomanPSMT"/>
-                <w:sz w:val="16"/>
-                <w:szCs w:val="16"/>
-                <w:lang w:val="en-US"/>
-              </w:rPr>
-              <w:t>|f</w:t>
-            </w:r>
-            <w:proofErr w:type="spellEnd"/>
-            <w:r>
-              <w:rPr>
-                <w:rFonts w:ascii="TimesNewRomanPSMT" w:hAnsi="TimesNewRomanPSMT" w:cs="TimesNewRomanPSMT"/>
-                <w:sz w:val="16"/>
-                <w:szCs w:val="16"/>
-                <w:lang w:val="en-US"/>
-              </w:rPr>
-              <w:t xml:space="preserve"> </w:t>
+              <w:t>{{l.sar</w:t>
+            </w:r>
+            <w:r>
+              <w:rPr>
+                <w:rFonts w:ascii="TimesNewRomanPSMT" w:hAnsi="TimesNewRomanPSMT" w:cs="TimesNewRomanPSMT"/>
+                <w:sz w:val="16"/>
+                <w:szCs w:val="16"/>
+                <w:lang w:val="en-US"/>
+              </w:rPr>
+              <w:t xml:space="preserve">|f </w:t>
             </w:r>
             <w:r>
               <w:rPr>
@@ -7970,36 +7321,16 @@
                 <w:szCs w:val="16"/>
                 <w:lang w:val="en-US"/>
               </w:rPr>
-              <w:t>{{</w:t>
-            </w:r>
-            <w:proofErr w:type="spellStart"/>
-            <w:r>
-              <w:rPr>
-                <w:rFonts w:ascii="TimesNewRomanPSMT" w:hAnsi="TimesNewRomanPSMT" w:cs="TimesNewRomanPSMT"/>
-                <w:sz w:val="16"/>
-                <w:szCs w:val="16"/>
-                <w:lang w:val="en-US"/>
-              </w:rPr>
-              <w:t>l.su</w:t>
-            </w:r>
-            <w:r>
-              <w:rPr>
-                <w:rFonts w:ascii="TimesNewRomanPSMT" w:hAnsi="TimesNewRomanPSMT" w:cs="TimesNewRomanPSMT"/>
-                <w:sz w:val="16"/>
-                <w:szCs w:val="16"/>
-                <w:lang w:val="en-US"/>
-              </w:rPr>
-              <w:t>|f</w:t>
-            </w:r>
-            <w:proofErr w:type="spellEnd"/>
-            <w:r>
-              <w:rPr>
-                <w:rFonts w:ascii="TimesNewRomanPSMT" w:hAnsi="TimesNewRomanPSMT" w:cs="TimesNewRomanPSMT"/>
-                <w:sz w:val="16"/>
-                <w:szCs w:val="16"/>
-                <w:lang w:val="en-US"/>
-              </w:rPr>
-              <w:t xml:space="preserve"> </w:t>
+              <w:t>{{l.su</w:t>
+            </w:r>
+            <w:r>
+              <w:rPr>
+                <w:rFonts w:ascii="TimesNewRomanPSMT" w:hAnsi="TimesNewRomanPSMT" w:cs="TimesNewRomanPSMT"/>
+                <w:sz w:val="16"/>
+                <w:szCs w:val="16"/>
+                <w:lang w:val="en-US"/>
+              </w:rPr>
+              <w:t xml:space="preserve">|f </w:t>
             </w:r>
             <w:r>
               <w:rPr>
@@ -8032,38 +7363,16 @@
                 <w:szCs w:val="16"/>
                 <w:lang w:val="en-US"/>
               </w:rPr>
-              <w:t>{{</w:t>
-            </w:r>
-            <w:proofErr w:type="spellStart"/>
-            <w:proofErr w:type="gramStart"/>
-            <w:r>
-              <w:rPr>
-                <w:rFonts w:ascii="TimesNewRomanPSMT" w:hAnsi="TimesNewRomanPSMT" w:cs="TimesNewRomanPSMT"/>
-                <w:sz w:val="16"/>
-                <w:szCs w:val="16"/>
-                <w:lang w:val="en-US"/>
-              </w:rPr>
-              <w:t>l.lpmc</w:t>
-            </w:r>
-            <w:proofErr w:type="gramEnd"/>
-            <w:r>
-              <w:rPr>
-                <w:rFonts w:ascii="TimesNewRomanPSMT" w:hAnsi="TimesNewRomanPSMT" w:cs="TimesNewRomanPSMT"/>
-                <w:sz w:val="16"/>
-                <w:szCs w:val="16"/>
-                <w:lang w:val="en-US"/>
-              </w:rPr>
-              <w:t>|f</w:t>
-            </w:r>
-            <w:proofErr w:type="spellEnd"/>
-            <w:r>
-              <w:rPr>
-                <w:rFonts w:ascii="TimesNewRomanPSMT" w:hAnsi="TimesNewRomanPSMT" w:cs="TimesNewRomanPSMT"/>
-                <w:sz w:val="16"/>
-                <w:szCs w:val="16"/>
-                <w:lang w:val="en-US"/>
-              </w:rPr>
-              <w:t xml:space="preserve"> </w:t>
+              <w:t>{{l.lpmc</w:t>
+            </w:r>
+            <w:r>
+              <w:rPr>
+                <w:rFonts w:ascii="TimesNewRomanPSMT" w:hAnsi="TimesNewRomanPSMT" w:cs="TimesNewRomanPSMT"/>
+                <w:sz w:val="16"/>
+                <w:szCs w:val="16"/>
+                <w:lang w:val="en-US"/>
+              </w:rPr>
+              <w:t xml:space="preserve">|f </w:t>
             </w:r>
             <w:r>
               <w:rPr>
@@ -8096,36 +7405,16 @@
                 <w:szCs w:val="16"/>
                 <w:lang w:val="en-US"/>
               </w:rPr>
-              <w:t>{{</w:t>
-            </w:r>
-            <w:proofErr w:type="spellStart"/>
-            <w:r>
-              <w:rPr>
-                <w:rFonts w:ascii="TimesNewRomanPSMT" w:hAnsi="TimesNewRomanPSMT" w:cs="TimesNewRomanPSMT"/>
-                <w:sz w:val="16"/>
-                <w:szCs w:val="16"/>
-                <w:lang w:val="en-US"/>
-              </w:rPr>
-              <w:t>l.c</w:t>
-            </w:r>
-            <w:r>
-              <w:rPr>
-                <w:rFonts w:ascii="TimesNewRomanPSMT" w:hAnsi="TimesNewRomanPSMT" w:cs="TimesNewRomanPSMT"/>
-                <w:sz w:val="16"/>
-                <w:szCs w:val="16"/>
-                <w:lang w:val="en-US"/>
-              </w:rPr>
-              <w:t>|f</w:t>
-            </w:r>
-            <w:proofErr w:type="spellEnd"/>
-            <w:r>
-              <w:rPr>
-                <w:rFonts w:ascii="TimesNewRomanPSMT" w:hAnsi="TimesNewRomanPSMT" w:cs="TimesNewRomanPSMT"/>
-                <w:sz w:val="16"/>
-                <w:szCs w:val="16"/>
-                <w:lang w:val="en-US"/>
-              </w:rPr>
-              <w:t>(d=3)</w:t>
+              <w:t>{{l.c</w:t>
+            </w:r>
+            <w:r>
+              <w:rPr>
+                <w:rFonts w:ascii="TimesNewRomanPSMT" w:hAnsi="TimesNewRomanPSMT" w:cs="TimesNewRomanPSMT"/>
+                <w:sz w:val="16"/>
+                <w:szCs w:val="16"/>
+                <w:lang w:val="en-US"/>
+              </w:rPr>
+              <w:t>|f(d=3)</w:t>
             </w:r>
             <w:r>
               <w:rPr>
@@ -8158,18 +7447,7 @@
                 <w:szCs w:val="16"/>
                 <w:lang w:val="en-US"/>
               </w:rPr>
-              <w:t>{{</w:t>
-            </w:r>
-            <w:proofErr w:type="spellStart"/>
-            <w:proofErr w:type="gramStart"/>
-            <w:r>
-              <w:rPr>
-                <w:rFonts w:ascii="TimesNewRomanPSMT" w:hAnsi="TimesNewRomanPSMT" w:cs="TimesNewRomanPSMT"/>
-                <w:sz w:val="16"/>
-                <w:szCs w:val="16"/>
-                <w:lang w:val="en-US"/>
-              </w:rPr>
-              <w:t>l.</w:t>
+              <w:t>{{l.</w:t>
             </w:r>
             <w:r>
               <w:rPr>
@@ -8180,7 +7458,6 @@
               </w:rPr>
               <w:t>l</w:t>
             </w:r>
-            <w:proofErr w:type="gramEnd"/>
             <w:r>
               <w:rPr>
                 <w:rFonts w:ascii="TimesNewRomanPSMT" w:hAnsi="TimesNewRomanPSMT" w:cs="TimesNewRomanPSMT"/>
@@ -8190,7 +7467,6 @@
               </w:rPr>
               <w:t>|f</w:t>
             </w:r>
-            <w:proofErr w:type="spellEnd"/>
             <w:r>
               <w:rPr>
                 <w:rFonts w:ascii="TimesNewRomanPSMT" w:hAnsi="TimesNewRomanPSMT" w:cs="TimesNewRomanPSMT"/>
@@ -8224,25 +7500,7 @@
                 <w:szCs w:val="16"/>
                 <w:lang w:val="en-US"/>
               </w:rPr>
-              <w:t xml:space="preserve">{%tr </w:t>
-            </w:r>
-            <w:proofErr w:type="spellStart"/>
-            <w:r>
-              <w:rPr>
-                <w:sz w:val="16"/>
-                <w:szCs w:val="16"/>
-                <w:lang w:val="en-US"/>
-              </w:rPr>
-              <w:t>endfor</w:t>
-            </w:r>
-            <w:proofErr w:type="spellEnd"/>
-            <w:r>
-              <w:rPr>
-                <w:sz w:val="16"/>
-                <w:szCs w:val="16"/>
-                <w:lang w:val="en-US"/>
-              </w:rPr>
-              <w:t xml:space="preserve"> %}</w:t>
+              <w:t>{%tr endfor %}</w:t>
             </w:r>
           </w:p>
         </w:tc>
@@ -8302,9 +7560,8 @@
                 <w:szCs w:val="16"/>
                 <w:lang w:val="en-US"/>
               </w:rPr>
-              <w:t>{{</w:t>
-            </w:r>
-            <w:proofErr w:type="spellStart"/>
+              <w:t>{{sh_totale</w:t>
+            </w:r>
             <w:r>
               <w:rPr>
                 <w:rFonts w:ascii="TimesNewRomanPSMT" w:hAnsi="TimesNewRomanPSMT" w:cs="TimesNewRomanPSMT"/>
@@ -8314,20 +7571,8 @@
                 <w:szCs w:val="16"/>
                 <w:lang w:val="en-US"/>
               </w:rPr>
-              <w:t>sh_totale</w:t>
-            </w:r>
-            <w:r>
-              <w:rPr>
-                <w:rFonts w:ascii="TimesNewRomanPSMT" w:hAnsi="TimesNewRomanPSMT" w:cs="TimesNewRomanPSMT"/>
-                <w:b/>
-                <w:bCs/>
-                <w:sz w:val="16"/>
-                <w:szCs w:val="16"/>
-                <w:lang w:val="en-US"/>
-              </w:rPr>
               <w:t>|f</w:t>
             </w:r>
-            <w:proofErr w:type="spellEnd"/>
             <w:r>
               <w:rPr>
                 <w:rFonts w:ascii="TimesNewRomanPSMT" w:hAnsi="TimesNewRomanPSMT" w:cs="TimesNewRomanPSMT"/>
@@ -8376,9 +7621,8 @@
                 <w:szCs w:val="16"/>
                 <w:lang w:val="en-US"/>
               </w:rPr>
-              <w:t>{{</w:t>
-            </w:r>
-            <w:proofErr w:type="spellStart"/>
+              <w:t>{{s</w:t>
+            </w:r>
             <w:r>
               <w:rPr>
                 <w:rFonts w:ascii="TimesNewRomanPSMT" w:hAnsi="TimesNewRomanPSMT" w:cs="TimesNewRomanPSMT"/>
@@ -8388,7 +7632,7 @@
                 <w:szCs w:val="16"/>
                 <w:lang w:val="en-US"/>
               </w:rPr>
-              <w:t>s</w:t>
+              <w:t>a</w:t>
             </w:r>
             <w:r>
               <w:rPr>
@@ -8399,7 +7643,7 @@
                 <w:szCs w:val="16"/>
                 <w:lang w:val="en-US"/>
               </w:rPr>
-              <w:t>a</w:t>
+              <w:t>_totale</w:t>
             </w:r>
             <w:r>
               <w:rPr>
@@ -8410,20 +7654,8 @@
                 <w:szCs w:val="16"/>
                 <w:lang w:val="en-US"/>
               </w:rPr>
-              <w:t>_totale</w:t>
-            </w:r>
-            <w:r>
-              <w:rPr>
-                <w:rFonts w:ascii="TimesNewRomanPSMT" w:hAnsi="TimesNewRomanPSMT" w:cs="TimesNewRomanPSMT"/>
-                <w:b/>
-                <w:bCs/>
-                <w:sz w:val="16"/>
-                <w:szCs w:val="16"/>
-                <w:lang w:val="en-US"/>
-              </w:rPr>
               <w:t>|f</w:t>
             </w:r>
-            <w:proofErr w:type="spellEnd"/>
             <w:r>
               <w:rPr>
                 <w:rFonts w:ascii="TimesNewRomanPSMT" w:hAnsi="TimesNewRomanPSMT" w:cs="TimesNewRomanPSMT"/>
@@ -8472,9 +7704,8 @@
                 <w:szCs w:val="16"/>
                 <w:lang w:val="en-US"/>
               </w:rPr>
-              <w:t>{{</w:t>
-            </w:r>
-            <w:proofErr w:type="spellStart"/>
+              <w:t>{{s</w:t>
+            </w:r>
             <w:r>
               <w:rPr>
                 <w:rFonts w:ascii="TimesNewRomanPSMT" w:hAnsi="TimesNewRomanPSMT" w:cs="TimesNewRomanPSMT"/>
@@ -8484,7 +7715,7 @@
                 <w:szCs w:val="16"/>
                 <w:lang w:val="en-US"/>
               </w:rPr>
-              <w:t>s</w:t>
+              <w:t>ar</w:t>
             </w:r>
             <w:r>
               <w:rPr>
@@ -8495,7 +7726,7 @@
                 <w:szCs w:val="16"/>
                 <w:lang w:val="en-US"/>
               </w:rPr>
-              <w:t>ar</w:t>
+              <w:t>_totale</w:t>
             </w:r>
             <w:r>
               <w:rPr>
@@ -8506,20 +7737,8 @@
                 <w:szCs w:val="16"/>
                 <w:lang w:val="en-US"/>
               </w:rPr>
-              <w:t>_totale</w:t>
-            </w:r>
-            <w:r>
-              <w:rPr>
-                <w:rFonts w:ascii="TimesNewRomanPSMT" w:hAnsi="TimesNewRomanPSMT" w:cs="TimesNewRomanPSMT"/>
-                <w:b/>
-                <w:bCs/>
-                <w:sz w:val="16"/>
-                <w:szCs w:val="16"/>
-                <w:lang w:val="en-US"/>
-              </w:rPr>
               <w:t>|f</w:t>
             </w:r>
-            <w:proofErr w:type="spellEnd"/>
             <w:r>
               <w:rPr>
                 <w:rFonts w:ascii="TimesNewRomanPSMT" w:hAnsi="TimesNewRomanPSMT" w:cs="TimesNewRomanPSMT"/>
@@ -8568,9 +7787,8 @@
                 <w:szCs w:val="16"/>
                 <w:lang w:val="en-US"/>
               </w:rPr>
-              <w:t>{{</w:t>
-            </w:r>
-            <w:proofErr w:type="spellStart"/>
+              <w:t>{{s</w:t>
+            </w:r>
             <w:r>
               <w:rPr>
                 <w:rFonts w:ascii="TimesNewRomanPSMT" w:hAnsi="TimesNewRomanPSMT" w:cs="TimesNewRomanPSMT"/>
@@ -8580,7 +7798,7 @@
                 <w:szCs w:val="16"/>
                 <w:lang w:val="en-US"/>
               </w:rPr>
-              <w:t>s</w:t>
+              <w:t>u</w:t>
             </w:r>
             <w:r>
               <w:rPr>
@@ -8591,7 +7809,7 @@
                 <w:szCs w:val="16"/>
                 <w:lang w:val="en-US"/>
               </w:rPr>
-              <w:t>u</w:t>
+              <w:t>_totale</w:t>
             </w:r>
             <w:r>
               <w:rPr>
@@ -8602,20 +7820,8 @@
                 <w:szCs w:val="16"/>
                 <w:lang w:val="en-US"/>
               </w:rPr>
-              <w:t>_totale</w:t>
-            </w:r>
-            <w:r>
-              <w:rPr>
-                <w:rFonts w:ascii="TimesNewRomanPSMT" w:hAnsi="TimesNewRomanPSMT" w:cs="TimesNewRomanPSMT"/>
-                <w:b/>
-                <w:bCs/>
-                <w:sz w:val="16"/>
-                <w:szCs w:val="16"/>
-                <w:lang w:val="en-US"/>
-              </w:rPr>
               <w:t>|f</w:t>
             </w:r>
-            <w:proofErr w:type="spellEnd"/>
             <w:r>
               <w:rPr>
                 <w:rFonts w:ascii="TimesNewRomanPSMT" w:hAnsi="TimesNewRomanPSMT" w:cs="TimesNewRomanPSMT"/>
@@ -8689,7 +7895,6 @@
               </w:rPr>
               <w:t>{{</w:t>
             </w:r>
-            <w:proofErr w:type="spellStart"/>
             <w:r>
               <w:rPr>
                 <w:rFonts w:ascii="TimesNewRomanPSMT" w:hAnsi="TimesNewRomanPSMT" w:cs="TimesNewRomanPSMT"/>
@@ -8723,7 +7928,6 @@
               </w:rPr>
               <w:t>|f</w:t>
             </w:r>
-            <w:proofErr w:type="spellEnd"/>
             <w:r>
               <w:rPr>
                 <w:rFonts w:ascii="TimesNewRomanPSMT" w:hAnsi="TimesNewRomanPSMT" w:cs="TimesNewRomanPSMT"/>
@@ -8794,23 +7998,7 @@
           <w:rFonts w:ascii="TimesNewRomanPSMT" w:hAnsi="TimesNewRomanPSMT" w:cs="TimesNewRomanPSMT"/>
           <w:lang w:val="fr-FR"/>
         </w:rPr>
-        <w:t xml:space="preserve"> {{ </w:t>
-      </w:r>
-      <w:proofErr w:type="spellStart"/>
-      <w:r>
-        <w:rPr>
-          <w:rFonts w:ascii="TimesNewRomanPSMT" w:hAnsi="TimesNewRomanPSMT" w:cs="TimesNewRomanPSMT"/>
-          <w:lang w:val="fr-FR"/>
-        </w:rPr>
-        <w:t>liste_des_annexes</w:t>
-      </w:r>
-      <w:proofErr w:type="spellEnd"/>
-      <w:r>
-        <w:rPr>
-          <w:rFonts w:ascii="TimesNewRomanPSMT" w:hAnsi="TimesNewRomanPSMT" w:cs="TimesNewRomanPSMT"/>
-          <w:lang w:val="fr-FR"/>
-        </w:rPr>
-        <w:t xml:space="preserve"> }}</w:t>
+        <w:t xml:space="preserve"> {{ liste_des_annexes }}</w:t>
       </w:r>
     </w:p>
     <w:p>
@@ -9028,7 +8216,6 @@
               </w:rPr>
               <w:t xml:space="preserve"> in </w:t>
             </w:r>
-            <w:proofErr w:type="spellStart"/>
             <w:r>
               <w:rPr>
                 <w:rFonts w:ascii="TimesNewRomanPSMT" w:hAnsi="TimesNewRomanPSMT" w:cs="TimesNewRomanPSMT"/>
@@ -9038,7 +8225,6 @@
               </w:rPr>
               <w:t>stationnements</w:t>
             </w:r>
-            <w:proofErr w:type="spellEnd"/>
             <w:r>
               <w:rPr>
                 <w:rFonts w:ascii="TimesNewRomanPSMT" w:hAnsi="TimesNewRomanPSMT" w:cs="TimesNewRomanPSMT"/>
@@ -9199,27 +8385,7 @@
                 <w:szCs w:val="16"/>
                 <w:lang w:val="en-US"/>
               </w:rPr>
-              <w:t xml:space="preserve">%tr </w:t>
-            </w:r>
-            <w:proofErr w:type="spellStart"/>
-            <w:r>
-              <w:rPr>
-                <w:rFonts w:ascii="TimesNewRomanPSMT" w:hAnsi="TimesNewRomanPSMT" w:cs="TimesNewRomanPSMT"/>
-                <w:sz w:val="16"/>
-                <w:szCs w:val="16"/>
-                <w:lang w:val="en-US"/>
-              </w:rPr>
-              <w:t>endfor</w:t>
-            </w:r>
-            <w:proofErr w:type="spellEnd"/>
-            <w:r>
-              <w:rPr>
-                <w:rFonts w:ascii="TimesNewRomanPSMT" w:hAnsi="TimesNewRomanPSMT" w:cs="TimesNewRomanPSMT"/>
-                <w:sz w:val="16"/>
-                <w:szCs w:val="16"/>
-                <w:lang w:val="en-US"/>
-              </w:rPr>
-              <w:t xml:space="preserve"> %}</w:t>
+              <w:t>%tr endfor %}</w:t>
             </w:r>
           </w:p>
         </w:tc>
@@ -9289,8 +8455,6 @@
         </w:rPr>
         <w:t xml:space="preserve">{% if </w:t>
       </w:r>
-      <w:proofErr w:type="spellStart"/>
-      <w:proofErr w:type="gramStart"/>
       <w:r>
         <w:rPr>
           <w:rFonts w:ascii="TimesNewRomanPSMT" w:hAnsi="TimesNewRomanPSMT" w:cs="TimesNewRomanPSMT"/>
@@ -9305,17 +8469,7 @@
           <w:sz w:val="20"/>
           <w:lang w:val="en-US"/>
         </w:rPr>
-        <w:t>.count</w:t>
-      </w:r>
-      <w:proofErr w:type="spellEnd"/>
-      <w:proofErr w:type="gramEnd"/>
-      <w:r>
-        <w:rPr>
-          <w:rFonts w:ascii="TimesNewRomanPSMT" w:hAnsi="TimesNewRomanPSMT" w:cs="TimesNewRomanPSMT"/>
-          <w:sz w:val="20"/>
-          <w:lang w:val="en-US"/>
-        </w:rPr>
-        <w:t>() %}</w:t>
+        <w:t>.count() %}</w:t>
       </w:r>
     </w:p>
     <w:tbl>
@@ -9359,21 +8513,8 @@
                 <w:szCs w:val="16"/>
                 <w:lang w:val="en-US"/>
               </w:rPr>
-              <w:t xml:space="preserve">Type </w:t>
-            </w:r>
-            <w:proofErr w:type="spellStart"/>
-            <w:r>
-              <w:rPr>
-                <w:rFonts w:ascii="TimesNewRomanPSMT" w:hAnsi="TimesNewRomanPSMT" w:cs="TimesNewRomanPSMT"/>
-                <w:b/>
-                <w:bCs/>
-                <w:sz w:val="16"/>
-                <w:szCs w:val="16"/>
-                <w:lang w:val="en-US"/>
-              </w:rPr>
-              <w:t>d’annexe</w:t>
-            </w:r>
-            <w:proofErr w:type="spellEnd"/>
+              <w:t>Type d’annexe</w:t>
+            </w:r>
           </w:p>
         </w:tc>
         <w:tc>
@@ -9393,7 +8534,6 @@
                 <w:lang w:val="en-US"/>
               </w:rPr>
             </w:pPr>
-            <w:proofErr w:type="spellStart"/>
             <w:r>
               <w:rPr>
                 <w:rFonts w:ascii="TimesNewRomanPSMT" w:hAnsi="TimesNewRomanPSMT" w:cs="TimesNewRomanPSMT"/>
@@ -9403,33 +8543,8 @@
                 <w:szCs w:val="16"/>
                 <w:lang w:val="en-US"/>
               </w:rPr>
-              <w:t>Désignation</w:t>
-            </w:r>
-            <w:proofErr w:type="spellEnd"/>
-            <w:r>
-              <w:rPr>
-                <w:rFonts w:ascii="TimesNewRomanPSMT" w:hAnsi="TimesNewRomanPSMT" w:cs="TimesNewRomanPSMT"/>
-                <w:b/>
-                <w:bCs/>
-                <w:sz w:val="16"/>
-                <w:szCs w:val="16"/>
-                <w:lang w:val="en-US"/>
-              </w:rPr>
-              <w:t xml:space="preserve"> des </w:t>
-            </w:r>
-            <w:proofErr w:type="spellStart"/>
-            <w:r>
-              <w:rPr>
-                <w:rFonts w:ascii="TimesNewRomanPSMT" w:hAnsi="TimesNewRomanPSMT" w:cs="TimesNewRomanPSMT"/>
-                <w:b/>
-                <w:bCs/>
-                <w:sz w:val="16"/>
-                <w:szCs w:val="16"/>
-                <w:lang w:val="en-US"/>
-              </w:rPr>
-              <w:t>logement</w:t>
-            </w:r>
-            <w:proofErr w:type="spellEnd"/>
+              <w:t>Désignation des logement</w:t>
+            </w:r>
           </w:p>
         </w:tc>
         <w:tc>
@@ -9449,7 +8564,6 @@
                 <w:lang w:val="en-US"/>
               </w:rPr>
             </w:pPr>
-            <w:proofErr w:type="spellStart"/>
             <w:r>
               <w:rPr>
                 <w:rFonts w:ascii="TimesNewRomanPSMT" w:hAnsi="TimesNewRomanPSMT" w:cs="TimesNewRomanPSMT"/>
@@ -9459,33 +8573,8 @@
                 <w:szCs w:val="16"/>
                 <w:lang w:val="en-US"/>
               </w:rPr>
-              <w:t>Typologie</w:t>
-            </w:r>
-            <w:proofErr w:type="spellEnd"/>
-            <w:r>
-              <w:rPr>
-                <w:rFonts w:ascii="TimesNewRomanPSMT" w:hAnsi="TimesNewRomanPSMT" w:cs="TimesNewRomanPSMT"/>
-                <w:b/>
-                <w:bCs/>
-                <w:sz w:val="16"/>
-                <w:szCs w:val="16"/>
-                <w:lang w:val="en-US"/>
-              </w:rPr>
-              <w:t xml:space="preserve"> des </w:t>
-            </w:r>
-            <w:proofErr w:type="spellStart"/>
-            <w:r>
-              <w:rPr>
-                <w:rFonts w:ascii="TimesNewRomanPSMT" w:hAnsi="TimesNewRomanPSMT" w:cs="TimesNewRomanPSMT"/>
-                <w:b/>
-                <w:bCs/>
-                <w:sz w:val="16"/>
-                <w:szCs w:val="16"/>
-                <w:lang w:val="en-US"/>
-              </w:rPr>
-              <w:t>logements</w:t>
-            </w:r>
-            <w:proofErr w:type="spellEnd"/>
+              <w:t>Typologie des logements</w:t>
+            </w:r>
           </w:p>
         </w:tc>
         <w:tc>
@@ -9514,21 +8603,8 @@
                 <w:szCs w:val="16"/>
                 <w:lang w:val="en-US"/>
               </w:rPr>
-              <w:t xml:space="preserve">Surface de </w:t>
-            </w:r>
-            <w:proofErr w:type="spellStart"/>
-            <w:r>
-              <w:rPr>
-                <w:rFonts w:ascii="TimesNewRomanPSMT" w:hAnsi="TimesNewRomanPSMT" w:cs="TimesNewRomanPSMT"/>
-                <w:b/>
-                <w:bCs/>
-                <w:sz w:val="16"/>
-                <w:szCs w:val="16"/>
-                <w:lang w:val="en-US"/>
-              </w:rPr>
-              <w:t>l’annexe</w:t>
-            </w:r>
-            <w:proofErr w:type="spellEnd"/>
+              <w:t>Surface de l’annexe</w:t>
+            </w:r>
           </w:p>
         </w:tc>
         <w:tc>
@@ -9548,7 +8624,6 @@
                 <w:lang w:val="en-US"/>
               </w:rPr>
             </w:pPr>
-            <w:proofErr w:type="spellStart"/>
             <w:r>
               <w:rPr>
                 <w:rFonts w:ascii="TimesNewRomanPSMT" w:hAnsi="TimesNewRomanPSMT" w:cs="TimesNewRomanPSMT"/>
@@ -9558,67 +8633,7 @@
                 <w:szCs w:val="16"/>
                 <w:lang w:val="en-US"/>
               </w:rPr>
-              <w:t>Loyer</w:t>
-            </w:r>
-            <w:proofErr w:type="spellEnd"/>
-            <w:r>
-              <w:rPr>
-                <w:rFonts w:ascii="TimesNewRomanPSMT" w:hAnsi="TimesNewRomanPSMT" w:cs="TimesNewRomanPSMT"/>
-                <w:b/>
-                <w:bCs/>
-                <w:sz w:val="16"/>
-                <w:szCs w:val="16"/>
-                <w:lang w:val="en-US"/>
-              </w:rPr>
-              <w:t xml:space="preserve"> </w:t>
-            </w:r>
-            <w:proofErr w:type="spellStart"/>
-            <w:r>
-              <w:rPr>
-                <w:rFonts w:ascii="TimesNewRomanPSMT" w:hAnsi="TimesNewRomanPSMT" w:cs="TimesNewRomanPSMT"/>
-                <w:b/>
-                <w:bCs/>
-                <w:sz w:val="16"/>
-                <w:szCs w:val="16"/>
-                <w:lang w:val="en-US"/>
-              </w:rPr>
-              <w:t>unitaire</w:t>
-            </w:r>
-            <w:proofErr w:type="spellEnd"/>
-            <w:r>
-              <w:rPr>
-                <w:rFonts w:ascii="TimesNewRomanPSMT" w:hAnsi="TimesNewRomanPSMT" w:cs="TimesNewRomanPSMT"/>
-                <w:b/>
-                <w:bCs/>
-                <w:sz w:val="16"/>
-                <w:szCs w:val="16"/>
-                <w:lang w:val="en-US"/>
-              </w:rPr>
-              <w:t xml:space="preserve"> </w:t>
-            </w:r>
-            <w:proofErr w:type="spellStart"/>
-            <w:r>
-              <w:rPr>
-                <w:rFonts w:ascii="TimesNewRomanPSMT" w:hAnsi="TimesNewRomanPSMT" w:cs="TimesNewRomanPSMT"/>
-                <w:b/>
-                <w:bCs/>
-                <w:sz w:val="16"/>
-                <w:szCs w:val="16"/>
-                <w:lang w:val="en-US"/>
-              </w:rPr>
-              <w:t>en</w:t>
-            </w:r>
-            <w:proofErr w:type="spellEnd"/>
-            <w:r>
-              <w:rPr>
-                <w:rFonts w:ascii="TimesNewRomanPSMT" w:hAnsi="TimesNewRomanPSMT" w:cs="TimesNewRomanPSMT"/>
-                <w:b/>
-                <w:bCs/>
-                <w:sz w:val="16"/>
-                <w:szCs w:val="16"/>
-                <w:lang w:val="en-US"/>
-              </w:rPr>
-              <w:t xml:space="preserve"> €</w:t>
+              <w:t>Loyer unitaire en €</w:t>
             </w:r>
           </w:p>
         </w:tc>
@@ -9639,7 +8654,6 @@
                 <w:lang w:val="en-US"/>
               </w:rPr>
             </w:pPr>
-            <w:proofErr w:type="spellStart"/>
             <w:r>
               <w:rPr>
                 <w:rFonts w:ascii="TimesNewRomanPSMT" w:hAnsi="TimesNewRomanPSMT" w:cs="TimesNewRomanPSMT"/>
@@ -9649,67 +8663,7 @@
                 <w:szCs w:val="16"/>
                 <w:lang w:val="en-US"/>
               </w:rPr>
-              <w:t>Loyer</w:t>
-            </w:r>
-            <w:proofErr w:type="spellEnd"/>
-            <w:r>
-              <w:rPr>
-                <w:rFonts w:ascii="TimesNewRomanPSMT" w:hAnsi="TimesNewRomanPSMT" w:cs="TimesNewRomanPSMT"/>
-                <w:b/>
-                <w:bCs/>
-                <w:sz w:val="16"/>
-                <w:szCs w:val="16"/>
-                <w:lang w:val="en-US"/>
-              </w:rPr>
-              <w:t xml:space="preserve"> </w:t>
-            </w:r>
-            <w:proofErr w:type="spellStart"/>
-            <w:r>
-              <w:rPr>
-                <w:rFonts w:ascii="TimesNewRomanPSMT" w:hAnsi="TimesNewRomanPSMT" w:cs="TimesNewRomanPSMT"/>
-                <w:b/>
-                <w:bCs/>
-                <w:sz w:val="16"/>
-                <w:szCs w:val="16"/>
-                <w:lang w:val="en-US"/>
-              </w:rPr>
-              <w:t>maximun</w:t>
-            </w:r>
-            <w:proofErr w:type="spellEnd"/>
-            <w:r>
-              <w:rPr>
-                <w:rFonts w:ascii="TimesNewRomanPSMT" w:hAnsi="TimesNewRomanPSMT" w:cs="TimesNewRomanPSMT"/>
-                <w:b/>
-                <w:bCs/>
-                <w:sz w:val="16"/>
-                <w:szCs w:val="16"/>
-                <w:lang w:val="en-US"/>
-              </w:rPr>
-              <w:t xml:space="preserve"> </w:t>
-            </w:r>
-            <w:proofErr w:type="spellStart"/>
-            <w:r>
-              <w:rPr>
-                <w:rFonts w:ascii="TimesNewRomanPSMT" w:hAnsi="TimesNewRomanPSMT" w:cs="TimesNewRomanPSMT"/>
-                <w:b/>
-                <w:bCs/>
-                <w:sz w:val="16"/>
-                <w:szCs w:val="16"/>
-                <w:lang w:val="en-US"/>
-              </w:rPr>
-              <w:t>en</w:t>
-            </w:r>
-            <w:proofErr w:type="spellEnd"/>
-            <w:r>
-              <w:rPr>
-                <w:rFonts w:ascii="TimesNewRomanPSMT" w:hAnsi="TimesNewRomanPSMT" w:cs="TimesNewRomanPSMT"/>
-                <w:b/>
-                <w:bCs/>
-                <w:sz w:val="16"/>
-                <w:szCs w:val="16"/>
-                <w:lang w:val="en-US"/>
-              </w:rPr>
-              <w:t xml:space="preserve"> €</w:t>
+              <w:t>Loyer maximun en €</w:t>
             </w:r>
           </w:p>
         </w:tc>
@@ -9786,29 +8740,7 @@
                 <w:szCs w:val="16"/>
                 <w:lang w:val="en-US"/>
               </w:rPr>
-              <w:t>{{</w:t>
-            </w:r>
-            <w:proofErr w:type="spellStart"/>
-            <w:proofErr w:type="gramStart"/>
-            <w:r>
-              <w:rPr>
-                <w:rFonts w:ascii="TimesNewRomanPSMT" w:hAnsi="TimesNewRomanPSMT" w:cs="TimesNewRomanPSMT"/>
-                <w:sz w:val="16"/>
-                <w:szCs w:val="16"/>
-                <w:lang w:val="en-US"/>
-              </w:rPr>
-              <w:t>a.lgt.d</w:t>
-            </w:r>
-            <w:proofErr w:type="spellEnd"/>
-            <w:proofErr w:type="gramEnd"/>
-            <w:r>
-              <w:rPr>
-                <w:rFonts w:ascii="TimesNewRomanPSMT" w:hAnsi="TimesNewRomanPSMT" w:cs="TimesNewRomanPSMT"/>
-                <w:sz w:val="16"/>
-                <w:szCs w:val="16"/>
-                <w:lang w:val="en-US"/>
-              </w:rPr>
-              <w:t>}}</w:t>
+              <w:t>{{a.lgt.d}}</w:t>
             </w:r>
           </w:p>
         </w:tc>
@@ -9883,20 +8815,8 @@
                 <w:szCs w:val="16"/>
                 <w:lang w:val="en-US"/>
               </w:rPr>
-              <w:t>{{</w:t>
-            </w:r>
-            <w:proofErr w:type="spellStart"/>
-            <w:proofErr w:type="gramStart"/>
-            <w:r>
-              <w:rPr>
-                <w:rFonts w:ascii="TimesNewRomanPSMT" w:hAnsi="TimesNewRomanPSMT" w:cs="TimesNewRomanPSMT"/>
-                <w:sz w:val="16"/>
-                <w:szCs w:val="16"/>
-                <w:lang w:val="en-US"/>
-              </w:rPr>
-              <w:t>a.shsr</w:t>
-            </w:r>
-            <w:proofErr w:type="gramEnd"/>
+              <w:t>{{a.shsr</w:t>
+            </w:r>
             <w:r>
               <w:rPr>
                 <w:rFonts w:ascii="TimesNewRomanPSMT" w:hAnsi="TimesNewRomanPSMT" w:cs="TimesNewRomanPSMT"/>
@@ -9906,7 +8826,6 @@
               </w:rPr>
               <w:t>|f</w:t>
             </w:r>
-            <w:proofErr w:type="spellEnd"/>
             <w:r>
               <w:rPr>
                 <w:rFonts w:ascii="TimesNewRomanPSMT" w:hAnsi="TimesNewRomanPSMT" w:cs="TimesNewRomanPSMT"/>
@@ -9938,20 +8857,8 @@
                 <w:szCs w:val="16"/>
                 <w:lang w:val="en-US"/>
               </w:rPr>
-              <w:t>{{</w:t>
-            </w:r>
-            <w:proofErr w:type="spellStart"/>
-            <w:proofErr w:type="gramStart"/>
-            <w:r>
-              <w:rPr>
-                <w:rFonts w:ascii="TimesNewRomanPSMT" w:hAnsi="TimesNewRomanPSMT" w:cs="TimesNewRomanPSMT"/>
-                <w:sz w:val="16"/>
-                <w:szCs w:val="16"/>
-                <w:lang w:val="en-US"/>
-              </w:rPr>
-              <w:t>a.lpmc</w:t>
-            </w:r>
-            <w:proofErr w:type="gramEnd"/>
+              <w:t>{{a.lpmc</w:t>
+            </w:r>
             <w:r>
               <w:rPr>
                 <w:rFonts w:ascii="TimesNewRomanPSMT" w:hAnsi="TimesNewRomanPSMT" w:cs="TimesNewRomanPSMT"/>
@@ -9961,7 +8868,6 @@
               </w:rPr>
               <w:t>|f</w:t>
             </w:r>
-            <w:proofErr w:type="spellEnd"/>
             <w:r>
               <w:rPr>
                 <w:rFonts w:ascii="TimesNewRomanPSMT" w:hAnsi="TimesNewRomanPSMT" w:cs="TimesNewRomanPSMT"/>
@@ -10002,20 +8908,8 @@
                 <w:szCs w:val="16"/>
                 <w:lang w:val="en-US"/>
               </w:rPr>
-              <w:t>{{</w:t>
-            </w:r>
-            <w:proofErr w:type="spellStart"/>
-            <w:proofErr w:type="gramStart"/>
-            <w:r>
-              <w:rPr>
-                <w:rFonts w:ascii="TimesNewRomanPSMT" w:hAnsi="TimesNewRomanPSMT" w:cs="TimesNewRomanPSMT"/>
-                <w:sz w:val="16"/>
-                <w:szCs w:val="16"/>
-                <w:lang w:val="en-US"/>
-              </w:rPr>
-              <w:t>a.l</w:t>
-            </w:r>
-            <w:proofErr w:type="gramEnd"/>
+              <w:t>{{a.l</w:t>
+            </w:r>
             <w:r>
               <w:rPr>
                 <w:rFonts w:ascii="TimesNewRomanPSMT" w:hAnsi="TimesNewRomanPSMT" w:cs="TimesNewRomanPSMT"/>
@@ -10025,7 +8919,6 @@
               </w:rPr>
               <w:t>|f</w:t>
             </w:r>
-            <w:proofErr w:type="spellEnd"/>
             <w:r>
               <w:rPr>
                 <w:rFonts w:ascii="TimesNewRomanPSMT" w:hAnsi="TimesNewRomanPSMT" w:cs="TimesNewRomanPSMT"/>
@@ -10069,27 +8962,7 @@
                 <w:szCs w:val="16"/>
                 <w:lang w:val="en-US"/>
               </w:rPr>
-              <w:t xml:space="preserve">{%tr </w:t>
-            </w:r>
-            <w:proofErr w:type="spellStart"/>
-            <w:r>
-              <w:rPr>
-                <w:rFonts w:ascii="TimesNewRomanPSMT" w:hAnsi="TimesNewRomanPSMT" w:cs="TimesNewRomanPSMT"/>
-                <w:sz w:val="16"/>
-                <w:szCs w:val="16"/>
-                <w:lang w:val="en-US"/>
-              </w:rPr>
-              <w:t>endfor</w:t>
-            </w:r>
-            <w:proofErr w:type="spellEnd"/>
-            <w:r>
-              <w:rPr>
-                <w:rFonts w:ascii="TimesNewRomanPSMT" w:hAnsi="TimesNewRomanPSMT" w:cs="TimesNewRomanPSMT"/>
-                <w:sz w:val="16"/>
-                <w:szCs w:val="16"/>
-                <w:lang w:val="en-US"/>
-              </w:rPr>
-              <w:t xml:space="preserve"> %}</w:t>
+              <w:t>{%tr endfor %}</w:t>
             </w:r>
           </w:p>
         </w:tc>
@@ -10341,41 +9214,40 @@
           <w:rFonts w:ascii="TimesNewRomanPSMT" w:hAnsi="TimesNewRomanPSMT" w:cs="TimesNewRomanPSMT"/>
           <w:lang w:val="fr-FR"/>
         </w:rPr>
-        <w:t>_</w:t>
-      </w:r>
-      <w:proofErr w:type="spellStart"/>
-      <w:r>
+        <w:t>_text()</w:t>
+      </w:r>
+      <w:r>
+        <w:rPr>
+          <w:rFonts w:ascii="TimesNewRomanPSMT" w:hAnsi="TimesNewRomanPSMT" w:cs="TimesNewRomanPSMT"/>
+        </w:rPr>
+        <w:t xml:space="preserve"> </w:t>
+      </w:r>
+      <w:r>
+        <w:rPr>
+          <w:rFonts w:ascii="TimesNewRomanPSMT" w:hAnsi="TimesNewRomanPSMT" w:cs="TimesNewRomanPSMT"/>
+        </w:rPr>
+        <w:t xml:space="preserve"> </w:t>
+      </w:r>
+      <w:r>
+        <w:rPr>
+          <w:rFonts w:ascii="TimesNewRomanPSMT" w:hAnsi="TimesNewRomanPSMT" w:cs="TimesNewRomanPSMT"/>
+        </w:rPr>
+        <w:t>}}</w:t>
+      </w:r>
+    </w:p>
+    <w:p>
+      <w:pPr>
         <w:rPr>
           <w:rFonts w:ascii="TimesNewRomanPSMT" w:hAnsi="TimesNewRomanPSMT" w:cs="TimesNewRomanPSMT"/>
           <w:lang w:val="fr-FR"/>
         </w:rPr>
-        <w:t>text</w:t>
-      </w:r>
-      <w:proofErr w:type="spellEnd"/>
+      </w:pPr>
       <w:r>
         <w:rPr>
           <w:rFonts w:ascii="TimesNewRomanPSMT" w:hAnsi="TimesNewRomanPSMT" w:cs="TimesNewRomanPSMT"/>
           <w:lang w:val="fr-FR"/>
         </w:rPr>
-        <w:t>()</w:t>
-      </w:r>
-      <w:r>
-        <w:rPr>
-          <w:rFonts w:ascii="TimesNewRomanPSMT" w:hAnsi="TimesNewRomanPSMT" w:cs="TimesNewRomanPSMT"/>
-        </w:rPr>
-        <w:t xml:space="preserve"> </w:t>
-      </w:r>
-      <w:r>
-        <w:rPr>
-          <w:rFonts w:ascii="TimesNewRomanPSMT" w:hAnsi="TimesNewRomanPSMT" w:cs="TimesNewRomanPSMT"/>
-        </w:rPr>
-        <w:t xml:space="preserve"> </w:t>
-      </w:r>
-      <w:r>
-        <w:rPr>
-          <w:rFonts w:ascii="TimesNewRomanPSMT" w:hAnsi="TimesNewRomanPSMT" w:cs="TimesNewRomanPSMT"/>
-        </w:rPr>
-        <w:t>}}</w:t>
+        <w:t>{% for image in vendeur_images %}</w:t>
       </w:r>
     </w:p>
     <w:p>
@@ -10390,77 +9262,30 @@
           <w:rFonts w:ascii="TimesNewRomanPSMT" w:hAnsi="TimesNewRomanPSMT" w:cs="TimesNewRomanPSMT"/>
           <w:lang w:val="fr-FR"/>
         </w:rPr>
-        <w:t xml:space="preserve">{% for image in </w:t>
-      </w:r>
-      <w:proofErr w:type="spellStart"/>
-      <w:r>
+        <w:t>{{image}}</w:t>
+      </w:r>
+    </w:p>
+    <w:p>
+      <w:pPr>
         <w:rPr>
           <w:rFonts w:ascii="TimesNewRomanPSMT" w:hAnsi="TimesNewRomanPSMT" w:cs="TimesNewRomanPSMT"/>
           <w:lang w:val="fr-FR"/>
         </w:rPr>
-        <w:t>vendeur_images</w:t>
-      </w:r>
-      <w:proofErr w:type="spellEnd"/>
-      <w:r>
+      </w:pPr>
+    </w:p>
+    <w:p>
+      <w:pPr>
         <w:rPr>
           <w:rFonts w:ascii="TimesNewRomanPSMT" w:hAnsi="TimesNewRomanPSMT" w:cs="TimesNewRomanPSMT"/>
           <w:lang w:val="fr-FR"/>
         </w:rPr>
-        <w:t xml:space="preserve"> %}</w:t>
-      </w:r>
-    </w:p>
-    <w:p>
-      <w:pPr>
+      </w:pPr>
+      <w:r>
         <w:rPr>
           <w:rFonts w:ascii="TimesNewRomanPSMT" w:hAnsi="TimesNewRomanPSMT" w:cs="TimesNewRomanPSMT"/>
           <w:lang w:val="fr-FR"/>
         </w:rPr>
-      </w:pPr>
-      <w:r>
-        <w:rPr>
-          <w:rFonts w:ascii="TimesNewRomanPSMT" w:hAnsi="TimesNewRomanPSMT" w:cs="TimesNewRomanPSMT"/>
-          <w:lang w:val="fr-FR"/>
-        </w:rPr>
-        <w:t>{{image}}</w:t>
-      </w:r>
-    </w:p>
-    <w:p>
-      <w:pPr>
-        <w:rPr>
-          <w:rFonts w:ascii="TimesNewRomanPSMT" w:hAnsi="TimesNewRomanPSMT" w:cs="TimesNewRomanPSMT"/>
-          <w:lang w:val="fr-FR"/>
-        </w:rPr>
-      </w:pPr>
-    </w:p>
-    <w:p>
-      <w:pPr>
-        <w:rPr>
-          <w:rFonts w:ascii="TimesNewRomanPSMT" w:hAnsi="TimesNewRomanPSMT" w:cs="TimesNewRomanPSMT"/>
-          <w:lang w:val="fr-FR"/>
-        </w:rPr>
-      </w:pPr>
-      <w:r>
-        <w:rPr>
-          <w:rFonts w:ascii="TimesNewRomanPSMT" w:hAnsi="TimesNewRomanPSMT" w:cs="TimesNewRomanPSMT"/>
-          <w:lang w:val="fr-FR"/>
-        </w:rPr>
-        <w:t xml:space="preserve">{% </w:t>
-      </w:r>
-      <w:proofErr w:type="spellStart"/>
-      <w:r>
-        <w:rPr>
-          <w:rFonts w:ascii="TimesNewRomanPSMT" w:hAnsi="TimesNewRomanPSMT" w:cs="TimesNewRomanPSMT"/>
-          <w:lang w:val="fr-FR"/>
-        </w:rPr>
-        <w:t>endfor</w:t>
-      </w:r>
-      <w:proofErr w:type="spellEnd"/>
-      <w:r>
-        <w:rPr>
-          <w:rFonts w:ascii="TimesNewRomanPSMT" w:hAnsi="TimesNewRomanPSMT" w:cs="TimesNewRomanPSMT"/>
-          <w:lang w:val="fr-FR"/>
-        </w:rPr>
-        <w:t xml:space="preserve"> %}</w:t>
+        <w:t>{% endfor %}</w:t>
       </w:r>
     </w:p>
     <w:p>
@@ -10495,7 +9320,6 @@
         </w:rPr>
         <w:t>{{ programme.acquereu</w:t>
       </w:r>
-      <w:proofErr w:type="spellStart"/>
       <w:r>
         <w:rPr>
           <w:rFonts w:ascii="TimesNewRomanPSMT" w:hAnsi="TimesNewRomanPSMT" w:cs="TimesNewRomanPSMT"/>
@@ -10508,15 +9332,7 @@
           <w:rFonts w:ascii="TimesNewRomanPSMT" w:hAnsi="TimesNewRomanPSMT" w:cs="TimesNewRomanPSMT"/>
           <w:lang w:val="fr-FR"/>
         </w:rPr>
-        <w:t>_text</w:t>
-      </w:r>
-      <w:proofErr w:type="spellEnd"/>
-      <w:r>
-        <w:rPr>
-          <w:rFonts w:ascii="TimesNewRomanPSMT" w:hAnsi="TimesNewRomanPSMT" w:cs="TimesNewRomanPSMT"/>
-          <w:lang w:val="fr-FR"/>
-        </w:rPr>
-        <w:t>()</w:t>
+        <w:t>_text()</w:t>
       </w:r>
       <w:r>
         <w:rPr>
@@ -10805,23 +9621,7 @@
           <w:rFonts w:ascii="TimesNewRomanPSMT" w:hAnsi="TimesNewRomanPSMT" w:cs="TimesNewRomanPSMT"/>
           <w:lang w:val="fr-FR"/>
         </w:rPr>
-        <w:t xml:space="preserve">{% </w:t>
-      </w:r>
-      <w:proofErr w:type="spellStart"/>
-      <w:r>
-        <w:rPr>
-          <w:rFonts w:ascii="TimesNewRomanPSMT" w:hAnsi="TimesNewRomanPSMT" w:cs="TimesNewRomanPSMT"/>
-          <w:lang w:val="fr-FR"/>
-        </w:rPr>
-        <w:t>endfor</w:t>
-      </w:r>
-      <w:proofErr w:type="spellEnd"/>
-      <w:r>
-        <w:rPr>
-          <w:rFonts w:ascii="TimesNewRomanPSMT" w:hAnsi="TimesNewRomanPSMT" w:cs="TimesNewRomanPSMT"/>
-          <w:lang w:val="fr-FR"/>
-        </w:rPr>
-        <w:t xml:space="preserve"> %}</w:t>
+        <w:t>{% endfor %}</w:t>
       </w:r>
     </w:p>
     <w:p>
@@ -11162,16 +9962,7 @@
                 <w:szCs w:val="16"/>
                 <w:lang w:val="en-US"/>
               </w:rPr>
-              <w:t xml:space="preserve">{%tr for p in </w:t>
-            </w:r>
-            <w:proofErr w:type="spellStart"/>
-            <w:r>
-              <w:rPr>
-                <w:sz w:val="16"/>
-                <w:szCs w:val="16"/>
-                <w:lang w:val="en-US"/>
-              </w:rPr>
-              <w:t>pret</w:t>
+              <w:t>{%tr for p in pret</w:t>
             </w:r>
             <w:r>
               <w:rPr>
@@ -11187,16 +9978,7 @@
                 <w:szCs w:val="16"/>
                 <w:lang w:val="en-US"/>
               </w:rPr>
-              <w:t>_cdc</w:t>
-            </w:r>
-            <w:proofErr w:type="spellEnd"/>
-            <w:r>
-              <w:rPr>
-                <w:sz w:val="16"/>
-                <w:szCs w:val="16"/>
-                <w:lang w:val="en-US"/>
-              </w:rPr>
-              <w:t xml:space="preserve"> %}</w:t>
+              <w:t>_cdc %}</w:t>
             </w:r>
           </w:p>
         </w:tc>
@@ -11336,7 +10118,6 @@
                 <w:lang w:val="en-US"/>
               </w:rPr>
             </w:pPr>
-            <w:proofErr w:type="gramStart"/>
             <w:r>
               <w:rPr>
                 <w:sz w:val="16"/>
@@ -11345,7 +10126,6 @@
               </w:rPr>
               <w:t xml:space="preserve">{{ </w:t>
             </w:r>
-            <w:proofErr w:type="spellStart"/>
             <w:r>
               <w:rPr>
                 <w:sz w:val="16"/>
@@ -11362,7 +10142,6 @@
               </w:rPr>
               <w:t>p</w:t>
             </w:r>
-            <w:proofErr w:type="gramEnd"/>
             <w:r>
               <w:rPr>
                 <w:sz w:val="16"/>
@@ -11371,7 +10150,6 @@
               </w:rPr>
               <w:t>_full</w:t>
             </w:r>
-            <w:proofErr w:type="spellEnd"/>
             <w:r>
               <w:rPr>
                 <w:sz w:val="16"/>
@@ -11643,7 +10421,6 @@
               </w:rPr>
               <w:t xml:space="preserve">{%tr for p in </w:t>
             </w:r>
-            <w:proofErr w:type="spellStart"/>
             <w:r>
               <w:rPr>
                 <w:sz w:val="16"/>
@@ -11652,7 +10429,6 @@
               </w:rPr>
               <w:t>autres_prets</w:t>
             </w:r>
-            <w:proofErr w:type="spellEnd"/>
             <w:r>
               <w:rPr>
                 <w:sz w:val="16"/>
@@ -11799,7 +10575,6 @@
                 <w:lang w:val="en-US"/>
               </w:rPr>
             </w:pPr>
-            <w:proofErr w:type="gramStart"/>
             <w:r>
               <w:rPr>
                 <w:sz w:val="16"/>
@@ -11808,7 +10583,6 @@
               </w:rPr>
               <w:t xml:space="preserve">{{ </w:t>
             </w:r>
-            <w:proofErr w:type="spellStart"/>
             <w:r>
               <w:rPr>
                 <w:sz w:val="16"/>
@@ -11823,25 +10597,7 @@
                 <w:szCs w:val="16"/>
                 <w:lang w:val="en-US"/>
               </w:rPr>
-              <w:t>p</w:t>
-            </w:r>
-            <w:proofErr w:type="gramEnd"/>
-            <w:r>
-              <w:rPr>
-                <w:sz w:val="16"/>
-                <w:szCs w:val="16"/>
-                <w:lang w:val="en-US"/>
-              </w:rPr>
-              <w:t>_full</w:t>
-            </w:r>
-            <w:proofErr w:type="spellEnd"/>
-            <w:r>
-              <w:rPr>
-                <w:sz w:val="16"/>
-                <w:szCs w:val="16"/>
-                <w:lang w:val="en-US"/>
-              </w:rPr>
-              <w:t xml:space="preserve">() </w:t>
+              <w:t xml:space="preserve">p_full() </w:t>
             </w:r>
             <w:r>
               <w:rPr>
@@ -13531,11 +12287,11 @@
                                 <v:path o:extrusionok="f" gradientshapeok="t" o:connecttype="rect"/>
                                 <o:lock v:ext="edit" aspectratio="t"/>
                               </v:shapetype>
-                              <v:shape id="_x0000_i1025" type="#_x0000_t75" alt="" style="width:39pt;height:26pt;mso-width-percent:0;mso-height-percent:0;mso-width-percent:0;mso-height-percent:0" filled="t">
+                              <v:shape id="_x0000_i1025" type="#_x0000_t75" alt="" style="width:39.25pt;height:26.2pt;mso-width-percent:0;mso-height-percent:0;mso-width-percent:0;mso-height-percent:0" filled="t">
                                 <v:fill color2="black"/>
                                 <v:imagedata r:id="rId3" o:title="" croptop="-22f" cropbottom="-22f" cropleft="-25f" cropright="-25f"/>
                               </v:shape>
-                              <o:OLEObject Type="Embed" ProgID="Word.Picture.8" ShapeID="_x0000_i1025" DrawAspect="Content" ObjectID="_1699163013" r:id="rId4"/>
+                              <o:OLEObject Type="Embed" ProgID="Word.Picture.8" ShapeID="_x0000_i1025" DrawAspect="Content" ObjectID="_1699421257" r:id="rId4"/>
                             </w:object>
                           </w:r>
                         </w:p>
@@ -13611,11 +12367,11 @@
                         <w:noProof/>
                       </w:rPr>
                       <w:object w:dxaOrig="780" w:dyaOrig="520" w14:anchorId="37A597F4">
-                        <v:shape id="_x0000_i1025" type="#_x0000_t75" alt="" style="width:39pt;height:26pt;mso-width-percent:0;mso-height-percent:0;mso-width-percent:0;mso-height-percent:0" filled="t">
+                        <v:shape id="_x0000_i1025" type="#_x0000_t75" alt="" style="width:39.25pt;height:26.2pt;mso-width-percent:0;mso-height-percent:0;mso-width-percent:0;mso-height-percent:0" filled="t">
                           <v:fill color2="black"/>
                           <v:imagedata r:id="rId3" o:title="" croptop="-22f" cropbottom="-22f" cropleft="-25f" cropright="-25f"/>
                         </v:shape>
-                        <o:OLEObject Type="Embed" ProgID="Word.Picture.8" ShapeID="_x0000_i1025" DrawAspect="Content" ObjectID="_1699163013" r:id="rId5"/>
+                        <o:OLEObject Type="Embed" ProgID="Word.Picture.8" ShapeID="_x0000_i1025" DrawAspect="Content" ObjectID="_1699421257" r:id="rId5"/>
                       </w:object>
                     </w:r>
                   </w:p>
@@ -13944,15 +12700,7 @@
                             <w:pStyle w:val="Form9"/>
                           </w:pPr>
                           <w:r>
-                            <w:t>(</w:t>
-                          </w:r>
-                          <w:proofErr w:type="gramStart"/>
-                          <w:r>
-                            <w:t>pour</w:t>
-                          </w:r>
-                          <w:proofErr w:type="gramEnd"/>
-                          <w:r>
-                            <w:t xml:space="preserve"> l'établissement d'expéditions, copies, extraits d'actes ou décisions judiciaires à publier)</w:t>
+                            <w:t>(pour l'établissement d'expéditions, copies, extraits d'actes ou décisions judiciaires à publier)</w:t>
                           </w:r>
                         </w:p>
                       </w:txbxContent>
@@ -14567,11 +13315,9 @@
                             </w:rPr>
                             <w:t xml:space="preserve"> </w:t>
                           </w:r>
-                          <w:proofErr w:type="gramStart"/>
                           <w:r>
                             <w:t>TAXES:</w:t>
                           </w:r>
-                          <w:proofErr w:type="gramEnd"/>
                         </w:p>
                         <w:p>
                           <w:pPr>
@@ -14590,11 +13336,9 @@
                           <w:pPr>
                             <w:pStyle w:val="Form10J"/>
                           </w:pPr>
-                          <w:proofErr w:type="gramStart"/>
                           <w:r>
                             <w:t>CSI:</w:t>
                           </w:r>
-                          <w:proofErr w:type="gramEnd"/>
                         </w:p>
                         <w:p>
                           <w:pPr>

</xml_diff>

<commit_message>
s125 display unit to prêts table
</commit_message>
<xml_diff>
--- a/documents/HLM-template.docx
+++ b/documents/HLM-template.docx
@@ -66,7 +66,27 @@
           <w:b/>
           <w:lang w:val="fr-FR"/>
         </w:rPr>
-        <w:t>Convention n° {{convention.numero}}</w:t>
+        <w:t>Convention n° {{</w:t>
+      </w:r>
+      <w:proofErr w:type="spellStart"/>
+      <w:proofErr w:type="gramStart"/>
+      <w:r>
+        <w:rPr>
+          <w:rFonts w:ascii="TimesNewRomanPS-BoldMT" w:hAnsi="TimesNewRomanPS-BoldMT" w:cs="TimesNewRomanPS-BoldMT"/>
+          <w:b/>
+          <w:lang w:val="fr-FR"/>
+        </w:rPr>
+        <w:t>convention.numero</w:t>
+      </w:r>
+      <w:proofErr w:type="spellEnd"/>
+      <w:proofErr w:type="gramEnd"/>
+      <w:r>
+        <w:rPr>
+          <w:rFonts w:ascii="TimesNewRomanPS-BoldMT" w:hAnsi="TimesNewRomanPS-BoldMT" w:cs="TimesNewRomanPS-BoldMT"/>
+          <w:b/>
+          <w:lang w:val="fr-FR"/>
+        </w:rPr>
+        <w:t>}}</w:t>
       </w:r>
     </w:p>
     <w:p>
@@ -283,15 +303,24 @@
           <w:rFonts w:ascii="TimesNewRomanPSMT" w:hAnsi="TimesNewRomanPSMT" w:cs="TimesNewRomanPSMT"/>
           <w:lang w:val="fr-FR"/>
         </w:rPr>
-        <w:t>{{lot.nb_logements</w:t>
-      </w:r>
+        <w:t>{{</w:t>
+      </w:r>
+      <w:proofErr w:type="spellStart"/>
       <w:r>
         <w:rPr>
           <w:rFonts w:ascii="TimesNewRomanPSMT" w:hAnsi="TimesNewRomanPSMT" w:cs="TimesNewRomanPSMT"/>
           <w:lang w:val="fr-FR"/>
         </w:rPr>
+        <w:t>lot.nb_logements</w:t>
+      </w:r>
+      <w:r>
+        <w:rPr>
+          <w:rFonts w:ascii="TimesNewRomanPSMT" w:hAnsi="TimesNewRomanPSMT" w:cs="TimesNewRomanPSMT"/>
+          <w:lang w:val="fr-FR"/>
+        </w:rPr>
         <w:t>|pl</w:t>
       </w:r>
+      <w:proofErr w:type="spellEnd"/>
       <w:r>
         <w:rPr>
           <w:rFonts w:ascii="TimesNewRomanPSMT" w:hAnsi="TimesNewRomanPSMT" w:cs="TimesNewRomanPSMT"/>
@@ -895,14 +924,30 @@
           <w:rFonts w:ascii="TimesNewRomanPSMT" w:hAnsi="TimesNewRomanPSMT" w:cs="TimesNewRomanPSMT"/>
           <w:lang w:val="fr-FR"/>
         </w:rPr>
-        <w:t>{{lot.nb_logements</w:t>
-      </w:r>
+        <w:t>{{</w:t>
+      </w:r>
+      <w:proofErr w:type="spellStart"/>
       <w:r>
         <w:rPr>
           <w:rFonts w:ascii="TimesNewRomanPSMT" w:hAnsi="TimesNewRomanPSMT" w:cs="TimesNewRomanPSMT"/>
           <w:lang w:val="fr-FR"/>
         </w:rPr>
-        <w:t xml:space="preserve">|pl </w:t>
+        <w:t>lot.nb_logements</w:t>
+      </w:r>
+      <w:r>
+        <w:rPr>
+          <w:rFonts w:ascii="TimesNewRomanPSMT" w:hAnsi="TimesNewRomanPSMT" w:cs="TimesNewRomanPSMT"/>
+          <w:lang w:val="fr-FR"/>
+        </w:rPr>
+        <w:t>|pl</w:t>
+      </w:r>
+      <w:proofErr w:type="spellEnd"/>
+      <w:r>
+        <w:rPr>
+          <w:rFonts w:ascii="TimesNewRomanPSMT" w:hAnsi="TimesNewRomanPSMT" w:cs="TimesNewRomanPSMT"/>
+          <w:lang w:val="fr-FR"/>
+        </w:rPr>
+        <w:t xml:space="preserve"> </w:t>
       </w:r>
       <w:r>
         <w:rPr>
@@ -1687,8 +1732,17 @@
           <w:rFonts w:ascii="TimesNewRomanPSMT" w:hAnsi="TimesNewRomanPSMT" w:cs="TimesNewRomanPSMT"/>
           <w:lang w:val="fr-FR"/>
         </w:rPr>
-        <w:t>|pl</w:t>
-      </w:r>
+        <w:t>|</w:t>
+      </w:r>
+      <w:proofErr w:type="spellStart"/>
+      <w:r>
+        <w:rPr>
+          <w:rFonts w:ascii="TimesNewRomanPSMT" w:hAnsi="TimesNewRomanPSMT" w:cs="TimesNewRomanPSMT"/>
+          <w:lang w:val="fr-FR"/>
+        </w:rPr>
+        <w:t>pl</w:t>
+      </w:r>
+      <w:proofErr w:type="spellEnd"/>
       <w:r>
         <w:rPr>
           <w:rFonts w:ascii="TimesNewRomanPSMT" w:hAnsi="TimesNewRomanPSMT" w:cs="TimesNewRomanPSMT"/>
@@ -1783,6 +1837,7 @@
         </w:rPr>
         <w:t>mixPLUS</w:t>
       </w:r>
+      <w:proofErr w:type="spellStart"/>
       <w:r>
         <w:rPr>
           <w:rFonts w:ascii="TimesNewRomanPSMT" w:hAnsi="TimesNewRomanPSMT" w:cs="TimesNewRomanPSMT"/>
@@ -1791,6 +1846,7 @@
         </w:rPr>
         <w:t>inf</w:t>
       </w:r>
+      <w:proofErr w:type="spellEnd"/>
       <w:r>
         <w:rPr>
           <w:rFonts w:ascii="TimesNewRomanPSMT" w:hAnsi="TimesNewRomanPSMT" w:cs="TimesNewRomanPSMT"/>
@@ -1803,7 +1859,23 @@
           <w:rFonts w:ascii="TimesNewRomanPSMT" w:hAnsi="TimesNewRomanPSMT" w:cs="TimesNewRomanPSMT"/>
           <w:lang w:val="fr-FR"/>
         </w:rPr>
-        <w:t xml:space="preserve">|pl </w:t>
+        <w:t>|</w:t>
+      </w:r>
+      <w:proofErr w:type="spellStart"/>
+      <w:r>
+        <w:rPr>
+          <w:rFonts w:ascii="TimesNewRomanPSMT" w:hAnsi="TimesNewRomanPSMT" w:cs="TimesNewRomanPSMT"/>
+          <w:lang w:val="fr-FR"/>
+        </w:rPr>
+        <w:t>pl</w:t>
+      </w:r>
+      <w:proofErr w:type="spellEnd"/>
+      <w:r>
+        <w:rPr>
+          <w:rFonts w:ascii="TimesNewRomanPSMT" w:hAnsi="TimesNewRomanPSMT" w:cs="TimesNewRomanPSMT"/>
+          <w:lang w:val="fr-FR"/>
+        </w:rPr>
+        <w:t xml:space="preserve"> </w:t>
       </w:r>
       <w:r>
         <w:rPr>
@@ -1968,6 +2040,7 @@
         </w:rPr>
         <w:t>mixPLUS</w:t>
       </w:r>
+      <w:proofErr w:type="spellStart"/>
       <w:r>
         <w:rPr>
           <w:rFonts w:ascii="TimesNewRomanPSMT" w:hAnsi="TimesNewRomanPSMT" w:cs="TimesNewRomanPSMT"/>
@@ -1976,6 +2049,7 @@
         </w:rPr>
         <w:t>inf</w:t>
       </w:r>
+      <w:proofErr w:type="spellEnd"/>
       <w:r>
         <w:rPr>
           <w:rFonts w:ascii="TimesNewRomanPSMT" w:hAnsi="TimesNewRomanPSMT" w:cs="TimesNewRomanPSMT"/>
@@ -2003,7 +2077,23 @@
           <w:rFonts w:ascii="TimesNewRomanPSMT" w:hAnsi="TimesNewRomanPSMT" w:cs="TimesNewRomanPSMT"/>
           <w:lang w:val="fr-FR"/>
         </w:rPr>
-        <w:t xml:space="preserve">|pl </w:t>
+        <w:t>|</w:t>
+      </w:r>
+      <w:proofErr w:type="spellStart"/>
+      <w:r>
+        <w:rPr>
+          <w:rFonts w:ascii="TimesNewRomanPSMT" w:hAnsi="TimesNewRomanPSMT" w:cs="TimesNewRomanPSMT"/>
+          <w:lang w:val="fr-FR"/>
+        </w:rPr>
+        <w:t>pl</w:t>
+      </w:r>
+      <w:proofErr w:type="spellEnd"/>
+      <w:r>
+        <w:rPr>
+          <w:rFonts w:ascii="TimesNewRomanPSMT" w:hAnsi="TimesNewRomanPSMT" w:cs="TimesNewRomanPSMT"/>
+          <w:lang w:val="fr-FR"/>
+        </w:rPr>
+        <w:t xml:space="preserve"> </w:t>
       </w:r>
       <w:r>
         <w:rPr>
@@ -4475,228 +4565,253 @@
       <w:r>
         <w:rPr>
           <w:rFonts w:ascii="TimesNewRomanPSMT" w:hAnsi="TimesNewRomanPSMT" w:cs="TimesNewRomanPSMT"/>
+        </w:rPr>
+        <w:t>{% endfor %}</w:t>
+      </w:r>
+      <w:r>
+        <w:rPr>
+          <w:rFonts w:ascii="TimesNewRomanPSMT" w:hAnsi="TimesNewRomanPSMT" w:cs="TimesNewRomanPSMT"/>
+        </w:rPr>
+        <w:t xml:space="preserve">{% if </w:t>
+      </w:r>
+      <w:r>
+        <w:rPr>
+          <w:rFonts w:ascii="TimesNewRomanPSMT" w:hAnsi="TimesNewRomanPSMT" w:cs="TimesNewRomanPSMT"/>
+        </w:rPr>
+        <w:t>programme.edd_</w:t>
+      </w:r>
+      <w:r>
+        <w:rPr>
+          <w:rFonts w:ascii="TimesNewRomanPSMT" w:hAnsi="TimesNewRomanPSMT" w:cs="TimesNewRomanPSMT"/>
+        </w:rPr>
+        <w:t>classique</w:t>
+      </w:r>
+      <w:r>
+        <w:rPr>
+          <w:rFonts w:ascii="TimesNewRomanPSMT" w:hAnsi="TimesNewRomanPSMT" w:cs="TimesNewRomanPSMT"/>
+        </w:rPr>
+        <w:t>_text()</w:t>
+      </w:r>
+      <w:r>
+        <w:rPr>
+          <w:rFonts w:ascii="TimesNewRomanPSMT" w:hAnsi="TimesNewRomanPSMT" w:cs="TimesNewRomanPSMT"/>
+        </w:rPr>
+        <w:t>|len</w:t>
+      </w:r>
+      <w:r>
+        <w:rPr>
+          <w:rFonts w:ascii="TimesNewRomanPSMT" w:hAnsi="TimesNewRomanPSMT" w:cs="TimesNewRomanPSMT"/>
+        </w:rPr>
+        <w:t xml:space="preserve"> </w:t>
+      </w:r>
+      <w:r>
+        <w:rPr>
+          <w:rFonts w:ascii="TimesNewRomanPSMT" w:hAnsi="TimesNewRomanPSMT" w:cs="TimesNewRomanPSMT"/>
+        </w:rPr>
+        <w:t>%}</w:t>
+      </w:r>
+    </w:p>
+    <w:p>
+      <w:pPr>
+        <w:rPr>
+          <w:rFonts w:ascii="TimesNewRomanPSMT" w:hAnsi="TimesNewRomanPSMT" w:cs="TimesNewRomanPSMT"/>
+        </w:rPr>
+      </w:pPr>
+      <w:r>
+        <w:rPr>
+          <w:rFonts w:ascii="TimesNewRomanPSMT" w:hAnsi="TimesNewRomanPSMT" w:cs="TimesNewRomanPSMT"/>
+        </w:rPr>
+        <w:t>{{ programme.edd_</w:t>
+      </w:r>
+      <w:r>
+        <w:rPr>
+          <w:rFonts w:ascii="TimesNewRomanPSMT" w:hAnsi="TimesNewRomanPSMT" w:cs="TimesNewRomanPSMT"/>
+        </w:rPr>
+        <w:t>class</w:t>
+      </w:r>
+      <w:r>
+        <w:rPr>
+          <w:rFonts w:ascii="TimesNewRomanPSMT" w:hAnsi="TimesNewRomanPSMT" w:cs="TimesNewRomanPSMT"/>
+        </w:rPr>
+        <w:t>ique</w:t>
+      </w:r>
+      <w:r>
+        <w:rPr>
+          <w:rFonts w:ascii="TimesNewRomanPSMT" w:hAnsi="TimesNewRomanPSMT" w:cs="TimesNewRomanPSMT"/>
+        </w:rPr>
+        <w:t xml:space="preserve">_text() </w:t>
+      </w:r>
+      <w:r>
+        <w:rPr>
+          <w:rFonts w:ascii="TimesNewRomanPSMT" w:hAnsi="TimesNewRomanPSMT" w:cs="TimesNewRomanPSMT"/>
+        </w:rPr>
+        <w:t>}}</w:t>
+      </w:r>
+    </w:p>
+    <w:p>
+      <w:pPr>
+        <w:rPr>
+          <w:rFonts w:ascii="TimesNewRomanPSMT" w:hAnsi="TimesNewRomanPSMT" w:cs="TimesNewRomanPSMT"/>
+        </w:rPr>
+      </w:pPr>
+      <w:r>
+        <w:rPr>
+          <w:rFonts w:ascii="TimesNewRomanPSMT" w:hAnsi="TimesNewRomanPSMT" w:cs="TimesNewRomanPSMT"/>
+        </w:rPr>
+        <w:t>{% endif %}</w:t>
+      </w:r>
+      <w:r>
+        <w:rPr>
+          <w:rFonts w:ascii="TimesNewRomanPSMT" w:hAnsi="TimesNewRomanPSMT" w:cs="TimesNewRomanPSMT"/>
+        </w:rPr>
+        <w:t xml:space="preserve">{% for image in </w:t>
+      </w:r>
+      <w:r>
+        <w:rPr>
+          <w:rFonts w:ascii="TimesNewRomanPSMT" w:hAnsi="TimesNewRomanPSMT" w:cs="TimesNewRomanPSMT"/>
+        </w:rPr>
+        <w:t>edd_</w:t>
+      </w:r>
+      <w:r>
+        <w:rPr>
+          <w:rFonts w:ascii="TimesNewRomanPSMT" w:hAnsi="TimesNewRomanPSMT" w:cs="TimesNewRomanPSMT"/>
+        </w:rPr>
+        <w:t>classique</w:t>
+      </w:r>
+      <w:r>
+        <w:rPr>
+          <w:rFonts w:ascii="TimesNewRomanPSMT" w:hAnsi="TimesNewRomanPSMT" w:cs="TimesNewRomanPSMT"/>
+        </w:rPr>
+        <w:t>_images %}</w:t>
+      </w:r>
+    </w:p>
+    <w:p>
+      <w:pPr>
+        <w:rPr>
+          <w:rFonts w:ascii="TimesNewRomanPSMT" w:hAnsi="TimesNewRomanPSMT" w:cs="TimesNewRomanPSMT"/>
+        </w:rPr>
+      </w:pPr>
+      <w:r>
+        <w:rPr>
+          <w:rFonts w:ascii="TimesNewRomanPSMT" w:hAnsi="TimesNewRomanPSMT" w:cs="TimesNewRomanPSMT"/>
+        </w:rPr>
+        <w:t>{{image}}</w:t>
+      </w:r>
+    </w:p>
+    <w:p>
+      <w:pPr>
+        <w:rPr>
+          <w:rFonts w:ascii="TimesNewRomanPSMT" w:hAnsi="TimesNewRomanPSMT" w:cs="TimesNewRomanPSMT"/>
+        </w:rPr>
+      </w:pPr>
+    </w:p>
+    <w:p>
+      <w:pPr>
+        <w:rPr>
+          <w:rFonts w:ascii="TimesNewRomanPSMT" w:hAnsi="TimesNewRomanPSMT" w:cs="TimesNewRomanPSMT"/>
+        </w:rPr>
+      </w:pPr>
+      <w:r>
+        <w:rPr>
+          <w:rFonts w:ascii="TimesNewRomanPSMT" w:hAnsi="TimesNewRomanPSMT" w:cs="TimesNewRomanPSMT"/>
+        </w:rPr>
+        <w:t>{% endfor %}</w:t>
+      </w:r>
+      <w:r>
+        <w:rPr>
+          <w:rFonts w:ascii="TimesNewRomanPSMT" w:hAnsi="TimesNewRomanPSMT" w:cs="TimesNewRomanPSMT"/>
+        </w:rPr>
+        <w:t xml:space="preserve">{% </w:t>
+      </w:r>
+      <w:r>
+        <w:rPr>
+          <w:rFonts w:ascii="TimesNewRomanPSMT" w:hAnsi="TimesNewRomanPSMT" w:cs="TimesNewRomanPSMT"/>
+        </w:rPr>
+        <w:t xml:space="preserve">for image in </w:t>
+      </w:r>
+      <w:r>
+        <w:rPr>
+          <w:rFonts w:ascii="TimesNewRomanPSMT" w:hAnsi="TimesNewRomanPSMT" w:cs="TimesNewRomanPSMT"/>
+        </w:rPr>
+        <w:t>reference_cadastrale</w:t>
+      </w:r>
+      <w:r>
+        <w:rPr>
+          <w:rFonts w:ascii="TimesNewRomanPSMT" w:hAnsi="TimesNewRomanPSMT" w:cs="TimesNewRomanPSMT"/>
+        </w:rPr>
+        <w:t>_images %}</w:t>
+      </w:r>
+    </w:p>
+    <w:p>
+      <w:pPr>
+        <w:rPr>
+          <w:rFonts w:ascii="TimesNewRomanPSMT" w:hAnsi="TimesNewRomanPSMT" w:cs="TimesNewRomanPSMT"/>
+        </w:rPr>
+      </w:pPr>
+      <w:r>
+        <w:rPr>
+          <w:rFonts w:ascii="TimesNewRomanPSMT" w:hAnsi="TimesNewRomanPSMT" w:cs="TimesNewRomanPSMT"/>
+        </w:rPr>
+        <w:t>{{image}}</w:t>
+      </w:r>
+    </w:p>
+    <w:p>
+      <w:pPr>
+        <w:rPr>
+          <w:rFonts w:ascii="TimesNewRomanPSMT" w:hAnsi="TimesNewRomanPSMT" w:cs="TimesNewRomanPSMT"/>
+        </w:rPr>
+      </w:pPr>
+    </w:p>
+    <w:p>
+      <w:pPr>
+        <w:rPr>
+          <w:rFonts w:ascii="TimesNewRomanPSMT" w:hAnsi="TimesNewRomanPSMT" w:cs="TimesNewRomanPSMT"/>
           <w:lang w:val="en-US"/>
         </w:rPr>
-        <w:t>{% endfor %}</w:t>
-      </w:r>
-      <w:r>
-        <w:rPr>
-          <w:rFonts w:ascii="TimesNewRomanPSMT" w:hAnsi="TimesNewRomanPSMT" w:cs="TimesNewRomanPSMT"/>
-        </w:rPr>
-        <w:t xml:space="preserve">{% if </w:t>
-      </w:r>
-      <w:r>
-        <w:rPr>
-          <w:rFonts w:ascii="TimesNewRomanPSMT" w:hAnsi="TimesNewRomanPSMT" w:cs="TimesNewRomanPSMT"/>
-        </w:rPr>
-        <w:t>programme.edd_</w:t>
-      </w:r>
+      </w:pPr>
       <w:r>
         <w:rPr>
           <w:rFonts w:ascii="TimesNewRomanPSMT" w:hAnsi="TimesNewRomanPSMT" w:cs="TimesNewRomanPSMT"/>
           <w:lang w:val="en-US"/>
         </w:rPr>
-        <w:t>classique</w:t>
-      </w:r>
-      <w:r>
-        <w:rPr>
-          <w:rFonts w:ascii="TimesNewRomanPSMT" w:hAnsi="TimesNewRomanPSMT" w:cs="TimesNewRomanPSMT"/>
-        </w:rPr>
-        <w:t>_text()</w:t>
-      </w:r>
-      <w:r>
-        <w:rPr>
-          <w:rFonts w:ascii="TimesNewRomanPSMT" w:hAnsi="TimesNewRomanPSMT" w:cs="TimesNewRomanPSMT"/>
-        </w:rPr>
-        <w:t>|len</w:t>
-      </w:r>
-      <w:r>
-        <w:rPr>
-          <w:rFonts w:ascii="TimesNewRomanPSMT" w:hAnsi="TimesNewRomanPSMT" w:cs="TimesNewRomanPSMT"/>
+        <w:t xml:space="preserve">{% </w:t>
+      </w:r>
+      <w:proofErr w:type="spellStart"/>
+      <w:r>
+        <w:rPr>
+          <w:rFonts w:ascii="TimesNewRomanPSMT" w:hAnsi="TimesNewRomanPSMT" w:cs="TimesNewRomanPSMT"/>
+          <w:lang w:val="en-US"/>
+        </w:rPr>
+        <w:t>endfor</w:t>
+      </w:r>
+      <w:proofErr w:type="spellEnd"/>
+      <w:r>
+        <w:rPr>
+          <w:rFonts w:ascii="TimesNewRomanPSMT" w:hAnsi="TimesNewRomanPSMT" w:cs="TimesNewRomanPSMT"/>
+          <w:lang w:val="en-US"/>
         </w:rPr>
         <w:t xml:space="preserve"> </w:t>
       </w:r>
-      <w:r>
-        <w:rPr>
-          <w:rFonts w:ascii="TimesNewRomanPSMT" w:hAnsi="TimesNewRomanPSMT" w:cs="TimesNewRomanPSMT"/>
+      <w:proofErr w:type="gramStart"/>
+      <w:r>
+        <w:rPr>
+          <w:rFonts w:ascii="TimesNewRomanPSMT" w:hAnsi="TimesNewRomanPSMT" w:cs="TimesNewRomanPSMT"/>
+          <w:lang w:val="en-US"/>
         </w:rPr>
         <w:t>%}</w:t>
       </w:r>
-    </w:p>
-    <w:p>
-      <w:pPr>
-        <w:rPr>
-          <w:rFonts w:ascii="TimesNewRomanPSMT" w:hAnsi="TimesNewRomanPSMT" w:cs="TimesNewRomanPSMT"/>
-        </w:rPr>
-      </w:pPr>
-      <w:r>
-        <w:rPr>
-          <w:rFonts w:ascii="TimesNewRomanPSMT" w:hAnsi="TimesNewRomanPSMT" w:cs="TimesNewRomanPSMT"/>
-        </w:rPr>
-        <w:t>{{ programme.edd_</w:t>
-      </w:r>
-      <w:r>
-        <w:rPr>
-          <w:rFonts w:ascii="TimesNewRomanPSMT" w:hAnsi="TimesNewRomanPSMT" w:cs="TimesNewRomanPSMT"/>
-        </w:rPr>
-        <w:t>class</w:t>
-      </w:r>
-      <w:r>
-        <w:rPr>
-          <w:rFonts w:ascii="TimesNewRomanPSMT" w:hAnsi="TimesNewRomanPSMT" w:cs="TimesNewRomanPSMT"/>
-        </w:rPr>
-        <w:t>ique</w:t>
-      </w:r>
-      <w:r>
-        <w:rPr>
-          <w:rFonts w:ascii="TimesNewRomanPSMT" w:hAnsi="TimesNewRomanPSMT" w:cs="TimesNewRomanPSMT"/>
-        </w:rPr>
-        <w:t xml:space="preserve">_text() </w:t>
-      </w:r>
-      <w:r>
-        <w:rPr>
-          <w:rFonts w:ascii="TimesNewRomanPSMT" w:hAnsi="TimesNewRomanPSMT" w:cs="TimesNewRomanPSMT"/>
-        </w:rPr>
-        <w:t>}}</w:t>
-      </w:r>
-    </w:p>
-    <w:p>
-      <w:pPr>
-        <w:rPr>
-          <w:rFonts w:ascii="TimesNewRomanPSMT" w:hAnsi="TimesNewRomanPSMT" w:cs="TimesNewRomanPSMT"/>
-        </w:rPr>
-      </w:pPr>
-      <w:r>
-        <w:rPr>
-          <w:rFonts w:ascii="TimesNewRomanPSMT" w:hAnsi="TimesNewRomanPSMT" w:cs="TimesNewRomanPSMT"/>
-          <w:lang w:val="en-US"/>
-        </w:rPr>
-        <w:t>{% endif %}</w:t>
-      </w:r>
-      <w:r>
-        <w:rPr>
-          <w:rFonts w:ascii="TimesNewRomanPSMT" w:hAnsi="TimesNewRomanPSMT" w:cs="TimesNewRomanPSMT"/>
-        </w:rPr>
-        <w:t xml:space="preserve">{% for image in </w:t>
-      </w:r>
-      <w:r>
-        <w:rPr>
-          <w:rFonts w:ascii="TimesNewRomanPSMT" w:hAnsi="TimesNewRomanPSMT" w:cs="TimesNewRomanPSMT"/>
-        </w:rPr>
-        <w:t>edd_</w:t>
-      </w:r>
-      <w:r>
-        <w:rPr>
-          <w:rFonts w:ascii="TimesNewRomanPSMT" w:hAnsi="TimesNewRomanPSMT" w:cs="TimesNewRomanPSMT"/>
-          <w:lang w:val="en-US"/>
-        </w:rPr>
-        <w:t>classique</w:t>
-      </w:r>
-      <w:r>
-        <w:rPr>
-          <w:rFonts w:ascii="TimesNewRomanPSMT" w:hAnsi="TimesNewRomanPSMT" w:cs="TimesNewRomanPSMT"/>
-        </w:rPr>
-        <w:t>_images %}</w:t>
-      </w:r>
-    </w:p>
-    <w:p>
-      <w:pPr>
-        <w:rPr>
-          <w:rFonts w:ascii="TimesNewRomanPSMT" w:hAnsi="TimesNewRomanPSMT" w:cs="TimesNewRomanPSMT"/>
-        </w:rPr>
-      </w:pPr>
-      <w:r>
-        <w:rPr>
-          <w:rFonts w:ascii="TimesNewRomanPSMT" w:hAnsi="TimesNewRomanPSMT" w:cs="TimesNewRomanPSMT"/>
-        </w:rPr>
-        <w:t>{{image}}</w:t>
-      </w:r>
-    </w:p>
-    <w:p>
-      <w:pPr>
-        <w:rPr>
-          <w:rFonts w:ascii="TimesNewRomanPSMT" w:hAnsi="TimesNewRomanPSMT" w:cs="TimesNewRomanPSMT"/>
-        </w:rPr>
-      </w:pPr>
-    </w:p>
-    <w:p>
-      <w:pPr>
-        <w:rPr>
-          <w:rFonts w:ascii="TimesNewRomanPSMT" w:hAnsi="TimesNewRomanPSMT" w:cs="TimesNewRomanPSMT"/>
-        </w:rPr>
-      </w:pPr>
-      <w:r>
-        <w:rPr>
-          <w:rFonts w:ascii="TimesNewRomanPSMT" w:hAnsi="TimesNewRomanPSMT" w:cs="TimesNewRomanPSMT"/>
-          <w:lang w:val="en-US"/>
-        </w:rPr>
-        <w:t>{% endfor %}</w:t>
-      </w:r>
-      <w:r>
-        <w:rPr>
-          <w:rFonts w:ascii="TimesNewRomanPSMT" w:hAnsi="TimesNewRomanPSMT" w:cs="TimesNewRomanPSMT"/>
-        </w:rPr>
-        <w:t xml:space="preserve">{% </w:t>
-      </w:r>
-      <w:r>
-        <w:rPr>
-          <w:rFonts w:ascii="TimesNewRomanPSMT" w:hAnsi="TimesNewRomanPSMT" w:cs="TimesNewRomanPSMT"/>
-        </w:rPr>
-        <w:t xml:space="preserve">for image in </w:t>
-      </w:r>
-      <w:r>
-        <w:rPr>
-          <w:rFonts w:ascii="TimesNewRomanPSMT" w:hAnsi="TimesNewRomanPSMT" w:cs="TimesNewRomanPSMT"/>
-          <w:lang w:val="en-US"/>
-        </w:rPr>
-        <w:t>reference_cadastrale</w:t>
-      </w:r>
-      <w:r>
-        <w:rPr>
-          <w:rFonts w:ascii="TimesNewRomanPSMT" w:hAnsi="TimesNewRomanPSMT" w:cs="TimesNewRomanPSMT"/>
-        </w:rPr>
-        <w:t>_images %}</w:t>
-      </w:r>
-    </w:p>
-    <w:p>
-      <w:pPr>
-        <w:rPr>
-          <w:rFonts w:ascii="TimesNewRomanPSMT" w:hAnsi="TimesNewRomanPSMT" w:cs="TimesNewRomanPSMT"/>
-        </w:rPr>
-      </w:pPr>
-      <w:r>
-        <w:rPr>
-          <w:rFonts w:ascii="TimesNewRomanPSMT" w:hAnsi="TimesNewRomanPSMT" w:cs="TimesNewRomanPSMT"/>
-        </w:rPr>
-        <w:t>{{image}}</w:t>
-      </w:r>
-    </w:p>
-    <w:p>
-      <w:pPr>
-        <w:rPr>
-          <w:rFonts w:ascii="TimesNewRomanPSMT" w:hAnsi="TimesNewRomanPSMT" w:cs="TimesNewRomanPSMT"/>
-        </w:rPr>
-      </w:pPr>
-    </w:p>
-    <w:p>
-      <w:pPr>
-        <w:rPr>
-          <w:rFonts w:ascii="TimesNewRomanPSMT" w:hAnsi="TimesNewRomanPSMT" w:cs="TimesNewRomanPSMT"/>
-          <w:lang w:val="en-US"/>
-        </w:rPr>
-      </w:pPr>
-      <w:r>
-        <w:rPr>
-          <w:rFonts w:ascii="TimesNewRomanPSMT" w:hAnsi="TimesNewRomanPSMT" w:cs="TimesNewRomanPSMT"/>
-          <w:lang w:val="en-US"/>
-        </w:rPr>
-        <w:t>{% endfor %}</w:t>
-      </w:r>
-      <w:r>
-        <w:rPr>
-          <w:rFonts w:ascii="TimesNewRomanPSMT" w:hAnsi="TimesNewRomanPSMT" w:cs="TimesNewRomanPSMT"/>
-        </w:rPr>
-        <w:t xml:space="preserve">{% </w:t>
+      <w:r>
+        <w:rPr>
+          <w:rFonts w:ascii="TimesNewRomanPSMT" w:hAnsi="TimesNewRomanPSMT" w:cs="TimesNewRomanPSMT"/>
+        </w:rPr>
+        <w:t>{</w:t>
+      </w:r>
+      <w:proofErr w:type="gramEnd"/>
+      <w:r>
+        <w:rPr>
+          <w:rFonts w:ascii="TimesNewRomanPSMT" w:hAnsi="TimesNewRomanPSMT" w:cs="TimesNewRomanPSMT"/>
+        </w:rPr>
+        <w:t xml:space="preserve">% </w:t>
       </w:r>
       <w:r>
         <w:rPr>
@@ -4803,6 +4918,7 @@
                 <w:lang w:val="en-US"/>
               </w:rPr>
             </w:pPr>
+            <w:proofErr w:type="spellStart"/>
             <w:r>
               <w:rPr>
                 <w:b/>
@@ -4813,6 +4929,7 @@
               </w:rPr>
               <w:t>Numéro</w:t>
             </w:r>
+            <w:proofErr w:type="spellEnd"/>
           </w:p>
         </w:tc>
         <w:tc>
@@ -4831,6 +4948,7 @@
                 <w:lang w:val="en-US"/>
               </w:rPr>
             </w:pPr>
+            <w:proofErr w:type="spellStart"/>
             <w:r>
               <w:rPr>
                 <w:b/>
@@ -4841,6 +4959,7 @@
               </w:rPr>
               <w:t>Lieudit</w:t>
             </w:r>
+            <w:proofErr w:type="spellEnd"/>
           </w:p>
         </w:tc>
         <w:tc>
@@ -4896,6 +5015,7 @@
               </w:rPr>
               <w:t xml:space="preserve">{%tr for </w:t>
             </w:r>
+            <w:proofErr w:type="spellStart"/>
             <w:r>
               <w:rPr>
                 <w:b/>
@@ -4906,6 +5026,7 @@
               </w:rPr>
               <w:t>rc</w:t>
             </w:r>
+            <w:proofErr w:type="spellEnd"/>
             <w:r>
               <w:rPr>
                 <w:b/>
@@ -4916,6 +5037,7 @@
               </w:rPr>
               <w:t xml:space="preserve"> in </w:t>
             </w:r>
+            <w:proofErr w:type="spellStart"/>
             <w:r>
               <w:rPr>
                 <w:b/>
@@ -4926,6 +5048,7 @@
               </w:rPr>
               <w:t>references_cadastrales</w:t>
             </w:r>
+            <w:proofErr w:type="spellEnd"/>
             <w:r>
               <w:rPr>
                 <w:b/>
@@ -4952,13 +5075,41 @@
                 <w:lang w:val="en-US"/>
               </w:rPr>
             </w:pPr>
-            <w:r>
-              <w:rPr>
-                <w:sz w:val="16"/>
-                <w:szCs w:val="16"/>
-                <w:lang w:val="en-US"/>
-              </w:rPr>
-              <w:t>{{ rc.section }}</w:t>
+            <w:proofErr w:type="gramStart"/>
+            <w:r>
+              <w:rPr>
+                <w:sz w:val="16"/>
+                <w:szCs w:val="16"/>
+                <w:lang w:val="en-US"/>
+              </w:rPr>
+              <w:t xml:space="preserve">{{ </w:t>
+            </w:r>
+            <w:proofErr w:type="spellStart"/>
+            <w:r>
+              <w:rPr>
+                <w:sz w:val="16"/>
+                <w:szCs w:val="16"/>
+                <w:lang w:val="en-US"/>
+              </w:rPr>
+              <w:t>rc</w:t>
+            </w:r>
+            <w:proofErr w:type="gramEnd"/>
+            <w:r>
+              <w:rPr>
+                <w:sz w:val="16"/>
+                <w:szCs w:val="16"/>
+                <w:lang w:val="en-US"/>
+              </w:rPr>
+              <w:t>.section</w:t>
+            </w:r>
+            <w:proofErr w:type="spellEnd"/>
+            <w:r>
+              <w:rPr>
+                <w:sz w:val="16"/>
+                <w:szCs w:val="16"/>
+                <w:lang w:val="en-US"/>
+              </w:rPr>
+              <w:t xml:space="preserve"> }}</w:t>
             </w:r>
           </w:p>
         </w:tc>
@@ -4974,6 +5125,7 @@
                 <w:lang w:val="en-US"/>
               </w:rPr>
             </w:pPr>
+            <w:proofErr w:type="gramStart"/>
             <w:r>
               <w:rPr>
                 <w:sz w:val="16"/>
@@ -4988,8 +5140,18 @@
                 <w:szCs w:val="16"/>
                 <w:lang w:val="en-US"/>
               </w:rPr>
-              <w:t xml:space="preserve"> rc</w:t>
-            </w:r>
+              <w:t xml:space="preserve"> </w:t>
+            </w:r>
+            <w:proofErr w:type="spellStart"/>
+            <w:r>
+              <w:rPr>
+                <w:sz w:val="16"/>
+                <w:szCs w:val="16"/>
+                <w:lang w:val="en-US"/>
+              </w:rPr>
+              <w:t>rc</w:t>
+            </w:r>
+            <w:proofErr w:type="gramEnd"/>
             <w:r>
               <w:rPr>
                 <w:sz w:val="16"/>
@@ -5006,6 +5168,7 @@
               </w:rPr>
               <w:t>numero</w:t>
             </w:r>
+            <w:proofErr w:type="spellEnd"/>
             <w:r>
               <w:rPr>
                 <w:sz w:val="16"/>
@@ -5028,6 +5191,7 @@
                 <w:lang w:val="en-US"/>
               </w:rPr>
             </w:pPr>
+            <w:proofErr w:type="gramStart"/>
             <w:r>
               <w:rPr>
                 <w:sz w:val="16"/>
@@ -5036,14 +5200,25 @@
               </w:rPr>
               <w:t xml:space="preserve">{{ </w:t>
             </w:r>
-            <w:r>
-              <w:rPr>
-                <w:sz w:val="16"/>
-                <w:szCs w:val="16"/>
-                <w:lang w:val="en-US"/>
-              </w:rPr>
-              <w:t>rc.lieudit</w:t>
-            </w:r>
+            <w:proofErr w:type="spellStart"/>
+            <w:r>
+              <w:rPr>
+                <w:sz w:val="16"/>
+                <w:szCs w:val="16"/>
+                <w:lang w:val="en-US"/>
+              </w:rPr>
+              <w:t>rc</w:t>
+            </w:r>
+            <w:proofErr w:type="gramEnd"/>
+            <w:r>
+              <w:rPr>
+                <w:sz w:val="16"/>
+                <w:szCs w:val="16"/>
+                <w:lang w:val="en-US"/>
+              </w:rPr>
+              <w:t>.lieudit</w:t>
+            </w:r>
+            <w:proofErr w:type="spellEnd"/>
             <w:r>
               <w:rPr>
                 <w:sz w:val="16"/>
@@ -5067,6 +5242,7 @@
                 <w:lang w:val="en-US"/>
               </w:rPr>
             </w:pPr>
+            <w:proofErr w:type="gramStart"/>
             <w:r>
               <w:rPr>
                 <w:rFonts w:ascii="TimesNewRomanPSMT" w:hAnsi="TimesNewRomanPSMT" w:cs="TimesNewRomanPSMT"/>
@@ -5076,14 +5252,35 @@
               </w:rPr>
               <w:t xml:space="preserve">{{ </w:t>
             </w:r>
-            <w:r>
-              <w:rPr>
-                <w:rFonts w:ascii="TimesNewRomanPSMT" w:hAnsi="TimesNewRomanPSMT" w:cs="TimesNewRomanPSMT"/>
-                <w:sz w:val="16"/>
-                <w:szCs w:val="16"/>
-                <w:lang w:val="en-US"/>
-              </w:rPr>
-              <w:t xml:space="preserve">rc.surface </w:t>
+            <w:proofErr w:type="spellStart"/>
+            <w:r>
+              <w:rPr>
+                <w:rFonts w:ascii="TimesNewRomanPSMT" w:hAnsi="TimesNewRomanPSMT" w:cs="TimesNewRomanPSMT"/>
+                <w:sz w:val="16"/>
+                <w:szCs w:val="16"/>
+                <w:lang w:val="en-US"/>
+              </w:rPr>
+              <w:t>rc</w:t>
+            </w:r>
+            <w:proofErr w:type="gramEnd"/>
+            <w:r>
+              <w:rPr>
+                <w:rFonts w:ascii="TimesNewRomanPSMT" w:hAnsi="TimesNewRomanPSMT" w:cs="TimesNewRomanPSMT"/>
+                <w:sz w:val="16"/>
+                <w:szCs w:val="16"/>
+                <w:lang w:val="en-US"/>
+              </w:rPr>
+              <w:t>.surface</w:t>
+            </w:r>
+            <w:proofErr w:type="spellEnd"/>
+            <w:r>
+              <w:rPr>
+                <w:rFonts w:ascii="TimesNewRomanPSMT" w:hAnsi="TimesNewRomanPSMT" w:cs="TimesNewRomanPSMT"/>
+                <w:sz w:val="16"/>
+                <w:szCs w:val="16"/>
+                <w:lang w:val="en-US"/>
+              </w:rPr>
+              <w:t xml:space="preserve"> </w:t>
             </w:r>
             <w:r>
               <w:rPr>
@@ -5119,7 +5316,29 @@
                 <w:szCs w:val="16"/>
                 <w:lang w:val="en-US"/>
               </w:rPr>
-              <w:t>{%tr endfor %}</w:t>
+              <w:t xml:space="preserve">{%tr </w:t>
+            </w:r>
+            <w:proofErr w:type="spellStart"/>
+            <w:r>
+              <w:rPr>
+                <w:b/>
+                <w:bCs/>
+                <w:sz w:val="16"/>
+                <w:szCs w:val="16"/>
+                <w:lang w:val="en-US"/>
+              </w:rPr>
+              <w:t>endfor</w:t>
+            </w:r>
+            <w:proofErr w:type="spellEnd"/>
+            <w:r>
+              <w:rPr>
+                <w:b/>
+                <w:bCs/>
+                <w:sz w:val="16"/>
+                <w:szCs w:val="16"/>
+                <w:lang w:val="en-US"/>
+              </w:rPr>
+              <w:t xml:space="preserve"> %}</w:t>
             </w:r>
           </w:p>
         </w:tc>
@@ -5137,13 +5356,28 @@
           <w:rFonts w:ascii="TimesNewRomanPSMT" w:hAnsi="TimesNewRomanPSMT" w:cs="TimesNewRomanPSMT"/>
           <w:lang w:val="en-US"/>
         </w:rPr>
-        <w:t>{% endif %}</w:t>
-      </w:r>
-      <w:r>
-        <w:rPr>
-          <w:rFonts w:ascii="TimesNewRomanPSMT" w:hAnsi="TimesNewRomanPSMT" w:cs="TimesNewRomanPSMT"/>
-        </w:rPr>
-        <w:t>{% if logement_edds</w:t>
+        <w:t xml:space="preserve">{% endif </w:t>
+      </w:r>
+      <w:proofErr w:type="gramStart"/>
+      <w:r>
+        <w:rPr>
+          <w:rFonts w:ascii="TimesNewRomanPSMT" w:hAnsi="TimesNewRomanPSMT" w:cs="TimesNewRomanPSMT"/>
+          <w:lang w:val="en-US"/>
+        </w:rPr>
+        <w:t>%}</w:t>
+      </w:r>
+      <w:r>
+        <w:rPr>
+          <w:rFonts w:ascii="TimesNewRomanPSMT" w:hAnsi="TimesNewRomanPSMT" w:cs="TimesNewRomanPSMT"/>
+        </w:rPr>
+        <w:t>{</w:t>
+      </w:r>
+      <w:proofErr w:type="gramEnd"/>
+      <w:r>
+        <w:rPr>
+          <w:rFonts w:ascii="TimesNewRomanPSMT" w:hAnsi="TimesNewRomanPSMT" w:cs="TimesNewRomanPSMT"/>
+        </w:rPr>
+        <w:t>% if logement_edds</w:t>
       </w:r>
       <w:r>
         <w:rPr>
@@ -5233,6 +5467,7 @@
                 <w:lang w:val="en-US"/>
               </w:rPr>
             </w:pPr>
+            <w:proofErr w:type="spellStart"/>
             <w:r>
               <w:rPr>
                 <w:b/>
@@ -5241,7 +5476,18 @@
                 <w:szCs w:val="16"/>
                 <w:lang w:val="en-US"/>
               </w:rPr>
-              <w:t>Numéro du lot</w:t>
+              <w:t>Numéro</w:t>
+            </w:r>
+            <w:proofErr w:type="spellEnd"/>
+            <w:r>
+              <w:rPr>
+                <w:b/>
+                <w:bCs/>
+                <w:sz w:val="16"/>
+                <w:szCs w:val="16"/>
+                <w:lang w:val="en-US"/>
+              </w:rPr>
+              <w:t xml:space="preserve"> du lot</w:t>
             </w:r>
           </w:p>
         </w:tc>
@@ -5261,6 +5507,7 @@
                 <w:lang w:val="en-US"/>
               </w:rPr>
             </w:pPr>
+            <w:proofErr w:type="spellStart"/>
             <w:r>
               <w:rPr>
                 <w:b/>
@@ -5271,6 +5518,7 @@
               </w:rPr>
               <w:t>Financement</w:t>
             </w:r>
+            <w:proofErr w:type="spellEnd"/>
           </w:p>
         </w:tc>
         <w:tc>
@@ -5289,6 +5537,7 @@
                 <w:lang w:val="en-US"/>
               </w:rPr>
             </w:pPr>
+            <w:proofErr w:type="spellStart"/>
             <w:r>
               <w:rPr>
                 <w:b/>
@@ -5299,6 +5548,7 @@
               </w:rPr>
               <w:t>Désignation</w:t>
             </w:r>
+            <w:proofErr w:type="spellEnd"/>
           </w:p>
         </w:tc>
         <w:tc>
@@ -5352,7 +5602,51 @@
                 <w:szCs w:val="16"/>
                 <w:lang w:val="en-US"/>
               </w:rPr>
-              <w:t>{%tr for i in logement_edds %}</w:t>
+              <w:t xml:space="preserve">{%tr for </w:t>
+            </w:r>
+            <w:proofErr w:type="spellStart"/>
+            <w:r>
+              <w:rPr>
+                <w:b/>
+                <w:bCs/>
+                <w:sz w:val="16"/>
+                <w:szCs w:val="16"/>
+                <w:lang w:val="en-US"/>
+              </w:rPr>
+              <w:t>i</w:t>
+            </w:r>
+            <w:proofErr w:type="spellEnd"/>
+            <w:r>
+              <w:rPr>
+                <w:b/>
+                <w:bCs/>
+                <w:sz w:val="16"/>
+                <w:szCs w:val="16"/>
+                <w:lang w:val="en-US"/>
+              </w:rPr>
+              <w:t xml:space="preserve"> in </w:t>
+            </w:r>
+            <w:proofErr w:type="spellStart"/>
+            <w:r>
+              <w:rPr>
+                <w:b/>
+                <w:bCs/>
+                <w:sz w:val="16"/>
+                <w:szCs w:val="16"/>
+                <w:lang w:val="en-US"/>
+              </w:rPr>
+              <w:t>logement_edds</w:t>
+            </w:r>
+            <w:proofErr w:type="spellEnd"/>
+            <w:r>
+              <w:rPr>
+                <w:b/>
+                <w:bCs/>
+                <w:sz w:val="16"/>
+                <w:szCs w:val="16"/>
+                <w:lang w:val="en-US"/>
+              </w:rPr>
+              <w:t xml:space="preserve"> %}</w:t>
             </w:r>
           </w:p>
         </w:tc>
@@ -5376,7 +5670,25 @@
                 <w:szCs w:val="16"/>
                 <w:lang w:val="en-US"/>
               </w:rPr>
-              <w:t>{{i.lot_num}}</w:t>
+              <w:t>{{</w:t>
+            </w:r>
+            <w:proofErr w:type="spellStart"/>
+            <w:r>
+              <w:rPr>
+                <w:sz w:val="16"/>
+                <w:szCs w:val="16"/>
+                <w:lang w:val="en-US"/>
+              </w:rPr>
+              <w:t>i.lot_num</w:t>
+            </w:r>
+            <w:proofErr w:type="spellEnd"/>
+            <w:r>
+              <w:rPr>
+                <w:sz w:val="16"/>
+                <w:szCs w:val="16"/>
+                <w:lang w:val="en-US"/>
+              </w:rPr>
+              <w:t>}}</w:t>
             </w:r>
           </w:p>
         </w:tc>
@@ -5392,13 +5704,41 @@
                 <w:lang w:val="en-US"/>
               </w:rPr>
             </w:pPr>
-            <w:r>
-              <w:rPr>
-                <w:sz w:val="16"/>
-                <w:szCs w:val="16"/>
-                <w:lang w:val="en-US"/>
-              </w:rPr>
-              <w:t>{{ i.financement }}</w:t>
+            <w:proofErr w:type="gramStart"/>
+            <w:r>
+              <w:rPr>
+                <w:sz w:val="16"/>
+                <w:szCs w:val="16"/>
+                <w:lang w:val="en-US"/>
+              </w:rPr>
+              <w:t xml:space="preserve">{{ </w:t>
+            </w:r>
+            <w:proofErr w:type="spellStart"/>
+            <w:r>
+              <w:rPr>
+                <w:sz w:val="16"/>
+                <w:szCs w:val="16"/>
+                <w:lang w:val="en-US"/>
+              </w:rPr>
+              <w:t>i</w:t>
+            </w:r>
+            <w:proofErr w:type="gramEnd"/>
+            <w:r>
+              <w:rPr>
+                <w:sz w:val="16"/>
+                <w:szCs w:val="16"/>
+                <w:lang w:val="en-US"/>
+              </w:rPr>
+              <w:t>.financement</w:t>
+            </w:r>
+            <w:proofErr w:type="spellEnd"/>
+            <w:r>
+              <w:rPr>
+                <w:sz w:val="16"/>
+                <w:szCs w:val="16"/>
+                <w:lang w:val="en-US"/>
+              </w:rPr>
+              <w:t xml:space="preserve"> }}</w:t>
             </w:r>
           </w:p>
         </w:tc>
@@ -5414,13 +5754,41 @@
                 <w:lang w:val="en-US"/>
               </w:rPr>
             </w:pPr>
-            <w:r>
-              <w:rPr>
-                <w:sz w:val="16"/>
-                <w:szCs w:val="16"/>
-                <w:lang w:val="en-US"/>
-              </w:rPr>
-              <w:t>{{ i.designation }}</w:t>
+            <w:proofErr w:type="gramStart"/>
+            <w:r>
+              <w:rPr>
+                <w:sz w:val="16"/>
+                <w:szCs w:val="16"/>
+                <w:lang w:val="en-US"/>
+              </w:rPr>
+              <w:t xml:space="preserve">{{ </w:t>
+            </w:r>
+            <w:proofErr w:type="spellStart"/>
+            <w:r>
+              <w:rPr>
+                <w:sz w:val="16"/>
+                <w:szCs w:val="16"/>
+                <w:lang w:val="en-US"/>
+              </w:rPr>
+              <w:t>i</w:t>
+            </w:r>
+            <w:proofErr w:type="gramEnd"/>
+            <w:r>
+              <w:rPr>
+                <w:sz w:val="16"/>
+                <w:szCs w:val="16"/>
+                <w:lang w:val="en-US"/>
+              </w:rPr>
+              <w:t>.designation</w:t>
+            </w:r>
+            <w:proofErr w:type="spellEnd"/>
+            <w:r>
+              <w:rPr>
+                <w:sz w:val="16"/>
+                <w:szCs w:val="16"/>
+                <w:lang w:val="en-US"/>
+              </w:rPr>
+              <w:t xml:space="preserve"> }}</w:t>
             </w:r>
           </w:p>
         </w:tc>
@@ -5437,14 +5805,45 @@
                 <w:lang w:val="en-US"/>
               </w:rPr>
             </w:pPr>
-            <w:r>
-              <w:rPr>
-                <w:rFonts w:ascii="TimesNewRomanPSMT" w:hAnsi="TimesNewRomanPSMT" w:cs="TimesNewRomanPSMT"/>
-                <w:sz w:val="16"/>
-                <w:szCs w:val="16"/>
-                <w:lang w:val="en-US"/>
-              </w:rPr>
-              <w:t>{{ i.typologie}}</w:t>
+            <w:proofErr w:type="gramStart"/>
+            <w:r>
+              <w:rPr>
+                <w:rFonts w:ascii="TimesNewRomanPSMT" w:hAnsi="TimesNewRomanPSMT" w:cs="TimesNewRomanPSMT"/>
+                <w:sz w:val="16"/>
+                <w:szCs w:val="16"/>
+                <w:lang w:val="en-US"/>
+              </w:rPr>
+              <w:t xml:space="preserve">{{ </w:t>
+            </w:r>
+            <w:proofErr w:type="spellStart"/>
+            <w:r>
+              <w:rPr>
+                <w:rFonts w:ascii="TimesNewRomanPSMT" w:hAnsi="TimesNewRomanPSMT" w:cs="TimesNewRomanPSMT"/>
+                <w:sz w:val="16"/>
+                <w:szCs w:val="16"/>
+                <w:lang w:val="en-US"/>
+              </w:rPr>
+              <w:t>i</w:t>
+            </w:r>
+            <w:proofErr w:type="gramEnd"/>
+            <w:r>
+              <w:rPr>
+                <w:rFonts w:ascii="TimesNewRomanPSMT" w:hAnsi="TimesNewRomanPSMT" w:cs="TimesNewRomanPSMT"/>
+                <w:sz w:val="16"/>
+                <w:szCs w:val="16"/>
+                <w:lang w:val="en-US"/>
+              </w:rPr>
+              <w:t>.typologie</w:t>
+            </w:r>
+            <w:proofErr w:type="spellEnd"/>
+            <w:r>
+              <w:rPr>
+                <w:rFonts w:ascii="TimesNewRomanPSMT" w:hAnsi="TimesNewRomanPSMT" w:cs="TimesNewRomanPSMT"/>
+                <w:sz w:val="16"/>
+                <w:szCs w:val="16"/>
+                <w:lang w:val="en-US"/>
+              </w:rPr>
+              <w:t>}}</w:t>
             </w:r>
           </w:p>
         </w:tc>
@@ -5471,7 +5870,29 @@
                 <w:szCs w:val="16"/>
                 <w:lang w:val="en-US"/>
               </w:rPr>
-              <w:t>{%tr endfor %}</w:t>
+              <w:t xml:space="preserve">{%tr </w:t>
+            </w:r>
+            <w:proofErr w:type="spellStart"/>
+            <w:r>
+              <w:rPr>
+                <w:b/>
+                <w:bCs/>
+                <w:sz w:val="16"/>
+                <w:szCs w:val="16"/>
+                <w:lang w:val="en-US"/>
+              </w:rPr>
+              <w:t>endfor</w:t>
+            </w:r>
+            <w:proofErr w:type="spellEnd"/>
+            <w:r>
+              <w:rPr>
+                <w:b/>
+                <w:bCs/>
+                <w:sz w:val="16"/>
+                <w:szCs w:val="16"/>
+                <w:lang w:val="en-US"/>
+              </w:rPr>
+              <w:t xml:space="preserve"> %}</w:t>
             </w:r>
           </w:p>
         </w:tc>
@@ -5803,7 +6224,45 @@
                 <w:szCs w:val="16"/>
                 <w:lang w:val="en-US"/>
               </w:rPr>
-              <w:t>{%tr for k,v in nb_logements_par_type.items() %}</w:t>
+              <w:t xml:space="preserve">{%tr for </w:t>
+            </w:r>
+            <w:proofErr w:type="spellStart"/>
+            <w:proofErr w:type="gramStart"/>
+            <w:r>
+              <w:rPr>
+                <w:sz w:val="16"/>
+                <w:szCs w:val="16"/>
+                <w:lang w:val="en-US"/>
+              </w:rPr>
+              <w:t>k,v</w:t>
+            </w:r>
+            <w:proofErr w:type="spellEnd"/>
+            <w:proofErr w:type="gramEnd"/>
+            <w:r>
+              <w:rPr>
+                <w:sz w:val="16"/>
+                <w:szCs w:val="16"/>
+                <w:lang w:val="en-US"/>
+              </w:rPr>
+              <w:t xml:space="preserve"> in </w:t>
+            </w:r>
+            <w:proofErr w:type="spellStart"/>
+            <w:r>
+              <w:rPr>
+                <w:sz w:val="16"/>
+                <w:szCs w:val="16"/>
+                <w:lang w:val="en-US"/>
+              </w:rPr>
+              <w:t>nb_logements_par_type.items</w:t>
+            </w:r>
+            <w:proofErr w:type="spellEnd"/>
+            <w:r>
+              <w:rPr>
+                <w:sz w:val="16"/>
+                <w:szCs w:val="16"/>
+                <w:lang w:val="en-US"/>
+              </w:rPr>
+              <w:t>() %}</w:t>
             </w:r>
           </w:p>
         </w:tc>
@@ -5989,8 +6448,17 @@
           <w:rFonts w:ascii="TimesNewRomanPSMT" w:hAnsi="TimesNewRomanPSMT" w:cs="TimesNewRomanPSMT"/>
           <w:lang w:val="fr-FR"/>
         </w:rPr>
-        <w:t>|pl</w:t>
-      </w:r>
+        <w:t>|</w:t>
+      </w:r>
+      <w:proofErr w:type="spellStart"/>
+      <w:r>
+        <w:rPr>
+          <w:rFonts w:ascii="TimesNewRomanPSMT" w:hAnsi="TimesNewRomanPSMT" w:cs="TimesNewRomanPSMT"/>
+          <w:lang w:val="fr-FR"/>
+        </w:rPr>
+        <w:t>pl</w:t>
+      </w:r>
+      <w:proofErr w:type="spellEnd"/>
       <w:r>
         <w:t xml:space="preserve"> </w:t>
       </w:r>
@@ -6084,8 +6552,17 @@
           <w:rFonts w:ascii="TimesNewRomanPSMT" w:hAnsi="TimesNewRomanPSMT" w:cs="TimesNewRomanPSMT"/>
           <w:lang w:val="fr-FR"/>
         </w:rPr>
-        <w:t>|pl</w:t>
-      </w:r>
+        <w:t>|</w:t>
+      </w:r>
+      <w:proofErr w:type="spellStart"/>
+      <w:r>
+        <w:rPr>
+          <w:rFonts w:ascii="TimesNewRomanPSMT" w:hAnsi="TimesNewRomanPSMT" w:cs="TimesNewRomanPSMT"/>
+          <w:lang w:val="fr-FR"/>
+        </w:rPr>
+        <w:t>pl</w:t>
+      </w:r>
+      <w:proofErr w:type="spellEnd"/>
       <w:r>
         <w:t xml:space="preserve"> </w:t>
       </w:r>
@@ -6456,6 +6933,8 @@
         </w:rPr>
         <w:t xml:space="preserve">{% if </w:t>
       </w:r>
+      <w:proofErr w:type="spellStart"/>
+      <w:proofErr w:type="gramStart"/>
       <w:r>
         <w:rPr>
           <w:rFonts w:ascii="TimesNewRomanPSMT" w:hAnsi="TimesNewRomanPSMT" w:cs="TimesNewRomanPSMT"/>
@@ -6470,7 +6949,17 @@
           <w:sz w:val="20"/>
           <w:lang w:val="en-US"/>
         </w:rPr>
-        <w:t>.count() %}</w:t>
+        <w:t>.count</w:t>
+      </w:r>
+      <w:proofErr w:type="spellEnd"/>
+      <w:proofErr w:type="gramEnd"/>
+      <w:r>
+        <w:rPr>
+          <w:rFonts w:ascii="TimesNewRomanPSMT" w:hAnsi="TimesNewRomanPSMT" w:cs="TimesNewRomanPSMT"/>
+          <w:sz w:val="20"/>
+          <w:lang w:val="en-US"/>
+        </w:rPr>
+        <w:t>() %}</w:t>
       </w:r>
     </w:p>
     <w:tbl>
@@ -7121,7 +7610,27 @@
                 <w:szCs w:val="16"/>
                 <w:lang w:val="en-US"/>
               </w:rPr>
-              <w:t>{%tr for l in logements %}</w:t>
+              <w:t xml:space="preserve">{%tr for l in </w:t>
+            </w:r>
+            <w:proofErr w:type="spellStart"/>
+            <w:r>
+              <w:rPr>
+                <w:rFonts w:ascii="TimesNewRomanPSMT" w:hAnsi="TimesNewRomanPSMT" w:cs="TimesNewRomanPSMT"/>
+                <w:sz w:val="16"/>
+                <w:szCs w:val="16"/>
+                <w:lang w:val="en-US"/>
+              </w:rPr>
+              <w:t>logements</w:t>
+            </w:r>
+            <w:proofErr w:type="spellEnd"/>
+            <w:r>
+              <w:rPr>
+                <w:rFonts w:ascii="TimesNewRomanPSMT" w:hAnsi="TimesNewRomanPSMT" w:cs="TimesNewRomanPSMT"/>
+                <w:sz w:val="16"/>
+                <w:szCs w:val="16"/>
+                <w:lang w:val="en-US"/>
+              </w:rPr>
+              <w:t xml:space="preserve"> %}</w:t>
             </w:r>
           </w:p>
         </w:tc>
@@ -7147,7 +7656,27 @@
                 <w:szCs w:val="16"/>
                 <w:lang w:val="en-US"/>
               </w:rPr>
-              <w:t>{{l.d}}</w:t>
+              <w:t>{{</w:t>
+            </w:r>
+            <w:proofErr w:type="spellStart"/>
+            <w:r>
+              <w:rPr>
+                <w:rFonts w:ascii="TimesNewRomanPSMT" w:hAnsi="TimesNewRomanPSMT" w:cs="TimesNewRomanPSMT"/>
+                <w:sz w:val="16"/>
+                <w:szCs w:val="16"/>
+                <w:lang w:val="en-US"/>
+              </w:rPr>
+              <w:t>l.d</w:t>
+            </w:r>
+            <w:proofErr w:type="spellEnd"/>
+            <w:r>
+              <w:rPr>
+                <w:rFonts w:ascii="TimesNewRomanPSMT" w:hAnsi="TimesNewRomanPSMT" w:cs="TimesNewRomanPSMT"/>
+                <w:sz w:val="16"/>
+                <w:szCs w:val="16"/>
+                <w:lang w:val="en-US"/>
+              </w:rPr>
+              <w:t>}}</w:t>
             </w:r>
           </w:p>
         </w:tc>
@@ -7195,16 +7724,36 @@
                 <w:szCs w:val="16"/>
                 <w:lang w:val="en-US"/>
               </w:rPr>
-              <w:t>{{l.sh</w:t>
-            </w:r>
-            <w:r>
-              <w:rPr>
-                <w:rFonts w:ascii="TimesNewRomanPSMT" w:hAnsi="TimesNewRomanPSMT" w:cs="TimesNewRomanPSMT"/>
-                <w:sz w:val="16"/>
-                <w:szCs w:val="16"/>
-                <w:lang w:val="en-US"/>
-              </w:rPr>
-              <w:t xml:space="preserve">|f </w:t>
+              <w:t>{{</w:t>
+            </w:r>
+            <w:proofErr w:type="spellStart"/>
+            <w:r>
+              <w:rPr>
+                <w:rFonts w:ascii="TimesNewRomanPSMT" w:hAnsi="TimesNewRomanPSMT" w:cs="TimesNewRomanPSMT"/>
+                <w:sz w:val="16"/>
+                <w:szCs w:val="16"/>
+                <w:lang w:val="en-US"/>
+              </w:rPr>
+              <w:t>l.sh</w:t>
+            </w:r>
+            <w:r>
+              <w:rPr>
+                <w:rFonts w:ascii="TimesNewRomanPSMT" w:hAnsi="TimesNewRomanPSMT" w:cs="TimesNewRomanPSMT"/>
+                <w:sz w:val="16"/>
+                <w:szCs w:val="16"/>
+                <w:lang w:val="en-US"/>
+              </w:rPr>
+              <w:t>|f</w:t>
+            </w:r>
+            <w:proofErr w:type="spellEnd"/>
+            <w:r>
+              <w:rPr>
+                <w:rFonts w:ascii="TimesNewRomanPSMT" w:hAnsi="TimesNewRomanPSMT" w:cs="TimesNewRomanPSMT"/>
+                <w:sz w:val="16"/>
+                <w:szCs w:val="16"/>
+                <w:lang w:val="en-US"/>
+              </w:rPr>
+              <w:t xml:space="preserve"> </w:t>
             </w:r>
             <w:r>
               <w:rPr>
@@ -7237,16 +7786,36 @@
                 <w:szCs w:val="16"/>
                 <w:lang w:val="en-US"/>
               </w:rPr>
-              <w:t>{{l.sa</w:t>
-            </w:r>
-            <w:r>
-              <w:rPr>
-                <w:rFonts w:ascii="TimesNewRomanPSMT" w:hAnsi="TimesNewRomanPSMT" w:cs="TimesNewRomanPSMT"/>
-                <w:sz w:val="16"/>
-                <w:szCs w:val="16"/>
-                <w:lang w:val="en-US"/>
-              </w:rPr>
-              <w:t xml:space="preserve">|f </w:t>
+              <w:t>{{</w:t>
+            </w:r>
+            <w:proofErr w:type="spellStart"/>
+            <w:r>
+              <w:rPr>
+                <w:rFonts w:ascii="TimesNewRomanPSMT" w:hAnsi="TimesNewRomanPSMT" w:cs="TimesNewRomanPSMT"/>
+                <w:sz w:val="16"/>
+                <w:szCs w:val="16"/>
+                <w:lang w:val="en-US"/>
+              </w:rPr>
+              <w:t>l.sa</w:t>
+            </w:r>
+            <w:r>
+              <w:rPr>
+                <w:rFonts w:ascii="TimesNewRomanPSMT" w:hAnsi="TimesNewRomanPSMT" w:cs="TimesNewRomanPSMT"/>
+                <w:sz w:val="16"/>
+                <w:szCs w:val="16"/>
+                <w:lang w:val="en-US"/>
+              </w:rPr>
+              <w:t>|f</w:t>
+            </w:r>
+            <w:proofErr w:type="spellEnd"/>
+            <w:r>
+              <w:rPr>
+                <w:rFonts w:ascii="TimesNewRomanPSMT" w:hAnsi="TimesNewRomanPSMT" w:cs="TimesNewRomanPSMT"/>
+                <w:sz w:val="16"/>
+                <w:szCs w:val="16"/>
+                <w:lang w:val="en-US"/>
+              </w:rPr>
+              <w:t xml:space="preserve"> </w:t>
             </w:r>
             <w:r>
               <w:rPr>
@@ -7279,16 +7848,36 @@
                 <w:szCs w:val="16"/>
                 <w:lang w:val="en-US"/>
               </w:rPr>
-              <w:t>{{l.sar</w:t>
-            </w:r>
-            <w:r>
-              <w:rPr>
-                <w:rFonts w:ascii="TimesNewRomanPSMT" w:hAnsi="TimesNewRomanPSMT" w:cs="TimesNewRomanPSMT"/>
-                <w:sz w:val="16"/>
-                <w:szCs w:val="16"/>
-                <w:lang w:val="en-US"/>
-              </w:rPr>
-              <w:t xml:space="preserve">|f </w:t>
+              <w:t>{{</w:t>
+            </w:r>
+            <w:proofErr w:type="spellStart"/>
+            <w:r>
+              <w:rPr>
+                <w:rFonts w:ascii="TimesNewRomanPSMT" w:hAnsi="TimesNewRomanPSMT" w:cs="TimesNewRomanPSMT"/>
+                <w:sz w:val="16"/>
+                <w:szCs w:val="16"/>
+                <w:lang w:val="en-US"/>
+              </w:rPr>
+              <w:t>l.sar</w:t>
+            </w:r>
+            <w:r>
+              <w:rPr>
+                <w:rFonts w:ascii="TimesNewRomanPSMT" w:hAnsi="TimesNewRomanPSMT" w:cs="TimesNewRomanPSMT"/>
+                <w:sz w:val="16"/>
+                <w:szCs w:val="16"/>
+                <w:lang w:val="en-US"/>
+              </w:rPr>
+              <w:t>|f</w:t>
+            </w:r>
+            <w:proofErr w:type="spellEnd"/>
+            <w:r>
+              <w:rPr>
+                <w:rFonts w:ascii="TimesNewRomanPSMT" w:hAnsi="TimesNewRomanPSMT" w:cs="TimesNewRomanPSMT"/>
+                <w:sz w:val="16"/>
+                <w:szCs w:val="16"/>
+                <w:lang w:val="en-US"/>
+              </w:rPr>
+              <w:t xml:space="preserve"> </w:t>
             </w:r>
             <w:r>
               <w:rPr>
@@ -7321,16 +7910,36 @@
                 <w:szCs w:val="16"/>
                 <w:lang w:val="en-US"/>
               </w:rPr>
-              <w:t>{{l.su</w:t>
-            </w:r>
-            <w:r>
-              <w:rPr>
-                <w:rFonts w:ascii="TimesNewRomanPSMT" w:hAnsi="TimesNewRomanPSMT" w:cs="TimesNewRomanPSMT"/>
-                <w:sz w:val="16"/>
-                <w:szCs w:val="16"/>
-                <w:lang w:val="en-US"/>
-              </w:rPr>
-              <w:t xml:space="preserve">|f </w:t>
+              <w:t>{{</w:t>
+            </w:r>
+            <w:proofErr w:type="spellStart"/>
+            <w:r>
+              <w:rPr>
+                <w:rFonts w:ascii="TimesNewRomanPSMT" w:hAnsi="TimesNewRomanPSMT" w:cs="TimesNewRomanPSMT"/>
+                <w:sz w:val="16"/>
+                <w:szCs w:val="16"/>
+                <w:lang w:val="en-US"/>
+              </w:rPr>
+              <w:t>l.su</w:t>
+            </w:r>
+            <w:r>
+              <w:rPr>
+                <w:rFonts w:ascii="TimesNewRomanPSMT" w:hAnsi="TimesNewRomanPSMT" w:cs="TimesNewRomanPSMT"/>
+                <w:sz w:val="16"/>
+                <w:szCs w:val="16"/>
+                <w:lang w:val="en-US"/>
+              </w:rPr>
+              <w:t>|f</w:t>
+            </w:r>
+            <w:proofErr w:type="spellEnd"/>
+            <w:r>
+              <w:rPr>
+                <w:rFonts w:ascii="TimesNewRomanPSMT" w:hAnsi="TimesNewRomanPSMT" w:cs="TimesNewRomanPSMT"/>
+                <w:sz w:val="16"/>
+                <w:szCs w:val="16"/>
+                <w:lang w:val="en-US"/>
+              </w:rPr>
+              <w:t xml:space="preserve"> </w:t>
             </w:r>
             <w:r>
               <w:rPr>
@@ -7363,16 +7972,38 @@
                 <w:szCs w:val="16"/>
                 <w:lang w:val="en-US"/>
               </w:rPr>
-              <w:t>{{l.lpmc</w:t>
-            </w:r>
-            <w:r>
-              <w:rPr>
-                <w:rFonts w:ascii="TimesNewRomanPSMT" w:hAnsi="TimesNewRomanPSMT" w:cs="TimesNewRomanPSMT"/>
-                <w:sz w:val="16"/>
-                <w:szCs w:val="16"/>
-                <w:lang w:val="en-US"/>
-              </w:rPr>
-              <w:t xml:space="preserve">|f </w:t>
+              <w:t>{{</w:t>
+            </w:r>
+            <w:proofErr w:type="spellStart"/>
+            <w:proofErr w:type="gramStart"/>
+            <w:r>
+              <w:rPr>
+                <w:rFonts w:ascii="TimesNewRomanPSMT" w:hAnsi="TimesNewRomanPSMT" w:cs="TimesNewRomanPSMT"/>
+                <w:sz w:val="16"/>
+                <w:szCs w:val="16"/>
+                <w:lang w:val="en-US"/>
+              </w:rPr>
+              <w:t>l.lpmc</w:t>
+            </w:r>
+            <w:proofErr w:type="gramEnd"/>
+            <w:r>
+              <w:rPr>
+                <w:rFonts w:ascii="TimesNewRomanPSMT" w:hAnsi="TimesNewRomanPSMT" w:cs="TimesNewRomanPSMT"/>
+                <w:sz w:val="16"/>
+                <w:szCs w:val="16"/>
+                <w:lang w:val="en-US"/>
+              </w:rPr>
+              <w:t>|f</w:t>
+            </w:r>
+            <w:proofErr w:type="spellEnd"/>
+            <w:r>
+              <w:rPr>
+                <w:rFonts w:ascii="TimesNewRomanPSMT" w:hAnsi="TimesNewRomanPSMT" w:cs="TimesNewRomanPSMT"/>
+                <w:sz w:val="16"/>
+                <w:szCs w:val="16"/>
+                <w:lang w:val="en-US"/>
+              </w:rPr>
+              <w:t xml:space="preserve"> </w:t>
             </w:r>
             <w:r>
               <w:rPr>
@@ -7405,16 +8036,36 @@
                 <w:szCs w:val="16"/>
                 <w:lang w:val="en-US"/>
               </w:rPr>
-              <w:t>{{l.c</w:t>
-            </w:r>
-            <w:r>
-              <w:rPr>
-                <w:rFonts w:ascii="TimesNewRomanPSMT" w:hAnsi="TimesNewRomanPSMT" w:cs="TimesNewRomanPSMT"/>
-                <w:sz w:val="16"/>
-                <w:szCs w:val="16"/>
-                <w:lang w:val="en-US"/>
-              </w:rPr>
-              <w:t>|f(d=3)</w:t>
+              <w:t>{{</w:t>
+            </w:r>
+            <w:proofErr w:type="spellStart"/>
+            <w:r>
+              <w:rPr>
+                <w:rFonts w:ascii="TimesNewRomanPSMT" w:hAnsi="TimesNewRomanPSMT" w:cs="TimesNewRomanPSMT"/>
+                <w:sz w:val="16"/>
+                <w:szCs w:val="16"/>
+                <w:lang w:val="en-US"/>
+              </w:rPr>
+              <w:t>l.c</w:t>
+            </w:r>
+            <w:r>
+              <w:rPr>
+                <w:rFonts w:ascii="TimesNewRomanPSMT" w:hAnsi="TimesNewRomanPSMT" w:cs="TimesNewRomanPSMT"/>
+                <w:sz w:val="16"/>
+                <w:szCs w:val="16"/>
+                <w:lang w:val="en-US"/>
+              </w:rPr>
+              <w:t>|f</w:t>
+            </w:r>
+            <w:proofErr w:type="spellEnd"/>
+            <w:r>
+              <w:rPr>
+                <w:rFonts w:ascii="TimesNewRomanPSMT" w:hAnsi="TimesNewRomanPSMT" w:cs="TimesNewRomanPSMT"/>
+                <w:sz w:val="16"/>
+                <w:szCs w:val="16"/>
+                <w:lang w:val="en-US"/>
+              </w:rPr>
+              <w:t>(d=3)</w:t>
             </w:r>
             <w:r>
               <w:rPr>
@@ -7447,7 +8098,18 @@
                 <w:szCs w:val="16"/>
                 <w:lang w:val="en-US"/>
               </w:rPr>
-              <w:t>{{l.</w:t>
+              <w:t>{{</w:t>
+            </w:r>
+            <w:proofErr w:type="spellStart"/>
+            <w:proofErr w:type="gramStart"/>
+            <w:r>
+              <w:rPr>
+                <w:rFonts w:ascii="TimesNewRomanPSMT" w:hAnsi="TimesNewRomanPSMT" w:cs="TimesNewRomanPSMT"/>
+                <w:sz w:val="16"/>
+                <w:szCs w:val="16"/>
+                <w:lang w:val="en-US"/>
+              </w:rPr>
+              <w:t>l.</w:t>
             </w:r>
             <w:r>
               <w:rPr>
@@ -7458,6 +8120,7 @@
               </w:rPr>
               <w:t>l</w:t>
             </w:r>
+            <w:proofErr w:type="gramEnd"/>
             <w:r>
               <w:rPr>
                 <w:rFonts w:ascii="TimesNewRomanPSMT" w:hAnsi="TimesNewRomanPSMT" w:cs="TimesNewRomanPSMT"/>
@@ -7467,6 +8130,7 @@
               </w:rPr>
               <w:t>|f</w:t>
             </w:r>
+            <w:proofErr w:type="spellEnd"/>
             <w:r>
               <w:rPr>
                 <w:rFonts w:ascii="TimesNewRomanPSMT" w:hAnsi="TimesNewRomanPSMT" w:cs="TimesNewRomanPSMT"/>
@@ -7500,7 +8164,25 @@
                 <w:szCs w:val="16"/>
                 <w:lang w:val="en-US"/>
               </w:rPr>
-              <w:t>{%tr endfor %}</w:t>
+              <w:t xml:space="preserve">{%tr </w:t>
+            </w:r>
+            <w:proofErr w:type="spellStart"/>
+            <w:r>
+              <w:rPr>
+                <w:sz w:val="16"/>
+                <w:szCs w:val="16"/>
+                <w:lang w:val="en-US"/>
+              </w:rPr>
+              <w:t>endfor</w:t>
+            </w:r>
+            <w:proofErr w:type="spellEnd"/>
+            <w:r>
+              <w:rPr>
+                <w:sz w:val="16"/>
+                <w:szCs w:val="16"/>
+                <w:lang w:val="en-US"/>
+              </w:rPr>
+              <w:t xml:space="preserve"> %}</w:t>
             </w:r>
           </w:p>
         </w:tc>
@@ -7560,8 +8242,9 @@
                 <w:szCs w:val="16"/>
                 <w:lang w:val="en-US"/>
               </w:rPr>
-              <w:t>{{sh_totale</w:t>
-            </w:r>
+              <w:t>{{</w:t>
+            </w:r>
+            <w:proofErr w:type="spellStart"/>
             <w:r>
               <w:rPr>
                 <w:rFonts w:ascii="TimesNewRomanPSMT" w:hAnsi="TimesNewRomanPSMT" w:cs="TimesNewRomanPSMT"/>
@@ -7571,8 +8254,20 @@
                 <w:szCs w:val="16"/>
                 <w:lang w:val="en-US"/>
               </w:rPr>
+              <w:t>sh_totale</w:t>
+            </w:r>
+            <w:r>
+              <w:rPr>
+                <w:rFonts w:ascii="TimesNewRomanPSMT" w:hAnsi="TimesNewRomanPSMT" w:cs="TimesNewRomanPSMT"/>
+                <w:b/>
+                <w:bCs/>
+                <w:sz w:val="16"/>
+                <w:szCs w:val="16"/>
+                <w:lang w:val="en-US"/>
+              </w:rPr>
               <w:t>|f</w:t>
             </w:r>
+            <w:proofErr w:type="spellEnd"/>
             <w:r>
               <w:rPr>
                 <w:rFonts w:ascii="TimesNewRomanPSMT" w:hAnsi="TimesNewRomanPSMT" w:cs="TimesNewRomanPSMT"/>
@@ -7621,8 +8316,9 @@
                 <w:szCs w:val="16"/>
                 <w:lang w:val="en-US"/>
               </w:rPr>
-              <w:t>{{s</w:t>
-            </w:r>
+              <w:t>{{</w:t>
+            </w:r>
+            <w:proofErr w:type="spellStart"/>
             <w:r>
               <w:rPr>
                 <w:rFonts w:ascii="TimesNewRomanPSMT" w:hAnsi="TimesNewRomanPSMT" w:cs="TimesNewRomanPSMT"/>
@@ -7632,7 +8328,7 @@
                 <w:szCs w:val="16"/>
                 <w:lang w:val="en-US"/>
               </w:rPr>
-              <w:t>a</w:t>
+              <w:t>s</w:t>
             </w:r>
             <w:r>
               <w:rPr>
@@ -7643,7 +8339,7 @@
                 <w:szCs w:val="16"/>
                 <w:lang w:val="en-US"/>
               </w:rPr>
-              <w:t>_totale</w:t>
+              <w:t>a</w:t>
             </w:r>
             <w:r>
               <w:rPr>
@@ -7654,8 +8350,20 @@
                 <w:szCs w:val="16"/>
                 <w:lang w:val="en-US"/>
               </w:rPr>
+              <w:t>_totale</w:t>
+            </w:r>
+            <w:r>
+              <w:rPr>
+                <w:rFonts w:ascii="TimesNewRomanPSMT" w:hAnsi="TimesNewRomanPSMT" w:cs="TimesNewRomanPSMT"/>
+                <w:b/>
+                <w:bCs/>
+                <w:sz w:val="16"/>
+                <w:szCs w:val="16"/>
+                <w:lang w:val="en-US"/>
+              </w:rPr>
               <w:t>|f</w:t>
             </w:r>
+            <w:proofErr w:type="spellEnd"/>
             <w:r>
               <w:rPr>
                 <w:rFonts w:ascii="TimesNewRomanPSMT" w:hAnsi="TimesNewRomanPSMT" w:cs="TimesNewRomanPSMT"/>
@@ -7704,8 +8412,9 @@
                 <w:szCs w:val="16"/>
                 <w:lang w:val="en-US"/>
               </w:rPr>
-              <w:t>{{s</w:t>
-            </w:r>
+              <w:t>{{</w:t>
+            </w:r>
+            <w:proofErr w:type="spellStart"/>
             <w:r>
               <w:rPr>
                 <w:rFonts w:ascii="TimesNewRomanPSMT" w:hAnsi="TimesNewRomanPSMT" w:cs="TimesNewRomanPSMT"/>
@@ -7715,7 +8424,7 @@
                 <w:szCs w:val="16"/>
                 <w:lang w:val="en-US"/>
               </w:rPr>
-              <w:t>ar</w:t>
+              <w:t>s</w:t>
             </w:r>
             <w:r>
               <w:rPr>
@@ -7726,7 +8435,7 @@
                 <w:szCs w:val="16"/>
                 <w:lang w:val="en-US"/>
               </w:rPr>
-              <w:t>_totale</w:t>
+              <w:t>ar</w:t>
             </w:r>
             <w:r>
               <w:rPr>
@@ -7737,8 +8446,20 @@
                 <w:szCs w:val="16"/>
                 <w:lang w:val="en-US"/>
               </w:rPr>
+              <w:t>_totale</w:t>
+            </w:r>
+            <w:r>
+              <w:rPr>
+                <w:rFonts w:ascii="TimesNewRomanPSMT" w:hAnsi="TimesNewRomanPSMT" w:cs="TimesNewRomanPSMT"/>
+                <w:b/>
+                <w:bCs/>
+                <w:sz w:val="16"/>
+                <w:szCs w:val="16"/>
+                <w:lang w:val="en-US"/>
+              </w:rPr>
               <w:t>|f</w:t>
             </w:r>
+            <w:proofErr w:type="spellEnd"/>
             <w:r>
               <w:rPr>
                 <w:rFonts w:ascii="TimesNewRomanPSMT" w:hAnsi="TimesNewRomanPSMT" w:cs="TimesNewRomanPSMT"/>
@@ -7787,8 +8508,9 @@
                 <w:szCs w:val="16"/>
                 <w:lang w:val="en-US"/>
               </w:rPr>
-              <w:t>{{s</w:t>
-            </w:r>
+              <w:t>{{</w:t>
+            </w:r>
+            <w:proofErr w:type="spellStart"/>
             <w:r>
               <w:rPr>
                 <w:rFonts w:ascii="TimesNewRomanPSMT" w:hAnsi="TimesNewRomanPSMT" w:cs="TimesNewRomanPSMT"/>
@@ -7798,7 +8520,7 @@
                 <w:szCs w:val="16"/>
                 <w:lang w:val="en-US"/>
               </w:rPr>
-              <w:t>u</w:t>
+              <w:t>s</w:t>
             </w:r>
             <w:r>
               <w:rPr>
@@ -7809,7 +8531,7 @@
                 <w:szCs w:val="16"/>
                 <w:lang w:val="en-US"/>
               </w:rPr>
-              <w:t>_totale</w:t>
+              <w:t>u</w:t>
             </w:r>
             <w:r>
               <w:rPr>
@@ -7820,8 +8542,20 @@
                 <w:szCs w:val="16"/>
                 <w:lang w:val="en-US"/>
               </w:rPr>
+              <w:t>_totale</w:t>
+            </w:r>
+            <w:r>
+              <w:rPr>
+                <w:rFonts w:ascii="TimesNewRomanPSMT" w:hAnsi="TimesNewRomanPSMT" w:cs="TimesNewRomanPSMT"/>
+                <w:b/>
+                <w:bCs/>
+                <w:sz w:val="16"/>
+                <w:szCs w:val="16"/>
+                <w:lang w:val="en-US"/>
+              </w:rPr>
               <w:t>|f</w:t>
             </w:r>
+            <w:proofErr w:type="spellEnd"/>
             <w:r>
               <w:rPr>
                 <w:rFonts w:ascii="TimesNewRomanPSMT" w:hAnsi="TimesNewRomanPSMT" w:cs="TimesNewRomanPSMT"/>
@@ -7895,6 +8629,7 @@
               </w:rPr>
               <w:t>{{</w:t>
             </w:r>
+            <w:proofErr w:type="spellStart"/>
             <w:r>
               <w:rPr>
                 <w:rFonts w:ascii="TimesNewRomanPSMT" w:hAnsi="TimesNewRomanPSMT" w:cs="TimesNewRomanPSMT"/>
@@ -7928,6 +8663,7 @@
               </w:rPr>
               <w:t>|f</w:t>
             </w:r>
+            <w:proofErr w:type="spellEnd"/>
             <w:r>
               <w:rPr>
                 <w:rFonts w:ascii="TimesNewRomanPSMT" w:hAnsi="TimesNewRomanPSMT" w:cs="TimesNewRomanPSMT"/>
@@ -7998,7 +8734,23 @@
           <w:rFonts w:ascii="TimesNewRomanPSMT" w:hAnsi="TimesNewRomanPSMT" w:cs="TimesNewRomanPSMT"/>
           <w:lang w:val="fr-FR"/>
         </w:rPr>
-        <w:t xml:space="preserve"> {{ liste_des_annexes }}</w:t>
+        <w:t xml:space="preserve"> {{ </w:t>
+      </w:r>
+      <w:proofErr w:type="spellStart"/>
+      <w:r>
+        <w:rPr>
+          <w:rFonts w:ascii="TimesNewRomanPSMT" w:hAnsi="TimesNewRomanPSMT" w:cs="TimesNewRomanPSMT"/>
+          <w:lang w:val="fr-FR"/>
+        </w:rPr>
+        <w:t>liste_des_annexes</w:t>
+      </w:r>
+      <w:proofErr w:type="spellEnd"/>
+      <w:r>
+        <w:rPr>
+          <w:rFonts w:ascii="TimesNewRomanPSMT" w:hAnsi="TimesNewRomanPSMT" w:cs="TimesNewRomanPSMT"/>
+          <w:lang w:val="fr-FR"/>
+        </w:rPr>
+        <w:t xml:space="preserve"> }}</w:t>
       </w:r>
     </w:p>
     <w:p>
@@ -8216,6 +8968,7 @@
               </w:rPr>
               <w:t xml:space="preserve"> in </w:t>
             </w:r>
+            <w:proofErr w:type="spellStart"/>
             <w:r>
               <w:rPr>
                 <w:rFonts w:ascii="TimesNewRomanPSMT" w:hAnsi="TimesNewRomanPSMT" w:cs="TimesNewRomanPSMT"/>
@@ -8225,6 +8978,7 @@
               </w:rPr>
               <w:t>stationnements</w:t>
             </w:r>
+            <w:proofErr w:type="spellEnd"/>
             <w:r>
               <w:rPr>
                 <w:rFonts w:ascii="TimesNewRomanPSMT" w:hAnsi="TimesNewRomanPSMT" w:cs="TimesNewRomanPSMT"/>
@@ -8385,7 +9139,27 @@
                 <w:szCs w:val="16"/>
                 <w:lang w:val="en-US"/>
               </w:rPr>
-              <w:t>%tr endfor %}</w:t>
+              <w:t xml:space="preserve">%tr </w:t>
+            </w:r>
+            <w:proofErr w:type="spellStart"/>
+            <w:r>
+              <w:rPr>
+                <w:rFonts w:ascii="TimesNewRomanPSMT" w:hAnsi="TimesNewRomanPSMT" w:cs="TimesNewRomanPSMT"/>
+                <w:sz w:val="16"/>
+                <w:szCs w:val="16"/>
+                <w:lang w:val="en-US"/>
+              </w:rPr>
+              <w:t>endfor</w:t>
+            </w:r>
+            <w:proofErr w:type="spellEnd"/>
+            <w:r>
+              <w:rPr>
+                <w:rFonts w:ascii="TimesNewRomanPSMT" w:hAnsi="TimesNewRomanPSMT" w:cs="TimesNewRomanPSMT"/>
+                <w:sz w:val="16"/>
+                <w:szCs w:val="16"/>
+                <w:lang w:val="en-US"/>
+              </w:rPr>
+              <w:t xml:space="preserve"> %}</w:t>
             </w:r>
           </w:p>
         </w:tc>
@@ -8455,6 +9229,8 @@
         </w:rPr>
         <w:t xml:space="preserve">{% if </w:t>
       </w:r>
+      <w:proofErr w:type="spellStart"/>
+      <w:proofErr w:type="gramStart"/>
       <w:r>
         <w:rPr>
           <w:rFonts w:ascii="TimesNewRomanPSMT" w:hAnsi="TimesNewRomanPSMT" w:cs="TimesNewRomanPSMT"/>
@@ -8469,7 +9245,17 @@
           <w:sz w:val="20"/>
           <w:lang w:val="en-US"/>
         </w:rPr>
-        <w:t>.count() %}</w:t>
+        <w:t>.count</w:t>
+      </w:r>
+      <w:proofErr w:type="spellEnd"/>
+      <w:proofErr w:type="gramEnd"/>
+      <w:r>
+        <w:rPr>
+          <w:rFonts w:ascii="TimesNewRomanPSMT" w:hAnsi="TimesNewRomanPSMT" w:cs="TimesNewRomanPSMT"/>
+          <w:sz w:val="20"/>
+          <w:lang w:val="en-US"/>
+        </w:rPr>
+        <w:t>() %}</w:t>
       </w:r>
     </w:p>
     <w:tbl>
@@ -8513,8 +9299,21 @@
                 <w:szCs w:val="16"/>
                 <w:lang w:val="en-US"/>
               </w:rPr>
-              <w:t>Type d’annexe</w:t>
-            </w:r>
+              <w:t xml:space="preserve">Type </w:t>
+            </w:r>
+            <w:proofErr w:type="spellStart"/>
+            <w:r>
+              <w:rPr>
+                <w:rFonts w:ascii="TimesNewRomanPSMT" w:hAnsi="TimesNewRomanPSMT" w:cs="TimesNewRomanPSMT"/>
+                <w:b/>
+                <w:bCs/>
+                <w:sz w:val="16"/>
+                <w:szCs w:val="16"/>
+                <w:lang w:val="en-US"/>
+              </w:rPr>
+              <w:t>d’annexe</w:t>
+            </w:r>
+            <w:proofErr w:type="spellEnd"/>
           </w:p>
         </w:tc>
         <w:tc>
@@ -8534,6 +9333,7 @@
                 <w:lang w:val="en-US"/>
               </w:rPr>
             </w:pPr>
+            <w:proofErr w:type="spellStart"/>
             <w:r>
               <w:rPr>
                 <w:rFonts w:ascii="TimesNewRomanPSMT" w:hAnsi="TimesNewRomanPSMT" w:cs="TimesNewRomanPSMT"/>
@@ -8543,8 +9343,33 @@
                 <w:szCs w:val="16"/>
                 <w:lang w:val="en-US"/>
               </w:rPr>
-              <w:t>Désignation des logement</w:t>
-            </w:r>
+              <w:t>Désignation</w:t>
+            </w:r>
+            <w:proofErr w:type="spellEnd"/>
+            <w:r>
+              <w:rPr>
+                <w:rFonts w:ascii="TimesNewRomanPSMT" w:hAnsi="TimesNewRomanPSMT" w:cs="TimesNewRomanPSMT"/>
+                <w:b/>
+                <w:bCs/>
+                <w:sz w:val="16"/>
+                <w:szCs w:val="16"/>
+                <w:lang w:val="en-US"/>
+              </w:rPr>
+              <w:t xml:space="preserve"> des </w:t>
+            </w:r>
+            <w:proofErr w:type="spellStart"/>
+            <w:r>
+              <w:rPr>
+                <w:rFonts w:ascii="TimesNewRomanPSMT" w:hAnsi="TimesNewRomanPSMT" w:cs="TimesNewRomanPSMT"/>
+                <w:b/>
+                <w:bCs/>
+                <w:sz w:val="16"/>
+                <w:szCs w:val="16"/>
+                <w:lang w:val="en-US"/>
+              </w:rPr>
+              <w:t>logement</w:t>
+            </w:r>
+            <w:proofErr w:type="spellEnd"/>
           </w:p>
         </w:tc>
         <w:tc>
@@ -8564,6 +9389,7 @@
                 <w:lang w:val="en-US"/>
               </w:rPr>
             </w:pPr>
+            <w:proofErr w:type="spellStart"/>
             <w:r>
               <w:rPr>
                 <w:rFonts w:ascii="TimesNewRomanPSMT" w:hAnsi="TimesNewRomanPSMT" w:cs="TimesNewRomanPSMT"/>
@@ -8573,8 +9399,33 @@
                 <w:szCs w:val="16"/>
                 <w:lang w:val="en-US"/>
               </w:rPr>
-              <w:t>Typologie des logements</w:t>
-            </w:r>
+              <w:t>Typologie</w:t>
+            </w:r>
+            <w:proofErr w:type="spellEnd"/>
+            <w:r>
+              <w:rPr>
+                <w:rFonts w:ascii="TimesNewRomanPSMT" w:hAnsi="TimesNewRomanPSMT" w:cs="TimesNewRomanPSMT"/>
+                <w:b/>
+                <w:bCs/>
+                <w:sz w:val="16"/>
+                <w:szCs w:val="16"/>
+                <w:lang w:val="en-US"/>
+              </w:rPr>
+              <w:t xml:space="preserve"> des </w:t>
+            </w:r>
+            <w:proofErr w:type="spellStart"/>
+            <w:r>
+              <w:rPr>
+                <w:rFonts w:ascii="TimesNewRomanPSMT" w:hAnsi="TimesNewRomanPSMT" w:cs="TimesNewRomanPSMT"/>
+                <w:b/>
+                <w:bCs/>
+                <w:sz w:val="16"/>
+                <w:szCs w:val="16"/>
+                <w:lang w:val="en-US"/>
+              </w:rPr>
+              <w:t>logements</w:t>
+            </w:r>
+            <w:proofErr w:type="spellEnd"/>
           </w:p>
         </w:tc>
         <w:tc>
@@ -8603,8 +9454,21 @@
                 <w:szCs w:val="16"/>
                 <w:lang w:val="en-US"/>
               </w:rPr>
-              <w:t>Surface de l’annexe</w:t>
-            </w:r>
+              <w:t xml:space="preserve">Surface de </w:t>
+            </w:r>
+            <w:proofErr w:type="spellStart"/>
+            <w:r>
+              <w:rPr>
+                <w:rFonts w:ascii="TimesNewRomanPSMT" w:hAnsi="TimesNewRomanPSMT" w:cs="TimesNewRomanPSMT"/>
+                <w:b/>
+                <w:bCs/>
+                <w:sz w:val="16"/>
+                <w:szCs w:val="16"/>
+                <w:lang w:val="en-US"/>
+              </w:rPr>
+              <w:t>l’annexe</w:t>
+            </w:r>
+            <w:proofErr w:type="spellEnd"/>
           </w:p>
         </w:tc>
         <w:tc>
@@ -8624,6 +9488,7 @@
                 <w:lang w:val="en-US"/>
               </w:rPr>
             </w:pPr>
+            <w:proofErr w:type="spellStart"/>
             <w:r>
               <w:rPr>
                 <w:rFonts w:ascii="TimesNewRomanPSMT" w:hAnsi="TimesNewRomanPSMT" w:cs="TimesNewRomanPSMT"/>
@@ -8633,7 +9498,67 @@
                 <w:szCs w:val="16"/>
                 <w:lang w:val="en-US"/>
               </w:rPr>
-              <w:t>Loyer unitaire en €</w:t>
+              <w:t>Loyer</w:t>
+            </w:r>
+            <w:proofErr w:type="spellEnd"/>
+            <w:r>
+              <w:rPr>
+                <w:rFonts w:ascii="TimesNewRomanPSMT" w:hAnsi="TimesNewRomanPSMT" w:cs="TimesNewRomanPSMT"/>
+                <w:b/>
+                <w:bCs/>
+                <w:sz w:val="16"/>
+                <w:szCs w:val="16"/>
+                <w:lang w:val="en-US"/>
+              </w:rPr>
+              <w:t xml:space="preserve"> </w:t>
+            </w:r>
+            <w:proofErr w:type="spellStart"/>
+            <w:r>
+              <w:rPr>
+                <w:rFonts w:ascii="TimesNewRomanPSMT" w:hAnsi="TimesNewRomanPSMT" w:cs="TimesNewRomanPSMT"/>
+                <w:b/>
+                <w:bCs/>
+                <w:sz w:val="16"/>
+                <w:szCs w:val="16"/>
+                <w:lang w:val="en-US"/>
+              </w:rPr>
+              <w:t>unitaire</w:t>
+            </w:r>
+            <w:proofErr w:type="spellEnd"/>
+            <w:r>
+              <w:rPr>
+                <w:rFonts w:ascii="TimesNewRomanPSMT" w:hAnsi="TimesNewRomanPSMT" w:cs="TimesNewRomanPSMT"/>
+                <w:b/>
+                <w:bCs/>
+                <w:sz w:val="16"/>
+                <w:szCs w:val="16"/>
+                <w:lang w:val="en-US"/>
+              </w:rPr>
+              <w:t xml:space="preserve"> </w:t>
+            </w:r>
+            <w:proofErr w:type="spellStart"/>
+            <w:r>
+              <w:rPr>
+                <w:rFonts w:ascii="TimesNewRomanPSMT" w:hAnsi="TimesNewRomanPSMT" w:cs="TimesNewRomanPSMT"/>
+                <w:b/>
+                <w:bCs/>
+                <w:sz w:val="16"/>
+                <w:szCs w:val="16"/>
+                <w:lang w:val="en-US"/>
+              </w:rPr>
+              <w:t>en</w:t>
+            </w:r>
+            <w:proofErr w:type="spellEnd"/>
+            <w:r>
+              <w:rPr>
+                <w:rFonts w:ascii="TimesNewRomanPSMT" w:hAnsi="TimesNewRomanPSMT" w:cs="TimesNewRomanPSMT"/>
+                <w:b/>
+                <w:bCs/>
+                <w:sz w:val="16"/>
+                <w:szCs w:val="16"/>
+                <w:lang w:val="en-US"/>
+              </w:rPr>
+              <w:t xml:space="preserve"> €</w:t>
             </w:r>
           </w:p>
         </w:tc>
@@ -8654,6 +9579,7 @@
                 <w:lang w:val="en-US"/>
               </w:rPr>
             </w:pPr>
+            <w:proofErr w:type="spellStart"/>
             <w:r>
               <w:rPr>
                 <w:rFonts w:ascii="TimesNewRomanPSMT" w:hAnsi="TimesNewRomanPSMT" w:cs="TimesNewRomanPSMT"/>
@@ -8663,7 +9589,67 @@
                 <w:szCs w:val="16"/>
                 <w:lang w:val="en-US"/>
               </w:rPr>
-              <w:t>Loyer maximun en €</w:t>
+              <w:t>Loyer</w:t>
+            </w:r>
+            <w:proofErr w:type="spellEnd"/>
+            <w:r>
+              <w:rPr>
+                <w:rFonts w:ascii="TimesNewRomanPSMT" w:hAnsi="TimesNewRomanPSMT" w:cs="TimesNewRomanPSMT"/>
+                <w:b/>
+                <w:bCs/>
+                <w:sz w:val="16"/>
+                <w:szCs w:val="16"/>
+                <w:lang w:val="en-US"/>
+              </w:rPr>
+              <w:t xml:space="preserve"> </w:t>
+            </w:r>
+            <w:proofErr w:type="spellStart"/>
+            <w:r>
+              <w:rPr>
+                <w:rFonts w:ascii="TimesNewRomanPSMT" w:hAnsi="TimesNewRomanPSMT" w:cs="TimesNewRomanPSMT"/>
+                <w:b/>
+                <w:bCs/>
+                <w:sz w:val="16"/>
+                <w:szCs w:val="16"/>
+                <w:lang w:val="en-US"/>
+              </w:rPr>
+              <w:t>maximun</w:t>
+            </w:r>
+            <w:proofErr w:type="spellEnd"/>
+            <w:r>
+              <w:rPr>
+                <w:rFonts w:ascii="TimesNewRomanPSMT" w:hAnsi="TimesNewRomanPSMT" w:cs="TimesNewRomanPSMT"/>
+                <w:b/>
+                <w:bCs/>
+                <w:sz w:val="16"/>
+                <w:szCs w:val="16"/>
+                <w:lang w:val="en-US"/>
+              </w:rPr>
+              <w:t xml:space="preserve"> </w:t>
+            </w:r>
+            <w:proofErr w:type="spellStart"/>
+            <w:r>
+              <w:rPr>
+                <w:rFonts w:ascii="TimesNewRomanPSMT" w:hAnsi="TimesNewRomanPSMT" w:cs="TimesNewRomanPSMT"/>
+                <w:b/>
+                <w:bCs/>
+                <w:sz w:val="16"/>
+                <w:szCs w:val="16"/>
+                <w:lang w:val="en-US"/>
+              </w:rPr>
+              <w:t>en</w:t>
+            </w:r>
+            <w:proofErr w:type="spellEnd"/>
+            <w:r>
+              <w:rPr>
+                <w:rFonts w:ascii="TimesNewRomanPSMT" w:hAnsi="TimesNewRomanPSMT" w:cs="TimesNewRomanPSMT"/>
+                <w:b/>
+                <w:bCs/>
+                <w:sz w:val="16"/>
+                <w:szCs w:val="16"/>
+                <w:lang w:val="en-US"/>
+              </w:rPr>
+              <w:t xml:space="preserve"> €</w:t>
             </w:r>
           </w:p>
         </w:tc>
@@ -8740,7 +9726,29 @@
                 <w:szCs w:val="16"/>
                 <w:lang w:val="en-US"/>
               </w:rPr>
-              <w:t>{{a.lgt.d}}</w:t>
+              <w:t>{{</w:t>
+            </w:r>
+            <w:proofErr w:type="spellStart"/>
+            <w:proofErr w:type="gramStart"/>
+            <w:r>
+              <w:rPr>
+                <w:rFonts w:ascii="TimesNewRomanPSMT" w:hAnsi="TimesNewRomanPSMT" w:cs="TimesNewRomanPSMT"/>
+                <w:sz w:val="16"/>
+                <w:szCs w:val="16"/>
+                <w:lang w:val="en-US"/>
+              </w:rPr>
+              <w:t>a.lgt.d</w:t>
+            </w:r>
+            <w:proofErr w:type="spellEnd"/>
+            <w:proofErr w:type="gramEnd"/>
+            <w:r>
+              <w:rPr>
+                <w:rFonts w:ascii="TimesNewRomanPSMT" w:hAnsi="TimesNewRomanPSMT" w:cs="TimesNewRomanPSMT"/>
+                <w:sz w:val="16"/>
+                <w:szCs w:val="16"/>
+                <w:lang w:val="en-US"/>
+              </w:rPr>
+              <w:t>}}</w:t>
             </w:r>
           </w:p>
         </w:tc>
@@ -8815,8 +9823,20 @@
                 <w:szCs w:val="16"/>
                 <w:lang w:val="en-US"/>
               </w:rPr>
-              <w:t>{{a.shsr</w:t>
-            </w:r>
+              <w:t>{{</w:t>
+            </w:r>
+            <w:proofErr w:type="spellStart"/>
+            <w:proofErr w:type="gramStart"/>
+            <w:r>
+              <w:rPr>
+                <w:rFonts w:ascii="TimesNewRomanPSMT" w:hAnsi="TimesNewRomanPSMT" w:cs="TimesNewRomanPSMT"/>
+                <w:sz w:val="16"/>
+                <w:szCs w:val="16"/>
+                <w:lang w:val="en-US"/>
+              </w:rPr>
+              <w:t>a.shsr</w:t>
+            </w:r>
+            <w:proofErr w:type="gramEnd"/>
             <w:r>
               <w:rPr>
                 <w:rFonts w:ascii="TimesNewRomanPSMT" w:hAnsi="TimesNewRomanPSMT" w:cs="TimesNewRomanPSMT"/>
@@ -8826,6 +9846,7 @@
               </w:rPr>
               <w:t>|f</w:t>
             </w:r>
+            <w:proofErr w:type="spellEnd"/>
             <w:r>
               <w:rPr>
                 <w:rFonts w:ascii="TimesNewRomanPSMT" w:hAnsi="TimesNewRomanPSMT" w:cs="TimesNewRomanPSMT"/>
@@ -8857,8 +9878,20 @@
                 <w:szCs w:val="16"/>
                 <w:lang w:val="en-US"/>
               </w:rPr>
-              <w:t>{{a.lpmc</w:t>
-            </w:r>
+              <w:t>{{</w:t>
+            </w:r>
+            <w:proofErr w:type="spellStart"/>
+            <w:proofErr w:type="gramStart"/>
+            <w:r>
+              <w:rPr>
+                <w:rFonts w:ascii="TimesNewRomanPSMT" w:hAnsi="TimesNewRomanPSMT" w:cs="TimesNewRomanPSMT"/>
+                <w:sz w:val="16"/>
+                <w:szCs w:val="16"/>
+                <w:lang w:val="en-US"/>
+              </w:rPr>
+              <w:t>a.lpmc</w:t>
+            </w:r>
+            <w:proofErr w:type="gramEnd"/>
             <w:r>
               <w:rPr>
                 <w:rFonts w:ascii="TimesNewRomanPSMT" w:hAnsi="TimesNewRomanPSMT" w:cs="TimesNewRomanPSMT"/>
@@ -8868,6 +9901,7 @@
               </w:rPr>
               <w:t>|f</w:t>
             </w:r>
+            <w:proofErr w:type="spellEnd"/>
             <w:r>
               <w:rPr>
                 <w:rFonts w:ascii="TimesNewRomanPSMT" w:hAnsi="TimesNewRomanPSMT" w:cs="TimesNewRomanPSMT"/>
@@ -8908,8 +9942,20 @@
                 <w:szCs w:val="16"/>
                 <w:lang w:val="en-US"/>
               </w:rPr>
-              <w:t>{{a.l</w:t>
-            </w:r>
+              <w:t>{{</w:t>
+            </w:r>
+            <w:proofErr w:type="spellStart"/>
+            <w:proofErr w:type="gramStart"/>
+            <w:r>
+              <w:rPr>
+                <w:rFonts w:ascii="TimesNewRomanPSMT" w:hAnsi="TimesNewRomanPSMT" w:cs="TimesNewRomanPSMT"/>
+                <w:sz w:val="16"/>
+                <w:szCs w:val="16"/>
+                <w:lang w:val="en-US"/>
+              </w:rPr>
+              <w:t>a.l</w:t>
+            </w:r>
+            <w:proofErr w:type="gramEnd"/>
             <w:r>
               <w:rPr>
                 <w:rFonts w:ascii="TimesNewRomanPSMT" w:hAnsi="TimesNewRomanPSMT" w:cs="TimesNewRomanPSMT"/>
@@ -8919,6 +9965,7 @@
               </w:rPr>
               <w:t>|f</w:t>
             </w:r>
+            <w:proofErr w:type="spellEnd"/>
             <w:r>
               <w:rPr>
                 <w:rFonts w:ascii="TimesNewRomanPSMT" w:hAnsi="TimesNewRomanPSMT" w:cs="TimesNewRomanPSMT"/>
@@ -8962,7 +10009,27 @@
                 <w:szCs w:val="16"/>
                 <w:lang w:val="en-US"/>
               </w:rPr>
-              <w:t>{%tr endfor %}</w:t>
+              <w:t xml:space="preserve">{%tr </w:t>
+            </w:r>
+            <w:proofErr w:type="spellStart"/>
+            <w:r>
+              <w:rPr>
+                <w:rFonts w:ascii="TimesNewRomanPSMT" w:hAnsi="TimesNewRomanPSMT" w:cs="TimesNewRomanPSMT"/>
+                <w:sz w:val="16"/>
+                <w:szCs w:val="16"/>
+                <w:lang w:val="en-US"/>
+              </w:rPr>
+              <w:t>endfor</w:t>
+            </w:r>
+            <w:proofErr w:type="spellEnd"/>
+            <w:r>
+              <w:rPr>
+                <w:rFonts w:ascii="TimesNewRomanPSMT" w:hAnsi="TimesNewRomanPSMT" w:cs="TimesNewRomanPSMT"/>
+                <w:sz w:val="16"/>
+                <w:szCs w:val="16"/>
+                <w:lang w:val="en-US"/>
+              </w:rPr>
+              <w:t xml:space="preserve"> %}</w:t>
             </w:r>
           </w:p>
         </w:tc>
@@ -9214,7 +10281,23 @@
           <w:rFonts w:ascii="TimesNewRomanPSMT" w:hAnsi="TimesNewRomanPSMT" w:cs="TimesNewRomanPSMT"/>
           <w:lang w:val="fr-FR"/>
         </w:rPr>
-        <w:t>_text()</w:t>
+        <w:t>_</w:t>
+      </w:r>
+      <w:proofErr w:type="spellStart"/>
+      <w:r>
+        <w:rPr>
+          <w:rFonts w:ascii="TimesNewRomanPSMT" w:hAnsi="TimesNewRomanPSMT" w:cs="TimesNewRomanPSMT"/>
+          <w:lang w:val="fr-FR"/>
+        </w:rPr>
+        <w:t>text</w:t>
+      </w:r>
+      <w:proofErr w:type="spellEnd"/>
+      <w:r>
+        <w:rPr>
+          <w:rFonts w:ascii="TimesNewRomanPSMT" w:hAnsi="TimesNewRomanPSMT" w:cs="TimesNewRomanPSMT"/>
+          <w:lang w:val="fr-FR"/>
+        </w:rPr>
+        <w:t>()</w:t>
       </w:r>
       <w:r>
         <w:rPr>
@@ -9247,21 +10330,37 @@
           <w:rFonts w:ascii="TimesNewRomanPSMT" w:hAnsi="TimesNewRomanPSMT" w:cs="TimesNewRomanPSMT"/>
           <w:lang w:val="fr-FR"/>
         </w:rPr>
-        <w:t>{% for image in vendeur_images %}</w:t>
-      </w:r>
-    </w:p>
-    <w:p>
-      <w:pPr>
+        <w:t xml:space="preserve">{% for image in </w:t>
+      </w:r>
+      <w:proofErr w:type="spellStart"/>
+      <w:r>
         <w:rPr>
           <w:rFonts w:ascii="TimesNewRomanPSMT" w:hAnsi="TimesNewRomanPSMT" w:cs="TimesNewRomanPSMT"/>
           <w:lang w:val="fr-FR"/>
         </w:rPr>
-      </w:pPr>
+        <w:t>vendeur_images</w:t>
+      </w:r>
+      <w:proofErr w:type="spellEnd"/>
       <w:r>
         <w:rPr>
           <w:rFonts w:ascii="TimesNewRomanPSMT" w:hAnsi="TimesNewRomanPSMT" w:cs="TimesNewRomanPSMT"/>
           <w:lang w:val="fr-FR"/>
         </w:rPr>
+        <w:t xml:space="preserve"> %}</w:t>
+      </w:r>
+    </w:p>
+    <w:p>
+      <w:pPr>
+        <w:rPr>
+          <w:rFonts w:ascii="TimesNewRomanPSMT" w:hAnsi="TimesNewRomanPSMT" w:cs="TimesNewRomanPSMT"/>
+          <w:lang w:val="fr-FR"/>
+        </w:rPr>
+      </w:pPr>
+      <w:r>
+        <w:rPr>
+          <w:rFonts w:ascii="TimesNewRomanPSMT" w:hAnsi="TimesNewRomanPSMT" w:cs="TimesNewRomanPSMT"/>
+          <w:lang w:val="fr-FR"/>
+        </w:rPr>
         <w:t>{{image}}</w:t>
       </w:r>
     </w:p>
@@ -9285,7 +10384,23 @@
           <w:rFonts w:ascii="TimesNewRomanPSMT" w:hAnsi="TimesNewRomanPSMT" w:cs="TimesNewRomanPSMT"/>
           <w:lang w:val="fr-FR"/>
         </w:rPr>
-        <w:t>{% endfor %}</w:t>
+        <w:t xml:space="preserve">{% </w:t>
+      </w:r>
+      <w:proofErr w:type="spellStart"/>
+      <w:r>
+        <w:rPr>
+          <w:rFonts w:ascii="TimesNewRomanPSMT" w:hAnsi="TimesNewRomanPSMT" w:cs="TimesNewRomanPSMT"/>
+          <w:lang w:val="fr-FR"/>
+        </w:rPr>
+        <w:t>endfor</w:t>
+      </w:r>
+      <w:proofErr w:type="spellEnd"/>
+      <w:r>
+        <w:rPr>
+          <w:rFonts w:ascii="TimesNewRomanPSMT" w:hAnsi="TimesNewRomanPSMT" w:cs="TimesNewRomanPSMT"/>
+          <w:lang w:val="fr-FR"/>
+        </w:rPr>
+        <w:t xml:space="preserve"> %}</w:t>
       </w:r>
     </w:p>
     <w:p>
@@ -9320,6 +10435,7 @@
         </w:rPr>
         <w:t>{{ programme.acquereu</w:t>
       </w:r>
+      <w:proofErr w:type="spellStart"/>
       <w:r>
         <w:rPr>
           <w:rFonts w:ascii="TimesNewRomanPSMT" w:hAnsi="TimesNewRomanPSMT" w:cs="TimesNewRomanPSMT"/>
@@ -9332,7 +10448,15 @@
           <w:rFonts w:ascii="TimesNewRomanPSMT" w:hAnsi="TimesNewRomanPSMT" w:cs="TimesNewRomanPSMT"/>
           <w:lang w:val="fr-FR"/>
         </w:rPr>
-        <w:t>_text()</w:t>
+        <w:t>_text</w:t>
+      </w:r>
+      <w:proofErr w:type="spellEnd"/>
+      <w:r>
+        <w:rPr>
+          <w:rFonts w:ascii="TimesNewRomanPSMT" w:hAnsi="TimesNewRomanPSMT" w:cs="TimesNewRomanPSMT"/>
+          <w:lang w:val="fr-FR"/>
+        </w:rPr>
+        <w:t>()</w:t>
       </w:r>
       <w:r>
         <w:rPr>
@@ -9581,8 +10705,17 @@
           <w:rFonts w:ascii="TimesNewRomanPSMT" w:hAnsi="TimesNewRomanPSMT" w:cs="TimesNewRomanPSMT"/>
           <w:lang w:val="en-US"/>
         </w:rPr>
-        <w:t>_acte</w:t>
-      </w:r>
+        <w:t>_</w:t>
+      </w:r>
+      <w:proofErr w:type="spellStart"/>
+      <w:r>
+        <w:rPr>
+          <w:rFonts w:ascii="TimesNewRomanPSMT" w:hAnsi="TimesNewRomanPSMT" w:cs="TimesNewRomanPSMT"/>
+          <w:lang w:val="en-US"/>
+        </w:rPr>
+        <w:t>acte</w:t>
+      </w:r>
+      <w:proofErr w:type="spellEnd"/>
       <w:r>
         <w:rPr>
           <w:rFonts w:ascii="TimesNewRomanPSMT" w:hAnsi="TimesNewRomanPSMT" w:cs="TimesNewRomanPSMT"/>
@@ -9621,7 +10754,23 @@
           <w:rFonts w:ascii="TimesNewRomanPSMT" w:hAnsi="TimesNewRomanPSMT" w:cs="TimesNewRomanPSMT"/>
           <w:lang w:val="fr-FR"/>
         </w:rPr>
-        <w:t>{% endfor %}</w:t>
+        <w:t xml:space="preserve">{% </w:t>
+      </w:r>
+      <w:proofErr w:type="spellStart"/>
+      <w:r>
+        <w:rPr>
+          <w:rFonts w:ascii="TimesNewRomanPSMT" w:hAnsi="TimesNewRomanPSMT" w:cs="TimesNewRomanPSMT"/>
+          <w:lang w:val="fr-FR"/>
+        </w:rPr>
+        <w:t>endfor</w:t>
+      </w:r>
+      <w:proofErr w:type="spellEnd"/>
+      <w:r>
+        <w:rPr>
+          <w:rFonts w:ascii="TimesNewRomanPSMT" w:hAnsi="TimesNewRomanPSMT" w:cs="TimesNewRomanPSMT"/>
+          <w:lang w:val="fr-FR"/>
+        </w:rPr>
+        <w:t xml:space="preserve"> %}</w:t>
       </w:r>
     </w:p>
     <w:p>
@@ -9804,16 +10953,16 @@
         <w:tblLook w:val="04A0" w:firstRow="1" w:lastRow="0" w:firstColumn="1" w:lastColumn="0" w:noHBand="0" w:noVBand="1"/>
       </w:tblPr>
       <w:tblGrid>
-        <w:gridCol w:w="1654"/>
-        <w:gridCol w:w="1654"/>
-        <w:gridCol w:w="1654"/>
-        <w:gridCol w:w="1654"/>
-        <w:gridCol w:w="1654"/>
+        <w:gridCol w:w="1413"/>
+        <w:gridCol w:w="1417"/>
+        <w:gridCol w:w="1418"/>
+        <w:gridCol w:w="1276"/>
+        <w:gridCol w:w="2746"/>
       </w:tblGrid>
       <w:tr>
         <w:tc>
           <w:tcPr>
-            <w:tcW w:w="1654" w:type="dxa"/>
+            <w:tcW w:w="1413" w:type="dxa"/>
             <w:vAlign w:val="center"/>
           </w:tcPr>
           <w:p>
@@ -9839,7 +10988,7 @@
         </w:tc>
         <w:tc>
           <w:tcPr>
-            <w:tcW w:w="1654" w:type="dxa"/>
+            <w:tcW w:w="1417" w:type="dxa"/>
             <w:vAlign w:val="center"/>
           </w:tcPr>
           <w:p>
@@ -9865,7 +11014,7 @@
         </w:tc>
         <w:tc>
           <w:tcPr>
-            <w:tcW w:w="1654" w:type="dxa"/>
+            <w:tcW w:w="1418" w:type="dxa"/>
             <w:vAlign w:val="center"/>
           </w:tcPr>
           <w:p>
@@ -9876,6 +11025,7 @@
                 <w:bCs/>
                 <w:sz w:val="16"/>
                 <w:szCs w:val="16"/>
+                <w:lang w:val="fr-FR"/>
               </w:rPr>
             </w:pPr>
             <w:r>
@@ -9886,12 +11036,22 @@
                 <w:szCs w:val="16"/>
               </w:rPr>
               <w:t>Durée</w:t>
+            </w:r>
+            <w:r>
+              <w:rPr>
+                <w:b/>
+                <w:bCs/>
+                <w:sz w:val="16"/>
+                <w:szCs w:val="16"/>
+                <w:lang w:val="fr-FR"/>
+              </w:rPr>
+              <w:t xml:space="preserve"> (en année)</w:t>
             </w:r>
           </w:p>
         </w:tc>
         <w:tc>
           <w:tcPr>
-            <w:tcW w:w="1654" w:type="dxa"/>
+            <w:tcW w:w="1276" w:type="dxa"/>
             <w:vAlign w:val="center"/>
           </w:tcPr>
           <w:p>
@@ -9902,6 +11062,7 @@
                 <w:bCs/>
                 <w:sz w:val="16"/>
                 <w:szCs w:val="16"/>
+                <w:lang w:val="fr-FR"/>
               </w:rPr>
             </w:pPr>
             <w:r>
@@ -9912,12 +11073,22 @@
                 <w:szCs w:val="16"/>
               </w:rPr>
               <w:t>Montant</w:t>
+            </w:r>
+            <w:r>
+              <w:rPr>
+                <w:b/>
+                <w:bCs/>
+                <w:sz w:val="16"/>
+                <w:szCs w:val="16"/>
+                <w:lang w:val="fr-FR"/>
+              </w:rPr>
+              <w:t xml:space="preserve"> (en €)</w:t>
             </w:r>
           </w:p>
         </w:tc>
         <w:tc>
           <w:tcPr>
-            <w:tcW w:w="1654" w:type="dxa"/>
+            <w:tcW w:w="2746" w:type="dxa"/>
             <w:vAlign w:val="center"/>
           </w:tcPr>
           <w:p>
@@ -9962,7 +11133,16 @@
                 <w:szCs w:val="16"/>
                 <w:lang w:val="en-US"/>
               </w:rPr>
-              <w:t>{%tr for p in pret</w:t>
+              <w:t xml:space="preserve">{%tr for p in </w:t>
+            </w:r>
+            <w:proofErr w:type="spellStart"/>
+            <w:r>
+              <w:rPr>
+                <w:sz w:val="16"/>
+                <w:szCs w:val="16"/>
+                <w:lang w:val="en-US"/>
+              </w:rPr>
+              <w:t>pret</w:t>
             </w:r>
             <w:r>
               <w:rPr>
@@ -9978,7 +11158,16 @@
                 <w:szCs w:val="16"/>
                 <w:lang w:val="en-US"/>
               </w:rPr>
-              <w:t>_cdc %}</w:t>
+              <w:t>_cdc</w:t>
+            </w:r>
+            <w:proofErr w:type="spellEnd"/>
+            <w:r>
+              <w:rPr>
+                <w:sz w:val="16"/>
+                <w:szCs w:val="16"/>
+                <w:lang w:val="en-US"/>
+              </w:rPr>
+              <w:t xml:space="preserve"> %}</w:t>
             </w:r>
           </w:p>
         </w:tc>
@@ -9986,7 +11175,7 @@
       <w:tr>
         <w:tc>
           <w:tcPr>
-            <w:tcW w:w="1654" w:type="dxa"/>
+            <w:tcW w:w="1413" w:type="dxa"/>
           </w:tcPr>
           <w:p>
             <w:pPr>
@@ -10006,7 +11195,7 @@
         </w:tc>
         <w:tc>
           <w:tcPr>
-            <w:tcW w:w="1654" w:type="dxa"/>
+            <w:tcW w:w="1417" w:type="dxa"/>
           </w:tcPr>
           <w:p>
             <w:pPr>
@@ -10040,7 +11229,7 @@
         </w:tc>
         <w:tc>
           <w:tcPr>
-            <w:tcW w:w="1654" w:type="dxa"/>
+            <w:tcW w:w="1418" w:type="dxa"/>
           </w:tcPr>
           <w:p>
             <w:pPr>
@@ -10074,7 +11263,7 @@
         </w:tc>
         <w:tc>
           <w:tcPr>
-            <w:tcW w:w="1654" w:type="dxa"/>
+            <w:tcW w:w="1276" w:type="dxa"/>
           </w:tcPr>
           <w:p>
             <w:pPr>
@@ -10108,7 +11297,7 @@
         </w:tc>
         <w:tc>
           <w:tcPr>
-            <w:tcW w:w="1654" w:type="dxa"/>
+            <w:tcW w:w="2746" w:type="dxa"/>
           </w:tcPr>
           <w:p>
             <w:pPr>
@@ -10118,6 +11307,7 @@
                 <w:lang w:val="en-US"/>
               </w:rPr>
             </w:pPr>
+            <w:proofErr w:type="gramStart"/>
             <w:r>
               <w:rPr>
                 <w:sz w:val="16"/>
@@ -10126,6 +11316,7 @@
               </w:rPr>
               <w:t xml:space="preserve">{{ </w:t>
             </w:r>
+            <w:proofErr w:type="spellStart"/>
             <w:r>
               <w:rPr>
                 <w:sz w:val="16"/>
@@ -10142,6 +11333,7 @@
               </w:rPr>
               <w:t>p</w:t>
             </w:r>
+            <w:proofErr w:type="gramEnd"/>
             <w:r>
               <w:rPr>
                 <w:sz w:val="16"/>
@@ -10150,6 +11342,7 @@
               </w:rPr>
               <w:t>_full</w:t>
             </w:r>
+            <w:proofErr w:type="spellEnd"/>
             <w:r>
               <w:rPr>
                 <w:sz w:val="16"/>
@@ -10308,6 +11501,7 @@
                 <w:bCs/>
                 <w:sz w:val="16"/>
                 <w:szCs w:val="16"/>
+                <w:lang w:val="fr-FR"/>
               </w:rPr>
             </w:pPr>
             <w:r>
@@ -10318,6 +11512,16 @@
                 <w:szCs w:val="16"/>
               </w:rPr>
               <w:t>Durée</w:t>
+            </w:r>
+            <w:r>
+              <w:rPr>
+                <w:b/>
+                <w:bCs/>
+                <w:sz w:val="16"/>
+                <w:szCs w:val="16"/>
+                <w:lang w:val="fr-FR"/>
+              </w:rPr>
+              <w:t xml:space="preserve"> (en année)</w:t>
             </w:r>
           </w:p>
         </w:tc>
@@ -10344,6 +11548,16 @@
                 <w:szCs w:val="16"/>
               </w:rPr>
               <w:t>Montant</w:t>
+            </w:r>
+            <w:r>
+              <w:rPr>
+                <w:b/>
+                <w:bCs/>
+                <w:sz w:val="16"/>
+                <w:szCs w:val="16"/>
+                <w:lang w:val="fr-FR"/>
+              </w:rPr>
+              <w:t xml:space="preserve"> (en €)</w:t>
             </w:r>
           </w:p>
         </w:tc>
@@ -10421,6 +11635,7 @@
               </w:rPr>
               <w:t xml:space="preserve">{%tr for p in </w:t>
             </w:r>
+            <w:proofErr w:type="spellStart"/>
             <w:r>
               <w:rPr>
                 <w:sz w:val="16"/>
@@ -10429,6 +11644,7 @@
               </w:rPr>
               <w:t>autres_prets</w:t>
             </w:r>
+            <w:proofErr w:type="spellEnd"/>
             <w:r>
               <w:rPr>
                 <w:sz w:val="16"/>
@@ -10575,6 +11791,7 @@
                 <w:lang w:val="en-US"/>
               </w:rPr>
             </w:pPr>
+            <w:proofErr w:type="gramStart"/>
             <w:r>
               <w:rPr>
                 <w:sz w:val="16"/>
@@ -10583,6 +11800,7 @@
               </w:rPr>
               <w:t xml:space="preserve">{{ </w:t>
             </w:r>
+            <w:proofErr w:type="spellStart"/>
             <w:r>
               <w:rPr>
                 <w:sz w:val="16"/>
@@ -10597,7 +11815,25 @@
                 <w:szCs w:val="16"/>
                 <w:lang w:val="en-US"/>
               </w:rPr>
-              <w:t xml:space="preserve">p_full() </w:t>
+              <w:t>p</w:t>
+            </w:r>
+            <w:proofErr w:type="gramEnd"/>
+            <w:r>
+              <w:rPr>
+                <w:sz w:val="16"/>
+                <w:szCs w:val="16"/>
+                <w:lang w:val="en-US"/>
+              </w:rPr>
+              <w:t>_full</w:t>
+            </w:r>
+            <w:proofErr w:type="spellEnd"/>
+            <w:r>
+              <w:rPr>
+                <w:sz w:val="16"/>
+                <w:szCs w:val="16"/>
+                <w:lang w:val="en-US"/>
+              </w:rPr>
+              <w:t xml:space="preserve">() </w:t>
             </w:r>
             <w:r>
               <w:rPr>
@@ -12117,7 +13353,15 @@
                                 <w:sz w:val="22"/>
                                 <w:szCs w:val="22"/>
                               </w:rPr>
-                              <w:t xml:space="preserve">  1</w:t>
+                              <w:t xml:space="preserve">  </w:t>
+                            </w:r>
+                            <w:r>
+                              <w:rPr>
+                                <w:kern w:val="1"/>
+                                <w:sz w:val="22"/>
+                                <w:szCs w:val="22"/>
+                              </w:rPr>
+                              <w:t>1</w:t>
                             </w:r>
                             <w:r>
                               <w:rPr>
@@ -12267,7 +13511,7 @@
                             <w:rPr>
                               <w:noProof/>
                             </w:rPr>
-                            <w:object w:dxaOrig="780" w:dyaOrig="520" w14:anchorId="37A597F4">
+                            <w:object w:dxaOrig="785" w:dyaOrig="524" w14:anchorId="37A597F4">
                               <v:shapetype id="_x0000_t75" coordsize="21600,21600" o:spt="75" o:preferrelative="t" path="m@4@5l@4@11@9@11@9@5xe" filled="f" stroked="f">
                                 <v:stroke joinstyle="miter"/>
                                 <v:formulas>
@@ -12287,11 +13531,11 @@
                                 <v:path o:extrusionok="f" gradientshapeok="t" o:connecttype="rect"/>
                                 <o:lock v:ext="edit" aspectratio="t"/>
                               </v:shapetype>
-                              <v:shape id="_x0000_i1025" type="#_x0000_t75" alt="" style="width:39.25pt;height:26.2pt;mso-width-percent:0;mso-height-percent:0;mso-width-percent:0;mso-height-percent:0" filled="t">
+                              <v:shape id="_x0000_i1025" type="#_x0000_t75" alt="" style="width:39pt;height:26pt;mso-width-percent:0;mso-height-percent:0;mso-width-percent:0;mso-height-percent:0" filled="t">
                                 <v:fill color2="black"/>
                                 <v:imagedata r:id="rId3" o:title="" croptop="-22f" cropbottom="-22f" cropleft="-25f" cropright="-25f"/>
                               </v:shape>
-                              <o:OLEObject Type="Embed" ProgID="Word.Picture.8" ShapeID="_x0000_i1025" DrawAspect="Content" ObjectID="_1699421257" r:id="rId4"/>
+                              <o:OLEObject Type="Embed" ProgID="Word.Picture.8" ShapeID="_x0000_i1025" DrawAspect="Content" ObjectID="_1699768908" r:id="rId4"/>
                             </w:object>
                           </w:r>
                         </w:p>
@@ -12366,12 +13610,12 @@
                       <w:rPr>
                         <w:noProof/>
                       </w:rPr>
-                      <w:object w:dxaOrig="780" w:dyaOrig="520" w14:anchorId="37A597F4">
-                        <v:shape id="_x0000_i1025" type="#_x0000_t75" alt="" style="width:39.25pt;height:26.2pt;mso-width-percent:0;mso-height-percent:0;mso-width-percent:0;mso-height-percent:0" filled="t">
+                      <w:object w:dxaOrig="785" w:dyaOrig="524" w14:anchorId="37A597F4">
+                        <v:shape id="_x0000_i1025" type="#_x0000_t75" alt="" style="width:39pt;height:26pt;mso-width-percent:0;mso-height-percent:0;mso-width-percent:0;mso-height-percent:0" filled="t">
                           <v:fill color2="black"/>
                           <v:imagedata r:id="rId3" o:title="" croptop="-22f" cropbottom="-22f" cropleft="-25f" cropright="-25f"/>
                         </v:shape>
-                        <o:OLEObject Type="Embed" ProgID="Word.Picture.8" ShapeID="_x0000_i1025" DrawAspect="Content" ObjectID="_1699421257" r:id="rId5"/>
+                        <o:OLEObject Type="Embed" ProgID="Word.Picture.8" ShapeID="_x0000_i1025" DrawAspect="Content" ObjectID="_1699768908" r:id="rId5"/>
                       </w:object>
                     </w:r>
                   </w:p>
@@ -12700,7 +13944,15 @@
                             <w:pStyle w:val="Form9"/>
                           </w:pPr>
                           <w:r>
-                            <w:t>(pour l'établissement d'expéditions, copies, extraits d'actes ou décisions judiciaires à publier)</w:t>
+                            <w:t>(</w:t>
+                          </w:r>
+                          <w:proofErr w:type="gramStart"/>
+                          <w:r>
+                            <w:t>pour</w:t>
+                          </w:r>
+                          <w:proofErr w:type="gramEnd"/>
+                          <w:r>
+                            <w:t xml:space="preserve"> l'établissement d'expéditions, copies, extraits d'actes ou décisions judiciaires à publier)</w:t>
                           </w:r>
                         </w:p>
                       </w:txbxContent>
@@ -12769,6 +14021,11 @@
         <w:lang w:val="en-FR" w:eastAsia="en-GB"/>
       </w:rPr>
       <w:tab/>
+    </w:r>
+    <w:r>
+      <w:rPr>
+        <w:lang w:val="en-FR" w:eastAsia="en-GB"/>
+      </w:rPr>
       <w:t xml:space="preserve">- </w:t>
     </w:r>
   </w:p>
@@ -13315,9 +14572,11 @@
                             </w:rPr>
                             <w:t xml:space="preserve"> </w:t>
                           </w:r>
+                          <w:proofErr w:type="gramStart"/>
                           <w:r>
                             <w:t>TAXES:</w:t>
                           </w:r>
+                          <w:proofErr w:type="gramEnd"/>
                         </w:p>
                         <w:p>
                           <w:pPr>
@@ -13336,9 +14595,11 @@
                           <w:pPr>
                             <w:pStyle w:val="Form10J"/>
                           </w:pPr>
+                          <w:proofErr w:type="gramStart"/>
                           <w:r>
                             <w:t>CSI:</w:t>
                           </w:r>
+                          <w:proofErr w:type="gramEnd"/>
                         </w:p>
                         <w:p>
                           <w:pPr>

</xml_diff>

<commit_message>
s124: add the liste of annexes to check by the bailleur
</commit_message>
<xml_diff>
--- a/documents/HLM-template.docx
+++ b/documents/HLM-template.docx
@@ -6799,6 +6799,11 @@
       </w:pPr>
     </w:p>
     <w:p>
+      <w:pPr>
+        <w:rPr>
+          <w:rFonts w:ascii="TimesNewRomanPSMT" w:hAnsi="TimesNewRomanPSMT" w:cs="TimesNewRomanPSMT"/>
+        </w:rPr>
+      </w:pPr>
       <w:r>
         <w:rPr>
           <w:rFonts w:ascii="TimesNewRomanPSMT" w:hAnsi="TimesNewRomanPSMT" w:cs="TimesNewRomanPSMT"/>
@@ -6810,7 +6815,765 @@
       <w:pPr>
         <w:rPr>
           <w:rFonts w:ascii="TimesNewRomanPSMT" w:hAnsi="TimesNewRomanPSMT" w:cs="TimesNewRomanPSMT"/>
+        </w:rPr>
+      </w:pPr>
+    </w:p>
+    <w:p>
+      <w:pPr>
+        <w:ind w:firstLine="708"/>
+        <w:rPr>
+          <w:rFonts w:ascii="Apple Color Emoji" w:hAnsi="Apple Color Emoji" w:cs="TimesNewRomanPSMT"/>
+          <w:lang w:val="fr-FR"/>
+        </w:rPr>
+      </w:pPr>
+      <w:r>
+        <w:rPr>
+          <w:rFonts w:ascii="TimesNewRomanPSMT" w:hAnsi="TimesNewRomanPSMT" w:cs="TimesNewRomanPSMT"/>
+          <w:sz w:val="16"/>
+          <w:szCs w:val="16"/>
+        </w:rPr>
+        <w:fldChar w:fldCharType="begin">
+          <w:ffData>
+            <w:name w:val="Check1"/>
+            <w:enabled/>
+            <w:calcOnExit w:val="0"/>
+            <w:checkBox>
+              <w:sizeAuto/>
+              <w:default w:val="0"/>
+            </w:checkBox>
+          </w:ffData>
+        </w:fldChar>
+      </w:r>
+      <w:bookmarkStart w:id="45" w:name="Check1"/>
+      <w:r>
+        <w:rPr>
+          <w:rFonts w:ascii="TimesNewRomanPSMT" w:hAnsi="TimesNewRomanPSMT" w:cs="TimesNewRomanPSMT"/>
+          <w:sz w:val="16"/>
+          <w:szCs w:val="16"/>
+        </w:rPr>
+        <w:instrText xml:space="preserve"> FORMCHECKBOX </w:instrText>
+      </w:r>
+      <w:r>
+        <w:rPr>
+          <w:rFonts w:ascii="TimesNewRomanPSMT" w:hAnsi="TimesNewRomanPSMT" w:cs="TimesNewRomanPSMT"/>
+          <w:sz w:val="16"/>
+          <w:szCs w:val="16"/>
+        </w:rPr>
+      </w:r>
+      <w:r>
+        <w:rPr>
+          <w:rFonts w:ascii="TimesNewRomanPSMT" w:hAnsi="TimesNewRomanPSMT" w:cs="TimesNewRomanPSMT"/>
+          <w:sz w:val="16"/>
+          <w:szCs w:val="16"/>
+        </w:rPr>
+        <w:fldChar w:fldCharType="end"/>
+      </w:r>
+      <w:bookmarkEnd w:id="45"/>
+      <w:r>
+        <w:rPr>
+          <w:rFonts w:ascii="TimesNewRomanPSMT" w:hAnsi="TimesNewRomanPSMT" w:cs="TimesNewRomanPSMT"/>
+          <w:sz w:val="16"/>
+          <w:szCs w:val="16"/>
+          <w:lang w:val="fr-FR"/>
+        </w:rPr>
+        <w:t xml:space="preserve"> </w:t>
+      </w:r>
+      <w:r>
+        <w:rPr>
+          <w:rFonts w:ascii="TimesNewRomanPSMT" w:hAnsi="TimesNewRomanPSMT" w:cs="TimesNewRomanPSMT"/>
+          <w:lang w:val="fr-FR"/>
+        </w:rPr>
+        <w:t>Caves</w:t>
+      </w:r>
+    </w:p>
+    <w:p>
+      <w:pPr>
+        <w:ind w:firstLine="708"/>
+        <w:rPr>
+          <w:rFonts w:ascii="TimesNewRomanPSMT" w:hAnsi="TimesNewRomanPSMT" w:cs="TimesNewRomanPSMT"/>
+          <w:lang w:val="fr-FR"/>
+        </w:rPr>
+      </w:pPr>
+      <w:r>
+        <w:rPr>
+          <w:rFonts w:ascii="TimesNewRomanPSMT" w:hAnsi="TimesNewRomanPSMT" w:cs="TimesNewRomanPSMT"/>
+          <w:sz w:val="16"/>
+          <w:szCs w:val="16"/>
+        </w:rPr>
+        <w:fldChar w:fldCharType="begin">
+          <w:ffData>
+            <w:name w:val="Check1"/>
+            <w:enabled/>
+            <w:calcOnExit w:val="0"/>
+            <w:checkBox>
+              <w:sizeAuto/>
+              <w:default w:val="0"/>
+            </w:checkBox>
+          </w:ffData>
+        </w:fldChar>
+      </w:r>
+      <w:r>
+        <w:rPr>
+          <w:rFonts w:ascii="TimesNewRomanPSMT" w:hAnsi="TimesNewRomanPSMT" w:cs="TimesNewRomanPSMT"/>
+          <w:sz w:val="16"/>
+          <w:szCs w:val="16"/>
+        </w:rPr>
+        <w:instrText xml:space="preserve"> FORMCHECKBOX </w:instrText>
+      </w:r>
+      <w:r>
+        <w:rPr>
+          <w:rFonts w:ascii="TimesNewRomanPSMT" w:hAnsi="TimesNewRomanPSMT" w:cs="TimesNewRomanPSMT"/>
+          <w:sz w:val="16"/>
+          <w:szCs w:val="16"/>
+        </w:rPr>
+      </w:r>
+      <w:r>
+        <w:rPr>
+          <w:rFonts w:ascii="TimesNewRomanPSMT" w:hAnsi="TimesNewRomanPSMT" w:cs="TimesNewRomanPSMT"/>
+          <w:sz w:val="16"/>
+          <w:szCs w:val="16"/>
+        </w:rPr>
+        <w:fldChar w:fldCharType="end"/>
+      </w:r>
+      <w:r>
+        <w:rPr>
+          <w:rFonts w:ascii="TimesNewRomanPSMT" w:hAnsi="TimesNewRomanPSMT" w:cs="TimesNewRomanPSMT"/>
+          <w:sz w:val="16"/>
+          <w:szCs w:val="16"/>
+          <w:lang w:val="fr-FR"/>
+        </w:rPr>
+        <w:t xml:space="preserve"> </w:t>
+      </w:r>
+      <w:r>
+        <w:rPr>
+          <w:rFonts w:ascii="TimesNewRomanPSMT" w:hAnsi="TimesNewRomanPSMT" w:cs="TimesNewRomanPSMT"/>
+          <w:lang w:val="fr-FR"/>
+        </w:rPr>
+        <w:t>Sous-sols</w:t>
+      </w:r>
+    </w:p>
+    <w:p>
+      <w:pPr>
+        <w:ind w:firstLine="708"/>
+        <w:rPr>
+          <w:rFonts w:ascii="TimesNewRomanPSMT" w:hAnsi="TimesNewRomanPSMT" w:cs="TimesNewRomanPSMT"/>
+          <w:lang w:val="fr-FR"/>
+        </w:rPr>
+      </w:pPr>
+      <w:r>
+        <w:rPr>
+          <w:rFonts w:ascii="TimesNewRomanPSMT" w:hAnsi="TimesNewRomanPSMT" w:cs="TimesNewRomanPSMT"/>
+          <w:sz w:val="16"/>
+          <w:szCs w:val="16"/>
+        </w:rPr>
+        <w:fldChar w:fldCharType="begin">
+          <w:ffData>
+            <w:name w:val="Check1"/>
+            <w:enabled/>
+            <w:calcOnExit w:val="0"/>
+            <w:checkBox>
+              <w:sizeAuto/>
+              <w:default w:val="0"/>
+            </w:checkBox>
+          </w:ffData>
+        </w:fldChar>
+      </w:r>
+      <w:r>
+        <w:rPr>
+          <w:rFonts w:ascii="TimesNewRomanPSMT" w:hAnsi="TimesNewRomanPSMT" w:cs="TimesNewRomanPSMT"/>
+          <w:sz w:val="16"/>
+          <w:szCs w:val="16"/>
+        </w:rPr>
+        <w:instrText xml:space="preserve"> FORMCHECKBOX </w:instrText>
+      </w:r>
+      <w:r>
+        <w:rPr>
+          <w:rFonts w:ascii="TimesNewRomanPSMT" w:hAnsi="TimesNewRomanPSMT" w:cs="TimesNewRomanPSMT"/>
+          <w:sz w:val="16"/>
+          <w:szCs w:val="16"/>
+        </w:rPr>
+      </w:r>
+      <w:r>
+        <w:rPr>
+          <w:rFonts w:ascii="TimesNewRomanPSMT" w:hAnsi="TimesNewRomanPSMT" w:cs="TimesNewRomanPSMT"/>
+          <w:sz w:val="16"/>
+          <w:szCs w:val="16"/>
+        </w:rPr>
+        <w:fldChar w:fldCharType="end"/>
+      </w:r>
+      <w:r>
+        <w:rPr>
+          <w:rFonts w:ascii="TimesNewRomanPSMT" w:hAnsi="TimesNewRomanPSMT" w:cs="TimesNewRomanPSMT"/>
+          <w:sz w:val="16"/>
+          <w:szCs w:val="16"/>
+          <w:lang w:val="fr-FR"/>
+        </w:rPr>
+        <w:t xml:space="preserve"> </w:t>
+      </w:r>
+      <w:r>
+        <w:rPr>
+          <w:rFonts w:ascii="TimesNewRomanPSMT" w:hAnsi="TimesNewRomanPSMT" w:cs="TimesNewRomanPSMT"/>
+          <w:lang w:val="fr-FR"/>
+        </w:rPr>
+        <w:t>Remise</w:t>
+      </w:r>
+    </w:p>
+    <w:p>
+      <w:pPr>
+        <w:ind w:firstLine="708"/>
+        <w:rPr>
+          <w:rFonts w:ascii="TimesNewRomanPSMT" w:hAnsi="TimesNewRomanPSMT" w:cs="TimesNewRomanPSMT"/>
+          <w:lang w:val="fr-FR"/>
+        </w:rPr>
+      </w:pPr>
+      <w:r>
+        <w:rPr>
+          <w:rFonts w:ascii="TimesNewRomanPSMT" w:hAnsi="TimesNewRomanPSMT" w:cs="TimesNewRomanPSMT"/>
+          <w:sz w:val="16"/>
+          <w:szCs w:val="16"/>
+        </w:rPr>
+        <w:fldChar w:fldCharType="begin">
+          <w:ffData>
+            <w:name w:val="Check1"/>
+            <w:enabled/>
+            <w:calcOnExit w:val="0"/>
+            <w:checkBox>
+              <w:sizeAuto/>
+              <w:default w:val="0"/>
+            </w:checkBox>
+          </w:ffData>
+        </w:fldChar>
+      </w:r>
+      <w:r>
+        <w:rPr>
+          <w:rFonts w:ascii="TimesNewRomanPSMT" w:hAnsi="TimesNewRomanPSMT" w:cs="TimesNewRomanPSMT"/>
+          <w:sz w:val="16"/>
+          <w:szCs w:val="16"/>
+        </w:rPr>
+        <w:instrText xml:space="preserve"> FORMCHECKBOX </w:instrText>
+      </w:r>
+      <w:r>
+        <w:rPr>
+          <w:rFonts w:ascii="TimesNewRomanPSMT" w:hAnsi="TimesNewRomanPSMT" w:cs="TimesNewRomanPSMT"/>
+          <w:sz w:val="16"/>
+          <w:szCs w:val="16"/>
+        </w:rPr>
+      </w:r>
+      <w:r>
+        <w:rPr>
+          <w:rFonts w:ascii="TimesNewRomanPSMT" w:hAnsi="TimesNewRomanPSMT" w:cs="TimesNewRomanPSMT"/>
+          <w:sz w:val="16"/>
+          <w:szCs w:val="16"/>
+        </w:rPr>
+        <w:fldChar w:fldCharType="end"/>
+      </w:r>
+      <w:r>
+        <w:rPr>
+          <w:rFonts w:ascii="TimesNewRomanPSMT" w:hAnsi="TimesNewRomanPSMT" w:cs="TimesNewRomanPSMT"/>
+          <w:sz w:val="16"/>
+          <w:szCs w:val="16"/>
+          <w:lang w:val="fr-FR"/>
+        </w:rPr>
+        <w:t xml:space="preserve"> </w:t>
+      </w:r>
+      <w:r>
+        <w:rPr>
+          <w:rFonts w:ascii="TimesNewRomanPSMT" w:hAnsi="TimesNewRomanPSMT" w:cs="TimesNewRomanPSMT"/>
+          <w:lang w:val="fr-FR"/>
+        </w:rPr>
+        <w:t>Ateliers</w:t>
+      </w:r>
+    </w:p>
+    <w:p>
+      <w:pPr>
+        <w:ind w:firstLine="708"/>
+        <w:rPr>
+          <w:rFonts w:ascii="TimesNewRomanPSMT" w:hAnsi="TimesNewRomanPSMT" w:cs="TimesNewRomanPSMT"/>
+          <w:lang w:val="fr-FR"/>
+        </w:rPr>
+      </w:pPr>
+      <w:r>
+        <w:rPr>
+          <w:rFonts w:ascii="TimesNewRomanPSMT" w:hAnsi="TimesNewRomanPSMT" w:cs="TimesNewRomanPSMT"/>
+          <w:sz w:val="16"/>
+          <w:szCs w:val="16"/>
+        </w:rPr>
+        <w:fldChar w:fldCharType="begin">
+          <w:ffData>
+            <w:name w:val="Check1"/>
+            <w:enabled/>
+            <w:calcOnExit w:val="0"/>
+            <w:checkBox>
+              <w:sizeAuto/>
+              <w:default w:val="0"/>
+            </w:checkBox>
+          </w:ffData>
+        </w:fldChar>
+      </w:r>
+      <w:r>
+        <w:rPr>
+          <w:rFonts w:ascii="TimesNewRomanPSMT" w:hAnsi="TimesNewRomanPSMT" w:cs="TimesNewRomanPSMT"/>
+          <w:sz w:val="16"/>
+          <w:szCs w:val="16"/>
+        </w:rPr>
+        <w:instrText xml:space="preserve"> FORMCHECKBOX </w:instrText>
+      </w:r>
+      <w:r>
+        <w:rPr>
+          <w:rFonts w:ascii="TimesNewRomanPSMT" w:hAnsi="TimesNewRomanPSMT" w:cs="TimesNewRomanPSMT"/>
+          <w:sz w:val="16"/>
+          <w:szCs w:val="16"/>
+        </w:rPr>
+      </w:r>
+      <w:r>
+        <w:rPr>
+          <w:rFonts w:ascii="TimesNewRomanPSMT" w:hAnsi="TimesNewRomanPSMT" w:cs="TimesNewRomanPSMT"/>
+          <w:sz w:val="16"/>
+          <w:szCs w:val="16"/>
+        </w:rPr>
+        <w:fldChar w:fldCharType="end"/>
+      </w:r>
+      <w:r>
+        <w:rPr>
+          <w:rFonts w:ascii="TimesNewRomanPSMT" w:hAnsi="TimesNewRomanPSMT" w:cs="TimesNewRomanPSMT"/>
+          <w:sz w:val="16"/>
+          <w:szCs w:val="16"/>
+          <w:lang w:val="fr-FR"/>
+        </w:rPr>
+        <w:t xml:space="preserve"> </w:t>
+      </w:r>
+      <w:r>
+        <w:rPr>
+          <w:rFonts w:ascii="TimesNewRomanPSMT" w:hAnsi="TimesNewRomanPSMT" w:cs="TimesNewRomanPSMT"/>
+          <w:lang w:val="fr-FR"/>
+        </w:rPr>
+        <w:t>S</w:t>
+      </w:r>
+      <w:r>
+        <w:rPr>
+          <w:rFonts w:ascii="TimesNewRomanPSMT" w:hAnsi="TimesNewRomanPSMT" w:cs="TimesNewRomanPSMT"/>
+          <w:lang w:val="fr-FR"/>
+        </w:rPr>
+        <w:t>échoirs</w:t>
+      </w:r>
+    </w:p>
+    <w:p>
+      <w:pPr>
+        <w:ind w:firstLine="708"/>
+        <w:rPr>
+          <w:rFonts w:ascii="TimesNewRomanPSMT" w:hAnsi="TimesNewRomanPSMT" w:cs="TimesNewRomanPSMT"/>
+          <w:lang w:val="fr-FR"/>
+        </w:rPr>
+      </w:pPr>
+      <w:r>
+        <w:rPr>
+          <w:rFonts w:ascii="TimesNewRomanPSMT" w:hAnsi="TimesNewRomanPSMT" w:cs="TimesNewRomanPSMT"/>
+          <w:sz w:val="16"/>
+          <w:szCs w:val="16"/>
+        </w:rPr>
+        <w:fldChar w:fldCharType="begin">
+          <w:ffData>
+            <w:name w:val="Check1"/>
+            <w:enabled/>
+            <w:calcOnExit w:val="0"/>
+            <w:checkBox>
+              <w:sizeAuto/>
+              <w:default w:val="0"/>
+            </w:checkBox>
+          </w:ffData>
+        </w:fldChar>
+      </w:r>
+      <w:r>
+        <w:rPr>
+          <w:rFonts w:ascii="TimesNewRomanPSMT" w:hAnsi="TimesNewRomanPSMT" w:cs="TimesNewRomanPSMT"/>
+          <w:sz w:val="16"/>
+          <w:szCs w:val="16"/>
+        </w:rPr>
+        <w:instrText xml:space="preserve"> FORMCHECKBOX </w:instrText>
+      </w:r>
+      <w:r>
+        <w:rPr>
+          <w:rFonts w:ascii="TimesNewRomanPSMT" w:hAnsi="TimesNewRomanPSMT" w:cs="TimesNewRomanPSMT"/>
+          <w:sz w:val="16"/>
+          <w:szCs w:val="16"/>
+        </w:rPr>
+      </w:r>
+      <w:r>
+        <w:rPr>
+          <w:rFonts w:ascii="TimesNewRomanPSMT" w:hAnsi="TimesNewRomanPSMT" w:cs="TimesNewRomanPSMT"/>
+          <w:sz w:val="16"/>
+          <w:szCs w:val="16"/>
+        </w:rPr>
+        <w:fldChar w:fldCharType="end"/>
+      </w:r>
+      <w:r>
+        <w:rPr>
+          <w:rFonts w:ascii="TimesNewRomanPSMT" w:hAnsi="TimesNewRomanPSMT" w:cs="TimesNewRomanPSMT"/>
+          <w:sz w:val="16"/>
+          <w:szCs w:val="16"/>
+          <w:lang w:val="fr-FR"/>
+        </w:rPr>
+        <w:t xml:space="preserve"> </w:t>
+      </w:r>
+      <w:r>
+        <w:rPr>
+          <w:rFonts w:ascii="TimesNewRomanPSMT" w:hAnsi="TimesNewRomanPSMT" w:cs="TimesNewRomanPSMT"/>
+          <w:lang w:val="fr-FR"/>
+        </w:rPr>
+        <w:t>Celliers extérieurs au logement</w:t>
+      </w:r>
+    </w:p>
+    <w:p>
+      <w:pPr>
+        <w:ind w:firstLine="708"/>
+        <w:rPr>
+          <w:rFonts w:ascii="TimesNewRomanPSMT" w:hAnsi="TimesNewRomanPSMT" w:cs="TimesNewRomanPSMT"/>
+          <w:lang w:val="fr-FR"/>
+        </w:rPr>
+      </w:pPr>
+      <w:r>
+        <w:rPr>
+          <w:rFonts w:ascii="TimesNewRomanPSMT" w:hAnsi="TimesNewRomanPSMT" w:cs="TimesNewRomanPSMT"/>
+          <w:sz w:val="16"/>
+          <w:szCs w:val="16"/>
+        </w:rPr>
+        <w:fldChar w:fldCharType="begin">
+          <w:ffData>
+            <w:name w:val="Check1"/>
+            <w:enabled/>
+            <w:calcOnExit w:val="0"/>
+            <w:checkBox>
+              <w:sizeAuto/>
+              <w:default w:val="0"/>
+            </w:checkBox>
+          </w:ffData>
+        </w:fldChar>
+      </w:r>
+      <w:r>
+        <w:rPr>
+          <w:rFonts w:ascii="TimesNewRomanPSMT" w:hAnsi="TimesNewRomanPSMT" w:cs="TimesNewRomanPSMT"/>
+          <w:sz w:val="16"/>
+          <w:szCs w:val="16"/>
+        </w:rPr>
+        <w:instrText xml:space="preserve"> FORMCHECKBOX </w:instrText>
+      </w:r>
+      <w:r>
+        <w:rPr>
+          <w:rFonts w:ascii="TimesNewRomanPSMT" w:hAnsi="TimesNewRomanPSMT" w:cs="TimesNewRomanPSMT"/>
+          <w:sz w:val="16"/>
+          <w:szCs w:val="16"/>
+        </w:rPr>
+      </w:r>
+      <w:r>
+        <w:rPr>
+          <w:rFonts w:ascii="TimesNewRomanPSMT" w:hAnsi="TimesNewRomanPSMT" w:cs="TimesNewRomanPSMT"/>
+          <w:sz w:val="16"/>
+          <w:szCs w:val="16"/>
+        </w:rPr>
+        <w:fldChar w:fldCharType="end"/>
+      </w:r>
+      <w:r>
+        <w:rPr>
+          <w:rFonts w:ascii="TimesNewRomanPSMT" w:hAnsi="TimesNewRomanPSMT" w:cs="TimesNewRomanPSMT"/>
+          <w:sz w:val="16"/>
+          <w:szCs w:val="16"/>
+          <w:lang w:val="fr-FR"/>
+        </w:rPr>
+        <w:t xml:space="preserve"> </w:t>
+      </w:r>
+      <w:r>
+        <w:rPr>
+          <w:rFonts w:ascii="TimesNewRomanPSMT" w:hAnsi="TimesNewRomanPSMT" w:cs="TimesNewRomanPSMT"/>
+          <w:lang w:val="fr-FR"/>
+        </w:rPr>
+        <w:t>Resserres</w:t>
+      </w:r>
+    </w:p>
+    <w:p>
+      <w:pPr>
+        <w:ind w:firstLine="708"/>
+        <w:rPr>
+          <w:rFonts w:ascii="TimesNewRomanPSMT" w:hAnsi="TimesNewRomanPSMT" w:cs="TimesNewRomanPSMT"/>
+          <w:lang w:val="fr-FR"/>
+        </w:rPr>
+      </w:pPr>
+      <w:r>
+        <w:rPr>
+          <w:rFonts w:ascii="TimesNewRomanPSMT" w:hAnsi="TimesNewRomanPSMT" w:cs="TimesNewRomanPSMT"/>
+          <w:sz w:val="16"/>
+          <w:szCs w:val="16"/>
+        </w:rPr>
+        <w:fldChar w:fldCharType="begin">
+          <w:ffData>
+            <w:name w:val="Check1"/>
+            <w:enabled/>
+            <w:calcOnExit w:val="0"/>
+            <w:checkBox>
+              <w:sizeAuto/>
+              <w:default w:val="0"/>
+            </w:checkBox>
+          </w:ffData>
+        </w:fldChar>
+      </w:r>
+      <w:r>
+        <w:rPr>
+          <w:rFonts w:ascii="TimesNewRomanPSMT" w:hAnsi="TimesNewRomanPSMT" w:cs="TimesNewRomanPSMT"/>
+          <w:sz w:val="16"/>
+          <w:szCs w:val="16"/>
+        </w:rPr>
+        <w:instrText xml:space="preserve"> FORMCHECKBOX </w:instrText>
+      </w:r>
+      <w:r>
+        <w:rPr>
+          <w:rFonts w:ascii="TimesNewRomanPSMT" w:hAnsi="TimesNewRomanPSMT" w:cs="TimesNewRomanPSMT"/>
+          <w:sz w:val="16"/>
+          <w:szCs w:val="16"/>
+        </w:rPr>
+      </w:r>
+      <w:r>
+        <w:rPr>
+          <w:rFonts w:ascii="TimesNewRomanPSMT" w:hAnsi="TimesNewRomanPSMT" w:cs="TimesNewRomanPSMT"/>
+          <w:sz w:val="16"/>
+          <w:szCs w:val="16"/>
+        </w:rPr>
+        <w:fldChar w:fldCharType="end"/>
+      </w:r>
+      <w:r>
+        <w:rPr>
+          <w:rFonts w:ascii="TimesNewRomanPSMT" w:hAnsi="TimesNewRomanPSMT" w:cs="TimesNewRomanPSMT"/>
+          <w:sz w:val="16"/>
+          <w:szCs w:val="16"/>
+          <w:lang w:val="fr-FR"/>
+        </w:rPr>
+        <w:t xml:space="preserve"> </w:t>
+      </w:r>
+      <w:r>
+        <w:rPr>
+          <w:rFonts w:ascii="TimesNewRomanPSMT" w:hAnsi="TimesNewRomanPSMT" w:cs="TimesNewRomanPSMT"/>
+          <w:lang w:val="fr-FR"/>
+        </w:rPr>
+        <w:t>Combles et greniers aménageable</w:t>
+      </w:r>
+    </w:p>
+    <w:p>
+      <w:pPr>
+        <w:ind w:firstLine="708"/>
+        <w:rPr>
+          <w:rFonts w:ascii="TimesNewRomanPSMT" w:hAnsi="TimesNewRomanPSMT" w:cs="TimesNewRomanPSMT"/>
+          <w:lang w:val="fr-FR"/>
+        </w:rPr>
+      </w:pPr>
+      <w:r>
+        <w:rPr>
+          <w:rFonts w:ascii="TimesNewRomanPSMT" w:hAnsi="TimesNewRomanPSMT" w:cs="TimesNewRomanPSMT"/>
+          <w:sz w:val="16"/>
+          <w:szCs w:val="16"/>
+        </w:rPr>
+        <w:fldChar w:fldCharType="begin">
+          <w:ffData>
+            <w:name w:val="Check1"/>
+            <w:enabled/>
+            <w:calcOnExit w:val="0"/>
+            <w:checkBox>
+              <w:sizeAuto/>
+              <w:default w:val="0"/>
+            </w:checkBox>
+          </w:ffData>
+        </w:fldChar>
+      </w:r>
+      <w:r>
+        <w:rPr>
+          <w:rFonts w:ascii="TimesNewRomanPSMT" w:hAnsi="TimesNewRomanPSMT" w:cs="TimesNewRomanPSMT"/>
+          <w:sz w:val="16"/>
+          <w:szCs w:val="16"/>
+        </w:rPr>
+        <w:instrText xml:space="preserve"> FORMCHECKBOX </w:instrText>
+      </w:r>
+      <w:r>
+        <w:rPr>
+          <w:rFonts w:ascii="TimesNewRomanPSMT" w:hAnsi="TimesNewRomanPSMT" w:cs="TimesNewRomanPSMT"/>
+          <w:sz w:val="16"/>
+          <w:szCs w:val="16"/>
+        </w:rPr>
+      </w:r>
+      <w:r>
+        <w:rPr>
+          <w:rFonts w:ascii="TimesNewRomanPSMT" w:hAnsi="TimesNewRomanPSMT" w:cs="TimesNewRomanPSMT"/>
+          <w:sz w:val="16"/>
+          <w:szCs w:val="16"/>
+        </w:rPr>
+        <w:fldChar w:fldCharType="end"/>
+      </w:r>
+      <w:r>
+        <w:rPr>
+          <w:rFonts w:ascii="TimesNewRomanPSMT" w:hAnsi="TimesNewRomanPSMT" w:cs="TimesNewRomanPSMT"/>
+          <w:sz w:val="16"/>
+          <w:szCs w:val="16"/>
+          <w:lang w:val="fr-FR"/>
+        </w:rPr>
+        <w:t xml:space="preserve"> </w:t>
+      </w:r>
+      <w:r>
+        <w:rPr>
+          <w:rFonts w:ascii="TimesNewRomanPSMT" w:hAnsi="TimesNewRomanPSMT" w:cs="TimesNewRomanPSMT"/>
+          <w:lang w:val="fr-FR"/>
+        </w:rPr>
+        <w:t>Balcons</w:t>
+      </w:r>
+    </w:p>
+    <w:p>
+      <w:pPr>
+        <w:ind w:firstLine="708"/>
+        <w:rPr>
+          <w:rFonts w:ascii="TimesNewRomanPSMT" w:hAnsi="TimesNewRomanPSMT" w:cs="TimesNewRomanPSMT"/>
+          <w:lang w:val="fr-FR"/>
+        </w:rPr>
+      </w:pPr>
+      <w:r>
+        <w:rPr>
+          <w:rFonts w:ascii="TimesNewRomanPSMT" w:hAnsi="TimesNewRomanPSMT" w:cs="TimesNewRomanPSMT"/>
+          <w:sz w:val="16"/>
+          <w:szCs w:val="16"/>
+        </w:rPr>
+        <w:fldChar w:fldCharType="begin">
+          <w:ffData>
+            <w:name w:val="Check1"/>
+            <w:enabled/>
+            <w:calcOnExit w:val="0"/>
+            <w:checkBox>
+              <w:sizeAuto/>
+              <w:default w:val="0"/>
+            </w:checkBox>
+          </w:ffData>
+        </w:fldChar>
+      </w:r>
+      <w:r>
+        <w:rPr>
+          <w:rFonts w:ascii="TimesNewRomanPSMT" w:hAnsi="TimesNewRomanPSMT" w:cs="TimesNewRomanPSMT"/>
+          <w:sz w:val="16"/>
+          <w:szCs w:val="16"/>
+        </w:rPr>
+        <w:instrText xml:space="preserve"> FORMCHECKBOX </w:instrText>
+      </w:r>
+      <w:r>
+        <w:rPr>
+          <w:rFonts w:ascii="TimesNewRomanPSMT" w:hAnsi="TimesNewRomanPSMT" w:cs="TimesNewRomanPSMT"/>
+          <w:sz w:val="16"/>
+          <w:szCs w:val="16"/>
+        </w:rPr>
+      </w:r>
+      <w:r>
+        <w:rPr>
+          <w:rFonts w:ascii="TimesNewRomanPSMT" w:hAnsi="TimesNewRomanPSMT" w:cs="TimesNewRomanPSMT"/>
+          <w:sz w:val="16"/>
+          <w:szCs w:val="16"/>
+        </w:rPr>
+        <w:fldChar w:fldCharType="end"/>
+      </w:r>
+      <w:r>
+        <w:rPr>
+          <w:rFonts w:ascii="TimesNewRomanPSMT" w:hAnsi="TimesNewRomanPSMT" w:cs="TimesNewRomanPSMT"/>
+          <w:sz w:val="16"/>
+          <w:szCs w:val="16"/>
+          <w:lang w:val="fr-FR"/>
+        </w:rPr>
+        <w:t xml:space="preserve"> </w:t>
+      </w:r>
+      <w:r>
+        <w:rPr>
+          <w:rFonts w:ascii="TimesNewRomanPSMT" w:hAnsi="TimesNewRomanPSMT" w:cs="TimesNewRomanPSMT"/>
+          <w:lang w:val="fr-FR"/>
+        </w:rPr>
+        <w:t>Loggias et Vérandas</w:t>
+      </w:r>
+    </w:p>
+    <w:p>
+      <w:pPr>
+        <w:ind w:left="708"/>
+        <w:rPr>
+          <w:rFonts w:ascii="TimesNewRomanPSMT" w:hAnsi="TimesNewRomanPSMT" w:cs="TimesNewRomanPSMT"/>
+          <w:lang w:val="fr-FR"/>
+        </w:rPr>
+      </w:pPr>
+      <w:r>
+        <w:rPr>
+          <w:rFonts w:ascii="TimesNewRomanPSMT" w:hAnsi="TimesNewRomanPSMT" w:cs="TimesNewRomanPSMT"/>
+          <w:sz w:val="16"/>
+          <w:szCs w:val="16"/>
+        </w:rPr>
+        <w:fldChar w:fldCharType="begin">
+          <w:ffData>
+            <w:name w:val="Check1"/>
+            <w:enabled/>
+            <w:calcOnExit w:val="0"/>
+            <w:checkBox>
+              <w:sizeAuto/>
+              <w:default w:val="0"/>
+            </w:checkBox>
+          </w:ffData>
+        </w:fldChar>
+      </w:r>
+      <w:r>
+        <w:rPr>
+          <w:rFonts w:ascii="TimesNewRomanPSMT" w:hAnsi="TimesNewRomanPSMT" w:cs="TimesNewRomanPSMT"/>
+          <w:sz w:val="16"/>
+          <w:szCs w:val="16"/>
+        </w:rPr>
+        <w:instrText xml:space="preserve"> FORMCHECKBOX </w:instrText>
+      </w:r>
+      <w:r>
+        <w:rPr>
+          <w:rFonts w:ascii="TimesNewRomanPSMT" w:hAnsi="TimesNewRomanPSMT" w:cs="TimesNewRomanPSMT"/>
+          <w:sz w:val="16"/>
+          <w:szCs w:val="16"/>
+        </w:rPr>
+      </w:r>
+      <w:r>
+        <w:rPr>
+          <w:rFonts w:ascii="TimesNewRomanPSMT" w:hAnsi="TimesNewRomanPSMT" w:cs="TimesNewRomanPSMT"/>
+          <w:sz w:val="16"/>
+          <w:szCs w:val="16"/>
+        </w:rPr>
+        <w:fldChar w:fldCharType="end"/>
+      </w:r>
+      <w:r>
+        <w:rPr>
+          <w:rFonts w:ascii="TimesNewRomanPSMT" w:hAnsi="TimesNewRomanPSMT" w:cs="TimesNewRomanPSMT"/>
+          <w:sz w:val="16"/>
+          <w:szCs w:val="16"/>
+          <w:lang w:val="fr-FR"/>
+        </w:rPr>
+        <w:t xml:space="preserve"> </w:t>
+      </w:r>
+      <w:r>
+        <w:rPr>
+          <w:rFonts w:ascii="TimesNewRomanPSMT" w:hAnsi="TimesNewRomanPSMT" w:cs="TimesNewRomanPSMT"/>
+          <w:lang w:val="fr-FR"/>
+        </w:rPr>
+        <w:t>Dans la limite de 9 m2</w:t>
+      </w:r>
+      <w:r>
+        <w:rPr>
+          <w:rFonts w:ascii="TimesNewRomanPSMT" w:hAnsi="TimesNewRomanPSMT" w:cs="TimesNewRomanPSMT"/>
+          <w:lang w:val="fr-FR"/>
+        </w:rPr>
+        <w:t xml:space="preserve">, </w:t>
+      </w:r>
+      <w:r>
+        <w:rPr>
+          <w:rFonts w:ascii="TimesNewRomanPSMT" w:hAnsi="TimesNewRomanPSMT" w:cs="TimesNewRomanPSMT"/>
+          <w:lang w:val="fr-FR"/>
+        </w:rPr>
+        <w:t>les parties de terrasses accessibles en étage ou aménagées sur ouvrage enterré ou à moitié enterré</w:t>
+      </w:r>
+    </w:p>
+    <w:p>
+      <w:pPr>
+        <w:rPr>
+          <w:rFonts w:ascii="Open Sans" w:hAnsi="Open Sans" w:cs="Open Sans"/>
+          <w:color w:val="3F4350"/>
           <w:sz w:val="20"/>
+          <w:szCs w:val="20"/>
         </w:rPr>
       </w:pPr>
     </w:p>
@@ -6847,8 +7610,8 @@
         </w:rPr>
         <w:t xml:space="preserve"> </w:t>
       </w:r>
-      <w:bookmarkStart w:id="45" w:name="SU"/>
-      <w:bookmarkEnd w:id="45"/>
+      <w:bookmarkStart w:id="46" w:name="SU"/>
+      <w:bookmarkEnd w:id="46"/>
       <w:r>
         <w:rPr>
           <w:rFonts w:ascii="TimesNewRomanPSMT" w:hAnsi="TimesNewRomanPSMT" w:cs="TimesNewRomanPSMT"/>
@@ -6923,8 +7686,8 @@
           <w:lang w:val="en-US"/>
         </w:rPr>
       </w:pPr>
-      <w:bookmarkStart w:id="46" w:name="S1"/>
-      <w:bookmarkEnd w:id="46"/>
+      <w:bookmarkStart w:id="47" w:name="S1"/>
+      <w:bookmarkEnd w:id="47"/>
       <w:r>
         <w:rPr>
           <w:rFonts w:ascii="TimesNewRomanPSMT" w:hAnsi="TimesNewRomanPSMT" w:cs="TimesNewRomanPSMT"/>
@@ -8213,7 +8976,6 @@
                 <w:szCs w:val="16"/>
                 <w:lang w:val="en-US"/>
               </w:rPr>
-              <w:lastRenderedPageBreak/>
               <w:t>Total</w:t>
             </w:r>
           </w:p>
@@ -8797,8 +9559,8 @@
           <w:sz w:val="20"/>
         </w:rPr>
       </w:pPr>
-      <w:bookmarkStart w:id="47" w:name="S2"/>
-      <w:bookmarkEnd w:id="47"/>
+      <w:bookmarkStart w:id="48" w:name="S2"/>
+      <w:bookmarkEnd w:id="48"/>
     </w:p>
     <w:p>
       <w:pPr>
@@ -10050,10 +10812,10 @@
         </w:rPr>
         <w:t>{% endif %}</w:t>
       </w:r>
-      <w:bookmarkStart w:id="48" w:name="S9"/>
-      <w:bookmarkStart w:id="49" w:name="S10"/>
-      <w:bookmarkEnd w:id="48"/>
+      <w:bookmarkStart w:id="49" w:name="S9"/>
+      <w:bookmarkStart w:id="50" w:name="S10"/>
       <w:bookmarkEnd w:id="49"/>
+      <w:bookmarkEnd w:id="50"/>
     </w:p>
     <w:p>
       <w:pPr>
@@ -10107,16 +10869,16 @@
       </w:pPr>
     </w:p>
     <w:p>
-      <w:bookmarkStart w:id="50" w:name="Locaux"/>
-      <w:bookmarkEnd w:id="50"/>
+      <w:bookmarkStart w:id="51" w:name="Locaux"/>
+      <w:bookmarkEnd w:id="51"/>
       <w:r>
         <w:rPr>
           <w:rFonts w:ascii="TimesNewRomanPSMT" w:hAnsi="TimesNewRomanPSMT" w:cs="TimesNewRomanPSMT"/>
         </w:rPr>
         <w:t xml:space="preserve">Locaux commerciaux (nombre) :  </w:t>
       </w:r>
-      <w:bookmarkStart w:id="51" w:name="Commerce"/>
-      <w:bookmarkEnd w:id="51"/>
+      <w:bookmarkStart w:id="52" w:name="Commerce"/>
+      <w:bookmarkEnd w:id="52"/>
       <w:r>
         <w:rPr>
           <w:rFonts w:ascii="TimesNewRomanPSMT" w:hAnsi="TimesNewRomanPSMT" w:cs="TimesNewRomanPSMT"/>
@@ -10150,8 +10912,8 @@
         </w:rPr>
         <w:t xml:space="preserve">Bureaux (nombre) : </w:t>
       </w:r>
-      <w:bookmarkStart w:id="52" w:name="Bureau"/>
-      <w:bookmarkEnd w:id="52"/>
+      <w:bookmarkStart w:id="53" w:name="Bureau"/>
+      <w:bookmarkEnd w:id="53"/>
       <w:r>
         <w:rPr>
           <w:rFonts w:ascii="TimesNewRomanPSMT" w:hAnsi="TimesNewRomanPSMT" w:cs="TimesNewRomanPSMT"/>
@@ -10196,8 +10958,8 @@
         </w:rPr>
         <w:t xml:space="preserve">Autres : </w:t>
       </w:r>
-      <w:bookmarkStart w:id="53" w:name="Autre"/>
-      <w:bookmarkEnd w:id="53"/>
+      <w:bookmarkStart w:id="54" w:name="Autre"/>
+      <w:bookmarkEnd w:id="54"/>
       <w:r>
         <w:rPr>
           <w:rFonts w:ascii="TimesNewRomanPSMT" w:hAnsi="TimesNewRomanPSMT" w:cs="TimesNewRomanPSMT"/>
@@ -10268,8 +11030,8 @@
         </w:rPr>
         <w:t xml:space="preserve">: </w:t>
       </w:r>
-      <w:bookmarkStart w:id="54" w:name="Vendeur"/>
-      <w:bookmarkEnd w:id="54"/>
+      <w:bookmarkStart w:id="55" w:name="Vendeur"/>
+      <w:bookmarkEnd w:id="55"/>
       <w:r>
         <w:rPr>
           <w:rFonts w:ascii="TimesNewRomanPSMT" w:hAnsi="TimesNewRomanPSMT" w:cs="TimesNewRomanPSMT"/>
@@ -10427,8 +11189,8 @@
         </w:rPr>
         <w:t xml:space="preserve">: </w:t>
       </w:r>
-      <w:bookmarkStart w:id="55" w:name="Acquereur"/>
-      <w:bookmarkEnd w:id="55"/>
+      <w:bookmarkStart w:id="56" w:name="Acquereur"/>
+      <w:bookmarkEnd w:id="56"/>
       <w:r>
         <w:rPr>
           <w:rFonts w:ascii="TimesNewRomanPSMT" w:hAnsi="TimesNewRomanPSMT" w:cs="TimesNewRomanPSMT"/>
@@ -10481,7 +11243,6 @@
         <w:rPr>
           <w:rFonts w:ascii="TimesNewRomanPSMT" w:hAnsi="TimesNewRomanPSMT" w:cs="TimesNewRomanPSMT"/>
         </w:rPr>
-        <w:lastRenderedPageBreak/>
         <w:t>{% for image in acquereur_images %}</w:t>
       </w:r>
     </w:p>
@@ -10522,8 +11283,8 @@
       <w:r>
         <w:t xml:space="preserve">Acte notarié : </w:t>
       </w:r>
-      <w:bookmarkStart w:id="56" w:name="ActeNotaire"/>
-      <w:bookmarkEnd w:id="56"/>
+      <w:bookmarkStart w:id="57" w:name="ActeNotaire"/>
+      <w:bookmarkEnd w:id="57"/>
       <w:r>
         <w:rPr>
           <w:rFonts w:ascii="TimesNewRomanPSMT" w:hAnsi="TimesNewRomanPSMT" w:cs="TimesNewRomanPSMT"/>
@@ -10560,8 +11321,8 @@
       <w:r>
         <w:t xml:space="preserve">Notaire : </w:t>
       </w:r>
-      <w:bookmarkStart w:id="57" w:name="Notaire"/>
-      <w:bookmarkEnd w:id="57"/>
+      <w:bookmarkStart w:id="58" w:name="Notaire"/>
+      <w:bookmarkEnd w:id="58"/>
       <w:r>
         <w:rPr>
           <w:rFonts w:ascii="TimesNewRomanPSMT" w:hAnsi="TimesNewRomanPSMT" w:cs="TimesNewRomanPSMT"/>
@@ -10655,8 +11416,8 @@
       <w:r>
         <w:t xml:space="preserve">Référence publicitaire : </w:t>
       </w:r>
-      <w:bookmarkStart w:id="58" w:name="Refpublic"/>
-      <w:bookmarkEnd w:id="58"/>
+      <w:bookmarkStart w:id="59" w:name="Refpublic"/>
+      <w:bookmarkEnd w:id="59"/>
       <w:r>
         <w:rPr>
           <w:rFonts w:ascii="TimesNewRomanPSMT" w:hAnsi="TimesNewRomanPSMT" w:cs="TimesNewRomanPSMT"/>
@@ -10800,8 +11561,8 @@
         </w:rPr>
         <w:t xml:space="preserve">5.1. Permis de construire : </w:t>
       </w:r>
-      <w:bookmarkStart w:id="59" w:name="PC"/>
-      <w:bookmarkEnd w:id="59"/>
+      <w:bookmarkStart w:id="60" w:name="PC"/>
+      <w:bookmarkEnd w:id="60"/>
       <w:r>
         <w:rPr>
           <w:rFonts w:ascii="TimesNewRomanPSMT" w:hAnsi="TimesNewRomanPSMT" w:cs="TimesNewRomanPSMT"/>
@@ -10868,8 +11629,8 @@
         </w:rPr>
         <w:t xml:space="preserve">5.3. Date d'achat : </w:t>
       </w:r>
-      <w:bookmarkStart w:id="60" w:name="Achat"/>
-      <w:bookmarkEnd w:id="60"/>
+      <w:bookmarkStart w:id="61" w:name="Achat"/>
+      <w:bookmarkEnd w:id="61"/>
       <w:r>
         <w:rPr>
           <w:rFonts w:ascii="TimesNewRomanPSMT" w:hAnsi="TimesNewRomanPSMT" w:cs="TimesNewRomanPSMT"/>
@@ -11412,8 +12173,8 @@
           <w:rFonts w:ascii="TimesNewRomanPSMT" w:hAnsi="TimesNewRomanPSMT" w:cs="TimesNewRomanPSMT"/>
         </w:rPr>
       </w:pPr>
-      <w:bookmarkStart w:id="61" w:name="Etat"/>
-      <w:bookmarkEnd w:id="61"/>
+      <w:bookmarkStart w:id="62" w:name="Etat"/>
+      <w:bookmarkEnd w:id="62"/>
       <w:r>
         <w:rPr>
           <w:rFonts w:ascii="TimesNewRomanPSMT" w:hAnsi="TimesNewRomanPSMT" w:cs="TimesNewRomanPSMT"/>
@@ -11892,6 +12653,7 @@
     </w:tbl>
     <w:p>
       <w:r>
+        <w:lastRenderedPageBreak/>
         <w:t>{% endif %}</w:t>
       </w:r>
     </w:p>
@@ -11901,8 +12663,8 @@
           <w:rFonts w:ascii="TimesNewRomanPSMT" w:hAnsi="TimesNewRomanPSMT" w:cs="TimesNewRomanPSMT"/>
         </w:rPr>
       </w:pPr>
-      <w:bookmarkStart w:id="62" w:name="Fondpropre"/>
-      <w:bookmarkEnd w:id="62"/>
+      <w:bookmarkStart w:id="63" w:name="Fondpropre"/>
+      <w:bookmarkEnd w:id="63"/>
       <w:r>
         <w:rPr>
           <w:rFonts w:ascii="TimesNewRomanPSMT" w:hAnsi="TimesNewRomanPSMT" w:cs="TimesNewRomanPSMT"/>
@@ -11948,8 +12710,8 @@
         </w:rPr>
         <w:t xml:space="preserve">Date d'achèvement de la construction ou certificat de conformité : </w:t>
       </w:r>
-      <w:bookmarkStart w:id="63" w:name="Construc"/>
-      <w:bookmarkEnd w:id="63"/>
+      <w:bookmarkStart w:id="64" w:name="Construc"/>
+      <w:bookmarkEnd w:id="64"/>
       <w:r>
         <w:rPr>
           <w:rFonts w:ascii="TimesNewRomanPSMT" w:hAnsi="TimesNewRomanPSMT" w:cs="TimesNewRomanPSMT"/>
@@ -12275,7 +13037,7 @@
           <w:szCs w:val="22"/>
           <w:highlight w:val="yellow"/>
         </w:rPr>
-        <w:t>19</w:t>
+        <w:t>21</w:t>
       </w:r>
       <w:r>
         <w:rPr>
@@ -12347,8 +13109,8 @@
         </w:rPr>
         <w:t xml:space="preserve">ar l'INSEE par son numéro SIREN </w:t>
       </w:r>
-      <w:bookmarkStart w:id="64" w:name="Siret2"/>
-      <w:bookmarkEnd w:id="64"/>
+      <w:bookmarkStart w:id="65" w:name="Siret2"/>
+      <w:bookmarkEnd w:id="65"/>
       <w:r>
         <w:rPr>
           <w:rFonts w:ascii="TimesNewRomanPSMT" w:hAnsi="TimesNewRomanPSMT" w:cs="TimesNewRomanPSMT"/>
@@ -12764,7 +13526,7 @@
               <v:stroke joinstyle="miter"/>
               <v:path gradientshapeok="t" o:connecttype="rect"/>
             </v:shapetype>
-            <v:shape id="Text Box 2" o:spid="_x0000_s1026" type="#_x0000_t202" style="position:absolute;left:0;text-align:left;margin-left:540.05pt;margin-top:21.65pt;width:20.8pt;height:12.85pt;z-index:251650048;visibility:visible;mso-wrap-style:square;mso-width-percent:0;mso-height-percent:0;mso-wrap-distance-left:0;mso-wrap-distance-top:0;mso-wrap-distance-right:0;mso-wrap-distance-bottom:0;mso-position-horizontal:absolute;mso-position-horizontal-relative:page;mso-position-vertical:absolute;mso-position-vertical-relative:page;mso-width-percent:0;mso-height-percent:0;mso-width-relative:page;mso-height-relative:page;v-text-anchor:top" o:gfxdata="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" stroked="f">
+            <v:shape id="Text Box 2" o:spid="_x0000_s1026" type="#_x0000_t202" style="position:absolute;left:0;text-align:left;margin-left:540.05pt;margin-top:21.65pt;width:20.8pt;height:12.85pt;z-index:251650048;visibility:visible;mso-wrap-style:square;mso-width-percent:0;mso-height-percent:0;mso-wrap-distance-left:0;mso-wrap-distance-top:0;mso-wrap-distance-right:0;mso-wrap-distance-bottom:0;mso-position-horizontal:absolute;mso-position-horizontal-relative:page;mso-position-vertical:absolute;mso-position-vertical-relative:page;mso-width-percent:0;mso-height-percent:0;mso-width-relative:page;mso-height-relative:page;v-text-anchor:top" o:gfxdata="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" stroked="f">
               <v:fill opacity="0"/>
               <v:path arrowok="t"/>
               <v:textbox inset=".45pt,.45pt,.45pt,.45pt">
@@ -13137,7 +13899,7 @@
               <v:stroke joinstyle="miter"/>
               <v:path gradientshapeok="t" o:connecttype="rect"/>
             </v:shapetype>
-            <v:shape id="Text Box 13" o:spid="_x0000_s1027" type="#_x0000_t202" style="position:absolute;margin-left:338.4pt;margin-top:21.6pt;width:50.45pt;height:30.25pt;z-index:251661312;visibility:visible;mso-wrap-style:square;mso-width-percent:0;mso-height-percent:0;mso-wrap-distance-left:9.05pt;mso-wrap-distance-top:0;mso-wrap-distance-right:9.05pt;mso-wrap-distance-bottom:0;mso-position-horizontal:absolute;mso-position-horizontal-relative:page;mso-position-vertical:absolute;mso-position-vertical-relative:page;mso-width-percent:0;mso-height-percent:0;mso-width-relative:page;mso-height-relative:page;v-text-anchor:top" o:gfxdata="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" stroked="f">
+            <v:shape id="Text Box 13" o:spid="_x0000_s1027" type="#_x0000_t202" style="position:absolute;margin-left:338.4pt;margin-top:21.6pt;width:50.45pt;height:30.25pt;z-index:251661312;visibility:visible;mso-wrap-style:square;mso-width-percent:0;mso-height-percent:0;mso-wrap-distance-left:9.05pt;mso-wrap-distance-top:0;mso-wrap-distance-right:9.05pt;mso-wrap-distance-bottom:0;mso-position-horizontal:absolute;mso-position-horizontal-relative:page;mso-position-vertical:absolute;mso-position-vertical-relative:page;mso-width-percent:0;mso-height-percent:0;mso-width-relative:page;mso-height-relative:page;v-text-anchor:top" o:gfxdata="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" stroked="f">
               <v:fill opacity="0"/>
               <v:path arrowok="t"/>
               <v:textbox inset=".45pt,.45pt,.45pt,.45pt">
@@ -13168,7 +13930,7 @@
                                   </pic:cNvPicPr>
                                 </pic:nvPicPr>
                                 <pic:blipFill>
-                                  <a:blip r:embed="rId2">
+                                  <a:blip r:embed="rId1">
                                     <a:extLst>
                                       <a:ext uri="{28A0092B-C50C-407E-A947-70E740481C1C}">
                                         <a14:useLocalDpi xmlns:a14="http://schemas.microsoft.com/office/drawing/2010/main" val="0"/>
@@ -13391,7 +14153,7 @@
         </mc:Choice>
         <mc:Fallback>
           <w:pict>
-            <v:group w14:anchorId="241D2DC0" id="Group 14" o:spid="_x0000_s1028" style="position:absolute;margin-left:540pt;margin-top:21.6pt;width:21.4pt;height:14.2pt;z-index:251662336;mso-wrap-distance-left:0;mso-wrap-distance-right:0;mso-position-horizontal-relative:page;mso-position-vertical-relative:page" coordorigin="10800,432" coordsize="428,284" o:gfxdata="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">
+            <v:group w14:anchorId="241D2DC0" id="Group 14" o:spid="_x0000_s1028" style="position:absolute;margin-left:540pt;margin-top:21.6pt;width:21.4pt;height:14.2pt;z-index:251662336;mso-wrap-distance-left:0;mso-wrap-distance-right:0;mso-position-horizontal-relative:page;mso-position-vertical-relative:page" coordorigin="10800,432" coordsize="428,284" o:gfxdata="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">
               <v:roundrect id="AutoShape 15" o:spid="_x0000_s1029" style="position:absolute;left:10807;top:439;width:420;height:276;visibility:visible;mso-wrap-style:none;v-text-anchor:middle" arcsize="10923f" o:gfxdata="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" filled="f" stroked="f" strokecolor="#3465a4">
                 <v:path arrowok="t"/>
               </v:roundrect>
@@ -13413,7 +14175,15 @@
                           <w:sz w:val="22"/>
                           <w:szCs w:val="22"/>
                         </w:rPr>
-                        <w:t xml:space="preserve">  1</w:t>
+                        <w:t xml:space="preserve">  </w:t>
+                      </w:r>
+                      <w:r>
+                        <w:rPr>
+                          <w:kern w:val="1"/>
+                          <w:sz w:val="22"/>
+                          <w:szCs w:val="22"/>
+                        </w:rPr>
+                        <w:t>1</w:t>
                       </w:r>
                       <w:r>
                         <w:rPr>
@@ -13511,7 +14281,7 @@
                             <w:rPr>
                               <w:noProof/>
                             </w:rPr>
-                            <w:object w:dxaOrig="785" w:dyaOrig="524" w14:anchorId="37A597F4">
+                            <w:object w:dxaOrig="785" w:dyaOrig="524" w14:anchorId="57505910">
                               <v:shapetype id="_x0000_t75" coordsize="21600,21600" o:spt="75" o:preferrelative="t" path="m@4@5l@4@11@9@11@9@5xe" filled="f" stroked="f">
                                 <v:stroke joinstyle="miter"/>
                                 <v:formulas>
@@ -13533,9 +14303,9 @@
                               </v:shapetype>
                               <v:shape id="_x0000_i1025" type="#_x0000_t75" alt="" style="width:39pt;height:26pt;mso-width-percent:0;mso-height-percent:0;mso-width-percent:0;mso-height-percent:0" filled="t">
                                 <v:fill color2="black"/>
-                                <v:imagedata r:id="rId3" o:title="" croptop="-22f" cropbottom="-22f" cropleft="-25f" cropright="-25f"/>
+                                <v:imagedata r:id="rId2" o:title="" croptop="-22f" cropbottom="-22f" cropleft="-25f" cropright="-25f"/>
                               </v:shape>
-                              <o:OLEObject Type="Embed" ProgID="Word.Picture.8" ShapeID="_x0000_i1025" DrawAspect="Content" ObjectID="_1699768908" r:id="rId4"/>
+                              <o:OLEObject Type="Embed" ProgID="Word.Picture.8" ShapeID="_x0000_i1025" DrawAspect="Content" ObjectID="_1699773693" r:id="rId3"/>
                             </w:object>
                           </w:r>
                         </w:p>
@@ -13581,11 +14351,7 @@
         </mc:Choice>
         <mc:Fallback>
           <w:pict>
-            <v:shapetype w14:anchorId="19B3A771" id="_x0000_t202" coordsize="21600,21600" o:spt="202" path="m,l,21600r21600,l21600,xe">
-              <v:stroke joinstyle="miter"/>
-              <v:path gradientshapeok="t" o:connecttype="rect"/>
-            </v:shapetype>
-            <v:shape id="Text Box 17" o:spid="_x0000_s1031" type="#_x0000_t202" style="position:absolute;margin-left:57.6pt;margin-top:21.6pt;width:78.5pt;height:49.7pt;z-index:251663360;visibility:visible;mso-wrap-style:square;mso-width-percent:0;mso-height-percent:0;mso-wrap-distance-left:9.05pt;mso-wrap-distance-top:0;mso-wrap-distance-right:9.05pt;mso-wrap-distance-bottom:0;mso-position-horizontal:absolute;mso-position-horizontal-relative:page;mso-position-vertical:absolute;mso-position-vertical-relative:page;mso-width-percent:0;mso-height-percent:0;mso-width-relative:page;mso-height-relative:page;v-text-anchor:top" o:gfxdata="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" stroked="f">
+            <v:shape w14:anchorId="19B3A771" id="Text Box 17" o:spid="_x0000_s1031" type="#_x0000_t202" style="position:absolute;margin-left:57.6pt;margin-top:21.6pt;width:78.5pt;height:49.7pt;z-index:251663360;visibility:visible;mso-wrap-style:square;mso-width-percent:0;mso-height-percent:0;mso-wrap-distance-left:9.05pt;mso-wrap-distance-top:0;mso-wrap-distance-right:9.05pt;mso-wrap-distance-bottom:0;mso-position-horizontal:absolute;mso-position-horizontal-relative:page;mso-position-vertical:absolute;mso-position-vertical-relative:page;mso-width-percent:0;mso-height-percent:0;mso-width-relative:page;mso-height-relative:page;v-text-anchor:top" o:gfxdata="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" stroked="f">
               <v:fill opacity="0"/>
               <v:path arrowok="t"/>
               <v:textbox inset=".45pt,.45pt,.45pt,.45pt">
@@ -13610,12 +14376,12 @@
                       <w:rPr>
                         <w:noProof/>
                       </w:rPr>
-                      <w:object w:dxaOrig="785" w:dyaOrig="524" w14:anchorId="37A597F4">
+                      <w:object w:dxaOrig="785" w:dyaOrig="524" w14:anchorId="57505910">
                         <v:shape id="_x0000_i1025" type="#_x0000_t75" alt="" style="width:39pt;height:26pt;mso-width-percent:0;mso-height-percent:0;mso-width-percent:0;mso-height-percent:0" filled="t">
                           <v:fill color2="black"/>
-                          <v:imagedata r:id="rId3" o:title="" croptop="-22f" cropbottom="-22f" cropleft="-25f" cropright="-25f"/>
+                          <v:imagedata r:id="rId2" o:title="" croptop="-22f" cropbottom="-22f" cropleft="-25f" cropright="-25f"/>
                         </v:shape>
-                        <o:OLEObject Type="Embed" ProgID="Word.Picture.8" ShapeID="_x0000_i1025" DrawAspect="Content" ObjectID="_1699768908" r:id="rId5"/>
+                        <o:OLEObject Type="Embed" ProgID="Word.Picture.8" ShapeID="_x0000_i1025" DrawAspect="Content" ObjectID="_1699773693" r:id="rId4"/>
                       </w:object>
                     </w:r>
                   </w:p>
@@ -13748,7 +14514,7 @@
         </mc:Choice>
         <mc:Fallback>
           <w:pict>
-            <v:shape w14:anchorId="47A57F0C" id="Text Box 18" o:spid="_x0000_s1032" type="#_x0000_t202" style="position:absolute;margin-left:475.8pt;margin-top:28.2pt;width:62.9pt;height:24.15pt;z-index:251664384;visibility:visible;mso-wrap-style:square;mso-width-percent:0;mso-height-percent:0;mso-wrap-distance-left:9.05pt;mso-wrap-distance-top:0;mso-wrap-distance-right:9.05pt;mso-wrap-distance-bottom:0;mso-position-horizontal:absolute;mso-position-horizontal-relative:page;mso-position-vertical:absolute;mso-position-vertical-relative:page;mso-width-percent:0;mso-height-percent:0;mso-width-relative:page;mso-height-relative:page;v-text-anchor:top" o:gfxdata="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" stroked="f">
+            <v:shape w14:anchorId="47A57F0C" id="Text Box 18" o:spid="_x0000_s1032" type="#_x0000_t202" style="position:absolute;margin-left:475.8pt;margin-top:28.2pt;width:62.9pt;height:24.15pt;z-index:251664384;visibility:visible;mso-wrap-style:square;mso-width-percent:0;mso-height-percent:0;mso-wrap-distance-left:9.05pt;mso-wrap-distance-top:0;mso-wrap-distance-right:9.05pt;mso-wrap-distance-bottom:0;mso-position-horizontal:absolute;mso-position-horizontal-relative:page;mso-position-vertical:absolute;mso-position-vertical-relative:page;mso-width-percent:0;mso-height-percent:0;mso-width-relative:page;mso-height-relative:page;v-text-anchor:top" o:gfxdata="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" stroked="f">
               <v:fill opacity="0"/>
               <v:path arrowok="t"/>
               <v:textbox inset=".45pt,.45pt,.45pt,.45pt">
@@ -13853,7 +14619,7 @@
         </mc:Choice>
         <mc:Fallback>
           <w:pict>
-            <v:shape w14:anchorId="4BFDE3DD" id="Text Box 19" o:spid="_x0000_s1033" type="#_x0000_t202" style="position:absolute;margin-left:143.75pt;margin-top:21.35pt;width:417.4pt;height:71.5pt;z-index:251665408;visibility:visible;mso-wrap-style:square;mso-width-percent:0;mso-height-percent:0;mso-wrap-distance-left:9.05pt;mso-wrap-distance-top:0;mso-wrap-distance-right:9.05pt;mso-wrap-distance-bottom:0;mso-position-horizontal:absolute;mso-position-horizontal-relative:page;mso-position-vertical:absolute;mso-position-vertical-relative:page;mso-width-percent:0;mso-height-percent:0;mso-width-relative:page;mso-height-relative:page;v-text-anchor:top" o:gfxdata="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" strokeweight=".5pt">
+            <v:shape w14:anchorId="4BFDE3DD" id="Text Box 19" o:spid="_x0000_s1033" type="#_x0000_t202" style="position:absolute;margin-left:143.75pt;margin-top:21.35pt;width:417.4pt;height:71.5pt;z-index:251665408;visibility:visible;mso-wrap-style:square;mso-width-percent:0;mso-height-percent:0;mso-wrap-distance-left:9.05pt;mso-wrap-distance-top:0;mso-wrap-distance-right:9.05pt;mso-wrap-distance-bottom:0;mso-position-horizontal:absolute;mso-position-horizontal-relative:page;mso-position-vertical:absolute;mso-position-vertical-relative:page;mso-width-percent:0;mso-height-percent:0;mso-width-relative:page;mso-height-relative:page;v-text-anchor:top" o:gfxdata="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" strokeweight=".5pt">
               <v:fill opacity="0"/>
               <v:path arrowok="t"/>
               <v:textbox inset="0,0,0,0">
@@ -13974,7 +14740,7 @@
         </mc:Choice>
         <mc:Fallback>
           <w:pict>
-            <v:shape w14:anchorId="46940403" id="Text Box 20" o:spid="_x0000_s1034" type="#_x0000_t202" style="position:absolute;left:0;text-align:left;margin-left:2in;margin-top:57.6pt;width:416.9pt;height:35.3pt;z-index:251666432;visibility:visible;mso-wrap-style:square;mso-width-percent:0;mso-height-percent:0;mso-wrap-distance-left:9.05pt;mso-wrap-distance-top:0;mso-wrap-distance-right:9.05pt;mso-wrap-distance-bottom:0;mso-position-horizontal:absolute;mso-position-horizontal-relative:page;mso-position-vertical:absolute;mso-position-vertical-relative:page;mso-width-percent:0;mso-height-percent:0;mso-width-relative:page;mso-height-relative:page;v-text-anchor:top" o:gfxdata="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" stroked="f">
+            <v:shape w14:anchorId="46940403" id="Text Box 20" o:spid="_x0000_s1034" type="#_x0000_t202" style="position:absolute;left:0;text-align:left;margin-left:2in;margin-top:57.6pt;width:416.9pt;height:35.3pt;z-index:251666432;visibility:visible;mso-wrap-style:square;mso-width-percent:0;mso-height-percent:0;mso-wrap-distance-left:9.05pt;mso-wrap-distance-top:0;mso-wrap-distance-right:9.05pt;mso-wrap-distance-bottom:0;mso-position-horizontal:absolute;mso-position-horizontal-relative:page;mso-position-vertical:absolute;mso-position-vertical-relative:page;mso-width-percent:0;mso-height-percent:0;mso-width-relative:page;mso-height-relative:page;v-text-anchor:top" o:gfxdata="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" stroked="f">
               <v:fill opacity="0"/>
               <v:path arrowok="t"/>
               <v:textbox inset=".45pt,.45pt,.45pt,.45pt">
@@ -14178,7 +14944,7 @@
         </mc:Choice>
         <mc:Fallback>
           <w:pict>
-            <v:shape w14:anchorId="14392A7E" id="Text Box 9" o:spid="_x0000_s1035" type="#_x0000_t202" style="position:absolute;left:0;text-align:left;margin-left:374.15pt;margin-top:93.35pt;width:187pt;height:57.3pt;z-index:251657216;visibility:visible;mso-wrap-style:square;mso-width-percent:0;mso-height-percent:0;mso-wrap-distance-left:9.05pt;mso-wrap-distance-top:0;mso-wrap-distance-right:9.05pt;mso-wrap-distance-bottom:0;mso-position-horizontal:absolute;mso-position-horizontal-relative:page;mso-position-vertical:absolute;mso-position-vertical-relative:page;mso-width-percent:0;mso-height-percent:0;mso-width-relative:page;mso-height-relative:page;v-text-anchor:top" o:gfxdata="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" strokeweight=".5pt">
+            <v:shape w14:anchorId="14392A7E" id="Text Box 9" o:spid="_x0000_s1035" type="#_x0000_t202" style="position:absolute;left:0;text-align:left;margin-left:374.15pt;margin-top:93.35pt;width:187pt;height:57.3pt;z-index:251657216;visibility:visible;mso-wrap-style:square;mso-width-percent:0;mso-height-percent:0;mso-wrap-distance-left:9.05pt;mso-wrap-distance-top:0;mso-wrap-distance-right:9.05pt;mso-wrap-distance-bottom:0;mso-position-horizontal:absolute;mso-position-horizontal-relative:page;mso-position-vertical:absolute;mso-position-vertical-relative:page;mso-width-percent:0;mso-height-percent:0;mso-width-relative:page;mso-height-relative:page;v-text-anchor:top" o:gfxdata="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" strokeweight=".5pt">
               <v:fill opacity="0"/>
               <v:path arrowok="t"/>
               <v:textbox inset="0,0,0,0">
@@ -14356,7 +15122,7 @@
         </mc:Choice>
         <mc:Fallback>
           <w:pict>
-            <v:shape w14:anchorId="101029BF" id="Text Box 11" o:spid="_x0000_s1036" type="#_x0000_t202" style="position:absolute;left:0;text-align:left;margin-left:266.4pt;margin-top:93.6pt;width:107.3pt;height:56.9pt;z-index:251659264;visibility:visible;mso-wrap-style:square;mso-width-percent:0;mso-height-percent:0;mso-wrap-distance-left:9.05pt;mso-wrap-distance-top:0;mso-wrap-distance-right:9.05pt;mso-wrap-distance-bottom:0;mso-position-horizontal:absolute;mso-position-horizontal-relative:page;mso-position-vertical:absolute;mso-position-vertical-relative:page;mso-width-percent:0;mso-height-percent:0;mso-width-relative:page;mso-height-relative:page;v-text-anchor:top" o:gfxdata="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" stroked="f">
+            <v:shape w14:anchorId="101029BF" id="Text Box 11" o:spid="_x0000_s1036" type="#_x0000_t202" style="position:absolute;left:0;text-align:left;margin-left:266.4pt;margin-top:93.6pt;width:107.3pt;height:56.9pt;z-index:251659264;visibility:visible;mso-wrap-style:square;mso-width-percent:0;mso-height-percent:0;mso-wrap-distance-left:9.05pt;mso-wrap-distance-top:0;mso-wrap-distance-right:9.05pt;mso-wrap-distance-bottom:0;mso-position-horizontal:absolute;mso-position-horizontal-relative:page;mso-position-vertical:absolute;mso-position-vertical-relative:page;mso-width-percent:0;mso-height-percent:0;mso-width-relative:page;mso-height-relative:page;v-text-anchor:top" o:gfxdata="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" stroked="f">
               <v:fill opacity="0"/>
               <v:path arrowok="t"/>
               <v:textbox inset=".45pt,.45pt,.45pt,.45pt">
@@ -14672,7 +15438,7 @@
         </mc:Choice>
         <mc:Fallback>
           <w:pict>
-            <v:shape w14:anchorId="63BBC8AA" id="Text Box 6" o:spid="_x0000_s1037" type="#_x0000_t202" style="position:absolute;left:0;text-align:left;margin-left:273.6pt;margin-top:158.4pt;width:287.3pt;height:92.9pt;z-index:251654144;visibility:visible;mso-wrap-style:square;mso-width-percent:0;mso-height-percent:0;mso-wrap-distance-left:9.05pt;mso-wrap-distance-top:0;mso-wrap-distance-right:9.05pt;mso-wrap-distance-bottom:0;mso-position-horizontal:absolute;mso-position-horizontal-relative:page;mso-position-vertical:absolute;mso-position-vertical-relative:page;mso-width-percent:0;mso-height-percent:0;mso-width-relative:page;mso-height-relative:page;v-text-anchor:top" o:gfxdata="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" stroked="f">
+            <v:shape w14:anchorId="63BBC8AA" id="Text Box 6" o:spid="_x0000_s1037" type="#_x0000_t202" style="position:absolute;left:0;text-align:left;margin-left:273.6pt;margin-top:158.4pt;width:287.3pt;height:92.9pt;z-index:251654144;visibility:visible;mso-wrap-style:square;mso-width-percent:0;mso-height-percent:0;mso-wrap-distance-left:9.05pt;mso-wrap-distance-top:0;mso-wrap-distance-right:9.05pt;mso-wrap-distance-bottom:0;mso-position-horizontal:absolute;mso-position-horizontal-relative:page;mso-position-vertical:absolute;mso-position-vertical-relative:page;mso-width-percent:0;mso-height-percent:0;mso-width-relative:page;mso-height-relative:page;v-text-anchor:top" o:gfxdata="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" stroked="f">
               <v:fill opacity="0"/>
               <v:path arrowok="t"/>
               <v:textbox inset=".45pt,.45pt,.45pt,.45pt">
@@ -14910,7 +15676,7 @@
         </mc:Choice>
         <mc:Fallback>
           <w:pict>
-            <v:shape w14:anchorId="569E7306" id="Text Box 7" o:spid="_x0000_s1038" type="#_x0000_t202" style="position:absolute;left:0;text-align:left;margin-left:143.75pt;margin-top:93.95pt;width:122.25pt;height:57.45pt;z-index:251655168;visibility:visible;mso-wrap-style:square;mso-width-percent:0;mso-height-percent:0;mso-wrap-distance-left:9.05pt;mso-wrap-distance-top:0;mso-wrap-distance-right:9.05pt;mso-wrap-distance-bottom:0;mso-position-horizontal:absolute;mso-position-horizontal-relative:page;mso-position-vertical:absolute;mso-position-vertical-relative:page;mso-width-percent:0;mso-height-percent:0;mso-width-relative:page;mso-height-relative:page;v-text-anchor:top" o:gfxdata="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" strokeweight=".5pt">
+            <v:shape w14:anchorId="569E7306" id="Text Box 7" o:spid="_x0000_s1038" type="#_x0000_t202" style="position:absolute;left:0;text-align:left;margin-left:143.75pt;margin-top:93.95pt;width:122.25pt;height:57.45pt;z-index:251655168;visibility:visible;mso-wrap-style:square;mso-width-percent:0;mso-height-percent:0;mso-wrap-distance-left:9.05pt;mso-wrap-distance-top:0;mso-wrap-distance-right:9.05pt;mso-wrap-distance-bottom:0;mso-position-horizontal:absolute;mso-position-horizontal-relative:page;mso-position-vertical:absolute;mso-position-vertical-relative:page;mso-width-percent:0;mso-height-percent:0;mso-width-relative:page;mso-height-relative:page;v-text-anchor:top" o:gfxdata="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" strokeweight=".5pt">
               <v:fill opacity="0"/>
               <v:path arrowok="t"/>
               <v:textbox inset="0,0,0,0">

</xml_diff>

<commit_message>
s104: manage empty town in docx when it doesn't known
</commit_message>
<xml_diff>
--- a/documents/HLM-template.docx
+++ b/documents/HLM-template.docx
@@ -15,8 +15,19 @@
           <w:iCs/>
           <w:sz w:val="22"/>
           <w:szCs w:val="22"/>
-        </w:rPr>
-      </w:pPr>
+          <w:lang w:val="fr-FR"/>
+        </w:rPr>
+      </w:pPr>
+      <w:r>
+        <w:rPr>
+          <w:b/>
+          <w:iCs/>
+          <w:sz w:val="22"/>
+          <w:szCs w:val="22"/>
+          <w:lang w:val="fr-FR"/>
+        </w:rPr>
+        <w:t>_</w:t>
+      </w:r>
     </w:p>
     <w:p>
       <w:pPr>
@@ -6866,6 +6877,14 @@
           <w:sz w:val="16"/>
           <w:szCs w:val="16"/>
         </w:rPr>
+        <w:fldChar w:fldCharType="separate"/>
+      </w:r>
+      <w:r>
+        <w:rPr>
+          <w:rFonts w:ascii="TimesNewRomanPSMT" w:hAnsi="TimesNewRomanPSMT" w:cs="TimesNewRomanPSMT"/>
+          <w:sz w:val="16"/>
+          <w:szCs w:val="16"/>
+        </w:rPr>
         <w:fldChar w:fldCharType="end"/>
       </w:r>
       <w:bookmarkEnd w:id="45"/>
@@ -6933,6 +6952,14 @@
           <w:sz w:val="16"/>
           <w:szCs w:val="16"/>
         </w:rPr>
+        <w:fldChar w:fldCharType="separate"/>
+      </w:r>
+      <w:r>
+        <w:rPr>
+          <w:rFonts w:ascii="TimesNewRomanPSMT" w:hAnsi="TimesNewRomanPSMT" w:cs="TimesNewRomanPSMT"/>
+          <w:sz w:val="16"/>
+          <w:szCs w:val="16"/>
+        </w:rPr>
         <w:fldChar w:fldCharType="end"/>
       </w:r>
       <w:r>
@@ -6999,6 +7026,14 @@
           <w:sz w:val="16"/>
           <w:szCs w:val="16"/>
         </w:rPr>
+        <w:fldChar w:fldCharType="separate"/>
+      </w:r>
+      <w:r>
+        <w:rPr>
+          <w:rFonts w:ascii="TimesNewRomanPSMT" w:hAnsi="TimesNewRomanPSMT" w:cs="TimesNewRomanPSMT"/>
+          <w:sz w:val="16"/>
+          <w:szCs w:val="16"/>
+        </w:rPr>
         <w:fldChar w:fldCharType="end"/>
       </w:r>
       <w:r>
@@ -7065,6 +7100,14 @@
           <w:sz w:val="16"/>
           <w:szCs w:val="16"/>
         </w:rPr>
+        <w:fldChar w:fldCharType="separate"/>
+      </w:r>
+      <w:r>
+        <w:rPr>
+          <w:rFonts w:ascii="TimesNewRomanPSMT" w:hAnsi="TimesNewRomanPSMT" w:cs="TimesNewRomanPSMT"/>
+          <w:sz w:val="16"/>
+          <w:szCs w:val="16"/>
+        </w:rPr>
         <w:fldChar w:fldCharType="end"/>
       </w:r>
       <w:r>
@@ -7131,6 +7174,14 @@
           <w:sz w:val="16"/>
           <w:szCs w:val="16"/>
         </w:rPr>
+        <w:fldChar w:fldCharType="separate"/>
+      </w:r>
+      <w:r>
+        <w:rPr>
+          <w:rFonts w:ascii="TimesNewRomanPSMT" w:hAnsi="TimesNewRomanPSMT" w:cs="TimesNewRomanPSMT"/>
+          <w:sz w:val="16"/>
+          <w:szCs w:val="16"/>
+        </w:rPr>
         <w:fldChar w:fldCharType="end"/>
       </w:r>
       <w:r>
@@ -7147,14 +7198,7 @@
           <w:rFonts w:ascii="TimesNewRomanPSMT" w:hAnsi="TimesNewRomanPSMT" w:cs="TimesNewRomanPSMT"/>
           <w:lang w:val="fr-FR"/>
         </w:rPr>
-        <w:t>S</w:t>
-      </w:r>
-      <w:r>
-        <w:rPr>
-          <w:rFonts w:ascii="TimesNewRomanPSMT" w:hAnsi="TimesNewRomanPSMT" w:cs="TimesNewRomanPSMT"/>
-          <w:lang w:val="fr-FR"/>
-        </w:rPr>
-        <w:t>échoirs</w:t>
+        <w:t>Séchoirs</w:t>
       </w:r>
     </w:p>
     <w:p>
@@ -7204,6 +7248,14 @@
           <w:sz w:val="16"/>
           <w:szCs w:val="16"/>
         </w:rPr>
+        <w:fldChar w:fldCharType="separate"/>
+      </w:r>
+      <w:r>
+        <w:rPr>
+          <w:rFonts w:ascii="TimesNewRomanPSMT" w:hAnsi="TimesNewRomanPSMT" w:cs="TimesNewRomanPSMT"/>
+          <w:sz w:val="16"/>
+          <w:szCs w:val="16"/>
+        </w:rPr>
         <w:fldChar w:fldCharType="end"/>
       </w:r>
       <w:r>
@@ -7270,6 +7322,14 @@
           <w:sz w:val="16"/>
           <w:szCs w:val="16"/>
         </w:rPr>
+        <w:fldChar w:fldCharType="separate"/>
+      </w:r>
+      <w:r>
+        <w:rPr>
+          <w:rFonts w:ascii="TimesNewRomanPSMT" w:hAnsi="TimesNewRomanPSMT" w:cs="TimesNewRomanPSMT"/>
+          <w:sz w:val="16"/>
+          <w:szCs w:val="16"/>
+        </w:rPr>
         <w:fldChar w:fldCharType="end"/>
       </w:r>
       <w:r>
@@ -7336,6 +7396,14 @@
           <w:sz w:val="16"/>
           <w:szCs w:val="16"/>
         </w:rPr>
+        <w:fldChar w:fldCharType="separate"/>
+      </w:r>
+      <w:r>
+        <w:rPr>
+          <w:rFonts w:ascii="TimesNewRomanPSMT" w:hAnsi="TimesNewRomanPSMT" w:cs="TimesNewRomanPSMT"/>
+          <w:sz w:val="16"/>
+          <w:szCs w:val="16"/>
+        </w:rPr>
         <w:fldChar w:fldCharType="end"/>
       </w:r>
       <w:r>
@@ -7402,6 +7470,14 @@
           <w:sz w:val="16"/>
           <w:szCs w:val="16"/>
         </w:rPr>
+        <w:fldChar w:fldCharType="separate"/>
+      </w:r>
+      <w:r>
+        <w:rPr>
+          <w:rFonts w:ascii="TimesNewRomanPSMT" w:hAnsi="TimesNewRomanPSMT" w:cs="TimesNewRomanPSMT"/>
+          <w:sz w:val="16"/>
+          <w:szCs w:val="16"/>
+        </w:rPr>
         <w:fldChar w:fldCharType="end"/>
       </w:r>
       <w:r>
@@ -7468,6 +7544,14 @@
           <w:sz w:val="16"/>
           <w:szCs w:val="16"/>
         </w:rPr>
+        <w:fldChar w:fldCharType="separate"/>
+      </w:r>
+      <w:r>
+        <w:rPr>
+          <w:rFonts w:ascii="TimesNewRomanPSMT" w:hAnsi="TimesNewRomanPSMT" w:cs="TimesNewRomanPSMT"/>
+          <w:sz w:val="16"/>
+          <w:szCs w:val="16"/>
+        </w:rPr>
         <w:fldChar w:fldCharType="end"/>
       </w:r>
       <w:r>
@@ -7534,6 +7618,14 @@
           <w:sz w:val="16"/>
           <w:szCs w:val="16"/>
         </w:rPr>
+        <w:fldChar w:fldCharType="separate"/>
+      </w:r>
+      <w:r>
+        <w:rPr>
+          <w:rFonts w:ascii="TimesNewRomanPSMT" w:hAnsi="TimesNewRomanPSMT" w:cs="TimesNewRomanPSMT"/>
+          <w:sz w:val="16"/>
+          <w:szCs w:val="16"/>
+        </w:rPr>
         <w:fldChar w:fldCharType="end"/>
       </w:r>
       <w:r>
@@ -7550,14 +7642,7 @@
           <w:rFonts w:ascii="TimesNewRomanPSMT" w:hAnsi="TimesNewRomanPSMT" w:cs="TimesNewRomanPSMT"/>
           <w:lang w:val="fr-FR"/>
         </w:rPr>
-        <w:t>Dans la limite de 9 m2</w:t>
-      </w:r>
-      <w:r>
-        <w:rPr>
-          <w:rFonts w:ascii="TimesNewRomanPSMT" w:hAnsi="TimesNewRomanPSMT" w:cs="TimesNewRomanPSMT"/>
-          <w:lang w:val="fr-FR"/>
-        </w:rPr>
-        <w:t xml:space="preserve">, </w:t>
+        <w:t xml:space="preserve">Dans la limite de 9 m2, </w:t>
       </w:r>
       <w:r>
         <w:rPr>
@@ -12767,8 +12852,35 @@
       <w:r>
         <w:rPr>
           <w:rFonts w:ascii="TimesNewRomanPSMT" w:hAnsi="TimesNewRomanPSMT" w:cs="TimesNewRomanPSMT"/>
+          <w:lang w:val="fr-FR"/>
+        </w:rPr>
+        <w:t>get_</w:t>
+      </w:r>
+      <w:r>
+        <w:rPr>
+          <w:rFonts w:ascii="TimesNewRomanPSMT" w:hAnsi="TimesNewRomanPSMT" w:cs="TimesNewRomanPSMT"/>
         </w:rPr>
         <w:t>ville_signature</w:t>
+      </w:r>
+      <w:r>
+        <w:rPr>
+          <w:rFonts w:ascii="TimesNewRomanPSMT" w:hAnsi="TimesNewRomanPSMT" w:cs="TimesNewRomanPSMT"/>
+          <w:lang w:val="fr-FR"/>
+        </w:rPr>
+        <w:t>_or_empty</w:t>
+      </w:r>
+      <w:r>
+        <w:rPr>
+          <w:rFonts w:ascii="TimesNewRomanPSMT" w:hAnsi="TimesNewRomanPSMT" w:cs="TimesNewRomanPSMT"/>
+          <w:lang w:val="fr-FR"/>
+        </w:rPr>
+        <w:t>()</w:t>
+      </w:r>
+      <w:r>
+        <w:rPr>
+          <w:rFonts w:ascii="TimesNewRomanPSMT" w:hAnsi="TimesNewRomanPSMT" w:cs="TimesNewRomanPSMT"/>
+        </w:rPr>
+        <w:t xml:space="preserve"> </w:t>
       </w:r>
       <w:r>
         <w:rPr>
@@ -13075,6 +13187,9 @@
     <w:p>
       <w:pPr>
         <w:keepLines/>
+        <w:rPr>
+          <w:lang w:val="fr-FR"/>
+        </w:rPr>
       </w:pPr>
       <w:r>
         <w:rPr>
@@ -13118,59 +13233,16 @@
           <w:szCs w:val="22"/>
           <w:lang w:eastAsia="fr-FR"/>
         </w:rPr>
-        <w:t>{{ bailleur.siret }}</w:t>
+        <w:t xml:space="preserve">{{ bailleur.siret </w:t>
       </w:r>
       <w:r>
         <w:rPr>
           <w:rFonts w:ascii="TimesNewRomanPSMT" w:hAnsi="TimesNewRomanPSMT" w:cs="TimesNewRomanPSMT"/>
           <w:color w:val="000000"/>
           <w:szCs w:val="22"/>
-          <w:lang w:eastAsia="fr-FR"/>
-        </w:rPr>
-        <w:t> </w:t>
-      </w:r>
-      <w:r>
-        <w:rPr>
-          <w:rFonts w:ascii="TimesNewRomanPSMT" w:hAnsi="TimesNewRomanPSMT" w:cs="TimesNewRomanPSMT"/>
-          <w:i/>
-          <w:iCs/>
-          <w:color w:val="0000FF"/>
-          <w:szCs w:val="22"/>
-        </w:rPr>
-        <w:t xml:space="preserve">ou </w:t>
-      </w:r>
-      <w:r>
-        <w:rPr>
-          <w:rFonts w:ascii="TimesNewRomanPSMT" w:hAnsi="TimesNewRomanPSMT" w:cs="TimesNewRomanPSMT"/>
-          <w:szCs w:val="22"/>
-        </w:rPr>
-        <w:t>a</w:t>
-      </w:r>
-      <w:r>
-        <w:rPr>
-          <w:rFonts w:ascii="TimesNewRomanPSMT" w:hAnsi="TimesNewRomanPSMT" w:cs="TimesNewRomanPSMT"/>
-          <w:color w:val="000000"/>
-          <w:szCs w:val="22"/>
-        </w:rPr>
-        <w:t>u vu de l'extrait K bis délivré par le greffe du tribunal de commerce de..... (</w:t>
-      </w:r>
-      <w:r>
-        <w:rPr>
-          <w:rFonts w:ascii="TimesNewRomanPSMT" w:hAnsi="TimesNewRomanPSMT" w:cs="TimesNewRomanPSMT"/>
-          <w:i/>
-          <w:iCs/>
-          <w:color w:val="0000FF"/>
-          <w:szCs w:val="22"/>
-        </w:rPr>
-        <w:t>si le bailleur est inscrit au RCS</w:t>
-      </w:r>
-      <w:r>
-        <w:rPr>
-          <w:rFonts w:ascii="TimesNewRomanPSMT" w:hAnsi="TimesNewRomanPSMT" w:cs="TimesNewRomanPSMT"/>
-          <w:color w:val="0000FF"/>
-          <w:szCs w:val="22"/>
-        </w:rPr>
-        <w:t>)</w:t>
+          <w:lang w:val="fr-FR" w:eastAsia="fr-FR"/>
+        </w:rPr>
+        <w:t>}}</w:t>
       </w:r>
     </w:p>
     <w:p>
@@ -13236,7 +13308,71 @@
         <w:rPr>
           <w:rFonts w:ascii="TimesNewRomanPSMT" w:hAnsi="TimesNewRomanPSMT" w:cs="TimesNewRomanPSMT"/>
         </w:rPr>
-        <w:t>{{administration.ville_signature}}</w:t>
+        <w:t>{{</w:t>
+      </w:r>
+      <w:r>
+        <w:rPr>
+          <w:rFonts w:ascii="TimesNewRomanPSMT" w:hAnsi="TimesNewRomanPSMT" w:cs="TimesNewRomanPSMT"/>
+          <w:lang w:val="fr-FR"/>
+        </w:rPr>
+        <w:t xml:space="preserve"> </w:t>
+      </w:r>
+      <w:r>
+        <w:rPr>
+          <w:rFonts w:ascii="TimesNewRomanPSMT" w:hAnsi="TimesNewRomanPSMT" w:cs="TimesNewRomanPSMT"/>
+        </w:rPr>
+        <w:t>administration.</w:t>
+      </w:r>
+      <w:proofErr w:type="spellStart"/>
+      <w:r>
+        <w:rPr>
+          <w:rFonts w:ascii="TimesNewRomanPSMT" w:hAnsi="TimesNewRomanPSMT" w:cs="TimesNewRomanPSMT"/>
+          <w:lang w:val="fr-FR"/>
+        </w:rPr>
+        <w:t>get</w:t>
+      </w:r>
+      <w:proofErr w:type="spellEnd"/>
+      <w:r>
+        <w:rPr>
+          <w:rFonts w:ascii="TimesNewRomanPSMT" w:hAnsi="TimesNewRomanPSMT" w:cs="TimesNewRomanPSMT"/>
+          <w:lang w:val="fr-FR"/>
+        </w:rPr>
+        <w:t>_</w:t>
+      </w:r>
+      <w:r>
+        <w:rPr>
+          <w:rFonts w:ascii="TimesNewRomanPSMT" w:hAnsi="TimesNewRomanPSMT" w:cs="TimesNewRomanPSMT"/>
+        </w:rPr>
+        <w:t>ville_signature</w:t>
+      </w:r>
+      <w:r>
+        <w:rPr>
+          <w:rFonts w:ascii="TimesNewRomanPSMT" w:hAnsi="TimesNewRomanPSMT" w:cs="TimesNewRomanPSMT"/>
+          <w:lang w:val="fr-FR"/>
+        </w:rPr>
+        <w:t>_</w:t>
+      </w:r>
+      <w:proofErr w:type="spellStart"/>
+      <w:r>
+        <w:rPr>
+          <w:rFonts w:ascii="TimesNewRomanPSMT" w:hAnsi="TimesNewRomanPSMT" w:cs="TimesNewRomanPSMT"/>
+          <w:lang w:val="fr-FR"/>
+        </w:rPr>
+        <w:t>or_empty</w:t>
+      </w:r>
+      <w:proofErr w:type="spellEnd"/>
+      <w:r>
+        <w:rPr>
+          <w:rFonts w:ascii="TimesNewRomanPSMT" w:hAnsi="TimesNewRomanPSMT" w:cs="TimesNewRomanPSMT"/>
+          <w:lang w:val="fr-FR"/>
+        </w:rPr>
+        <w:t xml:space="preserve">() </w:t>
+      </w:r>
+      <w:r>
+        <w:rPr>
+          <w:rFonts w:ascii="TimesNewRomanPSMT" w:hAnsi="TimesNewRomanPSMT" w:cs="TimesNewRomanPSMT"/>
+        </w:rPr>
+        <w:t>}}</w:t>
       </w:r>
       <w:r>
         <w:rPr>
@@ -13930,7 +14066,7 @@
                                   </pic:cNvPicPr>
                                 </pic:nvPicPr>
                                 <pic:blipFill>
-                                  <a:blip r:embed="rId1">
+                                  <a:blip r:embed="rId2">
                                     <a:extLst>
                                       <a:ext uri="{28A0092B-C50C-407E-A947-70E740481C1C}">
                                         <a14:useLocalDpi xmlns:a14="http://schemas.microsoft.com/office/drawing/2010/main" val="0"/>
@@ -14115,15 +14251,7 @@
                                 <w:sz w:val="22"/>
                                 <w:szCs w:val="22"/>
                               </w:rPr>
-                              <w:t xml:space="preserve">  </w:t>
-                            </w:r>
-                            <w:r>
-                              <w:rPr>
-                                <w:kern w:val="1"/>
-                                <w:sz w:val="22"/>
-                                <w:szCs w:val="22"/>
-                              </w:rPr>
-                              <w:t>1</w:t>
+                              <w:t xml:space="preserve">  1</w:t>
                             </w:r>
                             <w:r>
                               <w:rPr>
@@ -14281,7 +14409,7 @@
                             <w:rPr>
                               <w:noProof/>
                             </w:rPr>
-                            <w:object w:dxaOrig="785" w:dyaOrig="524" w14:anchorId="57505910">
+                            <w:object w:dxaOrig="780" w:dyaOrig="520" w14:anchorId="57505910">
                               <v:shapetype id="_x0000_t75" coordsize="21600,21600" o:spt="75" o:preferrelative="t" path="m@4@5l@4@11@9@11@9@5xe" filled="f" stroked="f">
                                 <v:stroke joinstyle="miter"/>
                                 <v:formulas>
@@ -14303,9 +14431,9 @@
                               </v:shapetype>
                               <v:shape id="_x0000_i1025" type="#_x0000_t75" alt="" style="width:39pt;height:26pt;mso-width-percent:0;mso-height-percent:0;mso-width-percent:0;mso-height-percent:0" filled="t">
                                 <v:fill color2="black"/>
-                                <v:imagedata r:id="rId2" o:title="" croptop="-22f" cropbottom="-22f" cropleft="-25f" cropright="-25f"/>
+                                <v:imagedata r:id="rId3" o:title="" croptop="-22f" cropbottom="-22f" cropleft="-25f" cropright="-25f"/>
                               </v:shape>
-                              <o:OLEObject Type="Embed" ProgID="Word.Picture.8" ShapeID="_x0000_i1025" DrawAspect="Content" ObjectID="_1699773693" r:id="rId3"/>
+                              <o:OLEObject Type="Embed" ProgID="Word.Picture.8" ShapeID="_x0000_i1025" DrawAspect="Content" ObjectID="_1699803248" r:id="rId4"/>
                             </w:object>
                           </w:r>
                         </w:p>
@@ -14351,7 +14479,11 @@
         </mc:Choice>
         <mc:Fallback>
           <w:pict>
-            <v:shape w14:anchorId="19B3A771" id="Text Box 17" o:spid="_x0000_s1031" type="#_x0000_t202" style="position:absolute;margin-left:57.6pt;margin-top:21.6pt;width:78.5pt;height:49.7pt;z-index:251663360;visibility:visible;mso-wrap-style:square;mso-width-percent:0;mso-height-percent:0;mso-wrap-distance-left:9.05pt;mso-wrap-distance-top:0;mso-wrap-distance-right:9.05pt;mso-wrap-distance-bottom:0;mso-position-horizontal:absolute;mso-position-horizontal-relative:page;mso-position-vertical:absolute;mso-position-vertical-relative:page;mso-width-percent:0;mso-height-percent:0;mso-width-relative:page;mso-height-relative:page;v-text-anchor:top" o:gfxdata="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" stroked="f">
+            <v:shapetype w14:anchorId="19B3A771" id="_x0000_t202" coordsize="21600,21600" o:spt="202" path="m,l,21600r21600,l21600,xe">
+              <v:stroke joinstyle="miter"/>
+              <v:path gradientshapeok="t" o:connecttype="rect"/>
+            </v:shapetype>
+            <v:shape id="Text Box 17" o:spid="_x0000_s1031" type="#_x0000_t202" style="position:absolute;margin-left:57.6pt;margin-top:21.6pt;width:78.5pt;height:49.7pt;z-index:251663360;visibility:visible;mso-wrap-style:square;mso-width-percent:0;mso-height-percent:0;mso-wrap-distance-left:9.05pt;mso-wrap-distance-top:0;mso-wrap-distance-right:9.05pt;mso-wrap-distance-bottom:0;mso-position-horizontal:absolute;mso-position-horizontal-relative:page;mso-position-vertical:absolute;mso-position-vertical-relative:page;mso-width-percent:0;mso-height-percent:0;mso-width-relative:page;mso-height-relative:page;v-text-anchor:top" o:gfxdata="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" stroked="f">
               <v:fill opacity="0"/>
               <v:path arrowok="t"/>
               <v:textbox inset=".45pt,.45pt,.45pt,.45pt">
@@ -14376,12 +14508,12 @@
                       <w:rPr>
                         <w:noProof/>
                       </w:rPr>
-                      <w:object w:dxaOrig="785" w:dyaOrig="524" w14:anchorId="57505910">
+                      <w:object w:dxaOrig="780" w:dyaOrig="520" w14:anchorId="57505910">
                         <v:shape id="_x0000_i1025" type="#_x0000_t75" alt="" style="width:39pt;height:26pt;mso-width-percent:0;mso-height-percent:0;mso-width-percent:0;mso-height-percent:0" filled="t">
                           <v:fill color2="black"/>
-                          <v:imagedata r:id="rId2" o:title="" croptop="-22f" cropbottom="-22f" cropleft="-25f" cropright="-25f"/>
+                          <v:imagedata r:id="rId3" o:title="" croptop="-22f" cropbottom="-22f" cropleft="-25f" cropright="-25f"/>
                         </v:shape>
-                        <o:OLEObject Type="Embed" ProgID="Word.Picture.8" ShapeID="_x0000_i1025" DrawAspect="Content" ObjectID="_1699773693" r:id="rId4"/>
+                        <o:OLEObject Type="Embed" ProgID="Word.Picture.8" ShapeID="_x0000_i1025" DrawAspect="Content" ObjectID="_1699803248" r:id="rId5"/>
                       </w:object>
                     </w:r>
                   </w:p>
@@ -14787,11 +14919,6 @@
         <w:lang w:val="en-FR" w:eastAsia="en-GB"/>
       </w:rPr>
       <w:tab/>
-    </w:r>
-    <w:r>
-      <w:rPr>
-        <w:lang w:val="en-FR" w:eastAsia="en-GB"/>
-      </w:rPr>
       <w:t xml:space="preserve">- </w:t>
     </w:r>
   </w:p>

</xml_diff>

<commit_message>
move dg to signataire in bailleur model
</commit_message>
<xml_diff>
--- a/documents/HLM-template.docx
+++ b/documents/HLM-template.docx
@@ -527,7 +527,20 @@
         <w:rPr>
           <w:rFonts w:ascii="TimesNewRomanPSMT" w:hAnsi="TimesNewRomanPSMT" w:cs="TimesNewRomanPSMT"/>
         </w:rPr>
-        <w:t>{{ bailleur.dg_nom }}</w:t>
+        <w:t>{{ bailleur.</w:t>
+      </w:r>
+      <w:r>
+        <w:rPr>
+          <w:rFonts w:ascii="TimesNewRomanPSMT" w:hAnsi="TimesNewRomanPSMT" w:cs="TimesNewRomanPSMT"/>
+          <w:lang w:val="fr-FR"/>
+        </w:rPr>
+        <w:t>signataire</w:t>
+      </w:r>
+      <w:r>
+        <w:rPr>
+          <w:rFonts w:ascii="TimesNewRomanPSMT" w:hAnsi="TimesNewRomanPSMT" w:cs="TimesNewRomanPSMT"/>
+        </w:rPr>
+        <w:t>_nom }}</w:t>
       </w:r>
       <w:r>
         <w:rPr>
@@ -541,7 +554,20 @@
         <w:rPr>
           <w:rFonts w:ascii="TimesNewRomanPSMT" w:hAnsi="TimesNewRomanPSMT" w:cs="TimesNewRomanPSMT"/>
         </w:rPr>
-        <w:t>{{ bailleur.dg_fonction }}</w:t>
+        <w:t>{{ bailleur.</w:t>
+      </w:r>
+      <w:r>
+        <w:rPr>
+          <w:rFonts w:ascii="TimesNewRomanPSMT" w:hAnsi="TimesNewRomanPSMT" w:cs="TimesNewRomanPSMT"/>
+          <w:lang w:val="fr-FR"/>
+        </w:rPr>
+        <w:t>signataire</w:t>
+      </w:r>
+      <w:r>
+        <w:rPr>
+          <w:rFonts w:ascii="TimesNewRomanPSMT" w:hAnsi="TimesNewRomanPSMT" w:cs="TimesNewRomanPSMT"/>
+        </w:rPr>
+        <w:t>_fonction }}</w:t>
       </w:r>
       <w:r>
         <w:rPr>
@@ -596,8 +622,15 @@
       <w:r>
         <w:rPr>
           <w:rFonts w:ascii="TimesNewRomanPSMT" w:hAnsi="TimesNewRomanPSMT" w:cs="TimesNewRomanPSMT"/>
-        </w:rPr>
-        <w:t>dg_</w:t>
+          <w:lang w:val="fr-FR"/>
+        </w:rPr>
+        <w:t>signataire</w:t>
+      </w:r>
+      <w:r>
+        <w:rPr>
+          <w:rFonts w:ascii="TimesNewRomanPSMT" w:hAnsi="TimesNewRomanPSMT" w:cs="TimesNewRomanPSMT"/>
+        </w:rPr>
+        <w:t>_</w:t>
       </w:r>
       <w:r>
         <w:rPr>
@@ -12867,14 +12900,7 @@
           <w:rFonts w:ascii="TimesNewRomanPSMT" w:hAnsi="TimesNewRomanPSMT" w:cs="TimesNewRomanPSMT"/>
           <w:lang w:val="fr-FR"/>
         </w:rPr>
-        <w:t>_or_empty</w:t>
-      </w:r>
-      <w:r>
-        <w:rPr>
-          <w:rFonts w:ascii="TimesNewRomanPSMT" w:hAnsi="TimesNewRomanPSMT" w:cs="TimesNewRomanPSMT"/>
-          <w:lang w:val="fr-FR"/>
-        </w:rPr>
-        <w:t>()</w:t>
+        <w:t>_or_empty()</w:t>
       </w:r>
       <w:r>
         <w:rPr>
@@ -14433,7 +14459,7 @@
                                 <v:fill color2="black"/>
                                 <v:imagedata r:id="rId3" o:title="" croptop="-22f" cropbottom="-22f" cropleft="-25f" cropright="-25f"/>
                               </v:shape>
-                              <o:OLEObject Type="Embed" ProgID="Word.Picture.8" ShapeID="_x0000_i1025" DrawAspect="Content" ObjectID="_1699803248" r:id="rId4"/>
+                              <o:OLEObject Type="Embed" ProgID="Word.Picture.8" ShapeID="_x0000_i1025" DrawAspect="Content" ObjectID="_1699878459" r:id="rId4"/>
                             </w:object>
                           </w:r>
                         </w:p>
@@ -14513,7 +14539,7 @@
                           <v:fill color2="black"/>
                           <v:imagedata r:id="rId3" o:title="" croptop="-22f" cropbottom="-22f" cropleft="-25f" cropright="-25f"/>
                         </v:shape>
-                        <o:OLEObject Type="Embed" ProgID="Word.Picture.8" ShapeID="_x0000_i1025" DrawAspect="Content" ObjectID="_1699803248" r:id="rId5"/>
+                        <o:OLEObject Type="Embed" ProgID="Word.Picture.8" ShapeID="_x0000_i1025" DrawAspect="Content" ObjectID="_1699878459" r:id="rId5"/>
                       </w:object>
                     </w:r>
                   </w:p>

</xml_diff>

<commit_message>
display annexes type list of Lot in Annexes screen and applu it in convention doc
</commit_message>
<xml_diff>
--- a/documents/HLM-template.docx
+++ b/documents/HLM-template.docx
@@ -6867,9 +6867,16 @@
         <w:ind w:firstLine="708"/>
         <w:rPr>
           <w:rFonts w:ascii="Apple Color Emoji" w:hAnsi="Apple Color Emoji" w:cs="TimesNewRomanPSMT"/>
-          <w:lang w:val="fr-FR"/>
-        </w:rPr>
-      </w:pPr>
+        </w:rPr>
+      </w:pPr>
+      <w:r>
+        <w:rPr>
+          <w:rFonts w:ascii="TimesNewRomanPSMT" w:hAnsi="TimesNewRomanPSMT" w:cs="TimesNewRomanPSMT"/>
+          <w:sz w:val="16"/>
+          <w:szCs w:val="16"/>
+        </w:rPr>
+        <w:t>{% if lot.annexe_caves %}</w:t>
+      </w:r>
       <w:r>
         <w:rPr>
           <w:rFonts w:ascii="TimesNewRomanPSMT" w:hAnsi="TimesNewRomanPSMT" w:cs="TimesNewRomanPSMT"/>
@@ -6879,6 +6886,57 @@
         <w:fldChar w:fldCharType="begin">
           <w:ffData>
             <w:name w:val="Check1"/>
+            <w:enabled/>
+            <w:calcOnExit w:val="0"/>
+            <w:checkBox>
+              <w:sizeAuto/>
+              <w:default w:val="1"/>
+            </w:checkBox>
+          </w:ffData>
+        </w:fldChar>
+      </w:r>
+      <w:bookmarkStart w:id="45" w:name="Check1"/>
+      <w:r>
+        <w:rPr>
+          <w:rFonts w:ascii="TimesNewRomanPSMT" w:hAnsi="TimesNewRomanPSMT" w:cs="TimesNewRomanPSMT"/>
+          <w:sz w:val="16"/>
+          <w:szCs w:val="16"/>
+        </w:rPr>
+        <w:instrText xml:space="preserve"> FORMCHECKBOX </w:instrText>
+      </w:r>
+      <w:r>
+        <w:rPr>
+          <w:rFonts w:ascii="TimesNewRomanPSMT" w:hAnsi="TimesNewRomanPSMT" w:cs="TimesNewRomanPSMT"/>
+          <w:sz w:val="16"/>
+          <w:szCs w:val="16"/>
+        </w:rPr>
+      </w:r>
+      <w:r>
+        <w:rPr>
+          <w:rFonts w:ascii="TimesNewRomanPSMT" w:hAnsi="TimesNewRomanPSMT" w:cs="TimesNewRomanPSMT"/>
+          <w:sz w:val="16"/>
+          <w:szCs w:val="16"/>
+        </w:rPr>
+        <w:fldChar w:fldCharType="end"/>
+      </w:r>
+      <w:bookmarkEnd w:id="45"/>
+      <w:r>
+        <w:rPr>
+          <w:rFonts w:ascii="TimesNewRomanPSMT" w:hAnsi="TimesNewRomanPSMT" w:cs="TimesNewRomanPSMT"/>
+          <w:sz w:val="16"/>
+          <w:szCs w:val="16"/>
+        </w:rPr>
+        <w:t>{% else %}</w:t>
+      </w:r>
+      <w:r>
+        <w:rPr>
+          <w:rFonts w:ascii="TimesNewRomanPSMT" w:hAnsi="TimesNewRomanPSMT" w:cs="TimesNewRomanPSMT"/>
+          <w:sz w:val="16"/>
+          <w:szCs w:val="16"/>
+        </w:rPr>
+        <w:fldChar w:fldCharType="begin">
+          <w:ffData>
+            <w:name w:val=""/>
             <w:enabled/>
             <w:calcOnExit w:val="0"/>
             <w:checkBox>
@@ -6888,7 +6946,6 @@
           </w:ffData>
         </w:fldChar>
       </w:r>
-      <w:bookmarkStart w:id="45" w:name="Check1"/>
       <w:r>
         <w:rPr>
           <w:rFonts w:ascii="TimesNewRomanPSMT" w:hAnsi="TimesNewRomanPSMT" w:cs="TimesNewRomanPSMT"/>
@@ -6910,7 +6967,7 @@
           <w:sz w:val="16"/>
           <w:szCs w:val="16"/>
         </w:rPr>
-        <w:fldChar w:fldCharType="separate"/>
+        <w:fldChar w:fldCharType="end"/>
       </w:r>
       <w:r>
         <w:rPr>
@@ -6918,22 +6975,19 @@
           <w:sz w:val="16"/>
           <w:szCs w:val="16"/>
         </w:rPr>
-        <w:fldChar w:fldCharType="end"/>
-      </w:r>
-      <w:bookmarkEnd w:id="45"/>
+        <w:t>{% endif %}</w:t>
+      </w:r>
       <w:r>
         <w:rPr>
           <w:rFonts w:ascii="TimesNewRomanPSMT" w:hAnsi="TimesNewRomanPSMT" w:cs="TimesNewRomanPSMT"/>
           <w:sz w:val="16"/>
           <w:szCs w:val="16"/>
-          <w:lang w:val="fr-FR"/>
         </w:rPr>
         <w:t xml:space="preserve"> </w:t>
       </w:r>
       <w:r>
         <w:rPr>
           <w:rFonts w:ascii="TimesNewRomanPSMT" w:hAnsi="TimesNewRomanPSMT" w:cs="TimesNewRomanPSMT"/>
-          <w:lang w:val="fr-FR"/>
         </w:rPr>
         <w:t>Caves</w:t>
       </w:r>
@@ -6943,9 +6997,32 @@
         <w:ind w:firstLine="708"/>
         <w:rPr>
           <w:rFonts w:ascii="TimesNewRomanPSMT" w:hAnsi="TimesNewRomanPSMT" w:cs="TimesNewRomanPSMT"/>
-          <w:lang w:val="fr-FR"/>
-        </w:rPr>
-      </w:pPr>
+        </w:rPr>
+      </w:pPr>
+      <w:r>
+        <w:rPr>
+          <w:rFonts w:ascii="TimesNewRomanPSMT" w:hAnsi="TimesNewRomanPSMT" w:cs="TimesNewRomanPSMT"/>
+          <w:sz w:val="16"/>
+          <w:szCs w:val="16"/>
+        </w:rPr>
+        <w:t>{% if lot.annexe</w:t>
+      </w:r>
+      <w:r>
+        <w:rPr>
+          <w:rFonts w:ascii="TimesNewRomanPSMT" w:hAnsi="TimesNewRomanPSMT" w:cs="TimesNewRomanPSMT"/>
+          <w:sz w:val="16"/>
+          <w:szCs w:val="16"/>
+        </w:rPr>
+        <w:t>_soussols</w:t>
+      </w:r>
+      <w:r>
+        <w:rPr>
+          <w:rFonts w:ascii="TimesNewRomanPSMT" w:hAnsi="TimesNewRomanPSMT" w:cs="TimesNewRomanPSMT"/>
+          <w:sz w:val="16"/>
+          <w:szCs w:val="16"/>
+        </w:rPr>
+        <w:t xml:space="preserve"> %}</w:t>
+      </w:r>
       <w:r>
         <w:rPr>
           <w:rFonts w:ascii="TimesNewRomanPSMT" w:hAnsi="TimesNewRomanPSMT" w:cs="TimesNewRomanPSMT"/>
@@ -6955,6 +7032,55 @@
         <w:fldChar w:fldCharType="begin">
           <w:ffData>
             <w:name w:val="Check1"/>
+            <w:enabled/>
+            <w:calcOnExit w:val="0"/>
+            <w:checkBox>
+              <w:sizeAuto/>
+              <w:default w:val="1"/>
+            </w:checkBox>
+          </w:ffData>
+        </w:fldChar>
+      </w:r>
+      <w:r>
+        <w:rPr>
+          <w:rFonts w:ascii="TimesNewRomanPSMT" w:hAnsi="TimesNewRomanPSMT" w:cs="TimesNewRomanPSMT"/>
+          <w:sz w:val="16"/>
+          <w:szCs w:val="16"/>
+        </w:rPr>
+        <w:instrText xml:space="preserve"> FORMCHECKBOX </w:instrText>
+      </w:r>
+      <w:r>
+        <w:rPr>
+          <w:rFonts w:ascii="TimesNewRomanPSMT" w:hAnsi="TimesNewRomanPSMT" w:cs="TimesNewRomanPSMT"/>
+          <w:sz w:val="16"/>
+          <w:szCs w:val="16"/>
+        </w:rPr>
+      </w:r>
+      <w:r>
+        <w:rPr>
+          <w:rFonts w:ascii="TimesNewRomanPSMT" w:hAnsi="TimesNewRomanPSMT" w:cs="TimesNewRomanPSMT"/>
+          <w:sz w:val="16"/>
+          <w:szCs w:val="16"/>
+        </w:rPr>
+        <w:fldChar w:fldCharType="end"/>
+      </w:r>
+      <w:r>
+        <w:rPr>
+          <w:rFonts w:ascii="TimesNewRomanPSMT" w:hAnsi="TimesNewRomanPSMT" w:cs="TimesNewRomanPSMT"/>
+          <w:sz w:val="16"/>
+          <w:szCs w:val="16"/>
+        </w:rPr>
+        <w:t>{% else %}</w:t>
+      </w:r>
+      <w:r>
+        <w:rPr>
+          <w:rFonts w:ascii="TimesNewRomanPSMT" w:hAnsi="TimesNewRomanPSMT" w:cs="TimesNewRomanPSMT"/>
+          <w:sz w:val="16"/>
+          <w:szCs w:val="16"/>
+        </w:rPr>
+        <w:fldChar w:fldCharType="begin">
+          <w:ffData>
+            <w:name w:val=""/>
             <w:enabled/>
             <w:calcOnExit w:val="0"/>
             <w:checkBox>
@@ -6985,7 +7111,7 @@
           <w:sz w:val="16"/>
           <w:szCs w:val="16"/>
         </w:rPr>
-        <w:fldChar w:fldCharType="separate"/>
+        <w:fldChar w:fldCharType="end"/>
       </w:r>
       <w:r>
         <w:rPr>
@@ -6993,33 +7119,48 @@
           <w:sz w:val="16"/>
           <w:szCs w:val="16"/>
         </w:rPr>
-        <w:fldChar w:fldCharType="end"/>
-      </w:r>
+        <w:t xml:space="preserve">{% endif %} </w:t>
+      </w:r>
+      <w:r>
+        <w:rPr>
+          <w:rFonts w:ascii="TimesNewRomanPSMT" w:hAnsi="TimesNewRomanPSMT" w:cs="TimesNewRomanPSMT"/>
+        </w:rPr>
+        <w:t>Sous-sols</w:t>
+      </w:r>
+    </w:p>
+    <w:p>
+      <w:pPr>
+        <w:ind w:firstLine="708"/>
+        <w:rPr>
+          <w:rFonts w:ascii="TimesNewRomanPSMT" w:hAnsi="TimesNewRomanPSMT" w:cs="TimesNewRomanPSMT"/>
+          <w:lang w:val="en-US"/>
+        </w:rPr>
+      </w:pPr>
       <w:r>
         <w:rPr>
           <w:rFonts w:ascii="TimesNewRomanPSMT" w:hAnsi="TimesNewRomanPSMT" w:cs="TimesNewRomanPSMT"/>
           <w:sz w:val="16"/>
           <w:szCs w:val="16"/>
-          <w:lang w:val="fr-FR"/>
-        </w:rPr>
-        <w:t xml:space="preserve"> </w:t>
-      </w:r>
-      <w:r>
-        <w:rPr>
-          <w:rFonts w:ascii="TimesNewRomanPSMT" w:hAnsi="TimesNewRomanPSMT" w:cs="TimesNewRomanPSMT"/>
-          <w:lang w:val="fr-FR"/>
-        </w:rPr>
-        <w:t>Sous-sols</w:t>
-      </w:r>
-    </w:p>
-    <w:p>
-      <w:pPr>
-        <w:ind w:firstLine="708"/>
-        <w:rPr>
-          <w:rFonts w:ascii="TimesNewRomanPSMT" w:hAnsi="TimesNewRomanPSMT" w:cs="TimesNewRomanPSMT"/>
-          <w:lang w:val="fr-FR"/>
-        </w:rPr>
-      </w:pPr>
+        </w:rPr>
+        <w:t>{% if lot.annexe_</w:t>
+      </w:r>
+      <w:r>
+        <w:rPr>
+          <w:rFonts w:ascii="TimesNewRomanPSMT" w:hAnsi="TimesNewRomanPSMT" w:cs="TimesNewRomanPSMT"/>
+          <w:sz w:val="16"/>
+          <w:szCs w:val="16"/>
+          <w:lang w:val="en-US"/>
+        </w:rPr>
+        <w:t>remises</w:t>
+      </w:r>
+      <w:r>
+        <w:rPr>
+          <w:rFonts w:ascii="TimesNewRomanPSMT" w:hAnsi="TimesNewRomanPSMT" w:cs="TimesNewRomanPSMT"/>
+          <w:sz w:val="16"/>
+          <w:szCs w:val="16"/>
+        </w:rPr>
+        <w:t xml:space="preserve"> %}</w:t>
+      </w:r>
       <w:r>
         <w:rPr>
           <w:rFonts w:ascii="TimesNewRomanPSMT" w:hAnsi="TimesNewRomanPSMT" w:cs="TimesNewRomanPSMT"/>
@@ -7029,6 +7170,55 @@
         <w:fldChar w:fldCharType="begin">
           <w:ffData>
             <w:name w:val="Check1"/>
+            <w:enabled/>
+            <w:calcOnExit w:val="0"/>
+            <w:checkBox>
+              <w:sizeAuto/>
+              <w:default w:val="1"/>
+            </w:checkBox>
+          </w:ffData>
+        </w:fldChar>
+      </w:r>
+      <w:r>
+        <w:rPr>
+          <w:rFonts w:ascii="TimesNewRomanPSMT" w:hAnsi="TimesNewRomanPSMT" w:cs="TimesNewRomanPSMT"/>
+          <w:sz w:val="16"/>
+          <w:szCs w:val="16"/>
+        </w:rPr>
+        <w:instrText xml:space="preserve"> FORMCHECKBOX </w:instrText>
+      </w:r>
+      <w:r>
+        <w:rPr>
+          <w:rFonts w:ascii="TimesNewRomanPSMT" w:hAnsi="TimesNewRomanPSMT" w:cs="TimesNewRomanPSMT"/>
+          <w:sz w:val="16"/>
+          <w:szCs w:val="16"/>
+        </w:rPr>
+      </w:r>
+      <w:r>
+        <w:rPr>
+          <w:rFonts w:ascii="TimesNewRomanPSMT" w:hAnsi="TimesNewRomanPSMT" w:cs="TimesNewRomanPSMT"/>
+          <w:sz w:val="16"/>
+          <w:szCs w:val="16"/>
+        </w:rPr>
+        <w:fldChar w:fldCharType="end"/>
+      </w:r>
+      <w:r>
+        <w:rPr>
+          <w:rFonts w:ascii="TimesNewRomanPSMT" w:hAnsi="TimesNewRomanPSMT" w:cs="TimesNewRomanPSMT"/>
+          <w:sz w:val="16"/>
+          <w:szCs w:val="16"/>
+        </w:rPr>
+        <w:t>{% else %}</w:t>
+      </w:r>
+      <w:r>
+        <w:rPr>
+          <w:rFonts w:ascii="TimesNewRomanPSMT" w:hAnsi="TimesNewRomanPSMT" w:cs="TimesNewRomanPSMT"/>
+          <w:sz w:val="16"/>
+          <w:szCs w:val="16"/>
+        </w:rPr>
+        <w:fldChar w:fldCharType="begin">
+          <w:ffData>
+            <w:name w:val=""/>
             <w:enabled/>
             <w:calcOnExit w:val="0"/>
             <w:checkBox>
@@ -7059,7 +7249,7 @@
           <w:sz w:val="16"/>
           <w:szCs w:val="16"/>
         </w:rPr>
-        <w:fldChar w:fldCharType="separate"/>
+        <w:fldChar w:fldCharType="end"/>
       </w:r>
       <w:r>
         <w:rPr>
@@ -7067,33 +7257,49 @@
           <w:sz w:val="16"/>
           <w:szCs w:val="16"/>
         </w:rPr>
-        <w:fldChar w:fldCharType="end"/>
-      </w:r>
+        <w:t xml:space="preserve">{% endif %} </w:t>
+      </w:r>
+      <w:r>
+        <w:rPr>
+          <w:rFonts w:ascii="TimesNewRomanPSMT" w:hAnsi="TimesNewRomanPSMT" w:cs="TimesNewRomanPSMT"/>
+          <w:lang w:val="en-US"/>
+        </w:rPr>
+        <w:t>Remise</w:t>
+      </w:r>
+    </w:p>
+    <w:p>
+      <w:pPr>
+        <w:ind w:firstLine="708"/>
+        <w:rPr>
+          <w:rFonts w:ascii="TimesNewRomanPSMT" w:hAnsi="TimesNewRomanPSMT" w:cs="TimesNewRomanPSMT"/>
+          <w:lang w:val="en-US"/>
+        </w:rPr>
+      </w:pPr>
       <w:r>
         <w:rPr>
           <w:rFonts w:ascii="TimesNewRomanPSMT" w:hAnsi="TimesNewRomanPSMT" w:cs="TimesNewRomanPSMT"/>
           <w:sz w:val="16"/>
           <w:szCs w:val="16"/>
-          <w:lang w:val="fr-FR"/>
-        </w:rPr>
-        <w:t xml:space="preserve"> </w:t>
-      </w:r>
-      <w:r>
-        <w:rPr>
-          <w:rFonts w:ascii="TimesNewRomanPSMT" w:hAnsi="TimesNewRomanPSMT" w:cs="TimesNewRomanPSMT"/>
-          <w:lang w:val="fr-FR"/>
-        </w:rPr>
-        <w:t>Remise</w:t>
-      </w:r>
-    </w:p>
-    <w:p>
-      <w:pPr>
-        <w:ind w:firstLine="708"/>
-        <w:rPr>
-          <w:rFonts w:ascii="TimesNewRomanPSMT" w:hAnsi="TimesNewRomanPSMT" w:cs="TimesNewRomanPSMT"/>
-          <w:lang w:val="fr-FR"/>
-        </w:rPr>
-      </w:pPr>
+        </w:rPr>
+        <w:t>{% if lot.annexe_</w:t>
+      </w:r>
+      <w:r>
+        <w:rPr>
+          <w:rFonts w:ascii="TimesNewRomanPSMT" w:hAnsi="TimesNewRomanPSMT" w:cs="TimesNewRomanPSMT"/>
+          <w:sz w:val="16"/>
+          <w:szCs w:val="16"/>
+          <w:lang w:val="en-US"/>
+        </w:rPr>
+        <w:t>ateliers</w:t>
+      </w:r>
+      <w:r>
+        <w:rPr>
+          <w:rFonts w:ascii="TimesNewRomanPSMT" w:hAnsi="TimesNewRomanPSMT" w:cs="TimesNewRomanPSMT"/>
+          <w:sz w:val="16"/>
+          <w:szCs w:val="16"/>
+        </w:rPr>
+        <w:t xml:space="preserve"> %}</w:t>
+      </w:r>
       <w:r>
         <w:rPr>
           <w:rFonts w:ascii="TimesNewRomanPSMT" w:hAnsi="TimesNewRomanPSMT" w:cs="TimesNewRomanPSMT"/>
@@ -7103,6 +7309,55 @@
         <w:fldChar w:fldCharType="begin">
           <w:ffData>
             <w:name w:val="Check1"/>
+            <w:enabled/>
+            <w:calcOnExit w:val="0"/>
+            <w:checkBox>
+              <w:sizeAuto/>
+              <w:default w:val="1"/>
+            </w:checkBox>
+          </w:ffData>
+        </w:fldChar>
+      </w:r>
+      <w:r>
+        <w:rPr>
+          <w:rFonts w:ascii="TimesNewRomanPSMT" w:hAnsi="TimesNewRomanPSMT" w:cs="TimesNewRomanPSMT"/>
+          <w:sz w:val="16"/>
+          <w:szCs w:val="16"/>
+        </w:rPr>
+        <w:instrText xml:space="preserve"> FORMCHECKBOX </w:instrText>
+      </w:r>
+      <w:r>
+        <w:rPr>
+          <w:rFonts w:ascii="TimesNewRomanPSMT" w:hAnsi="TimesNewRomanPSMT" w:cs="TimesNewRomanPSMT"/>
+          <w:sz w:val="16"/>
+          <w:szCs w:val="16"/>
+        </w:rPr>
+      </w:r>
+      <w:r>
+        <w:rPr>
+          <w:rFonts w:ascii="TimesNewRomanPSMT" w:hAnsi="TimesNewRomanPSMT" w:cs="TimesNewRomanPSMT"/>
+          <w:sz w:val="16"/>
+          <w:szCs w:val="16"/>
+        </w:rPr>
+        <w:fldChar w:fldCharType="end"/>
+      </w:r>
+      <w:r>
+        <w:rPr>
+          <w:rFonts w:ascii="TimesNewRomanPSMT" w:hAnsi="TimesNewRomanPSMT" w:cs="TimesNewRomanPSMT"/>
+          <w:sz w:val="16"/>
+          <w:szCs w:val="16"/>
+        </w:rPr>
+        <w:t>{% else %}</w:t>
+      </w:r>
+      <w:r>
+        <w:rPr>
+          <w:rFonts w:ascii="TimesNewRomanPSMT" w:hAnsi="TimesNewRomanPSMT" w:cs="TimesNewRomanPSMT"/>
+          <w:sz w:val="16"/>
+          <w:szCs w:val="16"/>
+        </w:rPr>
+        <w:fldChar w:fldCharType="begin">
+          <w:ffData>
+            <w:name w:val=""/>
             <w:enabled/>
             <w:calcOnExit w:val="0"/>
             <w:checkBox>
@@ -7133,7 +7388,7 @@
           <w:sz w:val="16"/>
           <w:szCs w:val="16"/>
         </w:rPr>
-        <w:fldChar w:fldCharType="separate"/>
+        <w:fldChar w:fldCharType="end"/>
       </w:r>
       <w:r>
         <w:rPr>
@@ -7141,33 +7396,51 @@
           <w:sz w:val="16"/>
           <w:szCs w:val="16"/>
         </w:rPr>
-        <w:fldChar w:fldCharType="end"/>
-      </w:r>
+        <w:t xml:space="preserve">{% endif %} </w:t>
+      </w:r>
+      <w:r>
+        <w:rPr>
+          <w:rFonts w:ascii="TimesNewRomanPSMT" w:hAnsi="TimesNewRomanPSMT" w:cs="TimesNewRomanPSMT"/>
+          <w:lang w:val="en-US"/>
+        </w:rPr>
+        <w:t>Ateliers</w:t>
+      </w:r>
+    </w:p>
+    <w:p>
+      <w:pPr>
+        <w:ind w:firstLine="708"/>
+        <w:rPr>
+          <w:rFonts w:ascii="TimesNewRomanPSMT" w:hAnsi="TimesNewRomanPSMT" w:cs="TimesNewRomanPSMT"/>
+          <w:lang w:val="en-US"/>
+        </w:rPr>
+      </w:pPr>
       <w:r>
         <w:rPr>
           <w:rFonts w:ascii="TimesNewRomanPSMT" w:hAnsi="TimesNewRomanPSMT" w:cs="TimesNewRomanPSMT"/>
           <w:sz w:val="16"/>
           <w:szCs w:val="16"/>
-          <w:lang w:val="fr-FR"/>
-        </w:rPr>
-        <w:t xml:space="preserve"> </w:t>
-      </w:r>
-      <w:r>
-        <w:rPr>
-          <w:rFonts w:ascii="TimesNewRomanPSMT" w:hAnsi="TimesNewRomanPSMT" w:cs="TimesNewRomanPSMT"/>
-          <w:lang w:val="fr-FR"/>
-        </w:rPr>
-        <w:t>Ateliers</w:t>
-      </w:r>
-    </w:p>
-    <w:p>
-      <w:pPr>
-        <w:ind w:firstLine="708"/>
-        <w:rPr>
-          <w:rFonts w:ascii="TimesNewRomanPSMT" w:hAnsi="TimesNewRomanPSMT" w:cs="TimesNewRomanPSMT"/>
-          <w:lang w:val="fr-FR"/>
-        </w:rPr>
-      </w:pPr>
+        </w:rPr>
+        <w:t>{% if lot.annexe_</w:t>
+      </w:r>
+      <w:proofErr w:type="spellStart"/>
+      <w:r>
+        <w:rPr>
+          <w:rFonts w:ascii="TimesNewRomanPSMT" w:hAnsi="TimesNewRomanPSMT" w:cs="TimesNewRomanPSMT"/>
+          <w:sz w:val="16"/>
+          <w:szCs w:val="16"/>
+          <w:lang w:val="en-US"/>
+        </w:rPr>
+        <w:t>sechoirs</w:t>
+      </w:r>
+      <w:proofErr w:type="spellEnd"/>
+      <w:r>
+        <w:rPr>
+          <w:rFonts w:ascii="TimesNewRomanPSMT" w:hAnsi="TimesNewRomanPSMT" w:cs="TimesNewRomanPSMT"/>
+          <w:sz w:val="16"/>
+          <w:szCs w:val="16"/>
+        </w:rPr>
+        <w:t xml:space="preserve"> %}</w:t>
+      </w:r>
       <w:r>
         <w:rPr>
           <w:rFonts w:ascii="TimesNewRomanPSMT" w:hAnsi="TimesNewRomanPSMT" w:cs="TimesNewRomanPSMT"/>
@@ -7177,6 +7450,55 @@
         <w:fldChar w:fldCharType="begin">
           <w:ffData>
             <w:name w:val="Check1"/>
+            <w:enabled/>
+            <w:calcOnExit w:val="0"/>
+            <w:checkBox>
+              <w:sizeAuto/>
+              <w:default w:val="1"/>
+            </w:checkBox>
+          </w:ffData>
+        </w:fldChar>
+      </w:r>
+      <w:r>
+        <w:rPr>
+          <w:rFonts w:ascii="TimesNewRomanPSMT" w:hAnsi="TimesNewRomanPSMT" w:cs="TimesNewRomanPSMT"/>
+          <w:sz w:val="16"/>
+          <w:szCs w:val="16"/>
+        </w:rPr>
+        <w:instrText xml:space="preserve"> FORMCHECKBOX </w:instrText>
+      </w:r>
+      <w:r>
+        <w:rPr>
+          <w:rFonts w:ascii="TimesNewRomanPSMT" w:hAnsi="TimesNewRomanPSMT" w:cs="TimesNewRomanPSMT"/>
+          <w:sz w:val="16"/>
+          <w:szCs w:val="16"/>
+        </w:rPr>
+      </w:r>
+      <w:r>
+        <w:rPr>
+          <w:rFonts w:ascii="TimesNewRomanPSMT" w:hAnsi="TimesNewRomanPSMT" w:cs="TimesNewRomanPSMT"/>
+          <w:sz w:val="16"/>
+          <w:szCs w:val="16"/>
+        </w:rPr>
+        <w:fldChar w:fldCharType="end"/>
+      </w:r>
+      <w:r>
+        <w:rPr>
+          <w:rFonts w:ascii="TimesNewRomanPSMT" w:hAnsi="TimesNewRomanPSMT" w:cs="TimesNewRomanPSMT"/>
+          <w:sz w:val="16"/>
+          <w:szCs w:val="16"/>
+        </w:rPr>
+        <w:t>{% else %}</w:t>
+      </w:r>
+      <w:r>
+        <w:rPr>
+          <w:rFonts w:ascii="TimesNewRomanPSMT" w:hAnsi="TimesNewRomanPSMT" w:cs="TimesNewRomanPSMT"/>
+          <w:sz w:val="16"/>
+          <w:szCs w:val="16"/>
+        </w:rPr>
+        <w:fldChar w:fldCharType="begin">
+          <w:ffData>
+            <w:name w:val=""/>
             <w:enabled/>
             <w:calcOnExit w:val="0"/>
             <w:checkBox>
@@ -7207,7 +7529,7 @@
           <w:sz w:val="16"/>
           <w:szCs w:val="16"/>
         </w:rPr>
-        <w:fldChar w:fldCharType="separate"/>
+        <w:fldChar w:fldCharType="end"/>
       </w:r>
       <w:r>
         <w:rPr>
@@ -7215,7 +7537,33 @@
           <w:sz w:val="16"/>
           <w:szCs w:val="16"/>
         </w:rPr>
-        <w:fldChar w:fldCharType="end"/>
+        <w:t xml:space="preserve">{% endif %} </w:t>
+      </w:r>
+      <w:proofErr w:type="spellStart"/>
+      <w:r>
+        <w:rPr>
+          <w:rFonts w:ascii="TimesNewRomanPSMT" w:hAnsi="TimesNewRomanPSMT" w:cs="TimesNewRomanPSMT"/>
+          <w:lang w:val="en-US"/>
+        </w:rPr>
+        <w:t>Séchoirs</w:t>
+      </w:r>
+      <w:proofErr w:type="spellEnd"/>
+    </w:p>
+    <w:p>
+      <w:pPr>
+        <w:ind w:firstLine="708"/>
+        <w:rPr>
+          <w:rFonts w:ascii="TimesNewRomanPSMT" w:hAnsi="TimesNewRomanPSMT" w:cs="TimesNewRomanPSMT"/>
+          <w:lang w:val="fr-FR"/>
+        </w:rPr>
+      </w:pPr>
+      <w:r>
+        <w:rPr>
+          <w:rFonts w:ascii="TimesNewRomanPSMT" w:hAnsi="TimesNewRomanPSMT" w:cs="TimesNewRomanPSMT"/>
+          <w:sz w:val="16"/>
+          <w:szCs w:val="16"/>
+        </w:rPr>
+        <w:t>{% if lot.annexe_</w:t>
       </w:r>
       <w:r>
         <w:rPr>
@@ -7224,24 +7572,16 @@
           <w:szCs w:val="16"/>
           <w:lang w:val="fr-FR"/>
         </w:rPr>
-        <w:t xml:space="preserve"> </w:t>
-      </w:r>
-      <w:r>
-        <w:rPr>
-          <w:rFonts w:ascii="TimesNewRomanPSMT" w:hAnsi="TimesNewRomanPSMT" w:cs="TimesNewRomanPSMT"/>
-          <w:lang w:val="fr-FR"/>
-        </w:rPr>
-        <w:t>Séchoirs</w:t>
-      </w:r>
-    </w:p>
-    <w:p>
-      <w:pPr>
-        <w:ind w:firstLine="708"/>
-        <w:rPr>
-          <w:rFonts w:ascii="TimesNewRomanPSMT" w:hAnsi="TimesNewRomanPSMT" w:cs="TimesNewRomanPSMT"/>
-          <w:lang w:val="fr-FR"/>
-        </w:rPr>
-      </w:pPr>
+        <w:t>celliers</w:t>
+      </w:r>
+      <w:r>
+        <w:rPr>
+          <w:rFonts w:ascii="TimesNewRomanPSMT" w:hAnsi="TimesNewRomanPSMT" w:cs="TimesNewRomanPSMT"/>
+          <w:sz w:val="16"/>
+          <w:szCs w:val="16"/>
+        </w:rPr>
+        <w:t xml:space="preserve"> %}</w:t>
+      </w:r>
       <w:r>
         <w:rPr>
           <w:rFonts w:ascii="TimesNewRomanPSMT" w:hAnsi="TimesNewRomanPSMT" w:cs="TimesNewRomanPSMT"/>
@@ -7251,6 +7591,55 @@
         <w:fldChar w:fldCharType="begin">
           <w:ffData>
             <w:name w:val="Check1"/>
+            <w:enabled/>
+            <w:calcOnExit w:val="0"/>
+            <w:checkBox>
+              <w:sizeAuto/>
+              <w:default w:val="1"/>
+            </w:checkBox>
+          </w:ffData>
+        </w:fldChar>
+      </w:r>
+      <w:r>
+        <w:rPr>
+          <w:rFonts w:ascii="TimesNewRomanPSMT" w:hAnsi="TimesNewRomanPSMT" w:cs="TimesNewRomanPSMT"/>
+          <w:sz w:val="16"/>
+          <w:szCs w:val="16"/>
+        </w:rPr>
+        <w:instrText xml:space="preserve"> FORMCHECKBOX </w:instrText>
+      </w:r>
+      <w:r>
+        <w:rPr>
+          <w:rFonts w:ascii="TimesNewRomanPSMT" w:hAnsi="TimesNewRomanPSMT" w:cs="TimesNewRomanPSMT"/>
+          <w:sz w:val="16"/>
+          <w:szCs w:val="16"/>
+        </w:rPr>
+      </w:r>
+      <w:r>
+        <w:rPr>
+          <w:rFonts w:ascii="TimesNewRomanPSMT" w:hAnsi="TimesNewRomanPSMT" w:cs="TimesNewRomanPSMT"/>
+          <w:sz w:val="16"/>
+          <w:szCs w:val="16"/>
+        </w:rPr>
+        <w:fldChar w:fldCharType="end"/>
+      </w:r>
+      <w:r>
+        <w:rPr>
+          <w:rFonts w:ascii="TimesNewRomanPSMT" w:hAnsi="TimesNewRomanPSMT" w:cs="TimesNewRomanPSMT"/>
+          <w:sz w:val="16"/>
+          <w:szCs w:val="16"/>
+        </w:rPr>
+        <w:t>{% else %}</w:t>
+      </w:r>
+      <w:r>
+        <w:rPr>
+          <w:rFonts w:ascii="TimesNewRomanPSMT" w:hAnsi="TimesNewRomanPSMT" w:cs="TimesNewRomanPSMT"/>
+          <w:sz w:val="16"/>
+          <w:szCs w:val="16"/>
+        </w:rPr>
+        <w:fldChar w:fldCharType="begin">
+          <w:ffData>
+            <w:name w:val=""/>
             <w:enabled/>
             <w:calcOnExit w:val="0"/>
             <w:checkBox>
@@ -7281,7 +7670,7 @@
           <w:sz w:val="16"/>
           <w:szCs w:val="16"/>
         </w:rPr>
-        <w:fldChar w:fldCharType="separate"/>
+        <w:fldChar w:fldCharType="end"/>
       </w:r>
       <w:r>
         <w:rPr>
@@ -7289,33 +7678,60 @@
           <w:sz w:val="16"/>
           <w:szCs w:val="16"/>
         </w:rPr>
-        <w:fldChar w:fldCharType="end"/>
-      </w:r>
+        <w:t xml:space="preserve">{% endif %} </w:t>
+      </w:r>
+      <w:r>
+        <w:rPr>
+          <w:rFonts w:ascii="TimesNewRomanPSMT" w:hAnsi="TimesNewRomanPSMT" w:cs="TimesNewRomanPSMT"/>
+          <w:lang w:val="fr-FR"/>
+        </w:rPr>
+        <w:t>Celliers extérieurs au logement</w:t>
+      </w:r>
+    </w:p>
+    <w:p>
+      <w:pPr>
+        <w:ind w:firstLine="708"/>
+        <w:rPr>
+          <w:rFonts w:ascii="TimesNewRomanPSMT" w:hAnsi="TimesNewRomanPSMT" w:cs="TimesNewRomanPSMT"/>
+          <w:lang w:val="en-US"/>
+        </w:rPr>
+      </w:pPr>
       <w:r>
         <w:rPr>
           <w:rFonts w:ascii="TimesNewRomanPSMT" w:hAnsi="TimesNewRomanPSMT" w:cs="TimesNewRomanPSMT"/>
           <w:sz w:val="16"/>
           <w:szCs w:val="16"/>
-          <w:lang w:val="fr-FR"/>
-        </w:rPr>
-        <w:t xml:space="preserve"> </w:t>
-      </w:r>
-      <w:r>
-        <w:rPr>
-          <w:rFonts w:ascii="TimesNewRomanPSMT" w:hAnsi="TimesNewRomanPSMT" w:cs="TimesNewRomanPSMT"/>
-          <w:lang w:val="fr-FR"/>
-        </w:rPr>
-        <w:t>Celliers extérieurs au logement</w:t>
-      </w:r>
-    </w:p>
-    <w:p>
-      <w:pPr>
-        <w:ind w:firstLine="708"/>
-        <w:rPr>
-          <w:rFonts w:ascii="TimesNewRomanPSMT" w:hAnsi="TimesNewRomanPSMT" w:cs="TimesNewRomanPSMT"/>
-          <w:lang w:val="fr-FR"/>
-        </w:rPr>
-      </w:pPr>
+        </w:rPr>
+        <w:t>{% if lot.annexe_</w:t>
+      </w:r>
+      <w:proofErr w:type="spellStart"/>
+      <w:r>
+        <w:rPr>
+          <w:rFonts w:ascii="TimesNewRomanPSMT" w:hAnsi="TimesNewRomanPSMT" w:cs="TimesNewRomanPSMT"/>
+          <w:sz w:val="16"/>
+          <w:szCs w:val="16"/>
+          <w:lang w:val="en-US"/>
+        </w:rPr>
+        <w:t>re</w:t>
+      </w:r>
+      <w:r>
+        <w:rPr>
+          <w:rFonts w:ascii="TimesNewRomanPSMT" w:hAnsi="TimesNewRomanPSMT" w:cs="TimesNewRomanPSMT"/>
+          <w:sz w:val="16"/>
+          <w:szCs w:val="16"/>
+          <w:lang w:val="en-US"/>
+        </w:rPr>
+        <w:t>sserres</w:t>
+      </w:r>
+      <w:proofErr w:type="spellEnd"/>
+      <w:r>
+        <w:rPr>
+          <w:rFonts w:ascii="TimesNewRomanPSMT" w:hAnsi="TimesNewRomanPSMT" w:cs="TimesNewRomanPSMT"/>
+          <w:sz w:val="16"/>
+          <w:szCs w:val="16"/>
+        </w:rPr>
+        <w:t xml:space="preserve"> %}</w:t>
+      </w:r>
       <w:r>
         <w:rPr>
           <w:rFonts w:ascii="TimesNewRomanPSMT" w:hAnsi="TimesNewRomanPSMT" w:cs="TimesNewRomanPSMT"/>
@@ -7325,6 +7741,55 @@
         <w:fldChar w:fldCharType="begin">
           <w:ffData>
             <w:name w:val="Check1"/>
+            <w:enabled/>
+            <w:calcOnExit w:val="0"/>
+            <w:checkBox>
+              <w:sizeAuto/>
+              <w:default w:val="1"/>
+            </w:checkBox>
+          </w:ffData>
+        </w:fldChar>
+      </w:r>
+      <w:r>
+        <w:rPr>
+          <w:rFonts w:ascii="TimesNewRomanPSMT" w:hAnsi="TimesNewRomanPSMT" w:cs="TimesNewRomanPSMT"/>
+          <w:sz w:val="16"/>
+          <w:szCs w:val="16"/>
+        </w:rPr>
+        <w:instrText xml:space="preserve"> FORMCHECKBOX </w:instrText>
+      </w:r>
+      <w:r>
+        <w:rPr>
+          <w:rFonts w:ascii="TimesNewRomanPSMT" w:hAnsi="TimesNewRomanPSMT" w:cs="TimesNewRomanPSMT"/>
+          <w:sz w:val="16"/>
+          <w:szCs w:val="16"/>
+        </w:rPr>
+      </w:r>
+      <w:r>
+        <w:rPr>
+          <w:rFonts w:ascii="TimesNewRomanPSMT" w:hAnsi="TimesNewRomanPSMT" w:cs="TimesNewRomanPSMT"/>
+          <w:sz w:val="16"/>
+          <w:szCs w:val="16"/>
+        </w:rPr>
+        <w:fldChar w:fldCharType="end"/>
+      </w:r>
+      <w:r>
+        <w:rPr>
+          <w:rFonts w:ascii="TimesNewRomanPSMT" w:hAnsi="TimesNewRomanPSMT" w:cs="TimesNewRomanPSMT"/>
+          <w:sz w:val="16"/>
+          <w:szCs w:val="16"/>
+        </w:rPr>
+        <w:t>{% else %}</w:t>
+      </w:r>
+      <w:r>
+        <w:rPr>
+          <w:rFonts w:ascii="TimesNewRomanPSMT" w:hAnsi="TimesNewRomanPSMT" w:cs="TimesNewRomanPSMT"/>
+          <w:sz w:val="16"/>
+          <w:szCs w:val="16"/>
+        </w:rPr>
+        <w:fldChar w:fldCharType="begin">
+          <w:ffData>
+            <w:name w:val=""/>
             <w:enabled/>
             <w:calcOnExit w:val="0"/>
             <w:checkBox>
@@ -7355,7 +7820,7 @@
           <w:sz w:val="16"/>
           <w:szCs w:val="16"/>
         </w:rPr>
-        <w:fldChar w:fldCharType="separate"/>
+        <w:fldChar w:fldCharType="end"/>
       </w:r>
       <w:r>
         <w:rPr>
@@ -7363,7 +7828,33 @@
           <w:sz w:val="16"/>
           <w:szCs w:val="16"/>
         </w:rPr>
-        <w:fldChar w:fldCharType="end"/>
+        <w:t xml:space="preserve">{% endif %} </w:t>
+      </w:r>
+      <w:proofErr w:type="spellStart"/>
+      <w:r>
+        <w:rPr>
+          <w:rFonts w:ascii="TimesNewRomanPSMT" w:hAnsi="TimesNewRomanPSMT" w:cs="TimesNewRomanPSMT"/>
+          <w:lang w:val="en-US"/>
+        </w:rPr>
+        <w:t>Resserres</w:t>
+      </w:r>
+      <w:proofErr w:type="spellEnd"/>
+    </w:p>
+    <w:p>
+      <w:pPr>
+        <w:ind w:firstLine="708"/>
+        <w:rPr>
+          <w:rFonts w:ascii="TimesNewRomanPSMT" w:hAnsi="TimesNewRomanPSMT" w:cs="TimesNewRomanPSMT"/>
+          <w:lang w:val="fr-FR"/>
+        </w:rPr>
+      </w:pPr>
+      <w:r>
+        <w:rPr>
+          <w:rFonts w:ascii="TimesNewRomanPSMT" w:hAnsi="TimesNewRomanPSMT" w:cs="TimesNewRomanPSMT"/>
+          <w:sz w:val="16"/>
+          <w:szCs w:val="16"/>
+        </w:rPr>
+        <w:t>{% if lot.annexe_</w:t>
       </w:r>
       <w:r>
         <w:rPr>
@@ -7372,24 +7863,16 @@
           <w:szCs w:val="16"/>
           <w:lang w:val="fr-FR"/>
         </w:rPr>
-        <w:t xml:space="preserve"> </w:t>
-      </w:r>
-      <w:r>
-        <w:rPr>
-          <w:rFonts w:ascii="TimesNewRomanPSMT" w:hAnsi="TimesNewRomanPSMT" w:cs="TimesNewRomanPSMT"/>
-          <w:lang w:val="fr-FR"/>
-        </w:rPr>
-        <w:t>Resserres</w:t>
-      </w:r>
-    </w:p>
-    <w:p>
-      <w:pPr>
-        <w:ind w:firstLine="708"/>
-        <w:rPr>
-          <w:rFonts w:ascii="TimesNewRomanPSMT" w:hAnsi="TimesNewRomanPSMT" w:cs="TimesNewRomanPSMT"/>
-          <w:lang w:val="fr-FR"/>
-        </w:rPr>
-      </w:pPr>
+        <w:t>combles</w:t>
+      </w:r>
+      <w:r>
+        <w:rPr>
+          <w:rFonts w:ascii="TimesNewRomanPSMT" w:hAnsi="TimesNewRomanPSMT" w:cs="TimesNewRomanPSMT"/>
+          <w:sz w:val="16"/>
+          <w:szCs w:val="16"/>
+        </w:rPr>
+        <w:t xml:space="preserve"> %}</w:t>
+      </w:r>
       <w:r>
         <w:rPr>
           <w:rFonts w:ascii="TimesNewRomanPSMT" w:hAnsi="TimesNewRomanPSMT" w:cs="TimesNewRomanPSMT"/>
@@ -7399,6 +7882,55 @@
         <w:fldChar w:fldCharType="begin">
           <w:ffData>
             <w:name w:val="Check1"/>
+            <w:enabled/>
+            <w:calcOnExit w:val="0"/>
+            <w:checkBox>
+              <w:sizeAuto/>
+              <w:default w:val="1"/>
+            </w:checkBox>
+          </w:ffData>
+        </w:fldChar>
+      </w:r>
+      <w:r>
+        <w:rPr>
+          <w:rFonts w:ascii="TimesNewRomanPSMT" w:hAnsi="TimesNewRomanPSMT" w:cs="TimesNewRomanPSMT"/>
+          <w:sz w:val="16"/>
+          <w:szCs w:val="16"/>
+        </w:rPr>
+        <w:instrText xml:space="preserve"> FORMCHECKBOX </w:instrText>
+      </w:r>
+      <w:r>
+        <w:rPr>
+          <w:rFonts w:ascii="TimesNewRomanPSMT" w:hAnsi="TimesNewRomanPSMT" w:cs="TimesNewRomanPSMT"/>
+          <w:sz w:val="16"/>
+          <w:szCs w:val="16"/>
+        </w:rPr>
+      </w:r>
+      <w:r>
+        <w:rPr>
+          <w:rFonts w:ascii="TimesNewRomanPSMT" w:hAnsi="TimesNewRomanPSMT" w:cs="TimesNewRomanPSMT"/>
+          <w:sz w:val="16"/>
+          <w:szCs w:val="16"/>
+        </w:rPr>
+        <w:fldChar w:fldCharType="end"/>
+      </w:r>
+      <w:r>
+        <w:rPr>
+          <w:rFonts w:ascii="TimesNewRomanPSMT" w:hAnsi="TimesNewRomanPSMT" w:cs="TimesNewRomanPSMT"/>
+          <w:sz w:val="16"/>
+          <w:szCs w:val="16"/>
+        </w:rPr>
+        <w:t>{% else %}</w:t>
+      </w:r>
+      <w:r>
+        <w:rPr>
+          <w:rFonts w:ascii="TimesNewRomanPSMT" w:hAnsi="TimesNewRomanPSMT" w:cs="TimesNewRomanPSMT"/>
+          <w:sz w:val="16"/>
+          <w:szCs w:val="16"/>
+        </w:rPr>
+        <w:fldChar w:fldCharType="begin">
+          <w:ffData>
+            <w:name w:val=""/>
             <w:enabled/>
             <w:calcOnExit w:val="0"/>
             <w:checkBox>
@@ -7429,7 +7961,7 @@
           <w:sz w:val="16"/>
           <w:szCs w:val="16"/>
         </w:rPr>
-        <w:fldChar w:fldCharType="separate"/>
+        <w:fldChar w:fldCharType="end"/>
       </w:r>
       <w:r>
         <w:rPr>
@@ -7437,33 +7969,60 @@
           <w:sz w:val="16"/>
           <w:szCs w:val="16"/>
         </w:rPr>
-        <w:fldChar w:fldCharType="end"/>
-      </w:r>
+        <w:t xml:space="preserve">{% endif %} </w:t>
+      </w:r>
+      <w:r>
+        <w:rPr>
+          <w:rFonts w:ascii="TimesNewRomanPSMT" w:hAnsi="TimesNewRomanPSMT" w:cs="TimesNewRomanPSMT"/>
+          <w:lang w:val="fr-FR"/>
+        </w:rPr>
+        <w:t>Combles et greniers aménageable</w:t>
+      </w:r>
+    </w:p>
+    <w:p>
+      <w:pPr>
+        <w:ind w:firstLine="708"/>
+        <w:rPr>
+          <w:rFonts w:ascii="TimesNewRomanPSMT" w:hAnsi="TimesNewRomanPSMT" w:cs="TimesNewRomanPSMT"/>
+          <w:lang w:val="en-US"/>
+        </w:rPr>
+      </w:pPr>
       <w:r>
         <w:rPr>
           <w:rFonts w:ascii="TimesNewRomanPSMT" w:hAnsi="TimesNewRomanPSMT" w:cs="TimesNewRomanPSMT"/>
           <w:sz w:val="16"/>
           <w:szCs w:val="16"/>
-          <w:lang w:val="fr-FR"/>
-        </w:rPr>
-        <w:t xml:space="preserve"> </w:t>
-      </w:r>
-      <w:r>
-        <w:rPr>
-          <w:rFonts w:ascii="TimesNewRomanPSMT" w:hAnsi="TimesNewRomanPSMT" w:cs="TimesNewRomanPSMT"/>
-          <w:lang w:val="fr-FR"/>
-        </w:rPr>
-        <w:t>Combles et greniers aménageable</w:t>
-      </w:r>
-    </w:p>
-    <w:p>
-      <w:pPr>
-        <w:ind w:firstLine="708"/>
-        <w:rPr>
-          <w:rFonts w:ascii="TimesNewRomanPSMT" w:hAnsi="TimesNewRomanPSMT" w:cs="TimesNewRomanPSMT"/>
-          <w:lang w:val="fr-FR"/>
-        </w:rPr>
-      </w:pPr>
+        </w:rPr>
+        <w:t>{% if lot.annexe_</w:t>
+      </w:r>
+      <w:proofErr w:type="spellStart"/>
+      <w:r>
+        <w:rPr>
+          <w:rFonts w:ascii="TimesNewRomanPSMT" w:hAnsi="TimesNewRomanPSMT" w:cs="TimesNewRomanPSMT"/>
+          <w:sz w:val="16"/>
+          <w:szCs w:val="16"/>
+          <w:lang w:val="en-US"/>
+        </w:rPr>
+        <w:t>bal</w:t>
+      </w:r>
+      <w:r>
+        <w:rPr>
+          <w:rFonts w:ascii="TimesNewRomanPSMT" w:hAnsi="TimesNewRomanPSMT" w:cs="TimesNewRomanPSMT"/>
+          <w:sz w:val="16"/>
+          <w:szCs w:val="16"/>
+          <w:lang w:val="en-US"/>
+        </w:rPr>
+        <w:t>cons</w:t>
+      </w:r>
+      <w:proofErr w:type="spellEnd"/>
+      <w:r>
+        <w:rPr>
+          <w:rFonts w:ascii="TimesNewRomanPSMT" w:hAnsi="TimesNewRomanPSMT" w:cs="TimesNewRomanPSMT"/>
+          <w:sz w:val="16"/>
+          <w:szCs w:val="16"/>
+        </w:rPr>
+        <w:t xml:space="preserve"> %}</w:t>
+      </w:r>
       <w:r>
         <w:rPr>
           <w:rFonts w:ascii="TimesNewRomanPSMT" w:hAnsi="TimesNewRomanPSMT" w:cs="TimesNewRomanPSMT"/>
@@ -7473,6 +8032,55 @@
         <w:fldChar w:fldCharType="begin">
           <w:ffData>
             <w:name w:val="Check1"/>
+            <w:enabled/>
+            <w:calcOnExit w:val="0"/>
+            <w:checkBox>
+              <w:sizeAuto/>
+              <w:default w:val="1"/>
+            </w:checkBox>
+          </w:ffData>
+        </w:fldChar>
+      </w:r>
+      <w:r>
+        <w:rPr>
+          <w:rFonts w:ascii="TimesNewRomanPSMT" w:hAnsi="TimesNewRomanPSMT" w:cs="TimesNewRomanPSMT"/>
+          <w:sz w:val="16"/>
+          <w:szCs w:val="16"/>
+        </w:rPr>
+        <w:instrText xml:space="preserve"> FORMCHECKBOX </w:instrText>
+      </w:r>
+      <w:r>
+        <w:rPr>
+          <w:rFonts w:ascii="TimesNewRomanPSMT" w:hAnsi="TimesNewRomanPSMT" w:cs="TimesNewRomanPSMT"/>
+          <w:sz w:val="16"/>
+          <w:szCs w:val="16"/>
+        </w:rPr>
+      </w:r>
+      <w:r>
+        <w:rPr>
+          <w:rFonts w:ascii="TimesNewRomanPSMT" w:hAnsi="TimesNewRomanPSMT" w:cs="TimesNewRomanPSMT"/>
+          <w:sz w:val="16"/>
+          <w:szCs w:val="16"/>
+        </w:rPr>
+        <w:fldChar w:fldCharType="end"/>
+      </w:r>
+      <w:r>
+        <w:rPr>
+          <w:rFonts w:ascii="TimesNewRomanPSMT" w:hAnsi="TimesNewRomanPSMT" w:cs="TimesNewRomanPSMT"/>
+          <w:sz w:val="16"/>
+          <w:szCs w:val="16"/>
+        </w:rPr>
+        <w:t>{% else %}</w:t>
+      </w:r>
+      <w:r>
+        <w:rPr>
+          <w:rFonts w:ascii="TimesNewRomanPSMT" w:hAnsi="TimesNewRomanPSMT" w:cs="TimesNewRomanPSMT"/>
+          <w:sz w:val="16"/>
+          <w:szCs w:val="16"/>
+        </w:rPr>
+        <w:fldChar w:fldCharType="begin">
+          <w:ffData>
+            <w:name w:val=""/>
             <w:enabled/>
             <w:calcOnExit w:val="0"/>
             <w:checkBox>
@@ -7503,7 +8111,7 @@
           <w:sz w:val="16"/>
           <w:szCs w:val="16"/>
         </w:rPr>
-        <w:fldChar w:fldCharType="separate"/>
+        <w:fldChar w:fldCharType="end"/>
       </w:r>
       <w:r>
         <w:rPr>
@@ -7511,33 +8119,60 @@
           <w:sz w:val="16"/>
           <w:szCs w:val="16"/>
         </w:rPr>
-        <w:fldChar w:fldCharType="end"/>
-      </w:r>
+        <w:t xml:space="preserve">{% endif %} </w:t>
+      </w:r>
+      <w:proofErr w:type="spellStart"/>
+      <w:r>
+        <w:rPr>
+          <w:rFonts w:ascii="TimesNewRomanPSMT" w:hAnsi="TimesNewRomanPSMT" w:cs="TimesNewRomanPSMT"/>
+          <w:lang w:val="en-US"/>
+        </w:rPr>
+        <w:t>Balcons</w:t>
+      </w:r>
+      <w:proofErr w:type="spellEnd"/>
+    </w:p>
+    <w:p>
+      <w:pPr>
+        <w:ind w:firstLine="708"/>
+        <w:rPr>
+          <w:rFonts w:ascii="TimesNewRomanPSMT" w:hAnsi="TimesNewRomanPSMT" w:cs="TimesNewRomanPSMT"/>
+          <w:lang w:val="en-US"/>
+        </w:rPr>
+      </w:pPr>
       <w:r>
         <w:rPr>
           <w:rFonts w:ascii="TimesNewRomanPSMT" w:hAnsi="TimesNewRomanPSMT" w:cs="TimesNewRomanPSMT"/>
           <w:sz w:val="16"/>
           <w:szCs w:val="16"/>
-          <w:lang w:val="fr-FR"/>
-        </w:rPr>
-        <w:t xml:space="preserve"> </w:t>
-      </w:r>
-      <w:r>
-        <w:rPr>
-          <w:rFonts w:ascii="TimesNewRomanPSMT" w:hAnsi="TimesNewRomanPSMT" w:cs="TimesNewRomanPSMT"/>
-          <w:lang w:val="fr-FR"/>
-        </w:rPr>
-        <w:t>Balcons</w:t>
-      </w:r>
-    </w:p>
-    <w:p>
-      <w:pPr>
-        <w:ind w:firstLine="708"/>
-        <w:rPr>
-          <w:rFonts w:ascii="TimesNewRomanPSMT" w:hAnsi="TimesNewRomanPSMT" w:cs="TimesNewRomanPSMT"/>
-          <w:lang w:val="fr-FR"/>
-        </w:rPr>
-      </w:pPr>
+        </w:rPr>
+        <w:t>{% if lot.annexe_</w:t>
+      </w:r>
+      <w:r>
+        <w:rPr>
+          <w:rFonts w:ascii="TimesNewRomanPSMT" w:hAnsi="TimesNewRomanPSMT" w:cs="TimesNewRomanPSMT"/>
+          <w:sz w:val="16"/>
+          <w:szCs w:val="16"/>
+          <w:lang w:val="en-US"/>
+        </w:rPr>
+        <w:t>lo</w:t>
+      </w:r>
+      <w:r>
+        <w:rPr>
+          <w:rFonts w:ascii="TimesNewRomanPSMT" w:hAnsi="TimesNewRomanPSMT" w:cs="TimesNewRomanPSMT"/>
+          <w:sz w:val="16"/>
+          <w:szCs w:val="16"/>
+          <w:lang w:val="en-US"/>
+        </w:rPr>
+        <w:t>ggias</w:t>
+      </w:r>
+      <w:r>
+        <w:rPr>
+          <w:rFonts w:ascii="TimesNewRomanPSMT" w:hAnsi="TimesNewRomanPSMT" w:cs="TimesNewRomanPSMT"/>
+          <w:sz w:val="16"/>
+          <w:szCs w:val="16"/>
+        </w:rPr>
+        <w:t xml:space="preserve"> %}</w:t>
+      </w:r>
       <w:r>
         <w:rPr>
           <w:rFonts w:ascii="TimesNewRomanPSMT" w:hAnsi="TimesNewRomanPSMT" w:cs="TimesNewRomanPSMT"/>
@@ -7547,6 +8182,55 @@
         <w:fldChar w:fldCharType="begin">
           <w:ffData>
             <w:name w:val="Check1"/>
+            <w:enabled/>
+            <w:calcOnExit w:val="0"/>
+            <w:checkBox>
+              <w:sizeAuto/>
+              <w:default w:val="1"/>
+            </w:checkBox>
+          </w:ffData>
+        </w:fldChar>
+      </w:r>
+      <w:r>
+        <w:rPr>
+          <w:rFonts w:ascii="TimesNewRomanPSMT" w:hAnsi="TimesNewRomanPSMT" w:cs="TimesNewRomanPSMT"/>
+          <w:sz w:val="16"/>
+          <w:szCs w:val="16"/>
+        </w:rPr>
+        <w:instrText xml:space="preserve"> FORMCHECKBOX </w:instrText>
+      </w:r>
+      <w:r>
+        <w:rPr>
+          <w:rFonts w:ascii="TimesNewRomanPSMT" w:hAnsi="TimesNewRomanPSMT" w:cs="TimesNewRomanPSMT"/>
+          <w:sz w:val="16"/>
+          <w:szCs w:val="16"/>
+        </w:rPr>
+      </w:r>
+      <w:r>
+        <w:rPr>
+          <w:rFonts w:ascii="TimesNewRomanPSMT" w:hAnsi="TimesNewRomanPSMT" w:cs="TimesNewRomanPSMT"/>
+          <w:sz w:val="16"/>
+          <w:szCs w:val="16"/>
+        </w:rPr>
+        <w:fldChar w:fldCharType="end"/>
+      </w:r>
+      <w:r>
+        <w:rPr>
+          <w:rFonts w:ascii="TimesNewRomanPSMT" w:hAnsi="TimesNewRomanPSMT" w:cs="TimesNewRomanPSMT"/>
+          <w:sz w:val="16"/>
+          <w:szCs w:val="16"/>
+        </w:rPr>
+        <w:t>{% else %}</w:t>
+      </w:r>
+      <w:r>
+        <w:rPr>
+          <w:rFonts w:ascii="TimesNewRomanPSMT" w:hAnsi="TimesNewRomanPSMT" w:cs="TimesNewRomanPSMT"/>
+          <w:sz w:val="16"/>
+          <w:szCs w:val="16"/>
+        </w:rPr>
+        <w:fldChar w:fldCharType="begin">
+          <w:ffData>
+            <w:name w:val=""/>
             <w:enabled/>
             <w:calcOnExit w:val="0"/>
             <w:checkBox>
@@ -7577,7 +8261,7 @@
           <w:sz w:val="16"/>
           <w:szCs w:val="16"/>
         </w:rPr>
-        <w:fldChar w:fldCharType="separate"/>
+        <w:fldChar w:fldCharType="end"/>
       </w:r>
       <w:r>
         <w:rPr>
@@ -7585,7 +8269,40 @@
           <w:sz w:val="16"/>
           <w:szCs w:val="16"/>
         </w:rPr>
-        <w:fldChar w:fldCharType="end"/>
+        <w:t xml:space="preserve">{% endif %} </w:t>
+      </w:r>
+      <w:r>
+        <w:rPr>
+          <w:rFonts w:ascii="TimesNewRomanPSMT" w:hAnsi="TimesNewRomanPSMT" w:cs="TimesNewRomanPSMT"/>
+          <w:lang w:val="en-US"/>
+        </w:rPr>
+        <w:t xml:space="preserve">Loggias et </w:t>
+      </w:r>
+      <w:proofErr w:type="spellStart"/>
+      <w:r>
+        <w:rPr>
+          <w:rFonts w:ascii="TimesNewRomanPSMT" w:hAnsi="TimesNewRomanPSMT" w:cs="TimesNewRomanPSMT"/>
+          <w:lang w:val="en-US"/>
+        </w:rPr>
+        <w:t>Vérandas</w:t>
+      </w:r>
+      <w:proofErr w:type="spellEnd"/>
+    </w:p>
+    <w:p>
+      <w:pPr>
+        <w:ind w:left="708"/>
+        <w:rPr>
+          <w:rFonts w:ascii="TimesNewRomanPSMT" w:hAnsi="TimesNewRomanPSMT" w:cs="TimesNewRomanPSMT"/>
+          <w:lang w:val="fr-FR"/>
+        </w:rPr>
+      </w:pPr>
+      <w:r>
+        <w:rPr>
+          <w:rFonts w:ascii="TimesNewRomanPSMT" w:hAnsi="TimesNewRomanPSMT" w:cs="TimesNewRomanPSMT"/>
+          <w:sz w:val="16"/>
+          <w:szCs w:val="16"/>
+        </w:rPr>
+        <w:t>{% if lot.annexe_</w:t>
       </w:r>
       <w:r>
         <w:rPr>
@@ -7594,24 +8311,16 @@
           <w:szCs w:val="16"/>
           <w:lang w:val="fr-FR"/>
         </w:rPr>
-        <w:t xml:space="preserve"> </w:t>
-      </w:r>
-      <w:r>
-        <w:rPr>
-          <w:rFonts w:ascii="TimesNewRomanPSMT" w:hAnsi="TimesNewRomanPSMT" w:cs="TimesNewRomanPSMT"/>
-          <w:lang w:val="fr-FR"/>
-        </w:rPr>
-        <w:t>Loggias et Vérandas</w:t>
-      </w:r>
-    </w:p>
-    <w:p>
-      <w:pPr>
-        <w:ind w:left="708"/>
-        <w:rPr>
-          <w:rFonts w:ascii="TimesNewRomanPSMT" w:hAnsi="TimesNewRomanPSMT" w:cs="TimesNewRomanPSMT"/>
-          <w:lang w:val="fr-FR"/>
-        </w:rPr>
-      </w:pPr>
+        <w:t>terrasses</w:t>
+      </w:r>
+      <w:r>
+        <w:rPr>
+          <w:rFonts w:ascii="TimesNewRomanPSMT" w:hAnsi="TimesNewRomanPSMT" w:cs="TimesNewRomanPSMT"/>
+          <w:sz w:val="16"/>
+          <w:szCs w:val="16"/>
+        </w:rPr>
+        <w:t xml:space="preserve"> %}</w:t>
+      </w:r>
       <w:r>
         <w:rPr>
           <w:rFonts w:ascii="TimesNewRomanPSMT" w:hAnsi="TimesNewRomanPSMT" w:cs="TimesNewRomanPSMT"/>
@@ -7621,6 +8330,55 @@
         <w:fldChar w:fldCharType="begin">
           <w:ffData>
             <w:name w:val="Check1"/>
+            <w:enabled/>
+            <w:calcOnExit w:val="0"/>
+            <w:checkBox>
+              <w:sizeAuto/>
+              <w:default w:val="1"/>
+            </w:checkBox>
+          </w:ffData>
+        </w:fldChar>
+      </w:r>
+      <w:r>
+        <w:rPr>
+          <w:rFonts w:ascii="TimesNewRomanPSMT" w:hAnsi="TimesNewRomanPSMT" w:cs="TimesNewRomanPSMT"/>
+          <w:sz w:val="16"/>
+          <w:szCs w:val="16"/>
+        </w:rPr>
+        <w:instrText xml:space="preserve"> FORMCHECKBOX </w:instrText>
+      </w:r>
+      <w:r>
+        <w:rPr>
+          <w:rFonts w:ascii="TimesNewRomanPSMT" w:hAnsi="TimesNewRomanPSMT" w:cs="TimesNewRomanPSMT"/>
+          <w:sz w:val="16"/>
+          <w:szCs w:val="16"/>
+        </w:rPr>
+      </w:r>
+      <w:r>
+        <w:rPr>
+          <w:rFonts w:ascii="TimesNewRomanPSMT" w:hAnsi="TimesNewRomanPSMT" w:cs="TimesNewRomanPSMT"/>
+          <w:sz w:val="16"/>
+          <w:szCs w:val="16"/>
+        </w:rPr>
+        <w:fldChar w:fldCharType="end"/>
+      </w:r>
+      <w:r>
+        <w:rPr>
+          <w:rFonts w:ascii="TimesNewRomanPSMT" w:hAnsi="TimesNewRomanPSMT" w:cs="TimesNewRomanPSMT"/>
+          <w:sz w:val="16"/>
+          <w:szCs w:val="16"/>
+        </w:rPr>
+        <w:t>{% else %}</w:t>
+      </w:r>
+      <w:r>
+        <w:rPr>
+          <w:rFonts w:ascii="TimesNewRomanPSMT" w:hAnsi="TimesNewRomanPSMT" w:cs="TimesNewRomanPSMT"/>
+          <w:sz w:val="16"/>
+          <w:szCs w:val="16"/>
+        </w:rPr>
+        <w:fldChar w:fldCharType="begin">
+          <w:ffData>
+            <w:name w:val=""/>
             <w:enabled/>
             <w:calcOnExit w:val="0"/>
             <w:checkBox>
@@ -7651,7 +8409,7 @@
           <w:sz w:val="16"/>
           <w:szCs w:val="16"/>
         </w:rPr>
-        <w:fldChar w:fldCharType="separate"/>
+        <w:fldChar w:fldCharType="end"/>
       </w:r>
       <w:r>
         <w:rPr>
@@ -7659,16 +8417,7 @@
           <w:sz w:val="16"/>
           <w:szCs w:val="16"/>
         </w:rPr>
-        <w:fldChar w:fldCharType="end"/>
-      </w:r>
-      <w:r>
-        <w:rPr>
-          <w:rFonts w:ascii="TimesNewRomanPSMT" w:hAnsi="TimesNewRomanPSMT" w:cs="TimesNewRomanPSMT"/>
-          <w:sz w:val="16"/>
-          <w:szCs w:val="16"/>
-          <w:lang w:val="fr-FR"/>
-        </w:rPr>
-        <w:t xml:space="preserve"> </w:t>
+        <w:t xml:space="preserve">{% endif %} </w:t>
       </w:r>
       <w:r>
         <w:rPr>
@@ -7720,6 +8469,7 @@
         <w:rPr>
           <w:rFonts w:ascii="TimesNewRomanPSMT" w:hAnsi="TimesNewRomanPSMT" w:cs="TimesNewRomanPSMT"/>
         </w:rPr>
+        <w:lastRenderedPageBreak/>
         <w:t>4. Surface utile totale de l'opération (art. D. 353-16 (2°) précité) :</w:t>
       </w:r>
       <w:r>
@@ -10993,6 +11743,7 @@
         <w:rPr>
           <w:rFonts w:ascii="TimesNewRomanPSMT" w:hAnsi="TimesNewRomanPSMT" w:cs="TimesNewRomanPSMT"/>
         </w:rPr>
+        <w:lastRenderedPageBreak/>
         <w:t xml:space="preserve">Locaux commerciaux (nombre) :  </w:t>
       </w:r>
       <w:bookmarkStart w:id="52" w:name="Commerce"/>
@@ -12763,6 +13514,7 @@
                 <w:sz w:val="16"/>
                 <w:szCs w:val="16"/>
               </w:rPr>
+              <w:lastRenderedPageBreak/>
               <w:t>{%tr endfor %}</w:t>
             </w:r>
           </w:p>
@@ -12771,7 +13523,6 @@
     </w:tbl>
     <w:p>
       <w:r>
-        <w:lastRenderedPageBreak/>
         <w:t>{% endif %}</w:t>
       </w:r>
     </w:p>
@@ -14459,7 +15210,7 @@
                                 <v:fill color2="black"/>
                                 <v:imagedata r:id="rId3" o:title="" croptop="-22f" cropbottom="-22f" cropleft="-25f" cropright="-25f"/>
                               </v:shape>
-                              <o:OLEObject Type="Embed" ProgID="Word.Picture.8" ShapeID="_x0000_i1025" DrawAspect="Content" ObjectID="_1699878459" r:id="rId4"/>
+                              <o:OLEObject Type="Embed" ProgID="Word.Picture.8" ShapeID="_x0000_i1025" DrawAspect="Content" ObjectID="_1699964715" r:id="rId4"/>
                             </w:object>
                           </w:r>
                         </w:p>
@@ -14539,7 +15290,7 @@
                           <v:fill color2="black"/>
                           <v:imagedata r:id="rId3" o:title="" croptop="-22f" cropbottom="-22f" cropleft="-25f" cropright="-25f"/>
                         </v:shape>
-                        <o:OLEObject Type="Embed" ProgID="Word.Picture.8" ShapeID="_x0000_i1025" DrawAspect="Content" ObjectID="_1699878459" r:id="rId5"/>
+                        <o:OLEObject Type="Embed" ProgID="Word.Picture.8" ShapeID="_x0000_i1025" DrawAspect="Content" ObjectID="_1699964715" r:id="rId5"/>
                       </w:object>
                     </w:r>
                   </w:p>

</xml_diff>

<commit_message>
display annexes type list of Lot in Annexes screen and applu it in convention doc (#101)
</commit_message>
<xml_diff>
--- a/documents/HLM-template.docx
+++ b/documents/HLM-template.docx
@@ -6867,9 +6867,16 @@
         <w:ind w:firstLine="708"/>
         <w:rPr>
           <w:rFonts w:ascii="Apple Color Emoji" w:hAnsi="Apple Color Emoji" w:cs="TimesNewRomanPSMT"/>
-          <w:lang w:val="fr-FR"/>
-        </w:rPr>
-      </w:pPr>
+        </w:rPr>
+      </w:pPr>
+      <w:r>
+        <w:rPr>
+          <w:rFonts w:ascii="TimesNewRomanPSMT" w:hAnsi="TimesNewRomanPSMT" w:cs="TimesNewRomanPSMT"/>
+          <w:sz w:val="16"/>
+          <w:szCs w:val="16"/>
+        </w:rPr>
+        <w:t>{% if lot.annexe_caves %}</w:t>
+      </w:r>
       <w:r>
         <w:rPr>
           <w:rFonts w:ascii="TimesNewRomanPSMT" w:hAnsi="TimesNewRomanPSMT" w:cs="TimesNewRomanPSMT"/>
@@ -6879,6 +6886,57 @@
         <w:fldChar w:fldCharType="begin">
           <w:ffData>
             <w:name w:val="Check1"/>
+            <w:enabled/>
+            <w:calcOnExit w:val="0"/>
+            <w:checkBox>
+              <w:sizeAuto/>
+              <w:default w:val="1"/>
+            </w:checkBox>
+          </w:ffData>
+        </w:fldChar>
+      </w:r>
+      <w:bookmarkStart w:id="45" w:name="Check1"/>
+      <w:r>
+        <w:rPr>
+          <w:rFonts w:ascii="TimesNewRomanPSMT" w:hAnsi="TimesNewRomanPSMT" w:cs="TimesNewRomanPSMT"/>
+          <w:sz w:val="16"/>
+          <w:szCs w:val="16"/>
+        </w:rPr>
+        <w:instrText xml:space="preserve"> FORMCHECKBOX </w:instrText>
+      </w:r>
+      <w:r>
+        <w:rPr>
+          <w:rFonts w:ascii="TimesNewRomanPSMT" w:hAnsi="TimesNewRomanPSMT" w:cs="TimesNewRomanPSMT"/>
+          <w:sz w:val="16"/>
+          <w:szCs w:val="16"/>
+        </w:rPr>
+      </w:r>
+      <w:r>
+        <w:rPr>
+          <w:rFonts w:ascii="TimesNewRomanPSMT" w:hAnsi="TimesNewRomanPSMT" w:cs="TimesNewRomanPSMT"/>
+          <w:sz w:val="16"/>
+          <w:szCs w:val="16"/>
+        </w:rPr>
+        <w:fldChar w:fldCharType="end"/>
+      </w:r>
+      <w:bookmarkEnd w:id="45"/>
+      <w:r>
+        <w:rPr>
+          <w:rFonts w:ascii="TimesNewRomanPSMT" w:hAnsi="TimesNewRomanPSMT" w:cs="TimesNewRomanPSMT"/>
+          <w:sz w:val="16"/>
+          <w:szCs w:val="16"/>
+        </w:rPr>
+        <w:t>{% else %}</w:t>
+      </w:r>
+      <w:r>
+        <w:rPr>
+          <w:rFonts w:ascii="TimesNewRomanPSMT" w:hAnsi="TimesNewRomanPSMT" w:cs="TimesNewRomanPSMT"/>
+          <w:sz w:val="16"/>
+          <w:szCs w:val="16"/>
+        </w:rPr>
+        <w:fldChar w:fldCharType="begin">
+          <w:ffData>
+            <w:name w:val=""/>
             <w:enabled/>
             <w:calcOnExit w:val="0"/>
             <w:checkBox>
@@ -6888,7 +6946,6 @@
           </w:ffData>
         </w:fldChar>
       </w:r>
-      <w:bookmarkStart w:id="45" w:name="Check1"/>
       <w:r>
         <w:rPr>
           <w:rFonts w:ascii="TimesNewRomanPSMT" w:hAnsi="TimesNewRomanPSMT" w:cs="TimesNewRomanPSMT"/>
@@ -6910,7 +6967,7 @@
           <w:sz w:val="16"/>
           <w:szCs w:val="16"/>
         </w:rPr>
-        <w:fldChar w:fldCharType="separate"/>
+        <w:fldChar w:fldCharType="end"/>
       </w:r>
       <w:r>
         <w:rPr>
@@ -6918,22 +6975,19 @@
           <w:sz w:val="16"/>
           <w:szCs w:val="16"/>
         </w:rPr>
-        <w:fldChar w:fldCharType="end"/>
-      </w:r>
-      <w:bookmarkEnd w:id="45"/>
+        <w:t>{% endif %}</w:t>
+      </w:r>
       <w:r>
         <w:rPr>
           <w:rFonts w:ascii="TimesNewRomanPSMT" w:hAnsi="TimesNewRomanPSMT" w:cs="TimesNewRomanPSMT"/>
           <w:sz w:val="16"/>
           <w:szCs w:val="16"/>
-          <w:lang w:val="fr-FR"/>
         </w:rPr>
         <w:t xml:space="preserve"> </w:t>
       </w:r>
       <w:r>
         <w:rPr>
           <w:rFonts w:ascii="TimesNewRomanPSMT" w:hAnsi="TimesNewRomanPSMT" w:cs="TimesNewRomanPSMT"/>
-          <w:lang w:val="fr-FR"/>
         </w:rPr>
         <w:t>Caves</w:t>
       </w:r>
@@ -6943,9 +6997,32 @@
         <w:ind w:firstLine="708"/>
         <w:rPr>
           <w:rFonts w:ascii="TimesNewRomanPSMT" w:hAnsi="TimesNewRomanPSMT" w:cs="TimesNewRomanPSMT"/>
-          <w:lang w:val="fr-FR"/>
-        </w:rPr>
-      </w:pPr>
+        </w:rPr>
+      </w:pPr>
+      <w:r>
+        <w:rPr>
+          <w:rFonts w:ascii="TimesNewRomanPSMT" w:hAnsi="TimesNewRomanPSMT" w:cs="TimesNewRomanPSMT"/>
+          <w:sz w:val="16"/>
+          <w:szCs w:val="16"/>
+        </w:rPr>
+        <w:t>{% if lot.annexe</w:t>
+      </w:r>
+      <w:r>
+        <w:rPr>
+          <w:rFonts w:ascii="TimesNewRomanPSMT" w:hAnsi="TimesNewRomanPSMT" w:cs="TimesNewRomanPSMT"/>
+          <w:sz w:val="16"/>
+          <w:szCs w:val="16"/>
+        </w:rPr>
+        <w:t>_soussols</w:t>
+      </w:r>
+      <w:r>
+        <w:rPr>
+          <w:rFonts w:ascii="TimesNewRomanPSMT" w:hAnsi="TimesNewRomanPSMT" w:cs="TimesNewRomanPSMT"/>
+          <w:sz w:val="16"/>
+          <w:szCs w:val="16"/>
+        </w:rPr>
+        <w:t xml:space="preserve"> %}</w:t>
+      </w:r>
       <w:r>
         <w:rPr>
           <w:rFonts w:ascii="TimesNewRomanPSMT" w:hAnsi="TimesNewRomanPSMT" w:cs="TimesNewRomanPSMT"/>
@@ -6955,6 +7032,55 @@
         <w:fldChar w:fldCharType="begin">
           <w:ffData>
             <w:name w:val="Check1"/>
+            <w:enabled/>
+            <w:calcOnExit w:val="0"/>
+            <w:checkBox>
+              <w:sizeAuto/>
+              <w:default w:val="1"/>
+            </w:checkBox>
+          </w:ffData>
+        </w:fldChar>
+      </w:r>
+      <w:r>
+        <w:rPr>
+          <w:rFonts w:ascii="TimesNewRomanPSMT" w:hAnsi="TimesNewRomanPSMT" w:cs="TimesNewRomanPSMT"/>
+          <w:sz w:val="16"/>
+          <w:szCs w:val="16"/>
+        </w:rPr>
+        <w:instrText xml:space="preserve"> FORMCHECKBOX </w:instrText>
+      </w:r>
+      <w:r>
+        <w:rPr>
+          <w:rFonts w:ascii="TimesNewRomanPSMT" w:hAnsi="TimesNewRomanPSMT" w:cs="TimesNewRomanPSMT"/>
+          <w:sz w:val="16"/>
+          <w:szCs w:val="16"/>
+        </w:rPr>
+      </w:r>
+      <w:r>
+        <w:rPr>
+          <w:rFonts w:ascii="TimesNewRomanPSMT" w:hAnsi="TimesNewRomanPSMT" w:cs="TimesNewRomanPSMT"/>
+          <w:sz w:val="16"/>
+          <w:szCs w:val="16"/>
+        </w:rPr>
+        <w:fldChar w:fldCharType="end"/>
+      </w:r>
+      <w:r>
+        <w:rPr>
+          <w:rFonts w:ascii="TimesNewRomanPSMT" w:hAnsi="TimesNewRomanPSMT" w:cs="TimesNewRomanPSMT"/>
+          <w:sz w:val="16"/>
+          <w:szCs w:val="16"/>
+        </w:rPr>
+        <w:t>{% else %}</w:t>
+      </w:r>
+      <w:r>
+        <w:rPr>
+          <w:rFonts w:ascii="TimesNewRomanPSMT" w:hAnsi="TimesNewRomanPSMT" w:cs="TimesNewRomanPSMT"/>
+          <w:sz w:val="16"/>
+          <w:szCs w:val="16"/>
+        </w:rPr>
+        <w:fldChar w:fldCharType="begin">
+          <w:ffData>
+            <w:name w:val=""/>
             <w:enabled/>
             <w:calcOnExit w:val="0"/>
             <w:checkBox>
@@ -6985,7 +7111,7 @@
           <w:sz w:val="16"/>
           <w:szCs w:val="16"/>
         </w:rPr>
-        <w:fldChar w:fldCharType="separate"/>
+        <w:fldChar w:fldCharType="end"/>
       </w:r>
       <w:r>
         <w:rPr>
@@ -6993,33 +7119,48 @@
           <w:sz w:val="16"/>
           <w:szCs w:val="16"/>
         </w:rPr>
-        <w:fldChar w:fldCharType="end"/>
-      </w:r>
+        <w:t xml:space="preserve">{% endif %} </w:t>
+      </w:r>
+      <w:r>
+        <w:rPr>
+          <w:rFonts w:ascii="TimesNewRomanPSMT" w:hAnsi="TimesNewRomanPSMT" w:cs="TimesNewRomanPSMT"/>
+        </w:rPr>
+        <w:t>Sous-sols</w:t>
+      </w:r>
+    </w:p>
+    <w:p>
+      <w:pPr>
+        <w:ind w:firstLine="708"/>
+        <w:rPr>
+          <w:rFonts w:ascii="TimesNewRomanPSMT" w:hAnsi="TimesNewRomanPSMT" w:cs="TimesNewRomanPSMT"/>
+          <w:lang w:val="en-US"/>
+        </w:rPr>
+      </w:pPr>
       <w:r>
         <w:rPr>
           <w:rFonts w:ascii="TimesNewRomanPSMT" w:hAnsi="TimesNewRomanPSMT" w:cs="TimesNewRomanPSMT"/>
           <w:sz w:val="16"/>
           <w:szCs w:val="16"/>
-          <w:lang w:val="fr-FR"/>
-        </w:rPr>
-        <w:t xml:space="preserve"> </w:t>
-      </w:r>
-      <w:r>
-        <w:rPr>
-          <w:rFonts w:ascii="TimesNewRomanPSMT" w:hAnsi="TimesNewRomanPSMT" w:cs="TimesNewRomanPSMT"/>
-          <w:lang w:val="fr-FR"/>
-        </w:rPr>
-        <w:t>Sous-sols</w:t>
-      </w:r>
-    </w:p>
-    <w:p>
-      <w:pPr>
-        <w:ind w:firstLine="708"/>
-        <w:rPr>
-          <w:rFonts w:ascii="TimesNewRomanPSMT" w:hAnsi="TimesNewRomanPSMT" w:cs="TimesNewRomanPSMT"/>
-          <w:lang w:val="fr-FR"/>
-        </w:rPr>
-      </w:pPr>
+        </w:rPr>
+        <w:t>{% if lot.annexe_</w:t>
+      </w:r>
+      <w:r>
+        <w:rPr>
+          <w:rFonts w:ascii="TimesNewRomanPSMT" w:hAnsi="TimesNewRomanPSMT" w:cs="TimesNewRomanPSMT"/>
+          <w:sz w:val="16"/>
+          <w:szCs w:val="16"/>
+          <w:lang w:val="en-US"/>
+        </w:rPr>
+        <w:t>remises</w:t>
+      </w:r>
+      <w:r>
+        <w:rPr>
+          <w:rFonts w:ascii="TimesNewRomanPSMT" w:hAnsi="TimesNewRomanPSMT" w:cs="TimesNewRomanPSMT"/>
+          <w:sz w:val="16"/>
+          <w:szCs w:val="16"/>
+        </w:rPr>
+        <w:t xml:space="preserve"> %}</w:t>
+      </w:r>
       <w:r>
         <w:rPr>
           <w:rFonts w:ascii="TimesNewRomanPSMT" w:hAnsi="TimesNewRomanPSMT" w:cs="TimesNewRomanPSMT"/>
@@ -7029,6 +7170,55 @@
         <w:fldChar w:fldCharType="begin">
           <w:ffData>
             <w:name w:val="Check1"/>
+            <w:enabled/>
+            <w:calcOnExit w:val="0"/>
+            <w:checkBox>
+              <w:sizeAuto/>
+              <w:default w:val="1"/>
+            </w:checkBox>
+          </w:ffData>
+        </w:fldChar>
+      </w:r>
+      <w:r>
+        <w:rPr>
+          <w:rFonts w:ascii="TimesNewRomanPSMT" w:hAnsi="TimesNewRomanPSMT" w:cs="TimesNewRomanPSMT"/>
+          <w:sz w:val="16"/>
+          <w:szCs w:val="16"/>
+        </w:rPr>
+        <w:instrText xml:space="preserve"> FORMCHECKBOX </w:instrText>
+      </w:r>
+      <w:r>
+        <w:rPr>
+          <w:rFonts w:ascii="TimesNewRomanPSMT" w:hAnsi="TimesNewRomanPSMT" w:cs="TimesNewRomanPSMT"/>
+          <w:sz w:val="16"/>
+          <w:szCs w:val="16"/>
+        </w:rPr>
+      </w:r>
+      <w:r>
+        <w:rPr>
+          <w:rFonts w:ascii="TimesNewRomanPSMT" w:hAnsi="TimesNewRomanPSMT" w:cs="TimesNewRomanPSMT"/>
+          <w:sz w:val="16"/>
+          <w:szCs w:val="16"/>
+        </w:rPr>
+        <w:fldChar w:fldCharType="end"/>
+      </w:r>
+      <w:r>
+        <w:rPr>
+          <w:rFonts w:ascii="TimesNewRomanPSMT" w:hAnsi="TimesNewRomanPSMT" w:cs="TimesNewRomanPSMT"/>
+          <w:sz w:val="16"/>
+          <w:szCs w:val="16"/>
+        </w:rPr>
+        <w:t>{% else %}</w:t>
+      </w:r>
+      <w:r>
+        <w:rPr>
+          <w:rFonts w:ascii="TimesNewRomanPSMT" w:hAnsi="TimesNewRomanPSMT" w:cs="TimesNewRomanPSMT"/>
+          <w:sz w:val="16"/>
+          <w:szCs w:val="16"/>
+        </w:rPr>
+        <w:fldChar w:fldCharType="begin">
+          <w:ffData>
+            <w:name w:val=""/>
             <w:enabled/>
             <w:calcOnExit w:val="0"/>
             <w:checkBox>
@@ -7059,7 +7249,7 @@
           <w:sz w:val="16"/>
           <w:szCs w:val="16"/>
         </w:rPr>
-        <w:fldChar w:fldCharType="separate"/>
+        <w:fldChar w:fldCharType="end"/>
       </w:r>
       <w:r>
         <w:rPr>
@@ -7067,33 +7257,49 @@
           <w:sz w:val="16"/>
           <w:szCs w:val="16"/>
         </w:rPr>
-        <w:fldChar w:fldCharType="end"/>
-      </w:r>
+        <w:t xml:space="preserve">{% endif %} </w:t>
+      </w:r>
+      <w:r>
+        <w:rPr>
+          <w:rFonts w:ascii="TimesNewRomanPSMT" w:hAnsi="TimesNewRomanPSMT" w:cs="TimesNewRomanPSMT"/>
+          <w:lang w:val="en-US"/>
+        </w:rPr>
+        <w:t>Remise</w:t>
+      </w:r>
+    </w:p>
+    <w:p>
+      <w:pPr>
+        <w:ind w:firstLine="708"/>
+        <w:rPr>
+          <w:rFonts w:ascii="TimesNewRomanPSMT" w:hAnsi="TimesNewRomanPSMT" w:cs="TimesNewRomanPSMT"/>
+          <w:lang w:val="en-US"/>
+        </w:rPr>
+      </w:pPr>
       <w:r>
         <w:rPr>
           <w:rFonts w:ascii="TimesNewRomanPSMT" w:hAnsi="TimesNewRomanPSMT" w:cs="TimesNewRomanPSMT"/>
           <w:sz w:val="16"/>
           <w:szCs w:val="16"/>
-          <w:lang w:val="fr-FR"/>
-        </w:rPr>
-        <w:t xml:space="preserve"> </w:t>
-      </w:r>
-      <w:r>
-        <w:rPr>
-          <w:rFonts w:ascii="TimesNewRomanPSMT" w:hAnsi="TimesNewRomanPSMT" w:cs="TimesNewRomanPSMT"/>
-          <w:lang w:val="fr-FR"/>
-        </w:rPr>
-        <w:t>Remise</w:t>
-      </w:r>
-    </w:p>
-    <w:p>
-      <w:pPr>
-        <w:ind w:firstLine="708"/>
-        <w:rPr>
-          <w:rFonts w:ascii="TimesNewRomanPSMT" w:hAnsi="TimesNewRomanPSMT" w:cs="TimesNewRomanPSMT"/>
-          <w:lang w:val="fr-FR"/>
-        </w:rPr>
-      </w:pPr>
+        </w:rPr>
+        <w:t>{% if lot.annexe_</w:t>
+      </w:r>
+      <w:r>
+        <w:rPr>
+          <w:rFonts w:ascii="TimesNewRomanPSMT" w:hAnsi="TimesNewRomanPSMT" w:cs="TimesNewRomanPSMT"/>
+          <w:sz w:val="16"/>
+          <w:szCs w:val="16"/>
+          <w:lang w:val="en-US"/>
+        </w:rPr>
+        <w:t>ateliers</w:t>
+      </w:r>
+      <w:r>
+        <w:rPr>
+          <w:rFonts w:ascii="TimesNewRomanPSMT" w:hAnsi="TimesNewRomanPSMT" w:cs="TimesNewRomanPSMT"/>
+          <w:sz w:val="16"/>
+          <w:szCs w:val="16"/>
+        </w:rPr>
+        <w:t xml:space="preserve"> %}</w:t>
+      </w:r>
       <w:r>
         <w:rPr>
           <w:rFonts w:ascii="TimesNewRomanPSMT" w:hAnsi="TimesNewRomanPSMT" w:cs="TimesNewRomanPSMT"/>
@@ -7103,6 +7309,55 @@
         <w:fldChar w:fldCharType="begin">
           <w:ffData>
             <w:name w:val="Check1"/>
+            <w:enabled/>
+            <w:calcOnExit w:val="0"/>
+            <w:checkBox>
+              <w:sizeAuto/>
+              <w:default w:val="1"/>
+            </w:checkBox>
+          </w:ffData>
+        </w:fldChar>
+      </w:r>
+      <w:r>
+        <w:rPr>
+          <w:rFonts w:ascii="TimesNewRomanPSMT" w:hAnsi="TimesNewRomanPSMT" w:cs="TimesNewRomanPSMT"/>
+          <w:sz w:val="16"/>
+          <w:szCs w:val="16"/>
+        </w:rPr>
+        <w:instrText xml:space="preserve"> FORMCHECKBOX </w:instrText>
+      </w:r>
+      <w:r>
+        <w:rPr>
+          <w:rFonts w:ascii="TimesNewRomanPSMT" w:hAnsi="TimesNewRomanPSMT" w:cs="TimesNewRomanPSMT"/>
+          <w:sz w:val="16"/>
+          <w:szCs w:val="16"/>
+        </w:rPr>
+      </w:r>
+      <w:r>
+        <w:rPr>
+          <w:rFonts w:ascii="TimesNewRomanPSMT" w:hAnsi="TimesNewRomanPSMT" w:cs="TimesNewRomanPSMT"/>
+          <w:sz w:val="16"/>
+          <w:szCs w:val="16"/>
+        </w:rPr>
+        <w:fldChar w:fldCharType="end"/>
+      </w:r>
+      <w:r>
+        <w:rPr>
+          <w:rFonts w:ascii="TimesNewRomanPSMT" w:hAnsi="TimesNewRomanPSMT" w:cs="TimesNewRomanPSMT"/>
+          <w:sz w:val="16"/>
+          <w:szCs w:val="16"/>
+        </w:rPr>
+        <w:t>{% else %}</w:t>
+      </w:r>
+      <w:r>
+        <w:rPr>
+          <w:rFonts w:ascii="TimesNewRomanPSMT" w:hAnsi="TimesNewRomanPSMT" w:cs="TimesNewRomanPSMT"/>
+          <w:sz w:val="16"/>
+          <w:szCs w:val="16"/>
+        </w:rPr>
+        <w:fldChar w:fldCharType="begin">
+          <w:ffData>
+            <w:name w:val=""/>
             <w:enabled/>
             <w:calcOnExit w:val="0"/>
             <w:checkBox>
@@ -7133,7 +7388,7 @@
           <w:sz w:val="16"/>
           <w:szCs w:val="16"/>
         </w:rPr>
-        <w:fldChar w:fldCharType="separate"/>
+        <w:fldChar w:fldCharType="end"/>
       </w:r>
       <w:r>
         <w:rPr>
@@ -7141,33 +7396,51 @@
           <w:sz w:val="16"/>
           <w:szCs w:val="16"/>
         </w:rPr>
-        <w:fldChar w:fldCharType="end"/>
-      </w:r>
+        <w:t xml:space="preserve">{% endif %} </w:t>
+      </w:r>
+      <w:r>
+        <w:rPr>
+          <w:rFonts w:ascii="TimesNewRomanPSMT" w:hAnsi="TimesNewRomanPSMT" w:cs="TimesNewRomanPSMT"/>
+          <w:lang w:val="en-US"/>
+        </w:rPr>
+        <w:t>Ateliers</w:t>
+      </w:r>
+    </w:p>
+    <w:p>
+      <w:pPr>
+        <w:ind w:firstLine="708"/>
+        <w:rPr>
+          <w:rFonts w:ascii="TimesNewRomanPSMT" w:hAnsi="TimesNewRomanPSMT" w:cs="TimesNewRomanPSMT"/>
+          <w:lang w:val="en-US"/>
+        </w:rPr>
+      </w:pPr>
       <w:r>
         <w:rPr>
           <w:rFonts w:ascii="TimesNewRomanPSMT" w:hAnsi="TimesNewRomanPSMT" w:cs="TimesNewRomanPSMT"/>
           <w:sz w:val="16"/>
           <w:szCs w:val="16"/>
-          <w:lang w:val="fr-FR"/>
-        </w:rPr>
-        <w:t xml:space="preserve"> </w:t>
-      </w:r>
-      <w:r>
-        <w:rPr>
-          <w:rFonts w:ascii="TimesNewRomanPSMT" w:hAnsi="TimesNewRomanPSMT" w:cs="TimesNewRomanPSMT"/>
-          <w:lang w:val="fr-FR"/>
-        </w:rPr>
-        <w:t>Ateliers</w:t>
-      </w:r>
-    </w:p>
-    <w:p>
-      <w:pPr>
-        <w:ind w:firstLine="708"/>
-        <w:rPr>
-          <w:rFonts w:ascii="TimesNewRomanPSMT" w:hAnsi="TimesNewRomanPSMT" w:cs="TimesNewRomanPSMT"/>
-          <w:lang w:val="fr-FR"/>
-        </w:rPr>
-      </w:pPr>
+        </w:rPr>
+        <w:t>{% if lot.annexe_</w:t>
+      </w:r>
+      <w:proofErr w:type="spellStart"/>
+      <w:r>
+        <w:rPr>
+          <w:rFonts w:ascii="TimesNewRomanPSMT" w:hAnsi="TimesNewRomanPSMT" w:cs="TimesNewRomanPSMT"/>
+          <w:sz w:val="16"/>
+          <w:szCs w:val="16"/>
+          <w:lang w:val="en-US"/>
+        </w:rPr>
+        <w:t>sechoirs</w:t>
+      </w:r>
+      <w:proofErr w:type="spellEnd"/>
+      <w:r>
+        <w:rPr>
+          <w:rFonts w:ascii="TimesNewRomanPSMT" w:hAnsi="TimesNewRomanPSMT" w:cs="TimesNewRomanPSMT"/>
+          <w:sz w:val="16"/>
+          <w:szCs w:val="16"/>
+        </w:rPr>
+        <w:t xml:space="preserve"> %}</w:t>
+      </w:r>
       <w:r>
         <w:rPr>
           <w:rFonts w:ascii="TimesNewRomanPSMT" w:hAnsi="TimesNewRomanPSMT" w:cs="TimesNewRomanPSMT"/>
@@ -7177,6 +7450,55 @@
         <w:fldChar w:fldCharType="begin">
           <w:ffData>
             <w:name w:val="Check1"/>
+            <w:enabled/>
+            <w:calcOnExit w:val="0"/>
+            <w:checkBox>
+              <w:sizeAuto/>
+              <w:default w:val="1"/>
+            </w:checkBox>
+          </w:ffData>
+        </w:fldChar>
+      </w:r>
+      <w:r>
+        <w:rPr>
+          <w:rFonts w:ascii="TimesNewRomanPSMT" w:hAnsi="TimesNewRomanPSMT" w:cs="TimesNewRomanPSMT"/>
+          <w:sz w:val="16"/>
+          <w:szCs w:val="16"/>
+        </w:rPr>
+        <w:instrText xml:space="preserve"> FORMCHECKBOX </w:instrText>
+      </w:r>
+      <w:r>
+        <w:rPr>
+          <w:rFonts w:ascii="TimesNewRomanPSMT" w:hAnsi="TimesNewRomanPSMT" w:cs="TimesNewRomanPSMT"/>
+          <w:sz w:val="16"/>
+          <w:szCs w:val="16"/>
+        </w:rPr>
+      </w:r>
+      <w:r>
+        <w:rPr>
+          <w:rFonts w:ascii="TimesNewRomanPSMT" w:hAnsi="TimesNewRomanPSMT" w:cs="TimesNewRomanPSMT"/>
+          <w:sz w:val="16"/>
+          <w:szCs w:val="16"/>
+        </w:rPr>
+        <w:fldChar w:fldCharType="end"/>
+      </w:r>
+      <w:r>
+        <w:rPr>
+          <w:rFonts w:ascii="TimesNewRomanPSMT" w:hAnsi="TimesNewRomanPSMT" w:cs="TimesNewRomanPSMT"/>
+          <w:sz w:val="16"/>
+          <w:szCs w:val="16"/>
+        </w:rPr>
+        <w:t>{% else %}</w:t>
+      </w:r>
+      <w:r>
+        <w:rPr>
+          <w:rFonts w:ascii="TimesNewRomanPSMT" w:hAnsi="TimesNewRomanPSMT" w:cs="TimesNewRomanPSMT"/>
+          <w:sz w:val="16"/>
+          <w:szCs w:val="16"/>
+        </w:rPr>
+        <w:fldChar w:fldCharType="begin">
+          <w:ffData>
+            <w:name w:val=""/>
             <w:enabled/>
             <w:calcOnExit w:val="0"/>
             <w:checkBox>
@@ -7207,7 +7529,7 @@
           <w:sz w:val="16"/>
           <w:szCs w:val="16"/>
         </w:rPr>
-        <w:fldChar w:fldCharType="separate"/>
+        <w:fldChar w:fldCharType="end"/>
       </w:r>
       <w:r>
         <w:rPr>
@@ -7215,7 +7537,33 @@
           <w:sz w:val="16"/>
           <w:szCs w:val="16"/>
         </w:rPr>
-        <w:fldChar w:fldCharType="end"/>
+        <w:t xml:space="preserve">{% endif %} </w:t>
+      </w:r>
+      <w:proofErr w:type="spellStart"/>
+      <w:r>
+        <w:rPr>
+          <w:rFonts w:ascii="TimesNewRomanPSMT" w:hAnsi="TimesNewRomanPSMT" w:cs="TimesNewRomanPSMT"/>
+          <w:lang w:val="en-US"/>
+        </w:rPr>
+        <w:t>Séchoirs</w:t>
+      </w:r>
+      <w:proofErr w:type="spellEnd"/>
+    </w:p>
+    <w:p>
+      <w:pPr>
+        <w:ind w:firstLine="708"/>
+        <w:rPr>
+          <w:rFonts w:ascii="TimesNewRomanPSMT" w:hAnsi="TimesNewRomanPSMT" w:cs="TimesNewRomanPSMT"/>
+          <w:lang w:val="fr-FR"/>
+        </w:rPr>
+      </w:pPr>
+      <w:r>
+        <w:rPr>
+          <w:rFonts w:ascii="TimesNewRomanPSMT" w:hAnsi="TimesNewRomanPSMT" w:cs="TimesNewRomanPSMT"/>
+          <w:sz w:val="16"/>
+          <w:szCs w:val="16"/>
+        </w:rPr>
+        <w:t>{% if lot.annexe_</w:t>
       </w:r>
       <w:r>
         <w:rPr>
@@ -7224,24 +7572,16 @@
           <w:szCs w:val="16"/>
           <w:lang w:val="fr-FR"/>
         </w:rPr>
-        <w:t xml:space="preserve"> </w:t>
-      </w:r>
-      <w:r>
-        <w:rPr>
-          <w:rFonts w:ascii="TimesNewRomanPSMT" w:hAnsi="TimesNewRomanPSMT" w:cs="TimesNewRomanPSMT"/>
-          <w:lang w:val="fr-FR"/>
-        </w:rPr>
-        <w:t>Séchoirs</w:t>
-      </w:r>
-    </w:p>
-    <w:p>
-      <w:pPr>
-        <w:ind w:firstLine="708"/>
-        <w:rPr>
-          <w:rFonts w:ascii="TimesNewRomanPSMT" w:hAnsi="TimesNewRomanPSMT" w:cs="TimesNewRomanPSMT"/>
-          <w:lang w:val="fr-FR"/>
-        </w:rPr>
-      </w:pPr>
+        <w:t>celliers</w:t>
+      </w:r>
+      <w:r>
+        <w:rPr>
+          <w:rFonts w:ascii="TimesNewRomanPSMT" w:hAnsi="TimesNewRomanPSMT" w:cs="TimesNewRomanPSMT"/>
+          <w:sz w:val="16"/>
+          <w:szCs w:val="16"/>
+        </w:rPr>
+        <w:t xml:space="preserve"> %}</w:t>
+      </w:r>
       <w:r>
         <w:rPr>
           <w:rFonts w:ascii="TimesNewRomanPSMT" w:hAnsi="TimesNewRomanPSMT" w:cs="TimesNewRomanPSMT"/>
@@ -7251,6 +7591,55 @@
         <w:fldChar w:fldCharType="begin">
           <w:ffData>
             <w:name w:val="Check1"/>
+            <w:enabled/>
+            <w:calcOnExit w:val="0"/>
+            <w:checkBox>
+              <w:sizeAuto/>
+              <w:default w:val="1"/>
+            </w:checkBox>
+          </w:ffData>
+        </w:fldChar>
+      </w:r>
+      <w:r>
+        <w:rPr>
+          <w:rFonts w:ascii="TimesNewRomanPSMT" w:hAnsi="TimesNewRomanPSMT" w:cs="TimesNewRomanPSMT"/>
+          <w:sz w:val="16"/>
+          <w:szCs w:val="16"/>
+        </w:rPr>
+        <w:instrText xml:space="preserve"> FORMCHECKBOX </w:instrText>
+      </w:r>
+      <w:r>
+        <w:rPr>
+          <w:rFonts w:ascii="TimesNewRomanPSMT" w:hAnsi="TimesNewRomanPSMT" w:cs="TimesNewRomanPSMT"/>
+          <w:sz w:val="16"/>
+          <w:szCs w:val="16"/>
+        </w:rPr>
+      </w:r>
+      <w:r>
+        <w:rPr>
+          <w:rFonts w:ascii="TimesNewRomanPSMT" w:hAnsi="TimesNewRomanPSMT" w:cs="TimesNewRomanPSMT"/>
+          <w:sz w:val="16"/>
+          <w:szCs w:val="16"/>
+        </w:rPr>
+        <w:fldChar w:fldCharType="end"/>
+      </w:r>
+      <w:r>
+        <w:rPr>
+          <w:rFonts w:ascii="TimesNewRomanPSMT" w:hAnsi="TimesNewRomanPSMT" w:cs="TimesNewRomanPSMT"/>
+          <w:sz w:val="16"/>
+          <w:szCs w:val="16"/>
+        </w:rPr>
+        <w:t>{% else %}</w:t>
+      </w:r>
+      <w:r>
+        <w:rPr>
+          <w:rFonts w:ascii="TimesNewRomanPSMT" w:hAnsi="TimesNewRomanPSMT" w:cs="TimesNewRomanPSMT"/>
+          <w:sz w:val="16"/>
+          <w:szCs w:val="16"/>
+        </w:rPr>
+        <w:fldChar w:fldCharType="begin">
+          <w:ffData>
+            <w:name w:val=""/>
             <w:enabled/>
             <w:calcOnExit w:val="0"/>
             <w:checkBox>
@@ -7281,7 +7670,7 @@
           <w:sz w:val="16"/>
           <w:szCs w:val="16"/>
         </w:rPr>
-        <w:fldChar w:fldCharType="separate"/>
+        <w:fldChar w:fldCharType="end"/>
       </w:r>
       <w:r>
         <w:rPr>
@@ -7289,33 +7678,60 @@
           <w:sz w:val="16"/>
           <w:szCs w:val="16"/>
         </w:rPr>
-        <w:fldChar w:fldCharType="end"/>
-      </w:r>
+        <w:t xml:space="preserve">{% endif %} </w:t>
+      </w:r>
+      <w:r>
+        <w:rPr>
+          <w:rFonts w:ascii="TimesNewRomanPSMT" w:hAnsi="TimesNewRomanPSMT" w:cs="TimesNewRomanPSMT"/>
+          <w:lang w:val="fr-FR"/>
+        </w:rPr>
+        <w:t>Celliers extérieurs au logement</w:t>
+      </w:r>
+    </w:p>
+    <w:p>
+      <w:pPr>
+        <w:ind w:firstLine="708"/>
+        <w:rPr>
+          <w:rFonts w:ascii="TimesNewRomanPSMT" w:hAnsi="TimesNewRomanPSMT" w:cs="TimesNewRomanPSMT"/>
+          <w:lang w:val="en-US"/>
+        </w:rPr>
+      </w:pPr>
       <w:r>
         <w:rPr>
           <w:rFonts w:ascii="TimesNewRomanPSMT" w:hAnsi="TimesNewRomanPSMT" w:cs="TimesNewRomanPSMT"/>
           <w:sz w:val="16"/>
           <w:szCs w:val="16"/>
-          <w:lang w:val="fr-FR"/>
-        </w:rPr>
-        <w:t xml:space="preserve"> </w:t>
-      </w:r>
-      <w:r>
-        <w:rPr>
-          <w:rFonts w:ascii="TimesNewRomanPSMT" w:hAnsi="TimesNewRomanPSMT" w:cs="TimesNewRomanPSMT"/>
-          <w:lang w:val="fr-FR"/>
-        </w:rPr>
-        <w:t>Celliers extérieurs au logement</w:t>
-      </w:r>
-    </w:p>
-    <w:p>
-      <w:pPr>
-        <w:ind w:firstLine="708"/>
-        <w:rPr>
-          <w:rFonts w:ascii="TimesNewRomanPSMT" w:hAnsi="TimesNewRomanPSMT" w:cs="TimesNewRomanPSMT"/>
-          <w:lang w:val="fr-FR"/>
-        </w:rPr>
-      </w:pPr>
+        </w:rPr>
+        <w:t>{% if lot.annexe_</w:t>
+      </w:r>
+      <w:proofErr w:type="spellStart"/>
+      <w:r>
+        <w:rPr>
+          <w:rFonts w:ascii="TimesNewRomanPSMT" w:hAnsi="TimesNewRomanPSMT" w:cs="TimesNewRomanPSMT"/>
+          <w:sz w:val="16"/>
+          <w:szCs w:val="16"/>
+          <w:lang w:val="en-US"/>
+        </w:rPr>
+        <w:t>re</w:t>
+      </w:r>
+      <w:r>
+        <w:rPr>
+          <w:rFonts w:ascii="TimesNewRomanPSMT" w:hAnsi="TimesNewRomanPSMT" w:cs="TimesNewRomanPSMT"/>
+          <w:sz w:val="16"/>
+          <w:szCs w:val="16"/>
+          <w:lang w:val="en-US"/>
+        </w:rPr>
+        <w:t>sserres</w:t>
+      </w:r>
+      <w:proofErr w:type="spellEnd"/>
+      <w:r>
+        <w:rPr>
+          <w:rFonts w:ascii="TimesNewRomanPSMT" w:hAnsi="TimesNewRomanPSMT" w:cs="TimesNewRomanPSMT"/>
+          <w:sz w:val="16"/>
+          <w:szCs w:val="16"/>
+        </w:rPr>
+        <w:t xml:space="preserve"> %}</w:t>
+      </w:r>
       <w:r>
         <w:rPr>
           <w:rFonts w:ascii="TimesNewRomanPSMT" w:hAnsi="TimesNewRomanPSMT" w:cs="TimesNewRomanPSMT"/>
@@ -7325,6 +7741,55 @@
         <w:fldChar w:fldCharType="begin">
           <w:ffData>
             <w:name w:val="Check1"/>
+            <w:enabled/>
+            <w:calcOnExit w:val="0"/>
+            <w:checkBox>
+              <w:sizeAuto/>
+              <w:default w:val="1"/>
+            </w:checkBox>
+          </w:ffData>
+        </w:fldChar>
+      </w:r>
+      <w:r>
+        <w:rPr>
+          <w:rFonts w:ascii="TimesNewRomanPSMT" w:hAnsi="TimesNewRomanPSMT" w:cs="TimesNewRomanPSMT"/>
+          <w:sz w:val="16"/>
+          <w:szCs w:val="16"/>
+        </w:rPr>
+        <w:instrText xml:space="preserve"> FORMCHECKBOX </w:instrText>
+      </w:r>
+      <w:r>
+        <w:rPr>
+          <w:rFonts w:ascii="TimesNewRomanPSMT" w:hAnsi="TimesNewRomanPSMT" w:cs="TimesNewRomanPSMT"/>
+          <w:sz w:val="16"/>
+          <w:szCs w:val="16"/>
+        </w:rPr>
+      </w:r>
+      <w:r>
+        <w:rPr>
+          <w:rFonts w:ascii="TimesNewRomanPSMT" w:hAnsi="TimesNewRomanPSMT" w:cs="TimesNewRomanPSMT"/>
+          <w:sz w:val="16"/>
+          <w:szCs w:val="16"/>
+        </w:rPr>
+        <w:fldChar w:fldCharType="end"/>
+      </w:r>
+      <w:r>
+        <w:rPr>
+          <w:rFonts w:ascii="TimesNewRomanPSMT" w:hAnsi="TimesNewRomanPSMT" w:cs="TimesNewRomanPSMT"/>
+          <w:sz w:val="16"/>
+          <w:szCs w:val="16"/>
+        </w:rPr>
+        <w:t>{% else %}</w:t>
+      </w:r>
+      <w:r>
+        <w:rPr>
+          <w:rFonts w:ascii="TimesNewRomanPSMT" w:hAnsi="TimesNewRomanPSMT" w:cs="TimesNewRomanPSMT"/>
+          <w:sz w:val="16"/>
+          <w:szCs w:val="16"/>
+        </w:rPr>
+        <w:fldChar w:fldCharType="begin">
+          <w:ffData>
+            <w:name w:val=""/>
             <w:enabled/>
             <w:calcOnExit w:val="0"/>
             <w:checkBox>
@@ -7355,7 +7820,7 @@
           <w:sz w:val="16"/>
           <w:szCs w:val="16"/>
         </w:rPr>
-        <w:fldChar w:fldCharType="separate"/>
+        <w:fldChar w:fldCharType="end"/>
       </w:r>
       <w:r>
         <w:rPr>
@@ -7363,7 +7828,33 @@
           <w:sz w:val="16"/>
           <w:szCs w:val="16"/>
         </w:rPr>
-        <w:fldChar w:fldCharType="end"/>
+        <w:t xml:space="preserve">{% endif %} </w:t>
+      </w:r>
+      <w:proofErr w:type="spellStart"/>
+      <w:r>
+        <w:rPr>
+          <w:rFonts w:ascii="TimesNewRomanPSMT" w:hAnsi="TimesNewRomanPSMT" w:cs="TimesNewRomanPSMT"/>
+          <w:lang w:val="en-US"/>
+        </w:rPr>
+        <w:t>Resserres</w:t>
+      </w:r>
+      <w:proofErr w:type="spellEnd"/>
+    </w:p>
+    <w:p>
+      <w:pPr>
+        <w:ind w:firstLine="708"/>
+        <w:rPr>
+          <w:rFonts w:ascii="TimesNewRomanPSMT" w:hAnsi="TimesNewRomanPSMT" w:cs="TimesNewRomanPSMT"/>
+          <w:lang w:val="fr-FR"/>
+        </w:rPr>
+      </w:pPr>
+      <w:r>
+        <w:rPr>
+          <w:rFonts w:ascii="TimesNewRomanPSMT" w:hAnsi="TimesNewRomanPSMT" w:cs="TimesNewRomanPSMT"/>
+          <w:sz w:val="16"/>
+          <w:szCs w:val="16"/>
+        </w:rPr>
+        <w:t>{% if lot.annexe_</w:t>
       </w:r>
       <w:r>
         <w:rPr>
@@ -7372,24 +7863,16 @@
           <w:szCs w:val="16"/>
           <w:lang w:val="fr-FR"/>
         </w:rPr>
-        <w:t xml:space="preserve"> </w:t>
-      </w:r>
-      <w:r>
-        <w:rPr>
-          <w:rFonts w:ascii="TimesNewRomanPSMT" w:hAnsi="TimesNewRomanPSMT" w:cs="TimesNewRomanPSMT"/>
-          <w:lang w:val="fr-FR"/>
-        </w:rPr>
-        <w:t>Resserres</w:t>
-      </w:r>
-    </w:p>
-    <w:p>
-      <w:pPr>
-        <w:ind w:firstLine="708"/>
-        <w:rPr>
-          <w:rFonts w:ascii="TimesNewRomanPSMT" w:hAnsi="TimesNewRomanPSMT" w:cs="TimesNewRomanPSMT"/>
-          <w:lang w:val="fr-FR"/>
-        </w:rPr>
-      </w:pPr>
+        <w:t>combles</w:t>
+      </w:r>
+      <w:r>
+        <w:rPr>
+          <w:rFonts w:ascii="TimesNewRomanPSMT" w:hAnsi="TimesNewRomanPSMT" w:cs="TimesNewRomanPSMT"/>
+          <w:sz w:val="16"/>
+          <w:szCs w:val="16"/>
+        </w:rPr>
+        <w:t xml:space="preserve"> %}</w:t>
+      </w:r>
       <w:r>
         <w:rPr>
           <w:rFonts w:ascii="TimesNewRomanPSMT" w:hAnsi="TimesNewRomanPSMT" w:cs="TimesNewRomanPSMT"/>
@@ -7399,6 +7882,55 @@
         <w:fldChar w:fldCharType="begin">
           <w:ffData>
             <w:name w:val="Check1"/>
+            <w:enabled/>
+            <w:calcOnExit w:val="0"/>
+            <w:checkBox>
+              <w:sizeAuto/>
+              <w:default w:val="1"/>
+            </w:checkBox>
+          </w:ffData>
+        </w:fldChar>
+      </w:r>
+      <w:r>
+        <w:rPr>
+          <w:rFonts w:ascii="TimesNewRomanPSMT" w:hAnsi="TimesNewRomanPSMT" w:cs="TimesNewRomanPSMT"/>
+          <w:sz w:val="16"/>
+          <w:szCs w:val="16"/>
+        </w:rPr>
+        <w:instrText xml:space="preserve"> FORMCHECKBOX </w:instrText>
+      </w:r>
+      <w:r>
+        <w:rPr>
+          <w:rFonts w:ascii="TimesNewRomanPSMT" w:hAnsi="TimesNewRomanPSMT" w:cs="TimesNewRomanPSMT"/>
+          <w:sz w:val="16"/>
+          <w:szCs w:val="16"/>
+        </w:rPr>
+      </w:r>
+      <w:r>
+        <w:rPr>
+          <w:rFonts w:ascii="TimesNewRomanPSMT" w:hAnsi="TimesNewRomanPSMT" w:cs="TimesNewRomanPSMT"/>
+          <w:sz w:val="16"/>
+          <w:szCs w:val="16"/>
+        </w:rPr>
+        <w:fldChar w:fldCharType="end"/>
+      </w:r>
+      <w:r>
+        <w:rPr>
+          <w:rFonts w:ascii="TimesNewRomanPSMT" w:hAnsi="TimesNewRomanPSMT" w:cs="TimesNewRomanPSMT"/>
+          <w:sz w:val="16"/>
+          <w:szCs w:val="16"/>
+        </w:rPr>
+        <w:t>{% else %}</w:t>
+      </w:r>
+      <w:r>
+        <w:rPr>
+          <w:rFonts w:ascii="TimesNewRomanPSMT" w:hAnsi="TimesNewRomanPSMT" w:cs="TimesNewRomanPSMT"/>
+          <w:sz w:val="16"/>
+          <w:szCs w:val="16"/>
+        </w:rPr>
+        <w:fldChar w:fldCharType="begin">
+          <w:ffData>
+            <w:name w:val=""/>
             <w:enabled/>
             <w:calcOnExit w:val="0"/>
             <w:checkBox>
@@ -7429,7 +7961,7 @@
           <w:sz w:val="16"/>
           <w:szCs w:val="16"/>
         </w:rPr>
-        <w:fldChar w:fldCharType="separate"/>
+        <w:fldChar w:fldCharType="end"/>
       </w:r>
       <w:r>
         <w:rPr>
@@ -7437,33 +7969,60 @@
           <w:sz w:val="16"/>
           <w:szCs w:val="16"/>
         </w:rPr>
-        <w:fldChar w:fldCharType="end"/>
-      </w:r>
+        <w:t xml:space="preserve">{% endif %} </w:t>
+      </w:r>
+      <w:r>
+        <w:rPr>
+          <w:rFonts w:ascii="TimesNewRomanPSMT" w:hAnsi="TimesNewRomanPSMT" w:cs="TimesNewRomanPSMT"/>
+          <w:lang w:val="fr-FR"/>
+        </w:rPr>
+        <w:t>Combles et greniers aménageable</w:t>
+      </w:r>
+    </w:p>
+    <w:p>
+      <w:pPr>
+        <w:ind w:firstLine="708"/>
+        <w:rPr>
+          <w:rFonts w:ascii="TimesNewRomanPSMT" w:hAnsi="TimesNewRomanPSMT" w:cs="TimesNewRomanPSMT"/>
+          <w:lang w:val="en-US"/>
+        </w:rPr>
+      </w:pPr>
       <w:r>
         <w:rPr>
           <w:rFonts w:ascii="TimesNewRomanPSMT" w:hAnsi="TimesNewRomanPSMT" w:cs="TimesNewRomanPSMT"/>
           <w:sz w:val="16"/>
           <w:szCs w:val="16"/>
-          <w:lang w:val="fr-FR"/>
-        </w:rPr>
-        <w:t xml:space="preserve"> </w:t>
-      </w:r>
-      <w:r>
-        <w:rPr>
-          <w:rFonts w:ascii="TimesNewRomanPSMT" w:hAnsi="TimesNewRomanPSMT" w:cs="TimesNewRomanPSMT"/>
-          <w:lang w:val="fr-FR"/>
-        </w:rPr>
-        <w:t>Combles et greniers aménageable</w:t>
-      </w:r>
-    </w:p>
-    <w:p>
-      <w:pPr>
-        <w:ind w:firstLine="708"/>
-        <w:rPr>
-          <w:rFonts w:ascii="TimesNewRomanPSMT" w:hAnsi="TimesNewRomanPSMT" w:cs="TimesNewRomanPSMT"/>
-          <w:lang w:val="fr-FR"/>
-        </w:rPr>
-      </w:pPr>
+        </w:rPr>
+        <w:t>{% if lot.annexe_</w:t>
+      </w:r>
+      <w:proofErr w:type="spellStart"/>
+      <w:r>
+        <w:rPr>
+          <w:rFonts w:ascii="TimesNewRomanPSMT" w:hAnsi="TimesNewRomanPSMT" w:cs="TimesNewRomanPSMT"/>
+          <w:sz w:val="16"/>
+          <w:szCs w:val="16"/>
+          <w:lang w:val="en-US"/>
+        </w:rPr>
+        <w:t>bal</w:t>
+      </w:r>
+      <w:r>
+        <w:rPr>
+          <w:rFonts w:ascii="TimesNewRomanPSMT" w:hAnsi="TimesNewRomanPSMT" w:cs="TimesNewRomanPSMT"/>
+          <w:sz w:val="16"/>
+          <w:szCs w:val="16"/>
+          <w:lang w:val="en-US"/>
+        </w:rPr>
+        <w:t>cons</w:t>
+      </w:r>
+      <w:proofErr w:type="spellEnd"/>
+      <w:r>
+        <w:rPr>
+          <w:rFonts w:ascii="TimesNewRomanPSMT" w:hAnsi="TimesNewRomanPSMT" w:cs="TimesNewRomanPSMT"/>
+          <w:sz w:val="16"/>
+          <w:szCs w:val="16"/>
+        </w:rPr>
+        <w:t xml:space="preserve"> %}</w:t>
+      </w:r>
       <w:r>
         <w:rPr>
           <w:rFonts w:ascii="TimesNewRomanPSMT" w:hAnsi="TimesNewRomanPSMT" w:cs="TimesNewRomanPSMT"/>
@@ -7473,6 +8032,55 @@
         <w:fldChar w:fldCharType="begin">
           <w:ffData>
             <w:name w:val="Check1"/>
+            <w:enabled/>
+            <w:calcOnExit w:val="0"/>
+            <w:checkBox>
+              <w:sizeAuto/>
+              <w:default w:val="1"/>
+            </w:checkBox>
+          </w:ffData>
+        </w:fldChar>
+      </w:r>
+      <w:r>
+        <w:rPr>
+          <w:rFonts w:ascii="TimesNewRomanPSMT" w:hAnsi="TimesNewRomanPSMT" w:cs="TimesNewRomanPSMT"/>
+          <w:sz w:val="16"/>
+          <w:szCs w:val="16"/>
+        </w:rPr>
+        <w:instrText xml:space="preserve"> FORMCHECKBOX </w:instrText>
+      </w:r>
+      <w:r>
+        <w:rPr>
+          <w:rFonts w:ascii="TimesNewRomanPSMT" w:hAnsi="TimesNewRomanPSMT" w:cs="TimesNewRomanPSMT"/>
+          <w:sz w:val="16"/>
+          <w:szCs w:val="16"/>
+        </w:rPr>
+      </w:r>
+      <w:r>
+        <w:rPr>
+          <w:rFonts w:ascii="TimesNewRomanPSMT" w:hAnsi="TimesNewRomanPSMT" w:cs="TimesNewRomanPSMT"/>
+          <w:sz w:val="16"/>
+          <w:szCs w:val="16"/>
+        </w:rPr>
+        <w:fldChar w:fldCharType="end"/>
+      </w:r>
+      <w:r>
+        <w:rPr>
+          <w:rFonts w:ascii="TimesNewRomanPSMT" w:hAnsi="TimesNewRomanPSMT" w:cs="TimesNewRomanPSMT"/>
+          <w:sz w:val="16"/>
+          <w:szCs w:val="16"/>
+        </w:rPr>
+        <w:t>{% else %}</w:t>
+      </w:r>
+      <w:r>
+        <w:rPr>
+          <w:rFonts w:ascii="TimesNewRomanPSMT" w:hAnsi="TimesNewRomanPSMT" w:cs="TimesNewRomanPSMT"/>
+          <w:sz w:val="16"/>
+          <w:szCs w:val="16"/>
+        </w:rPr>
+        <w:fldChar w:fldCharType="begin">
+          <w:ffData>
+            <w:name w:val=""/>
             <w:enabled/>
             <w:calcOnExit w:val="0"/>
             <w:checkBox>
@@ -7503,7 +8111,7 @@
           <w:sz w:val="16"/>
           <w:szCs w:val="16"/>
         </w:rPr>
-        <w:fldChar w:fldCharType="separate"/>
+        <w:fldChar w:fldCharType="end"/>
       </w:r>
       <w:r>
         <w:rPr>
@@ -7511,33 +8119,60 @@
           <w:sz w:val="16"/>
           <w:szCs w:val="16"/>
         </w:rPr>
-        <w:fldChar w:fldCharType="end"/>
-      </w:r>
+        <w:t xml:space="preserve">{% endif %} </w:t>
+      </w:r>
+      <w:proofErr w:type="spellStart"/>
+      <w:r>
+        <w:rPr>
+          <w:rFonts w:ascii="TimesNewRomanPSMT" w:hAnsi="TimesNewRomanPSMT" w:cs="TimesNewRomanPSMT"/>
+          <w:lang w:val="en-US"/>
+        </w:rPr>
+        <w:t>Balcons</w:t>
+      </w:r>
+      <w:proofErr w:type="spellEnd"/>
+    </w:p>
+    <w:p>
+      <w:pPr>
+        <w:ind w:firstLine="708"/>
+        <w:rPr>
+          <w:rFonts w:ascii="TimesNewRomanPSMT" w:hAnsi="TimesNewRomanPSMT" w:cs="TimesNewRomanPSMT"/>
+          <w:lang w:val="en-US"/>
+        </w:rPr>
+      </w:pPr>
       <w:r>
         <w:rPr>
           <w:rFonts w:ascii="TimesNewRomanPSMT" w:hAnsi="TimesNewRomanPSMT" w:cs="TimesNewRomanPSMT"/>
           <w:sz w:val="16"/>
           <w:szCs w:val="16"/>
-          <w:lang w:val="fr-FR"/>
-        </w:rPr>
-        <w:t xml:space="preserve"> </w:t>
-      </w:r>
-      <w:r>
-        <w:rPr>
-          <w:rFonts w:ascii="TimesNewRomanPSMT" w:hAnsi="TimesNewRomanPSMT" w:cs="TimesNewRomanPSMT"/>
-          <w:lang w:val="fr-FR"/>
-        </w:rPr>
-        <w:t>Balcons</w:t>
-      </w:r>
-    </w:p>
-    <w:p>
-      <w:pPr>
-        <w:ind w:firstLine="708"/>
-        <w:rPr>
-          <w:rFonts w:ascii="TimesNewRomanPSMT" w:hAnsi="TimesNewRomanPSMT" w:cs="TimesNewRomanPSMT"/>
-          <w:lang w:val="fr-FR"/>
-        </w:rPr>
-      </w:pPr>
+        </w:rPr>
+        <w:t>{% if lot.annexe_</w:t>
+      </w:r>
+      <w:r>
+        <w:rPr>
+          <w:rFonts w:ascii="TimesNewRomanPSMT" w:hAnsi="TimesNewRomanPSMT" w:cs="TimesNewRomanPSMT"/>
+          <w:sz w:val="16"/>
+          <w:szCs w:val="16"/>
+          <w:lang w:val="en-US"/>
+        </w:rPr>
+        <w:t>lo</w:t>
+      </w:r>
+      <w:r>
+        <w:rPr>
+          <w:rFonts w:ascii="TimesNewRomanPSMT" w:hAnsi="TimesNewRomanPSMT" w:cs="TimesNewRomanPSMT"/>
+          <w:sz w:val="16"/>
+          <w:szCs w:val="16"/>
+          <w:lang w:val="en-US"/>
+        </w:rPr>
+        <w:t>ggias</w:t>
+      </w:r>
+      <w:r>
+        <w:rPr>
+          <w:rFonts w:ascii="TimesNewRomanPSMT" w:hAnsi="TimesNewRomanPSMT" w:cs="TimesNewRomanPSMT"/>
+          <w:sz w:val="16"/>
+          <w:szCs w:val="16"/>
+        </w:rPr>
+        <w:t xml:space="preserve"> %}</w:t>
+      </w:r>
       <w:r>
         <w:rPr>
           <w:rFonts w:ascii="TimesNewRomanPSMT" w:hAnsi="TimesNewRomanPSMT" w:cs="TimesNewRomanPSMT"/>
@@ -7547,6 +8182,55 @@
         <w:fldChar w:fldCharType="begin">
           <w:ffData>
             <w:name w:val="Check1"/>
+            <w:enabled/>
+            <w:calcOnExit w:val="0"/>
+            <w:checkBox>
+              <w:sizeAuto/>
+              <w:default w:val="1"/>
+            </w:checkBox>
+          </w:ffData>
+        </w:fldChar>
+      </w:r>
+      <w:r>
+        <w:rPr>
+          <w:rFonts w:ascii="TimesNewRomanPSMT" w:hAnsi="TimesNewRomanPSMT" w:cs="TimesNewRomanPSMT"/>
+          <w:sz w:val="16"/>
+          <w:szCs w:val="16"/>
+        </w:rPr>
+        <w:instrText xml:space="preserve"> FORMCHECKBOX </w:instrText>
+      </w:r>
+      <w:r>
+        <w:rPr>
+          <w:rFonts w:ascii="TimesNewRomanPSMT" w:hAnsi="TimesNewRomanPSMT" w:cs="TimesNewRomanPSMT"/>
+          <w:sz w:val="16"/>
+          <w:szCs w:val="16"/>
+        </w:rPr>
+      </w:r>
+      <w:r>
+        <w:rPr>
+          <w:rFonts w:ascii="TimesNewRomanPSMT" w:hAnsi="TimesNewRomanPSMT" w:cs="TimesNewRomanPSMT"/>
+          <w:sz w:val="16"/>
+          <w:szCs w:val="16"/>
+        </w:rPr>
+        <w:fldChar w:fldCharType="end"/>
+      </w:r>
+      <w:r>
+        <w:rPr>
+          <w:rFonts w:ascii="TimesNewRomanPSMT" w:hAnsi="TimesNewRomanPSMT" w:cs="TimesNewRomanPSMT"/>
+          <w:sz w:val="16"/>
+          <w:szCs w:val="16"/>
+        </w:rPr>
+        <w:t>{% else %}</w:t>
+      </w:r>
+      <w:r>
+        <w:rPr>
+          <w:rFonts w:ascii="TimesNewRomanPSMT" w:hAnsi="TimesNewRomanPSMT" w:cs="TimesNewRomanPSMT"/>
+          <w:sz w:val="16"/>
+          <w:szCs w:val="16"/>
+        </w:rPr>
+        <w:fldChar w:fldCharType="begin">
+          <w:ffData>
+            <w:name w:val=""/>
             <w:enabled/>
             <w:calcOnExit w:val="0"/>
             <w:checkBox>
@@ -7577,7 +8261,7 @@
           <w:sz w:val="16"/>
           <w:szCs w:val="16"/>
         </w:rPr>
-        <w:fldChar w:fldCharType="separate"/>
+        <w:fldChar w:fldCharType="end"/>
       </w:r>
       <w:r>
         <w:rPr>
@@ -7585,7 +8269,40 @@
           <w:sz w:val="16"/>
           <w:szCs w:val="16"/>
         </w:rPr>
-        <w:fldChar w:fldCharType="end"/>
+        <w:t xml:space="preserve">{% endif %} </w:t>
+      </w:r>
+      <w:r>
+        <w:rPr>
+          <w:rFonts w:ascii="TimesNewRomanPSMT" w:hAnsi="TimesNewRomanPSMT" w:cs="TimesNewRomanPSMT"/>
+          <w:lang w:val="en-US"/>
+        </w:rPr>
+        <w:t xml:space="preserve">Loggias et </w:t>
+      </w:r>
+      <w:proofErr w:type="spellStart"/>
+      <w:r>
+        <w:rPr>
+          <w:rFonts w:ascii="TimesNewRomanPSMT" w:hAnsi="TimesNewRomanPSMT" w:cs="TimesNewRomanPSMT"/>
+          <w:lang w:val="en-US"/>
+        </w:rPr>
+        <w:t>Vérandas</w:t>
+      </w:r>
+      <w:proofErr w:type="spellEnd"/>
+    </w:p>
+    <w:p>
+      <w:pPr>
+        <w:ind w:left="708"/>
+        <w:rPr>
+          <w:rFonts w:ascii="TimesNewRomanPSMT" w:hAnsi="TimesNewRomanPSMT" w:cs="TimesNewRomanPSMT"/>
+          <w:lang w:val="fr-FR"/>
+        </w:rPr>
+      </w:pPr>
+      <w:r>
+        <w:rPr>
+          <w:rFonts w:ascii="TimesNewRomanPSMT" w:hAnsi="TimesNewRomanPSMT" w:cs="TimesNewRomanPSMT"/>
+          <w:sz w:val="16"/>
+          <w:szCs w:val="16"/>
+        </w:rPr>
+        <w:t>{% if lot.annexe_</w:t>
       </w:r>
       <w:r>
         <w:rPr>
@@ -7594,24 +8311,16 @@
           <w:szCs w:val="16"/>
           <w:lang w:val="fr-FR"/>
         </w:rPr>
-        <w:t xml:space="preserve"> </w:t>
-      </w:r>
-      <w:r>
-        <w:rPr>
-          <w:rFonts w:ascii="TimesNewRomanPSMT" w:hAnsi="TimesNewRomanPSMT" w:cs="TimesNewRomanPSMT"/>
-          <w:lang w:val="fr-FR"/>
-        </w:rPr>
-        <w:t>Loggias et Vérandas</w:t>
-      </w:r>
-    </w:p>
-    <w:p>
-      <w:pPr>
-        <w:ind w:left="708"/>
-        <w:rPr>
-          <w:rFonts w:ascii="TimesNewRomanPSMT" w:hAnsi="TimesNewRomanPSMT" w:cs="TimesNewRomanPSMT"/>
-          <w:lang w:val="fr-FR"/>
-        </w:rPr>
-      </w:pPr>
+        <w:t>terrasses</w:t>
+      </w:r>
+      <w:r>
+        <w:rPr>
+          <w:rFonts w:ascii="TimesNewRomanPSMT" w:hAnsi="TimesNewRomanPSMT" w:cs="TimesNewRomanPSMT"/>
+          <w:sz w:val="16"/>
+          <w:szCs w:val="16"/>
+        </w:rPr>
+        <w:t xml:space="preserve"> %}</w:t>
+      </w:r>
       <w:r>
         <w:rPr>
           <w:rFonts w:ascii="TimesNewRomanPSMT" w:hAnsi="TimesNewRomanPSMT" w:cs="TimesNewRomanPSMT"/>
@@ -7621,6 +8330,55 @@
         <w:fldChar w:fldCharType="begin">
           <w:ffData>
             <w:name w:val="Check1"/>
+            <w:enabled/>
+            <w:calcOnExit w:val="0"/>
+            <w:checkBox>
+              <w:sizeAuto/>
+              <w:default w:val="1"/>
+            </w:checkBox>
+          </w:ffData>
+        </w:fldChar>
+      </w:r>
+      <w:r>
+        <w:rPr>
+          <w:rFonts w:ascii="TimesNewRomanPSMT" w:hAnsi="TimesNewRomanPSMT" w:cs="TimesNewRomanPSMT"/>
+          <w:sz w:val="16"/>
+          <w:szCs w:val="16"/>
+        </w:rPr>
+        <w:instrText xml:space="preserve"> FORMCHECKBOX </w:instrText>
+      </w:r>
+      <w:r>
+        <w:rPr>
+          <w:rFonts w:ascii="TimesNewRomanPSMT" w:hAnsi="TimesNewRomanPSMT" w:cs="TimesNewRomanPSMT"/>
+          <w:sz w:val="16"/>
+          <w:szCs w:val="16"/>
+        </w:rPr>
+      </w:r>
+      <w:r>
+        <w:rPr>
+          <w:rFonts w:ascii="TimesNewRomanPSMT" w:hAnsi="TimesNewRomanPSMT" w:cs="TimesNewRomanPSMT"/>
+          <w:sz w:val="16"/>
+          <w:szCs w:val="16"/>
+        </w:rPr>
+        <w:fldChar w:fldCharType="end"/>
+      </w:r>
+      <w:r>
+        <w:rPr>
+          <w:rFonts w:ascii="TimesNewRomanPSMT" w:hAnsi="TimesNewRomanPSMT" w:cs="TimesNewRomanPSMT"/>
+          <w:sz w:val="16"/>
+          <w:szCs w:val="16"/>
+        </w:rPr>
+        <w:t>{% else %}</w:t>
+      </w:r>
+      <w:r>
+        <w:rPr>
+          <w:rFonts w:ascii="TimesNewRomanPSMT" w:hAnsi="TimesNewRomanPSMT" w:cs="TimesNewRomanPSMT"/>
+          <w:sz w:val="16"/>
+          <w:szCs w:val="16"/>
+        </w:rPr>
+        <w:fldChar w:fldCharType="begin">
+          <w:ffData>
+            <w:name w:val=""/>
             <w:enabled/>
             <w:calcOnExit w:val="0"/>
             <w:checkBox>
@@ -7651,7 +8409,7 @@
           <w:sz w:val="16"/>
           <w:szCs w:val="16"/>
         </w:rPr>
-        <w:fldChar w:fldCharType="separate"/>
+        <w:fldChar w:fldCharType="end"/>
       </w:r>
       <w:r>
         <w:rPr>
@@ -7659,16 +8417,7 @@
           <w:sz w:val="16"/>
           <w:szCs w:val="16"/>
         </w:rPr>
-        <w:fldChar w:fldCharType="end"/>
-      </w:r>
-      <w:r>
-        <w:rPr>
-          <w:rFonts w:ascii="TimesNewRomanPSMT" w:hAnsi="TimesNewRomanPSMT" w:cs="TimesNewRomanPSMT"/>
-          <w:sz w:val="16"/>
-          <w:szCs w:val="16"/>
-          <w:lang w:val="fr-FR"/>
-        </w:rPr>
-        <w:t xml:space="preserve"> </w:t>
+        <w:t xml:space="preserve">{% endif %} </w:t>
       </w:r>
       <w:r>
         <w:rPr>
@@ -7720,6 +8469,7 @@
         <w:rPr>
           <w:rFonts w:ascii="TimesNewRomanPSMT" w:hAnsi="TimesNewRomanPSMT" w:cs="TimesNewRomanPSMT"/>
         </w:rPr>
+        <w:lastRenderedPageBreak/>
         <w:t>4. Surface utile totale de l'opération (art. D. 353-16 (2°) précité) :</w:t>
       </w:r>
       <w:r>
@@ -10993,6 +11743,7 @@
         <w:rPr>
           <w:rFonts w:ascii="TimesNewRomanPSMT" w:hAnsi="TimesNewRomanPSMT" w:cs="TimesNewRomanPSMT"/>
         </w:rPr>
+        <w:lastRenderedPageBreak/>
         <w:t xml:space="preserve">Locaux commerciaux (nombre) :  </w:t>
       </w:r>
       <w:bookmarkStart w:id="52" w:name="Commerce"/>
@@ -12763,6 +13514,7 @@
                 <w:sz w:val="16"/>
                 <w:szCs w:val="16"/>
               </w:rPr>
+              <w:lastRenderedPageBreak/>
               <w:t>{%tr endfor %}</w:t>
             </w:r>
           </w:p>
@@ -12771,7 +13523,6 @@
     </w:tbl>
     <w:p>
       <w:r>
-        <w:lastRenderedPageBreak/>
         <w:t>{% endif %}</w:t>
       </w:r>
     </w:p>
@@ -14459,7 +15210,7 @@
                                 <v:fill color2="black"/>
                                 <v:imagedata r:id="rId3" o:title="" croptop="-22f" cropbottom="-22f" cropleft="-25f" cropright="-25f"/>
                               </v:shape>
-                              <o:OLEObject Type="Embed" ProgID="Word.Picture.8" ShapeID="_x0000_i1025" DrawAspect="Content" ObjectID="_1699878459" r:id="rId4"/>
+                              <o:OLEObject Type="Embed" ProgID="Word.Picture.8" ShapeID="_x0000_i1025" DrawAspect="Content" ObjectID="_1699964715" r:id="rId4"/>
                             </w:object>
                           </w:r>
                         </w:p>
@@ -14539,7 +15290,7 @@
                           <v:fill color2="black"/>
                           <v:imagedata r:id="rId3" o:title="" croptop="-22f" cropbottom="-22f" cropleft="-25f" cropright="-25f"/>
                         </v:shape>
-                        <o:OLEObject Type="Embed" ProgID="Word.Picture.8" ShapeID="_x0000_i1025" DrawAspect="Content" ObjectID="_1699878459" r:id="rId5"/>
+                        <o:OLEObject Type="Embed" ProgID="Word.Picture.8" ShapeID="_x0000_i1025" DrawAspect="Content" ObjectID="_1699964715" r:id="rId5"/>
                       </w:object>
                     </w:r>
                   </w:p>

</xml_diff>

<commit_message>
don't display convention number when it is None
</commit_message>
<xml_diff>
--- a/documents/HLM-template.docx
+++ b/documents/HLM-template.docx
@@ -77,27 +77,100 @@
           <w:b/>
           <w:lang w:val="fr-FR"/>
         </w:rPr>
-        <w:t>Convention n° {{</w:t>
-      </w:r>
-      <w:proofErr w:type="spellStart"/>
-      <w:proofErr w:type="gramStart"/>
+        <w:t>Convention n°</w:t>
+      </w:r>
       <w:r>
         <w:rPr>
           <w:rFonts w:ascii="TimesNewRomanPS-BoldMT" w:hAnsi="TimesNewRomanPS-BoldMT" w:cs="TimesNewRomanPS-BoldMT"/>
           <w:b/>
           <w:lang w:val="fr-FR"/>
         </w:rPr>
-        <w:t>convention.numero</w:t>
-      </w:r>
-      <w:proofErr w:type="spellEnd"/>
-      <w:proofErr w:type="gramEnd"/>
+        <w:t xml:space="preserve"> </w:t>
+      </w:r>
+      <w:r>
+        <w:rPr>
+          <w:rFonts w:ascii="TimesNewRomanPSMT" w:hAnsi="TimesNewRomanPSMT" w:cs="TimesNewRomanPSMT"/>
+          <w:b/>
+        </w:rPr>
+        <w:t xml:space="preserve">{% if </w:t>
+      </w:r>
+      <w:proofErr w:type="spellStart"/>
+      <w:proofErr w:type="gramStart"/>
       <w:r>
         <w:rPr>
           <w:rFonts w:ascii="TimesNewRomanPS-BoldMT" w:hAnsi="TimesNewRomanPS-BoldMT" w:cs="TimesNewRomanPS-BoldMT"/>
           <w:b/>
           <w:lang w:val="fr-FR"/>
         </w:rPr>
+        <w:t>convention.numero</w:t>
+      </w:r>
+      <w:proofErr w:type="spellEnd"/>
+      <w:proofErr w:type="gramEnd"/>
+      <w:r>
+        <w:rPr>
+          <w:rFonts w:ascii="TimesNewRomanPSMT" w:hAnsi="TimesNewRomanPSMT" w:cs="TimesNewRomanPSMT"/>
+          <w:b/>
+        </w:rPr>
+        <w:t xml:space="preserve"> </w:t>
+      </w:r>
+      <w:r>
+        <w:rPr>
+          <w:rFonts w:ascii="TimesNewRomanPSMT" w:hAnsi="TimesNewRomanPSMT" w:cs="TimesNewRomanPSMT"/>
+          <w:b/>
+        </w:rPr>
+        <w:t>%}</w:t>
+      </w:r>
+      <w:r>
+        <w:rPr>
+          <w:rFonts w:ascii="TimesNewRomanPS-BoldMT" w:hAnsi="TimesNewRomanPS-BoldMT" w:cs="TimesNewRomanPS-BoldMT"/>
+          <w:b/>
+          <w:lang w:val="fr-FR"/>
+        </w:rPr>
+        <w:t>{{</w:t>
+      </w:r>
+      <w:proofErr w:type="spellStart"/>
+      <w:r>
+        <w:rPr>
+          <w:rFonts w:ascii="TimesNewRomanPS-BoldMT" w:hAnsi="TimesNewRomanPS-BoldMT" w:cs="TimesNewRomanPS-BoldMT"/>
+          <w:b/>
+          <w:lang w:val="fr-FR"/>
+        </w:rPr>
+        <w:t>convention.numero</w:t>
+      </w:r>
+      <w:proofErr w:type="spellEnd"/>
+      <w:r>
+        <w:rPr>
+          <w:rFonts w:ascii="TimesNewRomanPS-BoldMT" w:hAnsi="TimesNewRomanPS-BoldMT" w:cs="TimesNewRomanPS-BoldMT"/>
+          <w:b/>
+          <w:lang w:val="fr-FR"/>
+        </w:rPr>
         <w:t>}}</w:t>
+      </w:r>
+      <w:r>
+        <w:rPr>
+          <w:rFonts w:ascii="TimesNewRomanPS-BoldMT" w:hAnsi="TimesNewRomanPS-BoldMT" w:cs="TimesNewRomanPS-BoldMT"/>
+          <w:b/>
+          <w:lang w:val="fr-FR"/>
+        </w:rPr>
+        <w:t xml:space="preserve">{% </w:t>
+      </w:r>
+      <w:proofErr w:type="spellStart"/>
+      <w:r>
+        <w:rPr>
+          <w:rFonts w:ascii="TimesNewRomanPS-BoldMT" w:hAnsi="TimesNewRomanPS-BoldMT" w:cs="TimesNewRomanPS-BoldMT"/>
+          <w:b/>
+          <w:lang w:val="fr-FR"/>
+        </w:rPr>
+        <w:t>endif</w:t>
+      </w:r>
+      <w:proofErr w:type="spellEnd"/>
+      <w:r>
+        <w:rPr>
+          <w:rFonts w:ascii="TimesNewRomanPS-BoldMT" w:hAnsi="TimesNewRomanPS-BoldMT" w:cs="TimesNewRomanPS-BoldMT"/>
+          <w:b/>
+          <w:lang w:val="fr-FR"/>
+        </w:rPr>
+        <w:t xml:space="preserve"> %}</w:t>
       </w:r>
     </w:p>
     <w:p>
@@ -6917,6 +6990,14 @@
           <w:sz w:val="16"/>
           <w:szCs w:val="16"/>
         </w:rPr>
+        <w:fldChar w:fldCharType="separate"/>
+      </w:r>
+      <w:r>
+        <w:rPr>
+          <w:rFonts w:ascii="TimesNewRomanPSMT" w:hAnsi="TimesNewRomanPSMT" w:cs="TimesNewRomanPSMT"/>
+          <w:sz w:val="16"/>
+          <w:szCs w:val="16"/>
+        </w:rPr>
         <w:fldChar w:fldCharType="end"/>
       </w:r>
       <w:bookmarkEnd w:id="45"/>
@@ -6967,7 +7048,7 @@
           <w:sz w:val="16"/>
           <w:szCs w:val="16"/>
         </w:rPr>
-        <w:fldChar w:fldCharType="end"/>
+        <w:fldChar w:fldCharType="separate"/>
       </w:r>
       <w:r>
         <w:rPr>
@@ -6975,7 +7056,7 @@
           <w:sz w:val="16"/>
           <w:szCs w:val="16"/>
         </w:rPr>
-        <w:t>{% endif %}</w:t>
+        <w:fldChar w:fldCharType="end"/>
       </w:r>
       <w:r>
         <w:rPr>
@@ -6983,45 +7064,37 @@
           <w:sz w:val="16"/>
           <w:szCs w:val="16"/>
         </w:rPr>
-        <w:t xml:space="preserve"> </w:t>
-      </w:r>
-      <w:r>
-        <w:rPr>
-          <w:rFonts w:ascii="TimesNewRomanPSMT" w:hAnsi="TimesNewRomanPSMT" w:cs="TimesNewRomanPSMT"/>
-        </w:rPr>
-        <w:t>Caves</w:t>
-      </w:r>
-    </w:p>
-    <w:p>
-      <w:pPr>
-        <w:ind w:firstLine="708"/>
-        <w:rPr>
-          <w:rFonts w:ascii="TimesNewRomanPSMT" w:hAnsi="TimesNewRomanPSMT" w:cs="TimesNewRomanPSMT"/>
-        </w:rPr>
-      </w:pPr>
+        <w:t>{% endif %}</w:t>
+      </w:r>
       <w:r>
         <w:rPr>
           <w:rFonts w:ascii="TimesNewRomanPSMT" w:hAnsi="TimesNewRomanPSMT" w:cs="TimesNewRomanPSMT"/>
           <w:sz w:val="16"/>
           <w:szCs w:val="16"/>
         </w:rPr>
-        <w:t>{% if lot.annexe</w:t>
-      </w:r>
+        <w:t xml:space="preserve"> </w:t>
+      </w:r>
+      <w:r>
+        <w:rPr>
+          <w:rFonts w:ascii="TimesNewRomanPSMT" w:hAnsi="TimesNewRomanPSMT" w:cs="TimesNewRomanPSMT"/>
+        </w:rPr>
+        <w:t>Caves</w:t>
+      </w:r>
+    </w:p>
+    <w:p>
+      <w:pPr>
+        <w:ind w:firstLine="708"/>
+        <w:rPr>
+          <w:rFonts w:ascii="TimesNewRomanPSMT" w:hAnsi="TimesNewRomanPSMT" w:cs="TimesNewRomanPSMT"/>
+        </w:rPr>
+      </w:pPr>
       <w:r>
         <w:rPr>
           <w:rFonts w:ascii="TimesNewRomanPSMT" w:hAnsi="TimesNewRomanPSMT" w:cs="TimesNewRomanPSMT"/>
           <w:sz w:val="16"/>
           <w:szCs w:val="16"/>
         </w:rPr>
-        <w:t>_soussols</w:t>
-      </w:r>
-      <w:r>
-        <w:rPr>
-          <w:rFonts w:ascii="TimesNewRomanPSMT" w:hAnsi="TimesNewRomanPSMT" w:cs="TimesNewRomanPSMT"/>
-          <w:sz w:val="16"/>
-          <w:szCs w:val="16"/>
-        </w:rPr>
-        <w:t xml:space="preserve"> %}</w:t>
+        <w:t>{% if lot.annexe_soussols %}</w:t>
       </w:r>
       <w:r>
         <w:rPr>
@@ -7062,6 +7135,14 @@
           <w:sz w:val="16"/>
           <w:szCs w:val="16"/>
         </w:rPr>
+        <w:fldChar w:fldCharType="separate"/>
+      </w:r>
+      <w:r>
+        <w:rPr>
+          <w:rFonts w:ascii="TimesNewRomanPSMT" w:hAnsi="TimesNewRomanPSMT" w:cs="TimesNewRomanPSMT"/>
+          <w:sz w:val="16"/>
+          <w:szCs w:val="16"/>
+        </w:rPr>
         <w:fldChar w:fldCharType="end"/>
       </w:r>
       <w:r>
@@ -7111,6 +7192,14 @@
           <w:sz w:val="16"/>
           <w:szCs w:val="16"/>
         </w:rPr>
+        <w:fldChar w:fldCharType="separate"/>
+      </w:r>
+      <w:r>
+        <w:rPr>
+          <w:rFonts w:ascii="TimesNewRomanPSMT" w:hAnsi="TimesNewRomanPSMT" w:cs="TimesNewRomanPSMT"/>
+          <w:sz w:val="16"/>
+          <w:szCs w:val="16"/>
+        </w:rPr>
         <w:fldChar w:fldCharType="end"/>
       </w:r>
       <w:r>
@@ -7200,6 +7289,14 @@
           <w:sz w:val="16"/>
           <w:szCs w:val="16"/>
         </w:rPr>
+        <w:fldChar w:fldCharType="separate"/>
+      </w:r>
+      <w:r>
+        <w:rPr>
+          <w:rFonts w:ascii="TimesNewRomanPSMT" w:hAnsi="TimesNewRomanPSMT" w:cs="TimesNewRomanPSMT"/>
+          <w:sz w:val="16"/>
+          <w:szCs w:val="16"/>
+        </w:rPr>
         <w:fldChar w:fldCharType="end"/>
       </w:r>
       <w:r>
@@ -7249,6 +7346,14 @@
           <w:sz w:val="16"/>
           <w:szCs w:val="16"/>
         </w:rPr>
+        <w:fldChar w:fldCharType="separate"/>
+      </w:r>
+      <w:r>
+        <w:rPr>
+          <w:rFonts w:ascii="TimesNewRomanPSMT" w:hAnsi="TimesNewRomanPSMT" w:cs="TimesNewRomanPSMT"/>
+          <w:sz w:val="16"/>
+          <w:szCs w:val="16"/>
+        </w:rPr>
         <w:fldChar w:fldCharType="end"/>
       </w:r>
       <w:r>
@@ -7339,6 +7444,14 @@
           <w:sz w:val="16"/>
           <w:szCs w:val="16"/>
         </w:rPr>
+        <w:fldChar w:fldCharType="separate"/>
+      </w:r>
+      <w:r>
+        <w:rPr>
+          <w:rFonts w:ascii="TimesNewRomanPSMT" w:hAnsi="TimesNewRomanPSMT" w:cs="TimesNewRomanPSMT"/>
+          <w:sz w:val="16"/>
+          <w:szCs w:val="16"/>
+        </w:rPr>
         <w:fldChar w:fldCharType="end"/>
       </w:r>
       <w:r>
@@ -7388,6 +7501,14 @@
           <w:sz w:val="16"/>
           <w:szCs w:val="16"/>
         </w:rPr>
+        <w:fldChar w:fldCharType="separate"/>
+      </w:r>
+      <w:r>
+        <w:rPr>
+          <w:rFonts w:ascii="TimesNewRomanPSMT" w:hAnsi="TimesNewRomanPSMT" w:cs="TimesNewRomanPSMT"/>
+          <w:sz w:val="16"/>
+          <w:szCs w:val="16"/>
+        </w:rPr>
         <w:fldChar w:fldCharType="end"/>
       </w:r>
       <w:r>
@@ -7480,6 +7601,14 @@
           <w:sz w:val="16"/>
           <w:szCs w:val="16"/>
         </w:rPr>
+        <w:fldChar w:fldCharType="separate"/>
+      </w:r>
+      <w:r>
+        <w:rPr>
+          <w:rFonts w:ascii="TimesNewRomanPSMT" w:hAnsi="TimesNewRomanPSMT" w:cs="TimesNewRomanPSMT"/>
+          <w:sz w:val="16"/>
+          <w:szCs w:val="16"/>
+        </w:rPr>
         <w:fldChar w:fldCharType="end"/>
       </w:r>
       <w:r>
@@ -7529,6 +7658,14 @@
           <w:sz w:val="16"/>
           <w:szCs w:val="16"/>
         </w:rPr>
+        <w:fldChar w:fldCharType="separate"/>
+      </w:r>
+      <w:r>
+        <w:rPr>
+          <w:rFonts w:ascii="TimesNewRomanPSMT" w:hAnsi="TimesNewRomanPSMT" w:cs="TimesNewRomanPSMT"/>
+          <w:sz w:val="16"/>
+          <w:szCs w:val="16"/>
+        </w:rPr>
         <w:fldChar w:fldCharType="end"/>
       </w:r>
       <w:r>
@@ -7621,6 +7758,14 @@
           <w:sz w:val="16"/>
           <w:szCs w:val="16"/>
         </w:rPr>
+        <w:fldChar w:fldCharType="separate"/>
+      </w:r>
+      <w:r>
+        <w:rPr>
+          <w:rFonts w:ascii="TimesNewRomanPSMT" w:hAnsi="TimesNewRomanPSMT" w:cs="TimesNewRomanPSMT"/>
+          <w:sz w:val="16"/>
+          <w:szCs w:val="16"/>
+        </w:rPr>
         <w:fldChar w:fldCharType="end"/>
       </w:r>
       <w:r>
@@ -7670,6 +7815,14 @@
           <w:sz w:val="16"/>
           <w:szCs w:val="16"/>
         </w:rPr>
+        <w:fldChar w:fldCharType="separate"/>
+      </w:r>
+      <w:r>
+        <w:rPr>
+          <w:rFonts w:ascii="TimesNewRomanPSMT" w:hAnsi="TimesNewRomanPSMT" w:cs="TimesNewRomanPSMT"/>
+          <w:sz w:val="16"/>
+          <w:szCs w:val="16"/>
+        </w:rPr>
         <w:fldChar w:fldCharType="end"/>
       </w:r>
       <w:r>
@@ -7771,6 +7924,14 @@
           <w:sz w:val="16"/>
           <w:szCs w:val="16"/>
         </w:rPr>
+        <w:fldChar w:fldCharType="separate"/>
+      </w:r>
+      <w:r>
+        <w:rPr>
+          <w:rFonts w:ascii="TimesNewRomanPSMT" w:hAnsi="TimesNewRomanPSMT" w:cs="TimesNewRomanPSMT"/>
+          <w:sz w:val="16"/>
+          <w:szCs w:val="16"/>
+        </w:rPr>
         <w:fldChar w:fldCharType="end"/>
       </w:r>
       <w:r>
@@ -7820,6 +7981,14 @@
           <w:sz w:val="16"/>
           <w:szCs w:val="16"/>
         </w:rPr>
+        <w:fldChar w:fldCharType="separate"/>
+      </w:r>
+      <w:r>
+        <w:rPr>
+          <w:rFonts w:ascii="TimesNewRomanPSMT" w:hAnsi="TimesNewRomanPSMT" w:cs="TimesNewRomanPSMT"/>
+          <w:sz w:val="16"/>
+          <w:szCs w:val="16"/>
+        </w:rPr>
         <w:fldChar w:fldCharType="end"/>
       </w:r>
       <w:r>
@@ -7912,6 +8081,14 @@
           <w:sz w:val="16"/>
           <w:szCs w:val="16"/>
         </w:rPr>
+        <w:fldChar w:fldCharType="separate"/>
+      </w:r>
+      <w:r>
+        <w:rPr>
+          <w:rFonts w:ascii="TimesNewRomanPSMT" w:hAnsi="TimesNewRomanPSMT" w:cs="TimesNewRomanPSMT"/>
+          <w:sz w:val="16"/>
+          <w:szCs w:val="16"/>
+        </w:rPr>
         <w:fldChar w:fldCharType="end"/>
       </w:r>
       <w:r>
@@ -7961,6 +8138,14 @@
           <w:sz w:val="16"/>
           <w:szCs w:val="16"/>
         </w:rPr>
+        <w:fldChar w:fldCharType="separate"/>
+      </w:r>
+      <w:r>
+        <w:rPr>
+          <w:rFonts w:ascii="TimesNewRomanPSMT" w:hAnsi="TimesNewRomanPSMT" w:cs="TimesNewRomanPSMT"/>
+          <w:sz w:val="16"/>
+          <w:szCs w:val="16"/>
+        </w:rPr>
         <w:fldChar w:fldCharType="end"/>
       </w:r>
       <w:r>
@@ -8062,6 +8247,14 @@
           <w:sz w:val="16"/>
           <w:szCs w:val="16"/>
         </w:rPr>
+        <w:fldChar w:fldCharType="separate"/>
+      </w:r>
+      <w:r>
+        <w:rPr>
+          <w:rFonts w:ascii="TimesNewRomanPSMT" w:hAnsi="TimesNewRomanPSMT" w:cs="TimesNewRomanPSMT"/>
+          <w:sz w:val="16"/>
+          <w:szCs w:val="16"/>
+        </w:rPr>
         <w:fldChar w:fldCharType="end"/>
       </w:r>
       <w:r>
@@ -8111,6 +8304,14 @@
           <w:sz w:val="16"/>
           <w:szCs w:val="16"/>
         </w:rPr>
+        <w:fldChar w:fldCharType="separate"/>
+      </w:r>
+      <w:r>
+        <w:rPr>
+          <w:rFonts w:ascii="TimesNewRomanPSMT" w:hAnsi="TimesNewRomanPSMT" w:cs="TimesNewRomanPSMT"/>
+          <w:sz w:val="16"/>
+          <w:szCs w:val="16"/>
+        </w:rPr>
         <w:fldChar w:fldCharType="end"/>
       </w:r>
       <w:r>
@@ -8212,6 +8413,14 @@
           <w:sz w:val="16"/>
           <w:szCs w:val="16"/>
         </w:rPr>
+        <w:fldChar w:fldCharType="separate"/>
+      </w:r>
+      <w:r>
+        <w:rPr>
+          <w:rFonts w:ascii="TimesNewRomanPSMT" w:hAnsi="TimesNewRomanPSMT" w:cs="TimesNewRomanPSMT"/>
+          <w:sz w:val="16"/>
+          <w:szCs w:val="16"/>
+        </w:rPr>
         <w:fldChar w:fldCharType="end"/>
       </w:r>
       <w:r>
@@ -8261,6 +8470,14 @@
           <w:sz w:val="16"/>
           <w:szCs w:val="16"/>
         </w:rPr>
+        <w:fldChar w:fldCharType="separate"/>
+      </w:r>
+      <w:r>
+        <w:rPr>
+          <w:rFonts w:ascii="TimesNewRomanPSMT" w:hAnsi="TimesNewRomanPSMT" w:cs="TimesNewRomanPSMT"/>
+          <w:sz w:val="16"/>
+          <w:szCs w:val="16"/>
+        </w:rPr>
         <w:fldChar w:fldCharType="end"/>
       </w:r>
       <w:r>
@@ -8360,6 +8577,14 @@
           <w:sz w:val="16"/>
           <w:szCs w:val="16"/>
         </w:rPr>
+        <w:fldChar w:fldCharType="separate"/>
+      </w:r>
+      <w:r>
+        <w:rPr>
+          <w:rFonts w:ascii="TimesNewRomanPSMT" w:hAnsi="TimesNewRomanPSMT" w:cs="TimesNewRomanPSMT"/>
+          <w:sz w:val="16"/>
+          <w:szCs w:val="16"/>
+        </w:rPr>
         <w:fldChar w:fldCharType="end"/>
       </w:r>
       <w:r>
@@ -8402,6 +8627,14 @@
           <w:sz w:val="16"/>
           <w:szCs w:val="16"/>
         </w:rPr>
+      </w:r>
+      <w:r>
+        <w:rPr>
+          <w:rFonts w:ascii="TimesNewRomanPSMT" w:hAnsi="TimesNewRomanPSMT" w:cs="TimesNewRomanPSMT"/>
+          <w:sz w:val="16"/>
+          <w:szCs w:val="16"/>
+        </w:rPr>
+        <w:fldChar w:fldCharType="separate"/>
       </w:r>
       <w:r>
         <w:rPr>
@@ -15210,7 +15443,7 @@
                                 <v:fill color2="black"/>
                                 <v:imagedata r:id="rId3" o:title="" croptop="-22f" cropbottom="-22f" cropleft="-25f" cropright="-25f"/>
                               </v:shape>
-                              <o:OLEObject Type="Embed" ProgID="Word.Picture.8" ShapeID="_x0000_i1025" DrawAspect="Content" ObjectID="_1699964715" r:id="rId4"/>
+                              <o:OLEObject Type="Embed" ProgID="Word.Picture.8" ShapeID="_x0000_i1025" DrawAspect="Content" ObjectID="_1701048857" r:id="rId4"/>
                             </w:object>
                           </w:r>
                         </w:p>
@@ -15290,7 +15523,7 @@
                           <v:fill color2="black"/>
                           <v:imagedata r:id="rId3" o:title="" croptop="-22f" cropbottom="-22f" cropleft="-25f" cropright="-25f"/>
                         </v:shape>
-                        <o:OLEObject Type="Embed" ProgID="Word.Picture.8" ShapeID="_x0000_i1025" DrawAspect="Content" ObjectID="_1699964715" r:id="rId5"/>
+                        <o:OLEObject Type="Embed" ProgID="Word.Picture.8" ShapeID="_x0000_i1025" DrawAspect="Content" ObjectID="_1701048857" r:id="rId5"/>
                       </w:object>
                     </w:r>
                   </w:p>

</xml_diff>

<commit_message>
s199: review logements table format in HLM document
</commit_message>
<xml_diff>
--- a/documents/HLM-template.docx
+++ b/documents/HLM-template.docx
@@ -77,101 +77,124 @@
           <w:b/>
           <w:lang w:val="fr-FR"/>
         </w:rPr>
-        <w:t>Convention n°</w:t>
-      </w:r>
+        <w:t xml:space="preserve">Convention n° </w:t>
+      </w:r>
+      <w:r>
+        <w:rPr>
+          <w:rFonts w:ascii="TimesNewRomanPSMT" w:hAnsi="TimesNewRomanPSMT" w:cs="TimesNewRomanPSMT"/>
+          <w:b/>
+        </w:rPr>
+        <w:t xml:space="preserve">{% if </w:t>
+      </w:r>
+      <w:proofErr w:type="spellStart"/>
+      <w:proofErr w:type="gramStart"/>
       <w:r>
         <w:rPr>
           <w:rFonts w:ascii="TimesNewRomanPS-BoldMT" w:hAnsi="TimesNewRomanPS-BoldMT" w:cs="TimesNewRomanPS-BoldMT"/>
           <w:b/>
           <w:lang w:val="fr-FR"/>
         </w:rPr>
-        <w:t xml:space="preserve"> </w:t>
-      </w:r>
+        <w:t>convention.numero</w:t>
+      </w:r>
+      <w:proofErr w:type="spellEnd"/>
+      <w:proofErr w:type="gramEnd"/>
       <w:r>
         <w:rPr>
           <w:rFonts w:ascii="TimesNewRomanPSMT" w:hAnsi="TimesNewRomanPSMT" w:cs="TimesNewRomanPSMT"/>
           <w:b/>
         </w:rPr>
-        <w:t xml:space="preserve">{% if </w:t>
-      </w:r>
-      <w:proofErr w:type="spellStart"/>
-      <w:proofErr w:type="gramStart"/>
+        <w:t xml:space="preserve"> %}</w:t>
+      </w:r>
       <w:r>
         <w:rPr>
           <w:rFonts w:ascii="TimesNewRomanPS-BoldMT" w:hAnsi="TimesNewRomanPS-BoldMT" w:cs="TimesNewRomanPS-BoldMT"/>
           <w:b/>
           <w:lang w:val="fr-FR"/>
         </w:rPr>
-        <w:t>convention.numero</w:t>
-      </w:r>
-      <w:proofErr w:type="spellEnd"/>
-      <w:proofErr w:type="gramEnd"/>
-      <w:r>
-        <w:rPr>
-          <w:rFonts w:ascii="TimesNewRomanPSMT" w:hAnsi="TimesNewRomanPSMT" w:cs="TimesNewRomanPSMT"/>
-          <w:b/>
-        </w:rPr>
-        <w:t xml:space="preserve"> %}</w:t>
-      </w:r>
+        <w:t>{{</w:t>
+      </w:r>
+      <w:proofErr w:type="spellStart"/>
       <w:r>
         <w:rPr>
           <w:rFonts w:ascii="TimesNewRomanPS-BoldMT" w:hAnsi="TimesNewRomanPS-BoldMT" w:cs="TimesNewRomanPS-BoldMT"/>
           <w:b/>
           <w:lang w:val="fr-FR"/>
         </w:rPr>
-        <w:t>{{</w:t>
-      </w:r>
-      <w:proofErr w:type="spellStart"/>
+        <w:t>convention.numero</w:t>
+      </w:r>
+      <w:proofErr w:type="spellEnd"/>
       <w:r>
         <w:rPr>
           <w:rFonts w:ascii="TimesNewRomanPS-BoldMT" w:hAnsi="TimesNewRomanPS-BoldMT" w:cs="TimesNewRomanPS-BoldMT"/>
           <w:b/>
           <w:lang w:val="fr-FR"/>
         </w:rPr>
-        <w:t>convention.numero</w:t>
-      </w:r>
-      <w:proofErr w:type="spellEnd"/>
+        <w:t xml:space="preserve">}}{% </w:t>
+      </w:r>
+      <w:proofErr w:type="spellStart"/>
       <w:r>
         <w:rPr>
           <w:rFonts w:ascii="TimesNewRomanPS-BoldMT" w:hAnsi="TimesNewRomanPS-BoldMT" w:cs="TimesNewRomanPS-BoldMT"/>
           <w:b/>
           <w:lang w:val="fr-FR"/>
         </w:rPr>
-        <w:t>}}</w:t>
-      </w:r>
+        <w:t>else</w:t>
+      </w:r>
+      <w:proofErr w:type="spellEnd"/>
       <w:r>
         <w:rPr>
           <w:rFonts w:ascii="TimesNewRomanPS-BoldMT" w:hAnsi="TimesNewRomanPS-BoldMT" w:cs="TimesNewRomanPS-BoldMT"/>
           <w:b/>
           <w:lang w:val="fr-FR"/>
         </w:rPr>
-        <w:t xml:space="preserve">{% </w:t>
-      </w:r>
-      <w:proofErr w:type="spellStart"/>
+        <w:t xml:space="preserve"> %}</w:t>
+      </w:r>
+      <w:r>
+        <w:rPr>
+          <w:rFonts w:ascii="TimesNewRomanPS-BoldMT" w:hAnsi="TimesNewRomanPS-BoldMT" w:cs="TimesNewRomanPS-BoldMT"/>
+          <w:bCs/>
+          <w:i/>
+          <w:iCs/>
+          <w:sz w:val="16"/>
+          <w:szCs w:val="16"/>
+          <w:lang w:val="fr-FR"/>
+        </w:rPr>
+        <w:t>Le numéro de la convention sera définit et ajouté ici une fois la convention validée</w:t>
+      </w:r>
       <w:r>
         <w:rPr>
           <w:rFonts w:ascii="TimesNewRomanPS-BoldMT" w:hAnsi="TimesNewRomanPS-BoldMT" w:cs="TimesNewRomanPS-BoldMT"/>
           <w:b/>
           <w:lang w:val="fr-FR"/>
         </w:rPr>
-        <w:t>endif</w:t>
-      </w:r>
-      <w:proofErr w:type="spellEnd"/>
+        <w:t xml:space="preserve">{% </w:t>
+      </w:r>
+      <w:proofErr w:type="spellStart"/>
       <w:r>
         <w:rPr>
           <w:rFonts w:ascii="TimesNewRomanPS-BoldMT" w:hAnsi="TimesNewRomanPS-BoldMT" w:cs="TimesNewRomanPS-BoldMT"/>
           <w:b/>
           <w:lang w:val="fr-FR"/>
         </w:rPr>
-        <w:t xml:space="preserve"> %}</w:t>
-      </w:r>
-    </w:p>
-    <w:p>
-      <w:pPr>
-        <w:jc w:val="center"/>
+        <w:t>endif</w:t>
+      </w:r>
+      <w:proofErr w:type="spellEnd"/>
+      <w:r>
         <w:rPr>
           <w:rFonts w:ascii="TimesNewRomanPS-BoldMT" w:hAnsi="TimesNewRomanPS-BoldMT" w:cs="TimesNewRomanPS-BoldMT"/>
           <w:b/>
+          <w:lang w:val="fr-FR"/>
+        </w:rPr>
+        <w:t xml:space="preserve"> %}</w:t>
+      </w:r>
+    </w:p>
+    <w:p>
+      <w:pPr>
+        <w:jc w:val="center"/>
+        <w:rPr>
+          <w:rFonts w:ascii="TimesNewRomanPS-BoldMT" w:hAnsi="TimesNewRomanPS-BoldMT" w:cs="TimesNewRomanPS-BoldMT"/>
+          <w:b/>
+          <w:lang w:val="fr-FR"/>
         </w:rPr>
       </w:pPr>
     </w:p>
@@ -828,6 +851,7 @@
         <w:rPr>
           <w:rFonts w:ascii="TimesNewRomanPSMT" w:hAnsi="TimesNewRomanPSMT" w:cs="TimesNewRomanPSMT"/>
         </w:rPr>
+        <w:lastRenderedPageBreak/>
         <w:t>sont convenus de ce qui suit :</w:t>
       </w:r>
     </w:p>
@@ -1322,7 +1346,6 @@
         <w:rPr>
           <w:rFonts w:ascii="TimesNewRomanPSMT" w:hAnsi="TimesNewRomanPSMT" w:cs="TimesNewRomanPSMT"/>
         </w:rPr>
-        <w:lastRenderedPageBreak/>
         <w:t>Article 4.</w:t>
       </w:r>
     </w:p>
@@ -1619,6 +1642,7 @@
         <w:rPr>
           <w:rFonts w:ascii="TimesNewRomanPSMT" w:hAnsi="TimesNewRomanPSMT" w:cs="TimesNewRomanPSMT"/>
         </w:rPr>
+        <w:lastRenderedPageBreak/>
         <w:t>Les logements faisant l'objet de la présente convention sont maintenus à usage locatif jusqu'à la date fixée pour son expiration, sous réserve des dispositions de l'article L. 443-10 du code de la construction et de l'habitation.</w:t>
       </w:r>
     </w:p>
@@ -2022,14 +2046,14 @@
         <w:rPr>
           <w:rFonts w:ascii="TimesNewRomanPSMT" w:hAnsi="TimesNewRomanPSMT" w:cs="TimesNewRomanPSMT"/>
         </w:rPr>
-        <w:t xml:space="preserve">La vérification de l'engagement d'occupation sociale mentionné au premier alinéa sera effectuée tous les deux ans au vu des résultats de l'enquête prévue à l'article L. 442-5 du code de la construction et de l'habitation. S'il est constaté que cet engagement n'est plus rempli, tous les logements attribués postérieurement à ce </w:t>
+        <w:t xml:space="preserve">La vérification de l'engagement d'occupation sociale mentionné au premier alinéa sera effectuée tous les deux ans au vu des résultats de l'enquête prévue à l'article L. </w:t>
       </w:r>
       <w:r>
         <w:rPr>
           <w:rFonts w:ascii="TimesNewRomanPSMT" w:hAnsi="TimesNewRomanPSMT" w:cs="TimesNewRomanPSMT"/>
         </w:rPr>
         <w:lastRenderedPageBreak/>
-        <w:t>constat fait par le préfet du lieu de situation des logements, devront l'être à des ménages dont les ressources n'excèdent pas le plafond fixé au I de l'article</w:t>
+        <w:t>442-5 du code de la construction et de l'habitation. S'il est constaté que cet engagement n'est plus rempli, tous les logements attribués postérieurement à ce constat fait par le préfet du lieu de situation des logements, devront l'être à des ménages dont les ressources n'excèdent pas le plafond fixé au I de l'article</w:t>
       </w:r>
     </w:p>
     <w:p>
@@ -2402,6 +2426,7 @@
         <w:rPr>
           <w:rFonts w:ascii="TimesNewRomanPSMT" w:hAnsi="TimesNewRomanPSMT" w:cs="TimesNewRomanPSMT"/>
         </w:rPr>
+        <w:lastRenderedPageBreak/>
         <w:t>Article 9 bis.</w:t>
       </w:r>
     </w:p>
@@ -2422,7 +2447,6 @@
           <w:i/>
           <w:iCs/>
         </w:rPr>
-        <w:lastRenderedPageBreak/>
         <w:t>Dispositions particulières relatives aux loyers maximums des logements conventionnés lors d'une acquisition ou d'une convention sans travaux faisant suite à une nouvelle acquisition lorsque les loyers ne sont pas établis sur la base de la surface corrigée, résultant de l'application du décret n° 48-1766 du 22 novembre 1948 fixant les conditions de détermination de la surface corrigée des locaux d'habitation ou à usage professionnel et de l'article 4 du décret n° 60-1063 du 1er octobre 1960 modifiant le décret n° 48-1766 du 22 novembre 1948 fixant les conditions de détermination de la surface corrigée des locaux d'habitation ou à usage professionnel.</w:t>
       </w:r>
     </w:p>
@@ -2599,6 +2623,7 @@
         <w:rPr>
           <w:rFonts w:ascii="TimesNewRomanPSMT" w:hAnsi="TimesNewRomanPSMT" w:cs="TimesNewRomanPSMT"/>
         </w:rPr>
+        <w:lastRenderedPageBreak/>
         <w:t>2° peut être réévalué dans les conditions prévues par le code de la construction et de l'habitation.</w:t>
       </w:r>
     </w:p>
@@ -2784,7 +2809,6 @@
         <w:rPr>
           <w:rFonts w:ascii="TimesNewRomanPSMT" w:hAnsi="TimesNewRomanPSMT" w:cs="TimesNewRomanPSMT"/>
         </w:rPr>
-        <w:lastRenderedPageBreak/>
         <w:t>Le bailleur est tenu de remettre à chaque locataire un décompte de surface corrigée ou de surface utile établi d'après le modèle type annexé à l'article D. 353-19 du code de la construction et de l’habitation. Dans l'hypothèse où cette surface serait modifiée, le bailleur est tenu de communiquer au locataire un nouveau décompte dans les deux mois précédant son application.</w:t>
       </w:r>
     </w:p>
@@ -8802,31 +8826,35 @@
         <w:t>() %}</w:t>
       </w:r>
     </w:p>
+    <w:p>
+      <w:pPr>
+        <w:rPr>
+          <w:rFonts w:ascii="TimesNewRomanPSMT" w:hAnsi="TimesNewRomanPSMT" w:cs="TimesNewRomanPSMT"/>
+          <w:sz w:val="20"/>
+          <w:lang w:val="en-US"/>
+        </w:rPr>
+      </w:pPr>
+    </w:p>
     <w:tbl>
       <w:tblPr>
         <w:tblStyle w:val="TableGrid"/>
         <w:tblW w:w="0" w:type="auto"/>
+        <w:tblLayout w:type="fixed"/>
         <w:tblLook w:val="04A0" w:firstRow="1" w:lastRow="0" w:firstColumn="1" w:lastColumn="0" w:noHBand="0" w:noVBand="1"/>
       </w:tblPr>
       <w:tblGrid>
-        <w:gridCol w:w="910"/>
-        <w:gridCol w:w="591"/>
-        <w:gridCol w:w="927"/>
-        <w:gridCol w:w="919"/>
-        <w:gridCol w:w="980"/>
-        <w:gridCol w:w="1035"/>
-        <w:gridCol w:w="773"/>
-        <w:gridCol w:w="993"/>
-        <w:gridCol w:w="1142"/>
+        <w:gridCol w:w="1555"/>
+        <w:gridCol w:w="1134"/>
+        <w:gridCol w:w="850"/>
+        <w:gridCol w:w="1276"/>
+        <w:gridCol w:w="1134"/>
+        <w:gridCol w:w="1134"/>
+        <w:gridCol w:w="1187"/>
       </w:tblGrid>
       <w:tr>
-        <w:trPr>
-          <w:trHeight w:val="908"/>
-        </w:trPr>
         <w:tc>
           <w:tcPr>
-            <w:tcW w:w="1017" w:type="dxa"/>
-            <w:vMerge w:val="restart"/>
+            <w:tcW w:w="1555" w:type="dxa"/>
             <w:vAlign w:val="center"/>
           </w:tcPr>
           <w:p>
@@ -8834,28 +8862,50 @@
               <w:jc w:val="center"/>
               <w:rPr>
                 <w:rFonts w:ascii="TimesNewRomanPSMT" w:hAnsi="TimesNewRomanPSMT" w:cs="TimesNewRomanPSMT"/>
-                <w:b/>
-                <w:bCs/>
-                <w:sz w:val="16"/>
-                <w:szCs w:val="16"/>
+                <w:sz w:val="14"/>
+                <w:szCs w:val="14"/>
+                <w:lang w:val="en-US"/>
               </w:rPr>
             </w:pPr>
             <w:r>
               <w:rPr>
                 <w:rFonts w:ascii="TimesNewRomanPSMT" w:hAnsi="TimesNewRomanPSMT" w:cs="TimesNewRomanPSMT"/>
-                <w:b/>
-                <w:bCs/>
-                <w:sz w:val="16"/>
-                <w:szCs w:val="16"/>
-              </w:rPr>
-              <w:t>Désignation des logements</w:t>
+                <w:sz w:val="14"/>
+                <w:szCs w:val="14"/>
+              </w:rPr>
+              <w:t>D</w:t>
+            </w:r>
+            <w:r>
+              <w:rPr>
+                <w:rFonts w:ascii="TimesNewRomanPSMT" w:hAnsi="TimesNewRomanPSMT" w:cs="TimesNewRomanPSMT"/>
+                <w:sz w:val="14"/>
+                <w:szCs w:val="14"/>
+                <w:lang w:val="fr-FR"/>
+              </w:rPr>
+              <w:t>ÉSIGNATION</w:t>
+            </w:r>
+            <w:r>
+              <w:rPr>
+                <w:rFonts w:ascii="TimesNewRomanPSMT" w:hAnsi="TimesNewRomanPSMT" w:cs="TimesNewRomanPSMT"/>
+                <w:sz w:val="14"/>
+                <w:szCs w:val="14"/>
+                <w:lang w:val="fr-FR"/>
+              </w:rPr>
+              <w:br/>
+            </w:r>
+            <w:r>
+              <w:rPr>
+                <w:rFonts w:ascii="TimesNewRomanPSMT" w:hAnsi="TimesNewRomanPSMT" w:cs="TimesNewRomanPSMT"/>
+                <w:sz w:val="14"/>
+                <w:szCs w:val="14"/>
+              </w:rPr>
+              <w:t>des logements</w:t>
             </w:r>
           </w:p>
         </w:tc>
         <w:tc>
           <w:tcPr>
-            <w:tcW w:w="649" w:type="dxa"/>
-            <w:vMerge w:val="restart"/>
+            <w:tcW w:w="1134" w:type="dxa"/>
             <w:vAlign w:val="center"/>
           </w:tcPr>
           <w:p>
@@ -8863,28 +8913,91 @@
               <w:jc w:val="center"/>
               <w:rPr>
                 <w:rFonts w:ascii="TimesNewRomanPSMT" w:hAnsi="TimesNewRomanPSMT" w:cs="TimesNewRomanPSMT"/>
-                <w:b/>
-                <w:bCs/>
-                <w:sz w:val="16"/>
-                <w:szCs w:val="16"/>
+                <w:sz w:val="14"/>
+                <w:szCs w:val="14"/>
+                <w:lang w:val="fr-FR"/>
               </w:rPr>
             </w:pPr>
             <w:r>
               <w:rPr>
                 <w:rFonts w:ascii="TimesNewRomanPSMT" w:hAnsi="TimesNewRomanPSMT" w:cs="TimesNewRomanPSMT"/>
-                <w:b/>
-                <w:bCs/>
-                <w:sz w:val="16"/>
-                <w:szCs w:val="16"/>
-              </w:rPr>
-              <w:t>Type</w:t>
+                <w:sz w:val="14"/>
+                <w:szCs w:val="14"/>
+                <w:lang w:val="fr-FR"/>
+              </w:rPr>
+              <w:t>SURFACE</w:t>
+            </w:r>
+          </w:p>
+          <w:p>
+            <w:pPr>
+              <w:jc w:val="center"/>
+              <w:rPr>
+                <w:rFonts w:ascii="TimesNewRomanPSMT" w:hAnsi="TimesNewRomanPSMT" w:cs="TimesNewRomanPSMT"/>
+                <w:sz w:val="14"/>
+                <w:szCs w:val="14"/>
+              </w:rPr>
+            </w:pPr>
+            <w:r>
+              <w:rPr>
+                <w:rFonts w:ascii="TimesNewRomanPSMT" w:hAnsi="TimesNewRomanPSMT" w:cs="TimesNewRomanPSMT"/>
+                <w:sz w:val="14"/>
+                <w:szCs w:val="14"/>
+              </w:rPr>
+              <w:t>h</w:t>
+            </w:r>
+            <w:r>
+              <w:rPr>
+                <w:rFonts w:ascii="TimesNewRomanPSMT" w:hAnsi="TimesNewRomanPSMT" w:cs="TimesNewRomanPSMT"/>
+                <w:sz w:val="14"/>
+                <w:szCs w:val="14"/>
+              </w:rPr>
+              <w:t>abitable</w:t>
+            </w:r>
+          </w:p>
+          <w:p>
+            <w:pPr>
+              <w:jc w:val="center"/>
+              <w:rPr>
+                <w:rFonts w:ascii="TimesNewRomanPSMT" w:hAnsi="TimesNewRomanPSMT" w:cs="TimesNewRomanPSMT"/>
+                <w:sz w:val="14"/>
+                <w:szCs w:val="14"/>
+                <w:lang w:val="en-US"/>
+              </w:rPr>
+            </w:pPr>
+            <w:r>
+              <w:rPr>
+                <w:rFonts w:ascii="TimesNewRomanPSMT" w:hAnsi="TimesNewRomanPSMT" w:cs="TimesNewRomanPSMT"/>
+                <w:sz w:val="14"/>
+                <w:szCs w:val="14"/>
+                <w:lang w:val="fr-FR"/>
+              </w:rPr>
+              <w:t>(</w:t>
+            </w:r>
+            <w:proofErr w:type="gramStart"/>
+            <w:r>
+              <w:rPr>
+                <w:rFonts w:ascii="TimesNewRomanPSMT" w:hAnsi="TimesNewRomanPSMT" w:cs="TimesNewRomanPSMT"/>
+                <w:sz w:val="14"/>
+                <w:szCs w:val="14"/>
+                <w:lang w:val="fr-FR"/>
+              </w:rPr>
+              <w:t>art.</w:t>
+            </w:r>
+            <w:proofErr w:type="gramEnd"/>
+            <w:r>
+              <w:rPr>
+                <w:rFonts w:ascii="TimesNewRomanPSMT" w:hAnsi="TimesNewRomanPSMT" w:cs="TimesNewRomanPSMT"/>
+                <w:sz w:val="14"/>
+                <w:szCs w:val="14"/>
+                <w:lang w:val="fr-FR"/>
+              </w:rPr>
+              <w:t xml:space="preserve"> R. 111-2)</w:t>
             </w:r>
           </w:p>
         </w:tc>
         <w:tc>
           <w:tcPr>
-            <w:tcW w:w="869" w:type="dxa"/>
-            <w:vMerge w:val="restart"/>
+            <w:tcW w:w="850" w:type="dxa"/>
             <w:vAlign w:val="center"/>
           </w:tcPr>
           <w:p>
@@ -8892,28 +9005,55 @@
               <w:jc w:val="center"/>
               <w:rPr>
                 <w:rFonts w:ascii="TimesNewRomanPSMT" w:hAnsi="TimesNewRomanPSMT" w:cs="TimesNewRomanPSMT"/>
-                <w:b/>
-                <w:bCs/>
-                <w:sz w:val="16"/>
-                <w:szCs w:val="16"/>
+                <w:sz w:val="14"/>
+                <w:szCs w:val="14"/>
+                <w:lang w:val="fr-FR"/>
               </w:rPr>
             </w:pPr>
             <w:r>
               <w:rPr>
                 <w:rFonts w:ascii="TimesNewRomanPSMT" w:hAnsi="TimesNewRomanPSMT" w:cs="TimesNewRomanPSMT"/>
-                <w:b/>
-                <w:bCs/>
-                <w:sz w:val="16"/>
-                <w:szCs w:val="16"/>
-              </w:rPr>
-              <w:t>Surface habitable</w:t>
+                <w:sz w:val="14"/>
+                <w:szCs w:val="14"/>
+                <w:lang w:val="fr-FR"/>
+              </w:rPr>
+              <w:t>SURFACE</w:t>
+            </w:r>
+          </w:p>
+          <w:p>
+            <w:pPr>
+              <w:jc w:val="center"/>
+              <w:rPr>
+                <w:rFonts w:ascii="TimesNewRomanPSMT" w:hAnsi="TimesNewRomanPSMT" w:cs="TimesNewRomanPSMT"/>
+                <w:sz w:val="14"/>
+                <w:szCs w:val="14"/>
+                <w:lang w:val="en-US"/>
+              </w:rPr>
+            </w:pPr>
+            <w:proofErr w:type="gramStart"/>
+            <w:r>
+              <w:rPr>
+                <w:rFonts w:ascii="TimesNewRomanPSMT" w:hAnsi="TimesNewRomanPSMT" w:cs="TimesNewRomanPSMT"/>
+                <w:sz w:val="14"/>
+                <w:szCs w:val="14"/>
+                <w:lang w:val="fr-FR"/>
+              </w:rPr>
+              <w:t>réelle</w:t>
+            </w:r>
+            <w:proofErr w:type="gramEnd"/>
+            <w:r>
+              <w:rPr>
+                <w:rFonts w:ascii="TimesNewRomanPSMT" w:hAnsi="TimesNewRomanPSMT" w:cs="TimesNewRomanPSMT"/>
+                <w:sz w:val="14"/>
+                <w:szCs w:val="14"/>
+              </w:rPr>
+              <w:t xml:space="preserve"> des annexes</w:t>
             </w:r>
           </w:p>
         </w:tc>
         <w:tc>
           <w:tcPr>
-            <w:tcW w:w="1773" w:type="dxa"/>
-            <w:gridSpan w:val="2"/>
+            <w:tcW w:w="1276" w:type="dxa"/>
             <w:vAlign w:val="center"/>
           </w:tcPr>
           <w:p>
@@ -8921,28 +9061,44 @@
               <w:jc w:val="center"/>
               <w:rPr>
                 <w:rFonts w:ascii="TimesNewRomanPSMT" w:hAnsi="TimesNewRomanPSMT" w:cs="TimesNewRomanPSMT"/>
-                <w:b/>
-                <w:bCs/>
-                <w:sz w:val="16"/>
-                <w:szCs w:val="16"/>
+                <w:sz w:val="14"/>
+                <w:szCs w:val="14"/>
+                <w:lang w:val="fr-FR"/>
               </w:rPr>
             </w:pPr>
             <w:r>
               <w:rPr>
                 <w:rFonts w:ascii="TimesNewRomanPSMT" w:hAnsi="TimesNewRomanPSMT" w:cs="TimesNewRomanPSMT"/>
-                <w:b/>
-                <w:bCs/>
-                <w:sz w:val="16"/>
-                <w:szCs w:val="16"/>
-              </w:rPr>
-              <w:t>Surface des annexes</w:t>
+                <w:sz w:val="14"/>
+                <w:szCs w:val="14"/>
+                <w:lang w:val="fr-FR"/>
+              </w:rPr>
+              <w:t>SURFACE UTILE</w:t>
+            </w:r>
+          </w:p>
+          <w:p>
+            <w:pPr>
+              <w:jc w:val="center"/>
+              <w:rPr>
+                <w:rFonts w:ascii="TimesNewRomanPSMT" w:hAnsi="TimesNewRomanPSMT" w:cs="TimesNewRomanPSMT"/>
+                <w:sz w:val="14"/>
+                <w:szCs w:val="14"/>
+                <w:lang w:val="fr-FR"/>
+              </w:rPr>
+            </w:pPr>
+            <w:r>
+              <w:rPr>
+                <w:rFonts w:ascii="TimesNewRomanPSMT" w:hAnsi="TimesNewRomanPSMT" w:cs="TimesNewRomanPSMT"/>
+                <w:sz w:val="14"/>
+                <w:szCs w:val="14"/>
+              </w:rPr>
+              <w:t>(surface habitable augmentée de 50% de la surface des annexes)</w:t>
             </w:r>
           </w:p>
         </w:tc>
         <w:tc>
           <w:tcPr>
-            <w:tcW w:w="947" w:type="dxa"/>
-            <w:vMerge w:val="restart"/>
+            <w:tcW w:w="1134" w:type="dxa"/>
             <w:vAlign w:val="center"/>
           </w:tcPr>
           <w:p>
@@ -8950,50 +9106,76 @@
               <w:jc w:val="center"/>
               <w:rPr>
                 <w:rFonts w:ascii="TimesNewRomanPSMT" w:hAnsi="TimesNewRomanPSMT" w:cs="TimesNewRomanPSMT"/>
-                <w:b/>
-                <w:bCs/>
-                <w:sz w:val="16"/>
-                <w:szCs w:val="16"/>
+                <w:sz w:val="14"/>
+                <w:szCs w:val="14"/>
+                <w:lang w:val="fr-FR"/>
               </w:rPr>
             </w:pPr>
             <w:r>
               <w:rPr>
                 <w:rFonts w:ascii="TimesNewRomanPSMT" w:hAnsi="TimesNewRomanPSMT" w:cs="TimesNewRomanPSMT"/>
-                <w:b/>
-                <w:bCs/>
-                <w:sz w:val="16"/>
-                <w:szCs w:val="16"/>
-              </w:rPr>
-              <w:t>Surface utile</w:t>
-            </w:r>
-          </w:p>
-          <w:p>
-            <w:pPr>
-              <w:jc w:val="center"/>
-              <w:rPr>
-                <w:rFonts w:ascii="TimesNewRomanPSMT" w:hAnsi="TimesNewRomanPSMT" w:cs="TimesNewRomanPSMT"/>
-                <w:b/>
-                <w:bCs/>
-                <w:sz w:val="16"/>
-                <w:szCs w:val="16"/>
-              </w:rPr>
-            </w:pPr>
-            <w:r>
-              <w:rPr>
-                <w:rFonts w:ascii="TimesNewRomanPSMT" w:hAnsi="TimesNewRomanPSMT" w:cs="TimesNewRomanPSMT"/>
-                <w:b/>
-                <w:bCs/>
-                <w:sz w:val="16"/>
-                <w:szCs w:val="16"/>
-              </w:rPr>
-              <w:t>(surface habitable augmentée de 50% de la surface des annexes)</w:t>
+                <w:sz w:val="14"/>
+                <w:szCs w:val="14"/>
+                <w:lang w:val="fr-FR"/>
+              </w:rPr>
+              <w:t>LOYER</w:t>
+            </w:r>
+            <w:r>
+              <w:rPr>
+                <w:rFonts w:ascii="TimesNewRomanPSMT" w:hAnsi="TimesNewRomanPSMT" w:cs="TimesNewRomanPSMT"/>
+                <w:sz w:val="14"/>
+                <w:szCs w:val="14"/>
+              </w:rPr>
+              <w:t xml:space="preserve"> maxinum </w:t>
+            </w:r>
+            <w:r>
+              <w:rPr>
+                <w:rFonts w:ascii="TimesNewRomanPSMT" w:hAnsi="TimesNewRomanPSMT" w:cs="TimesNewRomanPSMT"/>
+                <w:sz w:val="14"/>
+                <w:szCs w:val="14"/>
+                <w:lang w:val="fr-FR"/>
+              </w:rPr>
+              <w:t xml:space="preserve">du logement </w:t>
+            </w:r>
+            <w:r>
+              <w:rPr>
+                <w:rFonts w:ascii="TimesNewRomanPSMT" w:hAnsi="TimesNewRomanPSMT" w:cs="TimesNewRomanPSMT"/>
+                <w:sz w:val="14"/>
+                <w:szCs w:val="14"/>
+              </w:rPr>
+              <w:t xml:space="preserve">en </w:t>
+            </w:r>
+            <w:r>
+              <w:rPr>
+                <w:rFonts w:ascii="TimesNewRomanPSMT" w:hAnsi="TimesNewRomanPSMT" w:cs="TimesNewRomanPSMT"/>
+                <w:sz w:val="14"/>
+                <w:szCs w:val="14"/>
+                <w:lang w:val="fr-FR"/>
+              </w:rPr>
+              <w:t>euros</w:t>
+            </w:r>
+            <w:r>
+              <w:rPr>
+                <w:rFonts w:ascii="TimesNewRomanPSMT" w:hAnsi="TimesNewRomanPSMT" w:cs="TimesNewRomanPSMT"/>
+                <w:sz w:val="14"/>
+                <w:szCs w:val="14"/>
+              </w:rPr>
+              <w:t xml:space="preserve"> par </w:t>
+            </w:r>
+            <w:r>
+              <w:rPr>
+                <w:rFonts w:ascii="TimesNewRomanPSMT" w:hAnsi="TimesNewRomanPSMT" w:cs="TimesNewRomanPSMT"/>
+                <w:sz w:val="14"/>
+                <w:szCs w:val="14"/>
+                <w:lang w:val="fr-FR"/>
+              </w:rPr>
+              <w:t>mètre carré de surface utile</w:t>
             </w:r>
           </w:p>
         </w:tc>
         <w:tc>
           <w:tcPr>
-            <w:tcW w:w="1045" w:type="dxa"/>
-            <w:vMerge w:val="restart"/>
+            <w:tcW w:w="1134" w:type="dxa"/>
             <w:vAlign w:val="center"/>
           </w:tcPr>
           <w:p>
@@ -9001,28 +9183,33 @@
               <w:jc w:val="center"/>
               <w:rPr>
                 <w:rFonts w:ascii="TimesNewRomanPSMT" w:hAnsi="TimesNewRomanPSMT" w:cs="TimesNewRomanPSMT"/>
-                <w:b/>
-                <w:bCs/>
-                <w:sz w:val="16"/>
-                <w:szCs w:val="16"/>
+                <w:sz w:val="14"/>
+                <w:szCs w:val="14"/>
+                <w:lang w:val="fr-FR"/>
               </w:rPr>
             </w:pPr>
             <w:r>
               <w:rPr>
                 <w:rFonts w:ascii="TimesNewRomanPSMT" w:hAnsi="TimesNewRomanPSMT" w:cs="TimesNewRomanPSMT"/>
-                <w:b/>
-                <w:bCs/>
-                <w:sz w:val="16"/>
-                <w:szCs w:val="16"/>
-              </w:rPr>
-              <w:t>Loyer maxinum en € par m² de surface utile</w:t>
+                <w:sz w:val="14"/>
+                <w:szCs w:val="14"/>
+                <w:lang w:val="fr-FR"/>
+              </w:rPr>
+              <w:t xml:space="preserve">COEFFICIENT </w:t>
+            </w:r>
+            <w:r>
+              <w:rPr>
+                <w:rFonts w:ascii="TimesNewRomanPSMT" w:hAnsi="TimesNewRomanPSMT" w:cs="TimesNewRomanPSMT"/>
+                <w:sz w:val="14"/>
+                <w:szCs w:val="14"/>
+              </w:rPr>
+              <w:t>propre au logement</w:t>
             </w:r>
           </w:p>
         </w:tc>
         <w:tc>
           <w:tcPr>
-            <w:tcW w:w="1112" w:type="dxa"/>
-            <w:vMerge w:val="restart"/>
+            <w:tcW w:w="1187" w:type="dxa"/>
             <w:vAlign w:val="center"/>
           </w:tcPr>
           <w:p>
@@ -9030,50 +9217,36 @@
               <w:jc w:val="center"/>
               <w:rPr>
                 <w:rFonts w:ascii="TimesNewRomanPSMT" w:hAnsi="TimesNewRomanPSMT" w:cs="TimesNewRomanPSMT"/>
-                <w:b/>
-                <w:bCs/>
-                <w:sz w:val="16"/>
-                <w:szCs w:val="16"/>
+                <w:sz w:val="14"/>
+                <w:szCs w:val="14"/>
+                <w:lang w:val="fr-FR"/>
               </w:rPr>
             </w:pPr>
             <w:r>
               <w:rPr>
                 <w:rFonts w:ascii="TimesNewRomanPSMT" w:hAnsi="TimesNewRomanPSMT" w:cs="TimesNewRomanPSMT"/>
-                <w:b/>
-                <w:bCs/>
-                <w:sz w:val="16"/>
-                <w:szCs w:val="16"/>
-              </w:rPr>
-              <w:t>Coefficient propre au logement</w:t>
-            </w:r>
-          </w:p>
-        </w:tc>
-        <w:tc>
-          <w:tcPr>
-            <w:tcW w:w="858" w:type="dxa"/>
-            <w:vMerge w:val="restart"/>
-            <w:vAlign w:val="center"/>
-          </w:tcPr>
-          <w:p>
-            <w:pPr>
-              <w:jc w:val="center"/>
-              <w:rPr>
-                <w:rFonts w:ascii="TimesNewRomanPSMT" w:hAnsi="TimesNewRomanPSMT" w:cs="TimesNewRomanPSMT"/>
-                <w:b/>
-                <w:bCs/>
-                <w:sz w:val="16"/>
-                <w:szCs w:val="16"/>
-              </w:rPr>
-            </w:pPr>
-            <w:r>
-              <w:rPr>
-                <w:rFonts w:ascii="TimesNewRomanPSMT" w:hAnsi="TimesNewRomanPSMT" w:cs="TimesNewRomanPSMT"/>
-                <w:b/>
-                <w:bCs/>
-                <w:sz w:val="16"/>
-                <w:szCs w:val="16"/>
-              </w:rPr>
-              <w:t>Loyer maxinum du logement en €</w:t>
+                <w:sz w:val="14"/>
+                <w:szCs w:val="14"/>
+                <w:lang w:val="fr-FR"/>
+              </w:rPr>
+              <w:t>LOYER</w:t>
+            </w:r>
+            <w:r>
+              <w:rPr>
+                <w:rFonts w:ascii="TimesNewRomanPSMT" w:hAnsi="TimesNewRomanPSMT" w:cs="TimesNewRomanPSMT"/>
+                <w:sz w:val="14"/>
+                <w:szCs w:val="14"/>
+              </w:rPr>
+              <w:t xml:space="preserve"> </w:t>
+            </w:r>
+            <w:r>
+              <w:rPr>
+                <w:rFonts w:ascii="TimesNewRomanPSMT" w:hAnsi="TimesNewRomanPSMT" w:cs="TimesNewRomanPSMT"/>
+                <w:sz w:val="14"/>
+                <w:szCs w:val="14"/>
+                <w:lang w:val="fr-FR"/>
+              </w:rPr>
+              <w:t>MAXIMUM</w:t>
             </w:r>
           </w:p>
           <w:p>
@@ -9081,21 +9254,80 @@
               <w:jc w:val="center"/>
               <w:rPr>
                 <w:rFonts w:ascii="TimesNewRomanPSMT" w:hAnsi="TimesNewRomanPSMT" w:cs="TimesNewRomanPSMT"/>
-                <w:b/>
-                <w:bCs/>
-                <w:sz w:val="16"/>
-                <w:szCs w:val="16"/>
+                <w:sz w:val="14"/>
+                <w:szCs w:val="14"/>
               </w:rPr>
             </w:pPr>
             <w:r>
               <w:rPr>
                 <w:rFonts w:ascii="TimesNewRomanPSMT" w:hAnsi="TimesNewRomanPSMT" w:cs="TimesNewRomanPSMT"/>
-                <w:b/>
-                <w:bCs/>
-                <w:sz w:val="16"/>
-                <w:szCs w:val="16"/>
-              </w:rPr>
-              <w:t>(col 4 * col 5 * col 6)</w:t>
+                <w:sz w:val="14"/>
+                <w:szCs w:val="14"/>
+              </w:rPr>
+              <w:t>du logement</w:t>
+            </w:r>
+          </w:p>
+          <w:p>
+            <w:pPr>
+              <w:jc w:val="center"/>
+              <w:rPr>
+                <w:rFonts w:ascii="TimesNewRomanPSMT" w:hAnsi="TimesNewRomanPSMT" w:cs="TimesNewRomanPSMT"/>
+                <w:sz w:val="14"/>
+                <w:szCs w:val="14"/>
+              </w:rPr>
+            </w:pPr>
+            <w:r>
+              <w:rPr>
+                <w:rFonts w:ascii="TimesNewRomanPSMT" w:hAnsi="TimesNewRomanPSMT" w:cs="TimesNewRomanPSMT"/>
+                <w:sz w:val="14"/>
+                <w:szCs w:val="14"/>
+              </w:rPr>
+              <w:t xml:space="preserve">(col 4 </w:t>
+            </w:r>
+            <w:r>
+              <w:rPr>
+                <w:rFonts w:ascii="TimesNewRomanPSMT" w:hAnsi="TimesNewRomanPSMT" w:cs="TimesNewRomanPSMT"/>
+                <w:sz w:val="14"/>
+                <w:szCs w:val="14"/>
+                <w:lang w:val="en-US"/>
+              </w:rPr>
+              <w:t>x</w:t>
+            </w:r>
+            <w:r>
+              <w:rPr>
+                <w:rFonts w:ascii="TimesNewRomanPSMT" w:hAnsi="TimesNewRomanPSMT" w:cs="TimesNewRomanPSMT"/>
+                <w:sz w:val="14"/>
+                <w:szCs w:val="14"/>
+              </w:rPr>
+              <w:t xml:space="preserve"> col 5 </w:t>
+            </w:r>
+          </w:p>
+          <w:p>
+            <w:pPr>
+              <w:jc w:val="center"/>
+              <w:rPr>
+                <w:rFonts w:ascii="TimesNewRomanPSMT" w:hAnsi="TimesNewRomanPSMT" w:cs="TimesNewRomanPSMT"/>
+                <w:sz w:val="12"/>
+                <w:szCs w:val="12"/>
+                <w:lang w:val="en-US"/>
+              </w:rPr>
+            </w:pPr>
+            <w:r>
+              <w:rPr>
+                <w:rFonts w:ascii="TimesNewRomanPSMT" w:hAnsi="TimesNewRomanPSMT" w:cs="TimesNewRomanPSMT"/>
+                <w:sz w:val="14"/>
+                <w:szCs w:val="14"/>
+                <w:lang w:val="en-US"/>
+              </w:rPr>
+              <w:t>x</w:t>
+            </w:r>
+            <w:r>
+              <w:rPr>
+                <w:rFonts w:ascii="TimesNewRomanPSMT" w:hAnsi="TimesNewRomanPSMT" w:cs="TimesNewRomanPSMT"/>
+                <w:sz w:val="14"/>
+                <w:szCs w:val="14"/>
+              </w:rPr>
+              <w:t xml:space="preserve"> col 6)</w:t>
             </w:r>
           </w:p>
         </w:tc>
@@ -9103,327 +9335,302 @@
       <w:tr>
         <w:tc>
           <w:tcPr>
-            <w:tcW w:w="1017" w:type="dxa"/>
-            <w:vMerge/>
+            <w:tcW w:w="1555" w:type="dxa"/>
           </w:tcPr>
           <w:p>
             <w:pPr>
-              <w:rPr>
-                <w:rFonts w:ascii="TimesNewRomanPSMT" w:hAnsi="TimesNewRomanPSMT" w:cs="TimesNewRomanPSMT"/>
-                <w:sz w:val="16"/>
-                <w:szCs w:val="16"/>
+              <w:jc w:val="center"/>
+              <w:rPr>
+                <w:rFonts w:ascii="TimesNewRomanPSMT" w:hAnsi="TimesNewRomanPSMT" w:cs="TimesNewRomanPSMT"/>
+                <w:sz w:val="14"/>
+                <w:szCs w:val="14"/>
+                <w:lang w:val="en-US"/>
               </w:rPr>
             </w:pPr>
+            <w:r>
+              <w:rPr>
+                <w:rFonts w:ascii="TimesNewRomanPSMT" w:hAnsi="TimesNewRomanPSMT" w:cs="TimesNewRomanPSMT"/>
+                <w:sz w:val="14"/>
+                <w:szCs w:val="14"/>
+                <w:lang w:val="en-US"/>
+              </w:rPr>
+              <w:t>Col</w:t>
+            </w:r>
+            <w:r>
+              <w:rPr>
+                <w:rFonts w:ascii="TimesNewRomanPSMT" w:hAnsi="TimesNewRomanPSMT" w:cs="TimesNewRomanPSMT"/>
+                <w:sz w:val="14"/>
+                <w:szCs w:val="14"/>
+                <w:lang w:val="en-US"/>
+              </w:rPr>
+              <w:t>.</w:t>
+            </w:r>
+            <w:r>
+              <w:rPr>
+                <w:rFonts w:ascii="TimesNewRomanPSMT" w:hAnsi="TimesNewRomanPSMT" w:cs="TimesNewRomanPSMT"/>
+                <w:sz w:val="14"/>
+                <w:szCs w:val="14"/>
+                <w:lang w:val="en-US"/>
+              </w:rPr>
+              <w:t xml:space="preserve"> 1</w:t>
+            </w:r>
           </w:p>
         </w:tc>
         <w:tc>
           <w:tcPr>
-            <w:tcW w:w="649" w:type="dxa"/>
-            <w:vMerge/>
+            <w:tcW w:w="1134" w:type="dxa"/>
           </w:tcPr>
           <w:p>
             <w:pPr>
-              <w:rPr>
-                <w:rFonts w:ascii="TimesNewRomanPSMT" w:hAnsi="TimesNewRomanPSMT" w:cs="TimesNewRomanPSMT"/>
-                <w:sz w:val="16"/>
-                <w:szCs w:val="16"/>
+              <w:jc w:val="center"/>
+              <w:rPr>
+                <w:rFonts w:ascii="TimesNewRomanPSMT" w:hAnsi="TimesNewRomanPSMT" w:cs="TimesNewRomanPSMT"/>
+                <w:sz w:val="14"/>
+                <w:szCs w:val="14"/>
+                <w:lang w:val="en-US"/>
               </w:rPr>
             </w:pPr>
+            <w:r>
+              <w:rPr>
+                <w:rFonts w:ascii="TimesNewRomanPSMT" w:hAnsi="TimesNewRomanPSMT" w:cs="TimesNewRomanPSMT"/>
+                <w:sz w:val="14"/>
+                <w:szCs w:val="14"/>
+                <w:lang w:val="en-US"/>
+              </w:rPr>
+              <w:t>Col</w:t>
+            </w:r>
+            <w:r>
+              <w:rPr>
+                <w:rFonts w:ascii="TimesNewRomanPSMT" w:hAnsi="TimesNewRomanPSMT" w:cs="TimesNewRomanPSMT"/>
+                <w:sz w:val="14"/>
+                <w:szCs w:val="14"/>
+                <w:lang w:val="en-US"/>
+              </w:rPr>
+              <w:t>.</w:t>
+            </w:r>
+            <w:r>
+              <w:rPr>
+                <w:rFonts w:ascii="TimesNewRomanPSMT" w:hAnsi="TimesNewRomanPSMT" w:cs="TimesNewRomanPSMT"/>
+                <w:sz w:val="14"/>
+                <w:szCs w:val="14"/>
+                <w:lang w:val="en-US"/>
+              </w:rPr>
+              <w:t xml:space="preserve"> 2</w:t>
+            </w:r>
           </w:p>
         </w:tc>
         <w:tc>
           <w:tcPr>
-            <w:tcW w:w="869" w:type="dxa"/>
-            <w:vMerge/>
+            <w:tcW w:w="850" w:type="dxa"/>
           </w:tcPr>
           <w:p>
             <w:pPr>
-              <w:rPr>
-                <w:rFonts w:ascii="TimesNewRomanPSMT" w:hAnsi="TimesNewRomanPSMT" w:cs="TimesNewRomanPSMT"/>
-                <w:sz w:val="16"/>
-                <w:szCs w:val="16"/>
+              <w:jc w:val="center"/>
+              <w:rPr>
+                <w:rFonts w:ascii="TimesNewRomanPSMT" w:hAnsi="TimesNewRomanPSMT" w:cs="TimesNewRomanPSMT"/>
+                <w:sz w:val="14"/>
+                <w:szCs w:val="14"/>
+                <w:lang w:val="en-US"/>
               </w:rPr>
             </w:pPr>
+            <w:r>
+              <w:rPr>
+                <w:rFonts w:ascii="TimesNewRomanPSMT" w:hAnsi="TimesNewRomanPSMT" w:cs="TimesNewRomanPSMT"/>
+                <w:sz w:val="14"/>
+                <w:szCs w:val="14"/>
+                <w:lang w:val="en-US"/>
+              </w:rPr>
+              <w:t>Col</w:t>
+            </w:r>
+            <w:r>
+              <w:rPr>
+                <w:rFonts w:ascii="TimesNewRomanPSMT" w:hAnsi="TimesNewRomanPSMT" w:cs="TimesNewRomanPSMT"/>
+                <w:sz w:val="14"/>
+                <w:szCs w:val="14"/>
+                <w:lang w:val="en-US"/>
+              </w:rPr>
+              <w:t>.</w:t>
+            </w:r>
+            <w:r>
+              <w:rPr>
+                <w:rFonts w:ascii="TimesNewRomanPSMT" w:hAnsi="TimesNewRomanPSMT" w:cs="TimesNewRomanPSMT"/>
+                <w:sz w:val="14"/>
+                <w:szCs w:val="14"/>
+                <w:lang w:val="en-US"/>
+              </w:rPr>
+              <w:t xml:space="preserve"> 3</w:t>
+            </w:r>
           </w:p>
         </w:tc>
         <w:tc>
           <w:tcPr>
-            <w:tcW w:w="860" w:type="dxa"/>
-            <w:vAlign w:val="center"/>
+            <w:tcW w:w="1276" w:type="dxa"/>
           </w:tcPr>
           <w:p>
             <w:pPr>
               <w:jc w:val="center"/>
               <w:rPr>
                 <w:rFonts w:ascii="TimesNewRomanPSMT" w:hAnsi="TimesNewRomanPSMT" w:cs="TimesNewRomanPSMT"/>
-                <w:b/>
-                <w:bCs/>
-                <w:sz w:val="16"/>
-                <w:szCs w:val="16"/>
+                <w:sz w:val="14"/>
+                <w:szCs w:val="14"/>
+                <w:lang w:val="en-US"/>
               </w:rPr>
             </w:pPr>
             <w:r>
               <w:rPr>
                 <w:rFonts w:ascii="TimesNewRomanPSMT" w:hAnsi="TimesNewRomanPSMT" w:cs="TimesNewRomanPSMT"/>
-                <w:b/>
-                <w:bCs/>
-                <w:sz w:val="16"/>
-                <w:szCs w:val="16"/>
-              </w:rPr>
-              <w:t>Réelle</w:t>
+                <w:sz w:val="14"/>
+                <w:szCs w:val="14"/>
+                <w:lang w:val="en-US"/>
+              </w:rPr>
+              <w:t>Col</w:t>
+            </w:r>
+            <w:r>
+              <w:rPr>
+                <w:rFonts w:ascii="TimesNewRomanPSMT" w:hAnsi="TimesNewRomanPSMT" w:cs="TimesNewRomanPSMT"/>
+                <w:sz w:val="14"/>
+                <w:szCs w:val="14"/>
+                <w:lang w:val="en-US"/>
+              </w:rPr>
+              <w:t>.</w:t>
+            </w:r>
+            <w:r>
+              <w:rPr>
+                <w:rFonts w:ascii="TimesNewRomanPSMT" w:hAnsi="TimesNewRomanPSMT" w:cs="TimesNewRomanPSMT"/>
+                <w:sz w:val="14"/>
+                <w:szCs w:val="14"/>
+                <w:lang w:val="en-US"/>
+              </w:rPr>
+              <w:t xml:space="preserve"> 4</w:t>
             </w:r>
           </w:p>
         </w:tc>
         <w:tc>
           <w:tcPr>
-            <w:tcW w:w="913" w:type="dxa"/>
-            <w:vAlign w:val="center"/>
+            <w:tcW w:w="1134" w:type="dxa"/>
           </w:tcPr>
           <w:p>
             <w:pPr>
               <w:jc w:val="center"/>
               <w:rPr>
                 <w:rFonts w:ascii="TimesNewRomanPSMT" w:hAnsi="TimesNewRomanPSMT" w:cs="TimesNewRomanPSMT"/>
-                <w:b/>
-                <w:bCs/>
-                <w:sz w:val="16"/>
-                <w:szCs w:val="16"/>
+                <w:sz w:val="14"/>
+                <w:szCs w:val="14"/>
+                <w:lang w:val="en-US"/>
               </w:rPr>
             </w:pPr>
             <w:r>
               <w:rPr>
                 <w:rFonts w:ascii="TimesNewRomanPSMT" w:hAnsi="TimesNewRomanPSMT" w:cs="TimesNewRomanPSMT"/>
-                <w:b/>
-                <w:bCs/>
-                <w:sz w:val="16"/>
-                <w:szCs w:val="16"/>
-              </w:rPr>
-              <w:t>Retenue</w:t>
+                <w:sz w:val="14"/>
+                <w:szCs w:val="14"/>
+                <w:lang w:val="en-US"/>
+              </w:rPr>
+              <w:t>Col</w:t>
+            </w:r>
+            <w:r>
+              <w:rPr>
+                <w:rFonts w:ascii="TimesNewRomanPSMT" w:hAnsi="TimesNewRomanPSMT" w:cs="TimesNewRomanPSMT"/>
+                <w:sz w:val="14"/>
+                <w:szCs w:val="14"/>
+                <w:lang w:val="en-US"/>
+              </w:rPr>
+              <w:t>.</w:t>
+            </w:r>
+            <w:r>
+              <w:rPr>
+                <w:rFonts w:ascii="TimesNewRomanPSMT" w:hAnsi="TimesNewRomanPSMT" w:cs="TimesNewRomanPSMT"/>
+                <w:sz w:val="14"/>
+                <w:szCs w:val="14"/>
+                <w:lang w:val="en-US"/>
+              </w:rPr>
+              <w:t xml:space="preserve"> 5</w:t>
             </w:r>
           </w:p>
         </w:tc>
         <w:tc>
           <w:tcPr>
-            <w:tcW w:w="947" w:type="dxa"/>
-            <w:vMerge/>
+            <w:tcW w:w="1134" w:type="dxa"/>
           </w:tcPr>
           <w:p>
             <w:pPr>
-              <w:rPr>
-                <w:rFonts w:ascii="TimesNewRomanPSMT" w:hAnsi="TimesNewRomanPSMT" w:cs="TimesNewRomanPSMT"/>
-                <w:sz w:val="16"/>
-                <w:szCs w:val="16"/>
+              <w:jc w:val="center"/>
+              <w:rPr>
+                <w:rFonts w:ascii="TimesNewRomanPSMT" w:hAnsi="TimesNewRomanPSMT" w:cs="TimesNewRomanPSMT"/>
+                <w:sz w:val="14"/>
+                <w:szCs w:val="14"/>
+                <w:lang w:val="en-US"/>
               </w:rPr>
             </w:pPr>
+            <w:r>
+              <w:rPr>
+                <w:rFonts w:ascii="TimesNewRomanPSMT" w:hAnsi="TimesNewRomanPSMT" w:cs="TimesNewRomanPSMT"/>
+                <w:sz w:val="14"/>
+                <w:szCs w:val="14"/>
+                <w:lang w:val="en-US"/>
+              </w:rPr>
+              <w:t>Col</w:t>
+            </w:r>
+            <w:r>
+              <w:rPr>
+                <w:rFonts w:ascii="TimesNewRomanPSMT" w:hAnsi="TimesNewRomanPSMT" w:cs="TimesNewRomanPSMT"/>
+                <w:sz w:val="14"/>
+                <w:szCs w:val="14"/>
+                <w:lang w:val="en-US"/>
+              </w:rPr>
+              <w:t>.</w:t>
+            </w:r>
+            <w:r>
+              <w:rPr>
+                <w:rFonts w:ascii="TimesNewRomanPSMT" w:hAnsi="TimesNewRomanPSMT" w:cs="TimesNewRomanPSMT"/>
+                <w:sz w:val="14"/>
+                <w:szCs w:val="14"/>
+                <w:lang w:val="en-US"/>
+              </w:rPr>
+              <w:t xml:space="preserve"> 6</w:t>
+            </w:r>
           </w:p>
         </w:tc>
         <w:tc>
           <w:tcPr>
-            <w:tcW w:w="1045" w:type="dxa"/>
-            <w:vMerge/>
-          </w:tcPr>
-          <w:p>
-            <w:pPr>
-              <w:rPr>
-                <w:rFonts w:ascii="TimesNewRomanPSMT" w:hAnsi="TimesNewRomanPSMT" w:cs="TimesNewRomanPSMT"/>
-                <w:sz w:val="16"/>
-                <w:szCs w:val="16"/>
-              </w:rPr>
-            </w:pPr>
-          </w:p>
-        </w:tc>
-        <w:tc>
-          <w:tcPr>
-            <w:tcW w:w="1112" w:type="dxa"/>
-            <w:vMerge/>
-          </w:tcPr>
-          <w:p>
-            <w:pPr>
-              <w:rPr>
-                <w:rFonts w:ascii="TimesNewRomanPSMT" w:hAnsi="TimesNewRomanPSMT" w:cs="TimesNewRomanPSMT"/>
-                <w:sz w:val="16"/>
-                <w:szCs w:val="16"/>
-              </w:rPr>
-            </w:pPr>
-          </w:p>
-        </w:tc>
-        <w:tc>
-          <w:tcPr>
-            <w:tcW w:w="858" w:type="dxa"/>
-            <w:vMerge/>
-          </w:tcPr>
-          <w:p>
-            <w:pPr>
-              <w:rPr>
-                <w:rFonts w:ascii="TimesNewRomanPSMT" w:hAnsi="TimesNewRomanPSMT" w:cs="TimesNewRomanPSMT"/>
-                <w:sz w:val="16"/>
-                <w:szCs w:val="16"/>
-              </w:rPr>
-            </w:pPr>
-          </w:p>
-        </w:tc>
-      </w:tr>
-      <w:tr>
-        <w:tc>
-          <w:tcPr>
-            <w:tcW w:w="1666" w:type="dxa"/>
-            <w:gridSpan w:val="2"/>
+            <w:tcW w:w="1187" w:type="dxa"/>
           </w:tcPr>
           <w:p>
             <w:pPr>
               <w:jc w:val="center"/>
               <w:rPr>
                 <w:rFonts w:ascii="TimesNewRomanPSMT" w:hAnsi="TimesNewRomanPSMT" w:cs="TimesNewRomanPSMT"/>
-                <w:sz w:val="16"/>
-                <w:szCs w:val="16"/>
+                <w:sz w:val="14"/>
+                <w:szCs w:val="14"/>
+                <w:lang w:val="en-US"/>
               </w:rPr>
             </w:pPr>
             <w:r>
               <w:rPr>
                 <w:rFonts w:ascii="TimesNewRomanPSMT" w:hAnsi="TimesNewRomanPSMT" w:cs="TimesNewRomanPSMT"/>
-                <w:sz w:val="16"/>
-                <w:szCs w:val="16"/>
-              </w:rPr>
-              <w:t>Col 1</w:t>
-            </w:r>
-          </w:p>
-        </w:tc>
-        <w:tc>
-          <w:tcPr>
-            <w:tcW w:w="869" w:type="dxa"/>
-          </w:tcPr>
-          <w:p>
-            <w:pPr>
-              <w:jc w:val="center"/>
-              <w:rPr>
-                <w:rFonts w:ascii="TimesNewRomanPSMT" w:hAnsi="TimesNewRomanPSMT" w:cs="TimesNewRomanPSMT"/>
-                <w:sz w:val="16"/>
-                <w:szCs w:val="16"/>
-              </w:rPr>
-            </w:pPr>
-            <w:r>
-              <w:rPr>
-                <w:rFonts w:ascii="TimesNewRomanPSMT" w:hAnsi="TimesNewRomanPSMT" w:cs="TimesNewRomanPSMT"/>
-                <w:sz w:val="16"/>
-                <w:szCs w:val="16"/>
-              </w:rPr>
-              <w:t>Col 2</w:t>
-            </w:r>
-          </w:p>
-        </w:tc>
-        <w:tc>
-          <w:tcPr>
-            <w:tcW w:w="1773" w:type="dxa"/>
-            <w:gridSpan w:val="2"/>
-          </w:tcPr>
-          <w:p>
-            <w:pPr>
-              <w:jc w:val="center"/>
-              <w:rPr>
-                <w:rFonts w:ascii="TimesNewRomanPSMT" w:hAnsi="TimesNewRomanPSMT" w:cs="TimesNewRomanPSMT"/>
-                <w:sz w:val="16"/>
-                <w:szCs w:val="16"/>
-              </w:rPr>
-            </w:pPr>
-            <w:r>
-              <w:rPr>
-                <w:rFonts w:ascii="TimesNewRomanPSMT" w:hAnsi="TimesNewRomanPSMT" w:cs="TimesNewRomanPSMT"/>
-                <w:sz w:val="16"/>
-                <w:szCs w:val="16"/>
-              </w:rPr>
-              <w:t>Col 3</w:t>
-            </w:r>
-          </w:p>
-        </w:tc>
-        <w:tc>
-          <w:tcPr>
-            <w:tcW w:w="947" w:type="dxa"/>
-          </w:tcPr>
-          <w:p>
-            <w:pPr>
-              <w:jc w:val="center"/>
-              <w:rPr>
-                <w:rFonts w:ascii="TimesNewRomanPSMT" w:hAnsi="TimesNewRomanPSMT" w:cs="TimesNewRomanPSMT"/>
-                <w:sz w:val="16"/>
-                <w:szCs w:val="16"/>
-              </w:rPr>
-            </w:pPr>
-            <w:r>
-              <w:rPr>
-                <w:rFonts w:ascii="TimesNewRomanPSMT" w:hAnsi="TimesNewRomanPSMT" w:cs="TimesNewRomanPSMT"/>
-                <w:sz w:val="16"/>
-                <w:szCs w:val="16"/>
-              </w:rPr>
-              <w:t>Col 4</w:t>
-            </w:r>
-          </w:p>
-        </w:tc>
-        <w:tc>
-          <w:tcPr>
-            <w:tcW w:w="1045" w:type="dxa"/>
-          </w:tcPr>
-          <w:p>
-            <w:pPr>
-              <w:jc w:val="center"/>
-              <w:rPr>
-                <w:rFonts w:ascii="TimesNewRomanPSMT" w:hAnsi="TimesNewRomanPSMT" w:cs="TimesNewRomanPSMT"/>
-                <w:sz w:val="16"/>
-                <w:szCs w:val="16"/>
-              </w:rPr>
-            </w:pPr>
-            <w:r>
-              <w:rPr>
-                <w:rFonts w:ascii="TimesNewRomanPSMT" w:hAnsi="TimesNewRomanPSMT" w:cs="TimesNewRomanPSMT"/>
-                <w:sz w:val="16"/>
-                <w:szCs w:val="16"/>
-              </w:rPr>
-              <w:t>Col 5</w:t>
-            </w:r>
-          </w:p>
-        </w:tc>
-        <w:tc>
-          <w:tcPr>
-            <w:tcW w:w="1112" w:type="dxa"/>
-          </w:tcPr>
-          <w:p>
-            <w:pPr>
-              <w:jc w:val="center"/>
-              <w:rPr>
-                <w:rFonts w:ascii="TimesNewRomanPSMT" w:hAnsi="TimesNewRomanPSMT" w:cs="TimesNewRomanPSMT"/>
-                <w:sz w:val="16"/>
-                <w:szCs w:val="16"/>
-              </w:rPr>
-            </w:pPr>
-            <w:r>
-              <w:rPr>
-                <w:rFonts w:ascii="TimesNewRomanPSMT" w:hAnsi="TimesNewRomanPSMT" w:cs="TimesNewRomanPSMT"/>
-                <w:sz w:val="16"/>
-                <w:szCs w:val="16"/>
-              </w:rPr>
-              <w:t>Col 6</w:t>
-            </w:r>
-          </w:p>
-        </w:tc>
-        <w:tc>
-          <w:tcPr>
-            <w:tcW w:w="858" w:type="dxa"/>
-          </w:tcPr>
-          <w:p>
-            <w:pPr>
-              <w:jc w:val="center"/>
-              <w:rPr>
-                <w:rFonts w:ascii="TimesNewRomanPSMT" w:hAnsi="TimesNewRomanPSMT" w:cs="TimesNewRomanPSMT"/>
-                <w:sz w:val="16"/>
-                <w:szCs w:val="16"/>
-              </w:rPr>
-            </w:pPr>
-            <w:r>
-              <w:rPr>
-                <w:rFonts w:ascii="TimesNewRomanPSMT" w:hAnsi="TimesNewRomanPSMT" w:cs="TimesNewRomanPSMT"/>
-                <w:sz w:val="16"/>
-                <w:szCs w:val="16"/>
-              </w:rPr>
-              <w:t>Col 7</w:t>
+                <w:sz w:val="14"/>
+                <w:szCs w:val="14"/>
+                <w:lang w:val="en-US"/>
+              </w:rPr>
+              <w:t>Col</w:t>
+            </w:r>
+            <w:r>
+              <w:rPr>
+                <w:rFonts w:ascii="TimesNewRomanPSMT" w:hAnsi="TimesNewRomanPSMT" w:cs="TimesNewRomanPSMT"/>
+                <w:sz w:val="14"/>
+                <w:szCs w:val="14"/>
+                <w:lang w:val="en-US"/>
+              </w:rPr>
+              <w:t>.</w:t>
+            </w:r>
+            <w:r>
+              <w:rPr>
+                <w:rFonts w:ascii="TimesNewRomanPSMT" w:hAnsi="TimesNewRomanPSMT" w:cs="TimesNewRomanPSMT"/>
+                <w:sz w:val="14"/>
+                <w:szCs w:val="14"/>
+                <w:lang w:val="en-US"/>
+              </w:rPr>
+              <w:t xml:space="preserve"> 7</w:t>
             </w:r>
           </w:p>
         </w:tc>
@@ -9432,7 +9639,7 @@
         <w:tc>
           <w:tcPr>
             <w:tcW w:w="8270" w:type="dxa"/>
-            <w:gridSpan w:val="9"/>
+            <w:gridSpan w:val="7"/>
           </w:tcPr>
           <w:p>
             <w:pPr>
@@ -9478,7 +9685,7 @@
       <w:tr>
         <w:tc>
           <w:tcPr>
-            <w:tcW w:w="1017" w:type="dxa"/>
+            <w:tcW w:w="1555" w:type="dxa"/>
           </w:tcPr>
           <w:p>
             <w:pPr>
@@ -9522,10 +9729,11 @@
         </w:tc>
         <w:tc>
           <w:tcPr>
-            <w:tcW w:w="649" w:type="dxa"/>
+            <w:tcW w:w="1134" w:type="dxa"/>
           </w:tcPr>
           <w:p>
             <w:pPr>
+              <w:jc w:val="center"/>
               <w:rPr>
                 <w:rFonts w:ascii="TimesNewRomanPSMT" w:hAnsi="TimesNewRomanPSMT" w:cs="TimesNewRomanPSMT"/>
                 <w:sz w:val="16"/>
@@ -9540,16 +9748,37 @@
                 <w:szCs w:val="16"/>
                 <w:lang w:val="en-US"/>
               </w:rPr>
-              <w:t>{{l.t}}</w:t>
+              <w:t>{{</w:t>
+            </w:r>
+            <w:proofErr w:type="spellStart"/>
+            <w:r>
+              <w:rPr>
+                <w:rFonts w:ascii="TimesNewRomanPSMT" w:hAnsi="TimesNewRomanPSMT" w:cs="TimesNewRomanPSMT"/>
+                <w:sz w:val="16"/>
+                <w:szCs w:val="16"/>
+                <w:lang w:val="en-US"/>
+              </w:rPr>
+              <w:t>l.sh|f</w:t>
+            </w:r>
+            <w:proofErr w:type="spellEnd"/>
+            <w:r>
+              <w:rPr>
+                <w:rFonts w:ascii="TimesNewRomanPSMT" w:hAnsi="TimesNewRomanPSMT" w:cs="TimesNewRomanPSMT"/>
+                <w:sz w:val="16"/>
+                <w:szCs w:val="16"/>
+                <w:lang w:val="en-US"/>
+              </w:rPr>
+              <w:t xml:space="preserve"> }}</w:t>
             </w:r>
           </w:p>
         </w:tc>
         <w:tc>
           <w:tcPr>
-            <w:tcW w:w="869" w:type="dxa"/>
+            <w:tcW w:w="850" w:type="dxa"/>
           </w:tcPr>
           <w:p>
             <w:pPr>
+              <w:jc w:val="center"/>
               <w:rPr>
                 <w:rFonts w:ascii="TimesNewRomanPSMT" w:hAnsi="TimesNewRomanPSMT" w:cs="TimesNewRomanPSMT"/>
                 <w:sz w:val="16"/>
@@ -9574,16 +9803,7 @@
                 <w:szCs w:val="16"/>
                 <w:lang w:val="en-US"/>
               </w:rPr>
-              <w:t>l.sh</w:t>
-            </w:r>
-            <w:r>
-              <w:rPr>
-                <w:rFonts w:ascii="TimesNewRomanPSMT" w:hAnsi="TimesNewRomanPSMT" w:cs="TimesNewRomanPSMT"/>
-                <w:sz w:val="16"/>
-                <w:szCs w:val="16"/>
-                <w:lang w:val="en-US"/>
-              </w:rPr>
-              <w:t>|f</w:t>
+              <w:t>l.sa|f</w:t>
             </w:r>
             <w:proofErr w:type="spellEnd"/>
             <w:r>
@@ -9593,25 +9813,17 @@
                 <w:szCs w:val="16"/>
                 <w:lang w:val="en-US"/>
               </w:rPr>
-              <w:t xml:space="preserve"> </w:t>
-            </w:r>
-            <w:r>
-              <w:rPr>
-                <w:rFonts w:ascii="TimesNewRomanPSMT" w:hAnsi="TimesNewRomanPSMT" w:cs="TimesNewRomanPSMT"/>
-                <w:sz w:val="16"/>
-                <w:szCs w:val="16"/>
-                <w:lang w:val="en-US"/>
-              </w:rPr>
-              <w:t>}}</w:t>
+              <w:t xml:space="preserve"> }}</w:t>
             </w:r>
           </w:p>
         </w:tc>
         <w:tc>
           <w:tcPr>
-            <w:tcW w:w="860" w:type="dxa"/>
+            <w:tcW w:w="1276" w:type="dxa"/>
           </w:tcPr>
           <w:p>
             <w:pPr>
+              <w:jc w:val="center"/>
               <w:rPr>
                 <w:rFonts w:ascii="TimesNewRomanPSMT" w:hAnsi="TimesNewRomanPSMT" w:cs="TimesNewRomanPSMT"/>
                 <w:sz w:val="16"/>
@@ -9636,16 +9848,7 @@
                 <w:szCs w:val="16"/>
                 <w:lang w:val="en-US"/>
               </w:rPr>
-              <w:t>l.sa</w:t>
-            </w:r>
-            <w:r>
-              <w:rPr>
-                <w:rFonts w:ascii="TimesNewRomanPSMT" w:hAnsi="TimesNewRomanPSMT" w:cs="TimesNewRomanPSMT"/>
-                <w:sz w:val="16"/>
-                <w:szCs w:val="16"/>
-                <w:lang w:val="en-US"/>
-              </w:rPr>
-              <w:t>|f</w:t>
+              <w:t>l.su|f</w:t>
             </w:r>
             <w:proofErr w:type="spellEnd"/>
             <w:r>
@@ -9655,25 +9858,17 @@
                 <w:szCs w:val="16"/>
                 <w:lang w:val="en-US"/>
               </w:rPr>
-              <w:t xml:space="preserve"> </w:t>
-            </w:r>
-            <w:r>
-              <w:rPr>
-                <w:rFonts w:ascii="TimesNewRomanPSMT" w:hAnsi="TimesNewRomanPSMT" w:cs="TimesNewRomanPSMT"/>
-                <w:sz w:val="16"/>
-                <w:szCs w:val="16"/>
-                <w:lang w:val="en-US"/>
-              </w:rPr>
-              <w:t>}}</w:t>
+              <w:t xml:space="preserve"> }}</w:t>
             </w:r>
           </w:p>
         </w:tc>
         <w:tc>
           <w:tcPr>
-            <w:tcW w:w="913" w:type="dxa"/>
+            <w:tcW w:w="1134" w:type="dxa"/>
           </w:tcPr>
           <w:p>
             <w:pPr>
+              <w:jc w:val="center"/>
               <w:rPr>
                 <w:rFonts w:ascii="TimesNewRomanPSMT" w:hAnsi="TimesNewRomanPSMT" w:cs="TimesNewRomanPSMT"/>
                 <w:sz w:val="16"/>
@@ -9691,15 +9886,17 @@
               <w:t>{{</w:t>
             </w:r>
             <w:proofErr w:type="spellStart"/>
-            <w:r>
-              <w:rPr>
-                <w:rFonts w:ascii="TimesNewRomanPSMT" w:hAnsi="TimesNewRomanPSMT" w:cs="TimesNewRomanPSMT"/>
-                <w:sz w:val="16"/>
-                <w:szCs w:val="16"/>
-                <w:lang w:val="en-US"/>
-              </w:rPr>
-              <w:t>l.sar</w:t>
-            </w:r>
+            <w:proofErr w:type="gramStart"/>
+            <w:r>
+              <w:rPr>
+                <w:rFonts w:ascii="TimesNewRomanPSMT" w:hAnsi="TimesNewRomanPSMT" w:cs="TimesNewRomanPSMT"/>
+                <w:sz w:val="16"/>
+                <w:szCs w:val="16"/>
+                <w:lang w:val="en-US"/>
+              </w:rPr>
+              <w:t>l.lpmc</w:t>
+            </w:r>
+            <w:proofErr w:type="gramEnd"/>
             <w:r>
               <w:rPr>
                 <w:rFonts w:ascii="TimesNewRomanPSMT" w:hAnsi="TimesNewRomanPSMT" w:cs="TimesNewRomanPSMT"/>
@@ -9717,25 +9914,17 @@
                 <w:szCs w:val="16"/>
                 <w:lang w:val="en-US"/>
               </w:rPr>
-              <w:t xml:space="preserve"> </w:t>
-            </w:r>
-            <w:r>
-              <w:rPr>
-                <w:rFonts w:ascii="TimesNewRomanPSMT" w:hAnsi="TimesNewRomanPSMT" w:cs="TimesNewRomanPSMT"/>
-                <w:sz w:val="16"/>
-                <w:szCs w:val="16"/>
-                <w:lang w:val="en-US"/>
-              </w:rPr>
-              <w:t>}}</w:t>
+              <w:t xml:space="preserve"> }}</w:t>
             </w:r>
           </w:p>
         </w:tc>
         <w:tc>
           <w:tcPr>
-            <w:tcW w:w="947" w:type="dxa"/>
+            <w:tcW w:w="1134" w:type="dxa"/>
           </w:tcPr>
           <w:p>
             <w:pPr>
+              <w:jc w:val="center"/>
               <w:rPr>
                 <w:rFonts w:ascii="TimesNewRomanPSMT" w:hAnsi="TimesNewRomanPSMT" w:cs="TimesNewRomanPSMT"/>
                 <w:sz w:val="16"/>
@@ -9760,16 +9949,7 @@
                 <w:szCs w:val="16"/>
                 <w:lang w:val="en-US"/>
               </w:rPr>
-              <w:t>l.su</w:t>
-            </w:r>
-            <w:r>
-              <w:rPr>
-                <w:rFonts w:ascii="TimesNewRomanPSMT" w:hAnsi="TimesNewRomanPSMT" w:cs="TimesNewRomanPSMT"/>
-                <w:sz w:val="16"/>
-                <w:szCs w:val="16"/>
-                <w:lang w:val="en-US"/>
-              </w:rPr>
-              <w:t>|f</w:t>
+              <w:t>l.c|f</w:t>
             </w:r>
             <w:proofErr w:type="spellEnd"/>
             <w:r>
@@ -9779,25 +9959,17 @@
                 <w:szCs w:val="16"/>
                 <w:lang w:val="en-US"/>
               </w:rPr>
-              <w:t xml:space="preserve"> </w:t>
-            </w:r>
-            <w:r>
-              <w:rPr>
-                <w:rFonts w:ascii="TimesNewRomanPSMT" w:hAnsi="TimesNewRomanPSMT" w:cs="TimesNewRomanPSMT"/>
-                <w:sz w:val="16"/>
-                <w:szCs w:val="16"/>
-                <w:lang w:val="en-US"/>
-              </w:rPr>
-              <w:t>}}</w:t>
+              <w:t>(d=3)}}</w:t>
             </w:r>
           </w:p>
         </w:tc>
         <w:tc>
           <w:tcPr>
-            <w:tcW w:w="1045" w:type="dxa"/>
+            <w:tcW w:w="1187" w:type="dxa"/>
           </w:tcPr>
           <w:p>
             <w:pPr>
+              <w:jc w:val="center"/>
               <w:rPr>
                 <w:rFonts w:ascii="TimesNewRomanPSMT" w:hAnsi="TimesNewRomanPSMT" w:cs="TimesNewRomanPSMT"/>
                 <w:sz w:val="16"/>
@@ -9823,142 +9995,7 @@
                 <w:szCs w:val="16"/>
                 <w:lang w:val="en-US"/>
               </w:rPr>
-              <w:t>l.lpmc</w:t>
-            </w:r>
-            <w:proofErr w:type="gramEnd"/>
-            <w:r>
-              <w:rPr>
-                <w:rFonts w:ascii="TimesNewRomanPSMT" w:hAnsi="TimesNewRomanPSMT" w:cs="TimesNewRomanPSMT"/>
-                <w:sz w:val="16"/>
-                <w:szCs w:val="16"/>
-                <w:lang w:val="en-US"/>
-              </w:rPr>
-              <w:t>|f</w:t>
-            </w:r>
-            <w:proofErr w:type="spellEnd"/>
-            <w:r>
-              <w:rPr>
-                <w:rFonts w:ascii="TimesNewRomanPSMT" w:hAnsi="TimesNewRomanPSMT" w:cs="TimesNewRomanPSMT"/>
-                <w:sz w:val="16"/>
-                <w:szCs w:val="16"/>
-                <w:lang w:val="en-US"/>
-              </w:rPr>
-              <w:t xml:space="preserve"> </w:t>
-            </w:r>
-            <w:r>
-              <w:rPr>
-                <w:rFonts w:ascii="TimesNewRomanPSMT" w:hAnsi="TimesNewRomanPSMT" w:cs="TimesNewRomanPSMT"/>
-                <w:sz w:val="16"/>
-                <w:szCs w:val="16"/>
-                <w:lang w:val="en-US"/>
-              </w:rPr>
-              <w:t>}}</w:t>
-            </w:r>
-          </w:p>
-        </w:tc>
-        <w:tc>
-          <w:tcPr>
-            <w:tcW w:w="1112" w:type="dxa"/>
-          </w:tcPr>
-          <w:p>
-            <w:pPr>
-              <w:rPr>
-                <w:rFonts w:ascii="TimesNewRomanPSMT" w:hAnsi="TimesNewRomanPSMT" w:cs="TimesNewRomanPSMT"/>
-                <w:sz w:val="16"/>
-                <w:szCs w:val="16"/>
-                <w:lang w:val="en-US"/>
-              </w:rPr>
-            </w:pPr>
-            <w:r>
-              <w:rPr>
-                <w:rFonts w:ascii="TimesNewRomanPSMT" w:hAnsi="TimesNewRomanPSMT" w:cs="TimesNewRomanPSMT"/>
-                <w:sz w:val="16"/>
-                <w:szCs w:val="16"/>
-                <w:lang w:val="en-US"/>
-              </w:rPr>
-              <w:t>{{</w:t>
-            </w:r>
-            <w:proofErr w:type="spellStart"/>
-            <w:r>
-              <w:rPr>
-                <w:rFonts w:ascii="TimesNewRomanPSMT" w:hAnsi="TimesNewRomanPSMT" w:cs="TimesNewRomanPSMT"/>
-                <w:sz w:val="16"/>
-                <w:szCs w:val="16"/>
-                <w:lang w:val="en-US"/>
-              </w:rPr>
-              <w:t>l.c</w:t>
-            </w:r>
-            <w:r>
-              <w:rPr>
-                <w:rFonts w:ascii="TimesNewRomanPSMT" w:hAnsi="TimesNewRomanPSMT" w:cs="TimesNewRomanPSMT"/>
-                <w:sz w:val="16"/>
-                <w:szCs w:val="16"/>
-                <w:lang w:val="en-US"/>
-              </w:rPr>
-              <w:t>|f</w:t>
-            </w:r>
-            <w:proofErr w:type="spellEnd"/>
-            <w:r>
-              <w:rPr>
-                <w:rFonts w:ascii="TimesNewRomanPSMT" w:hAnsi="TimesNewRomanPSMT" w:cs="TimesNewRomanPSMT"/>
-                <w:sz w:val="16"/>
-                <w:szCs w:val="16"/>
-                <w:lang w:val="en-US"/>
-              </w:rPr>
-              <w:t>(d=3)</w:t>
-            </w:r>
-            <w:r>
-              <w:rPr>
-                <w:rFonts w:ascii="TimesNewRomanPSMT" w:hAnsi="TimesNewRomanPSMT" w:cs="TimesNewRomanPSMT"/>
-                <w:sz w:val="16"/>
-                <w:szCs w:val="16"/>
-                <w:lang w:val="en-US"/>
-              </w:rPr>
-              <w:t>}}</w:t>
-            </w:r>
-          </w:p>
-        </w:tc>
-        <w:tc>
-          <w:tcPr>
-            <w:tcW w:w="858" w:type="dxa"/>
-          </w:tcPr>
-          <w:p>
-            <w:pPr>
-              <w:rPr>
-                <w:rFonts w:ascii="TimesNewRomanPSMT" w:hAnsi="TimesNewRomanPSMT" w:cs="TimesNewRomanPSMT"/>
-                <w:sz w:val="16"/>
-                <w:szCs w:val="16"/>
-                <w:lang w:val="en-US"/>
-              </w:rPr>
-            </w:pPr>
-            <w:r>
-              <w:rPr>
-                <w:rFonts w:ascii="TimesNewRomanPSMT" w:hAnsi="TimesNewRomanPSMT" w:cs="TimesNewRomanPSMT"/>
-                <w:sz w:val="16"/>
-                <w:szCs w:val="16"/>
-                <w:lang w:val="en-US"/>
-              </w:rPr>
-              <w:t>{{</w:t>
-            </w:r>
-            <w:proofErr w:type="spellStart"/>
-            <w:proofErr w:type="gramStart"/>
-            <w:r>
-              <w:rPr>
-                <w:rFonts w:ascii="TimesNewRomanPSMT" w:hAnsi="TimesNewRomanPSMT" w:cs="TimesNewRomanPSMT"/>
-                <w:sz w:val="16"/>
-                <w:szCs w:val="16"/>
-                <w:lang w:val="en-US"/>
-              </w:rPr>
-              <w:t>l.</w:t>
-            </w:r>
-            <w:r>
-              <w:rPr>
-                <w:rFonts w:ascii="TimesNewRomanPSMT" w:hAnsi="TimesNewRomanPSMT" w:cs="TimesNewRomanPSMT"/>
-                <w:sz w:val="16"/>
-                <w:szCs w:val="16"/>
-                <w:lang w:val="en-US"/>
-              </w:rPr>
-              <w:t>l</w:t>
+              <w:t>l.l</w:t>
             </w:r>
             <w:proofErr w:type="gramEnd"/>
             <w:r>
@@ -9987,7 +10024,7 @@
         <w:tc>
           <w:tcPr>
             <w:tcW w:w="8270" w:type="dxa"/>
-            <w:gridSpan w:val="9"/>
+            <w:gridSpan w:val="7"/>
           </w:tcPr>
           <w:p>
             <w:pPr>
@@ -10030,15 +10067,12 @@
       <w:tr>
         <w:tc>
           <w:tcPr>
-            <w:tcW w:w="1666" w:type="dxa"/>
-            <w:gridSpan w:val="2"/>
+            <w:tcW w:w="1555" w:type="dxa"/>
           </w:tcPr>
           <w:p>
             <w:pPr>
               <w:rPr>
                 <w:rFonts w:ascii="TimesNewRomanPSMT" w:hAnsi="TimesNewRomanPSMT" w:cs="TimesNewRomanPSMT"/>
-                <w:b/>
-                <w:bCs/>
                 <w:sz w:val="16"/>
                 <w:szCs w:val="16"/>
                 <w:lang w:val="en-US"/>
@@ -10059,10 +10093,19 @@
         </w:tc>
         <w:tc>
           <w:tcPr>
-            <w:tcW w:w="869" w:type="dxa"/>
+            <w:tcW w:w="1134" w:type="dxa"/>
           </w:tcPr>
           <w:p>
             <w:pPr>
+              <w:jc w:val="center"/>
+              <w:rPr>
+                <w:rFonts w:ascii="TimesNewRomanPSMT" w:hAnsi="TimesNewRomanPSMT" w:cs="TimesNewRomanPSMT"/>
+                <w:sz w:val="16"/>
+                <w:szCs w:val="16"/>
+                <w:lang w:val="en-US"/>
+              </w:rPr>
+            </w:pPr>
+            <w:r>
               <w:rPr>
                 <w:rFonts w:ascii="TimesNewRomanPSMT" w:hAnsi="TimesNewRomanPSMT" w:cs="TimesNewRomanPSMT"/>
                 <w:b/>
@@ -10071,7 +10114,9 @@
                 <w:szCs w:val="16"/>
                 <w:lang w:val="en-US"/>
               </w:rPr>
-            </w:pPr>
+              <w:t>{{</w:t>
+            </w:r>
+            <w:proofErr w:type="spellStart"/>
             <w:r>
               <w:rPr>
                 <w:rFonts w:ascii="TimesNewRomanPSMT" w:hAnsi="TimesNewRomanPSMT" w:cs="TimesNewRomanPSMT"/>
@@ -10081,9 +10126,8 @@
                 <w:szCs w:val="16"/>
                 <w:lang w:val="en-US"/>
               </w:rPr>
-              <w:t>{{</w:t>
-            </w:r>
-            <w:proofErr w:type="spellStart"/>
+              <w:t>sh_totale</w:t>
+            </w:r>
             <w:r>
               <w:rPr>
                 <w:rFonts w:ascii="TimesNewRomanPSMT" w:hAnsi="TimesNewRomanPSMT" w:cs="TimesNewRomanPSMT"/>
@@ -10093,8 +10137,9 @@
                 <w:szCs w:val="16"/>
                 <w:lang w:val="en-US"/>
               </w:rPr>
-              <w:t>sh_totale</w:t>
-            </w:r>
+              <w:t>|f</w:t>
+            </w:r>
+            <w:proofErr w:type="spellEnd"/>
             <w:r>
               <w:rPr>
                 <w:rFonts w:ascii="TimesNewRomanPSMT" w:hAnsi="TimesNewRomanPSMT" w:cs="TimesNewRomanPSMT"/>
@@ -10104,39 +10149,25 @@
                 <w:szCs w:val="16"/>
                 <w:lang w:val="en-US"/>
               </w:rPr>
-              <w:t>|f</w:t>
-            </w:r>
-            <w:proofErr w:type="spellEnd"/>
-            <w:r>
-              <w:rPr>
-                <w:rFonts w:ascii="TimesNewRomanPSMT" w:hAnsi="TimesNewRomanPSMT" w:cs="TimesNewRomanPSMT"/>
-                <w:b/>
-                <w:bCs/>
-                <w:sz w:val="16"/>
-                <w:szCs w:val="16"/>
-                <w:lang w:val="en-US"/>
-              </w:rPr>
-              <w:t xml:space="preserve"> </w:t>
-            </w:r>
-            <w:r>
-              <w:rPr>
-                <w:rFonts w:ascii="TimesNewRomanPSMT" w:hAnsi="TimesNewRomanPSMT" w:cs="TimesNewRomanPSMT"/>
-                <w:b/>
-                <w:bCs/>
-                <w:sz w:val="16"/>
-                <w:szCs w:val="16"/>
-                <w:lang w:val="en-US"/>
-              </w:rPr>
-              <w:t>}}</w:t>
+              <w:t xml:space="preserve"> }}</w:t>
             </w:r>
           </w:p>
         </w:tc>
         <w:tc>
           <w:tcPr>
-            <w:tcW w:w="860" w:type="dxa"/>
+            <w:tcW w:w="850" w:type="dxa"/>
           </w:tcPr>
           <w:p>
             <w:pPr>
+              <w:jc w:val="center"/>
+              <w:rPr>
+                <w:rFonts w:ascii="TimesNewRomanPSMT" w:hAnsi="TimesNewRomanPSMT" w:cs="TimesNewRomanPSMT"/>
+                <w:sz w:val="16"/>
+                <w:szCs w:val="16"/>
+                <w:lang w:val="en-US"/>
+              </w:rPr>
+            </w:pPr>
+            <w:r>
               <w:rPr>
                 <w:rFonts w:ascii="TimesNewRomanPSMT" w:hAnsi="TimesNewRomanPSMT" w:cs="TimesNewRomanPSMT"/>
                 <w:b/>
@@ -10145,7 +10176,9 @@
                 <w:szCs w:val="16"/>
                 <w:lang w:val="en-US"/>
               </w:rPr>
-            </w:pPr>
+              <w:t>{{</w:t>
+            </w:r>
+            <w:proofErr w:type="spellStart"/>
             <w:r>
               <w:rPr>
                 <w:rFonts w:ascii="TimesNewRomanPSMT" w:hAnsi="TimesNewRomanPSMT" w:cs="TimesNewRomanPSMT"/>
@@ -10155,9 +10188,8 @@
                 <w:szCs w:val="16"/>
                 <w:lang w:val="en-US"/>
               </w:rPr>
-              <w:t>{{</w:t>
-            </w:r>
-            <w:proofErr w:type="spellStart"/>
+              <w:t>s</w:t>
+            </w:r>
             <w:r>
               <w:rPr>
                 <w:rFonts w:ascii="TimesNewRomanPSMT" w:hAnsi="TimesNewRomanPSMT" w:cs="TimesNewRomanPSMT"/>
@@ -10167,7 +10199,7 @@
                 <w:szCs w:val="16"/>
                 <w:lang w:val="en-US"/>
               </w:rPr>
-              <w:t>s</w:t>
+              <w:t>a</w:t>
             </w:r>
             <w:r>
               <w:rPr>
@@ -10178,7 +10210,7 @@
                 <w:szCs w:val="16"/>
                 <w:lang w:val="en-US"/>
               </w:rPr>
-              <w:t>a</w:t>
+              <w:t>_totale</w:t>
             </w:r>
             <w:r>
               <w:rPr>
@@ -10189,8 +10221,9 @@
                 <w:szCs w:val="16"/>
                 <w:lang w:val="en-US"/>
               </w:rPr>
-              <w:t>_totale</w:t>
-            </w:r>
+              <w:t>|f</w:t>
+            </w:r>
+            <w:proofErr w:type="spellEnd"/>
             <w:r>
               <w:rPr>
                 <w:rFonts w:ascii="TimesNewRomanPSMT" w:hAnsi="TimesNewRomanPSMT" w:cs="TimesNewRomanPSMT"/>
@@ -10200,39 +10233,25 @@
                 <w:szCs w:val="16"/>
                 <w:lang w:val="en-US"/>
               </w:rPr>
-              <w:t>|f</w:t>
-            </w:r>
-            <w:proofErr w:type="spellEnd"/>
-            <w:r>
-              <w:rPr>
-                <w:rFonts w:ascii="TimesNewRomanPSMT" w:hAnsi="TimesNewRomanPSMT" w:cs="TimesNewRomanPSMT"/>
-                <w:b/>
-                <w:bCs/>
-                <w:sz w:val="16"/>
-                <w:szCs w:val="16"/>
-                <w:lang w:val="en-US"/>
-              </w:rPr>
-              <w:t xml:space="preserve"> </w:t>
-            </w:r>
-            <w:r>
-              <w:rPr>
-                <w:rFonts w:ascii="TimesNewRomanPSMT" w:hAnsi="TimesNewRomanPSMT" w:cs="TimesNewRomanPSMT"/>
-                <w:b/>
-                <w:bCs/>
-                <w:sz w:val="16"/>
-                <w:szCs w:val="16"/>
-                <w:lang w:val="en-US"/>
-              </w:rPr>
-              <w:t>}}</w:t>
+              <w:t xml:space="preserve"> }}</w:t>
             </w:r>
           </w:p>
         </w:tc>
         <w:tc>
           <w:tcPr>
-            <w:tcW w:w="913" w:type="dxa"/>
+            <w:tcW w:w="1276" w:type="dxa"/>
           </w:tcPr>
           <w:p>
             <w:pPr>
+              <w:jc w:val="center"/>
+              <w:rPr>
+                <w:rFonts w:ascii="TimesNewRomanPSMT" w:hAnsi="TimesNewRomanPSMT" w:cs="TimesNewRomanPSMT"/>
+                <w:sz w:val="16"/>
+                <w:szCs w:val="16"/>
+                <w:lang w:val="en-US"/>
+              </w:rPr>
+            </w:pPr>
+            <w:r>
               <w:rPr>
                 <w:rFonts w:ascii="TimesNewRomanPSMT" w:hAnsi="TimesNewRomanPSMT" w:cs="TimesNewRomanPSMT"/>
                 <w:b/>
@@ -10241,7 +10260,9 @@
                 <w:szCs w:val="16"/>
                 <w:lang w:val="en-US"/>
               </w:rPr>
-            </w:pPr>
+              <w:t>{{</w:t>
+            </w:r>
+            <w:proofErr w:type="spellStart"/>
             <w:r>
               <w:rPr>
                 <w:rFonts w:ascii="TimesNewRomanPSMT" w:hAnsi="TimesNewRomanPSMT" w:cs="TimesNewRomanPSMT"/>
@@ -10251,9 +10272,8 @@
                 <w:szCs w:val="16"/>
                 <w:lang w:val="en-US"/>
               </w:rPr>
-              <w:t>{{</w:t>
-            </w:r>
-            <w:proofErr w:type="spellStart"/>
+              <w:t>s</w:t>
+            </w:r>
             <w:r>
               <w:rPr>
                 <w:rFonts w:ascii="TimesNewRomanPSMT" w:hAnsi="TimesNewRomanPSMT" w:cs="TimesNewRomanPSMT"/>
@@ -10263,7 +10283,7 @@
                 <w:szCs w:val="16"/>
                 <w:lang w:val="en-US"/>
               </w:rPr>
-              <w:t>s</w:t>
+              <w:t>u</w:t>
             </w:r>
             <w:r>
               <w:rPr>
@@ -10274,7 +10294,7 @@
                 <w:szCs w:val="16"/>
                 <w:lang w:val="en-US"/>
               </w:rPr>
-              <w:t>ar</w:t>
+              <w:t>_totale</w:t>
             </w:r>
             <w:r>
               <w:rPr>
@@ -10285,31 +10305,9 @@
                 <w:szCs w:val="16"/>
                 <w:lang w:val="en-US"/>
               </w:rPr>
-              <w:t>_totale</w:t>
-            </w:r>
-            <w:r>
-              <w:rPr>
-                <w:rFonts w:ascii="TimesNewRomanPSMT" w:hAnsi="TimesNewRomanPSMT" w:cs="TimesNewRomanPSMT"/>
-                <w:b/>
-                <w:bCs/>
-                <w:sz w:val="16"/>
-                <w:szCs w:val="16"/>
-                <w:lang w:val="en-US"/>
-              </w:rPr>
               <w:t>|f</w:t>
             </w:r>
             <w:proofErr w:type="spellEnd"/>
-            <w:r>
-              <w:rPr>
-                <w:rFonts w:ascii="TimesNewRomanPSMT" w:hAnsi="TimesNewRomanPSMT" w:cs="TimesNewRomanPSMT"/>
-                <w:b/>
-                <w:bCs/>
-                <w:sz w:val="16"/>
-                <w:szCs w:val="16"/>
-                <w:lang w:val="en-US"/>
-              </w:rPr>
-              <w:t xml:space="preserve"> </w:t>
-            </w:r>
             <w:r>
               <w:rPr>
                 <w:rFonts w:ascii="TimesNewRomanPSMT" w:hAnsi="TimesNewRomanPSMT" w:cs="TimesNewRomanPSMT"/>
@@ -10325,99 +10323,13 @@
         </w:tc>
         <w:tc>
           <w:tcPr>
-            <w:tcW w:w="947" w:type="dxa"/>
+            <w:tcW w:w="1134" w:type="dxa"/>
           </w:tcPr>
           <w:p>
             <w:pPr>
-              <w:rPr>
-                <w:rFonts w:ascii="TimesNewRomanPSMT" w:hAnsi="TimesNewRomanPSMT" w:cs="TimesNewRomanPSMT"/>
-                <w:b/>
-                <w:bCs/>
-                <w:sz w:val="16"/>
-                <w:szCs w:val="16"/>
-                <w:lang w:val="en-US"/>
-              </w:rPr>
-            </w:pPr>
-            <w:r>
-              <w:rPr>
-                <w:rFonts w:ascii="TimesNewRomanPSMT" w:hAnsi="TimesNewRomanPSMT" w:cs="TimesNewRomanPSMT"/>
-                <w:b/>
-                <w:bCs/>
-                <w:sz w:val="16"/>
-                <w:szCs w:val="16"/>
-                <w:lang w:val="en-US"/>
-              </w:rPr>
-              <w:t>{{</w:t>
-            </w:r>
-            <w:proofErr w:type="spellStart"/>
-            <w:r>
-              <w:rPr>
-                <w:rFonts w:ascii="TimesNewRomanPSMT" w:hAnsi="TimesNewRomanPSMT" w:cs="TimesNewRomanPSMT"/>
-                <w:b/>
-                <w:bCs/>
-                <w:sz w:val="16"/>
-                <w:szCs w:val="16"/>
-                <w:lang w:val="en-US"/>
-              </w:rPr>
-              <w:t>s</w:t>
-            </w:r>
-            <w:r>
-              <w:rPr>
-                <w:rFonts w:ascii="TimesNewRomanPSMT" w:hAnsi="TimesNewRomanPSMT" w:cs="TimesNewRomanPSMT"/>
-                <w:b/>
-                <w:bCs/>
-                <w:sz w:val="16"/>
-                <w:szCs w:val="16"/>
-                <w:lang w:val="en-US"/>
-              </w:rPr>
-              <w:t>u</w:t>
-            </w:r>
-            <w:r>
-              <w:rPr>
-                <w:rFonts w:ascii="TimesNewRomanPSMT" w:hAnsi="TimesNewRomanPSMT" w:cs="TimesNewRomanPSMT"/>
-                <w:b/>
-                <w:bCs/>
-                <w:sz w:val="16"/>
-                <w:szCs w:val="16"/>
-                <w:lang w:val="en-US"/>
-              </w:rPr>
-              <w:t>_totale</w:t>
-            </w:r>
-            <w:r>
-              <w:rPr>
-                <w:rFonts w:ascii="TimesNewRomanPSMT" w:hAnsi="TimesNewRomanPSMT" w:cs="TimesNewRomanPSMT"/>
-                <w:b/>
-                <w:bCs/>
-                <w:sz w:val="16"/>
-                <w:szCs w:val="16"/>
-                <w:lang w:val="en-US"/>
-              </w:rPr>
-              <w:t>|f</w:t>
-            </w:r>
-            <w:proofErr w:type="spellEnd"/>
-            <w:r>
-              <w:rPr>
-                <w:rFonts w:ascii="TimesNewRomanPSMT" w:hAnsi="TimesNewRomanPSMT" w:cs="TimesNewRomanPSMT"/>
-                <w:b/>
-                <w:bCs/>
-                <w:sz w:val="16"/>
-                <w:szCs w:val="16"/>
-                <w:lang w:val="en-US"/>
-              </w:rPr>
-              <w:t>}}</w:t>
-            </w:r>
-          </w:p>
-        </w:tc>
-        <w:tc>
-          <w:tcPr>
-            <w:tcW w:w="1045" w:type="dxa"/>
-          </w:tcPr>
-          <w:p>
-            <w:pPr>
-              <w:rPr>
-                <w:rFonts w:ascii="TimesNewRomanPSMT" w:hAnsi="TimesNewRomanPSMT" w:cs="TimesNewRomanPSMT"/>
-                <w:b/>
-                <w:bCs/>
+              <w:jc w:val="center"/>
+              <w:rPr>
+                <w:rFonts w:ascii="TimesNewRomanPSMT" w:hAnsi="TimesNewRomanPSMT" w:cs="TimesNewRomanPSMT"/>
                 <w:sz w:val="16"/>
                 <w:szCs w:val="16"/>
                 <w:lang w:val="en-US"/>
@@ -10427,14 +10339,13 @@
         </w:tc>
         <w:tc>
           <w:tcPr>
-            <w:tcW w:w="1112" w:type="dxa"/>
+            <w:tcW w:w="1134" w:type="dxa"/>
           </w:tcPr>
           <w:p>
             <w:pPr>
-              <w:rPr>
-                <w:rFonts w:ascii="TimesNewRomanPSMT" w:hAnsi="TimesNewRomanPSMT" w:cs="TimesNewRomanPSMT"/>
-                <w:b/>
-                <w:bCs/>
+              <w:jc w:val="center"/>
+              <w:rPr>
+                <w:rFonts w:ascii="TimesNewRomanPSMT" w:hAnsi="TimesNewRomanPSMT" w:cs="TimesNewRomanPSMT"/>
                 <w:sz w:val="16"/>
                 <w:szCs w:val="16"/>
                 <w:lang w:val="en-US"/>
@@ -10444,14 +10355,13 @@
         </w:tc>
         <w:tc>
           <w:tcPr>
-            <w:tcW w:w="858" w:type="dxa"/>
+            <w:tcW w:w="1187" w:type="dxa"/>
           </w:tcPr>
           <w:p>
             <w:pPr>
-              <w:rPr>
-                <w:rFonts w:ascii="TimesNewRomanPSMT" w:hAnsi="TimesNewRomanPSMT" w:cs="TimesNewRomanPSMT"/>
-                <w:b/>
-                <w:bCs/>
+              <w:jc w:val="center"/>
+              <w:rPr>
+                <w:rFonts w:ascii="TimesNewRomanPSMT" w:hAnsi="TimesNewRomanPSMT" w:cs="TimesNewRomanPSMT"/>
                 <w:sz w:val="16"/>
                 <w:szCs w:val="16"/>
                 <w:lang w:val="en-US"/>
@@ -11987,7 +11897,6 @@
         <w:rPr>
           <w:rFonts w:ascii="TimesNewRomanPSMT" w:hAnsi="TimesNewRomanPSMT" w:cs="TimesNewRomanPSMT"/>
         </w:rPr>
-        <w:lastRenderedPageBreak/>
         <w:t xml:space="preserve">Bureaux (nombre) : </w:t>
       </w:r>
       <w:bookmarkStart w:id="52" w:name="Bureau"/>
@@ -12034,6 +11943,7 @@
         <w:rPr>
           <w:rFonts w:ascii="TimesNewRomanPSMT" w:hAnsi="TimesNewRomanPSMT" w:cs="TimesNewRomanPSMT"/>
         </w:rPr>
+        <w:lastRenderedPageBreak/>
         <w:t xml:space="preserve">Autres : </w:t>
       </w:r>
       <w:bookmarkStart w:id="53" w:name="Autre"/>
@@ -13746,7 +13656,6 @@
         <w:rPr>
           <w:rFonts w:ascii="TimesNewRomanPSMT" w:hAnsi="TimesNewRomanPSMT" w:cs="TimesNewRomanPSMT"/>
         </w:rPr>
-        <w:lastRenderedPageBreak/>
         <w:t>{% if convention.fond_propre %}Fond propre : {{ convention.fond_propre</w:t>
       </w:r>
       <w:r>
@@ -15417,7 +15326,7 @@
                             <w:rPr>
                               <w:noProof/>
                             </w:rPr>
-                            <w:object w:dxaOrig="780" w:dyaOrig="520" w14:anchorId="403E35BF">
+                            <w:object w:dxaOrig="787" w:dyaOrig="520" w14:anchorId="34B96821">
                               <v:shapetype id="_x0000_t75" coordsize="21600,21600" o:spt="75" o:preferrelative="t" path="m@4@5l@4@11@9@11@9@5xe" filled="f" stroked="f">
                                 <v:stroke joinstyle="miter"/>
                                 <v:formulas>
@@ -15441,7 +15350,7 @@
                                 <v:fill color2="black"/>
                                 <v:imagedata r:id="rId3" o:title="" croptop="-22f" cropbottom="-22f" cropleft="-25f" cropright="-25f"/>
                               </v:shape>
-                              <o:OLEObject Type="Embed" ProgID="Word.Picture.8" ShapeID="_x0000_i1025" DrawAspect="Content" ObjectID="_1703075654" r:id="rId4"/>
+                              <o:OLEObject Type="Embed" ProgID="Word.Picture.8" ShapeID="_x0000_i1025" DrawAspect="Content" ObjectID="_1704087209" r:id="rId4"/>
                             </w:object>
                           </w:r>
                         </w:p>
@@ -15516,12 +15425,12 @@
                       <w:rPr>
                         <w:noProof/>
                       </w:rPr>
-                      <w:object w:dxaOrig="780" w:dyaOrig="520" w14:anchorId="403E35BF">
+                      <w:object w:dxaOrig="787" w:dyaOrig="520" w14:anchorId="34B96821">
                         <v:shape id="_x0000_i1025" type="#_x0000_t75" alt="" style="width:39.35pt;height:26pt;mso-width-percent:0;mso-height-percent:0;mso-width-percent:0;mso-height-percent:0" filled="t">
                           <v:fill color2="black"/>
                           <v:imagedata r:id="rId3" o:title="" croptop="-22f" cropbottom="-22f" cropleft="-25f" cropright="-25f"/>
                         </v:shape>
-                        <o:OLEObject Type="Embed" ProgID="Word.Picture.8" ShapeID="_x0000_i1025" DrawAspect="Content" ObjectID="_1703075654" r:id="rId5"/>
+                        <o:OLEObject Type="Embed" ProgID="Word.Picture.8" ShapeID="_x0000_i1025" DrawAspect="Content" ObjectID="_1704087209" r:id="rId5"/>
                       </w:object>
                     </w:r>
                   </w:p>

</xml_diff>

<commit_message>
s199: review logements table format in HLM document (#126)
</commit_message>
<xml_diff>
--- a/documents/HLM-template.docx
+++ b/documents/HLM-template.docx
@@ -77,101 +77,124 @@
           <w:b/>
           <w:lang w:val="fr-FR"/>
         </w:rPr>
-        <w:t>Convention n°</w:t>
-      </w:r>
+        <w:t xml:space="preserve">Convention n° </w:t>
+      </w:r>
+      <w:r>
+        <w:rPr>
+          <w:rFonts w:ascii="TimesNewRomanPSMT" w:hAnsi="TimesNewRomanPSMT" w:cs="TimesNewRomanPSMT"/>
+          <w:b/>
+        </w:rPr>
+        <w:t xml:space="preserve">{% if </w:t>
+      </w:r>
+      <w:proofErr w:type="spellStart"/>
+      <w:proofErr w:type="gramStart"/>
       <w:r>
         <w:rPr>
           <w:rFonts w:ascii="TimesNewRomanPS-BoldMT" w:hAnsi="TimesNewRomanPS-BoldMT" w:cs="TimesNewRomanPS-BoldMT"/>
           <w:b/>
           <w:lang w:val="fr-FR"/>
         </w:rPr>
-        <w:t xml:space="preserve"> </w:t>
-      </w:r>
+        <w:t>convention.numero</w:t>
+      </w:r>
+      <w:proofErr w:type="spellEnd"/>
+      <w:proofErr w:type="gramEnd"/>
       <w:r>
         <w:rPr>
           <w:rFonts w:ascii="TimesNewRomanPSMT" w:hAnsi="TimesNewRomanPSMT" w:cs="TimesNewRomanPSMT"/>
           <w:b/>
         </w:rPr>
-        <w:t xml:space="preserve">{% if </w:t>
-      </w:r>
-      <w:proofErr w:type="spellStart"/>
-      <w:proofErr w:type="gramStart"/>
+        <w:t xml:space="preserve"> %}</w:t>
+      </w:r>
       <w:r>
         <w:rPr>
           <w:rFonts w:ascii="TimesNewRomanPS-BoldMT" w:hAnsi="TimesNewRomanPS-BoldMT" w:cs="TimesNewRomanPS-BoldMT"/>
           <w:b/>
           <w:lang w:val="fr-FR"/>
         </w:rPr>
-        <w:t>convention.numero</w:t>
-      </w:r>
-      <w:proofErr w:type="spellEnd"/>
-      <w:proofErr w:type="gramEnd"/>
-      <w:r>
-        <w:rPr>
-          <w:rFonts w:ascii="TimesNewRomanPSMT" w:hAnsi="TimesNewRomanPSMT" w:cs="TimesNewRomanPSMT"/>
-          <w:b/>
-        </w:rPr>
-        <w:t xml:space="preserve"> %}</w:t>
-      </w:r>
+        <w:t>{{</w:t>
+      </w:r>
+      <w:proofErr w:type="spellStart"/>
       <w:r>
         <w:rPr>
           <w:rFonts w:ascii="TimesNewRomanPS-BoldMT" w:hAnsi="TimesNewRomanPS-BoldMT" w:cs="TimesNewRomanPS-BoldMT"/>
           <w:b/>
           <w:lang w:val="fr-FR"/>
         </w:rPr>
-        <w:t>{{</w:t>
-      </w:r>
-      <w:proofErr w:type="spellStart"/>
+        <w:t>convention.numero</w:t>
+      </w:r>
+      <w:proofErr w:type="spellEnd"/>
       <w:r>
         <w:rPr>
           <w:rFonts w:ascii="TimesNewRomanPS-BoldMT" w:hAnsi="TimesNewRomanPS-BoldMT" w:cs="TimesNewRomanPS-BoldMT"/>
           <w:b/>
           <w:lang w:val="fr-FR"/>
         </w:rPr>
-        <w:t>convention.numero</w:t>
-      </w:r>
-      <w:proofErr w:type="spellEnd"/>
+        <w:t xml:space="preserve">}}{% </w:t>
+      </w:r>
+      <w:proofErr w:type="spellStart"/>
       <w:r>
         <w:rPr>
           <w:rFonts w:ascii="TimesNewRomanPS-BoldMT" w:hAnsi="TimesNewRomanPS-BoldMT" w:cs="TimesNewRomanPS-BoldMT"/>
           <w:b/>
           <w:lang w:val="fr-FR"/>
         </w:rPr>
-        <w:t>}}</w:t>
-      </w:r>
+        <w:t>else</w:t>
+      </w:r>
+      <w:proofErr w:type="spellEnd"/>
       <w:r>
         <w:rPr>
           <w:rFonts w:ascii="TimesNewRomanPS-BoldMT" w:hAnsi="TimesNewRomanPS-BoldMT" w:cs="TimesNewRomanPS-BoldMT"/>
           <w:b/>
           <w:lang w:val="fr-FR"/>
         </w:rPr>
-        <w:t xml:space="preserve">{% </w:t>
-      </w:r>
-      <w:proofErr w:type="spellStart"/>
+        <w:t xml:space="preserve"> %}</w:t>
+      </w:r>
+      <w:r>
+        <w:rPr>
+          <w:rFonts w:ascii="TimesNewRomanPS-BoldMT" w:hAnsi="TimesNewRomanPS-BoldMT" w:cs="TimesNewRomanPS-BoldMT"/>
+          <w:bCs/>
+          <w:i/>
+          <w:iCs/>
+          <w:sz w:val="16"/>
+          <w:szCs w:val="16"/>
+          <w:lang w:val="fr-FR"/>
+        </w:rPr>
+        <w:t>Le numéro de la convention sera définit et ajouté ici une fois la convention validée</w:t>
+      </w:r>
       <w:r>
         <w:rPr>
           <w:rFonts w:ascii="TimesNewRomanPS-BoldMT" w:hAnsi="TimesNewRomanPS-BoldMT" w:cs="TimesNewRomanPS-BoldMT"/>
           <w:b/>
           <w:lang w:val="fr-FR"/>
         </w:rPr>
-        <w:t>endif</w:t>
-      </w:r>
-      <w:proofErr w:type="spellEnd"/>
+        <w:t xml:space="preserve">{% </w:t>
+      </w:r>
+      <w:proofErr w:type="spellStart"/>
       <w:r>
         <w:rPr>
           <w:rFonts w:ascii="TimesNewRomanPS-BoldMT" w:hAnsi="TimesNewRomanPS-BoldMT" w:cs="TimesNewRomanPS-BoldMT"/>
           <w:b/>
           <w:lang w:val="fr-FR"/>
         </w:rPr>
-        <w:t xml:space="preserve"> %}</w:t>
-      </w:r>
-    </w:p>
-    <w:p>
-      <w:pPr>
-        <w:jc w:val="center"/>
+        <w:t>endif</w:t>
+      </w:r>
+      <w:proofErr w:type="spellEnd"/>
+      <w:r>
         <w:rPr>
           <w:rFonts w:ascii="TimesNewRomanPS-BoldMT" w:hAnsi="TimesNewRomanPS-BoldMT" w:cs="TimesNewRomanPS-BoldMT"/>
           <w:b/>
+          <w:lang w:val="fr-FR"/>
+        </w:rPr>
+        <w:t xml:space="preserve"> %}</w:t>
+      </w:r>
+    </w:p>
+    <w:p>
+      <w:pPr>
+        <w:jc w:val="center"/>
+        <w:rPr>
+          <w:rFonts w:ascii="TimesNewRomanPS-BoldMT" w:hAnsi="TimesNewRomanPS-BoldMT" w:cs="TimesNewRomanPS-BoldMT"/>
+          <w:b/>
+          <w:lang w:val="fr-FR"/>
         </w:rPr>
       </w:pPr>
     </w:p>
@@ -828,6 +851,7 @@
         <w:rPr>
           <w:rFonts w:ascii="TimesNewRomanPSMT" w:hAnsi="TimesNewRomanPSMT" w:cs="TimesNewRomanPSMT"/>
         </w:rPr>
+        <w:lastRenderedPageBreak/>
         <w:t>sont convenus de ce qui suit :</w:t>
       </w:r>
     </w:p>
@@ -1322,7 +1346,6 @@
         <w:rPr>
           <w:rFonts w:ascii="TimesNewRomanPSMT" w:hAnsi="TimesNewRomanPSMT" w:cs="TimesNewRomanPSMT"/>
         </w:rPr>
-        <w:lastRenderedPageBreak/>
         <w:t>Article 4.</w:t>
       </w:r>
     </w:p>
@@ -1619,6 +1642,7 @@
         <w:rPr>
           <w:rFonts w:ascii="TimesNewRomanPSMT" w:hAnsi="TimesNewRomanPSMT" w:cs="TimesNewRomanPSMT"/>
         </w:rPr>
+        <w:lastRenderedPageBreak/>
         <w:t>Les logements faisant l'objet de la présente convention sont maintenus à usage locatif jusqu'à la date fixée pour son expiration, sous réserve des dispositions de l'article L. 443-10 du code de la construction et de l'habitation.</w:t>
       </w:r>
     </w:p>
@@ -2022,14 +2046,14 @@
         <w:rPr>
           <w:rFonts w:ascii="TimesNewRomanPSMT" w:hAnsi="TimesNewRomanPSMT" w:cs="TimesNewRomanPSMT"/>
         </w:rPr>
-        <w:t xml:space="preserve">La vérification de l'engagement d'occupation sociale mentionné au premier alinéa sera effectuée tous les deux ans au vu des résultats de l'enquête prévue à l'article L. 442-5 du code de la construction et de l'habitation. S'il est constaté que cet engagement n'est plus rempli, tous les logements attribués postérieurement à ce </w:t>
+        <w:t xml:space="preserve">La vérification de l'engagement d'occupation sociale mentionné au premier alinéa sera effectuée tous les deux ans au vu des résultats de l'enquête prévue à l'article L. </w:t>
       </w:r>
       <w:r>
         <w:rPr>
           <w:rFonts w:ascii="TimesNewRomanPSMT" w:hAnsi="TimesNewRomanPSMT" w:cs="TimesNewRomanPSMT"/>
         </w:rPr>
         <w:lastRenderedPageBreak/>
-        <w:t>constat fait par le préfet du lieu de situation des logements, devront l'être à des ménages dont les ressources n'excèdent pas le plafond fixé au I de l'article</w:t>
+        <w:t>442-5 du code de la construction et de l'habitation. S'il est constaté que cet engagement n'est plus rempli, tous les logements attribués postérieurement à ce constat fait par le préfet du lieu de situation des logements, devront l'être à des ménages dont les ressources n'excèdent pas le plafond fixé au I de l'article</w:t>
       </w:r>
     </w:p>
     <w:p>
@@ -2402,6 +2426,7 @@
         <w:rPr>
           <w:rFonts w:ascii="TimesNewRomanPSMT" w:hAnsi="TimesNewRomanPSMT" w:cs="TimesNewRomanPSMT"/>
         </w:rPr>
+        <w:lastRenderedPageBreak/>
         <w:t>Article 9 bis.</w:t>
       </w:r>
     </w:p>
@@ -2422,7 +2447,6 @@
           <w:i/>
           <w:iCs/>
         </w:rPr>
-        <w:lastRenderedPageBreak/>
         <w:t>Dispositions particulières relatives aux loyers maximums des logements conventionnés lors d'une acquisition ou d'une convention sans travaux faisant suite à une nouvelle acquisition lorsque les loyers ne sont pas établis sur la base de la surface corrigée, résultant de l'application du décret n° 48-1766 du 22 novembre 1948 fixant les conditions de détermination de la surface corrigée des locaux d'habitation ou à usage professionnel et de l'article 4 du décret n° 60-1063 du 1er octobre 1960 modifiant le décret n° 48-1766 du 22 novembre 1948 fixant les conditions de détermination de la surface corrigée des locaux d'habitation ou à usage professionnel.</w:t>
       </w:r>
     </w:p>
@@ -2599,6 +2623,7 @@
         <w:rPr>
           <w:rFonts w:ascii="TimesNewRomanPSMT" w:hAnsi="TimesNewRomanPSMT" w:cs="TimesNewRomanPSMT"/>
         </w:rPr>
+        <w:lastRenderedPageBreak/>
         <w:t>2° peut être réévalué dans les conditions prévues par le code de la construction et de l'habitation.</w:t>
       </w:r>
     </w:p>
@@ -2784,7 +2809,6 @@
         <w:rPr>
           <w:rFonts w:ascii="TimesNewRomanPSMT" w:hAnsi="TimesNewRomanPSMT" w:cs="TimesNewRomanPSMT"/>
         </w:rPr>
-        <w:lastRenderedPageBreak/>
         <w:t>Le bailleur est tenu de remettre à chaque locataire un décompte de surface corrigée ou de surface utile établi d'après le modèle type annexé à l'article D. 353-19 du code de la construction et de l’habitation. Dans l'hypothèse où cette surface serait modifiée, le bailleur est tenu de communiquer au locataire un nouveau décompte dans les deux mois précédant son application.</w:t>
       </w:r>
     </w:p>
@@ -8802,31 +8826,35 @@
         <w:t>() %}</w:t>
       </w:r>
     </w:p>
+    <w:p>
+      <w:pPr>
+        <w:rPr>
+          <w:rFonts w:ascii="TimesNewRomanPSMT" w:hAnsi="TimesNewRomanPSMT" w:cs="TimesNewRomanPSMT"/>
+          <w:sz w:val="20"/>
+          <w:lang w:val="en-US"/>
+        </w:rPr>
+      </w:pPr>
+    </w:p>
     <w:tbl>
       <w:tblPr>
         <w:tblStyle w:val="TableGrid"/>
         <w:tblW w:w="0" w:type="auto"/>
+        <w:tblLayout w:type="fixed"/>
         <w:tblLook w:val="04A0" w:firstRow="1" w:lastRow="0" w:firstColumn="1" w:lastColumn="0" w:noHBand="0" w:noVBand="1"/>
       </w:tblPr>
       <w:tblGrid>
-        <w:gridCol w:w="910"/>
-        <w:gridCol w:w="591"/>
-        <w:gridCol w:w="927"/>
-        <w:gridCol w:w="919"/>
-        <w:gridCol w:w="980"/>
-        <w:gridCol w:w="1035"/>
-        <w:gridCol w:w="773"/>
-        <w:gridCol w:w="993"/>
-        <w:gridCol w:w="1142"/>
+        <w:gridCol w:w="1555"/>
+        <w:gridCol w:w="1134"/>
+        <w:gridCol w:w="850"/>
+        <w:gridCol w:w="1276"/>
+        <w:gridCol w:w="1134"/>
+        <w:gridCol w:w="1134"/>
+        <w:gridCol w:w="1187"/>
       </w:tblGrid>
       <w:tr>
-        <w:trPr>
-          <w:trHeight w:val="908"/>
-        </w:trPr>
         <w:tc>
           <w:tcPr>
-            <w:tcW w:w="1017" w:type="dxa"/>
-            <w:vMerge w:val="restart"/>
+            <w:tcW w:w="1555" w:type="dxa"/>
             <w:vAlign w:val="center"/>
           </w:tcPr>
           <w:p>
@@ -8834,28 +8862,50 @@
               <w:jc w:val="center"/>
               <w:rPr>
                 <w:rFonts w:ascii="TimesNewRomanPSMT" w:hAnsi="TimesNewRomanPSMT" w:cs="TimesNewRomanPSMT"/>
-                <w:b/>
-                <w:bCs/>
-                <w:sz w:val="16"/>
-                <w:szCs w:val="16"/>
+                <w:sz w:val="14"/>
+                <w:szCs w:val="14"/>
+                <w:lang w:val="en-US"/>
               </w:rPr>
             </w:pPr>
             <w:r>
               <w:rPr>
                 <w:rFonts w:ascii="TimesNewRomanPSMT" w:hAnsi="TimesNewRomanPSMT" w:cs="TimesNewRomanPSMT"/>
-                <w:b/>
-                <w:bCs/>
-                <w:sz w:val="16"/>
-                <w:szCs w:val="16"/>
-              </w:rPr>
-              <w:t>Désignation des logements</w:t>
+                <w:sz w:val="14"/>
+                <w:szCs w:val="14"/>
+              </w:rPr>
+              <w:t>D</w:t>
+            </w:r>
+            <w:r>
+              <w:rPr>
+                <w:rFonts w:ascii="TimesNewRomanPSMT" w:hAnsi="TimesNewRomanPSMT" w:cs="TimesNewRomanPSMT"/>
+                <w:sz w:val="14"/>
+                <w:szCs w:val="14"/>
+                <w:lang w:val="fr-FR"/>
+              </w:rPr>
+              <w:t>ÉSIGNATION</w:t>
+            </w:r>
+            <w:r>
+              <w:rPr>
+                <w:rFonts w:ascii="TimesNewRomanPSMT" w:hAnsi="TimesNewRomanPSMT" w:cs="TimesNewRomanPSMT"/>
+                <w:sz w:val="14"/>
+                <w:szCs w:val="14"/>
+                <w:lang w:val="fr-FR"/>
+              </w:rPr>
+              <w:br/>
+            </w:r>
+            <w:r>
+              <w:rPr>
+                <w:rFonts w:ascii="TimesNewRomanPSMT" w:hAnsi="TimesNewRomanPSMT" w:cs="TimesNewRomanPSMT"/>
+                <w:sz w:val="14"/>
+                <w:szCs w:val="14"/>
+              </w:rPr>
+              <w:t>des logements</w:t>
             </w:r>
           </w:p>
         </w:tc>
         <w:tc>
           <w:tcPr>
-            <w:tcW w:w="649" w:type="dxa"/>
-            <w:vMerge w:val="restart"/>
+            <w:tcW w:w="1134" w:type="dxa"/>
             <w:vAlign w:val="center"/>
           </w:tcPr>
           <w:p>
@@ -8863,28 +8913,91 @@
               <w:jc w:val="center"/>
               <w:rPr>
                 <w:rFonts w:ascii="TimesNewRomanPSMT" w:hAnsi="TimesNewRomanPSMT" w:cs="TimesNewRomanPSMT"/>
-                <w:b/>
-                <w:bCs/>
-                <w:sz w:val="16"/>
-                <w:szCs w:val="16"/>
+                <w:sz w:val="14"/>
+                <w:szCs w:val="14"/>
+                <w:lang w:val="fr-FR"/>
               </w:rPr>
             </w:pPr>
             <w:r>
               <w:rPr>
                 <w:rFonts w:ascii="TimesNewRomanPSMT" w:hAnsi="TimesNewRomanPSMT" w:cs="TimesNewRomanPSMT"/>
-                <w:b/>
-                <w:bCs/>
-                <w:sz w:val="16"/>
-                <w:szCs w:val="16"/>
-              </w:rPr>
-              <w:t>Type</w:t>
+                <w:sz w:val="14"/>
+                <w:szCs w:val="14"/>
+                <w:lang w:val="fr-FR"/>
+              </w:rPr>
+              <w:t>SURFACE</w:t>
+            </w:r>
+          </w:p>
+          <w:p>
+            <w:pPr>
+              <w:jc w:val="center"/>
+              <w:rPr>
+                <w:rFonts w:ascii="TimesNewRomanPSMT" w:hAnsi="TimesNewRomanPSMT" w:cs="TimesNewRomanPSMT"/>
+                <w:sz w:val="14"/>
+                <w:szCs w:val="14"/>
+              </w:rPr>
+            </w:pPr>
+            <w:r>
+              <w:rPr>
+                <w:rFonts w:ascii="TimesNewRomanPSMT" w:hAnsi="TimesNewRomanPSMT" w:cs="TimesNewRomanPSMT"/>
+                <w:sz w:val="14"/>
+                <w:szCs w:val="14"/>
+              </w:rPr>
+              <w:t>h</w:t>
+            </w:r>
+            <w:r>
+              <w:rPr>
+                <w:rFonts w:ascii="TimesNewRomanPSMT" w:hAnsi="TimesNewRomanPSMT" w:cs="TimesNewRomanPSMT"/>
+                <w:sz w:val="14"/>
+                <w:szCs w:val="14"/>
+              </w:rPr>
+              <w:t>abitable</w:t>
+            </w:r>
+          </w:p>
+          <w:p>
+            <w:pPr>
+              <w:jc w:val="center"/>
+              <w:rPr>
+                <w:rFonts w:ascii="TimesNewRomanPSMT" w:hAnsi="TimesNewRomanPSMT" w:cs="TimesNewRomanPSMT"/>
+                <w:sz w:val="14"/>
+                <w:szCs w:val="14"/>
+                <w:lang w:val="en-US"/>
+              </w:rPr>
+            </w:pPr>
+            <w:r>
+              <w:rPr>
+                <w:rFonts w:ascii="TimesNewRomanPSMT" w:hAnsi="TimesNewRomanPSMT" w:cs="TimesNewRomanPSMT"/>
+                <w:sz w:val="14"/>
+                <w:szCs w:val="14"/>
+                <w:lang w:val="fr-FR"/>
+              </w:rPr>
+              <w:t>(</w:t>
+            </w:r>
+            <w:proofErr w:type="gramStart"/>
+            <w:r>
+              <w:rPr>
+                <w:rFonts w:ascii="TimesNewRomanPSMT" w:hAnsi="TimesNewRomanPSMT" w:cs="TimesNewRomanPSMT"/>
+                <w:sz w:val="14"/>
+                <w:szCs w:val="14"/>
+                <w:lang w:val="fr-FR"/>
+              </w:rPr>
+              <w:t>art.</w:t>
+            </w:r>
+            <w:proofErr w:type="gramEnd"/>
+            <w:r>
+              <w:rPr>
+                <w:rFonts w:ascii="TimesNewRomanPSMT" w:hAnsi="TimesNewRomanPSMT" w:cs="TimesNewRomanPSMT"/>
+                <w:sz w:val="14"/>
+                <w:szCs w:val="14"/>
+                <w:lang w:val="fr-FR"/>
+              </w:rPr>
+              <w:t xml:space="preserve"> R. 111-2)</w:t>
             </w:r>
           </w:p>
         </w:tc>
         <w:tc>
           <w:tcPr>
-            <w:tcW w:w="869" w:type="dxa"/>
-            <w:vMerge w:val="restart"/>
+            <w:tcW w:w="850" w:type="dxa"/>
             <w:vAlign w:val="center"/>
           </w:tcPr>
           <w:p>
@@ -8892,28 +9005,55 @@
               <w:jc w:val="center"/>
               <w:rPr>
                 <w:rFonts w:ascii="TimesNewRomanPSMT" w:hAnsi="TimesNewRomanPSMT" w:cs="TimesNewRomanPSMT"/>
-                <w:b/>
-                <w:bCs/>
-                <w:sz w:val="16"/>
-                <w:szCs w:val="16"/>
+                <w:sz w:val="14"/>
+                <w:szCs w:val="14"/>
+                <w:lang w:val="fr-FR"/>
               </w:rPr>
             </w:pPr>
             <w:r>
               <w:rPr>
                 <w:rFonts w:ascii="TimesNewRomanPSMT" w:hAnsi="TimesNewRomanPSMT" w:cs="TimesNewRomanPSMT"/>
-                <w:b/>
-                <w:bCs/>
-                <w:sz w:val="16"/>
-                <w:szCs w:val="16"/>
-              </w:rPr>
-              <w:t>Surface habitable</w:t>
+                <w:sz w:val="14"/>
+                <w:szCs w:val="14"/>
+                <w:lang w:val="fr-FR"/>
+              </w:rPr>
+              <w:t>SURFACE</w:t>
+            </w:r>
+          </w:p>
+          <w:p>
+            <w:pPr>
+              <w:jc w:val="center"/>
+              <w:rPr>
+                <w:rFonts w:ascii="TimesNewRomanPSMT" w:hAnsi="TimesNewRomanPSMT" w:cs="TimesNewRomanPSMT"/>
+                <w:sz w:val="14"/>
+                <w:szCs w:val="14"/>
+                <w:lang w:val="en-US"/>
+              </w:rPr>
+            </w:pPr>
+            <w:proofErr w:type="gramStart"/>
+            <w:r>
+              <w:rPr>
+                <w:rFonts w:ascii="TimesNewRomanPSMT" w:hAnsi="TimesNewRomanPSMT" w:cs="TimesNewRomanPSMT"/>
+                <w:sz w:val="14"/>
+                <w:szCs w:val="14"/>
+                <w:lang w:val="fr-FR"/>
+              </w:rPr>
+              <w:t>réelle</w:t>
+            </w:r>
+            <w:proofErr w:type="gramEnd"/>
+            <w:r>
+              <w:rPr>
+                <w:rFonts w:ascii="TimesNewRomanPSMT" w:hAnsi="TimesNewRomanPSMT" w:cs="TimesNewRomanPSMT"/>
+                <w:sz w:val="14"/>
+                <w:szCs w:val="14"/>
+              </w:rPr>
+              <w:t xml:space="preserve"> des annexes</w:t>
             </w:r>
           </w:p>
         </w:tc>
         <w:tc>
           <w:tcPr>
-            <w:tcW w:w="1773" w:type="dxa"/>
-            <w:gridSpan w:val="2"/>
+            <w:tcW w:w="1276" w:type="dxa"/>
             <w:vAlign w:val="center"/>
           </w:tcPr>
           <w:p>
@@ -8921,28 +9061,44 @@
               <w:jc w:val="center"/>
               <w:rPr>
                 <w:rFonts w:ascii="TimesNewRomanPSMT" w:hAnsi="TimesNewRomanPSMT" w:cs="TimesNewRomanPSMT"/>
-                <w:b/>
-                <w:bCs/>
-                <w:sz w:val="16"/>
-                <w:szCs w:val="16"/>
+                <w:sz w:val="14"/>
+                <w:szCs w:val="14"/>
+                <w:lang w:val="fr-FR"/>
               </w:rPr>
             </w:pPr>
             <w:r>
               <w:rPr>
                 <w:rFonts w:ascii="TimesNewRomanPSMT" w:hAnsi="TimesNewRomanPSMT" w:cs="TimesNewRomanPSMT"/>
-                <w:b/>
-                <w:bCs/>
-                <w:sz w:val="16"/>
-                <w:szCs w:val="16"/>
-              </w:rPr>
-              <w:t>Surface des annexes</w:t>
+                <w:sz w:val="14"/>
+                <w:szCs w:val="14"/>
+                <w:lang w:val="fr-FR"/>
+              </w:rPr>
+              <w:t>SURFACE UTILE</w:t>
+            </w:r>
+          </w:p>
+          <w:p>
+            <w:pPr>
+              <w:jc w:val="center"/>
+              <w:rPr>
+                <w:rFonts w:ascii="TimesNewRomanPSMT" w:hAnsi="TimesNewRomanPSMT" w:cs="TimesNewRomanPSMT"/>
+                <w:sz w:val="14"/>
+                <w:szCs w:val="14"/>
+                <w:lang w:val="fr-FR"/>
+              </w:rPr>
+            </w:pPr>
+            <w:r>
+              <w:rPr>
+                <w:rFonts w:ascii="TimesNewRomanPSMT" w:hAnsi="TimesNewRomanPSMT" w:cs="TimesNewRomanPSMT"/>
+                <w:sz w:val="14"/>
+                <w:szCs w:val="14"/>
+              </w:rPr>
+              <w:t>(surface habitable augmentée de 50% de la surface des annexes)</w:t>
             </w:r>
           </w:p>
         </w:tc>
         <w:tc>
           <w:tcPr>
-            <w:tcW w:w="947" w:type="dxa"/>
-            <w:vMerge w:val="restart"/>
+            <w:tcW w:w="1134" w:type="dxa"/>
             <w:vAlign w:val="center"/>
           </w:tcPr>
           <w:p>
@@ -8950,50 +9106,76 @@
               <w:jc w:val="center"/>
               <w:rPr>
                 <w:rFonts w:ascii="TimesNewRomanPSMT" w:hAnsi="TimesNewRomanPSMT" w:cs="TimesNewRomanPSMT"/>
-                <w:b/>
-                <w:bCs/>
-                <w:sz w:val="16"/>
-                <w:szCs w:val="16"/>
+                <w:sz w:val="14"/>
+                <w:szCs w:val="14"/>
+                <w:lang w:val="fr-FR"/>
               </w:rPr>
             </w:pPr>
             <w:r>
               <w:rPr>
                 <w:rFonts w:ascii="TimesNewRomanPSMT" w:hAnsi="TimesNewRomanPSMT" w:cs="TimesNewRomanPSMT"/>
-                <w:b/>
-                <w:bCs/>
-                <w:sz w:val="16"/>
-                <w:szCs w:val="16"/>
-              </w:rPr>
-              <w:t>Surface utile</w:t>
-            </w:r>
-          </w:p>
-          <w:p>
-            <w:pPr>
-              <w:jc w:val="center"/>
-              <w:rPr>
-                <w:rFonts w:ascii="TimesNewRomanPSMT" w:hAnsi="TimesNewRomanPSMT" w:cs="TimesNewRomanPSMT"/>
-                <w:b/>
-                <w:bCs/>
-                <w:sz w:val="16"/>
-                <w:szCs w:val="16"/>
-              </w:rPr>
-            </w:pPr>
-            <w:r>
-              <w:rPr>
-                <w:rFonts w:ascii="TimesNewRomanPSMT" w:hAnsi="TimesNewRomanPSMT" w:cs="TimesNewRomanPSMT"/>
-                <w:b/>
-                <w:bCs/>
-                <w:sz w:val="16"/>
-                <w:szCs w:val="16"/>
-              </w:rPr>
-              <w:t>(surface habitable augmentée de 50% de la surface des annexes)</w:t>
+                <w:sz w:val="14"/>
+                <w:szCs w:val="14"/>
+                <w:lang w:val="fr-FR"/>
+              </w:rPr>
+              <w:t>LOYER</w:t>
+            </w:r>
+            <w:r>
+              <w:rPr>
+                <w:rFonts w:ascii="TimesNewRomanPSMT" w:hAnsi="TimesNewRomanPSMT" w:cs="TimesNewRomanPSMT"/>
+                <w:sz w:val="14"/>
+                <w:szCs w:val="14"/>
+              </w:rPr>
+              <w:t xml:space="preserve"> maxinum </w:t>
+            </w:r>
+            <w:r>
+              <w:rPr>
+                <w:rFonts w:ascii="TimesNewRomanPSMT" w:hAnsi="TimesNewRomanPSMT" w:cs="TimesNewRomanPSMT"/>
+                <w:sz w:val="14"/>
+                <w:szCs w:val="14"/>
+                <w:lang w:val="fr-FR"/>
+              </w:rPr>
+              <w:t xml:space="preserve">du logement </w:t>
+            </w:r>
+            <w:r>
+              <w:rPr>
+                <w:rFonts w:ascii="TimesNewRomanPSMT" w:hAnsi="TimesNewRomanPSMT" w:cs="TimesNewRomanPSMT"/>
+                <w:sz w:val="14"/>
+                <w:szCs w:val="14"/>
+              </w:rPr>
+              <w:t xml:space="preserve">en </w:t>
+            </w:r>
+            <w:r>
+              <w:rPr>
+                <w:rFonts w:ascii="TimesNewRomanPSMT" w:hAnsi="TimesNewRomanPSMT" w:cs="TimesNewRomanPSMT"/>
+                <w:sz w:val="14"/>
+                <w:szCs w:val="14"/>
+                <w:lang w:val="fr-FR"/>
+              </w:rPr>
+              <w:t>euros</w:t>
+            </w:r>
+            <w:r>
+              <w:rPr>
+                <w:rFonts w:ascii="TimesNewRomanPSMT" w:hAnsi="TimesNewRomanPSMT" w:cs="TimesNewRomanPSMT"/>
+                <w:sz w:val="14"/>
+                <w:szCs w:val="14"/>
+              </w:rPr>
+              <w:t xml:space="preserve"> par </w:t>
+            </w:r>
+            <w:r>
+              <w:rPr>
+                <w:rFonts w:ascii="TimesNewRomanPSMT" w:hAnsi="TimesNewRomanPSMT" w:cs="TimesNewRomanPSMT"/>
+                <w:sz w:val="14"/>
+                <w:szCs w:val="14"/>
+                <w:lang w:val="fr-FR"/>
+              </w:rPr>
+              <w:t>mètre carré de surface utile</w:t>
             </w:r>
           </w:p>
         </w:tc>
         <w:tc>
           <w:tcPr>
-            <w:tcW w:w="1045" w:type="dxa"/>
-            <w:vMerge w:val="restart"/>
+            <w:tcW w:w="1134" w:type="dxa"/>
             <w:vAlign w:val="center"/>
           </w:tcPr>
           <w:p>
@@ -9001,28 +9183,33 @@
               <w:jc w:val="center"/>
               <w:rPr>
                 <w:rFonts w:ascii="TimesNewRomanPSMT" w:hAnsi="TimesNewRomanPSMT" w:cs="TimesNewRomanPSMT"/>
-                <w:b/>
-                <w:bCs/>
-                <w:sz w:val="16"/>
-                <w:szCs w:val="16"/>
+                <w:sz w:val="14"/>
+                <w:szCs w:val="14"/>
+                <w:lang w:val="fr-FR"/>
               </w:rPr>
             </w:pPr>
             <w:r>
               <w:rPr>
                 <w:rFonts w:ascii="TimesNewRomanPSMT" w:hAnsi="TimesNewRomanPSMT" w:cs="TimesNewRomanPSMT"/>
-                <w:b/>
-                <w:bCs/>
-                <w:sz w:val="16"/>
-                <w:szCs w:val="16"/>
-              </w:rPr>
-              <w:t>Loyer maxinum en € par m² de surface utile</w:t>
+                <w:sz w:val="14"/>
+                <w:szCs w:val="14"/>
+                <w:lang w:val="fr-FR"/>
+              </w:rPr>
+              <w:t xml:space="preserve">COEFFICIENT </w:t>
+            </w:r>
+            <w:r>
+              <w:rPr>
+                <w:rFonts w:ascii="TimesNewRomanPSMT" w:hAnsi="TimesNewRomanPSMT" w:cs="TimesNewRomanPSMT"/>
+                <w:sz w:val="14"/>
+                <w:szCs w:val="14"/>
+              </w:rPr>
+              <w:t>propre au logement</w:t>
             </w:r>
           </w:p>
         </w:tc>
         <w:tc>
           <w:tcPr>
-            <w:tcW w:w="1112" w:type="dxa"/>
-            <w:vMerge w:val="restart"/>
+            <w:tcW w:w="1187" w:type="dxa"/>
             <w:vAlign w:val="center"/>
           </w:tcPr>
           <w:p>
@@ -9030,50 +9217,36 @@
               <w:jc w:val="center"/>
               <w:rPr>
                 <w:rFonts w:ascii="TimesNewRomanPSMT" w:hAnsi="TimesNewRomanPSMT" w:cs="TimesNewRomanPSMT"/>
-                <w:b/>
-                <w:bCs/>
-                <w:sz w:val="16"/>
-                <w:szCs w:val="16"/>
+                <w:sz w:val="14"/>
+                <w:szCs w:val="14"/>
+                <w:lang w:val="fr-FR"/>
               </w:rPr>
             </w:pPr>
             <w:r>
               <w:rPr>
                 <w:rFonts w:ascii="TimesNewRomanPSMT" w:hAnsi="TimesNewRomanPSMT" w:cs="TimesNewRomanPSMT"/>
-                <w:b/>
-                <w:bCs/>
-                <w:sz w:val="16"/>
-                <w:szCs w:val="16"/>
-              </w:rPr>
-              <w:t>Coefficient propre au logement</w:t>
-            </w:r>
-          </w:p>
-        </w:tc>
-        <w:tc>
-          <w:tcPr>
-            <w:tcW w:w="858" w:type="dxa"/>
-            <w:vMerge w:val="restart"/>
-            <w:vAlign w:val="center"/>
-          </w:tcPr>
-          <w:p>
-            <w:pPr>
-              <w:jc w:val="center"/>
-              <w:rPr>
-                <w:rFonts w:ascii="TimesNewRomanPSMT" w:hAnsi="TimesNewRomanPSMT" w:cs="TimesNewRomanPSMT"/>
-                <w:b/>
-                <w:bCs/>
-                <w:sz w:val="16"/>
-                <w:szCs w:val="16"/>
-              </w:rPr>
-            </w:pPr>
-            <w:r>
-              <w:rPr>
-                <w:rFonts w:ascii="TimesNewRomanPSMT" w:hAnsi="TimesNewRomanPSMT" w:cs="TimesNewRomanPSMT"/>
-                <w:b/>
-                <w:bCs/>
-                <w:sz w:val="16"/>
-                <w:szCs w:val="16"/>
-              </w:rPr>
-              <w:t>Loyer maxinum du logement en €</w:t>
+                <w:sz w:val="14"/>
+                <w:szCs w:val="14"/>
+                <w:lang w:val="fr-FR"/>
+              </w:rPr>
+              <w:t>LOYER</w:t>
+            </w:r>
+            <w:r>
+              <w:rPr>
+                <w:rFonts w:ascii="TimesNewRomanPSMT" w:hAnsi="TimesNewRomanPSMT" w:cs="TimesNewRomanPSMT"/>
+                <w:sz w:val="14"/>
+                <w:szCs w:val="14"/>
+              </w:rPr>
+              <w:t xml:space="preserve"> </w:t>
+            </w:r>
+            <w:r>
+              <w:rPr>
+                <w:rFonts w:ascii="TimesNewRomanPSMT" w:hAnsi="TimesNewRomanPSMT" w:cs="TimesNewRomanPSMT"/>
+                <w:sz w:val="14"/>
+                <w:szCs w:val="14"/>
+                <w:lang w:val="fr-FR"/>
+              </w:rPr>
+              <w:t>MAXIMUM</w:t>
             </w:r>
           </w:p>
           <w:p>
@@ -9081,21 +9254,80 @@
               <w:jc w:val="center"/>
               <w:rPr>
                 <w:rFonts w:ascii="TimesNewRomanPSMT" w:hAnsi="TimesNewRomanPSMT" w:cs="TimesNewRomanPSMT"/>
-                <w:b/>
-                <w:bCs/>
-                <w:sz w:val="16"/>
-                <w:szCs w:val="16"/>
+                <w:sz w:val="14"/>
+                <w:szCs w:val="14"/>
               </w:rPr>
             </w:pPr>
             <w:r>
               <w:rPr>
                 <w:rFonts w:ascii="TimesNewRomanPSMT" w:hAnsi="TimesNewRomanPSMT" w:cs="TimesNewRomanPSMT"/>
-                <w:b/>
-                <w:bCs/>
-                <w:sz w:val="16"/>
-                <w:szCs w:val="16"/>
-              </w:rPr>
-              <w:t>(col 4 * col 5 * col 6)</w:t>
+                <w:sz w:val="14"/>
+                <w:szCs w:val="14"/>
+              </w:rPr>
+              <w:t>du logement</w:t>
+            </w:r>
+          </w:p>
+          <w:p>
+            <w:pPr>
+              <w:jc w:val="center"/>
+              <w:rPr>
+                <w:rFonts w:ascii="TimesNewRomanPSMT" w:hAnsi="TimesNewRomanPSMT" w:cs="TimesNewRomanPSMT"/>
+                <w:sz w:val="14"/>
+                <w:szCs w:val="14"/>
+              </w:rPr>
+            </w:pPr>
+            <w:r>
+              <w:rPr>
+                <w:rFonts w:ascii="TimesNewRomanPSMT" w:hAnsi="TimesNewRomanPSMT" w:cs="TimesNewRomanPSMT"/>
+                <w:sz w:val="14"/>
+                <w:szCs w:val="14"/>
+              </w:rPr>
+              <w:t xml:space="preserve">(col 4 </w:t>
+            </w:r>
+            <w:r>
+              <w:rPr>
+                <w:rFonts w:ascii="TimesNewRomanPSMT" w:hAnsi="TimesNewRomanPSMT" w:cs="TimesNewRomanPSMT"/>
+                <w:sz w:val="14"/>
+                <w:szCs w:val="14"/>
+                <w:lang w:val="en-US"/>
+              </w:rPr>
+              <w:t>x</w:t>
+            </w:r>
+            <w:r>
+              <w:rPr>
+                <w:rFonts w:ascii="TimesNewRomanPSMT" w:hAnsi="TimesNewRomanPSMT" w:cs="TimesNewRomanPSMT"/>
+                <w:sz w:val="14"/>
+                <w:szCs w:val="14"/>
+              </w:rPr>
+              <w:t xml:space="preserve"> col 5 </w:t>
+            </w:r>
+          </w:p>
+          <w:p>
+            <w:pPr>
+              <w:jc w:val="center"/>
+              <w:rPr>
+                <w:rFonts w:ascii="TimesNewRomanPSMT" w:hAnsi="TimesNewRomanPSMT" w:cs="TimesNewRomanPSMT"/>
+                <w:sz w:val="12"/>
+                <w:szCs w:val="12"/>
+                <w:lang w:val="en-US"/>
+              </w:rPr>
+            </w:pPr>
+            <w:r>
+              <w:rPr>
+                <w:rFonts w:ascii="TimesNewRomanPSMT" w:hAnsi="TimesNewRomanPSMT" w:cs="TimesNewRomanPSMT"/>
+                <w:sz w:val="14"/>
+                <w:szCs w:val="14"/>
+                <w:lang w:val="en-US"/>
+              </w:rPr>
+              <w:t>x</w:t>
+            </w:r>
+            <w:r>
+              <w:rPr>
+                <w:rFonts w:ascii="TimesNewRomanPSMT" w:hAnsi="TimesNewRomanPSMT" w:cs="TimesNewRomanPSMT"/>
+                <w:sz w:val="14"/>
+                <w:szCs w:val="14"/>
+              </w:rPr>
+              <w:t xml:space="preserve"> col 6)</w:t>
             </w:r>
           </w:p>
         </w:tc>
@@ -9103,327 +9335,302 @@
       <w:tr>
         <w:tc>
           <w:tcPr>
-            <w:tcW w:w="1017" w:type="dxa"/>
-            <w:vMerge/>
+            <w:tcW w:w="1555" w:type="dxa"/>
           </w:tcPr>
           <w:p>
             <w:pPr>
-              <w:rPr>
-                <w:rFonts w:ascii="TimesNewRomanPSMT" w:hAnsi="TimesNewRomanPSMT" w:cs="TimesNewRomanPSMT"/>
-                <w:sz w:val="16"/>
-                <w:szCs w:val="16"/>
+              <w:jc w:val="center"/>
+              <w:rPr>
+                <w:rFonts w:ascii="TimesNewRomanPSMT" w:hAnsi="TimesNewRomanPSMT" w:cs="TimesNewRomanPSMT"/>
+                <w:sz w:val="14"/>
+                <w:szCs w:val="14"/>
+                <w:lang w:val="en-US"/>
               </w:rPr>
             </w:pPr>
+            <w:r>
+              <w:rPr>
+                <w:rFonts w:ascii="TimesNewRomanPSMT" w:hAnsi="TimesNewRomanPSMT" w:cs="TimesNewRomanPSMT"/>
+                <w:sz w:val="14"/>
+                <w:szCs w:val="14"/>
+                <w:lang w:val="en-US"/>
+              </w:rPr>
+              <w:t>Col</w:t>
+            </w:r>
+            <w:r>
+              <w:rPr>
+                <w:rFonts w:ascii="TimesNewRomanPSMT" w:hAnsi="TimesNewRomanPSMT" w:cs="TimesNewRomanPSMT"/>
+                <w:sz w:val="14"/>
+                <w:szCs w:val="14"/>
+                <w:lang w:val="en-US"/>
+              </w:rPr>
+              <w:t>.</w:t>
+            </w:r>
+            <w:r>
+              <w:rPr>
+                <w:rFonts w:ascii="TimesNewRomanPSMT" w:hAnsi="TimesNewRomanPSMT" w:cs="TimesNewRomanPSMT"/>
+                <w:sz w:val="14"/>
+                <w:szCs w:val="14"/>
+                <w:lang w:val="en-US"/>
+              </w:rPr>
+              <w:t xml:space="preserve"> 1</w:t>
+            </w:r>
           </w:p>
         </w:tc>
         <w:tc>
           <w:tcPr>
-            <w:tcW w:w="649" w:type="dxa"/>
-            <w:vMerge/>
+            <w:tcW w:w="1134" w:type="dxa"/>
           </w:tcPr>
           <w:p>
             <w:pPr>
-              <w:rPr>
-                <w:rFonts w:ascii="TimesNewRomanPSMT" w:hAnsi="TimesNewRomanPSMT" w:cs="TimesNewRomanPSMT"/>
-                <w:sz w:val="16"/>
-                <w:szCs w:val="16"/>
+              <w:jc w:val="center"/>
+              <w:rPr>
+                <w:rFonts w:ascii="TimesNewRomanPSMT" w:hAnsi="TimesNewRomanPSMT" w:cs="TimesNewRomanPSMT"/>
+                <w:sz w:val="14"/>
+                <w:szCs w:val="14"/>
+                <w:lang w:val="en-US"/>
               </w:rPr>
             </w:pPr>
+            <w:r>
+              <w:rPr>
+                <w:rFonts w:ascii="TimesNewRomanPSMT" w:hAnsi="TimesNewRomanPSMT" w:cs="TimesNewRomanPSMT"/>
+                <w:sz w:val="14"/>
+                <w:szCs w:val="14"/>
+                <w:lang w:val="en-US"/>
+              </w:rPr>
+              <w:t>Col</w:t>
+            </w:r>
+            <w:r>
+              <w:rPr>
+                <w:rFonts w:ascii="TimesNewRomanPSMT" w:hAnsi="TimesNewRomanPSMT" w:cs="TimesNewRomanPSMT"/>
+                <w:sz w:val="14"/>
+                <w:szCs w:val="14"/>
+                <w:lang w:val="en-US"/>
+              </w:rPr>
+              <w:t>.</w:t>
+            </w:r>
+            <w:r>
+              <w:rPr>
+                <w:rFonts w:ascii="TimesNewRomanPSMT" w:hAnsi="TimesNewRomanPSMT" w:cs="TimesNewRomanPSMT"/>
+                <w:sz w:val="14"/>
+                <w:szCs w:val="14"/>
+                <w:lang w:val="en-US"/>
+              </w:rPr>
+              <w:t xml:space="preserve"> 2</w:t>
+            </w:r>
           </w:p>
         </w:tc>
         <w:tc>
           <w:tcPr>
-            <w:tcW w:w="869" w:type="dxa"/>
-            <w:vMerge/>
+            <w:tcW w:w="850" w:type="dxa"/>
           </w:tcPr>
           <w:p>
             <w:pPr>
-              <w:rPr>
-                <w:rFonts w:ascii="TimesNewRomanPSMT" w:hAnsi="TimesNewRomanPSMT" w:cs="TimesNewRomanPSMT"/>
-                <w:sz w:val="16"/>
-                <w:szCs w:val="16"/>
+              <w:jc w:val="center"/>
+              <w:rPr>
+                <w:rFonts w:ascii="TimesNewRomanPSMT" w:hAnsi="TimesNewRomanPSMT" w:cs="TimesNewRomanPSMT"/>
+                <w:sz w:val="14"/>
+                <w:szCs w:val="14"/>
+                <w:lang w:val="en-US"/>
               </w:rPr>
             </w:pPr>
+            <w:r>
+              <w:rPr>
+                <w:rFonts w:ascii="TimesNewRomanPSMT" w:hAnsi="TimesNewRomanPSMT" w:cs="TimesNewRomanPSMT"/>
+                <w:sz w:val="14"/>
+                <w:szCs w:val="14"/>
+                <w:lang w:val="en-US"/>
+              </w:rPr>
+              <w:t>Col</w:t>
+            </w:r>
+            <w:r>
+              <w:rPr>
+                <w:rFonts w:ascii="TimesNewRomanPSMT" w:hAnsi="TimesNewRomanPSMT" w:cs="TimesNewRomanPSMT"/>
+                <w:sz w:val="14"/>
+                <w:szCs w:val="14"/>
+                <w:lang w:val="en-US"/>
+              </w:rPr>
+              <w:t>.</w:t>
+            </w:r>
+            <w:r>
+              <w:rPr>
+                <w:rFonts w:ascii="TimesNewRomanPSMT" w:hAnsi="TimesNewRomanPSMT" w:cs="TimesNewRomanPSMT"/>
+                <w:sz w:val="14"/>
+                <w:szCs w:val="14"/>
+                <w:lang w:val="en-US"/>
+              </w:rPr>
+              <w:t xml:space="preserve"> 3</w:t>
+            </w:r>
           </w:p>
         </w:tc>
         <w:tc>
           <w:tcPr>
-            <w:tcW w:w="860" w:type="dxa"/>
-            <w:vAlign w:val="center"/>
+            <w:tcW w:w="1276" w:type="dxa"/>
           </w:tcPr>
           <w:p>
             <w:pPr>
               <w:jc w:val="center"/>
               <w:rPr>
                 <w:rFonts w:ascii="TimesNewRomanPSMT" w:hAnsi="TimesNewRomanPSMT" w:cs="TimesNewRomanPSMT"/>
-                <w:b/>
-                <w:bCs/>
-                <w:sz w:val="16"/>
-                <w:szCs w:val="16"/>
+                <w:sz w:val="14"/>
+                <w:szCs w:val="14"/>
+                <w:lang w:val="en-US"/>
               </w:rPr>
             </w:pPr>
             <w:r>
               <w:rPr>
                 <w:rFonts w:ascii="TimesNewRomanPSMT" w:hAnsi="TimesNewRomanPSMT" w:cs="TimesNewRomanPSMT"/>
-                <w:b/>
-                <w:bCs/>
-                <w:sz w:val="16"/>
-                <w:szCs w:val="16"/>
-              </w:rPr>
-              <w:t>Réelle</w:t>
+                <w:sz w:val="14"/>
+                <w:szCs w:val="14"/>
+                <w:lang w:val="en-US"/>
+              </w:rPr>
+              <w:t>Col</w:t>
+            </w:r>
+            <w:r>
+              <w:rPr>
+                <w:rFonts w:ascii="TimesNewRomanPSMT" w:hAnsi="TimesNewRomanPSMT" w:cs="TimesNewRomanPSMT"/>
+                <w:sz w:val="14"/>
+                <w:szCs w:val="14"/>
+                <w:lang w:val="en-US"/>
+              </w:rPr>
+              <w:t>.</w:t>
+            </w:r>
+            <w:r>
+              <w:rPr>
+                <w:rFonts w:ascii="TimesNewRomanPSMT" w:hAnsi="TimesNewRomanPSMT" w:cs="TimesNewRomanPSMT"/>
+                <w:sz w:val="14"/>
+                <w:szCs w:val="14"/>
+                <w:lang w:val="en-US"/>
+              </w:rPr>
+              <w:t xml:space="preserve"> 4</w:t>
             </w:r>
           </w:p>
         </w:tc>
         <w:tc>
           <w:tcPr>
-            <w:tcW w:w="913" w:type="dxa"/>
-            <w:vAlign w:val="center"/>
+            <w:tcW w:w="1134" w:type="dxa"/>
           </w:tcPr>
           <w:p>
             <w:pPr>
               <w:jc w:val="center"/>
               <w:rPr>
                 <w:rFonts w:ascii="TimesNewRomanPSMT" w:hAnsi="TimesNewRomanPSMT" w:cs="TimesNewRomanPSMT"/>
-                <w:b/>
-                <w:bCs/>
-                <w:sz w:val="16"/>
-                <w:szCs w:val="16"/>
+                <w:sz w:val="14"/>
+                <w:szCs w:val="14"/>
+                <w:lang w:val="en-US"/>
               </w:rPr>
             </w:pPr>
             <w:r>
               <w:rPr>
                 <w:rFonts w:ascii="TimesNewRomanPSMT" w:hAnsi="TimesNewRomanPSMT" w:cs="TimesNewRomanPSMT"/>
-                <w:b/>
-                <w:bCs/>
-                <w:sz w:val="16"/>
-                <w:szCs w:val="16"/>
-              </w:rPr>
-              <w:t>Retenue</w:t>
+                <w:sz w:val="14"/>
+                <w:szCs w:val="14"/>
+                <w:lang w:val="en-US"/>
+              </w:rPr>
+              <w:t>Col</w:t>
+            </w:r>
+            <w:r>
+              <w:rPr>
+                <w:rFonts w:ascii="TimesNewRomanPSMT" w:hAnsi="TimesNewRomanPSMT" w:cs="TimesNewRomanPSMT"/>
+                <w:sz w:val="14"/>
+                <w:szCs w:val="14"/>
+                <w:lang w:val="en-US"/>
+              </w:rPr>
+              <w:t>.</w:t>
+            </w:r>
+            <w:r>
+              <w:rPr>
+                <w:rFonts w:ascii="TimesNewRomanPSMT" w:hAnsi="TimesNewRomanPSMT" w:cs="TimesNewRomanPSMT"/>
+                <w:sz w:val="14"/>
+                <w:szCs w:val="14"/>
+                <w:lang w:val="en-US"/>
+              </w:rPr>
+              <w:t xml:space="preserve"> 5</w:t>
             </w:r>
           </w:p>
         </w:tc>
         <w:tc>
           <w:tcPr>
-            <w:tcW w:w="947" w:type="dxa"/>
-            <w:vMerge/>
+            <w:tcW w:w="1134" w:type="dxa"/>
           </w:tcPr>
           <w:p>
             <w:pPr>
-              <w:rPr>
-                <w:rFonts w:ascii="TimesNewRomanPSMT" w:hAnsi="TimesNewRomanPSMT" w:cs="TimesNewRomanPSMT"/>
-                <w:sz w:val="16"/>
-                <w:szCs w:val="16"/>
+              <w:jc w:val="center"/>
+              <w:rPr>
+                <w:rFonts w:ascii="TimesNewRomanPSMT" w:hAnsi="TimesNewRomanPSMT" w:cs="TimesNewRomanPSMT"/>
+                <w:sz w:val="14"/>
+                <w:szCs w:val="14"/>
+                <w:lang w:val="en-US"/>
               </w:rPr>
             </w:pPr>
+            <w:r>
+              <w:rPr>
+                <w:rFonts w:ascii="TimesNewRomanPSMT" w:hAnsi="TimesNewRomanPSMT" w:cs="TimesNewRomanPSMT"/>
+                <w:sz w:val="14"/>
+                <w:szCs w:val="14"/>
+                <w:lang w:val="en-US"/>
+              </w:rPr>
+              <w:t>Col</w:t>
+            </w:r>
+            <w:r>
+              <w:rPr>
+                <w:rFonts w:ascii="TimesNewRomanPSMT" w:hAnsi="TimesNewRomanPSMT" w:cs="TimesNewRomanPSMT"/>
+                <w:sz w:val="14"/>
+                <w:szCs w:val="14"/>
+                <w:lang w:val="en-US"/>
+              </w:rPr>
+              <w:t>.</w:t>
+            </w:r>
+            <w:r>
+              <w:rPr>
+                <w:rFonts w:ascii="TimesNewRomanPSMT" w:hAnsi="TimesNewRomanPSMT" w:cs="TimesNewRomanPSMT"/>
+                <w:sz w:val="14"/>
+                <w:szCs w:val="14"/>
+                <w:lang w:val="en-US"/>
+              </w:rPr>
+              <w:t xml:space="preserve"> 6</w:t>
+            </w:r>
           </w:p>
         </w:tc>
         <w:tc>
           <w:tcPr>
-            <w:tcW w:w="1045" w:type="dxa"/>
-            <w:vMerge/>
-          </w:tcPr>
-          <w:p>
-            <w:pPr>
-              <w:rPr>
-                <w:rFonts w:ascii="TimesNewRomanPSMT" w:hAnsi="TimesNewRomanPSMT" w:cs="TimesNewRomanPSMT"/>
-                <w:sz w:val="16"/>
-                <w:szCs w:val="16"/>
-              </w:rPr>
-            </w:pPr>
-          </w:p>
-        </w:tc>
-        <w:tc>
-          <w:tcPr>
-            <w:tcW w:w="1112" w:type="dxa"/>
-            <w:vMerge/>
-          </w:tcPr>
-          <w:p>
-            <w:pPr>
-              <w:rPr>
-                <w:rFonts w:ascii="TimesNewRomanPSMT" w:hAnsi="TimesNewRomanPSMT" w:cs="TimesNewRomanPSMT"/>
-                <w:sz w:val="16"/>
-                <w:szCs w:val="16"/>
-              </w:rPr>
-            </w:pPr>
-          </w:p>
-        </w:tc>
-        <w:tc>
-          <w:tcPr>
-            <w:tcW w:w="858" w:type="dxa"/>
-            <w:vMerge/>
-          </w:tcPr>
-          <w:p>
-            <w:pPr>
-              <w:rPr>
-                <w:rFonts w:ascii="TimesNewRomanPSMT" w:hAnsi="TimesNewRomanPSMT" w:cs="TimesNewRomanPSMT"/>
-                <w:sz w:val="16"/>
-                <w:szCs w:val="16"/>
-              </w:rPr>
-            </w:pPr>
-          </w:p>
-        </w:tc>
-      </w:tr>
-      <w:tr>
-        <w:tc>
-          <w:tcPr>
-            <w:tcW w:w="1666" w:type="dxa"/>
-            <w:gridSpan w:val="2"/>
+            <w:tcW w:w="1187" w:type="dxa"/>
           </w:tcPr>
           <w:p>
             <w:pPr>
               <w:jc w:val="center"/>
               <w:rPr>
                 <w:rFonts w:ascii="TimesNewRomanPSMT" w:hAnsi="TimesNewRomanPSMT" w:cs="TimesNewRomanPSMT"/>
-                <w:sz w:val="16"/>
-                <w:szCs w:val="16"/>
+                <w:sz w:val="14"/>
+                <w:szCs w:val="14"/>
+                <w:lang w:val="en-US"/>
               </w:rPr>
             </w:pPr>
             <w:r>
               <w:rPr>
                 <w:rFonts w:ascii="TimesNewRomanPSMT" w:hAnsi="TimesNewRomanPSMT" w:cs="TimesNewRomanPSMT"/>
-                <w:sz w:val="16"/>
-                <w:szCs w:val="16"/>
-              </w:rPr>
-              <w:t>Col 1</w:t>
-            </w:r>
-          </w:p>
-        </w:tc>
-        <w:tc>
-          <w:tcPr>
-            <w:tcW w:w="869" w:type="dxa"/>
-          </w:tcPr>
-          <w:p>
-            <w:pPr>
-              <w:jc w:val="center"/>
-              <w:rPr>
-                <w:rFonts w:ascii="TimesNewRomanPSMT" w:hAnsi="TimesNewRomanPSMT" w:cs="TimesNewRomanPSMT"/>
-                <w:sz w:val="16"/>
-                <w:szCs w:val="16"/>
-              </w:rPr>
-            </w:pPr>
-            <w:r>
-              <w:rPr>
-                <w:rFonts w:ascii="TimesNewRomanPSMT" w:hAnsi="TimesNewRomanPSMT" w:cs="TimesNewRomanPSMT"/>
-                <w:sz w:val="16"/>
-                <w:szCs w:val="16"/>
-              </w:rPr>
-              <w:t>Col 2</w:t>
-            </w:r>
-          </w:p>
-        </w:tc>
-        <w:tc>
-          <w:tcPr>
-            <w:tcW w:w="1773" w:type="dxa"/>
-            <w:gridSpan w:val="2"/>
-          </w:tcPr>
-          <w:p>
-            <w:pPr>
-              <w:jc w:val="center"/>
-              <w:rPr>
-                <w:rFonts w:ascii="TimesNewRomanPSMT" w:hAnsi="TimesNewRomanPSMT" w:cs="TimesNewRomanPSMT"/>
-                <w:sz w:val="16"/>
-                <w:szCs w:val="16"/>
-              </w:rPr>
-            </w:pPr>
-            <w:r>
-              <w:rPr>
-                <w:rFonts w:ascii="TimesNewRomanPSMT" w:hAnsi="TimesNewRomanPSMT" w:cs="TimesNewRomanPSMT"/>
-                <w:sz w:val="16"/>
-                <w:szCs w:val="16"/>
-              </w:rPr>
-              <w:t>Col 3</w:t>
-            </w:r>
-          </w:p>
-        </w:tc>
-        <w:tc>
-          <w:tcPr>
-            <w:tcW w:w="947" w:type="dxa"/>
-          </w:tcPr>
-          <w:p>
-            <w:pPr>
-              <w:jc w:val="center"/>
-              <w:rPr>
-                <w:rFonts w:ascii="TimesNewRomanPSMT" w:hAnsi="TimesNewRomanPSMT" w:cs="TimesNewRomanPSMT"/>
-                <w:sz w:val="16"/>
-                <w:szCs w:val="16"/>
-              </w:rPr>
-            </w:pPr>
-            <w:r>
-              <w:rPr>
-                <w:rFonts w:ascii="TimesNewRomanPSMT" w:hAnsi="TimesNewRomanPSMT" w:cs="TimesNewRomanPSMT"/>
-                <w:sz w:val="16"/>
-                <w:szCs w:val="16"/>
-              </w:rPr>
-              <w:t>Col 4</w:t>
-            </w:r>
-          </w:p>
-        </w:tc>
-        <w:tc>
-          <w:tcPr>
-            <w:tcW w:w="1045" w:type="dxa"/>
-          </w:tcPr>
-          <w:p>
-            <w:pPr>
-              <w:jc w:val="center"/>
-              <w:rPr>
-                <w:rFonts w:ascii="TimesNewRomanPSMT" w:hAnsi="TimesNewRomanPSMT" w:cs="TimesNewRomanPSMT"/>
-                <w:sz w:val="16"/>
-                <w:szCs w:val="16"/>
-              </w:rPr>
-            </w:pPr>
-            <w:r>
-              <w:rPr>
-                <w:rFonts w:ascii="TimesNewRomanPSMT" w:hAnsi="TimesNewRomanPSMT" w:cs="TimesNewRomanPSMT"/>
-                <w:sz w:val="16"/>
-                <w:szCs w:val="16"/>
-              </w:rPr>
-              <w:t>Col 5</w:t>
-            </w:r>
-          </w:p>
-        </w:tc>
-        <w:tc>
-          <w:tcPr>
-            <w:tcW w:w="1112" w:type="dxa"/>
-          </w:tcPr>
-          <w:p>
-            <w:pPr>
-              <w:jc w:val="center"/>
-              <w:rPr>
-                <w:rFonts w:ascii="TimesNewRomanPSMT" w:hAnsi="TimesNewRomanPSMT" w:cs="TimesNewRomanPSMT"/>
-                <w:sz w:val="16"/>
-                <w:szCs w:val="16"/>
-              </w:rPr>
-            </w:pPr>
-            <w:r>
-              <w:rPr>
-                <w:rFonts w:ascii="TimesNewRomanPSMT" w:hAnsi="TimesNewRomanPSMT" w:cs="TimesNewRomanPSMT"/>
-                <w:sz w:val="16"/>
-                <w:szCs w:val="16"/>
-              </w:rPr>
-              <w:t>Col 6</w:t>
-            </w:r>
-          </w:p>
-        </w:tc>
-        <w:tc>
-          <w:tcPr>
-            <w:tcW w:w="858" w:type="dxa"/>
-          </w:tcPr>
-          <w:p>
-            <w:pPr>
-              <w:jc w:val="center"/>
-              <w:rPr>
-                <w:rFonts w:ascii="TimesNewRomanPSMT" w:hAnsi="TimesNewRomanPSMT" w:cs="TimesNewRomanPSMT"/>
-                <w:sz w:val="16"/>
-                <w:szCs w:val="16"/>
-              </w:rPr>
-            </w:pPr>
-            <w:r>
-              <w:rPr>
-                <w:rFonts w:ascii="TimesNewRomanPSMT" w:hAnsi="TimesNewRomanPSMT" w:cs="TimesNewRomanPSMT"/>
-                <w:sz w:val="16"/>
-                <w:szCs w:val="16"/>
-              </w:rPr>
-              <w:t>Col 7</w:t>
+                <w:sz w:val="14"/>
+                <w:szCs w:val="14"/>
+                <w:lang w:val="en-US"/>
+              </w:rPr>
+              <w:t>Col</w:t>
+            </w:r>
+            <w:r>
+              <w:rPr>
+                <w:rFonts w:ascii="TimesNewRomanPSMT" w:hAnsi="TimesNewRomanPSMT" w:cs="TimesNewRomanPSMT"/>
+                <w:sz w:val="14"/>
+                <w:szCs w:val="14"/>
+                <w:lang w:val="en-US"/>
+              </w:rPr>
+              <w:t>.</w:t>
+            </w:r>
+            <w:r>
+              <w:rPr>
+                <w:rFonts w:ascii="TimesNewRomanPSMT" w:hAnsi="TimesNewRomanPSMT" w:cs="TimesNewRomanPSMT"/>
+                <w:sz w:val="14"/>
+                <w:szCs w:val="14"/>
+                <w:lang w:val="en-US"/>
+              </w:rPr>
+              <w:t xml:space="preserve"> 7</w:t>
             </w:r>
           </w:p>
         </w:tc>
@@ -9432,7 +9639,7 @@
         <w:tc>
           <w:tcPr>
             <w:tcW w:w="8270" w:type="dxa"/>
-            <w:gridSpan w:val="9"/>
+            <w:gridSpan w:val="7"/>
           </w:tcPr>
           <w:p>
             <w:pPr>
@@ -9478,7 +9685,7 @@
       <w:tr>
         <w:tc>
           <w:tcPr>
-            <w:tcW w:w="1017" w:type="dxa"/>
+            <w:tcW w:w="1555" w:type="dxa"/>
           </w:tcPr>
           <w:p>
             <w:pPr>
@@ -9522,10 +9729,11 @@
         </w:tc>
         <w:tc>
           <w:tcPr>
-            <w:tcW w:w="649" w:type="dxa"/>
+            <w:tcW w:w="1134" w:type="dxa"/>
           </w:tcPr>
           <w:p>
             <w:pPr>
+              <w:jc w:val="center"/>
               <w:rPr>
                 <w:rFonts w:ascii="TimesNewRomanPSMT" w:hAnsi="TimesNewRomanPSMT" w:cs="TimesNewRomanPSMT"/>
                 <w:sz w:val="16"/>
@@ -9540,16 +9748,37 @@
                 <w:szCs w:val="16"/>
                 <w:lang w:val="en-US"/>
               </w:rPr>
-              <w:t>{{l.t}}</w:t>
+              <w:t>{{</w:t>
+            </w:r>
+            <w:proofErr w:type="spellStart"/>
+            <w:r>
+              <w:rPr>
+                <w:rFonts w:ascii="TimesNewRomanPSMT" w:hAnsi="TimesNewRomanPSMT" w:cs="TimesNewRomanPSMT"/>
+                <w:sz w:val="16"/>
+                <w:szCs w:val="16"/>
+                <w:lang w:val="en-US"/>
+              </w:rPr>
+              <w:t>l.sh|f</w:t>
+            </w:r>
+            <w:proofErr w:type="spellEnd"/>
+            <w:r>
+              <w:rPr>
+                <w:rFonts w:ascii="TimesNewRomanPSMT" w:hAnsi="TimesNewRomanPSMT" w:cs="TimesNewRomanPSMT"/>
+                <w:sz w:val="16"/>
+                <w:szCs w:val="16"/>
+                <w:lang w:val="en-US"/>
+              </w:rPr>
+              <w:t xml:space="preserve"> }}</w:t>
             </w:r>
           </w:p>
         </w:tc>
         <w:tc>
           <w:tcPr>
-            <w:tcW w:w="869" w:type="dxa"/>
+            <w:tcW w:w="850" w:type="dxa"/>
           </w:tcPr>
           <w:p>
             <w:pPr>
+              <w:jc w:val="center"/>
               <w:rPr>
                 <w:rFonts w:ascii="TimesNewRomanPSMT" w:hAnsi="TimesNewRomanPSMT" w:cs="TimesNewRomanPSMT"/>
                 <w:sz w:val="16"/>
@@ -9574,16 +9803,7 @@
                 <w:szCs w:val="16"/>
                 <w:lang w:val="en-US"/>
               </w:rPr>
-              <w:t>l.sh</w:t>
-            </w:r>
-            <w:r>
-              <w:rPr>
-                <w:rFonts w:ascii="TimesNewRomanPSMT" w:hAnsi="TimesNewRomanPSMT" w:cs="TimesNewRomanPSMT"/>
-                <w:sz w:val="16"/>
-                <w:szCs w:val="16"/>
-                <w:lang w:val="en-US"/>
-              </w:rPr>
-              <w:t>|f</w:t>
+              <w:t>l.sa|f</w:t>
             </w:r>
             <w:proofErr w:type="spellEnd"/>
             <w:r>
@@ -9593,25 +9813,17 @@
                 <w:szCs w:val="16"/>
                 <w:lang w:val="en-US"/>
               </w:rPr>
-              <w:t xml:space="preserve"> </w:t>
-            </w:r>
-            <w:r>
-              <w:rPr>
-                <w:rFonts w:ascii="TimesNewRomanPSMT" w:hAnsi="TimesNewRomanPSMT" w:cs="TimesNewRomanPSMT"/>
-                <w:sz w:val="16"/>
-                <w:szCs w:val="16"/>
-                <w:lang w:val="en-US"/>
-              </w:rPr>
-              <w:t>}}</w:t>
+              <w:t xml:space="preserve"> }}</w:t>
             </w:r>
           </w:p>
         </w:tc>
         <w:tc>
           <w:tcPr>
-            <w:tcW w:w="860" w:type="dxa"/>
+            <w:tcW w:w="1276" w:type="dxa"/>
           </w:tcPr>
           <w:p>
             <w:pPr>
+              <w:jc w:val="center"/>
               <w:rPr>
                 <w:rFonts w:ascii="TimesNewRomanPSMT" w:hAnsi="TimesNewRomanPSMT" w:cs="TimesNewRomanPSMT"/>
                 <w:sz w:val="16"/>
@@ -9636,16 +9848,7 @@
                 <w:szCs w:val="16"/>
                 <w:lang w:val="en-US"/>
               </w:rPr>
-              <w:t>l.sa</w:t>
-            </w:r>
-            <w:r>
-              <w:rPr>
-                <w:rFonts w:ascii="TimesNewRomanPSMT" w:hAnsi="TimesNewRomanPSMT" w:cs="TimesNewRomanPSMT"/>
-                <w:sz w:val="16"/>
-                <w:szCs w:val="16"/>
-                <w:lang w:val="en-US"/>
-              </w:rPr>
-              <w:t>|f</w:t>
+              <w:t>l.su|f</w:t>
             </w:r>
             <w:proofErr w:type="spellEnd"/>
             <w:r>
@@ -9655,25 +9858,17 @@
                 <w:szCs w:val="16"/>
                 <w:lang w:val="en-US"/>
               </w:rPr>
-              <w:t xml:space="preserve"> </w:t>
-            </w:r>
-            <w:r>
-              <w:rPr>
-                <w:rFonts w:ascii="TimesNewRomanPSMT" w:hAnsi="TimesNewRomanPSMT" w:cs="TimesNewRomanPSMT"/>
-                <w:sz w:val="16"/>
-                <w:szCs w:val="16"/>
-                <w:lang w:val="en-US"/>
-              </w:rPr>
-              <w:t>}}</w:t>
+              <w:t xml:space="preserve"> }}</w:t>
             </w:r>
           </w:p>
         </w:tc>
         <w:tc>
           <w:tcPr>
-            <w:tcW w:w="913" w:type="dxa"/>
+            <w:tcW w:w="1134" w:type="dxa"/>
           </w:tcPr>
           <w:p>
             <w:pPr>
+              <w:jc w:val="center"/>
               <w:rPr>
                 <w:rFonts w:ascii="TimesNewRomanPSMT" w:hAnsi="TimesNewRomanPSMT" w:cs="TimesNewRomanPSMT"/>
                 <w:sz w:val="16"/>
@@ -9691,15 +9886,17 @@
               <w:t>{{</w:t>
             </w:r>
             <w:proofErr w:type="spellStart"/>
-            <w:r>
-              <w:rPr>
-                <w:rFonts w:ascii="TimesNewRomanPSMT" w:hAnsi="TimesNewRomanPSMT" w:cs="TimesNewRomanPSMT"/>
-                <w:sz w:val="16"/>
-                <w:szCs w:val="16"/>
-                <w:lang w:val="en-US"/>
-              </w:rPr>
-              <w:t>l.sar</w:t>
-            </w:r>
+            <w:proofErr w:type="gramStart"/>
+            <w:r>
+              <w:rPr>
+                <w:rFonts w:ascii="TimesNewRomanPSMT" w:hAnsi="TimesNewRomanPSMT" w:cs="TimesNewRomanPSMT"/>
+                <w:sz w:val="16"/>
+                <w:szCs w:val="16"/>
+                <w:lang w:val="en-US"/>
+              </w:rPr>
+              <w:t>l.lpmc</w:t>
+            </w:r>
+            <w:proofErr w:type="gramEnd"/>
             <w:r>
               <w:rPr>
                 <w:rFonts w:ascii="TimesNewRomanPSMT" w:hAnsi="TimesNewRomanPSMT" w:cs="TimesNewRomanPSMT"/>
@@ -9717,25 +9914,17 @@
                 <w:szCs w:val="16"/>
                 <w:lang w:val="en-US"/>
               </w:rPr>
-              <w:t xml:space="preserve"> </w:t>
-            </w:r>
-            <w:r>
-              <w:rPr>
-                <w:rFonts w:ascii="TimesNewRomanPSMT" w:hAnsi="TimesNewRomanPSMT" w:cs="TimesNewRomanPSMT"/>
-                <w:sz w:val="16"/>
-                <w:szCs w:val="16"/>
-                <w:lang w:val="en-US"/>
-              </w:rPr>
-              <w:t>}}</w:t>
+              <w:t xml:space="preserve"> }}</w:t>
             </w:r>
           </w:p>
         </w:tc>
         <w:tc>
           <w:tcPr>
-            <w:tcW w:w="947" w:type="dxa"/>
+            <w:tcW w:w="1134" w:type="dxa"/>
           </w:tcPr>
           <w:p>
             <w:pPr>
+              <w:jc w:val="center"/>
               <w:rPr>
                 <w:rFonts w:ascii="TimesNewRomanPSMT" w:hAnsi="TimesNewRomanPSMT" w:cs="TimesNewRomanPSMT"/>
                 <w:sz w:val="16"/>
@@ -9760,16 +9949,7 @@
                 <w:szCs w:val="16"/>
                 <w:lang w:val="en-US"/>
               </w:rPr>
-              <w:t>l.su</w:t>
-            </w:r>
-            <w:r>
-              <w:rPr>
-                <w:rFonts w:ascii="TimesNewRomanPSMT" w:hAnsi="TimesNewRomanPSMT" w:cs="TimesNewRomanPSMT"/>
-                <w:sz w:val="16"/>
-                <w:szCs w:val="16"/>
-                <w:lang w:val="en-US"/>
-              </w:rPr>
-              <w:t>|f</w:t>
+              <w:t>l.c|f</w:t>
             </w:r>
             <w:proofErr w:type="spellEnd"/>
             <w:r>
@@ -9779,25 +9959,17 @@
                 <w:szCs w:val="16"/>
                 <w:lang w:val="en-US"/>
               </w:rPr>
-              <w:t xml:space="preserve"> </w:t>
-            </w:r>
-            <w:r>
-              <w:rPr>
-                <w:rFonts w:ascii="TimesNewRomanPSMT" w:hAnsi="TimesNewRomanPSMT" w:cs="TimesNewRomanPSMT"/>
-                <w:sz w:val="16"/>
-                <w:szCs w:val="16"/>
-                <w:lang w:val="en-US"/>
-              </w:rPr>
-              <w:t>}}</w:t>
+              <w:t>(d=3)}}</w:t>
             </w:r>
           </w:p>
         </w:tc>
         <w:tc>
           <w:tcPr>
-            <w:tcW w:w="1045" w:type="dxa"/>
+            <w:tcW w:w="1187" w:type="dxa"/>
           </w:tcPr>
           <w:p>
             <w:pPr>
+              <w:jc w:val="center"/>
               <w:rPr>
                 <w:rFonts w:ascii="TimesNewRomanPSMT" w:hAnsi="TimesNewRomanPSMT" w:cs="TimesNewRomanPSMT"/>
                 <w:sz w:val="16"/>
@@ -9823,142 +9995,7 @@
                 <w:szCs w:val="16"/>
                 <w:lang w:val="en-US"/>
               </w:rPr>
-              <w:t>l.lpmc</w:t>
-            </w:r>
-            <w:proofErr w:type="gramEnd"/>
-            <w:r>
-              <w:rPr>
-                <w:rFonts w:ascii="TimesNewRomanPSMT" w:hAnsi="TimesNewRomanPSMT" w:cs="TimesNewRomanPSMT"/>
-                <w:sz w:val="16"/>
-                <w:szCs w:val="16"/>
-                <w:lang w:val="en-US"/>
-              </w:rPr>
-              <w:t>|f</w:t>
-            </w:r>
-            <w:proofErr w:type="spellEnd"/>
-            <w:r>
-              <w:rPr>
-                <w:rFonts w:ascii="TimesNewRomanPSMT" w:hAnsi="TimesNewRomanPSMT" w:cs="TimesNewRomanPSMT"/>
-                <w:sz w:val="16"/>
-                <w:szCs w:val="16"/>
-                <w:lang w:val="en-US"/>
-              </w:rPr>
-              <w:t xml:space="preserve"> </w:t>
-            </w:r>
-            <w:r>
-              <w:rPr>
-                <w:rFonts w:ascii="TimesNewRomanPSMT" w:hAnsi="TimesNewRomanPSMT" w:cs="TimesNewRomanPSMT"/>
-                <w:sz w:val="16"/>
-                <w:szCs w:val="16"/>
-                <w:lang w:val="en-US"/>
-              </w:rPr>
-              <w:t>}}</w:t>
-            </w:r>
-          </w:p>
-        </w:tc>
-        <w:tc>
-          <w:tcPr>
-            <w:tcW w:w="1112" w:type="dxa"/>
-          </w:tcPr>
-          <w:p>
-            <w:pPr>
-              <w:rPr>
-                <w:rFonts w:ascii="TimesNewRomanPSMT" w:hAnsi="TimesNewRomanPSMT" w:cs="TimesNewRomanPSMT"/>
-                <w:sz w:val="16"/>
-                <w:szCs w:val="16"/>
-                <w:lang w:val="en-US"/>
-              </w:rPr>
-            </w:pPr>
-            <w:r>
-              <w:rPr>
-                <w:rFonts w:ascii="TimesNewRomanPSMT" w:hAnsi="TimesNewRomanPSMT" w:cs="TimesNewRomanPSMT"/>
-                <w:sz w:val="16"/>
-                <w:szCs w:val="16"/>
-                <w:lang w:val="en-US"/>
-              </w:rPr>
-              <w:t>{{</w:t>
-            </w:r>
-            <w:proofErr w:type="spellStart"/>
-            <w:r>
-              <w:rPr>
-                <w:rFonts w:ascii="TimesNewRomanPSMT" w:hAnsi="TimesNewRomanPSMT" w:cs="TimesNewRomanPSMT"/>
-                <w:sz w:val="16"/>
-                <w:szCs w:val="16"/>
-                <w:lang w:val="en-US"/>
-              </w:rPr>
-              <w:t>l.c</w:t>
-            </w:r>
-            <w:r>
-              <w:rPr>
-                <w:rFonts w:ascii="TimesNewRomanPSMT" w:hAnsi="TimesNewRomanPSMT" w:cs="TimesNewRomanPSMT"/>
-                <w:sz w:val="16"/>
-                <w:szCs w:val="16"/>
-                <w:lang w:val="en-US"/>
-              </w:rPr>
-              <w:t>|f</w:t>
-            </w:r>
-            <w:proofErr w:type="spellEnd"/>
-            <w:r>
-              <w:rPr>
-                <w:rFonts w:ascii="TimesNewRomanPSMT" w:hAnsi="TimesNewRomanPSMT" w:cs="TimesNewRomanPSMT"/>
-                <w:sz w:val="16"/>
-                <w:szCs w:val="16"/>
-                <w:lang w:val="en-US"/>
-              </w:rPr>
-              <w:t>(d=3)</w:t>
-            </w:r>
-            <w:r>
-              <w:rPr>
-                <w:rFonts w:ascii="TimesNewRomanPSMT" w:hAnsi="TimesNewRomanPSMT" w:cs="TimesNewRomanPSMT"/>
-                <w:sz w:val="16"/>
-                <w:szCs w:val="16"/>
-                <w:lang w:val="en-US"/>
-              </w:rPr>
-              <w:t>}}</w:t>
-            </w:r>
-          </w:p>
-        </w:tc>
-        <w:tc>
-          <w:tcPr>
-            <w:tcW w:w="858" w:type="dxa"/>
-          </w:tcPr>
-          <w:p>
-            <w:pPr>
-              <w:rPr>
-                <w:rFonts w:ascii="TimesNewRomanPSMT" w:hAnsi="TimesNewRomanPSMT" w:cs="TimesNewRomanPSMT"/>
-                <w:sz w:val="16"/>
-                <w:szCs w:val="16"/>
-                <w:lang w:val="en-US"/>
-              </w:rPr>
-            </w:pPr>
-            <w:r>
-              <w:rPr>
-                <w:rFonts w:ascii="TimesNewRomanPSMT" w:hAnsi="TimesNewRomanPSMT" w:cs="TimesNewRomanPSMT"/>
-                <w:sz w:val="16"/>
-                <w:szCs w:val="16"/>
-                <w:lang w:val="en-US"/>
-              </w:rPr>
-              <w:t>{{</w:t>
-            </w:r>
-            <w:proofErr w:type="spellStart"/>
-            <w:proofErr w:type="gramStart"/>
-            <w:r>
-              <w:rPr>
-                <w:rFonts w:ascii="TimesNewRomanPSMT" w:hAnsi="TimesNewRomanPSMT" w:cs="TimesNewRomanPSMT"/>
-                <w:sz w:val="16"/>
-                <w:szCs w:val="16"/>
-                <w:lang w:val="en-US"/>
-              </w:rPr>
-              <w:t>l.</w:t>
-            </w:r>
-            <w:r>
-              <w:rPr>
-                <w:rFonts w:ascii="TimesNewRomanPSMT" w:hAnsi="TimesNewRomanPSMT" w:cs="TimesNewRomanPSMT"/>
-                <w:sz w:val="16"/>
-                <w:szCs w:val="16"/>
-                <w:lang w:val="en-US"/>
-              </w:rPr>
-              <w:t>l</w:t>
+              <w:t>l.l</w:t>
             </w:r>
             <w:proofErr w:type="gramEnd"/>
             <w:r>
@@ -9987,7 +10024,7 @@
         <w:tc>
           <w:tcPr>
             <w:tcW w:w="8270" w:type="dxa"/>
-            <w:gridSpan w:val="9"/>
+            <w:gridSpan w:val="7"/>
           </w:tcPr>
           <w:p>
             <w:pPr>
@@ -10030,15 +10067,12 @@
       <w:tr>
         <w:tc>
           <w:tcPr>
-            <w:tcW w:w="1666" w:type="dxa"/>
-            <w:gridSpan w:val="2"/>
+            <w:tcW w:w="1555" w:type="dxa"/>
           </w:tcPr>
           <w:p>
             <w:pPr>
               <w:rPr>
                 <w:rFonts w:ascii="TimesNewRomanPSMT" w:hAnsi="TimesNewRomanPSMT" w:cs="TimesNewRomanPSMT"/>
-                <w:b/>
-                <w:bCs/>
                 <w:sz w:val="16"/>
                 <w:szCs w:val="16"/>
                 <w:lang w:val="en-US"/>
@@ -10059,10 +10093,19 @@
         </w:tc>
         <w:tc>
           <w:tcPr>
-            <w:tcW w:w="869" w:type="dxa"/>
+            <w:tcW w:w="1134" w:type="dxa"/>
           </w:tcPr>
           <w:p>
             <w:pPr>
+              <w:jc w:val="center"/>
+              <w:rPr>
+                <w:rFonts w:ascii="TimesNewRomanPSMT" w:hAnsi="TimesNewRomanPSMT" w:cs="TimesNewRomanPSMT"/>
+                <w:sz w:val="16"/>
+                <w:szCs w:val="16"/>
+                <w:lang w:val="en-US"/>
+              </w:rPr>
+            </w:pPr>
+            <w:r>
               <w:rPr>
                 <w:rFonts w:ascii="TimesNewRomanPSMT" w:hAnsi="TimesNewRomanPSMT" w:cs="TimesNewRomanPSMT"/>
                 <w:b/>
@@ -10071,7 +10114,9 @@
                 <w:szCs w:val="16"/>
                 <w:lang w:val="en-US"/>
               </w:rPr>
-            </w:pPr>
+              <w:t>{{</w:t>
+            </w:r>
+            <w:proofErr w:type="spellStart"/>
             <w:r>
               <w:rPr>
                 <w:rFonts w:ascii="TimesNewRomanPSMT" w:hAnsi="TimesNewRomanPSMT" w:cs="TimesNewRomanPSMT"/>
@@ -10081,9 +10126,8 @@
                 <w:szCs w:val="16"/>
                 <w:lang w:val="en-US"/>
               </w:rPr>
-              <w:t>{{</w:t>
-            </w:r>
-            <w:proofErr w:type="spellStart"/>
+              <w:t>sh_totale</w:t>
+            </w:r>
             <w:r>
               <w:rPr>
                 <w:rFonts w:ascii="TimesNewRomanPSMT" w:hAnsi="TimesNewRomanPSMT" w:cs="TimesNewRomanPSMT"/>
@@ -10093,8 +10137,9 @@
                 <w:szCs w:val="16"/>
                 <w:lang w:val="en-US"/>
               </w:rPr>
-              <w:t>sh_totale</w:t>
-            </w:r>
+              <w:t>|f</w:t>
+            </w:r>
+            <w:proofErr w:type="spellEnd"/>
             <w:r>
               <w:rPr>
                 <w:rFonts w:ascii="TimesNewRomanPSMT" w:hAnsi="TimesNewRomanPSMT" w:cs="TimesNewRomanPSMT"/>
@@ -10104,39 +10149,25 @@
                 <w:szCs w:val="16"/>
                 <w:lang w:val="en-US"/>
               </w:rPr>
-              <w:t>|f</w:t>
-            </w:r>
-            <w:proofErr w:type="spellEnd"/>
-            <w:r>
-              <w:rPr>
-                <w:rFonts w:ascii="TimesNewRomanPSMT" w:hAnsi="TimesNewRomanPSMT" w:cs="TimesNewRomanPSMT"/>
-                <w:b/>
-                <w:bCs/>
-                <w:sz w:val="16"/>
-                <w:szCs w:val="16"/>
-                <w:lang w:val="en-US"/>
-              </w:rPr>
-              <w:t xml:space="preserve"> </w:t>
-            </w:r>
-            <w:r>
-              <w:rPr>
-                <w:rFonts w:ascii="TimesNewRomanPSMT" w:hAnsi="TimesNewRomanPSMT" w:cs="TimesNewRomanPSMT"/>
-                <w:b/>
-                <w:bCs/>
-                <w:sz w:val="16"/>
-                <w:szCs w:val="16"/>
-                <w:lang w:val="en-US"/>
-              </w:rPr>
-              <w:t>}}</w:t>
+              <w:t xml:space="preserve"> }}</w:t>
             </w:r>
           </w:p>
         </w:tc>
         <w:tc>
           <w:tcPr>
-            <w:tcW w:w="860" w:type="dxa"/>
+            <w:tcW w:w="850" w:type="dxa"/>
           </w:tcPr>
           <w:p>
             <w:pPr>
+              <w:jc w:val="center"/>
+              <w:rPr>
+                <w:rFonts w:ascii="TimesNewRomanPSMT" w:hAnsi="TimesNewRomanPSMT" w:cs="TimesNewRomanPSMT"/>
+                <w:sz w:val="16"/>
+                <w:szCs w:val="16"/>
+                <w:lang w:val="en-US"/>
+              </w:rPr>
+            </w:pPr>
+            <w:r>
               <w:rPr>
                 <w:rFonts w:ascii="TimesNewRomanPSMT" w:hAnsi="TimesNewRomanPSMT" w:cs="TimesNewRomanPSMT"/>
                 <w:b/>
@@ -10145,7 +10176,9 @@
                 <w:szCs w:val="16"/>
                 <w:lang w:val="en-US"/>
               </w:rPr>
-            </w:pPr>
+              <w:t>{{</w:t>
+            </w:r>
+            <w:proofErr w:type="spellStart"/>
             <w:r>
               <w:rPr>
                 <w:rFonts w:ascii="TimesNewRomanPSMT" w:hAnsi="TimesNewRomanPSMT" w:cs="TimesNewRomanPSMT"/>
@@ -10155,9 +10188,8 @@
                 <w:szCs w:val="16"/>
                 <w:lang w:val="en-US"/>
               </w:rPr>
-              <w:t>{{</w:t>
-            </w:r>
-            <w:proofErr w:type="spellStart"/>
+              <w:t>s</w:t>
+            </w:r>
             <w:r>
               <w:rPr>
                 <w:rFonts w:ascii="TimesNewRomanPSMT" w:hAnsi="TimesNewRomanPSMT" w:cs="TimesNewRomanPSMT"/>
@@ -10167,7 +10199,7 @@
                 <w:szCs w:val="16"/>
                 <w:lang w:val="en-US"/>
               </w:rPr>
-              <w:t>s</w:t>
+              <w:t>a</w:t>
             </w:r>
             <w:r>
               <w:rPr>
@@ -10178,7 +10210,7 @@
                 <w:szCs w:val="16"/>
                 <w:lang w:val="en-US"/>
               </w:rPr>
-              <w:t>a</w:t>
+              <w:t>_totale</w:t>
             </w:r>
             <w:r>
               <w:rPr>
@@ -10189,8 +10221,9 @@
                 <w:szCs w:val="16"/>
                 <w:lang w:val="en-US"/>
               </w:rPr>
-              <w:t>_totale</w:t>
-            </w:r>
+              <w:t>|f</w:t>
+            </w:r>
+            <w:proofErr w:type="spellEnd"/>
             <w:r>
               <w:rPr>
                 <w:rFonts w:ascii="TimesNewRomanPSMT" w:hAnsi="TimesNewRomanPSMT" w:cs="TimesNewRomanPSMT"/>
@@ -10200,39 +10233,25 @@
                 <w:szCs w:val="16"/>
                 <w:lang w:val="en-US"/>
               </w:rPr>
-              <w:t>|f</w:t>
-            </w:r>
-            <w:proofErr w:type="spellEnd"/>
-            <w:r>
-              <w:rPr>
-                <w:rFonts w:ascii="TimesNewRomanPSMT" w:hAnsi="TimesNewRomanPSMT" w:cs="TimesNewRomanPSMT"/>
-                <w:b/>
-                <w:bCs/>
-                <w:sz w:val="16"/>
-                <w:szCs w:val="16"/>
-                <w:lang w:val="en-US"/>
-              </w:rPr>
-              <w:t xml:space="preserve"> </w:t>
-            </w:r>
-            <w:r>
-              <w:rPr>
-                <w:rFonts w:ascii="TimesNewRomanPSMT" w:hAnsi="TimesNewRomanPSMT" w:cs="TimesNewRomanPSMT"/>
-                <w:b/>
-                <w:bCs/>
-                <w:sz w:val="16"/>
-                <w:szCs w:val="16"/>
-                <w:lang w:val="en-US"/>
-              </w:rPr>
-              <w:t>}}</w:t>
+              <w:t xml:space="preserve"> }}</w:t>
             </w:r>
           </w:p>
         </w:tc>
         <w:tc>
           <w:tcPr>
-            <w:tcW w:w="913" w:type="dxa"/>
+            <w:tcW w:w="1276" w:type="dxa"/>
           </w:tcPr>
           <w:p>
             <w:pPr>
+              <w:jc w:val="center"/>
+              <w:rPr>
+                <w:rFonts w:ascii="TimesNewRomanPSMT" w:hAnsi="TimesNewRomanPSMT" w:cs="TimesNewRomanPSMT"/>
+                <w:sz w:val="16"/>
+                <w:szCs w:val="16"/>
+                <w:lang w:val="en-US"/>
+              </w:rPr>
+            </w:pPr>
+            <w:r>
               <w:rPr>
                 <w:rFonts w:ascii="TimesNewRomanPSMT" w:hAnsi="TimesNewRomanPSMT" w:cs="TimesNewRomanPSMT"/>
                 <w:b/>
@@ -10241,7 +10260,9 @@
                 <w:szCs w:val="16"/>
                 <w:lang w:val="en-US"/>
               </w:rPr>
-            </w:pPr>
+              <w:t>{{</w:t>
+            </w:r>
+            <w:proofErr w:type="spellStart"/>
             <w:r>
               <w:rPr>
                 <w:rFonts w:ascii="TimesNewRomanPSMT" w:hAnsi="TimesNewRomanPSMT" w:cs="TimesNewRomanPSMT"/>
@@ -10251,9 +10272,8 @@
                 <w:szCs w:val="16"/>
                 <w:lang w:val="en-US"/>
               </w:rPr>
-              <w:t>{{</w:t>
-            </w:r>
-            <w:proofErr w:type="spellStart"/>
+              <w:t>s</w:t>
+            </w:r>
             <w:r>
               <w:rPr>
                 <w:rFonts w:ascii="TimesNewRomanPSMT" w:hAnsi="TimesNewRomanPSMT" w:cs="TimesNewRomanPSMT"/>
@@ -10263,7 +10283,7 @@
                 <w:szCs w:val="16"/>
                 <w:lang w:val="en-US"/>
               </w:rPr>
-              <w:t>s</w:t>
+              <w:t>u</w:t>
             </w:r>
             <w:r>
               <w:rPr>
@@ -10274,7 +10294,7 @@
                 <w:szCs w:val="16"/>
                 <w:lang w:val="en-US"/>
               </w:rPr>
-              <w:t>ar</w:t>
+              <w:t>_totale</w:t>
             </w:r>
             <w:r>
               <w:rPr>
@@ -10285,31 +10305,9 @@
                 <w:szCs w:val="16"/>
                 <w:lang w:val="en-US"/>
               </w:rPr>
-              <w:t>_totale</w:t>
-            </w:r>
-            <w:r>
-              <w:rPr>
-                <w:rFonts w:ascii="TimesNewRomanPSMT" w:hAnsi="TimesNewRomanPSMT" w:cs="TimesNewRomanPSMT"/>
-                <w:b/>
-                <w:bCs/>
-                <w:sz w:val="16"/>
-                <w:szCs w:val="16"/>
-                <w:lang w:val="en-US"/>
-              </w:rPr>
               <w:t>|f</w:t>
             </w:r>
             <w:proofErr w:type="spellEnd"/>
-            <w:r>
-              <w:rPr>
-                <w:rFonts w:ascii="TimesNewRomanPSMT" w:hAnsi="TimesNewRomanPSMT" w:cs="TimesNewRomanPSMT"/>
-                <w:b/>
-                <w:bCs/>
-                <w:sz w:val="16"/>
-                <w:szCs w:val="16"/>
-                <w:lang w:val="en-US"/>
-              </w:rPr>
-              <w:t xml:space="preserve"> </w:t>
-            </w:r>
             <w:r>
               <w:rPr>
                 <w:rFonts w:ascii="TimesNewRomanPSMT" w:hAnsi="TimesNewRomanPSMT" w:cs="TimesNewRomanPSMT"/>
@@ -10325,99 +10323,13 @@
         </w:tc>
         <w:tc>
           <w:tcPr>
-            <w:tcW w:w="947" w:type="dxa"/>
+            <w:tcW w:w="1134" w:type="dxa"/>
           </w:tcPr>
           <w:p>
             <w:pPr>
-              <w:rPr>
-                <w:rFonts w:ascii="TimesNewRomanPSMT" w:hAnsi="TimesNewRomanPSMT" w:cs="TimesNewRomanPSMT"/>
-                <w:b/>
-                <w:bCs/>
-                <w:sz w:val="16"/>
-                <w:szCs w:val="16"/>
-                <w:lang w:val="en-US"/>
-              </w:rPr>
-            </w:pPr>
-            <w:r>
-              <w:rPr>
-                <w:rFonts w:ascii="TimesNewRomanPSMT" w:hAnsi="TimesNewRomanPSMT" w:cs="TimesNewRomanPSMT"/>
-                <w:b/>
-                <w:bCs/>
-                <w:sz w:val="16"/>
-                <w:szCs w:val="16"/>
-                <w:lang w:val="en-US"/>
-              </w:rPr>
-              <w:t>{{</w:t>
-            </w:r>
-            <w:proofErr w:type="spellStart"/>
-            <w:r>
-              <w:rPr>
-                <w:rFonts w:ascii="TimesNewRomanPSMT" w:hAnsi="TimesNewRomanPSMT" w:cs="TimesNewRomanPSMT"/>
-                <w:b/>
-                <w:bCs/>
-                <w:sz w:val="16"/>
-                <w:szCs w:val="16"/>
-                <w:lang w:val="en-US"/>
-              </w:rPr>
-              <w:t>s</w:t>
-            </w:r>
-            <w:r>
-              <w:rPr>
-                <w:rFonts w:ascii="TimesNewRomanPSMT" w:hAnsi="TimesNewRomanPSMT" w:cs="TimesNewRomanPSMT"/>
-                <w:b/>
-                <w:bCs/>
-                <w:sz w:val="16"/>
-                <w:szCs w:val="16"/>
-                <w:lang w:val="en-US"/>
-              </w:rPr>
-              <w:t>u</w:t>
-            </w:r>
-            <w:r>
-              <w:rPr>
-                <w:rFonts w:ascii="TimesNewRomanPSMT" w:hAnsi="TimesNewRomanPSMT" w:cs="TimesNewRomanPSMT"/>
-                <w:b/>
-                <w:bCs/>
-                <w:sz w:val="16"/>
-                <w:szCs w:val="16"/>
-                <w:lang w:val="en-US"/>
-              </w:rPr>
-              <w:t>_totale</w:t>
-            </w:r>
-            <w:r>
-              <w:rPr>
-                <w:rFonts w:ascii="TimesNewRomanPSMT" w:hAnsi="TimesNewRomanPSMT" w:cs="TimesNewRomanPSMT"/>
-                <w:b/>
-                <w:bCs/>
-                <w:sz w:val="16"/>
-                <w:szCs w:val="16"/>
-                <w:lang w:val="en-US"/>
-              </w:rPr>
-              <w:t>|f</w:t>
-            </w:r>
-            <w:proofErr w:type="spellEnd"/>
-            <w:r>
-              <w:rPr>
-                <w:rFonts w:ascii="TimesNewRomanPSMT" w:hAnsi="TimesNewRomanPSMT" w:cs="TimesNewRomanPSMT"/>
-                <w:b/>
-                <w:bCs/>
-                <w:sz w:val="16"/>
-                <w:szCs w:val="16"/>
-                <w:lang w:val="en-US"/>
-              </w:rPr>
-              <w:t>}}</w:t>
-            </w:r>
-          </w:p>
-        </w:tc>
-        <w:tc>
-          <w:tcPr>
-            <w:tcW w:w="1045" w:type="dxa"/>
-          </w:tcPr>
-          <w:p>
-            <w:pPr>
-              <w:rPr>
-                <w:rFonts w:ascii="TimesNewRomanPSMT" w:hAnsi="TimesNewRomanPSMT" w:cs="TimesNewRomanPSMT"/>
-                <w:b/>
-                <w:bCs/>
+              <w:jc w:val="center"/>
+              <w:rPr>
+                <w:rFonts w:ascii="TimesNewRomanPSMT" w:hAnsi="TimesNewRomanPSMT" w:cs="TimesNewRomanPSMT"/>
                 <w:sz w:val="16"/>
                 <w:szCs w:val="16"/>
                 <w:lang w:val="en-US"/>
@@ -10427,14 +10339,13 @@
         </w:tc>
         <w:tc>
           <w:tcPr>
-            <w:tcW w:w="1112" w:type="dxa"/>
+            <w:tcW w:w="1134" w:type="dxa"/>
           </w:tcPr>
           <w:p>
             <w:pPr>
-              <w:rPr>
-                <w:rFonts w:ascii="TimesNewRomanPSMT" w:hAnsi="TimesNewRomanPSMT" w:cs="TimesNewRomanPSMT"/>
-                <w:b/>
-                <w:bCs/>
+              <w:jc w:val="center"/>
+              <w:rPr>
+                <w:rFonts w:ascii="TimesNewRomanPSMT" w:hAnsi="TimesNewRomanPSMT" w:cs="TimesNewRomanPSMT"/>
                 <w:sz w:val="16"/>
                 <w:szCs w:val="16"/>
                 <w:lang w:val="en-US"/>
@@ -10444,14 +10355,13 @@
         </w:tc>
         <w:tc>
           <w:tcPr>
-            <w:tcW w:w="858" w:type="dxa"/>
+            <w:tcW w:w="1187" w:type="dxa"/>
           </w:tcPr>
           <w:p>
             <w:pPr>
-              <w:rPr>
-                <w:rFonts w:ascii="TimesNewRomanPSMT" w:hAnsi="TimesNewRomanPSMT" w:cs="TimesNewRomanPSMT"/>
-                <w:b/>
-                <w:bCs/>
+              <w:jc w:val="center"/>
+              <w:rPr>
+                <w:rFonts w:ascii="TimesNewRomanPSMT" w:hAnsi="TimesNewRomanPSMT" w:cs="TimesNewRomanPSMT"/>
                 <w:sz w:val="16"/>
                 <w:szCs w:val="16"/>
                 <w:lang w:val="en-US"/>
@@ -11987,7 +11897,6 @@
         <w:rPr>
           <w:rFonts w:ascii="TimesNewRomanPSMT" w:hAnsi="TimesNewRomanPSMT" w:cs="TimesNewRomanPSMT"/>
         </w:rPr>
-        <w:lastRenderedPageBreak/>
         <w:t xml:space="preserve">Bureaux (nombre) : </w:t>
       </w:r>
       <w:bookmarkStart w:id="52" w:name="Bureau"/>
@@ -12034,6 +11943,7 @@
         <w:rPr>
           <w:rFonts w:ascii="TimesNewRomanPSMT" w:hAnsi="TimesNewRomanPSMT" w:cs="TimesNewRomanPSMT"/>
         </w:rPr>
+        <w:lastRenderedPageBreak/>
         <w:t xml:space="preserve">Autres : </w:t>
       </w:r>
       <w:bookmarkStart w:id="53" w:name="Autre"/>
@@ -13746,7 +13656,6 @@
         <w:rPr>
           <w:rFonts w:ascii="TimesNewRomanPSMT" w:hAnsi="TimesNewRomanPSMT" w:cs="TimesNewRomanPSMT"/>
         </w:rPr>
-        <w:lastRenderedPageBreak/>
         <w:t>{% if convention.fond_propre %}Fond propre : {{ convention.fond_propre</w:t>
       </w:r>
       <w:r>
@@ -15417,7 +15326,7 @@
                             <w:rPr>
                               <w:noProof/>
                             </w:rPr>
-                            <w:object w:dxaOrig="780" w:dyaOrig="520" w14:anchorId="403E35BF">
+                            <w:object w:dxaOrig="787" w:dyaOrig="520" w14:anchorId="34B96821">
                               <v:shapetype id="_x0000_t75" coordsize="21600,21600" o:spt="75" o:preferrelative="t" path="m@4@5l@4@11@9@11@9@5xe" filled="f" stroked="f">
                                 <v:stroke joinstyle="miter"/>
                                 <v:formulas>
@@ -15441,7 +15350,7 @@
                                 <v:fill color2="black"/>
                                 <v:imagedata r:id="rId3" o:title="" croptop="-22f" cropbottom="-22f" cropleft="-25f" cropright="-25f"/>
                               </v:shape>
-                              <o:OLEObject Type="Embed" ProgID="Word.Picture.8" ShapeID="_x0000_i1025" DrawAspect="Content" ObjectID="_1703075654" r:id="rId4"/>
+                              <o:OLEObject Type="Embed" ProgID="Word.Picture.8" ShapeID="_x0000_i1025" DrawAspect="Content" ObjectID="_1704087209" r:id="rId4"/>
                             </w:object>
                           </w:r>
                         </w:p>
@@ -15516,12 +15425,12 @@
                       <w:rPr>
                         <w:noProof/>
                       </w:rPr>
-                      <w:object w:dxaOrig="780" w:dyaOrig="520" w14:anchorId="403E35BF">
+                      <w:object w:dxaOrig="787" w:dyaOrig="520" w14:anchorId="34B96821">
                         <v:shape id="_x0000_i1025" type="#_x0000_t75" alt="" style="width:39.35pt;height:26pt;mso-width-percent:0;mso-height-percent:0;mso-width-percent:0;mso-height-percent:0" filled="t">
                           <v:fill color2="black"/>
                           <v:imagedata r:id="rId3" o:title="" croptop="-22f" cropbottom="-22f" cropleft="-25f" cropright="-25f"/>
                         </v:shape>
-                        <o:OLEObject Type="Embed" ProgID="Word.Picture.8" ShapeID="_x0000_i1025" DrawAspect="Content" ObjectID="_1703075654" r:id="rId5"/>
+                        <o:OLEObject Type="Embed" ProgID="Word.Picture.8" ShapeID="_x0000_i1025" DrawAspect="Content" ObjectID="_1704087209" r:id="rId5"/>
                       </w:object>
                     </w:r>
                   </w:p>

</xml_diff>

<commit_message>
Handle a SEM convention
</commit_message>
<xml_diff>
--- a/documents/HLM-template.docx
+++ b/documents/HLM-template.docx
@@ -86,6 +86,8 @@
         </w:rPr>
         <w:t xml:space="preserve">{% if </w:t>
       </w:r>
+      <w:proofErr w:type="spellStart"/>
+      <w:proofErr w:type="gramStart"/>
       <w:r>
         <w:rPr>
           <w:rFonts w:ascii="TimesNewRomanPS-BoldMT" w:hAnsi="TimesNewRomanPS-BoldMT" w:cs="TimesNewRomanPS-BoldMT"/>
@@ -94,6 +96,8 @@
         </w:rPr>
         <w:t>convention.numero</w:t>
       </w:r>
+      <w:proofErr w:type="spellEnd"/>
+      <w:proofErr w:type="gramEnd"/>
       <w:r>
         <w:rPr>
           <w:rFonts w:ascii="TimesNewRomanPSMT" w:hAnsi="TimesNewRomanPSMT" w:cs="TimesNewRomanPSMT"/>
@@ -107,15 +111,43 @@
           <w:b/>
           <w:lang w:val="fr-FR"/>
         </w:rPr>
-        <w:t>{{convention.numero</w:t>
-      </w:r>
+        <w:t>{{</w:t>
+      </w:r>
+      <w:proofErr w:type="spellStart"/>
       <w:r>
         <w:rPr>
           <w:rFonts w:ascii="TimesNewRomanPS-BoldMT" w:hAnsi="TimesNewRomanPS-BoldMT" w:cs="TimesNewRomanPS-BoldMT"/>
           <w:b/>
           <w:lang w:val="fr-FR"/>
         </w:rPr>
-        <w:t>}}{% else %}</w:t>
+        <w:t>convention.numero</w:t>
+      </w:r>
+      <w:proofErr w:type="spellEnd"/>
+      <w:r>
+        <w:rPr>
+          <w:rFonts w:ascii="TimesNewRomanPS-BoldMT" w:hAnsi="TimesNewRomanPS-BoldMT" w:cs="TimesNewRomanPS-BoldMT"/>
+          <w:b/>
+          <w:lang w:val="fr-FR"/>
+        </w:rPr>
+        <w:t xml:space="preserve">}}{% </w:t>
+      </w:r>
+      <w:proofErr w:type="spellStart"/>
+      <w:r>
+        <w:rPr>
+          <w:rFonts w:ascii="TimesNewRomanPS-BoldMT" w:hAnsi="TimesNewRomanPS-BoldMT" w:cs="TimesNewRomanPS-BoldMT"/>
+          <w:b/>
+          <w:lang w:val="fr-FR"/>
+        </w:rPr>
+        <w:t>else</w:t>
+      </w:r>
+      <w:proofErr w:type="spellEnd"/>
+      <w:r>
+        <w:rPr>
+          <w:rFonts w:ascii="TimesNewRomanPS-BoldMT" w:hAnsi="TimesNewRomanPS-BoldMT" w:cs="TimesNewRomanPS-BoldMT"/>
+          <w:b/>
+          <w:lang w:val="fr-FR"/>
+        </w:rPr>
+        <w:t xml:space="preserve"> %}</w:t>
       </w:r>
       <w:r>
         <w:rPr>
@@ -135,17 +167,35 @@
           <w:b/>
           <w:lang w:val="fr-FR"/>
         </w:rPr>
-        <w:t>{% endif %}</w:t>
-      </w:r>
-    </w:p>
-    <w:p>
-      <w:pPr>
-        <w:jc w:val="center"/>
+        <w:t xml:space="preserve">{% </w:t>
+      </w:r>
+      <w:proofErr w:type="spellStart"/>
+      <w:r>
         <w:rPr>
           <w:rFonts w:ascii="TimesNewRomanPS-BoldMT" w:hAnsi="TimesNewRomanPS-BoldMT" w:cs="TimesNewRomanPS-BoldMT"/>
           <w:b/>
           <w:lang w:val="fr-FR"/>
         </w:rPr>
+        <w:t>endif</w:t>
+      </w:r>
+      <w:proofErr w:type="spellEnd"/>
+      <w:r>
+        <w:rPr>
+          <w:rFonts w:ascii="TimesNewRomanPS-BoldMT" w:hAnsi="TimesNewRomanPS-BoldMT" w:cs="TimesNewRomanPS-BoldMT"/>
+          <w:b/>
+          <w:lang w:val="fr-FR"/>
+        </w:rPr>
+        <w:t xml:space="preserve"> %}</w:t>
+      </w:r>
+    </w:p>
+    <w:p>
+      <w:pPr>
+        <w:jc w:val="center"/>
+        <w:rPr>
+          <w:rFonts w:ascii="TimesNewRomanPS-BoldMT" w:hAnsi="TimesNewRomanPS-BoldMT" w:cs="TimesNewRomanPS-BoldMT"/>
+          <w:b/>
+          <w:lang w:val="fr-FR"/>
+        </w:rPr>
       </w:pPr>
     </w:p>
     <w:p>
@@ -353,15 +403,24 @@
           <w:rFonts w:ascii="TimesNewRomanPSMT" w:hAnsi="TimesNewRomanPSMT" w:cs="TimesNewRomanPSMT"/>
           <w:lang w:val="fr-FR"/>
         </w:rPr>
-        <w:t>{{lot.nb_logements</w:t>
-      </w:r>
+        <w:t>{{</w:t>
+      </w:r>
+      <w:proofErr w:type="spellStart"/>
       <w:r>
         <w:rPr>
           <w:rFonts w:ascii="TimesNewRomanPSMT" w:hAnsi="TimesNewRomanPSMT" w:cs="TimesNewRomanPSMT"/>
           <w:lang w:val="fr-FR"/>
         </w:rPr>
+        <w:t>lot.nb_logements</w:t>
+      </w:r>
+      <w:r>
+        <w:rPr>
+          <w:rFonts w:ascii="TimesNewRomanPSMT" w:hAnsi="TimesNewRomanPSMT" w:cs="TimesNewRomanPSMT"/>
+          <w:lang w:val="fr-FR"/>
+        </w:rPr>
         <w:t>|pl</w:t>
       </w:r>
+      <w:proofErr w:type="spellEnd"/>
       <w:r>
         <w:rPr>
           <w:rFonts w:ascii="TimesNewRomanPSMT" w:hAnsi="TimesNewRomanPSMT" w:cs="TimesNewRomanPSMT"/>
@@ -967,14 +1026,30 @@
           <w:rFonts w:ascii="TimesNewRomanPSMT" w:hAnsi="TimesNewRomanPSMT" w:cs="TimesNewRomanPSMT"/>
           <w:lang w:val="fr-FR"/>
         </w:rPr>
-        <w:t>{{lot.nb_logements</w:t>
-      </w:r>
+        <w:t>{{</w:t>
+      </w:r>
+      <w:proofErr w:type="spellStart"/>
       <w:r>
         <w:rPr>
           <w:rFonts w:ascii="TimesNewRomanPSMT" w:hAnsi="TimesNewRomanPSMT" w:cs="TimesNewRomanPSMT"/>
           <w:lang w:val="fr-FR"/>
         </w:rPr>
-        <w:t xml:space="preserve">|pl </w:t>
+        <w:t>lot.nb_logements</w:t>
+      </w:r>
+      <w:r>
+        <w:rPr>
+          <w:rFonts w:ascii="TimesNewRomanPSMT" w:hAnsi="TimesNewRomanPSMT" w:cs="TimesNewRomanPSMT"/>
+          <w:lang w:val="fr-FR"/>
+        </w:rPr>
+        <w:t>|pl</w:t>
+      </w:r>
+      <w:proofErr w:type="spellEnd"/>
+      <w:r>
+        <w:rPr>
+          <w:rFonts w:ascii="TimesNewRomanPSMT" w:hAnsi="TimesNewRomanPSMT" w:cs="TimesNewRomanPSMT"/>
+          <w:lang w:val="fr-FR"/>
+        </w:rPr>
+        <w:t xml:space="preserve"> </w:t>
       </w:r>
       <w:r>
         <w:rPr>
@@ -1759,8 +1834,17 @@
           <w:rFonts w:ascii="TimesNewRomanPSMT" w:hAnsi="TimesNewRomanPSMT" w:cs="TimesNewRomanPSMT"/>
           <w:lang w:val="fr-FR"/>
         </w:rPr>
-        <w:t>|pl</w:t>
-      </w:r>
+        <w:t>|</w:t>
+      </w:r>
+      <w:proofErr w:type="spellStart"/>
+      <w:r>
+        <w:rPr>
+          <w:rFonts w:ascii="TimesNewRomanPSMT" w:hAnsi="TimesNewRomanPSMT" w:cs="TimesNewRomanPSMT"/>
+          <w:lang w:val="fr-FR"/>
+        </w:rPr>
+        <w:t>pl</w:t>
+      </w:r>
+      <w:proofErr w:type="spellEnd"/>
       <w:r>
         <w:rPr>
           <w:rFonts w:ascii="TimesNewRomanPSMT" w:hAnsi="TimesNewRomanPSMT" w:cs="TimesNewRomanPSMT"/>
@@ -1855,6 +1939,7 @@
         </w:rPr>
         <w:t>mixPLUS</w:t>
       </w:r>
+      <w:proofErr w:type="spellStart"/>
       <w:r>
         <w:rPr>
           <w:rFonts w:ascii="TimesNewRomanPSMT" w:hAnsi="TimesNewRomanPSMT" w:cs="TimesNewRomanPSMT"/>
@@ -1863,6 +1948,7 @@
         </w:rPr>
         <w:t>inf</w:t>
       </w:r>
+      <w:proofErr w:type="spellEnd"/>
       <w:r>
         <w:rPr>
           <w:rFonts w:ascii="TimesNewRomanPSMT" w:hAnsi="TimesNewRomanPSMT" w:cs="TimesNewRomanPSMT"/>
@@ -1875,7 +1961,23 @@
           <w:rFonts w:ascii="TimesNewRomanPSMT" w:hAnsi="TimesNewRomanPSMT" w:cs="TimesNewRomanPSMT"/>
           <w:lang w:val="fr-FR"/>
         </w:rPr>
-        <w:t xml:space="preserve">|pl </w:t>
+        <w:t>|</w:t>
+      </w:r>
+      <w:proofErr w:type="spellStart"/>
+      <w:r>
+        <w:rPr>
+          <w:rFonts w:ascii="TimesNewRomanPSMT" w:hAnsi="TimesNewRomanPSMT" w:cs="TimesNewRomanPSMT"/>
+          <w:lang w:val="fr-FR"/>
+        </w:rPr>
+        <w:t>pl</w:t>
+      </w:r>
+      <w:proofErr w:type="spellEnd"/>
+      <w:r>
+        <w:rPr>
+          <w:rFonts w:ascii="TimesNewRomanPSMT" w:hAnsi="TimesNewRomanPSMT" w:cs="TimesNewRomanPSMT"/>
+          <w:lang w:val="fr-FR"/>
+        </w:rPr>
+        <w:t xml:space="preserve"> </w:t>
       </w:r>
       <w:r>
         <w:rPr>
@@ -2046,6 +2148,7 @@
         </w:rPr>
         <w:t>mixPLUS</w:t>
       </w:r>
+      <w:proofErr w:type="spellStart"/>
       <w:r>
         <w:rPr>
           <w:rFonts w:ascii="TimesNewRomanPSMT" w:hAnsi="TimesNewRomanPSMT" w:cs="TimesNewRomanPSMT"/>
@@ -2054,6 +2157,7 @@
         </w:rPr>
         <w:t>inf</w:t>
       </w:r>
+      <w:proofErr w:type="spellEnd"/>
       <w:r>
         <w:rPr>
           <w:rFonts w:ascii="TimesNewRomanPSMT" w:hAnsi="TimesNewRomanPSMT" w:cs="TimesNewRomanPSMT"/>
@@ -2081,7 +2185,23 @@
           <w:rFonts w:ascii="TimesNewRomanPSMT" w:hAnsi="TimesNewRomanPSMT" w:cs="TimesNewRomanPSMT"/>
           <w:lang w:val="fr-FR"/>
         </w:rPr>
-        <w:t xml:space="preserve">|pl </w:t>
+        <w:t>|</w:t>
+      </w:r>
+      <w:proofErr w:type="spellStart"/>
+      <w:r>
+        <w:rPr>
+          <w:rFonts w:ascii="TimesNewRomanPSMT" w:hAnsi="TimesNewRomanPSMT" w:cs="TimesNewRomanPSMT"/>
+          <w:lang w:val="fr-FR"/>
+        </w:rPr>
+        <w:t>pl</w:t>
+      </w:r>
+      <w:proofErr w:type="spellEnd"/>
+      <w:r>
+        <w:rPr>
+          <w:rFonts w:ascii="TimesNewRomanPSMT" w:hAnsi="TimesNewRomanPSMT" w:cs="TimesNewRomanPSMT"/>
+          <w:lang w:val="fr-FR"/>
+        </w:rPr>
+        <w:t xml:space="preserve"> </w:t>
       </w:r>
       <w:r>
         <w:rPr>
@@ -2535,6 +2655,9 @@
     <w:p>
       <w:pPr>
         <w:jc w:val="center"/>
+        <w:rPr>
+          <w:rFonts w:ascii="TimesNewRomanPSMT" w:hAnsi="TimesNewRomanPSMT" w:cs="TimesNewRomanPSMT"/>
+        </w:rPr>
       </w:pPr>
       <w:r>
         <w:rPr>
@@ -2551,6 +2674,7 @@
         <w:t>.</w:t>
       </w:r>
     </w:p>
+    <w:p/>
     <w:p>
       <w:r>
         <w:rPr>
@@ -2558,8 +2682,12 @@
         </w:rPr>
         <w:t>Durant le mois qui suit la signature de la convention, le bailleur informe les locataires ou occupants de bonne foi en place à la date de signature de la convention qu'ils disposent d'un délai de deux mois à compter de la réception de l'information pour présenter leurs justificatifs de revenus dans les conditions prévues pour l'attribution des logements sociaux et que ceux disposant de ressources</w:t>
       </w:r>
-    </w:p>
-    <w:p>
+      <w:r>
+        <w:rPr>
+          <w:lang w:val="fr-FR"/>
+        </w:rPr>
+        <w:t xml:space="preserve"> </w:t>
+      </w:r>
       <w:r>
         <w:rPr>
           <w:rFonts w:ascii="TimesNewRomanPSMT" w:hAnsi="TimesNewRomanPSMT" w:cs="TimesNewRomanPSMT"/>
@@ -2674,7 +2802,14 @@
         <w:rPr>
           <w:rFonts w:ascii="TimesNewRomanPSMT" w:hAnsi="TimesNewRomanPSMT" w:cs="TimesNewRomanPSMT"/>
         </w:rPr>
-        <w:t>Le bail doit être conforme à la présente convention. Une copie de la convention est tenue en permanence à la disposition des locataires et de leurs associations qui peuvent en prendre connaissance chez le gardien ou, en l'absence d'un gardien, au siège du bailleur. Cette information est mentionnée à chaque locataire ou affichée de façon très apparente dans les parties communes de l'immeuble.</w:t>
+        <w:t xml:space="preserve">Le bail doit être conforme à la présente convention. Une copie de la convention est tenue en permanence à la disposition des locataires et de leurs associations qui peuvent en prendre connaissance chez le gardien ou, en l'absence d'un gardien, au </w:t>
+      </w:r>
+      <w:r>
+        <w:rPr>
+          <w:rFonts w:ascii="TimesNewRomanPSMT" w:hAnsi="TimesNewRomanPSMT" w:cs="TimesNewRomanPSMT"/>
+        </w:rPr>
+        <w:lastRenderedPageBreak/>
+        <w:t>siège du bailleur. Cette information est mentionnée à chaque locataire ou affichée de façon très apparente dans les parties communes de l'immeuble.</w:t>
       </w:r>
     </w:p>
     <w:p>
@@ -2909,14 +3044,8 @@
         <w:rPr>
           <w:rFonts w:ascii="TimesNewRomanPSMT" w:hAnsi="TimesNewRomanPSMT" w:cs="TimesNewRomanPSMT"/>
         </w:rPr>
-        <w:t xml:space="preserve">Quelle qu'en soit la cause, le bailleur informe le locataire de la date prévue pour l'expiration de la convention. En cas de résiliation de la convention aux torts du </w:t>
-      </w:r>
-      <w:r>
-        <w:rPr>
-          <w:rFonts w:ascii="TimesNewRomanPSMT" w:hAnsi="TimesNewRomanPSMT" w:cs="TimesNewRomanPSMT"/>
-        </w:rPr>
         <w:lastRenderedPageBreak/>
-        <w:t>bailleur, il porte à la connaissance des locataires la teneur de l'article L. 353-6 du code de la construction et de l'habitation.</w:t>
+        <w:t>Quelle qu'en soit la cause, le bailleur informe le locataire de la date prévue pour l'expiration de la convention. En cas de résiliation de la convention aux torts du bailleur, il porte à la connaissance des locataires la teneur de l'article L. 353-6 du code de la construction et de l'habitation.</w:t>
       </w:r>
     </w:p>
     <w:p>
@@ -3257,13 +3386,6 @@
       </w:pPr>
     </w:p>
     <w:p>
-      <w:pPr>
-        <w:rPr>
-          <w:rFonts w:ascii="TimesNewRomanPSMT" w:hAnsi="TimesNewRomanPSMT" w:cs="TimesNewRomanPSMT"/>
-        </w:rPr>
-      </w:pPr>
-    </w:p>
-    <w:p>
       <w:r>
         <w:rPr>
           <w:rFonts w:ascii="TimesNewRomanPSMT" w:hAnsi="TimesNewRomanPSMT" w:cs="TimesNewRomanPSMT"/>
@@ -3272,6 +3394,13 @@
       </w:r>
     </w:p>
     <w:p>
+      <w:pPr>
+        <w:rPr>
+          <w:rFonts w:ascii="TimesNewRomanPSMT" w:hAnsi="TimesNewRomanPSMT" w:cs="TimesNewRomanPSMT"/>
+        </w:rPr>
+      </w:pPr>
+    </w:p>
+    <w:p>
       <w:r>
         <w:rPr>
           <w:rFonts w:ascii="TimesNewRomanPSMT" w:hAnsi="TimesNewRomanPSMT" w:cs="TimesNewRomanPSMT"/>
@@ -3396,6 +3525,7 @@
         <w:rPr>
           <w:rFonts w:ascii="TimesNewRomanPSMT" w:hAnsi="TimesNewRomanPSMT" w:cs="TimesNewRomanPSMT"/>
         </w:rPr>
+        <w:lastRenderedPageBreak/>
         <w:t>Par dérogation à l’article 15 de la présente convention, les locataires ne bénéficient pas du droit au maintien dans les lieux.</w:t>
       </w:r>
     </w:p>
@@ -3465,14 +3595,25 @@
         </w:rPr>
         <w:t>En application du VIII de l’article 40 de la loi du 6 juillet 1989 précitée, les charges locatives accessoires au loyer principal des logements de la résidence universitaire peuvent être récupérées par le bailleur sous la forme d'un forfait versé simultanément au loyer, dont le montant et la périodicité de versement sont définis au contrat et qui ne peut donner lieu à complément ou à régularisation ultérieure. Le montant du forfait de charges est fixé en fonction des montants exigibles par le bailleur en application de l'article 23 de la loi du 6 juillet 1989 précitée. Ce montant</w:t>
       </w:r>
-    </w:p>
-    <w:p>
+      <w:r>
+        <w:rPr>
+          <w:lang w:val="fr-FR"/>
+        </w:rPr>
+        <w:t xml:space="preserve"> </w:t>
+      </w:r>
       <w:r>
         <w:rPr>
           <w:rFonts w:ascii="TimesNewRomanPSMT" w:hAnsi="TimesNewRomanPSMT" w:cs="TimesNewRomanPSMT"/>
         </w:rPr>
         <w:t>ne doit pas être manifestement disproportionné au regard des charges dont le locataire ou, le cas échéant, le précédent locataire se serait acquitté.</w:t>
       </w:r>
+    </w:p>
+    <w:p>
+      <w:pPr>
+        <w:rPr>
+          <w:rFonts w:ascii="TimesNewRomanPSMT" w:hAnsi="TimesNewRomanPSMT" w:cs="TimesNewRomanPSMT"/>
+        </w:rPr>
+      </w:pPr>
     </w:p>
     <w:p>
       <w:r>
@@ -3612,14 +3753,8 @@
         <w:rPr>
           <w:rFonts w:ascii="TimesNewRomanPSMT" w:hAnsi="TimesNewRomanPSMT" w:cs="TimesNewRomanPSMT"/>
         </w:rPr>
-        <w:t xml:space="preserve">1° Pour chaque locataire demandeur de l'APL, le bailleur s’engage à favoriser l’utilisation des services dématérialisés mis à sa disposition par les organismes payeurs pour l’envoi des informations nécessaires à l’étude d’un droit à une aide au </w:t>
-      </w:r>
-      <w:r>
-        <w:rPr>
-          <w:rFonts w:ascii="TimesNewRomanPSMT" w:hAnsi="TimesNewRomanPSMT" w:cs="TimesNewRomanPSMT"/>
-        </w:rPr>
         <w:lastRenderedPageBreak/>
-        <w:t>logement. En dernier ressort, il renseigne dès l'entrée en vigueur de la convention pour chaque locataire demandeur de l'APL, la partie de l'imprimé de demande d'APL qui le concerne.</w:t>
+        <w:t>1° Pour chaque locataire demandeur de l'APL, le bailleur s’engage à favoriser l’utilisation des services dématérialisés mis à sa disposition par les organismes payeurs pour l’envoi des informations nécessaires à l’étude d’un droit à une aide au logement. En dernier ressort, il renseigne dès l'entrée en vigueur de la convention pour chaque locataire demandeur de l'APL, la partie de l'imprimé de demande d'APL qui le concerne.</w:t>
       </w:r>
     </w:p>
     <w:p>
@@ -3777,22 +3912,28 @@
         <w:rPr>
           <w:rFonts w:ascii="TimesNewRomanPSMT" w:hAnsi="TimesNewRomanPSMT" w:cs="TimesNewRomanPSMT"/>
         </w:rPr>
-        <w:t>La commission de coordination des actions de prévention des expulsions locatives (CCAPEX) est systématiquement informée par l’organisme payeur des APL en vue de prévenir leurs éventuelles suspensions par une mobilisation coordonnée des outils de prévention (article 7-2 de la loi n° 90- 449 du 31 mai 1990 visant à la mise en œuvre du droit au logement).</w:t>
-      </w:r>
-    </w:p>
-    <w:p>
-      <w:pPr>
-        <w:rPr>
-          <w:rFonts w:ascii="TimesNewRomanPSMT" w:hAnsi="TimesNewRomanPSMT" w:cs="TimesNewRomanPSMT"/>
-        </w:rPr>
-      </w:pPr>
-    </w:p>
-    <w:p>
+        <w:t xml:space="preserve">La commission de coordination des actions de prévention des expulsions locatives (CCAPEX) est systématiquement informée par l’organisme payeur des APL en vue de prévenir leurs éventuelles suspensions par une mobilisation coordonnée des outils </w:t>
+      </w:r>
       <w:r>
         <w:rPr>
           <w:rFonts w:ascii="TimesNewRomanPSMT" w:hAnsi="TimesNewRomanPSMT" w:cs="TimesNewRomanPSMT"/>
         </w:rPr>
         <w:lastRenderedPageBreak/>
+        <w:t>de prévention (article 7-2 de la loi n° 90- 449 du 31 mai 1990 visant à la mise en œuvre du droit au logement).</w:t>
+      </w:r>
+    </w:p>
+    <w:p>
+      <w:pPr>
+        <w:rPr>
+          <w:rFonts w:ascii="TimesNewRomanPSMT" w:hAnsi="TimesNewRomanPSMT" w:cs="TimesNewRomanPSMT"/>
+        </w:rPr>
+      </w:pPr>
+    </w:p>
+    <w:p>
+      <w:r>
+        <w:rPr>
+          <w:rFonts w:ascii="TimesNewRomanPSMT" w:hAnsi="TimesNewRomanPSMT" w:cs="TimesNewRomanPSMT"/>
+        </w:rPr>
         <w:t>La CCAPEX est réputée avoir été régulièrement saisie lorsque le bailleur a préalablement signalé l’impayé à l’organisme payeur des APL selon les modalités définies à l’article R. 824-4 précité.</w:t>
       </w:r>
     </w:p>
@@ -4037,14 +4178,14 @@
         <w:rPr>
           <w:rFonts w:ascii="TimesNewRomanPSMT" w:hAnsi="TimesNewRomanPSMT" w:cs="TimesNewRomanPSMT"/>
         </w:rPr>
-        <w:t xml:space="preserve">Lorsqu'un organisme ne respecte pas, pour un ou plusieurs logements, les engagements prévus par la convention, et après que l'organisme a été mis en mesure de présenter ses observations conformément aux dispositions de l'article L. 342-12 du code de la construction et de l’habitation ou, en cas de mise en demeure, à l'issue du délai mentionné à ce même article, l’Agence nationale de contrôle du logement social </w:t>
+        <w:t xml:space="preserve">Lorsqu'un organisme ne respecte pas, pour un ou plusieurs logements, les engagements prévus par la convention, et après que l'organisme a été mis en mesure de présenter ses observations conformément aux dispositions de l'article L. 342-12 du </w:t>
       </w:r>
       <w:r>
         <w:rPr>
           <w:rFonts w:ascii="TimesNewRomanPSMT" w:hAnsi="TimesNewRomanPSMT" w:cs="TimesNewRomanPSMT"/>
         </w:rPr>
         <w:lastRenderedPageBreak/>
-        <w:t>peut proposer au ministre chargé du logement de prononcer une sanction en application de l’article L. 342-14 du même code.</w:t>
+        <w:t>code de la construction et de l’habitation ou, en cas de mise en demeure, à l'issue du délai mentionné à ce même article, l’Agence nationale de contrôle du logement social peut proposer au ministre chargé du logement de prononcer une sanction en application de l’article L. 342-14 du même code.</w:t>
       </w:r>
     </w:p>
     <w:p>
@@ -4860,13 +5001,44 @@
           <w:rFonts w:ascii="TimesNewRomanPSMT" w:hAnsi="TimesNewRomanPSMT" w:cs="TimesNewRomanPSMT"/>
           <w:lang w:val="en-US"/>
         </w:rPr>
-        <w:t>{% endfor %}</w:t>
-      </w:r>
-      <w:r>
-        <w:rPr>
-          <w:rFonts w:ascii="TimesNewRomanPSMT" w:hAnsi="TimesNewRomanPSMT" w:cs="TimesNewRomanPSMT"/>
-        </w:rPr>
         <w:t xml:space="preserve">{% </w:t>
+      </w:r>
+      <w:proofErr w:type="spellStart"/>
+      <w:r>
+        <w:rPr>
+          <w:rFonts w:ascii="TimesNewRomanPSMT" w:hAnsi="TimesNewRomanPSMT" w:cs="TimesNewRomanPSMT"/>
+          <w:lang w:val="en-US"/>
+        </w:rPr>
+        <w:t>endfor</w:t>
+      </w:r>
+      <w:proofErr w:type="spellEnd"/>
+      <w:r>
+        <w:rPr>
+          <w:rFonts w:ascii="TimesNewRomanPSMT" w:hAnsi="TimesNewRomanPSMT" w:cs="TimesNewRomanPSMT"/>
+          <w:lang w:val="en-US"/>
+        </w:rPr>
+        <w:t xml:space="preserve"> </w:t>
+      </w:r>
+      <w:proofErr w:type="gramStart"/>
+      <w:r>
+        <w:rPr>
+          <w:rFonts w:ascii="TimesNewRomanPSMT" w:hAnsi="TimesNewRomanPSMT" w:cs="TimesNewRomanPSMT"/>
+          <w:lang w:val="en-US"/>
+        </w:rPr>
+        <w:t>%}</w:t>
+      </w:r>
+      <w:r>
+        <w:rPr>
+          <w:rFonts w:ascii="TimesNewRomanPSMT" w:hAnsi="TimesNewRomanPSMT" w:cs="TimesNewRomanPSMT"/>
+        </w:rPr>
+        <w:t>{</w:t>
+      </w:r>
+      <w:proofErr w:type="gramEnd"/>
+      <w:r>
+        <w:rPr>
+          <w:rFonts w:ascii="TimesNewRomanPSMT" w:hAnsi="TimesNewRomanPSMT" w:cs="TimesNewRomanPSMT"/>
+        </w:rPr>
+        <w:t xml:space="preserve">% </w:t>
       </w:r>
       <w:r>
         <w:rPr>
@@ -4973,6 +5145,7 @@
                 <w:lang w:val="en-US"/>
               </w:rPr>
             </w:pPr>
+            <w:proofErr w:type="spellStart"/>
             <w:r>
               <w:rPr>
                 <w:b/>
@@ -4983,6 +5156,7 @@
               </w:rPr>
               <w:t>Numéro</w:t>
             </w:r>
+            <w:proofErr w:type="spellEnd"/>
           </w:p>
         </w:tc>
         <w:tc>
@@ -5001,6 +5175,7 @@
                 <w:lang w:val="en-US"/>
               </w:rPr>
             </w:pPr>
+            <w:proofErr w:type="spellStart"/>
             <w:r>
               <w:rPr>
                 <w:b/>
@@ -5011,6 +5186,7 @@
               </w:rPr>
               <w:t>Lieudit</w:t>
             </w:r>
+            <w:proofErr w:type="spellEnd"/>
           </w:p>
         </w:tc>
         <w:tc>
@@ -5066,6 +5242,7 @@
               </w:rPr>
               <w:t xml:space="preserve">{%tr for </w:t>
             </w:r>
+            <w:proofErr w:type="spellStart"/>
             <w:r>
               <w:rPr>
                 <w:b/>
@@ -5076,6 +5253,7 @@
               </w:rPr>
               <w:t>rc</w:t>
             </w:r>
+            <w:proofErr w:type="spellEnd"/>
             <w:r>
               <w:rPr>
                 <w:b/>
@@ -5086,6 +5264,7 @@
               </w:rPr>
               <w:t xml:space="preserve"> in </w:t>
             </w:r>
+            <w:proofErr w:type="spellStart"/>
             <w:r>
               <w:rPr>
                 <w:b/>
@@ -5096,6 +5275,7 @@
               </w:rPr>
               <w:t>references_cadastrales</w:t>
             </w:r>
+            <w:proofErr w:type="spellEnd"/>
             <w:r>
               <w:rPr>
                 <w:b/>
@@ -5122,13 +5302,41 @@
                 <w:lang w:val="en-US"/>
               </w:rPr>
             </w:pPr>
-            <w:r>
-              <w:rPr>
-                <w:sz w:val="16"/>
-                <w:szCs w:val="16"/>
-                <w:lang w:val="en-US"/>
-              </w:rPr>
-              <w:t>{{ rc.section }}</w:t>
+            <w:proofErr w:type="gramStart"/>
+            <w:r>
+              <w:rPr>
+                <w:sz w:val="16"/>
+                <w:szCs w:val="16"/>
+                <w:lang w:val="en-US"/>
+              </w:rPr>
+              <w:t xml:space="preserve">{{ </w:t>
+            </w:r>
+            <w:proofErr w:type="spellStart"/>
+            <w:r>
+              <w:rPr>
+                <w:sz w:val="16"/>
+                <w:szCs w:val="16"/>
+                <w:lang w:val="en-US"/>
+              </w:rPr>
+              <w:t>rc</w:t>
+            </w:r>
+            <w:proofErr w:type="gramEnd"/>
+            <w:r>
+              <w:rPr>
+                <w:sz w:val="16"/>
+                <w:szCs w:val="16"/>
+                <w:lang w:val="en-US"/>
+              </w:rPr>
+              <w:t>.section</w:t>
+            </w:r>
+            <w:proofErr w:type="spellEnd"/>
+            <w:r>
+              <w:rPr>
+                <w:sz w:val="16"/>
+                <w:szCs w:val="16"/>
+                <w:lang w:val="en-US"/>
+              </w:rPr>
+              <w:t xml:space="preserve"> }}</w:t>
             </w:r>
           </w:p>
         </w:tc>
@@ -5144,6 +5352,7 @@
                 <w:lang w:val="en-US"/>
               </w:rPr>
             </w:pPr>
+            <w:proofErr w:type="gramStart"/>
             <w:r>
               <w:rPr>
                 <w:sz w:val="16"/>
@@ -5158,8 +5367,18 @@
                 <w:szCs w:val="16"/>
                 <w:lang w:val="en-US"/>
               </w:rPr>
-              <w:t xml:space="preserve"> rc</w:t>
-            </w:r>
+              <w:t xml:space="preserve"> </w:t>
+            </w:r>
+            <w:proofErr w:type="spellStart"/>
+            <w:r>
+              <w:rPr>
+                <w:sz w:val="16"/>
+                <w:szCs w:val="16"/>
+                <w:lang w:val="en-US"/>
+              </w:rPr>
+              <w:t>rc</w:t>
+            </w:r>
+            <w:proofErr w:type="gramEnd"/>
             <w:r>
               <w:rPr>
                 <w:sz w:val="16"/>
@@ -5176,6 +5395,7 @@
               </w:rPr>
               <w:t>numero</w:t>
             </w:r>
+            <w:proofErr w:type="spellEnd"/>
             <w:r>
               <w:rPr>
                 <w:sz w:val="16"/>
@@ -5198,6 +5418,7 @@
                 <w:lang w:val="en-US"/>
               </w:rPr>
             </w:pPr>
+            <w:proofErr w:type="gramStart"/>
             <w:r>
               <w:rPr>
                 <w:sz w:val="16"/>
@@ -5206,14 +5427,25 @@
               </w:rPr>
               <w:t xml:space="preserve">{{ </w:t>
             </w:r>
-            <w:r>
-              <w:rPr>
-                <w:sz w:val="16"/>
-                <w:szCs w:val="16"/>
-                <w:lang w:val="en-US"/>
-              </w:rPr>
-              <w:t>rc.lieudit</w:t>
-            </w:r>
+            <w:proofErr w:type="spellStart"/>
+            <w:r>
+              <w:rPr>
+                <w:sz w:val="16"/>
+                <w:szCs w:val="16"/>
+                <w:lang w:val="en-US"/>
+              </w:rPr>
+              <w:t>rc</w:t>
+            </w:r>
+            <w:proofErr w:type="gramEnd"/>
+            <w:r>
+              <w:rPr>
+                <w:sz w:val="16"/>
+                <w:szCs w:val="16"/>
+                <w:lang w:val="en-US"/>
+              </w:rPr>
+              <w:t>.lieudit</w:t>
+            </w:r>
+            <w:proofErr w:type="spellEnd"/>
             <w:r>
               <w:rPr>
                 <w:sz w:val="16"/>
@@ -5237,6 +5469,7 @@
                 <w:lang w:val="en-US"/>
               </w:rPr>
             </w:pPr>
+            <w:proofErr w:type="gramStart"/>
             <w:r>
               <w:rPr>
                 <w:rFonts w:ascii="TimesNewRomanPSMT" w:hAnsi="TimesNewRomanPSMT" w:cs="TimesNewRomanPSMT"/>
@@ -5246,14 +5479,35 @@
               </w:rPr>
               <w:t xml:space="preserve">{{ </w:t>
             </w:r>
-            <w:r>
-              <w:rPr>
-                <w:rFonts w:ascii="TimesNewRomanPSMT" w:hAnsi="TimesNewRomanPSMT" w:cs="TimesNewRomanPSMT"/>
-                <w:sz w:val="16"/>
-                <w:szCs w:val="16"/>
-                <w:lang w:val="en-US"/>
-              </w:rPr>
-              <w:t xml:space="preserve">rc.surface </w:t>
+            <w:proofErr w:type="spellStart"/>
+            <w:r>
+              <w:rPr>
+                <w:rFonts w:ascii="TimesNewRomanPSMT" w:hAnsi="TimesNewRomanPSMT" w:cs="TimesNewRomanPSMT"/>
+                <w:sz w:val="16"/>
+                <w:szCs w:val="16"/>
+                <w:lang w:val="en-US"/>
+              </w:rPr>
+              <w:t>rc</w:t>
+            </w:r>
+            <w:proofErr w:type="gramEnd"/>
+            <w:r>
+              <w:rPr>
+                <w:rFonts w:ascii="TimesNewRomanPSMT" w:hAnsi="TimesNewRomanPSMT" w:cs="TimesNewRomanPSMT"/>
+                <w:sz w:val="16"/>
+                <w:szCs w:val="16"/>
+                <w:lang w:val="en-US"/>
+              </w:rPr>
+              <w:t>.surface</w:t>
+            </w:r>
+            <w:proofErr w:type="spellEnd"/>
+            <w:r>
+              <w:rPr>
+                <w:rFonts w:ascii="TimesNewRomanPSMT" w:hAnsi="TimesNewRomanPSMT" w:cs="TimesNewRomanPSMT"/>
+                <w:sz w:val="16"/>
+                <w:szCs w:val="16"/>
+                <w:lang w:val="en-US"/>
+              </w:rPr>
+              <w:t xml:space="preserve"> </w:t>
             </w:r>
             <w:r>
               <w:rPr>
@@ -5289,7 +5543,29 @@
                 <w:szCs w:val="16"/>
                 <w:lang w:val="en-US"/>
               </w:rPr>
-              <w:t>{%tr endfor %}</w:t>
+              <w:t xml:space="preserve">{%tr </w:t>
+            </w:r>
+            <w:proofErr w:type="spellStart"/>
+            <w:r>
+              <w:rPr>
+                <w:b/>
+                <w:bCs/>
+                <w:sz w:val="16"/>
+                <w:szCs w:val="16"/>
+                <w:lang w:val="en-US"/>
+              </w:rPr>
+              <w:t>endfor</w:t>
+            </w:r>
+            <w:proofErr w:type="spellEnd"/>
+            <w:r>
+              <w:rPr>
+                <w:b/>
+                <w:bCs/>
+                <w:sz w:val="16"/>
+                <w:szCs w:val="16"/>
+                <w:lang w:val="en-US"/>
+              </w:rPr>
+              <w:t xml:space="preserve"> %}</w:t>
             </w:r>
           </w:p>
         </w:tc>
@@ -5307,13 +5583,28 @@
           <w:rFonts w:ascii="TimesNewRomanPSMT" w:hAnsi="TimesNewRomanPSMT" w:cs="TimesNewRomanPSMT"/>
           <w:lang w:val="en-US"/>
         </w:rPr>
-        <w:t>{% endif %}</w:t>
-      </w:r>
-      <w:r>
-        <w:rPr>
-          <w:rFonts w:ascii="TimesNewRomanPSMT" w:hAnsi="TimesNewRomanPSMT" w:cs="TimesNewRomanPSMT"/>
-        </w:rPr>
-        <w:t>{% if logement_edds</w:t>
+        <w:t xml:space="preserve">{% endif </w:t>
+      </w:r>
+      <w:proofErr w:type="gramStart"/>
+      <w:r>
+        <w:rPr>
+          <w:rFonts w:ascii="TimesNewRomanPSMT" w:hAnsi="TimesNewRomanPSMT" w:cs="TimesNewRomanPSMT"/>
+          <w:lang w:val="en-US"/>
+        </w:rPr>
+        <w:t>%}</w:t>
+      </w:r>
+      <w:r>
+        <w:rPr>
+          <w:rFonts w:ascii="TimesNewRomanPSMT" w:hAnsi="TimesNewRomanPSMT" w:cs="TimesNewRomanPSMT"/>
+        </w:rPr>
+        <w:t>{</w:t>
+      </w:r>
+      <w:proofErr w:type="gramEnd"/>
+      <w:r>
+        <w:rPr>
+          <w:rFonts w:ascii="TimesNewRomanPSMT" w:hAnsi="TimesNewRomanPSMT" w:cs="TimesNewRomanPSMT"/>
+        </w:rPr>
+        <w:t>% if logement_edds</w:t>
       </w:r>
       <w:r>
         <w:rPr>
@@ -5403,6 +5694,7 @@
                 <w:lang w:val="en-US"/>
               </w:rPr>
             </w:pPr>
+            <w:proofErr w:type="spellStart"/>
             <w:r>
               <w:rPr>
                 <w:b/>
@@ -5411,7 +5703,18 @@
                 <w:szCs w:val="16"/>
                 <w:lang w:val="en-US"/>
               </w:rPr>
-              <w:t>Numéro du lot</w:t>
+              <w:t>Numéro</w:t>
+            </w:r>
+            <w:proofErr w:type="spellEnd"/>
+            <w:r>
+              <w:rPr>
+                <w:b/>
+                <w:bCs/>
+                <w:sz w:val="16"/>
+                <w:szCs w:val="16"/>
+                <w:lang w:val="en-US"/>
+              </w:rPr>
+              <w:t xml:space="preserve"> du lot</w:t>
             </w:r>
           </w:p>
         </w:tc>
@@ -5431,6 +5734,7 @@
                 <w:lang w:val="en-US"/>
               </w:rPr>
             </w:pPr>
+            <w:proofErr w:type="spellStart"/>
             <w:r>
               <w:rPr>
                 <w:b/>
@@ -5441,6 +5745,7 @@
               </w:rPr>
               <w:t>Financement</w:t>
             </w:r>
+            <w:proofErr w:type="spellEnd"/>
           </w:p>
         </w:tc>
         <w:tc>
@@ -5459,6 +5764,7 @@
                 <w:lang w:val="en-US"/>
               </w:rPr>
             </w:pPr>
+            <w:proofErr w:type="spellStart"/>
             <w:r>
               <w:rPr>
                 <w:b/>
@@ -5469,6 +5775,7 @@
               </w:rPr>
               <w:t>Désignation</w:t>
             </w:r>
+            <w:proofErr w:type="spellEnd"/>
           </w:p>
         </w:tc>
         <w:tc>
@@ -5522,7 +5829,51 @@
                 <w:szCs w:val="16"/>
                 <w:lang w:val="en-US"/>
               </w:rPr>
-              <w:t>{%tr for i in logement_edds %}</w:t>
+              <w:t xml:space="preserve">{%tr for </w:t>
+            </w:r>
+            <w:proofErr w:type="spellStart"/>
+            <w:r>
+              <w:rPr>
+                <w:b/>
+                <w:bCs/>
+                <w:sz w:val="16"/>
+                <w:szCs w:val="16"/>
+                <w:lang w:val="en-US"/>
+              </w:rPr>
+              <w:t>i</w:t>
+            </w:r>
+            <w:proofErr w:type="spellEnd"/>
+            <w:r>
+              <w:rPr>
+                <w:b/>
+                <w:bCs/>
+                <w:sz w:val="16"/>
+                <w:szCs w:val="16"/>
+                <w:lang w:val="en-US"/>
+              </w:rPr>
+              <w:t xml:space="preserve"> in </w:t>
+            </w:r>
+            <w:proofErr w:type="spellStart"/>
+            <w:r>
+              <w:rPr>
+                <w:b/>
+                <w:bCs/>
+                <w:sz w:val="16"/>
+                <w:szCs w:val="16"/>
+                <w:lang w:val="en-US"/>
+              </w:rPr>
+              <w:t>logement_edds</w:t>
+            </w:r>
+            <w:proofErr w:type="spellEnd"/>
+            <w:r>
+              <w:rPr>
+                <w:b/>
+                <w:bCs/>
+                <w:sz w:val="16"/>
+                <w:szCs w:val="16"/>
+                <w:lang w:val="en-US"/>
+              </w:rPr>
+              <w:t xml:space="preserve"> %}</w:t>
             </w:r>
           </w:p>
         </w:tc>
@@ -5546,7 +5897,25 @@
                 <w:szCs w:val="16"/>
                 <w:lang w:val="en-US"/>
               </w:rPr>
-              <w:t>{{i.lot_num}}</w:t>
+              <w:t>{{</w:t>
+            </w:r>
+            <w:proofErr w:type="spellStart"/>
+            <w:r>
+              <w:rPr>
+                <w:sz w:val="16"/>
+                <w:szCs w:val="16"/>
+                <w:lang w:val="en-US"/>
+              </w:rPr>
+              <w:t>i.lot_num</w:t>
+            </w:r>
+            <w:proofErr w:type="spellEnd"/>
+            <w:r>
+              <w:rPr>
+                <w:sz w:val="16"/>
+                <w:szCs w:val="16"/>
+                <w:lang w:val="en-US"/>
+              </w:rPr>
+              <w:t>}}</w:t>
             </w:r>
           </w:p>
         </w:tc>
@@ -5562,13 +5931,41 @@
                 <w:lang w:val="en-US"/>
               </w:rPr>
             </w:pPr>
-            <w:r>
-              <w:rPr>
-                <w:sz w:val="16"/>
-                <w:szCs w:val="16"/>
-                <w:lang w:val="en-US"/>
-              </w:rPr>
-              <w:t>{{ i.financement }}</w:t>
+            <w:proofErr w:type="gramStart"/>
+            <w:r>
+              <w:rPr>
+                <w:sz w:val="16"/>
+                <w:szCs w:val="16"/>
+                <w:lang w:val="en-US"/>
+              </w:rPr>
+              <w:t xml:space="preserve">{{ </w:t>
+            </w:r>
+            <w:proofErr w:type="spellStart"/>
+            <w:r>
+              <w:rPr>
+                <w:sz w:val="16"/>
+                <w:szCs w:val="16"/>
+                <w:lang w:val="en-US"/>
+              </w:rPr>
+              <w:t>i</w:t>
+            </w:r>
+            <w:proofErr w:type="gramEnd"/>
+            <w:r>
+              <w:rPr>
+                <w:sz w:val="16"/>
+                <w:szCs w:val="16"/>
+                <w:lang w:val="en-US"/>
+              </w:rPr>
+              <w:t>.financement</w:t>
+            </w:r>
+            <w:proofErr w:type="spellEnd"/>
+            <w:r>
+              <w:rPr>
+                <w:sz w:val="16"/>
+                <w:szCs w:val="16"/>
+                <w:lang w:val="en-US"/>
+              </w:rPr>
+              <w:t xml:space="preserve"> }}</w:t>
             </w:r>
           </w:p>
         </w:tc>
@@ -5584,13 +5981,41 @@
                 <w:lang w:val="en-US"/>
               </w:rPr>
             </w:pPr>
-            <w:r>
-              <w:rPr>
-                <w:sz w:val="16"/>
-                <w:szCs w:val="16"/>
-                <w:lang w:val="en-US"/>
-              </w:rPr>
-              <w:t>{{ i.designation }}</w:t>
+            <w:proofErr w:type="gramStart"/>
+            <w:r>
+              <w:rPr>
+                <w:sz w:val="16"/>
+                <w:szCs w:val="16"/>
+                <w:lang w:val="en-US"/>
+              </w:rPr>
+              <w:t xml:space="preserve">{{ </w:t>
+            </w:r>
+            <w:proofErr w:type="spellStart"/>
+            <w:r>
+              <w:rPr>
+                <w:sz w:val="16"/>
+                <w:szCs w:val="16"/>
+                <w:lang w:val="en-US"/>
+              </w:rPr>
+              <w:t>i</w:t>
+            </w:r>
+            <w:proofErr w:type="gramEnd"/>
+            <w:r>
+              <w:rPr>
+                <w:sz w:val="16"/>
+                <w:szCs w:val="16"/>
+                <w:lang w:val="en-US"/>
+              </w:rPr>
+              <w:t>.designation</w:t>
+            </w:r>
+            <w:proofErr w:type="spellEnd"/>
+            <w:r>
+              <w:rPr>
+                <w:sz w:val="16"/>
+                <w:szCs w:val="16"/>
+                <w:lang w:val="en-US"/>
+              </w:rPr>
+              <w:t xml:space="preserve"> }}</w:t>
             </w:r>
           </w:p>
         </w:tc>
@@ -5607,14 +6032,45 @@
                 <w:lang w:val="en-US"/>
               </w:rPr>
             </w:pPr>
-            <w:r>
-              <w:rPr>
-                <w:rFonts w:ascii="TimesNewRomanPSMT" w:hAnsi="TimesNewRomanPSMT" w:cs="TimesNewRomanPSMT"/>
-                <w:sz w:val="16"/>
-                <w:szCs w:val="16"/>
-                <w:lang w:val="en-US"/>
-              </w:rPr>
-              <w:t>{{ i.typologie}}</w:t>
+            <w:proofErr w:type="gramStart"/>
+            <w:r>
+              <w:rPr>
+                <w:rFonts w:ascii="TimesNewRomanPSMT" w:hAnsi="TimesNewRomanPSMT" w:cs="TimesNewRomanPSMT"/>
+                <w:sz w:val="16"/>
+                <w:szCs w:val="16"/>
+                <w:lang w:val="en-US"/>
+              </w:rPr>
+              <w:t xml:space="preserve">{{ </w:t>
+            </w:r>
+            <w:proofErr w:type="spellStart"/>
+            <w:r>
+              <w:rPr>
+                <w:rFonts w:ascii="TimesNewRomanPSMT" w:hAnsi="TimesNewRomanPSMT" w:cs="TimesNewRomanPSMT"/>
+                <w:sz w:val="16"/>
+                <w:szCs w:val="16"/>
+                <w:lang w:val="en-US"/>
+              </w:rPr>
+              <w:t>i</w:t>
+            </w:r>
+            <w:proofErr w:type="gramEnd"/>
+            <w:r>
+              <w:rPr>
+                <w:rFonts w:ascii="TimesNewRomanPSMT" w:hAnsi="TimesNewRomanPSMT" w:cs="TimesNewRomanPSMT"/>
+                <w:sz w:val="16"/>
+                <w:szCs w:val="16"/>
+                <w:lang w:val="en-US"/>
+              </w:rPr>
+              <w:t>.typologie</w:t>
+            </w:r>
+            <w:proofErr w:type="spellEnd"/>
+            <w:r>
+              <w:rPr>
+                <w:rFonts w:ascii="TimesNewRomanPSMT" w:hAnsi="TimesNewRomanPSMT" w:cs="TimesNewRomanPSMT"/>
+                <w:sz w:val="16"/>
+                <w:szCs w:val="16"/>
+                <w:lang w:val="en-US"/>
+              </w:rPr>
+              <w:t>}}</w:t>
             </w:r>
           </w:p>
         </w:tc>
@@ -5641,7 +6097,29 @@
                 <w:szCs w:val="16"/>
                 <w:lang w:val="en-US"/>
               </w:rPr>
-              <w:t>{%tr endfor %}</w:t>
+              <w:t xml:space="preserve">{%tr </w:t>
+            </w:r>
+            <w:proofErr w:type="spellStart"/>
+            <w:r>
+              <w:rPr>
+                <w:b/>
+                <w:bCs/>
+                <w:sz w:val="16"/>
+                <w:szCs w:val="16"/>
+                <w:lang w:val="en-US"/>
+              </w:rPr>
+              <w:t>endfor</w:t>
+            </w:r>
+            <w:proofErr w:type="spellEnd"/>
+            <w:r>
+              <w:rPr>
+                <w:b/>
+                <w:bCs/>
+                <w:sz w:val="16"/>
+                <w:szCs w:val="16"/>
+                <w:lang w:val="en-US"/>
+              </w:rPr>
+              <w:t xml:space="preserve"> %}</w:t>
             </w:r>
           </w:p>
         </w:tc>
@@ -5973,7 +6451,45 @@
                 <w:szCs w:val="16"/>
                 <w:lang w:val="en-US"/>
               </w:rPr>
-              <w:t>{%tr for k,v in nb_logements_par_type.items() %}</w:t>
+              <w:t xml:space="preserve">{%tr for </w:t>
+            </w:r>
+            <w:proofErr w:type="spellStart"/>
+            <w:proofErr w:type="gramStart"/>
+            <w:r>
+              <w:rPr>
+                <w:sz w:val="16"/>
+                <w:szCs w:val="16"/>
+                <w:lang w:val="en-US"/>
+              </w:rPr>
+              <w:t>k,v</w:t>
+            </w:r>
+            <w:proofErr w:type="spellEnd"/>
+            <w:proofErr w:type="gramEnd"/>
+            <w:r>
+              <w:rPr>
+                <w:sz w:val="16"/>
+                <w:szCs w:val="16"/>
+                <w:lang w:val="en-US"/>
+              </w:rPr>
+              <w:t xml:space="preserve"> in </w:t>
+            </w:r>
+            <w:proofErr w:type="spellStart"/>
+            <w:r>
+              <w:rPr>
+                <w:sz w:val="16"/>
+                <w:szCs w:val="16"/>
+                <w:lang w:val="en-US"/>
+              </w:rPr>
+              <w:t>nb_logements_par_type.items</w:t>
+            </w:r>
+            <w:proofErr w:type="spellEnd"/>
+            <w:r>
+              <w:rPr>
+                <w:sz w:val="16"/>
+                <w:szCs w:val="16"/>
+                <w:lang w:val="en-US"/>
+              </w:rPr>
+              <w:t>() %}</w:t>
             </w:r>
           </w:p>
         </w:tc>
@@ -6145,8 +6661,17 @@
           <w:rFonts w:ascii="TimesNewRomanPSMT" w:hAnsi="TimesNewRomanPSMT" w:cs="TimesNewRomanPSMT"/>
           <w:lang w:val="fr-FR"/>
         </w:rPr>
-        <w:t>|pl</w:t>
-      </w:r>
+        <w:t>|</w:t>
+      </w:r>
+      <w:proofErr w:type="spellStart"/>
+      <w:r>
+        <w:rPr>
+          <w:rFonts w:ascii="TimesNewRomanPSMT" w:hAnsi="TimesNewRomanPSMT" w:cs="TimesNewRomanPSMT"/>
+          <w:lang w:val="fr-FR"/>
+        </w:rPr>
+        <w:t>pl</w:t>
+      </w:r>
+      <w:proofErr w:type="spellEnd"/>
       <w:r>
         <w:t xml:space="preserve"> </w:t>
       </w:r>
@@ -6325,7 +6850,6 @@
         <w:t>²</w:t>
       </w:r>
     </w:p>
-    <w:p/>
     <w:p>
       <w:pPr>
         <w:rPr>
@@ -7039,6 +7563,7 @@
         </w:rPr>
         <w:t>{% if lot.annexe_</w:t>
       </w:r>
+      <w:proofErr w:type="spellStart"/>
       <w:r>
         <w:rPr>
           <w:rFonts w:ascii="TimesNewRomanPSMT" w:hAnsi="TimesNewRomanPSMT" w:cs="TimesNewRomanPSMT"/>
@@ -7048,6 +7573,7 @@
         </w:rPr>
         <w:t>sechoirs</w:t>
       </w:r>
+      <w:proofErr w:type="spellEnd"/>
       <w:r>
         <w:rPr>
           <w:rFonts w:ascii="TimesNewRomanPSMT" w:hAnsi="TimesNewRomanPSMT" w:cs="TimesNewRomanPSMT"/>
@@ -7170,6 +7696,7 @@
         </w:rPr>
         <w:t xml:space="preserve">{% endif %} </w:t>
       </w:r>
+      <w:proofErr w:type="spellStart"/>
       <w:r>
         <w:rPr>
           <w:rFonts w:ascii="TimesNewRomanPSMT" w:hAnsi="TimesNewRomanPSMT" w:cs="TimesNewRomanPSMT"/>
@@ -7177,6 +7704,7 @@
         </w:rPr>
         <w:t>Séchoirs</w:t>
       </w:r>
+      <w:proofErr w:type="spellEnd"/>
     </w:p>
     <w:p>
       <w:pPr>
@@ -7349,6 +7877,7 @@
         </w:rPr>
         <w:t>{% if lot.annexe_</w:t>
       </w:r>
+      <w:proofErr w:type="spellStart"/>
       <w:r>
         <w:rPr>
           <w:rFonts w:ascii="TimesNewRomanPSMT" w:hAnsi="TimesNewRomanPSMT" w:cs="TimesNewRomanPSMT"/>
@@ -7367,6 +7896,7 @@
         </w:rPr>
         <w:t>sserres</w:t>
       </w:r>
+      <w:proofErr w:type="spellEnd"/>
       <w:r>
         <w:rPr>
           <w:rFonts w:ascii="TimesNewRomanPSMT" w:hAnsi="TimesNewRomanPSMT" w:cs="TimesNewRomanPSMT"/>
@@ -7489,6 +8019,7 @@
         </w:rPr>
         <w:t xml:space="preserve">{% endif %} </w:t>
       </w:r>
+      <w:proofErr w:type="spellStart"/>
       <w:r>
         <w:rPr>
           <w:rFonts w:ascii="TimesNewRomanPSMT" w:hAnsi="TimesNewRomanPSMT" w:cs="TimesNewRomanPSMT"/>
@@ -7496,6 +8027,7 @@
         </w:rPr>
         <w:t>Resserres</w:t>
       </w:r>
+      <w:proofErr w:type="spellEnd"/>
     </w:p>
     <w:p>
       <w:pPr>
@@ -7668,6 +8200,7 @@
         </w:rPr>
         <w:t>{% if lot.annexe_</w:t>
       </w:r>
+      <w:proofErr w:type="spellStart"/>
       <w:r>
         <w:rPr>
           <w:rFonts w:ascii="TimesNewRomanPSMT" w:hAnsi="TimesNewRomanPSMT" w:cs="TimesNewRomanPSMT"/>
@@ -7686,6 +8219,7 @@
         </w:rPr>
         <w:t>cons</w:t>
       </w:r>
+      <w:proofErr w:type="spellEnd"/>
       <w:r>
         <w:rPr>
           <w:rFonts w:ascii="TimesNewRomanPSMT" w:hAnsi="TimesNewRomanPSMT" w:cs="TimesNewRomanPSMT"/>
@@ -7808,6 +8342,7 @@
         </w:rPr>
         <w:t xml:space="preserve">{% endif %} </w:t>
       </w:r>
+      <w:proofErr w:type="spellStart"/>
       <w:r>
         <w:rPr>
           <w:rFonts w:ascii="TimesNewRomanPSMT" w:hAnsi="TimesNewRomanPSMT" w:cs="TimesNewRomanPSMT"/>
@@ -7815,6 +8350,7 @@
         </w:rPr>
         <w:t>Balcons</w:t>
       </w:r>
+      <w:proofErr w:type="spellEnd"/>
     </w:p>
     <w:p>
       <w:pPr>
@@ -7977,8 +8513,17 @@
           <w:rFonts w:ascii="TimesNewRomanPSMT" w:hAnsi="TimesNewRomanPSMT" w:cs="TimesNewRomanPSMT"/>
           <w:lang w:val="en-US"/>
         </w:rPr>
-        <w:t>Loggias et Vérandas</w:t>
-      </w:r>
+        <w:t xml:space="preserve">Loggias et </w:t>
+      </w:r>
+      <w:proofErr w:type="spellStart"/>
+      <w:r>
+        <w:rPr>
+          <w:rFonts w:ascii="TimesNewRomanPSMT" w:hAnsi="TimesNewRomanPSMT" w:cs="TimesNewRomanPSMT"/>
+          <w:lang w:val="en-US"/>
+        </w:rPr>
+        <w:t>Vérandas</w:t>
+      </w:r>
+      <w:proofErr w:type="spellEnd"/>
     </w:p>
     <w:p>
       <w:pPr>
@@ -8272,6 +8817,8 @@
         </w:rPr>
         <w:t xml:space="preserve">{% if </w:t>
       </w:r>
+      <w:proofErr w:type="spellStart"/>
+      <w:proofErr w:type="gramStart"/>
       <w:r>
         <w:rPr>
           <w:rFonts w:ascii="TimesNewRomanPSMT" w:hAnsi="TimesNewRomanPSMT" w:cs="TimesNewRomanPSMT"/>
@@ -8286,7 +8833,17 @@
           <w:sz w:val="20"/>
           <w:lang w:val="en-US"/>
         </w:rPr>
-        <w:t>.count() %}</w:t>
+        <w:t>.count</w:t>
+      </w:r>
+      <w:proofErr w:type="spellEnd"/>
+      <w:proofErr w:type="gramEnd"/>
+      <w:r>
+        <w:rPr>
+          <w:rFonts w:ascii="TimesNewRomanPSMT" w:hAnsi="TimesNewRomanPSMT" w:cs="TimesNewRomanPSMT"/>
+          <w:sz w:val="20"/>
+          <w:lang w:val="en-US"/>
+        </w:rPr>
+        <w:t>() %}</w:t>
       </w:r>
     </w:p>
     <w:p>
@@ -8426,7 +8983,27 @@
                 <w:szCs w:val="14"/>
                 <w:lang w:val="fr-FR"/>
               </w:rPr>
-              <w:t>(art. R. 111-2)</w:t>
+              <w:t>(</w:t>
+            </w:r>
+            <w:proofErr w:type="gramStart"/>
+            <w:r>
+              <w:rPr>
+                <w:rFonts w:ascii="TimesNewRomanPSMT" w:hAnsi="TimesNewRomanPSMT" w:cs="TimesNewRomanPSMT"/>
+                <w:sz w:val="14"/>
+                <w:szCs w:val="14"/>
+                <w:lang w:val="fr-FR"/>
+              </w:rPr>
+              <w:t>art.</w:t>
+            </w:r>
+            <w:proofErr w:type="gramEnd"/>
+            <w:r>
+              <w:rPr>
+                <w:rFonts w:ascii="TimesNewRomanPSMT" w:hAnsi="TimesNewRomanPSMT" w:cs="TimesNewRomanPSMT"/>
+                <w:sz w:val="14"/>
+                <w:szCs w:val="14"/>
+                <w:lang w:val="fr-FR"/>
+              </w:rPr>
+              <w:t xml:space="preserve"> R. 111-2)</w:t>
             </w:r>
           </w:p>
         </w:tc>
@@ -8465,6 +9042,7 @@
                 <w:lang w:val="en-US"/>
               </w:rPr>
             </w:pPr>
+            <w:proofErr w:type="gramStart"/>
             <w:r>
               <w:rPr>
                 <w:rFonts w:ascii="TimesNewRomanPSMT" w:hAnsi="TimesNewRomanPSMT" w:cs="TimesNewRomanPSMT"/>
@@ -8474,6 +9052,7 @@
               </w:rPr>
               <w:t>réelle</w:t>
             </w:r>
+            <w:proofErr w:type="gramEnd"/>
             <w:r>
               <w:rPr>
                 <w:rFonts w:ascii="TimesNewRomanPSMT" w:hAnsi="TimesNewRomanPSMT" w:cs="TimesNewRomanPSMT"/>
@@ -8722,7 +9301,7 @@
                 <w:rFonts w:ascii="TimesNewRomanPSMT" w:hAnsi="TimesNewRomanPSMT" w:cs="TimesNewRomanPSMT"/>
                 <w:sz w:val="14"/>
                 <w:szCs w:val="14"/>
-                <w:lang w:val="en-US"/>
+                <w:lang w:val="fr-FR"/>
               </w:rPr>
               <w:t>x</w:t>
             </w:r>
@@ -9090,7 +9669,27 @@
                 <w:szCs w:val="16"/>
                 <w:lang w:val="en-US"/>
               </w:rPr>
-              <w:t>{%tr for l in logements %}</w:t>
+              <w:t xml:space="preserve">{%tr for l in </w:t>
+            </w:r>
+            <w:proofErr w:type="spellStart"/>
+            <w:r>
+              <w:rPr>
+                <w:rFonts w:ascii="TimesNewRomanPSMT" w:hAnsi="TimesNewRomanPSMT" w:cs="TimesNewRomanPSMT"/>
+                <w:sz w:val="16"/>
+                <w:szCs w:val="16"/>
+                <w:lang w:val="en-US"/>
+              </w:rPr>
+              <w:t>logements</w:t>
+            </w:r>
+            <w:proofErr w:type="spellEnd"/>
+            <w:r>
+              <w:rPr>
+                <w:rFonts w:ascii="TimesNewRomanPSMT" w:hAnsi="TimesNewRomanPSMT" w:cs="TimesNewRomanPSMT"/>
+                <w:sz w:val="16"/>
+                <w:szCs w:val="16"/>
+                <w:lang w:val="en-US"/>
+              </w:rPr>
+              <w:t xml:space="preserve"> %}</w:t>
             </w:r>
           </w:p>
         </w:tc>
@@ -9116,7 +9715,27 @@
                 <w:szCs w:val="16"/>
                 <w:lang w:val="en-US"/>
               </w:rPr>
-              <w:t>{{l.d}}</w:t>
+              <w:t>{{</w:t>
+            </w:r>
+            <w:proofErr w:type="spellStart"/>
+            <w:r>
+              <w:rPr>
+                <w:rFonts w:ascii="TimesNewRomanPSMT" w:hAnsi="TimesNewRomanPSMT" w:cs="TimesNewRomanPSMT"/>
+                <w:sz w:val="16"/>
+                <w:szCs w:val="16"/>
+                <w:lang w:val="en-US"/>
+              </w:rPr>
+              <w:t>l.d</w:t>
+            </w:r>
+            <w:proofErr w:type="spellEnd"/>
+            <w:r>
+              <w:rPr>
+                <w:rFonts w:ascii="TimesNewRomanPSMT" w:hAnsi="TimesNewRomanPSMT" w:cs="TimesNewRomanPSMT"/>
+                <w:sz w:val="16"/>
+                <w:szCs w:val="16"/>
+                <w:lang w:val="en-US"/>
+              </w:rPr>
+              <w:t>}}</w:t>
             </w:r>
           </w:p>
         </w:tc>
@@ -9141,7 +9760,27 @@
                 <w:szCs w:val="16"/>
                 <w:lang w:val="en-US"/>
               </w:rPr>
-              <w:t>{{l.sh|f }}</w:t>
+              <w:t>{{</w:t>
+            </w:r>
+            <w:proofErr w:type="spellStart"/>
+            <w:r>
+              <w:rPr>
+                <w:rFonts w:ascii="TimesNewRomanPSMT" w:hAnsi="TimesNewRomanPSMT" w:cs="TimesNewRomanPSMT"/>
+                <w:sz w:val="16"/>
+                <w:szCs w:val="16"/>
+                <w:lang w:val="en-US"/>
+              </w:rPr>
+              <w:t>l.sh|f</w:t>
+            </w:r>
+            <w:proofErr w:type="spellEnd"/>
+            <w:r>
+              <w:rPr>
+                <w:rFonts w:ascii="TimesNewRomanPSMT" w:hAnsi="TimesNewRomanPSMT" w:cs="TimesNewRomanPSMT"/>
+                <w:sz w:val="16"/>
+                <w:szCs w:val="16"/>
+                <w:lang w:val="en-US"/>
+              </w:rPr>
+              <w:t xml:space="preserve"> }}</w:t>
             </w:r>
           </w:p>
         </w:tc>
@@ -9166,7 +9805,27 @@
                 <w:szCs w:val="16"/>
                 <w:lang w:val="en-US"/>
               </w:rPr>
-              <w:t>{{l.sa|f }}</w:t>
+              <w:t>{{</w:t>
+            </w:r>
+            <w:proofErr w:type="spellStart"/>
+            <w:r>
+              <w:rPr>
+                <w:rFonts w:ascii="TimesNewRomanPSMT" w:hAnsi="TimesNewRomanPSMT" w:cs="TimesNewRomanPSMT"/>
+                <w:sz w:val="16"/>
+                <w:szCs w:val="16"/>
+                <w:lang w:val="en-US"/>
+              </w:rPr>
+              <w:t>l.sa|f</w:t>
+            </w:r>
+            <w:proofErr w:type="spellEnd"/>
+            <w:r>
+              <w:rPr>
+                <w:rFonts w:ascii="TimesNewRomanPSMT" w:hAnsi="TimesNewRomanPSMT" w:cs="TimesNewRomanPSMT"/>
+                <w:sz w:val="16"/>
+                <w:szCs w:val="16"/>
+                <w:lang w:val="en-US"/>
+              </w:rPr>
+              <w:t xml:space="preserve"> }}</w:t>
             </w:r>
           </w:p>
         </w:tc>
@@ -9191,7 +9850,27 @@
                 <w:szCs w:val="16"/>
                 <w:lang w:val="en-US"/>
               </w:rPr>
-              <w:t>{{l.su|f }}</w:t>
+              <w:t>{{</w:t>
+            </w:r>
+            <w:proofErr w:type="spellStart"/>
+            <w:r>
+              <w:rPr>
+                <w:rFonts w:ascii="TimesNewRomanPSMT" w:hAnsi="TimesNewRomanPSMT" w:cs="TimesNewRomanPSMT"/>
+                <w:sz w:val="16"/>
+                <w:szCs w:val="16"/>
+                <w:lang w:val="en-US"/>
+              </w:rPr>
+              <w:t>l.su|f</w:t>
+            </w:r>
+            <w:proofErr w:type="spellEnd"/>
+            <w:r>
+              <w:rPr>
+                <w:rFonts w:ascii="TimesNewRomanPSMT" w:hAnsi="TimesNewRomanPSMT" w:cs="TimesNewRomanPSMT"/>
+                <w:sz w:val="16"/>
+                <w:szCs w:val="16"/>
+                <w:lang w:val="en-US"/>
+              </w:rPr>
+              <w:t xml:space="preserve"> }}</w:t>
             </w:r>
           </w:p>
         </w:tc>
@@ -9216,7 +9895,38 @@
                 <w:szCs w:val="16"/>
                 <w:lang w:val="en-US"/>
               </w:rPr>
-              <w:t>{{l.lpmc|f }}</w:t>
+              <w:t>{{</w:t>
+            </w:r>
+            <w:proofErr w:type="spellStart"/>
+            <w:proofErr w:type="gramStart"/>
+            <w:r>
+              <w:rPr>
+                <w:rFonts w:ascii="TimesNewRomanPSMT" w:hAnsi="TimesNewRomanPSMT" w:cs="TimesNewRomanPSMT"/>
+                <w:sz w:val="16"/>
+                <w:szCs w:val="16"/>
+                <w:lang w:val="en-US"/>
+              </w:rPr>
+              <w:t>l.lpmc</w:t>
+            </w:r>
+            <w:proofErr w:type="gramEnd"/>
+            <w:r>
+              <w:rPr>
+                <w:rFonts w:ascii="TimesNewRomanPSMT" w:hAnsi="TimesNewRomanPSMT" w:cs="TimesNewRomanPSMT"/>
+                <w:sz w:val="16"/>
+                <w:szCs w:val="16"/>
+                <w:lang w:val="en-US"/>
+              </w:rPr>
+              <w:t>|f</w:t>
+            </w:r>
+            <w:proofErr w:type="spellEnd"/>
+            <w:r>
+              <w:rPr>
+                <w:rFonts w:ascii="TimesNewRomanPSMT" w:hAnsi="TimesNewRomanPSMT" w:cs="TimesNewRomanPSMT"/>
+                <w:sz w:val="16"/>
+                <w:szCs w:val="16"/>
+                <w:lang w:val="en-US"/>
+              </w:rPr>
+              <w:t xml:space="preserve"> }}</w:t>
             </w:r>
           </w:p>
         </w:tc>
@@ -9241,7 +9951,27 @@
                 <w:szCs w:val="16"/>
                 <w:lang w:val="en-US"/>
               </w:rPr>
-              <w:t>{{l.c|f(d=3)}}</w:t>
+              <w:t>{{</w:t>
+            </w:r>
+            <w:proofErr w:type="spellStart"/>
+            <w:r>
+              <w:rPr>
+                <w:rFonts w:ascii="TimesNewRomanPSMT" w:hAnsi="TimesNewRomanPSMT" w:cs="TimesNewRomanPSMT"/>
+                <w:sz w:val="16"/>
+                <w:szCs w:val="16"/>
+                <w:lang w:val="en-US"/>
+              </w:rPr>
+              <w:t>l.c|f</w:t>
+            </w:r>
+            <w:proofErr w:type="spellEnd"/>
+            <w:r>
+              <w:rPr>
+                <w:rFonts w:ascii="TimesNewRomanPSMT" w:hAnsi="TimesNewRomanPSMT" w:cs="TimesNewRomanPSMT"/>
+                <w:sz w:val="16"/>
+                <w:szCs w:val="16"/>
+                <w:lang w:val="en-US"/>
+              </w:rPr>
+              <w:t>(d=3)}}</w:t>
             </w:r>
           </w:p>
         </w:tc>
@@ -9266,7 +9996,38 @@
                 <w:szCs w:val="16"/>
                 <w:lang w:val="en-US"/>
               </w:rPr>
-              <w:t>{{l.l|f}}</w:t>
+              <w:t>{{</w:t>
+            </w:r>
+            <w:proofErr w:type="spellStart"/>
+            <w:proofErr w:type="gramStart"/>
+            <w:r>
+              <w:rPr>
+                <w:rFonts w:ascii="TimesNewRomanPSMT" w:hAnsi="TimesNewRomanPSMT" w:cs="TimesNewRomanPSMT"/>
+                <w:sz w:val="16"/>
+                <w:szCs w:val="16"/>
+                <w:lang w:val="en-US"/>
+              </w:rPr>
+              <w:t>l.l</w:t>
+            </w:r>
+            <w:proofErr w:type="gramEnd"/>
+            <w:r>
+              <w:rPr>
+                <w:rFonts w:ascii="TimesNewRomanPSMT" w:hAnsi="TimesNewRomanPSMT" w:cs="TimesNewRomanPSMT"/>
+                <w:sz w:val="16"/>
+                <w:szCs w:val="16"/>
+                <w:lang w:val="en-US"/>
+              </w:rPr>
+              <w:t>|f</w:t>
+            </w:r>
+            <w:proofErr w:type="spellEnd"/>
+            <w:r>
+              <w:rPr>
+                <w:rFonts w:ascii="TimesNewRomanPSMT" w:hAnsi="TimesNewRomanPSMT" w:cs="TimesNewRomanPSMT"/>
+                <w:sz w:val="16"/>
+                <w:szCs w:val="16"/>
+                <w:lang w:val="en-US"/>
+              </w:rPr>
+              <w:t>}}</w:t>
             </w:r>
           </w:p>
         </w:tc>
@@ -9292,7 +10053,25 @@
                 <w:szCs w:val="16"/>
                 <w:lang w:val="en-US"/>
               </w:rPr>
-              <w:t>{%tr endfor %}</w:t>
+              <w:t xml:space="preserve">{%tr </w:t>
+            </w:r>
+            <w:proofErr w:type="spellStart"/>
+            <w:r>
+              <w:rPr>
+                <w:sz w:val="16"/>
+                <w:szCs w:val="16"/>
+                <w:lang w:val="en-US"/>
+              </w:rPr>
+              <w:t>endfor</w:t>
+            </w:r>
+            <w:proofErr w:type="spellEnd"/>
+            <w:r>
+              <w:rPr>
+                <w:sz w:val="16"/>
+                <w:szCs w:val="16"/>
+                <w:lang w:val="en-US"/>
+              </w:rPr>
+              <w:t xml:space="preserve"> %}</w:t>
             </w:r>
           </w:p>
         </w:tc>
@@ -9347,8 +10126,9 @@
                 <w:szCs w:val="16"/>
                 <w:lang w:val="en-US"/>
               </w:rPr>
-              <w:t>{{sh_totale</w:t>
-            </w:r>
+              <w:t>{{</w:t>
+            </w:r>
+            <w:proofErr w:type="spellStart"/>
             <w:r>
               <w:rPr>
                 <w:rFonts w:ascii="TimesNewRomanPSMT" w:hAnsi="TimesNewRomanPSMT" w:cs="TimesNewRomanPSMT"/>
@@ -9358,8 +10138,20 @@
                 <w:szCs w:val="16"/>
                 <w:lang w:val="en-US"/>
               </w:rPr>
+              <w:t>sh_totale</w:t>
+            </w:r>
+            <w:r>
+              <w:rPr>
+                <w:rFonts w:ascii="TimesNewRomanPSMT" w:hAnsi="TimesNewRomanPSMT" w:cs="TimesNewRomanPSMT"/>
+                <w:b/>
+                <w:bCs/>
+                <w:sz w:val="16"/>
+                <w:szCs w:val="16"/>
+                <w:lang w:val="en-US"/>
+              </w:rPr>
               <w:t>|f</w:t>
             </w:r>
+            <w:proofErr w:type="spellEnd"/>
             <w:r>
               <w:rPr>
                 <w:rFonts w:ascii="TimesNewRomanPSMT" w:hAnsi="TimesNewRomanPSMT" w:cs="TimesNewRomanPSMT"/>
@@ -9396,8 +10188,9 @@
                 <w:szCs w:val="16"/>
                 <w:lang w:val="en-US"/>
               </w:rPr>
-              <w:t>{{s</w:t>
-            </w:r>
+              <w:t>{{</w:t>
+            </w:r>
+            <w:proofErr w:type="spellStart"/>
             <w:r>
               <w:rPr>
                 <w:rFonts w:ascii="TimesNewRomanPSMT" w:hAnsi="TimesNewRomanPSMT" w:cs="TimesNewRomanPSMT"/>
@@ -9407,7 +10200,7 @@
                 <w:szCs w:val="16"/>
                 <w:lang w:val="en-US"/>
               </w:rPr>
-              <w:t>a</w:t>
+              <w:t>s</w:t>
             </w:r>
             <w:r>
               <w:rPr>
@@ -9418,7 +10211,7 @@
                 <w:szCs w:val="16"/>
                 <w:lang w:val="en-US"/>
               </w:rPr>
-              <w:t>_totale</w:t>
+              <w:t>a</w:t>
             </w:r>
             <w:r>
               <w:rPr>
@@ -9429,8 +10222,20 @@
                 <w:szCs w:val="16"/>
                 <w:lang w:val="en-US"/>
               </w:rPr>
+              <w:t>_totale</w:t>
+            </w:r>
+            <w:r>
+              <w:rPr>
+                <w:rFonts w:ascii="TimesNewRomanPSMT" w:hAnsi="TimesNewRomanPSMT" w:cs="TimesNewRomanPSMT"/>
+                <w:b/>
+                <w:bCs/>
+                <w:sz w:val="16"/>
+                <w:szCs w:val="16"/>
+                <w:lang w:val="en-US"/>
+              </w:rPr>
               <w:t>|f</w:t>
             </w:r>
+            <w:proofErr w:type="spellEnd"/>
             <w:r>
               <w:rPr>
                 <w:rFonts w:ascii="TimesNewRomanPSMT" w:hAnsi="TimesNewRomanPSMT" w:cs="TimesNewRomanPSMT"/>
@@ -9467,8 +10272,9 @@
                 <w:szCs w:val="16"/>
                 <w:lang w:val="en-US"/>
               </w:rPr>
-              <w:t>{{s</w:t>
-            </w:r>
+              <w:t>{{</w:t>
+            </w:r>
+            <w:proofErr w:type="spellStart"/>
             <w:r>
               <w:rPr>
                 <w:rFonts w:ascii="TimesNewRomanPSMT" w:hAnsi="TimesNewRomanPSMT" w:cs="TimesNewRomanPSMT"/>
@@ -9478,7 +10284,7 @@
                 <w:szCs w:val="16"/>
                 <w:lang w:val="en-US"/>
               </w:rPr>
-              <w:t>u</w:t>
+              <w:t>s</w:t>
             </w:r>
             <w:r>
               <w:rPr>
@@ -9489,7 +10295,7 @@
                 <w:szCs w:val="16"/>
                 <w:lang w:val="en-US"/>
               </w:rPr>
-              <w:t>_totale</w:t>
+              <w:t>u</w:t>
             </w:r>
             <w:r>
               <w:rPr>
@@ -9500,8 +10306,20 @@
                 <w:szCs w:val="16"/>
                 <w:lang w:val="en-US"/>
               </w:rPr>
+              <w:t>_totale</w:t>
+            </w:r>
+            <w:r>
+              <w:rPr>
+                <w:rFonts w:ascii="TimesNewRomanPSMT" w:hAnsi="TimesNewRomanPSMT" w:cs="TimesNewRomanPSMT"/>
+                <w:b/>
+                <w:bCs/>
+                <w:sz w:val="16"/>
+                <w:szCs w:val="16"/>
+                <w:lang w:val="en-US"/>
+              </w:rPr>
               <w:t>|f</w:t>
             </w:r>
+            <w:proofErr w:type="spellEnd"/>
             <w:r>
               <w:rPr>
                 <w:rFonts w:ascii="TimesNewRomanPSMT" w:hAnsi="TimesNewRomanPSMT" w:cs="TimesNewRomanPSMT"/>
@@ -9572,6 +10390,7 @@
               </w:rPr>
               <w:t>{{</w:t>
             </w:r>
+            <w:proofErr w:type="spellStart"/>
             <w:r>
               <w:rPr>
                 <w:rFonts w:ascii="TimesNewRomanPSMT" w:hAnsi="TimesNewRomanPSMT" w:cs="TimesNewRomanPSMT"/>
@@ -9605,6 +10424,7 @@
               </w:rPr>
               <w:t>|f</w:t>
             </w:r>
+            <w:proofErr w:type="spellEnd"/>
             <w:r>
               <w:rPr>
                 <w:rFonts w:ascii="TimesNewRomanPSMT" w:hAnsi="TimesNewRomanPSMT" w:cs="TimesNewRomanPSMT"/>
@@ -9675,7 +10495,23 @@
           <w:rFonts w:ascii="TimesNewRomanPSMT" w:hAnsi="TimesNewRomanPSMT" w:cs="TimesNewRomanPSMT"/>
           <w:lang w:val="fr-FR"/>
         </w:rPr>
-        <w:t xml:space="preserve"> {{ liste_des_annexes }}</w:t>
+        <w:t xml:space="preserve"> {{ </w:t>
+      </w:r>
+      <w:proofErr w:type="spellStart"/>
+      <w:r>
+        <w:rPr>
+          <w:rFonts w:ascii="TimesNewRomanPSMT" w:hAnsi="TimesNewRomanPSMT" w:cs="TimesNewRomanPSMT"/>
+          <w:lang w:val="fr-FR"/>
+        </w:rPr>
+        <w:t>liste_des_annexes</w:t>
+      </w:r>
+      <w:proofErr w:type="spellEnd"/>
+      <w:r>
+        <w:rPr>
+          <w:rFonts w:ascii="TimesNewRomanPSMT" w:hAnsi="TimesNewRomanPSMT" w:cs="TimesNewRomanPSMT"/>
+          <w:lang w:val="fr-FR"/>
+        </w:rPr>
+        <w:t xml:space="preserve"> }}</w:t>
       </w:r>
     </w:p>
     <w:p>
@@ -9893,6 +10729,7 @@
               </w:rPr>
               <w:t xml:space="preserve"> in </w:t>
             </w:r>
+            <w:proofErr w:type="spellStart"/>
             <w:r>
               <w:rPr>
                 <w:rFonts w:ascii="TimesNewRomanPSMT" w:hAnsi="TimesNewRomanPSMT" w:cs="TimesNewRomanPSMT"/>
@@ -9902,6 +10739,7 @@
               </w:rPr>
               <w:t>stationnements</w:t>
             </w:r>
+            <w:proofErr w:type="spellEnd"/>
             <w:r>
               <w:rPr>
                 <w:rFonts w:ascii="TimesNewRomanPSMT" w:hAnsi="TimesNewRomanPSMT" w:cs="TimesNewRomanPSMT"/>
@@ -10062,7 +10900,27 @@
                 <w:szCs w:val="16"/>
                 <w:lang w:val="en-US"/>
               </w:rPr>
-              <w:t>%tr endfor %}</w:t>
+              <w:t xml:space="preserve">%tr </w:t>
+            </w:r>
+            <w:proofErr w:type="spellStart"/>
+            <w:r>
+              <w:rPr>
+                <w:rFonts w:ascii="TimesNewRomanPSMT" w:hAnsi="TimesNewRomanPSMT" w:cs="TimesNewRomanPSMT"/>
+                <w:sz w:val="16"/>
+                <w:szCs w:val="16"/>
+                <w:lang w:val="en-US"/>
+              </w:rPr>
+              <w:t>endfor</w:t>
+            </w:r>
+            <w:proofErr w:type="spellEnd"/>
+            <w:r>
+              <w:rPr>
+                <w:rFonts w:ascii="TimesNewRomanPSMT" w:hAnsi="TimesNewRomanPSMT" w:cs="TimesNewRomanPSMT"/>
+                <w:sz w:val="16"/>
+                <w:szCs w:val="16"/>
+                <w:lang w:val="en-US"/>
+              </w:rPr>
+              <w:t xml:space="preserve"> %}</w:t>
             </w:r>
           </w:p>
         </w:tc>
@@ -10132,6 +10990,8 @@
         </w:rPr>
         <w:t xml:space="preserve">{% if </w:t>
       </w:r>
+      <w:proofErr w:type="spellStart"/>
+      <w:proofErr w:type="gramStart"/>
       <w:r>
         <w:rPr>
           <w:rFonts w:ascii="TimesNewRomanPSMT" w:hAnsi="TimesNewRomanPSMT" w:cs="TimesNewRomanPSMT"/>
@@ -10146,7 +11006,17 @@
           <w:sz w:val="20"/>
           <w:lang w:val="en-US"/>
         </w:rPr>
-        <w:t>.count() %}</w:t>
+        <w:t>.count</w:t>
+      </w:r>
+      <w:proofErr w:type="spellEnd"/>
+      <w:proofErr w:type="gramEnd"/>
+      <w:r>
+        <w:rPr>
+          <w:rFonts w:ascii="TimesNewRomanPSMT" w:hAnsi="TimesNewRomanPSMT" w:cs="TimesNewRomanPSMT"/>
+          <w:sz w:val="20"/>
+          <w:lang w:val="en-US"/>
+        </w:rPr>
+        <w:t>() %}</w:t>
       </w:r>
     </w:p>
     <w:tbl>
@@ -10190,8 +11060,21 @@
                 <w:szCs w:val="16"/>
                 <w:lang w:val="en-US"/>
               </w:rPr>
-              <w:t>Type d’annexe</w:t>
-            </w:r>
+              <w:t xml:space="preserve">Type </w:t>
+            </w:r>
+            <w:proofErr w:type="spellStart"/>
+            <w:r>
+              <w:rPr>
+                <w:rFonts w:ascii="TimesNewRomanPSMT" w:hAnsi="TimesNewRomanPSMT" w:cs="TimesNewRomanPSMT"/>
+                <w:b/>
+                <w:bCs/>
+                <w:sz w:val="16"/>
+                <w:szCs w:val="16"/>
+                <w:lang w:val="en-US"/>
+              </w:rPr>
+              <w:t>d’annexe</w:t>
+            </w:r>
+            <w:proofErr w:type="spellEnd"/>
           </w:p>
         </w:tc>
         <w:tc>
@@ -10211,6 +11094,7 @@
                 <w:lang w:val="en-US"/>
               </w:rPr>
             </w:pPr>
+            <w:proofErr w:type="spellStart"/>
             <w:r>
               <w:rPr>
                 <w:rFonts w:ascii="TimesNewRomanPSMT" w:hAnsi="TimesNewRomanPSMT" w:cs="TimesNewRomanPSMT"/>
@@ -10220,8 +11104,33 @@
                 <w:szCs w:val="16"/>
                 <w:lang w:val="en-US"/>
               </w:rPr>
-              <w:t>Désignation des logement</w:t>
-            </w:r>
+              <w:t>Désignation</w:t>
+            </w:r>
+            <w:proofErr w:type="spellEnd"/>
+            <w:r>
+              <w:rPr>
+                <w:rFonts w:ascii="TimesNewRomanPSMT" w:hAnsi="TimesNewRomanPSMT" w:cs="TimesNewRomanPSMT"/>
+                <w:b/>
+                <w:bCs/>
+                <w:sz w:val="16"/>
+                <w:szCs w:val="16"/>
+                <w:lang w:val="en-US"/>
+              </w:rPr>
+              <w:t xml:space="preserve"> des </w:t>
+            </w:r>
+            <w:proofErr w:type="spellStart"/>
+            <w:r>
+              <w:rPr>
+                <w:rFonts w:ascii="TimesNewRomanPSMT" w:hAnsi="TimesNewRomanPSMT" w:cs="TimesNewRomanPSMT"/>
+                <w:b/>
+                <w:bCs/>
+                <w:sz w:val="16"/>
+                <w:szCs w:val="16"/>
+                <w:lang w:val="en-US"/>
+              </w:rPr>
+              <w:t>logement</w:t>
+            </w:r>
+            <w:proofErr w:type="spellEnd"/>
           </w:p>
         </w:tc>
         <w:tc>
@@ -10241,6 +11150,7 @@
                 <w:lang w:val="en-US"/>
               </w:rPr>
             </w:pPr>
+            <w:proofErr w:type="spellStart"/>
             <w:r>
               <w:rPr>
                 <w:rFonts w:ascii="TimesNewRomanPSMT" w:hAnsi="TimesNewRomanPSMT" w:cs="TimesNewRomanPSMT"/>
@@ -10250,8 +11160,33 @@
                 <w:szCs w:val="16"/>
                 <w:lang w:val="en-US"/>
               </w:rPr>
-              <w:t>Typologie des logements</w:t>
-            </w:r>
+              <w:t>Typologie</w:t>
+            </w:r>
+            <w:proofErr w:type="spellEnd"/>
+            <w:r>
+              <w:rPr>
+                <w:rFonts w:ascii="TimesNewRomanPSMT" w:hAnsi="TimesNewRomanPSMT" w:cs="TimesNewRomanPSMT"/>
+                <w:b/>
+                <w:bCs/>
+                <w:sz w:val="16"/>
+                <w:szCs w:val="16"/>
+                <w:lang w:val="en-US"/>
+              </w:rPr>
+              <w:t xml:space="preserve"> des </w:t>
+            </w:r>
+            <w:proofErr w:type="spellStart"/>
+            <w:r>
+              <w:rPr>
+                <w:rFonts w:ascii="TimesNewRomanPSMT" w:hAnsi="TimesNewRomanPSMT" w:cs="TimesNewRomanPSMT"/>
+                <w:b/>
+                <w:bCs/>
+                <w:sz w:val="16"/>
+                <w:szCs w:val="16"/>
+                <w:lang w:val="en-US"/>
+              </w:rPr>
+              <w:t>logements</w:t>
+            </w:r>
+            <w:proofErr w:type="spellEnd"/>
           </w:p>
         </w:tc>
         <w:tc>
@@ -10280,8 +11215,21 @@
                 <w:szCs w:val="16"/>
                 <w:lang w:val="en-US"/>
               </w:rPr>
-              <w:t>Surface de l’annexe</w:t>
-            </w:r>
+              <w:t xml:space="preserve">Surface de </w:t>
+            </w:r>
+            <w:proofErr w:type="spellStart"/>
+            <w:r>
+              <w:rPr>
+                <w:rFonts w:ascii="TimesNewRomanPSMT" w:hAnsi="TimesNewRomanPSMT" w:cs="TimesNewRomanPSMT"/>
+                <w:b/>
+                <w:bCs/>
+                <w:sz w:val="16"/>
+                <w:szCs w:val="16"/>
+                <w:lang w:val="en-US"/>
+              </w:rPr>
+              <w:t>l’annexe</w:t>
+            </w:r>
+            <w:proofErr w:type="spellEnd"/>
           </w:p>
         </w:tc>
         <w:tc>
@@ -10301,6 +11249,7 @@
                 <w:lang w:val="en-US"/>
               </w:rPr>
             </w:pPr>
+            <w:proofErr w:type="spellStart"/>
             <w:r>
               <w:rPr>
                 <w:rFonts w:ascii="TimesNewRomanPSMT" w:hAnsi="TimesNewRomanPSMT" w:cs="TimesNewRomanPSMT"/>
@@ -10310,7 +11259,67 @@
                 <w:szCs w:val="16"/>
                 <w:lang w:val="en-US"/>
               </w:rPr>
-              <w:t>Loyer unitaire en €</w:t>
+              <w:t>Loyer</w:t>
+            </w:r>
+            <w:proofErr w:type="spellEnd"/>
+            <w:r>
+              <w:rPr>
+                <w:rFonts w:ascii="TimesNewRomanPSMT" w:hAnsi="TimesNewRomanPSMT" w:cs="TimesNewRomanPSMT"/>
+                <w:b/>
+                <w:bCs/>
+                <w:sz w:val="16"/>
+                <w:szCs w:val="16"/>
+                <w:lang w:val="en-US"/>
+              </w:rPr>
+              <w:t xml:space="preserve"> </w:t>
+            </w:r>
+            <w:proofErr w:type="spellStart"/>
+            <w:r>
+              <w:rPr>
+                <w:rFonts w:ascii="TimesNewRomanPSMT" w:hAnsi="TimesNewRomanPSMT" w:cs="TimesNewRomanPSMT"/>
+                <w:b/>
+                <w:bCs/>
+                <w:sz w:val="16"/>
+                <w:szCs w:val="16"/>
+                <w:lang w:val="en-US"/>
+              </w:rPr>
+              <w:t>unitaire</w:t>
+            </w:r>
+            <w:proofErr w:type="spellEnd"/>
+            <w:r>
+              <w:rPr>
+                <w:rFonts w:ascii="TimesNewRomanPSMT" w:hAnsi="TimesNewRomanPSMT" w:cs="TimesNewRomanPSMT"/>
+                <w:b/>
+                <w:bCs/>
+                <w:sz w:val="16"/>
+                <w:szCs w:val="16"/>
+                <w:lang w:val="en-US"/>
+              </w:rPr>
+              <w:t xml:space="preserve"> </w:t>
+            </w:r>
+            <w:proofErr w:type="spellStart"/>
+            <w:r>
+              <w:rPr>
+                <w:rFonts w:ascii="TimesNewRomanPSMT" w:hAnsi="TimesNewRomanPSMT" w:cs="TimesNewRomanPSMT"/>
+                <w:b/>
+                <w:bCs/>
+                <w:sz w:val="16"/>
+                <w:szCs w:val="16"/>
+                <w:lang w:val="en-US"/>
+              </w:rPr>
+              <w:t>en</w:t>
+            </w:r>
+            <w:proofErr w:type="spellEnd"/>
+            <w:r>
+              <w:rPr>
+                <w:rFonts w:ascii="TimesNewRomanPSMT" w:hAnsi="TimesNewRomanPSMT" w:cs="TimesNewRomanPSMT"/>
+                <w:b/>
+                <w:bCs/>
+                <w:sz w:val="16"/>
+                <w:szCs w:val="16"/>
+                <w:lang w:val="en-US"/>
+              </w:rPr>
+              <w:t xml:space="preserve"> €</w:t>
             </w:r>
           </w:p>
         </w:tc>
@@ -10331,6 +11340,7 @@
                 <w:lang w:val="en-US"/>
               </w:rPr>
             </w:pPr>
+            <w:proofErr w:type="spellStart"/>
             <w:r>
               <w:rPr>
                 <w:rFonts w:ascii="TimesNewRomanPSMT" w:hAnsi="TimesNewRomanPSMT" w:cs="TimesNewRomanPSMT"/>
@@ -10340,7 +11350,67 @@
                 <w:szCs w:val="16"/>
                 <w:lang w:val="en-US"/>
               </w:rPr>
-              <w:t>Loyer maximun en €</w:t>
+              <w:t>Loyer</w:t>
+            </w:r>
+            <w:proofErr w:type="spellEnd"/>
+            <w:r>
+              <w:rPr>
+                <w:rFonts w:ascii="TimesNewRomanPSMT" w:hAnsi="TimesNewRomanPSMT" w:cs="TimesNewRomanPSMT"/>
+                <w:b/>
+                <w:bCs/>
+                <w:sz w:val="16"/>
+                <w:szCs w:val="16"/>
+                <w:lang w:val="en-US"/>
+              </w:rPr>
+              <w:t xml:space="preserve"> </w:t>
+            </w:r>
+            <w:proofErr w:type="spellStart"/>
+            <w:r>
+              <w:rPr>
+                <w:rFonts w:ascii="TimesNewRomanPSMT" w:hAnsi="TimesNewRomanPSMT" w:cs="TimesNewRomanPSMT"/>
+                <w:b/>
+                <w:bCs/>
+                <w:sz w:val="16"/>
+                <w:szCs w:val="16"/>
+                <w:lang w:val="en-US"/>
+              </w:rPr>
+              <w:t>maximun</w:t>
+            </w:r>
+            <w:proofErr w:type="spellEnd"/>
+            <w:r>
+              <w:rPr>
+                <w:rFonts w:ascii="TimesNewRomanPSMT" w:hAnsi="TimesNewRomanPSMT" w:cs="TimesNewRomanPSMT"/>
+                <w:b/>
+                <w:bCs/>
+                <w:sz w:val="16"/>
+                <w:szCs w:val="16"/>
+                <w:lang w:val="en-US"/>
+              </w:rPr>
+              <w:t xml:space="preserve"> </w:t>
+            </w:r>
+            <w:proofErr w:type="spellStart"/>
+            <w:r>
+              <w:rPr>
+                <w:rFonts w:ascii="TimesNewRomanPSMT" w:hAnsi="TimesNewRomanPSMT" w:cs="TimesNewRomanPSMT"/>
+                <w:b/>
+                <w:bCs/>
+                <w:sz w:val="16"/>
+                <w:szCs w:val="16"/>
+                <w:lang w:val="en-US"/>
+              </w:rPr>
+              <w:t>en</w:t>
+            </w:r>
+            <w:proofErr w:type="spellEnd"/>
+            <w:r>
+              <w:rPr>
+                <w:rFonts w:ascii="TimesNewRomanPSMT" w:hAnsi="TimesNewRomanPSMT" w:cs="TimesNewRomanPSMT"/>
+                <w:b/>
+                <w:bCs/>
+                <w:sz w:val="16"/>
+                <w:szCs w:val="16"/>
+                <w:lang w:val="en-US"/>
+              </w:rPr>
+              <w:t xml:space="preserve"> €</w:t>
             </w:r>
           </w:p>
         </w:tc>
@@ -10417,7 +11487,29 @@
                 <w:szCs w:val="16"/>
                 <w:lang w:val="en-US"/>
               </w:rPr>
-              <w:t>{{a.lgt.d}}</w:t>
+              <w:t>{{</w:t>
+            </w:r>
+            <w:proofErr w:type="spellStart"/>
+            <w:proofErr w:type="gramStart"/>
+            <w:r>
+              <w:rPr>
+                <w:rFonts w:ascii="TimesNewRomanPSMT" w:hAnsi="TimesNewRomanPSMT" w:cs="TimesNewRomanPSMT"/>
+                <w:sz w:val="16"/>
+                <w:szCs w:val="16"/>
+                <w:lang w:val="en-US"/>
+              </w:rPr>
+              <w:t>a.lgt.d</w:t>
+            </w:r>
+            <w:proofErr w:type="spellEnd"/>
+            <w:proofErr w:type="gramEnd"/>
+            <w:r>
+              <w:rPr>
+                <w:rFonts w:ascii="TimesNewRomanPSMT" w:hAnsi="TimesNewRomanPSMT" w:cs="TimesNewRomanPSMT"/>
+                <w:sz w:val="16"/>
+                <w:szCs w:val="16"/>
+                <w:lang w:val="en-US"/>
+              </w:rPr>
+              <w:t>}}</w:t>
             </w:r>
           </w:p>
         </w:tc>
@@ -10492,8 +11584,20 @@
                 <w:szCs w:val="16"/>
                 <w:lang w:val="en-US"/>
               </w:rPr>
-              <w:t>{{a.shsr</w:t>
-            </w:r>
+              <w:t>{{</w:t>
+            </w:r>
+            <w:proofErr w:type="spellStart"/>
+            <w:proofErr w:type="gramStart"/>
+            <w:r>
+              <w:rPr>
+                <w:rFonts w:ascii="TimesNewRomanPSMT" w:hAnsi="TimesNewRomanPSMT" w:cs="TimesNewRomanPSMT"/>
+                <w:sz w:val="16"/>
+                <w:szCs w:val="16"/>
+                <w:lang w:val="en-US"/>
+              </w:rPr>
+              <w:t>a.shsr</w:t>
+            </w:r>
+            <w:proofErr w:type="gramEnd"/>
             <w:r>
               <w:rPr>
                 <w:rFonts w:ascii="TimesNewRomanPSMT" w:hAnsi="TimesNewRomanPSMT" w:cs="TimesNewRomanPSMT"/>
@@ -10503,6 +11607,7 @@
               </w:rPr>
               <w:t>|f</w:t>
             </w:r>
+            <w:proofErr w:type="spellEnd"/>
             <w:r>
               <w:rPr>
                 <w:rFonts w:ascii="TimesNewRomanPSMT" w:hAnsi="TimesNewRomanPSMT" w:cs="TimesNewRomanPSMT"/>
@@ -10534,8 +11639,20 @@
                 <w:szCs w:val="16"/>
                 <w:lang w:val="en-US"/>
               </w:rPr>
-              <w:t>{{a.lpmc</w:t>
-            </w:r>
+              <w:t>{{</w:t>
+            </w:r>
+            <w:proofErr w:type="spellStart"/>
+            <w:proofErr w:type="gramStart"/>
+            <w:r>
+              <w:rPr>
+                <w:rFonts w:ascii="TimesNewRomanPSMT" w:hAnsi="TimesNewRomanPSMT" w:cs="TimesNewRomanPSMT"/>
+                <w:sz w:val="16"/>
+                <w:szCs w:val="16"/>
+                <w:lang w:val="en-US"/>
+              </w:rPr>
+              <w:t>a.lpmc</w:t>
+            </w:r>
+            <w:proofErr w:type="gramEnd"/>
             <w:r>
               <w:rPr>
                 <w:rFonts w:ascii="TimesNewRomanPSMT" w:hAnsi="TimesNewRomanPSMT" w:cs="TimesNewRomanPSMT"/>
@@ -10545,6 +11662,7 @@
               </w:rPr>
               <w:t>|f</w:t>
             </w:r>
+            <w:proofErr w:type="spellEnd"/>
             <w:r>
               <w:rPr>
                 <w:rFonts w:ascii="TimesNewRomanPSMT" w:hAnsi="TimesNewRomanPSMT" w:cs="TimesNewRomanPSMT"/>
@@ -10585,8 +11703,20 @@
                 <w:szCs w:val="16"/>
                 <w:lang w:val="en-US"/>
               </w:rPr>
-              <w:t>{{a.l</w:t>
-            </w:r>
+              <w:t>{{</w:t>
+            </w:r>
+            <w:proofErr w:type="spellStart"/>
+            <w:proofErr w:type="gramStart"/>
+            <w:r>
+              <w:rPr>
+                <w:rFonts w:ascii="TimesNewRomanPSMT" w:hAnsi="TimesNewRomanPSMT" w:cs="TimesNewRomanPSMT"/>
+                <w:sz w:val="16"/>
+                <w:szCs w:val="16"/>
+                <w:lang w:val="en-US"/>
+              </w:rPr>
+              <w:t>a.l</w:t>
+            </w:r>
+            <w:proofErr w:type="gramEnd"/>
             <w:r>
               <w:rPr>
                 <w:rFonts w:ascii="TimesNewRomanPSMT" w:hAnsi="TimesNewRomanPSMT" w:cs="TimesNewRomanPSMT"/>
@@ -10596,6 +11726,7 @@
               </w:rPr>
               <w:t>|f</w:t>
             </w:r>
+            <w:proofErr w:type="spellEnd"/>
             <w:r>
               <w:rPr>
                 <w:rFonts w:ascii="TimesNewRomanPSMT" w:hAnsi="TimesNewRomanPSMT" w:cs="TimesNewRomanPSMT"/>
@@ -10639,7 +11770,27 @@
                 <w:szCs w:val="16"/>
                 <w:lang w:val="en-US"/>
               </w:rPr>
-              <w:t>{%tr endfor %}</w:t>
+              <w:t xml:space="preserve">{%tr </w:t>
+            </w:r>
+            <w:proofErr w:type="spellStart"/>
+            <w:r>
+              <w:rPr>
+                <w:rFonts w:ascii="TimesNewRomanPSMT" w:hAnsi="TimesNewRomanPSMT" w:cs="TimesNewRomanPSMT"/>
+                <w:sz w:val="16"/>
+                <w:szCs w:val="16"/>
+                <w:lang w:val="en-US"/>
+              </w:rPr>
+              <w:t>endfor</w:t>
+            </w:r>
+            <w:proofErr w:type="spellEnd"/>
+            <w:r>
+              <w:rPr>
+                <w:rFonts w:ascii="TimesNewRomanPSMT" w:hAnsi="TimesNewRomanPSMT" w:cs="TimesNewRomanPSMT"/>
+                <w:sz w:val="16"/>
+                <w:szCs w:val="16"/>
+                <w:lang w:val="en-US"/>
+              </w:rPr>
+              <w:t xml:space="preserve"> %}</w:t>
             </w:r>
           </w:p>
         </w:tc>
@@ -10892,7 +12043,23 @@
           <w:rFonts w:ascii="TimesNewRomanPSMT" w:hAnsi="TimesNewRomanPSMT" w:cs="TimesNewRomanPSMT"/>
           <w:lang w:val="fr-FR"/>
         </w:rPr>
-        <w:t>_text()</w:t>
+        <w:t>_</w:t>
+      </w:r>
+      <w:proofErr w:type="spellStart"/>
+      <w:r>
+        <w:rPr>
+          <w:rFonts w:ascii="TimesNewRomanPSMT" w:hAnsi="TimesNewRomanPSMT" w:cs="TimesNewRomanPSMT"/>
+          <w:lang w:val="fr-FR"/>
+        </w:rPr>
+        <w:t>text</w:t>
+      </w:r>
+      <w:proofErr w:type="spellEnd"/>
+      <w:r>
+        <w:rPr>
+          <w:rFonts w:ascii="TimesNewRomanPSMT" w:hAnsi="TimesNewRomanPSMT" w:cs="TimesNewRomanPSMT"/>
+          <w:lang w:val="fr-FR"/>
+        </w:rPr>
+        <w:t>()</w:t>
       </w:r>
       <w:r>
         <w:rPr>
@@ -10925,21 +12092,37 @@
           <w:rFonts w:ascii="TimesNewRomanPSMT" w:hAnsi="TimesNewRomanPSMT" w:cs="TimesNewRomanPSMT"/>
           <w:lang w:val="fr-FR"/>
         </w:rPr>
-        <w:t>{% for image in vendeur_images %}</w:t>
-      </w:r>
-    </w:p>
-    <w:p>
-      <w:pPr>
+        <w:t xml:space="preserve">{% for image in </w:t>
+      </w:r>
+      <w:proofErr w:type="spellStart"/>
+      <w:r>
         <w:rPr>
           <w:rFonts w:ascii="TimesNewRomanPSMT" w:hAnsi="TimesNewRomanPSMT" w:cs="TimesNewRomanPSMT"/>
           <w:lang w:val="fr-FR"/>
         </w:rPr>
-      </w:pPr>
+        <w:t>vendeur_images</w:t>
+      </w:r>
+      <w:proofErr w:type="spellEnd"/>
       <w:r>
         <w:rPr>
           <w:rFonts w:ascii="TimesNewRomanPSMT" w:hAnsi="TimesNewRomanPSMT" w:cs="TimesNewRomanPSMT"/>
           <w:lang w:val="fr-FR"/>
         </w:rPr>
+        <w:t xml:space="preserve"> %}</w:t>
+      </w:r>
+    </w:p>
+    <w:p>
+      <w:pPr>
+        <w:rPr>
+          <w:rFonts w:ascii="TimesNewRomanPSMT" w:hAnsi="TimesNewRomanPSMT" w:cs="TimesNewRomanPSMT"/>
+          <w:lang w:val="fr-FR"/>
+        </w:rPr>
+      </w:pPr>
+      <w:r>
+        <w:rPr>
+          <w:rFonts w:ascii="TimesNewRomanPSMT" w:hAnsi="TimesNewRomanPSMT" w:cs="TimesNewRomanPSMT"/>
+          <w:lang w:val="fr-FR"/>
+        </w:rPr>
         <w:t>{{image}}</w:t>
       </w:r>
     </w:p>
@@ -10963,7 +12146,23 @@
           <w:rFonts w:ascii="TimesNewRomanPSMT" w:hAnsi="TimesNewRomanPSMT" w:cs="TimesNewRomanPSMT"/>
           <w:lang w:val="fr-FR"/>
         </w:rPr>
-        <w:t>{% endfor %}</w:t>
+        <w:t xml:space="preserve">{% </w:t>
+      </w:r>
+      <w:proofErr w:type="spellStart"/>
+      <w:r>
+        <w:rPr>
+          <w:rFonts w:ascii="TimesNewRomanPSMT" w:hAnsi="TimesNewRomanPSMT" w:cs="TimesNewRomanPSMT"/>
+          <w:lang w:val="fr-FR"/>
+        </w:rPr>
+        <w:t>endfor</w:t>
+      </w:r>
+      <w:proofErr w:type="spellEnd"/>
+      <w:r>
+        <w:rPr>
+          <w:rFonts w:ascii="TimesNewRomanPSMT" w:hAnsi="TimesNewRomanPSMT" w:cs="TimesNewRomanPSMT"/>
+          <w:lang w:val="fr-FR"/>
+        </w:rPr>
+        <w:t xml:space="preserve"> %}</w:t>
       </w:r>
     </w:p>
     <w:p>
@@ -10998,6 +12197,7 @@
         </w:rPr>
         <w:t>{{ programme.acquereu</w:t>
       </w:r>
+      <w:proofErr w:type="spellStart"/>
       <w:r>
         <w:rPr>
           <w:rFonts w:ascii="TimesNewRomanPSMT" w:hAnsi="TimesNewRomanPSMT" w:cs="TimesNewRomanPSMT"/>
@@ -11010,7 +12210,15 @@
           <w:rFonts w:ascii="TimesNewRomanPSMT" w:hAnsi="TimesNewRomanPSMT" w:cs="TimesNewRomanPSMT"/>
           <w:lang w:val="fr-FR"/>
         </w:rPr>
-        <w:t>_text()</w:t>
+        <w:t>_text</w:t>
+      </w:r>
+      <w:proofErr w:type="spellEnd"/>
+      <w:r>
+        <w:rPr>
+          <w:rFonts w:ascii="TimesNewRomanPSMT" w:hAnsi="TimesNewRomanPSMT" w:cs="TimesNewRomanPSMT"/>
+          <w:lang w:val="fr-FR"/>
+        </w:rPr>
+        <w:t>()</w:t>
       </w:r>
       <w:r>
         <w:rPr>
@@ -11258,8 +12466,17 @@
           <w:rFonts w:ascii="TimesNewRomanPSMT" w:hAnsi="TimesNewRomanPSMT" w:cs="TimesNewRomanPSMT"/>
           <w:lang w:val="en-US"/>
         </w:rPr>
-        <w:t>_acte</w:t>
-      </w:r>
+        <w:t>_</w:t>
+      </w:r>
+      <w:proofErr w:type="spellStart"/>
+      <w:r>
+        <w:rPr>
+          <w:rFonts w:ascii="TimesNewRomanPSMT" w:hAnsi="TimesNewRomanPSMT" w:cs="TimesNewRomanPSMT"/>
+          <w:lang w:val="en-US"/>
+        </w:rPr>
+        <w:t>acte</w:t>
+      </w:r>
+      <w:proofErr w:type="spellEnd"/>
       <w:r>
         <w:rPr>
           <w:rFonts w:ascii="TimesNewRomanPSMT" w:hAnsi="TimesNewRomanPSMT" w:cs="TimesNewRomanPSMT"/>
@@ -11298,7 +12515,23 @@
           <w:rFonts w:ascii="TimesNewRomanPSMT" w:hAnsi="TimesNewRomanPSMT" w:cs="TimesNewRomanPSMT"/>
           <w:lang w:val="fr-FR"/>
         </w:rPr>
-        <w:t>{% endfor %}</w:t>
+        <w:t xml:space="preserve">{% </w:t>
+      </w:r>
+      <w:proofErr w:type="spellStart"/>
+      <w:r>
+        <w:rPr>
+          <w:rFonts w:ascii="TimesNewRomanPSMT" w:hAnsi="TimesNewRomanPSMT" w:cs="TimesNewRomanPSMT"/>
+          <w:lang w:val="fr-FR"/>
+        </w:rPr>
+        <w:t>endfor</w:t>
+      </w:r>
+      <w:proofErr w:type="spellEnd"/>
+      <w:r>
+        <w:rPr>
+          <w:rFonts w:ascii="TimesNewRomanPSMT" w:hAnsi="TimesNewRomanPSMT" w:cs="TimesNewRomanPSMT"/>
+          <w:lang w:val="fr-FR"/>
+        </w:rPr>
+        <w:t xml:space="preserve"> %}</w:t>
       </w:r>
     </w:p>
     <w:p>
@@ -11661,7 +12894,16 @@
                 <w:szCs w:val="16"/>
                 <w:lang w:val="en-US"/>
               </w:rPr>
-              <w:t>{%tr for p in pret</w:t>
+              <w:t xml:space="preserve">{%tr for p in </w:t>
+            </w:r>
+            <w:proofErr w:type="spellStart"/>
+            <w:r>
+              <w:rPr>
+                <w:sz w:val="16"/>
+                <w:szCs w:val="16"/>
+                <w:lang w:val="en-US"/>
+              </w:rPr>
+              <w:t>pret</w:t>
             </w:r>
             <w:r>
               <w:rPr>
@@ -11677,7 +12919,16 @@
                 <w:szCs w:val="16"/>
                 <w:lang w:val="en-US"/>
               </w:rPr>
-              <w:t>_cdc %}</w:t>
+              <w:t>_cdc</w:t>
+            </w:r>
+            <w:proofErr w:type="spellEnd"/>
+            <w:r>
+              <w:rPr>
+                <w:sz w:val="16"/>
+                <w:szCs w:val="16"/>
+                <w:lang w:val="en-US"/>
+              </w:rPr>
+              <w:t xml:space="preserve"> %}</w:t>
             </w:r>
           </w:p>
         </w:tc>
@@ -11817,6 +13068,7 @@
                 <w:lang w:val="en-US"/>
               </w:rPr>
             </w:pPr>
+            <w:proofErr w:type="gramStart"/>
             <w:r>
               <w:rPr>
                 <w:sz w:val="16"/>
@@ -11825,6 +13077,7 @@
               </w:rPr>
               <w:t xml:space="preserve">{{ </w:t>
             </w:r>
+            <w:proofErr w:type="spellStart"/>
             <w:r>
               <w:rPr>
                 <w:sz w:val="16"/>
@@ -11841,6 +13094,7 @@
               </w:rPr>
               <w:t>p</w:t>
             </w:r>
+            <w:proofErr w:type="gramEnd"/>
             <w:r>
               <w:rPr>
                 <w:sz w:val="16"/>
@@ -11849,6 +13103,7 @@
               </w:rPr>
               <w:t>_full</w:t>
             </w:r>
+            <w:proofErr w:type="spellEnd"/>
             <w:r>
               <w:rPr>
                 <w:sz w:val="16"/>
@@ -12141,6 +13396,7 @@
               </w:rPr>
               <w:t xml:space="preserve">{%tr for p in </w:t>
             </w:r>
+            <w:proofErr w:type="spellStart"/>
             <w:r>
               <w:rPr>
                 <w:sz w:val="16"/>
@@ -12149,6 +13405,7 @@
               </w:rPr>
               <w:t>autres_prets</w:t>
             </w:r>
+            <w:proofErr w:type="spellEnd"/>
             <w:r>
               <w:rPr>
                 <w:sz w:val="16"/>
@@ -12295,6 +13552,7 @@
                 <w:lang w:val="en-US"/>
               </w:rPr>
             </w:pPr>
+            <w:proofErr w:type="gramStart"/>
             <w:r>
               <w:rPr>
                 <w:sz w:val="16"/>
@@ -12303,6 +13561,7 @@
               </w:rPr>
               <w:t xml:space="preserve">{{ </w:t>
             </w:r>
+            <w:proofErr w:type="spellStart"/>
             <w:r>
               <w:rPr>
                 <w:sz w:val="16"/>
@@ -12317,7 +13576,25 @@
                 <w:szCs w:val="16"/>
                 <w:lang w:val="en-US"/>
               </w:rPr>
-              <w:t xml:space="preserve">p_full() </w:t>
+              <w:t>p</w:t>
+            </w:r>
+            <w:proofErr w:type="gramEnd"/>
+            <w:r>
+              <w:rPr>
+                <w:sz w:val="16"/>
+                <w:szCs w:val="16"/>
+                <w:lang w:val="en-US"/>
+              </w:rPr>
+              <w:t>_full</w:t>
+            </w:r>
+            <w:proofErr w:type="spellEnd"/>
+            <w:r>
+              <w:rPr>
+                <w:sz w:val="16"/>
+                <w:szCs w:val="16"/>
+                <w:lang w:val="en-US"/>
+              </w:rPr>
+              <w:t xml:space="preserve">() </w:t>
             </w:r>
             <w:r>
               <w:rPr>
@@ -12499,12 +13776,21 @@
         </w:rPr>
         <w:t xml:space="preserve"> {{administration.</w:t>
       </w:r>
+      <w:proofErr w:type="spellStart"/>
       <w:r>
         <w:rPr>
           <w:rFonts w:ascii="TimesNewRomanPSMT" w:hAnsi="TimesNewRomanPSMT" w:cs="TimesNewRomanPSMT"/>
           <w:lang w:val="fr-FR"/>
         </w:rPr>
-        <w:t>get_</w:t>
+        <w:t>get</w:t>
+      </w:r>
+      <w:proofErr w:type="spellEnd"/>
+      <w:r>
+        <w:rPr>
+          <w:rFonts w:ascii="TimesNewRomanPSMT" w:hAnsi="TimesNewRomanPSMT" w:cs="TimesNewRomanPSMT"/>
+          <w:lang w:val="fr-FR"/>
+        </w:rPr>
+        <w:t>_</w:t>
       </w:r>
       <w:r>
         <w:rPr>
@@ -12517,7 +13803,23 @@
           <w:rFonts w:ascii="TimesNewRomanPSMT" w:hAnsi="TimesNewRomanPSMT" w:cs="TimesNewRomanPSMT"/>
           <w:lang w:val="fr-FR"/>
         </w:rPr>
-        <w:t>_or_empty()</w:t>
+        <w:t>_</w:t>
+      </w:r>
+      <w:proofErr w:type="spellStart"/>
+      <w:r>
+        <w:rPr>
+          <w:rFonts w:ascii="TimesNewRomanPSMT" w:hAnsi="TimesNewRomanPSMT" w:cs="TimesNewRomanPSMT"/>
+          <w:lang w:val="fr-FR"/>
+        </w:rPr>
+        <w:t>or_empty</w:t>
+      </w:r>
+      <w:proofErr w:type="spellEnd"/>
+      <w:r>
+        <w:rPr>
+          <w:rFonts w:ascii="TimesNewRomanPSMT" w:hAnsi="TimesNewRomanPSMT" w:cs="TimesNewRomanPSMT"/>
+          <w:lang w:val="fr-FR"/>
+        </w:rPr>
+        <w:t>()</w:t>
       </w:r>
       <w:r>
         <w:rPr>
@@ -12950,12 +14252,21 @@
         </w:rPr>
         <w:t>administration.</w:t>
       </w:r>
+      <w:proofErr w:type="spellStart"/>
       <w:r>
         <w:rPr>
           <w:rFonts w:ascii="TimesNewRomanPSMT" w:hAnsi="TimesNewRomanPSMT" w:cs="TimesNewRomanPSMT"/>
           <w:lang w:val="fr-FR"/>
         </w:rPr>
-        <w:t>get_</w:t>
+        <w:t>get</w:t>
+      </w:r>
+      <w:proofErr w:type="spellEnd"/>
+      <w:r>
+        <w:rPr>
+          <w:rFonts w:ascii="TimesNewRomanPSMT" w:hAnsi="TimesNewRomanPSMT" w:cs="TimesNewRomanPSMT"/>
+          <w:lang w:val="fr-FR"/>
+        </w:rPr>
+        <w:t>_</w:t>
       </w:r>
       <w:r>
         <w:rPr>
@@ -12968,7 +14279,23 @@
           <w:rFonts w:ascii="TimesNewRomanPSMT" w:hAnsi="TimesNewRomanPSMT" w:cs="TimesNewRomanPSMT"/>
           <w:lang w:val="fr-FR"/>
         </w:rPr>
-        <w:t xml:space="preserve">_or_empty() </w:t>
+        <w:t>_</w:t>
+      </w:r>
+      <w:proofErr w:type="spellStart"/>
+      <w:r>
+        <w:rPr>
+          <w:rFonts w:ascii="TimesNewRomanPSMT" w:hAnsi="TimesNewRomanPSMT" w:cs="TimesNewRomanPSMT"/>
+          <w:lang w:val="fr-FR"/>
+        </w:rPr>
+        <w:t>or_empty</w:t>
+      </w:r>
+      <w:proofErr w:type="spellEnd"/>
+      <w:r>
+        <w:rPr>
+          <w:rFonts w:ascii="TimesNewRomanPSMT" w:hAnsi="TimesNewRomanPSMT" w:cs="TimesNewRomanPSMT"/>
+          <w:lang w:val="fr-FR"/>
+        </w:rPr>
+        <w:t xml:space="preserve">() </w:t>
       </w:r>
       <w:r>
         <w:rPr>
@@ -13853,7 +15180,15 @@
                                 <w:sz w:val="22"/>
                                 <w:szCs w:val="22"/>
                               </w:rPr>
-                              <w:t xml:space="preserve">  1</w:t>
+                              <w:t xml:space="preserve">  </w:t>
+                            </w:r>
+                            <w:r>
+                              <w:rPr>
+                                <w:kern w:val="1"/>
+                                <w:sz w:val="22"/>
+                                <w:szCs w:val="22"/>
+                              </w:rPr>
+                              <w:t>1</w:t>
                             </w:r>
                             <w:r>
                               <w:rPr>
@@ -14011,7 +15346,7 @@
                             <w:rPr>
                               <w:noProof/>
                             </w:rPr>
-                            <w:object w:dxaOrig="787" w:dyaOrig="520" w14:anchorId="34B96821">
+                            <w:object w:dxaOrig="787" w:dyaOrig="520" w14:anchorId="26FB0AA1">
                               <v:shapetype id="_x0000_t75" coordsize="21600,21600" o:spt="75" o:preferrelative="t" path="m@4@5l@4@11@9@11@9@5xe" filled="f" stroked="f">
                                 <v:stroke joinstyle="miter"/>
                                 <v:formulas>
@@ -14031,11 +15366,11 @@
                                 <v:path o:extrusionok="f" gradientshapeok="t" o:connecttype="rect"/>
                                 <o:lock v:ext="edit" aspectratio="t"/>
                               </v:shapetype>
-                              <v:shape id="_x0000_i1025" type="#_x0000_t75" alt="" style="width:39.35pt;height:26pt;mso-width-percent:0;mso-height-percent:0;mso-width-percent:0;mso-height-percent:0" filled="t">
+                              <v:shape id="_x0000_i1025" type="#_x0000_t75" alt="" style="width:39.2pt;height:25.8pt;mso-width-percent:0;mso-height-percent:0;mso-width-percent:0;mso-height-percent:0" filled="t">
                                 <v:fill color2="black"/>
                                 <v:imagedata r:id="rId3" o:title="" croptop="-22f" cropbottom="-22f" cropleft="-25f" cropright="-25f"/>
                               </v:shape>
-                              <o:OLEObject Type="Embed" ProgID="Word.Picture.8" ShapeID="_x0000_i1025" DrawAspect="Content" ObjectID="_1704196199" r:id="rId4"/>
+                              <o:OLEObject Type="Embed" ProgID="Word.Picture.8" ShapeID="_x0000_i1025" DrawAspect="Content" ObjectID="_1704693079" r:id="rId4"/>
                             </w:object>
                           </w:r>
                         </w:p>
@@ -14110,12 +15445,12 @@
                       <w:rPr>
                         <w:noProof/>
                       </w:rPr>
-                      <w:object w:dxaOrig="787" w:dyaOrig="520" w14:anchorId="34B96821">
-                        <v:shape id="_x0000_i1025" type="#_x0000_t75" alt="" style="width:39.35pt;height:26pt;mso-width-percent:0;mso-height-percent:0;mso-width-percent:0;mso-height-percent:0" filled="t">
+                      <w:object w:dxaOrig="787" w:dyaOrig="520" w14:anchorId="26FB0AA1">
+                        <v:shape id="_x0000_i1025" type="#_x0000_t75" alt="" style="width:39.2pt;height:25.8pt;mso-width-percent:0;mso-height-percent:0;mso-width-percent:0;mso-height-percent:0" filled="t">
                           <v:fill color2="black"/>
                           <v:imagedata r:id="rId3" o:title="" croptop="-22f" cropbottom="-22f" cropleft="-25f" cropright="-25f"/>
                         </v:shape>
-                        <o:OLEObject Type="Embed" ProgID="Word.Picture.8" ShapeID="_x0000_i1025" DrawAspect="Content" ObjectID="_1704196199" r:id="rId5"/>
+                        <o:OLEObject Type="Embed" ProgID="Word.Picture.8" ShapeID="_x0000_i1025" DrawAspect="Content" ObjectID="_1704693079" r:id="rId5"/>
                       </w:object>
                     </w:r>
                   </w:p>
@@ -14444,7 +15779,15 @@
                             <w:pStyle w:val="Form9"/>
                           </w:pPr>
                           <w:r>
-                            <w:t>(pour l'établissement d'expéditions, copies, extraits d'actes ou décisions judiciaires à publier)</w:t>
+                            <w:t>(</w:t>
+                          </w:r>
+                          <w:proofErr w:type="gramStart"/>
+                          <w:r>
+                            <w:t>pour</w:t>
+                          </w:r>
+                          <w:proofErr w:type="gramEnd"/>
+                          <w:r>
+                            <w:t xml:space="preserve"> l'établissement d'expéditions, copies, extraits d'actes ou décisions judiciaires à publier)</w:t>
                           </w:r>
                         </w:p>
                       </w:txbxContent>
@@ -14513,6 +15856,11 @@
         <w:lang w:val="en-FR" w:eastAsia="en-GB"/>
       </w:rPr>
       <w:tab/>
+    </w:r>
+    <w:r>
+      <w:rPr>
+        <w:lang w:val="en-FR" w:eastAsia="en-GB"/>
+      </w:rPr>
       <w:t xml:space="preserve">- </w:t>
     </w:r>
   </w:p>
@@ -15059,9 +16407,11 @@
                             </w:rPr>
                             <w:t xml:space="preserve"> </w:t>
                           </w:r>
+                          <w:proofErr w:type="gramStart"/>
                           <w:r>
                             <w:t>TAXES:</w:t>
                           </w:r>
+                          <w:proofErr w:type="gramEnd"/>
                         </w:p>
                         <w:p>
                           <w:pPr>
@@ -15080,9 +16430,11 @@
                           <w:pPr>
                             <w:pStyle w:val="Form10J"/>
                           </w:pPr>
+                          <w:proofErr w:type="gramStart"/>
                           <w:r>
                             <w:t>CSI:</w:t>
                           </w:r>
+                          <w:proofErr w:type="gramEnd"/>
                         </w:p>
                         <w:p>
                           <w:pPr>

</xml_diff>

<commit_message>
Handle a SEM convention (#131)
</commit_message>
<xml_diff>
--- a/documents/HLM-template.docx
+++ b/documents/HLM-template.docx
@@ -86,6 +86,8 @@
         </w:rPr>
         <w:t xml:space="preserve">{% if </w:t>
       </w:r>
+      <w:proofErr w:type="spellStart"/>
+      <w:proofErr w:type="gramStart"/>
       <w:r>
         <w:rPr>
           <w:rFonts w:ascii="TimesNewRomanPS-BoldMT" w:hAnsi="TimesNewRomanPS-BoldMT" w:cs="TimesNewRomanPS-BoldMT"/>
@@ -94,6 +96,8 @@
         </w:rPr>
         <w:t>convention.numero</w:t>
       </w:r>
+      <w:proofErr w:type="spellEnd"/>
+      <w:proofErr w:type="gramEnd"/>
       <w:r>
         <w:rPr>
           <w:rFonts w:ascii="TimesNewRomanPSMT" w:hAnsi="TimesNewRomanPSMT" w:cs="TimesNewRomanPSMT"/>
@@ -107,15 +111,43 @@
           <w:b/>
           <w:lang w:val="fr-FR"/>
         </w:rPr>
-        <w:t>{{convention.numero</w:t>
-      </w:r>
+        <w:t>{{</w:t>
+      </w:r>
+      <w:proofErr w:type="spellStart"/>
       <w:r>
         <w:rPr>
           <w:rFonts w:ascii="TimesNewRomanPS-BoldMT" w:hAnsi="TimesNewRomanPS-BoldMT" w:cs="TimesNewRomanPS-BoldMT"/>
           <w:b/>
           <w:lang w:val="fr-FR"/>
         </w:rPr>
-        <w:t>}}{% else %}</w:t>
+        <w:t>convention.numero</w:t>
+      </w:r>
+      <w:proofErr w:type="spellEnd"/>
+      <w:r>
+        <w:rPr>
+          <w:rFonts w:ascii="TimesNewRomanPS-BoldMT" w:hAnsi="TimesNewRomanPS-BoldMT" w:cs="TimesNewRomanPS-BoldMT"/>
+          <w:b/>
+          <w:lang w:val="fr-FR"/>
+        </w:rPr>
+        <w:t xml:space="preserve">}}{% </w:t>
+      </w:r>
+      <w:proofErr w:type="spellStart"/>
+      <w:r>
+        <w:rPr>
+          <w:rFonts w:ascii="TimesNewRomanPS-BoldMT" w:hAnsi="TimesNewRomanPS-BoldMT" w:cs="TimesNewRomanPS-BoldMT"/>
+          <w:b/>
+          <w:lang w:val="fr-FR"/>
+        </w:rPr>
+        <w:t>else</w:t>
+      </w:r>
+      <w:proofErr w:type="spellEnd"/>
+      <w:r>
+        <w:rPr>
+          <w:rFonts w:ascii="TimesNewRomanPS-BoldMT" w:hAnsi="TimesNewRomanPS-BoldMT" w:cs="TimesNewRomanPS-BoldMT"/>
+          <w:b/>
+          <w:lang w:val="fr-FR"/>
+        </w:rPr>
+        <w:t xml:space="preserve"> %}</w:t>
       </w:r>
       <w:r>
         <w:rPr>
@@ -135,17 +167,35 @@
           <w:b/>
           <w:lang w:val="fr-FR"/>
         </w:rPr>
-        <w:t>{% endif %}</w:t>
-      </w:r>
-    </w:p>
-    <w:p>
-      <w:pPr>
-        <w:jc w:val="center"/>
+        <w:t xml:space="preserve">{% </w:t>
+      </w:r>
+      <w:proofErr w:type="spellStart"/>
+      <w:r>
         <w:rPr>
           <w:rFonts w:ascii="TimesNewRomanPS-BoldMT" w:hAnsi="TimesNewRomanPS-BoldMT" w:cs="TimesNewRomanPS-BoldMT"/>
           <w:b/>
           <w:lang w:val="fr-FR"/>
         </w:rPr>
+        <w:t>endif</w:t>
+      </w:r>
+      <w:proofErr w:type="spellEnd"/>
+      <w:r>
+        <w:rPr>
+          <w:rFonts w:ascii="TimesNewRomanPS-BoldMT" w:hAnsi="TimesNewRomanPS-BoldMT" w:cs="TimesNewRomanPS-BoldMT"/>
+          <w:b/>
+          <w:lang w:val="fr-FR"/>
+        </w:rPr>
+        <w:t xml:space="preserve"> %}</w:t>
+      </w:r>
+    </w:p>
+    <w:p>
+      <w:pPr>
+        <w:jc w:val="center"/>
+        <w:rPr>
+          <w:rFonts w:ascii="TimesNewRomanPS-BoldMT" w:hAnsi="TimesNewRomanPS-BoldMT" w:cs="TimesNewRomanPS-BoldMT"/>
+          <w:b/>
+          <w:lang w:val="fr-FR"/>
+        </w:rPr>
       </w:pPr>
     </w:p>
     <w:p>
@@ -353,15 +403,24 @@
           <w:rFonts w:ascii="TimesNewRomanPSMT" w:hAnsi="TimesNewRomanPSMT" w:cs="TimesNewRomanPSMT"/>
           <w:lang w:val="fr-FR"/>
         </w:rPr>
-        <w:t>{{lot.nb_logements</w:t>
-      </w:r>
+        <w:t>{{</w:t>
+      </w:r>
+      <w:proofErr w:type="spellStart"/>
       <w:r>
         <w:rPr>
           <w:rFonts w:ascii="TimesNewRomanPSMT" w:hAnsi="TimesNewRomanPSMT" w:cs="TimesNewRomanPSMT"/>
           <w:lang w:val="fr-FR"/>
         </w:rPr>
+        <w:t>lot.nb_logements</w:t>
+      </w:r>
+      <w:r>
+        <w:rPr>
+          <w:rFonts w:ascii="TimesNewRomanPSMT" w:hAnsi="TimesNewRomanPSMT" w:cs="TimesNewRomanPSMT"/>
+          <w:lang w:val="fr-FR"/>
+        </w:rPr>
         <w:t>|pl</w:t>
       </w:r>
+      <w:proofErr w:type="spellEnd"/>
       <w:r>
         <w:rPr>
           <w:rFonts w:ascii="TimesNewRomanPSMT" w:hAnsi="TimesNewRomanPSMT" w:cs="TimesNewRomanPSMT"/>
@@ -967,14 +1026,30 @@
           <w:rFonts w:ascii="TimesNewRomanPSMT" w:hAnsi="TimesNewRomanPSMT" w:cs="TimesNewRomanPSMT"/>
           <w:lang w:val="fr-FR"/>
         </w:rPr>
-        <w:t>{{lot.nb_logements</w:t>
-      </w:r>
+        <w:t>{{</w:t>
+      </w:r>
+      <w:proofErr w:type="spellStart"/>
       <w:r>
         <w:rPr>
           <w:rFonts w:ascii="TimesNewRomanPSMT" w:hAnsi="TimesNewRomanPSMT" w:cs="TimesNewRomanPSMT"/>
           <w:lang w:val="fr-FR"/>
         </w:rPr>
-        <w:t xml:space="preserve">|pl </w:t>
+        <w:t>lot.nb_logements</w:t>
+      </w:r>
+      <w:r>
+        <w:rPr>
+          <w:rFonts w:ascii="TimesNewRomanPSMT" w:hAnsi="TimesNewRomanPSMT" w:cs="TimesNewRomanPSMT"/>
+          <w:lang w:val="fr-FR"/>
+        </w:rPr>
+        <w:t>|pl</w:t>
+      </w:r>
+      <w:proofErr w:type="spellEnd"/>
+      <w:r>
+        <w:rPr>
+          <w:rFonts w:ascii="TimesNewRomanPSMT" w:hAnsi="TimesNewRomanPSMT" w:cs="TimesNewRomanPSMT"/>
+          <w:lang w:val="fr-FR"/>
+        </w:rPr>
+        <w:t xml:space="preserve"> </w:t>
       </w:r>
       <w:r>
         <w:rPr>
@@ -1759,8 +1834,17 @@
           <w:rFonts w:ascii="TimesNewRomanPSMT" w:hAnsi="TimesNewRomanPSMT" w:cs="TimesNewRomanPSMT"/>
           <w:lang w:val="fr-FR"/>
         </w:rPr>
-        <w:t>|pl</w:t>
-      </w:r>
+        <w:t>|</w:t>
+      </w:r>
+      <w:proofErr w:type="spellStart"/>
+      <w:r>
+        <w:rPr>
+          <w:rFonts w:ascii="TimesNewRomanPSMT" w:hAnsi="TimesNewRomanPSMT" w:cs="TimesNewRomanPSMT"/>
+          <w:lang w:val="fr-FR"/>
+        </w:rPr>
+        <w:t>pl</w:t>
+      </w:r>
+      <w:proofErr w:type="spellEnd"/>
       <w:r>
         <w:rPr>
           <w:rFonts w:ascii="TimesNewRomanPSMT" w:hAnsi="TimesNewRomanPSMT" w:cs="TimesNewRomanPSMT"/>
@@ -1855,6 +1939,7 @@
         </w:rPr>
         <w:t>mixPLUS</w:t>
       </w:r>
+      <w:proofErr w:type="spellStart"/>
       <w:r>
         <w:rPr>
           <w:rFonts w:ascii="TimesNewRomanPSMT" w:hAnsi="TimesNewRomanPSMT" w:cs="TimesNewRomanPSMT"/>
@@ -1863,6 +1948,7 @@
         </w:rPr>
         <w:t>inf</w:t>
       </w:r>
+      <w:proofErr w:type="spellEnd"/>
       <w:r>
         <w:rPr>
           <w:rFonts w:ascii="TimesNewRomanPSMT" w:hAnsi="TimesNewRomanPSMT" w:cs="TimesNewRomanPSMT"/>
@@ -1875,7 +1961,23 @@
           <w:rFonts w:ascii="TimesNewRomanPSMT" w:hAnsi="TimesNewRomanPSMT" w:cs="TimesNewRomanPSMT"/>
           <w:lang w:val="fr-FR"/>
         </w:rPr>
-        <w:t xml:space="preserve">|pl </w:t>
+        <w:t>|</w:t>
+      </w:r>
+      <w:proofErr w:type="spellStart"/>
+      <w:r>
+        <w:rPr>
+          <w:rFonts w:ascii="TimesNewRomanPSMT" w:hAnsi="TimesNewRomanPSMT" w:cs="TimesNewRomanPSMT"/>
+          <w:lang w:val="fr-FR"/>
+        </w:rPr>
+        <w:t>pl</w:t>
+      </w:r>
+      <w:proofErr w:type="spellEnd"/>
+      <w:r>
+        <w:rPr>
+          <w:rFonts w:ascii="TimesNewRomanPSMT" w:hAnsi="TimesNewRomanPSMT" w:cs="TimesNewRomanPSMT"/>
+          <w:lang w:val="fr-FR"/>
+        </w:rPr>
+        <w:t xml:space="preserve"> </w:t>
       </w:r>
       <w:r>
         <w:rPr>
@@ -2046,6 +2148,7 @@
         </w:rPr>
         <w:t>mixPLUS</w:t>
       </w:r>
+      <w:proofErr w:type="spellStart"/>
       <w:r>
         <w:rPr>
           <w:rFonts w:ascii="TimesNewRomanPSMT" w:hAnsi="TimesNewRomanPSMT" w:cs="TimesNewRomanPSMT"/>
@@ -2054,6 +2157,7 @@
         </w:rPr>
         <w:t>inf</w:t>
       </w:r>
+      <w:proofErr w:type="spellEnd"/>
       <w:r>
         <w:rPr>
           <w:rFonts w:ascii="TimesNewRomanPSMT" w:hAnsi="TimesNewRomanPSMT" w:cs="TimesNewRomanPSMT"/>
@@ -2081,7 +2185,23 @@
           <w:rFonts w:ascii="TimesNewRomanPSMT" w:hAnsi="TimesNewRomanPSMT" w:cs="TimesNewRomanPSMT"/>
           <w:lang w:val="fr-FR"/>
         </w:rPr>
-        <w:t xml:space="preserve">|pl </w:t>
+        <w:t>|</w:t>
+      </w:r>
+      <w:proofErr w:type="spellStart"/>
+      <w:r>
+        <w:rPr>
+          <w:rFonts w:ascii="TimesNewRomanPSMT" w:hAnsi="TimesNewRomanPSMT" w:cs="TimesNewRomanPSMT"/>
+          <w:lang w:val="fr-FR"/>
+        </w:rPr>
+        <w:t>pl</w:t>
+      </w:r>
+      <w:proofErr w:type="spellEnd"/>
+      <w:r>
+        <w:rPr>
+          <w:rFonts w:ascii="TimesNewRomanPSMT" w:hAnsi="TimesNewRomanPSMT" w:cs="TimesNewRomanPSMT"/>
+          <w:lang w:val="fr-FR"/>
+        </w:rPr>
+        <w:t xml:space="preserve"> </w:t>
       </w:r>
       <w:r>
         <w:rPr>
@@ -2535,6 +2655,9 @@
     <w:p>
       <w:pPr>
         <w:jc w:val="center"/>
+        <w:rPr>
+          <w:rFonts w:ascii="TimesNewRomanPSMT" w:hAnsi="TimesNewRomanPSMT" w:cs="TimesNewRomanPSMT"/>
+        </w:rPr>
       </w:pPr>
       <w:r>
         <w:rPr>
@@ -2551,6 +2674,7 @@
         <w:t>.</w:t>
       </w:r>
     </w:p>
+    <w:p/>
     <w:p>
       <w:r>
         <w:rPr>
@@ -2558,8 +2682,12 @@
         </w:rPr>
         <w:t>Durant le mois qui suit la signature de la convention, le bailleur informe les locataires ou occupants de bonne foi en place à la date de signature de la convention qu'ils disposent d'un délai de deux mois à compter de la réception de l'information pour présenter leurs justificatifs de revenus dans les conditions prévues pour l'attribution des logements sociaux et que ceux disposant de ressources</w:t>
       </w:r>
-    </w:p>
-    <w:p>
+      <w:r>
+        <w:rPr>
+          <w:lang w:val="fr-FR"/>
+        </w:rPr>
+        <w:t xml:space="preserve"> </w:t>
+      </w:r>
       <w:r>
         <w:rPr>
           <w:rFonts w:ascii="TimesNewRomanPSMT" w:hAnsi="TimesNewRomanPSMT" w:cs="TimesNewRomanPSMT"/>
@@ -2674,7 +2802,14 @@
         <w:rPr>
           <w:rFonts w:ascii="TimesNewRomanPSMT" w:hAnsi="TimesNewRomanPSMT" w:cs="TimesNewRomanPSMT"/>
         </w:rPr>
-        <w:t>Le bail doit être conforme à la présente convention. Une copie de la convention est tenue en permanence à la disposition des locataires et de leurs associations qui peuvent en prendre connaissance chez le gardien ou, en l'absence d'un gardien, au siège du bailleur. Cette information est mentionnée à chaque locataire ou affichée de façon très apparente dans les parties communes de l'immeuble.</w:t>
+        <w:t xml:space="preserve">Le bail doit être conforme à la présente convention. Une copie de la convention est tenue en permanence à la disposition des locataires et de leurs associations qui peuvent en prendre connaissance chez le gardien ou, en l'absence d'un gardien, au </w:t>
+      </w:r>
+      <w:r>
+        <w:rPr>
+          <w:rFonts w:ascii="TimesNewRomanPSMT" w:hAnsi="TimesNewRomanPSMT" w:cs="TimesNewRomanPSMT"/>
+        </w:rPr>
+        <w:lastRenderedPageBreak/>
+        <w:t>siège du bailleur. Cette information est mentionnée à chaque locataire ou affichée de façon très apparente dans les parties communes de l'immeuble.</w:t>
       </w:r>
     </w:p>
     <w:p>
@@ -2909,14 +3044,8 @@
         <w:rPr>
           <w:rFonts w:ascii="TimesNewRomanPSMT" w:hAnsi="TimesNewRomanPSMT" w:cs="TimesNewRomanPSMT"/>
         </w:rPr>
-        <w:t xml:space="preserve">Quelle qu'en soit la cause, le bailleur informe le locataire de la date prévue pour l'expiration de la convention. En cas de résiliation de la convention aux torts du </w:t>
-      </w:r>
-      <w:r>
-        <w:rPr>
-          <w:rFonts w:ascii="TimesNewRomanPSMT" w:hAnsi="TimesNewRomanPSMT" w:cs="TimesNewRomanPSMT"/>
-        </w:rPr>
         <w:lastRenderedPageBreak/>
-        <w:t>bailleur, il porte à la connaissance des locataires la teneur de l'article L. 353-6 du code de la construction et de l'habitation.</w:t>
+        <w:t>Quelle qu'en soit la cause, le bailleur informe le locataire de la date prévue pour l'expiration de la convention. En cas de résiliation de la convention aux torts du bailleur, il porte à la connaissance des locataires la teneur de l'article L. 353-6 du code de la construction et de l'habitation.</w:t>
       </w:r>
     </w:p>
     <w:p>
@@ -3257,13 +3386,6 @@
       </w:pPr>
     </w:p>
     <w:p>
-      <w:pPr>
-        <w:rPr>
-          <w:rFonts w:ascii="TimesNewRomanPSMT" w:hAnsi="TimesNewRomanPSMT" w:cs="TimesNewRomanPSMT"/>
-        </w:rPr>
-      </w:pPr>
-    </w:p>
-    <w:p>
       <w:r>
         <w:rPr>
           <w:rFonts w:ascii="TimesNewRomanPSMT" w:hAnsi="TimesNewRomanPSMT" w:cs="TimesNewRomanPSMT"/>
@@ -3272,6 +3394,13 @@
       </w:r>
     </w:p>
     <w:p>
+      <w:pPr>
+        <w:rPr>
+          <w:rFonts w:ascii="TimesNewRomanPSMT" w:hAnsi="TimesNewRomanPSMT" w:cs="TimesNewRomanPSMT"/>
+        </w:rPr>
+      </w:pPr>
+    </w:p>
+    <w:p>
       <w:r>
         <w:rPr>
           <w:rFonts w:ascii="TimesNewRomanPSMT" w:hAnsi="TimesNewRomanPSMT" w:cs="TimesNewRomanPSMT"/>
@@ -3396,6 +3525,7 @@
         <w:rPr>
           <w:rFonts w:ascii="TimesNewRomanPSMT" w:hAnsi="TimesNewRomanPSMT" w:cs="TimesNewRomanPSMT"/>
         </w:rPr>
+        <w:lastRenderedPageBreak/>
         <w:t>Par dérogation à l’article 15 de la présente convention, les locataires ne bénéficient pas du droit au maintien dans les lieux.</w:t>
       </w:r>
     </w:p>
@@ -3465,14 +3595,25 @@
         </w:rPr>
         <w:t>En application du VIII de l’article 40 de la loi du 6 juillet 1989 précitée, les charges locatives accessoires au loyer principal des logements de la résidence universitaire peuvent être récupérées par le bailleur sous la forme d'un forfait versé simultanément au loyer, dont le montant et la périodicité de versement sont définis au contrat et qui ne peut donner lieu à complément ou à régularisation ultérieure. Le montant du forfait de charges est fixé en fonction des montants exigibles par le bailleur en application de l'article 23 de la loi du 6 juillet 1989 précitée. Ce montant</w:t>
       </w:r>
-    </w:p>
-    <w:p>
+      <w:r>
+        <w:rPr>
+          <w:lang w:val="fr-FR"/>
+        </w:rPr>
+        <w:t xml:space="preserve"> </w:t>
+      </w:r>
       <w:r>
         <w:rPr>
           <w:rFonts w:ascii="TimesNewRomanPSMT" w:hAnsi="TimesNewRomanPSMT" w:cs="TimesNewRomanPSMT"/>
         </w:rPr>
         <w:t>ne doit pas être manifestement disproportionné au regard des charges dont le locataire ou, le cas échéant, le précédent locataire se serait acquitté.</w:t>
       </w:r>
+    </w:p>
+    <w:p>
+      <w:pPr>
+        <w:rPr>
+          <w:rFonts w:ascii="TimesNewRomanPSMT" w:hAnsi="TimesNewRomanPSMT" w:cs="TimesNewRomanPSMT"/>
+        </w:rPr>
+      </w:pPr>
     </w:p>
     <w:p>
       <w:r>
@@ -3612,14 +3753,8 @@
         <w:rPr>
           <w:rFonts w:ascii="TimesNewRomanPSMT" w:hAnsi="TimesNewRomanPSMT" w:cs="TimesNewRomanPSMT"/>
         </w:rPr>
-        <w:t xml:space="preserve">1° Pour chaque locataire demandeur de l'APL, le bailleur s’engage à favoriser l’utilisation des services dématérialisés mis à sa disposition par les organismes payeurs pour l’envoi des informations nécessaires à l’étude d’un droit à une aide au </w:t>
-      </w:r>
-      <w:r>
-        <w:rPr>
-          <w:rFonts w:ascii="TimesNewRomanPSMT" w:hAnsi="TimesNewRomanPSMT" w:cs="TimesNewRomanPSMT"/>
-        </w:rPr>
         <w:lastRenderedPageBreak/>
-        <w:t>logement. En dernier ressort, il renseigne dès l'entrée en vigueur de la convention pour chaque locataire demandeur de l'APL, la partie de l'imprimé de demande d'APL qui le concerne.</w:t>
+        <w:t>1° Pour chaque locataire demandeur de l'APL, le bailleur s’engage à favoriser l’utilisation des services dématérialisés mis à sa disposition par les organismes payeurs pour l’envoi des informations nécessaires à l’étude d’un droit à une aide au logement. En dernier ressort, il renseigne dès l'entrée en vigueur de la convention pour chaque locataire demandeur de l'APL, la partie de l'imprimé de demande d'APL qui le concerne.</w:t>
       </w:r>
     </w:p>
     <w:p>
@@ -3777,22 +3912,28 @@
         <w:rPr>
           <w:rFonts w:ascii="TimesNewRomanPSMT" w:hAnsi="TimesNewRomanPSMT" w:cs="TimesNewRomanPSMT"/>
         </w:rPr>
-        <w:t>La commission de coordination des actions de prévention des expulsions locatives (CCAPEX) est systématiquement informée par l’organisme payeur des APL en vue de prévenir leurs éventuelles suspensions par une mobilisation coordonnée des outils de prévention (article 7-2 de la loi n° 90- 449 du 31 mai 1990 visant à la mise en œuvre du droit au logement).</w:t>
-      </w:r>
-    </w:p>
-    <w:p>
-      <w:pPr>
-        <w:rPr>
-          <w:rFonts w:ascii="TimesNewRomanPSMT" w:hAnsi="TimesNewRomanPSMT" w:cs="TimesNewRomanPSMT"/>
-        </w:rPr>
-      </w:pPr>
-    </w:p>
-    <w:p>
+        <w:t xml:space="preserve">La commission de coordination des actions de prévention des expulsions locatives (CCAPEX) est systématiquement informée par l’organisme payeur des APL en vue de prévenir leurs éventuelles suspensions par une mobilisation coordonnée des outils </w:t>
+      </w:r>
       <w:r>
         <w:rPr>
           <w:rFonts w:ascii="TimesNewRomanPSMT" w:hAnsi="TimesNewRomanPSMT" w:cs="TimesNewRomanPSMT"/>
         </w:rPr>
         <w:lastRenderedPageBreak/>
+        <w:t>de prévention (article 7-2 de la loi n° 90- 449 du 31 mai 1990 visant à la mise en œuvre du droit au logement).</w:t>
+      </w:r>
+    </w:p>
+    <w:p>
+      <w:pPr>
+        <w:rPr>
+          <w:rFonts w:ascii="TimesNewRomanPSMT" w:hAnsi="TimesNewRomanPSMT" w:cs="TimesNewRomanPSMT"/>
+        </w:rPr>
+      </w:pPr>
+    </w:p>
+    <w:p>
+      <w:r>
+        <w:rPr>
+          <w:rFonts w:ascii="TimesNewRomanPSMT" w:hAnsi="TimesNewRomanPSMT" w:cs="TimesNewRomanPSMT"/>
+        </w:rPr>
         <w:t>La CCAPEX est réputée avoir été régulièrement saisie lorsque le bailleur a préalablement signalé l’impayé à l’organisme payeur des APL selon les modalités définies à l’article R. 824-4 précité.</w:t>
       </w:r>
     </w:p>
@@ -4037,14 +4178,14 @@
         <w:rPr>
           <w:rFonts w:ascii="TimesNewRomanPSMT" w:hAnsi="TimesNewRomanPSMT" w:cs="TimesNewRomanPSMT"/>
         </w:rPr>
-        <w:t xml:space="preserve">Lorsqu'un organisme ne respecte pas, pour un ou plusieurs logements, les engagements prévus par la convention, et après que l'organisme a été mis en mesure de présenter ses observations conformément aux dispositions de l'article L. 342-12 du code de la construction et de l’habitation ou, en cas de mise en demeure, à l'issue du délai mentionné à ce même article, l’Agence nationale de contrôle du logement social </w:t>
+        <w:t xml:space="preserve">Lorsqu'un organisme ne respecte pas, pour un ou plusieurs logements, les engagements prévus par la convention, et après que l'organisme a été mis en mesure de présenter ses observations conformément aux dispositions de l'article L. 342-12 du </w:t>
       </w:r>
       <w:r>
         <w:rPr>
           <w:rFonts w:ascii="TimesNewRomanPSMT" w:hAnsi="TimesNewRomanPSMT" w:cs="TimesNewRomanPSMT"/>
         </w:rPr>
         <w:lastRenderedPageBreak/>
-        <w:t>peut proposer au ministre chargé du logement de prononcer une sanction en application de l’article L. 342-14 du même code.</w:t>
+        <w:t>code de la construction et de l’habitation ou, en cas de mise en demeure, à l'issue du délai mentionné à ce même article, l’Agence nationale de contrôle du logement social peut proposer au ministre chargé du logement de prononcer une sanction en application de l’article L. 342-14 du même code.</w:t>
       </w:r>
     </w:p>
     <w:p>
@@ -4860,13 +5001,44 @@
           <w:rFonts w:ascii="TimesNewRomanPSMT" w:hAnsi="TimesNewRomanPSMT" w:cs="TimesNewRomanPSMT"/>
           <w:lang w:val="en-US"/>
         </w:rPr>
-        <w:t>{% endfor %}</w:t>
-      </w:r>
-      <w:r>
-        <w:rPr>
-          <w:rFonts w:ascii="TimesNewRomanPSMT" w:hAnsi="TimesNewRomanPSMT" w:cs="TimesNewRomanPSMT"/>
-        </w:rPr>
         <w:t xml:space="preserve">{% </w:t>
+      </w:r>
+      <w:proofErr w:type="spellStart"/>
+      <w:r>
+        <w:rPr>
+          <w:rFonts w:ascii="TimesNewRomanPSMT" w:hAnsi="TimesNewRomanPSMT" w:cs="TimesNewRomanPSMT"/>
+          <w:lang w:val="en-US"/>
+        </w:rPr>
+        <w:t>endfor</w:t>
+      </w:r>
+      <w:proofErr w:type="spellEnd"/>
+      <w:r>
+        <w:rPr>
+          <w:rFonts w:ascii="TimesNewRomanPSMT" w:hAnsi="TimesNewRomanPSMT" w:cs="TimesNewRomanPSMT"/>
+          <w:lang w:val="en-US"/>
+        </w:rPr>
+        <w:t xml:space="preserve"> </w:t>
+      </w:r>
+      <w:proofErr w:type="gramStart"/>
+      <w:r>
+        <w:rPr>
+          <w:rFonts w:ascii="TimesNewRomanPSMT" w:hAnsi="TimesNewRomanPSMT" w:cs="TimesNewRomanPSMT"/>
+          <w:lang w:val="en-US"/>
+        </w:rPr>
+        <w:t>%}</w:t>
+      </w:r>
+      <w:r>
+        <w:rPr>
+          <w:rFonts w:ascii="TimesNewRomanPSMT" w:hAnsi="TimesNewRomanPSMT" w:cs="TimesNewRomanPSMT"/>
+        </w:rPr>
+        <w:t>{</w:t>
+      </w:r>
+      <w:proofErr w:type="gramEnd"/>
+      <w:r>
+        <w:rPr>
+          <w:rFonts w:ascii="TimesNewRomanPSMT" w:hAnsi="TimesNewRomanPSMT" w:cs="TimesNewRomanPSMT"/>
+        </w:rPr>
+        <w:t xml:space="preserve">% </w:t>
       </w:r>
       <w:r>
         <w:rPr>
@@ -4973,6 +5145,7 @@
                 <w:lang w:val="en-US"/>
               </w:rPr>
             </w:pPr>
+            <w:proofErr w:type="spellStart"/>
             <w:r>
               <w:rPr>
                 <w:b/>
@@ -4983,6 +5156,7 @@
               </w:rPr>
               <w:t>Numéro</w:t>
             </w:r>
+            <w:proofErr w:type="spellEnd"/>
           </w:p>
         </w:tc>
         <w:tc>
@@ -5001,6 +5175,7 @@
                 <w:lang w:val="en-US"/>
               </w:rPr>
             </w:pPr>
+            <w:proofErr w:type="spellStart"/>
             <w:r>
               <w:rPr>
                 <w:b/>
@@ -5011,6 +5186,7 @@
               </w:rPr>
               <w:t>Lieudit</w:t>
             </w:r>
+            <w:proofErr w:type="spellEnd"/>
           </w:p>
         </w:tc>
         <w:tc>
@@ -5066,6 +5242,7 @@
               </w:rPr>
               <w:t xml:space="preserve">{%tr for </w:t>
             </w:r>
+            <w:proofErr w:type="spellStart"/>
             <w:r>
               <w:rPr>
                 <w:b/>
@@ -5076,6 +5253,7 @@
               </w:rPr>
               <w:t>rc</w:t>
             </w:r>
+            <w:proofErr w:type="spellEnd"/>
             <w:r>
               <w:rPr>
                 <w:b/>
@@ -5086,6 +5264,7 @@
               </w:rPr>
               <w:t xml:space="preserve"> in </w:t>
             </w:r>
+            <w:proofErr w:type="spellStart"/>
             <w:r>
               <w:rPr>
                 <w:b/>
@@ -5096,6 +5275,7 @@
               </w:rPr>
               <w:t>references_cadastrales</w:t>
             </w:r>
+            <w:proofErr w:type="spellEnd"/>
             <w:r>
               <w:rPr>
                 <w:b/>
@@ -5122,13 +5302,41 @@
                 <w:lang w:val="en-US"/>
               </w:rPr>
             </w:pPr>
-            <w:r>
-              <w:rPr>
-                <w:sz w:val="16"/>
-                <w:szCs w:val="16"/>
-                <w:lang w:val="en-US"/>
-              </w:rPr>
-              <w:t>{{ rc.section }}</w:t>
+            <w:proofErr w:type="gramStart"/>
+            <w:r>
+              <w:rPr>
+                <w:sz w:val="16"/>
+                <w:szCs w:val="16"/>
+                <w:lang w:val="en-US"/>
+              </w:rPr>
+              <w:t xml:space="preserve">{{ </w:t>
+            </w:r>
+            <w:proofErr w:type="spellStart"/>
+            <w:r>
+              <w:rPr>
+                <w:sz w:val="16"/>
+                <w:szCs w:val="16"/>
+                <w:lang w:val="en-US"/>
+              </w:rPr>
+              <w:t>rc</w:t>
+            </w:r>
+            <w:proofErr w:type="gramEnd"/>
+            <w:r>
+              <w:rPr>
+                <w:sz w:val="16"/>
+                <w:szCs w:val="16"/>
+                <w:lang w:val="en-US"/>
+              </w:rPr>
+              <w:t>.section</w:t>
+            </w:r>
+            <w:proofErr w:type="spellEnd"/>
+            <w:r>
+              <w:rPr>
+                <w:sz w:val="16"/>
+                <w:szCs w:val="16"/>
+                <w:lang w:val="en-US"/>
+              </w:rPr>
+              <w:t xml:space="preserve"> }}</w:t>
             </w:r>
           </w:p>
         </w:tc>
@@ -5144,6 +5352,7 @@
                 <w:lang w:val="en-US"/>
               </w:rPr>
             </w:pPr>
+            <w:proofErr w:type="gramStart"/>
             <w:r>
               <w:rPr>
                 <w:sz w:val="16"/>
@@ -5158,8 +5367,18 @@
                 <w:szCs w:val="16"/>
                 <w:lang w:val="en-US"/>
               </w:rPr>
-              <w:t xml:space="preserve"> rc</w:t>
-            </w:r>
+              <w:t xml:space="preserve"> </w:t>
+            </w:r>
+            <w:proofErr w:type="spellStart"/>
+            <w:r>
+              <w:rPr>
+                <w:sz w:val="16"/>
+                <w:szCs w:val="16"/>
+                <w:lang w:val="en-US"/>
+              </w:rPr>
+              <w:t>rc</w:t>
+            </w:r>
+            <w:proofErr w:type="gramEnd"/>
             <w:r>
               <w:rPr>
                 <w:sz w:val="16"/>
@@ -5176,6 +5395,7 @@
               </w:rPr>
               <w:t>numero</w:t>
             </w:r>
+            <w:proofErr w:type="spellEnd"/>
             <w:r>
               <w:rPr>
                 <w:sz w:val="16"/>
@@ -5198,6 +5418,7 @@
                 <w:lang w:val="en-US"/>
               </w:rPr>
             </w:pPr>
+            <w:proofErr w:type="gramStart"/>
             <w:r>
               <w:rPr>
                 <w:sz w:val="16"/>
@@ -5206,14 +5427,25 @@
               </w:rPr>
               <w:t xml:space="preserve">{{ </w:t>
             </w:r>
-            <w:r>
-              <w:rPr>
-                <w:sz w:val="16"/>
-                <w:szCs w:val="16"/>
-                <w:lang w:val="en-US"/>
-              </w:rPr>
-              <w:t>rc.lieudit</w:t>
-            </w:r>
+            <w:proofErr w:type="spellStart"/>
+            <w:r>
+              <w:rPr>
+                <w:sz w:val="16"/>
+                <w:szCs w:val="16"/>
+                <w:lang w:val="en-US"/>
+              </w:rPr>
+              <w:t>rc</w:t>
+            </w:r>
+            <w:proofErr w:type="gramEnd"/>
+            <w:r>
+              <w:rPr>
+                <w:sz w:val="16"/>
+                <w:szCs w:val="16"/>
+                <w:lang w:val="en-US"/>
+              </w:rPr>
+              <w:t>.lieudit</w:t>
+            </w:r>
+            <w:proofErr w:type="spellEnd"/>
             <w:r>
               <w:rPr>
                 <w:sz w:val="16"/>
@@ -5237,6 +5469,7 @@
                 <w:lang w:val="en-US"/>
               </w:rPr>
             </w:pPr>
+            <w:proofErr w:type="gramStart"/>
             <w:r>
               <w:rPr>
                 <w:rFonts w:ascii="TimesNewRomanPSMT" w:hAnsi="TimesNewRomanPSMT" w:cs="TimesNewRomanPSMT"/>
@@ -5246,14 +5479,35 @@
               </w:rPr>
               <w:t xml:space="preserve">{{ </w:t>
             </w:r>
-            <w:r>
-              <w:rPr>
-                <w:rFonts w:ascii="TimesNewRomanPSMT" w:hAnsi="TimesNewRomanPSMT" w:cs="TimesNewRomanPSMT"/>
-                <w:sz w:val="16"/>
-                <w:szCs w:val="16"/>
-                <w:lang w:val="en-US"/>
-              </w:rPr>
-              <w:t xml:space="preserve">rc.surface </w:t>
+            <w:proofErr w:type="spellStart"/>
+            <w:r>
+              <w:rPr>
+                <w:rFonts w:ascii="TimesNewRomanPSMT" w:hAnsi="TimesNewRomanPSMT" w:cs="TimesNewRomanPSMT"/>
+                <w:sz w:val="16"/>
+                <w:szCs w:val="16"/>
+                <w:lang w:val="en-US"/>
+              </w:rPr>
+              <w:t>rc</w:t>
+            </w:r>
+            <w:proofErr w:type="gramEnd"/>
+            <w:r>
+              <w:rPr>
+                <w:rFonts w:ascii="TimesNewRomanPSMT" w:hAnsi="TimesNewRomanPSMT" w:cs="TimesNewRomanPSMT"/>
+                <w:sz w:val="16"/>
+                <w:szCs w:val="16"/>
+                <w:lang w:val="en-US"/>
+              </w:rPr>
+              <w:t>.surface</w:t>
+            </w:r>
+            <w:proofErr w:type="spellEnd"/>
+            <w:r>
+              <w:rPr>
+                <w:rFonts w:ascii="TimesNewRomanPSMT" w:hAnsi="TimesNewRomanPSMT" w:cs="TimesNewRomanPSMT"/>
+                <w:sz w:val="16"/>
+                <w:szCs w:val="16"/>
+                <w:lang w:val="en-US"/>
+              </w:rPr>
+              <w:t xml:space="preserve"> </w:t>
             </w:r>
             <w:r>
               <w:rPr>
@@ -5289,7 +5543,29 @@
                 <w:szCs w:val="16"/>
                 <w:lang w:val="en-US"/>
               </w:rPr>
-              <w:t>{%tr endfor %}</w:t>
+              <w:t xml:space="preserve">{%tr </w:t>
+            </w:r>
+            <w:proofErr w:type="spellStart"/>
+            <w:r>
+              <w:rPr>
+                <w:b/>
+                <w:bCs/>
+                <w:sz w:val="16"/>
+                <w:szCs w:val="16"/>
+                <w:lang w:val="en-US"/>
+              </w:rPr>
+              <w:t>endfor</w:t>
+            </w:r>
+            <w:proofErr w:type="spellEnd"/>
+            <w:r>
+              <w:rPr>
+                <w:b/>
+                <w:bCs/>
+                <w:sz w:val="16"/>
+                <w:szCs w:val="16"/>
+                <w:lang w:val="en-US"/>
+              </w:rPr>
+              <w:t xml:space="preserve"> %}</w:t>
             </w:r>
           </w:p>
         </w:tc>
@@ -5307,13 +5583,28 @@
           <w:rFonts w:ascii="TimesNewRomanPSMT" w:hAnsi="TimesNewRomanPSMT" w:cs="TimesNewRomanPSMT"/>
           <w:lang w:val="en-US"/>
         </w:rPr>
-        <w:t>{% endif %}</w:t>
-      </w:r>
-      <w:r>
-        <w:rPr>
-          <w:rFonts w:ascii="TimesNewRomanPSMT" w:hAnsi="TimesNewRomanPSMT" w:cs="TimesNewRomanPSMT"/>
-        </w:rPr>
-        <w:t>{% if logement_edds</w:t>
+        <w:t xml:space="preserve">{% endif </w:t>
+      </w:r>
+      <w:proofErr w:type="gramStart"/>
+      <w:r>
+        <w:rPr>
+          <w:rFonts w:ascii="TimesNewRomanPSMT" w:hAnsi="TimesNewRomanPSMT" w:cs="TimesNewRomanPSMT"/>
+          <w:lang w:val="en-US"/>
+        </w:rPr>
+        <w:t>%}</w:t>
+      </w:r>
+      <w:r>
+        <w:rPr>
+          <w:rFonts w:ascii="TimesNewRomanPSMT" w:hAnsi="TimesNewRomanPSMT" w:cs="TimesNewRomanPSMT"/>
+        </w:rPr>
+        <w:t>{</w:t>
+      </w:r>
+      <w:proofErr w:type="gramEnd"/>
+      <w:r>
+        <w:rPr>
+          <w:rFonts w:ascii="TimesNewRomanPSMT" w:hAnsi="TimesNewRomanPSMT" w:cs="TimesNewRomanPSMT"/>
+        </w:rPr>
+        <w:t>% if logement_edds</w:t>
       </w:r>
       <w:r>
         <w:rPr>
@@ -5403,6 +5694,7 @@
                 <w:lang w:val="en-US"/>
               </w:rPr>
             </w:pPr>
+            <w:proofErr w:type="spellStart"/>
             <w:r>
               <w:rPr>
                 <w:b/>
@@ -5411,7 +5703,18 @@
                 <w:szCs w:val="16"/>
                 <w:lang w:val="en-US"/>
               </w:rPr>
-              <w:t>Numéro du lot</w:t>
+              <w:t>Numéro</w:t>
+            </w:r>
+            <w:proofErr w:type="spellEnd"/>
+            <w:r>
+              <w:rPr>
+                <w:b/>
+                <w:bCs/>
+                <w:sz w:val="16"/>
+                <w:szCs w:val="16"/>
+                <w:lang w:val="en-US"/>
+              </w:rPr>
+              <w:t xml:space="preserve"> du lot</w:t>
             </w:r>
           </w:p>
         </w:tc>
@@ -5431,6 +5734,7 @@
                 <w:lang w:val="en-US"/>
               </w:rPr>
             </w:pPr>
+            <w:proofErr w:type="spellStart"/>
             <w:r>
               <w:rPr>
                 <w:b/>
@@ -5441,6 +5745,7 @@
               </w:rPr>
               <w:t>Financement</w:t>
             </w:r>
+            <w:proofErr w:type="spellEnd"/>
           </w:p>
         </w:tc>
         <w:tc>
@@ -5459,6 +5764,7 @@
                 <w:lang w:val="en-US"/>
               </w:rPr>
             </w:pPr>
+            <w:proofErr w:type="spellStart"/>
             <w:r>
               <w:rPr>
                 <w:b/>
@@ -5469,6 +5775,7 @@
               </w:rPr>
               <w:t>Désignation</w:t>
             </w:r>
+            <w:proofErr w:type="spellEnd"/>
           </w:p>
         </w:tc>
         <w:tc>
@@ -5522,7 +5829,51 @@
                 <w:szCs w:val="16"/>
                 <w:lang w:val="en-US"/>
               </w:rPr>
-              <w:t>{%tr for i in logement_edds %}</w:t>
+              <w:t xml:space="preserve">{%tr for </w:t>
+            </w:r>
+            <w:proofErr w:type="spellStart"/>
+            <w:r>
+              <w:rPr>
+                <w:b/>
+                <w:bCs/>
+                <w:sz w:val="16"/>
+                <w:szCs w:val="16"/>
+                <w:lang w:val="en-US"/>
+              </w:rPr>
+              <w:t>i</w:t>
+            </w:r>
+            <w:proofErr w:type="spellEnd"/>
+            <w:r>
+              <w:rPr>
+                <w:b/>
+                <w:bCs/>
+                <w:sz w:val="16"/>
+                <w:szCs w:val="16"/>
+                <w:lang w:val="en-US"/>
+              </w:rPr>
+              <w:t xml:space="preserve"> in </w:t>
+            </w:r>
+            <w:proofErr w:type="spellStart"/>
+            <w:r>
+              <w:rPr>
+                <w:b/>
+                <w:bCs/>
+                <w:sz w:val="16"/>
+                <w:szCs w:val="16"/>
+                <w:lang w:val="en-US"/>
+              </w:rPr>
+              <w:t>logement_edds</w:t>
+            </w:r>
+            <w:proofErr w:type="spellEnd"/>
+            <w:r>
+              <w:rPr>
+                <w:b/>
+                <w:bCs/>
+                <w:sz w:val="16"/>
+                <w:szCs w:val="16"/>
+                <w:lang w:val="en-US"/>
+              </w:rPr>
+              <w:t xml:space="preserve"> %}</w:t>
             </w:r>
           </w:p>
         </w:tc>
@@ -5546,7 +5897,25 @@
                 <w:szCs w:val="16"/>
                 <w:lang w:val="en-US"/>
               </w:rPr>
-              <w:t>{{i.lot_num}}</w:t>
+              <w:t>{{</w:t>
+            </w:r>
+            <w:proofErr w:type="spellStart"/>
+            <w:r>
+              <w:rPr>
+                <w:sz w:val="16"/>
+                <w:szCs w:val="16"/>
+                <w:lang w:val="en-US"/>
+              </w:rPr>
+              <w:t>i.lot_num</w:t>
+            </w:r>
+            <w:proofErr w:type="spellEnd"/>
+            <w:r>
+              <w:rPr>
+                <w:sz w:val="16"/>
+                <w:szCs w:val="16"/>
+                <w:lang w:val="en-US"/>
+              </w:rPr>
+              <w:t>}}</w:t>
             </w:r>
           </w:p>
         </w:tc>
@@ -5562,13 +5931,41 @@
                 <w:lang w:val="en-US"/>
               </w:rPr>
             </w:pPr>
-            <w:r>
-              <w:rPr>
-                <w:sz w:val="16"/>
-                <w:szCs w:val="16"/>
-                <w:lang w:val="en-US"/>
-              </w:rPr>
-              <w:t>{{ i.financement }}</w:t>
+            <w:proofErr w:type="gramStart"/>
+            <w:r>
+              <w:rPr>
+                <w:sz w:val="16"/>
+                <w:szCs w:val="16"/>
+                <w:lang w:val="en-US"/>
+              </w:rPr>
+              <w:t xml:space="preserve">{{ </w:t>
+            </w:r>
+            <w:proofErr w:type="spellStart"/>
+            <w:r>
+              <w:rPr>
+                <w:sz w:val="16"/>
+                <w:szCs w:val="16"/>
+                <w:lang w:val="en-US"/>
+              </w:rPr>
+              <w:t>i</w:t>
+            </w:r>
+            <w:proofErr w:type="gramEnd"/>
+            <w:r>
+              <w:rPr>
+                <w:sz w:val="16"/>
+                <w:szCs w:val="16"/>
+                <w:lang w:val="en-US"/>
+              </w:rPr>
+              <w:t>.financement</w:t>
+            </w:r>
+            <w:proofErr w:type="spellEnd"/>
+            <w:r>
+              <w:rPr>
+                <w:sz w:val="16"/>
+                <w:szCs w:val="16"/>
+                <w:lang w:val="en-US"/>
+              </w:rPr>
+              <w:t xml:space="preserve"> }}</w:t>
             </w:r>
           </w:p>
         </w:tc>
@@ -5584,13 +5981,41 @@
                 <w:lang w:val="en-US"/>
               </w:rPr>
             </w:pPr>
-            <w:r>
-              <w:rPr>
-                <w:sz w:val="16"/>
-                <w:szCs w:val="16"/>
-                <w:lang w:val="en-US"/>
-              </w:rPr>
-              <w:t>{{ i.designation }}</w:t>
+            <w:proofErr w:type="gramStart"/>
+            <w:r>
+              <w:rPr>
+                <w:sz w:val="16"/>
+                <w:szCs w:val="16"/>
+                <w:lang w:val="en-US"/>
+              </w:rPr>
+              <w:t xml:space="preserve">{{ </w:t>
+            </w:r>
+            <w:proofErr w:type="spellStart"/>
+            <w:r>
+              <w:rPr>
+                <w:sz w:val="16"/>
+                <w:szCs w:val="16"/>
+                <w:lang w:val="en-US"/>
+              </w:rPr>
+              <w:t>i</w:t>
+            </w:r>
+            <w:proofErr w:type="gramEnd"/>
+            <w:r>
+              <w:rPr>
+                <w:sz w:val="16"/>
+                <w:szCs w:val="16"/>
+                <w:lang w:val="en-US"/>
+              </w:rPr>
+              <w:t>.designation</w:t>
+            </w:r>
+            <w:proofErr w:type="spellEnd"/>
+            <w:r>
+              <w:rPr>
+                <w:sz w:val="16"/>
+                <w:szCs w:val="16"/>
+                <w:lang w:val="en-US"/>
+              </w:rPr>
+              <w:t xml:space="preserve"> }}</w:t>
             </w:r>
           </w:p>
         </w:tc>
@@ -5607,14 +6032,45 @@
                 <w:lang w:val="en-US"/>
               </w:rPr>
             </w:pPr>
-            <w:r>
-              <w:rPr>
-                <w:rFonts w:ascii="TimesNewRomanPSMT" w:hAnsi="TimesNewRomanPSMT" w:cs="TimesNewRomanPSMT"/>
-                <w:sz w:val="16"/>
-                <w:szCs w:val="16"/>
-                <w:lang w:val="en-US"/>
-              </w:rPr>
-              <w:t>{{ i.typologie}}</w:t>
+            <w:proofErr w:type="gramStart"/>
+            <w:r>
+              <w:rPr>
+                <w:rFonts w:ascii="TimesNewRomanPSMT" w:hAnsi="TimesNewRomanPSMT" w:cs="TimesNewRomanPSMT"/>
+                <w:sz w:val="16"/>
+                <w:szCs w:val="16"/>
+                <w:lang w:val="en-US"/>
+              </w:rPr>
+              <w:t xml:space="preserve">{{ </w:t>
+            </w:r>
+            <w:proofErr w:type="spellStart"/>
+            <w:r>
+              <w:rPr>
+                <w:rFonts w:ascii="TimesNewRomanPSMT" w:hAnsi="TimesNewRomanPSMT" w:cs="TimesNewRomanPSMT"/>
+                <w:sz w:val="16"/>
+                <w:szCs w:val="16"/>
+                <w:lang w:val="en-US"/>
+              </w:rPr>
+              <w:t>i</w:t>
+            </w:r>
+            <w:proofErr w:type="gramEnd"/>
+            <w:r>
+              <w:rPr>
+                <w:rFonts w:ascii="TimesNewRomanPSMT" w:hAnsi="TimesNewRomanPSMT" w:cs="TimesNewRomanPSMT"/>
+                <w:sz w:val="16"/>
+                <w:szCs w:val="16"/>
+                <w:lang w:val="en-US"/>
+              </w:rPr>
+              <w:t>.typologie</w:t>
+            </w:r>
+            <w:proofErr w:type="spellEnd"/>
+            <w:r>
+              <w:rPr>
+                <w:rFonts w:ascii="TimesNewRomanPSMT" w:hAnsi="TimesNewRomanPSMT" w:cs="TimesNewRomanPSMT"/>
+                <w:sz w:val="16"/>
+                <w:szCs w:val="16"/>
+                <w:lang w:val="en-US"/>
+              </w:rPr>
+              <w:t>}}</w:t>
             </w:r>
           </w:p>
         </w:tc>
@@ -5641,7 +6097,29 @@
                 <w:szCs w:val="16"/>
                 <w:lang w:val="en-US"/>
               </w:rPr>
-              <w:t>{%tr endfor %}</w:t>
+              <w:t xml:space="preserve">{%tr </w:t>
+            </w:r>
+            <w:proofErr w:type="spellStart"/>
+            <w:r>
+              <w:rPr>
+                <w:b/>
+                <w:bCs/>
+                <w:sz w:val="16"/>
+                <w:szCs w:val="16"/>
+                <w:lang w:val="en-US"/>
+              </w:rPr>
+              <w:t>endfor</w:t>
+            </w:r>
+            <w:proofErr w:type="spellEnd"/>
+            <w:r>
+              <w:rPr>
+                <w:b/>
+                <w:bCs/>
+                <w:sz w:val="16"/>
+                <w:szCs w:val="16"/>
+                <w:lang w:val="en-US"/>
+              </w:rPr>
+              <w:t xml:space="preserve"> %}</w:t>
             </w:r>
           </w:p>
         </w:tc>
@@ -5973,7 +6451,45 @@
                 <w:szCs w:val="16"/>
                 <w:lang w:val="en-US"/>
               </w:rPr>
-              <w:t>{%tr for k,v in nb_logements_par_type.items() %}</w:t>
+              <w:t xml:space="preserve">{%tr for </w:t>
+            </w:r>
+            <w:proofErr w:type="spellStart"/>
+            <w:proofErr w:type="gramStart"/>
+            <w:r>
+              <w:rPr>
+                <w:sz w:val="16"/>
+                <w:szCs w:val="16"/>
+                <w:lang w:val="en-US"/>
+              </w:rPr>
+              <w:t>k,v</w:t>
+            </w:r>
+            <w:proofErr w:type="spellEnd"/>
+            <w:proofErr w:type="gramEnd"/>
+            <w:r>
+              <w:rPr>
+                <w:sz w:val="16"/>
+                <w:szCs w:val="16"/>
+                <w:lang w:val="en-US"/>
+              </w:rPr>
+              <w:t xml:space="preserve"> in </w:t>
+            </w:r>
+            <w:proofErr w:type="spellStart"/>
+            <w:r>
+              <w:rPr>
+                <w:sz w:val="16"/>
+                <w:szCs w:val="16"/>
+                <w:lang w:val="en-US"/>
+              </w:rPr>
+              <w:t>nb_logements_par_type.items</w:t>
+            </w:r>
+            <w:proofErr w:type="spellEnd"/>
+            <w:r>
+              <w:rPr>
+                <w:sz w:val="16"/>
+                <w:szCs w:val="16"/>
+                <w:lang w:val="en-US"/>
+              </w:rPr>
+              <w:t>() %}</w:t>
             </w:r>
           </w:p>
         </w:tc>
@@ -6145,8 +6661,17 @@
           <w:rFonts w:ascii="TimesNewRomanPSMT" w:hAnsi="TimesNewRomanPSMT" w:cs="TimesNewRomanPSMT"/>
           <w:lang w:val="fr-FR"/>
         </w:rPr>
-        <w:t>|pl</w:t>
-      </w:r>
+        <w:t>|</w:t>
+      </w:r>
+      <w:proofErr w:type="spellStart"/>
+      <w:r>
+        <w:rPr>
+          <w:rFonts w:ascii="TimesNewRomanPSMT" w:hAnsi="TimesNewRomanPSMT" w:cs="TimesNewRomanPSMT"/>
+          <w:lang w:val="fr-FR"/>
+        </w:rPr>
+        <w:t>pl</w:t>
+      </w:r>
+      <w:proofErr w:type="spellEnd"/>
       <w:r>
         <w:t xml:space="preserve"> </w:t>
       </w:r>
@@ -6325,7 +6850,6 @@
         <w:t>²</w:t>
       </w:r>
     </w:p>
-    <w:p/>
     <w:p>
       <w:pPr>
         <w:rPr>
@@ -7039,6 +7563,7 @@
         </w:rPr>
         <w:t>{% if lot.annexe_</w:t>
       </w:r>
+      <w:proofErr w:type="spellStart"/>
       <w:r>
         <w:rPr>
           <w:rFonts w:ascii="TimesNewRomanPSMT" w:hAnsi="TimesNewRomanPSMT" w:cs="TimesNewRomanPSMT"/>
@@ -7048,6 +7573,7 @@
         </w:rPr>
         <w:t>sechoirs</w:t>
       </w:r>
+      <w:proofErr w:type="spellEnd"/>
       <w:r>
         <w:rPr>
           <w:rFonts w:ascii="TimesNewRomanPSMT" w:hAnsi="TimesNewRomanPSMT" w:cs="TimesNewRomanPSMT"/>
@@ -7170,6 +7696,7 @@
         </w:rPr>
         <w:t xml:space="preserve">{% endif %} </w:t>
       </w:r>
+      <w:proofErr w:type="spellStart"/>
       <w:r>
         <w:rPr>
           <w:rFonts w:ascii="TimesNewRomanPSMT" w:hAnsi="TimesNewRomanPSMT" w:cs="TimesNewRomanPSMT"/>
@@ -7177,6 +7704,7 @@
         </w:rPr>
         <w:t>Séchoirs</w:t>
       </w:r>
+      <w:proofErr w:type="spellEnd"/>
     </w:p>
     <w:p>
       <w:pPr>
@@ -7349,6 +7877,7 @@
         </w:rPr>
         <w:t>{% if lot.annexe_</w:t>
       </w:r>
+      <w:proofErr w:type="spellStart"/>
       <w:r>
         <w:rPr>
           <w:rFonts w:ascii="TimesNewRomanPSMT" w:hAnsi="TimesNewRomanPSMT" w:cs="TimesNewRomanPSMT"/>
@@ -7367,6 +7896,7 @@
         </w:rPr>
         <w:t>sserres</w:t>
       </w:r>
+      <w:proofErr w:type="spellEnd"/>
       <w:r>
         <w:rPr>
           <w:rFonts w:ascii="TimesNewRomanPSMT" w:hAnsi="TimesNewRomanPSMT" w:cs="TimesNewRomanPSMT"/>
@@ -7489,6 +8019,7 @@
         </w:rPr>
         <w:t xml:space="preserve">{% endif %} </w:t>
       </w:r>
+      <w:proofErr w:type="spellStart"/>
       <w:r>
         <w:rPr>
           <w:rFonts w:ascii="TimesNewRomanPSMT" w:hAnsi="TimesNewRomanPSMT" w:cs="TimesNewRomanPSMT"/>
@@ -7496,6 +8027,7 @@
         </w:rPr>
         <w:t>Resserres</w:t>
       </w:r>
+      <w:proofErr w:type="spellEnd"/>
     </w:p>
     <w:p>
       <w:pPr>
@@ -7668,6 +8200,7 @@
         </w:rPr>
         <w:t>{% if lot.annexe_</w:t>
       </w:r>
+      <w:proofErr w:type="spellStart"/>
       <w:r>
         <w:rPr>
           <w:rFonts w:ascii="TimesNewRomanPSMT" w:hAnsi="TimesNewRomanPSMT" w:cs="TimesNewRomanPSMT"/>
@@ -7686,6 +8219,7 @@
         </w:rPr>
         <w:t>cons</w:t>
       </w:r>
+      <w:proofErr w:type="spellEnd"/>
       <w:r>
         <w:rPr>
           <w:rFonts w:ascii="TimesNewRomanPSMT" w:hAnsi="TimesNewRomanPSMT" w:cs="TimesNewRomanPSMT"/>
@@ -7808,6 +8342,7 @@
         </w:rPr>
         <w:t xml:space="preserve">{% endif %} </w:t>
       </w:r>
+      <w:proofErr w:type="spellStart"/>
       <w:r>
         <w:rPr>
           <w:rFonts w:ascii="TimesNewRomanPSMT" w:hAnsi="TimesNewRomanPSMT" w:cs="TimesNewRomanPSMT"/>
@@ -7815,6 +8350,7 @@
         </w:rPr>
         <w:t>Balcons</w:t>
       </w:r>
+      <w:proofErr w:type="spellEnd"/>
     </w:p>
     <w:p>
       <w:pPr>
@@ -7977,8 +8513,17 @@
           <w:rFonts w:ascii="TimesNewRomanPSMT" w:hAnsi="TimesNewRomanPSMT" w:cs="TimesNewRomanPSMT"/>
           <w:lang w:val="en-US"/>
         </w:rPr>
-        <w:t>Loggias et Vérandas</w:t>
-      </w:r>
+        <w:t xml:space="preserve">Loggias et </w:t>
+      </w:r>
+      <w:proofErr w:type="spellStart"/>
+      <w:r>
+        <w:rPr>
+          <w:rFonts w:ascii="TimesNewRomanPSMT" w:hAnsi="TimesNewRomanPSMT" w:cs="TimesNewRomanPSMT"/>
+          <w:lang w:val="en-US"/>
+        </w:rPr>
+        <w:t>Vérandas</w:t>
+      </w:r>
+      <w:proofErr w:type="spellEnd"/>
     </w:p>
     <w:p>
       <w:pPr>
@@ -8272,6 +8817,8 @@
         </w:rPr>
         <w:t xml:space="preserve">{% if </w:t>
       </w:r>
+      <w:proofErr w:type="spellStart"/>
+      <w:proofErr w:type="gramStart"/>
       <w:r>
         <w:rPr>
           <w:rFonts w:ascii="TimesNewRomanPSMT" w:hAnsi="TimesNewRomanPSMT" w:cs="TimesNewRomanPSMT"/>
@@ -8286,7 +8833,17 @@
           <w:sz w:val="20"/>
           <w:lang w:val="en-US"/>
         </w:rPr>
-        <w:t>.count() %}</w:t>
+        <w:t>.count</w:t>
+      </w:r>
+      <w:proofErr w:type="spellEnd"/>
+      <w:proofErr w:type="gramEnd"/>
+      <w:r>
+        <w:rPr>
+          <w:rFonts w:ascii="TimesNewRomanPSMT" w:hAnsi="TimesNewRomanPSMT" w:cs="TimesNewRomanPSMT"/>
+          <w:sz w:val="20"/>
+          <w:lang w:val="en-US"/>
+        </w:rPr>
+        <w:t>() %}</w:t>
       </w:r>
     </w:p>
     <w:p>
@@ -8426,7 +8983,27 @@
                 <w:szCs w:val="14"/>
                 <w:lang w:val="fr-FR"/>
               </w:rPr>
-              <w:t>(art. R. 111-2)</w:t>
+              <w:t>(</w:t>
+            </w:r>
+            <w:proofErr w:type="gramStart"/>
+            <w:r>
+              <w:rPr>
+                <w:rFonts w:ascii="TimesNewRomanPSMT" w:hAnsi="TimesNewRomanPSMT" w:cs="TimesNewRomanPSMT"/>
+                <w:sz w:val="14"/>
+                <w:szCs w:val="14"/>
+                <w:lang w:val="fr-FR"/>
+              </w:rPr>
+              <w:t>art.</w:t>
+            </w:r>
+            <w:proofErr w:type="gramEnd"/>
+            <w:r>
+              <w:rPr>
+                <w:rFonts w:ascii="TimesNewRomanPSMT" w:hAnsi="TimesNewRomanPSMT" w:cs="TimesNewRomanPSMT"/>
+                <w:sz w:val="14"/>
+                <w:szCs w:val="14"/>
+                <w:lang w:val="fr-FR"/>
+              </w:rPr>
+              <w:t xml:space="preserve"> R. 111-2)</w:t>
             </w:r>
           </w:p>
         </w:tc>
@@ -8465,6 +9042,7 @@
                 <w:lang w:val="en-US"/>
               </w:rPr>
             </w:pPr>
+            <w:proofErr w:type="gramStart"/>
             <w:r>
               <w:rPr>
                 <w:rFonts w:ascii="TimesNewRomanPSMT" w:hAnsi="TimesNewRomanPSMT" w:cs="TimesNewRomanPSMT"/>
@@ -8474,6 +9052,7 @@
               </w:rPr>
               <w:t>réelle</w:t>
             </w:r>
+            <w:proofErr w:type="gramEnd"/>
             <w:r>
               <w:rPr>
                 <w:rFonts w:ascii="TimesNewRomanPSMT" w:hAnsi="TimesNewRomanPSMT" w:cs="TimesNewRomanPSMT"/>
@@ -8722,7 +9301,7 @@
                 <w:rFonts w:ascii="TimesNewRomanPSMT" w:hAnsi="TimesNewRomanPSMT" w:cs="TimesNewRomanPSMT"/>
                 <w:sz w:val="14"/>
                 <w:szCs w:val="14"/>
-                <w:lang w:val="en-US"/>
+                <w:lang w:val="fr-FR"/>
               </w:rPr>
               <w:t>x</w:t>
             </w:r>
@@ -9090,7 +9669,27 @@
                 <w:szCs w:val="16"/>
                 <w:lang w:val="en-US"/>
               </w:rPr>
-              <w:t>{%tr for l in logements %}</w:t>
+              <w:t xml:space="preserve">{%tr for l in </w:t>
+            </w:r>
+            <w:proofErr w:type="spellStart"/>
+            <w:r>
+              <w:rPr>
+                <w:rFonts w:ascii="TimesNewRomanPSMT" w:hAnsi="TimesNewRomanPSMT" w:cs="TimesNewRomanPSMT"/>
+                <w:sz w:val="16"/>
+                <w:szCs w:val="16"/>
+                <w:lang w:val="en-US"/>
+              </w:rPr>
+              <w:t>logements</w:t>
+            </w:r>
+            <w:proofErr w:type="spellEnd"/>
+            <w:r>
+              <w:rPr>
+                <w:rFonts w:ascii="TimesNewRomanPSMT" w:hAnsi="TimesNewRomanPSMT" w:cs="TimesNewRomanPSMT"/>
+                <w:sz w:val="16"/>
+                <w:szCs w:val="16"/>
+                <w:lang w:val="en-US"/>
+              </w:rPr>
+              <w:t xml:space="preserve"> %}</w:t>
             </w:r>
           </w:p>
         </w:tc>
@@ -9116,7 +9715,27 @@
                 <w:szCs w:val="16"/>
                 <w:lang w:val="en-US"/>
               </w:rPr>
-              <w:t>{{l.d}}</w:t>
+              <w:t>{{</w:t>
+            </w:r>
+            <w:proofErr w:type="spellStart"/>
+            <w:r>
+              <w:rPr>
+                <w:rFonts w:ascii="TimesNewRomanPSMT" w:hAnsi="TimesNewRomanPSMT" w:cs="TimesNewRomanPSMT"/>
+                <w:sz w:val="16"/>
+                <w:szCs w:val="16"/>
+                <w:lang w:val="en-US"/>
+              </w:rPr>
+              <w:t>l.d</w:t>
+            </w:r>
+            <w:proofErr w:type="spellEnd"/>
+            <w:r>
+              <w:rPr>
+                <w:rFonts w:ascii="TimesNewRomanPSMT" w:hAnsi="TimesNewRomanPSMT" w:cs="TimesNewRomanPSMT"/>
+                <w:sz w:val="16"/>
+                <w:szCs w:val="16"/>
+                <w:lang w:val="en-US"/>
+              </w:rPr>
+              <w:t>}}</w:t>
             </w:r>
           </w:p>
         </w:tc>
@@ -9141,7 +9760,27 @@
                 <w:szCs w:val="16"/>
                 <w:lang w:val="en-US"/>
               </w:rPr>
-              <w:t>{{l.sh|f }}</w:t>
+              <w:t>{{</w:t>
+            </w:r>
+            <w:proofErr w:type="spellStart"/>
+            <w:r>
+              <w:rPr>
+                <w:rFonts w:ascii="TimesNewRomanPSMT" w:hAnsi="TimesNewRomanPSMT" w:cs="TimesNewRomanPSMT"/>
+                <w:sz w:val="16"/>
+                <w:szCs w:val="16"/>
+                <w:lang w:val="en-US"/>
+              </w:rPr>
+              <w:t>l.sh|f</w:t>
+            </w:r>
+            <w:proofErr w:type="spellEnd"/>
+            <w:r>
+              <w:rPr>
+                <w:rFonts w:ascii="TimesNewRomanPSMT" w:hAnsi="TimesNewRomanPSMT" w:cs="TimesNewRomanPSMT"/>
+                <w:sz w:val="16"/>
+                <w:szCs w:val="16"/>
+                <w:lang w:val="en-US"/>
+              </w:rPr>
+              <w:t xml:space="preserve"> }}</w:t>
             </w:r>
           </w:p>
         </w:tc>
@@ -9166,7 +9805,27 @@
                 <w:szCs w:val="16"/>
                 <w:lang w:val="en-US"/>
               </w:rPr>
-              <w:t>{{l.sa|f }}</w:t>
+              <w:t>{{</w:t>
+            </w:r>
+            <w:proofErr w:type="spellStart"/>
+            <w:r>
+              <w:rPr>
+                <w:rFonts w:ascii="TimesNewRomanPSMT" w:hAnsi="TimesNewRomanPSMT" w:cs="TimesNewRomanPSMT"/>
+                <w:sz w:val="16"/>
+                <w:szCs w:val="16"/>
+                <w:lang w:val="en-US"/>
+              </w:rPr>
+              <w:t>l.sa|f</w:t>
+            </w:r>
+            <w:proofErr w:type="spellEnd"/>
+            <w:r>
+              <w:rPr>
+                <w:rFonts w:ascii="TimesNewRomanPSMT" w:hAnsi="TimesNewRomanPSMT" w:cs="TimesNewRomanPSMT"/>
+                <w:sz w:val="16"/>
+                <w:szCs w:val="16"/>
+                <w:lang w:val="en-US"/>
+              </w:rPr>
+              <w:t xml:space="preserve"> }}</w:t>
             </w:r>
           </w:p>
         </w:tc>
@@ -9191,7 +9850,27 @@
                 <w:szCs w:val="16"/>
                 <w:lang w:val="en-US"/>
               </w:rPr>
-              <w:t>{{l.su|f }}</w:t>
+              <w:t>{{</w:t>
+            </w:r>
+            <w:proofErr w:type="spellStart"/>
+            <w:r>
+              <w:rPr>
+                <w:rFonts w:ascii="TimesNewRomanPSMT" w:hAnsi="TimesNewRomanPSMT" w:cs="TimesNewRomanPSMT"/>
+                <w:sz w:val="16"/>
+                <w:szCs w:val="16"/>
+                <w:lang w:val="en-US"/>
+              </w:rPr>
+              <w:t>l.su|f</w:t>
+            </w:r>
+            <w:proofErr w:type="spellEnd"/>
+            <w:r>
+              <w:rPr>
+                <w:rFonts w:ascii="TimesNewRomanPSMT" w:hAnsi="TimesNewRomanPSMT" w:cs="TimesNewRomanPSMT"/>
+                <w:sz w:val="16"/>
+                <w:szCs w:val="16"/>
+                <w:lang w:val="en-US"/>
+              </w:rPr>
+              <w:t xml:space="preserve"> }}</w:t>
             </w:r>
           </w:p>
         </w:tc>
@@ -9216,7 +9895,38 @@
                 <w:szCs w:val="16"/>
                 <w:lang w:val="en-US"/>
               </w:rPr>
-              <w:t>{{l.lpmc|f }}</w:t>
+              <w:t>{{</w:t>
+            </w:r>
+            <w:proofErr w:type="spellStart"/>
+            <w:proofErr w:type="gramStart"/>
+            <w:r>
+              <w:rPr>
+                <w:rFonts w:ascii="TimesNewRomanPSMT" w:hAnsi="TimesNewRomanPSMT" w:cs="TimesNewRomanPSMT"/>
+                <w:sz w:val="16"/>
+                <w:szCs w:val="16"/>
+                <w:lang w:val="en-US"/>
+              </w:rPr>
+              <w:t>l.lpmc</w:t>
+            </w:r>
+            <w:proofErr w:type="gramEnd"/>
+            <w:r>
+              <w:rPr>
+                <w:rFonts w:ascii="TimesNewRomanPSMT" w:hAnsi="TimesNewRomanPSMT" w:cs="TimesNewRomanPSMT"/>
+                <w:sz w:val="16"/>
+                <w:szCs w:val="16"/>
+                <w:lang w:val="en-US"/>
+              </w:rPr>
+              <w:t>|f</w:t>
+            </w:r>
+            <w:proofErr w:type="spellEnd"/>
+            <w:r>
+              <w:rPr>
+                <w:rFonts w:ascii="TimesNewRomanPSMT" w:hAnsi="TimesNewRomanPSMT" w:cs="TimesNewRomanPSMT"/>
+                <w:sz w:val="16"/>
+                <w:szCs w:val="16"/>
+                <w:lang w:val="en-US"/>
+              </w:rPr>
+              <w:t xml:space="preserve"> }}</w:t>
             </w:r>
           </w:p>
         </w:tc>
@@ -9241,7 +9951,27 @@
                 <w:szCs w:val="16"/>
                 <w:lang w:val="en-US"/>
               </w:rPr>
-              <w:t>{{l.c|f(d=3)}}</w:t>
+              <w:t>{{</w:t>
+            </w:r>
+            <w:proofErr w:type="spellStart"/>
+            <w:r>
+              <w:rPr>
+                <w:rFonts w:ascii="TimesNewRomanPSMT" w:hAnsi="TimesNewRomanPSMT" w:cs="TimesNewRomanPSMT"/>
+                <w:sz w:val="16"/>
+                <w:szCs w:val="16"/>
+                <w:lang w:val="en-US"/>
+              </w:rPr>
+              <w:t>l.c|f</w:t>
+            </w:r>
+            <w:proofErr w:type="spellEnd"/>
+            <w:r>
+              <w:rPr>
+                <w:rFonts w:ascii="TimesNewRomanPSMT" w:hAnsi="TimesNewRomanPSMT" w:cs="TimesNewRomanPSMT"/>
+                <w:sz w:val="16"/>
+                <w:szCs w:val="16"/>
+                <w:lang w:val="en-US"/>
+              </w:rPr>
+              <w:t>(d=3)}}</w:t>
             </w:r>
           </w:p>
         </w:tc>
@@ -9266,7 +9996,38 @@
                 <w:szCs w:val="16"/>
                 <w:lang w:val="en-US"/>
               </w:rPr>
-              <w:t>{{l.l|f}}</w:t>
+              <w:t>{{</w:t>
+            </w:r>
+            <w:proofErr w:type="spellStart"/>
+            <w:proofErr w:type="gramStart"/>
+            <w:r>
+              <w:rPr>
+                <w:rFonts w:ascii="TimesNewRomanPSMT" w:hAnsi="TimesNewRomanPSMT" w:cs="TimesNewRomanPSMT"/>
+                <w:sz w:val="16"/>
+                <w:szCs w:val="16"/>
+                <w:lang w:val="en-US"/>
+              </w:rPr>
+              <w:t>l.l</w:t>
+            </w:r>
+            <w:proofErr w:type="gramEnd"/>
+            <w:r>
+              <w:rPr>
+                <w:rFonts w:ascii="TimesNewRomanPSMT" w:hAnsi="TimesNewRomanPSMT" w:cs="TimesNewRomanPSMT"/>
+                <w:sz w:val="16"/>
+                <w:szCs w:val="16"/>
+                <w:lang w:val="en-US"/>
+              </w:rPr>
+              <w:t>|f</w:t>
+            </w:r>
+            <w:proofErr w:type="spellEnd"/>
+            <w:r>
+              <w:rPr>
+                <w:rFonts w:ascii="TimesNewRomanPSMT" w:hAnsi="TimesNewRomanPSMT" w:cs="TimesNewRomanPSMT"/>
+                <w:sz w:val="16"/>
+                <w:szCs w:val="16"/>
+                <w:lang w:val="en-US"/>
+              </w:rPr>
+              <w:t>}}</w:t>
             </w:r>
           </w:p>
         </w:tc>
@@ -9292,7 +10053,25 @@
                 <w:szCs w:val="16"/>
                 <w:lang w:val="en-US"/>
               </w:rPr>
-              <w:t>{%tr endfor %}</w:t>
+              <w:t xml:space="preserve">{%tr </w:t>
+            </w:r>
+            <w:proofErr w:type="spellStart"/>
+            <w:r>
+              <w:rPr>
+                <w:sz w:val="16"/>
+                <w:szCs w:val="16"/>
+                <w:lang w:val="en-US"/>
+              </w:rPr>
+              <w:t>endfor</w:t>
+            </w:r>
+            <w:proofErr w:type="spellEnd"/>
+            <w:r>
+              <w:rPr>
+                <w:sz w:val="16"/>
+                <w:szCs w:val="16"/>
+                <w:lang w:val="en-US"/>
+              </w:rPr>
+              <w:t xml:space="preserve"> %}</w:t>
             </w:r>
           </w:p>
         </w:tc>
@@ -9347,8 +10126,9 @@
                 <w:szCs w:val="16"/>
                 <w:lang w:val="en-US"/>
               </w:rPr>
-              <w:t>{{sh_totale</w:t>
-            </w:r>
+              <w:t>{{</w:t>
+            </w:r>
+            <w:proofErr w:type="spellStart"/>
             <w:r>
               <w:rPr>
                 <w:rFonts w:ascii="TimesNewRomanPSMT" w:hAnsi="TimesNewRomanPSMT" w:cs="TimesNewRomanPSMT"/>
@@ -9358,8 +10138,20 @@
                 <w:szCs w:val="16"/>
                 <w:lang w:val="en-US"/>
               </w:rPr>
+              <w:t>sh_totale</w:t>
+            </w:r>
+            <w:r>
+              <w:rPr>
+                <w:rFonts w:ascii="TimesNewRomanPSMT" w:hAnsi="TimesNewRomanPSMT" w:cs="TimesNewRomanPSMT"/>
+                <w:b/>
+                <w:bCs/>
+                <w:sz w:val="16"/>
+                <w:szCs w:val="16"/>
+                <w:lang w:val="en-US"/>
+              </w:rPr>
               <w:t>|f</w:t>
             </w:r>
+            <w:proofErr w:type="spellEnd"/>
             <w:r>
               <w:rPr>
                 <w:rFonts w:ascii="TimesNewRomanPSMT" w:hAnsi="TimesNewRomanPSMT" w:cs="TimesNewRomanPSMT"/>
@@ -9396,8 +10188,9 @@
                 <w:szCs w:val="16"/>
                 <w:lang w:val="en-US"/>
               </w:rPr>
-              <w:t>{{s</w:t>
-            </w:r>
+              <w:t>{{</w:t>
+            </w:r>
+            <w:proofErr w:type="spellStart"/>
             <w:r>
               <w:rPr>
                 <w:rFonts w:ascii="TimesNewRomanPSMT" w:hAnsi="TimesNewRomanPSMT" w:cs="TimesNewRomanPSMT"/>
@@ -9407,7 +10200,7 @@
                 <w:szCs w:val="16"/>
                 <w:lang w:val="en-US"/>
               </w:rPr>
-              <w:t>a</w:t>
+              <w:t>s</w:t>
             </w:r>
             <w:r>
               <w:rPr>
@@ -9418,7 +10211,7 @@
                 <w:szCs w:val="16"/>
                 <w:lang w:val="en-US"/>
               </w:rPr>
-              <w:t>_totale</w:t>
+              <w:t>a</w:t>
             </w:r>
             <w:r>
               <w:rPr>
@@ -9429,8 +10222,20 @@
                 <w:szCs w:val="16"/>
                 <w:lang w:val="en-US"/>
               </w:rPr>
+              <w:t>_totale</w:t>
+            </w:r>
+            <w:r>
+              <w:rPr>
+                <w:rFonts w:ascii="TimesNewRomanPSMT" w:hAnsi="TimesNewRomanPSMT" w:cs="TimesNewRomanPSMT"/>
+                <w:b/>
+                <w:bCs/>
+                <w:sz w:val="16"/>
+                <w:szCs w:val="16"/>
+                <w:lang w:val="en-US"/>
+              </w:rPr>
               <w:t>|f</w:t>
             </w:r>
+            <w:proofErr w:type="spellEnd"/>
             <w:r>
               <w:rPr>
                 <w:rFonts w:ascii="TimesNewRomanPSMT" w:hAnsi="TimesNewRomanPSMT" w:cs="TimesNewRomanPSMT"/>
@@ -9467,8 +10272,9 @@
                 <w:szCs w:val="16"/>
                 <w:lang w:val="en-US"/>
               </w:rPr>
-              <w:t>{{s</w:t>
-            </w:r>
+              <w:t>{{</w:t>
+            </w:r>
+            <w:proofErr w:type="spellStart"/>
             <w:r>
               <w:rPr>
                 <w:rFonts w:ascii="TimesNewRomanPSMT" w:hAnsi="TimesNewRomanPSMT" w:cs="TimesNewRomanPSMT"/>
@@ -9478,7 +10284,7 @@
                 <w:szCs w:val="16"/>
                 <w:lang w:val="en-US"/>
               </w:rPr>
-              <w:t>u</w:t>
+              <w:t>s</w:t>
             </w:r>
             <w:r>
               <w:rPr>
@@ -9489,7 +10295,7 @@
                 <w:szCs w:val="16"/>
                 <w:lang w:val="en-US"/>
               </w:rPr>
-              <w:t>_totale</w:t>
+              <w:t>u</w:t>
             </w:r>
             <w:r>
               <w:rPr>
@@ -9500,8 +10306,20 @@
                 <w:szCs w:val="16"/>
                 <w:lang w:val="en-US"/>
               </w:rPr>
+              <w:t>_totale</w:t>
+            </w:r>
+            <w:r>
+              <w:rPr>
+                <w:rFonts w:ascii="TimesNewRomanPSMT" w:hAnsi="TimesNewRomanPSMT" w:cs="TimesNewRomanPSMT"/>
+                <w:b/>
+                <w:bCs/>
+                <w:sz w:val="16"/>
+                <w:szCs w:val="16"/>
+                <w:lang w:val="en-US"/>
+              </w:rPr>
               <w:t>|f</w:t>
             </w:r>
+            <w:proofErr w:type="spellEnd"/>
             <w:r>
               <w:rPr>
                 <w:rFonts w:ascii="TimesNewRomanPSMT" w:hAnsi="TimesNewRomanPSMT" w:cs="TimesNewRomanPSMT"/>
@@ -9572,6 +10390,7 @@
               </w:rPr>
               <w:t>{{</w:t>
             </w:r>
+            <w:proofErr w:type="spellStart"/>
             <w:r>
               <w:rPr>
                 <w:rFonts w:ascii="TimesNewRomanPSMT" w:hAnsi="TimesNewRomanPSMT" w:cs="TimesNewRomanPSMT"/>
@@ -9605,6 +10424,7 @@
               </w:rPr>
               <w:t>|f</w:t>
             </w:r>
+            <w:proofErr w:type="spellEnd"/>
             <w:r>
               <w:rPr>
                 <w:rFonts w:ascii="TimesNewRomanPSMT" w:hAnsi="TimesNewRomanPSMT" w:cs="TimesNewRomanPSMT"/>
@@ -9675,7 +10495,23 @@
           <w:rFonts w:ascii="TimesNewRomanPSMT" w:hAnsi="TimesNewRomanPSMT" w:cs="TimesNewRomanPSMT"/>
           <w:lang w:val="fr-FR"/>
         </w:rPr>
-        <w:t xml:space="preserve"> {{ liste_des_annexes }}</w:t>
+        <w:t xml:space="preserve"> {{ </w:t>
+      </w:r>
+      <w:proofErr w:type="spellStart"/>
+      <w:r>
+        <w:rPr>
+          <w:rFonts w:ascii="TimesNewRomanPSMT" w:hAnsi="TimesNewRomanPSMT" w:cs="TimesNewRomanPSMT"/>
+          <w:lang w:val="fr-FR"/>
+        </w:rPr>
+        <w:t>liste_des_annexes</w:t>
+      </w:r>
+      <w:proofErr w:type="spellEnd"/>
+      <w:r>
+        <w:rPr>
+          <w:rFonts w:ascii="TimesNewRomanPSMT" w:hAnsi="TimesNewRomanPSMT" w:cs="TimesNewRomanPSMT"/>
+          <w:lang w:val="fr-FR"/>
+        </w:rPr>
+        <w:t xml:space="preserve"> }}</w:t>
       </w:r>
     </w:p>
     <w:p>
@@ -9893,6 +10729,7 @@
               </w:rPr>
               <w:t xml:space="preserve"> in </w:t>
             </w:r>
+            <w:proofErr w:type="spellStart"/>
             <w:r>
               <w:rPr>
                 <w:rFonts w:ascii="TimesNewRomanPSMT" w:hAnsi="TimesNewRomanPSMT" w:cs="TimesNewRomanPSMT"/>
@@ -9902,6 +10739,7 @@
               </w:rPr>
               <w:t>stationnements</w:t>
             </w:r>
+            <w:proofErr w:type="spellEnd"/>
             <w:r>
               <w:rPr>
                 <w:rFonts w:ascii="TimesNewRomanPSMT" w:hAnsi="TimesNewRomanPSMT" w:cs="TimesNewRomanPSMT"/>
@@ -10062,7 +10900,27 @@
                 <w:szCs w:val="16"/>
                 <w:lang w:val="en-US"/>
               </w:rPr>
-              <w:t>%tr endfor %}</w:t>
+              <w:t xml:space="preserve">%tr </w:t>
+            </w:r>
+            <w:proofErr w:type="spellStart"/>
+            <w:r>
+              <w:rPr>
+                <w:rFonts w:ascii="TimesNewRomanPSMT" w:hAnsi="TimesNewRomanPSMT" w:cs="TimesNewRomanPSMT"/>
+                <w:sz w:val="16"/>
+                <w:szCs w:val="16"/>
+                <w:lang w:val="en-US"/>
+              </w:rPr>
+              <w:t>endfor</w:t>
+            </w:r>
+            <w:proofErr w:type="spellEnd"/>
+            <w:r>
+              <w:rPr>
+                <w:rFonts w:ascii="TimesNewRomanPSMT" w:hAnsi="TimesNewRomanPSMT" w:cs="TimesNewRomanPSMT"/>
+                <w:sz w:val="16"/>
+                <w:szCs w:val="16"/>
+                <w:lang w:val="en-US"/>
+              </w:rPr>
+              <w:t xml:space="preserve"> %}</w:t>
             </w:r>
           </w:p>
         </w:tc>
@@ -10132,6 +10990,8 @@
         </w:rPr>
         <w:t xml:space="preserve">{% if </w:t>
       </w:r>
+      <w:proofErr w:type="spellStart"/>
+      <w:proofErr w:type="gramStart"/>
       <w:r>
         <w:rPr>
           <w:rFonts w:ascii="TimesNewRomanPSMT" w:hAnsi="TimesNewRomanPSMT" w:cs="TimesNewRomanPSMT"/>
@@ -10146,7 +11006,17 @@
           <w:sz w:val="20"/>
           <w:lang w:val="en-US"/>
         </w:rPr>
-        <w:t>.count() %}</w:t>
+        <w:t>.count</w:t>
+      </w:r>
+      <w:proofErr w:type="spellEnd"/>
+      <w:proofErr w:type="gramEnd"/>
+      <w:r>
+        <w:rPr>
+          <w:rFonts w:ascii="TimesNewRomanPSMT" w:hAnsi="TimesNewRomanPSMT" w:cs="TimesNewRomanPSMT"/>
+          <w:sz w:val="20"/>
+          <w:lang w:val="en-US"/>
+        </w:rPr>
+        <w:t>() %}</w:t>
       </w:r>
     </w:p>
     <w:tbl>
@@ -10190,8 +11060,21 @@
                 <w:szCs w:val="16"/>
                 <w:lang w:val="en-US"/>
               </w:rPr>
-              <w:t>Type d’annexe</w:t>
-            </w:r>
+              <w:t xml:space="preserve">Type </w:t>
+            </w:r>
+            <w:proofErr w:type="spellStart"/>
+            <w:r>
+              <w:rPr>
+                <w:rFonts w:ascii="TimesNewRomanPSMT" w:hAnsi="TimesNewRomanPSMT" w:cs="TimesNewRomanPSMT"/>
+                <w:b/>
+                <w:bCs/>
+                <w:sz w:val="16"/>
+                <w:szCs w:val="16"/>
+                <w:lang w:val="en-US"/>
+              </w:rPr>
+              <w:t>d’annexe</w:t>
+            </w:r>
+            <w:proofErr w:type="spellEnd"/>
           </w:p>
         </w:tc>
         <w:tc>
@@ -10211,6 +11094,7 @@
                 <w:lang w:val="en-US"/>
               </w:rPr>
             </w:pPr>
+            <w:proofErr w:type="spellStart"/>
             <w:r>
               <w:rPr>
                 <w:rFonts w:ascii="TimesNewRomanPSMT" w:hAnsi="TimesNewRomanPSMT" w:cs="TimesNewRomanPSMT"/>
@@ -10220,8 +11104,33 @@
                 <w:szCs w:val="16"/>
                 <w:lang w:val="en-US"/>
               </w:rPr>
-              <w:t>Désignation des logement</w:t>
-            </w:r>
+              <w:t>Désignation</w:t>
+            </w:r>
+            <w:proofErr w:type="spellEnd"/>
+            <w:r>
+              <w:rPr>
+                <w:rFonts w:ascii="TimesNewRomanPSMT" w:hAnsi="TimesNewRomanPSMT" w:cs="TimesNewRomanPSMT"/>
+                <w:b/>
+                <w:bCs/>
+                <w:sz w:val="16"/>
+                <w:szCs w:val="16"/>
+                <w:lang w:val="en-US"/>
+              </w:rPr>
+              <w:t xml:space="preserve"> des </w:t>
+            </w:r>
+            <w:proofErr w:type="spellStart"/>
+            <w:r>
+              <w:rPr>
+                <w:rFonts w:ascii="TimesNewRomanPSMT" w:hAnsi="TimesNewRomanPSMT" w:cs="TimesNewRomanPSMT"/>
+                <w:b/>
+                <w:bCs/>
+                <w:sz w:val="16"/>
+                <w:szCs w:val="16"/>
+                <w:lang w:val="en-US"/>
+              </w:rPr>
+              <w:t>logement</w:t>
+            </w:r>
+            <w:proofErr w:type="spellEnd"/>
           </w:p>
         </w:tc>
         <w:tc>
@@ -10241,6 +11150,7 @@
                 <w:lang w:val="en-US"/>
               </w:rPr>
             </w:pPr>
+            <w:proofErr w:type="spellStart"/>
             <w:r>
               <w:rPr>
                 <w:rFonts w:ascii="TimesNewRomanPSMT" w:hAnsi="TimesNewRomanPSMT" w:cs="TimesNewRomanPSMT"/>
@@ -10250,8 +11160,33 @@
                 <w:szCs w:val="16"/>
                 <w:lang w:val="en-US"/>
               </w:rPr>
-              <w:t>Typologie des logements</w:t>
-            </w:r>
+              <w:t>Typologie</w:t>
+            </w:r>
+            <w:proofErr w:type="spellEnd"/>
+            <w:r>
+              <w:rPr>
+                <w:rFonts w:ascii="TimesNewRomanPSMT" w:hAnsi="TimesNewRomanPSMT" w:cs="TimesNewRomanPSMT"/>
+                <w:b/>
+                <w:bCs/>
+                <w:sz w:val="16"/>
+                <w:szCs w:val="16"/>
+                <w:lang w:val="en-US"/>
+              </w:rPr>
+              <w:t xml:space="preserve"> des </w:t>
+            </w:r>
+            <w:proofErr w:type="spellStart"/>
+            <w:r>
+              <w:rPr>
+                <w:rFonts w:ascii="TimesNewRomanPSMT" w:hAnsi="TimesNewRomanPSMT" w:cs="TimesNewRomanPSMT"/>
+                <w:b/>
+                <w:bCs/>
+                <w:sz w:val="16"/>
+                <w:szCs w:val="16"/>
+                <w:lang w:val="en-US"/>
+              </w:rPr>
+              <w:t>logements</w:t>
+            </w:r>
+            <w:proofErr w:type="spellEnd"/>
           </w:p>
         </w:tc>
         <w:tc>
@@ -10280,8 +11215,21 @@
                 <w:szCs w:val="16"/>
                 <w:lang w:val="en-US"/>
               </w:rPr>
-              <w:t>Surface de l’annexe</w:t>
-            </w:r>
+              <w:t xml:space="preserve">Surface de </w:t>
+            </w:r>
+            <w:proofErr w:type="spellStart"/>
+            <w:r>
+              <w:rPr>
+                <w:rFonts w:ascii="TimesNewRomanPSMT" w:hAnsi="TimesNewRomanPSMT" w:cs="TimesNewRomanPSMT"/>
+                <w:b/>
+                <w:bCs/>
+                <w:sz w:val="16"/>
+                <w:szCs w:val="16"/>
+                <w:lang w:val="en-US"/>
+              </w:rPr>
+              <w:t>l’annexe</w:t>
+            </w:r>
+            <w:proofErr w:type="spellEnd"/>
           </w:p>
         </w:tc>
         <w:tc>
@@ -10301,6 +11249,7 @@
                 <w:lang w:val="en-US"/>
               </w:rPr>
             </w:pPr>
+            <w:proofErr w:type="spellStart"/>
             <w:r>
               <w:rPr>
                 <w:rFonts w:ascii="TimesNewRomanPSMT" w:hAnsi="TimesNewRomanPSMT" w:cs="TimesNewRomanPSMT"/>
@@ -10310,7 +11259,67 @@
                 <w:szCs w:val="16"/>
                 <w:lang w:val="en-US"/>
               </w:rPr>
-              <w:t>Loyer unitaire en €</w:t>
+              <w:t>Loyer</w:t>
+            </w:r>
+            <w:proofErr w:type="spellEnd"/>
+            <w:r>
+              <w:rPr>
+                <w:rFonts w:ascii="TimesNewRomanPSMT" w:hAnsi="TimesNewRomanPSMT" w:cs="TimesNewRomanPSMT"/>
+                <w:b/>
+                <w:bCs/>
+                <w:sz w:val="16"/>
+                <w:szCs w:val="16"/>
+                <w:lang w:val="en-US"/>
+              </w:rPr>
+              <w:t xml:space="preserve"> </w:t>
+            </w:r>
+            <w:proofErr w:type="spellStart"/>
+            <w:r>
+              <w:rPr>
+                <w:rFonts w:ascii="TimesNewRomanPSMT" w:hAnsi="TimesNewRomanPSMT" w:cs="TimesNewRomanPSMT"/>
+                <w:b/>
+                <w:bCs/>
+                <w:sz w:val="16"/>
+                <w:szCs w:val="16"/>
+                <w:lang w:val="en-US"/>
+              </w:rPr>
+              <w:t>unitaire</w:t>
+            </w:r>
+            <w:proofErr w:type="spellEnd"/>
+            <w:r>
+              <w:rPr>
+                <w:rFonts w:ascii="TimesNewRomanPSMT" w:hAnsi="TimesNewRomanPSMT" w:cs="TimesNewRomanPSMT"/>
+                <w:b/>
+                <w:bCs/>
+                <w:sz w:val="16"/>
+                <w:szCs w:val="16"/>
+                <w:lang w:val="en-US"/>
+              </w:rPr>
+              <w:t xml:space="preserve"> </w:t>
+            </w:r>
+            <w:proofErr w:type="spellStart"/>
+            <w:r>
+              <w:rPr>
+                <w:rFonts w:ascii="TimesNewRomanPSMT" w:hAnsi="TimesNewRomanPSMT" w:cs="TimesNewRomanPSMT"/>
+                <w:b/>
+                <w:bCs/>
+                <w:sz w:val="16"/>
+                <w:szCs w:val="16"/>
+                <w:lang w:val="en-US"/>
+              </w:rPr>
+              <w:t>en</w:t>
+            </w:r>
+            <w:proofErr w:type="spellEnd"/>
+            <w:r>
+              <w:rPr>
+                <w:rFonts w:ascii="TimesNewRomanPSMT" w:hAnsi="TimesNewRomanPSMT" w:cs="TimesNewRomanPSMT"/>
+                <w:b/>
+                <w:bCs/>
+                <w:sz w:val="16"/>
+                <w:szCs w:val="16"/>
+                <w:lang w:val="en-US"/>
+              </w:rPr>
+              <w:t xml:space="preserve"> €</w:t>
             </w:r>
           </w:p>
         </w:tc>
@@ -10331,6 +11340,7 @@
                 <w:lang w:val="en-US"/>
               </w:rPr>
             </w:pPr>
+            <w:proofErr w:type="spellStart"/>
             <w:r>
               <w:rPr>
                 <w:rFonts w:ascii="TimesNewRomanPSMT" w:hAnsi="TimesNewRomanPSMT" w:cs="TimesNewRomanPSMT"/>
@@ -10340,7 +11350,67 @@
                 <w:szCs w:val="16"/>
                 <w:lang w:val="en-US"/>
               </w:rPr>
-              <w:t>Loyer maximun en €</w:t>
+              <w:t>Loyer</w:t>
+            </w:r>
+            <w:proofErr w:type="spellEnd"/>
+            <w:r>
+              <w:rPr>
+                <w:rFonts w:ascii="TimesNewRomanPSMT" w:hAnsi="TimesNewRomanPSMT" w:cs="TimesNewRomanPSMT"/>
+                <w:b/>
+                <w:bCs/>
+                <w:sz w:val="16"/>
+                <w:szCs w:val="16"/>
+                <w:lang w:val="en-US"/>
+              </w:rPr>
+              <w:t xml:space="preserve"> </w:t>
+            </w:r>
+            <w:proofErr w:type="spellStart"/>
+            <w:r>
+              <w:rPr>
+                <w:rFonts w:ascii="TimesNewRomanPSMT" w:hAnsi="TimesNewRomanPSMT" w:cs="TimesNewRomanPSMT"/>
+                <w:b/>
+                <w:bCs/>
+                <w:sz w:val="16"/>
+                <w:szCs w:val="16"/>
+                <w:lang w:val="en-US"/>
+              </w:rPr>
+              <w:t>maximun</w:t>
+            </w:r>
+            <w:proofErr w:type="spellEnd"/>
+            <w:r>
+              <w:rPr>
+                <w:rFonts w:ascii="TimesNewRomanPSMT" w:hAnsi="TimesNewRomanPSMT" w:cs="TimesNewRomanPSMT"/>
+                <w:b/>
+                <w:bCs/>
+                <w:sz w:val="16"/>
+                <w:szCs w:val="16"/>
+                <w:lang w:val="en-US"/>
+              </w:rPr>
+              <w:t xml:space="preserve"> </w:t>
+            </w:r>
+            <w:proofErr w:type="spellStart"/>
+            <w:r>
+              <w:rPr>
+                <w:rFonts w:ascii="TimesNewRomanPSMT" w:hAnsi="TimesNewRomanPSMT" w:cs="TimesNewRomanPSMT"/>
+                <w:b/>
+                <w:bCs/>
+                <w:sz w:val="16"/>
+                <w:szCs w:val="16"/>
+                <w:lang w:val="en-US"/>
+              </w:rPr>
+              <w:t>en</w:t>
+            </w:r>
+            <w:proofErr w:type="spellEnd"/>
+            <w:r>
+              <w:rPr>
+                <w:rFonts w:ascii="TimesNewRomanPSMT" w:hAnsi="TimesNewRomanPSMT" w:cs="TimesNewRomanPSMT"/>
+                <w:b/>
+                <w:bCs/>
+                <w:sz w:val="16"/>
+                <w:szCs w:val="16"/>
+                <w:lang w:val="en-US"/>
+              </w:rPr>
+              <w:t xml:space="preserve"> €</w:t>
             </w:r>
           </w:p>
         </w:tc>
@@ -10417,7 +11487,29 @@
                 <w:szCs w:val="16"/>
                 <w:lang w:val="en-US"/>
               </w:rPr>
-              <w:t>{{a.lgt.d}}</w:t>
+              <w:t>{{</w:t>
+            </w:r>
+            <w:proofErr w:type="spellStart"/>
+            <w:proofErr w:type="gramStart"/>
+            <w:r>
+              <w:rPr>
+                <w:rFonts w:ascii="TimesNewRomanPSMT" w:hAnsi="TimesNewRomanPSMT" w:cs="TimesNewRomanPSMT"/>
+                <w:sz w:val="16"/>
+                <w:szCs w:val="16"/>
+                <w:lang w:val="en-US"/>
+              </w:rPr>
+              <w:t>a.lgt.d</w:t>
+            </w:r>
+            <w:proofErr w:type="spellEnd"/>
+            <w:proofErr w:type="gramEnd"/>
+            <w:r>
+              <w:rPr>
+                <w:rFonts w:ascii="TimesNewRomanPSMT" w:hAnsi="TimesNewRomanPSMT" w:cs="TimesNewRomanPSMT"/>
+                <w:sz w:val="16"/>
+                <w:szCs w:val="16"/>
+                <w:lang w:val="en-US"/>
+              </w:rPr>
+              <w:t>}}</w:t>
             </w:r>
           </w:p>
         </w:tc>
@@ -10492,8 +11584,20 @@
                 <w:szCs w:val="16"/>
                 <w:lang w:val="en-US"/>
               </w:rPr>
-              <w:t>{{a.shsr</w:t>
-            </w:r>
+              <w:t>{{</w:t>
+            </w:r>
+            <w:proofErr w:type="spellStart"/>
+            <w:proofErr w:type="gramStart"/>
+            <w:r>
+              <w:rPr>
+                <w:rFonts w:ascii="TimesNewRomanPSMT" w:hAnsi="TimesNewRomanPSMT" w:cs="TimesNewRomanPSMT"/>
+                <w:sz w:val="16"/>
+                <w:szCs w:val="16"/>
+                <w:lang w:val="en-US"/>
+              </w:rPr>
+              <w:t>a.shsr</w:t>
+            </w:r>
+            <w:proofErr w:type="gramEnd"/>
             <w:r>
               <w:rPr>
                 <w:rFonts w:ascii="TimesNewRomanPSMT" w:hAnsi="TimesNewRomanPSMT" w:cs="TimesNewRomanPSMT"/>
@@ -10503,6 +11607,7 @@
               </w:rPr>
               <w:t>|f</w:t>
             </w:r>
+            <w:proofErr w:type="spellEnd"/>
             <w:r>
               <w:rPr>
                 <w:rFonts w:ascii="TimesNewRomanPSMT" w:hAnsi="TimesNewRomanPSMT" w:cs="TimesNewRomanPSMT"/>
@@ -10534,8 +11639,20 @@
                 <w:szCs w:val="16"/>
                 <w:lang w:val="en-US"/>
               </w:rPr>
-              <w:t>{{a.lpmc</w:t>
-            </w:r>
+              <w:t>{{</w:t>
+            </w:r>
+            <w:proofErr w:type="spellStart"/>
+            <w:proofErr w:type="gramStart"/>
+            <w:r>
+              <w:rPr>
+                <w:rFonts w:ascii="TimesNewRomanPSMT" w:hAnsi="TimesNewRomanPSMT" w:cs="TimesNewRomanPSMT"/>
+                <w:sz w:val="16"/>
+                <w:szCs w:val="16"/>
+                <w:lang w:val="en-US"/>
+              </w:rPr>
+              <w:t>a.lpmc</w:t>
+            </w:r>
+            <w:proofErr w:type="gramEnd"/>
             <w:r>
               <w:rPr>
                 <w:rFonts w:ascii="TimesNewRomanPSMT" w:hAnsi="TimesNewRomanPSMT" w:cs="TimesNewRomanPSMT"/>
@@ -10545,6 +11662,7 @@
               </w:rPr>
               <w:t>|f</w:t>
             </w:r>
+            <w:proofErr w:type="spellEnd"/>
             <w:r>
               <w:rPr>
                 <w:rFonts w:ascii="TimesNewRomanPSMT" w:hAnsi="TimesNewRomanPSMT" w:cs="TimesNewRomanPSMT"/>
@@ -10585,8 +11703,20 @@
                 <w:szCs w:val="16"/>
                 <w:lang w:val="en-US"/>
               </w:rPr>
-              <w:t>{{a.l</w:t>
-            </w:r>
+              <w:t>{{</w:t>
+            </w:r>
+            <w:proofErr w:type="spellStart"/>
+            <w:proofErr w:type="gramStart"/>
+            <w:r>
+              <w:rPr>
+                <w:rFonts w:ascii="TimesNewRomanPSMT" w:hAnsi="TimesNewRomanPSMT" w:cs="TimesNewRomanPSMT"/>
+                <w:sz w:val="16"/>
+                <w:szCs w:val="16"/>
+                <w:lang w:val="en-US"/>
+              </w:rPr>
+              <w:t>a.l</w:t>
+            </w:r>
+            <w:proofErr w:type="gramEnd"/>
             <w:r>
               <w:rPr>
                 <w:rFonts w:ascii="TimesNewRomanPSMT" w:hAnsi="TimesNewRomanPSMT" w:cs="TimesNewRomanPSMT"/>
@@ -10596,6 +11726,7 @@
               </w:rPr>
               <w:t>|f</w:t>
             </w:r>
+            <w:proofErr w:type="spellEnd"/>
             <w:r>
               <w:rPr>
                 <w:rFonts w:ascii="TimesNewRomanPSMT" w:hAnsi="TimesNewRomanPSMT" w:cs="TimesNewRomanPSMT"/>
@@ -10639,7 +11770,27 @@
                 <w:szCs w:val="16"/>
                 <w:lang w:val="en-US"/>
               </w:rPr>
-              <w:t>{%tr endfor %}</w:t>
+              <w:t xml:space="preserve">{%tr </w:t>
+            </w:r>
+            <w:proofErr w:type="spellStart"/>
+            <w:r>
+              <w:rPr>
+                <w:rFonts w:ascii="TimesNewRomanPSMT" w:hAnsi="TimesNewRomanPSMT" w:cs="TimesNewRomanPSMT"/>
+                <w:sz w:val="16"/>
+                <w:szCs w:val="16"/>
+                <w:lang w:val="en-US"/>
+              </w:rPr>
+              <w:t>endfor</w:t>
+            </w:r>
+            <w:proofErr w:type="spellEnd"/>
+            <w:r>
+              <w:rPr>
+                <w:rFonts w:ascii="TimesNewRomanPSMT" w:hAnsi="TimesNewRomanPSMT" w:cs="TimesNewRomanPSMT"/>
+                <w:sz w:val="16"/>
+                <w:szCs w:val="16"/>
+                <w:lang w:val="en-US"/>
+              </w:rPr>
+              <w:t xml:space="preserve"> %}</w:t>
             </w:r>
           </w:p>
         </w:tc>
@@ -10892,7 +12043,23 @@
           <w:rFonts w:ascii="TimesNewRomanPSMT" w:hAnsi="TimesNewRomanPSMT" w:cs="TimesNewRomanPSMT"/>
           <w:lang w:val="fr-FR"/>
         </w:rPr>
-        <w:t>_text()</w:t>
+        <w:t>_</w:t>
+      </w:r>
+      <w:proofErr w:type="spellStart"/>
+      <w:r>
+        <w:rPr>
+          <w:rFonts w:ascii="TimesNewRomanPSMT" w:hAnsi="TimesNewRomanPSMT" w:cs="TimesNewRomanPSMT"/>
+          <w:lang w:val="fr-FR"/>
+        </w:rPr>
+        <w:t>text</w:t>
+      </w:r>
+      <w:proofErr w:type="spellEnd"/>
+      <w:r>
+        <w:rPr>
+          <w:rFonts w:ascii="TimesNewRomanPSMT" w:hAnsi="TimesNewRomanPSMT" w:cs="TimesNewRomanPSMT"/>
+          <w:lang w:val="fr-FR"/>
+        </w:rPr>
+        <w:t>()</w:t>
       </w:r>
       <w:r>
         <w:rPr>
@@ -10925,21 +12092,37 @@
           <w:rFonts w:ascii="TimesNewRomanPSMT" w:hAnsi="TimesNewRomanPSMT" w:cs="TimesNewRomanPSMT"/>
           <w:lang w:val="fr-FR"/>
         </w:rPr>
-        <w:t>{% for image in vendeur_images %}</w:t>
-      </w:r>
-    </w:p>
-    <w:p>
-      <w:pPr>
+        <w:t xml:space="preserve">{% for image in </w:t>
+      </w:r>
+      <w:proofErr w:type="spellStart"/>
+      <w:r>
         <w:rPr>
           <w:rFonts w:ascii="TimesNewRomanPSMT" w:hAnsi="TimesNewRomanPSMT" w:cs="TimesNewRomanPSMT"/>
           <w:lang w:val="fr-FR"/>
         </w:rPr>
-      </w:pPr>
+        <w:t>vendeur_images</w:t>
+      </w:r>
+      <w:proofErr w:type="spellEnd"/>
       <w:r>
         <w:rPr>
           <w:rFonts w:ascii="TimesNewRomanPSMT" w:hAnsi="TimesNewRomanPSMT" w:cs="TimesNewRomanPSMT"/>
           <w:lang w:val="fr-FR"/>
         </w:rPr>
+        <w:t xml:space="preserve"> %}</w:t>
+      </w:r>
+    </w:p>
+    <w:p>
+      <w:pPr>
+        <w:rPr>
+          <w:rFonts w:ascii="TimesNewRomanPSMT" w:hAnsi="TimesNewRomanPSMT" w:cs="TimesNewRomanPSMT"/>
+          <w:lang w:val="fr-FR"/>
+        </w:rPr>
+      </w:pPr>
+      <w:r>
+        <w:rPr>
+          <w:rFonts w:ascii="TimesNewRomanPSMT" w:hAnsi="TimesNewRomanPSMT" w:cs="TimesNewRomanPSMT"/>
+          <w:lang w:val="fr-FR"/>
+        </w:rPr>
         <w:t>{{image}}</w:t>
       </w:r>
     </w:p>
@@ -10963,7 +12146,23 @@
           <w:rFonts w:ascii="TimesNewRomanPSMT" w:hAnsi="TimesNewRomanPSMT" w:cs="TimesNewRomanPSMT"/>
           <w:lang w:val="fr-FR"/>
         </w:rPr>
-        <w:t>{% endfor %}</w:t>
+        <w:t xml:space="preserve">{% </w:t>
+      </w:r>
+      <w:proofErr w:type="spellStart"/>
+      <w:r>
+        <w:rPr>
+          <w:rFonts w:ascii="TimesNewRomanPSMT" w:hAnsi="TimesNewRomanPSMT" w:cs="TimesNewRomanPSMT"/>
+          <w:lang w:val="fr-FR"/>
+        </w:rPr>
+        <w:t>endfor</w:t>
+      </w:r>
+      <w:proofErr w:type="spellEnd"/>
+      <w:r>
+        <w:rPr>
+          <w:rFonts w:ascii="TimesNewRomanPSMT" w:hAnsi="TimesNewRomanPSMT" w:cs="TimesNewRomanPSMT"/>
+          <w:lang w:val="fr-FR"/>
+        </w:rPr>
+        <w:t xml:space="preserve"> %}</w:t>
       </w:r>
     </w:p>
     <w:p>
@@ -10998,6 +12197,7 @@
         </w:rPr>
         <w:t>{{ programme.acquereu</w:t>
       </w:r>
+      <w:proofErr w:type="spellStart"/>
       <w:r>
         <w:rPr>
           <w:rFonts w:ascii="TimesNewRomanPSMT" w:hAnsi="TimesNewRomanPSMT" w:cs="TimesNewRomanPSMT"/>
@@ -11010,7 +12210,15 @@
           <w:rFonts w:ascii="TimesNewRomanPSMT" w:hAnsi="TimesNewRomanPSMT" w:cs="TimesNewRomanPSMT"/>
           <w:lang w:val="fr-FR"/>
         </w:rPr>
-        <w:t>_text()</w:t>
+        <w:t>_text</w:t>
+      </w:r>
+      <w:proofErr w:type="spellEnd"/>
+      <w:r>
+        <w:rPr>
+          <w:rFonts w:ascii="TimesNewRomanPSMT" w:hAnsi="TimesNewRomanPSMT" w:cs="TimesNewRomanPSMT"/>
+          <w:lang w:val="fr-FR"/>
+        </w:rPr>
+        <w:t>()</w:t>
       </w:r>
       <w:r>
         <w:rPr>
@@ -11258,8 +12466,17 @@
           <w:rFonts w:ascii="TimesNewRomanPSMT" w:hAnsi="TimesNewRomanPSMT" w:cs="TimesNewRomanPSMT"/>
           <w:lang w:val="en-US"/>
         </w:rPr>
-        <w:t>_acte</w:t>
-      </w:r>
+        <w:t>_</w:t>
+      </w:r>
+      <w:proofErr w:type="spellStart"/>
+      <w:r>
+        <w:rPr>
+          <w:rFonts w:ascii="TimesNewRomanPSMT" w:hAnsi="TimesNewRomanPSMT" w:cs="TimesNewRomanPSMT"/>
+          <w:lang w:val="en-US"/>
+        </w:rPr>
+        <w:t>acte</w:t>
+      </w:r>
+      <w:proofErr w:type="spellEnd"/>
       <w:r>
         <w:rPr>
           <w:rFonts w:ascii="TimesNewRomanPSMT" w:hAnsi="TimesNewRomanPSMT" w:cs="TimesNewRomanPSMT"/>
@@ -11298,7 +12515,23 @@
           <w:rFonts w:ascii="TimesNewRomanPSMT" w:hAnsi="TimesNewRomanPSMT" w:cs="TimesNewRomanPSMT"/>
           <w:lang w:val="fr-FR"/>
         </w:rPr>
-        <w:t>{% endfor %}</w:t>
+        <w:t xml:space="preserve">{% </w:t>
+      </w:r>
+      <w:proofErr w:type="spellStart"/>
+      <w:r>
+        <w:rPr>
+          <w:rFonts w:ascii="TimesNewRomanPSMT" w:hAnsi="TimesNewRomanPSMT" w:cs="TimesNewRomanPSMT"/>
+          <w:lang w:val="fr-FR"/>
+        </w:rPr>
+        <w:t>endfor</w:t>
+      </w:r>
+      <w:proofErr w:type="spellEnd"/>
+      <w:r>
+        <w:rPr>
+          <w:rFonts w:ascii="TimesNewRomanPSMT" w:hAnsi="TimesNewRomanPSMT" w:cs="TimesNewRomanPSMT"/>
+          <w:lang w:val="fr-FR"/>
+        </w:rPr>
+        <w:t xml:space="preserve"> %}</w:t>
       </w:r>
     </w:p>
     <w:p>
@@ -11661,7 +12894,16 @@
                 <w:szCs w:val="16"/>
                 <w:lang w:val="en-US"/>
               </w:rPr>
-              <w:t>{%tr for p in pret</w:t>
+              <w:t xml:space="preserve">{%tr for p in </w:t>
+            </w:r>
+            <w:proofErr w:type="spellStart"/>
+            <w:r>
+              <w:rPr>
+                <w:sz w:val="16"/>
+                <w:szCs w:val="16"/>
+                <w:lang w:val="en-US"/>
+              </w:rPr>
+              <w:t>pret</w:t>
             </w:r>
             <w:r>
               <w:rPr>
@@ -11677,7 +12919,16 @@
                 <w:szCs w:val="16"/>
                 <w:lang w:val="en-US"/>
               </w:rPr>
-              <w:t>_cdc %}</w:t>
+              <w:t>_cdc</w:t>
+            </w:r>
+            <w:proofErr w:type="spellEnd"/>
+            <w:r>
+              <w:rPr>
+                <w:sz w:val="16"/>
+                <w:szCs w:val="16"/>
+                <w:lang w:val="en-US"/>
+              </w:rPr>
+              <w:t xml:space="preserve"> %}</w:t>
             </w:r>
           </w:p>
         </w:tc>
@@ -11817,6 +13068,7 @@
                 <w:lang w:val="en-US"/>
               </w:rPr>
             </w:pPr>
+            <w:proofErr w:type="gramStart"/>
             <w:r>
               <w:rPr>
                 <w:sz w:val="16"/>
@@ -11825,6 +13077,7 @@
               </w:rPr>
               <w:t xml:space="preserve">{{ </w:t>
             </w:r>
+            <w:proofErr w:type="spellStart"/>
             <w:r>
               <w:rPr>
                 <w:sz w:val="16"/>
@@ -11841,6 +13094,7 @@
               </w:rPr>
               <w:t>p</w:t>
             </w:r>
+            <w:proofErr w:type="gramEnd"/>
             <w:r>
               <w:rPr>
                 <w:sz w:val="16"/>
@@ -11849,6 +13103,7 @@
               </w:rPr>
               <w:t>_full</w:t>
             </w:r>
+            <w:proofErr w:type="spellEnd"/>
             <w:r>
               <w:rPr>
                 <w:sz w:val="16"/>
@@ -12141,6 +13396,7 @@
               </w:rPr>
               <w:t xml:space="preserve">{%tr for p in </w:t>
             </w:r>
+            <w:proofErr w:type="spellStart"/>
             <w:r>
               <w:rPr>
                 <w:sz w:val="16"/>
@@ -12149,6 +13405,7 @@
               </w:rPr>
               <w:t>autres_prets</w:t>
             </w:r>
+            <w:proofErr w:type="spellEnd"/>
             <w:r>
               <w:rPr>
                 <w:sz w:val="16"/>
@@ -12295,6 +13552,7 @@
                 <w:lang w:val="en-US"/>
               </w:rPr>
             </w:pPr>
+            <w:proofErr w:type="gramStart"/>
             <w:r>
               <w:rPr>
                 <w:sz w:val="16"/>
@@ -12303,6 +13561,7 @@
               </w:rPr>
               <w:t xml:space="preserve">{{ </w:t>
             </w:r>
+            <w:proofErr w:type="spellStart"/>
             <w:r>
               <w:rPr>
                 <w:sz w:val="16"/>
@@ -12317,7 +13576,25 @@
                 <w:szCs w:val="16"/>
                 <w:lang w:val="en-US"/>
               </w:rPr>
-              <w:t xml:space="preserve">p_full() </w:t>
+              <w:t>p</w:t>
+            </w:r>
+            <w:proofErr w:type="gramEnd"/>
+            <w:r>
+              <w:rPr>
+                <w:sz w:val="16"/>
+                <w:szCs w:val="16"/>
+                <w:lang w:val="en-US"/>
+              </w:rPr>
+              <w:t>_full</w:t>
+            </w:r>
+            <w:proofErr w:type="spellEnd"/>
+            <w:r>
+              <w:rPr>
+                <w:sz w:val="16"/>
+                <w:szCs w:val="16"/>
+                <w:lang w:val="en-US"/>
+              </w:rPr>
+              <w:t xml:space="preserve">() </w:t>
             </w:r>
             <w:r>
               <w:rPr>
@@ -12499,12 +13776,21 @@
         </w:rPr>
         <w:t xml:space="preserve"> {{administration.</w:t>
       </w:r>
+      <w:proofErr w:type="spellStart"/>
       <w:r>
         <w:rPr>
           <w:rFonts w:ascii="TimesNewRomanPSMT" w:hAnsi="TimesNewRomanPSMT" w:cs="TimesNewRomanPSMT"/>
           <w:lang w:val="fr-FR"/>
         </w:rPr>
-        <w:t>get_</w:t>
+        <w:t>get</w:t>
+      </w:r>
+      <w:proofErr w:type="spellEnd"/>
+      <w:r>
+        <w:rPr>
+          <w:rFonts w:ascii="TimesNewRomanPSMT" w:hAnsi="TimesNewRomanPSMT" w:cs="TimesNewRomanPSMT"/>
+          <w:lang w:val="fr-FR"/>
+        </w:rPr>
+        <w:t>_</w:t>
       </w:r>
       <w:r>
         <w:rPr>
@@ -12517,7 +13803,23 @@
           <w:rFonts w:ascii="TimesNewRomanPSMT" w:hAnsi="TimesNewRomanPSMT" w:cs="TimesNewRomanPSMT"/>
           <w:lang w:val="fr-FR"/>
         </w:rPr>
-        <w:t>_or_empty()</w:t>
+        <w:t>_</w:t>
+      </w:r>
+      <w:proofErr w:type="spellStart"/>
+      <w:r>
+        <w:rPr>
+          <w:rFonts w:ascii="TimesNewRomanPSMT" w:hAnsi="TimesNewRomanPSMT" w:cs="TimesNewRomanPSMT"/>
+          <w:lang w:val="fr-FR"/>
+        </w:rPr>
+        <w:t>or_empty</w:t>
+      </w:r>
+     